<commit_message>
fix += bug & resize annotation bug
</commit_message>
<xml_diff>
--- a/Supplementary/文档/FA2SP HDM Edition说明文档.docx
+++ b/Supplementary/文档/FA2SP HDM Edition说明文档.docx
@@ -205,7 +205,47 @@
           <w:sz w:val="28"/>
           <w:szCs w:val="32"/>
         </w:rPr>
-        <w:t>1.2.0 (2025.09.05)</w:t>
+        <w:t>1.2.</w:t>
+      </w:r>
+      <w:r>
+        <w:rPr>
+          <w:rFonts w:ascii="Times New Roman" w:eastAsia="宋体" w:hAnsi="Times New Roman" w:cs="Times New Roman" w:hint="eastAsia"/>
+          <w:b/>
+          <w:bCs/>
+          <w:sz w:val="28"/>
+          <w:szCs w:val="32"/>
+        </w:rPr>
+        <w:t>1</w:t>
+      </w:r>
+      <w:r>
+        <w:rPr>
+          <w:rFonts w:ascii="Times New Roman" w:eastAsia="宋体" w:hAnsi="Times New Roman" w:cs="Times New Roman" w:hint="eastAsia"/>
+          <w:b/>
+          <w:bCs/>
+          <w:sz w:val="28"/>
+          <w:szCs w:val="32"/>
+        </w:rPr>
+        <w:t xml:space="preserve"> (2025.09.0</w:t>
+      </w:r>
+      <w:r>
+        <w:rPr>
+          <w:rFonts w:ascii="Times New Roman" w:eastAsia="宋体" w:hAnsi="Times New Roman" w:cs="Times New Roman" w:hint="eastAsia"/>
+          <w:b/>
+          <w:bCs/>
+          <w:sz w:val="28"/>
+          <w:szCs w:val="32"/>
+        </w:rPr>
+        <w:t>6</w:t>
+      </w:r>
+      <w:r>
+        <w:rPr>
+          <w:rFonts w:ascii="Times New Roman" w:eastAsia="宋体" w:hAnsi="Times New Roman" w:cs="Times New Roman" w:hint="eastAsia"/>
+          <w:b/>
+          <w:bCs/>
+          <w:sz w:val="28"/>
+          <w:szCs w:val="32"/>
+        </w:rPr>
+        <w:t>)</w:t>
       </w:r>
     </w:p>
     <w:p>
@@ -223,19 +263,37 @@
         <w:rPr>
           <w:rFonts w:ascii="Times New Roman" w:eastAsia="宋体" w:hAnsi="Times New Roman" w:cs="Times New Roman" w:hint="eastAsia"/>
         </w:rPr>
-        <w:t>增强资源包加密强度，现在文件名也得到了加密，移除</w:t>
-      </w:r>
-      <w:r>
-        <w:rPr>
-          <w:rFonts w:ascii="Times New Roman" w:eastAsia="宋体" w:hAnsi="Times New Roman" w:cs="Times New Roman" w:hint="eastAsia"/>
-        </w:rPr>
-        <w:t>unpack</w:t>
-      </w:r>
-      <w:r>
-        <w:rPr>
-          <w:rFonts w:ascii="Times New Roman" w:eastAsia="宋体" w:hAnsi="Times New Roman" w:cs="Times New Roman" w:hint="eastAsia"/>
-        </w:rPr>
-        <w:t>程序</w:t>
+        <w:t>修复</w:t>
+      </w:r>
+      <w:r>
+        <w:rPr>
+          <w:rFonts w:ascii="Times New Roman" w:eastAsia="宋体" w:hAnsi="Times New Roman" w:cs="Times New Roman" w:hint="eastAsia"/>
+        </w:rPr>
+        <w:t>include ini</w:t>
+      </w:r>
+      <w:r>
+        <w:rPr>
+          <w:rFonts w:ascii="Times New Roman" w:eastAsia="宋体" w:hAnsi="Times New Roman" w:cs="Times New Roman" w:hint="eastAsia"/>
+        </w:rPr>
+        <w:t>中的</w:t>
+      </w:r>
+      <w:r>
+        <w:rPr>
+          <w:rFonts w:ascii="Times New Roman" w:eastAsia="宋体" w:hAnsi="Times New Roman" w:cs="Times New Roman" w:hint="eastAsia"/>
+        </w:rPr>
+        <w:t>+=</w:t>
+      </w:r>
+      <w:r>
+        <w:rPr>
+          <w:rFonts w:ascii="Times New Roman" w:eastAsia="宋体" w:hAnsi="Times New Roman" w:cs="Times New Roman" w:hint="eastAsia"/>
+        </w:rPr>
+        <w:t>不能生效的</w:t>
+      </w:r>
+      <w:r>
+        <w:rPr>
+          <w:rFonts w:ascii="Times New Roman" w:eastAsia="宋体" w:hAnsi="Times New Roman" w:cs="Times New Roman" w:hint="eastAsia"/>
+        </w:rPr>
+        <w:t>bug</w:t>
       </w:r>
     </w:p>
     <w:p>
@@ -253,55 +311,7 @@
         <w:rPr>
           <w:rFonts w:ascii="Times New Roman" w:eastAsia="宋体" w:hAnsi="Times New Roman" w:cs="Times New Roman" w:hint="eastAsia"/>
         </w:rPr>
-        <w:t>地图注释窗口的颜色设置可以调用颜色选择器，不再需要手动输入</w:t>
-      </w:r>
-    </w:p>
-    <w:p>
-      <w:pPr>
-        <w:pStyle w:val="a9"/>
-        <w:numPr>
-          <w:ilvl w:val="0"/>
-          <w:numId w:val="11"/>
-        </w:numPr>
-        <w:rPr>
-          <w:rFonts w:ascii="Times New Roman" w:eastAsia="宋体" w:hAnsi="Times New Roman" w:cs="Times New Roman"/>
-        </w:rPr>
-      </w:pPr>
-      <w:r>
-        <w:rPr>
-          <w:rFonts w:ascii="Times New Roman" w:eastAsia="宋体" w:hAnsi="Times New Roman" w:cs="Times New Roman" w:hint="eastAsia"/>
-        </w:rPr>
-        <w:t>优化建筑动画的图层顺序</w:t>
-      </w:r>
-    </w:p>
-    <w:p>
-      <w:pPr>
-        <w:pStyle w:val="a9"/>
-        <w:numPr>
-          <w:ilvl w:val="0"/>
-          <w:numId w:val="11"/>
-        </w:numPr>
-        <w:rPr>
-          <w:rFonts w:ascii="Times New Roman" w:eastAsia="宋体" w:hAnsi="Times New Roman" w:cs="Times New Roman"/>
-        </w:rPr>
-      </w:pPr>
-      <w:r>
-        <w:rPr>
-          <w:rFonts w:ascii="Times New Roman" w:eastAsia="宋体" w:hAnsi="Times New Roman" w:cs="Times New Roman" w:hint="eastAsia"/>
-        </w:rPr>
-        <w:t>修复</w:t>
-      </w:r>
-      <w:r>
-        <w:rPr>
-          <w:rFonts w:ascii="Times New Roman" w:eastAsia="宋体" w:hAnsi="Times New Roman" w:cs="Times New Roman" w:hint="eastAsia"/>
-        </w:rPr>
-        <w:t>1.1.9</w:t>
-      </w:r>
-      <w:r>
-        <w:rPr>
-          <w:rFonts w:ascii="Times New Roman" w:eastAsia="宋体" w:hAnsi="Times New Roman" w:cs="Times New Roman" w:hint="eastAsia"/>
-        </w:rPr>
-        <w:t>的物品浏览器部分选项无法生效的</w:t>
+        <w:t>修复地图注释在改变地图大小时没有移动的</w:t>
       </w:r>
       <w:r>
         <w:rPr>
@@ -333,6 +343,134 @@
           <w:sz w:val="28"/>
           <w:szCs w:val="32"/>
         </w:rPr>
+        <w:t>1.2.0 (2025.09.05)</w:t>
+      </w:r>
+    </w:p>
+    <w:p>
+      <w:pPr>
+        <w:pStyle w:val="a9"/>
+        <w:numPr>
+          <w:ilvl w:val="0"/>
+          <w:numId w:val="32"/>
+        </w:numPr>
+        <w:rPr>
+          <w:rFonts w:ascii="Times New Roman" w:eastAsia="宋体" w:hAnsi="Times New Roman" w:cs="Times New Roman"/>
+        </w:rPr>
+      </w:pPr>
+      <w:r>
+        <w:rPr>
+          <w:rFonts w:ascii="Times New Roman" w:eastAsia="宋体" w:hAnsi="Times New Roman" w:cs="Times New Roman" w:hint="eastAsia"/>
+        </w:rPr>
+        <w:t>增强资源包加密强度，现在文件名也得到了加密，移除</w:t>
+      </w:r>
+      <w:r>
+        <w:rPr>
+          <w:rFonts w:ascii="Times New Roman" w:eastAsia="宋体" w:hAnsi="Times New Roman" w:cs="Times New Roman" w:hint="eastAsia"/>
+        </w:rPr>
+        <w:t>unpack</w:t>
+      </w:r>
+      <w:r>
+        <w:rPr>
+          <w:rFonts w:ascii="Times New Roman" w:eastAsia="宋体" w:hAnsi="Times New Roman" w:cs="Times New Roman" w:hint="eastAsia"/>
+        </w:rPr>
+        <w:t>程序</w:t>
+      </w:r>
+    </w:p>
+    <w:p>
+      <w:pPr>
+        <w:pStyle w:val="a9"/>
+        <w:numPr>
+          <w:ilvl w:val="0"/>
+          <w:numId w:val="32"/>
+        </w:numPr>
+        <w:rPr>
+          <w:rFonts w:ascii="Times New Roman" w:eastAsia="宋体" w:hAnsi="Times New Roman" w:cs="Times New Roman"/>
+        </w:rPr>
+      </w:pPr>
+      <w:r>
+        <w:rPr>
+          <w:rFonts w:ascii="Times New Roman" w:eastAsia="宋体" w:hAnsi="Times New Roman" w:cs="Times New Roman" w:hint="eastAsia"/>
+        </w:rPr>
+        <w:t>地图注释窗口的颜色设置可以调用颜色选择器，不再需要手动输入</w:t>
+      </w:r>
+    </w:p>
+    <w:p>
+      <w:pPr>
+        <w:pStyle w:val="a9"/>
+        <w:numPr>
+          <w:ilvl w:val="0"/>
+          <w:numId w:val="32"/>
+        </w:numPr>
+        <w:rPr>
+          <w:rFonts w:ascii="Times New Roman" w:eastAsia="宋体" w:hAnsi="Times New Roman" w:cs="Times New Roman"/>
+        </w:rPr>
+      </w:pPr>
+      <w:r>
+        <w:rPr>
+          <w:rFonts w:ascii="Times New Roman" w:eastAsia="宋体" w:hAnsi="Times New Roman" w:cs="Times New Roman" w:hint="eastAsia"/>
+        </w:rPr>
+        <w:t>优化建筑动画的图层顺序</w:t>
+      </w:r>
+    </w:p>
+    <w:p>
+      <w:pPr>
+        <w:pStyle w:val="a9"/>
+        <w:numPr>
+          <w:ilvl w:val="0"/>
+          <w:numId w:val="32"/>
+        </w:numPr>
+        <w:rPr>
+          <w:rFonts w:ascii="Times New Roman" w:eastAsia="宋体" w:hAnsi="Times New Roman" w:cs="Times New Roman"/>
+        </w:rPr>
+      </w:pPr>
+      <w:r>
+        <w:rPr>
+          <w:rFonts w:ascii="Times New Roman" w:eastAsia="宋体" w:hAnsi="Times New Roman" w:cs="Times New Roman" w:hint="eastAsia"/>
+        </w:rPr>
+        <w:t>修复</w:t>
+      </w:r>
+      <w:r>
+        <w:rPr>
+          <w:rFonts w:ascii="Times New Roman" w:eastAsia="宋体" w:hAnsi="Times New Roman" w:cs="Times New Roman" w:hint="eastAsia"/>
+        </w:rPr>
+        <w:t>1.1.9</w:t>
+      </w:r>
+      <w:r>
+        <w:rPr>
+          <w:rFonts w:ascii="Times New Roman" w:eastAsia="宋体" w:hAnsi="Times New Roman" w:cs="Times New Roman" w:hint="eastAsia"/>
+        </w:rPr>
+        <w:t>的物品浏览器部分选项无法生效的</w:t>
+      </w:r>
+      <w:r>
+        <w:rPr>
+          <w:rFonts w:ascii="Times New Roman" w:eastAsia="宋体" w:hAnsi="Times New Roman" w:cs="Times New Roman" w:hint="eastAsia"/>
+        </w:rPr>
+        <w:t>bug</w:t>
+      </w:r>
+    </w:p>
+    <w:p>
+      <w:pPr>
+        <w:pStyle w:val="a9"/>
+        <w:numPr>
+          <w:ilvl w:val="0"/>
+          <w:numId w:val="10"/>
+        </w:numPr>
+        <w:rPr>
+          <w:rFonts w:ascii="Times New Roman" w:eastAsia="宋体" w:hAnsi="Times New Roman" w:cs="Times New Roman"/>
+          <w:b/>
+          <w:bCs/>
+          <w:sz w:val="28"/>
+          <w:szCs w:val="32"/>
+        </w:rPr>
+      </w:pPr>
+      <w:r>
+        <w:rPr>
+          <w:rFonts w:ascii="Times New Roman" w:eastAsia="宋体" w:hAnsi="Times New Roman" w:cs="Times New Roman" w:hint="eastAsia"/>
+          <w:b/>
+          <w:bCs/>
+          <w:sz w:val="28"/>
+          <w:szCs w:val="32"/>
+        </w:rPr>
         <w:t>1.1.9 (2025.0</w:t>
       </w:r>
       <w:r>
@@ -839,6 +977,7 @@
         <w:rPr>
           <w:rFonts w:ascii="Times New Roman" w:eastAsia="宋体" w:hAnsi="Times New Roman" w:cs="Times New Roman" w:hint="eastAsia"/>
         </w:rPr>
+        <w:lastRenderedPageBreak/>
         <w:t>修复调整地图大小后隧道位置错误的</w:t>
       </w:r>
       <w:r>
@@ -983,14 +1122,7 @@
         <w:rPr>
           <w:rFonts w:ascii="Times New Roman" w:eastAsia="宋体" w:hAnsi="Times New Roman" w:cs="Times New Roman" w:hint="eastAsia"/>
         </w:rPr>
-        <w:t>）中</w:t>
-      </w:r>
-      <w:r>
-        <w:rPr>
-          <w:rFonts w:ascii="Times New Roman" w:eastAsia="宋体" w:hAnsi="Times New Roman" w:cs="Times New Roman" w:hint="eastAsia"/>
-        </w:rPr>
-        <w:lastRenderedPageBreak/>
-        <w:t>填写</w:t>
+        <w:t>）中填写</w:t>
       </w:r>
       <w:r>
         <w:rPr>
@@ -1932,6 +2064,7 @@
         <w:rPr>
           <w:rFonts w:ascii="Times New Roman" w:eastAsia="宋体" w:hAnsi="Times New Roman" w:cs="Times New Roman" w:hint="eastAsia"/>
         </w:rPr>
+        <w:lastRenderedPageBreak/>
         <w:t>修复在摆放过建筑后改变地图大小时弹框的</w:t>
       </w:r>
       <w:r>
@@ -2040,7 +2173,6 @@
         <w:rPr>
           <w:rFonts w:ascii="Times New Roman" w:eastAsia="宋体" w:hAnsi="Times New Roman" w:cs="Times New Roman" w:hint="eastAsia"/>
         </w:rPr>
-        <w:lastRenderedPageBreak/>
         <w:t>修复部分编辑器下拉菜单窗口无法输入超过菜单宽度的文字的</w:t>
       </w:r>
       <w:r>
@@ -3061,6 +3193,7 @@
         <w:rPr>
           <w:rFonts w:ascii="Times New Roman" w:eastAsia="宋体" w:hAnsi="Times New Roman" w:cs="Times New Roman" w:hint="eastAsia"/>
         </w:rPr>
+        <w:lastRenderedPageBreak/>
         <w:t>支持建筑动画的</w:t>
       </w:r>
       <w:r>
@@ -3187,7 +3320,6 @@
         <w:rPr>
           <w:rFonts w:ascii="Times New Roman" w:eastAsia="宋体" w:hAnsi="Times New Roman" w:cs="Times New Roman" w:hint="eastAsia"/>
         </w:rPr>
-        <w:lastRenderedPageBreak/>
         <w:t>中立驻军建筑在红血时才会显示破损图像</w:t>
       </w:r>
     </w:p>
@@ -4104,6 +4236,7 @@
         <w:rPr>
           <w:rFonts w:ascii="Times New Roman" w:eastAsia="宋体" w:hAnsi="Times New Roman" w:cs="Times New Roman" w:hint="eastAsia"/>
         </w:rPr>
+        <w:lastRenderedPageBreak/>
         <w:t>优化地形浏览器渲染，减少部分地形的黑边</w:t>
       </w:r>
     </w:p>
@@ -4170,7 +4303,6 @@
         <w:rPr>
           <w:rFonts w:ascii="Times New Roman" w:eastAsia="宋体" w:hAnsi="Times New Roman" w:cs="Times New Roman" w:hint="eastAsia"/>
         </w:rPr>
-        <w:lastRenderedPageBreak/>
         <w:t>LoadImageDataFromServer</w:t>
       </w:r>
     </w:p>
@@ -5082,6 +5214,7 @@
         <w:rPr>
           <w:rFonts w:ascii="Times New Roman" w:eastAsia="宋体" w:hAnsi="Times New Roman" w:cs="Times New Roman" w:hint="eastAsia"/>
         </w:rPr>
+        <w:lastRenderedPageBreak/>
         <w:t>粘贴选项新增“粘贴区域描边”，可以控制是否显示描边</w:t>
       </w:r>
     </w:p>
@@ -5160,14 +5293,7 @@
         <w:rPr>
           <w:rFonts w:ascii="Times New Roman" w:eastAsia="宋体" w:hAnsi="Times New Roman" w:cs="Times New Roman" w:hint="eastAsia"/>
         </w:rPr>
-        <w:t>。注：心灵</w:t>
-      </w:r>
-      <w:r>
-        <w:rPr>
-          <w:rFonts w:ascii="Times New Roman" w:eastAsia="宋体" w:hAnsi="Times New Roman" w:cs="Times New Roman" w:hint="eastAsia"/>
-        </w:rPr>
-        <w:lastRenderedPageBreak/>
-        <w:t>终结</w:t>
+        <w:t>。注：心灵终结</w:t>
       </w:r>
       <w:r>
         <w:rPr>
@@ -6092,6 +6218,7 @@
         <w:rPr>
           <w:rFonts w:ascii="Times New Roman" w:eastAsia="宋体" w:hAnsi="Times New Roman" w:cs="Times New Roman" w:hint="eastAsia"/>
         </w:rPr>
+        <w:lastRenderedPageBreak/>
         <w:t>CSF</w:t>
       </w:r>
       <w:r>
@@ -6182,7 +6309,6 @@
         <w:rPr>
           <w:rFonts w:ascii="Times New Roman" w:eastAsia="宋体" w:hAnsi="Times New Roman" w:cs="Times New Roman" w:hint="eastAsia"/>
         </w:rPr>
-        <w:lastRenderedPageBreak/>
         <w:t>修复重新加载</w:t>
       </w:r>
       <w:r>
@@ -7017,6 +7143,7 @@
         <w:rPr>
           <w:rFonts w:ascii="Times New Roman" w:eastAsia="宋体" w:hAnsi="Times New Roman" w:cs="Times New Roman" w:hint="eastAsia"/>
         </w:rPr>
+        <w:lastRenderedPageBreak/>
         <w:t>修复了当建筑位置位于地图外时崩溃的</w:t>
       </w:r>
       <w:r>
@@ -7137,7 +7264,6 @@
         <w:rPr>
           <w:rFonts w:ascii="Times New Roman" w:eastAsia="宋体" w:hAnsi="Times New Roman" w:cs="Times New Roman" w:hint="eastAsia"/>
         </w:rPr>
-        <w:lastRenderedPageBreak/>
         <w:t>修复了触发、小队等名称中最后的数字超过</w:t>
       </w:r>
       <w:r>
@@ -8020,6 +8146,7 @@
         <w:rPr>
           <w:rFonts w:ascii="Times New Roman" w:eastAsia="宋体" w:hAnsi="Times New Roman" w:cs="Times New Roman" w:hint="eastAsia"/>
         </w:rPr>
+        <w:lastRenderedPageBreak/>
         <w:t>修复由地形自定义色盘导致的部分地形显示</w:t>
       </w:r>
       <w:r>
@@ -8094,7 +8221,6 @@
         <w:rPr>
           <w:rFonts w:ascii="Times New Roman" w:eastAsia="宋体" w:hAnsi="Times New Roman" w:cs="Times New Roman" w:hint="eastAsia"/>
         </w:rPr>
-        <w:lastRenderedPageBreak/>
         <w:t>新增</w:t>
       </w:r>
       <w:r>
@@ -9041,6 +9167,7 @@
         <w:rPr>
           <w:rFonts w:ascii="Times New Roman" w:eastAsia="宋体" w:hAnsi="Times New Roman" w:cs="Times New Roman" w:hint="eastAsia"/>
         </w:rPr>
+        <w:lastRenderedPageBreak/>
         <w:t>修复了在开启自动海岸的情况下，放置地形会导致笔刷边缘区域进行不必要的</w:t>
       </w:r>
       <w:r>
@@ -9125,7 +9252,6 @@
         <w:rPr>
           <w:rFonts w:ascii="Times New Roman" w:eastAsia="宋体" w:hAnsi="Times New Roman" w:cs="Times New Roman" w:hint="eastAsia"/>
         </w:rPr>
-        <w:lastRenderedPageBreak/>
         <w:t>基于地图</w:t>
       </w:r>
       <w:r>
@@ -10166,6 +10292,7 @@
         <w:rPr>
           <w:rFonts w:ascii="Times New Roman" w:eastAsia="宋体" w:hAnsi="Times New Roman" w:cs="Times New Roman" w:hint="eastAsia"/>
         </w:rPr>
+        <w:lastRenderedPageBreak/>
         <w:t>新增两项工具脚本函数：</w:t>
       </w:r>
       <w:r>
@@ -10270,8 +10397,492 @@
           <w:sz w:val="28"/>
           <w:szCs w:val="32"/>
         </w:rPr>
+        <w:t>新增功能</w:t>
+      </w:r>
+    </w:p>
+    <w:p>
+      <w:pPr>
+        <w:ind w:firstLineChars="200" w:firstLine="440"/>
+        <w:rPr>
+          <w:rFonts w:ascii="Times New Roman" w:eastAsia="宋体" w:hAnsi="Times New Roman" w:cs="Times New Roman"/>
+        </w:rPr>
+      </w:pPr>
+      <w:r>
+        <w:rPr>
+          <w:rFonts w:ascii="Times New Roman" w:eastAsia="宋体" w:hAnsi="Times New Roman" w:cs="Times New Roman" w:hint="eastAsia"/>
+        </w:rPr>
+        <w:t>随机摆放对象：支持步兵、车辆、飞行器、建筑、污染、覆盖图的随机摆放，预设存储在</w:t>
+      </w:r>
+      <w:r>
+        <w:rPr>
+          <w:rFonts w:ascii="Times New Roman" w:eastAsia="宋体" w:hAnsi="Times New Roman" w:cs="Times New Roman" w:hint="eastAsia"/>
+        </w:rPr>
+        <w:t>FAData.ini</w:t>
+      </w:r>
+      <w:r>
+        <w:rPr>
+          <w:rFonts w:ascii="Times New Roman" w:eastAsia="宋体" w:hAnsi="Times New Roman" w:cs="Times New Roman" w:hint="eastAsia"/>
+        </w:rPr>
+        <w:t>中</w:t>
+      </w:r>
+    </w:p>
+    <w:p>
+      <w:pPr>
+        <w:ind w:firstLineChars="200" w:firstLine="440"/>
+        <w:rPr>
+          <w:rFonts w:ascii="Times New Roman" w:eastAsia="宋体" w:hAnsi="Times New Roman" w:cs="Times New Roman"/>
+        </w:rPr>
+      </w:pPr>
+      <w:r>
+        <w:rPr>
+          <w:rFonts w:ascii="Times New Roman" w:eastAsia="宋体" w:hAnsi="Times New Roman" w:cs="Times New Roman" w:hint="eastAsia"/>
+        </w:rPr>
+        <w:t>基地节点顺序显示与调整：在基地节点上方会显示它的建造顺序，同时在物品浏览器中提供了上移节点与下移节点功能</w:t>
+      </w:r>
+    </w:p>
+    <w:p>
+      <w:pPr>
+        <w:ind w:firstLineChars="200" w:firstLine="440"/>
+        <w:rPr>
+          <w:rFonts w:ascii="Times New Roman" w:eastAsia="宋体" w:hAnsi="Times New Roman" w:cs="Times New Roman"/>
+        </w:rPr>
+      </w:pPr>
+      <w:r>
+        <w:rPr>
+          <w:rFonts w:ascii="Times New Roman" w:eastAsia="宋体" w:hAnsi="Times New Roman" w:cs="Times New Roman" w:hint="eastAsia"/>
+        </w:rPr>
+        <w:t>属性查看：位于物品浏览器中，可以实时显示鼠标所指对象的各类属性</w:t>
+      </w:r>
+      <w:r>
+        <w:rPr>
+          <w:rFonts w:ascii="Times New Roman" w:eastAsia="宋体" w:hAnsi="Times New Roman" w:cs="Times New Roman" w:hint="eastAsia"/>
+        </w:rPr>
+        <w:t>，如单位属性、路径点关联的触发或小队、武器射程、地表类型等</w:t>
+      </w:r>
+    </w:p>
+    <w:p>
+      <w:pPr>
+        <w:ind w:firstLineChars="200" w:firstLine="440"/>
+        <w:rPr>
+          <w:rFonts w:ascii="Times New Roman" w:eastAsia="宋体" w:hAnsi="Times New Roman" w:cs="Times New Roman"/>
+        </w:rPr>
+      </w:pPr>
+      <w:r>
+        <w:rPr>
+          <w:rFonts w:ascii="Times New Roman" w:eastAsia="宋体" w:hAnsi="Times New Roman" w:cs="Times New Roman" w:hint="eastAsia"/>
+        </w:rPr>
+        <w:t>绘制连接地形：位于物品浏览器中，可以以地形块为单位，根据鼠标相对位置，自动绘制如悬崖、海岸、小路等连接地形。相较于</w:t>
+      </w:r>
+      <w:r>
+        <w:rPr>
+          <w:rFonts w:ascii="Times New Roman" w:eastAsia="宋体" w:hAnsi="Times New Roman" w:cs="Times New Roman" w:hint="eastAsia"/>
+        </w:rPr>
+        <w:t>WAE</w:t>
+      </w:r>
+      <w:r>
+        <w:rPr>
+          <w:rFonts w:ascii="Times New Roman" w:eastAsia="宋体" w:hAnsi="Times New Roman" w:cs="Times New Roman" w:hint="eastAsia"/>
+        </w:rPr>
+        <w:t>的同类功能，提供了更加精细的控制权</w:t>
+      </w:r>
+    </w:p>
+    <w:p>
+      <w:pPr>
+        <w:ind w:firstLineChars="200" w:firstLine="440"/>
+        <w:rPr>
+          <w:rFonts w:ascii="Times New Roman" w:eastAsia="宋体" w:hAnsi="Times New Roman" w:cs="Times New Roman"/>
+        </w:rPr>
+      </w:pPr>
+      <w:r>
+        <w:rPr>
+          <w:rFonts w:ascii="Times New Roman" w:eastAsia="宋体" w:hAnsi="Times New Roman" w:cs="Times New Roman" w:hint="eastAsia"/>
+        </w:rPr>
+        <w:t>重载地图：支持快捷重新打开当前地图，快捷键为</w:t>
+      </w:r>
+      <w:r>
+        <w:rPr>
+          <w:rFonts w:ascii="Times New Roman" w:eastAsia="宋体" w:hAnsi="Times New Roman" w:cs="Times New Roman" w:hint="eastAsia"/>
+        </w:rPr>
+        <w:t>Ctrl+Shift+O</w:t>
+      </w:r>
+    </w:p>
+    <w:p>
+      <w:pPr>
+        <w:ind w:firstLineChars="200" w:firstLine="440"/>
+        <w:rPr>
+          <w:rFonts w:ascii="Times New Roman" w:eastAsia="宋体" w:hAnsi="Times New Roman" w:cs="Times New Roman"/>
+        </w:rPr>
+      </w:pPr>
+      <w:r>
+        <w:rPr>
+          <w:rFonts w:ascii="Times New Roman" w:eastAsia="宋体" w:hAnsi="Times New Roman" w:cs="Times New Roman" w:hint="eastAsia"/>
+        </w:rPr>
+        <w:t>重新加载游戏目录：当检测到打开的地图文件位于另一个尤复游戏文件夹下时，会提示是否重新加载对应目录的游戏资源</w:t>
+      </w:r>
+    </w:p>
+    <w:p>
+      <w:pPr>
+        <w:ind w:firstLineChars="200" w:firstLine="440"/>
+        <w:rPr>
+          <w:rFonts w:ascii="Times New Roman" w:eastAsia="宋体" w:hAnsi="Times New Roman" w:cs="Times New Roman"/>
+        </w:rPr>
+      </w:pPr>
+      <w:r>
+        <w:rPr>
+          <w:rFonts w:ascii="Times New Roman" w:eastAsia="宋体" w:hAnsi="Times New Roman" w:cs="Times New Roman" w:hint="eastAsia"/>
+        </w:rPr>
+        <w:t>CSF</w:t>
+      </w:r>
+      <w:r>
+        <w:rPr>
+          <w:rFonts w:ascii="Times New Roman" w:eastAsia="宋体" w:hAnsi="Times New Roman" w:cs="Times New Roman" w:hint="eastAsia"/>
+        </w:rPr>
+        <w:t>浏览器：可以浏览、搜索当前加载的全部</w:t>
+      </w:r>
+      <w:r>
+        <w:rPr>
+          <w:rFonts w:ascii="Times New Roman" w:eastAsia="宋体" w:hAnsi="Times New Roman" w:cs="Times New Roman" w:hint="eastAsia"/>
+        </w:rPr>
+        <w:t>CSF</w:t>
+      </w:r>
+      <w:r>
+        <w:rPr>
+          <w:rFonts w:ascii="Times New Roman" w:eastAsia="宋体" w:hAnsi="Times New Roman" w:cs="Times New Roman" w:hint="eastAsia"/>
+        </w:rPr>
+        <w:t>文本，也可以立即重新加载</w:t>
+      </w:r>
+      <w:r>
+        <w:rPr>
+          <w:rFonts w:ascii="Times New Roman" w:eastAsia="宋体" w:hAnsi="Times New Roman" w:cs="Times New Roman" w:hint="eastAsia"/>
+        </w:rPr>
+        <w:t>CSF</w:t>
+      </w:r>
+      <w:r>
+        <w:rPr>
+          <w:rFonts w:ascii="Times New Roman" w:eastAsia="宋体" w:hAnsi="Times New Roman" w:cs="Times New Roman" w:hint="eastAsia"/>
+        </w:rPr>
+        <w:t>文件，还可以快捷为触发事件的对应参数选择文本标签</w:t>
+      </w:r>
+    </w:p>
+    <w:p>
+      <w:pPr>
+        <w:ind w:firstLineChars="200" w:firstLine="440"/>
+        <w:rPr>
+          <w:rFonts w:ascii="Times New Roman" w:eastAsia="宋体" w:hAnsi="Times New Roman" w:cs="Times New Roman"/>
+        </w:rPr>
+      </w:pPr>
+      <w:r>
+        <w:rPr>
+          <w:rFonts w:ascii="Times New Roman" w:eastAsia="宋体" w:hAnsi="Times New Roman" w:cs="Times New Roman" w:hint="eastAsia"/>
+        </w:rPr>
+        <w:t>LLF</w:t>
+      </w:r>
+      <w:r>
+        <w:rPr>
+          <w:rFonts w:ascii="Times New Roman" w:eastAsia="宋体" w:hAnsi="Times New Roman" w:cs="Times New Roman" w:hint="eastAsia"/>
+        </w:rPr>
+        <w:t>与</w:t>
+      </w:r>
+      <w:r>
+        <w:rPr>
+          <w:rFonts w:ascii="Times New Roman" w:eastAsia="宋体" w:hAnsi="Times New Roman" w:cs="Times New Roman" w:hint="eastAsia"/>
+        </w:rPr>
+        <w:t>ECS</w:t>
+      </w:r>
+      <w:r>
+        <w:rPr>
+          <w:rFonts w:ascii="Times New Roman" w:eastAsia="宋体" w:hAnsi="Times New Roman" w:cs="Times New Roman" w:hint="eastAsia"/>
+        </w:rPr>
+        <w:t>格式：支持</w:t>
+      </w:r>
+      <w:r>
+        <w:rPr>
+          <w:rFonts w:ascii="Times New Roman" w:eastAsia="宋体" w:hAnsi="Times New Roman" w:cs="Times New Roman" w:hint="eastAsia"/>
+        </w:rPr>
+        <w:t>LLF</w:t>
+      </w:r>
+      <w:r>
+        <w:rPr>
+          <w:rFonts w:ascii="Times New Roman" w:eastAsia="宋体" w:hAnsi="Times New Roman" w:cs="Times New Roman" w:hint="eastAsia"/>
+        </w:rPr>
+        <w:t>与</w:t>
+      </w:r>
+      <w:r>
+        <w:rPr>
+          <w:rFonts w:ascii="Times New Roman" w:eastAsia="宋体" w:hAnsi="Times New Roman" w:cs="Times New Roman" w:hint="eastAsia"/>
+        </w:rPr>
+        <w:t>ECS</w:t>
+      </w:r>
+      <w:r>
+        <w:rPr>
+          <w:rFonts w:ascii="Times New Roman" w:eastAsia="宋体" w:hAnsi="Times New Roman" w:cs="Times New Roman" w:hint="eastAsia"/>
+        </w:rPr>
+        <w:t>格式的</w:t>
+      </w:r>
+      <w:r>
+        <w:rPr>
+          <w:rFonts w:ascii="Times New Roman" w:eastAsia="宋体" w:hAnsi="Times New Roman" w:cs="Times New Roman" w:hint="eastAsia"/>
+        </w:rPr>
+        <w:t>字符串表</w:t>
+      </w:r>
+      <w:r>
+        <w:rPr>
+          <w:rFonts w:ascii="Times New Roman" w:eastAsia="宋体" w:hAnsi="Times New Roman" w:cs="Times New Roman" w:hint="eastAsia"/>
+        </w:rPr>
+        <w:t>（</w:t>
+      </w:r>
+      <w:r>
+        <w:rPr>
+          <w:rFonts w:ascii="Times New Roman" w:eastAsia="宋体" w:hAnsi="Times New Roman" w:cs="Times New Roman" w:hint="eastAsia"/>
+        </w:rPr>
+        <w:t>Stringtable</w:t>
+      </w:r>
+      <w:r>
+        <w:rPr>
+          <w:rFonts w:ascii="Times New Roman" w:eastAsia="宋体" w:hAnsi="Times New Roman" w:cs="Times New Roman" w:hint="eastAsia"/>
+        </w:rPr>
+        <w:t>）文件读取</w:t>
+      </w:r>
+    </w:p>
+    <w:p>
+      <w:pPr>
+        <w:ind w:firstLineChars="200" w:firstLine="440"/>
+        <w:rPr>
+          <w:rFonts w:ascii="Times New Roman" w:eastAsia="宋体" w:hAnsi="Times New Roman" w:cs="Times New Roman"/>
+        </w:rPr>
+      </w:pPr>
+      <w:r>
+        <w:rPr>
+          <w:rFonts w:ascii="Times New Roman" w:eastAsia="宋体" w:hAnsi="Times New Roman" w:cs="Times New Roman" w:hint="eastAsia"/>
+        </w:rPr>
+        <w:t>下拉菜单内搜索：触发、作战小队、特遣部队、动作脚本、</w:t>
+      </w:r>
+      <w:r>
+        <w:rPr>
+          <w:rFonts w:ascii="Times New Roman" w:eastAsia="宋体" w:hAnsi="Times New Roman" w:cs="Times New Roman" w:hint="eastAsia"/>
+        </w:rPr>
+        <w:t>AI</w:t>
+      </w:r>
+      <w:r>
+        <w:rPr>
+          <w:rFonts w:ascii="Times New Roman" w:eastAsia="宋体" w:hAnsi="Times New Roman" w:cs="Times New Roman" w:hint="eastAsia"/>
+        </w:rPr>
+        <w:t>编辑器的下拉菜单均支持直接输入文本，搜索对应标签</w:t>
+      </w:r>
+      <w:r>
+        <w:rPr>
+          <w:rFonts w:ascii="Times New Roman" w:eastAsia="宋体" w:hAnsi="Times New Roman" w:cs="Times New Roman" w:hint="eastAsia"/>
+        </w:rPr>
+        <w:t>支持使用通配符</w:t>
+      </w:r>
+      <w:r>
+        <w:rPr>
+          <w:rFonts w:ascii="Times New Roman" w:eastAsia="宋体" w:hAnsi="Times New Roman" w:cs="Times New Roman" w:hint="eastAsia"/>
+        </w:rPr>
+        <w:t>*</w:t>
+      </w:r>
+      <w:r>
+        <w:rPr>
+          <w:rFonts w:ascii="Times New Roman" w:eastAsia="宋体" w:hAnsi="Times New Roman" w:cs="Times New Roman" w:hint="eastAsia"/>
+        </w:rPr>
+        <w:t>与</w:t>
+      </w:r>
+      <w:r>
+        <w:rPr>
+          <w:rFonts w:ascii="Times New Roman" w:eastAsia="宋体" w:hAnsi="Times New Roman" w:cs="Times New Roman" w:hint="eastAsia"/>
+        </w:rPr>
+        <w:t>|</w:t>
+      </w:r>
+    </w:p>
+    <w:p>
+      <w:pPr>
+        <w:ind w:firstLineChars="200" w:firstLine="440"/>
+        <w:rPr>
+          <w:rFonts w:ascii="Times New Roman" w:eastAsia="宋体" w:hAnsi="Times New Roman" w:cs="Times New Roman"/>
+        </w:rPr>
+      </w:pPr>
+      <w:r>
+        <w:rPr>
+          <w:rFonts w:ascii="Times New Roman" w:eastAsia="宋体" w:hAnsi="Times New Roman" w:cs="Times New Roman" w:hint="eastAsia"/>
+        </w:rPr>
+        <w:t>查找引用：触发、作战小队、特遣部队、动作脚本编辑器新增“查找引用”按键，可以查找引用了当前对象的对象</w:t>
+      </w:r>
+    </w:p>
+    <w:p>
+      <w:pPr>
+        <w:ind w:firstLineChars="200" w:firstLine="440"/>
+        <w:rPr>
+          <w:rFonts w:ascii="Times New Roman" w:eastAsia="宋体" w:hAnsi="Times New Roman" w:cs="Times New Roman"/>
+        </w:rPr>
+      </w:pPr>
+      <w:r>
+        <w:rPr>
+          <w:rFonts w:ascii="Times New Roman" w:eastAsia="宋体" w:hAnsi="Times New Roman" w:cs="Times New Roman" w:hint="eastAsia"/>
+        </w:rPr>
+        <w:t>自动计算</w:t>
+      </w:r>
+      <w:r>
+        <w:rPr>
+          <w:rFonts w:ascii="Times New Roman" w:eastAsia="宋体" w:hAnsi="Times New Roman" w:cs="Times New Roman" w:hint="eastAsia"/>
+        </w:rPr>
+        <w:t>LAT</w:t>
+      </w:r>
+      <w:r>
+        <w:rPr>
+          <w:rFonts w:ascii="Times New Roman" w:eastAsia="宋体" w:hAnsi="Times New Roman" w:cs="Times New Roman" w:hint="eastAsia"/>
+        </w:rPr>
+        <w:t>：位于</w:t>
+      </w:r>
+      <w:r>
+        <w:rPr>
+          <w:rFonts w:ascii="Times New Roman" w:eastAsia="宋体" w:hAnsi="Times New Roman" w:cs="Times New Roman" w:hint="eastAsia"/>
+        </w:rPr>
+        <w:t>菜单栏</w:t>
+      </w:r>
+      <w:r>
+        <w:rPr>
+          <w:rFonts w:ascii="Times New Roman" w:eastAsia="宋体" w:hAnsi="Times New Roman" w:cs="Times New Roman" w:hint="eastAsia"/>
+        </w:rPr>
+        <w:t>-</w:t>
+      </w:r>
+      <w:r>
+        <w:rPr>
+          <w:rFonts w:ascii="Times New Roman" w:eastAsia="宋体" w:hAnsi="Times New Roman" w:cs="Times New Roman" w:hint="eastAsia"/>
+        </w:rPr>
+        <w:t>地图工具中，会按照游戏引擎逻辑重绘全图的</w:t>
+      </w:r>
+      <w:r>
+        <w:rPr>
+          <w:rFonts w:ascii="Times New Roman" w:eastAsia="宋体" w:hAnsi="Times New Roman" w:cs="Times New Roman" w:hint="eastAsia"/>
+        </w:rPr>
+        <w:t>LAT</w:t>
+      </w:r>
+    </w:p>
+    <w:p>
+      <w:pPr>
+        <w:ind w:firstLineChars="200" w:firstLine="440"/>
+        <w:rPr>
+          <w:rFonts w:ascii="Times New Roman" w:eastAsia="宋体" w:hAnsi="Times New Roman" w:cs="Times New Roman"/>
+        </w:rPr>
+      </w:pPr>
+      <w:r>
+        <w:rPr>
+          <w:rFonts w:ascii="Times New Roman" w:eastAsia="宋体" w:hAnsi="Times New Roman" w:cs="Times New Roman" w:hint="eastAsia"/>
+        </w:rPr>
+        <w:t>重绘水面：位于</w:t>
+      </w:r>
+      <w:r>
+        <w:rPr>
+          <w:rFonts w:ascii="Times New Roman" w:eastAsia="宋体" w:hAnsi="Times New Roman" w:cs="Times New Roman" w:hint="eastAsia"/>
+        </w:rPr>
+        <w:t>菜单栏</w:t>
+      </w:r>
+      <w:r>
+        <w:rPr>
+          <w:rFonts w:ascii="Times New Roman" w:eastAsia="宋体" w:hAnsi="Times New Roman" w:cs="Times New Roman" w:hint="eastAsia"/>
+        </w:rPr>
+        <w:t>-</w:t>
+      </w:r>
+      <w:r>
+        <w:rPr>
+          <w:rFonts w:ascii="Times New Roman" w:eastAsia="宋体" w:hAnsi="Times New Roman" w:cs="Times New Roman" w:hint="eastAsia"/>
+        </w:rPr>
+        <w:t>地图工具中，会重新生成全图水面，消除不完整的水面</w:t>
+      </w:r>
+    </w:p>
+    <w:p>
+      <w:pPr>
+        <w:ind w:firstLineChars="200" w:firstLine="440"/>
+        <w:rPr>
+          <w:rFonts w:ascii="Times New Roman" w:eastAsia="宋体" w:hAnsi="Times New Roman" w:cs="Times New Roman"/>
+        </w:rPr>
+      </w:pPr>
+      <w:r>
+        <w:rPr>
+          <w:rFonts w:ascii="Times New Roman" w:eastAsia="宋体" w:hAnsi="Times New Roman" w:cs="Times New Roman" w:hint="eastAsia"/>
+        </w:rPr>
+        <w:t>军衔显示：可以显示地图上单位的经验等级</w:t>
+      </w:r>
+    </w:p>
+    <w:p>
+      <w:pPr>
+        <w:ind w:firstLineChars="200" w:firstLine="440"/>
+        <w:rPr>
+          <w:rFonts w:ascii="Times New Roman" w:eastAsia="宋体" w:hAnsi="Times New Roman" w:cs="Times New Roman"/>
+        </w:rPr>
+      </w:pPr>
+      <w:r>
+        <w:rPr>
+          <w:rFonts w:ascii="Times New Roman" w:eastAsia="宋体" w:hAnsi="Times New Roman" w:cs="Times New Roman" w:hint="eastAsia"/>
+        </w:rPr>
+        <w:t>不可通行单元显示：位于菜单栏</w:t>
+      </w:r>
+      <w:r>
+        <w:rPr>
+          <w:rFonts w:ascii="Times New Roman" w:eastAsia="宋体" w:hAnsi="Times New Roman" w:cs="Times New Roman" w:hint="eastAsia"/>
+        </w:rPr>
+        <w:t>-</w:t>
+      </w:r>
+      <w:r>
+        <w:rPr>
+          <w:rFonts w:ascii="Times New Roman" w:eastAsia="宋体" w:hAnsi="Times New Roman" w:cs="Times New Roman" w:hint="eastAsia"/>
+        </w:rPr>
+        <w:t>图层中，可以显示所有单位都无法到达的单元格</w:t>
+      </w:r>
+    </w:p>
+    <w:p>
+      <w:pPr>
+        <w:ind w:firstLineChars="200" w:firstLine="440"/>
+        <w:rPr>
+          <w:rFonts w:ascii="Times New Roman" w:eastAsia="宋体" w:hAnsi="Times New Roman" w:cs="Times New Roman"/>
+        </w:rPr>
+      </w:pPr>
+      <w:r>
+        <w:rPr>
+          <w:rFonts w:ascii="Times New Roman" w:eastAsia="宋体" w:hAnsi="Times New Roman" w:cs="Times New Roman" w:hint="eastAsia"/>
+        </w:rPr>
+        <w:t>建筑、步兵、车辆、飞行器、基地节点、单元标记筛选：位于菜单栏</w:t>
+      </w:r>
+      <w:r>
+        <w:rPr>
+          <w:rFonts w:ascii="Times New Roman" w:eastAsia="宋体" w:hAnsi="Times New Roman" w:cs="Times New Roman" w:hint="eastAsia"/>
+        </w:rPr>
+        <w:t>-</w:t>
+      </w:r>
+      <w:r>
+        <w:rPr>
+          <w:rFonts w:ascii="Times New Roman" w:eastAsia="宋体" w:hAnsi="Times New Roman" w:cs="Times New Roman" w:hint="eastAsia"/>
+        </w:rPr>
+        <w:t>图层中，可以设置多种条件，仅显示符合条件的对象</w:t>
+      </w:r>
+    </w:p>
+    <w:p>
+      <w:pPr>
+        <w:ind w:firstLineChars="200" w:firstLine="440"/>
+        <w:rPr>
+          <w:rFonts w:ascii="Times New Roman" w:eastAsia="宋体" w:hAnsi="Times New Roman" w:cs="Times New Roman"/>
+        </w:rPr>
+      </w:pPr>
+      <w:r>
+        <w:rPr>
+          <w:rFonts w:ascii="Times New Roman" w:eastAsia="宋体" w:hAnsi="Times New Roman" w:cs="Times New Roman" w:hint="eastAsia"/>
+        </w:rPr>
+        <w:t>标签列表：位于地形浏览器的菜单栏中，支持查阅触发与关联对象</w:t>
+      </w:r>
+    </w:p>
+    <w:p>
+      <w:pPr>
+        <w:ind w:firstLineChars="200" w:firstLine="440"/>
+        <w:rPr>
+          <w:rFonts w:ascii="Times New Roman" w:eastAsia="宋体" w:hAnsi="Times New Roman" w:cs="Times New Roman"/>
+        </w:rPr>
+      </w:pPr>
+      <w:r>
+        <w:rPr>
+          <w:rFonts w:ascii="Times New Roman" w:eastAsia="宋体" w:hAnsi="Times New Roman" w:cs="Times New Roman" w:hint="eastAsia"/>
+        </w:rPr>
         <w:lastRenderedPageBreak/>
-        <w:t>新增功能</w:t>
+        <w:t>小队列表：位于地形浏览器的菜单栏中</w:t>
       </w:r>
     </w:p>
     <w:p>
@@ -10285,19 +10896,7 @@
         <w:rPr>
           <w:rFonts w:ascii="Times New Roman" w:eastAsia="宋体" w:hAnsi="Times New Roman" w:cs="Times New Roman" w:hint="eastAsia"/>
         </w:rPr>
-        <w:t>随机摆放对象：支持步兵、车辆、飞行器、建筑、污染、覆盖图的随机摆放，预设存储在</w:t>
-      </w:r>
-      <w:r>
-        <w:rPr>
-          <w:rFonts w:ascii="Times New Roman" w:eastAsia="宋体" w:hAnsi="Times New Roman" w:cs="Times New Roman" w:hint="eastAsia"/>
-        </w:rPr>
-        <w:t>FAData.ini</w:t>
-      </w:r>
-      <w:r>
-        <w:rPr>
-          <w:rFonts w:ascii="Times New Roman" w:eastAsia="宋体" w:hAnsi="Times New Roman" w:cs="Times New Roman" w:hint="eastAsia"/>
-        </w:rPr>
-        <w:t>中</w:t>
+        <w:t>特遣列表：位于地形浏览器的菜单栏中</w:t>
       </w:r>
     </w:p>
     <w:p>
@@ -10311,479 +10910,6 @@
         <w:rPr>
           <w:rFonts w:ascii="Times New Roman" w:eastAsia="宋体" w:hAnsi="Times New Roman" w:cs="Times New Roman" w:hint="eastAsia"/>
         </w:rPr>
-        <w:t>基地节点顺序显示与调整：在基地节点上方会显示它的建造顺序，同时在物品浏览器中提供了上移节点与下移节点功能</w:t>
-      </w:r>
-    </w:p>
-    <w:p>
-      <w:pPr>
-        <w:ind w:firstLineChars="200" w:firstLine="440"/>
-        <w:rPr>
-          <w:rFonts w:ascii="Times New Roman" w:eastAsia="宋体" w:hAnsi="Times New Roman" w:cs="Times New Roman"/>
-        </w:rPr>
-      </w:pPr>
-      <w:r>
-        <w:rPr>
-          <w:rFonts w:ascii="Times New Roman" w:eastAsia="宋体" w:hAnsi="Times New Roman" w:cs="Times New Roman" w:hint="eastAsia"/>
-        </w:rPr>
-        <w:t>属性查看：位于物品浏览器中，可以实时显示鼠标所指对象的各类属性</w:t>
-      </w:r>
-      <w:r>
-        <w:rPr>
-          <w:rFonts w:ascii="Times New Roman" w:eastAsia="宋体" w:hAnsi="Times New Roman" w:cs="Times New Roman" w:hint="eastAsia"/>
-        </w:rPr>
-        <w:t>，如单位属性、路径点关联的触发或小队、武器射程、地表类型等</w:t>
-      </w:r>
-    </w:p>
-    <w:p>
-      <w:pPr>
-        <w:ind w:firstLineChars="200" w:firstLine="440"/>
-        <w:rPr>
-          <w:rFonts w:ascii="Times New Roman" w:eastAsia="宋体" w:hAnsi="Times New Roman" w:cs="Times New Roman"/>
-        </w:rPr>
-      </w:pPr>
-      <w:r>
-        <w:rPr>
-          <w:rFonts w:ascii="Times New Roman" w:eastAsia="宋体" w:hAnsi="Times New Roman" w:cs="Times New Roman" w:hint="eastAsia"/>
-        </w:rPr>
-        <w:t>绘制连接地形：位于物品浏览器中，可以以地形块为单位，根据鼠标相对位置，自动绘制如悬崖、海岸、小路等连接地形。相较于</w:t>
-      </w:r>
-      <w:r>
-        <w:rPr>
-          <w:rFonts w:ascii="Times New Roman" w:eastAsia="宋体" w:hAnsi="Times New Roman" w:cs="Times New Roman" w:hint="eastAsia"/>
-        </w:rPr>
-        <w:t>WAE</w:t>
-      </w:r>
-      <w:r>
-        <w:rPr>
-          <w:rFonts w:ascii="Times New Roman" w:eastAsia="宋体" w:hAnsi="Times New Roman" w:cs="Times New Roman" w:hint="eastAsia"/>
-        </w:rPr>
-        <w:t>的同类功能，提供了更加精细的控制权</w:t>
-      </w:r>
-    </w:p>
-    <w:p>
-      <w:pPr>
-        <w:ind w:firstLineChars="200" w:firstLine="440"/>
-        <w:rPr>
-          <w:rFonts w:ascii="Times New Roman" w:eastAsia="宋体" w:hAnsi="Times New Roman" w:cs="Times New Roman"/>
-        </w:rPr>
-      </w:pPr>
-      <w:r>
-        <w:rPr>
-          <w:rFonts w:ascii="Times New Roman" w:eastAsia="宋体" w:hAnsi="Times New Roman" w:cs="Times New Roman" w:hint="eastAsia"/>
-        </w:rPr>
-        <w:t>重载地图：支持快捷重新打开当前地图，快捷键为</w:t>
-      </w:r>
-      <w:r>
-        <w:rPr>
-          <w:rFonts w:ascii="Times New Roman" w:eastAsia="宋体" w:hAnsi="Times New Roman" w:cs="Times New Roman" w:hint="eastAsia"/>
-        </w:rPr>
-        <w:t>Ctrl+Shift+O</w:t>
-      </w:r>
-    </w:p>
-    <w:p>
-      <w:pPr>
-        <w:ind w:firstLineChars="200" w:firstLine="440"/>
-        <w:rPr>
-          <w:rFonts w:ascii="Times New Roman" w:eastAsia="宋体" w:hAnsi="Times New Roman" w:cs="Times New Roman"/>
-        </w:rPr>
-      </w:pPr>
-      <w:r>
-        <w:rPr>
-          <w:rFonts w:ascii="Times New Roman" w:eastAsia="宋体" w:hAnsi="Times New Roman" w:cs="Times New Roman" w:hint="eastAsia"/>
-        </w:rPr>
-        <w:t>重新加载游戏目录：当检测到打开的地图文件位于另一个尤复游戏文件夹下时，会提示是否重新加载对应目录的游戏资源</w:t>
-      </w:r>
-    </w:p>
-    <w:p>
-      <w:pPr>
-        <w:ind w:firstLineChars="200" w:firstLine="440"/>
-        <w:rPr>
-          <w:rFonts w:ascii="Times New Roman" w:eastAsia="宋体" w:hAnsi="Times New Roman" w:cs="Times New Roman"/>
-        </w:rPr>
-      </w:pPr>
-      <w:r>
-        <w:rPr>
-          <w:rFonts w:ascii="Times New Roman" w:eastAsia="宋体" w:hAnsi="Times New Roman" w:cs="Times New Roman" w:hint="eastAsia"/>
-        </w:rPr>
-        <w:t>CSF</w:t>
-      </w:r>
-      <w:r>
-        <w:rPr>
-          <w:rFonts w:ascii="Times New Roman" w:eastAsia="宋体" w:hAnsi="Times New Roman" w:cs="Times New Roman" w:hint="eastAsia"/>
-        </w:rPr>
-        <w:t>浏览器：可以浏览、搜索当前加载的全部</w:t>
-      </w:r>
-      <w:r>
-        <w:rPr>
-          <w:rFonts w:ascii="Times New Roman" w:eastAsia="宋体" w:hAnsi="Times New Roman" w:cs="Times New Roman" w:hint="eastAsia"/>
-        </w:rPr>
-        <w:t>CSF</w:t>
-      </w:r>
-      <w:r>
-        <w:rPr>
-          <w:rFonts w:ascii="Times New Roman" w:eastAsia="宋体" w:hAnsi="Times New Roman" w:cs="Times New Roman" w:hint="eastAsia"/>
-        </w:rPr>
-        <w:t>文本，也可以立即重新加载</w:t>
-      </w:r>
-      <w:r>
-        <w:rPr>
-          <w:rFonts w:ascii="Times New Roman" w:eastAsia="宋体" w:hAnsi="Times New Roman" w:cs="Times New Roman" w:hint="eastAsia"/>
-        </w:rPr>
-        <w:t>CSF</w:t>
-      </w:r>
-      <w:r>
-        <w:rPr>
-          <w:rFonts w:ascii="Times New Roman" w:eastAsia="宋体" w:hAnsi="Times New Roman" w:cs="Times New Roman" w:hint="eastAsia"/>
-        </w:rPr>
-        <w:t>文件，还可以快捷为触发事件的对应参数选择文本标签</w:t>
-      </w:r>
-    </w:p>
-    <w:p>
-      <w:pPr>
-        <w:ind w:firstLineChars="200" w:firstLine="440"/>
-        <w:rPr>
-          <w:rFonts w:ascii="Times New Roman" w:eastAsia="宋体" w:hAnsi="Times New Roman" w:cs="Times New Roman"/>
-        </w:rPr>
-      </w:pPr>
-      <w:r>
-        <w:rPr>
-          <w:rFonts w:ascii="Times New Roman" w:eastAsia="宋体" w:hAnsi="Times New Roman" w:cs="Times New Roman" w:hint="eastAsia"/>
-        </w:rPr>
-        <w:t>LLF</w:t>
-      </w:r>
-      <w:r>
-        <w:rPr>
-          <w:rFonts w:ascii="Times New Roman" w:eastAsia="宋体" w:hAnsi="Times New Roman" w:cs="Times New Roman" w:hint="eastAsia"/>
-        </w:rPr>
-        <w:t>与</w:t>
-      </w:r>
-      <w:r>
-        <w:rPr>
-          <w:rFonts w:ascii="Times New Roman" w:eastAsia="宋体" w:hAnsi="Times New Roman" w:cs="Times New Roman" w:hint="eastAsia"/>
-        </w:rPr>
-        <w:t>ECS</w:t>
-      </w:r>
-      <w:r>
-        <w:rPr>
-          <w:rFonts w:ascii="Times New Roman" w:eastAsia="宋体" w:hAnsi="Times New Roman" w:cs="Times New Roman" w:hint="eastAsia"/>
-        </w:rPr>
-        <w:t>格式：支持</w:t>
-      </w:r>
-      <w:r>
-        <w:rPr>
-          <w:rFonts w:ascii="Times New Roman" w:eastAsia="宋体" w:hAnsi="Times New Roman" w:cs="Times New Roman" w:hint="eastAsia"/>
-        </w:rPr>
-        <w:t>LLF</w:t>
-      </w:r>
-      <w:r>
-        <w:rPr>
-          <w:rFonts w:ascii="Times New Roman" w:eastAsia="宋体" w:hAnsi="Times New Roman" w:cs="Times New Roman" w:hint="eastAsia"/>
-        </w:rPr>
-        <w:t>与</w:t>
-      </w:r>
-      <w:r>
-        <w:rPr>
-          <w:rFonts w:ascii="Times New Roman" w:eastAsia="宋体" w:hAnsi="Times New Roman" w:cs="Times New Roman" w:hint="eastAsia"/>
-        </w:rPr>
-        <w:t>ECS</w:t>
-      </w:r>
-      <w:r>
-        <w:rPr>
-          <w:rFonts w:ascii="Times New Roman" w:eastAsia="宋体" w:hAnsi="Times New Roman" w:cs="Times New Roman" w:hint="eastAsia"/>
-        </w:rPr>
-        <w:t>格式的</w:t>
-      </w:r>
-      <w:r>
-        <w:rPr>
-          <w:rFonts w:ascii="Times New Roman" w:eastAsia="宋体" w:hAnsi="Times New Roman" w:cs="Times New Roman" w:hint="eastAsia"/>
-        </w:rPr>
-        <w:t>字符串表</w:t>
-      </w:r>
-      <w:r>
-        <w:rPr>
-          <w:rFonts w:ascii="Times New Roman" w:eastAsia="宋体" w:hAnsi="Times New Roman" w:cs="Times New Roman" w:hint="eastAsia"/>
-        </w:rPr>
-        <w:t>（</w:t>
-      </w:r>
-      <w:r>
-        <w:rPr>
-          <w:rFonts w:ascii="Times New Roman" w:eastAsia="宋体" w:hAnsi="Times New Roman" w:cs="Times New Roman" w:hint="eastAsia"/>
-        </w:rPr>
-        <w:t>Stringtable</w:t>
-      </w:r>
-      <w:r>
-        <w:rPr>
-          <w:rFonts w:ascii="Times New Roman" w:eastAsia="宋体" w:hAnsi="Times New Roman" w:cs="Times New Roman" w:hint="eastAsia"/>
-        </w:rPr>
-        <w:t>）文件读取</w:t>
-      </w:r>
-    </w:p>
-    <w:p>
-      <w:pPr>
-        <w:ind w:firstLineChars="200" w:firstLine="440"/>
-        <w:rPr>
-          <w:rFonts w:ascii="Times New Roman" w:eastAsia="宋体" w:hAnsi="Times New Roman" w:cs="Times New Roman"/>
-        </w:rPr>
-      </w:pPr>
-      <w:r>
-        <w:rPr>
-          <w:rFonts w:ascii="Times New Roman" w:eastAsia="宋体" w:hAnsi="Times New Roman" w:cs="Times New Roman" w:hint="eastAsia"/>
-        </w:rPr>
-        <w:t>下拉菜单内搜索：触发、作战小队、特遣部队、动作脚本、</w:t>
-      </w:r>
-      <w:r>
-        <w:rPr>
-          <w:rFonts w:ascii="Times New Roman" w:eastAsia="宋体" w:hAnsi="Times New Roman" w:cs="Times New Roman" w:hint="eastAsia"/>
-        </w:rPr>
-        <w:t>AI</w:t>
-      </w:r>
-      <w:r>
-        <w:rPr>
-          <w:rFonts w:ascii="Times New Roman" w:eastAsia="宋体" w:hAnsi="Times New Roman" w:cs="Times New Roman" w:hint="eastAsia"/>
-        </w:rPr>
-        <w:t>编辑器的下拉菜单均支持直接输入文本，搜索对应标签</w:t>
-      </w:r>
-      <w:r>
-        <w:rPr>
-          <w:rFonts w:ascii="Times New Roman" w:eastAsia="宋体" w:hAnsi="Times New Roman" w:cs="Times New Roman" w:hint="eastAsia"/>
-        </w:rPr>
-        <w:t>支持使用通配符</w:t>
-      </w:r>
-      <w:r>
-        <w:rPr>
-          <w:rFonts w:ascii="Times New Roman" w:eastAsia="宋体" w:hAnsi="Times New Roman" w:cs="Times New Roman" w:hint="eastAsia"/>
-        </w:rPr>
-        <w:t>*</w:t>
-      </w:r>
-      <w:r>
-        <w:rPr>
-          <w:rFonts w:ascii="Times New Roman" w:eastAsia="宋体" w:hAnsi="Times New Roman" w:cs="Times New Roman" w:hint="eastAsia"/>
-        </w:rPr>
-        <w:t>与</w:t>
-      </w:r>
-      <w:r>
-        <w:rPr>
-          <w:rFonts w:ascii="Times New Roman" w:eastAsia="宋体" w:hAnsi="Times New Roman" w:cs="Times New Roman" w:hint="eastAsia"/>
-        </w:rPr>
-        <w:t>|</w:t>
-      </w:r>
-    </w:p>
-    <w:p>
-      <w:pPr>
-        <w:ind w:firstLineChars="200" w:firstLine="440"/>
-        <w:rPr>
-          <w:rFonts w:ascii="Times New Roman" w:eastAsia="宋体" w:hAnsi="Times New Roman" w:cs="Times New Roman"/>
-        </w:rPr>
-      </w:pPr>
-      <w:r>
-        <w:rPr>
-          <w:rFonts w:ascii="Times New Roman" w:eastAsia="宋体" w:hAnsi="Times New Roman" w:cs="Times New Roman" w:hint="eastAsia"/>
-        </w:rPr>
-        <w:t>查找引用：触发、作战小队、特遣部队、动作脚本编辑器新增“查找引用”按键，可以查找引用了当前对象的对象</w:t>
-      </w:r>
-    </w:p>
-    <w:p>
-      <w:pPr>
-        <w:ind w:firstLineChars="200" w:firstLine="440"/>
-        <w:rPr>
-          <w:rFonts w:ascii="Times New Roman" w:eastAsia="宋体" w:hAnsi="Times New Roman" w:cs="Times New Roman"/>
-        </w:rPr>
-      </w:pPr>
-      <w:r>
-        <w:rPr>
-          <w:rFonts w:ascii="Times New Roman" w:eastAsia="宋体" w:hAnsi="Times New Roman" w:cs="Times New Roman" w:hint="eastAsia"/>
-        </w:rPr>
-        <w:t>自动计算</w:t>
-      </w:r>
-      <w:r>
-        <w:rPr>
-          <w:rFonts w:ascii="Times New Roman" w:eastAsia="宋体" w:hAnsi="Times New Roman" w:cs="Times New Roman" w:hint="eastAsia"/>
-        </w:rPr>
-        <w:t>LAT</w:t>
-      </w:r>
-      <w:r>
-        <w:rPr>
-          <w:rFonts w:ascii="Times New Roman" w:eastAsia="宋体" w:hAnsi="Times New Roman" w:cs="Times New Roman" w:hint="eastAsia"/>
-        </w:rPr>
-        <w:t>：位于</w:t>
-      </w:r>
-      <w:r>
-        <w:rPr>
-          <w:rFonts w:ascii="Times New Roman" w:eastAsia="宋体" w:hAnsi="Times New Roman" w:cs="Times New Roman" w:hint="eastAsia"/>
-        </w:rPr>
-        <w:t>菜单栏</w:t>
-      </w:r>
-      <w:r>
-        <w:rPr>
-          <w:rFonts w:ascii="Times New Roman" w:eastAsia="宋体" w:hAnsi="Times New Roman" w:cs="Times New Roman" w:hint="eastAsia"/>
-        </w:rPr>
-        <w:t>-</w:t>
-      </w:r>
-      <w:r>
-        <w:rPr>
-          <w:rFonts w:ascii="Times New Roman" w:eastAsia="宋体" w:hAnsi="Times New Roman" w:cs="Times New Roman" w:hint="eastAsia"/>
-        </w:rPr>
-        <w:t>地图工具中，会按照游戏引擎逻辑重绘全图的</w:t>
-      </w:r>
-      <w:r>
-        <w:rPr>
-          <w:rFonts w:ascii="Times New Roman" w:eastAsia="宋体" w:hAnsi="Times New Roman" w:cs="Times New Roman" w:hint="eastAsia"/>
-        </w:rPr>
-        <w:t>LAT</w:t>
-      </w:r>
-    </w:p>
-    <w:p>
-      <w:pPr>
-        <w:ind w:firstLineChars="200" w:firstLine="440"/>
-        <w:rPr>
-          <w:rFonts w:ascii="Times New Roman" w:eastAsia="宋体" w:hAnsi="Times New Roman" w:cs="Times New Roman"/>
-        </w:rPr>
-      </w:pPr>
-      <w:r>
-        <w:rPr>
-          <w:rFonts w:ascii="Times New Roman" w:eastAsia="宋体" w:hAnsi="Times New Roman" w:cs="Times New Roman" w:hint="eastAsia"/>
-        </w:rPr>
-        <w:t>重绘水面：位于</w:t>
-      </w:r>
-      <w:r>
-        <w:rPr>
-          <w:rFonts w:ascii="Times New Roman" w:eastAsia="宋体" w:hAnsi="Times New Roman" w:cs="Times New Roman" w:hint="eastAsia"/>
-        </w:rPr>
-        <w:t>菜单栏</w:t>
-      </w:r>
-      <w:r>
-        <w:rPr>
-          <w:rFonts w:ascii="Times New Roman" w:eastAsia="宋体" w:hAnsi="Times New Roman" w:cs="Times New Roman" w:hint="eastAsia"/>
-        </w:rPr>
-        <w:t>-</w:t>
-      </w:r>
-      <w:r>
-        <w:rPr>
-          <w:rFonts w:ascii="Times New Roman" w:eastAsia="宋体" w:hAnsi="Times New Roman" w:cs="Times New Roman" w:hint="eastAsia"/>
-        </w:rPr>
-        <w:t>地图工具中，会重新生成全图水面，消除不完整的水面</w:t>
-      </w:r>
-    </w:p>
-    <w:p>
-      <w:pPr>
-        <w:ind w:firstLineChars="200" w:firstLine="440"/>
-        <w:rPr>
-          <w:rFonts w:ascii="Times New Roman" w:eastAsia="宋体" w:hAnsi="Times New Roman" w:cs="Times New Roman"/>
-        </w:rPr>
-      </w:pPr>
-      <w:r>
-        <w:rPr>
-          <w:rFonts w:ascii="Times New Roman" w:eastAsia="宋体" w:hAnsi="Times New Roman" w:cs="Times New Roman" w:hint="eastAsia"/>
-        </w:rPr>
-        <w:t>军衔显示：可以显示地图上单位的经验等级</w:t>
-      </w:r>
-    </w:p>
-    <w:p>
-      <w:pPr>
-        <w:ind w:firstLineChars="200" w:firstLine="440"/>
-        <w:rPr>
-          <w:rFonts w:ascii="Times New Roman" w:eastAsia="宋体" w:hAnsi="Times New Roman" w:cs="Times New Roman"/>
-        </w:rPr>
-      </w:pPr>
-      <w:r>
-        <w:rPr>
-          <w:rFonts w:ascii="Times New Roman" w:eastAsia="宋体" w:hAnsi="Times New Roman" w:cs="Times New Roman" w:hint="eastAsia"/>
-        </w:rPr>
-        <w:t>不可通行单元显示：位于菜单栏</w:t>
-      </w:r>
-      <w:r>
-        <w:rPr>
-          <w:rFonts w:ascii="Times New Roman" w:eastAsia="宋体" w:hAnsi="Times New Roman" w:cs="Times New Roman" w:hint="eastAsia"/>
-        </w:rPr>
-        <w:t>-</w:t>
-      </w:r>
-      <w:r>
-        <w:rPr>
-          <w:rFonts w:ascii="Times New Roman" w:eastAsia="宋体" w:hAnsi="Times New Roman" w:cs="Times New Roman" w:hint="eastAsia"/>
-        </w:rPr>
-        <w:t>图层中，可以显示所有单位都无法到达的单元格</w:t>
-      </w:r>
-    </w:p>
-    <w:p>
-      <w:pPr>
-        <w:ind w:firstLineChars="200" w:firstLine="440"/>
-        <w:rPr>
-          <w:rFonts w:ascii="Times New Roman" w:eastAsia="宋体" w:hAnsi="Times New Roman" w:cs="Times New Roman"/>
-        </w:rPr>
-      </w:pPr>
-      <w:r>
-        <w:rPr>
-          <w:rFonts w:ascii="Times New Roman" w:eastAsia="宋体" w:hAnsi="Times New Roman" w:cs="Times New Roman" w:hint="eastAsia"/>
-        </w:rPr>
-        <w:t>建筑、步兵、车辆、飞行器、基地节点、单元标记筛选：位于菜单栏</w:t>
-      </w:r>
-      <w:r>
-        <w:rPr>
-          <w:rFonts w:ascii="Times New Roman" w:eastAsia="宋体" w:hAnsi="Times New Roman" w:cs="Times New Roman" w:hint="eastAsia"/>
-        </w:rPr>
-        <w:t>-</w:t>
-      </w:r>
-      <w:r>
-        <w:rPr>
-          <w:rFonts w:ascii="Times New Roman" w:eastAsia="宋体" w:hAnsi="Times New Roman" w:cs="Times New Roman" w:hint="eastAsia"/>
-        </w:rPr>
-        <w:t>图层中，可以设置多种条件，仅显示符合条件的对象</w:t>
-      </w:r>
-    </w:p>
-    <w:p>
-      <w:pPr>
-        <w:ind w:firstLineChars="200" w:firstLine="440"/>
-        <w:rPr>
-          <w:rFonts w:ascii="Times New Roman" w:eastAsia="宋体" w:hAnsi="Times New Roman" w:cs="Times New Roman"/>
-        </w:rPr>
-      </w:pPr>
-      <w:r>
-        <w:rPr>
-          <w:rFonts w:ascii="Times New Roman" w:eastAsia="宋体" w:hAnsi="Times New Roman" w:cs="Times New Roman" w:hint="eastAsia"/>
-        </w:rPr>
-        <w:t>标签列表：位于地形浏览器的菜单栏中，支持查阅触发与关联对象</w:t>
-      </w:r>
-    </w:p>
-    <w:p>
-      <w:pPr>
-        <w:ind w:firstLineChars="200" w:firstLine="440"/>
-        <w:rPr>
-          <w:rFonts w:ascii="Times New Roman" w:eastAsia="宋体" w:hAnsi="Times New Roman" w:cs="Times New Roman"/>
-        </w:rPr>
-      </w:pPr>
-      <w:r>
-        <w:rPr>
-          <w:rFonts w:ascii="Times New Roman" w:eastAsia="宋体" w:hAnsi="Times New Roman" w:cs="Times New Roman" w:hint="eastAsia"/>
-        </w:rPr>
-        <w:t>小队列表：位于地形浏览器的菜单栏中</w:t>
-      </w:r>
-    </w:p>
-    <w:p>
-      <w:pPr>
-        <w:ind w:firstLineChars="200" w:firstLine="440"/>
-        <w:rPr>
-          <w:rFonts w:ascii="Times New Roman" w:eastAsia="宋体" w:hAnsi="Times New Roman" w:cs="Times New Roman"/>
-        </w:rPr>
-      </w:pPr>
-      <w:r>
-        <w:rPr>
-          <w:rFonts w:ascii="Times New Roman" w:eastAsia="宋体" w:hAnsi="Times New Roman" w:cs="Times New Roman" w:hint="eastAsia"/>
-        </w:rPr>
-        <w:t>特遣列表：位于地形浏览器的菜单栏中</w:t>
-      </w:r>
-    </w:p>
-    <w:p>
-      <w:pPr>
-        <w:ind w:firstLineChars="200" w:firstLine="440"/>
-        <w:rPr>
-          <w:rFonts w:ascii="Times New Roman" w:eastAsia="宋体" w:hAnsi="Times New Roman" w:cs="Times New Roman"/>
-        </w:rPr>
-      </w:pPr>
-      <w:r>
-        <w:rPr>
-          <w:rFonts w:ascii="Times New Roman" w:eastAsia="宋体" w:hAnsi="Times New Roman" w:cs="Times New Roman" w:hint="eastAsia"/>
-        </w:rPr>
-        <w:lastRenderedPageBreak/>
         <w:t>脚本列表：位于地形浏览器的菜单栏中</w:t>
       </w:r>
     </w:p>
@@ -11288,7 +11414,14 @@
         <w:rPr>
           <w:rFonts w:ascii="Times New Roman" w:eastAsia="宋体" w:hAnsi="Times New Roman" w:cs="Times New Roman" w:hint="eastAsia"/>
         </w:rPr>
-        <w:t>，将触发设置、事件设置、行为设置集中显示在同一页面下，同时以列表状态显示事件与行为，可以显示当前事件或行为的全部参数列表</w:t>
+        <w:t>，将触发设置、事件设置、行为设</w:t>
+      </w:r>
+      <w:r>
+        <w:rPr>
+          <w:rFonts w:ascii="Times New Roman" w:eastAsia="宋体" w:hAnsi="Times New Roman" w:cs="Times New Roman" w:hint="eastAsia"/>
+        </w:rPr>
+        <w:lastRenderedPageBreak/>
+        <w:t>置集中显示在同一页面下，同时以列表状态显示事件与行为，可以显示当前事件或行为的全部参数列表</w:t>
       </w:r>
     </w:p>
     <w:p>
@@ -11302,20 +11435,538 @@
         <w:rPr>
           <w:rFonts w:ascii="Times New Roman" w:eastAsia="宋体" w:hAnsi="Times New Roman" w:cs="Times New Roman" w:hint="eastAsia"/>
         </w:rPr>
+        <w:t>动作脚本：完全重写的编辑器，拥有更加高效的</w:t>
+      </w:r>
+      <w:r>
+        <w:rPr>
+          <w:rFonts w:ascii="Times New Roman" w:eastAsia="宋体" w:hAnsi="Times New Roman" w:cs="Times New Roman" w:hint="eastAsia"/>
+        </w:rPr>
+        <w:t>UI</w:t>
+      </w:r>
+      <w:r>
+        <w:rPr>
+          <w:rFonts w:ascii="Times New Roman" w:eastAsia="宋体" w:hAnsi="Times New Roman" w:cs="Times New Roman" w:hint="eastAsia"/>
+        </w:rPr>
+        <w:t>界面，同时对于额外参数的支持更加全面</w:t>
+      </w:r>
+    </w:p>
+    <w:p>
+      <w:pPr>
+        <w:ind w:firstLineChars="200" w:firstLine="440"/>
+        <w:rPr>
+          <w:rFonts w:ascii="Times New Roman" w:eastAsia="宋体" w:hAnsi="Times New Roman" w:cs="Times New Roman"/>
+        </w:rPr>
+      </w:pPr>
+      <w:r>
+        <w:rPr>
+          <w:rFonts w:ascii="Times New Roman" w:eastAsia="宋体" w:hAnsi="Times New Roman" w:cs="Times New Roman" w:hint="eastAsia"/>
+        </w:rPr>
+        <w:t>特遣部队：完全重写的编辑器</w:t>
+      </w:r>
+    </w:p>
+    <w:p>
+      <w:pPr>
+        <w:ind w:firstLineChars="200" w:firstLine="440"/>
+        <w:rPr>
+          <w:rFonts w:ascii="Times New Roman" w:eastAsia="宋体" w:hAnsi="Times New Roman" w:cs="Times New Roman"/>
+        </w:rPr>
+      </w:pPr>
+      <w:r>
+        <w:rPr>
+          <w:rFonts w:ascii="Times New Roman" w:eastAsia="宋体" w:hAnsi="Times New Roman" w:cs="Times New Roman" w:hint="eastAsia"/>
+        </w:rPr>
+        <w:t>作战小队：完全重写的编辑器，可以通过滚轮直接切换所属方、特遣、脚本等内容，而无需重复获得焦点</w:t>
+      </w:r>
+      <w:r>
+        <w:rPr>
+          <w:rFonts w:ascii="Times New Roman" w:eastAsia="宋体" w:hAnsi="Times New Roman" w:cs="Times New Roman" w:hint="eastAsia"/>
+        </w:rPr>
+        <w:t>-</w:t>
+      </w:r>
+      <w:r>
+        <w:rPr>
+          <w:rFonts w:ascii="Times New Roman" w:eastAsia="宋体" w:hAnsi="Times New Roman" w:cs="Times New Roman" w:hint="eastAsia"/>
+        </w:rPr>
+        <w:t>失去焦点的复杂操作</w:t>
+      </w:r>
+    </w:p>
+    <w:p>
+      <w:pPr>
+        <w:ind w:firstLineChars="200" w:firstLine="440"/>
+        <w:rPr>
+          <w:rFonts w:ascii="Times New Roman" w:eastAsia="宋体" w:hAnsi="Times New Roman" w:cs="Times New Roman"/>
+        </w:rPr>
+      </w:pPr>
+      <w:r>
+        <w:rPr>
+          <w:rFonts w:ascii="Times New Roman" w:eastAsia="宋体" w:hAnsi="Times New Roman" w:cs="Times New Roman" w:hint="eastAsia"/>
+        </w:rPr>
+        <w:t>AI</w:t>
+      </w:r>
+      <w:r>
+        <w:rPr>
+          <w:rFonts w:ascii="Times New Roman" w:eastAsia="宋体" w:hAnsi="Times New Roman" w:cs="Times New Roman" w:hint="eastAsia"/>
+        </w:rPr>
+        <w:t>触发编辑器：完全重写的编辑器，调整了</w:t>
+      </w:r>
+      <w:r>
+        <w:rPr>
+          <w:rFonts w:ascii="Times New Roman" w:eastAsia="宋体" w:hAnsi="Times New Roman" w:cs="Times New Roman" w:hint="eastAsia"/>
+        </w:rPr>
+        <w:t>UI</w:t>
+      </w:r>
+      <w:r>
+        <w:rPr>
+          <w:rFonts w:ascii="Times New Roman" w:eastAsia="宋体" w:hAnsi="Times New Roman" w:cs="Times New Roman" w:hint="eastAsia"/>
+        </w:rPr>
+        <w:t>界面，大幅减少了卡顿</w:t>
+      </w:r>
+    </w:p>
+    <w:p>
+      <w:pPr>
+        <w:ind w:firstLineChars="200" w:firstLine="440"/>
+        <w:rPr>
+          <w:rFonts w:ascii="Times New Roman" w:eastAsia="宋体" w:hAnsi="Times New Roman" w:cs="Times New Roman"/>
+        </w:rPr>
+      </w:pPr>
+      <w:r>
+        <w:rPr>
+          <w:rFonts w:ascii="Times New Roman" w:eastAsia="宋体" w:hAnsi="Times New Roman" w:cs="Times New Roman" w:hint="eastAsia"/>
+        </w:rPr>
+        <w:t>单人任务设置：新增了部分全局设置选项</w:t>
+      </w:r>
+    </w:p>
+    <w:p>
+      <w:pPr>
+        <w:ind w:firstLineChars="200" w:firstLine="440"/>
+        <w:rPr>
+          <w:rFonts w:ascii="Times New Roman" w:eastAsia="宋体" w:hAnsi="Times New Roman" w:cs="Times New Roman"/>
+        </w:rPr>
+      </w:pPr>
+      <w:r>
+        <w:rPr>
+          <w:rFonts w:ascii="Times New Roman" w:eastAsia="宋体" w:hAnsi="Times New Roman" w:cs="Times New Roman" w:hint="eastAsia"/>
+        </w:rPr>
+        <w:t>INI</w:t>
+      </w:r>
+      <w:r>
+        <w:rPr>
+          <w:rFonts w:ascii="Times New Roman" w:eastAsia="宋体" w:hAnsi="Times New Roman" w:cs="Times New Roman" w:hint="eastAsia"/>
+        </w:rPr>
+        <w:t>编辑器：完全重写的编辑器，使用列表显示</w:t>
+      </w:r>
+      <w:r>
+        <w:rPr>
+          <w:rFonts w:ascii="Times New Roman" w:eastAsia="宋体" w:hAnsi="Times New Roman" w:cs="Times New Roman" w:hint="eastAsia"/>
+        </w:rPr>
+        <w:t>INI</w:t>
+      </w:r>
+      <w:r>
+        <w:rPr>
+          <w:rFonts w:ascii="Times New Roman" w:eastAsia="宋体" w:hAnsi="Times New Roman" w:cs="Times New Roman" w:hint="eastAsia"/>
+        </w:rPr>
+        <w:t>小节，一个文本编辑框显示小节内的全部内容，可以直接进行任意编辑，如同使用文本编辑器一样。新增了“从文本导入”按钮，可以直接粘贴一段</w:t>
+      </w:r>
+      <w:r>
+        <w:rPr>
+          <w:rFonts w:ascii="Times New Roman" w:eastAsia="宋体" w:hAnsi="Times New Roman" w:cs="Times New Roman" w:hint="eastAsia"/>
+        </w:rPr>
+        <w:t>INI</w:t>
+      </w:r>
+      <w:r>
+        <w:rPr>
+          <w:rFonts w:ascii="Times New Roman" w:eastAsia="宋体" w:hAnsi="Times New Roman" w:cs="Times New Roman" w:hint="eastAsia"/>
+        </w:rPr>
+        <w:t>文本进行导入。</w:t>
+      </w:r>
+      <w:r>
+        <w:rPr>
+          <w:rFonts w:ascii="Times New Roman" w:eastAsia="宋体" w:hAnsi="Times New Roman" w:cs="Times New Roman" w:hint="eastAsia"/>
+        </w:rPr>
+        <w:t>INI</w:t>
+      </w:r>
+      <w:r>
+        <w:rPr>
+          <w:rFonts w:ascii="Times New Roman" w:eastAsia="宋体" w:hAnsi="Times New Roman" w:cs="Times New Roman" w:hint="eastAsia"/>
+        </w:rPr>
+        <w:t>编辑器支持缩放大小和最大化</w:t>
+      </w:r>
+      <w:r>
+        <w:rPr>
+          <w:rFonts w:ascii="Times New Roman" w:eastAsia="宋体" w:hAnsi="Times New Roman" w:cs="Times New Roman" w:hint="eastAsia"/>
+        </w:rPr>
+        <w:t>。支持编辑地图对象的小节，改动会即刻生效</w:t>
+      </w:r>
+    </w:p>
+    <w:p>
+      <w:pPr>
+        <w:ind w:firstLineChars="200" w:firstLine="440"/>
+        <w:rPr>
+          <w:rFonts w:ascii="Times New Roman" w:eastAsia="宋体" w:hAnsi="Times New Roman" w:cs="Times New Roman"/>
+        </w:rPr>
+      </w:pPr>
+      <w:r>
+        <w:rPr>
+          <w:rFonts w:ascii="Times New Roman" w:eastAsia="宋体" w:hAnsi="Times New Roman" w:cs="Times New Roman" w:hint="eastAsia"/>
+        </w:rPr>
+        <w:t>LAT</w:t>
+      </w:r>
+      <w:r>
+        <w:rPr>
+          <w:rFonts w:ascii="Times New Roman" w:eastAsia="宋体" w:hAnsi="Times New Roman" w:cs="Times New Roman" w:hint="eastAsia"/>
+        </w:rPr>
+        <w:t>系统：重写了</w:t>
+      </w:r>
+      <w:r>
+        <w:rPr>
+          <w:rFonts w:ascii="Times New Roman" w:eastAsia="宋体" w:hAnsi="Times New Roman" w:cs="Times New Roman" w:hint="eastAsia"/>
+        </w:rPr>
+        <w:t>LAT</w:t>
+      </w:r>
+      <w:r>
+        <w:rPr>
+          <w:rFonts w:ascii="Times New Roman" w:eastAsia="宋体" w:hAnsi="Times New Roman" w:cs="Times New Roman" w:hint="eastAsia"/>
+        </w:rPr>
+        <w:t>逻辑，在支持原版</w:t>
+      </w:r>
+      <w:r>
+        <w:rPr>
+          <w:rFonts w:ascii="Times New Roman" w:eastAsia="宋体" w:hAnsi="Times New Roman" w:cs="Times New Roman" w:hint="eastAsia"/>
+        </w:rPr>
+        <w:t>LAT</w:t>
+      </w:r>
+      <w:r>
+        <w:rPr>
+          <w:rFonts w:ascii="Times New Roman" w:eastAsia="宋体" w:hAnsi="Times New Roman" w:cs="Times New Roman" w:hint="eastAsia"/>
+        </w:rPr>
+        <w:t>地形，让他们与游戏引擎内一致（如水泥地会自动与公路硬连接）的同时，支持在</w:t>
+      </w:r>
+      <w:r>
+        <w:rPr>
+          <w:rFonts w:ascii="Times New Roman" w:eastAsia="宋体" w:hAnsi="Times New Roman" w:cs="Times New Roman" w:hint="eastAsia"/>
+        </w:rPr>
+        <w:t>FAData</w:t>
+      </w:r>
+      <w:r>
+        <w:rPr>
+          <w:rFonts w:ascii="Times New Roman" w:eastAsia="宋体" w:hAnsi="Times New Roman" w:cs="Times New Roman" w:hint="eastAsia"/>
+        </w:rPr>
+        <w:t>中自定义新的</w:t>
+      </w:r>
+      <w:r>
+        <w:rPr>
+          <w:rFonts w:ascii="Times New Roman" w:eastAsia="宋体" w:hAnsi="Times New Roman" w:cs="Times New Roman" w:hint="eastAsia"/>
+        </w:rPr>
+        <w:t>LAT</w:t>
+      </w:r>
+      <w:r>
+        <w:rPr>
+          <w:rFonts w:ascii="Times New Roman" w:eastAsia="宋体" w:hAnsi="Times New Roman" w:cs="Times New Roman" w:hint="eastAsia"/>
+        </w:rPr>
+        <w:t>，可以实现自动为</w:t>
+      </w:r>
+      <w:r>
+        <w:rPr>
+          <w:rFonts w:ascii="Times New Roman" w:eastAsia="宋体" w:hAnsi="Times New Roman" w:cs="Times New Roman" w:hint="eastAsia"/>
+        </w:rPr>
+        <w:t>TX</w:t>
+      </w:r>
+      <w:r>
+        <w:rPr>
+          <w:rFonts w:ascii="Times New Roman" w:eastAsia="宋体" w:hAnsi="Times New Roman" w:cs="Times New Roman" w:hint="eastAsia"/>
+        </w:rPr>
+        <w:t>的新增</w:t>
+      </w:r>
+      <w:r>
+        <w:rPr>
+          <w:rFonts w:ascii="Times New Roman" w:eastAsia="宋体" w:hAnsi="Times New Roman" w:cs="Times New Roman" w:hint="eastAsia"/>
+        </w:rPr>
+        <w:t>LAT</w:t>
+      </w:r>
+      <w:r>
+        <w:rPr>
+          <w:rFonts w:ascii="Times New Roman" w:eastAsia="宋体" w:hAnsi="Times New Roman" w:cs="Times New Roman" w:hint="eastAsia"/>
+        </w:rPr>
+        <w:t>地形进行计算</w:t>
+      </w:r>
+    </w:p>
+    <w:p>
+      <w:pPr>
+        <w:ind w:firstLineChars="200" w:firstLine="440"/>
+        <w:rPr>
+          <w:rFonts w:ascii="Times New Roman" w:eastAsia="宋体" w:hAnsi="Times New Roman" w:cs="Times New Roman"/>
+        </w:rPr>
+      </w:pPr>
+      <w:r>
+        <w:rPr>
+          <w:rFonts w:ascii="Times New Roman" w:eastAsia="宋体" w:hAnsi="Times New Roman" w:cs="Times New Roman" w:hint="eastAsia"/>
+        </w:rPr>
+        <w:t>工具脚本：新增多个函数，提供了读取指定</w:t>
+      </w:r>
+      <w:r>
+        <w:rPr>
+          <w:rFonts w:ascii="Times New Roman" w:eastAsia="宋体" w:hAnsi="Times New Roman" w:cs="Times New Roman" w:hint="eastAsia"/>
+        </w:rPr>
+        <w:t>INI</w:t>
+      </w:r>
+      <w:r>
+        <w:rPr>
+          <w:rFonts w:ascii="Times New Roman" w:eastAsia="宋体" w:hAnsi="Times New Roman" w:cs="Times New Roman" w:hint="eastAsia"/>
+        </w:rPr>
+        <w:t>、对地形进行操作、获取地形信息等功能，详见“</w:t>
+      </w:r>
+      <w:r>
+        <w:rPr>
+          <w:rFonts w:ascii="Times New Roman" w:eastAsia="宋体" w:hAnsi="Times New Roman" w:cs="Times New Roman" w:hint="eastAsia"/>
+        </w:rPr>
+        <w:t>工具脚本词典</w:t>
+      </w:r>
+      <w:r>
+        <w:rPr>
+          <w:rFonts w:ascii="Times New Roman" w:eastAsia="宋体" w:hAnsi="Times New Roman" w:cs="Times New Roman" w:hint="eastAsia"/>
+        </w:rPr>
+        <w:t>.docx</w:t>
+      </w:r>
+      <w:r>
+        <w:rPr>
+          <w:rFonts w:ascii="Times New Roman" w:eastAsia="宋体" w:hAnsi="Times New Roman" w:cs="Times New Roman" w:hint="eastAsia"/>
+        </w:rPr>
+        <w:t>”</w:t>
+      </w:r>
+    </w:p>
+    <w:p>
+      <w:pPr>
+        <w:ind w:firstLineChars="200" w:firstLine="440"/>
+        <w:rPr>
+          <w:rFonts w:ascii="Times New Roman" w:eastAsia="宋体" w:hAnsi="Times New Roman" w:cs="Times New Roman"/>
+        </w:rPr>
+      </w:pPr>
+      <w:r>
+        <w:rPr>
+          <w:rFonts w:ascii="Times New Roman" w:eastAsia="宋体" w:hAnsi="Times New Roman" w:cs="Times New Roman" w:hint="eastAsia"/>
+        </w:rPr>
+        <w:t>小地图：将小地图窗口变为</w:t>
+      </w:r>
+      <w:r>
+        <w:rPr>
+          <w:rFonts w:ascii="Times New Roman" w:eastAsia="宋体" w:hAnsi="Times New Roman" w:cs="Times New Roman" w:hint="eastAsia"/>
+        </w:rPr>
+        <w:t>FA2</w:t>
+      </w:r>
+      <w:r>
+        <w:rPr>
+          <w:rFonts w:ascii="Times New Roman" w:eastAsia="宋体" w:hAnsi="Times New Roman" w:cs="Times New Roman" w:hint="eastAsia"/>
+        </w:rPr>
+        <w:t>的子窗口，不会在</w:t>
+      </w:r>
+      <w:r>
+        <w:rPr>
+          <w:rFonts w:ascii="Times New Roman" w:eastAsia="宋体" w:hAnsi="Times New Roman" w:cs="Times New Roman" w:hint="eastAsia"/>
+        </w:rPr>
+        <w:t>Windows</w:t>
+      </w:r>
+      <w:r>
+        <w:rPr>
+          <w:rFonts w:ascii="Times New Roman" w:eastAsia="宋体" w:hAnsi="Times New Roman" w:cs="Times New Roman" w:hint="eastAsia"/>
+        </w:rPr>
+        <w:t>菜单栏中显示为独立的窗口，删掉了它的最小化与最大化按钮</w:t>
+      </w:r>
+    </w:p>
+    <w:p>
+      <w:pPr>
+        <w:ind w:firstLineChars="200" w:firstLine="440"/>
+        <w:rPr>
+          <w:rFonts w:ascii="Times New Roman" w:eastAsia="宋体" w:hAnsi="Times New Roman" w:cs="Times New Roman"/>
+        </w:rPr>
+      </w:pPr>
+      <w:r>
+        <w:rPr>
+          <w:rFonts w:ascii="Times New Roman" w:eastAsia="宋体" w:hAnsi="Times New Roman" w:cs="Times New Roman" w:hint="eastAsia"/>
+        </w:rPr>
+        <w:t>地图边界：在地图上边界显示一条细线，指示游戏内实际可以到达的顶部区域</w:t>
+      </w:r>
+    </w:p>
+    <w:p>
+      <w:pPr>
+        <w:ind w:firstLineChars="200" w:firstLine="440"/>
+        <w:rPr>
+          <w:rFonts w:ascii="Times New Roman" w:eastAsia="宋体" w:hAnsi="Times New Roman" w:cs="Times New Roman"/>
+        </w:rPr>
+      </w:pPr>
+      <w:r>
+        <w:rPr>
+          <w:rFonts w:ascii="Times New Roman" w:eastAsia="宋体" w:hAnsi="Times New Roman" w:cs="Times New Roman" w:hint="eastAsia"/>
+        </w:rPr>
+        <w:t>显示建筑轮廓：当在图层中隐藏建筑时，建筑</w:t>
+      </w:r>
+      <w:r>
+        <w:rPr>
+          <w:rFonts w:ascii="Times New Roman" w:eastAsia="宋体" w:hAnsi="Times New Roman" w:cs="Times New Roman" w:hint="eastAsia"/>
+        </w:rPr>
+        <w:t>轮廓</w:t>
+      </w:r>
+      <w:r>
+        <w:rPr>
+          <w:rFonts w:ascii="Times New Roman" w:eastAsia="宋体" w:hAnsi="Times New Roman" w:cs="Times New Roman" w:hint="eastAsia"/>
+        </w:rPr>
+        <w:t>不会被隐藏</w:t>
+      </w:r>
+    </w:p>
+    <w:p>
+      <w:pPr>
+        <w:ind w:firstLineChars="200" w:firstLine="440"/>
+        <w:rPr>
+          <w:rFonts w:ascii="Times New Roman" w:eastAsia="宋体" w:hAnsi="Times New Roman" w:cs="Times New Roman"/>
+        </w:rPr>
+      </w:pPr>
+      <w:r>
+        <w:rPr>
+          <w:rFonts w:ascii="Times New Roman" w:eastAsia="宋体" w:hAnsi="Times New Roman" w:cs="Times New Roman" w:hint="eastAsia"/>
+        </w:rPr>
+        <w:t>粘贴选项：位于菜单栏中，可以选择粘贴的指定类型，注意除覆盖图和地形之外的选项，不能跨编辑器粘贴，也不支持撤销</w:t>
+      </w:r>
+    </w:p>
+    <w:p>
+      <w:pPr>
+        <w:ind w:firstLineChars="200" w:firstLine="440"/>
+        <w:rPr>
+          <w:rFonts w:ascii="Times New Roman" w:eastAsia="宋体" w:hAnsi="Times New Roman" w:cs="Times New Roman"/>
+        </w:rPr>
+      </w:pPr>
+      <w:r>
+        <w:rPr>
+          <w:rFonts w:ascii="Times New Roman" w:eastAsia="宋体" w:hAnsi="Times New Roman" w:cs="Times New Roman" w:hint="eastAsia"/>
+        </w:rPr>
+        <w:t>平面显示：将“使用悬崖模式自动升高地形”按钮替换为了平面显示按钮，同时开启平面显示时，会在视图左上角进行文本提示</w:t>
+      </w:r>
+    </w:p>
+    <w:p>
+      <w:pPr>
+        <w:ind w:firstLineChars="200" w:firstLine="440"/>
+        <w:rPr>
+          <w:rFonts w:ascii="Times New Roman" w:eastAsia="宋体" w:hAnsi="Times New Roman" w:cs="Times New Roman"/>
+        </w:rPr>
+      </w:pPr>
+      <w:r>
+        <w:rPr>
+          <w:rFonts w:ascii="Times New Roman" w:eastAsia="宋体" w:hAnsi="Times New Roman" w:cs="Times New Roman" w:hint="eastAsia"/>
+        </w:rPr>
+        <w:t>触发列表：位于地形浏览器的菜单栏中。现在触发列表支持查找上级触发与下级触发</w:t>
+      </w:r>
+    </w:p>
+    <w:p>
+      <w:pPr>
+        <w:ind w:firstLineChars="200" w:firstLine="440"/>
+        <w:rPr>
+          <w:rFonts w:ascii="Times New Roman" w:eastAsia="宋体" w:hAnsi="Times New Roman" w:cs="Times New Roman"/>
+        </w:rPr>
+      </w:pPr>
+      <w:r>
+        <w:rPr>
+          <w:rFonts w:ascii="Times New Roman" w:eastAsia="宋体" w:hAnsi="Times New Roman" w:cs="Times New Roman" w:hint="eastAsia"/>
+        </w:rPr>
+        <w:t>笔刷大小：支持在</w:t>
+      </w:r>
+      <w:r>
+        <w:rPr>
+          <w:rFonts w:ascii="Times New Roman" w:eastAsia="宋体" w:hAnsi="Times New Roman" w:cs="Times New Roman" w:hint="eastAsia"/>
+        </w:rPr>
+        <w:t>FAData</w:t>
+      </w:r>
+      <w:r>
+        <w:rPr>
+          <w:rFonts w:ascii="Times New Roman" w:eastAsia="宋体" w:hAnsi="Times New Roman" w:cs="Times New Roman" w:hint="eastAsia"/>
+        </w:rPr>
+        <w:t>中自定义笔刷大小</w:t>
+      </w:r>
+    </w:p>
+    <w:p>
+      <w:pPr>
+        <w:ind w:firstLineChars="200" w:firstLine="440"/>
+        <w:rPr>
+          <w:rFonts w:ascii="Times New Roman" w:eastAsia="宋体" w:hAnsi="Times New Roman" w:cs="Times New Roman"/>
+        </w:rPr>
+      </w:pPr>
+      <w:r>
+        <w:rPr>
+          <w:rFonts w:ascii="Times New Roman" w:eastAsia="宋体" w:hAnsi="Times New Roman" w:cs="Times New Roman" w:hint="eastAsia"/>
+        </w:rPr>
+        <w:t>BMP</w:t>
+      </w:r>
+      <w:r>
+        <w:rPr>
+          <w:rFonts w:ascii="Times New Roman" w:eastAsia="宋体" w:hAnsi="Times New Roman" w:cs="Times New Roman" w:hint="eastAsia"/>
+        </w:rPr>
+        <w:t>导入地图：支持生成最大</w:t>
+      </w:r>
+      <w:r>
+        <w:rPr>
+          <w:rFonts w:ascii="Times New Roman" w:eastAsia="宋体" w:hAnsi="Times New Roman" w:cs="Times New Roman" w:hint="eastAsia"/>
+        </w:rPr>
+        <w:t>255*255</w:t>
+      </w:r>
+      <w:r>
+        <w:rPr>
+          <w:rFonts w:ascii="Times New Roman" w:eastAsia="宋体" w:hAnsi="Times New Roman" w:cs="Times New Roman" w:hint="eastAsia"/>
+        </w:rPr>
+        <w:t>的地图，长</w:t>
+      </w:r>
+      <w:r>
+        <w:rPr>
+          <w:rFonts w:ascii="Times New Roman" w:eastAsia="宋体" w:hAnsi="Times New Roman" w:cs="Times New Roman" w:hint="eastAsia"/>
+        </w:rPr>
+        <w:t>+</w:t>
+      </w:r>
+      <w:r>
+        <w:rPr>
+          <w:rFonts w:ascii="Times New Roman" w:eastAsia="宋体" w:hAnsi="Times New Roman" w:cs="Times New Roman" w:hint="eastAsia"/>
+        </w:rPr>
+        <w:t>宽大于</w:t>
+      </w:r>
+      <w:r>
+        <w:rPr>
+          <w:rFonts w:ascii="Times New Roman" w:eastAsia="宋体" w:hAnsi="Times New Roman" w:cs="Times New Roman" w:hint="eastAsia"/>
+        </w:rPr>
+        <w:t>511</w:t>
+      </w:r>
+      <w:r>
+        <w:rPr>
+          <w:rFonts w:ascii="Times New Roman" w:eastAsia="宋体" w:hAnsi="Times New Roman" w:cs="Times New Roman" w:hint="eastAsia"/>
+        </w:rPr>
+        <w:t>后才会对图片进行缩放。不会自动生成海岸</w:t>
+      </w:r>
+    </w:p>
+    <w:p>
+      <w:pPr>
+        <w:ind w:firstLineChars="200" w:firstLine="440"/>
+        <w:rPr>
+          <w:rFonts w:ascii="Times New Roman" w:eastAsia="宋体" w:hAnsi="Times New Roman" w:cs="Times New Roman"/>
+        </w:rPr>
+      </w:pPr>
+      <w:r>
+        <w:rPr>
+          <w:rFonts w:ascii="Times New Roman" w:eastAsia="宋体" w:hAnsi="Times New Roman" w:cs="Times New Roman" w:hint="eastAsia"/>
+        </w:rPr>
         <w:lastRenderedPageBreak/>
-        <w:t>动作脚本：完全重写的编辑器，拥有更加高效的</w:t>
-      </w:r>
-      <w:r>
-        <w:rPr>
-          <w:rFonts w:ascii="Times New Roman" w:eastAsia="宋体" w:hAnsi="Times New Roman" w:cs="Times New Roman" w:hint="eastAsia"/>
-        </w:rPr>
-        <w:t>UI</w:t>
-      </w:r>
-      <w:r>
-        <w:rPr>
-          <w:rFonts w:ascii="Times New Roman" w:eastAsia="宋体" w:hAnsi="Times New Roman" w:cs="Times New Roman" w:hint="eastAsia"/>
-        </w:rPr>
-        <w:t>界面，同时对于额外参数的支持更加全面</w:t>
+        <w:t>步兵子单元格：可以正常显示</w:t>
+      </w:r>
+      <w:r>
+        <w:rPr>
+          <w:rFonts w:ascii="Times New Roman" w:eastAsia="宋体" w:hAnsi="Times New Roman" w:cs="Times New Roman" w:hint="eastAsia"/>
+        </w:rPr>
+        <w:t>4</w:t>
+      </w:r>
+      <w:r>
+        <w:rPr>
+          <w:rFonts w:ascii="Times New Roman" w:eastAsia="宋体" w:hAnsi="Times New Roman" w:cs="Times New Roman" w:hint="eastAsia"/>
+        </w:rPr>
+        <w:t>号位（游戏中单元格中下位置）的步兵，同时允许对步兵进行子单元格编辑，如指定步兵放置的位置，或者拖拽步兵的位置</w:t>
+      </w:r>
+      <w:r>
+        <w:rPr>
+          <w:rFonts w:ascii="Times New Roman" w:eastAsia="宋体" w:hAnsi="Times New Roman" w:cs="Times New Roman" w:hint="eastAsia"/>
+        </w:rPr>
+        <w:t>，将步兵放置在地形对象上时，会考虑可用的子单元格</w:t>
       </w:r>
     </w:p>
     <w:p>
@@ -11329,7 +11980,13 @@
         <w:rPr>
           <w:rFonts w:ascii="Times New Roman" w:eastAsia="宋体" w:hAnsi="Times New Roman" w:cs="Times New Roman" w:hint="eastAsia"/>
         </w:rPr>
-        <w:t>特遣部队：完全重写的编辑器</w:t>
+        <w:t>建筑放置：优化了建筑数量较多时放置、拖动、修改建筑属性的性能问题。现在无法直接放置重叠的建筑，若将建筑拖动到重叠位置，会弹出对话框确认</w:t>
+      </w:r>
+      <w:r>
+        <w:rPr>
+          <w:rFonts w:ascii="Times New Roman" w:eastAsia="宋体" w:hAnsi="Times New Roman" w:cs="Times New Roman" w:hint="eastAsia"/>
+        </w:rPr>
+        <w:t>。若建筑有加载物，会自动计算加载物数量</w:t>
       </w:r>
     </w:p>
     <w:p>
@@ -11343,19 +12000,43 @@
         <w:rPr>
           <w:rFonts w:ascii="Times New Roman" w:eastAsia="宋体" w:hAnsi="Times New Roman" w:cs="Times New Roman" w:hint="eastAsia"/>
         </w:rPr>
-        <w:t>作战小队：完全重写的编辑器，可以通过滚轮直接切换所属方、特遣、脚本等内容，而无需重复获得焦点</w:t>
-      </w:r>
-      <w:r>
-        <w:rPr>
-          <w:rFonts w:ascii="Times New Roman" w:eastAsia="宋体" w:hAnsi="Times New Roman" w:cs="Times New Roman" w:hint="eastAsia"/>
-        </w:rPr>
-        <w:t>-</w:t>
-      </w:r>
-      <w:r>
-        <w:rPr>
-          <w:rFonts w:ascii="Times New Roman" w:eastAsia="宋体" w:hAnsi="Times New Roman" w:cs="Times New Roman" w:hint="eastAsia"/>
-        </w:rPr>
-        <w:t>失去焦点的复杂操作</w:t>
+        <w:t>自动斜坡：重写了抬升、降低、平坦地表的对应函数。现在生成的斜坡更加不容易出现</w:t>
+      </w:r>
+      <w:r>
+        <w:rPr>
+          <w:rFonts w:ascii="Times New Roman" w:eastAsia="宋体" w:hAnsi="Times New Roman" w:cs="Times New Roman" w:hint="eastAsia"/>
+        </w:rPr>
+        <w:t>bug</w:t>
+      </w:r>
+      <w:r>
+        <w:rPr>
+          <w:rFonts w:ascii="Times New Roman" w:eastAsia="宋体" w:hAnsi="Times New Roman" w:cs="Times New Roman" w:hint="eastAsia"/>
+        </w:rPr>
+        <w:t>，平坦悬崖内地形不会溢出，支持按住</w:t>
+      </w:r>
+      <w:r>
+        <w:rPr>
+          <w:rFonts w:ascii="Times New Roman" w:eastAsia="宋体" w:hAnsi="Times New Roman" w:cs="Times New Roman" w:hint="eastAsia"/>
+        </w:rPr>
+        <w:t>Shift</w:t>
+      </w:r>
+      <w:r>
+        <w:rPr>
+          <w:rFonts w:ascii="Times New Roman" w:eastAsia="宋体" w:hAnsi="Times New Roman" w:cs="Times New Roman" w:hint="eastAsia"/>
+        </w:rPr>
+        <w:t>进行陡峭抬升，生成跨越两格高度的斜坡，支持按住</w:t>
+      </w:r>
+      <w:r>
+        <w:rPr>
+          <w:rFonts w:ascii="Times New Roman" w:eastAsia="宋体" w:hAnsi="Times New Roman" w:cs="Times New Roman" w:hint="eastAsia"/>
+        </w:rPr>
+        <w:t>Shift+Ctrl</w:t>
+      </w:r>
+      <w:r>
+        <w:rPr>
+          <w:rFonts w:ascii="Times New Roman" w:eastAsia="宋体" w:hAnsi="Times New Roman" w:cs="Times New Roman" w:hint="eastAsia"/>
+        </w:rPr>
+        <w:t>忽视不可抬升地形，强制生成斜坡</w:t>
       </w:r>
     </w:p>
     <w:p>
@@ -11369,25 +12050,7 @@
         <w:rPr>
           <w:rFonts w:ascii="Times New Roman" w:eastAsia="宋体" w:hAnsi="Times New Roman" w:cs="Times New Roman" w:hint="eastAsia"/>
         </w:rPr>
-        <w:t>AI</w:t>
-      </w:r>
-      <w:r>
-        <w:rPr>
-          <w:rFonts w:ascii="Times New Roman" w:eastAsia="宋体" w:hAnsi="Times New Roman" w:cs="Times New Roman" w:hint="eastAsia"/>
-        </w:rPr>
-        <w:t>触发编辑器：完全重写的编辑器，调整了</w:t>
-      </w:r>
-      <w:r>
-        <w:rPr>
-          <w:rFonts w:ascii="Times New Roman" w:eastAsia="宋体" w:hAnsi="Times New Roman" w:cs="Times New Roman" w:hint="eastAsia"/>
-        </w:rPr>
-        <w:t>UI</w:t>
-      </w:r>
-      <w:r>
-        <w:rPr>
-          <w:rFonts w:ascii="Times New Roman" w:eastAsia="宋体" w:hAnsi="Times New Roman" w:cs="Times New Roman" w:hint="eastAsia"/>
-        </w:rPr>
-        <w:t>界面，大幅减少了卡顿</w:t>
+        <w:t>连续放置地形、覆盖图：按住鼠标左键连续放置地形、覆盖图、擦除覆盖图后，此次连续更改仅占用一次历史记录，进行一次撤销即可全部撤销</w:t>
       </w:r>
     </w:p>
     <w:p>
@@ -11401,7 +12064,55 @@
         <w:rPr>
           <w:rFonts w:ascii="Times New Roman" w:eastAsia="宋体" w:hAnsi="Times New Roman" w:cs="Times New Roman" w:hint="eastAsia"/>
         </w:rPr>
-        <w:t>单人任务设置：新增了部分全局设置选项</w:t>
+        <w:t>填充模式：按住</w:t>
+      </w:r>
+      <w:r>
+        <w:rPr>
+          <w:rFonts w:ascii="Times New Roman" w:eastAsia="宋体" w:hAnsi="Times New Roman" w:cs="Times New Roman" w:hint="eastAsia"/>
+        </w:rPr>
+        <w:t>Ctrl</w:t>
+      </w:r>
+      <w:r>
+        <w:rPr>
+          <w:rFonts w:ascii="Times New Roman" w:eastAsia="宋体" w:hAnsi="Times New Roman" w:cs="Times New Roman" w:hint="eastAsia"/>
+        </w:rPr>
+        <w:t>填充摆放地形时，会将地形与该地形的</w:t>
+      </w:r>
+      <w:r>
+        <w:rPr>
+          <w:rFonts w:ascii="Times New Roman" w:eastAsia="宋体" w:hAnsi="Times New Roman" w:cs="Times New Roman" w:hint="eastAsia"/>
+        </w:rPr>
+        <w:t>LAT</w:t>
+      </w:r>
+      <w:r>
+        <w:rPr>
+          <w:rFonts w:ascii="Times New Roman" w:eastAsia="宋体" w:hAnsi="Times New Roman" w:cs="Times New Roman" w:hint="eastAsia"/>
+        </w:rPr>
+        <w:t>视为同一组</w:t>
+      </w:r>
+      <w:r>
+        <w:rPr>
+          <w:rFonts w:ascii="Times New Roman" w:eastAsia="宋体" w:hAnsi="Times New Roman" w:cs="Times New Roman" w:hint="eastAsia"/>
+        </w:rPr>
+        <w:t>，将所有水面视为同类地形，</w:t>
+      </w:r>
+      <w:r>
+        <w:rPr>
+          <w:rFonts w:ascii="Times New Roman" w:eastAsia="宋体" w:hAnsi="Times New Roman" w:cs="Times New Roman" w:hint="eastAsia"/>
+        </w:rPr>
+        <w:t>若有单元格</w:t>
+      </w:r>
+      <w:r>
+        <w:rPr>
+          <w:rFonts w:ascii="Times New Roman" w:eastAsia="宋体" w:hAnsi="Times New Roman" w:cs="Times New Roman" w:hint="eastAsia"/>
+        </w:rPr>
+        <w:t>被隐藏</w:t>
+      </w:r>
+      <w:r>
+        <w:rPr>
+          <w:rFonts w:ascii="Times New Roman" w:eastAsia="宋体" w:hAnsi="Times New Roman" w:cs="Times New Roman" w:hint="eastAsia"/>
+        </w:rPr>
+        <w:t>，则跳过；若开启多选模式，则对多选范围内的地形生效</w:t>
       </w:r>
     </w:p>
     <w:p>
@@ -11415,927 +12126,336 @@
         <w:rPr>
           <w:rFonts w:ascii="Times New Roman" w:eastAsia="宋体" w:hAnsi="Times New Roman" w:cs="Times New Roman" w:hint="eastAsia"/>
         </w:rPr>
+        <w:t>资源加载：支持读取游戏目录下的</w:t>
+      </w:r>
+      <w:r>
+        <w:rPr>
+          <w:rFonts w:ascii="Times New Roman" w:eastAsia="宋体" w:hAnsi="Times New Roman" w:cs="Times New Roman" w:hint="eastAsia"/>
+        </w:rPr>
+        <w:t>shp</w:t>
+      </w:r>
+      <w:r>
+        <w:rPr>
+          <w:rFonts w:ascii="Times New Roman" w:eastAsia="宋体" w:hAnsi="Times New Roman" w:cs="Times New Roman" w:hint="eastAsia"/>
+        </w:rPr>
+        <w:t>文件，围墙覆盖图的显示会尊重</w:t>
+      </w:r>
+      <w:r>
+        <w:rPr>
+          <w:rFonts w:ascii="Times New Roman" w:eastAsia="宋体" w:hAnsi="Times New Roman" w:cs="Times New Roman" w:hint="eastAsia"/>
+        </w:rPr>
+        <w:t>NewTheater</w:t>
+      </w:r>
+      <w:r>
+        <w:rPr>
+          <w:rFonts w:ascii="Times New Roman" w:eastAsia="宋体" w:hAnsi="Times New Roman" w:cs="Times New Roman" w:hint="eastAsia"/>
+        </w:rPr>
+        <w:t>设置</w:t>
+      </w:r>
+    </w:p>
+    <w:p>
+      <w:pPr>
+        <w:ind w:firstLineChars="200" w:firstLine="440"/>
+        <w:rPr>
+          <w:rFonts w:ascii="Times New Roman" w:eastAsia="宋体" w:hAnsi="Times New Roman" w:cs="Times New Roman"/>
+        </w:rPr>
+      </w:pPr>
+      <w:r>
+        <w:rPr>
+          <w:rFonts w:ascii="Times New Roman" w:eastAsia="宋体" w:hAnsi="Times New Roman" w:cs="Times New Roman" w:hint="eastAsia"/>
+        </w:rPr>
+        <w:t>遭遇战地图的新缩略图风格：提供了一种接近于原版地图缩略图的风格</w:t>
+      </w:r>
+    </w:p>
+    <w:p>
+      <w:pPr>
+        <w:ind w:firstLineChars="200" w:firstLine="440"/>
+        <w:rPr>
+          <w:rFonts w:ascii="Times New Roman" w:eastAsia="宋体" w:hAnsi="Times New Roman" w:cs="Times New Roman"/>
+        </w:rPr>
+      </w:pPr>
+      <w:r>
+        <w:rPr>
+          <w:rFonts w:ascii="Times New Roman" w:eastAsia="宋体" w:hAnsi="Times New Roman" w:cs="Times New Roman" w:hint="eastAsia"/>
+        </w:rPr>
+        <w:t>文件默认编码提示：在第一行添加了中文注释，对于多数自带编码推断的文本编辑器（包括记事本），会自动将地图文件以</w:t>
+      </w:r>
+      <w:r>
+        <w:rPr>
+          <w:rFonts w:ascii="Times New Roman" w:eastAsia="宋体" w:hAnsi="Times New Roman" w:cs="Times New Roman" w:hint="eastAsia"/>
+        </w:rPr>
+        <w:t>ANSI/GBK</w:t>
+      </w:r>
+      <w:r>
+        <w:rPr>
+          <w:rFonts w:ascii="Times New Roman" w:eastAsia="宋体" w:hAnsi="Times New Roman" w:cs="Times New Roman" w:hint="eastAsia"/>
+        </w:rPr>
+        <w:t>格式打开</w:t>
+      </w:r>
+    </w:p>
+    <w:p>
+      <w:pPr>
+        <w:ind w:firstLineChars="200" w:firstLine="440"/>
+        <w:rPr>
+          <w:rFonts w:ascii="Times New Roman" w:eastAsia="宋体" w:hAnsi="Times New Roman" w:cs="Times New Roman"/>
+        </w:rPr>
+      </w:pPr>
+      <w:r>
+        <w:rPr>
+          <w:rFonts w:ascii="Times New Roman" w:eastAsia="宋体" w:hAnsi="Times New Roman" w:cs="Times New Roman" w:hint="eastAsia"/>
+        </w:rPr>
+        <w:t>重新设置目录：启动时，若发现当前游戏目录资源不完整，会自动提示重新选择目录</w:t>
+      </w:r>
+    </w:p>
+    <w:p>
+      <w:pPr>
+        <w:ind w:firstLineChars="200" w:firstLine="440"/>
+        <w:rPr>
+          <w:rFonts w:ascii="Times New Roman" w:eastAsia="宋体" w:hAnsi="Times New Roman" w:cs="Times New Roman"/>
+        </w:rPr>
+      </w:pPr>
+      <w:r>
+        <w:rPr>
+          <w:rFonts w:ascii="Times New Roman" w:eastAsia="宋体" w:hAnsi="Times New Roman" w:cs="Times New Roman" w:hint="eastAsia"/>
+        </w:rPr>
+        <w:t>选择游戏目录：</w:t>
+      </w:r>
+      <w:r>
+        <w:rPr>
+          <w:rFonts w:ascii="Times New Roman" w:eastAsia="宋体" w:hAnsi="Times New Roman" w:cs="Times New Roman" w:hint="eastAsia"/>
+        </w:rPr>
+        <w:t>选择游戏目录对话框不会限定文件名称，可以选择</w:t>
+      </w:r>
+      <w:r>
+        <w:rPr>
+          <w:rFonts w:ascii="Times New Roman" w:eastAsia="宋体" w:hAnsi="Times New Roman" w:cs="Times New Roman" w:hint="eastAsia"/>
+        </w:rPr>
+        <w:t>.mix</w:t>
+      </w:r>
+      <w:r>
+        <w:rPr>
+          <w:rFonts w:ascii="Times New Roman" w:eastAsia="宋体" w:hAnsi="Times New Roman" w:cs="Times New Roman" w:hint="eastAsia"/>
+        </w:rPr>
+        <w:t>文件或</w:t>
+      </w:r>
+      <w:r>
+        <w:rPr>
+          <w:rFonts w:ascii="Times New Roman" w:eastAsia="宋体" w:hAnsi="Times New Roman" w:cs="Times New Roman" w:hint="eastAsia"/>
+        </w:rPr>
+        <w:t>.exe</w:t>
+      </w:r>
+      <w:r>
+        <w:rPr>
+          <w:rFonts w:ascii="Times New Roman" w:eastAsia="宋体" w:hAnsi="Times New Roman" w:cs="Times New Roman" w:hint="eastAsia"/>
+        </w:rPr>
+        <w:t>文件（实际上，只需要目录设置正确，选择目录内的任意文件均可）</w:t>
+      </w:r>
+    </w:p>
+    <w:p>
+      <w:pPr>
+        <w:ind w:firstLineChars="200" w:firstLine="440"/>
+        <w:rPr>
+          <w:rFonts w:ascii="Times New Roman" w:eastAsia="宋体" w:hAnsi="Times New Roman" w:cs="Times New Roman"/>
+        </w:rPr>
+      </w:pPr>
+      <w:r>
+        <w:rPr>
+          <w:rFonts w:ascii="Times New Roman" w:eastAsia="宋体" w:hAnsi="Times New Roman" w:cs="Times New Roman" w:hint="eastAsia"/>
+        </w:rPr>
+        <w:t>文件对话框风格：选择游戏目录、打开地图、保存地图使用的文件对话框，会使用</w:t>
+      </w:r>
+      <w:r>
+        <w:rPr>
+          <w:rFonts w:ascii="Times New Roman" w:eastAsia="宋体" w:hAnsi="Times New Roman" w:cs="Times New Roman" w:hint="eastAsia"/>
+        </w:rPr>
+        <w:t>WIN7</w:t>
+      </w:r>
+      <w:r>
+        <w:rPr>
+          <w:rFonts w:ascii="Times New Roman" w:eastAsia="宋体" w:hAnsi="Times New Roman" w:cs="Times New Roman" w:hint="eastAsia"/>
+        </w:rPr>
+        <w:t>风格</w:t>
+      </w:r>
+    </w:p>
+    <w:p>
+      <w:pPr>
+        <w:ind w:firstLineChars="200" w:firstLine="440"/>
+        <w:rPr>
+          <w:rFonts w:ascii="Times New Roman" w:eastAsia="宋体" w:hAnsi="Times New Roman" w:cs="Times New Roman"/>
+        </w:rPr>
+      </w:pPr>
+      <w:r>
+        <w:rPr>
+          <w:rFonts w:ascii="Times New Roman" w:eastAsia="宋体" w:hAnsi="Times New Roman" w:cs="Times New Roman" w:hint="eastAsia"/>
+        </w:rPr>
+        <w:t>自动设置拓展名：</w:t>
+      </w:r>
+      <w:r>
+        <w:rPr>
+          <w:rFonts w:ascii="Times New Roman" w:eastAsia="宋体" w:hAnsi="Times New Roman" w:cs="Times New Roman" w:hint="eastAsia"/>
+        </w:rPr>
+        <w:t>在保存地图时，会根据</w:t>
+      </w:r>
+      <w:r>
+        <w:rPr>
+          <w:rFonts w:ascii="Times New Roman" w:eastAsia="宋体" w:hAnsi="Times New Roman" w:cs="Times New Roman" w:hint="eastAsia"/>
+        </w:rPr>
+        <w:t>地图类型在文件对话框中选择默认的拓展名</w:t>
+      </w:r>
+    </w:p>
+    <w:p>
+      <w:pPr>
+        <w:ind w:firstLineChars="200" w:firstLine="440"/>
+        <w:rPr>
+          <w:rFonts w:ascii="Times New Roman" w:eastAsia="宋体" w:hAnsi="Times New Roman" w:cs="Times New Roman"/>
+        </w:rPr>
+      </w:pPr>
+      <w:r>
+        <w:rPr>
+          <w:rFonts w:ascii="Times New Roman" w:eastAsia="宋体" w:hAnsi="Times New Roman" w:cs="Times New Roman" w:hint="eastAsia"/>
+        </w:rPr>
+        <w:t>FAData</w:t>
+      </w:r>
+      <w:r>
+        <w:rPr>
+          <w:rFonts w:ascii="Times New Roman" w:eastAsia="宋体" w:hAnsi="Times New Roman" w:cs="Times New Roman" w:hint="eastAsia"/>
+        </w:rPr>
+        <w:t>拆分：支持对</w:t>
+      </w:r>
+      <w:r>
+        <w:rPr>
+          <w:rFonts w:ascii="Times New Roman" w:eastAsia="宋体" w:hAnsi="Times New Roman" w:cs="Times New Roman" w:hint="eastAsia"/>
+        </w:rPr>
+        <w:t>FAData</w:t>
+      </w:r>
+      <w:r>
+        <w:rPr>
+          <w:rFonts w:ascii="Times New Roman" w:eastAsia="宋体" w:hAnsi="Times New Roman" w:cs="Times New Roman" w:hint="eastAsia"/>
+        </w:rPr>
+        <w:t>进行拆分</w:t>
+      </w:r>
+    </w:p>
+    <w:p>
+      <w:pPr>
+        <w:ind w:firstLineChars="200" w:firstLine="440"/>
+        <w:rPr>
+          <w:rFonts w:ascii="Times New Roman" w:eastAsia="宋体" w:hAnsi="Times New Roman" w:cs="Times New Roman"/>
+        </w:rPr>
+      </w:pPr>
+      <w:r>
+        <w:rPr>
+          <w:rFonts w:ascii="Times New Roman" w:eastAsia="宋体" w:hAnsi="Times New Roman" w:cs="Times New Roman" w:hint="eastAsia"/>
+        </w:rPr>
+        <w:t>鼠标描边：支持</w:t>
+      </w:r>
+      <w:r>
+        <w:rPr>
+          <w:rFonts w:ascii="Times New Roman" w:eastAsia="宋体" w:hAnsi="Times New Roman" w:cs="Times New Roman" w:hint="eastAsia"/>
+        </w:rPr>
+        <w:t>FA2 2.0</w:t>
+      </w:r>
+      <w:r>
+        <w:rPr>
+          <w:rFonts w:ascii="Times New Roman" w:eastAsia="宋体" w:hAnsi="Times New Roman" w:cs="Times New Roman" w:hint="eastAsia"/>
+        </w:rPr>
+        <w:t>同款的依据当前高度改变鼠标描边颜色</w:t>
+      </w:r>
+    </w:p>
+    <w:p>
+      <w:pPr>
+        <w:ind w:firstLineChars="200" w:firstLine="440"/>
+        <w:rPr>
+          <w:rFonts w:ascii="Times New Roman" w:eastAsia="宋体" w:hAnsi="Times New Roman" w:cs="Times New Roman"/>
+        </w:rPr>
+      </w:pPr>
+      <w:r>
+        <w:rPr>
+          <w:rFonts w:ascii="Times New Roman" w:eastAsia="宋体" w:hAnsi="Times New Roman" w:cs="Times New Roman" w:hint="eastAsia"/>
+        </w:rPr>
+        <w:t>拖动界面指针：使用了</w:t>
+      </w:r>
+      <w:r>
+        <w:rPr>
+          <w:rFonts w:ascii="Times New Roman" w:eastAsia="宋体" w:hAnsi="Times New Roman" w:cs="Times New Roman" w:hint="eastAsia"/>
+        </w:rPr>
+        <w:t>FA2 2.0</w:t>
+      </w:r>
+      <w:r>
+        <w:rPr>
+          <w:rFonts w:ascii="Times New Roman" w:eastAsia="宋体" w:hAnsi="Times New Roman" w:cs="Times New Roman" w:hint="eastAsia"/>
+        </w:rPr>
+        <w:t>同款的按住右键拖动地图画面时显示的鼠标指针</w:t>
+      </w:r>
+    </w:p>
+    <w:p>
+      <w:pPr>
+        <w:ind w:firstLineChars="200" w:firstLine="440"/>
+        <w:rPr>
+          <w:rFonts w:ascii="Times New Roman" w:eastAsia="宋体" w:hAnsi="Times New Roman" w:cs="Times New Roman"/>
+        </w:rPr>
+      </w:pPr>
+      <w:r>
+        <w:rPr>
+          <w:rFonts w:ascii="Times New Roman" w:eastAsia="宋体" w:hAnsi="Times New Roman" w:cs="Times New Roman" w:hint="eastAsia"/>
+        </w:rPr>
+        <w:t>崩溃保存：崩溃时，将带当前时间后缀的地图文件保存在</w:t>
+      </w:r>
+      <w:r>
+        <w:rPr>
+          <w:rFonts w:ascii="Times New Roman" w:eastAsia="宋体" w:hAnsi="Times New Roman" w:cs="Times New Roman" w:hint="eastAsia"/>
+        </w:rPr>
+        <w:t>CrashBackups</w:t>
+      </w:r>
+      <w:r>
+        <w:rPr>
+          <w:rFonts w:ascii="Times New Roman" w:eastAsia="宋体" w:hAnsi="Times New Roman" w:cs="Times New Roman" w:hint="eastAsia"/>
+        </w:rPr>
+        <w:t>目录中，同时将必要的日志文件自动复制到</w:t>
+      </w:r>
+      <w:r>
+        <w:rPr>
+          <w:rFonts w:ascii="Times New Roman" w:eastAsia="宋体" w:hAnsi="Times New Roman" w:cs="Times New Roman" w:hint="eastAsia"/>
+        </w:rPr>
+        <w:t>debug</w:t>
+      </w:r>
+      <w:r>
+        <w:rPr>
+          <w:rFonts w:ascii="Times New Roman" w:eastAsia="宋体" w:hAnsi="Times New Roman" w:cs="Times New Roman" w:hint="eastAsia"/>
+        </w:rPr>
+        <w:t>目录</w:t>
+      </w:r>
+      <w:r>
+        <w:rPr>
+          <w:rFonts w:ascii="Times New Roman" w:eastAsia="宋体" w:hAnsi="Times New Roman" w:cs="Times New Roman" w:hint="eastAsia"/>
+        </w:rPr>
+        <w:t>下</w:t>
+      </w:r>
+    </w:p>
+    <w:p>
+      <w:pPr>
+        <w:ind w:firstLineChars="200" w:firstLine="440"/>
+        <w:rPr>
+          <w:rFonts w:ascii="Times New Roman" w:eastAsia="宋体" w:hAnsi="Times New Roman" w:cs="Times New Roman"/>
+        </w:rPr>
+      </w:pPr>
+      <w:r>
+        <w:rPr>
+          <w:rFonts w:ascii="Times New Roman" w:eastAsia="宋体" w:hAnsi="Times New Roman" w:cs="Times New Roman" w:hint="eastAsia"/>
+        </w:rPr>
+        <w:lastRenderedPageBreak/>
+        <w:t>地图检查器：增加了对循环触发链、重复特遣成员、错误基地节点格式、</w:t>
+      </w:r>
+      <w:r>
+        <w:rPr>
+          <w:rFonts w:ascii="Times New Roman" w:eastAsia="宋体" w:hAnsi="Times New Roman" w:cs="Times New Roman" w:hint="eastAsia"/>
+        </w:rPr>
         <w:t>INI</w:t>
       </w:r>
       <w:r>
         <w:rPr>
           <w:rFonts w:ascii="Times New Roman" w:eastAsia="宋体" w:hAnsi="Times New Roman" w:cs="Times New Roman" w:hint="eastAsia"/>
         </w:rPr>
-        <w:t>编辑器：完全重写的编辑器，使用列表显示</w:t>
-      </w:r>
-      <w:r>
-        <w:rPr>
-          <w:rFonts w:ascii="Times New Roman" w:eastAsia="宋体" w:hAnsi="Times New Roman" w:cs="Times New Roman" w:hint="eastAsia"/>
-        </w:rPr>
-        <w:t>INI</w:t>
-      </w:r>
-      <w:r>
-        <w:rPr>
-          <w:rFonts w:ascii="Times New Roman" w:eastAsia="宋体" w:hAnsi="Times New Roman" w:cs="Times New Roman" w:hint="eastAsia"/>
-        </w:rPr>
-        <w:t>小节，一个文本编辑框显示小节内的全部内容，可以直接进行任意编辑，如同使用文本编辑器一样。新增了“从文本导入”按钮，可以直接粘贴一段</w:t>
-      </w:r>
-      <w:r>
-        <w:rPr>
-          <w:rFonts w:ascii="Times New Roman" w:eastAsia="宋体" w:hAnsi="Times New Roman" w:cs="Times New Roman" w:hint="eastAsia"/>
-        </w:rPr>
-        <w:t>INI</w:t>
-      </w:r>
-      <w:r>
-        <w:rPr>
-          <w:rFonts w:ascii="Times New Roman" w:eastAsia="宋体" w:hAnsi="Times New Roman" w:cs="Times New Roman" w:hint="eastAsia"/>
-        </w:rPr>
-        <w:t>文本进行导入。</w:t>
-      </w:r>
-      <w:r>
-        <w:rPr>
-          <w:rFonts w:ascii="Times New Roman" w:eastAsia="宋体" w:hAnsi="Times New Roman" w:cs="Times New Roman" w:hint="eastAsia"/>
-        </w:rPr>
-        <w:t>INI</w:t>
-      </w:r>
-      <w:r>
-        <w:rPr>
-          <w:rFonts w:ascii="Times New Roman" w:eastAsia="宋体" w:hAnsi="Times New Roman" w:cs="Times New Roman" w:hint="eastAsia"/>
-        </w:rPr>
-        <w:t>编辑器支持缩放大小和最大化</w:t>
-      </w:r>
-      <w:r>
-        <w:rPr>
-          <w:rFonts w:ascii="Times New Roman" w:eastAsia="宋体" w:hAnsi="Times New Roman" w:cs="Times New Roman" w:hint="eastAsia"/>
-        </w:rPr>
-        <w:t>。支持编辑地图对象的小节，改动会即刻生效</w:t>
-      </w:r>
-    </w:p>
-    <w:p>
-      <w:pPr>
-        <w:ind w:firstLineChars="200" w:firstLine="440"/>
-        <w:rPr>
-          <w:rFonts w:ascii="Times New Roman" w:eastAsia="宋体" w:hAnsi="Times New Roman" w:cs="Times New Roman"/>
-        </w:rPr>
-      </w:pPr>
-      <w:r>
-        <w:rPr>
-          <w:rFonts w:ascii="Times New Roman" w:eastAsia="宋体" w:hAnsi="Times New Roman" w:cs="Times New Roman" w:hint="eastAsia"/>
-        </w:rPr>
-        <w:t>LAT</w:t>
-      </w:r>
-      <w:r>
-        <w:rPr>
-          <w:rFonts w:ascii="Times New Roman" w:eastAsia="宋体" w:hAnsi="Times New Roman" w:cs="Times New Roman" w:hint="eastAsia"/>
-        </w:rPr>
-        <w:t>系统：重写了</w:t>
-      </w:r>
-      <w:r>
-        <w:rPr>
-          <w:rFonts w:ascii="Times New Roman" w:eastAsia="宋体" w:hAnsi="Times New Roman" w:cs="Times New Roman" w:hint="eastAsia"/>
-        </w:rPr>
-        <w:t>LAT</w:t>
-      </w:r>
-      <w:r>
-        <w:rPr>
-          <w:rFonts w:ascii="Times New Roman" w:eastAsia="宋体" w:hAnsi="Times New Roman" w:cs="Times New Roman" w:hint="eastAsia"/>
-        </w:rPr>
-        <w:t>逻辑，在支持原版</w:t>
-      </w:r>
-      <w:r>
-        <w:rPr>
-          <w:rFonts w:ascii="Times New Roman" w:eastAsia="宋体" w:hAnsi="Times New Roman" w:cs="Times New Roman" w:hint="eastAsia"/>
-        </w:rPr>
-        <w:t>LAT</w:t>
-      </w:r>
-      <w:r>
-        <w:rPr>
-          <w:rFonts w:ascii="Times New Roman" w:eastAsia="宋体" w:hAnsi="Times New Roman" w:cs="Times New Roman" w:hint="eastAsia"/>
-        </w:rPr>
-        <w:t>地形，让他们与游戏引擎内一致（如水泥地会自动与公路硬连接）的同时，支持在</w:t>
-      </w:r>
-      <w:r>
-        <w:rPr>
-          <w:rFonts w:ascii="Times New Roman" w:eastAsia="宋体" w:hAnsi="Times New Roman" w:cs="Times New Roman" w:hint="eastAsia"/>
-        </w:rPr>
-        <w:t>FAData</w:t>
-      </w:r>
-      <w:r>
-        <w:rPr>
-          <w:rFonts w:ascii="Times New Roman" w:eastAsia="宋体" w:hAnsi="Times New Roman" w:cs="Times New Roman" w:hint="eastAsia"/>
-        </w:rPr>
-        <w:t>中自定义新的</w:t>
-      </w:r>
-      <w:r>
-        <w:rPr>
-          <w:rFonts w:ascii="Times New Roman" w:eastAsia="宋体" w:hAnsi="Times New Roman" w:cs="Times New Roman" w:hint="eastAsia"/>
-        </w:rPr>
-        <w:t>LAT</w:t>
-      </w:r>
-      <w:r>
-        <w:rPr>
-          <w:rFonts w:ascii="Times New Roman" w:eastAsia="宋体" w:hAnsi="Times New Roman" w:cs="Times New Roman" w:hint="eastAsia"/>
-        </w:rPr>
-        <w:t>，可以实现自动为</w:t>
-      </w:r>
-      <w:r>
-        <w:rPr>
-          <w:rFonts w:ascii="Times New Roman" w:eastAsia="宋体" w:hAnsi="Times New Roman" w:cs="Times New Roman" w:hint="eastAsia"/>
-        </w:rPr>
-        <w:t>TX</w:t>
-      </w:r>
-      <w:r>
-        <w:rPr>
-          <w:rFonts w:ascii="Times New Roman" w:eastAsia="宋体" w:hAnsi="Times New Roman" w:cs="Times New Roman" w:hint="eastAsia"/>
-        </w:rPr>
-        <w:t>的新增</w:t>
-      </w:r>
-      <w:r>
-        <w:rPr>
-          <w:rFonts w:ascii="Times New Roman" w:eastAsia="宋体" w:hAnsi="Times New Roman" w:cs="Times New Roman" w:hint="eastAsia"/>
-        </w:rPr>
-        <w:t>LAT</w:t>
-      </w:r>
-      <w:r>
-        <w:rPr>
-          <w:rFonts w:ascii="Times New Roman" w:eastAsia="宋体" w:hAnsi="Times New Roman" w:cs="Times New Roman" w:hint="eastAsia"/>
-        </w:rPr>
-        <w:t>地形进行计算</w:t>
-      </w:r>
-    </w:p>
-    <w:p>
-      <w:pPr>
-        <w:ind w:firstLineChars="200" w:firstLine="440"/>
-        <w:rPr>
-          <w:rFonts w:ascii="Times New Roman" w:eastAsia="宋体" w:hAnsi="Times New Roman" w:cs="Times New Roman"/>
-        </w:rPr>
-      </w:pPr>
-      <w:r>
-        <w:rPr>
-          <w:rFonts w:ascii="Times New Roman" w:eastAsia="宋体" w:hAnsi="Times New Roman" w:cs="Times New Roman" w:hint="eastAsia"/>
-        </w:rPr>
-        <w:t>工具脚本：新增多个函数，提供了读取指定</w:t>
-      </w:r>
-      <w:r>
-        <w:rPr>
-          <w:rFonts w:ascii="Times New Roman" w:eastAsia="宋体" w:hAnsi="Times New Roman" w:cs="Times New Roman" w:hint="eastAsia"/>
-        </w:rPr>
-        <w:t>INI</w:t>
-      </w:r>
-      <w:r>
-        <w:rPr>
-          <w:rFonts w:ascii="Times New Roman" w:eastAsia="宋体" w:hAnsi="Times New Roman" w:cs="Times New Roman" w:hint="eastAsia"/>
-        </w:rPr>
-        <w:t>、对地形进行操作、获取地形信息等功能，详见“</w:t>
-      </w:r>
-      <w:r>
-        <w:rPr>
-          <w:rFonts w:ascii="Times New Roman" w:eastAsia="宋体" w:hAnsi="Times New Roman" w:cs="Times New Roman" w:hint="eastAsia"/>
-        </w:rPr>
-        <w:t>工具脚本词典</w:t>
-      </w:r>
-      <w:r>
-        <w:rPr>
-          <w:rFonts w:ascii="Times New Roman" w:eastAsia="宋体" w:hAnsi="Times New Roman" w:cs="Times New Roman" w:hint="eastAsia"/>
-        </w:rPr>
-        <w:t>.docx</w:t>
-      </w:r>
-      <w:r>
-        <w:rPr>
-          <w:rFonts w:ascii="Times New Roman" w:eastAsia="宋体" w:hAnsi="Times New Roman" w:cs="Times New Roman" w:hint="eastAsia"/>
-        </w:rPr>
-        <w:t>”</w:t>
-      </w:r>
-    </w:p>
-    <w:p>
-      <w:pPr>
-        <w:ind w:firstLineChars="200" w:firstLine="440"/>
-        <w:rPr>
-          <w:rFonts w:ascii="Times New Roman" w:eastAsia="宋体" w:hAnsi="Times New Roman" w:cs="Times New Roman"/>
-        </w:rPr>
-      </w:pPr>
-      <w:r>
-        <w:rPr>
-          <w:rFonts w:ascii="Times New Roman" w:eastAsia="宋体" w:hAnsi="Times New Roman" w:cs="Times New Roman" w:hint="eastAsia"/>
-        </w:rPr>
-        <w:t>小地图：将小地图窗口变为</w:t>
-      </w:r>
-      <w:r>
-        <w:rPr>
-          <w:rFonts w:ascii="Times New Roman" w:eastAsia="宋体" w:hAnsi="Times New Roman" w:cs="Times New Roman" w:hint="eastAsia"/>
-        </w:rPr>
-        <w:t>FA2</w:t>
-      </w:r>
-      <w:r>
-        <w:rPr>
-          <w:rFonts w:ascii="Times New Roman" w:eastAsia="宋体" w:hAnsi="Times New Roman" w:cs="Times New Roman" w:hint="eastAsia"/>
-        </w:rPr>
-        <w:t>的子窗口，不会在</w:t>
-      </w:r>
-      <w:r>
-        <w:rPr>
-          <w:rFonts w:ascii="Times New Roman" w:eastAsia="宋体" w:hAnsi="Times New Roman" w:cs="Times New Roman" w:hint="eastAsia"/>
-        </w:rPr>
-        <w:t>Windows</w:t>
-      </w:r>
-      <w:r>
-        <w:rPr>
-          <w:rFonts w:ascii="Times New Roman" w:eastAsia="宋体" w:hAnsi="Times New Roman" w:cs="Times New Roman" w:hint="eastAsia"/>
-        </w:rPr>
-        <w:t>菜单栏中显示为独立的窗口，删掉了它的最小化与最大化按钮</w:t>
-      </w:r>
-    </w:p>
-    <w:p>
-      <w:pPr>
-        <w:ind w:firstLineChars="200" w:firstLine="440"/>
-        <w:rPr>
-          <w:rFonts w:ascii="Times New Roman" w:eastAsia="宋体" w:hAnsi="Times New Roman" w:cs="Times New Roman"/>
-        </w:rPr>
-      </w:pPr>
-      <w:r>
-        <w:rPr>
-          <w:rFonts w:ascii="Times New Roman" w:eastAsia="宋体" w:hAnsi="Times New Roman" w:cs="Times New Roman" w:hint="eastAsia"/>
-        </w:rPr>
-        <w:t>地图边界：在地图上边界显示一条细线，指示游戏内实际可以到达的顶部区域</w:t>
-      </w:r>
-    </w:p>
-    <w:p>
-      <w:pPr>
-        <w:ind w:firstLineChars="200" w:firstLine="440"/>
-        <w:rPr>
-          <w:rFonts w:ascii="Times New Roman" w:eastAsia="宋体" w:hAnsi="Times New Roman" w:cs="Times New Roman"/>
-        </w:rPr>
-      </w:pPr>
-      <w:r>
-        <w:rPr>
-          <w:rFonts w:ascii="Times New Roman" w:eastAsia="宋体" w:hAnsi="Times New Roman" w:cs="Times New Roman" w:hint="eastAsia"/>
-        </w:rPr>
-        <w:t>显示建筑轮廓：当在图层中隐藏建筑时，建筑</w:t>
-      </w:r>
-      <w:r>
-        <w:rPr>
-          <w:rFonts w:ascii="Times New Roman" w:eastAsia="宋体" w:hAnsi="Times New Roman" w:cs="Times New Roman" w:hint="eastAsia"/>
-        </w:rPr>
-        <w:t>轮廓</w:t>
-      </w:r>
-      <w:r>
-        <w:rPr>
-          <w:rFonts w:ascii="Times New Roman" w:eastAsia="宋体" w:hAnsi="Times New Roman" w:cs="Times New Roman" w:hint="eastAsia"/>
-        </w:rPr>
-        <w:t>不会被隐藏</w:t>
-      </w:r>
-    </w:p>
-    <w:p>
-      <w:pPr>
-        <w:ind w:firstLineChars="200" w:firstLine="440"/>
-        <w:rPr>
-          <w:rFonts w:ascii="Times New Roman" w:eastAsia="宋体" w:hAnsi="Times New Roman" w:cs="Times New Roman"/>
-        </w:rPr>
-      </w:pPr>
-      <w:r>
-        <w:rPr>
-          <w:rFonts w:ascii="Times New Roman" w:eastAsia="宋体" w:hAnsi="Times New Roman" w:cs="Times New Roman" w:hint="eastAsia"/>
-        </w:rPr>
-        <w:t>粘贴选项：位于菜单栏中，可以选择粘贴的指定类型，注意除覆盖图和地形之外的选项，不能跨编辑器粘贴，也不支持撤销</w:t>
-      </w:r>
-    </w:p>
-    <w:p>
-      <w:pPr>
-        <w:ind w:firstLineChars="200" w:firstLine="440"/>
-        <w:rPr>
-          <w:rFonts w:ascii="Times New Roman" w:eastAsia="宋体" w:hAnsi="Times New Roman" w:cs="Times New Roman"/>
-        </w:rPr>
-      </w:pPr>
-      <w:r>
-        <w:rPr>
-          <w:rFonts w:ascii="Times New Roman" w:eastAsia="宋体" w:hAnsi="Times New Roman" w:cs="Times New Roman" w:hint="eastAsia"/>
-        </w:rPr>
-        <w:t>平面显示：将“使用悬崖模式自动升高地形”按钮替换为了平面显示按钮，同时开启平面显示时，会在视图左上角进行文本提示</w:t>
-      </w:r>
-    </w:p>
-    <w:p>
-      <w:pPr>
-        <w:ind w:firstLineChars="200" w:firstLine="440"/>
-        <w:rPr>
-          <w:rFonts w:ascii="Times New Roman" w:eastAsia="宋体" w:hAnsi="Times New Roman" w:cs="Times New Roman"/>
-        </w:rPr>
-      </w:pPr>
-      <w:r>
-        <w:rPr>
-          <w:rFonts w:ascii="Times New Roman" w:eastAsia="宋体" w:hAnsi="Times New Roman" w:cs="Times New Roman" w:hint="eastAsia"/>
-        </w:rPr>
-        <w:t>触发列表：位于地形浏览器的菜单栏中。现在触发列表支持查找上级触发与下级触发</w:t>
-      </w:r>
-    </w:p>
-    <w:p>
-      <w:pPr>
-        <w:ind w:firstLineChars="200" w:firstLine="440"/>
-        <w:rPr>
-          <w:rFonts w:ascii="Times New Roman" w:eastAsia="宋体" w:hAnsi="Times New Roman" w:cs="Times New Roman"/>
-        </w:rPr>
-      </w:pPr>
-      <w:r>
-        <w:rPr>
-          <w:rFonts w:ascii="Times New Roman" w:eastAsia="宋体" w:hAnsi="Times New Roman" w:cs="Times New Roman" w:hint="eastAsia"/>
-        </w:rPr>
-        <w:t>笔刷大小：支持在</w:t>
-      </w:r>
-      <w:r>
-        <w:rPr>
-          <w:rFonts w:ascii="Times New Roman" w:eastAsia="宋体" w:hAnsi="Times New Roman" w:cs="Times New Roman" w:hint="eastAsia"/>
-        </w:rPr>
-        <w:t>FAData</w:t>
-      </w:r>
-      <w:r>
-        <w:rPr>
-          <w:rFonts w:ascii="Times New Roman" w:eastAsia="宋体" w:hAnsi="Times New Roman" w:cs="Times New Roman" w:hint="eastAsia"/>
-        </w:rPr>
-        <w:t>中自定义笔刷大小</w:t>
-      </w:r>
-    </w:p>
-    <w:p>
-      <w:pPr>
-        <w:ind w:firstLineChars="200" w:firstLine="440"/>
-        <w:rPr>
-          <w:rFonts w:ascii="Times New Roman" w:eastAsia="宋体" w:hAnsi="Times New Roman" w:cs="Times New Roman"/>
-        </w:rPr>
-      </w:pPr>
-      <w:r>
-        <w:rPr>
-          <w:rFonts w:ascii="Times New Roman" w:eastAsia="宋体" w:hAnsi="Times New Roman" w:cs="Times New Roman" w:hint="eastAsia"/>
-        </w:rPr>
-        <w:t>BMP</w:t>
-      </w:r>
-      <w:r>
-        <w:rPr>
-          <w:rFonts w:ascii="Times New Roman" w:eastAsia="宋体" w:hAnsi="Times New Roman" w:cs="Times New Roman" w:hint="eastAsia"/>
-        </w:rPr>
-        <w:t>导入地图：支持生成最大</w:t>
-      </w:r>
-      <w:r>
-        <w:rPr>
-          <w:rFonts w:ascii="Times New Roman" w:eastAsia="宋体" w:hAnsi="Times New Roman" w:cs="Times New Roman" w:hint="eastAsia"/>
-        </w:rPr>
-        <w:t>255*255</w:t>
-      </w:r>
-      <w:r>
-        <w:rPr>
-          <w:rFonts w:ascii="Times New Roman" w:eastAsia="宋体" w:hAnsi="Times New Roman" w:cs="Times New Roman" w:hint="eastAsia"/>
-        </w:rPr>
-        <w:t>的地图，长</w:t>
-      </w:r>
-      <w:r>
-        <w:rPr>
-          <w:rFonts w:ascii="Times New Roman" w:eastAsia="宋体" w:hAnsi="Times New Roman" w:cs="Times New Roman" w:hint="eastAsia"/>
-        </w:rPr>
-        <w:t>+</w:t>
-      </w:r>
-      <w:r>
-        <w:rPr>
-          <w:rFonts w:ascii="Times New Roman" w:eastAsia="宋体" w:hAnsi="Times New Roman" w:cs="Times New Roman" w:hint="eastAsia"/>
-        </w:rPr>
-        <w:t>宽大于</w:t>
-      </w:r>
-      <w:r>
-        <w:rPr>
-          <w:rFonts w:ascii="Times New Roman" w:eastAsia="宋体" w:hAnsi="Times New Roman" w:cs="Times New Roman" w:hint="eastAsia"/>
-        </w:rPr>
-        <w:t>511</w:t>
-      </w:r>
-      <w:r>
-        <w:rPr>
-          <w:rFonts w:ascii="Times New Roman" w:eastAsia="宋体" w:hAnsi="Times New Roman" w:cs="Times New Roman" w:hint="eastAsia"/>
-        </w:rPr>
-        <w:t>后才会对图片进行缩放。不会自动生成海岸</w:t>
-      </w:r>
-    </w:p>
-    <w:p>
-      <w:pPr>
-        <w:ind w:firstLineChars="200" w:firstLine="440"/>
-        <w:rPr>
-          <w:rFonts w:ascii="Times New Roman" w:eastAsia="宋体" w:hAnsi="Times New Roman" w:cs="Times New Roman"/>
-        </w:rPr>
-      </w:pPr>
-      <w:r>
-        <w:rPr>
-          <w:rFonts w:ascii="Times New Roman" w:eastAsia="宋体" w:hAnsi="Times New Roman" w:cs="Times New Roman" w:hint="eastAsia"/>
-        </w:rPr>
-        <w:t>步兵子单元格：可以正常显示</w:t>
-      </w:r>
-      <w:r>
-        <w:rPr>
-          <w:rFonts w:ascii="Times New Roman" w:eastAsia="宋体" w:hAnsi="Times New Roman" w:cs="Times New Roman" w:hint="eastAsia"/>
-        </w:rPr>
-        <w:t>4</w:t>
-      </w:r>
-      <w:r>
-        <w:rPr>
-          <w:rFonts w:ascii="Times New Roman" w:eastAsia="宋体" w:hAnsi="Times New Roman" w:cs="Times New Roman" w:hint="eastAsia"/>
-        </w:rPr>
-        <w:t>号位（游戏中单元格中下位置）的步兵，同时允许对步兵进行子单元格编辑，如指定步兵放置的位置，或者拖拽步兵的位置</w:t>
-      </w:r>
-      <w:r>
-        <w:rPr>
-          <w:rFonts w:ascii="Times New Roman" w:eastAsia="宋体" w:hAnsi="Times New Roman" w:cs="Times New Roman" w:hint="eastAsia"/>
-        </w:rPr>
-        <w:t>，将步兵</w:t>
-      </w:r>
-      <w:r>
-        <w:rPr>
-          <w:rFonts w:ascii="Times New Roman" w:eastAsia="宋体" w:hAnsi="Times New Roman" w:cs="Times New Roman" w:hint="eastAsia"/>
-        </w:rPr>
-        <w:lastRenderedPageBreak/>
-        <w:t>放置在地形对象上时，会考虑可用的子单元格</w:t>
-      </w:r>
-    </w:p>
-    <w:p>
-      <w:pPr>
-        <w:ind w:firstLineChars="200" w:firstLine="440"/>
-        <w:rPr>
-          <w:rFonts w:ascii="Times New Roman" w:eastAsia="宋体" w:hAnsi="Times New Roman" w:cs="Times New Roman"/>
-        </w:rPr>
-      </w:pPr>
-      <w:r>
-        <w:rPr>
-          <w:rFonts w:ascii="Times New Roman" w:eastAsia="宋体" w:hAnsi="Times New Roman" w:cs="Times New Roman" w:hint="eastAsia"/>
-        </w:rPr>
-        <w:t>建筑放置：优化了建筑数量较多时放置、拖动、修改建筑属性的性能问题。现在无法直接放置重叠的建筑，若将建筑拖动到重叠位置，会弹出对话框确认</w:t>
-      </w:r>
-      <w:r>
-        <w:rPr>
-          <w:rFonts w:ascii="Times New Roman" w:eastAsia="宋体" w:hAnsi="Times New Roman" w:cs="Times New Roman" w:hint="eastAsia"/>
-        </w:rPr>
-        <w:t>。若建筑有加载物，会自动计算加载物数量</w:t>
-      </w:r>
-    </w:p>
-    <w:p>
-      <w:pPr>
-        <w:ind w:firstLineChars="200" w:firstLine="440"/>
-        <w:rPr>
-          <w:rFonts w:ascii="Times New Roman" w:eastAsia="宋体" w:hAnsi="Times New Roman" w:cs="Times New Roman"/>
-        </w:rPr>
-      </w:pPr>
-      <w:r>
-        <w:rPr>
-          <w:rFonts w:ascii="Times New Roman" w:eastAsia="宋体" w:hAnsi="Times New Roman" w:cs="Times New Roman" w:hint="eastAsia"/>
-        </w:rPr>
-        <w:t>自动斜坡：重写了抬升、降低、平坦地表的对应函数。现在生成的斜坡更加不容易出现</w:t>
-      </w:r>
-      <w:r>
-        <w:rPr>
-          <w:rFonts w:ascii="Times New Roman" w:eastAsia="宋体" w:hAnsi="Times New Roman" w:cs="Times New Roman" w:hint="eastAsia"/>
-        </w:rPr>
-        <w:t>bug</w:t>
-      </w:r>
-      <w:r>
-        <w:rPr>
-          <w:rFonts w:ascii="Times New Roman" w:eastAsia="宋体" w:hAnsi="Times New Roman" w:cs="Times New Roman" w:hint="eastAsia"/>
-        </w:rPr>
-        <w:t>，平坦悬崖内地形不会溢出，支持按住</w:t>
-      </w:r>
-      <w:r>
-        <w:rPr>
-          <w:rFonts w:ascii="Times New Roman" w:eastAsia="宋体" w:hAnsi="Times New Roman" w:cs="Times New Roman" w:hint="eastAsia"/>
-        </w:rPr>
-        <w:t>Shift</w:t>
-      </w:r>
-      <w:r>
-        <w:rPr>
-          <w:rFonts w:ascii="Times New Roman" w:eastAsia="宋体" w:hAnsi="Times New Roman" w:cs="Times New Roman" w:hint="eastAsia"/>
-        </w:rPr>
-        <w:t>进行陡峭抬升，生成跨越两格高度的斜坡，支持按住</w:t>
-      </w:r>
-      <w:r>
-        <w:rPr>
-          <w:rFonts w:ascii="Times New Roman" w:eastAsia="宋体" w:hAnsi="Times New Roman" w:cs="Times New Roman" w:hint="eastAsia"/>
-        </w:rPr>
-        <w:t>Shift+Ctrl</w:t>
-      </w:r>
-      <w:r>
-        <w:rPr>
-          <w:rFonts w:ascii="Times New Roman" w:eastAsia="宋体" w:hAnsi="Times New Roman" w:cs="Times New Roman" w:hint="eastAsia"/>
-        </w:rPr>
-        <w:t>忽视不可抬升地形，强制生成斜坡</w:t>
-      </w:r>
-    </w:p>
-    <w:p>
-      <w:pPr>
-        <w:ind w:firstLineChars="200" w:firstLine="440"/>
-        <w:rPr>
-          <w:rFonts w:ascii="Times New Roman" w:eastAsia="宋体" w:hAnsi="Times New Roman" w:cs="Times New Roman"/>
-        </w:rPr>
-      </w:pPr>
-      <w:r>
-        <w:rPr>
-          <w:rFonts w:ascii="Times New Roman" w:eastAsia="宋体" w:hAnsi="Times New Roman" w:cs="Times New Roman" w:hint="eastAsia"/>
-        </w:rPr>
-        <w:t>连续放置地形、覆盖图：按住鼠标左键连续放置地形、覆盖图、擦除覆盖图后，此次连续更改仅占用一次历史记录，进行一次撤销即可全部撤销</w:t>
-      </w:r>
-    </w:p>
-    <w:p>
-      <w:pPr>
-        <w:ind w:firstLineChars="200" w:firstLine="440"/>
-        <w:rPr>
-          <w:rFonts w:ascii="Times New Roman" w:eastAsia="宋体" w:hAnsi="Times New Roman" w:cs="Times New Roman"/>
-        </w:rPr>
-      </w:pPr>
-      <w:r>
-        <w:rPr>
-          <w:rFonts w:ascii="Times New Roman" w:eastAsia="宋体" w:hAnsi="Times New Roman" w:cs="Times New Roman" w:hint="eastAsia"/>
-        </w:rPr>
-        <w:t>填充模式：按住</w:t>
-      </w:r>
-      <w:r>
-        <w:rPr>
-          <w:rFonts w:ascii="Times New Roman" w:eastAsia="宋体" w:hAnsi="Times New Roman" w:cs="Times New Roman" w:hint="eastAsia"/>
-        </w:rPr>
-        <w:t>Ctrl</w:t>
-      </w:r>
-      <w:r>
-        <w:rPr>
-          <w:rFonts w:ascii="Times New Roman" w:eastAsia="宋体" w:hAnsi="Times New Roman" w:cs="Times New Roman" w:hint="eastAsia"/>
-        </w:rPr>
-        <w:t>填充摆放地形时，会将地形与该地形的</w:t>
-      </w:r>
-      <w:r>
-        <w:rPr>
-          <w:rFonts w:ascii="Times New Roman" w:eastAsia="宋体" w:hAnsi="Times New Roman" w:cs="Times New Roman" w:hint="eastAsia"/>
-        </w:rPr>
-        <w:t>LAT</w:t>
-      </w:r>
-      <w:r>
-        <w:rPr>
-          <w:rFonts w:ascii="Times New Roman" w:eastAsia="宋体" w:hAnsi="Times New Roman" w:cs="Times New Roman" w:hint="eastAsia"/>
-        </w:rPr>
-        <w:t>视为同一组</w:t>
-      </w:r>
-      <w:r>
-        <w:rPr>
-          <w:rFonts w:ascii="Times New Roman" w:eastAsia="宋体" w:hAnsi="Times New Roman" w:cs="Times New Roman" w:hint="eastAsia"/>
-        </w:rPr>
-        <w:t>，将所有水面视为同类地形，</w:t>
-      </w:r>
-      <w:r>
-        <w:rPr>
-          <w:rFonts w:ascii="Times New Roman" w:eastAsia="宋体" w:hAnsi="Times New Roman" w:cs="Times New Roman" w:hint="eastAsia"/>
-        </w:rPr>
-        <w:t>若有单元格</w:t>
-      </w:r>
-      <w:r>
-        <w:rPr>
-          <w:rFonts w:ascii="Times New Roman" w:eastAsia="宋体" w:hAnsi="Times New Roman" w:cs="Times New Roman" w:hint="eastAsia"/>
-        </w:rPr>
-        <w:t>被隐藏</w:t>
-      </w:r>
-      <w:r>
-        <w:rPr>
-          <w:rFonts w:ascii="Times New Roman" w:eastAsia="宋体" w:hAnsi="Times New Roman" w:cs="Times New Roman" w:hint="eastAsia"/>
-        </w:rPr>
-        <w:t>，则跳过；若开启多选模式，则对多选范围内的地形生效</w:t>
-      </w:r>
-    </w:p>
-    <w:p>
-      <w:pPr>
-        <w:ind w:firstLineChars="200" w:firstLine="440"/>
-        <w:rPr>
-          <w:rFonts w:ascii="Times New Roman" w:eastAsia="宋体" w:hAnsi="Times New Roman" w:cs="Times New Roman"/>
-        </w:rPr>
-      </w:pPr>
-      <w:r>
-        <w:rPr>
-          <w:rFonts w:ascii="Times New Roman" w:eastAsia="宋体" w:hAnsi="Times New Roman" w:cs="Times New Roman" w:hint="eastAsia"/>
-        </w:rPr>
-        <w:t>资源加载：支持读取游戏目录下的</w:t>
-      </w:r>
-      <w:r>
-        <w:rPr>
-          <w:rFonts w:ascii="Times New Roman" w:eastAsia="宋体" w:hAnsi="Times New Roman" w:cs="Times New Roman" w:hint="eastAsia"/>
-        </w:rPr>
-        <w:t>shp</w:t>
-      </w:r>
-      <w:r>
-        <w:rPr>
-          <w:rFonts w:ascii="Times New Roman" w:eastAsia="宋体" w:hAnsi="Times New Roman" w:cs="Times New Roman" w:hint="eastAsia"/>
-        </w:rPr>
-        <w:t>文件，围墙覆盖图的显示会尊重</w:t>
-      </w:r>
-      <w:r>
-        <w:rPr>
-          <w:rFonts w:ascii="Times New Roman" w:eastAsia="宋体" w:hAnsi="Times New Roman" w:cs="Times New Roman" w:hint="eastAsia"/>
-        </w:rPr>
-        <w:t>NewTheater</w:t>
-      </w:r>
-      <w:r>
-        <w:rPr>
-          <w:rFonts w:ascii="Times New Roman" w:eastAsia="宋体" w:hAnsi="Times New Roman" w:cs="Times New Roman" w:hint="eastAsia"/>
-        </w:rPr>
-        <w:t>设置</w:t>
-      </w:r>
-    </w:p>
-    <w:p>
-      <w:pPr>
-        <w:ind w:firstLineChars="200" w:firstLine="440"/>
-        <w:rPr>
-          <w:rFonts w:ascii="Times New Roman" w:eastAsia="宋体" w:hAnsi="Times New Roman" w:cs="Times New Roman"/>
-        </w:rPr>
-      </w:pPr>
-      <w:r>
-        <w:rPr>
-          <w:rFonts w:ascii="Times New Roman" w:eastAsia="宋体" w:hAnsi="Times New Roman" w:cs="Times New Roman" w:hint="eastAsia"/>
-        </w:rPr>
-        <w:t>遭遇战地图的新缩略图风格：提供了一种接近于原版地图缩略图的风格</w:t>
-      </w:r>
-    </w:p>
-    <w:p>
-      <w:pPr>
-        <w:ind w:firstLineChars="200" w:firstLine="440"/>
-        <w:rPr>
-          <w:rFonts w:ascii="Times New Roman" w:eastAsia="宋体" w:hAnsi="Times New Roman" w:cs="Times New Roman"/>
-        </w:rPr>
-      </w:pPr>
-      <w:r>
-        <w:rPr>
-          <w:rFonts w:ascii="Times New Roman" w:eastAsia="宋体" w:hAnsi="Times New Roman" w:cs="Times New Roman" w:hint="eastAsia"/>
-        </w:rPr>
-        <w:t>文件默认编码提示：在第一行添加了中文注释，对于多数自带编码推断的文本编辑器（包括记事本），会自动将地图文件以</w:t>
-      </w:r>
-      <w:r>
-        <w:rPr>
-          <w:rFonts w:ascii="Times New Roman" w:eastAsia="宋体" w:hAnsi="Times New Roman" w:cs="Times New Roman" w:hint="eastAsia"/>
-        </w:rPr>
-        <w:t>ANSI/GBK</w:t>
-      </w:r>
-      <w:r>
-        <w:rPr>
-          <w:rFonts w:ascii="Times New Roman" w:eastAsia="宋体" w:hAnsi="Times New Roman" w:cs="Times New Roman" w:hint="eastAsia"/>
-        </w:rPr>
-        <w:t>格式打开</w:t>
-      </w:r>
-    </w:p>
-    <w:p>
-      <w:pPr>
-        <w:ind w:firstLineChars="200" w:firstLine="440"/>
-        <w:rPr>
-          <w:rFonts w:ascii="Times New Roman" w:eastAsia="宋体" w:hAnsi="Times New Roman" w:cs="Times New Roman"/>
-        </w:rPr>
-      </w:pPr>
-      <w:r>
-        <w:rPr>
-          <w:rFonts w:ascii="Times New Roman" w:eastAsia="宋体" w:hAnsi="Times New Roman" w:cs="Times New Roman" w:hint="eastAsia"/>
-        </w:rPr>
-        <w:t>重新设置目录：启动时，若发现当前游戏目录资源不完整，会自动提示重新选择目录</w:t>
-      </w:r>
-    </w:p>
-    <w:p>
-      <w:pPr>
-        <w:ind w:firstLineChars="200" w:firstLine="440"/>
-        <w:rPr>
-          <w:rFonts w:ascii="Times New Roman" w:eastAsia="宋体" w:hAnsi="Times New Roman" w:cs="Times New Roman"/>
-        </w:rPr>
-      </w:pPr>
-      <w:r>
-        <w:rPr>
-          <w:rFonts w:ascii="Times New Roman" w:eastAsia="宋体" w:hAnsi="Times New Roman" w:cs="Times New Roman" w:hint="eastAsia"/>
-        </w:rPr>
-        <w:t>选择游戏目录：</w:t>
-      </w:r>
-      <w:r>
-        <w:rPr>
-          <w:rFonts w:ascii="Times New Roman" w:eastAsia="宋体" w:hAnsi="Times New Roman" w:cs="Times New Roman" w:hint="eastAsia"/>
-        </w:rPr>
-        <w:t>选择游戏目录对话框不会限定文件名称，可以选择</w:t>
-      </w:r>
-      <w:r>
-        <w:rPr>
-          <w:rFonts w:ascii="Times New Roman" w:eastAsia="宋体" w:hAnsi="Times New Roman" w:cs="Times New Roman" w:hint="eastAsia"/>
-        </w:rPr>
-        <w:t>.mix</w:t>
-      </w:r>
-      <w:r>
-        <w:rPr>
-          <w:rFonts w:ascii="Times New Roman" w:eastAsia="宋体" w:hAnsi="Times New Roman" w:cs="Times New Roman" w:hint="eastAsia"/>
-        </w:rPr>
-        <w:t>文件或</w:t>
-      </w:r>
-      <w:r>
-        <w:rPr>
-          <w:rFonts w:ascii="Times New Roman" w:eastAsia="宋体" w:hAnsi="Times New Roman" w:cs="Times New Roman" w:hint="eastAsia"/>
-        </w:rPr>
-        <w:t>.exe</w:t>
-      </w:r>
-      <w:r>
-        <w:rPr>
-          <w:rFonts w:ascii="Times New Roman" w:eastAsia="宋体" w:hAnsi="Times New Roman" w:cs="Times New Roman" w:hint="eastAsia"/>
-        </w:rPr>
-        <w:t>文件（实际上，只需要目录设置正确，选择目录内的任意文件均可）</w:t>
-      </w:r>
-    </w:p>
-    <w:p>
-      <w:pPr>
-        <w:ind w:firstLineChars="200" w:firstLine="440"/>
-        <w:rPr>
-          <w:rFonts w:ascii="Times New Roman" w:eastAsia="宋体" w:hAnsi="Times New Roman" w:cs="Times New Roman"/>
-        </w:rPr>
-      </w:pPr>
-      <w:r>
-        <w:rPr>
-          <w:rFonts w:ascii="Times New Roman" w:eastAsia="宋体" w:hAnsi="Times New Roman" w:cs="Times New Roman" w:hint="eastAsia"/>
-        </w:rPr>
-        <w:t>文件对话框风格：选择游戏目录、打开地图、保存地图使用的文件对话框，会使用</w:t>
-      </w:r>
-      <w:r>
-        <w:rPr>
-          <w:rFonts w:ascii="Times New Roman" w:eastAsia="宋体" w:hAnsi="Times New Roman" w:cs="Times New Roman" w:hint="eastAsia"/>
-        </w:rPr>
-        <w:t>WIN7</w:t>
-      </w:r>
-      <w:r>
-        <w:rPr>
-          <w:rFonts w:ascii="Times New Roman" w:eastAsia="宋体" w:hAnsi="Times New Roman" w:cs="Times New Roman" w:hint="eastAsia"/>
-        </w:rPr>
-        <w:t>风格</w:t>
-      </w:r>
-    </w:p>
-    <w:p>
-      <w:pPr>
-        <w:ind w:firstLineChars="200" w:firstLine="440"/>
-        <w:rPr>
-          <w:rFonts w:ascii="Times New Roman" w:eastAsia="宋体" w:hAnsi="Times New Roman" w:cs="Times New Roman"/>
-        </w:rPr>
-      </w:pPr>
-      <w:r>
-        <w:rPr>
-          <w:rFonts w:ascii="Times New Roman" w:eastAsia="宋体" w:hAnsi="Times New Roman" w:cs="Times New Roman" w:hint="eastAsia"/>
-        </w:rPr>
-        <w:t>自动设置拓展名：</w:t>
-      </w:r>
-      <w:r>
-        <w:rPr>
-          <w:rFonts w:ascii="Times New Roman" w:eastAsia="宋体" w:hAnsi="Times New Roman" w:cs="Times New Roman" w:hint="eastAsia"/>
-        </w:rPr>
-        <w:t>在保存地图时，会根据</w:t>
-      </w:r>
-      <w:r>
-        <w:rPr>
-          <w:rFonts w:ascii="Times New Roman" w:eastAsia="宋体" w:hAnsi="Times New Roman" w:cs="Times New Roman" w:hint="eastAsia"/>
-        </w:rPr>
-        <w:t>地图类型在文件对话框中选择默认的拓展名</w:t>
-      </w:r>
-    </w:p>
-    <w:p>
-      <w:pPr>
-        <w:ind w:firstLineChars="200" w:firstLine="440"/>
-        <w:rPr>
-          <w:rFonts w:ascii="Times New Roman" w:eastAsia="宋体" w:hAnsi="Times New Roman" w:cs="Times New Roman"/>
-        </w:rPr>
-      </w:pPr>
-      <w:r>
-        <w:rPr>
-          <w:rFonts w:ascii="Times New Roman" w:eastAsia="宋体" w:hAnsi="Times New Roman" w:cs="Times New Roman" w:hint="eastAsia"/>
-        </w:rPr>
-        <w:t>FAData</w:t>
-      </w:r>
-      <w:r>
-        <w:rPr>
-          <w:rFonts w:ascii="Times New Roman" w:eastAsia="宋体" w:hAnsi="Times New Roman" w:cs="Times New Roman" w:hint="eastAsia"/>
-        </w:rPr>
-        <w:t>拆分：支持对</w:t>
-      </w:r>
-      <w:r>
-        <w:rPr>
-          <w:rFonts w:ascii="Times New Roman" w:eastAsia="宋体" w:hAnsi="Times New Roman" w:cs="Times New Roman" w:hint="eastAsia"/>
-        </w:rPr>
-        <w:t>FAData</w:t>
-      </w:r>
-      <w:r>
-        <w:rPr>
-          <w:rFonts w:ascii="Times New Roman" w:eastAsia="宋体" w:hAnsi="Times New Roman" w:cs="Times New Roman" w:hint="eastAsia"/>
-        </w:rPr>
-        <w:t>进行拆分</w:t>
-      </w:r>
-    </w:p>
-    <w:p>
-      <w:pPr>
-        <w:ind w:firstLineChars="200" w:firstLine="440"/>
-        <w:rPr>
-          <w:rFonts w:ascii="Times New Roman" w:eastAsia="宋体" w:hAnsi="Times New Roman" w:cs="Times New Roman"/>
-        </w:rPr>
-      </w:pPr>
-      <w:r>
-        <w:rPr>
-          <w:rFonts w:ascii="Times New Roman" w:eastAsia="宋体" w:hAnsi="Times New Roman" w:cs="Times New Roman" w:hint="eastAsia"/>
-        </w:rPr>
-        <w:t>鼠标描边：支持</w:t>
-      </w:r>
-      <w:r>
-        <w:rPr>
-          <w:rFonts w:ascii="Times New Roman" w:eastAsia="宋体" w:hAnsi="Times New Roman" w:cs="Times New Roman" w:hint="eastAsia"/>
-        </w:rPr>
-        <w:t>FA2 2.0</w:t>
-      </w:r>
-      <w:r>
-        <w:rPr>
-          <w:rFonts w:ascii="Times New Roman" w:eastAsia="宋体" w:hAnsi="Times New Roman" w:cs="Times New Roman" w:hint="eastAsia"/>
-        </w:rPr>
-        <w:t>同款的依据当前高度改变鼠标描边颜色</w:t>
-      </w:r>
-    </w:p>
-    <w:p>
-      <w:pPr>
-        <w:ind w:firstLineChars="200" w:firstLine="440"/>
-        <w:rPr>
-          <w:rFonts w:ascii="Times New Roman" w:eastAsia="宋体" w:hAnsi="Times New Roman" w:cs="Times New Roman"/>
-        </w:rPr>
-      </w:pPr>
-      <w:r>
-        <w:rPr>
-          <w:rFonts w:ascii="Times New Roman" w:eastAsia="宋体" w:hAnsi="Times New Roman" w:cs="Times New Roman" w:hint="eastAsia"/>
-        </w:rPr>
-        <w:t>拖动界面指针：使用了</w:t>
-      </w:r>
-      <w:r>
-        <w:rPr>
-          <w:rFonts w:ascii="Times New Roman" w:eastAsia="宋体" w:hAnsi="Times New Roman" w:cs="Times New Roman" w:hint="eastAsia"/>
-        </w:rPr>
-        <w:t>FA2 2.0</w:t>
-      </w:r>
-      <w:r>
-        <w:rPr>
-          <w:rFonts w:ascii="Times New Roman" w:eastAsia="宋体" w:hAnsi="Times New Roman" w:cs="Times New Roman" w:hint="eastAsia"/>
-        </w:rPr>
-        <w:t>同款的按住右键拖动地图画面时显示的鼠标指针</w:t>
-      </w:r>
-    </w:p>
-    <w:p>
-      <w:pPr>
-        <w:ind w:firstLineChars="200" w:firstLine="440"/>
-        <w:rPr>
-          <w:rFonts w:ascii="Times New Roman" w:eastAsia="宋体" w:hAnsi="Times New Roman" w:cs="Times New Roman"/>
-        </w:rPr>
-      </w:pPr>
-      <w:r>
-        <w:rPr>
-          <w:rFonts w:ascii="Times New Roman" w:eastAsia="宋体" w:hAnsi="Times New Roman" w:cs="Times New Roman" w:hint="eastAsia"/>
-        </w:rPr>
-        <w:t>崩溃保存：崩溃时，将带当前时间后缀的地图文件保存在</w:t>
-      </w:r>
-      <w:r>
-        <w:rPr>
-          <w:rFonts w:ascii="Times New Roman" w:eastAsia="宋体" w:hAnsi="Times New Roman" w:cs="Times New Roman" w:hint="eastAsia"/>
-        </w:rPr>
-        <w:t>CrashBackups</w:t>
-      </w:r>
-      <w:r>
-        <w:rPr>
-          <w:rFonts w:ascii="Times New Roman" w:eastAsia="宋体" w:hAnsi="Times New Roman" w:cs="Times New Roman" w:hint="eastAsia"/>
-        </w:rPr>
-        <w:t>目录中，同时将必要的日志文件自动复制到</w:t>
-      </w:r>
-      <w:r>
-        <w:rPr>
-          <w:rFonts w:ascii="Times New Roman" w:eastAsia="宋体" w:hAnsi="Times New Roman" w:cs="Times New Roman" w:hint="eastAsia"/>
-        </w:rPr>
-        <w:t>debug</w:t>
-      </w:r>
-      <w:r>
-        <w:rPr>
-          <w:rFonts w:ascii="Times New Roman" w:eastAsia="宋体" w:hAnsi="Times New Roman" w:cs="Times New Roman" w:hint="eastAsia"/>
-        </w:rPr>
-        <w:t>目录</w:t>
-      </w:r>
-      <w:r>
-        <w:rPr>
-          <w:rFonts w:ascii="Times New Roman" w:eastAsia="宋体" w:hAnsi="Times New Roman" w:cs="Times New Roman" w:hint="eastAsia"/>
-        </w:rPr>
-        <w:t>下</w:t>
-      </w:r>
-    </w:p>
-    <w:p>
-      <w:pPr>
-        <w:ind w:firstLineChars="200" w:firstLine="440"/>
-        <w:rPr>
-          <w:rFonts w:ascii="Times New Roman" w:eastAsia="宋体" w:hAnsi="Times New Roman" w:cs="Times New Roman"/>
-        </w:rPr>
-      </w:pPr>
-      <w:r>
-        <w:rPr>
-          <w:rFonts w:ascii="Times New Roman" w:eastAsia="宋体" w:hAnsi="Times New Roman" w:cs="Times New Roman" w:hint="eastAsia"/>
-        </w:rPr>
-        <w:t>地图检查器：增加了对循环触发链、重复特遣成员、错误基地节点格式、</w:t>
-      </w:r>
-      <w:r>
-        <w:rPr>
-          <w:rFonts w:ascii="Times New Roman" w:eastAsia="宋体" w:hAnsi="Times New Roman" w:cs="Times New Roman" w:hint="eastAsia"/>
-        </w:rPr>
-        <w:t>INI</w:t>
-      </w:r>
-      <w:r>
-        <w:rPr>
-          <w:rFonts w:ascii="Times New Roman" w:eastAsia="宋体" w:hAnsi="Times New Roman" w:cs="Times New Roman" w:hint="eastAsia"/>
-        </w:rPr>
-        <w:t>过</w:t>
-      </w:r>
-      <w:r>
-        <w:rPr>
-          <w:rFonts w:ascii="Times New Roman" w:eastAsia="宋体" w:hAnsi="Times New Roman" w:cs="Times New Roman" w:hint="eastAsia"/>
-        </w:rPr>
-        <w:lastRenderedPageBreak/>
-        <w:t>长、触发空小队参数的检查</w:t>
+        <w:t>过长、触发空小队参数的检查</w:t>
       </w:r>
     </w:p>
     <w:p>
@@ -27235,7 +27355,7 @@
         <v:path o:extrusionok="f" gradientshapeok="t" o:connecttype="rect"/>
         <o:lock v:ext="edit" aspectratio="t"/>
       </v:shapetype>
-      <v:shape id="_x0000_i1031" type="#_x0000_t75" style="width:11.65pt;height:11.65pt" o:bullet="t">
+      <v:shape id="_x0000_i1030" type="#_x0000_t75" style="width:11.65pt;height:11.65pt" o:bullet="t">
         <v:imagedata r:id="rId1" o:title="mso9A9A"/>
       </v:shape>
     </w:pict>
@@ -29317,7 +29437,7 @@
     </w:lvl>
   </w:abstractNum>
   <w:abstractNum w:abstractNumId="22" w15:restartNumberingAfterBreak="0">
-    <w:nsid w:val="649320F0"/>
+    <w:nsid w:val="568F7239"/>
     <w:multiLevelType w:val="hybridMultilevel"/>
     <w:tmpl w:val="9DAA2396"/>
     <w:lvl w:ilvl="0" w:tplc="FFFFFFFF">
@@ -29406,6 +29526,95 @@
     </w:lvl>
   </w:abstractNum>
   <w:abstractNum w:abstractNumId="23" w15:restartNumberingAfterBreak="0">
+    <w:nsid w:val="649320F0"/>
+    <w:multiLevelType w:val="hybridMultilevel"/>
+    <w:tmpl w:val="9DAA2396"/>
+    <w:lvl w:ilvl="0" w:tplc="FFFFFFFF">
+      <w:start w:val="1"/>
+      <w:numFmt w:val="decimal"/>
+      <w:lvlText w:val="(%1)"/>
+      <w:lvlJc w:val="left"/>
+      <w:pPr>
+        <w:ind w:left="800" w:hanging="360"/>
+      </w:pPr>
+      <w:rPr>
+        <w:rFonts w:hint="default"/>
+      </w:rPr>
+    </w:lvl>
+    <w:lvl w:ilvl="1" w:tplc="FFFFFFFF" w:tentative="1">
+      <w:start w:val="1"/>
+      <w:numFmt w:val="lowerLetter"/>
+      <w:lvlText w:val="%2)"/>
+      <w:lvlJc w:val="left"/>
+      <w:pPr>
+        <w:ind w:left="1320" w:hanging="440"/>
+      </w:pPr>
+    </w:lvl>
+    <w:lvl w:ilvl="2" w:tplc="FFFFFFFF" w:tentative="1">
+      <w:start w:val="1"/>
+      <w:numFmt w:val="lowerRoman"/>
+      <w:lvlText w:val="%3."/>
+      <w:lvlJc w:val="right"/>
+      <w:pPr>
+        <w:ind w:left="1760" w:hanging="440"/>
+      </w:pPr>
+    </w:lvl>
+    <w:lvl w:ilvl="3" w:tplc="FFFFFFFF" w:tentative="1">
+      <w:start w:val="1"/>
+      <w:numFmt w:val="decimal"/>
+      <w:lvlText w:val="%4."/>
+      <w:lvlJc w:val="left"/>
+      <w:pPr>
+        <w:ind w:left="2200" w:hanging="440"/>
+      </w:pPr>
+    </w:lvl>
+    <w:lvl w:ilvl="4" w:tplc="FFFFFFFF" w:tentative="1">
+      <w:start w:val="1"/>
+      <w:numFmt w:val="lowerLetter"/>
+      <w:lvlText w:val="%5)"/>
+      <w:lvlJc w:val="left"/>
+      <w:pPr>
+        <w:ind w:left="2640" w:hanging="440"/>
+      </w:pPr>
+    </w:lvl>
+    <w:lvl w:ilvl="5" w:tplc="FFFFFFFF" w:tentative="1">
+      <w:start w:val="1"/>
+      <w:numFmt w:val="lowerRoman"/>
+      <w:lvlText w:val="%6."/>
+      <w:lvlJc w:val="right"/>
+      <w:pPr>
+        <w:ind w:left="3080" w:hanging="440"/>
+      </w:pPr>
+    </w:lvl>
+    <w:lvl w:ilvl="6" w:tplc="FFFFFFFF" w:tentative="1">
+      <w:start w:val="1"/>
+      <w:numFmt w:val="decimal"/>
+      <w:lvlText w:val="%7."/>
+      <w:lvlJc w:val="left"/>
+      <w:pPr>
+        <w:ind w:left="3520" w:hanging="440"/>
+      </w:pPr>
+    </w:lvl>
+    <w:lvl w:ilvl="7" w:tplc="FFFFFFFF" w:tentative="1">
+      <w:start w:val="1"/>
+      <w:numFmt w:val="lowerLetter"/>
+      <w:lvlText w:val="%8)"/>
+      <w:lvlJc w:val="left"/>
+      <w:pPr>
+        <w:ind w:left="3960" w:hanging="440"/>
+      </w:pPr>
+    </w:lvl>
+    <w:lvl w:ilvl="8" w:tplc="FFFFFFFF" w:tentative="1">
+      <w:start w:val="1"/>
+      <w:numFmt w:val="lowerRoman"/>
+      <w:lvlText w:val="%9."/>
+      <w:lvlJc w:val="right"/>
+      <w:pPr>
+        <w:ind w:left="4400" w:hanging="440"/>
+      </w:pPr>
+    </w:lvl>
+  </w:abstractNum>
+  <w:abstractNum w:abstractNumId="24" w15:restartNumberingAfterBreak="0">
     <w:nsid w:val="6A796B58"/>
     <w:multiLevelType w:val="hybridMultilevel"/>
     <w:tmpl w:val="80EC5C90"/>
@@ -29494,7 +29703,7 @@
       </w:pPr>
     </w:lvl>
   </w:abstractNum>
-  <w:abstractNum w:abstractNumId="24" w15:restartNumberingAfterBreak="0">
+  <w:abstractNum w:abstractNumId="25" w15:restartNumberingAfterBreak="0">
     <w:nsid w:val="71797E4D"/>
     <w:multiLevelType w:val="hybridMultilevel"/>
     <w:tmpl w:val="9DAA2396"/>
@@ -29583,7 +29792,7 @@
       </w:pPr>
     </w:lvl>
   </w:abstractNum>
-  <w:abstractNum w:abstractNumId="25" w15:restartNumberingAfterBreak="0">
+  <w:abstractNum w:abstractNumId="26" w15:restartNumberingAfterBreak="0">
     <w:nsid w:val="71DC4C17"/>
     <w:multiLevelType w:val="hybridMultilevel"/>
     <w:tmpl w:val="9DAA2396"/>
@@ -29672,7 +29881,7 @@
       </w:pPr>
     </w:lvl>
   </w:abstractNum>
-  <w:abstractNum w:abstractNumId="26" w15:restartNumberingAfterBreak="0">
+  <w:abstractNum w:abstractNumId="27" w15:restartNumberingAfterBreak="0">
     <w:nsid w:val="73A54BBD"/>
     <w:multiLevelType w:val="hybridMultilevel"/>
     <w:tmpl w:val="9DAA2396"/>
@@ -29761,7 +29970,7 @@
       </w:pPr>
     </w:lvl>
   </w:abstractNum>
-  <w:abstractNum w:abstractNumId="27" w15:restartNumberingAfterBreak="0">
+  <w:abstractNum w:abstractNumId="28" w15:restartNumberingAfterBreak="0">
     <w:nsid w:val="758F3B55"/>
     <w:multiLevelType w:val="hybridMultilevel"/>
     <w:tmpl w:val="9DAA2396"/>
@@ -29850,7 +30059,7 @@
       </w:pPr>
     </w:lvl>
   </w:abstractNum>
-  <w:abstractNum w:abstractNumId="28" w15:restartNumberingAfterBreak="0">
+  <w:abstractNum w:abstractNumId="29" w15:restartNumberingAfterBreak="0">
     <w:nsid w:val="76AE4F79"/>
     <w:multiLevelType w:val="hybridMultilevel"/>
     <w:tmpl w:val="9DAA2396"/>
@@ -29939,7 +30148,7 @@
       </w:pPr>
     </w:lvl>
   </w:abstractNum>
-  <w:abstractNum w:abstractNumId="29" w15:restartNumberingAfterBreak="0">
+  <w:abstractNum w:abstractNumId="30" w15:restartNumberingAfterBreak="0">
     <w:nsid w:val="7B0D74CC"/>
     <w:multiLevelType w:val="hybridMultilevel"/>
     <w:tmpl w:val="64F44B88"/>
@@ -30052,7 +30261,7 @@
       </w:rPr>
     </w:lvl>
   </w:abstractNum>
-  <w:abstractNum w:abstractNumId="30" w15:restartNumberingAfterBreak="0">
+  <w:abstractNum w:abstractNumId="31" w15:restartNumberingAfterBreak="0">
     <w:nsid w:val="7B912D1C"/>
     <w:multiLevelType w:val="hybridMultilevel"/>
     <w:tmpl w:val="0D8E3B5E"/>
@@ -30172,7 +30381,7 @@
     <w:abstractNumId w:val="10"/>
   </w:num>
   <w:num w:numId="3" w16cid:durableId="1084181015">
-    <w:abstractNumId w:val="30"/>
+    <w:abstractNumId w:val="31"/>
   </w:num>
   <w:num w:numId="4" w16cid:durableId="2091466153">
     <w:abstractNumId w:val="19"/>
@@ -30184,7 +30393,7 @@
     <w:abstractNumId w:val="7"/>
   </w:num>
   <w:num w:numId="7" w16cid:durableId="207955741">
-    <w:abstractNumId w:val="29"/>
+    <w:abstractNumId w:val="30"/>
   </w:num>
   <w:num w:numId="8" w16cid:durableId="1969385433">
     <w:abstractNumId w:val="9"/>
@@ -30193,7 +30402,7 @@
     <w:abstractNumId w:val="12"/>
   </w:num>
   <w:num w:numId="10" w16cid:durableId="1154564577">
-    <w:abstractNumId w:val="23"/>
+    <w:abstractNumId w:val="24"/>
   </w:num>
   <w:num w:numId="11" w16cid:durableId="881290598">
     <w:abstractNumId w:val="21"/>
@@ -30226,7 +30435,7 @@
     <w:abstractNumId w:val="17"/>
   </w:num>
   <w:num w:numId="21" w16cid:durableId="1076056294">
-    <w:abstractNumId w:val="22"/>
+    <w:abstractNumId w:val="23"/>
   </w:num>
   <w:num w:numId="22" w16cid:durableId="332877240">
     <w:abstractNumId w:val="6"/>
@@ -30235,28 +30444,31 @@
     <w:abstractNumId w:val="4"/>
   </w:num>
   <w:num w:numId="24" w16cid:durableId="341860032">
-    <w:abstractNumId w:val="28"/>
+    <w:abstractNumId w:val="29"/>
   </w:num>
   <w:num w:numId="25" w16cid:durableId="1535314834">
-    <w:abstractNumId w:val="26"/>
+    <w:abstractNumId w:val="27"/>
   </w:num>
   <w:num w:numId="26" w16cid:durableId="557932587">
-    <w:abstractNumId w:val="24"/>
+    <w:abstractNumId w:val="25"/>
   </w:num>
   <w:num w:numId="27" w16cid:durableId="1168865060">
-    <w:abstractNumId w:val="25"/>
+    <w:abstractNumId w:val="26"/>
   </w:num>
   <w:num w:numId="28" w16cid:durableId="1681351819">
     <w:abstractNumId w:val="14"/>
   </w:num>
   <w:num w:numId="29" w16cid:durableId="1491679860">
-    <w:abstractNumId w:val="27"/>
+    <w:abstractNumId w:val="28"/>
   </w:num>
   <w:num w:numId="30" w16cid:durableId="1632899243">
     <w:abstractNumId w:val="0"/>
   </w:num>
   <w:num w:numId="31" w16cid:durableId="1356811972">
     <w:abstractNumId w:val="11"/>
+  </w:num>
+  <w:num w:numId="32" w16cid:durableId="926812605">
+    <w:abstractNumId w:val="22"/>
   </w:num>
 </w:numbering>
 </file>

</xml_diff>

<commit_message>
add boundary check for shape file load
</commit_message>
<xml_diff>
--- a/Supplementary/文档/FA2SP HDM Edition说明文档.docx
+++ b/Supplementary/文档/FA2SP HDM Edition说明文档.docx
@@ -343,6 +343,42 @@
         <w:pStyle w:val="a9"/>
         <w:numPr>
           <w:ilvl w:val="0"/>
+          <w:numId w:val="11"/>
+        </w:numPr>
+        <w:rPr>
+          <w:rFonts w:ascii="Times New Roman" w:eastAsia="宋体" w:hAnsi="Times New Roman" w:cs="Times New Roman"/>
+        </w:rPr>
+      </w:pPr>
+      <w:r>
+        <w:rPr>
+          <w:rFonts w:ascii="Times New Roman" w:eastAsia="宋体" w:hAnsi="Times New Roman" w:cs="Times New Roman" w:hint="eastAsia"/>
+        </w:rPr>
+        <w:t>修复部分</w:t>
+      </w:r>
+      <w:r>
+        <w:rPr>
+          <w:rFonts w:ascii="Times New Roman" w:eastAsia="宋体" w:hAnsi="Times New Roman" w:cs="Times New Roman" w:hint="eastAsia"/>
+        </w:rPr>
+        <w:t>shp</w:t>
+      </w:r>
+      <w:r>
+        <w:rPr>
+          <w:rFonts w:ascii="Times New Roman" w:eastAsia="宋体" w:hAnsi="Times New Roman" w:cs="Times New Roman" w:hint="eastAsia"/>
+        </w:rPr>
+        <w:t>文件损坏时，尝试加载会导致崩溃的</w:t>
+      </w:r>
+      <w:r>
+        <w:rPr>
+          <w:rFonts w:ascii="Times New Roman" w:eastAsia="宋体" w:hAnsi="Times New Roman" w:cs="Times New Roman" w:hint="eastAsia"/>
+        </w:rPr>
+        <w:t>bug</w:t>
+      </w:r>
+    </w:p>
+    <w:p>
+      <w:pPr>
+        <w:pStyle w:val="a9"/>
+        <w:numPr>
+          <w:ilvl w:val="0"/>
           <w:numId w:val="10"/>
         </w:numPr>
         <w:rPr>
@@ -947,6 +983,7 @@
         <w:rPr>
           <w:rFonts w:ascii="Times New Roman" w:eastAsia="宋体" w:hAnsi="Times New Roman" w:cs="Times New Roman" w:hint="eastAsia"/>
         </w:rPr>
+        <w:lastRenderedPageBreak/>
         <w:t>绘制连接地形可以将鼠标移动到地图边界外，更方便靠近边界的绘制</w:t>
       </w:r>
     </w:p>
@@ -965,7 +1002,6 @@
         <w:rPr>
           <w:rFonts w:ascii="Times New Roman" w:eastAsia="宋体" w:hAnsi="Times New Roman" w:cs="Times New Roman" w:hint="eastAsia"/>
         </w:rPr>
-        <w:lastRenderedPageBreak/>
         <w:t>优化</w:t>
       </w:r>
       <w:r>
@@ -2040,6 +2076,7 @@
         <w:rPr>
           <w:rFonts w:ascii="Times New Roman" w:eastAsia="宋体" w:hAnsi="Times New Roman" w:cs="Times New Roman" w:hint="eastAsia"/>
         </w:rPr>
+        <w:lastRenderedPageBreak/>
         <w:t>bug</w:t>
       </w:r>
     </w:p>
@@ -2058,7 +2095,6 @@
         <w:rPr>
           <w:rFonts w:ascii="Times New Roman" w:eastAsia="宋体" w:hAnsi="Times New Roman" w:cs="Times New Roman" w:hint="eastAsia"/>
         </w:rPr>
-        <w:lastRenderedPageBreak/>
         <w:t>修复改变地图大小时基地节点、污染可能错位的</w:t>
       </w:r>
       <w:r>
@@ -3151,6 +3187,7 @@
         <w:rPr>
           <w:rFonts w:ascii="Times New Roman" w:eastAsia="宋体" w:hAnsi="Times New Roman" w:cs="Times New Roman" w:hint="eastAsia"/>
         </w:rPr>
+        <w:lastRenderedPageBreak/>
         <w:t>修复当地图边界超出地图范围时，细蓝线会偏移的</w:t>
       </w:r>
       <w:r>
@@ -3175,7 +3212,6 @@
         <w:rPr>
           <w:rFonts w:ascii="Times New Roman" w:eastAsia="宋体" w:hAnsi="Times New Roman" w:cs="Times New Roman" w:hint="eastAsia"/>
         </w:rPr>
-        <w:lastRenderedPageBreak/>
         <w:t>支持自定义</w:t>
       </w:r>
       <w:r>
@@ -4200,6 +4236,7 @@
         <w:rPr>
           <w:rFonts w:ascii="Times New Roman" w:eastAsia="宋体" w:hAnsi="Times New Roman" w:cs="Times New Roman" w:hint="eastAsia"/>
         </w:rPr>
+        <w:lastRenderedPageBreak/>
         <w:t>优化复制粘贴性能，支持跨进程显示区域描边</w:t>
       </w:r>
     </w:p>
@@ -4218,7 +4255,6 @@
         <w:rPr>
           <w:rFonts w:ascii="Times New Roman" w:eastAsia="宋体" w:hAnsi="Times New Roman" w:cs="Times New Roman" w:hint="eastAsia"/>
         </w:rPr>
-        <w:lastRenderedPageBreak/>
         <w:t>修复地形浏览器显示</w:t>
       </w:r>
       <w:r>
@@ -5166,6 +5202,7 @@
         <w:rPr>
           <w:rFonts w:ascii="Times New Roman" w:eastAsia="宋体" w:hAnsi="Times New Roman" w:cs="Times New Roman" w:hint="eastAsia"/>
         </w:rPr>
+        <w:lastRenderedPageBreak/>
         <w:t>触发条件与行为参数支持根据其它参数值改变，例如</w:t>
       </w:r>
       <w:r>
@@ -5184,14 +5221,7 @@
         <w:rPr>
           <w:rFonts w:ascii="Times New Roman" w:eastAsia="宋体" w:hAnsi="Times New Roman" w:cs="Times New Roman" w:hint="eastAsia"/>
         </w:rPr>
-        <w:t>变量间计</w:t>
-      </w:r>
-      <w:r>
-        <w:rPr>
-          <w:rFonts w:ascii="Times New Roman" w:eastAsia="宋体" w:hAnsi="Times New Roman" w:cs="Times New Roman" w:hint="eastAsia"/>
-        </w:rPr>
-        <w:lastRenderedPageBreak/>
-        <w:t>算</w:t>
+        <w:t>变量间计算</w:t>
       </w:r>
       <w:r>
         <w:rPr>
@@ -6200,6 +6230,7 @@
         <w:rPr>
           <w:rFonts w:ascii="Times New Roman" w:eastAsia="宋体" w:hAnsi="Times New Roman" w:cs="Times New Roman" w:hint="eastAsia"/>
         </w:rPr>
+        <w:lastRenderedPageBreak/>
         <w:t>将</w:t>
       </w:r>
       <w:r>
@@ -6224,14 +6255,7 @@
         <w:rPr>
           <w:rFonts w:ascii="Times New Roman" w:eastAsia="宋体" w:hAnsi="Times New Roman" w:cs="Times New Roman" w:hint="eastAsia"/>
         </w:rPr>
-        <w:t>，固定在栈上分</w:t>
-      </w:r>
-      <w:r>
-        <w:rPr>
-          <w:rFonts w:ascii="Times New Roman" w:eastAsia="宋体" w:hAnsi="Times New Roman" w:cs="Times New Roman" w:hint="eastAsia"/>
-        </w:rPr>
-        <w:lastRenderedPageBreak/>
-        <w:t>配内存，可以在提升稳定性的同时避免过大的内存开销</w:t>
+        <w:t>，固定在栈上分配内存，可以在提升稳定性的同时避免过大的内存开销</w:t>
       </w:r>
     </w:p>
     <w:p>
@@ -7107,6 +7131,7 @@
         <w:rPr>
           <w:rFonts w:ascii="Times New Roman" w:eastAsia="宋体" w:hAnsi="Times New Roman" w:cs="Times New Roman" w:hint="eastAsia"/>
         </w:rPr>
+        <w:lastRenderedPageBreak/>
         <w:t>增强了自动海岸对其他地形的覆盖控制，</w:t>
       </w:r>
       <w:r>
@@ -7143,7 +7168,6 @@
         <w:rPr>
           <w:rFonts w:ascii="Times New Roman" w:eastAsia="宋体" w:hAnsi="Times New Roman" w:cs="Times New Roman" w:hint="eastAsia"/>
         </w:rPr>
-        <w:lastRenderedPageBreak/>
         <w:t>创建新地图</w:t>
       </w:r>
       <w:r>
@@ -8128,6 +8152,7 @@
         <w:rPr>
           <w:rFonts w:ascii="Times New Roman" w:eastAsia="宋体" w:hAnsi="Times New Roman" w:cs="Times New Roman" w:hint="eastAsia"/>
         </w:rPr>
+        <w:lastRenderedPageBreak/>
         <w:t>新增</w:t>
       </w:r>
       <w:r>
@@ -8146,14 +8171,7 @@
         <w:rPr>
           <w:rFonts w:ascii="Times New Roman" w:eastAsia="宋体" w:hAnsi="Times New Roman" w:cs="Times New Roman" w:hint="eastAsia"/>
         </w:rPr>
-        <w:t>在放置地形、生成海岸、抬升地表、粘贴地</w:t>
-      </w:r>
-      <w:r>
-        <w:rPr>
-          <w:rFonts w:ascii="Times New Roman" w:eastAsia="宋体" w:hAnsi="Times New Roman" w:cs="Times New Roman" w:hint="eastAsia"/>
-        </w:rPr>
-        <w:lastRenderedPageBreak/>
-        <w:t>形时</w:t>
+        <w:t>在放置地形、生成海岸、抬升地表、粘贴地形时</w:t>
       </w:r>
       <w:r>
         <w:rPr>
@@ -27397,7 +27415,7 @@
         <v:path o:extrusionok="f" gradientshapeok="t" o:connecttype="rect"/>
         <o:lock v:ext="edit" aspectratio="t"/>
       </v:shapetype>
-      <v:shape id="_x0000_i1031" type="#_x0000_t75" style="width:11.65pt;height:11.65pt" o:bullet="t">
+      <v:shape id="_x0000_i1028" type="#_x0000_t75" style="width:11.65pt;height:11.65pt" o:bullet="t">
         <v:imagedata r:id="rId1" o:title="mso9A9A"/>
       </v:shape>
     </w:pict>

</xml_diff>

<commit_message>
fix shp unit loading with Facings < 8
</commit_message>
<xml_diff>
--- a/Supplementary/文档/FA2SP HDM Edition说明文档.docx
+++ b/Supplementary/文档/FA2SP HDM Edition说明文档.docx
@@ -153,14 +153,7 @@
           <w:rFonts w:ascii="宋体" w:eastAsia="宋体" w:hAnsi="宋体" w:hint="eastAsia"/>
           <w:sz w:val="24"/>
         </w:rPr>
-        <w:t>2</w:t>
-      </w:r>
-      <w:r>
-        <w:rPr>
-          <w:rFonts w:ascii="宋体" w:eastAsia="宋体" w:hAnsi="宋体" w:hint="eastAsia"/>
-          <w:sz w:val="24"/>
-        </w:rPr>
-        <w:t>9</w:t>
+        <w:t>30</w:t>
       </w:r>
     </w:p>
     <w:p>
@@ -242,7 +235,7 @@
           <w:sz w:val="28"/>
           <w:szCs w:val="32"/>
         </w:rPr>
-        <w:t>2</w:t>
+        <w:t>30</w:t>
       </w:r>
       <w:r>
         <w:rPr>
@@ -252,16 +245,6 @@
           <w:sz w:val="28"/>
           <w:szCs w:val="32"/>
         </w:rPr>
-        <w:t>9</w:t>
-      </w:r>
-      <w:r>
-        <w:rPr>
-          <w:rFonts w:ascii="Times New Roman" w:eastAsia="宋体" w:hAnsi="Times New Roman" w:cs="Times New Roman" w:hint="eastAsia"/>
-          <w:b/>
-          <w:bCs/>
-          <w:sz w:val="28"/>
-          <w:szCs w:val="32"/>
-        </w:rPr>
         <w:t>)</w:t>
       </w:r>
     </w:p>
@@ -425,6 +408,54 @@
           <w:rFonts w:ascii="Times New Roman" w:eastAsia="宋体" w:hAnsi="Times New Roman" w:cs="Times New Roman" w:hint="eastAsia"/>
         </w:rPr>
         <w:t>PowersUp.Buildings</w:t>
+      </w:r>
+    </w:p>
+    <w:p>
+      <w:pPr>
+        <w:pStyle w:val="a9"/>
+        <w:numPr>
+          <w:ilvl w:val="0"/>
+          <w:numId w:val="11"/>
+        </w:numPr>
+        <w:rPr>
+          <w:rFonts w:ascii="Times New Roman" w:eastAsia="宋体" w:hAnsi="Times New Roman" w:cs="Times New Roman"/>
+        </w:rPr>
+      </w:pPr>
+      <w:r>
+        <w:rPr>
+          <w:rFonts w:ascii="Times New Roman" w:eastAsia="宋体" w:hAnsi="Times New Roman" w:cs="Times New Roman" w:hint="eastAsia"/>
+        </w:rPr>
+        <w:t>修复</w:t>
+      </w:r>
+      <w:r>
+        <w:rPr>
+          <w:rFonts w:ascii="Times New Roman" w:eastAsia="宋体" w:hAnsi="Times New Roman" w:cs="Times New Roman" w:hint="eastAsia"/>
+        </w:rPr>
+        <w:t>Facings</w:t>
+      </w:r>
+      <w:r>
+        <w:rPr>
+          <w:rFonts w:ascii="Times New Roman" w:eastAsia="宋体" w:hAnsi="Times New Roman" w:cs="Times New Roman" w:hint="eastAsia"/>
+        </w:rPr>
+        <w:t>小于</w:t>
+      </w:r>
+      <w:r>
+        <w:rPr>
+          <w:rFonts w:ascii="Times New Roman" w:eastAsia="宋体" w:hAnsi="Times New Roman" w:cs="Times New Roman" w:hint="eastAsia"/>
+        </w:rPr>
+        <w:t>8</w:t>
+      </w:r>
+      <w:r>
+        <w:rPr>
+          <w:rFonts w:ascii="Times New Roman" w:eastAsia="宋体" w:hAnsi="Times New Roman" w:cs="Times New Roman" w:hint="eastAsia"/>
+        </w:rPr>
+        <w:t>的单位无法正确显示的</w:t>
+      </w:r>
+      <w:r>
+        <w:rPr>
+          <w:rFonts w:ascii="Times New Roman" w:eastAsia="宋体" w:hAnsi="Times New Roman" w:cs="Times New Roman" w:hint="eastAsia"/>
+        </w:rPr>
+        <w:t>bug</w:t>
       </w:r>
     </w:p>
     <w:p>
@@ -1040,7 +1071,14 @@
         <w:rPr>
           <w:rFonts w:ascii="Times New Roman" w:eastAsia="宋体" w:hAnsi="Times New Roman" w:cs="Times New Roman" w:hint="eastAsia"/>
         </w:rPr>
-        <w:t>仅支持围墙自定义色盘）</w:t>
+        <w:t>仅支持围墙</w:t>
+      </w:r>
+      <w:r>
+        <w:rPr>
+          <w:rFonts w:ascii="Times New Roman" w:eastAsia="宋体" w:hAnsi="Times New Roman" w:cs="Times New Roman" w:hint="eastAsia"/>
+        </w:rPr>
+        <w:lastRenderedPageBreak/>
+        <w:t>自定义色盘）</w:t>
       </w:r>
     </w:p>
     <w:p>
@@ -1066,7 +1104,6 @@
           <w:sz w:val="28"/>
           <w:szCs w:val="32"/>
         </w:rPr>
-        <w:lastRenderedPageBreak/>
         <w:t>1.2.0 (2025.09.05)</w:t>
       </w:r>
     </w:p>
@@ -2109,6 +2146,7 @@
         <w:rPr>
           <w:rFonts w:ascii="Times New Roman" w:eastAsia="宋体" w:hAnsi="Times New Roman" w:cs="Times New Roman" w:hint="eastAsia"/>
         </w:rPr>
+        <w:lastRenderedPageBreak/>
         <w:t>支持设置</w:t>
       </w:r>
       <w:r>
@@ -2145,7 +2183,6 @@
         <w:rPr>
           <w:rFonts w:ascii="Times New Roman" w:eastAsia="宋体" w:hAnsi="Times New Roman" w:cs="Times New Roman" w:hint="eastAsia"/>
         </w:rPr>
-        <w:lastRenderedPageBreak/>
         <w:t>提升稳定性</w:t>
       </w:r>
     </w:p>
@@ -3118,7 +3155,14 @@
         <w:rPr>
           <w:rFonts w:ascii="Times New Roman" w:eastAsia="宋体" w:hAnsi="Times New Roman" w:cs="Times New Roman" w:hint="eastAsia"/>
         </w:rPr>
-        <w:t>，可以在小地图中显示可视地图边界，新增获取地图边界的</w:t>
+        <w:t>，可以在小地图中显示可视地图边界，新增获</w:t>
+      </w:r>
+      <w:r>
+        <w:rPr>
+          <w:rFonts w:ascii="Times New Roman" w:eastAsia="宋体" w:hAnsi="Times New Roman" w:cs="Times New Roman" w:hint="eastAsia"/>
+        </w:rPr>
+        <w:lastRenderedPageBreak/>
+        <w:t>取地图边界的</w:t>
       </w:r>
       <w:r>
         <w:rPr>
@@ -3148,7 +3192,6 @@
         <w:rPr>
           <w:rFonts w:ascii="Times New Roman" w:eastAsia="宋体" w:hAnsi="Times New Roman" w:cs="Times New Roman" w:hint="eastAsia"/>
         </w:rPr>
-        <w:lastRenderedPageBreak/>
         <w:t>修复开启</w:t>
       </w:r>
       <w:r>
@@ -28389,7 +28432,7 @@
         <v:path o:extrusionok="f" gradientshapeok="t" o:connecttype="rect"/>
         <o:lock v:ext="edit" aspectratio="t"/>
       </v:shapetype>
-      <v:shape id="_x0000_i1032" type="#_x0000_t75" style="width:11.5pt;height:11.5pt" o:bullet="t">
+      <v:shape id="_x0000_i1031" type="#_x0000_t75" style="width:11.5pt;height:11.5pt" o:bullet="t">
         <v:imagedata r:id="rId1" o:title="mso9A9A"/>
       </v:shape>
     </w:pict>

</xml_diff>

<commit_message>
add trigger annotation dlg
</commit_message>
<xml_diff>
--- a/Supplementary/文档/FA2SP HDM Edition说明文档.docx
+++ b/Supplementary/文档/FA2SP HDM Edition说明文档.docx
@@ -153,7 +153,7 @@
           <w:rFonts w:ascii="宋体" w:eastAsia="宋体" w:hAnsi="宋体" w:hint="eastAsia"/>
           <w:sz w:val="24"/>
         </w:rPr>
-        <w:t>4</w:t>
+        <w:t>5</w:t>
       </w:r>
     </w:p>
     <w:p>
@@ -205,132 +205,18 @@
           <w:sz w:val="28"/>
           <w:szCs w:val="32"/>
         </w:rPr>
-        <w:t>1.2.3 (2025.10.04)</w:t>
-      </w:r>
-    </w:p>
-    <w:p>
-      <w:pPr>
-        <w:pStyle w:val="a9"/>
-        <w:numPr>
-          <w:ilvl w:val="0"/>
-          <w:numId w:val="11"/>
-        </w:numPr>
-        <w:rPr>
-          <w:rFonts w:ascii="Times New Roman" w:eastAsia="宋体" w:hAnsi="Times New Roman" w:cs="Times New Roman"/>
-        </w:rPr>
-      </w:pPr>
-      <w:r>
-        <w:rPr>
-          <w:rFonts w:ascii="Times New Roman" w:eastAsia="宋体" w:hAnsi="Times New Roman" w:cs="Times New Roman" w:hint="eastAsia"/>
-        </w:rPr>
-        <w:t>修复加载物不显示阴影的</w:t>
-      </w:r>
-      <w:r>
-        <w:rPr>
-          <w:rFonts w:ascii="Times New Roman" w:eastAsia="宋体" w:hAnsi="Times New Roman" w:cs="Times New Roman" w:hint="eastAsia"/>
-        </w:rPr>
-        <w:t>bug</w:t>
-      </w:r>
-    </w:p>
-    <w:p>
-      <w:pPr>
-        <w:pStyle w:val="a9"/>
-        <w:numPr>
-          <w:ilvl w:val="0"/>
-          <w:numId w:val="11"/>
-        </w:numPr>
-        <w:rPr>
-          <w:rFonts w:ascii="Times New Roman" w:eastAsia="宋体" w:hAnsi="Times New Roman" w:cs="Times New Roman"/>
-        </w:rPr>
-      </w:pPr>
-      <w:r>
-        <w:rPr>
-          <w:rFonts w:ascii="Times New Roman" w:eastAsia="宋体" w:hAnsi="Times New Roman" w:cs="Times New Roman" w:hint="eastAsia"/>
-        </w:rPr>
-        <w:t>修复打开偏好设置后会使自动暗色模式失效的</w:t>
-      </w:r>
-      <w:r>
-        <w:rPr>
-          <w:rFonts w:ascii="Times New Roman" w:eastAsia="宋体" w:hAnsi="Times New Roman" w:cs="Times New Roman" w:hint="eastAsia"/>
-        </w:rPr>
-        <w:t>bug</w:t>
-      </w:r>
-    </w:p>
-    <w:p>
-      <w:pPr>
-        <w:pStyle w:val="a9"/>
-        <w:numPr>
-          <w:ilvl w:val="0"/>
-          <w:numId w:val="11"/>
-        </w:numPr>
-        <w:rPr>
-          <w:rFonts w:ascii="Times New Roman" w:eastAsia="宋体" w:hAnsi="Times New Roman" w:cs="Times New Roman"/>
-        </w:rPr>
-      </w:pPr>
-      <w:r>
-        <w:rPr>
-          <w:rFonts w:ascii="Times New Roman" w:eastAsia="宋体" w:hAnsi="Times New Roman" w:cs="Times New Roman" w:hint="eastAsia"/>
-        </w:rPr>
-        <w:t>优化暗色模式的图标</w:t>
-      </w:r>
-    </w:p>
-    <w:p>
-      <w:pPr>
-        <w:pStyle w:val="a9"/>
-        <w:numPr>
-          <w:ilvl w:val="0"/>
-          <w:numId w:val="11"/>
-        </w:numPr>
-        <w:rPr>
-          <w:rFonts w:ascii="Times New Roman" w:eastAsia="宋体" w:hAnsi="Times New Roman" w:cs="Times New Roman"/>
-        </w:rPr>
-      </w:pPr>
-      <w:r>
-        <w:rPr>
-          <w:rFonts w:ascii="Times New Roman" w:eastAsia="宋体" w:hAnsi="Times New Roman" w:cs="Times New Roman" w:hint="eastAsia"/>
-        </w:rPr>
-        <w:t>恢复</w:t>
-      </w:r>
-      <w:r>
-        <w:rPr>
-          <w:rFonts w:ascii="Times New Roman" w:eastAsia="宋体" w:hAnsi="Times New Roman" w:cs="Times New Roman" w:hint="eastAsia"/>
-        </w:rPr>
-        <w:t>Basic-&gt;</w:t>
-      </w:r>
-      <w:r>
-        <w:rPr>
-          <w:rFonts w:hint="eastAsia"/>
-        </w:rPr>
-        <w:t xml:space="preserve"> </w:t>
-      </w:r>
-      <w:r>
-        <w:rPr>
-          <w:rFonts w:ascii="Times New Roman" w:eastAsia="宋体" w:hAnsi="Times New Roman" w:cs="Times New Roman" w:hint="eastAsia"/>
-        </w:rPr>
-        <w:t>TrainCrate</w:t>
-      </w:r>
-      <w:r>
-        <w:rPr>
-          <w:rFonts w:ascii="Times New Roman" w:eastAsia="宋体" w:hAnsi="Times New Roman" w:cs="Times New Roman" w:hint="eastAsia"/>
-        </w:rPr>
-        <w:t>选项和对应触发行为</w:t>
-      </w:r>
-    </w:p>
-    <w:p>
-      <w:pPr>
-        <w:pStyle w:val="a9"/>
-        <w:numPr>
-          <w:ilvl w:val="0"/>
-          <w:numId w:val="10"/>
-        </w:numPr>
-        <w:rPr>
-          <w:rFonts w:ascii="Times New Roman" w:eastAsia="宋体" w:hAnsi="Times New Roman" w:cs="Times New Roman"/>
+        <w:t>1.2.3 (2025.10.0</w:t>
+      </w:r>
+      <w:r>
+        <w:rPr>
+          <w:rFonts w:ascii="Times New Roman" w:eastAsia="宋体" w:hAnsi="Times New Roman" w:cs="Times New Roman" w:hint="eastAsia"/>
           <w:b/>
           <w:bCs/>
           <w:sz w:val="28"/>
           <w:szCs w:val="32"/>
         </w:rPr>
-      </w:pPr>
+        <w:t>5</w:t>
+      </w:r>
       <w:r>
         <w:rPr>
           <w:rFonts w:ascii="Times New Roman" w:eastAsia="宋体" w:hAnsi="Times New Roman" w:cs="Times New Roman" w:hint="eastAsia"/>
@@ -339,18 +225,174 @@
           <w:sz w:val="28"/>
           <w:szCs w:val="32"/>
         </w:rPr>
-        <w:t>1.2.</w:t>
-      </w:r>
-      <w:r>
-        <w:rPr>
-          <w:rFonts w:ascii="Times New Roman" w:eastAsia="宋体" w:hAnsi="Times New Roman" w:cs="Times New Roman" w:hint="eastAsia"/>
+        <w:t>)</w:t>
+      </w:r>
+    </w:p>
+    <w:p>
+      <w:pPr>
+        <w:pStyle w:val="a9"/>
+        <w:numPr>
+          <w:ilvl w:val="0"/>
+          <w:numId w:val="11"/>
+        </w:numPr>
+        <w:rPr>
+          <w:rFonts w:ascii="Times New Roman" w:eastAsia="宋体" w:hAnsi="Times New Roman" w:cs="Times New Roman"/>
+        </w:rPr>
+      </w:pPr>
+      <w:r>
+        <w:rPr>
+          <w:rFonts w:ascii="Times New Roman" w:eastAsia="宋体" w:hAnsi="Times New Roman" w:cs="Times New Roman" w:hint="eastAsia"/>
+        </w:rPr>
+        <w:t>修复加载物不显示阴影的</w:t>
+      </w:r>
+      <w:r>
+        <w:rPr>
+          <w:rFonts w:ascii="Times New Roman" w:eastAsia="宋体" w:hAnsi="Times New Roman" w:cs="Times New Roman" w:hint="eastAsia"/>
+        </w:rPr>
+        <w:t>bug</w:t>
+      </w:r>
+    </w:p>
+    <w:p>
+      <w:pPr>
+        <w:pStyle w:val="a9"/>
+        <w:numPr>
+          <w:ilvl w:val="0"/>
+          <w:numId w:val="11"/>
+        </w:numPr>
+        <w:rPr>
+          <w:rFonts w:ascii="Times New Roman" w:eastAsia="宋体" w:hAnsi="Times New Roman" w:cs="Times New Roman"/>
+        </w:rPr>
+      </w:pPr>
+      <w:r>
+        <w:rPr>
+          <w:rFonts w:ascii="Times New Roman" w:eastAsia="宋体" w:hAnsi="Times New Roman" w:cs="Times New Roman" w:hint="eastAsia"/>
+        </w:rPr>
+        <w:t>修复打开偏好设置后会使自动暗色模式失效的</w:t>
+      </w:r>
+      <w:r>
+        <w:rPr>
+          <w:rFonts w:ascii="Times New Roman" w:eastAsia="宋体" w:hAnsi="Times New Roman" w:cs="Times New Roman" w:hint="eastAsia"/>
+        </w:rPr>
+        <w:t>bug</w:t>
+      </w:r>
+    </w:p>
+    <w:p>
+      <w:pPr>
+        <w:pStyle w:val="a9"/>
+        <w:numPr>
+          <w:ilvl w:val="0"/>
+          <w:numId w:val="11"/>
+        </w:numPr>
+        <w:rPr>
+          <w:rFonts w:ascii="Times New Roman" w:eastAsia="宋体" w:hAnsi="Times New Roman" w:cs="Times New Roman"/>
+        </w:rPr>
+      </w:pPr>
+      <w:r>
+        <w:rPr>
+          <w:rFonts w:ascii="Times New Roman" w:eastAsia="宋体" w:hAnsi="Times New Roman" w:cs="Times New Roman" w:hint="eastAsia"/>
+        </w:rPr>
+        <w:t>优化暗色模式的图标</w:t>
+      </w:r>
+    </w:p>
+    <w:p>
+      <w:pPr>
+        <w:pStyle w:val="a9"/>
+        <w:numPr>
+          <w:ilvl w:val="0"/>
+          <w:numId w:val="11"/>
+        </w:numPr>
+        <w:rPr>
+          <w:rFonts w:ascii="Times New Roman" w:eastAsia="宋体" w:hAnsi="Times New Roman" w:cs="Times New Roman"/>
+        </w:rPr>
+      </w:pPr>
+      <w:r>
+        <w:rPr>
+          <w:rFonts w:ascii="Times New Roman" w:eastAsia="宋体" w:hAnsi="Times New Roman" w:cs="Times New Roman" w:hint="eastAsia"/>
+        </w:rPr>
+        <w:t>恢复</w:t>
+      </w:r>
+      <w:r>
+        <w:rPr>
+          <w:rFonts w:ascii="Times New Roman" w:eastAsia="宋体" w:hAnsi="Times New Roman" w:cs="Times New Roman" w:hint="eastAsia"/>
+        </w:rPr>
+        <w:t>Basic-&gt;</w:t>
+      </w:r>
+      <w:r>
+        <w:rPr>
+          <w:rFonts w:hint="eastAsia"/>
+        </w:rPr>
+        <w:t xml:space="preserve"> </w:t>
+      </w:r>
+      <w:r>
+        <w:rPr>
+          <w:rFonts w:ascii="Times New Roman" w:eastAsia="宋体" w:hAnsi="Times New Roman" w:cs="Times New Roman" w:hint="eastAsia"/>
+        </w:rPr>
+        <w:t>TrainCrate</w:t>
+      </w:r>
+      <w:r>
+        <w:rPr>
+          <w:rFonts w:ascii="Times New Roman" w:eastAsia="宋体" w:hAnsi="Times New Roman" w:cs="Times New Roman" w:hint="eastAsia"/>
+        </w:rPr>
+        <w:t>选项和对应触发行为</w:t>
+      </w:r>
+    </w:p>
+    <w:p>
+      <w:pPr>
+        <w:pStyle w:val="a9"/>
+        <w:numPr>
+          <w:ilvl w:val="0"/>
+          <w:numId w:val="11"/>
+        </w:numPr>
+        <w:rPr>
+          <w:rFonts w:ascii="Times New Roman" w:eastAsia="宋体" w:hAnsi="Times New Roman" w:cs="Times New Roman"/>
+        </w:rPr>
+      </w:pPr>
+      <w:r>
+        <w:rPr>
+          <w:rFonts w:ascii="Times New Roman" w:eastAsia="宋体" w:hAnsi="Times New Roman" w:cs="Times New Roman" w:hint="eastAsia"/>
+        </w:rPr>
+        <w:t>新增触发注释窗口，可以为触发、小队、脚本、特遣、</w:t>
+      </w:r>
+      <w:r>
+        <w:rPr>
+          <w:rFonts w:ascii="Times New Roman" w:eastAsia="宋体" w:hAnsi="Times New Roman" w:cs="Times New Roman" w:hint="eastAsia"/>
+        </w:rPr>
+        <w:t>AI</w:t>
+      </w:r>
+      <w:r>
+        <w:rPr>
+          <w:rFonts w:ascii="Times New Roman" w:eastAsia="宋体" w:hAnsi="Times New Roman" w:cs="Times New Roman" w:hint="eastAsia"/>
+        </w:rPr>
+        <w:t>触发</w:t>
+      </w:r>
+      <w:r>
+        <w:rPr>
+          <w:rFonts w:ascii="Times New Roman" w:eastAsia="宋体" w:hAnsi="Times New Roman" w:cs="Times New Roman" w:hint="eastAsia"/>
+        </w:rPr>
+        <w:t>、标签</w:t>
+      </w:r>
+      <w:r>
+        <w:rPr>
+          <w:rFonts w:ascii="Times New Roman" w:eastAsia="宋体" w:hAnsi="Times New Roman" w:cs="Times New Roman" w:hint="eastAsia"/>
+        </w:rPr>
+        <w:t>添加注释</w:t>
+      </w:r>
+    </w:p>
+    <w:p>
+      <w:pPr>
+        <w:pStyle w:val="a9"/>
+        <w:numPr>
+          <w:ilvl w:val="0"/>
+          <w:numId w:val="10"/>
+        </w:numPr>
+        <w:rPr>
+          <w:rFonts w:ascii="Times New Roman" w:eastAsia="宋体" w:hAnsi="Times New Roman" w:cs="Times New Roman"/>
           <w:b/>
           <w:bCs/>
           <w:sz w:val="28"/>
           <w:szCs w:val="32"/>
         </w:rPr>
-        <w:t>2</w:t>
-      </w:r>
+      </w:pPr>
       <w:r>
         <w:rPr>
           <w:rFonts w:ascii="Times New Roman" w:eastAsia="宋体" w:hAnsi="Times New Roman" w:cs="Times New Roman" w:hint="eastAsia"/>
@@ -359,7 +401,7 @@
           <w:sz w:val="28"/>
           <w:szCs w:val="32"/>
         </w:rPr>
-        <w:t xml:space="preserve"> (2025.</w:t>
+        <w:t>1.2.</w:t>
       </w:r>
       <w:r>
         <w:rPr>
@@ -369,7 +411,7 @@
           <w:sz w:val="28"/>
           <w:szCs w:val="32"/>
         </w:rPr>
-        <w:t>10</w:t>
+        <w:t>2</w:t>
       </w:r>
       <w:r>
         <w:rPr>
@@ -379,7 +421,7 @@
           <w:sz w:val="28"/>
           <w:szCs w:val="32"/>
         </w:rPr>
-        <w:t>.</w:t>
+        <w:t xml:space="preserve"> (2025.</w:t>
       </w:r>
       <w:r>
         <w:rPr>
@@ -389,7 +431,7 @@
           <w:sz w:val="28"/>
           <w:szCs w:val="32"/>
         </w:rPr>
-        <w:t>0</w:t>
+        <w:t>10</w:t>
       </w:r>
       <w:r>
         <w:rPr>
@@ -399,7 +441,7 @@
           <w:sz w:val="28"/>
           <w:szCs w:val="32"/>
         </w:rPr>
-        <w:t>3</w:t>
+        <w:t>.</w:t>
       </w:r>
       <w:r>
         <w:rPr>
@@ -409,300 +451,18 @@
           <w:sz w:val="28"/>
           <w:szCs w:val="32"/>
         </w:rPr>
-        <w:t>)</w:t>
-      </w:r>
-    </w:p>
-    <w:p>
-      <w:pPr>
-        <w:pStyle w:val="a9"/>
-        <w:numPr>
-          <w:ilvl w:val="0"/>
-          <w:numId w:val="34"/>
-        </w:numPr>
-        <w:rPr>
-          <w:rFonts w:ascii="Times New Roman" w:eastAsia="宋体" w:hAnsi="Times New Roman" w:cs="Times New Roman"/>
-        </w:rPr>
-      </w:pPr>
-      <w:r>
-        <w:rPr>
-          <w:rFonts w:ascii="Times New Roman" w:eastAsia="宋体" w:hAnsi="Times New Roman" w:cs="Times New Roman" w:hint="eastAsia"/>
-        </w:rPr>
-        <w:t>支持</w:t>
-      </w:r>
-      <w:r>
-        <w:rPr>
-          <w:rFonts w:ascii="Times New Roman" w:eastAsia="宋体" w:hAnsi="Times New Roman" w:cs="Times New Roman" w:hint="eastAsia"/>
-        </w:rPr>
-        <w:t>MMX/YRO</w:t>
-      </w:r>
-      <w:r>
-        <w:rPr>
-          <w:rFonts w:ascii="Times New Roman" w:eastAsia="宋体" w:hAnsi="Times New Roman" w:cs="Times New Roman" w:hint="eastAsia"/>
-        </w:rPr>
-        <w:t>格式的读取与保存</w:t>
-      </w:r>
-    </w:p>
-    <w:p>
-      <w:pPr>
-        <w:pStyle w:val="a9"/>
-        <w:numPr>
-          <w:ilvl w:val="0"/>
-          <w:numId w:val="34"/>
-        </w:numPr>
-        <w:rPr>
-          <w:rFonts w:ascii="Times New Roman" w:eastAsia="宋体" w:hAnsi="Times New Roman" w:cs="Times New Roman"/>
-        </w:rPr>
-      </w:pPr>
-      <w:r>
-        <w:rPr>
-          <w:rFonts w:ascii="Times New Roman" w:eastAsia="宋体" w:hAnsi="Times New Roman" w:cs="Times New Roman" w:hint="eastAsia"/>
-        </w:rPr>
-        <w:t>图层</w:t>
-      </w:r>
-      <w:r>
-        <w:rPr>
-          <w:rFonts w:ascii="Times New Roman" w:eastAsia="宋体" w:hAnsi="Times New Roman" w:cs="Times New Roman" w:hint="eastAsia"/>
-        </w:rPr>
-        <w:t>-&gt;</w:t>
-      </w:r>
-      <w:r>
-        <w:rPr>
-          <w:rFonts w:ascii="Times New Roman" w:eastAsia="宋体" w:hAnsi="Times New Roman" w:cs="Times New Roman" w:hint="eastAsia"/>
-        </w:rPr>
-        <w:t>恢复默认按钮恢复快捷键</w:t>
-      </w:r>
-      <w:r>
-        <w:rPr>
-          <w:rFonts w:ascii="Times New Roman" w:eastAsia="宋体" w:hAnsi="Times New Roman" w:cs="Times New Roman" w:hint="eastAsia"/>
-        </w:rPr>
-        <w:t>ctrl+0</w:t>
-      </w:r>
-      <w:r>
-        <w:rPr>
-          <w:rFonts w:ascii="Times New Roman" w:eastAsia="宋体" w:hAnsi="Times New Roman" w:cs="Times New Roman" w:hint="eastAsia"/>
-        </w:rPr>
-        <w:t>，默认缩放快捷键改为按下鼠标中键</w:t>
-      </w:r>
-      <w:r>
-        <w:rPr>
-          <w:rFonts w:ascii="Times New Roman" w:eastAsia="宋体" w:hAnsi="Times New Roman" w:cs="Times New Roman" w:hint="eastAsia"/>
-        </w:rPr>
-        <w:t>，增加缩放倍率显示</w:t>
-      </w:r>
-    </w:p>
-    <w:p>
-      <w:pPr>
-        <w:pStyle w:val="a9"/>
-        <w:numPr>
-          <w:ilvl w:val="0"/>
-          <w:numId w:val="34"/>
-        </w:numPr>
-        <w:rPr>
-          <w:rFonts w:ascii="Times New Roman" w:eastAsia="宋体" w:hAnsi="Times New Roman" w:cs="Times New Roman"/>
-        </w:rPr>
-      </w:pPr>
-      <w:r>
-        <w:rPr>
-          <w:rFonts w:ascii="Times New Roman" w:eastAsia="宋体" w:hAnsi="Times New Roman" w:cs="Times New Roman" w:hint="eastAsia"/>
-        </w:rPr>
-        <w:t>修复自定义色盘地形对象、矿柱在不同光照下的染色表现</w:t>
-      </w:r>
-    </w:p>
-    <w:p>
-      <w:pPr>
-        <w:pStyle w:val="a9"/>
-        <w:numPr>
-          <w:ilvl w:val="0"/>
-          <w:numId w:val="34"/>
-        </w:numPr>
-        <w:rPr>
-          <w:rFonts w:ascii="Times New Roman" w:eastAsia="宋体" w:hAnsi="Times New Roman" w:cs="Times New Roman"/>
-        </w:rPr>
-      </w:pPr>
-      <w:r>
-        <w:rPr>
-          <w:rFonts w:ascii="Times New Roman" w:eastAsia="宋体" w:hAnsi="Times New Roman" w:cs="Times New Roman" w:hint="eastAsia"/>
-        </w:rPr>
-        <w:t>修复了</w:t>
-      </w:r>
-      <w:r>
-        <w:rPr>
-          <w:rFonts w:ascii="Times New Roman" w:eastAsia="宋体" w:hAnsi="Times New Roman" w:cs="Times New Roman" w:hint="eastAsia"/>
-        </w:rPr>
-        <w:t>AI</w:t>
-      </w:r>
-      <w:r>
-        <w:rPr>
-          <w:rFonts w:ascii="Times New Roman" w:eastAsia="宋体" w:hAnsi="Times New Roman" w:cs="Times New Roman" w:hint="eastAsia"/>
-        </w:rPr>
-        <w:t>触发编辑器的权重窗口为空时崩溃的</w:t>
-      </w:r>
-      <w:r>
-        <w:rPr>
-          <w:rFonts w:ascii="Times New Roman" w:eastAsia="宋体" w:hAnsi="Times New Roman" w:cs="Times New Roman" w:hint="eastAsia"/>
-        </w:rPr>
-        <w:t>bug</w:t>
-      </w:r>
-    </w:p>
-    <w:p>
-      <w:pPr>
-        <w:pStyle w:val="a9"/>
-        <w:numPr>
-          <w:ilvl w:val="0"/>
-          <w:numId w:val="34"/>
-        </w:numPr>
-        <w:rPr>
-          <w:rFonts w:ascii="Times New Roman" w:eastAsia="宋体" w:hAnsi="Times New Roman" w:cs="Times New Roman"/>
-        </w:rPr>
-      </w:pPr>
-      <w:r>
-        <w:rPr>
-          <w:rFonts w:ascii="Times New Roman" w:eastAsia="宋体" w:hAnsi="Times New Roman" w:cs="Times New Roman" w:hint="eastAsia"/>
-        </w:rPr>
-        <w:t>支持</w:t>
-      </w:r>
-      <w:r>
-        <w:rPr>
-          <w:rFonts w:ascii="Times New Roman" w:eastAsia="宋体" w:hAnsi="Times New Roman" w:cs="Times New Roman" w:hint="eastAsia"/>
-        </w:rPr>
-        <w:t>Phobos</w:t>
-      </w:r>
-      <w:r>
-        <w:rPr>
-          <w:rFonts w:ascii="Times New Roman" w:eastAsia="宋体" w:hAnsi="Times New Roman" w:cs="Times New Roman" w:hint="eastAsia"/>
-        </w:rPr>
-        <w:t>的</w:t>
-      </w:r>
-      <w:r>
-        <w:rPr>
-          <w:rFonts w:ascii="Times New Roman" w:eastAsia="宋体" w:hAnsi="Times New Roman" w:cs="Times New Roman" w:hint="eastAsia"/>
-        </w:rPr>
-        <w:t>PowersUp.Buildings</w:t>
-      </w:r>
-    </w:p>
-    <w:p>
-      <w:pPr>
-        <w:pStyle w:val="a9"/>
-        <w:numPr>
-          <w:ilvl w:val="0"/>
-          <w:numId w:val="34"/>
-        </w:numPr>
-        <w:rPr>
-          <w:rFonts w:ascii="Times New Roman" w:eastAsia="宋体" w:hAnsi="Times New Roman" w:cs="Times New Roman"/>
-        </w:rPr>
-      </w:pPr>
-      <w:r>
-        <w:rPr>
-          <w:rFonts w:ascii="Times New Roman" w:eastAsia="宋体" w:hAnsi="Times New Roman" w:cs="Times New Roman" w:hint="eastAsia"/>
-        </w:rPr>
-        <w:t>修复</w:t>
-      </w:r>
-      <w:r>
-        <w:rPr>
-          <w:rFonts w:ascii="Times New Roman" w:eastAsia="宋体" w:hAnsi="Times New Roman" w:cs="Times New Roman" w:hint="eastAsia"/>
-        </w:rPr>
-        <w:t>Facings</w:t>
-      </w:r>
-      <w:r>
-        <w:rPr>
-          <w:rFonts w:ascii="Times New Roman" w:eastAsia="宋体" w:hAnsi="Times New Roman" w:cs="Times New Roman" w:hint="eastAsia"/>
-        </w:rPr>
-        <w:t>小于</w:t>
-      </w:r>
-      <w:r>
-        <w:rPr>
-          <w:rFonts w:ascii="Times New Roman" w:eastAsia="宋体" w:hAnsi="Times New Roman" w:cs="Times New Roman" w:hint="eastAsia"/>
-        </w:rPr>
-        <w:t>8</w:t>
-      </w:r>
-      <w:r>
-        <w:rPr>
-          <w:rFonts w:ascii="Times New Roman" w:eastAsia="宋体" w:hAnsi="Times New Roman" w:cs="Times New Roman" w:hint="eastAsia"/>
-        </w:rPr>
-        <w:t>的单位无法正确显示的</w:t>
-      </w:r>
-      <w:r>
-        <w:rPr>
-          <w:rFonts w:ascii="Times New Roman" w:eastAsia="宋体" w:hAnsi="Times New Roman" w:cs="Times New Roman" w:hint="eastAsia"/>
-        </w:rPr>
-        <w:t>bug</w:t>
-      </w:r>
-    </w:p>
-    <w:p>
-      <w:pPr>
-        <w:pStyle w:val="a9"/>
-        <w:numPr>
-          <w:ilvl w:val="0"/>
-          <w:numId w:val="34"/>
-        </w:numPr>
-        <w:rPr>
-          <w:rFonts w:ascii="Times New Roman" w:eastAsia="宋体" w:hAnsi="Times New Roman" w:cs="Times New Roman"/>
-        </w:rPr>
-      </w:pPr>
-      <w:r>
-        <w:rPr>
-          <w:rFonts w:ascii="Times New Roman" w:eastAsia="宋体" w:hAnsi="Times New Roman" w:cs="Times New Roman" w:hint="eastAsia"/>
-        </w:rPr>
-        <w:t>优化地图注释的显示性能</w:t>
-      </w:r>
-    </w:p>
-    <w:p>
-      <w:pPr>
-        <w:pStyle w:val="a9"/>
-        <w:numPr>
-          <w:ilvl w:val="0"/>
-          <w:numId w:val="34"/>
-        </w:numPr>
-        <w:rPr>
-          <w:rFonts w:ascii="Times New Roman" w:eastAsia="宋体" w:hAnsi="Times New Roman" w:cs="Times New Roman"/>
-        </w:rPr>
-      </w:pPr>
-      <w:r>
-        <w:rPr>
-          <w:rFonts w:ascii="Times New Roman" w:eastAsia="宋体" w:hAnsi="Times New Roman" w:cs="Times New Roman" w:hint="eastAsia"/>
-        </w:rPr>
-        <w:t>可以根据系统设置或手动指定时间，自动设置暗色模式，详见</w:t>
-      </w:r>
-      <w:r>
-        <w:rPr>
-          <w:rFonts w:ascii="Times New Roman" w:eastAsia="宋体" w:hAnsi="Times New Roman" w:cs="Times New Roman" w:hint="eastAsia"/>
-        </w:rPr>
-        <w:t>AutoDarkMode</w:t>
-      </w:r>
-    </w:p>
-    <w:p>
-      <w:pPr>
-        <w:pStyle w:val="a9"/>
-        <w:numPr>
-          <w:ilvl w:val="0"/>
-          <w:numId w:val="34"/>
-        </w:numPr>
-        <w:rPr>
-          <w:rFonts w:ascii="Times New Roman" w:eastAsia="宋体" w:hAnsi="Times New Roman" w:cs="Times New Roman"/>
-        </w:rPr>
-      </w:pPr>
-      <w:r>
-        <w:rPr>
-          <w:rFonts w:ascii="Times New Roman" w:eastAsia="宋体" w:hAnsi="Times New Roman" w:cs="Times New Roman" w:hint="eastAsia"/>
-        </w:rPr>
-        <w:t>未知的动作脚本可以直接编辑参数</w:t>
-      </w:r>
-    </w:p>
-    <w:p>
-      <w:pPr>
-        <w:pStyle w:val="a9"/>
-        <w:numPr>
-          <w:ilvl w:val="0"/>
-          <w:numId w:val="10"/>
-        </w:numPr>
-        <w:rPr>
-          <w:rFonts w:ascii="Times New Roman" w:eastAsia="宋体" w:hAnsi="Times New Roman" w:cs="Times New Roman"/>
+        <w:t>0</w:t>
+      </w:r>
+      <w:r>
+        <w:rPr>
+          <w:rFonts w:ascii="Times New Roman" w:eastAsia="宋体" w:hAnsi="Times New Roman" w:cs="Times New Roman" w:hint="eastAsia"/>
           <w:b/>
           <w:bCs/>
           <w:sz w:val="28"/>
           <w:szCs w:val="32"/>
         </w:rPr>
-      </w:pPr>
+        <w:t>3</w:t>
+      </w:r>
       <w:r>
         <w:rPr>
           <w:rFonts w:ascii="Times New Roman" w:eastAsia="宋体" w:hAnsi="Times New Roman" w:cs="Times New Roman" w:hint="eastAsia"/>
@@ -711,18 +471,300 @@
           <w:sz w:val="28"/>
           <w:szCs w:val="32"/>
         </w:rPr>
-        <w:t>1.2.</w:t>
-      </w:r>
-      <w:r>
-        <w:rPr>
-          <w:rFonts w:ascii="Times New Roman" w:eastAsia="宋体" w:hAnsi="Times New Roman" w:cs="Times New Roman" w:hint="eastAsia"/>
+        <w:t>)</w:t>
+      </w:r>
+    </w:p>
+    <w:p>
+      <w:pPr>
+        <w:pStyle w:val="a9"/>
+        <w:numPr>
+          <w:ilvl w:val="0"/>
+          <w:numId w:val="34"/>
+        </w:numPr>
+        <w:rPr>
+          <w:rFonts w:ascii="Times New Roman" w:eastAsia="宋体" w:hAnsi="Times New Roman" w:cs="Times New Roman"/>
+        </w:rPr>
+      </w:pPr>
+      <w:r>
+        <w:rPr>
+          <w:rFonts w:ascii="Times New Roman" w:eastAsia="宋体" w:hAnsi="Times New Roman" w:cs="Times New Roman" w:hint="eastAsia"/>
+        </w:rPr>
+        <w:t>支持</w:t>
+      </w:r>
+      <w:r>
+        <w:rPr>
+          <w:rFonts w:ascii="Times New Roman" w:eastAsia="宋体" w:hAnsi="Times New Roman" w:cs="Times New Roman" w:hint="eastAsia"/>
+        </w:rPr>
+        <w:t>MMX/YRO</w:t>
+      </w:r>
+      <w:r>
+        <w:rPr>
+          <w:rFonts w:ascii="Times New Roman" w:eastAsia="宋体" w:hAnsi="Times New Roman" w:cs="Times New Roman" w:hint="eastAsia"/>
+        </w:rPr>
+        <w:t>格式的读取与保存</w:t>
+      </w:r>
+    </w:p>
+    <w:p>
+      <w:pPr>
+        <w:pStyle w:val="a9"/>
+        <w:numPr>
+          <w:ilvl w:val="0"/>
+          <w:numId w:val="34"/>
+        </w:numPr>
+        <w:rPr>
+          <w:rFonts w:ascii="Times New Roman" w:eastAsia="宋体" w:hAnsi="Times New Roman" w:cs="Times New Roman"/>
+        </w:rPr>
+      </w:pPr>
+      <w:r>
+        <w:rPr>
+          <w:rFonts w:ascii="Times New Roman" w:eastAsia="宋体" w:hAnsi="Times New Roman" w:cs="Times New Roman" w:hint="eastAsia"/>
+        </w:rPr>
+        <w:t>图层</w:t>
+      </w:r>
+      <w:r>
+        <w:rPr>
+          <w:rFonts w:ascii="Times New Roman" w:eastAsia="宋体" w:hAnsi="Times New Roman" w:cs="Times New Roman" w:hint="eastAsia"/>
+        </w:rPr>
+        <w:t>-&gt;</w:t>
+      </w:r>
+      <w:r>
+        <w:rPr>
+          <w:rFonts w:ascii="Times New Roman" w:eastAsia="宋体" w:hAnsi="Times New Roman" w:cs="Times New Roman" w:hint="eastAsia"/>
+        </w:rPr>
+        <w:t>恢复默认按钮恢复快捷键</w:t>
+      </w:r>
+      <w:r>
+        <w:rPr>
+          <w:rFonts w:ascii="Times New Roman" w:eastAsia="宋体" w:hAnsi="Times New Roman" w:cs="Times New Roman" w:hint="eastAsia"/>
+        </w:rPr>
+        <w:t>ctrl+0</w:t>
+      </w:r>
+      <w:r>
+        <w:rPr>
+          <w:rFonts w:ascii="Times New Roman" w:eastAsia="宋体" w:hAnsi="Times New Roman" w:cs="Times New Roman" w:hint="eastAsia"/>
+        </w:rPr>
+        <w:t>，默认缩放快捷键改为按下鼠标中键</w:t>
+      </w:r>
+      <w:r>
+        <w:rPr>
+          <w:rFonts w:ascii="Times New Roman" w:eastAsia="宋体" w:hAnsi="Times New Roman" w:cs="Times New Roman" w:hint="eastAsia"/>
+        </w:rPr>
+        <w:t>，增加缩放倍率显示</w:t>
+      </w:r>
+    </w:p>
+    <w:p>
+      <w:pPr>
+        <w:pStyle w:val="a9"/>
+        <w:numPr>
+          <w:ilvl w:val="0"/>
+          <w:numId w:val="34"/>
+        </w:numPr>
+        <w:rPr>
+          <w:rFonts w:ascii="Times New Roman" w:eastAsia="宋体" w:hAnsi="Times New Roman" w:cs="Times New Roman"/>
+        </w:rPr>
+      </w:pPr>
+      <w:r>
+        <w:rPr>
+          <w:rFonts w:ascii="Times New Roman" w:eastAsia="宋体" w:hAnsi="Times New Roman" w:cs="Times New Roman" w:hint="eastAsia"/>
+        </w:rPr>
+        <w:t>修复自定义色盘地形对象、矿柱在不同光照下的染色表现</w:t>
+      </w:r>
+    </w:p>
+    <w:p>
+      <w:pPr>
+        <w:pStyle w:val="a9"/>
+        <w:numPr>
+          <w:ilvl w:val="0"/>
+          <w:numId w:val="34"/>
+        </w:numPr>
+        <w:rPr>
+          <w:rFonts w:ascii="Times New Roman" w:eastAsia="宋体" w:hAnsi="Times New Roman" w:cs="Times New Roman"/>
+        </w:rPr>
+      </w:pPr>
+      <w:r>
+        <w:rPr>
+          <w:rFonts w:ascii="Times New Roman" w:eastAsia="宋体" w:hAnsi="Times New Roman" w:cs="Times New Roman" w:hint="eastAsia"/>
+        </w:rPr>
+        <w:t>修复了</w:t>
+      </w:r>
+      <w:r>
+        <w:rPr>
+          <w:rFonts w:ascii="Times New Roman" w:eastAsia="宋体" w:hAnsi="Times New Roman" w:cs="Times New Roman" w:hint="eastAsia"/>
+        </w:rPr>
+        <w:t>AI</w:t>
+      </w:r>
+      <w:r>
+        <w:rPr>
+          <w:rFonts w:ascii="Times New Roman" w:eastAsia="宋体" w:hAnsi="Times New Roman" w:cs="Times New Roman" w:hint="eastAsia"/>
+        </w:rPr>
+        <w:t>触发编辑器的权重窗口为空时崩溃的</w:t>
+      </w:r>
+      <w:r>
+        <w:rPr>
+          <w:rFonts w:ascii="Times New Roman" w:eastAsia="宋体" w:hAnsi="Times New Roman" w:cs="Times New Roman" w:hint="eastAsia"/>
+        </w:rPr>
+        <w:t>bug</w:t>
+      </w:r>
+    </w:p>
+    <w:p>
+      <w:pPr>
+        <w:pStyle w:val="a9"/>
+        <w:numPr>
+          <w:ilvl w:val="0"/>
+          <w:numId w:val="34"/>
+        </w:numPr>
+        <w:rPr>
+          <w:rFonts w:ascii="Times New Roman" w:eastAsia="宋体" w:hAnsi="Times New Roman" w:cs="Times New Roman"/>
+        </w:rPr>
+      </w:pPr>
+      <w:r>
+        <w:rPr>
+          <w:rFonts w:ascii="Times New Roman" w:eastAsia="宋体" w:hAnsi="Times New Roman" w:cs="Times New Roman" w:hint="eastAsia"/>
+        </w:rPr>
+        <w:t>支持</w:t>
+      </w:r>
+      <w:r>
+        <w:rPr>
+          <w:rFonts w:ascii="Times New Roman" w:eastAsia="宋体" w:hAnsi="Times New Roman" w:cs="Times New Roman" w:hint="eastAsia"/>
+        </w:rPr>
+        <w:t>Phobos</w:t>
+      </w:r>
+      <w:r>
+        <w:rPr>
+          <w:rFonts w:ascii="Times New Roman" w:eastAsia="宋体" w:hAnsi="Times New Roman" w:cs="Times New Roman" w:hint="eastAsia"/>
+        </w:rPr>
+        <w:t>的</w:t>
+      </w:r>
+      <w:r>
+        <w:rPr>
+          <w:rFonts w:ascii="Times New Roman" w:eastAsia="宋体" w:hAnsi="Times New Roman" w:cs="Times New Roman" w:hint="eastAsia"/>
+        </w:rPr>
+        <w:t>PowersUp.Buildings</w:t>
+      </w:r>
+    </w:p>
+    <w:p>
+      <w:pPr>
+        <w:pStyle w:val="a9"/>
+        <w:numPr>
+          <w:ilvl w:val="0"/>
+          <w:numId w:val="34"/>
+        </w:numPr>
+        <w:rPr>
+          <w:rFonts w:ascii="Times New Roman" w:eastAsia="宋体" w:hAnsi="Times New Roman" w:cs="Times New Roman"/>
+        </w:rPr>
+      </w:pPr>
+      <w:r>
+        <w:rPr>
+          <w:rFonts w:ascii="Times New Roman" w:eastAsia="宋体" w:hAnsi="Times New Roman" w:cs="Times New Roman" w:hint="eastAsia"/>
+        </w:rPr>
+        <w:t>修复</w:t>
+      </w:r>
+      <w:r>
+        <w:rPr>
+          <w:rFonts w:ascii="Times New Roman" w:eastAsia="宋体" w:hAnsi="Times New Roman" w:cs="Times New Roman" w:hint="eastAsia"/>
+        </w:rPr>
+        <w:t>Facings</w:t>
+      </w:r>
+      <w:r>
+        <w:rPr>
+          <w:rFonts w:ascii="Times New Roman" w:eastAsia="宋体" w:hAnsi="Times New Roman" w:cs="Times New Roman" w:hint="eastAsia"/>
+        </w:rPr>
+        <w:t>小于</w:t>
+      </w:r>
+      <w:r>
+        <w:rPr>
+          <w:rFonts w:ascii="Times New Roman" w:eastAsia="宋体" w:hAnsi="Times New Roman" w:cs="Times New Roman" w:hint="eastAsia"/>
+        </w:rPr>
+        <w:t>8</w:t>
+      </w:r>
+      <w:r>
+        <w:rPr>
+          <w:rFonts w:ascii="Times New Roman" w:eastAsia="宋体" w:hAnsi="Times New Roman" w:cs="Times New Roman" w:hint="eastAsia"/>
+        </w:rPr>
+        <w:t>的单位无法正确显示的</w:t>
+      </w:r>
+      <w:r>
+        <w:rPr>
+          <w:rFonts w:ascii="Times New Roman" w:eastAsia="宋体" w:hAnsi="Times New Roman" w:cs="Times New Roman" w:hint="eastAsia"/>
+        </w:rPr>
+        <w:t>bug</w:t>
+      </w:r>
+    </w:p>
+    <w:p>
+      <w:pPr>
+        <w:pStyle w:val="a9"/>
+        <w:numPr>
+          <w:ilvl w:val="0"/>
+          <w:numId w:val="34"/>
+        </w:numPr>
+        <w:rPr>
+          <w:rFonts w:ascii="Times New Roman" w:eastAsia="宋体" w:hAnsi="Times New Roman" w:cs="Times New Roman"/>
+        </w:rPr>
+      </w:pPr>
+      <w:r>
+        <w:rPr>
+          <w:rFonts w:ascii="Times New Roman" w:eastAsia="宋体" w:hAnsi="Times New Roman" w:cs="Times New Roman" w:hint="eastAsia"/>
+        </w:rPr>
+        <w:t>优化地图注释的显示性能</w:t>
+      </w:r>
+    </w:p>
+    <w:p>
+      <w:pPr>
+        <w:pStyle w:val="a9"/>
+        <w:numPr>
+          <w:ilvl w:val="0"/>
+          <w:numId w:val="34"/>
+        </w:numPr>
+        <w:rPr>
+          <w:rFonts w:ascii="Times New Roman" w:eastAsia="宋体" w:hAnsi="Times New Roman" w:cs="Times New Roman"/>
+        </w:rPr>
+      </w:pPr>
+      <w:r>
+        <w:rPr>
+          <w:rFonts w:ascii="Times New Roman" w:eastAsia="宋体" w:hAnsi="Times New Roman" w:cs="Times New Roman" w:hint="eastAsia"/>
+        </w:rPr>
+        <w:t>可以根据系统设置或手动指定时间，自动设置暗色模式，详见</w:t>
+      </w:r>
+      <w:r>
+        <w:rPr>
+          <w:rFonts w:ascii="Times New Roman" w:eastAsia="宋体" w:hAnsi="Times New Roman" w:cs="Times New Roman" w:hint="eastAsia"/>
+        </w:rPr>
+        <w:t>AutoDarkMode</w:t>
+      </w:r>
+    </w:p>
+    <w:p>
+      <w:pPr>
+        <w:pStyle w:val="a9"/>
+        <w:numPr>
+          <w:ilvl w:val="0"/>
+          <w:numId w:val="34"/>
+        </w:numPr>
+        <w:rPr>
+          <w:rFonts w:ascii="Times New Roman" w:eastAsia="宋体" w:hAnsi="Times New Roman" w:cs="Times New Roman"/>
+        </w:rPr>
+      </w:pPr>
+      <w:r>
+        <w:rPr>
+          <w:rFonts w:ascii="Times New Roman" w:eastAsia="宋体" w:hAnsi="Times New Roman" w:cs="Times New Roman" w:hint="eastAsia"/>
+        </w:rPr>
+        <w:t>未知的动作脚本可以直接编辑参数</w:t>
+      </w:r>
+    </w:p>
+    <w:p>
+      <w:pPr>
+        <w:pStyle w:val="a9"/>
+        <w:numPr>
+          <w:ilvl w:val="0"/>
+          <w:numId w:val="10"/>
+        </w:numPr>
+        <w:rPr>
+          <w:rFonts w:ascii="Times New Roman" w:eastAsia="宋体" w:hAnsi="Times New Roman" w:cs="Times New Roman"/>
           <w:b/>
           <w:bCs/>
           <w:sz w:val="28"/>
           <w:szCs w:val="32"/>
         </w:rPr>
-        <w:t>1</w:t>
-      </w:r>
+      </w:pPr>
       <w:r>
         <w:rPr>
           <w:rFonts w:ascii="Times New Roman" w:eastAsia="宋体" w:hAnsi="Times New Roman" w:cs="Times New Roman" w:hint="eastAsia"/>
@@ -731,7 +773,7 @@
           <w:sz w:val="28"/>
           <w:szCs w:val="32"/>
         </w:rPr>
-        <w:t xml:space="preserve"> (2025.09.</w:t>
+        <w:t>1.2.</w:t>
       </w:r>
       <w:r>
         <w:rPr>
@@ -751,7 +793,7 @@
           <w:sz w:val="28"/>
           <w:szCs w:val="32"/>
         </w:rPr>
-        <w:t>6</w:t>
+        <w:t xml:space="preserve"> (2025.09.</w:t>
       </w:r>
       <w:r>
         <w:rPr>
@@ -761,6 +803,26 @@
           <w:sz w:val="28"/>
           <w:szCs w:val="32"/>
         </w:rPr>
+        <w:t>1</w:t>
+      </w:r>
+      <w:r>
+        <w:rPr>
+          <w:rFonts w:ascii="Times New Roman" w:eastAsia="宋体" w:hAnsi="Times New Roman" w:cs="Times New Roman" w:hint="eastAsia"/>
+          <w:b/>
+          <w:bCs/>
+          <w:sz w:val="28"/>
+          <w:szCs w:val="32"/>
+        </w:rPr>
+        <w:t>6</w:t>
+      </w:r>
+      <w:r>
+        <w:rPr>
+          <w:rFonts w:ascii="Times New Roman" w:eastAsia="宋体" w:hAnsi="Times New Roman" w:cs="Times New Roman" w:hint="eastAsia"/>
+          <w:b/>
+          <w:bCs/>
+          <w:sz w:val="28"/>
+          <w:szCs w:val="32"/>
+        </w:rPr>
         <w:t>)</w:t>
       </w:r>
     </w:p>
@@ -989,7 +1051,14 @@
         <w:rPr>
           <w:rFonts w:ascii="Times New Roman" w:eastAsia="宋体" w:hAnsi="Times New Roman" w:cs="Times New Roman" w:hint="eastAsia"/>
         </w:rPr>
-        <w:t>作战小队编辑器新增跳转按钮，可以跳转至对应的特遣部队、脚本、标签（实际为寻找对应触发）</w:t>
+        <w:t>作战小队编辑器新增跳转按钮，可以跳转至对应的特遣部队、脚本、标签（实</w:t>
+      </w:r>
+      <w:r>
+        <w:rPr>
+          <w:rFonts w:ascii="Times New Roman" w:eastAsia="宋体" w:hAnsi="Times New Roman" w:cs="Times New Roman" w:hint="eastAsia"/>
+        </w:rPr>
+        <w:lastRenderedPageBreak/>
+        <w:t>际为寻找对应触发）</w:t>
       </w:r>
     </w:p>
     <w:p>
@@ -1031,7 +1100,6 @@
         <w:rPr>
           <w:rFonts w:ascii="Times New Roman" w:eastAsia="宋体" w:hAnsi="Times New Roman" w:cs="Times New Roman" w:hint="eastAsia"/>
         </w:rPr>
-        <w:lastRenderedPageBreak/>
         <w:t>修复了地图检查器错误项过多时会挤在一起的</w:t>
       </w:r>
       <w:r>
@@ -1998,6 +2066,7 @@
         <w:rPr>
           <w:rFonts w:ascii="Times New Roman" w:eastAsia="宋体" w:hAnsi="Times New Roman" w:cs="Times New Roman" w:hint="eastAsia"/>
         </w:rPr>
+        <w:lastRenderedPageBreak/>
         <w:t>修复了在开启输入法和部分情况下在地图界面按</w:t>
       </w:r>
       <w:r>
@@ -2094,7 +2163,6 @@
         <w:rPr>
           <w:rFonts w:ascii="Times New Roman" w:eastAsia="宋体" w:hAnsi="Times New Roman" w:cs="Times New Roman" w:hint="eastAsia"/>
         </w:rPr>
-        <w:lastRenderedPageBreak/>
         <w:t>增强绘制悬崖工具，可以在不同地图类型的</w:t>
       </w:r>
       <w:r>
@@ -3085,6 +3153,7 @@
         <w:rPr>
           <w:rFonts w:ascii="Times New Roman" w:eastAsia="宋体" w:hAnsi="Times New Roman" w:cs="Times New Roman" w:hint="eastAsia"/>
         </w:rPr>
+        <w:lastRenderedPageBreak/>
         <w:t>新增</w:t>
       </w:r>
       <w:r>
@@ -3145,7 +3214,6 @@
         <w:rPr>
           <w:rFonts w:ascii="Times New Roman" w:eastAsia="宋体" w:hAnsi="Times New Roman" w:cs="Times New Roman" w:hint="eastAsia"/>
         </w:rPr>
-        <w:lastRenderedPageBreak/>
         <w:t>修复删除对象、格式刷使用大笔刷时，在地图边缘可能崩溃的</w:t>
       </w:r>
       <w:r>
@@ -4238,7 +4306,14 @@
         <w:rPr>
           <w:rFonts w:ascii="Times New Roman" w:eastAsia="宋体" w:hAnsi="Times New Roman" w:cs="Times New Roman" w:hint="eastAsia"/>
         </w:rPr>
-        <w:t>深度调整</w:t>
+        <w:t>深度</w:t>
+      </w:r>
+      <w:r>
+        <w:rPr>
+          <w:rFonts w:ascii="Times New Roman" w:eastAsia="宋体" w:hAnsi="Times New Roman" w:cs="Times New Roman" w:hint="eastAsia"/>
+        </w:rPr>
+        <w:lastRenderedPageBreak/>
+        <w:t>调整</w:t>
       </w:r>
     </w:p>
     <w:p>
@@ -4274,7 +4349,6 @@
         <w:rPr>
           <w:rFonts w:ascii="Times New Roman" w:eastAsia="宋体" w:hAnsi="Times New Roman" w:cs="Times New Roman" w:hint="eastAsia"/>
         </w:rPr>
-        <w:lastRenderedPageBreak/>
         <w:t>支持</w:t>
       </w:r>
       <w:r>
@@ -5251,6 +5325,7 @@
         <w:rPr>
           <w:rFonts w:ascii="Times New Roman" w:eastAsia="宋体" w:hAnsi="Times New Roman" w:cs="Times New Roman" w:hint="eastAsia"/>
         </w:rPr>
+        <w:lastRenderedPageBreak/>
         <w:t>修复部分情况下物品浏览器取消选择仍会错误选中界面顶端选项的</w:t>
       </w:r>
       <w:r>
@@ -5293,7 +5368,6 @@
         <w:rPr>
           <w:rFonts w:ascii="Times New Roman" w:eastAsia="宋体" w:hAnsi="Times New Roman" w:cs="Times New Roman" w:hint="eastAsia"/>
         </w:rPr>
-        <w:lastRenderedPageBreak/>
         <w:t>支持使用独立的进程存储游戏图像，以节约内存占用，详见</w:t>
       </w:r>
       <w:r>
@@ -6229,6 +6303,7 @@
         <w:rPr>
           <w:rFonts w:ascii="Times New Roman" w:eastAsia="宋体" w:hAnsi="Times New Roman" w:cs="Times New Roman" w:hint="eastAsia"/>
         </w:rPr>
+        <w:lastRenderedPageBreak/>
         <w:t>多选模式支持正矩形添加和删除</w:t>
       </w:r>
     </w:p>
@@ -6271,7 +6346,6 @@
         <w:rPr>
           <w:rFonts w:ascii="Times New Roman" w:eastAsia="宋体" w:hAnsi="Times New Roman" w:cs="Times New Roman" w:hint="eastAsia"/>
         </w:rPr>
-        <w:lastRenderedPageBreak/>
         <w:t>thumbnails</w:t>
       </w:r>
       <w:r>
@@ -7239,6 +7313,7 @@
         <w:rPr>
           <w:rFonts w:ascii="Times New Roman" w:eastAsia="宋体" w:hAnsi="Times New Roman" w:cs="Times New Roman" w:hint="eastAsia"/>
         </w:rPr>
+        <w:lastRenderedPageBreak/>
         <w:t>恢复在某些地形下被屏蔽的高架木桥桥墩废墟</w:t>
       </w:r>
     </w:p>
@@ -7281,7 +7356,6 @@
         <w:rPr>
           <w:rFonts w:ascii="Times New Roman" w:eastAsia="宋体" w:hAnsi="Times New Roman" w:cs="Times New Roman" w:hint="eastAsia"/>
         </w:rPr>
-        <w:lastRenderedPageBreak/>
         <w:t>修复下拉菜单自动搜索部分情况下异常被禁用的</w:t>
       </w:r>
       <w:r>
@@ -8164,6 +8238,7 @@
         <w:rPr>
           <w:rFonts w:ascii="Times New Roman" w:eastAsia="宋体" w:hAnsi="Times New Roman" w:cs="Times New Roman" w:hint="eastAsia"/>
         </w:rPr>
+        <w:lastRenderedPageBreak/>
         <w:t>修复了使用</w:t>
       </w:r>
       <w:r>
@@ -8224,7 +8299,6 @@
         <w:rPr>
           <w:rFonts w:ascii="Times New Roman" w:eastAsia="宋体" w:hAnsi="Times New Roman" w:cs="Times New Roman" w:hint="eastAsia"/>
         </w:rPr>
-        <w:lastRenderedPageBreak/>
         <w:t>修复了触发、小队等名称中数字部分超过</w:t>
       </w:r>
       <w:r>
@@ -9175,6 +9249,7 @@
           <w:sz w:val="28"/>
           <w:szCs w:val="32"/>
         </w:rPr>
+        <w:lastRenderedPageBreak/>
         <w:t>1.0.5 (2025.02.24)</w:t>
       </w:r>
     </w:p>
@@ -9193,7 +9268,6 @@
         <w:rPr>
           <w:rFonts w:ascii="Times New Roman" w:eastAsia="宋体" w:hAnsi="Times New Roman" w:cs="Times New Roman" w:hint="eastAsia"/>
         </w:rPr>
-        <w:lastRenderedPageBreak/>
         <w:t>优化了</w:t>
       </w:r>
       <w:r>
@@ -10170,6 +10244,7 @@
         <w:rPr>
           <w:rFonts w:ascii="Times New Roman" w:eastAsia="宋体" w:hAnsi="Times New Roman" w:cs="Times New Roman" w:hint="eastAsia"/>
         </w:rPr>
+        <w:lastRenderedPageBreak/>
         <w:t>LAT</w:t>
       </w:r>
       <w:r>
@@ -10230,14 +10305,7 @@
         <w:rPr>
           <w:rFonts w:ascii="Times New Roman" w:eastAsia="宋体" w:hAnsi="Times New Roman" w:cs="Times New Roman" w:hint="eastAsia"/>
         </w:rPr>
-        <w:t>禁用搜索</w:t>
-      </w:r>
-      <w:r>
-        <w:rPr>
-          <w:rFonts w:ascii="Times New Roman" w:eastAsia="宋体" w:hAnsi="Times New Roman" w:cs="Times New Roman" w:hint="eastAsia"/>
-        </w:rPr>
-        <w:lastRenderedPageBreak/>
-        <w:t>功能以提升性能</w:t>
+        <w:t>禁用搜索功能以提升性能</w:t>
       </w:r>
     </w:p>
     <w:p>
@@ -11319,7 +11387,14 @@
         <w:rPr>
           <w:rFonts w:ascii="Times New Roman" w:eastAsia="宋体" w:hAnsi="Times New Roman" w:cs="Times New Roman" w:hint="eastAsia"/>
         </w:rPr>
-        <w:t>，用于路径点与数字互转，详见</w:t>
+        <w:t>，用于路径点</w:t>
+      </w:r>
+      <w:r>
+        <w:rPr>
+          <w:rFonts w:ascii="Times New Roman" w:eastAsia="宋体" w:hAnsi="Times New Roman" w:cs="Times New Roman" w:hint="eastAsia"/>
+        </w:rPr>
+        <w:lastRenderedPageBreak/>
+        <w:t>与数字互转，详见</w:t>
       </w:r>
       <w:r>
         <w:rPr>
@@ -11363,7 +11438,6 @@
           <w:sz w:val="28"/>
           <w:szCs w:val="32"/>
         </w:rPr>
-        <w:lastRenderedPageBreak/>
         <w:t>FA2SP HDM Edition</w:t>
       </w:r>
       <w:r>
@@ -11884,6 +11958,7 @@
         <w:rPr>
           <w:rFonts w:ascii="Times New Roman" w:eastAsia="宋体" w:hAnsi="Times New Roman" w:cs="Times New Roman" w:hint="eastAsia"/>
         </w:rPr>
+        <w:lastRenderedPageBreak/>
         <w:t>小队列表：位于地形浏览器的菜单栏中</w:t>
       </w:r>
     </w:p>
@@ -11898,7 +11973,6 @@
         <w:rPr>
           <w:rFonts w:ascii="Times New Roman" w:eastAsia="宋体" w:hAnsi="Times New Roman" w:cs="Times New Roman" w:hint="eastAsia"/>
         </w:rPr>
-        <w:lastRenderedPageBreak/>
         <w:t>特遣列表：位于地形浏览器的菜单栏中</w:t>
       </w:r>
     </w:p>
@@ -12417,14 +12491,14 @@
         <w:rPr>
           <w:rFonts w:ascii="Times New Roman" w:eastAsia="宋体" w:hAnsi="Times New Roman" w:cs="Times New Roman" w:hint="eastAsia"/>
         </w:rPr>
-        <w:t>，将触发设置、事件设置、行为设置集中显示在同一页面下，同时以列表状态显示事件与行为，可以显示当前事件或行</w:t>
+        <w:t>，将触发设置、事件设置、行为设</w:t>
       </w:r>
       <w:r>
         <w:rPr>
           <w:rFonts w:ascii="Times New Roman" w:eastAsia="宋体" w:hAnsi="Times New Roman" w:cs="Times New Roman" w:hint="eastAsia"/>
         </w:rPr>
         <w:lastRenderedPageBreak/>
-        <w:t>为的全部参数列表</w:t>
+        <w:t>置集中显示在同一页面下，同时以列表状态显示事件与行为，可以显示当前事件或行为的全部参数列表</w:t>
       </w:r>
     </w:p>
     <w:p>
@@ -12950,6 +13024,7 @@
         <w:rPr>
           <w:rFonts w:ascii="Times New Roman" w:eastAsia="宋体" w:hAnsi="Times New Roman" w:cs="Times New Roman" w:hint="eastAsia"/>
         </w:rPr>
+        <w:lastRenderedPageBreak/>
         <w:t>步兵子单元格：可以正常显示</w:t>
       </w:r>
       <w:r>
@@ -12962,14 +13037,7 @@
         <w:rPr>
           <w:rFonts w:ascii="Times New Roman" w:eastAsia="宋体" w:hAnsi="Times New Roman" w:cs="Times New Roman" w:hint="eastAsia"/>
         </w:rPr>
-        <w:t>号位（游戏中单元格中下位置）的步兵，同时允</w:t>
-      </w:r>
-      <w:r>
-        <w:rPr>
-          <w:rFonts w:ascii="Times New Roman" w:eastAsia="宋体" w:hAnsi="Times New Roman" w:cs="Times New Roman" w:hint="eastAsia"/>
-        </w:rPr>
-        <w:lastRenderedPageBreak/>
-        <w:t>许对步兵进行子单元格编辑，如指定步兵放置的位置，或者拖拽步兵的位置</w:t>
+        <w:t>号位（游戏中单元格中下位置）的步兵，同时允许对步兵进行子单元格编辑，如指定步兵放置的位置，或者拖拽步兵的位置</w:t>
       </w:r>
       <w:r>
         <w:rPr>
@@ -28849,7 +28917,7 @@
         <v:path o:extrusionok="f" gradientshapeok="t" o:connecttype="rect"/>
         <o:lock v:ext="edit" aspectratio="t"/>
       </v:shapetype>
-      <v:shape id="_x0000_i1036" type="#_x0000_t75" style="width:11.4pt;height:11.4pt" o:bullet="t">
+      <v:shape id="_x0000_i1030" type="#_x0000_t75" style="width:11.4pt;height:11.4pt" o:bullet="t">
         <v:imagedata r:id="rId1" o:title="mso9A9A"/>
       </v:shape>
     </w:pict>

</xml_diff>

<commit_message>
fix missing dark mode window
</commit_message>
<xml_diff>
--- a/Supplementary/文档/FA2SP HDM Edition说明文档.docx
+++ b/Supplementary/文档/FA2SP HDM Edition说明文档.docx
@@ -383,6 +383,66 @@
         <w:pStyle w:val="a9"/>
         <w:numPr>
           <w:ilvl w:val="0"/>
+          <w:numId w:val="11"/>
+        </w:numPr>
+        <w:rPr>
+          <w:rFonts w:ascii="Times New Roman" w:eastAsia="宋体" w:hAnsi="Times New Roman" w:cs="Times New Roman"/>
+        </w:rPr>
+      </w:pPr>
+      <w:r>
+        <w:rPr>
+          <w:rFonts w:ascii="Times New Roman" w:eastAsia="宋体" w:hAnsi="Times New Roman" w:cs="Times New Roman" w:hint="eastAsia"/>
+        </w:rPr>
+        <w:t>修复</w:t>
+      </w:r>
+      <w:r>
+        <w:rPr>
+          <w:rFonts w:ascii="Times New Roman" w:eastAsia="宋体" w:hAnsi="Times New Roman" w:cs="Times New Roman" w:hint="eastAsia"/>
+        </w:rPr>
+        <w:t>INI</w:t>
+      </w:r>
+      <w:r>
+        <w:rPr>
+          <w:rFonts w:ascii="Times New Roman" w:eastAsia="宋体" w:hAnsi="Times New Roman" w:cs="Times New Roman" w:hint="eastAsia"/>
+        </w:rPr>
+        <w:t>编辑器</w:t>
+      </w:r>
+      <w:r>
+        <w:rPr>
+          <w:rFonts w:ascii="Times New Roman" w:eastAsia="宋体" w:hAnsi="Times New Roman" w:cs="Times New Roman" w:hint="eastAsia"/>
+        </w:rPr>
+        <w:t>-&gt;</w:t>
+      </w:r>
+      <w:r>
+        <w:rPr>
+          <w:rFonts w:ascii="Times New Roman" w:eastAsia="宋体" w:hAnsi="Times New Roman" w:cs="Times New Roman" w:hint="eastAsia"/>
+        </w:rPr>
+        <w:t>从其他</w:t>
+      </w:r>
+      <w:r>
+        <w:rPr>
+          <w:rFonts w:ascii="Times New Roman" w:eastAsia="宋体" w:hAnsi="Times New Roman" w:cs="Times New Roman" w:hint="eastAsia"/>
+        </w:rPr>
+        <w:t>INI</w:t>
+      </w:r>
+      <w:r>
+        <w:rPr>
+          <w:rFonts w:ascii="Times New Roman" w:eastAsia="宋体" w:hAnsi="Times New Roman" w:cs="Times New Roman" w:hint="eastAsia"/>
+        </w:rPr>
+        <w:t>导入窗口没有适配暗色模式的</w:t>
+      </w:r>
+      <w:r>
+        <w:rPr>
+          <w:rFonts w:ascii="Times New Roman" w:eastAsia="宋体" w:hAnsi="Times New Roman" w:cs="Times New Roman" w:hint="eastAsia"/>
+        </w:rPr>
+        <w:t>bug</w:t>
+      </w:r>
+    </w:p>
+    <w:p>
+      <w:pPr>
+        <w:pStyle w:val="a9"/>
+        <w:numPr>
+          <w:ilvl w:val="0"/>
           <w:numId w:val="10"/>
         </w:numPr>
         <w:rPr>
@@ -1051,14 +1111,8 @@
         <w:rPr>
           <w:rFonts w:ascii="Times New Roman" w:eastAsia="宋体" w:hAnsi="Times New Roman" w:cs="Times New Roman" w:hint="eastAsia"/>
         </w:rPr>
-        <w:t>作战小队编辑器新增跳转按钮，可以跳转至对应的特遣部队、脚本、标签（实</w:t>
-      </w:r>
-      <w:r>
-        <w:rPr>
-          <w:rFonts w:ascii="Times New Roman" w:eastAsia="宋体" w:hAnsi="Times New Roman" w:cs="Times New Roman" w:hint="eastAsia"/>
-        </w:rPr>
         <w:lastRenderedPageBreak/>
-        <w:t>际为寻找对应触发）</w:t>
+        <w:t>作战小队编辑器新增跳转按钮，可以跳转至对应的特遣部队、脚本、标签（实际为寻找对应触发）</w:t>
       </w:r>
     </w:p>
     <w:p>
@@ -2042,6 +2096,7 @@
         <w:rPr>
           <w:rFonts w:ascii="Times New Roman" w:eastAsia="宋体" w:hAnsi="Times New Roman" w:cs="Times New Roman" w:hint="eastAsia"/>
         </w:rPr>
+        <w:lastRenderedPageBreak/>
         <w:t>修复调整地图大小后隧道位置错误的</w:t>
       </w:r>
       <w:r>
@@ -2066,7 +2121,6 @@
         <w:rPr>
           <w:rFonts w:ascii="Times New Roman" w:eastAsia="宋体" w:hAnsi="Times New Roman" w:cs="Times New Roman" w:hint="eastAsia"/>
         </w:rPr>
-        <w:lastRenderedPageBreak/>
         <w:t>修复了在开启输入法和部分情况下在地图界面按</w:t>
       </w:r>
       <w:r>
@@ -3129,6 +3183,7 @@
         <w:rPr>
           <w:rFonts w:ascii="Times New Roman" w:eastAsia="宋体" w:hAnsi="Times New Roman" w:cs="Times New Roman" w:hint="eastAsia"/>
         </w:rPr>
+        <w:lastRenderedPageBreak/>
         <w:t>修复在摆放过建筑后改变地图大小时弹框的</w:t>
       </w:r>
       <w:r>
@@ -3153,7 +3208,6 @@
         <w:rPr>
           <w:rFonts w:ascii="Times New Roman" w:eastAsia="宋体" w:hAnsi="Times New Roman" w:cs="Times New Roman" w:hint="eastAsia"/>
         </w:rPr>
-        <w:lastRenderedPageBreak/>
         <w:t>新增</w:t>
       </w:r>
       <w:r>
@@ -4258,6 +4312,7 @@
         <w:rPr>
           <w:rFonts w:ascii="Times New Roman" w:eastAsia="宋体" w:hAnsi="Times New Roman" w:cs="Times New Roman" w:hint="eastAsia"/>
         </w:rPr>
+        <w:lastRenderedPageBreak/>
         <w:t>支持建筑动画的</w:t>
       </w:r>
       <w:r>
@@ -4306,14 +4361,7 @@
         <w:rPr>
           <w:rFonts w:ascii="Times New Roman" w:eastAsia="宋体" w:hAnsi="Times New Roman" w:cs="Times New Roman" w:hint="eastAsia"/>
         </w:rPr>
-        <w:t>深度</w:t>
-      </w:r>
-      <w:r>
-        <w:rPr>
-          <w:rFonts w:ascii="Times New Roman" w:eastAsia="宋体" w:hAnsi="Times New Roman" w:cs="Times New Roman" w:hint="eastAsia"/>
-        </w:rPr>
-        <w:lastRenderedPageBreak/>
-        <w:t>调整</w:t>
+        <w:t>深度调整</w:t>
       </w:r>
     </w:p>
     <w:p>
@@ -5307,6 +5355,7 @@
         <w:rPr>
           <w:rFonts w:ascii="Times New Roman" w:eastAsia="宋体" w:hAnsi="Times New Roman" w:cs="Times New Roman" w:hint="eastAsia"/>
         </w:rPr>
+        <w:lastRenderedPageBreak/>
         <w:t>优化地形浏览器渲染，减少部分地形的黑边</w:t>
       </w:r>
     </w:p>
@@ -5325,7 +5374,6 @@
         <w:rPr>
           <w:rFonts w:ascii="Times New Roman" w:eastAsia="宋体" w:hAnsi="Times New Roman" w:cs="Times New Roman" w:hint="eastAsia"/>
         </w:rPr>
-        <w:lastRenderedPageBreak/>
         <w:t>修复部分情况下物品浏览器取消选择仍会错误选中界面顶端选项的</w:t>
       </w:r>
       <w:r>
@@ -6285,6 +6333,7 @@
         <w:rPr>
           <w:rFonts w:ascii="Times New Roman" w:eastAsia="宋体" w:hAnsi="Times New Roman" w:cs="Times New Roman" w:hint="eastAsia"/>
         </w:rPr>
+        <w:lastRenderedPageBreak/>
         <w:t>粘贴选项新增“粘贴区域描边”，可以控制是否显示描边</w:t>
       </w:r>
     </w:p>
@@ -6303,7 +6352,6 @@
         <w:rPr>
           <w:rFonts w:ascii="Times New Roman" w:eastAsia="宋体" w:hAnsi="Times New Roman" w:cs="Times New Roman" w:hint="eastAsia"/>
         </w:rPr>
-        <w:lastRenderedPageBreak/>
         <w:t>多选模式支持正矩形添加和删除</w:t>
       </w:r>
     </w:p>
@@ -7289,6 +7337,7 @@
         <w:rPr>
           <w:rFonts w:ascii="Times New Roman" w:eastAsia="宋体" w:hAnsi="Times New Roman" w:cs="Times New Roman" w:hint="eastAsia"/>
         </w:rPr>
+        <w:lastRenderedPageBreak/>
         <w:t>CSF</w:t>
       </w:r>
       <w:r>
@@ -7313,7 +7362,6 @@
         <w:rPr>
           <w:rFonts w:ascii="Times New Roman" w:eastAsia="宋体" w:hAnsi="Times New Roman" w:cs="Times New Roman" w:hint="eastAsia"/>
         </w:rPr>
-        <w:lastRenderedPageBreak/>
         <w:t>恢复在某些地形下被屏蔽的高架木桥桥墩废墟</w:t>
       </w:r>
     </w:p>
@@ -8214,6 +8262,7 @@
         <w:rPr>
           <w:rFonts w:ascii="Times New Roman" w:eastAsia="宋体" w:hAnsi="Times New Roman" w:cs="Times New Roman" w:hint="eastAsia"/>
         </w:rPr>
+        <w:lastRenderedPageBreak/>
         <w:t>修复了当建筑位置位于地图外时崩溃的</w:t>
       </w:r>
       <w:r>
@@ -8238,7 +8287,6 @@
         <w:rPr>
           <w:rFonts w:ascii="Times New Roman" w:eastAsia="宋体" w:hAnsi="Times New Roman" w:cs="Times New Roman" w:hint="eastAsia"/>
         </w:rPr>
-        <w:lastRenderedPageBreak/>
         <w:t>修复了使用</w:t>
       </w:r>
       <w:r>
@@ -9217,6 +9265,7 @@
         <w:rPr>
           <w:rFonts w:ascii="Times New Roman" w:eastAsia="宋体" w:hAnsi="Times New Roman" w:cs="Times New Roman" w:hint="eastAsia"/>
         </w:rPr>
+        <w:lastRenderedPageBreak/>
         <w:t>修复由地形自定义色盘导致的部分地形显示</w:t>
       </w:r>
       <w:r>
@@ -9249,7 +9298,6 @@
           <w:sz w:val="28"/>
           <w:szCs w:val="32"/>
         </w:rPr>
-        <w:lastRenderedPageBreak/>
         <w:t>1.0.5 (2025.02.24)</w:t>
       </w:r>
     </w:p>
@@ -10238,13 +10286,13 @@
         <w:rPr>
           <w:rFonts w:ascii="Times New Roman" w:eastAsia="宋体" w:hAnsi="Times New Roman" w:cs="Times New Roman" w:hint="eastAsia"/>
         </w:rPr>
+        <w:lastRenderedPageBreak/>
         <w:t>修复了在开启自动海岸的情况下，放置地形会导致笔刷边缘区域进行不必要的</w:t>
       </w:r>
       <w:r>
         <w:rPr>
           <w:rFonts w:ascii="Times New Roman" w:eastAsia="宋体" w:hAnsi="Times New Roman" w:cs="Times New Roman" w:hint="eastAsia"/>
         </w:rPr>
-        <w:lastRenderedPageBreak/>
         <w:t>LAT</w:t>
       </w:r>
       <w:r>
@@ -11363,6 +11411,7 @@
         <w:rPr>
           <w:rFonts w:ascii="Times New Roman" w:eastAsia="宋体" w:hAnsi="Times New Roman" w:cs="Times New Roman" w:hint="eastAsia"/>
         </w:rPr>
+        <w:lastRenderedPageBreak/>
         <w:t>新增两项工具脚本函数：</w:t>
       </w:r>
       <w:r>
@@ -11387,14 +11436,7 @@
         <w:rPr>
           <w:rFonts w:ascii="Times New Roman" w:eastAsia="宋体" w:hAnsi="Times New Roman" w:cs="Times New Roman" w:hint="eastAsia"/>
         </w:rPr>
-        <w:t>，用于路径点</w:t>
-      </w:r>
-      <w:r>
-        <w:rPr>
-          <w:rFonts w:ascii="Times New Roman" w:eastAsia="宋体" w:hAnsi="Times New Roman" w:cs="Times New Roman" w:hint="eastAsia"/>
-        </w:rPr>
-        <w:lastRenderedPageBreak/>
-        <w:t>与数字互转，详见</w:t>
+        <w:t>，用于路径点与数字互转，详见</w:t>
       </w:r>
       <w:r>
         <w:rPr>

</xml_diff>

<commit_message>
fix layer between tur and barl
</commit_message>
<xml_diff>
--- a/Supplementary/文档/FA2SP HDM Edition说明文档.docx
+++ b/Supplementary/文档/FA2SP HDM Edition说明文档.docx
@@ -1264,6 +1264,30 @@
         <w:pStyle w:val="a9"/>
         <w:numPr>
           <w:ilvl w:val="0"/>
+          <w:numId w:val="11"/>
+        </w:numPr>
+        <w:rPr>
+          <w:rFonts w:ascii="Times New Roman" w:eastAsia="宋体" w:hAnsi="Times New Roman" w:cs="Times New Roman"/>
+        </w:rPr>
+      </w:pPr>
+      <w:r>
+        <w:rPr>
+          <w:rFonts w:ascii="Times New Roman" w:eastAsia="宋体" w:hAnsi="Times New Roman" w:cs="Times New Roman" w:hint="eastAsia"/>
+        </w:rPr>
+        <w:t>修复了部分方向（背向）下炮管错误渲染在炮塔上方的</w:t>
+      </w:r>
+      <w:r>
+        <w:rPr>
+          <w:rFonts w:ascii="Times New Roman" w:eastAsia="宋体" w:hAnsi="Times New Roman" w:cs="Times New Roman" w:hint="eastAsia"/>
+        </w:rPr>
+        <w:t>bug</w:t>
+      </w:r>
+    </w:p>
+    <w:p>
+      <w:pPr>
+        <w:pStyle w:val="a9"/>
+        <w:numPr>
+          <w:ilvl w:val="0"/>
           <w:numId w:val="10"/>
         </w:numPr>
         <w:rPr>
@@ -2184,6 +2208,7 @@
         <w:rPr>
           <w:rFonts w:ascii="Times New Roman" w:eastAsia="宋体" w:hAnsi="Times New Roman" w:cs="Times New Roman" w:hint="eastAsia"/>
         </w:rPr>
+        <w:lastRenderedPageBreak/>
         <w:t>支持查看死亡武器范围</w:t>
       </w:r>
     </w:p>
@@ -2202,7 +2227,6 @@
         <w:rPr>
           <w:rFonts w:ascii="Times New Roman" w:eastAsia="宋体" w:hAnsi="Times New Roman" w:cs="Times New Roman" w:hint="eastAsia"/>
         </w:rPr>
-        <w:lastRenderedPageBreak/>
         <w:t>为</w:t>
       </w:r>
       <w:r>
@@ -3247,6 +3271,7 @@
         <w:rPr>
           <w:rFonts w:ascii="Times New Roman" w:eastAsia="宋体" w:hAnsi="Times New Roman" w:cs="Times New Roman" w:hint="eastAsia"/>
         </w:rPr>
+        <w:lastRenderedPageBreak/>
         <w:t>保存地图时可以维持已有的</w:t>
       </w:r>
       <w:r>
@@ -3283,7 +3308,6 @@
         <w:rPr>
           <w:rFonts w:ascii="Times New Roman" w:eastAsia="宋体" w:hAnsi="Times New Roman" w:cs="Times New Roman" w:hint="eastAsia"/>
         </w:rPr>
-        <w:lastRenderedPageBreak/>
         <w:t>重写撤销重做系统，所有撤销动作均支持完整重做</w:t>
       </w:r>
     </w:p>
@@ -4268,6 +4292,7 @@
         <w:rPr>
           <w:rFonts w:ascii="Times New Roman" w:eastAsia="宋体" w:hAnsi="Times New Roman" w:cs="Times New Roman" w:hint="eastAsia"/>
         </w:rPr>
+        <w:lastRenderedPageBreak/>
         <w:t>新增选项</w:t>
       </w:r>
       <w:r>
@@ -4292,14 +4317,7 @@
         <w:rPr>
           <w:rFonts w:ascii="Times New Roman" w:eastAsia="宋体" w:hAnsi="Times New Roman" w:cs="Times New Roman" w:hint="eastAsia"/>
         </w:rPr>
-        <w:t>启动（素材文件可全部位于根目</w:t>
-      </w:r>
-      <w:r>
-        <w:rPr>
-          <w:rFonts w:ascii="Times New Roman" w:eastAsia="宋体" w:hAnsi="Times New Roman" w:cs="Times New Roman" w:hint="eastAsia"/>
-        </w:rPr>
-        <w:lastRenderedPageBreak/>
-        <w:t>录</w:t>
+        <w:t>启动（素材文件可全部位于根目录</w:t>
       </w:r>
       <w:r>
         <w:rPr>
@@ -5409,7 +5427,14 @@
         <w:rPr>
           <w:rFonts w:ascii="Times New Roman" w:eastAsia="宋体" w:hAnsi="Times New Roman" w:cs="Times New Roman" w:hint="eastAsia"/>
         </w:rPr>
-        <w:t>，可以控制视觉样式的开启，以规避部分情况下无法输入汉字的</w:t>
+        <w:t>，可以控制视觉样式的开启，以规避部分情况下无法输</w:t>
+      </w:r>
+      <w:r>
+        <w:rPr>
+          <w:rFonts w:ascii="Times New Roman" w:eastAsia="宋体" w:hAnsi="Times New Roman" w:cs="Times New Roman" w:hint="eastAsia"/>
+        </w:rPr>
+        <w:lastRenderedPageBreak/>
+        <w:t>入汉字的</w:t>
       </w:r>
       <w:r>
         <w:rPr>
@@ -5433,7 +5458,6 @@
         <w:rPr>
           <w:rFonts w:ascii="Times New Roman" w:eastAsia="宋体" w:hAnsi="Times New Roman" w:cs="Times New Roman" w:hint="eastAsia"/>
         </w:rPr>
-        <w:lastRenderedPageBreak/>
         <w:t>新增</w:t>
       </w:r>
       <w:r>
@@ -6422,6 +6446,7 @@
         <w:rPr>
           <w:rFonts w:ascii="Times New Roman" w:eastAsia="宋体" w:hAnsi="Times New Roman" w:cs="Times New Roman" w:hint="eastAsia"/>
         </w:rPr>
+        <w:lastRenderedPageBreak/>
         <w:t>支持切换新旧工具栏图标</w:t>
       </w:r>
     </w:p>
@@ -6440,7 +6465,6 @@
         <w:rPr>
           <w:rFonts w:ascii="Times New Roman" w:eastAsia="宋体" w:hAnsi="Times New Roman" w:cs="Times New Roman" w:hint="eastAsia"/>
         </w:rPr>
-        <w:lastRenderedPageBreak/>
         <w:t>支持通过按数字键切换绘制连接地形的种类，例如按</w:t>
       </w:r>
       <w:r>
@@ -7421,6 +7445,7 @@
         <w:rPr>
           <w:rFonts w:ascii="Times New Roman" w:eastAsia="宋体" w:hAnsi="Times New Roman" w:cs="Times New Roman" w:hint="eastAsia"/>
         </w:rPr>
+        <w:lastRenderedPageBreak/>
         <w:t>地图检查器增加对隧道的检查</w:t>
       </w:r>
     </w:p>
@@ -7439,7 +7464,6 @@
         <w:rPr>
           <w:rFonts w:ascii="Times New Roman" w:eastAsia="宋体" w:hAnsi="Times New Roman" w:cs="Times New Roman" w:hint="eastAsia"/>
         </w:rPr>
-        <w:lastRenderedPageBreak/>
         <w:t>可以自定义路径点、基地节点的图像，详见</w:t>
       </w:r>
       <w:r>
@@ -8452,6 +8476,7 @@
         <w:rPr>
           <w:rFonts w:ascii="Times New Roman" w:eastAsia="宋体" w:hAnsi="Times New Roman" w:cs="Times New Roman" w:hint="eastAsia"/>
         </w:rPr>
+        <w:lastRenderedPageBreak/>
         <w:t>将围墙覆盖图的所属色由黑色改为红色</w:t>
       </w:r>
     </w:p>
@@ -8470,7 +8495,6 @@
         <w:rPr>
           <w:rFonts w:ascii="Times New Roman" w:eastAsia="宋体" w:hAnsi="Times New Roman" w:cs="Times New Roman" w:hint="eastAsia"/>
         </w:rPr>
-        <w:lastRenderedPageBreak/>
         <w:t>修复移动基地节点时图像会不显示的</w:t>
       </w:r>
       <w:r>
@@ -9329,6 +9353,7 @@
         <w:rPr>
           <w:rFonts w:ascii="Times New Roman" w:eastAsia="宋体" w:hAnsi="Times New Roman" w:cs="Times New Roman" w:hint="eastAsia"/>
         </w:rPr>
+        <w:lastRenderedPageBreak/>
         <w:t>支持</w:t>
       </w:r>
       <w:r>
@@ -9365,7 +9390,6 @@
         <w:rPr>
           <w:rFonts w:ascii="Times New Roman" w:eastAsia="宋体" w:hAnsi="Times New Roman" w:cs="Times New Roman" w:hint="eastAsia"/>
         </w:rPr>
-        <w:lastRenderedPageBreak/>
         <w:t>改进了光照沙盒</w:t>
       </w:r>
       <w:r>
@@ -10340,14 +10364,8 @@
         <w:rPr>
           <w:rFonts w:ascii="Times New Roman" w:eastAsia="宋体" w:hAnsi="Times New Roman" w:cs="Times New Roman" w:hint="eastAsia"/>
         </w:rPr>
-        <w:t>触发编辑器的行为参数支持第六个参数，行为窗口会根据参数数量动态调整大</w:t>
-      </w:r>
-      <w:r>
-        <w:rPr>
-          <w:rFonts w:ascii="Times New Roman" w:eastAsia="宋体" w:hAnsi="Times New Roman" w:cs="Times New Roman" w:hint="eastAsia"/>
-        </w:rPr>
         <w:lastRenderedPageBreak/>
-        <w:t>小，范围为</w:t>
+        <w:t>触发编辑器的行为参数支持第六个参数，行为窗口会根据参数数量动态调整大小，范围为</w:t>
       </w:r>
       <w:r>
         <w:rPr>
@@ -11347,6 +11365,7 @@
         <w:rPr>
           <w:rFonts w:ascii="Times New Roman" w:eastAsia="宋体" w:hAnsi="Times New Roman" w:cs="Times New Roman" w:hint="eastAsia"/>
         </w:rPr>
+        <w:lastRenderedPageBreak/>
         <w:t>支持</w:t>
       </w:r>
       <w:r>
@@ -11391,7 +11410,6 @@
         <w:rPr>
           <w:rFonts w:ascii="Times New Roman" w:eastAsia="宋体" w:hAnsi="Times New Roman" w:cs="Times New Roman" w:hint="eastAsia"/>
         </w:rPr>
-        <w:lastRenderedPageBreak/>
         <w:t>新增</w:t>
       </w:r>
       <w:r>
@@ -12388,7 +12406,14 @@
         <w:rPr>
           <w:rFonts w:ascii="Times New Roman" w:eastAsia="宋体" w:hAnsi="Times New Roman" w:cs="Times New Roman" w:hint="eastAsia"/>
         </w:rPr>
-        <w:t>基地节点顺序显示与调整：在基地节点上方会显示它的建造顺序，同时在物品浏览器中提供了上移节点与下移节点功能</w:t>
+        <w:t>基地节点顺序显示与调整：在基地节点上方会显示它的建造顺序，同时在物品浏</w:t>
+      </w:r>
+      <w:r>
+        <w:rPr>
+          <w:rFonts w:ascii="Times New Roman" w:eastAsia="宋体" w:hAnsi="Times New Roman" w:cs="Times New Roman" w:hint="eastAsia"/>
+        </w:rPr>
+        <w:lastRenderedPageBreak/>
+        <w:t>览器中提供了上移节点与下移节点功能</w:t>
       </w:r>
     </w:p>
     <w:p>
@@ -12402,537 +12427,530 @@
         <w:rPr>
           <w:rFonts w:ascii="Times New Roman" w:eastAsia="宋体" w:hAnsi="Times New Roman" w:cs="Times New Roman" w:hint="eastAsia"/>
         </w:rPr>
+        <w:t>属性查看：位于物品浏览器中，可以实时显示鼠标所指对象的各类属性</w:t>
+      </w:r>
+      <w:r>
+        <w:rPr>
+          <w:rFonts w:ascii="Times New Roman" w:eastAsia="宋体" w:hAnsi="Times New Roman" w:cs="Times New Roman" w:hint="eastAsia"/>
+        </w:rPr>
+        <w:t>，如单位属性、路径点关联的触发或小队、武器射程、地表类型等</w:t>
+      </w:r>
+    </w:p>
+    <w:p>
+      <w:pPr>
+        <w:ind w:firstLineChars="200" w:firstLine="440"/>
+        <w:rPr>
+          <w:rFonts w:ascii="Times New Roman" w:eastAsia="宋体" w:hAnsi="Times New Roman" w:cs="Times New Roman"/>
+        </w:rPr>
+      </w:pPr>
+      <w:r>
+        <w:rPr>
+          <w:rFonts w:ascii="Times New Roman" w:eastAsia="宋体" w:hAnsi="Times New Roman" w:cs="Times New Roman" w:hint="eastAsia"/>
+        </w:rPr>
+        <w:t>绘制连接地形：位于物品浏览器中，可以以地形块为单位，根据鼠标相对位置，自动绘制如悬崖、海岸、小路等连接地形。相较于</w:t>
+      </w:r>
+      <w:r>
+        <w:rPr>
+          <w:rFonts w:ascii="Times New Roman" w:eastAsia="宋体" w:hAnsi="Times New Roman" w:cs="Times New Roman" w:hint="eastAsia"/>
+        </w:rPr>
+        <w:t>WAE</w:t>
+      </w:r>
+      <w:r>
+        <w:rPr>
+          <w:rFonts w:ascii="Times New Roman" w:eastAsia="宋体" w:hAnsi="Times New Roman" w:cs="Times New Roman" w:hint="eastAsia"/>
+        </w:rPr>
+        <w:t>的同类功能，提供了更加精细的控制权</w:t>
+      </w:r>
+    </w:p>
+    <w:p>
+      <w:pPr>
+        <w:ind w:firstLineChars="200" w:firstLine="440"/>
+        <w:rPr>
+          <w:rFonts w:ascii="Times New Roman" w:eastAsia="宋体" w:hAnsi="Times New Roman" w:cs="Times New Roman"/>
+        </w:rPr>
+      </w:pPr>
+      <w:r>
+        <w:rPr>
+          <w:rFonts w:ascii="Times New Roman" w:eastAsia="宋体" w:hAnsi="Times New Roman" w:cs="Times New Roman" w:hint="eastAsia"/>
+        </w:rPr>
+        <w:t>重载地图：支持快捷重新打开当前地图，快捷键为</w:t>
+      </w:r>
+      <w:r>
+        <w:rPr>
+          <w:rFonts w:ascii="Times New Roman" w:eastAsia="宋体" w:hAnsi="Times New Roman" w:cs="Times New Roman" w:hint="eastAsia"/>
+        </w:rPr>
+        <w:t>Ctrl+Shift+O</w:t>
+      </w:r>
+    </w:p>
+    <w:p>
+      <w:pPr>
+        <w:ind w:firstLineChars="200" w:firstLine="440"/>
+        <w:rPr>
+          <w:rFonts w:ascii="Times New Roman" w:eastAsia="宋体" w:hAnsi="Times New Roman" w:cs="Times New Roman"/>
+        </w:rPr>
+      </w:pPr>
+      <w:r>
+        <w:rPr>
+          <w:rFonts w:ascii="Times New Roman" w:eastAsia="宋体" w:hAnsi="Times New Roman" w:cs="Times New Roman" w:hint="eastAsia"/>
+        </w:rPr>
+        <w:t>重新加载游戏目录：当检测到打开的地图文件位于另一个尤复游戏文件夹下时，会提示是否重新加载对应目录的游戏资源</w:t>
+      </w:r>
+    </w:p>
+    <w:p>
+      <w:pPr>
+        <w:ind w:firstLineChars="200" w:firstLine="440"/>
+        <w:rPr>
+          <w:rFonts w:ascii="Times New Roman" w:eastAsia="宋体" w:hAnsi="Times New Roman" w:cs="Times New Roman"/>
+        </w:rPr>
+      </w:pPr>
+      <w:r>
+        <w:rPr>
+          <w:rFonts w:ascii="Times New Roman" w:eastAsia="宋体" w:hAnsi="Times New Roman" w:cs="Times New Roman" w:hint="eastAsia"/>
+        </w:rPr>
+        <w:t>CSF</w:t>
+      </w:r>
+      <w:r>
+        <w:rPr>
+          <w:rFonts w:ascii="Times New Roman" w:eastAsia="宋体" w:hAnsi="Times New Roman" w:cs="Times New Roman" w:hint="eastAsia"/>
+        </w:rPr>
+        <w:t>浏览器：可以浏览、搜索当前加载的全部</w:t>
+      </w:r>
+      <w:r>
+        <w:rPr>
+          <w:rFonts w:ascii="Times New Roman" w:eastAsia="宋体" w:hAnsi="Times New Roman" w:cs="Times New Roman" w:hint="eastAsia"/>
+        </w:rPr>
+        <w:t>CSF</w:t>
+      </w:r>
+      <w:r>
+        <w:rPr>
+          <w:rFonts w:ascii="Times New Roman" w:eastAsia="宋体" w:hAnsi="Times New Roman" w:cs="Times New Roman" w:hint="eastAsia"/>
+        </w:rPr>
+        <w:t>文本，也可以立即重新加载</w:t>
+      </w:r>
+      <w:r>
+        <w:rPr>
+          <w:rFonts w:ascii="Times New Roman" w:eastAsia="宋体" w:hAnsi="Times New Roman" w:cs="Times New Roman" w:hint="eastAsia"/>
+        </w:rPr>
+        <w:t>CSF</w:t>
+      </w:r>
+      <w:r>
+        <w:rPr>
+          <w:rFonts w:ascii="Times New Roman" w:eastAsia="宋体" w:hAnsi="Times New Roman" w:cs="Times New Roman" w:hint="eastAsia"/>
+        </w:rPr>
+        <w:t>文件，还可以快捷为触发事件的对应参数选择文本标签</w:t>
+      </w:r>
+    </w:p>
+    <w:p>
+      <w:pPr>
+        <w:ind w:firstLineChars="200" w:firstLine="440"/>
+        <w:rPr>
+          <w:rFonts w:ascii="Times New Roman" w:eastAsia="宋体" w:hAnsi="Times New Roman" w:cs="Times New Roman"/>
+        </w:rPr>
+      </w:pPr>
+      <w:r>
+        <w:rPr>
+          <w:rFonts w:ascii="Times New Roman" w:eastAsia="宋体" w:hAnsi="Times New Roman" w:cs="Times New Roman" w:hint="eastAsia"/>
+        </w:rPr>
+        <w:t>LLF</w:t>
+      </w:r>
+      <w:r>
+        <w:rPr>
+          <w:rFonts w:ascii="Times New Roman" w:eastAsia="宋体" w:hAnsi="Times New Roman" w:cs="Times New Roman" w:hint="eastAsia"/>
+        </w:rPr>
+        <w:t>与</w:t>
+      </w:r>
+      <w:r>
+        <w:rPr>
+          <w:rFonts w:ascii="Times New Roman" w:eastAsia="宋体" w:hAnsi="Times New Roman" w:cs="Times New Roman" w:hint="eastAsia"/>
+        </w:rPr>
+        <w:t>ECS</w:t>
+      </w:r>
+      <w:r>
+        <w:rPr>
+          <w:rFonts w:ascii="Times New Roman" w:eastAsia="宋体" w:hAnsi="Times New Roman" w:cs="Times New Roman" w:hint="eastAsia"/>
+        </w:rPr>
+        <w:t>格式：支持</w:t>
+      </w:r>
+      <w:r>
+        <w:rPr>
+          <w:rFonts w:ascii="Times New Roman" w:eastAsia="宋体" w:hAnsi="Times New Roman" w:cs="Times New Roman" w:hint="eastAsia"/>
+        </w:rPr>
+        <w:t>LLF</w:t>
+      </w:r>
+      <w:r>
+        <w:rPr>
+          <w:rFonts w:ascii="Times New Roman" w:eastAsia="宋体" w:hAnsi="Times New Roman" w:cs="Times New Roman" w:hint="eastAsia"/>
+        </w:rPr>
+        <w:t>与</w:t>
+      </w:r>
+      <w:r>
+        <w:rPr>
+          <w:rFonts w:ascii="Times New Roman" w:eastAsia="宋体" w:hAnsi="Times New Roman" w:cs="Times New Roman" w:hint="eastAsia"/>
+        </w:rPr>
+        <w:t>ECS</w:t>
+      </w:r>
+      <w:r>
+        <w:rPr>
+          <w:rFonts w:ascii="Times New Roman" w:eastAsia="宋体" w:hAnsi="Times New Roman" w:cs="Times New Roman" w:hint="eastAsia"/>
+        </w:rPr>
+        <w:t>格式的</w:t>
+      </w:r>
+      <w:r>
+        <w:rPr>
+          <w:rFonts w:ascii="Times New Roman" w:eastAsia="宋体" w:hAnsi="Times New Roman" w:cs="Times New Roman" w:hint="eastAsia"/>
+        </w:rPr>
+        <w:t>字符串表</w:t>
+      </w:r>
+      <w:r>
+        <w:rPr>
+          <w:rFonts w:ascii="Times New Roman" w:eastAsia="宋体" w:hAnsi="Times New Roman" w:cs="Times New Roman" w:hint="eastAsia"/>
+        </w:rPr>
+        <w:t>（</w:t>
+      </w:r>
+      <w:r>
+        <w:rPr>
+          <w:rFonts w:ascii="Times New Roman" w:eastAsia="宋体" w:hAnsi="Times New Roman" w:cs="Times New Roman" w:hint="eastAsia"/>
+        </w:rPr>
+        <w:t>Stringtable</w:t>
+      </w:r>
+      <w:r>
+        <w:rPr>
+          <w:rFonts w:ascii="Times New Roman" w:eastAsia="宋体" w:hAnsi="Times New Roman" w:cs="Times New Roman" w:hint="eastAsia"/>
+        </w:rPr>
+        <w:t>）文件读取</w:t>
+      </w:r>
+    </w:p>
+    <w:p>
+      <w:pPr>
+        <w:ind w:firstLineChars="200" w:firstLine="440"/>
+        <w:rPr>
+          <w:rFonts w:ascii="Times New Roman" w:eastAsia="宋体" w:hAnsi="Times New Roman" w:cs="Times New Roman"/>
+        </w:rPr>
+      </w:pPr>
+      <w:r>
+        <w:rPr>
+          <w:rFonts w:ascii="Times New Roman" w:eastAsia="宋体" w:hAnsi="Times New Roman" w:cs="Times New Roman" w:hint="eastAsia"/>
+        </w:rPr>
+        <w:t>下拉菜单内搜索：触发、作战小队、特遣部队、动作脚本、</w:t>
+      </w:r>
+      <w:r>
+        <w:rPr>
+          <w:rFonts w:ascii="Times New Roman" w:eastAsia="宋体" w:hAnsi="Times New Roman" w:cs="Times New Roman" w:hint="eastAsia"/>
+        </w:rPr>
+        <w:t>AI</w:t>
+      </w:r>
+      <w:r>
+        <w:rPr>
+          <w:rFonts w:ascii="Times New Roman" w:eastAsia="宋体" w:hAnsi="Times New Roman" w:cs="Times New Roman" w:hint="eastAsia"/>
+        </w:rPr>
+        <w:t>编辑器的下拉菜单均支持直接输入文本，搜索对应标签</w:t>
+      </w:r>
+      <w:r>
+        <w:rPr>
+          <w:rFonts w:ascii="Times New Roman" w:eastAsia="宋体" w:hAnsi="Times New Roman" w:cs="Times New Roman" w:hint="eastAsia"/>
+        </w:rPr>
+        <w:t>支持使用通配符</w:t>
+      </w:r>
+      <w:r>
+        <w:rPr>
+          <w:rFonts w:ascii="Times New Roman" w:eastAsia="宋体" w:hAnsi="Times New Roman" w:cs="Times New Roman" w:hint="eastAsia"/>
+        </w:rPr>
+        <w:t>*</w:t>
+      </w:r>
+      <w:r>
+        <w:rPr>
+          <w:rFonts w:ascii="Times New Roman" w:eastAsia="宋体" w:hAnsi="Times New Roman" w:cs="Times New Roman" w:hint="eastAsia"/>
+        </w:rPr>
+        <w:t>与</w:t>
+      </w:r>
+      <w:r>
+        <w:rPr>
+          <w:rFonts w:ascii="Times New Roman" w:eastAsia="宋体" w:hAnsi="Times New Roman" w:cs="Times New Roman" w:hint="eastAsia"/>
+        </w:rPr>
+        <w:t>|</w:t>
+      </w:r>
+    </w:p>
+    <w:p>
+      <w:pPr>
+        <w:ind w:firstLineChars="200" w:firstLine="440"/>
+        <w:rPr>
+          <w:rFonts w:ascii="Times New Roman" w:eastAsia="宋体" w:hAnsi="Times New Roman" w:cs="Times New Roman"/>
+        </w:rPr>
+      </w:pPr>
+      <w:r>
+        <w:rPr>
+          <w:rFonts w:ascii="Times New Roman" w:eastAsia="宋体" w:hAnsi="Times New Roman" w:cs="Times New Roman" w:hint="eastAsia"/>
+        </w:rPr>
+        <w:t>查找引用：触发、作战小队、特遣部队、动作脚本编辑器新增“查找引用”按键，可以查找引用了当前对象的对象</w:t>
+      </w:r>
+    </w:p>
+    <w:p>
+      <w:pPr>
+        <w:ind w:firstLineChars="200" w:firstLine="440"/>
+        <w:rPr>
+          <w:rFonts w:ascii="Times New Roman" w:eastAsia="宋体" w:hAnsi="Times New Roman" w:cs="Times New Roman"/>
+        </w:rPr>
+      </w:pPr>
+      <w:r>
+        <w:rPr>
+          <w:rFonts w:ascii="Times New Roman" w:eastAsia="宋体" w:hAnsi="Times New Roman" w:cs="Times New Roman" w:hint="eastAsia"/>
+        </w:rPr>
+        <w:t>自动计算</w:t>
+      </w:r>
+      <w:r>
+        <w:rPr>
+          <w:rFonts w:ascii="Times New Roman" w:eastAsia="宋体" w:hAnsi="Times New Roman" w:cs="Times New Roman" w:hint="eastAsia"/>
+        </w:rPr>
+        <w:t>LAT</w:t>
+      </w:r>
+      <w:r>
+        <w:rPr>
+          <w:rFonts w:ascii="Times New Roman" w:eastAsia="宋体" w:hAnsi="Times New Roman" w:cs="Times New Roman" w:hint="eastAsia"/>
+        </w:rPr>
+        <w:t>：位于</w:t>
+      </w:r>
+      <w:r>
+        <w:rPr>
+          <w:rFonts w:ascii="Times New Roman" w:eastAsia="宋体" w:hAnsi="Times New Roman" w:cs="Times New Roman" w:hint="eastAsia"/>
+        </w:rPr>
+        <w:t>菜单栏</w:t>
+      </w:r>
+      <w:r>
+        <w:rPr>
+          <w:rFonts w:ascii="Times New Roman" w:eastAsia="宋体" w:hAnsi="Times New Roman" w:cs="Times New Roman" w:hint="eastAsia"/>
+        </w:rPr>
+        <w:t>-</w:t>
+      </w:r>
+      <w:r>
+        <w:rPr>
+          <w:rFonts w:ascii="Times New Roman" w:eastAsia="宋体" w:hAnsi="Times New Roman" w:cs="Times New Roman" w:hint="eastAsia"/>
+        </w:rPr>
+        <w:t>地图工具中，会按照游戏引擎逻辑重绘全图的</w:t>
+      </w:r>
+      <w:r>
+        <w:rPr>
+          <w:rFonts w:ascii="Times New Roman" w:eastAsia="宋体" w:hAnsi="Times New Roman" w:cs="Times New Roman" w:hint="eastAsia"/>
+        </w:rPr>
+        <w:t>LAT</w:t>
+      </w:r>
+    </w:p>
+    <w:p>
+      <w:pPr>
+        <w:ind w:firstLineChars="200" w:firstLine="440"/>
+        <w:rPr>
+          <w:rFonts w:ascii="Times New Roman" w:eastAsia="宋体" w:hAnsi="Times New Roman" w:cs="Times New Roman"/>
+        </w:rPr>
+      </w:pPr>
+      <w:r>
+        <w:rPr>
+          <w:rFonts w:ascii="Times New Roman" w:eastAsia="宋体" w:hAnsi="Times New Roman" w:cs="Times New Roman" w:hint="eastAsia"/>
+        </w:rPr>
+        <w:t>重绘水面：位于</w:t>
+      </w:r>
+      <w:r>
+        <w:rPr>
+          <w:rFonts w:ascii="Times New Roman" w:eastAsia="宋体" w:hAnsi="Times New Roman" w:cs="Times New Roman" w:hint="eastAsia"/>
+        </w:rPr>
+        <w:t>菜单栏</w:t>
+      </w:r>
+      <w:r>
+        <w:rPr>
+          <w:rFonts w:ascii="Times New Roman" w:eastAsia="宋体" w:hAnsi="Times New Roman" w:cs="Times New Roman" w:hint="eastAsia"/>
+        </w:rPr>
+        <w:t>-</w:t>
+      </w:r>
+      <w:r>
+        <w:rPr>
+          <w:rFonts w:ascii="Times New Roman" w:eastAsia="宋体" w:hAnsi="Times New Roman" w:cs="Times New Roman" w:hint="eastAsia"/>
+        </w:rPr>
+        <w:t>地图工具中，会重新生成全图水面，消除不完整的水面</w:t>
+      </w:r>
+    </w:p>
+    <w:p>
+      <w:pPr>
+        <w:ind w:firstLineChars="200" w:firstLine="440"/>
+        <w:rPr>
+          <w:rFonts w:ascii="Times New Roman" w:eastAsia="宋体" w:hAnsi="Times New Roman" w:cs="Times New Roman"/>
+        </w:rPr>
+      </w:pPr>
+      <w:r>
+        <w:rPr>
+          <w:rFonts w:ascii="Times New Roman" w:eastAsia="宋体" w:hAnsi="Times New Roman" w:cs="Times New Roman" w:hint="eastAsia"/>
+        </w:rPr>
+        <w:t>军衔显示：可以显示地图上单位的经验等级</w:t>
+      </w:r>
+    </w:p>
+    <w:p>
+      <w:pPr>
+        <w:ind w:firstLineChars="200" w:firstLine="440"/>
+        <w:rPr>
+          <w:rFonts w:ascii="Times New Roman" w:eastAsia="宋体" w:hAnsi="Times New Roman" w:cs="Times New Roman"/>
+        </w:rPr>
+      </w:pPr>
+      <w:r>
+        <w:rPr>
+          <w:rFonts w:ascii="Times New Roman" w:eastAsia="宋体" w:hAnsi="Times New Roman" w:cs="Times New Roman" w:hint="eastAsia"/>
+        </w:rPr>
+        <w:t>不可通行单元显示：位于菜单栏</w:t>
+      </w:r>
+      <w:r>
+        <w:rPr>
+          <w:rFonts w:ascii="Times New Roman" w:eastAsia="宋体" w:hAnsi="Times New Roman" w:cs="Times New Roman" w:hint="eastAsia"/>
+        </w:rPr>
+        <w:t>-</w:t>
+      </w:r>
+      <w:r>
+        <w:rPr>
+          <w:rFonts w:ascii="Times New Roman" w:eastAsia="宋体" w:hAnsi="Times New Roman" w:cs="Times New Roman" w:hint="eastAsia"/>
+        </w:rPr>
+        <w:t>图层中，可以显示所有单位都无法到达的单元格</w:t>
+      </w:r>
+    </w:p>
+    <w:p>
+      <w:pPr>
+        <w:ind w:firstLineChars="200" w:firstLine="440"/>
+        <w:rPr>
+          <w:rFonts w:ascii="Times New Roman" w:eastAsia="宋体" w:hAnsi="Times New Roman" w:cs="Times New Roman"/>
+        </w:rPr>
+      </w:pPr>
+      <w:r>
+        <w:rPr>
+          <w:rFonts w:ascii="Times New Roman" w:eastAsia="宋体" w:hAnsi="Times New Roman" w:cs="Times New Roman" w:hint="eastAsia"/>
+        </w:rPr>
+        <w:t>建筑、步兵、车辆、飞行器、基地节点、单元标记筛选：位于菜单栏</w:t>
+      </w:r>
+      <w:r>
+        <w:rPr>
+          <w:rFonts w:ascii="Times New Roman" w:eastAsia="宋体" w:hAnsi="Times New Roman" w:cs="Times New Roman" w:hint="eastAsia"/>
+        </w:rPr>
+        <w:t>-</w:t>
+      </w:r>
+      <w:r>
+        <w:rPr>
+          <w:rFonts w:ascii="Times New Roman" w:eastAsia="宋体" w:hAnsi="Times New Roman" w:cs="Times New Roman" w:hint="eastAsia"/>
+        </w:rPr>
+        <w:t>图层中，可以设置多种条件，仅显示符合条件的对象</w:t>
+      </w:r>
+    </w:p>
+    <w:p>
+      <w:pPr>
+        <w:ind w:firstLineChars="200" w:firstLine="440"/>
+        <w:rPr>
+          <w:rFonts w:ascii="Times New Roman" w:eastAsia="宋体" w:hAnsi="Times New Roman" w:cs="Times New Roman"/>
+        </w:rPr>
+      </w:pPr>
+      <w:r>
+        <w:rPr>
+          <w:rFonts w:ascii="Times New Roman" w:eastAsia="宋体" w:hAnsi="Times New Roman" w:cs="Times New Roman" w:hint="eastAsia"/>
+        </w:rPr>
+        <w:t>标签列表：位于地形浏览器的菜单栏中，支持查阅触发与关联对象</w:t>
+      </w:r>
+    </w:p>
+    <w:p>
+      <w:pPr>
+        <w:ind w:firstLineChars="200" w:firstLine="440"/>
+        <w:rPr>
+          <w:rFonts w:ascii="Times New Roman" w:eastAsia="宋体" w:hAnsi="Times New Roman" w:cs="Times New Roman"/>
+        </w:rPr>
+      </w:pPr>
+      <w:r>
+        <w:rPr>
+          <w:rFonts w:ascii="Times New Roman" w:eastAsia="宋体" w:hAnsi="Times New Roman" w:cs="Times New Roman" w:hint="eastAsia"/>
+        </w:rPr>
+        <w:t>小队列表：位于地形浏览器的菜单栏中</w:t>
+      </w:r>
+    </w:p>
+    <w:p>
+      <w:pPr>
+        <w:ind w:firstLineChars="200" w:firstLine="440"/>
+        <w:rPr>
+          <w:rFonts w:ascii="Times New Roman" w:eastAsia="宋体" w:hAnsi="Times New Roman" w:cs="Times New Roman"/>
+        </w:rPr>
+      </w:pPr>
+      <w:r>
+        <w:rPr>
+          <w:rFonts w:ascii="Times New Roman" w:eastAsia="宋体" w:hAnsi="Times New Roman" w:cs="Times New Roman" w:hint="eastAsia"/>
+        </w:rPr>
+        <w:t>特遣列表：位于地形浏览器的菜单栏中</w:t>
+      </w:r>
+    </w:p>
+    <w:p>
+      <w:pPr>
+        <w:ind w:firstLineChars="200" w:firstLine="440"/>
+        <w:rPr>
+          <w:rFonts w:ascii="Times New Roman" w:eastAsia="宋体" w:hAnsi="Times New Roman" w:cs="Times New Roman"/>
+        </w:rPr>
+      </w:pPr>
+      <w:r>
+        <w:rPr>
+          <w:rFonts w:ascii="Times New Roman" w:eastAsia="宋体" w:hAnsi="Times New Roman" w:cs="Times New Roman" w:hint="eastAsia"/>
+        </w:rPr>
+        <w:t>脚本列表：位于地形浏览器的菜单栏中</w:t>
+      </w:r>
+    </w:p>
+    <w:p>
+      <w:pPr>
+        <w:ind w:firstLineChars="200" w:firstLine="440"/>
+        <w:rPr>
+          <w:rFonts w:ascii="Times New Roman" w:eastAsia="宋体" w:hAnsi="Times New Roman" w:cs="Times New Roman"/>
+        </w:rPr>
+      </w:pPr>
+      <w:r>
+        <w:rPr>
+          <w:rFonts w:ascii="Times New Roman" w:eastAsia="宋体" w:hAnsi="Times New Roman" w:cs="Times New Roman" w:hint="eastAsia"/>
+        </w:rPr>
+        <w:t>路径点列表：位于地形浏览器的菜单栏中，支持快速定位路径点，显示引用该路径点的脚本、小队或触发</w:t>
+      </w:r>
+    </w:p>
+    <w:p>
+      <w:pPr>
+        <w:ind w:firstLineChars="200" w:firstLine="440"/>
+        <w:rPr>
+          <w:rFonts w:ascii="Times New Roman" w:eastAsia="宋体" w:hAnsi="Times New Roman" w:cs="Times New Roman"/>
+        </w:rPr>
+      </w:pPr>
+      <w:r>
+        <w:rPr>
+          <w:rFonts w:ascii="Times New Roman" w:eastAsia="宋体" w:hAnsi="Times New Roman" w:cs="Times New Roman" w:hint="eastAsia"/>
+        </w:rPr>
+        <w:t>全局搜索：位于地形浏览器的“地形</w:t>
+      </w:r>
+      <w:r>
+        <w:rPr>
+          <w:rFonts w:ascii="Times New Roman" w:eastAsia="宋体" w:hAnsi="Times New Roman" w:cs="Times New Roman" w:hint="eastAsia"/>
+        </w:rPr>
+        <w:t>/</w:t>
+      </w:r>
+      <w:r>
+        <w:rPr>
+          <w:rFonts w:ascii="Times New Roman" w:eastAsia="宋体" w:hAnsi="Times New Roman" w:cs="Times New Roman" w:hint="eastAsia"/>
+        </w:rPr>
+        <w:t>覆盖图”一栏中，支持搜索物品浏览器、地图单位、地形浏览器、各种编辑器的列表框、路径点、坐标。搜索文本支持通配符</w:t>
+      </w:r>
+      <w:r>
+        <w:rPr>
+          <w:rFonts w:ascii="Times New Roman" w:eastAsia="宋体" w:hAnsi="Times New Roman" w:cs="Times New Roman" w:hint="eastAsia"/>
+        </w:rPr>
+        <w:t>*</w:t>
+      </w:r>
+      <w:r>
+        <w:rPr>
+          <w:rFonts w:ascii="Times New Roman" w:eastAsia="宋体" w:hAnsi="Times New Roman" w:cs="Times New Roman" w:hint="eastAsia"/>
+        </w:rPr>
+        <w:t>和</w:t>
+      </w:r>
+      <w:r>
+        <w:rPr>
+          <w:rFonts w:ascii="Times New Roman" w:eastAsia="宋体" w:hAnsi="Times New Roman" w:cs="Times New Roman" w:hint="eastAsia"/>
+        </w:rPr>
+        <w:t>|</w:t>
+      </w:r>
+      <w:r>
+        <w:rPr>
+          <w:rFonts w:ascii="Times New Roman" w:eastAsia="宋体" w:hAnsi="Times New Roman" w:cs="Times New Roman" w:hint="eastAsia"/>
+        </w:rPr>
         <w:lastRenderedPageBreak/>
-        <w:t>属性查看：位于物品浏览器中，可以实时显示鼠标所指对象的各类属性</w:t>
-      </w:r>
-      <w:r>
-        <w:rPr>
-          <w:rFonts w:ascii="Times New Roman" w:eastAsia="宋体" w:hAnsi="Times New Roman" w:cs="Times New Roman" w:hint="eastAsia"/>
-        </w:rPr>
-        <w:t>，如单位属性、路径点关联的触发或小队、武器射程、地表类型等</w:t>
-      </w:r>
-    </w:p>
-    <w:p>
-      <w:pPr>
-        <w:ind w:firstLineChars="200" w:firstLine="440"/>
-        <w:rPr>
-          <w:rFonts w:ascii="Times New Roman" w:eastAsia="宋体" w:hAnsi="Times New Roman" w:cs="Times New Roman"/>
-        </w:rPr>
-      </w:pPr>
-      <w:r>
-        <w:rPr>
-          <w:rFonts w:ascii="Times New Roman" w:eastAsia="宋体" w:hAnsi="Times New Roman" w:cs="Times New Roman" w:hint="eastAsia"/>
-        </w:rPr>
-        <w:t>绘制连接地形：位于物品浏览器中，可以以地形块为单位，根据鼠标相对位置，自动绘制如悬崖、海岸、小路等连接地形。相较于</w:t>
-      </w:r>
-      <w:r>
-        <w:rPr>
-          <w:rFonts w:ascii="Times New Roman" w:eastAsia="宋体" w:hAnsi="Times New Roman" w:cs="Times New Roman" w:hint="eastAsia"/>
-        </w:rPr>
-        <w:t>WAE</w:t>
-      </w:r>
-      <w:r>
-        <w:rPr>
-          <w:rFonts w:ascii="Times New Roman" w:eastAsia="宋体" w:hAnsi="Times New Roman" w:cs="Times New Roman" w:hint="eastAsia"/>
-        </w:rPr>
-        <w:t>的同类功能，提供了更加精细的控制权</w:t>
-      </w:r>
-    </w:p>
-    <w:p>
-      <w:pPr>
-        <w:ind w:firstLineChars="200" w:firstLine="440"/>
-        <w:rPr>
-          <w:rFonts w:ascii="Times New Roman" w:eastAsia="宋体" w:hAnsi="Times New Roman" w:cs="Times New Roman"/>
-        </w:rPr>
-      </w:pPr>
-      <w:r>
-        <w:rPr>
-          <w:rFonts w:ascii="Times New Roman" w:eastAsia="宋体" w:hAnsi="Times New Roman" w:cs="Times New Roman" w:hint="eastAsia"/>
-        </w:rPr>
-        <w:t>重载地图：支持快捷重新打开当前地图，快捷键为</w:t>
-      </w:r>
-      <w:r>
-        <w:rPr>
-          <w:rFonts w:ascii="Times New Roman" w:eastAsia="宋体" w:hAnsi="Times New Roman" w:cs="Times New Roman" w:hint="eastAsia"/>
-        </w:rPr>
-        <w:t>Ctrl+Shift+O</w:t>
-      </w:r>
-    </w:p>
-    <w:p>
-      <w:pPr>
-        <w:ind w:firstLineChars="200" w:firstLine="440"/>
-        <w:rPr>
-          <w:rFonts w:ascii="Times New Roman" w:eastAsia="宋体" w:hAnsi="Times New Roman" w:cs="Times New Roman"/>
-        </w:rPr>
-      </w:pPr>
-      <w:r>
-        <w:rPr>
-          <w:rFonts w:ascii="Times New Roman" w:eastAsia="宋体" w:hAnsi="Times New Roman" w:cs="Times New Roman" w:hint="eastAsia"/>
-        </w:rPr>
-        <w:t>重新加载游戏目录：当检测到打开的地图文件位于另一个尤复游戏文件夹下时，会提示是否重新加载对应目录的游戏资源</w:t>
-      </w:r>
-    </w:p>
-    <w:p>
-      <w:pPr>
-        <w:ind w:firstLineChars="200" w:firstLine="440"/>
-        <w:rPr>
-          <w:rFonts w:ascii="Times New Roman" w:eastAsia="宋体" w:hAnsi="Times New Roman" w:cs="Times New Roman"/>
-        </w:rPr>
-      </w:pPr>
-      <w:r>
-        <w:rPr>
-          <w:rFonts w:ascii="Times New Roman" w:eastAsia="宋体" w:hAnsi="Times New Roman" w:cs="Times New Roman" w:hint="eastAsia"/>
-        </w:rPr>
-        <w:t>CSF</w:t>
-      </w:r>
-      <w:r>
-        <w:rPr>
-          <w:rFonts w:ascii="Times New Roman" w:eastAsia="宋体" w:hAnsi="Times New Roman" w:cs="Times New Roman" w:hint="eastAsia"/>
-        </w:rPr>
-        <w:t>浏览器：可以浏览、搜索当前加载的全部</w:t>
-      </w:r>
-      <w:r>
-        <w:rPr>
-          <w:rFonts w:ascii="Times New Roman" w:eastAsia="宋体" w:hAnsi="Times New Roman" w:cs="Times New Roman" w:hint="eastAsia"/>
-        </w:rPr>
-        <w:t>CSF</w:t>
-      </w:r>
-      <w:r>
-        <w:rPr>
-          <w:rFonts w:ascii="Times New Roman" w:eastAsia="宋体" w:hAnsi="Times New Roman" w:cs="Times New Roman" w:hint="eastAsia"/>
-        </w:rPr>
-        <w:t>文本，也可以立即重新加载</w:t>
-      </w:r>
-      <w:r>
-        <w:rPr>
-          <w:rFonts w:ascii="Times New Roman" w:eastAsia="宋体" w:hAnsi="Times New Roman" w:cs="Times New Roman" w:hint="eastAsia"/>
-        </w:rPr>
-        <w:t>CSF</w:t>
-      </w:r>
-      <w:r>
-        <w:rPr>
-          <w:rFonts w:ascii="Times New Roman" w:eastAsia="宋体" w:hAnsi="Times New Roman" w:cs="Times New Roman" w:hint="eastAsia"/>
-        </w:rPr>
-        <w:t>文件，还可以快捷为触发事件的对应参数选择文本标签</w:t>
-      </w:r>
-    </w:p>
-    <w:p>
-      <w:pPr>
-        <w:ind w:firstLineChars="200" w:firstLine="440"/>
-        <w:rPr>
-          <w:rFonts w:ascii="Times New Roman" w:eastAsia="宋体" w:hAnsi="Times New Roman" w:cs="Times New Roman"/>
-        </w:rPr>
-      </w:pPr>
-      <w:r>
-        <w:rPr>
-          <w:rFonts w:ascii="Times New Roman" w:eastAsia="宋体" w:hAnsi="Times New Roman" w:cs="Times New Roman" w:hint="eastAsia"/>
-        </w:rPr>
-        <w:t>LLF</w:t>
-      </w:r>
-      <w:r>
-        <w:rPr>
-          <w:rFonts w:ascii="Times New Roman" w:eastAsia="宋体" w:hAnsi="Times New Roman" w:cs="Times New Roman" w:hint="eastAsia"/>
-        </w:rPr>
-        <w:t>与</w:t>
-      </w:r>
-      <w:r>
-        <w:rPr>
-          <w:rFonts w:ascii="Times New Roman" w:eastAsia="宋体" w:hAnsi="Times New Roman" w:cs="Times New Roman" w:hint="eastAsia"/>
-        </w:rPr>
-        <w:t>ECS</w:t>
-      </w:r>
-      <w:r>
-        <w:rPr>
-          <w:rFonts w:ascii="Times New Roman" w:eastAsia="宋体" w:hAnsi="Times New Roman" w:cs="Times New Roman" w:hint="eastAsia"/>
-        </w:rPr>
-        <w:t>格式：支持</w:t>
-      </w:r>
-      <w:r>
-        <w:rPr>
-          <w:rFonts w:ascii="Times New Roman" w:eastAsia="宋体" w:hAnsi="Times New Roman" w:cs="Times New Roman" w:hint="eastAsia"/>
-        </w:rPr>
-        <w:t>LLF</w:t>
-      </w:r>
-      <w:r>
-        <w:rPr>
-          <w:rFonts w:ascii="Times New Roman" w:eastAsia="宋体" w:hAnsi="Times New Roman" w:cs="Times New Roman" w:hint="eastAsia"/>
-        </w:rPr>
-        <w:t>与</w:t>
-      </w:r>
-      <w:r>
-        <w:rPr>
-          <w:rFonts w:ascii="Times New Roman" w:eastAsia="宋体" w:hAnsi="Times New Roman" w:cs="Times New Roman" w:hint="eastAsia"/>
-        </w:rPr>
-        <w:t>ECS</w:t>
-      </w:r>
-      <w:r>
-        <w:rPr>
-          <w:rFonts w:ascii="Times New Roman" w:eastAsia="宋体" w:hAnsi="Times New Roman" w:cs="Times New Roman" w:hint="eastAsia"/>
-        </w:rPr>
-        <w:t>格式的</w:t>
-      </w:r>
-      <w:r>
-        <w:rPr>
-          <w:rFonts w:ascii="Times New Roman" w:eastAsia="宋体" w:hAnsi="Times New Roman" w:cs="Times New Roman" w:hint="eastAsia"/>
-        </w:rPr>
-        <w:t>字符串表</w:t>
-      </w:r>
-      <w:r>
-        <w:rPr>
-          <w:rFonts w:ascii="Times New Roman" w:eastAsia="宋体" w:hAnsi="Times New Roman" w:cs="Times New Roman" w:hint="eastAsia"/>
-        </w:rPr>
-        <w:t>（</w:t>
-      </w:r>
-      <w:r>
-        <w:rPr>
-          <w:rFonts w:ascii="Times New Roman" w:eastAsia="宋体" w:hAnsi="Times New Roman" w:cs="Times New Roman" w:hint="eastAsia"/>
-        </w:rPr>
-        <w:t>Stringtable</w:t>
-      </w:r>
-      <w:r>
-        <w:rPr>
-          <w:rFonts w:ascii="Times New Roman" w:eastAsia="宋体" w:hAnsi="Times New Roman" w:cs="Times New Roman" w:hint="eastAsia"/>
-        </w:rPr>
-        <w:t>）文件读取</w:t>
-      </w:r>
-    </w:p>
-    <w:p>
-      <w:pPr>
-        <w:ind w:firstLineChars="200" w:firstLine="440"/>
-        <w:rPr>
-          <w:rFonts w:ascii="Times New Roman" w:eastAsia="宋体" w:hAnsi="Times New Roman" w:cs="Times New Roman"/>
-        </w:rPr>
-      </w:pPr>
-      <w:r>
-        <w:rPr>
-          <w:rFonts w:ascii="Times New Roman" w:eastAsia="宋体" w:hAnsi="Times New Roman" w:cs="Times New Roman" w:hint="eastAsia"/>
-        </w:rPr>
-        <w:t>下拉菜单内搜索：触发、作战小队、特遣部队、动作脚本、</w:t>
-      </w:r>
-      <w:r>
-        <w:rPr>
-          <w:rFonts w:ascii="Times New Roman" w:eastAsia="宋体" w:hAnsi="Times New Roman" w:cs="Times New Roman" w:hint="eastAsia"/>
-        </w:rPr>
-        <w:t>AI</w:t>
-      </w:r>
-      <w:r>
-        <w:rPr>
-          <w:rFonts w:ascii="Times New Roman" w:eastAsia="宋体" w:hAnsi="Times New Roman" w:cs="Times New Roman" w:hint="eastAsia"/>
-        </w:rPr>
-        <w:t>编辑器的下拉菜单均支持直接输入文本，搜索对应标签</w:t>
-      </w:r>
-      <w:r>
-        <w:rPr>
-          <w:rFonts w:ascii="Times New Roman" w:eastAsia="宋体" w:hAnsi="Times New Roman" w:cs="Times New Roman" w:hint="eastAsia"/>
-        </w:rPr>
-        <w:t>支持使用通配符</w:t>
-      </w:r>
-      <w:r>
-        <w:rPr>
-          <w:rFonts w:ascii="Times New Roman" w:eastAsia="宋体" w:hAnsi="Times New Roman" w:cs="Times New Roman" w:hint="eastAsia"/>
-        </w:rPr>
-        <w:t>*</w:t>
-      </w:r>
-      <w:r>
-        <w:rPr>
-          <w:rFonts w:ascii="Times New Roman" w:eastAsia="宋体" w:hAnsi="Times New Roman" w:cs="Times New Roman" w:hint="eastAsia"/>
-        </w:rPr>
-        <w:t>与</w:t>
-      </w:r>
-      <w:r>
-        <w:rPr>
-          <w:rFonts w:ascii="Times New Roman" w:eastAsia="宋体" w:hAnsi="Times New Roman" w:cs="Times New Roman" w:hint="eastAsia"/>
-        </w:rPr>
-        <w:t>|</w:t>
-      </w:r>
-    </w:p>
-    <w:p>
-      <w:pPr>
-        <w:ind w:firstLineChars="200" w:firstLine="440"/>
-        <w:rPr>
-          <w:rFonts w:ascii="Times New Roman" w:eastAsia="宋体" w:hAnsi="Times New Roman" w:cs="Times New Roman"/>
-        </w:rPr>
-      </w:pPr>
-      <w:r>
-        <w:rPr>
-          <w:rFonts w:ascii="Times New Roman" w:eastAsia="宋体" w:hAnsi="Times New Roman" w:cs="Times New Roman" w:hint="eastAsia"/>
-        </w:rPr>
-        <w:t>查找引用：触发、作战小队、特遣部队、动作脚本编辑器新增“查找引用”按键，可以查找引用了当前对象的对象</w:t>
-      </w:r>
-    </w:p>
-    <w:p>
-      <w:pPr>
-        <w:ind w:firstLineChars="200" w:firstLine="440"/>
-        <w:rPr>
-          <w:rFonts w:ascii="Times New Roman" w:eastAsia="宋体" w:hAnsi="Times New Roman" w:cs="Times New Roman"/>
-        </w:rPr>
-      </w:pPr>
-      <w:r>
-        <w:rPr>
-          <w:rFonts w:ascii="Times New Roman" w:eastAsia="宋体" w:hAnsi="Times New Roman" w:cs="Times New Roman" w:hint="eastAsia"/>
-        </w:rPr>
-        <w:t>自动计算</w:t>
-      </w:r>
-      <w:r>
-        <w:rPr>
-          <w:rFonts w:ascii="Times New Roman" w:eastAsia="宋体" w:hAnsi="Times New Roman" w:cs="Times New Roman" w:hint="eastAsia"/>
-        </w:rPr>
-        <w:t>LAT</w:t>
-      </w:r>
-      <w:r>
-        <w:rPr>
-          <w:rFonts w:ascii="Times New Roman" w:eastAsia="宋体" w:hAnsi="Times New Roman" w:cs="Times New Roman" w:hint="eastAsia"/>
-        </w:rPr>
-        <w:t>：位于</w:t>
-      </w:r>
-      <w:r>
-        <w:rPr>
-          <w:rFonts w:ascii="Times New Roman" w:eastAsia="宋体" w:hAnsi="Times New Roman" w:cs="Times New Roman" w:hint="eastAsia"/>
-        </w:rPr>
-        <w:t>菜单栏</w:t>
-      </w:r>
-      <w:r>
-        <w:rPr>
-          <w:rFonts w:ascii="Times New Roman" w:eastAsia="宋体" w:hAnsi="Times New Roman" w:cs="Times New Roman" w:hint="eastAsia"/>
-        </w:rPr>
-        <w:t>-</w:t>
-      </w:r>
-      <w:r>
-        <w:rPr>
-          <w:rFonts w:ascii="Times New Roman" w:eastAsia="宋体" w:hAnsi="Times New Roman" w:cs="Times New Roman" w:hint="eastAsia"/>
-        </w:rPr>
-        <w:t>地图工具中，会按照游戏引擎逻辑重绘全图的</w:t>
-      </w:r>
-      <w:r>
-        <w:rPr>
-          <w:rFonts w:ascii="Times New Roman" w:eastAsia="宋体" w:hAnsi="Times New Roman" w:cs="Times New Roman" w:hint="eastAsia"/>
-        </w:rPr>
-        <w:t>LAT</w:t>
-      </w:r>
-    </w:p>
-    <w:p>
-      <w:pPr>
-        <w:ind w:firstLineChars="200" w:firstLine="440"/>
-        <w:rPr>
-          <w:rFonts w:ascii="Times New Roman" w:eastAsia="宋体" w:hAnsi="Times New Roman" w:cs="Times New Roman"/>
-        </w:rPr>
-      </w:pPr>
-      <w:r>
-        <w:rPr>
-          <w:rFonts w:ascii="Times New Roman" w:eastAsia="宋体" w:hAnsi="Times New Roman" w:cs="Times New Roman" w:hint="eastAsia"/>
-        </w:rPr>
-        <w:t>重绘水面：位于</w:t>
-      </w:r>
-      <w:r>
-        <w:rPr>
-          <w:rFonts w:ascii="Times New Roman" w:eastAsia="宋体" w:hAnsi="Times New Roman" w:cs="Times New Roman" w:hint="eastAsia"/>
-        </w:rPr>
-        <w:t>菜单栏</w:t>
-      </w:r>
-      <w:r>
-        <w:rPr>
-          <w:rFonts w:ascii="Times New Roman" w:eastAsia="宋体" w:hAnsi="Times New Roman" w:cs="Times New Roman" w:hint="eastAsia"/>
-        </w:rPr>
-        <w:t>-</w:t>
-      </w:r>
-      <w:r>
-        <w:rPr>
-          <w:rFonts w:ascii="Times New Roman" w:eastAsia="宋体" w:hAnsi="Times New Roman" w:cs="Times New Roman" w:hint="eastAsia"/>
-        </w:rPr>
-        <w:t>地图工具中，会重新生成全图水面，消除不完整的水面</w:t>
-      </w:r>
-    </w:p>
-    <w:p>
-      <w:pPr>
-        <w:ind w:firstLineChars="200" w:firstLine="440"/>
-        <w:rPr>
-          <w:rFonts w:ascii="Times New Roman" w:eastAsia="宋体" w:hAnsi="Times New Roman" w:cs="Times New Roman"/>
-        </w:rPr>
-      </w:pPr>
-      <w:r>
-        <w:rPr>
-          <w:rFonts w:ascii="Times New Roman" w:eastAsia="宋体" w:hAnsi="Times New Roman" w:cs="Times New Roman" w:hint="eastAsia"/>
-        </w:rPr>
-        <w:t>军衔显示：可以显示地图上单位的经验等级</w:t>
-      </w:r>
-    </w:p>
-    <w:p>
-      <w:pPr>
-        <w:ind w:firstLineChars="200" w:firstLine="440"/>
-        <w:rPr>
-          <w:rFonts w:ascii="Times New Roman" w:eastAsia="宋体" w:hAnsi="Times New Roman" w:cs="Times New Roman"/>
-        </w:rPr>
-      </w:pPr>
-      <w:r>
-        <w:rPr>
-          <w:rFonts w:ascii="Times New Roman" w:eastAsia="宋体" w:hAnsi="Times New Roman" w:cs="Times New Roman" w:hint="eastAsia"/>
-        </w:rPr>
-        <w:t>不可通行单元显示：位于菜单栏</w:t>
-      </w:r>
-      <w:r>
-        <w:rPr>
-          <w:rFonts w:ascii="Times New Roman" w:eastAsia="宋体" w:hAnsi="Times New Roman" w:cs="Times New Roman" w:hint="eastAsia"/>
-        </w:rPr>
-        <w:t>-</w:t>
-      </w:r>
-      <w:r>
-        <w:rPr>
-          <w:rFonts w:ascii="Times New Roman" w:eastAsia="宋体" w:hAnsi="Times New Roman" w:cs="Times New Roman" w:hint="eastAsia"/>
-        </w:rPr>
-        <w:t>图层中，可以显示所有单位都无法到达的单元格</w:t>
-      </w:r>
-    </w:p>
-    <w:p>
-      <w:pPr>
-        <w:ind w:firstLineChars="200" w:firstLine="440"/>
-        <w:rPr>
-          <w:rFonts w:ascii="Times New Roman" w:eastAsia="宋体" w:hAnsi="Times New Roman" w:cs="Times New Roman"/>
-        </w:rPr>
-      </w:pPr>
-      <w:r>
-        <w:rPr>
-          <w:rFonts w:ascii="Times New Roman" w:eastAsia="宋体" w:hAnsi="Times New Roman" w:cs="Times New Roman" w:hint="eastAsia"/>
-        </w:rPr>
-        <w:t>建筑、步兵、车辆、飞行器、基地节点、单元标记筛选：位于菜单栏</w:t>
-      </w:r>
-      <w:r>
-        <w:rPr>
-          <w:rFonts w:ascii="Times New Roman" w:eastAsia="宋体" w:hAnsi="Times New Roman" w:cs="Times New Roman" w:hint="eastAsia"/>
-        </w:rPr>
-        <w:t>-</w:t>
-      </w:r>
-      <w:r>
-        <w:rPr>
-          <w:rFonts w:ascii="Times New Roman" w:eastAsia="宋体" w:hAnsi="Times New Roman" w:cs="Times New Roman" w:hint="eastAsia"/>
-        </w:rPr>
-        <w:t>图层中，可以设置多种条件，仅显示符合条件的对象</w:t>
-      </w:r>
-    </w:p>
-    <w:p>
-      <w:pPr>
-        <w:ind w:firstLineChars="200" w:firstLine="440"/>
-        <w:rPr>
-          <w:rFonts w:ascii="Times New Roman" w:eastAsia="宋体" w:hAnsi="Times New Roman" w:cs="Times New Roman"/>
-        </w:rPr>
-      </w:pPr>
-      <w:r>
-        <w:rPr>
-          <w:rFonts w:ascii="Times New Roman" w:eastAsia="宋体" w:hAnsi="Times New Roman" w:cs="Times New Roman" w:hint="eastAsia"/>
-        </w:rPr>
-        <w:t>标签列表：位于地形浏览器的菜单栏中，支持查阅触发与关联对象</w:t>
-      </w:r>
-    </w:p>
-    <w:p>
-      <w:pPr>
-        <w:ind w:firstLineChars="200" w:firstLine="440"/>
-        <w:rPr>
-          <w:rFonts w:ascii="Times New Roman" w:eastAsia="宋体" w:hAnsi="Times New Roman" w:cs="Times New Roman"/>
-        </w:rPr>
-      </w:pPr>
-      <w:r>
-        <w:rPr>
-          <w:rFonts w:ascii="Times New Roman" w:eastAsia="宋体" w:hAnsi="Times New Roman" w:cs="Times New Roman" w:hint="eastAsia"/>
-        </w:rPr>
-        <w:t>小队列表：位于地形浏览器的菜单栏中</w:t>
-      </w:r>
-    </w:p>
-    <w:p>
-      <w:pPr>
-        <w:ind w:firstLineChars="200" w:firstLine="440"/>
-        <w:rPr>
-          <w:rFonts w:ascii="Times New Roman" w:eastAsia="宋体" w:hAnsi="Times New Roman" w:cs="Times New Roman"/>
-        </w:rPr>
-      </w:pPr>
-      <w:r>
-        <w:rPr>
-          <w:rFonts w:ascii="Times New Roman" w:eastAsia="宋体" w:hAnsi="Times New Roman" w:cs="Times New Roman" w:hint="eastAsia"/>
-        </w:rPr>
-        <w:t>特遣列表：位于地形浏览器的菜单栏中</w:t>
-      </w:r>
-    </w:p>
-    <w:p>
-      <w:pPr>
-        <w:ind w:firstLineChars="200" w:firstLine="440"/>
-        <w:rPr>
-          <w:rFonts w:ascii="Times New Roman" w:eastAsia="宋体" w:hAnsi="Times New Roman" w:cs="Times New Roman"/>
-        </w:rPr>
-      </w:pPr>
-      <w:r>
-        <w:rPr>
-          <w:rFonts w:ascii="Times New Roman" w:eastAsia="宋体" w:hAnsi="Times New Roman" w:cs="Times New Roman" w:hint="eastAsia"/>
-        </w:rPr>
-        <w:t>脚本列表：位于地形浏览器的菜单栏中</w:t>
-      </w:r>
-    </w:p>
-    <w:p>
-      <w:pPr>
-        <w:ind w:firstLineChars="200" w:firstLine="440"/>
-        <w:rPr>
-          <w:rFonts w:ascii="Times New Roman" w:eastAsia="宋体" w:hAnsi="Times New Roman" w:cs="Times New Roman"/>
-        </w:rPr>
-      </w:pPr>
-      <w:r>
-        <w:rPr>
-          <w:rFonts w:ascii="Times New Roman" w:eastAsia="宋体" w:hAnsi="Times New Roman" w:cs="Times New Roman" w:hint="eastAsia"/>
-        </w:rPr>
-        <w:t>路径点列表：位于地形浏览器的菜单栏中，支持快速定位路径点，显示引用该路径点的脚本、小队或触发</w:t>
-      </w:r>
-    </w:p>
-    <w:p>
-      <w:pPr>
-        <w:ind w:firstLineChars="200" w:firstLine="440"/>
-        <w:rPr>
-          <w:rFonts w:ascii="Times New Roman" w:eastAsia="宋体" w:hAnsi="Times New Roman" w:cs="Times New Roman"/>
-        </w:rPr>
-      </w:pPr>
-      <w:r>
-        <w:rPr>
-          <w:rFonts w:ascii="Times New Roman" w:eastAsia="宋体" w:hAnsi="Times New Roman" w:cs="Times New Roman" w:hint="eastAsia"/>
-        </w:rPr>
-        <w:t>全局搜索：位于地形浏览器的“地形</w:t>
-      </w:r>
-      <w:r>
-        <w:rPr>
-          <w:rFonts w:ascii="Times New Roman" w:eastAsia="宋体" w:hAnsi="Times New Roman" w:cs="Times New Roman" w:hint="eastAsia"/>
-        </w:rPr>
-        <w:t>/</w:t>
-      </w:r>
-      <w:r>
-        <w:rPr>
-          <w:rFonts w:ascii="Times New Roman" w:eastAsia="宋体" w:hAnsi="Times New Roman" w:cs="Times New Roman" w:hint="eastAsia"/>
-        </w:rPr>
-        <w:t>覆盖图”一栏中，支持搜索物品浏览器、地图单位、地形浏览器、各种编辑器的列表框、路径点、坐标。搜索文本支持通配符</w:t>
-      </w:r>
-      <w:r>
-        <w:rPr>
-          <w:rFonts w:ascii="Times New Roman" w:eastAsia="宋体" w:hAnsi="Times New Roman" w:cs="Times New Roman" w:hint="eastAsia"/>
-        </w:rPr>
-        <w:t>*</w:t>
-      </w:r>
-      <w:r>
-        <w:rPr>
-          <w:rFonts w:ascii="Times New Roman" w:eastAsia="宋体" w:hAnsi="Times New Roman" w:cs="Times New Roman" w:hint="eastAsia"/>
-        </w:rPr>
-        <w:t>和</w:t>
-      </w:r>
-      <w:r>
-        <w:rPr>
-          <w:rFonts w:ascii="Times New Roman" w:eastAsia="宋体" w:hAnsi="Times New Roman" w:cs="Times New Roman" w:hint="eastAsia"/>
-        </w:rPr>
-        <w:t>|</w:t>
-      </w:r>
-      <w:r>
-        <w:rPr>
-          <w:rFonts w:ascii="Times New Roman" w:eastAsia="宋体" w:hAnsi="Times New Roman" w:cs="Times New Roman" w:hint="eastAsia"/>
-        </w:rPr>
-        <w:t>进行匹配，支持精确匹配，默认模糊匹配下会自动转换大小写、简繁体。对单位支持</w:t>
-      </w:r>
-      <w:r>
-        <w:rPr>
-          <w:rFonts w:ascii="Times New Roman" w:eastAsia="宋体" w:hAnsi="Times New Roman" w:cs="Times New Roman" w:hint="eastAsia"/>
-        </w:rPr>
-        <w:lastRenderedPageBreak/>
-        <w:t>格式刷筛选，在格式刷中设定好参数，再执行搜索即可</w:t>
+        <w:t>进行匹配，支持精确匹配，默认模糊匹配下会自动转换大小写、简繁体。对单位支持格式刷筛选，在格式刷中设定好参数，再执行搜索即可</w:t>
       </w:r>
     </w:p>
     <w:p>
@@ -13452,6 +13470,7 @@
         <w:rPr>
           <w:rFonts w:ascii="Times New Roman" w:eastAsia="宋体" w:hAnsi="Times New Roman" w:cs="Times New Roman" w:hint="eastAsia"/>
         </w:rPr>
+        <w:lastRenderedPageBreak/>
         <w:t>AI</w:t>
       </w:r>
       <w:r>
@@ -13484,8 +13503,516 @@
         <w:rPr>
           <w:rFonts w:ascii="Times New Roman" w:eastAsia="宋体" w:hAnsi="Times New Roman" w:cs="Times New Roman" w:hint="eastAsia"/>
         </w:rPr>
+        <w:t>单人任务设置：新增了部分全局设置选项</w:t>
+      </w:r>
+    </w:p>
+    <w:p>
+      <w:pPr>
+        <w:ind w:firstLineChars="200" w:firstLine="440"/>
+        <w:rPr>
+          <w:rFonts w:ascii="Times New Roman" w:eastAsia="宋体" w:hAnsi="Times New Roman" w:cs="Times New Roman"/>
+        </w:rPr>
+      </w:pPr>
+      <w:r>
+        <w:rPr>
+          <w:rFonts w:ascii="Times New Roman" w:eastAsia="宋体" w:hAnsi="Times New Roman" w:cs="Times New Roman" w:hint="eastAsia"/>
+        </w:rPr>
+        <w:t>INI</w:t>
+      </w:r>
+      <w:r>
+        <w:rPr>
+          <w:rFonts w:ascii="Times New Roman" w:eastAsia="宋体" w:hAnsi="Times New Roman" w:cs="Times New Roman" w:hint="eastAsia"/>
+        </w:rPr>
+        <w:t>编辑器：完全重写的编辑器，使用列表显示</w:t>
+      </w:r>
+      <w:r>
+        <w:rPr>
+          <w:rFonts w:ascii="Times New Roman" w:eastAsia="宋体" w:hAnsi="Times New Roman" w:cs="Times New Roman" w:hint="eastAsia"/>
+        </w:rPr>
+        <w:t>INI</w:t>
+      </w:r>
+      <w:r>
+        <w:rPr>
+          <w:rFonts w:ascii="Times New Roman" w:eastAsia="宋体" w:hAnsi="Times New Roman" w:cs="Times New Roman" w:hint="eastAsia"/>
+        </w:rPr>
+        <w:t>小节，一个文本编辑框显示小节内的全部内容，可以直接进行任意编辑，如同使用文本编辑器一样。新增了“从文本导入”按钮，可以直接粘贴一段</w:t>
+      </w:r>
+      <w:r>
+        <w:rPr>
+          <w:rFonts w:ascii="Times New Roman" w:eastAsia="宋体" w:hAnsi="Times New Roman" w:cs="Times New Roman" w:hint="eastAsia"/>
+        </w:rPr>
+        <w:t>INI</w:t>
+      </w:r>
+      <w:r>
+        <w:rPr>
+          <w:rFonts w:ascii="Times New Roman" w:eastAsia="宋体" w:hAnsi="Times New Roman" w:cs="Times New Roman" w:hint="eastAsia"/>
+        </w:rPr>
+        <w:t>文本进行导入。</w:t>
+      </w:r>
+      <w:r>
+        <w:rPr>
+          <w:rFonts w:ascii="Times New Roman" w:eastAsia="宋体" w:hAnsi="Times New Roman" w:cs="Times New Roman" w:hint="eastAsia"/>
+        </w:rPr>
+        <w:t>INI</w:t>
+      </w:r>
+      <w:r>
+        <w:rPr>
+          <w:rFonts w:ascii="Times New Roman" w:eastAsia="宋体" w:hAnsi="Times New Roman" w:cs="Times New Roman" w:hint="eastAsia"/>
+        </w:rPr>
+        <w:t>编辑器支持缩放大小和最大化</w:t>
+      </w:r>
+      <w:r>
+        <w:rPr>
+          <w:rFonts w:ascii="Times New Roman" w:eastAsia="宋体" w:hAnsi="Times New Roman" w:cs="Times New Roman" w:hint="eastAsia"/>
+        </w:rPr>
+        <w:t>。支持编辑地图对象的小节，改动会即刻生效</w:t>
+      </w:r>
+    </w:p>
+    <w:p>
+      <w:pPr>
+        <w:ind w:firstLineChars="200" w:firstLine="440"/>
+        <w:rPr>
+          <w:rFonts w:ascii="Times New Roman" w:eastAsia="宋体" w:hAnsi="Times New Roman" w:cs="Times New Roman"/>
+        </w:rPr>
+      </w:pPr>
+      <w:r>
+        <w:rPr>
+          <w:rFonts w:ascii="Times New Roman" w:eastAsia="宋体" w:hAnsi="Times New Roman" w:cs="Times New Roman" w:hint="eastAsia"/>
+        </w:rPr>
+        <w:t>LAT</w:t>
+      </w:r>
+      <w:r>
+        <w:rPr>
+          <w:rFonts w:ascii="Times New Roman" w:eastAsia="宋体" w:hAnsi="Times New Roman" w:cs="Times New Roman" w:hint="eastAsia"/>
+        </w:rPr>
+        <w:t>系统：重写了</w:t>
+      </w:r>
+      <w:r>
+        <w:rPr>
+          <w:rFonts w:ascii="Times New Roman" w:eastAsia="宋体" w:hAnsi="Times New Roman" w:cs="Times New Roman" w:hint="eastAsia"/>
+        </w:rPr>
+        <w:t>LAT</w:t>
+      </w:r>
+      <w:r>
+        <w:rPr>
+          <w:rFonts w:ascii="Times New Roman" w:eastAsia="宋体" w:hAnsi="Times New Roman" w:cs="Times New Roman" w:hint="eastAsia"/>
+        </w:rPr>
+        <w:t>逻辑，在支持原版</w:t>
+      </w:r>
+      <w:r>
+        <w:rPr>
+          <w:rFonts w:ascii="Times New Roman" w:eastAsia="宋体" w:hAnsi="Times New Roman" w:cs="Times New Roman" w:hint="eastAsia"/>
+        </w:rPr>
+        <w:t>LAT</w:t>
+      </w:r>
+      <w:r>
+        <w:rPr>
+          <w:rFonts w:ascii="Times New Roman" w:eastAsia="宋体" w:hAnsi="Times New Roman" w:cs="Times New Roman" w:hint="eastAsia"/>
+        </w:rPr>
+        <w:t>地形，让他们与游戏引擎内一致（如水泥地会自动与公路硬连接）的同时，支持在</w:t>
+      </w:r>
+      <w:r>
+        <w:rPr>
+          <w:rFonts w:ascii="Times New Roman" w:eastAsia="宋体" w:hAnsi="Times New Roman" w:cs="Times New Roman" w:hint="eastAsia"/>
+        </w:rPr>
+        <w:t>FAData</w:t>
+      </w:r>
+      <w:r>
+        <w:rPr>
+          <w:rFonts w:ascii="Times New Roman" w:eastAsia="宋体" w:hAnsi="Times New Roman" w:cs="Times New Roman" w:hint="eastAsia"/>
+        </w:rPr>
+        <w:t>中自定义新的</w:t>
+      </w:r>
+      <w:r>
+        <w:rPr>
+          <w:rFonts w:ascii="Times New Roman" w:eastAsia="宋体" w:hAnsi="Times New Roman" w:cs="Times New Roman" w:hint="eastAsia"/>
+        </w:rPr>
+        <w:t>LAT</w:t>
+      </w:r>
+      <w:r>
+        <w:rPr>
+          <w:rFonts w:ascii="Times New Roman" w:eastAsia="宋体" w:hAnsi="Times New Roman" w:cs="Times New Roman" w:hint="eastAsia"/>
+        </w:rPr>
+        <w:t>，可以实现自动为</w:t>
+      </w:r>
+      <w:r>
+        <w:rPr>
+          <w:rFonts w:ascii="Times New Roman" w:eastAsia="宋体" w:hAnsi="Times New Roman" w:cs="Times New Roman" w:hint="eastAsia"/>
+        </w:rPr>
+        <w:t>TX</w:t>
+      </w:r>
+      <w:r>
+        <w:rPr>
+          <w:rFonts w:ascii="Times New Roman" w:eastAsia="宋体" w:hAnsi="Times New Roman" w:cs="Times New Roman" w:hint="eastAsia"/>
+        </w:rPr>
+        <w:t>的新增</w:t>
+      </w:r>
+      <w:r>
+        <w:rPr>
+          <w:rFonts w:ascii="Times New Roman" w:eastAsia="宋体" w:hAnsi="Times New Roman" w:cs="Times New Roman" w:hint="eastAsia"/>
+        </w:rPr>
+        <w:t>LAT</w:t>
+      </w:r>
+      <w:r>
+        <w:rPr>
+          <w:rFonts w:ascii="Times New Roman" w:eastAsia="宋体" w:hAnsi="Times New Roman" w:cs="Times New Roman" w:hint="eastAsia"/>
+        </w:rPr>
+        <w:t>地形进行计算</w:t>
+      </w:r>
+    </w:p>
+    <w:p>
+      <w:pPr>
+        <w:ind w:firstLineChars="200" w:firstLine="440"/>
+        <w:rPr>
+          <w:rFonts w:ascii="Times New Roman" w:eastAsia="宋体" w:hAnsi="Times New Roman" w:cs="Times New Roman"/>
+        </w:rPr>
+      </w:pPr>
+      <w:r>
+        <w:rPr>
+          <w:rFonts w:ascii="Times New Roman" w:eastAsia="宋体" w:hAnsi="Times New Roman" w:cs="Times New Roman" w:hint="eastAsia"/>
+        </w:rPr>
+        <w:t>工具脚本：新增多个函数，提供了读取指定</w:t>
+      </w:r>
+      <w:r>
+        <w:rPr>
+          <w:rFonts w:ascii="Times New Roman" w:eastAsia="宋体" w:hAnsi="Times New Roman" w:cs="Times New Roman" w:hint="eastAsia"/>
+        </w:rPr>
+        <w:t>INI</w:t>
+      </w:r>
+      <w:r>
+        <w:rPr>
+          <w:rFonts w:ascii="Times New Roman" w:eastAsia="宋体" w:hAnsi="Times New Roman" w:cs="Times New Roman" w:hint="eastAsia"/>
+        </w:rPr>
+        <w:t>、对地形进行操作、获取地形信息等功能，详见“</w:t>
+      </w:r>
+      <w:r>
+        <w:rPr>
+          <w:rFonts w:ascii="Times New Roman" w:eastAsia="宋体" w:hAnsi="Times New Roman" w:cs="Times New Roman" w:hint="eastAsia"/>
+        </w:rPr>
+        <w:t>工具脚本词典</w:t>
+      </w:r>
+      <w:r>
+        <w:rPr>
+          <w:rFonts w:ascii="Times New Roman" w:eastAsia="宋体" w:hAnsi="Times New Roman" w:cs="Times New Roman" w:hint="eastAsia"/>
+        </w:rPr>
+        <w:t>.docx</w:t>
+      </w:r>
+      <w:r>
+        <w:rPr>
+          <w:rFonts w:ascii="Times New Roman" w:eastAsia="宋体" w:hAnsi="Times New Roman" w:cs="Times New Roman" w:hint="eastAsia"/>
+        </w:rPr>
+        <w:t>”</w:t>
+      </w:r>
+    </w:p>
+    <w:p>
+      <w:pPr>
+        <w:ind w:firstLineChars="200" w:firstLine="440"/>
+        <w:rPr>
+          <w:rFonts w:ascii="Times New Roman" w:eastAsia="宋体" w:hAnsi="Times New Roman" w:cs="Times New Roman"/>
+        </w:rPr>
+      </w:pPr>
+      <w:r>
+        <w:rPr>
+          <w:rFonts w:ascii="Times New Roman" w:eastAsia="宋体" w:hAnsi="Times New Roman" w:cs="Times New Roman" w:hint="eastAsia"/>
+        </w:rPr>
+        <w:t>小地图：将小地图窗口变为</w:t>
+      </w:r>
+      <w:r>
+        <w:rPr>
+          <w:rFonts w:ascii="Times New Roman" w:eastAsia="宋体" w:hAnsi="Times New Roman" w:cs="Times New Roman" w:hint="eastAsia"/>
+        </w:rPr>
+        <w:t>FA2</w:t>
+      </w:r>
+      <w:r>
+        <w:rPr>
+          <w:rFonts w:ascii="Times New Roman" w:eastAsia="宋体" w:hAnsi="Times New Roman" w:cs="Times New Roman" w:hint="eastAsia"/>
+        </w:rPr>
+        <w:t>的子窗口，不会在</w:t>
+      </w:r>
+      <w:r>
+        <w:rPr>
+          <w:rFonts w:ascii="Times New Roman" w:eastAsia="宋体" w:hAnsi="Times New Roman" w:cs="Times New Roman" w:hint="eastAsia"/>
+        </w:rPr>
+        <w:t>Windows</w:t>
+      </w:r>
+      <w:r>
+        <w:rPr>
+          <w:rFonts w:ascii="Times New Roman" w:eastAsia="宋体" w:hAnsi="Times New Roman" w:cs="Times New Roman" w:hint="eastAsia"/>
+        </w:rPr>
+        <w:t>菜单栏中显示为独立的窗口，删掉了它的最小化与最大化按钮</w:t>
+      </w:r>
+    </w:p>
+    <w:p>
+      <w:pPr>
+        <w:ind w:firstLineChars="200" w:firstLine="440"/>
+        <w:rPr>
+          <w:rFonts w:ascii="Times New Roman" w:eastAsia="宋体" w:hAnsi="Times New Roman" w:cs="Times New Roman"/>
+        </w:rPr>
+      </w:pPr>
+      <w:r>
+        <w:rPr>
+          <w:rFonts w:ascii="Times New Roman" w:eastAsia="宋体" w:hAnsi="Times New Roman" w:cs="Times New Roman" w:hint="eastAsia"/>
+        </w:rPr>
+        <w:t>地图边界：在地图上边界显示一条细线，指示游戏内实际可以到达的顶部区域</w:t>
+      </w:r>
+    </w:p>
+    <w:p>
+      <w:pPr>
+        <w:ind w:firstLineChars="200" w:firstLine="440"/>
+        <w:rPr>
+          <w:rFonts w:ascii="Times New Roman" w:eastAsia="宋体" w:hAnsi="Times New Roman" w:cs="Times New Roman"/>
+        </w:rPr>
+      </w:pPr>
+      <w:r>
+        <w:rPr>
+          <w:rFonts w:ascii="Times New Roman" w:eastAsia="宋体" w:hAnsi="Times New Roman" w:cs="Times New Roman" w:hint="eastAsia"/>
+        </w:rPr>
+        <w:t>显示建筑轮廓：当在图层中隐藏建筑时，建筑</w:t>
+      </w:r>
+      <w:r>
+        <w:rPr>
+          <w:rFonts w:ascii="Times New Roman" w:eastAsia="宋体" w:hAnsi="Times New Roman" w:cs="Times New Roman" w:hint="eastAsia"/>
+        </w:rPr>
+        <w:t>轮廓</w:t>
+      </w:r>
+      <w:r>
+        <w:rPr>
+          <w:rFonts w:ascii="Times New Roman" w:eastAsia="宋体" w:hAnsi="Times New Roman" w:cs="Times New Roman" w:hint="eastAsia"/>
+        </w:rPr>
+        <w:t>不会被隐藏</w:t>
+      </w:r>
+    </w:p>
+    <w:p>
+      <w:pPr>
+        <w:ind w:firstLineChars="200" w:firstLine="440"/>
+        <w:rPr>
+          <w:rFonts w:ascii="Times New Roman" w:eastAsia="宋体" w:hAnsi="Times New Roman" w:cs="Times New Roman"/>
+        </w:rPr>
+      </w:pPr>
+      <w:r>
+        <w:rPr>
+          <w:rFonts w:ascii="Times New Roman" w:eastAsia="宋体" w:hAnsi="Times New Roman" w:cs="Times New Roman" w:hint="eastAsia"/>
+        </w:rPr>
+        <w:t>粘贴选项：位于菜单栏中，可以选择粘贴的指定类型，注意除覆盖图和地形之外的选项，不能跨编辑器粘贴，也不支持撤销</w:t>
+      </w:r>
+    </w:p>
+    <w:p>
+      <w:pPr>
+        <w:ind w:firstLineChars="200" w:firstLine="440"/>
+        <w:rPr>
+          <w:rFonts w:ascii="Times New Roman" w:eastAsia="宋体" w:hAnsi="Times New Roman" w:cs="Times New Roman"/>
+        </w:rPr>
+      </w:pPr>
+      <w:r>
+        <w:rPr>
+          <w:rFonts w:ascii="Times New Roman" w:eastAsia="宋体" w:hAnsi="Times New Roman" w:cs="Times New Roman" w:hint="eastAsia"/>
+        </w:rPr>
+        <w:t>平面显示：将“使用悬崖模式自动升高地形”按钮替换为了平面显示按钮，同时开启平面显示时，会在视图左上角进行文本提示</w:t>
+      </w:r>
+    </w:p>
+    <w:p>
+      <w:pPr>
+        <w:ind w:firstLineChars="200" w:firstLine="440"/>
+        <w:rPr>
+          <w:rFonts w:ascii="Times New Roman" w:eastAsia="宋体" w:hAnsi="Times New Roman" w:cs="Times New Roman"/>
+        </w:rPr>
+      </w:pPr>
+      <w:r>
+        <w:rPr>
+          <w:rFonts w:ascii="Times New Roman" w:eastAsia="宋体" w:hAnsi="Times New Roman" w:cs="Times New Roman" w:hint="eastAsia"/>
+        </w:rPr>
+        <w:t>触发列表：位于地形浏览器的菜单栏中。现在触发列表支持查找上级触发与下级触发</w:t>
+      </w:r>
+    </w:p>
+    <w:p>
+      <w:pPr>
+        <w:ind w:firstLineChars="200" w:firstLine="440"/>
+        <w:rPr>
+          <w:rFonts w:ascii="Times New Roman" w:eastAsia="宋体" w:hAnsi="Times New Roman" w:cs="Times New Roman"/>
+        </w:rPr>
+      </w:pPr>
+      <w:r>
+        <w:rPr>
+          <w:rFonts w:ascii="Times New Roman" w:eastAsia="宋体" w:hAnsi="Times New Roman" w:cs="Times New Roman" w:hint="eastAsia"/>
+        </w:rPr>
+        <w:t>笔刷大小：支持在</w:t>
+      </w:r>
+      <w:r>
+        <w:rPr>
+          <w:rFonts w:ascii="Times New Roman" w:eastAsia="宋体" w:hAnsi="Times New Roman" w:cs="Times New Roman" w:hint="eastAsia"/>
+        </w:rPr>
+        <w:t>FAData</w:t>
+      </w:r>
+      <w:r>
+        <w:rPr>
+          <w:rFonts w:ascii="Times New Roman" w:eastAsia="宋体" w:hAnsi="Times New Roman" w:cs="Times New Roman" w:hint="eastAsia"/>
+        </w:rPr>
+        <w:t>中自定义笔刷大小</w:t>
+      </w:r>
+    </w:p>
+    <w:p>
+      <w:pPr>
+        <w:ind w:firstLineChars="200" w:firstLine="440"/>
+        <w:rPr>
+          <w:rFonts w:ascii="Times New Roman" w:eastAsia="宋体" w:hAnsi="Times New Roman" w:cs="Times New Roman"/>
+        </w:rPr>
+      </w:pPr>
+      <w:r>
+        <w:rPr>
+          <w:rFonts w:ascii="Times New Roman" w:eastAsia="宋体" w:hAnsi="Times New Roman" w:cs="Times New Roman" w:hint="eastAsia"/>
+        </w:rPr>
+        <w:t>BMP</w:t>
+      </w:r>
+      <w:r>
+        <w:rPr>
+          <w:rFonts w:ascii="Times New Roman" w:eastAsia="宋体" w:hAnsi="Times New Roman" w:cs="Times New Roman" w:hint="eastAsia"/>
+        </w:rPr>
+        <w:t>导入地图：支持生成最大</w:t>
+      </w:r>
+      <w:r>
+        <w:rPr>
+          <w:rFonts w:ascii="Times New Roman" w:eastAsia="宋体" w:hAnsi="Times New Roman" w:cs="Times New Roman" w:hint="eastAsia"/>
+        </w:rPr>
+        <w:t>255*255</w:t>
+      </w:r>
+      <w:r>
+        <w:rPr>
+          <w:rFonts w:ascii="Times New Roman" w:eastAsia="宋体" w:hAnsi="Times New Roman" w:cs="Times New Roman" w:hint="eastAsia"/>
+        </w:rPr>
+        <w:t>的地图，长</w:t>
+      </w:r>
+      <w:r>
+        <w:rPr>
+          <w:rFonts w:ascii="Times New Roman" w:eastAsia="宋体" w:hAnsi="Times New Roman" w:cs="Times New Roman" w:hint="eastAsia"/>
+        </w:rPr>
+        <w:t>+</w:t>
+      </w:r>
+      <w:r>
+        <w:rPr>
+          <w:rFonts w:ascii="Times New Roman" w:eastAsia="宋体" w:hAnsi="Times New Roman" w:cs="Times New Roman" w:hint="eastAsia"/>
+        </w:rPr>
+        <w:t>宽大于</w:t>
+      </w:r>
+      <w:r>
+        <w:rPr>
+          <w:rFonts w:ascii="Times New Roman" w:eastAsia="宋体" w:hAnsi="Times New Roman" w:cs="Times New Roman" w:hint="eastAsia"/>
+        </w:rPr>
+        <w:t>511</w:t>
+      </w:r>
+      <w:r>
+        <w:rPr>
+          <w:rFonts w:ascii="Times New Roman" w:eastAsia="宋体" w:hAnsi="Times New Roman" w:cs="Times New Roman" w:hint="eastAsia"/>
+        </w:rPr>
+        <w:t>后才会对图片进行缩放。不会自动生成海岸</w:t>
+      </w:r>
+    </w:p>
+    <w:p>
+      <w:pPr>
+        <w:ind w:firstLineChars="200" w:firstLine="440"/>
+        <w:rPr>
+          <w:rFonts w:ascii="Times New Roman" w:eastAsia="宋体" w:hAnsi="Times New Roman" w:cs="Times New Roman"/>
+        </w:rPr>
+      </w:pPr>
+      <w:r>
+        <w:rPr>
+          <w:rFonts w:ascii="Times New Roman" w:eastAsia="宋体" w:hAnsi="Times New Roman" w:cs="Times New Roman" w:hint="eastAsia"/>
+        </w:rPr>
+        <w:t>步兵子单元格：可以正常显示</w:t>
+      </w:r>
+      <w:r>
+        <w:rPr>
+          <w:rFonts w:ascii="Times New Roman" w:eastAsia="宋体" w:hAnsi="Times New Roman" w:cs="Times New Roman" w:hint="eastAsia"/>
+        </w:rPr>
+        <w:t>4</w:t>
+      </w:r>
+      <w:r>
+        <w:rPr>
+          <w:rFonts w:ascii="Times New Roman" w:eastAsia="宋体" w:hAnsi="Times New Roman" w:cs="Times New Roman" w:hint="eastAsia"/>
+        </w:rPr>
+        <w:t>号位（游戏中单元格中下位置）的步兵，同时允许对步兵进行子单元格编辑，如指定步兵放置的位置，或者拖拽步兵的位置</w:t>
+      </w:r>
+      <w:r>
+        <w:rPr>
+          <w:rFonts w:ascii="Times New Roman" w:eastAsia="宋体" w:hAnsi="Times New Roman" w:cs="Times New Roman" w:hint="eastAsia"/>
+        </w:rPr>
+        <w:t>，将步兵放置在地形对象上时，会考虑可用的子单元格</w:t>
+      </w:r>
+    </w:p>
+    <w:p>
+      <w:pPr>
+        <w:ind w:firstLineChars="200" w:firstLine="440"/>
+        <w:rPr>
+          <w:rFonts w:ascii="Times New Roman" w:eastAsia="宋体" w:hAnsi="Times New Roman" w:cs="Times New Roman"/>
+        </w:rPr>
+      </w:pPr>
+      <w:r>
+        <w:rPr>
+          <w:rFonts w:ascii="Times New Roman" w:eastAsia="宋体" w:hAnsi="Times New Roman" w:cs="Times New Roman" w:hint="eastAsia"/>
+        </w:rPr>
+        <w:t>建筑放置：优化了建筑数量较多时放置、拖动、修改建筑属性的性能问题。现在无法直接放置重叠的建筑，若将建筑拖动到重叠位置，会弹出对话框确认</w:t>
+      </w:r>
+      <w:r>
+        <w:rPr>
+          <w:rFonts w:ascii="Times New Roman" w:eastAsia="宋体" w:hAnsi="Times New Roman" w:cs="Times New Roman" w:hint="eastAsia"/>
+        </w:rPr>
+        <w:t>。若建筑有加载物，会自动计算加载物数量</w:t>
+      </w:r>
+    </w:p>
+    <w:p>
+      <w:pPr>
+        <w:ind w:firstLineChars="200" w:firstLine="440"/>
+        <w:rPr>
+          <w:rFonts w:ascii="Times New Roman" w:eastAsia="宋体" w:hAnsi="Times New Roman" w:cs="Times New Roman"/>
+        </w:rPr>
+      </w:pPr>
+      <w:r>
+        <w:rPr>
+          <w:rFonts w:ascii="Times New Roman" w:eastAsia="宋体" w:hAnsi="Times New Roman" w:cs="Times New Roman" w:hint="eastAsia"/>
+        </w:rPr>
+        <w:t>自动斜坡：重写了抬升、降低、平坦地表的对应函数。现在生成的斜坡更加不容易出现</w:t>
+      </w:r>
+      <w:r>
+        <w:rPr>
+          <w:rFonts w:ascii="Times New Roman" w:eastAsia="宋体" w:hAnsi="Times New Roman" w:cs="Times New Roman" w:hint="eastAsia"/>
+        </w:rPr>
+        <w:t>bug</w:t>
+      </w:r>
+      <w:r>
+        <w:rPr>
+          <w:rFonts w:ascii="Times New Roman" w:eastAsia="宋体" w:hAnsi="Times New Roman" w:cs="Times New Roman" w:hint="eastAsia"/>
+        </w:rPr>
+        <w:t>，平坦悬崖内地形不会溢出，支持按住</w:t>
+      </w:r>
+      <w:r>
+        <w:rPr>
+          <w:rFonts w:ascii="Times New Roman" w:eastAsia="宋体" w:hAnsi="Times New Roman" w:cs="Times New Roman" w:hint="eastAsia"/>
+        </w:rPr>
+        <w:t>Shift</w:t>
+      </w:r>
+      <w:r>
+        <w:rPr>
+          <w:rFonts w:ascii="Times New Roman" w:eastAsia="宋体" w:hAnsi="Times New Roman" w:cs="Times New Roman" w:hint="eastAsia"/>
+        </w:rPr>
+        <w:t>进行陡峭抬升，生成跨越两格</w:t>
+      </w:r>
+      <w:r>
+        <w:rPr>
+          <w:rFonts w:ascii="Times New Roman" w:eastAsia="宋体" w:hAnsi="Times New Roman" w:cs="Times New Roman" w:hint="eastAsia"/>
+        </w:rPr>
         <w:lastRenderedPageBreak/>
-        <w:t>单人任务设置：新增了部分全局设置选项</w:t>
+        <w:t>高度的斜坡，支持按住</w:t>
+      </w:r>
+      <w:r>
+        <w:rPr>
+          <w:rFonts w:ascii="Times New Roman" w:eastAsia="宋体" w:hAnsi="Times New Roman" w:cs="Times New Roman" w:hint="eastAsia"/>
+        </w:rPr>
+        <w:t>Shift+Ctrl</w:t>
+      </w:r>
+      <w:r>
+        <w:rPr>
+          <w:rFonts w:ascii="Times New Roman" w:eastAsia="宋体" w:hAnsi="Times New Roman" w:cs="Times New Roman" w:hint="eastAsia"/>
+        </w:rPr>
+        <w:t>忽视不可抬升地形，强制生成斜坡</w:t>
       </w:r>
     </w:p>
     <w:p>
@@ -13499,509 +14026,6 @@
         <w:rPr>
           <w:rFonts w:ascii="Times New Roman" w:eastAsia="宋体" w:hAnsi="Times New Roman" w:cs="Times New Roman" w:hint="eastAsia"/>
         </w:rPr>
-        <w:t>INI</w:t>
-      </w:r>
-      <w:r>
-        <w:rPr>
-          <w:rFonts w:ascii="Times New Roman" w:eastAsia="宋体" w:hAnsi="Times New Roman" w:cs="Times New Roman" w:hint="eastAsia"/>
-        </w:rPr>
-        <w:t>编辑器：完全重写的编辑器，使用列表显示</w:t>
-      </w:r>
-      <w:r>
-        <w:rPr>
-          <w:rFonts w:ascii="Times New Roman" w:eastAsia="宋体" w:hAnsi="Times New Roman" w:cs="Times New Roman" w:hint="eastAsia"/>
-        </w:rPr>
-        <w:t>INI</w:t>
-      </w:r>
-      <w:r>
-        <w:rPr>
-          <w:rFonts w:ascii="Times New Roman" w:eastAsia="宋体" w:hAnsi="Times New Roman" w:cs="Times New Roman" w:hint="eastAsia"/>
-        </w:rPr>
-        <w:t>小节，一个文本编辑框显示小节内的全部内容，可以直接进行任意编辑，如同使用文本编辑器一样。新增了“从文本导入”按钮，可以直接粘贴一段</w:t>
-      </w:r>
-      <w:r>
-        <w:rPr>
-          <w:rFonts w:ascii="Times New Roman" w:eastAsia="宋体" w:hAnsi="Times New Roman" w:cs="Times New Roman" w:hint="eastAsia"/>
-        </w:rPr>
-        <w:t>INI</w:t>
-      </w:r>
-      <w:r>
-        <w:rPr>
-          <w:rFonts w:ascii="Times New Roman" w:eastAsia="宋体" w:hAnsi="Times New Roman" w:cs="Times New Roman" w:hint="eastAsia"/>
-        </w:rPr>
-        <w:t>文本进行导入。</w:t>
-      </w:r>
-      <w:r>
-        <w:rPr>
-          <w:rFonts w:ascii="Times New Roman" w:eastAsia="宋体" w:hAnsi="Times New Roman" w:cs="Times New Roman" w:hint="eastAsia"/>
-        </w:rPr>
-        <w:t>INI</w:t>
-      </w:r>
-      <w:r>
-        <w:rPr>
-          <w:rFonts w:ascii="Times New Roman" w:eastAsia="宋体" w:hAnsi="Times New Roman" w:cs="Times New Roman" w:hint="eastAsia"/>
-        </w:rPr>
-        <w:t>编辑器支持缩放大小和最大化</w:t>
-      </w:r>
-      <w:r>
-        <w:rPr>
-          <w:rFonts w:ascii="Times New Roman" w:eastAsia="宋体" w:hAnsi="Times New Roman" w:cs="Times New Roman" w:hint="eastAsia"/>
-        </w:rPr>
-        <w:t>。支持编辑地图对象的小节，改动会即刻生效</w:t>
-      </w:r>
-    </w:p>
-    <w:p>
-      <w:pPr>
-        <w:ind w:firstLineChars="200" w:firstLine="440"/>
-        <w:rPr>
-          <w:rFonts w:ascii="Times New Roman" w:eastAsia="宋体" w:hAnsi="Times New Roman" w:cs="Times New Roman"/>
-        </w:rPr>
-      </w:pPr>
-      <w:r>
-        <w:rPr>
-          <w:rFonts w:ascii="Times New Roman" w:eastAsia="宋体" w:hAnsi="Times New Roman" w:cs="Times New Roman" w:hint="eastAsia"/>
-        </w:rPr>
-        <w:t>LAT</w:t>
-      </w:r>
-      <w:r>
-        <w:rPr>
-          <w:rFonts w:ascii="Times New Roman" w:eastAsia="宋体" w:hAnsi="Times New Roman" w:cs="Times New Roman" w:hint="eastAsia"/>
-        </w:rPr>
-        <w:t>系统：重写了</w:t>
-      </w:r>
-      <w:r>
-        <w:rPr>
-          <w:rFonts w:ascii="Times New Roman" w:eastAsia="宋体" w:hAnsi="Times New Roman" w:cs="Times New Roman" w:hint="eastAsia"/>
-        </w:rPr>
-        <w:t>LAT</w:t>
-      </w:r>
-      <w:r>
-        <w:rPr>
-          <w:rFonts w:ascii="Times New Roman" w:eastAsia="宋体" w:hAnsi="Times New Roman" w:cs="Times New Roman" w:hint="eastAsia"/>
-        </w:rPr>
-        <w:t>逻辑，在支持原版</w:t>
-      </w:r>
-      <w:r>
-        <w:rPr>
-          <w:rFonts w:ascii="Times New Roman" w:eastAsia="宋体" w:hAnsi="Times New Roman" w:cs="Times New Roman" w:hint="eastAsia"/>
-        </w:rPr>
-        <w:t>LAT</w:t>
-      </w:r>
-      <w:r>
-        <w:rPr>
-          <w:rFonts w:ascii="Times New Roman" w:eastAsia="宋体" w:hAnsi="Times New Roman" w:cs="Times New Roman" w:hint="eastAsia"/>
-        </w:rPr>
-        <w:t>地形，让他们与游戏引擎内一致（如水泥地会自动与公路硬连接）的同时，支持在</w:t>
-      </w:r>
-      <w:r>
-        <w:rPr>
-          <w:rFonts w:ascii="Times New Roman" w:eastAsia="宋体" w:hAnsi="Times New Roman" w:cs="Times New Roman" w:hint="eastAsia"/>
-        </w:rPr>
-        <w:t>FAData</w:t>
-      </w:r>
-      <w:r>
-        <w:rPr>
-          <w:rFonts w:ascii="Times New Roman" w:eastAsia="宋体" w:hAnsi="Times New Roman" w:cs="Times New Roman" w:hint="eastAsia"/>
-        </w:rPr>
-        <w:t>中自定义新的</w:t>
-      </w:r>
-      <w:r>
-        <w:rPr>
-          <w:rFonts w:ascii="Times New Roman" w:eastAsia="宋体" w:hAnsi="Times New Roman" w:cs="Times New Roman" w:hint="eastAsia"/>
-        </w:rPr>
-        <w:t>LAT</w:t>
-      </w:r>
-      <w:r>
-        <w:rPr>
-          <w:rFonts w:ascii="Times New Roman" w:eastAsia="宋体" w:hAnsi="Times New Roman" w:cs="Times New Roman" w:hint="eastAsia"/>
-        </w:rPr>
-        <w:t>，可以实现自动为</w:t>
-      </w:r>
-      <w:r>
-        <w:rPr>
-          <w:rFonts w:ascii="Times New Roman" w:eastAsia="宋体" w:hAnsi="Times New Roman" w:cs="Times New Roman" w:hint="eastAsia"/>
-        </w:rPr>
-        <w:t>TX</w:t>
-      </w:r>
-      <w:r>
-        <w:rPr>
-          <w:rFonts w:ascii="Times New Roman" w:eastAsia="宋体" w:hAnsi="Times New Roman" w:cs="Times New Roman" w:hint="eastAsia"/>
-        </w:rPr>
-        <w:t>的新增</w:t>
-      </w:r>
-      <w:r>
-        <w:rPr>
-          <w:rFonts w:ascii="Times New Roman" w:eastAsia="宋体" w:hAnsi="Times New Roman" w:cs="Times New Roman" w:hint="eastAsia"/>
-        </w:rPr>
-        <w:t>LAT</w:t>
-      </w:r>
-      <w:r>
-        <w:rPr>
-          <w:rFonts w:ascii="Times New Roman" w:eastAsia="宋体" w:hAnsi="Times New Roman" w:cs="Times New Roman" w:hint="eastAsia"/>
-        </w:rPr>
-        <w:t>地形进行计算</w:t>
-      </w:r>
-    </w:p>
-    <w:p>
-      <w:pPr>
-        <w:ind w:firstLineChars="200" w:firstLine="440"/>
-        <w:rPr>
-          <w:rFonts w:ascii="Times New Roman" w:eastAsia="宋体" w:hAnsi="Times New Roman" w:cs="Times New Roman"/>
-        </w:rPr>
-      </w:pPr>
-      <w:r>
-        <w:rPr>
-          <w:rFonts w:ascii="Times New Roman" w:eastAsia="宋体" w:hAnsi="Times New Roman" w:cs="Times New Roman" w:hint="eastAsia"/>
-        </w:rPr>
-        <w:t>工具脚本：新增多个函数，提供了读取指定</w:t>
-      </w:r>
-      <w:r>
-        <w:rPr>
-          <w:rFonts w:ascii="Times New Roman" w:eastAsia="宋体" w:hAnsi="Times New Roman" w:cs="Times New Roman" w:hint="eastAsia"/>
-        </w:rPr>
-        <w:t>INI</w:t>
-      </w:r>
-      <w:r>
-        <w:rPr>
-          <w:rFonts w:ascii="Times New Roman" w:eastAsia="宋体" w:hAnsi="Times New Roman" w:cs="Times New Roman" w:hint="eastAsia"/>
-        </w:rPr>
-        <w:t>、对地形进行操作、获取地形信息等功能，详见“</w:t>
-      </w:r>
-      <w:r>
-        <w:rPr>
-          <w:rFonts w:ascii="Times New Roman" w:eastAsia="宋体" w:hAnsi="Times New Roman" w:cs="Times New Roman" w:hint="eastAsia"/>
-        </w:rPr>
-        <w:t>工具脚本词典</w:t>
-      </w:r>
-      <w:r>
-        <w:rPr>
-          <w:rFonts w:ascii="Times New Roman" w:eastAsia="宋体" w:hAnsi="Times New Roman" w:cs="Times New Roman" w:hint="eastAsia"/>
-        </w:rPr>
-        <w:t>.docx</w:t>
-      </w:r>
-      <w:r>
-        <w:rPr>
-          <w:rFonts w:ascii="Times New Roman" w:eastAsia="宋体" w:hAnsi="Times New Roman" w:cs="Times New Roman" w:hint="eastAsia"/>
-        </w:rPr>
-        <w:t>”</w:t>
-      </w:r>
-    </w:p>
-    <w:p>
-      <w:pPr>
-        <w:ind w:firstLineChars="200" w:firstLine="440"/>
-        <w:rPr>
-          <w:rFonts w:ascii="Times New Roman" w:eastAsia="宋体" w:hAnsi="Times New Roman" w:cs="Times New Roman"/>
-        </w:rPr>
-      </w:pPr>
-      <w:r>
-        <w:rPr>
-          <w:rFonts w:ascii="Times New Roman" w:eastAsia="宋体" w:hAnsi="Times New Roman" w:cs="Times New Roman" w:hint="eastAsia"/>
-        </w:rPr>
-        <w:t>小地图：将小地图窗口变为</w:t>
-      </w:r>
-      <w:r>
-        <w:rPr>
-          <w:rFonts w:ascii="Times New Roman" w:eastAsia="宋体" w:hAnsi="Times New Roman" w:cs="Times New Roman" w:hint="eastAsia"/>
-        </w:rPr>
-        <w:t>FA2</w:t>
-      </w:r>
-      <w:r>
-        <w:rPr>
-          <w:rFonts w:ascii="Times New Roman" w:eastAsia="宋体" w:hAnsi="Times New Roman" w:cs="Times New Roman" w:hint="eastAsia"/>
-        </w:rPr>
-        <w:t>的子窗口，不会在</w:t>
-      </w:r>
-      <w:r>
-        <w:rPr>
-          <w:rFonts w:ascii="Times New Roman" w:eastAsia="宋体" w:hAnsi="Times New Roman" w:cs="Times New Roman" w:hint="eastAsia"/>
-        </w:rPr>
-        <w:t>Windows</w:t>
-      </w:r>
-      <w:r>
-        <w:rPr>
-          <w:rFonts w:ascii="Times New Roman" w:eastAsia="宋体" w:hAnsi="Times New Roman" w:cs="Times New Roman" w:hint="eastAsia"/>
-        </w:rPr>
-        <w:t>菜单栏中显示为独立的窗口，删掉了它的最小化与最大化按钮</w:t>
-      </w:r>
-    </w:p>
-    <w:p>
-      <w:pPr>
-        <w:ind w:firstLineChars="200" w:firstLine="440"/>
-        <w:rPr>
-          <w:rFonts w:ascii="Times New Roman" w:eastAsia="宋体" w:hAnsi="Times New Roman" w:cs="Times New Roman"/>
-        </w:rPr>
-      </w:pPr>
-      <w:r>
-        <w:rPr>
-          <w:rFonts w:ascii="Times New Roman" w:eastAsia="宋体" w:hAnsi="Times New Roman" w:cs="Times New Roman" w:hint="eastAsia"/>
-        </w:rPr>
-        <w:t>地图边界：在地图上边界显示一条细线，指示游戏内实际可以到达的顶部区域</w:t>
-      </w:r>
-    </w:p>
-    <w:p>
-      <w:pPr>
-        <w:ind w:firstLineChars="200" w:firstLine="440"/>
-        <w:rPr>
-          <w:rFonts w:ascii="Times New Roman" w:eastAsia="宋体" w:hAnsi="Times New Roman" w:cs="Times New Roman"/>
-        </w:rPr>
-      </w:pPr>
-      <w:r>
-        <w:rPr>
-          <w:rFonts w:ascii="Times New Roman" w:eastAsia="宋体" w:hAnsi="Times New Roman" w:cs="Times New Roman" w:hint="eastAsia"/>
-        </w:rPr>
-        <w:t>显示建筑轮廓：当在图层中隐藏建筑时，建筑</w:t>
-      </w:r>
-      <w:r>
-        <w:rPr>
-          <w:rFonts w:ascii="Times New Roman" w:eastAsia="宋体" w:hAnsi="Times New Roman" w:cs="Times New Roman" w:hint="eastAsia"/>
-        </w:rPr>
-        <w:t>轮廓</w:t>
-      </w:r>
-      <w:r>
-        <w:rPr>
-          <w:rFonts w:ascii="Times New Roman" w:eastAsia="宋体" w:hAnsi="Times New Roman" w:cs="Times New Roman" w:hint="eastAsia"/>
-        </w:rPr>
-        <w:t>不会被隐藏</w:t>
-      </w:r>
-    </w:p>
-    <w:p>
-      <w:pPr>
-        <w:ind w:firstLineChars="200" w:firstLine="440"/>
-        <w:rPr>
-          <w:rFonts w:ascii="Times New Roman" w:eastAsia="宋体" w:hAnsi="Times New Roman" w:cs="Times New Roman"/>
-        </w:rPr>
-      </w:pPr>
-      <w:r>
-        <w:rPr>
-          <w:rFonts w:ascii="Times New Roman" w:eastAsia="宋体" w:hAnsi="Times New Roman" w:cs="Times New Roman" w:hint="eastAsia"/>
-        </w:rPr>
-        <w:t>粘贴选项：位于菜单栏中，可以选择粘贴的指定类型，注意除覆盖图和地形之外的选项，不能跨编辑器粘贴，也不支持撤销</w:t>
-      </w:r>
-    </w:p>
-    <w:p>
-      <w:pPr>
-        <w:ind w:firstLineChars="200" w:firstLine="440"/>
-        <w:rPr>
-          <w:rFonts w:ascii="Times New Roman" w:eastAsia="宋体" w:hAnsi="Times New Roman" w:cs="Times New Roman"/>
-        </w:rPr>
-      </w:pPr>
-      <w:r>
-        <w:rPr>
-          <w:rFonts w:ascii="Times New Roman" w:eastAsia="宋体" w:hAnsi="Times New Roman" w:cs="Times New Roman" w:hint="eastAsia"/>
-        </w:rPr>
-        <w:t>平面显示：将“使用悬崖模式自动升高地形”按钮替换为了平面显示按钮，同时开启平面显示时，会在视图左上角进行文本提示</w:t>
-      </w:r>
-    </w:p>
-    <w:p>
-      <w:pPr>
-        <w:ind w:firstLineChars="200" w:firstLine="440"/>
-        <w:rPr>
-          <w:rFonts w:ascii="Times New Roman" w:eastAsia="宋体" w:hAnsi="Times New Roman" w:cs="Times New Roman"/>
-        </w:rPr>
-      </w:pPr>
-      <w:r>
-        <w:rPr>
-          <w:rFonts w:ascii="Times New Roman" w:eastAsia="宋体" w:hAnsi="Times New Roman" w:cs="Times New Roman" w:hint="eastAsia"/>
-        </w:rPr>
-        <w:t>触发列表：位于地形浏览器的菜单栏中。现在触发列表支持查找上级触发与下级触发</w:t>
-      </w:r>
-    </w:p>
-    <w:p>
-      <w:pPr>
-        <w:ind w:firstLineChars="200" w:firstLine="440"/>
-        <w:rPr>
-          <w:rFonts w:ascii="Times New Roman" w:eastAsia="宋体" w:hAnsi="Times New Roman" w:cs="Times New Roman"/>
-        </w:rPr>
-      </w:pPr>
-      <w:r>
-        <w:rPr>
-          <w:rFonts w:ascii="Times New Roman" w:eastAsia="宋体" w:hAnsi="Times New Roman" w:cs="Times New Roman" w:hint="eastAsia"/>
-        </w:rPr>
-        <w:t>笔刷大小：支持在</w:t>
-      </w:r>
-      <w:r>
-        <w:rPr>
-          <w:rFonts w:ascii="Times New Roman" w:eastAsia="宋体" w:hAnsi="Times New Roman" w:cs="Times New Roman" w:hint="eastAsia"/>
-        </w:rPr>
-        <w:t>FAData</w:t>
-      </w:r>
-      <w:r>
-        <w:rPr>
-          <w:rFonts w:ascii="Times New Roman" w:eastAsia="宋体" w:hAnsi="Times New Roman" w:cs="Times New Roman" w:hint="eastAsia"/>
-        </w:rPr>
-        <w:t>中自定义笔刷大小</w:t>
-      </w:r>
-    </w:p>
-    <w:p>
-      <w:pPr>
-        <w:ind w:firstLineChars="200" w:firstLine="440"/>
-        <w:rPr>
-          <w:rFonts w:ascii="Times New Roman" w:eastAsia="宋体" w:hAnsi="Times New Roman" w:cs="Times New Roman"/>
-        </w:rPr>
-      </w:pPr>
-      <w:r>
-        <w:rPr>
-          <w:rFonts w:ascii="Times New Roman" w:eastAsia="宋体" w:hAnsi="Times New Roman" w:cs="Times New Roman" w:hint="eastAsia"/>
-        </w:rPr>
-        <w:t>BMP</w:t>
-      </w:r>
-      <w:r>
-        <w:rPr>
-          <w:rFonts w:ascii="Times New Roman" w:eastAsia="宋体" w:hAnsi="Times New Roman" w:cs="Times New Roman" w:hint="eastAsia"/>
-        </w:rPr>
-        <w:t>导入地图：支持生成最大</w:t>
-      </w:r>
-      <w:r>
-        <w:rPr>
-          <w:rFonts w:ascii="Times New Roman" w:eastAsia="宋体" w:hAnsi="Times New Roman" w:cs="Times New Roman" w:hint="eastAsia"/>
-        </w:rPr>
-        <w:t>255*255</w:t>
-      </w:r>
-      <w:r>
-        <w:rPr>
-          <w:rFonts w:ascii="Times New Roman" w:eastAsia="宋体" w:hAnsi="Times New Roman" w:cs="Times New Roman" w:hint="eastAsia"/>
-        </w:rPr>
-        <w:t>的地图，长</w:t>
-      </w:r>
-      <w:r>
-        <w:rPr>
-          <w:rFonts w:ascii="Times New Roman" w:eastAsia="宋体" w:hAnsi="Times New Roman" w:cs="Times New Roman" w:hint="eastAsia"/>
-        </w:rPr>
-        <w:t>+</w:t>
-      </w:r>
-      <w:r>
-        <w:rPr>
-          <w:rFonts w:ascii="Times New Roman" w:eastAsia="宋体" w:hAnsi="Times New Roman" w:cs="Times New Roman" w:hint="eastAsia"/>
-        </w:rPr>
-        <w:t>宽大于</w:t>
-      </w:r>
-      <w:r>
-        <w:rPr>
-          <w:rFonts w:ascii="Times New Roman" w:eastAsia="宋体" w:hAnsi="Times New Roman" w:cs="Times New Roman" w:hint="eastAsia"/>
-        </w:rPr>
-        <w:t>511</w:t>
-      </w:r>
-      <w:r>
-        <w:rPr>
-          <w:rFonts w:ascii="Times New Roman" w:eastAsia="宋体" w:hAnsi="Times New Roman" w:cs="Times New Roman" w:hint="eastAsia"/>
-        </w:rPr>
-        <w:t>后才会对图片进行缩放。不会自动生成海岸</w:t>
-      </w:r>
-    </w:p>
-    <w:p>
-      <w:pPr>
-        <w:ind w:firstLineChars="200" w:firstLine="440"/>
-        <w:rPr>
-          <w:rFonts w:ascii="Times New Roman" w:eastAsia="宋体" w:hAnsi="Times New Roman" w:cs="Times New Roman"/>
-        </w:rPr>
-      </w:pPr>
-      <w:r>
-        <w:rPr>
-          <w:rFonts w:ascii="Times New Roman" w:eastAsia="宋体" w:hAnsi="Times New Roman" w:cs="Times New Roman" w:hint="eastAsia"/>
-        </w:rPr>
-        <w:t>步兵子单元格：可以正常显示</w:t>
-      </w:r>
-      <w:r>
-        <w:rPr>
-          <w:rFonts w:ascii="Times New Roman" w:eastAsia="宋体" w:hAnsi="Times New Roman" w:cs="Times New Roman" w:hint="eastAsia"/>
-        </w:rPr>
-        <w:t>4</w:t>
-      </w:r>
-      <w:r>
-        <w:rPr>
-          <w:rFonts w:ascii="Times New Roman" w:eastAsia="宋体" w:hAnsi="Times New Roman" w:cs="Times New Roman" w:hint="eastAsia"/>
-        </w:rPr>
-        <w:t>号位（游戏中单元格中下位置）的步兵，同时允许对步兵进行子单元格编辑，如指定步兵放置的位置，或者拖拽步兵的位置</w:t>
-      </w:r>
-      <w:r>
-        <w:rPr>
-          <w:rFonts w:ascii="Times New Roman" w:eastAsia="宋体" w:hAnsi="Times New Roman" w:cs="Times New Roman" w:hint="eastAsia"/>
-        </w:rPr>
-        <w:t>，将步兵放置在地形对象上时，会考虑可用的子单元格</w:t>
-      </w:r>
-    </w:p>
-    <w:p>
-      <w:pPr>
-        <w:ind w:firstLineChars="200" w:firstLine="440"/>
-        <w:rPr>
-          <w:rFonts w:ascii="Times New Roman" w:eastAsia="宋体" w:hAnsi="Times New Roman" w:cs="Times New Roman"/>
-        </w:rPr>
-      </w:pPr>
-      <w:r>
-        <w:rPr>
-          <w:rFonts w:ascii="Times New Roman" w:eastAsia="宋体" w:hAnsi="Times New Roman" w:cs="Times New Roman" w:hint="eastAsia"/>
-        </w:rPr>
-        <w:t>建筑放置：优化了建筑数量较多时放置、拖动、修改建筑属性的性能问题。现在无法直接放置重叠的建筑，若将建筑拖动到重叠位置，会弹出对话框确认</w:t>
-      </w:r>
-      <w:r>
-        <w:rPr>
-          <w:rFonts w:ascii="Times New Roman" w:eastAsia="宋体" w:hAnsi="Times New Roman" w:cs="Times New Roman" w:hint="eastAsia"/>
-        </w:rPr>
-        <w:t>。若建筑有加载物，会自动计算加载物数量</w:t>
-      </w:r>
-    </w:p>
-    <w:p>
-      <w:pPr>
-        <w:ind w:firstLineChars="200" w:firstLine="440"/>
-        <w:rPr>
-          <w:rFonts w:ascii="Times New Roman" w:eastAsia="宋体" w:hAnsi="Times New Roman" w:cs="Times New Roman"/>
-        </w:rPr>
-      </w:pPr>
-      <w:r>
-        <w:rPr>
-          <w:rFonts w:ascii="Times New Roman" w:eastAsia="宋体" w:hAnsi="Times New Roman" w:cs="Times New Roman" w:hint="eastAsia"/>
-        </w:rPr>
-        <w:t>自动斜坡：重写了抬升、降低、平坦地表的对应函数。现在生成的斜坡更加不容易出现</w:t>
-      </w:r>
-      <w:r>
-        <w:rPr>
-          <w:rFonts w:ascii="Times New Roman" w:eastAsia="宋体" w:hAnsi="Times New Roman" w:cs="Times New Roman" w:hint="eastAsia"/>
-        </w:rPr>
-        <w:t>bug</w:t>
-      </w:r>
-      <w:r>
-        <w:rPr>
-          <w:rFonts w:ascii="Times New Roman" w:eastAsia="宋体" w:hAnsi="Times New Roman" w:cs="Times New Roman" w:hint="eastAsia"/>
-        </w:rPr>
-        <w:t>，平坦悬崖内地形不会溢出，支持按住</w:t>
-      </w:r>
-      <w:r>
-        <w:rPr>
-          <w:rFonts w:ascii="Times New Roman" w:eastAsia="宋体" w:hAnsi="Times New Roman" w:cs="Times New Roman" w:hint="eastAsia"/>
-        </w:rPr>
-        <w:t>Shift</w:t>
-      </w:r>
-      <w:r>
-        <w:rPr>
-          <w:rFonts w:ascii="Times New Roman" w:eastAsia="宋体" w:hAnsi="Times New Roman" w:cs="Times New Roman" w:hint="eastAsia"/>
-        </w:rPr>
-        <w:t>进行陡峭抬升，生成跨越两格高度的斜坡，支持按住</w:t>
-      </w:r>
-      <w:r>
-        <w:rPr>
-          <w:rFonts w:ascii="Times New Roman" w:eastAsia="宋体" w:hAnsi="Times New Roman" w:cs="Times New Roman" w:hint="eastAsia"/>
-        </w:rPr>
-        <w:t>Shift+Ctrl</w:t>
-      </w:r>
-      <w:r>
-        <w:rPr>
-          <w:rFonts w:ascii="Times New Roman" w:eastAsia="宋体" w:hAnsi="Times New Roman" w:cs="Times New Roman" w:hint="eastAsia"/>
-        </w:rPr>
-        <w:t>忽视不可抬升地形，强制生成斜坡</w:t>
-      </w:r>
-    </w:p>
-    <w:p>
-      <w:pPr>
-        <w:ind w:firstLineChars="200" w:firstLine="440"/>
-        <w:rPr>
-          <w:rFonts w:ascii="Times New Roman" w:eastAsia="宋体" w:hAnsi="Times New Roman" w:cs="Times New Roman"/>
-        </w:rPr>
-      </w:pPr>
-      <w:r>
-        <w:rPr>
-          <w:rFonts w:ascii="Times New Roman" w:eastAsia="宋体" w:hAnsi="Times New Roman" w:cs="Times New Roman" w:hint="eastAsia"/>
-        </w:rPr>
-        <w:lastRenderedPageBreak/>
         <w:t>连续放置地形、覆盖图：按住鼠标左键连续放置地形、覆盖图、擦除覆盖图后，此次连续更改仅占用一次历史记录，进行一次撤销即可全部撤销</w:t>
       </w:r>
     </w:p>
@@ -14574,14 +14598,8 @@
         <w:rPr>
           <w:rFonts w:ascii="Times New Roman" w:eastAsia="宋体" w:hAnsi="Times New Roman" w:cs="Times New Roman" w:hint="eastAsia"/>
         </w:rPr>
-        <w:t>自动创建海岸：重写了对应逻辑，现在开启“自动海岸”选项或点击“自动创建</w:t>
-      </w:r>
-      <w:r>
-        <w:rPr>
-          <w:rFonts w:ascii="Times New Roman" w:eastAsia="宋体" w:hAnsi="Times New Roman" w:cs="Times New Roman" w:hint="eastAsia"/>
-        </w:rPr>
         <w:lastRenderedPageBreak/>
-        <w:t>海岸”时，不会在没有水面的地方生成奇怪的海岸</w:t>
+        <w:t>自动创建海岸：重写了对应逻辑，现在开启“自动海岸”选项或点击“自动创建海岸”时，不会在没有水面的地方生成奇怪的海岸</w:t>
       </w:r>
       <w:r>
         <w:rPr>

</xml_diff>

<commit_message>
skip wp 0~7 in mp maps
</commit_message>
<xml_diff>
--- a/Supplementary/文档/FA2SP HDM Edition说明文档.docx
+++ b/Supplementary/文档/FA2SP HDM Edition说明文档.docx
@@ -153,14 +153,7 @@
           <w:rFonts w:ascii="宋体" w:eastAsia="宋体" w:hAnsi="宋体" w:hint="eastAsia"/>
           <w:sz w:val="24"/>
         </w:rPr>
-        <w:t>2</w:t>
-      </w:r>
-      <w:r>
-        <w:rPr>
-          <w:rFonts w:ascii="宋体" w:eastAsia="宋体" w:hAnsi="宋体" w:hint="eastAsia"/>
-          <w:sz w:val="24"/>
-        </w:rPr>
-        <w:t>9</w:t>
+        <w:t>31</w:t>
       </w:r>
     </w:p>
     <w:p>
@@ -222,17 +215,7 @@
           <w:sz w:val="28"/>
           <w:szCs w:val="32"/>
         </w:rPr>
-        <w:t>2</w:t>
-      </w:r>
-      <w:r>
-        <w:rPr>
-          <w:rFonts w:ascii="Times New Roman" w:eastAsia="宋体" w:hAnsi="Times New Roman" w:cs="Times New Roman" w:hint="eastAsia"/>
-          <w:b/>
-          <w:bCs/>
-          <w:sz w:val="28"/>
-          <w:szCs w:val="32"/>
-        </w:rPr>
-        <w:t>9</w:t>
+        <w:t>31</w:t>
       </w:r>
       <w:r>
         <w:rPr>
@@ -1324,6 +1307,30 @@
         <w:pStyle w:val="a9"/>
         <w:numPr>
           <w:ilvl w:val="0"/>
+          <w:numId w:val="11"/>
+        </w:numPr>
+        <w:rPr>
+          <w:rFonts w:ascii="Times New Roman" w:eastAsia="宋体" w:hAnsi="Times New Roman" w:cs="Times New Roman"/>
+        </w:rPr>
+      </w:pPr>
+      <w:r>
+        <w:rPr>
+          <w:rFonts w:ascii="Times New Roman" w:eastAsia="宋体" w:hAnsi="Times New Roman" w:cs="Times New Roman" w:hint="eastAsia"/>
+        </w:rPr>
+        <w:t>多人地图建立路径点会跳过</w:t>
+      </w:r>
+      <w:r>
+        <w:rPr>
+          <w:rFonts w:ascii="Times New Roman" w:eastAsia="宋体" w:hAnsi="Times New Roman" w:cs="Times New Roman" w:hint="eastAsia"/>
+        </w:rPr>
+        <w:t>0~7</w:t>
+      </w:r>
+    </w:p>
+    <w:p>
+      <w:pPr>
+        <w:pStyle w:val="a9"/>
+        <w:numPr>
+          <w:ilvl w:val="0"/>
           <w:numId w:val="10"/>
         </w:numPr>
         <w:rPr>
@@ -2157,6 +2164,7 @@
         <w:rPr>
           <w:rFonts w:ascii="Times New Roman" w:eastAsia="宋体" w:hAnsi="Times New Roman" w:cs="Times New Roman" w:hint="eastAsia"/>
         </w:rPr>
+        <w:lastRenderedPageBreak/>
         <w:t>支持</w:t>
       </w:r>
       <w:r>
@@ -3240,6 +3248,7 @@
         <w:rPr>
           <w:rFonts w:ascii="Times New Roman" w:eastAsia="宋体" w:hAnsi="Times New Roman" w:cs="Times New Roman" w:hint="eastAsia"/>
         </w:rPr>
+        <w:lastRenderedPageBreak/>
         <w:t>优化抬升</w:t>
       </w:r>
       <w:r>
@@ -3270,7 +3279,6 @@
         <w:rPr>
           <w:rFonts w:ascii="Times New Roman" w:eastAsia="宋体" w:hAnsi="Times New Roman" w:cs="Times New Roman" w:hint="eastAsia"/>
         </w:rPr>
-        <w:lastRenderedPageBreak/>
         <w:t>FA2sp.log</w:t>
       </w:r>
       <w:r>
@@ -4273,7 +4281,14 @@
         <w:rPr>
           <w:rFonts w:ascii="Times New Roman" w:eastAsia="宋体" w:hAnsi="Times New Roman" w:cs="Times New Roman" w:hint="eastAsia"/>
         </w:rPr>
-        <w:t>”仍然会崩溃）</w:t>
+        <w:t>”仍然会崩</w:t>
+      </w:r>
+      <w:r>
+        <w:rPr>
+          <w:rFonts w:ascii="Times New Roman" w:eastAsia="宋体" w:hAnsi="Times New Roman" w:cs="Times New Roman" w:hint="eastAsia"/>
+        </w:rPr>
+        <w:lastRenderedPageBreak/>
+        <w:t>溃）</w:t>
       </w:r>
     </w:p>
     <w:p>
@@ -4291,7 +4306,6 @@
         <w:rPr>
           <w:rFonts w:ascii="Times New Roman" w:eastAsia="宋体" w:hAnsi="Times New Roman" w:cs="Times New Roman" w:hint="eastAsia"/>
         </w:rPr>
-        <w:lastRenderedPageBreak/>
         <w:t>支持加载加密资源包，使用方法详见</w:t>
       </w:r>
       <w:r>
@@ -5426,6 +5440,7 @@
         <w:rPr>
           <w:rFonts w:ascii="Times New Roman" w:eastAsia="宋体" w:hAnsi="Times New Roman" w:cs="Times New Roman" w:hint="eastAsia"/>
         </w:rPr>
+        <w:lastRenderedPageBreak/>
         <w:t>修复了修改光照时产生的一些</w:t>
       </w:r>
       <w:r>
@@ -5450,7 +5465,6 @@
         <w:rPr>
           <w:rFonts w:ascii="Times New Roman" w:eastAsia="宋体" w:hAnsi="Times New Roman" w:cs="Times New Roman" w:hint="eastAsia"/>
         </w:rPr>
-        <w:lastRenderedPageBreak/>
         <w:t>新增</w:t>
       </w:r>
       <w:r>
@@ -6409,6 +6423,7 @@
         <w:rPr>
           <w:rFonts w:ascii="Times New Roman" w:eastAsia="宋体" w:hAnsi="Times New Roman" w:cs="Times New Roman" w:hint="eastAsia"/>
         </w:rPr>
+        <w:lastRenderedPageBreak/>
         <w:t>修复渲染超大</w:t>
       </w:r>
       <w:r>
@@ -6445,7 +6460,6 @@
         <w:rPr>
           <w:rFonts w:ascii="Times New Roman" w:eastAsia="宋体" w:hAnsi="Times New Roman" w:cs="Times New Roman" w:hint="eastAsia"/>
         </w:rPr>
-        <w:lastRenderedPageBreak/>
         <w:t>属性查看</w:t>
       </w:r>
       <w:r>
@@ -7414,6 +7428,7 @@
         <w:rPr>
           <w:rFonts w:ascii="Times New Roman" w:eastAsia="宋体" w:hAnsi="Times New Roman" w:cs="Times New Roman" w:hint="eastAsia"/>
         </w:rPr>
+        <w:lastRenderedPageBreak/>
         <w:t>修复</w:t>
       </w:r>
       <w:r>
@@ -7456,7 +7471,6 @@
         <w:rPr>
           <w:rFonts w:ascii="Times New Roman" w:eastAsia="宋体" w:hAnsi="Times New Roman" w:cs="Times New Roman" w:hint="eastAsia"/>
         </w:rPr>
-        <w:lastRenderedPageBreak/>
         <w:t>重写隧道工具与隧道渲染，现在可以建立多节点隧道和单向隧道</w:t>
       </w:r>
     </w:p>
@@ -8439,6 +8453,7 @@
         <w:rPr>
           <w:rFonts w:ascii="Times New Roman" w:eastAsia="宋体" w:hAnsi="Times New Roman" w:cs="Times New Roman" w:hint="eastAsia"/>
         </w:rPr>
+        <w:lastRenderedPageBreak/>
         <w:t>修复修改地图大小时，若有基地节点位于地图外会导致</w:t>
       </w:r>
       <w:r>
@@ -8475,7 +8490,6 @@
         <w:rPr>
           <w:rFonts w:ascii="Times New Roman" w:eastAsia="宋体" w:hAnsi="Times New Roman" w:cs="Times New Roman" w:hint="eastAsia"/>
         </w:rPr>
-        <w:lastRenderedPageBreak/>
         <w:t>优化获取可用触发</w:t>
       </w:r>
       <w:r>
@@ -9328,6 +9342,7 @@
         <w:rPr>
           <w:rFonts w:ascii="Times New Roman" w:eastAsia="宋体" w:hAnsi="Times New Roman" w:cs="Times New Roman" w:hint="eastAsia"/>
         </w:rPr>
+        <w:lastRenderedPageBreak/>
         <w:t>优化多选模式“矩形添加”</w:t>
       </w:r>
       <w:r>
@@ -9358,7 +9373,6 @@
         <w:rPr>
           <w:rFonts w:ascii="Times New Roman" w:eastAsia="宋体" w:hAnsi="Times New Roman" w:cs="Times New Roman" w:hint="eastAsia"/>
         </w:rPr>
-        <w:lastRenderedPageBreak/>
         <w:t>修复了粘贴高架桥头时，桥头会变为破损图像的</w:t>
       </w:r>
       <w:r>
@@ -10309,6 +10323,7 @@
         <w:rPr>
           <w:rFonts w:ascii="Times New Roman" w:eastAsia="宋体" w:hAnsi="Times New Roman" w:cs="Times New Roman" w:hint="eastAsia"/>
         </w:rPr>
+        <w:lastRenderedPageBreak/>
         <w:t>FA2</w:t>
       </w:r>
       <w:r>
@@ -10339,7 +10354,6 @@
         <w:rPr>
           <w:rFonts w:ascii="Times New Roman" w:eastAsia="宋体" w:hAnsi="Times New Roman" w:cs="Times New Roman" w:hint="eastAsia"/>
         </w:rPr>
-        <w:lastRenderedPageBreak/>
         <w:t>补充遗失翻译文本，详见</w:t>
       </w:r>
       <w:r>
@@ -11334,6 +11348,7 @@
         <w:rPr>
           <w:rFonts w:ascii="Times New Roman" w:eastAsia="宋体" w:hAnsi="Times New Roman" w:cs="Times New Roman" w:hint="eastAsia"/>
         </w:rPr>
+        <w:lastRenderedPageBreak/>
         <w:t>修复当地形生成器没有勾选覆盖时，无法正常摆放默认地形的</w:t>
       </w:r>
       <w:r>
@@ -11358,7 +11373,6 @@
         <w:rPr>
           <w:rFonts w:ascii="Times New Roman" w:eastAsia="宋体" w:hAnsi="Times New Roman" w:cs="Times New Roman" w:hint="eastAsia"/>
         </w:rPr>
-        <w:lastRenderedPageBreak/>
         <w:t>修复当建筑</w:t>
       </w:r>
       <w:r>
@@ -30412,7 +30426,7 @@
         <v:path o:extrusionok="f" gradientshapeok="t" o:connecttype="rect"/>
         <o:lock v:ext="edit" aspectratio="t"/>
       </v:shapetype>
-      <v:shape id="_x0000_i1030" type="#_x0000_t75" style="width:11.55pt;height:11.55pt" o:bullet="t">
+      <v:shape id="_x0000_i1029" type="#_x0000_t75" style="width:11.55pt;height:11.55pt" o:bullet="t">
         <v:imagedata r:id="rId1" o:title="mso9A9A"/>
       </v:shape>
     </w:pict>

</xml_diff>

<commit_message>
fix redo bug in tile previewing
</commit_message>
<xml_diff>
--- a/Supplementary/文档/FA2SP HDM Edition说明文档.docx
+++ b/Supplementary/文档/FA2SP HDM Edition说明文档.docx
@@ -153,7 +153,14 @@
           <w:rFonts w:ascii="宋体" w:eastAsia="宋体" w:hAnsi="宋体" w:hint="eastAsia"/>
           <w:sz w:val="24"/>
         </w:rPr>
-        <w:t>11</w:t>
+        <w:t>1</w:t>
+      </w:r>
+      <w:r>
+        <w:rPr>
+          <w:rFonts w:ascii="宋体" w:eastAsia="宋体" w:hAnsi="宋体" w:hint="eastAsia"/>
+          <w:sz w:val="24"/>
+        </w:rPr>
+        <w:t>2</w:t>
       </w:r>
     </w:p>
     <w:p>
@@ -215,7 +222,7 @@
           <w:sz w:val="28"/>
           <w:szCs w:val="32"/>
         </w:rPr>
-        <w:t>1</w:t>
+        <w:t>2</w:t>
       </w:r>
       <w:r>
         <w:rPr>
@@ -329,6 +336,30 @@
         <w:pStyle w:val="a9"/>
         <w:numPr>
           <w:ilvl w:val="0"/>
+          <w:numId w:val="11"/>
+        </w:numPr>
+        <w:rPr>
+          <w:rFonts w:ascii="Times New Roman" w:eastAsia="宋体" w:hAnsi="Times New Roman" w:cs="Times New Roman"/>
+        </w:rPr>
+      </w:pPr>
+      <w:r>
+        <w:rPr>
+          <w:rFonts w:ascii="Times New Roman" w:eastAsia="宋体" w:hAnsi="Times New Roman" w:cs="Times New Roman" w:hint="eastAsia"/>
+        </w:rPr>
+        <w:t>修复了摆放地形预览会破坏重做记录的</w:t>
+      </w:r>
+      <w:r>
+        <w:rPr>
+          <w:rFonts w:ascii="Times New Roman" w:eastAsia="宋体" w:hAnsi="Times New Roman" w:cs="Times New Roman" w:hint="eastAsia"/>
+        </w:rPr>
+        <w:t>bug</w:t>
+      </w:r>
+    </w:p>
+    <w:p>
+      <w:pPr>
+        <w:pStyle w:val="a9"/>
+        <w:numPr>
+          <w:ilvl w:val="0"/>
           <w:numId w:val="10"/>
         </w:numPr>
         <w:rPr>
@@ -921,6 +952,7 @@
         <w:rPr>
           <w:rFonts w:ascii="Times New Roman" w:eastAsia="宋体" w:hAnsi="Times New Roman" w:cs="Times New Roman" w:hint="eastAsia"/>
         </w:rPr>
+        <w:lastRenderedPageBreak/>
         <w:t>修复加载地图后小地图不显示覆盖物颜色的</w:t>
       </w:r>
       <w:r>
@@ -945,7 +977,6 @@
         <w:rPr>
           <w:rFonts w:ascii="Times New Roman" w:eastAsia="宋体" w:hAnsi="Times New Roman" w:cs="Times New Roman" w:hint="eastAsia"/>
         </w:rPr>
-        <w:lastRenderedPageBreak/>
         <w:t>优化了触发编辑器加载触发时的性能</w:t>
       </w:r>
     </w:p>
@@ -30995,7 +31026,7 @@
         <v:path o:extrusionok="f" gradientshapeok="t" o:connecttype="rect"/>
         <o:lock v:ext="edit" aspectratio="t"/>
       </v:shapetype>
-      <v:shape id="_x0000_i1027" type="#_x0000_t75" style="width:11.55pt;height:11.55pt" o:bullet="t">
+      <v:shape id="_x0000_i1028" type="#_x0000_t75" style="width:11.55pt;height:11.55pt" o:bullet="t">
         <v:imagedata r:id="rId1" o:title="mso9A9A"/>
       </v:shape>
     </w:pict>

</xml_diff>

<commit_message>
fix onBridge and waterImage bug
</commit_message>
<xml_diff>
--- a/Supplementary/文档/FA2SP HDM Edition说明文档.docx
+++ b/Supplementary/文档/FA2SP HDM Edition说明文档.docx
@@ -160,7 +160,7 @@
           <w:rFonts w:ascii="宋体" w:eastAsia="宋体" w:hAnsi="宋体" w:hint="eastAsia"/>
           <w:sz w:val="24"/>
         </w:rPr>
-        <w:t>5</w:t>
+        <w:t>6</w:t>
       </w:r>
     </w:p>
     <w:p>
@@ -222,7 +222,7 @@
           <w:sz w:val="28"/>
           <w:szCs w:val="32"/>
         </w:rPr>
-        <w:t>5</w:t>
+        <w:t>6</w:t>
       </w:r>
       <w:r>
         <w:rPr>
@@ -474,6 +474,42 @@
         <w:pStyle w:val="a9"/>
         <w:numPr>
           <w:ilvl w:val="0"/>
+          <w:numId w:val="11"/>
+        </w:numPr>
+        <w:rPr>
+          <w:rFonts w:ascii="Times New Roman" w:eastAsia="宋体" w:hAnsi="Times New Roman" w:cs="Times New Roman"/>
+        </w:rPr>
+      </w:pPr>
+      <w:r>
+        <w:rPr>
+          <w:rFonts w:ascii="Times New Roman" w:eastAsia="宋体" w:hAnsi="Times New Roman" w:cs="Times New Roman" w:hint="eastAsia"/>
+        </w:rPr>
+        <w:t>修复了单位“在桥梁上”为</w:t>
+      </w:r>
+      <w:r>
+        <w:rPr>
+          <w:rFonts w:ascii="Times New Roman" w:eastAsia="宋体" w:hAnsi="Times New Roman" w:cs="Times New Roman" w:hint="eastAsia"/>
+        </w:rPr>
+        <w:t>1</w:t>
+      </w:r>
+      <w:r>
+        <w:rPr>
+          <w:rFonts w:ascii="Times New Roman" w:eastAsia="宋体" w:hAnsi="Times New Roman" w:cs="Times New Roman" w:hint="eastAsia"/>
+        </w:rPr>
+        <w:t>时，在水上也会显示水中图像的</w:t>
+      </w:r>
+      <w:r>
+        <w:rPr>
+          <w:rFonts w:ascii="Times New Roman" w:eastAsia="宋体" w:hAnsi="Times New Roman" w:cs="Times New Roman" w:hint="eastAsia"/>
+        </w:rPr>
+        <w:t>bug</w:t>
+      </w:r>
+    </w:p>
+    <w:p>
+      <w:pPr>
+        <w:pStyle w:val="a9"/>
+        <w:numPr>
+          <w:ilvl w:val="0"/>
           <w:numId w:val="10"/>
         </w:numPr>
         <w:rPr>
@@ -916,7 +952,14 @@
         <w:rPr>
           <w:rFonts w:ascii="Times New Roman" w:eastAsia="宋体" w:hAnsi="Times New Roman" w:cs="Times New Roman" w:hint="eastAsia"/>
         </w:rPr>
-        <w:t>添加注释</w:t>
+        <w:t>添加注</w:t>
+      </w:r>
+      <w:r>
+        <w:rPr>
+          <w:rFonts w:ascii="Times New Roman" w:eastAsia="宋体" w:hAnsi="Times New Roman" w:cs="Times New Roman" w:hint="eastAsia"/>
+        </w:rPr>
+        <w:lastRenderedPageBreak/>
+        <w:t>释</w:t>
       </w:r>
     </w:p>
     <w:p>
@@ -934,7 +977,6 @@
         <w:rPr>
           <w:rFonts w:ascii="Times New Roman" w:eastAsia="宋体" w:hAnsi="Times New Roman" w:cs="Times New Roman" w:hint="eastAsia"/>
         </w:rPr>
-        <w:lastRenderedPageBreak/>
         <w:t>修复</w:t>
       </w:r>
       <w:r>
@@ -2110,6 +2152,7 @@
         <w:rPr>
           <w:rFonts w:ascii="Times New Roman" w:eastAsia="宋体" w:hAnsi="Times New Roman" w:cs="Times New Roman" w:hint="eastAsia"/>
         </w:rPr>
+        <w:lastRenderedPageBreak/>
         <w:t>支持</w:t>
       </w:r>
       <w:r>
@@ -2146,7 +2189,6 @@
         <w:rPr>
           <w:rFonts w:ascii="Times New Roman" w:eastAsia="宋体" w:hAnsi="Times New Roman" w:cs="Times New Roman" w:hint="eastAsia"/>
         </w:rPr>
-        <w:lastRenderedPageBreak/>
         <w:t>修复</w:t>
       </w:r>
       <w:r>
@@ -3231,6 +3273,7 @@
         <w:rPr>
           <w:rFonts w:ascii="Times New Roman" w:eastAsia="宋体" w:hAnsi="Times New Roman" w:cs="Times New Roman" w:hint="eastAsia"/>
         </w:rPr>
+        <w:lastRenderedPageBreak/>
         <w:t>Lua</w:t>
       </w:r>
       <w:r>
@@ -3255,8 +3298,986 @@
         <w:rPr>
           <w:rFonts w:ascii="Times New Roman" w:eastAsia="宋体" w:hAnsi="Times New Roman" w:cs="Times New Roman" w:hint="eastAsia"/>
         </w:rPr>
+        <w:t>微调地图边界细蓝线的位置</w:t>
+      </w:r>
+    </w:p>
+    <w:p>
+      <w:pPr>
+        <w:pStyle w:val="a9"/>
+        <w:numPr>
+          <w:ilvl w:val="0"/>
+          <w:numId w:val="31"/>
+        </w:numPr>
+        <w:rPr>
+          <w:rFonts w:ascii="Times New Roman" w:eastAsia="宋体" w:hAnsi="Times New Roman" w:cs="Times New Roman"/>
+        </w:rPr>
+      </w:pPr>
+      <w:r>
+        <w:rPr>
+          <w:rFonts w:ascii="Times New Roman" w:eastAsia="宋体" w:hAnsi="Times New Roman" w:cs="Times New Roman" w:hint="eastAsia"/>
+        </w:rPr>
+        <w:t>修复了</w:t>
+      </w:r>
+      <w:r>
+        <w:rPr>
+          <w:rFonts w:ascii="Times New Roman" w:eastAsia="宋体" w:hAnsi="Times New Roman" w:cs="Times New Roman" w:hint="eastAsia"/>
+        </w:rPr>
+        <w:t>Vxl</w:t>
+      </w:r>
+      <w:r>
+        <w:rPr>
+          <w:rFonts w:ascii="Times New Roman" w:eastAsia="宋体" w:hAnsi="Times New Roman" w:cs="Times New Roman" w:hint="eastAsia"/>
+        </w:rPr>
+        <w:t>车辆</w:t>
+      </w:r>
+      <w:r>
+        <w:rPr>
+          <w:rFonts w:ascii="Times New Roman" w:eastAsia="宋体" w:hAnsi="Times New Roman" w:cs="Times New Roman" w:hint="eastAsia"/>
+        </w:rPr>
+        <w:t>Noshadow=yes</w:t>
+      </w:r>
+      <w:r>
+        <w:rPr>
+          <w:rFonts w:ascii="Times New Roman" w:eastAsia="宋体" w:hAnsi="Times New Roman" w:cs="Times New Roman" w:hint="eastAsia"/>
+        </w:rPr>
+        <w:t>时仍会显示阴影的</w:t>
+      </w:r>
+      <w:r>
+        <w:rPr>
+          <w:rFonts w:ascii="Times New Roman" w:eastAsia="宋体" w:hAnsi="Times New Roman" w:cs="Times New Roman" w:hint="eastAsia"/>
+        </w:rPr>
+        <w:t>bug</w:t>
+      </w:r>
+    </w:p>
+    <w:p>
+      <w:pPr>
+        <w:pStyle w:val="a9"/>
+        <w:numPr>
+          <w:ilvl w:val="0"/>
+          <w:numId w:val="31"/>
+        </w:numPr>
+        <w:rPr>
+          <w:rFonts w:ascii="Times New Roman" w:eastAsia="宋体" w:hAnsi="Times New Roman" w:cs="Times New Roman"/>
+        </w:rPr>
+      </w:pPr>
+      <w:r>
+        <w:rPr>
+          <w:rFonts w:ascii="Times New Roman" w:eastAsia="宋体" w:hAnsi="Times New Roman" w:cs="Times New Roman" w:hint="eastAsia"/>
+        </w:rPr>
+        <w:t>修复部分情况下绘制连接地形上升、下降段高度错误的</w:t>
+      </w:r>
+      <w:r>
+        <w:rPr>
+          <w:rFonts w:ascii="Times New Roman" w:eastAsia="宋体" w:hAnsi="Times New Roman" w:cs="Times New Roman" w:hint="eastAsia"/>
+        </w:rPr>
+        <w:t>bug</w:t>
+      </w:r>
+    </w:p>
+    <w:p>
+      <w:pPr>
+        <w:pStyle w:val="a9"/>
+        <w:numPr>
+          <w:ilvl w:val="0"/>
+          <w:numId w:val="31"/>
+        </w:numPr>
+        <w:rPr>
+          <w:rFonts w:ascii="Times New Roman" w:eastAsia="宋体" w:hAnsi="Times New Roman" w:cs="Times New Roman"/>
+        </w:rPr>
+      </w:pPr>
+      <w:r>
+        <w:rPr>
+          <w:rFonts w:ascii="Times New Roman" w:eastAsia="宋体" w:hAnsi="Times New Roman" w:cs="Times New Roman" w:hint="eastAsia"/>
+        </w:rPr>
+        <w:t>优化光照沙盒切换时的性能</w:t>
+      </w:r>
+    </w:p>
+    <w:p>
+      <w:pPr>
+        <w:pStyle w:val="a9"/>
+        <w:numPr>
+          <w:ilvl w:val="0"/>
+          <w:numId w:val="31"/>
+        </w:numPr>
+        <w:rPr>
+          <w:rFonts w:ascii="Times New Roman" w:eastAsia="宋体" w:hAnsi="Times New Roman" w:cs="Times New Roman"/>
+        </w:rPr>
+      </w:pPr>
+      <w:r>
+        <w:rPr>
+          <w:rFonts w:ascii="Times New Roman" w:eastAsia="宋体" w:hAnsi="Times New Roman" w:cs="Times New Roman" w:hint="eastAsia"/>
+        </w:rPr>
+        <w:t>新增</w:t>
+      </w:r>
+      <w:r>
+        <w:rPr>
+          <w:rFonts w:ascii="Times New Roman" w:eastAsia="宋体" w:hAnsi="Times New Roman" w:cs="Times New Roman" w:hint="eastAsia"/>
+        </w:rPr>
+        <w:t>LightingPreview</w:t>
+      </w:r>
+      <w:r>
+        <w:rPr>
+          <w:rFonts w:ascii="Times New Roman" w:eastAsia="宋体" w:hAnsi="Times New Roman" w:cs="Times New Roman" w:hint="eastAsia"/>
+        </w:rPr>
+        <w:t>.</w:t>
+      </w:r>
+      <w:r>
+        <w:rPr>
+          <w:rFonts w:ascii="Times New Roman" w:eastAsia="宋体" w:hAnsi="Times New Roman" w:cs="Times New Roman" w:hint="eastAsia"/>
+        </w:rPr>
+        <w:t>Tint</w:t>
+      </w:r>
+      <w:r>
+        <w:rPr>
+          <w:rFonts w:ascii="Times New Roman" w:eastAsia="宋体" w:hAnsi="Times New Roman" w:cs="Times New Roman" w:hint="eastAsia"/>
+        </w:rPr>
+        <w:t>TileSetBrowserView</w:t>
+      </w:r>
+      <w:r>
+        <w:rPr>
+          <w:rFonts w:ascii="Times New Roman" w:eastAsia="宋体" w:hAnsi="Times New Roman" w:cs="Times New Roman" w:hint="eastAsia"/>
+        </w:rPr>
+        <w:t>，控制是否按光照沙盒渲染地形浏览器图像</w:t>
+      </w:r>
+    </w:p>
+    <w:p>
+      <w:pPr>
+        <w:pStyle w:val="a9"/>
+        <w:numPr>
+          <w:ilvl w:val="0"/>
+          <w:numId w:val="31"/>
+        </w:numPr>
+        <w:rPr>
+          <w:rFonts w:ascii="Times New Roman" w:eastAsia="宋体" w:hAnsi="Times New Roman" w:cs="Times New Roman"/>
+        </w:rPr>
+      </w:pPr>
+      <w:r>
+        <w:rPr>
+          <w:rFonts w:ascii="Times New Roman" w:eastAsia="宋体" w:hAnsi="Times New Roman" w:cs="Times New Roman" w:hint="eastAsia"/>
+        </w:rPr>
+        <w:t>新增距离标尺，可以记录当前鼠标位置距离上次按下左键位置的距离，记录历史数量见</w:t>
+      </w:r>
+      <w:r>
+        <w:rPr>
+          <w:rFonts w:ascii="Times New Roman" w:eastAsia="宋体" w:hAnsi="Times New Roman" w:cs="Times New Roman" w:hint="eastAsia"/>
+        </w:rPr>
+        <w:t>DistanceRuler.Records</w:t>
+      </w:r>
+    </w:p>
+    <w:p>
+      <w:pPr>
+        <w:pStyle w:val="a9"/>
+        <w:numPr>
+          <w:ilvl w:val="0"/>
+          <w:numId w:val="31"/>
+        </w:numPr>
+        <w:rPr>
+          <w:rFonts w:ascii="Times New Roman" w:eastAsia="宋体" w:hAnsi="Times New Roman" w:cs="Times New Roman"/>
+        </w:rPr>
+      </w:pPr>
+      <w:r>
+        <w:rPr>
+          <w:rFonts w:ascii="Times New Roman" w:eastAsia="宋体" w:hAnsi="Times New Roman" w:cs="Times New Roman" w:hint="eastAsia"/>
+        </w:rPr>
+        <w:t>微调新建地图时可视边界数值</w:t>
+      </w:r>
+    </w:p>
+    <w:p>
+      <w:pPr>
+        <w:pStyle w:val="a9"/>
+        <w:numPr>
+          <w:ilvl w:val="0"/>
+          <w:numId w:val="31"/>
+        </w:numPr>
+        <w:rPr>
+          <w:rFonts w:ascii="Times New Roman" w:eastAsia="宋体" w:hAnsi="Times New Roman" w:cs="Times New Roman"/>
+        </w:rPr>
+      </w:pPr>
+      <w:r>
+        <w:rPr>
+          <w:rFonts w:ascii="Times New Roman" w:eastAsia="宋体" w:hAnsi="Times New Roman" w:cs="Times New Roman" w:hint="eastAsia"/>
+        </w:rPr>
+        <w:t>修复平坦地形工具无法平坦地图边缘斜坡的</w:t>
+      </w:r>
+      <w:r>
+        <w:rPr>
+          <w:rFonts w:ascii="Times New Roman" w:eastAsia="宋体" w:hAnsi="Times New Roman" w:cs="Times New Roman" w:hint="eastAsia"/>
+        </w:rPr>
+        <w:t>bug</w:t>
+      </w:r>
+    </w:p>
+    <w:p>
+      <w:pPr>
+        <w:pStyle w:val="a9"/>
+        <w:numPr>
+          <w:ilvl w:val="0"/>
+          <w:numId w:val="31"/>
+        </w:numPr>
+        <w:rPr>
+          <w:rFonts w:ascii="Times New Roman" w:eastAsia="宋体" w:hAnsi="Times New Roman" w:cs="Times New Roman"/>
+        </w:rPr>
+      </w:pPr>
+      <w:r>
+        <w:rPr>
+          <w:rFonts w:ascii="Times New Roman" w:eastAsia="宋体" w:hAnsi="Times New Roman" w:cs="Times New Roman" w:hint="eastAsia"/>
+        </w:rPr>
+        <w:t>绘制连接地形可以将鼠标移动到地图边界外，更方便靠近边界的绘制</w:t>
+      </w:r>
+    </w:p>
+    <w:p>
+      <w:pPr>
+        <w:pStyle w:val="a9"/>
+        <w:numPr>
+          <w:ilvl w:val="0"/>
+          <w:numId w:val="31"/>
+        </w:numPr>
+        <w:rPr>
+          <w:rFonts w:ascii="Times New Roman" w:eastAsia="宋体" w:hAnsi="Times New Roman" w:cs="Times New Roman"/>
+        </w:rPr>
+      </w:pPr>
+      <w:r>
+        <w:rPr>
+          <w:rFonts w:ascii="Times New Roman" w:eastAsia="宋体" w:hAnsi="Times New Roman" w:cs="Times New Roman" w:hint="eastAsia"/>
+        </w:rPr>
+        <w:t>优化</w:t>
+      </w:r>
+      <w:r>
+        <w:rPr>
+          <w:rFonts w:ascii="Times New Roman" w:eastAsia="宋体" w:hAnsi="Times New Roman" w:cs="Times New Roman" w:hint="eastAsia"/>
+        </w:rPr>
+        <w:t>IsoMapPack5</w:t>
+      </w:r>
+      <w:r>
+        <w:rPr>
+          <w:rFonts w:ascii="Times New Roman" w:eastAsia="宋体" w:hAnsi="Times New Roman" w:cs="Times New Roman" w:hint="eastAsia"/>
+        </w:rPr>
+        <w:t>压缩，减少地图体积，减少游戏内大地图地形异常的可能</w:t>
+      </w:r>
+    </w:p>
+    <w:p>
+      <w:pPr>
+        <w:pStyle w:val="a9"/>
+        <w:numPr>
+          <w:ilvl w:val="0"/>
+          <w:numId w:val="31"/>
+        </w:numPr>
+        <w:rPr>
+          <w:rFonts w:ascii="Times New Roman" w:eastAsia="宋体" w:hAnsi="Times New Roman" w:cs="Times New Roman"/>
+        </w:rPr>
+      </w:pPr>
+      <w:r>
+        <w:rPr>
+          <w:rFonts w:ascii="Times New Roman" w:eastAsia="宋体" w:hAnsi="Times New Roman" w:cs="Times New Roman" w:hint="eastAsia"/>
+        </w:rPr>
+        <w:t>修复调整地图大小后隧道位置错误的</w:t>
+      </w:r>
+      <w:r>
+        <w:rPr>
+          <w:rFonts w:ascii="Times New Roman" w:eastAsia="宋体" w:hAnsi="Times New Roman" w:cs="Times New Roman" w:hint="eastAsia"/>
+        </w:rPr>
+        <w:t>bug</w:t>
+      </w:r>
+    </w:p>
+    <w:p>
+      <w:pPr>
+        <w:pStyle w:val="a9"/>
+        <w:numPr>
+          <w:ilvl w:val="0"/>
+          <w:numId w:val="31"/>
+        </w:numPr>
+        <w:rPr>
+          <w:rFonts w:ascii="Times New Roman" w:eastAsia="宋体" w:hAnsi="Times New Roman" w:cs="Times New Roman"/>
+        </w:rPr>
+      </w:pPr>
+      <w:r>
+        <w:rPr>
+          <w:rFonts w:ascii="Times New Roman" w:eastAsia="宋体" w:hAnsi="Times New Roman" w:cs="Times New Roman" w:hint="eastAsia"/>
+        </w:rPr>
+        <w:t>修复了在开启输入法和部分情况下在地图界面按</w:t>
+      </w:r>
+      <w:r>
+        <w:rPr>
+          <w:rFonts w:ascii="Times New Roman" w:eastAsia="宋体" w:hAnsi="Times New Roman" w:cs="Times New Roman" w:hint="eastAsia"/>
+        </w:rPr>
+        <w:t>D</w:t>
+      </w:r>
+      <w:r>
+        <w:rPr>
+          <w:rFonts w:ascii="Times New Roman" w:eastAsia="宋体" w:hAnsi="Times New Roman" w:cs="Times New Roman" w:hint="eastAsia"/>
+        </w:rPr>
+        <w:t>、</w:t>
+      </w:r>
+      <w:r>
+        <w:rPr>
+          <w:rFonts w:ascii="Times New Roman" w:eastAsia="宋体" w:hAnsi="Times New Roman" w:cs="Times New Roman" w:hint="eastAsia"/>
+        </w:rPr>
+        <w:t>[</w:t>
+      </w:r>
+      <w:r>
+        <w:rPr>
+          <w:rFonts w:ascii="Times New Roman" w:eastAsia="宋体" w:hAnsi="Times New Roman" w:cs="Times New Roman" w:hint="eastAsia"/>
+        </w:rPr>
+        <w:t>、</w:t>
+      </w:r>
+      <w:r>
+        <w:rPr>
+          <w:rFonts w:ascii="Times New Roman" w:eastAsia="宋体" w:hAnsi="Times New Roman" w:cs="Times New Roman" w:hint="eastAsia"/>
+        </w:rPr>
+        <w:t>]</w:t>
+      </w:r>
+      <w:r>
+        <w:rPr>
+          <w:rFonts w:ascii="Times New Roman" w:eastAsia="宋体" w:hAnsi="Times New Roman" w:cs="Times New Roman" w:hint="eastAsia"/>
+        </w:rPr>
+        <w:t>键无效的</w:t>
+      </w:r>
+      <w:r>
+        <w:rPr>
+          <w:rFonts w:ascii="Times New Roman" w:eastAsia="宋体" w:hAnsi="Times New Roman" w:cs="Times New Roman" w:hint="eastAsia"/>
+        </w:rPr>
+        <w:t>bug</w:t>
+      </w:r>
+    </w:p>
+    <w:p>
+      <w:pPr>
+        <w:pStyle w:val="a9"/>
+        <w:numPr>
+          <w:ilvl w:val="0"/>
+          <w:numId w:val="31"/>
+        </w:numPr>
+        <w:rPr>
+          <w:rFonts w:ascii="Times New Roman" w:eastAsia="宋体" w:hAnsi="Times New Roman" w:cs="Times New Roman"/>
+        </w:rPr>
+      </w:pPr>
+      <w:r>
+        <w:rPr>
+          <w:rFonts w:ascii="Times New Roman" w:eastAsia="宋体" w:hAnsi="Times New Roman" w:cs="Times New Roman" w:hint="eastAsia"/>
+        </w:rPr>
+        <w:t>修复了新城市下使用绘制悬崖后部工具时，按</w:t>
+      </w:r>
+      <w:r>
+        <w:rPr>
+          <w:rFonts w:ascii="Times New Roman" w:eastAsia="宋体" w:hAnsi="Times New Roman" w:cs="Times New Roman" w:hint="eastAsia"/>
+        </w:rPr>
+        <w:t>A</w:t>
+      </w:r>
+      <w:r>
+        <w:rPr>
+          <w:rFonts w:ascii="Times New Roman" w:eastAsia="宋体" w:hAnsi="Times New Roman" w:cs="Times New Roman" w:hint="eastAsia"/>
+        </w:rPr>
+        <w:t>键无法切换悬崖类型的</w:t>
+      </w:r>
+      <w:r>
+        <w:rPr>
+          <w:rFonts w:ascii="Times New Roman" w:eastAsia="宋体" w:hAnsi="Times New Roman" w:cs="Times New Roman" w:hint="eastAsia"/>
+        </w:rPr>
+        <w:t>bug</w:t>
+      </w:r>
+    </w:p>
+    <w:p>
+      <w:pPr>
+        <w:pStyle w:val="a9"/>
+        <w:numPr>
+          <w:ilvl w:val="0"/>
+          <w:numId w:val="31"/>
+        </w:numPr>
+        <w:rPr>
+          <w:rFonts w:ascii="Times New Roman" w:eastAsia="宋体" w:hAnsi="Times New Roman" w:cs="Times New Roman"/>
+        </w:rPr>
+      </w:pPr>
+      <w:r>
+        <w:rPr>
+          <w:rFonts w:ascii="Times New Roman" w:eastAsia="宋体" w:hAnsi="Times New Roman" w:cs="Times New Roman" w:hint="eastAsia"/>
+        </w:rPr>
+        <w:t>增强绘制悬崖工具，可以在不同地图类型的</w:t>
+      </w:r>
+      <w:r>
+        <w:rPr>
+          <w:rFonts w:ascii="Times New Roman" w:eastAsia="宋体" w:hAnsi="Times New Roman" w:cs="Times New Roman" w:hint="eastAsia"/>
+        </w:rPr>
+        <w:t>[TheaterInfo]</w:t>
+      </w:r>
+      <w:r>
+        <w:rPr>
+          <w:rFonts w:ascii="Times New Roman" w:eastAsia="宋体" w:hAnsi="Times New Roman" w:cs="Times New Roman" w:hint="eastAsia"/>
+        </w:rPr>
+        <w:t>（如</w:t>
+      </w:r>
+      <w:r>
+        <w:rPr>
+          <w:rFonts w:ascii="Times New Roman" w:eastAsia="宋体" w:hAnsi="Times New Roman" w:cs="Times New Roman" w:hint="eastAsia"/>
+        </w:rPr>
+        <w:t>[SnowInfo]</w:t>
+      </w:r>
+      <w:r>
+        <w:rPr>
+          <w:rFonts w:ascii="Times New Roman" w:eastAsia="宋体" w:hAnsi="Times New Roman" w:cs="Times New Roman" w:hint="eastAsia"/>
+        </w:rPr>
+        <w:t>）中填写</w:t>
+      </w:r>
+      <w:r>
+        <w:rPr>
+          <w:rFonts w:ascii="Times New Roman" w:eastAsia="宋体" w:hAnsi="Times New Roman" w:cs="Times New Roman" w:hint="eastAsia"/>
+        </w:rPr>
+        <w:t>Cliffs2</w:t>
+      </w:r>
+      <w:r>
+        <w:rPr>
+          <w:rFonts w:ascii="Times New Roman" w:eastAsia="宋体" w:hAnsi="Times New Roman" w:cs="Times New Roman" w:hint="eastAsia"/>
+        </w:rPr>
+        <w:t>、</w:t>
+      </w:r>
+      <w:r>
+        <w:rPr>
+          <w:rFonts w:ascii="Times New Roman" w:eastAsia="宋体" w:hAnsi="Times New Roman" w:cs="Times New Roman" w:hint="eastAsia"/>
+        </w:rPr>
+        <w:t>CliffsWater2</w:t>
+      </w:r>
+      <w:r>
+        <w:rPr>
+          <w:rFonts w:ascii="Times New Roman" w:eastAsia="宋体" w:hAnsi="Times New Roman" w:cs="Times New Roman" w:hint="eastAsia"/>
+        </w:rPr>
+        <w:t>以支持悬崖类型切换；在存在月球悬崖时，支持绘制月球悬崖</w:t>
+      </w:r>
+    </w:p>
+    <w:p>
+      <w:pPr>
+        <w:pStyle w:val="a9"/>
+        <w:numPr>
+          <w:ilvl w:val="0"/>
+          <w:numId w:val="31"/>
+        </w:numPr>
+        <w:rPr>
+          <w:rFonts w:ascii="Times New Roman" w:eastAsia="宋体" w:hAnsi="Times New Roman" w:cs="Times New Roman"/>
+        </w:rPr>
+      </w:pPr>
+      <w:r>
+        <w:rPr>
+          <w:rFonts w:ascii="Times New Roman" w:eastAsia="宋体" w:hAnsi="Times New Roman" w:cs="Times New Roman" w:hint="eastAsia"/>
+        </w:rPr>
+        <w:t>支持</w:t>
+      </w:r>
+      <w:r>
+        <w:rPr>
+          <w:rFonts w:ascii="Times New Roman" w:eastAsia="宋体" w:hAnsi="Times New Roman" w:cs="Times New Roman" w:hint="eastAsia"/>
+        </w:rPr>
+        <w:t>32</w:t>
+      </w:r>
+      <w:r>
+        <w:rPr>
+          <w:rFonts w:ascii="Times New Roman" w:eastAsia="宋体" w:hAnsi="Times New Roman" w:cs="Times New Roman" w:hint="eastAsia"/>
+        </w:rPr>
+        <w:t>向面向</w:t>
+      </w:r>
+      <w:r>
+        <w:rPr>
+          <w:rFonts w:ascii="Times New Roman" w:eastAsia="宋体" w:hAnsi="Times New Roman" w:cs="Times New Roman" w:hint="eastAsia"/>
+        </w:rPr>
+        <w:t>与拖拽</w:t>
+      </w:r>
+      <w:r>
+        <w:rPr>
+          <w:rFonts w:ascii="Times New Roman" w:eastAsia="宋体" w:hAnsi="Times New Roman" w:cs="Times New Roman" w:hint="eastAsia"/>
+        </w:rPr>
+        <w:t>，详见</w:t>
+      </w:r>
+      <w:r>
+        <w:rPr>
+          <w:rFonts w:ascii="Times New Roman" w:eastAsia="宋体" w:hAnsi="Times New Roman" w:cs="Times New Roman" w:hint="eastAsia"/>
+        </w:rPr>
+        <w:t>ExtFacings</w:t>
+      </w:r>
+      <w:r>
+        <w:rPr>
+          <w:rFonts w:ascii="Times New Roman" w:eastAsia="宋体" w:hAnsi="Times New Roman" w:cs="Times New Roman" w:hint="eastAsia"/>
+        </w:rPr>
+        <w:t>与</w:t>
+      </w:r>
+      <w:r>
+        <w:rPr>
+          <w:rFonts w:ascii="Times New Roman" w:eastAsia="宋体" w:hAnsi="Times New Roman" w:cs="Times New Roman" w:hint="eastAsia"/>
+        </w:rPr>
+        <w:t>ExtFacings.Drag</w:t>
+      </w:r>
+    </w:p>
+    <w:p>
+      <w:pPr>
+        <w:pStyle w:val="a9"/>
+        <w:numPr>
+          <w:ilvl w:val="0"/>
+          <w:numId w:val="31"/>
+        </w:numPr>
+        <w:rPr>
+          <w:rFonts w:ascii="Times New Roman" w:eastAsia="宋体" w:hAnsi="Times New Roman" w:cs="Times New Roman"/>
+        </w:rPr>
+      </w:pPr>
+      <w:r>
+        <w:rPr>
+          <w:rFonts w:ascii="Times New Roman" w:eastAsia="宋体" w:hAnsi="Times New Roman" w:cs="Times New Roman" w:hint="eastAsia"/>
+        </w:rPr>
+        <w:t>重写部分字符串类型，优化字符串加载稳定性</w:t>
+      </w:r>
+    </w:p>
+    <w:p>
+      <w:pPr>
+        <w:pStyle w:val="a9"/>
+        <w:numPr>
+          <w:ilvl w:val="0"/>
+          <w:numId w:val="31"/>
+        </w:numPr>
+        <w:rPr>
+          <w:rFonts w:ascii="Times New Roman" w:eastAsia="宋体" w:hAnsi="Times New Roman" w:cs="Times New Roman"/>
+        </w:rPr>
+      </w:pPr>
+      <w:r>
+        <w:rPr>
+          <w:rFonts w:ascii="Times New Roman" w:eastAsia="宋体" w:hAnsi="Times New Roman" w:cs="Times New Roman" w:hint="eastAsia"/>
+        </w:rPr>
+        <w:t>优化抬升</w:t>
+      </w:r>
+      <w:r>
+        <w:rPr>
+          <w:rFonts w:ascii="Times New Roman" w:eastAsia="宋体" w:hAnsi="Times New Roman" w:cs="Times New Roman" w:hint="eastAsia"/>
+        </w:rPr>
+        <w:t>/</w:t>
+      </w:r>
+      <w:r>
+        <w:rPr>
+          <w:rFonts w:ascii="Times New Roman" w:eastAsia="宋体" w:hAnsi="Times New Roman" w:cs="Times New Roman" w:hint="eastAsia"/>
+        </w:rPr>
+        <w:t>降低地表算法，不会出现异常的大范围变动</w:t>
+      </w:r>
+    </w:p>
+    <w:p>
+      <w:pPr>
+        <w:pStyle w:val="a9"/>
+        <w:numPr>
+          <w:ilvl w:val="0"/>
+          <w:numId w:val="31"/>
+        </w:numPr>
+        <w:rPr>
+          <w:rFonts w:ascii="Times New Roman" w:eastAsia="宋体" w:hAnsi="Times New Roman" w:cs="Times New Roman"/>
+        </w:rPr>
+      </w:pPr>
+      <w:r>
+        <w:rPr>
+          <w:rFonts w:ascii="Times New Roman" w:eastAsia="宋体" w:hAnsi="Times New Roman" w:cs="Times New Roman" w:hint="eastAsia"/>
+        </w:rPr>
+        <w:t>FA2sp.log</w:t>
+      </w:r>
+      <w:r>
+        <w:rPr>
+          <w:rFonts w:ascii="Times New Roman" w:eastAsia="宋体" w:hAnsi="Times New Roman" w:cs="Times New Roman" w:hint="eastAsia"/>
+        </w:rPr>
+        <w:t>使用</w:t>
+      </w:r>
+      <w:r>
+        <w:rPr>
+          <w:rFonts w:ascii="Times New Roman" w:eastAsia="宋体" w:hAnsi="Times New Roman" w:cs="Times New Roman" w:hint="eastAsia"/>
+        </w:rPr>
+        <w:t>UTF8</w:t>
+      </w:r>
+      <w:r>
+        <w:rPr>
+          <w:rFonts w:ascii="Times New Roman" w:eastAsia="宋体" w:hAnsi="Times New Roman" w:cs="Times New Roman" w:hint="eastAsia"/>
+        </w:rPr>
+        <w:t>编码</w:t>
+      </w:r>
+    </w:p>
+    <w:p>
+      <w:pPr>
+        <w:pStyle w:val="a9"/>
+        <w:numPr>
+          <w:ilvl w:val="0"/>
+          <w:numId w:val="31"/>
+        </w:numPr>
+        <w:rPr>
+          <w:rFonts w:ascii="Times New Roman" w:eastAsia="宋体" w:hAnsi="Times New Roman" w:cs="Times New Roman"/>
+        </w:rPr>
+      </w:pPr>
+      <w:r>
+        <w:rPr>
+          <w:rFonts w:ascii="Times New Roman" w:eastAsia="宋体" w:hAnsi="Times New Roman" w:cs="Times New Roman" w:hint="eastAsia"/>
+        </w:rPr>
+        <w:t>保存地图时可以维持已有的</w:t>
+      </w:r>
+      <w:r>
+        <w:rPr>
+          <w:rFonts w:ascii="Times New Roman" w:eastAsia="宋体" w:hAnsi="Times New Roman" w:cs="Times New Roman" w:hint="eastAsia"/>
+        </w:rPr>
+        <w:t>ini</w:t>
+      </w:r>
+      <w:r>
+        <w:rPr>
+          <w:rFonts w:ascii="Times New Roman" w:eastAsia="宋体" w:hAnsi="Times New Roman" w:cs="Times New Roman" w:hint="eastAsia"/>
+        </w:rPr>
+        <w:t>小节顺序，详见</w:t>
+      </w:r>
+      <w:r>
+        <w:rPr>
+          <w:rFonts w:ascii="Times New Roman" w:eastAsia="宋体" w:hAnsi="Times New Roman" w:cs="Times New Roman" w:hint="eastAsia"/>
+        </w:rPr>
+        <w:t>SaveMap.PreserveINISorting</w:t>
+      </w:r>
+    </w:p>
+    <w:p>
+      <w:pPr>
+        <w:pStyle w:val="a9"/>
+        <w:numPr>
+          <w:ilvl w:val="0"/>
+          <w:numId w:val="31"/>
+        </w:numPr>
+        <w:rPr>
+          <w:rFonts w:ascii="Times New Roman" w:eastAsia="宋体" w:hAnsi="Times New Roman" w:cs="Times New Roman"/>
+        </w:rPr>
+      </w:pPr>
+      <w:r>
+        <w:rPr>
+          <w:rFonts w:ascii="Times New Roman" w:eastAsia="宋体" w:hAnsi="Times New Roman" w:cs="Times New Roman" w:hint="eastAsia"/>
+        </w:rPr>
+        <w:t>重写撤销重做系统，所有撤销动作均支持完整重做</w:t>
+      </w:r>
+    </w:p>
+    <w:p>
+      <w:pPr>
+        <w:pStyle w:val="a9"/>
+        <w:numPr>
+          <w:ilvl w:val="0"/>
+          <w:numId w:val="31"/>
+        </w:numPr>
+        <w:rPr>
+          <w:rFonts w:ascii="Times New Roman" w:eastAsia="宋体" w:hAnsi="Times New Roman" w:cs="Times New Roman"/>
+        </w:rPr>
+      </w:pPr>
+      <w:r>
+        <w:rPr>
+          <w:rFonts w:ascii="Times New Roman" w:eastAsia="宋体" w:hAnsi="Times New Roman" w:cs="Times New Roman" w:hint="eastAsia"/>
+        </w:rPr>
+        <w:t>撤销重做系统能够记录游戏对象的修改历史，详见</w:t>
+      </w:r>
+      <w:r>
+        <w:rPr>
+          <w:rFonts w:ascii="Times New Roman" w:eastAsia="宋体" w:hAnsi="Times New Roman" w:cs="Times New Roman" w:hint="eastAsia"/>
+        </w:rPr>
+        <w:t>UndoRedo.RecordObjects</w:t>
+      </w:r>
+    </w:p>
+    <w:p>
+      <w:pPr>
+        <w:pStyle w:val="a9"/>
+        <w:numPr>
+          <w:ilvl w:val="0"/>
+          <w:numId w:val="31"/>
+        </w:numPr>
+        <w:rPr>
+          <w:rFonts w:ascii="Times New Roman" w:eastAsia="宋体" w:hAnsi="Times New Roman" w:cs="Times New Roman"/>
+        </w:rPr>
+      </w:pPr>
+      <w:r>
+        <w:rPr>
+          <w:rFonts w:ascii="Times New Roman" w:eastAsia="宋体" w:hAnsi="Times New Roman" w:cs="Times New Roman" w:hint="eastAsia"/>
+        </w:rPr>
+        <w:t>支持设置</w:t>
+      </w:r>
+      <w:r>
+        <w:rPr>
+          <w:rFonts w:ascii="Times New Roman" w:eastAsia="宋体" w:hAnsi="Times New Roman" w:cs="Times New Roman" w:hint="eastAsia"/>
+        </w:rPr>
+        <w:t>RubblePalette</w:t>
+      </w:r>
+      <w:r>
+        <w:rPr>
+          <w:rFonts w:ascii="Times New Roman" w:eastAsia="宋体" w:hAnsi="Times New Roman" w:cs="Times New Roman" w:hint="eastAsia"/>
+        </w:rPr>
+        <w:t>=</w:t>
+      </w:r>
+      <w:r>
+        <w:rPr>
+          <w:rFonts w:ascii="Times New Roman" w:eastAsia="宋体" w:hAnsi="Times New Roman" w:cs="Times New Roman" w:hint="eastAsia"/>
+        </w:rPr>
+        <w:t>指定建筑废墟色盘</w:t>
+      </w:r>
+    </w:p>
+    <w:p>
+      <w:pPr>
+        <w:pStyle w:val="a9"/>
+        <w:numPr>
+          <w:ilvl w:val="0"/>
+          <w:numId w:val="31"/>
+        </w:numPr>
+        <w:rPr>
+          <w:rFonts w:ascii="Times New Roman" w:eastAsia="宋体" w:hAnsi="Times New Roman" w:cs="Times New Roman"/>
+        </w:rPr>
+      </w:pPr>
+      <w:r>
+        <w:rPr>
+          <w:rFonts w:ascii="Times New Roman" w:eastAsia="宋体" w:hAnsi="Times New Roman" w:cs="Times New Roman" w:hint="eastAsia"/>
+        </w:rPr>
+        <w:t>提升稳定性</w:t>
+      </w:r>
+    </w:p>
+    <w:p>
+      <w:pPr>
+        <w:pStyle w:val="a9"/>
+        <w:numPr>
+          <w:ilvl w:val="0"/>
+          <w:numId w:val="31"/>
+        </w:numPr>
+        <w:rPr>
+          <w:rFonts w:ascii="Times New Roman" w:eastAsia="宋体" w:hAnsi="Times New Roman" w:cs="Times New Roman"/>
+        </w:rPr>
+      </w:pPr>
+      <w:r>
+        <w:rPr>
+          <w:rFonts w:ascii="Times New Roman" w:eastAsia="宋体" w:hAnsi="Times New Roman" w:cs="Times New Roman" w:hint="eastAsia"/>
+        </w:rPr>
+        <w:t>优化素材图像内存占用</w:t>
+      </w:r>
+    </w:p>
+    <w:p>
+      <w:pPr>
+        <w:pStyle w:val="a9"/>
+        <w:numPr>
+          <w:ilvl w:val="0"/>
+          <w:numId w:val="31"/>
+        </w:numPr>
+        <w:rPr>
+          <w:rFonts w:ascii="Times New Roman" w:eastAsia="宋体" w:hAnsi="Times New Roman" w:cs="Times New Roman"/>
+        </w:rPr>
+      </w:pPr>
+      <w:r>
+        <w:rPr>
+          <w:rFonts w:ascii="Times New Roman" w:eastAsia="宋体" w:hAnsi="Times New Roman" w:cs="Times New Roman" w:hint="eastAsia"/>
+        </w:rPr>
+        <w:t>重写</w:t>
+      </w:r>
+      <w:r>
+        <w:rPr>
+          <w:rFonts w:ascii="Times New Roman" w:eastAsia="宋体" w:hAnsi="Times New Roman" w:cs="Times New Roman" w:hint="eastAsia"/>
+        </w:rPr>
+        <w:t>mix</w:t>
+      </w:r>
+      <w:r>
+        <w:rPr>
+          <w:rFonts w:ascii="Times New Roman" w:eastAsia="宋体" w:hAnsi="Times New Roman" w:cs="Times New Roman" w:hint="eastAsia"/>
+        </w:rPr>
+        <w:t>加载逻辑，修复加载中的内存泄漏</w:t>
+      </w:r>
+      <w:r>
+        <w:rPr>
+          <w:rFonts w:ascii="Times New Roman" w:eastAsia="宋体" w:hAnsi="Times New Roman" w:cs="Times New Roman" w:hint="eastAsia"/>
+        </w:rPr>
+        <w:t>，详见</w:t>
+      </w:r>
+      <w:r>
+        <w:rPr>
+          <w:rFonts w:ascii="Times New Roman" w:eastAsia="宋体" w:hAnsi="Times New Roman" w:cs="Times New Roman" w:hint="eastAsia"/>
+        </w:rPr>
+        <w:t>ExtMixLoader</w:t>
+      </w:r>
+    </w:p>
+    <w:p>
+      <w:pPr>
+        <w:pStyle w:val="a9"/>
+        <w:numPr>
+          <w:ilvl w:val="0"/>
+          <w:numId w:val="31"/>
+        </w:numPr>
+        <w:rPr>
+          <w:rFonts w:ascii="Times New Roman" w:eastAsia="宋体" w:hAnsi="Times New Roman" w:cs="Times New Roman"/>
+        </w:rPr>
+      </w:pPr>
+      <w:r>
+        <w:rPr>
+          <w:rFonts w:ascii="Times New Roman" w:eastAsia="宋体" w:hAnsi="Times New Roman" w:cs="Times New Roman" w:hint="eastAsia"/>
+        </w:rPr>
+        <w:t>新增</w:t>
+      </w:r>
+      <w:r>
+        <w:rPr>
+          <w:rFonts w:ascii="Times New Roman" w:eastAsia="宋体" w:hAnsi="Times New Roman" w:cs="Times New Roman" w:hint="eastAsia"/>
+        </w:rPr>
+        <w:t>DDrawScalingBilinear.OnlyShrink</w:t>
+      </w:r>
+      <w:r>
+        <w:rPr>
+          <w:rFonts w:ascii="Times New Roman" w:eastAsia="宋体" w:hAnsi="Times New Roman" w:cs="Times New Roman" w:hint="eastAsia"/>
+        </w:rPr>
+        <w:t>，支持仅在缩小时使用双线性插值，放大时硬边缘放大</w:t>
+      </w:r>
+    </w:p>
+    <w:p>
+      <w:pPr>
+        <w:pStyle w:val="a9"/>
+        <w:numPr>
+          <w:ilvl w:val="0"/>
+          <w:numId w:val="31"/>
+        </w:numPr>
+        <w:rPr>
+          <w:rFonts w:ascii="Times New Roman" w:eastAsia="宋体" w:hAnsi="Times New Roman" w:cs="Times New Roman"/>
+        </w:rPr>
+      </w:pPr>
+      <w:r>
+        <w:rPr>
+          <w:rFonts w:ascii="Times New Roman" w:eastAsia="宋体" w:hAnsi="Times New Roman" w:cs="Times New Roman" w:hint="eastAsia"/>
+        </w:rPr>
+        <w:t>优化绘图性能</w:t>
+      </w:r>
+    </w:p>
+    <w:p>
+      <w:pPr>
+        <w:pStyle w:val="a9"/>
+        <w:numPr>
+          <w:ilvl w:val="0"/>
+          <w:numId w:val="31"/>
+        </w:numPr>
+        <w:rPr>
+          <w:rFonts w:ascii="Times New Roman" w:eastAsia="宋体" w:hAnsi="Times New Roman" w:cs="Times New Roman"/>
+        </w:rPr>
+      </w:pPr>
+      <w:r>
+        <w:rPr>
+          <w:rFonts w:ascii="Times New Roman" w:eastAsia="宋体" w:hAnsi="Times New Roman" w:cs="Times New Roman" w:hint="eastAsia"/>
+        </w:rPr>
+        <w:t>重写</w:t>
+      </w:r>
+      <w:r>
+        <w:rPr>
+          <w:rFonts w:ascii="Times New Roman" w:eastAsia="宋体" w:hAnsi="Times New Roman" w:cs="Times New Roman" w:hint="eastAsia"/>
+        </w:rPr>
+        <w:t>ini</w:t>
+      </w:r>
+      <w:r>
+        <w:rPr>
+          <w:rFonts w:ascii="Times New Roman" w:eastAsia="宋体" w:hAnsi="Times New Roman" w:cs="Times New Roman" w:hint="eastAsia"/>
+        </w:rPr>
+        <w:t>加载逻辑，加载</w:t>
+      </w:r>
+      <w:r>
+        <w:rPr>
+          <w:rFonts w:ascii="Times New Roman" w:eastAsia="宋体" w:hAnsi="Times New Roman" w:cs="Times New Roman" w:hint="eastAsia"/>
+        </w:rPr>
+        <w:t>ini</w:t>
+      </w:r>
+      <w:r>
+        <w:rPr>
+          <w:rFonts w:ascii="Times New Roman" w:eastAsia="宋体" w:hAnsi="Times New Roman" w:cs="Times New Roman" w:hint="eastAsia"/>
+        </w:rPr>
+        <w:t>不会再释放至游戏目录，新建国家等操作可以即时生效</w:t>
+      </w:r>
+    </w:p>
+    <w:p>
+      <w:pPr>
+        <w:pStyle w:val="a9"/>
+        <w:numPr>
+          <w:ilvl w:val="0"/>
+          <w:numId w:val="31"/>
+        </w:numPr>
+        <w:rPr>
+          <w:rFonts w:ascii="Times New Roman" w:eastAsia="宋体" w:hAnsi="Times New Roman" w:cs="Times New Roman"/>
+        </w:rPr>
+      </w:pPr>
+      <w:r>
+        <w:rPr>
+          <w:rFonts w:ascii="Times New Roman" w:eastAsia="宋体" w:hAnsi="Times New Roman" w:cs="Times New Roman" w:hint="eastAsia"/>
+        </w:rPr>
+        <w:t>ini [#include]</w:t>
+      </w:r>
+      <w:r>
+        <w:rPr>
+          <w:rFonts w:ascii="Times New Roman" w:eastAsia="宋体" w:hAnsi="Times New Roman" w:cs="Times New Roman" w:hint="eastAsia"/>
+        </w:rPr>
+        <w:t>逻辑现遵循</w:t>
+      </w:r>
+      <w:r>
+        <w:rPr>
+          <w:rFonts w:ascii="Times New Roman" w:eastAsia="宋体" w:hAnsi="Times New Roman" w:cs="Times New Roman" w:hint="eastAsia"/>
+        </w:rPr>
+        <w:t>ares</w:t>
+      </w:r>
+      <w:r>
+        <w:rPr>
+          <w:rFonts w:ascii="Times New Roman" w:eastAsia="宋体" w:hAnsi="Times New Roman" w:cs="Times New Roman" w:hint="eastAsia"/>
+        </w:rPr>
+        <w:t>规则，为广度优先遍历而非深度优先遍历</w:t>
+      </w:r>
+    </w:p>
+    <w:p>
+      <w:pPr>
+        <w:pStyle w:val="a9"/>
+        <w:numPr>
+          <w:ilvl w:val="0"/>
+          <w:numId w:val="31"/>
+        </w:numPr>
+        <w:rPr>
+          <w:rFonts w:ascii="Times New Roman" w:eastAsia="宋体" w:hAnsi="Times New Roman" w:cs="Times New Roman"/>
+        </w:rPr>
+      </w:pPr>
+      <w:r>
+        <w:rPr>
+          <w:rFonts w:ascii="Times New Roman" w:eastAsia="宋体" w:hAnsi="Times New Roman" w:cs="Times New Roman" w:hint="eastAsia"/>
+        </w:rPr>
+        <w:t>修复了触发编辑器的参数在部分情况下没有正确刷新的</w:t>
+      </w:r>
+      <w:r>
+        <w:rPr>
+          <w:rFonts w:ascii="Times New Roman" w:eastAsia="宋体" w:hAnsi="Times New Roman" w:cs="Times New Roman" w:hint="eastAsia"/>
+        </w:rPr>
+        <w:t>bug</w:t>
+      </w:r>
+    </w:p>
+    <w:p>
+      <w:pPr>
+        <w:pStyle w:val="a9"/>
+        <w:numPr>
+          <w:ilvl w:val="0"/>
+          <w:numId w:val="31"/>
+        </w:numPr>
+        <w:rPr>
+          <w:rFonts w:ascii="Times New Roman" w:eastAsia="宋体" w:hAnsi="Times New Roman" w:cs="Times New Roman"/>
+        </w:rPr>
+      </w:pPr>
+      <w:r>
+        <w:rPr>
+          <w:rFonts w:ascii="Times New Roman" w:eastAsia="宋体" w:hAnsi="Times New Roman" w:cs="Times New Roman" w:hint="eastAsia"/>
+        </w:rPr>
+        <w:t>支持拖拽面向的实时预览，详见</w:t>
+      </w:r>
+      <w:r>
+        <w:rPr>
+          <w:rFonts w:ascii="Times New Roman" w:eastAsia="宋体" w:hAnsi="Times New Roman" w:cs="Times New Roman" w:hint="eastAsia"/>
+        </w:rPr>
+        <w:t>ExtFacings.DragPreview</w:t>
+      </w:r>
+    </w:p>
+    <w:p>
+      <w:pPr>
+        <w:pStyle w:val="a9"/>
+        <w:numPr>
+          <w:ilvl w:val="0"/>
+          <w:numId w:val="31"/>
+        </w:numPr>
+        <w:rPr>
+          <w:rFonts w:ascii="Times New Roman" w:eastAsia="宋体" w:hAnsi="Times New Roman" w:cs="Times New Roman"/>
+        </w:rPr>
+      </w:pPr>
+      <w:r>
+        <w:rPr>
+          <w:rFonts w:ascii="Times New Roman" w:eastAsia="宋体" w:hAnsi="Times New Roman" w:cs="Times New Roman" w:hint="eastAsia"/>
+        </w:rPr>
         <w:lastRenderedPageBreak/>
-        <w:t>微调地图边界细蓝线的位置</w:t>
+        <w:t>支持</w:t>
+      </w:r>
+      <w:r>
+        <w:rPr>
+          <w:rFonts w:ascii="Times New Roman" w:eastAsia="宋体" w:hAnsi="Times New Roman" w:cs="Times New Roman" w:hint="eastAsia"/>
+        </w:rPr>
+        <w:t>3x3REFINERY</w:t>
+      </w:r>
+      <w:r>
+        <w:rPr>
+          <w:rFonts w:ascii="Times New Roman" w:eastAsia="宋体" w:hAnsi="Times New Roman" w:cs="Times New Roman" w:hint="eastAsia"/>
+        </w:rPr>
+        <w:t>建筑格子的正确显示</w:t>
       </w:r>
     </w:p>
     <w:p>
@@ -3274,985 +4295,6 @@
         <w:rPr>
           <w:rFonts w:ascii="Times New Roman" w:eastAsia="宋体" w:hAnsi="Times New Roman" w:cs="Times New Roman" w:hint="eastAsia"/>
         </w:rPr>
-        <w:t>修复了</w:t>
-      </w:r>
-      <w:r>
-        <w:rPr>
-          <w:rFonts w:ascii="Times New Roman" w:eastAsia="宋体" w:hAnsi="Times New Roman" w:cs="Times New Roman" w:hint="eastAsia"/>
-        </w:rPr>
-        <w:t>Vxl</w:t>
-      </w:r>
-      <w:r>
-        <w:rPr>
-          <w:rFonts w:ascii="Times New Roman" w:eastAsia="宋体" w:hAnsi="Times New Roman" w:cs="Times New Roman" w:hint="eastAsia"/>
-        </w:rPr>
-        <w:t>车辆</w:t>
-      </w:r>
-      <w:r>
-        <w:rPr>
-          <w:rFonts w:ascii="Times New Roman" w:eastAsia="宋体" w:hAnsi="Times New Roman" w:cs="Times New Roman" w:hint="eastAsia"/>
-        </w:rPr>
-        <w:t>Noshadow=yes</w:t>
-      </w:r>
-      <w:r>
-        <w:rPr>
-          <w:rFonts w:ascii="Times New Roman" w:eastAsia="宋体" w:hAnsi="Times New Roman" w:cs="Times New Roman" w:hint="eastAsia"/>
-        </w:rPr>
-        <w:t>时仍会显示阴影的</w:t>
-      </w:r>
-      <w:r>
-        <w:rPr>
-          <w:rFonts w:ascii="Times New Roman" w:eastAsia="宋体" w:hAnsi="Times New Roman" w:cs="Times New Roman" w:hint="eastAsia"/>
-        </w:rPr>
-        <w:t>bug</w:t>
-      </w:r>
-    </w:p>
-    <w:p>
-      <w:pPr>
-        <w:pStyle w:val="a9"/>
-        <w:numPr>
-          <w:ilvl w:val="0"/>
-          <w:numId w:val="31"/>
-        </w:numPr>
-        <w:rPr>
-          <w:rFonts w:ascii="Times New Roman" w:eastAsia="宋体" w:hAnsi="Times New Roman" w:cs="Times New Roman"/>
-        </w:rPr>
-      </w:pPr>
-      <w:r>
-        <w:rPr>
-          <w:rFonts w:ascii="Times New Roman" w:eastAsia="宋体" w:hAnsi="Times New Roman" w:cs="Times New Roman" w:hint="eastAsia"/>
-        </w:rPr>
-        <w:t>修复部分情况下绘制连接地形上升、下降段高度错误的</w:t>
-      </w:r>
-      <w:r>
-        <w:rPr>
-          <w:rFonts w:ascii="Times New Roman" w:eastAsia="宋体" w:hAnsi="Times New Roman" w:cs="Times New Roman" w:hint="eastAsia"/>
-        </w:rPr>
-        <w:t>bug</w:t>
-      </w:r>
-    </w:p>
-    <w:p>
-      <w:pPr>
-        <w:pStyle w:val="a9"/>
-        <w:numPr>
-          <w:ilvl w:val="0"/>
-          <w:numId w:val="31"/>
-        </w:numPr>
-        <w:rPr>
-          <w:rFonts w:ascii="Times New Roman" w:eastAsia="宋体" w:hAnsi="Times New Roman" w:cs="Times New Roman"/>
-        </w:rPr>
-      </w:pPr>
-      <w:r>
-        <w:rPr>
-          <w:rFonts w:ascii="Times New Roman" w:eastAsia="宋体" w:hAnsi="Times New Roman" w:cs="Times New Roman" w:hint="eastAsia"/>
-        </w:rPr>
-        <w:t>优化光照沙盒切换时的性能</w:t>
-      </w:r>
-    </w:p>
-    <w:p>
-      <w:pPr>
-        <w:pStyle w:val="a9"/>
-        <w:numPr>
-          <w:ilvl w:val="0"/>
-          <w:numId w:val="31"/>
-        </w:numPr>
-        <w:rPr>
-          <w:rFonts w:ascii="Times New Roman" w:eastAsia="宋体" w:hAnsi="Times New Roman" w:cs="Times New Roman"/>
-        </w:rPr>
-      </w:pPr>
-      <w:r>
-        <w:rPr>
-          <w:rFonts w:ascii="Times New Roman" w:eastAsia="宋体" w:hAnsi="Times New Roman" w:cs="Times New Roman" w:hint="eastAsia"/>
-        </w:rPr>
-        <w:t>新增</w:t>
-      </w:r>
-      <w:r>
-        <w:rPr>
-          <w:rFonts w:ascii="Times New Roman" w:eastAsia="宋体" w:hAnsi="Times New Roman" w:cs="Times New Roman" w:hint="eastAsia"/>
-        </w:rPr>
-        <w:t>LightingPreview</w:t>
-      </w:r>
-      <w:r>
-        <w:rPr>
-          <w:rFonts w:ascii="Times New Roman" w:eastAsia="宋体" w:hAnsi="Times New Roman" w:cs="Times New Roman" w:hint="eastAsia"/>
-        </w:rPr>
-        <w:t>.</w:t>
-      </w:r>
-      <w:r>
-        <w:rPr>
-          <w:rFonts w:ascii="Times New Roman" w:eastAsia="宋体" w:hAnsi="Times New Roman" w:cs="Times New Roman" w:hint="eastAsia"/>
-        </w:rPr>
-        <w:t>Tint</w:t>
-      </w:r>
-      <w:r>
-        <w:rPr>
-          <w:rFonts w:ascii="Times New Roman" w:eastAsia="宋体" w:hAnsi="Times New Roman" w:cs="Times New Roman" w:hint="eastAsia"/>
-        </w:rPr>
-        <w:t>TileSetBrowserView</w:t>
-      </w:r>
-      <w:r>
-        <w:rPr>
-          <w:rFonts w:ascii="Times New Roman" w:eastAsia="宋体" w:hAnsi="Times New Roman" w:cs="Times New Roman" w:hint="eastAsia"/>
-        </w:rPr>
-        <w:t>，控制是否按光照沙盒渲染地形浏览器图像</w:t>
-      </w:r>
-    </w:p>
-    <w:p>
-      <w:pPr>
-        <w:pStyle w:val="a9"/>
-        <w:numPr>
-          <w:ilvl w:val="0"/>
-          <w:numId w:val="31"/>
-        </w:numPr>
-        <w:rPr>
-          <w:rFonts w:ascii="Times New Roman" w:eastAsia="宋体" w:hAnsi="Times New Roman" w:cs="Times New Roman"/>
-        </w:rPr>
-      </w:pPr>
-      <w:r>
-        <w:rPr>
-          <w:rFonts w:ascii="Times New Roman" w:eastAsia="宋体" w:hAnsi="Times New Roman" w:cs="Times New Roman" w:hint="eastAsia"/>
-        </w:rPr>
-        <w:t>新增距离标尺，可以记录当前鼠标位置距离上次按下左键位置的距离，记录历史数量见</w:t>
-      </w:r>
-      <w:r>
-        <w:rPr>
-          <w:rFonts w:ascii="Times New Roman" w:eastAsia="宋体" w:hAnsi="Times New Roman" w:cs="Times New Roman" w:hint="eastAsia"/>
-        </w:rPr>
-        <w:t>DistanceRuler.Records</w:t>
-      </w:r>
-    </w:p>
-    <w:p>
-      <w:pPr>
-        <w:pStyle w:val="a9"/>
-        <w:numPr>
-          <w:ilvl w:val="0"/>
-          <w:numId w:val="31"/>
-        </w:numPr>
-        <w:rPr>
-          <w:rFonts w:ascii="Times New Roman" w:eastAsia="宋体" w:hAnsi="Times New Roman" w:cs="Times New Roman"/>
-        </w:rPr>
-      </w:pPr>
-      <w:r>
-        <w:rPr>
-          <w:rFonts w:ascii="Times New Roman" w:eastAsia="宋体" w:hAnsi="Times New Roman" w:cs="Times New Roman" w:hint="eastAsia"/>
-        </w:rPr>
-        <w:t>微调新建地图时可视边界数值</w:t>
-      </w:r>
-    </w:p>
-    <w:p>
-      <w:pPr>
-        <w:pStyle w:val="a9"/>
-        <w:numPr>
-          <w:ilvl w:val="0"/>
-          <w:numId w:val="31"/>
-        </w:numPr>
-        <w:rPr>
-          <w:rFonts w:ascii="Times New Roman" w:eastAsia="宋体" w:hAnsi="Times New Roman" w:cs="Times New Roman"/>
-        </w:rPr>
-      </w:pPr>
-      <w:r>
-        <w:rPr>
-          <w:rFonts w:ascii="Times New Roman" w:eastAsia="宋体" w:hAnsi="Times New Roman" w:cs="Times New Roman" w:hint="eastAsia"/>
-        </w:rPr>
-        <w:t>修复平坦地形工具无法平坦地图边缘斜坡的</w:t>
-      </w:r>
-      <w:r>
-        <w:rPr>
-          <w:rFonts w:ascii="Times New Roman" w:eastAsia="宋体" w:hAnsi="Times New Roman" w:cs="Times New Roman" w:hint="eastAsia"/>
-        </w:rPr>
-        <w:t>bug</w:t>
-      </w:r>
-    </w:p>
-    <w:p>
-      <w:pPr>
-        <w:pStyle w:val="a9"/>
-        <w:numPr>
-          <w:ilvl w:val="0"/>
-          <w:numId w:val="31"/>
-        </w:numPr>
-        <w:rPr>
-          <w:rFonts w:ascii="Times New Roman" w:eastAsia="宋体" w:hAnsi="Times New Roman" w:cs="Times New Roman"/>
-        </w:rPr>
-      </w:pPr>
-      <w:r>
-        <w:rPr>
-          <w:rFonts w:ascii="Times New Roman" w:eastAsia="宋体" w:hAnsi="Times New Roman" w:cs="Times New Roman" w:hint="eastAsia"/>
-        </w:rPr>
-        <w:t>绘制连接地形可以将鼠标移动到地图边界外，更方便靠近边界的绘制</w:t>
-      </w:r>
-    </w:p>
-    <w:p>
-      <w:pPr>
-        <w:pStyle w:val="a9"/>
-        <w:numPr>
-          <w:ilvl w:val="0"/>
-          <w:numId w:val="31"/>
-        </w:numPr>
-        <w:rPr>
-          <w:rFonts w:ascii="Times New Roman" w:eastAsia="宋体" w:hAnsi="Times New Roman" w:cs="Times New Roman"/>
-        </w:rPr>
-      </w:pPr>
-      <w:r>
-        <w:rPr>
-          <w:rFonts w:ascii="Times New Roman" w:eastAsia="宋体" w:hAnsi="Times New Roman" w:cs="Times New Roman" w:hint="eastAsia"/>
-        </w:rPr>
-        <w:t>优化</w:t>
-      </w:r>
-      <w:r>
-        <w:rPr>
-          <w:rFonts w:ascii="Times New Roman" w:eastAsia="宋体" w:hAnsi="Times New Roman" w:cs="Times New Roman" w:hint="eastAsia"/>
-        </w:rPr>
-        <w:t>IsoMapPack5</w:t>
-      </w:r>
-      <w:r>
-        <w:rPr>
-          <w:rFonts w:ascii="Times New Roman" w:eastAsia="宋体" w:hAnsi="Times New Roman" w:cs="Times New Roman" w:hint="eastAsia"/>
-        </w:rPr>
-        <w:t>压缩，减少地图体积，减少游戏内大地图地形异常的可能</w:t>
-      </w:r>
-    </w:p>
-    <w:p>
-      <w:pPr>
-        <w:pStyle w:val="a9"/>
-        <w:numPr>
-          <w:ilvl w:val="0"/>
-          <w:numId w:val="31"/>
-        </w:numPr>
-        <w:rPr>
-          <w:rFonts w:ascii="Times New Roman" w:eastAsia="宋体" w:hAnsi="Times New Roman" w:cs="Times New Roman"/>
-        </w:rPr>
-      </w:pPr>
-      <w:r>
-        <w:rPr>
-          <w:rFonts w:ascii="Times New Roman" w:eastAsia="宋体" w:hAnsi="Times New Roman" w:cs="Times New Roman" w:hint="eastAsia"/>
-        </w:rPr>
-        <w:t>修复调整地图大小后隧道位置错误的</w:t>
-      </w:r>
-      <w:r>
-        <w:rPr>
-          <w:rFonts w:ascii="Times New Roman" w:eastAsia="宋体" w:hAnsi="Times New Roman" w:cs="Times New Roman" w:hint="eastAsia"/>
-        </w:rPr>
-        <w:t>bug</w:t>
-      </w:r>
-    </w:p>
-    <w:p>
-      <w:pPr>
-        <w:pStyle w:val="a9"/>
-        <w:numPr>
-          <w:ilvl w:val="0"/>
-          <w:numId w:val="31"/>
-        </w:numPr>
-        <w:rPr>
-          <w:rFonts w:ascii="Times New Roman" w:eastAsia="宋体" w:hAnsi="Times New Roman" w:cs="Times New Roman"/>
-        </w:rPr>
-      </w:pPr>
-      <w:r>
-        <w:rPr>
-          <w:rFonts w:ascii="Times New Roman" w:eastAsia="宋体" w:hAnsi="Times New Roman" w:cs="Times New Roman" w:hint="eastAsia"/>
-        </w:rPr>
-        <w:t>修复了在开启输入法和部分情况下在地图界面按</w:t>
-      </w:r>
-      <w:r>
-        <w:rPr>
-          <w:rFonts w:ascii="Times New Roman" w:eastAsia="宋体" w:hAnsi="Times New Roman" w:cs="Times New Roman" w:hint="eastAsia"/>
-        </w:rPr>
-        <w:t>D</w:t>
-      </w:r>
-      <w:r>
-        <w:rPr>
-          <w:rFonts w:ascii="Times New Roman" w:eastAsia="宋体" w:hAnsi="Times New Roman" w:cs="Times New Roman" w:hint="eastAsia"/>
-        </w:rPr>
-        <w:t>、</w:t>
-      </w:r>
-      <w:r>
-        <w:rPr>
-          <w:rFonts w:ascii="Times New Roman" w:eastAsia="宋体" w:hAnsi="Times New Roman" w:cs="Times New Roman" w:hint="eastAsia"/>
-        </w:rPr>
-        <w:t>[</w:t>
-      </w:r>
-      <w:r>
-        <w:rPr>
-          <w:rFonts w:ascii="Times New Roman" w:eastAsia="宋体" w:hAnsi="Times New Roman" w:cs="Times New Roman" w:hint="eastAsia"/>
-        </w:rPr>
-        <w:t>、</w:t>
-      </w:r>
-      <w:r>
-        <w:rPr>
-          <w:rFonts w:ascii="Times New Roman" w:eastAsia="宋体" w:hAnsi="Times New Roman" w:cs="Times New Roman" w:hint="eastAsia"/>
-        </w:rPr>
-        <w:t>]</w:t>
-      </w:r>
-      <w:r>
-        <w:rPr>
-          <w:rFonts w:ascii="Times New Roman" w:eastAsia="宋体" w:hAnsi="Times New Roman" w:cs="Times New Roman" w:hint="eastAsia"/>
-        </w:rPr>
-        <w:t>键无效的</w:t>
-      </w:r>
-      <w:r>
-        <w:rPr>
-          <w:rFonts w:ascii="Times New Roman" w:eastAsia="宋体" w:hAnsi="Times New Roman" w:cs="Times New Roman" w:hint="eastAsia"/>
-        </w:rPr>
-        <w:t>bug</w:t>
-      </w:r>
-    </w:p>
-    <w:p>
-      <w:pPr>
-        <w:pStyle w:val="a9"/>
-        <w:numPr>
-          <w:ilvl w:val="0"/>
-          <w:numId w:val="31"/>
-        </w:numPr>
-        <w:rPr>
-          <w:rFonts w:ascii="Times New Roman" w:eastAsia="宋体" w:hAnsi="Times New Roman" w:cs="Times New Roman"/>
-        </w:rPr>
-      </w:pPr>
-      <w:r>
-        <w:rPr>
-          <w:rFonts w:ascii="Times New Roman" w:eastAsia="宋体" w:hAnsi="Times New Roman" w:cs="Times New Roman" w:hint="eastAsia"/>
-        </w:rPr>
-        <w:t>修复了新城市下使用绘制悬崖后部工具时，按</w:t>
-      </w:r>
-      <w:r>
-        <w:rPr>
-          <w:rFonts w:ascii="Times New Roman" w:eastAsia="宋体" w:hAnsi="Times New Roman" w:cs="Times New Roman" w:hint="eastAsia"/>
-        </w:rPr>
-        <w:t>A</w:t>
-      </w:r>
-      <w:r>
-        <w:rPr>
-          <w:rFonts w:ascii="Times New Roman" w:eastAsia="宋体" w:hAnsi="Times New Roman" w:cs="Times New Roman" w:hint="eastAsia"/>
-        </w:rPr>
-        <w:t>键无法切换悬崖类型的</w:t>
-      </w:r>
-      <w:r>
-        <w:rPr>
-          <w:rFonts w:ascii="Times New Roman" w:eastAsia="宋体" w:hAnsi="Times New Roman" w:cs="Times New Roman" w:hint="eastAsia"/>
-        </w:rPr>
-        <w:t>bug</w:t>
-      </w:r>
-    </w:p>
-    <w:p>
-      <w:pPr>
-        <w:pStyle w:val="a9"/>
-        <w:numPr>
-          <w:ilvl w:val="0"/>
-          <w:numId w:val="31"/>
-        </w:numPr>
-        <w:rPr>
-          <w:rFonts w:ascii="Times New Roman" w:eastAsia="宋体" w:hAnsi="Times New Roman" w:cs="Times New Roman"/>
-        </w:rPr>
-      </w:pPr>
-      <w:r>
-        <w:rPr>
-          <w:rFonts w:ascii="Times New Roman" w:eastAsia="宋体" w:hAnsi="Times New Roman" w:cs="Times New Roman" w:hint="eastAsia"/>
-        </w:rPr>
-        <w:t>增强绘制悬崖工具，可以在不同地图类型的</w:t>
-      </w:r>
-      <w:r>
-        <w:rPr>
-          <w:rFonts w:ascii="Times New Roman" w:eastAsia="宋体" w:hAnsi="Times New Roman" w:cs="Times New Roman" w:hint="eastAsia"/>
-        </w:rPr>
-        <w:t>[TheaterInfo]</w:t>
-      </w:r>
-      <w:r>
-        <w:rPr>
-          <w:rFonts w:ascii="Times New Roman" w:eastAsia="宋体" w:hAnsi="Times New Roman" w:cs="Times New Roman" w:hint="eastAsia"/>
-        </w:rPr>
-        <w:t>（如</w:t>
-      </w:r>
-      <w:r>
-        <w:rPr>
-          <w:rFonts w:ascii="Times New Roman" w:eastAsia="宋体" w:hAnsi="Times New Roman" w:cs="Times New Roman" w:hint="eastAsia"/>
-        </w:rPr>
-        <w:t>[SnowInfo]</w:t>
-      </w:r>
-      <w:r>
-        <w:rPr>
-          <w:rFonts w:ascii="Times New Roman" w:eastAsia="宋体" w:hAnsi="Times New Roman" w:cs="Times New Roman" w:hint="eastAsia"/>
-        </w:rPr>
-        <w:t>）中填写</w:t>
-      </w:r>
-      <w:r>
-        <w:rPr>
-          <w:rFonts w:ascii="Times New Roman" w:eastAsia="宋体" w:hAnsi="Times New Roman" w:cs="Times New Roman" w:hint="eastAsia"/>
-        </w:rPr>
-        <w:t>Cliffs2</w:t>
-      </w:r>
-      <w:r>
-        <w:rPr>
-          <w:rFonts w:ascii="Times New Roman" w:eastAsia="宋体" w:hAnsi="Times New Roman" w:cs="Times New Roman" w:hint="eastAsia"/>
-        </w:rPr>
-        <w:t>、</w:t>
-      </w:r>
-      <w:r>
-        <w:rPr>
-          <w:rFonts w:ascii="Times New Roman" w:eastAsia="宋体" w:hAnsi="Times New Roman" w:cs="Times New Roman" w:hint="eastAsia"/>
-        </w:rPr>
-        <w:t>CliffsWater2</w:t>
-      </w:r>
-      <w:r>
-        <w:rPr>
-          <w:rFonts w:ascii="Times New Roman" w:eastAsia="宋体" w:hAnsi="Times New Roman" w:cs="Times New Roman" w:hint="eastAsia"/>
-        </w:rPr>
-        <w:t>以支持悬崖类型切换；在存在月球悬崖时，支持绘制月球悬崖</w:t>
-      </w:r>
-    </w:p>
-    <w:p>
-      <w:pPr>
-        <w:pStyle w:val="a9"/>
-        <w:numPr>
-          <w:ilvl w:val="0"/>
-          <w:numId w:val="31"/>
-        </w:numPr>
-        <w:rPr>
-          <w:rFonts w:ascii="Times New Roman" w:eastAsia="宋体" w:hAnsi="Times New Roman" w:cs="Times New Roman"/>
-        </w:rPr>
-      </w:pPr>
-      <w:r>
-        <w:rPr>
-          <w:rFonts w:ascii="Times New Roman" w:eastAsia="宋体" w:hAnsi="Times New Roman" w:cs="Times New Roman" w:hint="eastAsia"/>
-        </w:rPr>
-        <w:t>支持</w:t>
-      </w:r>
-      <w:r>
-        <w:rPr>
-          <w:rFonts w:ascii="Times New Roman" w:eastAsia="宋体" w:hAnsi="Times New Roman" w:cs="Times New Roman" w:hint="eastAsia"/>
-        </w:rPr>
-        <w:t>32</w:t>
-      </w:r>
-      <w:r>
-        <w:rPr>
-          <w:rFonts w:ascii="Times New Roman" w:eastAsia="宋体" w:hAnsi="Times New Roman" w:cs="Times New Roman" w:hint="eastAsia"/>
-        </w:rPr>
-        <w:t>向面向</w:t>
-      </w:r>
-      <w:r>
-        <w:rPr>
-          <w:rFonts w:ascii="Times New Roman" w:eastAsia="宋体" w:hAnsi="Times New Roman" w:cs="Times New Roman" w:hint="eastAsia"/>
-        </w:rPr>
-        <w:t>与拖拽</w:t>
-      </w:r>
-      <w:r>
-        <w:rPr>
-          <w:rFonts w:ascii="Times New Roman" w:eastAsia="宋体" w:hAnsi="Times New Roman" w:cs="Times New Roman" w:hint="eastAsia"/>
-        </w:rPr>
-        <w:t>，详见</w:t>
-      </w:r>
-      <w:r>
-        <w:rPr>
-          <w:rFonts w:ascii="Times New Roman" w:eastAsia="宋体" w:hAnsi="Times New Roman" w:cs="Times New Roman" w:hint="eastAsia"/>
-        </w:rPr>
-        <w:t>ExtFacings</w:t>
-      </w:r>
-      <w:r>
-        <w:rPr>
-          <w:rFonts w:ascii="Times New Roman" w:eastAsia="宋体" w:hAnsi="Times New Roman" w:cs="Times New Roman" w:hint="eastAsia"/>
-        </w:rPr>
-        <w:t>与</w:t>
-      </w:r>
-      <w:r>
-        <w:rPr>
-          <w:rFonts w:ascii="Times New Roman" w:eastAsia="宋体" w:hAnsi="Times New Roman" w:cs="Times New Roman" w:hint="eastAsia"/>
-        </w:rPr>
-        <w:t>ExtFacings.Drag</w:t>
-      </w:r>
-    </w:p>
-    <w:p>
-      <w:pPr>
-        <w:pStyle w:val="a9"/>
-        <w:numPr>
-          <w:ilvl w:val="0"/>
-          <w:numId w:val="31"/>
-        </w:numPr>
-        <w:rPr>
-          <w:rFonts w:ascii="Times New Roman" w:eastAsia="宋体" w:hAnsi="Times New Roman" w:cs="Times New Roman"/>
-        </w:rPr>
-      </w:pPr>
-      <w:r>
-        <w:rPr>
-          <w:rFonts w:ascii="Times New Roman" w:eastAsia="宋体" w:hAnsi="Times New Roman" w:cs="Times New Roman" w:hint="eastAsia"/>
-        </w:rPr>
-        <w:t>重写部分字符串类型，优化字符串加载稳定性</w:t>
-      </w:r>
-    </w:p>
-    <w:p>
-      <w:pPr>
-        <w:pStyle w:val="a9"/>
-        <w:numPr>
-          <w:ilvl w:val="0"/>
-          <w:numId w:val="31"/>
-        </w:numPr>
-        <w:rPr>
-          <w:rFonts w:ascii="Times New Roman" w:eastAsia="宋体" w:hAnsi="Times New Roman" w:cs="Times New Roman"/>
-        </w:rPr>
-      </w:pPr>
-      <w:r>
-        <w:rPr>
-          <w:rFonts w:ascii="Times New Roman" w:eastAsia="宋体" w:hAnsi="Times New Roman" w:cs="Times New Roman" w:hint="eastAsia"/>
-        </w:rPr>
-        <w:t>优化抬升</w:t>
-      </w:r>
-      <w:r>
-        <w:rPr>
-          <w:rFonts w:ascii="Times New Roman" w:eastAsia="宋体" w:hAnsi="Times New Roman" w:cs="Times New Roman" w:hint="eastAsia"/>
-        </w:rPr>
-        <w:t>/</w:t>
-      </w:r>
-      <w:r>
-        <w:rPr>
-          <w:rFonts w:ascii="Times New Roman" w:eastAsia="宋体" w:hAnsi="Times New Roman" w:cs="Times New Roman" w:hint="eastAsia"/>
-        </w:rPr>
-        <w:t>降低地表算法，不会出现异常的大范围变动</w:t>
-      </w:r>
-    </w:p>
-    <w:p>
-      <w:pPr>
-        <w:pStyle w:val="a9"/>
-        <w:numPr>
-          <w:ilvl w:val="0"/>
-          <w:numId w:val="31"/>
-        </w:numPr>
-        <w:rPr>
-          <w:rFonts w:ascii="Times New Roman" w:eastAsia="宋体" w:hAnsi="Times New Roman" w:cs="Times New Roman"/>
-        </w:rPr>
-      </w:pPr>
-      <w:r>
-        <w:rPr>
-          <w:rFonts w:ascii="Times New Roman" w:eastAsia="宋体" w:hAnsi="Times New Roman" w:cs="Times New Roman" w:hint="eastAsia"/>
-        </w:rPr>
-        <w:t>FA2sp.log</w:t>
-      </w:r>
-      <w:r>
-        <w:rPr>
-          <w:rFonts w:ascii="Times New Roman" w:eastAsia="宋体" w:hAnsi="Times New Roman" w:cs="Times New Roman" w:hint="eastAsia"/>
-        </w:rPr>
-        <w:t>使用</w:t>
-      </w:r>
-      <w:r>
-        <w:rPr>
-          <w:rFonts w:ascii="Times New Roman" w:eastAsia="宋体" w:hAnsi="Times New Roman" w:cs="Times New Roman" w:hint="eastAsia"/>
-        </w:rPr>
-        <w:t>UTF8</w:t>
-      </w:r>
-      <w:r>
-        <w:rPr>
-          <w:rFonts w:ascii="Times New Roman" w:eastAsia="宋体" w:hAnsi="Times New Roman" w:cs="Times New Roman" w:hint="eastAsia"/>
-        </w:rPr>
-        <w:t>编码</w:t>
-      </w:r>
-    </w:p>
-    <w:p>
-      <w:pPr>
-        <w:pStyle w:val="a9"/>
-        <w:numPr>
-          <w:ilvl w:val="0"/>
-          <w:numId w:val="31"/>
-        </w:numPr>
-        <w:rPr>
-          <w:rFonts w:ascii="Times New Roman" w:eastAsia="宋体" w:hAnsi="Times New Roman" w:cs="Times New Roman"/>
-        </w:rPr>
-      </w:pPr>
-      <w:r>
-        <w:rPr>
-          <w:rFonts w:ascii="Times New Roman" w:eastAsia="宋体" w:hAnsi="Times New Roman" w:cs="Times New Roman" w:hint="eastAsia"/>
-        </w:rPr>
-        <w:t>保存地图时可以维持已有的</w:t>
-      </w:r>
-      <w:r>
-        <w:rPr>
-          <w:rFonts w:ascii="Times New Roman" w:eastAsia="宋体" w:hAnsi="Times New Roman" w:cs="Times New Roman" w:hint="eastAsia"/>
-        </w:rPr>
-        <w:t>ini</w:t>
-      </w:r>
-      <w:r>
-        <w:rPr>
-          <w:rFonts w:ascii="Times New Roman" w:eastAsia="宋体" w:hAnsi="Times New Roman" w:cs="Times New Roman" w:hint="eastAsia"/>
-        </w:rPr>
-        <w:t>小节顺序，详见</w:t>
-      </w:r>
-      <w:r>
-        <w:rPr>
-          <w:rFonts w:ascii="Times New Roman" w:eastAsia="宋体" w:hAnsi="Times New Roman" w:cs="Times New Roman" w:hint="eastAsia"/>
-        </w:rPr>
-        <w:t>SaveMap.PreserveINISorting</w:t>
-      </w:r>
-    </w:p>
-    <w:p>
-      <w:pPr>
-        <w:pStyle w:val="a9"/>
-        <w:numPr>
-          <w:ilvl w:val="0"/>
-          <w:numId w:val="31"/>
-        </w:numPr>
-        <w:rPr>
-          <w:rFonts w:ascii="Times New Roman" w:eastAsia="宋体" w:hAnsi="Times New Roman" w:cs="Times New Roman"/>
-        </w:rPr>
-      </w:pPr>
-      <w:r>
-        <w:rPr>
-          <w:rFonts w:ascii="Times New Roman" w:eastAsia="宋体" w:hAnsi="Times New Roman" w:cs="Times New Roman" w:hint="eastAsia"/>
-        </w:rPr>
-        <w:t>重写撤销重做系统，所有撤销动作均支持完整重做</w:t>
-      </w:r>
-    </w:p>
-    <w:p>
-      <w:pPr>
-        <w:pStyle w:val="a9"/>
-        <w:numPr>
-          <w:ilvl w:val="0"/>
-          <w:numId w:val="31"/>
-        </w:numPr>
-        <w:rPr>
-          <w:rFonts w:ascii="Times New Roman" w:eastAsia="宋体" w:hAnsi="Times New Roman" w:cs="Times New Roman"/>
-        </w:rPr>
-      </w:pPr>
-      <w:r>
-        <w:rPr>
-          <w:rFonts w:ascii="Times New Roman" w:eastAsia="宋体" w:hAnsi="Times New Roman" w:cs="Times New Roman" w:hint="eastAsia"/>
-        </w:rPr>
-        <w:t>撤销重做系统能够记录游戏对象的修改历史，详见</w:t>
-      </w:r>
-      <w:r>
-        <w:rPr>
-          <w:rFonts w:ascii="Times New Roman" w:eastAsia="宋体" w:hAnsi="Times New Roman" w:cs="Times New Roman" w:hint="eastAsia"/>
-        </w:rPr>
-        <w:t>UndoRedo.RecordObjects</w:t>
-      </w:r>
-    </w:p>
-    <w:p>
-      <w:pPr>
-        <w:pStyle w:val="a9"/>
-        <w:numPr>
-          <w:ilvl w:val="0"/>
-          <w:numId w:val="31"/>
-        </w:numPr>
-        <w:rPr>
-          <w:rFonts w:ascii="Times New Roman" w:eastAsia="宋体" w:hAnsi="Times New Roman" w:cs="Times New Roman"/>
-        </w:rPr>
-      </w:pPr>
-      <w:r>
-        <w:rPr>
-          <w:rFonts w:ascii="Times New Roman" w:eastAsia="宋体" w:hAnsi="Times New Roman" w:cs="Times New Roman" w:hint="eastAsia"/>
-        </w:rPr>
-        <w:t>支持设置</w:t>
-      </w:r>
-      <w:r>
-        <w:rPr>
-          <w:rFonts w:ascii="Times New Roman" w:eastAsia="宋体" w:hAnsi="Times New Roman" w:cs="Times New Roman" w:hint="eastAsia"/>
-        </w:rPr>
-        <w:t>RubblePalette</w:t>
-      </w:r>
-      <w:r>
-        <w:rPr>
-          <w:rFonts w:ascii="Times New Roman" w:eastAsia="宋体" w:hAnsi="Times New Roman" w:cs="Times New Roman" w:hint="eastAsia"/>
-        </w:rPr>
-        <w:t>=</w:t>
-      </w:r>
-      <w:r>
-        <w:rPr>
-          <w:rFonts w:ascii="Times New Roman" w:eastAsia="宋体" w:hAnsi="Times New Roman" w:cs="Times New Roman" w:hint="eastAsia"/>
-        </w:rPr>
-        <w:t>指定建筑废墟色盘</w:t>
-      </w:r>
-    </w:p>
-    <w:p>
-      <w:pPr>
-        <w:pStyle w:val="a9"/>
-        <w:numPr>
-          <w:ilvl w:val="0"/>
-          <w:numId w:val="31"/>
-        </w:numPr>
-        <w:rPr>
-          <w:rFonts w:ascii="Times New Roman" w:eastAsia="宋体" w:hAnsi="Times New Roman" w:cs="Times New Roman"/>
-        </w:rPr>
-      </w:pPr>
-      <w:r>
-        <w:rPr>
-          <w:rFonts w:ascii="Times New Roman" w:eastAsia="宋体" w:hAnsi="Times New Roman" w:cs="Times New Roman" w:hint="eastAsia"/>
-        </w:rPr>
-        <w:t>提升稳定性</w:t>
-      </w:r>
-    </w:p>
-    <w:p>
-      <w:pPr>
-        <w:pStyle w:val="a9"/>
-        <w:numPr>
-          <w:ilvl w:val="0"/>
-          <w:numId w:val="31"/>
-        </w:numPr>
-        <w:rPr>
-          <w:rFonts w:ascii="Times New Roman" w:eastAsia="宋体" w:hAnsi="Times New Roman" w:cs="Times New Roman"/>
-        </w:rPr>
-      </w:pPr>
-      <w:r>
-        <w:rPr>
-          <w:rFonts w:ascii="Times New Roman" w:eastAsia="宋体" w:hAnsi="Times New Roman" w:cs="Times New Roman" w:hint="eastAsia"/>
-        </w:rPr>
-        <w:t>优化素材图像内存占用</w:t>
-      </w:r>
-    </w:p>
-    <w:p>
-      <w:pPr>
-        <w:pStyle w:val="a9"/>
-        <w:numPr>
-          <w:ilvl w:val="0"/>
-          <w:numId w:val="31"/>
-        </w:numPr>
-        <w:rPr>
-          <w:rFonts w:ascii="Times New Roman" w:eastAsia="宋体" w:hAnsi="Times New Roman" w:cs="Times New Roman"/>
-        </w:rPr>
-      </w:pPr>
-      <w:r>
-        <w:rPr>
-          <w:rFonts w:ascii="Times New Roman" w:eastAsia="宋体" w:hAnsi="Times New Roman" w:cs="Times New Roman" w:hint="eastAsia"/>
-        </w:rPr>
-        <w:t>重写</w:t>
-      </w:r>
-      <w:r>
-        <w:rPr>
-          <w:rFonts w:ascii="Times New Roman" w:eastAsia="宋体" w:hAnsi="Times New Roman" w:cs="Times New Roman" w:hint="eastAsia"/>
-        </w:rPr>
-        <w:t>mix</w:t>
-      </w:r>
-      <w:r>
-        <w:rPr>
-          <w:rFonts w:ascii="Times New Roman" w:eastAsia="宋体" w:hAnsi="Times New Roman" w:cs="Times New Roman" w:hint="eastAsia"/>
-        </w:rPr>
-        <w:t>加载逻辑，修复加载中的内存泄漏</w:t>
-      </w:r>
-      <w:r>
-        <w:rPr>
-          <w:rFonts w:ascii="Times New Roman" w:eastAsia="宋体" w:hAnsi="Times New Roman" w:cs="Times New Roman" w:hint="eastAsia"/>
-        </w:rPr>
-        <w:t>，详见</w:t>
-      </w:r>
-      <w:r>
-        <w:rPr>
-          <w:rFonts w:ascii="Times New Roman" w:eastAsia="宋体" w:hAnsi="Times New Roman" w:cs="Times New Roman" w:hint="eastAsia"/>
-        </w:rPr>
-        <w:t>ExtMixLoader</w:t>
-      </w:r>
-    </w:p>
-    <w:p>
-      <w:pPr>
-        <w:pStyle w:val="a9"/>
-        <w:numPr>
-          <w:ilvl w:val="0"/>
-          <w:numId w:val="31"/>
-        </w:numPr>
-        <w:rPr>
-          <w:rFonts w:ascii="Times New Roman" w:eastAsia="宋体" w:hAnsi="Times New Roman" w:cs="Times New Roman"/>
-        </w:rPr>
-      </w:pPr>
-      <w:r>
-        <w:rPr>
-          <w:rFonts w:ascii="Times New Roman" w:eastAsia="宋体" w:hAnsi="Times New Roman" w:cs="Times New Roman" w:hint="eastAsia"/>
-        </w:rPr>
-        <w:t>新增</w:t>
-      </w:r>
-      <w:r>
-        <w:rPr>
-          <w:rFonts w:ascii="Times New Roman" w:eastAsia="宋体" w:hAnsi="Times New Roman" w:cs="Times New Roman" w:hint="eastAsia"/>
-        </w:rPr>
-        <w:t>DDrawScalingBilinear.OnlyShrink</w:t>
-      </w:r>
-      <w:r>
-        <w:rPr>
-          <w:rFonts w:ascii="Times New Roman" w:eastAsia="宋体" w:hAnsi="Times New Roman" w:cs="Times New Roman" w:hint="eastAsia"/>
-        </w:rPr>
-        <w:t>，支持仅在缩小时使用双线性插值，放大时硬边缘放大</w:t>
-      </w:r>
-    </w:p>
-    <w:p>
-      <w:pPr>
-        <w:pStyle w:val="a9"/>
-        <w:numPr>
-          <w:ilvl w:val="0"/>
-          <w:numId w:val="31"/>
-        </w:numPr>
-        <w:rPr>
-          <w:rFonts w:ascii="Times New Roman" w:eastAsia="宋体" w:hAnsi="Times New Roman" w:cs="Times New Roman"/>
-        </w:rPr>
-      </w:pPr>
-      <w:r>
-        <w:rPr>
-          <w:rFonts w:ascii="Times New Roman" w:eastAsia="宋体" w:hAnsi="Times New Roman" w:cs="Times New Roman" w:hint="eastAsia"/>
-        </w:rPr>
-        <w:t>优化绘图性能</w:t>
-      </w:r>
-    </w:p>
-    <w:p>
-      <w:pPr>
-        <w:pStyle w:val="a9"/>
-        <w:numPr>
-          <w:ilvl w:val="0"/>
-          <w:numId w:val="31"/>
-        </w:numPr>
-        <w:rPr>
-          <w:rFonts w:ascii="Times New Roman" w:eastAsia="宋体" w:hAnsi="Times New Roman" w:cs="Times New Roman"/>
-        </w:rPr>
-      </w:pPr>
-      <w:r>
-        <w:rPr>
-          <w:rFonts w:ascii="Times New Roman" w:eastAsia="宋体" w:hAnsi="Times New Roman" w:cs="Times New Roman" w:hint="eastAsia"/>
-        </w:rPr>
-        <w:t>重写</w:t>
-      </w:r>
-      <w:r>
-        <w:rPr>
-          <w:rFonts w:ascii="Times New Roman" w:eastAsia="宋体" w:hAnsi="Times New Roman" w:cs="Times New Roman" w:hint="eastAsia"/>
-        </w:rPr>
-        <w:t>ini</w:t>
-      </w:r>
-      <w:r>
-        <w:rPr>
-          <w:rFonts w:ascii="Times New Roman" w:eastAsia="宋体" w:hAnsi="Times New Roman" w:cs="Times New Roman" w:hint="eastAsia"/>
-        </w:rPr>
-        <w:t>加载逻辑，加载</w:t>
-      </w:r>
-      <w:r>
-        <w:rPr>
-          <w:rFonts w:ascii="Times New Roman" w:eastAsia="宋体" w:hAnsi="Times New Roman" w:cs="Times New Roman" w:hint="eastAsia"/>
-        </w:rPr>
-        <w:t>ini</w:t>
-      </w:r>
-      <w:r>
-        <w:rPr>
-          <w:rFonts w:ascii="Times New Roman" w:eastAsia="宋体" w:hAnsi="Times New Roman" w:cs="Times New Roman" w:hint="eastAsia"/>
-        </w:rPr>
-        <w:t>不会再释放至游戏目录，新建国家等操作可以即时生效</w:t>
-      </w:r>
-    </w:p>
-    <w:p>
-      <w:pPr>
-        <w:pStyle w:val="a9"/>
-        <w:numPr>
-          <w:ilvl w:val="0"/>
-          <w:numId w:val="31"/>
-        </w:numPr>
-        <w:rPr>
-          <w:rFonts w:ascii="Times New Roman" w:eastAsia="宋体" w:hAnsi="Times New Roman" w:cs="Times New Roman"/>
-        </w:rPr>
-      </w:pPr>
-      <w:r>
-        <w:rPr>
-          <w:rFonts w:ascii="Times New Roman" w:eastAsia="宋体" w:hAnsi="Times New Roman" w:cs="Times New Roman" w:hint="eastAsia"/>
-        </w:rPr>
-        <w:t>ini [#include]</w:t>
-      </w:r>
-      <w:r>
-        <w:rPr>
-          <w:rFonts w:ascii="Times New Roman" w:eastAsia="宋体" w:hAnsi="Times New Roman" w:cs="Times New Roman" w:hint="eastAsia"/>
-        </w:rPr>
-        <w:t>逻辑现遵循</w:t>
-      </w:r>
-      <w:r>
-        <w:rPr>
-          <w:rFonts w:ascii="Times New Roman" w:eastAsia="宋体" w:hAnsi="Times New Roman" w:cs="Times New Roman" w:hint="eastAsia"/>
-        </w:rPr>
-        <w:t>ares</w:t>
-      </w:r>
-      <w:r>
-        <w:rPr>
-          <w:rFonts w:ascii="Times New Roman" w:eastAsia="宋体" w:hAnsi="Times New Roman" w:cs="Times New Roman" w:hint="eastAsia"/>
-        </w:rPr>
-        <w:t>规则，为广度优先遍历而非深度优先遍历</w:t>
-      </w:r>
-    </w:p>
-    <w:p>
-      <w:pPr>
-        <w:pStyle w:val="a9"/>
-        <w:numPr>
-          <w:ilvl w:val="0"/>
-          <w:numId w:val="31"/>
-        </w:numPr>
-        <w:rPr>
-          <w:rFonts w:ascii="Times New Roman" w:eastAsia="宋体" w:hAnsi="Times New Roman" w:cs="Times New Roman"/>
-        </w:rPr>
-      </w:pPr>
-      <w:r>
-        <w:rPr>
-          <w:rFonts w:ascii="Times New Roman" w:eastAsia="宋体" w:hAnsi="Times New Roman" w:cs="Times New Roman" w:hint="eastAsia"/>
-        </w:rPr>
-        <w:t>修复了触发编辑器的参数在部分情况下没有正确刷新的</w:t>
-      </w:r>
-      <w:r>
-        <w:rPr>
-          <w:rFonts w:ascii="Times New Roman" w:eastAsia="宋体" w:hAnsi="Times New Roman" w:cs="Times New Roman" w:hint="eastAsia"/>
-        </w:rPr>
-        <w:t>bug</w:t>
-      </w:r>
-    </w:p>
-    <w:p>
-      <w:pPr>
-        <w:pStyle w:val="a9"/>
-        <w:numPr>
-          <w:ilvl w:val="0"/>
-          <w:numId w:val="31"/>
-        </w:numPr>
-        <w:rPr>
-          <w:rFonts w:ascii="Times New Roman" w:eastAsia="宋体" w:hAnsi="Times New Roman" w:cs="Times New Roman"/>
-        </w:rPr>
-      </w:pPr>
-      <w:r>
-        <w:rPr>
-          <w:rFonts w:ascii="Times New Roman" w:eastAsia="宋体" w:hAnsi="Times New Roman" w:cs="Times New Roman" w:hint="eastAsia"/>
-        </w:rPr>
-        <w:t>支持拖拽面向的实时预览，详见</w:t>
-      </w:r>
-      <w:r>
-        <w:rPr>
-          <w:rFonts w:ascii="Times New Roman" w:eastAsia="宋体" w:hAnsi="Times New Roman" w:cs="Times New Roman" w:hint="eastAsia"/>
-        </w:rPr>
-        <w:t>ExtFacings.DragPreview</w:t>
-      </w:r>
-    </w:p>
-    <w:p>
-      <w:pPr>
-        <w:pStyle w:val="a9"/>
-        <w:numPr>
-          <w:ilvl w:val="0"/>
-          <w:numId w:val="31"/>
-        </w:numPr>
-        <w:rPr>
-          <w:rFonts w:ascii="Times New Roman" w:eastAsia="宋体" w:hAnsi="Times New Roman" w:cs="Times New Roman"/>
-        </w:rPr>
-      </w:pPr>
-      <w:r>
-        <w:rPr>
-          <w:rFonts w:ascii="Times New Roman" w:eastAsia="宋体" w:hAnsi="Times New Roman" w:cs="Times New Roman" w:hint="eastAsia"/>
-        </w:rPr>
-        <w:t>支持</w:t>
-      </w:r>
-      <w:r>
-        <w:rPr>
-          <w:rFonts w:ascii="Times New Roman" w:eastAsia="宋体" w:hAnsi="Times New Roman" w:cs="Times New Roman" w:hint="eastAsia"/>
-        </w:rPr>
-        <w:t>3x3REFINERY</w:t>
-      </w:r>
-      <w:r>
-        <w:rPr>
-          <w:rFonts w:ascii="Times New Roman" w:eastAsia="宋体" w:hAnsi="Times New Roman" w:cs="Times New Roman" w:hint="eastAsia"/>
-        </w:rPr>
-        <w:t>建筑格子的正确显示</w:t>
-      </w:r>
-    </w:p>
-    <w:p>
-      <w:pPr>
-        <w:pStyle w:val="a9"/>
-        <w:numPr>
-          <w:ilvl w:val="0"/>
-          <w:numId w:val="31"/>
-        </w:numPr>
-        <w:rPr>
-          <w:rFonts w:ascii="Times New Roman" w:eastAsia="宋体" w:hAnsi="Times New Roman" w:cs="Times New Roman"/>
-        </w:rPr>
-      </w:pPr>
-      <w:r>
-        <w:rPr>
-          <w:rFonts w:ascii="Times New Roman" w:eastAsia="宋体" w:hAnsi="Times New Roman" w:cs="Times New Roman" w:hint="eastAsia"/>
-        </w:rPr>
-        <w:lastRenderedPageBreak/>
         <w:t>修复地形对象的</w:t>
       </w:r>
       <w:r>
@@ -5273,6 +5315,7 @@
         <w:rPr>
           <w:rFonts w:ascii="Times New Roman" w:eastAsia="宋体" w:hAnsi="Times New Roman" w:cs="Times New Roman" w:hint="eastAsia"/>
         </w:rPr>
+        <w:lastRenderedPageBreak/>
         <w:t>全局搜索的“地图”选项支持搜索单位的关联标签</w:t>
       </w:r>
     </w:p>
@@ -5291,7 +5334,6 @@
         <w:rPr>
           <w:rFonts w:ascii="Times New Roman" w:eastAsia="宋体" w:hAnsi="Times New Roman" w:cs="Times New Roman" w:hint="eastAsia"/>
         </w:rPr>
-        <w:lastRenderedPageBreak/>
         <w:t>修复部分共用建筑主体的建筑图标相同的</w:t>
       </w:r>
       <w:r>
@@ -6392,6 +6434,7 @@
         <w:rPr>
           <w:rFonts w:ascii="Times New Roman" w:eastAsia="宋体" w:hAnsi="Times New Roman" w:cs="Times New Roman" w:hint="eastAsia"/>
         </w:rPr>
+        <w:lastRenderedPageBreak/>
         <w:t>支持在开启平面显示时隐藏</w:t>
       </w:r>
       <w:r>
@@ -6434,7 +6477,6 @@
         <w:rPr>
           <w:rFonts w:ascii="Times New Roman" w:eastAsia="宋体" w:hAnsi="Times New Roman" w:cs="Times New Roman" w:hint="eastAsia"/>
         </w:rPr>
-        <w:lastRenderedPageBreak/>
         <w:t>修复军衔跟随光照变化的</w:t>
       </w:r>
       <w:r>
@@ -7371,7 +7413,14 @@
         <w:rPr>
           <w:rFonts w:ascii="Times New Roman" w:eastAsia="宋体" w:hAnsi="Times New Roman" w:cs="Times New Roman" w:hint="eastAsia"/>
         </w:rPr>
-        <w:t>多选模式新增自定义添加与删除，可以在多个选项中自选条件，删除同类与同类相连添加和删除</w:t>
+        <w:t>多选模式新增自定义添加与删除，可以在多个选项中自选条件，删除同类与同</w:t>
+      </w:r>
+      <w:r>
+        <w:rPr>
+          <w:rFonts w:ascii="Times New Roman" w:eastAsia="宋体" w:hAnsi="Times New Roman" w:cs="Times New Roman" w:hint="eastAsia"/>
+        </w:rPr>
+        <w:lastRenderedPageBreak/>
+        <w:t>类相连添加和删除</w:t>
       </w:r>
     </w:p>
     <w:p>
@@ -7389,7 +7438,6 @@
         <w:rPr>
           <w:rFonts w:ascii="Times New Roman" w:eastAsia="宋体" w:hAnsi="Times New Roman" w:cs="Times New Roman" w:hint="eastAsia"/>
         </w:rPr>
-        <w:lastRenderedPageBreak/>
         <w:t>物品浏览器预览图缓存文件名修改，减少不同地图类型的重复加载</w:t>
       </w:r>
     </w:p>
@@ -8414,14 +8462,8 @@
         <w:rPr>
           <w:rFonts w:ascii="Times New Roman" w:eastAsia="宋体" w:hAnsi="Times New Roman" w:cs="Times New Roman" w:hint="eastAsia"/>
         </w:rPr>
-        <w:t>多选模式添加同类相连多选功能，仅会选择相邻的同类地形；添加隐藏多选</w:t>
-      </w:r>
-      <w:r>
-        <w:rPr>
-          <w:rFonts w:ascii="Times New Roman" w:eastAsia="宋体" w:hAnsi="Times New Roman" w:cs="Times New Roman" w:hint="eastAsia"/>
-        </w:rPr>
         <w:lastRenderedPageBreak/>
-        <w:t>单元格功能</w:t>
+        <w:t>多选模式添加同类相连多选功能，仅会选择相邻的同类地形；添加隐藏多选单元格功能</w:t>
       </w:r>
     </w:p>
     <w:p>
@@ -9407,6 +9449,7 @@
         <w:rPr>
           <w:rFonts w:ascii="Times New Roman" w:eastAsia="宋体" w:hAnsi="Times New Roman" w:cs="Times New Roman" w:hint="eastAsia"/>
         </w:rPr>
+        <w:lastRenderedPageBreak/>
         <w:t>优化了灯光建筑较多时，光照沙盒模式的性能</w:t>
       </w:r>
     </w:p>
@@ -9425,7 +9468,6 @@
         <w:rPr>
           <w:rFonts w:ascii="Times New Roman" w:eastAsia="宋体" w:hAnsi="Times New Roman" w:cs="Times New Roman" w:hint="eastAsia"/>
         </w:rPr>
-        <w:lastRenderedPageBreak/>
         <w:t>修复了当其他单位位于建筑上时，可能被建筑遮挡的问题</w:t>
       </w:r>
     </w:p>
@@ -10346,6 +10388,7 @@
         <w:rPr>
           <w:rFonts w:ascii="Times New Roman" w:eastAsia="宋体" w:hAnsi="Times New Roman" w:cs="Times New Roman" w:hint="eastAsia"/>
         </w:rPr>
+        <w:lastRenderedPageBreak/>
         <w:t>优化对象绘制次序，减少了建筑物不正常遮挡现象</w:t>
       </w:r>
     </w:p>
@@ -10364,7 +10407,6 @@
         <w:rPr>
           <w:rFonts w:ascii="Times New Roman" w:eastAsia="宋体" w:hAnsi="Times New Roman" w:cs="Times New Roman" w:hint="eastAsia"/>
         </w:rPr>
-        <w:lastRenderedPageBreak/>
         <w:t>调整污染物绘制次序，使其能正常被游戏单位遮挡</w:t>
       </w:r>
     </w:p>
@@ -11371,6 +11413,7 @@
         <w:rPr>
           <w:rFonts w:ascii="Times New Roman" w:eastAsia="宋体" w:hAnsi="Times New Roman" w:cs="Times New Roman" w:hint="eastAsia"/>
         </w:rPr>
+        <w:lastRenderedPageBreak/>
         <w:t>优化了</w:t>
       </w:r>
       <w:r>
@@ -11401,7 +11444,6 @@
         <w:rPr>
           <w:rFonts w:ascii="Times New Roman" w:eastAsia="宋体" w:hAnsi="Times New Roman" w:cs="Times New Roman" w:hint="eastAsia"/>
         </w:rPr>
-        <w:lastRenderedPageBreak/>
         <w:t>全部覆盖图列表的名称前增加了索引，便于查找</w:t>
       </w:r>
     </w:p>
@@ -12474,6 +12516,7 @@
         <w:rPr>
           <w:rFonts w:ascii="Times New Roman" w:eastAsia="宋体" w:hAnsi="Times New Roman" w:cs="Times New Roman" w:hint="eastAsia"/>
         </w:rPr>
+        <w:lastRenderedPageBreak/>
         <w:t>修复了</w:t>
       </w:r>
       <w:r>
@@ -12510,7 +12553,6 @@
         <w:rPr>
           <w:rFonts w:ascii="Times New Roman" w:eastAsia="宋体" w:hAnsi="Times New Roman" w:cs="Times New Roman" w:hint="eastAsia"/>
         </w:rPr>
-        <w:lastRenderedPageBreak/>
         <w:t>修复了在拖动过游戏对象后，再使用地形生成器的“设置范围”会导致游戏对象被异常移动的</w:t>
       </w:r>
       <w:r>
@@ -13209,6 +13251,7 @@
         <w:rPr>
           <w:rFonts w:ascii="Times New Roman" w:eastAsia="宋体" w:hAnsi="Times New Roman" w:cs="Times New Roman" w:hint="eastAsia"/>
         </w:rPr>
+        <w:lastRenderedPageBreak/>
         <w:t>下拉菜单内搜索：触发、作战小队、特遣部队、动作脚本、</w:t>
       </w:r>
       <w:r>
@@ -13221,14 +13264,7 @@
         <w:rPr>
           <w:rFonts w:ascii="Times New Roman" w:eastAsia="宋体" w:hAnsi="Times New Roman" w:cs="Times New Roman" w:hint="eastAsia"/>
         </w:rPr>
-        <w:t>编辑器的下拉菜单</w:t>
-      </w:r>
-      <w:r>
-        <w:rPr>
-          <w:rFonts w:ascii="Times New Roman" w:eastAsia="宋体" w:hAnsi="Times New Roman" w:cs="Times New Roman" w:hint="eastAsia"/>
-        </w:rPr>
-        <w:lastRenderedPageBreak/>
-        <w:t>均支持直接输入文本，搜索对应标签</w:t>
+        <w:t>编辑器的下拉菜单均支持直接输入文本，搜索对应标签</w:t>
       </w:r>
       <w:r>
         <w:rPr>
@@ -31271,7 +31307,7 @@
         <v:path o:extrusionok="f" gradientshapeok="t" o:connecttype="rect"/>
         <o:lock v:ext="edit" aspectratio="t"/>
       </v:shapetype>
-      <v:shape id="_x0000_i1030" type="#_x0000_t75" style="width:11.55pt;height:11.55pt" o:bullet="t">
+      <v:shape id="_x0000_i1029" type="#_x0000_t75" style="width:11.55pt;height:11.55pt" o:bullet="t">
         <v:imagedata r:id="rId1" o:title="mso9A9A"/>
       </v:shape>
     </w:pict>

</xml_diff>

<commit_message>
fill area function in pasting
</commit_message>
<xml_diff>
--- a/Supplementary/文档/FA2SP HDM Edition说明文档.docx
+++ b/Supplementary/文档/FA2SP HDM Edition说明文档.docx
@@ -510,6 +510,36 @@
         <w:pStyle w:val="a9"/>
         <w:numPr>
           <w:ilvl w:val="0"/>
+          <w:numId w:val="11"/>
+        </w:numPr>
+        <w:rPr>
+          <w:rFonts w:ascii="Times New Roman" w:eastAsia="宋体" w:hAnsi="Times New Roman" w:cs="Times New Roman"/>
+        </w:rPr>
+      </w:pPr>
+      <w:r>
+        <w:rPr>
+          <w:rFonts w:ascii="Times New Roman" w:eastAsia="宋体" w:hAnsi="Times New Roman" w:cs="Times New Roman" w:hint="eastAsia"/>
+        </w:rPr>
+        <w:t>粘贴功能支持按</w:t>
+      </w:r>
+      <w:r>
+        <w:rPr>
+          <w:rFonts w:ascii="Times New Roman" w:eastAsia="宋体" w:hAnsi="Times New Roman" w:cs="Times New Roman" w:hint="eastAsia"/>
+        </w:rPr>
+        <w:t>ctrl</w:t>
+      </w:r>
+      <w:r>
+        <w:rPr>
+          <w:rFonts w:ascii="Times New Roman" w:eastAsia="宋体" w:hAnsi="Times New Roman" w:cs="Times New Roman" w:hint="eastAsia"/>
+        </w:rPr>
+        <w:t>进行填充</w:t>
+      </w:r>
+    </w:p>
+    <w:p>
+      <w:pPr>
+        <w:pStyle w:val="a9"/>
+        <w:numPr>
+          <w:ilvl w:val="0"/>
           <w:numId w:val="10"/>
         </w:numPr>
         <w:rPr>
@@ -928,6 +958,7 @@
         <w:rPr>
           <w:rFonts w:ascii="Times New Roman" w:eastAsia="宋体" w:hAnsi="Times New Roman" w:cs="Times New Roman" w:hint="eastAsia"/>
         </w:rPr>
+        <w:lastRenderedPageBreak/>
         <w:t>新增触发注释窗口，可以为触发、小队、脚本、特遣、</w:t>
       </w:r>
       <w:r>
@@ -952,14 +983,7 @@
         <w:rPr>
           <w:rFonts w:ascii="Times New Roman" w:eastAsia="宋体" w:hAnsi="Times New Roman" w:cs="Times New Roman" w:hint="eastAsia"/>
         </w:rPr>
-        <w:t>添加注</w:t>
-      </w:r>
-      <w:r>
-        <w:rPr>
-          <w:rFonts w:ascii="Times New Roman" w:eastAsia="宋体" w:hAnsi="Times New Roman" w:cs="Times New Roman" w:hint="eastAsia"/>
-        </w:rPr>
-        <w:lastRenderedPageBreak/>
-        <w:t>释</w:t>
+        <w:t>添加注释</w:t>
       </w:r>
     </w:p>
     <w:p>
@@ -2116,6 +2140,7 @@
         <w:rPr>
           <w:rFonts w:ascii="Times New Roman" w:eastAsia="宋体" w:hAnsi="Times New Roman" w:cs="Times New Roman" w:hint="eastAsia"/>
         </w:rPr>
+        <w:lastRenderedPageBreak/>
         <w:t>修复了</w:t>
       </w:r>
       <w:r>
@@ -2152,7 +2177,6 @@
         <w:rPr>
           <w:rFonts w:ascii="Times New Roman" w:eastAsia="宋体" w:hAnsi="Times New Roman" w:cs="Times New Roman" w:hint="eastAsia"/>
         </w:rPr>
-        <w:lastRenderedPageBreak/>
         <w:t>支持</w:t>
       </w:r>
       <w:r>
@@ -3243,6 +3267,7 @@
         <w:rPr>
           <w:rFonts w:ascii="Times New Roman" w:eastAsia="宋体" w:hAnsi="Times New Roman" w:cs="Times New Roman" w:hint="eastAsia"/>
         </w:rPr>
+        <w:lastRenderedPageBreak/>
         <w:t>优化建筑动画读取逻辑，尊重动画的</w:t>
       </w:r>
       <w:r>
@@ -3273,14 +3298,980 @@
         <w:rPr>
           <w:rFonts w:ascii="Times New Roman" w:eastAsia="宋体" w:hAnsi="Times New Roman" w:cs="Times New Roman" w:hint="eastAsia"/>
         </w:rPr>
+        <w:t>Lua</w:t>
+      </w:r>
+      <w:r>
+        <w:rPr>
+          <w:rFonts w:ascii="Times New Roman" w:eastAsia="宋体" w:hAnsi="Times New Roman" w:cs="Times New Roman" w:hint="eastAsia"/>
+        </w:rPr>
+        <w:t>脚本终端支持搜索脚本文件</w:t>
+      </w:r>
+    </w:p>
+    <w:p>
+      <w:pPr>
+        <w:pStyle w:val="a9"/>
+        <w:numPr>
+          <w:ilvl w:val="0"/>
+          <w:numId w:val="31"/>
+        </w:numPr>
+        <w:rPr>
+          <w:rFonts w:ascii="Times New Roman" w:eastAsia="宋体" w:hAnsi="Times New Roman" w:cs="Times New Roman"/>
+        </w:rPr>
+      </w:pPr>
+      <w:r>
+        <w:rPr>
+          <w:rFonts w:ascii="Times New Roman" w:eastAsia="宋体" w:hAnsi="Times New Roman" w:cs="Times New Roman" w:hint="eastAsia"/>
+        </w:rPr>
+        <w:t>微调地图边界细蓝线的位置</w:t>
+      </w:r>
+    </w:p>
+    <w:p>
+      <w:pPr>
+        <w:pStyle w:val="a9"/>
+        <w:numPr>
+          <w:ilvl w:val="0"/>
+          <w:numId w:val="31"/>
+        </w:numPr>
+        <w:rPr>
+          <w:rFonts w:ascii="Times New Roman" w:eastAsia="宋体" w:hAnsi="Times New Roman" w:cs="Times New Roman"/>
+        </w:rPr>
+      </w:pPr>
+      <w:r>
+        <w:rPr>
+          <w:rFonts w:ascii="Times New Roman" w:eastAsia="宋体" w:hAnsi="Times New Roman" w:cs="Times New Roman" w:hint="eastAsia"/>
+        </w:rPr>
+        <w:t>修复了</w:t>
+      </w:r>
+      <w:r>
+        <w:rPr>
+          <w:rFonts w:ascii="Times New Roman" w:eastAsia="宋体" w:hAnsi="Times New Roman" w:cs="Times New Roman" w:hint="eastAsia"/>
+        </w:rPr>
+        <w:t>Vxl</w:t>
+      </w:r>
+      <w:r>
+        <w:rPr>
+          <w:rFonts w:ascii="Times New Roman" w:eastAsia="宋体" w:hAnsi="Times New Roman" w:cs="Times New Roman" w:hint="eastAsia"/>
+        </w:rPr>
+        <w:t>车辆</w:t>
+      </w:r>
+      <w:r>
+        <w:rPr>
+          <w:rFonts w:ascii="Times New Roman" w:eastAsia="宋体" w:hAnsi="Times New Roman" w:cs="Times New Roman" w:hint="eastAsia"/>
+        </w:rPr>
+        <w:t>Noshadow=yes</w:t>
+      </w:r>
+      <w:r>
+        <w:rPr>
+          <w:rFonts w:ascii="Times New Roman" w:eastAsia="宋体" w:hAnsi="Times New Roman" w:cs="Times New Roman" w:hint="eastAsia"/>
+        </w:rPr>
+        <w:t>时仍会显示阴影的</w:t>
+      </w:r>
+      <w:r>
+        <w:rPr>
+          <w:rFonts w:ascii="Times New Roman" w:eastAsia="宋体" w:hAnsi="Times New Roman" w:cs="Times New Roman" w:hint="eastAsia"/>
+        </w:rPr>
+        <w:t>bug</w:t>
+      </w:r>
+    </w:p>
+    <w:p>
+      <w:pPr>
+        <w:pStyle w:val="a9"/>
+        <w:numPr>
+          <w:ilvl w:val="0"/>
+          <w:numId w:val="31"/>
+        </w:numPr>
+        <w:rPr>
+          <w:rFonts w:ascii="Times New Roman" w:eastAsia="宋体" w:hAnsi="Times New Roman" w:cs="Times New Roman"/>
+        </w:rPr>
+      </w:pPr>
+      <w:r>
+        <w:rPr>
+          <w:rFonts w:ascii="Times New Roman" w:eastAsia="宋体" w:hAnsi="Times New Roman" w:cs="Times New Roman" w:hint="eastAsia"/>
+        </w:rPr>
+        <w:t>修复部分情况下绘制连接地形上升、下降段高度错误的</w:t>
+      </w:r>
+      <w:r>
+        <w:rPr>
+          <w:rFonts w:ascii="Times New Roman" w:eastAsia="宋体" w:hAnsi="Times New Roman" w:cs="Times New Roman" w:hint="eastAsia"/>
+        </w:rPr>
+        <w:t>bug</w:t>
+      </w:r>
+    </w:p>
+    <w:p>
+      <w:pPr>
+        <w:pStyle w:val="a9"/>
+        <w:numPr>
+          <w:ilvl w:val="0"/>
+          <w:numId w:val="31"/>
+        </w:numPr>
+        <w:rPr>
+          <w:rFonts w:ascii="Times New Roman" w:eastAsia="宋体" w:hAnsi="Times New Roman" w:cs="Times New Roman"/>
+        </w:rPr>
+      </w:pPr>
+      <w:r>
+        <w:rPr>
+          <w:rFonts w:ascii="Times New Roman" w:eastAsia="宋体" w:hAnsi="Times New Roman" w:cs="Times New Roman" w:hint="eastAsia"/>
+        </w:rPr>
+        <w:t>优化光照沙盒切换时的性能</w:t>
+      </w:r>
+    </w:p>
+    <w:p>
+      <w:pPr>
+        <w:pStyle w:val="a9"/>
+        <w:numPr>
+          <w:ilvl w:val="0"/>
+          <w:numId w:val="31"/>
+        </w:numPr>
+        <w:rPr>
+          <w:rFonts w:ascii="Times New Roman" w:eastAsia="宋体" w:hAnsi="Times New Roman" w:cs="Times New Roman"/>
+        </w:rPr>
+      </w:pPr>
+      <w:r>
+        <w:rPr>
+          <w:rFonts w:ascii="Times New Roman" w:eastAsia="宋体" w:hAnsi="Times New Roman" w:cs="Times New Roman" w:hint="eastAsia"/>
+        </w:rPr>
+        <w:t>新增</w:t>
+      </w:r>
+      <w:r>
+        <w:rPr>
+          <w:rFonts w:ascii="Times New Roman" w:eastAsia="宋体" w:hAnsi="Times New Roman" w:cs="Times New Roman" w:hint="eastAsia"/>
+        </w:rPr>
+        <w:t>LightingPreview</w:t>
+      </w:r>
+      <w:r>
+        <w:rPr>
+          <w:rFonts w:ascii="Times New Roman" w:eastAsia="宋体" w:hAnsi="Times New Roman" w:cs="Times New Roman" w:hint="eastAsia"/>
+        </w:rPr>
+        <w:t>.</w:t>
+      </w:r>
+      <w:r>
+        <w:rPr>
+          <w:rFonts w:ascii="Times New Roman" w:eastAsia="宋体" w:hAnsi="Times New Roman" w:cs="Times New Roman" w:hint="eastAsia"/>
+        </w:rPr>
+        <w:t>Tint</w:t>
+      </w:r>
+      <w:r>
+        <w:rPr>
+          <w:rFonts w:ascii="Times New Roman" w:eastAsia="宋体" w:hAnsi="Times New Roman" w:cs="Times New Roman" w:hint="eastAsia"/>
+        </w:rPr>
+        <w:t>TileSetBrowserView</w:t>
+      </w:r>
+      <w:r>
+        <w:rPr>
+          <w:rFonts w:ascii="Times New Roman" w:eastAsia="宋体" w:hAnsi="Times New Roman" w:cs="Times New Roman" w:hint="eastAsia"/>
+        </w:rPr>
+        <w:t>，控制是否按光照沙盒渲染地形浏览器图像</w:t>
+      </w:r>
+    </w:p>
+    <w:p>
+      <w:pPr>
+        <w:pStyle w:val="a9"/>
+        <w:numPr>
+          <w:ilvl w:val="0"/>
+          <w:numId w:val="31"/>
+        </w:numPr>
+        <w:rPr>
+          <w:rFonts w:ascii="Times New Roman" w:eastAsia="宋体" w:hAnsi="Times New Roman" w:cs="Times New Roman"/>
+        </w:rPr>
+      </w:pPr>
+      <w:r>
+        <w:rPr>
+          <w:rFonts w:ascii="Times New Roman" w:eastAsia="宋体" w:hAnsi="Times New Roman" w:cs="Times New Roman" w:hint="eastAsia"/>
+        </w:rPr>
+        <w:t>新增距离标尺，可以记录当前鼠标位置距离上次按下左键位置的距离，记录历史数量见</w:t>
+      </w:r>
+      <w:r>
+        <w:rPr>
+          <w:rFonts w:ascii="Times New Roman" w:eastAsia="宋体" w:hAnsi="Times New Roman" w:cs="Times New Roman" w:hint="eastAsia"/>
+        </w:rPr>
+        <w:t>DistanceRuler.Records</w:t>
+      </w:r>
+    </w:p>
+    <w:p>
+      <w:pPr>
+        <w:pStyle w:val="a9"/>
+        <w:numPr>
+          <w:ilvl w:val="0"/>
+          <w:numId w:val="31"/>
+        </w:numPr>
+        <w:rPr>
+          <w:rFonts w:ascii="Times New Roman" w:eastAsia="宋体" w:hAnsi="Times New Roman" w:cs="Times New Roman"/>
+        </w:rPr>
+      </w:pPr>
+      <w:r>
+        <w:rPr>
+          <w:rFonts w:ascii="Times New Roman" w:eastAsia="宋体" w:hAnsi="Times New Roman" w:cs="Times New Roman" w:hint="eastAsia"/>
+        </w:rPr>
+        <w:t>微调新建地图时可视边界数值</w:t>
+      </w:r>
+    </w:p>
+    <w:p>
+      <w:pPr>
+        <w:pStyle w:val="a9"/>
+        <w:numPr>
+          <w:ilvl w:val="0"/>
+          <w:numId w:val="31"/>
+        </w:numPr>
+        <w:rPr>
+          <w:rFonts w:ascii="Times New Roman" w:eastAsia="宋体" w:hAnsi="Times New Roman" w:cs="Times New Roman"/>
+        </w:rPr>
+      </w:pPr>
+      <w:r>
+        <w:rPr>
+          <w:rFonts w:ascii="Times New Roman" w:eastAsia="宋体" w:hAnsi="Times New Roman" w:cs="Times New Roman" w:hint="eastAsia"/>
+        </w:rPr>
+        <w:t>修复平坦地形工具无法平坦地图边缘斜坡的</w:t>
+      </w:r>
+      <w:r>
+        <w:rPr>
+          <w:rFonts w:ascii="Times New Roman" w:eastAsia="宋体" w:hAnsi="Times New Roman" w:cs="Times New Roman" w:hint="eastAsia"/>
+        </w:rPr>
+        <w:t>bug</w:t>
+      </w:r>
+    </w:p>
+    <w:p>
+      <w:pPr>
+        <w:pStyle w:val="a9"/>
+        <w:numPr>
+          <w:ilvl w:val="0"/>
+          <w:numId w:val="31"/>
+        </w:numPr>
+        <w:rPr>
+          <w:rFonts w:ascii="Times New Roman" w:eastAsia="宋体" w:hAnsi="Times New Roman" w:cs="Times New Roman"/>
+        </w:rPr>
+      </w:pPr>
+      <w:r>
+        <w:rPr>
+          <w:rFonts w:ascii="Times New Roman" w:eastAsia="宋体" w:hAnsi="Times New Roman" w:cs="Times New Roman" w:hint="eastAsia"/>
+        </w:rPr>
+        <w:t>绘制连接地形可以将鼠标移动到地图边界外，更方便靠近边界的绘制</w:t>
+      </w:r>
+    </w:p>
+    <w:p>
+      <w:pPr>
+        <w:pStyle w:val="a9"/>
+        <w:numPr>
+          <w:ilvl w:val="0"/>
+          <w:numId w:val="31"/>
+        </w:numPr>
+        <w:rPr>
+          <w:rFonts w:ascii="Times New Roman" w:eastAsia="宋体" w:hAnsi="Times New Roman" w:cs="Times New Roman"/>
+        </w:rPr>
+      </w:pPr>
+      <w:r>
+        <w:rPr>
+          <w:rFonts w:ascii="Times New Roman" w:eastAsia="宋体" w:hAnsi="Times New Roman" w:cs="Times New Roman" w:hint="eastAsia"/>
+        </w:rPr>
+        <w:t>优化</w:t>
+      </w:r>
+      <w:r>
+        <w:rPr>
+          <w:rFonts w:ascii="Times New Roman" w:eastAsia="宋体" w:hAnsi="Times New Roman" w:cs="Times New Roman" w:hint="eastAsia"/>
+        </w:rPr>
+        <w:t>IsoMapPack5</w:t>
+      </w:r>
+      <w:r>
+        <w:rPr>
+          <w:rFonts w:ascii="Times New Roman" w:eastAsia="宋体" w:hAnsi="Times New Roman" w:cs="Times New Roman" w:hint="eastAsia"/>
+        </w:rPr>
+        <w:t>压缩，减少地图体积，减少游戏内大地图地形异常的可能</w:t>
+      </w:r>
+    </w:p>
+    <w:p>
+      <w:pPr>
+        <w:pStyle w:val="a9"/>
+        <w:numPr>
+          <w:ilvl w:val="0"/>
+          <w:numId w:val="31"/>
+        </w:numPr>
+        <w:rPr>
+          <w:rFonts w:ascii="Times New Roman" w:eastAsia="宋体" w:hAnsi="Times New Roman" w:cs="Times New Roman"/>
+        </w:rPr>
+      </w:pPr>
+      <w:r>
+        <w:rPr>
+          <w:rFonts w:ascii="Times New Roman" w:eastAsia="宋体" w:hAnsi="Times New Roman" w:cs="Times New Roman" w:hint="eastAsia"/>
+        </w:rPr>
+        <w:t>修复调整地图大小后隧道位置错误的</w:t>
+      </w:r>
+      <w:r>
+        <w:rPr>
+          <w:rFonts w:ascii="Times New Roman" w:eastAsia="宋体" w:hAnsi="Times New Roman" w:cs="Times New Roman" w:hint="eastAsia"/>
+        </w:rPr>
+        <w:t>bug</w:t>
+      </w:r>
+    </w:p>
+    <w:p>
+      <w:pPr>
+        <w:pStyle w:val="a9"/>
+        <w:numPr>
+          <w:ilvl w:val="0"/>
+          <w:numId w:val="31"/>
+        </w:numPr>
+        <w:rPr>
+          <w:rFonts w:ascii="Times New Roman" w:eastAsia="宋体" w:hAnsi="Times New Roman" w:cs="Times New Roman"/>
+        </w:rPr>
+      </w:pPr>
+      <w:r>
+        <w:rPr>
+          <w:rFonts w:ascii="Times New Roman" w:eastAsia="宋体" w:hAnsi="Times New Roman" w:cs="Times New Roman" w:hint="eastAsia"/>
+        </w:rPr>
+        <w:t>修复了在开启输入法和部分情况下在地图界面按</w:t>
+      </w:r>
+      <w:r>
+        <w:rPr>
+          <w:rFonts w:ascii="Times New Roman" w:eastAsia="宋体" w:hAnsi="Times New Roman" w:cs="Times New Roman" w:hint="eastAsia"/>
+        </w:rPr>
+        <w:t>D</w:t>
+      </w:r>
+      <w:r>
+        <w:rPr>
+          <w:rFonts w:ascii="Times New Roman" w:eastAsia="宋体" w:hAnsi="Times New Roman" w:cs="Times New Roman" w:hint="eastAsia"/>
+        </w:rPr>
+        <w:t>、</w:t>
+      </w:r>
+      <w:r>
+        <w:rPr>
+          <w:rFonts w:ascii="Times New Roman" w:eastAsia="宋体" w:hAnsi="Times New Roman" w:cs="Times New Roman" w:hint="eastAsia"/>
+        </w:rPr>
+        <w:t>[</w:t>
+      </w:r>
+      <w:r>
+        <w:rPr>
+          <w:rFonts w:ascii="Times New Roman" w:eastAsia="宋体" w:hAnsi="Times New Roman" w:cs="Times New Roman" w:hint="eastAsia"/>
+        </w:rPr>
+        <w:t>、</w:t>
+      </w:r>
+      <w:r>
+        <w:rPr>
+          <w:rFonts w:ascii="Times New Roman" w:eastAsia="宋体" w:hAnsi="Times New Roman" w:cs="Times New Roman" w:hint="eastAsia"/>
+        </w:rPr>
+        <w:t>]</w:t>
+      </w:r>
+      <w:r>
+        <w:rPr>
+          <w:rFonts w:ascii="Times New Roman" w:eastAsia="宋体" w:hAnsi="Times New Roman" w:cs="Times New Roman" w:hint="eastAsia"/>
+        </w:rPr>
+        <w:t>键无效的</w:t>
+      </w:r>
+      <w:r>
+        <w:rPr>
+          <w:rFonts w:ascii="Times New Roman" w:eastAsia="宋体" w:hAnsi="Times New Roman" w:cs="Times New Roman" w:hint="eastAsia"/>
+        </w:rPr>
+        <w:t>bug</w:t>
+      </w:r>
+    </w:p>
+    <w:p>
+      <w:pPr>
+        <w:pStyle w:val="a9"/>
+        <w:numPr>
+          <w:ilvl w:val="0"/>
+          <w:numId w:val="31"/>
+        </w:numPr>
+        <w:rPr>
+          <w:rFonts w:ascii="Times New Roman" w:eastAsia="宋体" w:hAnsi="Times New Roman" w:cs="Times New Roman"/>
+        </w:rPr>
+      </w:pPr>
+      <w:r>
+        <w:rPr>
+          <w:rFonts w:ascii="Times New Roman" w:eastAsia="宋体" w:hAnsi="Times New Roman" w:cs="Times New Roman" w:hint="eastAsia"/>
+        </w:rPr>
+        <w:t>修复了新城市下使用绘制悬崖后部工具时，按</w:t>
+      </w:r>
+      <w:r>
+        <w:rPr>
+          <w:rFonts w:ascii="Times New Roman" w:eastAsia="宋体" w:hAnsi="Times New Roman" w:cs="Times New Roman" w:hint="eastAsia"/>
+        </w:rPr>
+        <w:t>A</w:t>
+      </w:r>
+      <w:r>
+        <w:rPr>
+          <w:rFonts w:ascii="Times New Roman" w:eastAsia="宋体" w:hAnsi="Times New Roman" w:cs="Times New Roman" w:hint="eastAsia"/>
+        </w:rPr>
+        <w:t>键无法切换悬崖类型的</w:t>
+      </w:r>
+      <w:r>
+        <w:rPr>
+          <w:rFonts w:ascii="Times New Roman" w:eastAsia="宋体" w:hAnsi="Times New Roman" w:cs="Times New Roman" w:hint="eastAsia"/>
+        </w:rPr>
+        <w:t>bug</w:t>
+      </w:r>
+    </w:p>
+    <w:p>
+      <w:pPr>
+        <w:pStyle w:val="a9"/>
+        <w:numPr>
+          <w:ilvl w:val="0"/>
+          <w:numId w:val="31"/>
+        </w:numPr>
+        <w:rPr>
+          <w:rFonts w:ascii="Times New Roman" w:eastAsia="宋体" w:hAnsi="Times New Roman" w:cs="Times New Roman"/>
+        </w:rPr>
+      </w:pPr>
+      <w:r>
+        <w:rPr>
+          <w:rFonts w:ascii="Times New Roman" w:eastAsia="宋体" w:hAnsi="Times New Roman" w:cs="Times New Roman" w:hint="eastAsia"/>
+        </w:rPr>
+        <w:t>增强绘制悬崖工具，可以在不同地图类型的</w:t>
+      </w:r>
+      <w:r>
+        <w:rPr>
+          <w:rFonts w:ascii="Times New Roman" w:eastAsia="宋体" w:hAnsi="Times New Roman" w:cs="Times New Roman" w:hint="eastAsia"/>
+        </w:rPr>
+        <w:t>[TheaterInfo]</w:t>
+      </w:r>
+      <w:r>
+        <w:rPr>
+          <w:rFonts w:ascii="Times New Roman" w:eastAsia="宋体" w:hAnsi="Times New Roman" w:cs="Times New Roman" w:hint="eastAsia"/>
+        </w:rPr>
+        <w:t>（如</w:t>
+      </w:r>
+      <w:r>
+        <w:rPr>
+          <w:rFonts w:ascii="Times New Roman" w:eastAsia="宋体" w:hAnsi="Times New Roman" w:cs="Times New Roman" w:hint="eastAsia"/>
+        </w:rPr>
+        <w:t>[SnowInfo]</w:t>
+      </w:r>
+      <w:r>
+        <w:rPr>
+          <w:rFonts w:ascii="Times New Roman" w:eastAsia="宋体" w:hAnsi="Times New Roman" w:cs="Times New Roman" w:hint="eastAsia"/>
+        </w:rPr>
+        <w:t>）中填写</w:t>
+      </w:r>
+      <w:r>
+        <w:rPr>
+          <w:rFonts w:ascii="Times New Roman" w:eastAsia="宋体" w:hAnsi="Times New Roman" w:cs="Times New Roman" w:hint="eastAsia"/>
+        </w:rPr>
+        <w:t>Cliffs2</w:t>
+      </w:r>
+      <w:r>
+        <w:rPr>
+          <w:rFonts w:ascii="Times New Roman" w:eastAsia="宋体" w:hAnsi="Times New Roman" w:cs="Times New Roman" w:hint="eastAsia"/>
+        </w:rPr>
+        <w:t>、</w:t>
+      </w:r>
+      <w:r>
+        <w:rPr>
+          <w:rFonts w:ascii="Times New Roman" w:eastAsia="宋体" w:hAnsi="Times New Roman" w:cs="Times New Roman" w:hint="eastAsia"/>
+        </w:rPr>
+        <w:t>CliffsWater2</w:t>
+      </w:r>
+      <w:r>
+        <w:rPr>
+          <w:rFonts w:ascii="Times New Roman" w:eastAsia="宋体" w:hAnsi="Times New Roman" w:cs="Times New Roman" w:hint="eastAsia"/>
+        </w:rPr>
+        <w:t>以支持悬崖类型切换；在存在月球悬崖时，支持绘制月球悬崖</w:t>
+      </w:r>
+    </w:p>
+    <w:p>
+      <w:pPr>
+        <w:pStyle w:val="a9"/>
+        <w:numPr>
+          <w:ilvl w:val="0"/>
+          <w:numId w:val="31"/>
+        </w:numPr>
+        <w:rPr>
+          <w:rFonts w:ascii="Times New Roman" w:eastAsia="宋体" w:hAnsi="Times New Roman" w:cs="Times New Roman"/>
+        </w:rPr>
+      </w:pPr>
+      <w:r>
+        <w:rPr>
+          <w:rFonts w:ascii="Times New Roman" w:eastAsia="宋体" w:hAnsi="Times New Roman" w:cs="Times New Roman" w:hint="eastAsia"/>
+        </w:rPr>
+        <w:t>支持</w:t>
+      </w:r>
+      <w:r>
+        <w:rPr>
+          <w:rFonts w:ascii="Times New Roman" w:eastAsia="宋体" w:hAnsi="Times New Roman" w:cs="Times New Roman" w:hint="eastAsia"/>
+        </w:rPr>
+        <w:t>32</w:t>
+      </w:r>
+      <w:r>
+        <w:rPr>
+          <w:rFonts w:ascii="Times New Roman" w:eastAsia="宋体" w:hAnsi="Times New Roman" w:cs="Times New Roman" w:hint="eastAsia"/>
+        </w:rPr>
+        <w:t>向面向</w:t>
+      </w:r>
+      <w:r>
+        <w:rPr>
+          <w:rFonts w:ascii="Times New Roman" w:eastAsia="宋体" w:hAnsi="Times New Roman" w:cs="Times New Roman" w:hint="eastAsia"/>
+        </w:rPr>
+        <w:t>与拖拽</w:t>
+      </w:r>
+      <w:r>
+        <w:rPr>
+          <w:rFonts w:ascii="Times New Roman" w:eastAsia="宋体" w:hAnsi="Times New Roman" w:cs="Times New Roman" w:hint="eastAsia"/>
+        </w:rPr>
+        <w:t>，详见</w:t>
+      </w:r>
+      <w:r>
+        <w:rPr>
+          <w:rFonts w:ascii="Times New Roman" w:eastAsia="宋体" w:hAnsi="Times New Roman" w:cs="Times New Roman" w:hint="eastAsia"/>
+        </w:rPr>
+        <w:t>ExtFacings</w:t>
+      </w:r>
+      <w:r>
+        <w:rPr>
+          <w:rFonts w:ascii="Times New Roman" w:eastAsia="宋体" w:hAnsi="Times New Roman" w:cs="Times New Roman" w:hint="eastAsia"/>
+        </w:rPr>
+        <w:t>与</w:t>
+      </w:r>
+      <w:r>
+        <w:rPr>
+          <w:rFonts w:ascii="Times New Roman" w:eastAsia="宋体" w:hAnsi="Times New Roman" w:cs="Times New Roman" w:hint="eastAsia"/>
+        </w:rPr>
+        <w:t>ExtFacings.Drag</w:t>
+      </w:r>
+    </w:p>
+    <w:p>
+      <w:pPr>
+        <w:pStyle w:val="a9"/>
+        <w:numPr>
+          <w:ilvl w:val="0"/>
+          <w:numId w:val="31"/>
+        </w:numPr>
+        <w:rPr>
+          <w:rFonts w:ascii="Times New Roman" w:eastAsia="宋体" w:hAnsi="Times New Roman" w:cs="Times New Roman"/>
+        </w:rPr>
+      </w:pPr>
+      <w:r>
+        <w:rPr>
+          <w:rFonts w:ascii="Times New Roman" w:eastAsia="宋体" w:hAnsi="Times New Roman" w:cs="Times New Roman" w:hint="eastAsia"/>
+        </w:rPr>
+        <w:t>重写部分字符串类型，优化字符串加载稳定性</w:t>
+      </w:r>
+    </w:p>
+    <w:p>
+      <w:pPr>
+        <w:pStyle w:val="a9"/>
+        <w:numPr>
+          <w:ilvl w:val="0"/>
+          <w:numId w:val="31"/>
+        </w:numPr>
+        <w:rPr>
+          <w:rFonts w:ascii="Times New Roman" w:eastAsia="宋体" w:hAnsi="Times New Roman" w:cs="Times New Roman"/>
+        </w:rPr>
+      </w:pPr>
+      <w:r>
+        <w:rPr>
+          <w:rFonts w:ascii="Times New Roman" w:eastAsia="宋体" w:hAnsi="Times New Roman" w:cs="Times New Roman" w:hint="eastAsia"/>
+        </w:rPr>
+        <w:t>优化抬升</w:t>
+      </w:r>
+      <w:r>
+        <w:rPr>
+          <w:rFonts w:ascii="Times New Roman" w:eastAsia="宋体" w:hAnsi="Times New Roman" w:cs="Times New Roman" w:hint="eastAsia"/>
+        </w:rPr>
+        <w:t>/</w:t>
+      </w:r>
+      <w:r>
+        <w:rPr>
+          <w:rFonts w:ascii="Times New Roman" w:eastAsia="宋体" w:hAnsi="Times New Roman" w:cs="Times New Roman" w:hint="eastAsia"/>
+        </w:rPr>
+        <w:t>降低地表算法，不会出现异常的大范围变动</w:t>
+      </w:r>
+    </w:p>
+    <w:p>
+      <w:pPr>
+        <w:pStyle w:val="a9"/>
+        <w:numPr>
+          <w:ilvl w:val="0"/>
+          <w:numId w:val="31"/>
+        </w:numPr>
+        <w:rPr>
+          <w:rFonts w:ascii="Times New Roman" w:eastAsia="宋体" w:hAnsi="Times New Roman" w:cs="Times New Roman"/>
+        </w:rPr>
+      </w:pPr>
+      <w:r>
+        <w:rPr>
+          <w:rFonts w:ascii="Times New Roman" w:eastAsia="宋体" w:hAnsi="Times New Roman" w:cs="Times New Roman" w:hint="eastAsia"/>
+        </w:rPr>
+        <w:t>FA2sp.log</w:t>
+      </w:r>
+      <w:r>
+        <w:rPr>
+          <w:rFonts w:ascii="Times New Roman" w:eastAsia="宋体" w:hAnsi="Times New Roman" w:cs="Times New Roman" w:hint="eastAsia"/>
+        </w:rPr>
+        <w:t>使用</w:t>
+      </w:r>
+      <w:r>
+        <w:rPr>
+          <w:rFonts w:ascii="Times New Roman" w:eastAsia="宋体" w:hAnsi="Times New Roman" w:cs="Times New Roman" w:hint="eastAsia"/>
+        </w:rPr>
+        <w:t>UTF8</w:t>
+      </w:r>
+      <w:r>
+        <w:rPr>
+          <w:rFonts w:ascii="Times New Roman" w:eastAsia="宋体" w:hAnsi="Times New Roman" w:cs="Times New Roman" w:hint="eastAsia"/>
+        </w:rPr>
+        <w:t>编码</w:t>
+      </w:r>
+    </w:p>
+    <w:p>
+      <w:pPr>
+        <w:pStyle w:val="a9"/>
+        <w:numPr>
+          <w:ilvl w:val="0"/>
+          <w:numId w:val="31"/>
+        </w:numPr>
+        <w:rPr>
+          <w:rFonts w:ascii="Times New Roman" w:eastAsia="宋体" w:hAnsi="Times New Roman" w:cs="Times New Roman"/>
+        </w:rPr>
+      </w:pPr>
+      <w:r>
+        <w:rPr>
+          <w:rFonts w:ascii="Times New Roman" w:eastAsia="宋体" w:hAnsi="Times New Roman" w:cs="Times New Roman" w:hint="eastAsia"/>
+        </w:rPr>
+        <w:t>保存地图时可以维持已有的</w:t>
+      </w:r>
+      <w:r>
+        <w:rPr>
+          <w:rFonts w:ascii="Times New Roman" w:eastAsia="宋体" w:hAnsi="Times New Roman" w:cs="Times New Roman" w:hint="eastAsia"/>
+        </w:rPr>
+        <w:t>ini</w:t>
+      </w:r>
+      <w:r>
+        <w:rPr>
+          <w:rFonts w:ascii="Times New Roman" w:eastAsia="宋体" w:hAnsi="Times New Roman" w:cs="Times New Roman" w:hint="eastAsia"/>
+        </w:rPr>
+        <w:t>小节顺序，详见</w:t>
+      </w:r>
+      <w:r>
+        <w:rPr>
+          <w:rFonts w:ascii="Times New Roman" w:eastAsia="宋体" w:hAnsi="Times New Roman" w:cs="Times New Roman" w:hint="eastAsia"/>
+        </w:rPr>
+        <w:t>SaveMap.PreserveINISorting</w:t>
+      </w:r>
+    </w:p>
+    <w:p>
+      <w:pPr>
+        <w:pStyle w:val="a9"/>
+        <w:numPr>
+          <w:ilvl w:val="0"/>
+          <w:numId w:val="31"/>
+        </w:numPr>
+        <w:rPr>
+          <w:rFonts w:ascii="Times New Roman" w:eastAsia="宋体" w:hAnsi="Times New Roman" w:cs="Times New Roman"/>
+        </w:rPr>
+      </w:pPr>
+      <w:r>
+        <w:rPr>
+          <w:rFonts w:ascii="Times New Roman" w:eastAsia="宋体" w:hAnsi="Times New Roman" w:cs="Times New Roman" w:hint="eastAsia"/>
+        </w:rPr>
+        <w:t>重写撤销重做系统，所有撤销动作均支持完整重做</w:t>
+      </w:r>
+    </w:p>
+    <w:p>
+      <w:pPr>
+        <w:pStyle w:val="a9"/>
+        <w:numPr>
+          <w:ilvl w:val="0"/>
+          <w:numId w:val="31"/>
+        </w:numPr>
+        <w:rPr>
+          <w:rFonts w:ascii="Times New Roman" w:eastAsia="宋体" w:hAnsi="Times New Roman" w:cs="Times New Roman"/>
+        </w:rPr>
+      </w:pPr>
+      <w:r>
+        <w:rPr>
+          <w:rFonts w:ascii="Times New Roman" w:eastAsia="宋体" w:hAnsi="Times New Roman" w:cs="Times New Roman" w:hint="eastAsia"/>
+        </w:rPr>
+        <w:t>撤销重做系统能够记录游戏对象的修改历史，详见</w:t>
+      </w:r>
+      <w:r>
+        <w:rPr>
+          <w:rFonts w:ascii="Times New Roman" w:eastAsia="宋体" w:hAnsi="Times New Roman" w:cs="Times New Roman" w:hint="eastAsia"/>
+        </w:rPr>
+        <w:t>UndoRedo.RecordObjects</w:t>
+      </w:r>
+    </w:p>
+    <w:p>
+      <w:pPr>
+        <w:pStyle w:val="a9"/>
+        <w:numPr>
+          <w:ilvl w:val="0"/>
+          <w:numId w:val="31"/>
+        </w:numPr>
+        <w:rPr>
+          <w:rFonts w:ascii="Times New Roman" w:eastAsia="宋体" w:hAnsi="Times New Roman" w:cs="Times New Roman"/>
+        </w:rPr>
+      </w:pPr>
+      <w:r>
+        <w:rPr>
+          <w:rFonts w:ascii="Times New Roman" w:eastAsia="宋体" w:hAnsi="Times New Roman" w:cs="Times New Roman" w:hint="eastAsia"/>
+        </w:rPr>
+        <w:t>支持设置</w:t>
+      </w:r>
+      <w:r>
+        <w:rPr>
+          <w:rFonts w:ascii="Times New Roman" w:eastAsia="宋体" w:hAnsi="Times New Roman" w:cs="Times New Roman" w:hint="eastAsia"/>
+        </w:rPr>
+        <w:t>RubblePalette</w:t>
+      </w:r>
+      <w:r>
+        <w:rPr>
+          <w:rFonts w:ascii="Times New Roman" w:eastAsia="宋体" w:hAnsi="Times New Roman" w:cs="Times New Roman" w:hint="eastAsia"/>
+        </w:rPr>
+        <w:t>=</w:t>
+      </w:r>
+      <w:r>
+        <w:rPr>
+          <w:rFonts w:ascii="Times New Roman" w:eastAsia="宋体" w:hAnsi="Times New Roman" w:cs="Times New Roman" w:hint="eastAsia"/>
+        </w:rPr>
+        <w:t>指定建筑废墟色盘</w:t>
+      </w:r>
+    </w:p>
+    <w:p>
+      <w:pPr>
+        <w:pStyle w:val="a9"/>
+        <w:numPr>
+          <w:ilvl w:val="0"/>
+          <w:numId w:val="31"/>
+        </w:numPr>
+        <w:rPr>
+          <w:rFonts w:ascii="Times New Roman" w:eastAsia="宋体" w:hAnsi="Times New Roman" w:cs="Times New Roman"/>
+        </w:rPr>
+      </w:pPr>
+      <w:r>
+        <w:rPr>
+          <w:rFonts w:ascii="Times New Roman" w:eastAsia="宋体" w:hAnsi="Times New Roman" w:cs="Times New Roman" w:hint="eastAsia"/>
+        </w:rPr>
+        <w:t>提升稳定性</w:t>
+      </w:r>
+    </w:p>
+    <w:p>
+      <w:pPr>
+        <w:pStyle w:val="a9"/>
+        <w:numPr>
+          <w:ilvl w:val="0"/>
+          <w:numId w:val="31"/>
+        </w:numPr>
+        <w:rPr>
+          <w:rFonts w:ascii="Times New Roman" w:eastAsia="宋体" w:hAnsi="Times New Roman" w:cs="Times New Roman"/>
+        </w:rPr>
+      </w:pPr>
+      <w:r>
+        <w:rPr>
+          <w:rFonts w:ascii="Times New Roman" w:eastAsia="宋体" w:hAnsi="Times New Roman" w:cs="Times New Roman" w:hint="eastAsia"/>
+        </w:rPr>
+        <w:t>优化素材图像内存占用</w:t>
+      </w:r>
+    </w:p>
+    <w:p>
+      <w:pPr>
+        <w:pStyle w:val="a9"/>
+        <w:numPr>
+          <w:ilvl w:val="0"/>
+          <w:numId w:val="31"/>
+        </w:numPr>
+        <w:rPr>
+          <w:rFonts w:ascii="Times New Roman" w:eastAsia="宋体" w:hAnsi="Times New Roman" w:cs="Times New Roman"/>
+        </w:rPr>
+      </w:pPr>
+      <w:r>
+        <w:rPr>
+          <w:rFonts w:ascii="Times New Roman" w:eastAsia="宋体" w:hAnsi="Times New Roman" w:cs="Times New Roman" w:hint="eastAsia"/>
+        </w:rPr>
+        <w:t>重写</w:t>
+      </w:r>
+      <w:r>
+        <w:rPr>
+          <w:rFonts w:ascii="Times New Roman" w:eastAsia="宋体" w:hAnsi="Times New Roman" w:cs="Times New Roman" w:hint="eastAsia"/>
+        </w:rPr>
+        <w:t>mix</w:t>
+      </w:r>
+      <w:r>
+        <w:rPr>
+          <w:rFonts w:ascii="Times New Roman" w:eastAsia="宋体" w:hAnsi="Times New Roman" w:cs="Times New Roman" w:hint="eastAsia"/>
+        </w:rPr>
+        <w:t>加载逻辑，修复加载中的内存泄漏</w:t>
+      </w:r>
+      <w:r>
+        <w:rPr>
+          <w:rFonts w:ascii="Times New Roman" w:eastAsia="宋体" w:hAnsi="Times New Roman" w:cs="Times New Roman" w:hint="eastAsia"/>
+        </w:rPr>
+        <w:t>，详见</w:t>
+      </w:r>
+      <w:r>
+        <w:rPr>
+          <w:rFonts w:ascii="Times New Roman" w:eastAsia="宋体" w:hAnsi="Times New Roman" w:cs="Times New Roman" w:hint="eastAsia"/>
+        </w:rPr>
+        <w:t>ExtMixLoader</w:t>
+      </w:r>
+    </w:p>
+    <w:p>
+      <w:pPr>
+        <w:pStyle w:val="a9"/>
+        <w:numPr>
+          <w:ilvl w:val="0"/>
+          <w:numId w:val="31"/>
+        </w:numPr>
+        <w:rPr>
+          <w:rFonts w:ascii="Times New Roman" w:eastAsia="宋体" w:hAnsi="Times New Roman" w:cs="Times New Roman"/>
+        </w:rPr>
+      </w:pPr>
+      <w:r>
+        <w:rPr>
+          <w:rFonts w:ascii="Times New Roman" w:eastAsia="宋体" w:hAnsi="Times New Roman" w:cs="Times New Roman" w:hint="eastAsia"/>
+        </w:rPr>
+        <w:t>新增</w:t>
+      </w:r>
+      <w:r>
+        <w:rPr>
+          <w:rFonts w:ascii="Times New Roman" w:eastAsia="宋体" w:hAnsi="Times New Roman" w:cs="Times New Roman" w:hint="eastAsia"/>
+        </w:rPr>
+        <w:t>DDrawScalingBilinear.OnlyShrink</w:t>
+      </w:r>
+      <w:r>
+        <w:rPr>
+          <w:rFonts w:ascii="Times New Roman" w:eastAsia="宋体" w:hAnsi="Times New Roman" w:cs="Times New Roman" w:hint="eastAsia"/>
+        </w:rPr>
+        <w:t>，支持仅在缩小时使用双线性插值，放大时硬边缘放大</w:t>
+      </w:r>
+    </w:p>
+    <w:p>
+      <w:pPr>
+        <w:pStyle w:val="a9"/>
+        <w:numPr>
+          <w:ilvl w:val="0"/>
+          <w:numId w:val="31"/>
+        </w:numPr>
+        <w:rPr>
+          <w:rFonts w:ascii="Times New Roman" w:eastAsia="宋体" w:hAnsi="Times New Roman" w:cs="Times New Roman"/>
+        </w:rPr>
+      </w:pPr>
+      <w:r>
+        <w:rPr>
+          <w:rFonts w:ascii="Times New Roman" w:eastAsia="宋体" w:hAnsi="Times New Roman" w:cs="Times New Roman" w:hint="eastAsia"/>
+        </w:rPr>
+        <w:t>优化绘图性能</w:t>
+      </w:r>
+    </w:p>
+    <w:p>
+      <w:pPr>
+        <w:pStyle w:val="a9"/>
+        <w:numPr>
+          <w:ilvl w:val="0"/>
+          <w:numId w:val="31"/>
+        </w:numPr>
+        <w:rPr>
+          <w:rFonts w:ascii="Times New Roman" w:eastAsia="宋体" w:hAnsi="Times New Roman" w:cs="Times New Roman"/>
+        </w:rPr>
+      </w:pPr>
+      <w:r>
+        <w:rPr>
+          <w:rFonts w:ascii="Times New Roman" w:eastAsia="宋体" w:hAnsi="Times New Roman" w:cs="Times New Roman" w:hint="eastAsia"/>
+        </w:rPr>
+        <w:t>重写</w:t>
+      </w:r>
+      <w:r>
+        <w:rPr>
+          <w:rFonts w:ascii="Times New Roman" w:eastAsia="宋体" w:hAnsi="Times New Roman" w:cs="Times New Roman" w:hint="eastAsia"/>
+        </w:rPr>
+        <w:t>ini</w:t>
+      </w:r>
+      <w:r>
+        <w:rPr>
+          <w:rFonts w:ascii="Times New Roman" w:eastAsia="宋体" w:hAnsi="Times New Roman" w:cs="Times New Roman" w:hint="eastAsia"/>
+        </w:rPr>
+        <w:t>加载逻辑，加载</w:t>
+      </w:r>
+      <w:r>
+        <w:rPr>
+          <w:rFonts w:ascii="Times New Roman" w:eastAsia="宋体" w:hAnsi="Times New Roman" w:cs="Times New Roman" w:hint="eastAsia"/>
+        </w:rPr>
+        <w:t>ini</w:t>
+      </w:r>
+      <w:r>
+        <w:rPr>
+          <w:rFonts w:ascii="Times New Roman" w:eastAsia="宋体" w:hAnsi="Times New Roman" w:cs="Times New Roman" w:hint="eastAsia"/>
+        </w:rPr>
+        <w:t>不会再释放至游戏目录，新建国家等操作可以即时生效</w:t>
+      </w:r>
+    </w:p>
+    <w:p>
+      <w:pPr>
+        <w:pStyle w:val="a9"/>
+        <w:numPr>
+          <w:ilvl w:val="0"/>
+          <w:numId w:val="31"/>
+        </w:numPr>
+        <w:rPr>
+          <w:rFonts w:ascii="Times New Roman" w:eastAsia="宋体" w:hAnsi="Times New Roman" w:cs="Times New Roman"/>
+        </w:rPr>
+      </w:pPr>
+      <w:r>
+        <w:rPr>
+          <w:rFonts w:ascii="Times New Roman" w:eastAsia="宋体" w:hAnsi="Times New Roman" w:cs="Times New Roman" w:hint="eastAsia"/>
+        </w:rPr>
+        <w:t>ini [#include]</w:t>
+      </w:r>
+      <w:r>
+        <w:rPr>
+          <w:rFonts w:ascii="Times New Roman" w:eastAsia="宋体" w:hAnsi="Times New Roman" w:cs="Times New Roman" w:hint="eastAsia"/>
+        </w:rPr>
+        <w:t>逻辑现遵循</w:t>
+      </w:r>
+      <w:r>
+        <w:rPr>
+          <w:rFonts w:ascii="Times New Roman" w:eastAsia="宋体" w:hAnsi="Times New Roman" w:cs="Times New Roman" w:hint="eastAsia"/>
+        </w:rPr>
+        <w:t>ares</w:t>
+      </w:r>
+      <w:r>
+        <w:rPr>
+          <w:rFonts w:ascii="Times New Roman" w:eastAsia="宋体" w:hAnsi="Times New Roman" w:cs="Times New Roman" w:hint="eastAsia"/>
+        </w:rPr>
+        <w:t>规则，为广度优先遍历而非深度优先遍历</w:t>
+      </w:r>
+    </w:p>
+    <w:p>
+      <w:pPr>
+        <w:pStyle w:val="a9"/>
+        <w:numPr>
+          <w:ilvl w:val="0"/>
+          <w:numId w:val="31"/>
+        </w:numPr>
+        <w:rPr>
+          <w:rFonts w:ascii="Times New Roman" w:eastAsia="宋体" w:hAnsi="Times New Roman" w:cs="Times New Roman"/>
+        </w:rPr>
+      </w:pPr>
+      <w:r>
+        <w:rPr>
+          <w:rFonts w:ascii="Times New Roman" w:eastAsia="宋体" w:hAnsi="Times New Roman" w:cs="Times New Roman" w:hint="eastAsia"/>
+        </w:rPr>
+        <w:t>修复了触发编辑器的参数在部分情况下没有正确刷新的</w:t>
+      </w:r>
+      <w:r>
+        <w:rPr>
+          <w:rFonts w:ascii="Times New Roman" w:eastAsia="宋体" w:hAnsi="Times New Roman" w:cs="Times New Roman" w:hint="eastAsia"/>
+        </w:rPr>
+        <w:t>bug</w:t>
+      </w:r>
+    </w:p>
+    <w:p>
+      <w:pPr>
+        <w:pStyle w:val="a9"/>
+        <w:numPr>
+          <w:ilvl w:val="0"/>
+          <w:numId w:val="31"/>
+        </w:numPr>
+        <w:rPr>
+          <w:rFonts w:ascii="Times New Roman" w:eastAsia="宋体" w:hAnsi="Times New Roman" w:cs="Times New Roman"/>
+        </w:rPr>
+      </w:pPr>
+      <w:r>
+        <w:rPr>
+          <w:rFonts w:ascii="Times New Roman" w:eastAsia="宋体" w:hAnsi="Times New Roman" w:cs="Times New Roman" w:hint="eastAsia"/>
+        </w:rPr>
         <w:lastRenderedPageBreak/>
-        <w:t>Lua</w:t>
-      </w:r>
-      <w:r>
-        <w:rPr>
-          <w:rFonts w:ascii="Times New Roman" w:eastAsia="宋体" w:hAnsi="Times New Roman" w:cs="Times New Roman" w:hint="eastAsia"/>
-        </w:rPr>
-        <w:t>脚本终端支持搜索脚本文件</w:t>
+        <w:t>支持拖拽面向的实时预览，详见</w:t>
+      </w:r>
+      <w:r>
+        <w:rPr>
+          <w:rFonts w:ascii="Times New Roman" w:eastAsia="宋体" w:hAnsi="Times New Roman" w:cs="Times New Roman" w:hint="eastAsia"/>
+        </w:rPr>
+        <w:t>ExtFacings.DragPreview</w:t>
       </w:r>
     </w:p>
     <w:p>
@@ -3298,973 +4289,6 @@
         <w:rPr>
           <w:rFonts w:ascii="Times New Roman" w:eastAsia="宋体" w:hAnsi="Times New Roman" w:cs="Times New Roman" w:hint="eastAsia"/>
         </w:rPr>
-        <w:t>微调地图边界细蓝线的位置</w:t>
-      </w:r>
-    </w:p>
-    <w:p>
-      <w:pPr>
-        <w:pStyle w:val="a9"/>
-        <w:numPr>
-          <w:ilvl w:val="0"/>
-          <w:numId w:val="31"/>
-        </w:numPr>
-        <w:rPr>
-          <w:rFonts w:ascii="Times New Roman" w:eastAsia="宋体" w:hAnsi="Times New Roman" w:cs="Times New Roman"/>
-        </w:rPr>
-      </w:pPr>
-      <w:r>
-        <w:rPr>
-          <w:rFonts w:ascii="Times New Roman" w:eastAsia="宋体" w:hAnsi="Times New Roman" w:cs="Times New Roman" w:hint="eastAsia"/>
-        </w:rPr>
-        <w:t>修复了</w:t>
-      </w:r>
-      <w:r>
-        <w:rPr>
-          <w:rFonts w:ascii="Times New Roman" w:eastAsia="宋体" w:hAnsi="Times New Roman" w:cs="Times New Roman" w:hint="eastAsia"/>
-        </w:rPr>
-        <w:t>Vxl</w:t>
-      </w:r>
-      <w:r>
-        <w:rPr>
-          <w:rFonts w:ascii="Times New Roman" w:eastAsia="宋体" w:hAnsi="Times New Roman" w:cs="Times New Roman" w:hint="eastAsia"/>
-        </w:rPr>
-        <w:t>车辆</w:t>
-      </w:r>
-      <w:r>
-        <w:rPr>
-          <w:rFonts w:ascii="Times New Roman" w:eastAsia="宋体" w:hAnsi="Times New Roman" w:cs="Times New Roman" w:hint="eastAsia"/>
-        </w:rPr>
-        <w:t>Noshadow=yes</w:t>
-      </w:r>
-      <w:r>
-        <w:rPr>
-          <w:rFonts w:ascii="Times New Roman" w:eastAsia="宋体" w:hAnsi="Times New Roman" w:cs="Times New Roman" w:hint="eastAsia"/>
-        </w:rPr>
-        <w:t>时仍会显示阴影的</w:t>
-      </w:r>
-      <w:r>
-        <w:rPr>
-          <w:rFonts w:ascii="Times New Roman" w:eastAsia="宋体" w:hAnsi="Times New Roman" w:cs="Times New Roman" w:hint="eastAsia"/>
-        </w:rPr>
-        <w:t>bug</w:t>
-      </w:r>
-    </w:p>
-    <w:p>
-      <w:pPr>
-        <w:pStyle w:val="a9"/>
-        <w:numPr>
-          <w:ilvl w:val="0"/>
-          <w:numId w:val="31"/>
-        </w:numPr>
-        <w:rPr>
-          <w:rFonts w:ascii="Times New Roman" w:eastAsia="宋体" w:hAnsi="Times New Roman" w:cs="Times New Roman"/>
-        </w:rPr>
-      </w:pPr>
-      <w:r>
-        <w:rPr>
-          <w:rFonts w:ascii="Times New Roman" w:eastAsia="宋体" w:hAnsi="Times New Roman" w:cs="Times New Roman" w:hint="eastAsia"/>
-        </w:rPr>
-        <w:t>修复部分情况下绘制连接地形上升、下降段高度错误的</w:t>
-      </w:r>
-      <w:r>
-        <w:rPr>
-          <w:rFonts w:ascii="Times New Roman" w:eastAsia="宋体" w:hAnsi="Times New Roman" w:cs="Times New Roman" w:hint="eastAsia"/>
-        </w:rPr>
-        <w:t>bug</w:t>
-      </w:r>
-    </w:p>
-    <w:p>
-      <w:pPr>
-        <w:pStyle w:val="a9"/>
-        <w:numPr>
-          <w:ilvl w:val="0"/>
-          <w:numId w:val="31"/>
-        </w:numPr>
-        <w:rPr>
-          <w:rFonts w:ascii="Times New Roman" w:eastAsia="宋体" w:hAnsi="Times New Roman" w:cs="Times New Roman"/>
-        </w:rPr>
-      </w:pPr>
-      <w:r>
-        <w:rPr>
-          <w:rFonts w:ascii="Times New Roman" w:eastAsia="宋体" w:hAnsi="Times New Roman" w:cs="Times New Roman" w:hint="eastAsia"/>
-        </w:rPr>
-        <w:t>优化光照沙盒切换时的性能</w:t>
-      </w:r>
-    </w:p>
-    <w:p>
-      <w:pPr>
-        <w:pStyle w:val="a9"/>
-        <w:numPr>
-          <w:ilvl w:val="0"/>
-          <w:numId w:val="31"/>
-        </w:numPr>
-        <w:rPr>
-          <w:rFonts w:ascii="Times New Roman" w:eastAsia="宋体" w:hAnsi="Times New Roman" w:cs="Times New Roman"/>
-        </w:rPr>
-      </w:pPr>
-      <w:r>
-        <w:rPr>
-          <w:rFonts w:ascii="Times New Roman" w:eastAsia="宋体" w:hAnsi="Times New Roman" w:cs="Times New Roman" w:hint="eastAsia"/>
-        </w:rPr>
-        <w:t>新增</w:t>
-      </w:r>
-      <w:r>
-        <w:rPr>
-          <w:rFonts w:ascii="Times New Roman" w:eastAsia="宋体" w:hAnsi="Times New Roman" w:cs="Times New Roman" w:hint="eastAsia"/>
-        </w:rPr>
-        <w:t>LightingPreview</w:t>
-      </w:r>
-      <w:r>
-        <w:rPr>
-          <w:rFonts w:ascii="Times New Roman" w:eastAsia="宋体" w:hAnsi="Times New Roman" w:cs="Times New Roman" w:hint="eastAsia"/>
-        </w:rPr>
-        <w:t>.</w:t>
-      </w:r>
-      <w:r>
-        <w:rPr>
-          <w:rFonts w:ascii="Times New Roman" w:eastAsia="宋体" w:hAnsi="Times New Roman" w:cs="Times New Roman" w:hint="eastAsia"/>
-        </w:rPr>
-        <w:t>Tint</w:t>
-      </w:r>
-      <w:r>
-        <w:rPr>
-          <w:rFonts w:ascii="Times New Roman" w:eastAsia="宋体" w:hAnsi="Times New Roman" w:cs="Times New Roman" w:hint="eastAsia"/>
-        </w:rPr>
-        <w:t>TileSetBrowserView</w:t>
-      </w:r>
-      <w:r>
-        <w:rPr>
-          <w:rFonts w:ascii="Times New Roman" w:eastAsia="宋体" w:hAnsi="Times New Roman" w:cs="Times New Roman" w:hint="eastAsia"/>
-        </w:rPr>
-        <w:t>，控制是否按光照沙盒渲染地形浏览器图像</w:t>
-      </w:r>
-    </w:p>
-    <w:p>
-      <w:pPr>
-        <w:pStyle w:val="a9"/>
-        <w:numPr>
-          <w:ilvl w:val="0"/>
-          <w:numId w:val="31"/>
-        </w:numPr>
-        <w:rPr>
-          <w:rFonts w:ascii="Times New Roman" w:eastAsia="宋体" w:hAnsi="Times New Roman" w:cs="Times New Roman"/>
-        </w:rPr>
-      </w:pPr>
-      <w:r>
-        <w:rPr>
-          <w:rFonts w:ascii="Times New Roman" w:eastAsia="宋体" w:hAnsi="Times New Roman" w:cs="Times New Roman" w:hint="eastAsia"/>
-        </w:rPr>
-        <w:t>新增距离标尺，可以记录当前鼠标位置距离上次按下左键位置的距离，记录历史数量见</w:t>
-      </w:r>
-      <w:r>
-        <w:rPr>
-          <w:rFonts w:ascii="Times New Roman" w:eastAsia="宋体" w:hAnsi="Times New Roman" w:cs="Times New Roman" w:hint="eastAsia"/>
-        </w:rPr>
-        <w:t>DistanceRuler.Records</w:t>
-      </w:r>
-    </w:p>
-    <w:p>
-      <w:pPr>
-        <w:pStyle w:val="a9"/>
-        <w:numPr>
-          <w:ilvl w:val="0"/>
-          <w:numId w:val="31"/>
-        </w:numPr>
-        <w:rPr>
-          <w:rFonts w:ascii="Times New Roman" w:eastAsia="宋体" w:hAnsi="Times New Roman" w:cs="Times New Roman"/>
-        </w:rPr>
-      </w:pPr>
-      <w:r>
-        <w:rPr>
-          <w:rFonts w:ascii="Times New Roman" w:eastAsia="宋体" w:hAnsi="Times New Roman" w:cs="Times New Roman" w:hint="eastAsia"/>
-        </w:rPr>
-        <w:t>微调新建地图时可视边界数值</w:t>
-      </w:r>
-    </w:p>
-    <w:p>
-      <w:pPr>
-        <w:pStyle w:val="a9"/>
-        <w:numPr>
-          <w:ilvl w:val="0"/>
-          <w:numId w:val="31"/>
-        </w:numPr>
-        <w:rPr>
-          <w:rFonts w:ascii="Times New Roman" w:eastAsia="宋体" w:hAnsi="Times New Roman" w:cs="Times New Roman"/>
-        </w:rPr>
-      </w:pPr>
-      <w:r>
-        <w:rPr>
-          <w:rFonts w:ascii="Times New Roman" w:eastAsia="宋体" w:hAnsi="Times New Roman" w:cs="Times New Roman" w:hint="eastAsia"/>
-        </w:rPr>
-        <w:t>修复平坦地形工具无法平坦地图边缘斜坡的</w:t>
-      </w:r>
-      <w:r>
-        <w:rPr>
-          <w:rFonts w:ascii="Times New Roman" w:eastAsia="宋体" w:hAnsi="Times New Roman" w:cs="Times New Roman" w:hint="eastAsia"/>
-        </w:rPr>
-        <w:t>bug</w:t>
-      </w:r>
-    </w:p>
-    <w:p>
-      <w:pPr>
-        <w:pStyle w:val="a9"/>
-        <w:numPr>
-          <w:ilvl w:val="0"/>
-          <w:numId w:val="31"/>
-        </w:numPr>
-        <w:rPr>
-          <w:rFonts w:ascii="Times New Roman" w:eastAsia="宋体" w:hAnsi="Times New Roman" w:cs="Times New Roman"/>
-        </w:rPr>
-      </w:pPr>
-      <w:r>
-        <w:rPr>
-          <w:rFonts w:ascii="Times New Roman" w:eastAsia="宋体" w:hAnsi="Times New Roman" w:cs="Times New Roman" w:hint="eastAsia"/>
-        </w:rPr>
-        <w:t>绘制连接地形可以将鼠标移动到地图边界外，更方便靠近边界的绘制</w:t>
-      </w:r>
-    </w:p>
-    <w:p>
-      <w:pPr>
-        <w:pStyle w:val="a9"/>
-        <w:numPr>
-          <w:ilvl w:val="0"/>
-          <w:numId w:val="31"/>
-        </w:numPr>
-        <w:rPr>
-          <w:rFonts w:ascii="Times New Roman" w:eastAsia="宋体" w:hAnsi="Times New Roman" w:cs="Times New Roman"/>
-        </w:rPr>
-      </w:pPr>
-      <w:r>
-        <w:rPr>
-          <w:rFonts w:ascii="Times New Roman" w:eastAsia="宋体" w:hAnsi="Times New Roman" w:cs="Times New Roman" w:hint="eastAsia"/>
-        </w:rPr>
-        <w:t>优化</w:t>
-      </w:r>
-      <w:r>
-        <w:rPr>
-          <w:rFonts w:ascii="Times New Roman" w:eastAsia="宋体" w:hAnsi="Times New Roman" w:cs="Times New Roman" w:hint="eastAsia"/>
-        </w:rPr>
-        <w:t>IsoMapPack5</w:t>
-      </w:r>
-      <w:r>
-        <w:rPr>
-          <w:rFonts w:ascii="Times New Roman" w:eastAsia="宋体" w:hAnsi="Times New Roman" w:cs="Times New Roman" w:hint="eastAsia"/>
-        </w:rPr>
-        <w:t>压缩，减少地图体积，减少游戏内大地图地形异常的可能</w:t>
-      </w:r>
-    </w:p>
-    <w:p>
-      <w:pPr>
-        <w:pStyle w:val="a9"/>
-        <w:numPr>
-          <w:ilvl w:val="0"/>
-          <w:numId w:val="31"/>
-        </w:numPr>
-        <w:rPr>
-          <w:rFonts w:ascii="Times New Roman" w:eastAsia="宋体" w:hAnsi="Times New Roman" w:cs="Times New Roman"/>
-        </w:rPr>
-      </w:pPr>
-      <w:r>
-        <w:rPr>
-          <w:rFonts w:ascii="Times New Roman" w:eastAsia="宋体" w:hAnsi="Times New Roman" w:cs="Times New Roman" w:hint="eastAsia"/>
-        </w:rPr>
-        <w:t>修复调整地图大小后隧道位置错误的</w:t>
-      </w:r>
-      <w:r>
-        <w:rPr>
-          <w:rFonts w:ascii="Times New Roman" w:eastAsia="宋体" w:hAnsi="Times New Roman" w:cs="Times New Roman" w:hint="eastAsia"/>
-        </w:rPr>
-        <w:t>bug</w:t>
-      </w:r>
-    </w:p>
-    <w:p>
-      <w:pPr>
-        <w:pStyle w:val="a9"/>
-        <w:numPr>
-          <w:ilvl w:val="0"/>
-          <w:numId w:val="31"/>
-        </w:numPr>
-        <w:rPr>
-          <w:rFonts w:ascii="Times New Roman" w:eastAsia="宋体" w:hAnsi="Times New Roman" w:cs="Times New Roman"/>
-        </w:rPr>
-      </w:pPr>
-      <w:r>
-        <w:rPr>
-          <w:rFonts w:ascii="Times New Roman" w:eastAsia="宋体" w:hAnsi="Times New Roman" w:cs="Times New Roman" w:hint="eastAsia"/>
-        </w:rPr>
-        <w:t>修复了在开启输入法和部分情况下在地图界面按</w:t>
-      </w:r>
-      <w:r>
-        <w:rPr>
-          <w:rFonts w:ascii="Times New Roman" w:eastAsia="宋体" w:hAnsi="Times New Roman" w:cs="Times New Roman" w:hint="eastAsia"/>
-        </w:rPr>
-        <w:t>D</w:t>
-      </w:r>
-      <w:r>
-        <w:rPr>
-          <w:rFonts w:ascii="Times New Roman" w:eastAsia="宋体" w:hAnsi="Times New Roman" w:cs="Times New Roman" w:hint="eastAsia"/>
-        </w:rPr>
-        <w:t>、</w:t>
-      </w:r>
-      <w:r>
-        <w:rPr>
-          <w:rFonts w:ascii="Times New Roman" w:eastAsia="宋体" w:hAnsi="Times New Roman" w:cs="Times New Roman" w:hint="eastAsia"/>
-        </w:rPr>
-        <w:t>[</w:t>
-      </w:r>
-      <w:r>
-        <w:rPr>
-          <w:rFonts w:ascii="Times New Roman" w:eastAsia="宋体" w:hAnsi="Times New Roman" w:cs="Times New Roman" w:hint="eastAsia"/>
-        </w:rPr>
-        <w:t>、</w:t>
-      </w:r>
-      <w:r>
-        <w:rPr>
-          <w:rFonts w:ascii="Times New Roman" w:eastAsia="宋体" w:hAnsi="Times New Roman" w:cs="Times New Roman" w:hint="eastAsia"/>
-        </w:rPr>
-        <w:t>]</w:t>
-      </w:r>
-      <w:r>
-        <w:rPr>
-          <w:rFonts w:ascii="Times New Roman" w:eastAsia="宋体" w:hAnsi="Times New Roman" w:cs="Times New Roman" w:hint="eastAsia"/>
-        </w:rPr>
-        <w:t>键无效的</w:t>
-      </w:r>
-      <w:r>
-        <w:rPr>
-          <w:rFonts w:ascii="Times New Roman" w:eastAsia="宋体" w:hAnsi="Times New Roman" w:cs="Times New Roman" w:hint="eastAsia"/>
-        </w:rPr>
-        <w:t>bug</w:t>
-      </w:r>
-    </w:p>
-    <w:p>
-      <w:pPr>
-        <w:pStyle w:val="a9"/>
-        <w:numPr>
-          <w:ilvl w:val="0"/>
-          <w:numId w:val="31"/>
-        </w:numPr>
-        <w:rPr>
-          <w:rFonts w:ascii="Times New Roman" w:eastAsia="宋体" w:hAnsi="Times New Roman" w:cs="Times New Roman"/>
-        </w:rPr>
-      </w:pPr>
-      <w:r>
-        <w:rPr>
-          <w:rFonts w:ascii="Times New Roman" w:eastAsia="宋体" w:hAnsi="Times New Roman" w:cs="Times New Roman" w:hint="eastAsia"/>
-        </w:rPr>
-        <w:t>修复了新城市下使用绘制悬崖后部工具时，按</w:t>
-      </w:r>
-      <w:r>
-        <w:rPr>
-          <w:rFonts w:ascii="Times New Roman" w:eastAsia="宋体" w:hAnsi="Times New Roman" w:cs="Times New Roman" w:hint="eastAsia"/>
-        </w:rPr>
-        <w:t>A</w:t>
-      </w:r>
-      <w:r>
-        <w:rPr>
-          <w:rFonts w:ascii="Times New Roman" w:eastAsia="宋体" w:hAnsi="Times New Roman" w:cs="Times New Roman" w:hint="eastAsia"/>
-        </w:rPr>
-        <w:t>键无法切换悬崖类型的</w:t>
-      </w:r>
-      <w:r>
-        <w:rPr>
-          <w:rFonts w:ascii="Times New Roman" w:eastAsia="宋体" w:hAnsi="Times New Roman" w:cs="Times New Roman" w:hint="eastAsia"/>
-        </w:rPr>
-        <w:t>bug</w:t>
-      </w:r>
-    </w:p>
-    <w:p>
-      <w:pPr>
-        <w:pStyle w:val="a9"/>
-        <w:numPr>
-          <w:ilvl w:val="0"/>
-          <w:numId w:val="31"/>
-        </w:numPr>
-        <w:rPr>
-          <w:rFonts w:ascii="Times New Roman" w:eastAsia="宋体" w:hAnsi="Times New Roman" w:cs="Times New Roman"/>
-        </w:rPr>
-      </w:pPr>
-      <w:r>
-        <w:rPr>
-          <w:rFonts w:ascii="Times New Roman" w:eastAsia="宋体" w:hAnsi="Times New Roman" w:cs="Times New Roman" w:hint="eastAsia"/>
-        </w:rPr>
-        <w:t>增强绘制悬崖工具，可以在不同地图类型的</w:t>
-      </w:r>
-      <w:r>
-        <w:rPr>
-          <w:rFonts w:ascii="Times New Roman" w:eastAsia="宋体" w:hAnsi="Times New Roman" w:cs="Times New Roman" w:hint="eastAsia"/>
-        </w:rPr>
-        <w:t>[TheaterInfo]</w:t>
-      </w:r>
-      <w:r>
-        <w:rPr>
-          <w:rFonts w:ascii="Times New Roman" w:eastAsia="宋体" w:hAnsi="Times New Roman" w:cs="Times New Roman" w:hint="eastAsia"/>
-        </w:rPr>
-        <w:t>（如</w:t>
-      </w:r>
-      <w:r>
-        <w:rPr>
-          <w:rFonts w:ascii="Times New Roman" w:eastAsia="宋体" w:hAnsi="Times New Roman" w:cs="Times New Roman" w:hint="eastAsia"/>
-        </w:rPr>
-        <w:t>[SnowInfo]</w:t>
-      </w:r>
-      <w:r>
-        <w:rPr>
-          <w:rFonts w:ascii="Times New Roman" w:eastAsia="宋体" w:hAnsi="Times New Roman" w:cs="Times New Roman" w:hint="eastAsia"/>
-        </w:rPr>
-        <w:t>）中填写</w:t>
-      </w:r>
-      <w:r>
-        <w:rPr>
-          <w:rFonts w:ascii="Times New Roman" w:eastAsia="宋体" w:hAnsi="Times New Roman" w:cs="Times New Roman" w:hint="eastAsia"/>
-        </w:rPr>
-        <w:t>Cliffs2</w:t>
-      </w:r>
-      <w:r>
-        <w:rPr>
-          <w:rFonts w:ascii="Times New Roman" w:eastAsia="宋体" w:hAnsi="Times New Roman" w:cs="Times New Roman" w:hint="eastAsia"/>
-        </w:rPr>
-        <w:t>、</w:t>
-      </w:r>
-      <w:r>
-        <w:rPr>
-          <w:rFonts w:ascii="Times New Roman" w:eastAsia="宋体" w:hAnsi="Times New Roman" w:cs="Times New Roman" w:hint="eastAsia"/>
-        </w:rPr>
-        <w:t>CliffsWater2</w:t>
-      </w:r>
-      <w:r>
-        <w:rPr>
-          <w:rFonts w:ascii="Times New Roman" w:eastAsia="宋体" w:hAnsi="Times New Roman" w:cs="Times New Roman" w:hint="eastAsia"/>
-        </w:rPr>
-        <w:t>以支持悬崖类型切换；在存在月球悬崖时，支持绘制月球悬崖</w:t>
-      </w:r>
-    </w:p>
-    <w:p>
-      <w:pPr>
-        <w:pStyle w:val="a9"/>
-        <w:numPr>
-          <w:ilvl w:val="0"/>
-          <w:numId w:val="31"/>
-        </w:numPr>
-        <w:rPr>
-          <w:rFonts w:ascii="Times New Roman" w:eastAsia="宋体" w:hAnsi="Times New Roman" w:cs="Times New Roman"/>
-        </w:rPr>
-      </w:pPr>
-      <w:r>
-        <w:rPr>
-          <w:rFonts w:ascii="Times New Roman" w:eastAsia="宋体" w:hAnsi="Times New Roman" w:cs="Times New Roman" w:hint="eastAsia"/>
-        </w:rPr>
-        <w:t>支持</w:t>
-      </w:r>
-      <w:r>
-        <w:rPr>
-          <w:rFonts w:ascii="Times New Roman" w:eastAsia="宋体" w:hAnsi="Times New Roman" w:cs="Times New Roman" w:hint="eastAsia"/>
-        </w:rPr>
-        <w:t>32</w:t>
-      </w:r>
-      <w:r>
-        <w:rPr>
-          <w:rFonts w:ascii="Times New Roman" w:eastAsia="宋体" w:hAnsi="Times New Roman" w:cs="Times New Roman" w:hint="eastAsia"/>
-        </w:rPr>
-        <w:t>向面向</w:t>
-      </w:r>
-      <w:r>
-        <w:rPr>
-          <w:rFonts w:ascii="Times New Roman" w:eastAsia="宋体" w:hAnsi="Times New Roman" w:cs="Times New Roman" w:hint="eastAsia"/>
-        </w:rPr>
-        <w:t>与拖拽</w:t>
-      </w:r>
-      <w:r>
-        <w:rPr>
-          <w:rFonts w:ascii="Times New Roman" w:eastAsia="宋体" w:hAnsi="Times New Roman" w:cs="Times New Roman" w:hint="eastAsia"/>
-        </w:rPr>
-        <w:t>，详见</w:t>
-      </w:r>
-      <w:r>
-        <w:rPr>
-          <w:rFonts w:ascii="Times New Roman" w:eastAsia="宋体" w:hAnsi="Times New Roman" w:cs="Times New Roman" w:hint="eastAsia"/>
-        </w:rPr>
-        <w:t>ExtFacings</w:t>
-      </w:r>
-      <w:r>
-        <w:rPr>
-          <w:rFonts w:ascii="Times New Roman" w:eastAsia="宋体" w:hAnsi="Times New Roman" w:cs="Times New Roman" w:hint="eastAsia"/>
-        </w:rPr>
-        <w:t>与</w:t>
-      </w:r>
-      <w:r>
-        <w:rPr>
-          <w:rFonts w:ascii="Times New Roman" w:eastAsia="宋体" w:hAnsi="Times New Roman" w:cs="Times New Roman" w:hint="eastAsia"/>
-        </w:rPr>
-        <w:t>ExtFacings.Drag</w:t>
-      </w:r>
-    </w:p>
-    <w:p>
-      <w:pPr>
-        <w:pStyle w:val="a9"/>
-        <w:numPr>
-          <w:ilvl w:val="0"/>
-          <w:numId w:val="31"/>
-        </w:numPr>
-        <w:rPr>
-          <w:rFonts w:ascii="Times New Roman" w:eastAsia="宋体" w:hAnsi="Times New Roman" w:cs="Times New Roman"/>
-        </w:rPr>
-      </w:pPr>
-      <w:r>
-        <w:rPr>
-          <w:rFonts w:ascii="Times New Roman" w:eastAsia="宋体" w:hAnsi="Times New Roman" w:cs="Times New Roman" w:hint="eastAsia"/>
-        </w:rPr>
-        <w:t>重写部分字符串类型，优化字符串加载稳定性</w:t>
-      </w:r>
-    </w:p>
-    <w:p>
-      <w:pPr>
-        <w:pStyle w:val="a9"/>
-        <w:numPr>
-          <w:ilvl w:val="0"/>
-          <w:numId w:val="31"/>
-        </w:numPr>
-        <w:rPr>
-          <w:rFonts w:ascii="Times New Roman" w:eastAsia="宋体" w:hAnsi="Times New Roman" w:cs="Times New Roman"/>
-        </w:rPr>
-      </w:pPr>
-      <w:r>
-        <w:rPr>
-          <w:rFonts w:ascii="Times New Roman" w:eastAsia="宋体" w:hAnsi="Times New Roman" w:cs="Times New Roman" w:hint="eastAsia"/>
-        </w:rPr>
-        <w:t>优化抬升</w:t>
-      </w:r>
-      <w:r>
-        <w:rPr>
-          <w:rFonts w:ascii="Times New Roman" w:eastAsia="宋体" w:hAnsi="Times New Roman" w:cs="Times New Roman" w:hint="eastAsia"/>
-        </w:rPr>
-        <w:t>/</w:t>
-      </w:r>
-      <w:r>
-        <w:rPr>
-          <w:rFonts w:ascii="Times New Roman" w:eastAsia="宋体" w:hAnsi="Times New Roman" w:cs="Times New Roman" w:hint="eastAsia"/>
-        </w:rPr>
-        <w:t>降低地表算法，不会出现异常的大范围变动</w:t>
-      </w:r>
-    </w:p>
-    <w:p>
-      <w:pPr>
-        <w:pStyle w:val="a9"/>
-        <w:numPr>
-          <w:ilvl w:val="0"/>
-          <w:numId w:val="31"/>
-        </w:numPr>
-        <w:rPr>
-          <w:rFonts w:ascii="Times New Roman" w:eastAsia="宋体" w:hAnsi="Times New Roman" w:cs="Times New Roman"/>
-        </w:rPr>
-      </w:pPr>
-      <w:r>
-        <w:rPr>
-          <w:rFonts w:ascii="Times New Roman" w:eastAsia="宋体" w:hAnsi="Times New Roman" w:cs="Times New Roman" w:hint="eastAsia"/>
-        </w:rPr>
-        <w:t>FA2sp.log</w:t>
-      </w:r>
-      <w:r>
-        <w:rPr>
-          <w:rFonts w:ascii="Times New Roman" w:eastAsia="宋体" w:hAnsi="Times New Roman" w:cs="Times New Roman" w:hint="eastAsia"/>
-        </w:rPr>
-        <w:t>使用</w:t>
-      </w:r>
-      <w:r>
-        <w:rPr>
-          <w:rFonts w:ascii="Times New Roman" w:eastAsia="宋体" w:hAnsi="Times New Roman" w:cs="Times New Roman" w:hint="eastAsia"/>
-        </w:rPr>
-        <w:t>UTF8</w:t>
-      </w:r>
-      <w:r>
-        <w:rPr>
-          <w:rFonts w:ascii="Times New Roman" w:eastAsia="宋体" w:hAnsi="Times New Roman" w:cs="Times New Roman" w:hint="eastAsia"/>
-        </w:rPr>
-        <w:t>编码</w:t>
-      </w:r>
-    </w:p>
-    <w:p>
-      <w:pPr>
-        <w:pStyle w:val="a9"/>
-        <w:numPr>
-          <w:ilvl w:val="0"/>
-          <w:numId w:val="31"/>
-        </w:numPr>
-        <w:rPr>
-          <w:rFonts w:ascii="Times New Roman" w:eastAsia="宋体" w:hAnsi="Times New Roman" w:cs="Times New Roman"/>
-        </w:rPr>
-      </w:pPr>
-      <w:r>
-        <w:rPr>
-          <w:rFonts w:ascii="Times New Roman" w:eastAsia="宋体" w:hAnsi="Times New Roman" w:cs="Times New Roman" w:hint="eastAsia"/>
-        </w:rPr>
-        <w:t>保存地图时可以维持已有的</w:t>
-      </w:r>
-      <w:r>
-        <w:rPr>
-          <w:rFonts w:ascii="Times New Roman" w:eastAsia="宋体" w:hAnsi="Times New Roman" w:cs="Times New Roman" w:hint="eastAsia"/>
-        </w:rPr>
-        <w:t>ini</w:t>
-      </w:r>
-      <w:r>
-        <w:rPr>
-          <w:rFonts w:ascii="Times New Roman" w:eastAsia="宋体" w:hAnsi="Times New Roman" w:cs="Times New Roman" w:hint="eastAsia"/>
-        </w:rPr>
-        <w:t>小节顺序，详见</w:t>
-      </w:r>
-      <w:r>
-        <w:rPr>
-          <w:rFonts w:ascii="Times New Roman" w:eastAsia="宋体" w:hAnsi="Times New Roman" w:cs="Times New Roman" w:hint="eastAsia"/>
-        </w:rPr>
-        <w:t>SaveMap.PreserveINISorting</w:t>
-      </w:r>
-    </w:p>
-    <w:p>
-      <w:pPr>
-        <w:pStyle w:val="a9"/>
-        <w:numPr>
-          <w:ilvl w:val="0"/>
-          <w:numId w:val="31"/>
-        </w:numPr>
-        <w:rPr>
-          <w:rFonts w:ascii="Times New Roman" w:eastAsia="宋体" w:hAnsi="Times New Roman" w:cs="Times New Roman"/>
-        </w:rPr>
-      </w:pPr>
-      <w:r>
-        <w:rPr>
-          <w:rFonts w:ascii="Times New Roman" w:eastAsia="宋体" w:hAnsi="Times New Roman" w:cs="Times New Roman" w:hint="eastAsia"/>
-        </w:rPr>
-        <w:t>重写撤销重做系统，所有撤销动作均支持完整重做</w:t>
-      </w:r>
-    </w:p>
-    <w:p>
-      <w:pPr>
-        <w:pStyle w:val="a9"/>
-        <w:numPr>
-          <w:ilvl w:val="0"/>
-          <w:numId w:val="31"/>
-        </w:numPr>
-        <w:rPr>
-          <w:rFonts w:ascii="Times New Roman" w:eastAsia="宋体" w:hAnsi="Times New Roman" w:cs="Times New Roman"/>
-        </w:rPr>
-      </w:pPr>
-      <w:r>
-        <w:rPr>
-          <w:rFonts w:ascii="Times New Roman" w:eastAsia="宋体" w:hAnsi="Times New Roman" w:cs="Times New Roman" w:hint="eastAsia"/>
-        </w:rPr>
-        <w:t>撤销重做系统能够记录游戏对象的修改历史，详见</w:t>
-      </w:r>
-      <w:r>
-        <w:rPr>
-          <w:rFonts w:ascii="Times New Roman" w:eastAsia="宋体" w:hAnsi="Times New Roman" w:cs="Times New Roman" w:hint="eastAsia"/>
-        </w:rPr>
-        <w:t>UndoRedo.RecordObjects</w:t>
-      </w:r>
-    </w:p>
-    <w:p>
-      <w:pPr>
-        <w:pStyle w:val="a9"/>
-        <w:numPr>
-          <w:ilvl w:val="0"/>
-          <w:numId w:val="31"/>
-        </w:numPr>
-        <w:rPr>
-          <w:rFonts w:ascii="Times New Roman" w:eastAsia="宋体" w:hAnsi="Times New Roman" w:cs="Times New Roman"/>
-        </w:rPr>
-      </w:pPr>
-      <w:r>
-        <w:rPr>
-          <w:rFonts w:ascii="Times New Roman" w:eastAsia="宋体" w:hAnsi="Times New Roman" w:cs="Times New Roman" w:hint="eastAsia"/>
-        </w:rPr>
-        <w:t>支持设置</w:t>
-      </w:r>
-      <w:r>
-        <w:rPr>
-          <w:rFonts w:ascii="Times New Roman" w:eastAsia="宋体" w:hAnsi="Times New Roman" w:cs="Times New Roman" w:hint="eastAsia"/>
-        </w:rPr>
-        <w:t>RubblePalette</w:t>
-      </w:r>
-      <w:r>
-        <w:rPr>
-          <w:rFonts w:ascii="Times New Roman" w:eastAsia="宋体" w:hAnsi="Times New Roman" w:cs="Times New Roman" w:hint="eastAsia"/>
-        </w:rPr>
-        <w:t>=</w:t>
-      </w:r>
-      <w:r>
-        <w:rPr>
-          <w:rFonts w:ascii="Times New Roman" w:eastAsia="宋体" w:hAnsi="Times New Roman" w:cs="Times New Roman" w:hint="eastAsia"/>
-        </w:rPr>
-        <w:t>指定建筑废墟色盘</w:t>
-      </w:r>
-    </w:p>
-    <w:p>
-      <w:pPr>
-        <w:pStyle w:val="a9"/>
-        <w:numPr>
-          <w:ilvl w:val="0"/>
-          <w:numId w:val="31"/>
-        </w:numPr>
-        <w:rPr>
-          <w:rFonts w:ascii="Times New Roman" w:eastAsia="宋体" w:hAnsi="Times New Roman" w:cs="Times New Roman"/>
-        </w:rPr>
-      </w:pPr>
-      <w:r>
-        <w:rPr>
-          <w:rFonts w:ascii="Times New Roman" w:eastAsia="宋体" w:hAnsi="Times New Roman" w:cs="Times New Roman" w:hint="eastAsia"/>
-        </w:rPr>
-        <w:t>提升稳定性</w:t>
-      </w:r>
-    </w:p>
-    <w:p>
-      <w:pPr>
-        <w:pStyle w:val="a9"/>
-        <w:numPr>
-          <w:ilvl w:val="0"/>
-          <w:numId w:val="31"/>
-        </w:numPr>
-        <w:rPr>
-          <w:rFonts w:ascii="Times New Roman" w:eastAsia="宋体" w:hAnsi="Times New Roman" w:cs="Times New Roman"/>
-        </w:rPr>
-      </w:pPr>
-      <w:r>
-        <w:rPr>
-          <w:rFonts w:ascii="Times New Roman" w:eastAsia="宋体" w:hAnsi="Times New Roman" w:cs="Times New Roman" w:hint="eastAsia"/>
-        </w:rPr>
-        <w:t>优化素材图像内存占用</w:t>
-      </w:r>
-    </w:p>
-    <w:p>
-      <w:pPr>
-        <w:pStyle w:val="a9"/>
-        <w:numPr>
-          <w:ilvl w:val="0"/>
-          <w:numId w:val="31"/>
-        </w:numPr>
-        <w:rPr>
-          <w:rFonts w:ascii="Times New Roman" w:eastAsia="宋体" w:hAnsi="Times New Roman" w:cs="Times New Roman"/>
-        </w:rPr>
-      </w:pPr>
-      <w:r>
-        <w:rPr>
-          <w:rFonts w:ascii="Times New Roman" w:eastAsia="宋体" w:hAnsi="Times New Roman" w:cs="Times New Roman" w:hint="eastAsia"/>
-        </w:rPr>
-        <w:t>重写</w:t>
-      </w:r>
-      <w:r>
-        <w:rPr>
-          <w:rFonts w:ascii="Times New Roman" w:eastAsia="宋体" w:hAnsi="Times New Roman" w:cs="Times New Roman" w:hint="eastAsia"/>
-        </w:rPr>
-        <w:t>mix</w:t>
-      </w:r>
-      <w:r>
-        <w:rPr>
-          <w:rFonts w:ascii="Times New Roman" w:eastAsia="宋体" w:hAnsi="Times New Roman" w:cs="Times New Roman" w:hint="eastAsia"/>
-        </w:rPr>
-        <w:t>加载逻辑，修复加载中的内存泄漏</w:t>
-      </w:r>
-      <w:r>
-        <w:rPr>
-          <w:rFonts w:ascii="Times New Roman" w:eastAsia="宋体" w:hAnsi="Times New Roman" w:cs="Times New Roman" w:hint="eastAsia"/>
-        </w:rPr>
-        <w:t>，详见</w:t>
-      </w:r>
-      <w:r>
-        <w:rPr>
-          <w:rFonts w:ascii="Times New Roman" w:eastAsia="宋体" w:hAnsi="Times New Roman" w:cs="Times New Roman" w:hint="eastAsia"/>
-        </w:rPr>
-        <w:t>ExtMixLoader</w:t>
-      </w:r>
-    </w:p>
-    <w:p>
-      <w:pPr>
-        <w:pStyle w:val="a9"/>
-        <w:numPr>
-          <w:ilvl w:val="0"/>
-          <w:numId w:val="31"/>
-        </w:numPr>
-        <w:rPr>
-          <w:rFonts w:ascii="Times New Roman" w:eastAsia="宋体" w:hAnsi="Times New Roman" w:cs="Times New Roman"/>
-        </w:rPr>
-      </w:pPr>
-      <w:r>
-        <w:rPr>
-          <w:rFonts w:ascii="Times New Roman" w:eastAsia="宋体" w:hAnsi="Times New Roman" w:cs="Times New Roman" w:hint="eastAsia"/>
-        </w:rPr>
-        <w:t>新增</w:t>
-      </w:r>
-      <w:r>
-        <w:rPr>
-          <w:rFonts w:ascii="Times New Roman" w:eastAsia="宋体" w:hAnsi="Times New Roman" w:cs="Times New Roman" w:hint="eastAsia"/>
-        </w:rPr>
-        <w:t>DDrawScalingBilinear.OnlyShrink</w:t>
-      </w:r>
-      <w:r>
-        <w:rPr>
-          <w:rFonts w:ascii="Times New Roman" w:eastAsia="宋体" w:hAnsi="Times New Roman" w:cs="Times New Roman" w:hint="eastAsia"/>
-        </w:rPr>
-        <w:t>，支持仅在缩小时使用双线性插值，放大时硬边缘放大</w:t>
-      </w:r>
-    </w:p>
-    <w:p>
-      <w:pPr>
-        <w:pStyle w:val="a9"/>
-        <w:numPr>
-          <w:ilvl w:val="0"/>
-          <w:numId w:val="31"/>
-        </w:numPr>
-        <w:rPr>
-          <w:rFonts w:ascii="Times New Roman" w:eastAsia="宋体" w:hAnsi="Times New Roman" w:cs="Times New Roman"/>
-        </w:rPr>
-      </w:pPr>
-      <w:r>
-        <w:rPr>
-          <w:rFonts w:ascii="Times New Roman" w:eastAsia="宋体" w:hAnsi="Times New Roman" w:cs="Times New Roman" w:hint="eastAsia"/>
-        </w:rPr>
-        <w:t>优化绘图性能</w:t>
-      </w:r>
-    </w:p>
-    <w:p>
-      <w:pPr>
-        <w:pStyle w:val="a9"/>
-        <w:numPr>
-          <w:ilvl w:val="0"/>
-          <w:numId w:val="31"/>
-        </w:numPr>
-        <w:rPr>
-          <w:rFonts w:ascii="Times New Roman" w:eastAsia="宋体" w:hAnsi="Times New Roman" w:cs="Times New Roman"/>
-        </w:rPr>
-      </w:pPr>
-      <w:r>
-        <w:rPr>
-          <w:rFonts w:ascii="Times New Roman" w:eastAsia="宋体" w:hAnsi="Times New Roman" w:cs="Times New Roman" w:hint="eastAsia"/>
-        </w:rPr>
-        <w:t>重写</w:t>
-      </w:r>
-      <w:r>
-        <w:rPr>
-          <w:rFonts w:ascii="Times New Roman" w:eastAsia="宋体" w:hAnsi="Times New Roman" w:cs="Times New Roman" w:hint="eastAsia"/>
-        </w:rPr>
-        <w:t>ini</w:t>
-      </w:r>
-      <w:r>
-        <w:rPr>
-          <w:rFonts w:ascii="Times New Roman" w:eastAsia="宋体" w:hAnsi="Times New Roman" w:cs="Times New Roman" w:hint="eastAsia"/>
-        </w:rPr>
-        <w:t>加载逻辑，加载</w:t>
-      </w:r>
-      <w:r>
-        <w:rPr>
-          <w:rFonts w:ascii="Times New Roman" w:eastAsia="宋体" w:hAnsi="Times New Roman" w:cs="Times New Roman" w:hint="eastAsia"/>
-        </w:rPr>
-        <w:t>ini</w:t>
-      </w:r>
-      <w:r>
-        <w:rPr>
-          <w:rFonts w:ascii="Times New Roman" w:eastAsia="宋体" w:hAnsi="Times New Roman" w:cs="Times New Roman" w:hint="eastAsia"/>
-        </w:rPr>
-        <w:t>不会再释放至游戏目录，新建国家等操作可以即时生效</w:t>
-      </w:r>
-    </w:p>
-    <w:p>
-      <w:pPr>
-        <w:pStyle w:val="a9"/>
-        <w:numPr>
-          <w:ilvl w:val="0"/>
-          <w:numId w:val="31"/>
-        </w:numPr>
-        <w:rPr>
-          <w:rFonts w:ascii="Times New Roman" w:eastAsia="宋体" w:hAnsi="Times New Roman" w:cs="Times New Roman"/>
-        </w:rPr>
-      </w:pPr>
-      <w:r>
-        <w:rPr>
-          <w:rFonts w:ascii="Times New Roman" w:eastAsia="宋体" w:hAnsi="Times New Roman" w:cs="Times New Roman" w:hint="eastAsia"/>
-        </w:rPr>
-        <w:t>ini [#include]</w:t>
-      </w:r>
-      <w:r>
-        <w:rPr>
-          <w:rFonts w:ascii="Times New Roman" w:eastAsia="宋体" w:hAnsi="Times New Roman" w:cs="Times New Roman" w:hint="eastAsia"/>
-        </w:rPr>
-        <w:t>逻辑现遵循</w:t>
-      </w:r>
-      <w:r>
-        <w:rPr>
-          <w:rFonts w:ascii="Times New Roman" w:eastAsia="宋体" w:hAnsi="Times New Roman" w:cs="Times New Roman" w:hint="eastAsia"/>
-        </w:rPr>
-        <w:t>ares</w:t>
-      </w:r>
-      <w:r>
-        <w:rPr>
-          <w:rFonts w:ascii="Times New Roman" w:eastAsia="宋体" w:hAnsi="Times New Roman" w:cs="Times New Roman" w:hint="eastAsia"/>
-        </w:rPr>
-        <w:t>规则，为广度优先遍历而非深度优先遍历</w:t>
-      </w:r>
-    </w:p>
-    <w:p>
-      <w:pPr>
-        <w:pStyle w:val="a9"/>
-        <w:numPr>
-          <w:ilvl w:val="0"/>
-          <w:numId w:val="31"/>
-        </w:numPr>
-        <w:rPr>
-          <w:rFonts w:ascii="Times New Roman" w:eastAsia="宋体" w:hAnsi="Times New Roman" w:cs="Times New Roman"/>
-        </w:rPr>
-      </w:pPr>
-      <w:r>
-        <w:rPr>
-          <w:rFonts w:ascii="Times New Roman" w:eastAsia="宋体" w:hAnsi="Times New Roman" w:cs="Times New Roman" w:hint="eastAsia"/>
-        </w:rPr>
-        <w:t>修复了触发编辑器的参数在部分情况下没有正确刷新的</w:t>
-      </w:r>
-      <w:r>
-        <w:rPr>
-          <w:rFonts w:ascii="Times New Roman" w:eastAsia="宋体" w:hAnsi="Times New Roman" w:cs="Times New Roman" w:hint="eastAsia"/>
-        </w:rPr>
-        <w:t>bug</w:t>
-      </w:r>
-    </w:p>
-    <w:p>
-      <w:pPr>
-        <w:pStyle w:val="a9"/>
-        <w:numPr>
-          <w:ilvl w:val="0"/>
-          <w:numId w:val="31"/>
-        </w:numPr>
-        <w:rPr>
-          <w:rFonts w:ascii="Times New Roman" w:eastAsia="宋体" w:hAnsi="Times New Roman" w:cs="Times New Roman"/>
-        </w:rPr>
-      </w:pPr>
-      <w:r>
-        <w:rPr>
-          <w:rFonts w:ascii="Times New Roman" w:eastAsia="宋体" w:hAnsi="Times New Roman" w:cs="Times New Roman" w:hint="eastAsia"/>
-        </w:rPr>
-        <w:t>支持拖拽面向的实时预览，详见</w:t>
-      </w:r>
-      <w:r>
-        <w:rPr>
-          <w:rFonts w:ascii="Times New Roman" w:eastAsia="宋体" w:hAnsi="Times New Roman" w:cs="Times New Roman" w:hint="eastAsia"/>
-        </w:rPr>
-        <w:t>ExtFacings.DragPreview</w:t>
-      </w:r>
-    </w:p>
-    <w:p>
-      <w:pPr>
-        <w:pStyle w:val="a9"/>
-        <w:numPr>
-          <w:ilvl w:val="0"/>
-          <w:numId w:val="31"/>
-        </w:numPr>
-        <w:rPr>
-          <w:rFonts w:ascii="Times New Roman" w:eastAsia="宋体" w:hAnsi="Times New Roman" w:cs="Times New Roman"/>
-        </w:rPr>
-      </w:pPr>
-      <w:r>
-        <w:rPr>
-          <w:rFonts w:ascii="Times New Roman" w:eastAsia="宋体" w:hAnsi="Times New Roman" w:cs="Times New Roman" w:hint="eastAsia"/>
-        </w:rPr>
-        <w:lastRenderedPageBreak/>
         <w:t>支持</w:t>
       </w:r>
       <w:r>
@@ -5285,7 +5309,14 @@
         <w:rPr>
           <w:rFonts w:ascii="Times New Roman" w:eastAsia="宋体" w:hAnsi="Times New Roman" w:cs="Times New Roman" w:hint="eastAsia"/>
         </w:rPr>
-        <w:t>键点击单元格时，会拾取单元格的地形块；若同时按住</w:t>
+        <w:t>键点击单元格时，会拾取单元格的地</w:t>
+      </w:r>
+      <w:r>
+        <w:rPr>
+          <w:rFonts w:ascii="Times New Roman" w:eastAsia="宋体" w:hAnsi="Times New Roman" w:cs="Times New Roman" w:hint="eastAsia"/>
+        </w:rPr>
+        <w:lastRenderedPageBreak/>
+        <w:t>形块；若同时按住</w:t>
       </w:r>
       <w:r>
         <w:rPr>
@@ -5315,7 +5346,6 @@
         <w:rPr>
           <w:rFonts w:ascii="Times New Roman" w:eastAsia="宋体" w:hAnsi="Times New Roman" w:cs="Times New Roman" w:hint="eastAsia"/>
         </w:rPr>
-        <w:lastRenderedPageBreak/>
         <w:t>全局搜索的“地图”选项支持搜索单位的关联标签</w:t>
       </w:r>
     </w:p>
@@ -6398,6 +6428,7 @@
         <w:rPr>
           <w:rFonts w:ascii="Times New Roman" w:eastAsia="宋体" w:hAnsi="Times New Roman" w:cs="Times New Roman" w:hint="eastAsia"/>
         </w:rPr>
+        <w:lastRenderedPageBreak/>
         <w:t>修复</w:t>
       </w:r>
       <w:r>
@@ -6434,7 +6465,6 @@
         <w:rPr>
           <w:rFonts w:ascii="Times New Roman" w:eastAsia="宋体" w:hAnsi="Times New Roman" w:cs="Times New Roman" w:hint="eastAsia"/>
         </w:rPr>
-        <w:lastRenderedPageBreak/>
         <w:t>支持在开启平面显示时隐藏</w:t>
       </w:r>
       <w:r>
@@ -7413,14 +7443,8 @@
         <w:rPr>
           <w:rFonts w:ascii="Times New Roman" w:eastAsia="宋体" w:hAnsi="Times New Roman" w:cs="Times New Roman" w:hint="eastAsia"/>
         </w:rPr>
-        <w:t>多选模式新增自定义添加与删除，可以在多个选项中自选条件，删除同类与同</w:t>
-      </w:r>
-      <w:r>
-        <w:rPr>
-          <w:rFonts w:ascii="Times New Roman" w:eastAsia="宋体" w:hAnsi="Times New Roman" w:cs="Times New Roman" w:hint="eastAsia"/>
-        </w:rPr>
         <w:lastRenderedPageBreak/>
-        <w:t>类相连添加和删除</w:t>
+        <w:t>多选模式新增自定义添加与删除，可以在多个选项中自选条件，删除同类与同类相连添加和删除</w:t>
       </w:r>
     </w:p>
     <w:p>
@@ -8438,6 +8462,7 @@
         <w:rPr>
           <w:rFonts w:ascii="Times New Roman" w:eastAsia="宋体" w:hAnsi="Times New Roman" w:cs="Times New Roman" w:hint="eastAsia"/>
         </w:rPr>
+        <w:lastRenderedPageBreak/>
         <w:t>修复了地形对象、污染重叠后再拖走不能正常显示的</w:t>
       </w:r>
       <w:r>
@@ -8462,7 +8487,6 @@
         <w:rPr>
           <w:rFonts w:ascii="Times New Roman" w:eastAsia="宋体" w:hAnsi="Times New Roman" w:cs="Times New Roman" w:hint="eastAsia"/>
         </w:rPr>
-        <w:lastRenderedPageBreak/>
         <w:t>多选模式添加同类相连多选功能，仅会选择相邻的同类地形；添加隐藏多选单元格功能</w:t>
       </w:r>
     </w:p>
@@ -9413,6 +9437,7 @@
         <w:rPr>
           <w:rFonts w:ascii="Times New Roman" w:eastAsia="宋体" w:hAnsi="Times New Roman" w:cs="Times New Roman" w:hint="eastAsia"/>
         </w:rPr>
+        <w:lastRenderedPageBreak/>
         <w:t>修复了部分情况下路径点</w:t>
       </w:r>
       <w:r>
@@ -9449,7 +9474,6 @@
         <w:rPr>
           <w:rFonts w:ascii="Times New Roman" w:eastAsia="宋体" w:hAnsi="Times New Roman" w:cs="Times New Roman" w:hint="eastAsia"/>
         </w:rPr>
-        <w:lastRenderedPageBreak/>
         <w:t>优化了灯光建筑较多时，光照沙盒模式的性能</w:t>
       </w:r>
     </w:p>
@@ -10358,6 +10382,7 @@
         <w:rPr>
           <w:rFonts w:ascii="Times New Roman" w:eastAsia="宋体" w:hAnsi="Times New Roman" w:cs="Times New Roman" w:hint="eastAsia"/>
         </w:rPr>
+        <w:lastRenderedPageBreak/>
         <w:t>支持直接读取</w:t>
       </w:r>
       <w:r>
@@ -10388,7 +10413,6 @@
         <w:rPr>
           <w:rFonts w:ascii="Times New Roman" w:eastAsia="宋体" w:hAnsi="Times New Roman" w:cs="Times New Roman" w:hint="eastAsia"/>
         </w:rPr>
-        <w:lastRenderedPageBreak/>
         <w:t>优化对象绘制次序，减少了建筑物不正常遮挡现象</w:t>
       </w:r>
     </w:p>

</xml_diff>

<commit_message>
remove building overlapping warning in some cases
</commit_message>
<xml_diff>
--- a/Supplementary/文档/FA2SP HDM Edition说明文档.docx
+++ b/Supplementary/文档/FA2SP HDM Edition说明文档.docx
@@ -677,6 +677,24 @@
           <w:rFonts w:ascii="Times New Roman" w:eastAsia="宋体" w:hAnsi="Times New Roman" w:cs="Times New Roman" w:hint="eastAsia"/>
         </w:rPr>
         <w:t>文件夹中加载额外的游戏资源文件</w:t>
+      </w:r>
+    </w:p>
+    <w:p>
+      <w:pPr>
+        <w:pStyle w:val="a9"/>
+        <w:numPr>
+          <w:ilvl w:val="0"/>
+          <w:numId w:val="11"/>
+        </w:numPr>
+        <w:rPr>
+          <w:rFonts w:ascii="Times New Roman" w:eastAsia="宋体" w:hAnsi="Times New Roman" w:cs="Times New Roman"/>
+        </w:rPr>
+      </w:pPr>
+      <w:r>
+        <w:rPr>
+          <w:rFonts w:ascii="Times New Roman" w:eastAsia="宋体" w:hAnsi="Times New Roman" w:cs="Times New Roman" w:hint="eastAsia"/>
+        </w:rPr>
+        <w:t>当编辑已经重叠的建筑时，不再弹出提示窗</w:t>
       </w:r>
     </w:p>
     <w:p>
@@ -31386,23 +31404,7 @@
           <w:b/>
           <w:bCs/>
         </w:rPr>
-        <w:t>[</w:t>
-      </w:r>
-      <w:r>
-        <w:rPr>
-          <w:rFonts w:ascii="Times New Roman" w:eastAsia="宋体" w:hAnsi="Times New Roman" w:cs="Times New Roman" w:hint="eastAsia"/>
-          <w:b/>
-          <w:bCs/>
-        </w:rPr>
-        <w:t>Resources</w:t>
-      </w:r>
-      <w:r>
-        <w:rPr>
-          <w:rFonts w:ascii="Times New Roman" w:eastAsia="宋体" w:hAnsi="Times New Roman" w:cs="Times New Roman" w:hint="eastAsia"/>
-          <w:b/>
-          <w:bCs/>
-        </w:rPr>
-        <w:t>]</w:t>
+        <w:t>[Resources]</w:t>
       </w:r>
       <w:r>
         <w:rPr>
@@ -31418,22 +31420,14 @@
           <w:b/>
           <w:bCs/>
         </w:rPr>
-        <w:t>存储了</w:t>
-      </w:r>
-      <w:r>
-        <w:rPr>
-          <w:rFonts w:ascii="Times New Roman" w:eastAsia="宋体" w:hAnsi="Times New Roman" w:cs="Times New Roman" w:hint="eastAsia"/>
-          <w:b/>
-          <w:bCs/>
-        </w:rPr>
-        <w:t>额外的游戏资源文件</w:t>
+        <w:t>存储了额外的游戏资源文件</w:t>
       </w:r>
     </w:p>
     <w:p>
       <w:pPr>
         <w:ind w:firstLineChars="200" w:firstLine="440"/>
         <w:rPr>
-          <w:rFonts w:ascii="Times New Roman" w:eastAsia="宋体" w:hAnsi="Times New Roman" w:cs="Times New Roman" w:hint="eastAsia"/>
+          <w:rFonts w:ascii="Times New Roman" w:eastAsia="宋体" w:hAnsi="Times New Roman" w:cs="Times New Roman"/>
         </w:rPr>
       </w:pPr>
       <w:r>
@@ -31459,7 +31453,7 @@
       <w:pPr>
         <w:ind w:firstLineChars="200" w:firstLine="440"/>
         <w:rPr>
-          <w:rFonts w:ascii="Times New Roman" w:eastAsia="宋体" w:hAnsi="Times New Roman" w:cs="Times New Roman" w:hint="eastAsia"/>
+          <w:rFonts w:ascii="Times New Roman" w:eastAsia="宋体" w:hAnsi="Times New Roman" w:cs="Times New Roman"/>
         </w:rPr>
       </w:pPr>
       <w:r>
@@ -31472,31 +31466,13 @@
         <w:rPr>
           <w:rFonts w:ascii="Times New Roman" w:eastAsia="宋体" w:hAnsi="Times New Roman" w:cs="Times New Roman" w:hint="eastAsia"/>
         </w:rPr>
-        <w:t xml:space="preserve"> </w:t>
-      </w:r>
-      <w:r>
-        <w:rPr>
-          <w:rFonts w:ascii="Times New Roman" w:eastAsia="宋体" w:hAnsi="Times New Roman" w:cs="Times New Roman" w:hint="eastAsia"/>
-        </w:rPr>
-        <w:t xml:space="preserve">; </w:t>
-      </w:r>
-      <w:r>
-        <w:rPr>
-          <w:rFonts w:ascii="Times New Roman" w:eastAsia="宋体" w:hAnsi="Times New Roman" w:cs="Times New Roman" w:hint="eastAsia"/>
-        </w:rPr>
-        <w:t>存储最</w:t>
-      </w:r>
-      <w:r>
-        <w:rPr>
-          <w:rFonts w:ascii="Times New Roman" w:eastAsia="宋体" w:hAnsi="Times New Roman" w:cs="Times New Roman" w:hint="eastAsia"/>
-        </w:rPr>
-        <w:t>后</w:t>
-      </w:r>
-      <w:r>
-        <w:rPr>
-          <w:rFonts w:ascii="Times New Roman" w:eastAsia="宋体" w:hAnsi="Times New Roman" w:cs="Times New Roman" w:hint="eastAsia"/>
-        </w:rPr>
-        <w:t>读取的文件</w:t>
+        <w:t xml:space="preserve"> ; </w:t>
+      </w:r>
+      <w:r>
+        <w:rPr>
+          <w:rFonts w:ascii="Times New Roman" w:eastAsia="宋体" w:hAnsi="Times New Roman" w:cs="Times New Roman" w:hint="eastAsia"/>
+        </w:rPr>
+        <w:t>存储最后读取的文件</w:t>
       </w:r>
     </w:p>
     <w:sectPr>
@@ -31594,7 +31570,7 @@
         <v:path o:extrusionok="f" gradientshapeok="t" o:connecttype="rect"/>
         <o:lock v:ext="edit" aspectratio="t"/>
       </v:shapetype>
-      <v:shape id="_x0000_i1036" type="#_x0000_t75" style="width:11.55pt;height:11.55pt" o:bullet="t">
+      <v:shape id="_x0000_i1030" type="#_x0000_t75" style="width:11.55pt;height:11.55pt" o:bullet="t">
         <v:imagedata r:id="rId1" o:title="mso9A9A"/>
       </v:shape>
     </w:pict>

</xml_diff>

<commit_message>
map renderer supports jpg format
</commit_message>
<xml_diff>
--- a/Supplementary/文档/FA2SP HDM Edition说明文档.docx
+++ b/Supplementary/文档/FA2SP HDM Edition说明文档.docx
@@ -153,14 +153,7 @@
           <w:rFonts w:ascii="宋体" w:eastAsia="宋体" w:hAnsi="宋体" w:hint="eastAsia"/>
           <w:sz w:val="24"/>
         </w:rPr>
-        <w:t>1</w:t>
-      </w:r>
-      <w:r>
-        <w:rPr>
-          <w:rFonts w:ascii="宋体" w:eastAsia="宋体" w:hAnsi="宋体" w:hint="eastAsia"/>
-          <w:sz w:val="24"/>
-        </w:rPr>
-        <w:t>9</w:t>
+        <w:t>20</w:t>
       </w:r>
     </w:p>
     <w:p>
@@ -212,7 +205,7 @@
           <w:sz w:val="28"/>
           <w:szCs w:val="32"/>
         </w:rPr>
-        <w:t>1.2.6 (2025.11.1</w:t>
+        <w:t>1.2.6 (2025.11.</w:t>
       </w:r>
       <w:r>
         <w:rPr>
@@ -222,7 +215,7 @@
           <w:sz w:val="28"/>
           <w:szCs w:val="32"/>
         </w:rPr>
-        <w:t>9</w:t>
+        <w:t>20</w:t>
       </w:r>
       <w:r>
         <w:rPr>
@@ -720,6 +713,36 @@
         <w:pStyle w:val="a9"/>
         <w:numPr>
           <w:ilvl w:val="0"/>
+          <w:numId w:val="11"/>
+        </w:numPr>
+        <w:rPr>
+          <w:rFonts w:ascii="Times New Roman" w:eastAsia="宋体" w:hAnsi="Times New Roman" w:cs="Times New Roman"/>
+        </w:rPr>
+      </w:pPr>
+      <w:r>
+        <w:rPr>
+          <w:rFonts w:ascii="Times New Roman" w:eastAsia="宋体" w:hAnsi="Times New Roman" w:cs="Times New Roman" w:hint="eastAsia"/>
+        </w:rPr>
+        <w:t>地图渲染器支持将渲染图保存为</w:t>
+      </w:r>
+      <w:r>
+        <w:rPr>
+          <w:rFonts w:ascii="Times New Roman" w:eastAsia="宋体" w:hAnsi="Times New Roman" w:cs="Times New Roman" w:hint="eastAsia"/>
+        </w:rPr>
+        <w:t>jpg</w:t>
+      </w:r>
+      <w:r>
+        <w:rPr>
+          <w:rFonts w:ascii="Times New Roman" w:eastAsia="宋体" w:hAnsi="Times New Roman" w:cs="Times New Roman" w:hint="eastAsia"/>
+        </w:rPr>
+        <w:t>格式</w:t>
+      </w:r>
+    </w:p>
+    <w:p>
+      <w:pPr>
+        <w:pStyle w:val="a9"/>
+        <w:numPr>
+          <w:ilvl w:val="0"/>
           <w:numId w:val="10"/>
         </w:numPr>
         <w:rPr>
@@ -904,6 +927,7 @@
         <w:rPr>
           <w:rFonts w:ascii="Times New Roman" w:eastAsia="宋体" w:hAnsi="Times New Roman" w:cs="Times New Roman" w:hint="eastAsia"/>
         </w:rPr>
+        <w:lastRenderedPageBreak/>
         <w:t>修复部分情况下摆放车辆</w:t>
       </w:r>
       <w:r>
@@ -940,7 +964,6 @@
         <w:rPr>
           <w:rFonts w:ascii="Times New Roman" w:eastAsia="宋体" w:hAnsi="Times New Roman" w:cs="Times New Roman" w:hint="eastAsia"/>
         </w:rPr>
-        <w:lastRenderedPageBreak/>
         <w:t>修复超大建筑物在部分视角下不能正确渲染的</w:t>
       </w:r>
       <w:r>
@@ -2068,6 +2091,7 @@
         <w:rPr>
           <w:rFonts w:ascii="Times New Roman" w:eastAsia="宋体" w:hAnsi="Times New Roman" w:cs="Times New Roman" w:hint="eastAsia"/>
         </w:rPr>
+        <w:lastRenderedPageBreak/>
         <w:t>修复了建筑</w:t>
       </w:r>
       <w:r>
@@ -2104,7 +2128,6 @@
         <w:rPr>
           <w:rFonts w:ascii="Times New Roman" w:eastAsia="宋体" w:hAnsi="Times New Roman" w:cs="Times New Roman" w:hint="eastAsia"/>
         </w:rPr>
-        <w:lastRenderedPageBreak/>
         <w:t>多人地图建立路径点会跳过</w:t>
       </w:r>
       <w:r>
@@ -3185,6 +3208,7 @@
         <w:rPr>
           <w:rFonts w:ascii="Times New Roman" w:eastAsia="宋体" w:hAnsi="Times New Roman" w:cs="Times New Roman" w:hint="eastAsia"/>
         </w:rPr>
+        <w:lastRenderedPageBreak/>
         <w:t>地图注释窗口的颜色设置可以调用颜色选择器，不再需要手动输入</w:t>
       </w:r>
     </w:p>
@@ -3203,7 +3227,6 @@
         <w:rPr>
           <w:rFonts w:ascii="Times New Roman" w:eastAsia="宋体" w:hAnsi="Times New Roman" w:cs="Times New Roman" w:hint="eastAsia"/>
         </w:rPr>
-        <w:lastRenderedPageBreak/>
         <w:t>优化建筑动画的图层顺序</w:t>
       </w:r>
     </w:p>
@@ -4294,6 +4317,7 @@
         <w:rPr>
           <w:rFonts w:ascii="Times New Roman" w:eastAsia="宋体" w:hAnsi="Times New Roman" w:cs="Times New Roman" w:hint="eastAsia"/>
         </w:rPr>
+        <w:lastRenderedPageBreak/>
         <w:t>新增</w:t>
       </w:r>
       <w:r>
@@ -4306,14 +4330,7 @@
         <w:rPr>
           <w:rFonts w:ascii="Times New Roman" w:eastAsia="宋体" w:hAnsi="Times New Roman" w:cs="Times New Roman" w:hint="eastAsia"/>
         </w:rPr>
-        <w:t>，支持仅在缩小时使用双线性插值，放</w:t>
-      </w:r>
-      <w:r>
-        <w:rPr>
-          <w:rFonts w:ascii="Times New Roman" w:eastAsia="宋体" w:hAnsi="Times New Roman" w:cs="Times New Roman" w:hint="eastAsia"/>
-        </w:rPr>
-        <w:lastRenderedPageBreak/>
-        <w:t>大时硬边缘放大</w:t>
+        <w:t>，支持仅在缩小时使用双线性插值，放大时硬边缘放大</w:t>
       </w:r>
     </w:p>
     <w:p>
@@ -5339,6 +5356,7 @@
         <w:rPr>
           <w:rFonts w:ascii="Times New Roman" w:eastAsia="宋体" w:hAnsi="Times New Roman" w:cs="Times New Roman" w:hint="eastAsia"/>
         </w:rPr>
+        <w:lastRenderedPageBreak/>
         <w:t>支持按“</w:t>
       </w:r>
       <w:r>
@@ -5381,7 +5399,6 @@
         <w:rPr>
           <w:rFonts w:ascii="Times New Roman" w:eastAsia="宋体" w:hAnsi="Times New Roman" w:cs="Times New Roman" w:hint="eastAsia"/>
         </w:rPr>
-        <w:lastRenderedPageBreak/>
         <w:t>修复单位不存在精英武器时，属性查看无法显示精英单位射程的</w:t>
       </w:r>
       <w:r>
@@ -6428,6 +6445,7 @@
         <w:rPr>
           <w:rFonts w:ascii="Times New Roman" w:eastAsia="宋体" w:hAnsi="Times New Roman" w:cs="Times New Roman" w:hint="eastAsia"/>
         </w:rPr>
+        <w:lastRenderedPageBreak/>
         <w:t>修复地图注释不能双击折叠的</w:t>
       </w:r>
       <w:r>
@@ -6452,7 +6470,6 @@
         <w:rPr>
           <w:rFonts w:ascii="Times New Roman" w:eastAsia="宋体" w:hAnsi="Times New Roman" w:cs="Times New Roman" w:hint="eastAsia"/>
         </w:rPr>
-        <w:lastRenderedPageBreak/>
         <w:t>将地图检查器窗口居中</w:t>
       </w:r>
     </w:p>

</xml_diff>

<commit_message>
change default value of UTF8Support.InferEncoding to true
</commit_message>
<xml_diff>
--- a/Supplementary/文档/FA2SP HDM Edition说明文档.docx
+++ b/Supplementary/文档/FA2SP HDM Edition说明文档.docx
@@ -17150,6 +17150,30 @@
         </w:rPr>
         <w:t>和地图文件时自动推断编码</w:t>
       </w:r>
+      <w:r>
+        <w:rPr>
+          <w:rFonts w:ascii="Times New Roman" w:eastAsia="宋体" w:hAnsi="Times New Roman" w:cs="Times New Roman"/>
+        </w:rPr>
+        <w:t xml:space="preserve">, </w:t>
+      </w:r>
+      <w:r>
+        <w:rPr>
+          <w:rFonts w:ascii="Times New Roman" w:eastAsia="宋体" w:hAnsi="Times New Roman" w:cs="Times New Roman"/>
+        </w:rPr>
+        <w:t>默认为</w:t>
+      </w:r>
+      <w:r>
+        <w:rPr>
+          <w:rFonts w:ascii="Times New Roman" w:eastAsia="宋体" w:hAnsi="Times New Roman" w:cs="Times New Roman"/>
+        </w:rPr>
+        <w:t xml:space="preserve"> </w:t>
+      </w:r>
+      <w:r>
+        <w:rPr>
+          <w:rFonts w:ascii="Times New Roman" w:eastAsia="宋体" w:hAnsi="Times New Roman" w:cs="Times New Roman" w:hint="eastAsia"/>
+        </w:rPr>
+        <w:t>true</w:t>
+      </w:r>
     </w:p>
     <w:p>
       <w:pPr>
@@ -17181,6 +17205,24 @@
           <w:rFonts w:ascii="Times New Roman" w:eastAsia="宋体" w:hAnsi="Times New Roman" w:cs="Times New Roman" w:hint="eastAsia"/>
         </w:rPr>
         <w:t>编码保存地图</w:t>
+      </w:r>
+      <w:r>
+        <w:rPr>
+          <w:rFonts w:ascii="Times New Roman" w:eastAsia="宋体" w:hAnsi="Times New Roman" w:cs="Times New Roman"/>
+        </w:rPr>
+        <w:t xml:space="preserve">, </w:t>
+      </w:r>
+      <w:r>
+        <w:rPr>
+          <w:rFonts w:ascii="Times New Roman" w:eastAsia="宋体" w:hAnsi="Times New Roman" w:cs="Times New Roman"/>
+        </w:rPr>
+        <w:t>默认为</w:t>
+      </w:r>
+      <w:r>
+        <w:rPr>
+          <w:rFonts w:ascii="Times New Roman" w:eastAsia="宋体" w:hAnsi="Times New Roman" w:cs="Times New Roman"/>
+        </w:rPr>
+        <w:t xml:space="preserve"> false</w:t>
       </w:r>
     </w:p>
     <w:p>
@@ -31605,7 +31647,7 @@
         <v:path o:extrusionok="f" gradientshapeok="t" o:connecttype="rect"/>
         <o:lock v:ext="edit" aspectratio="t"/>
       </v:shapetype>
-      <v:shape id="_x0000_i1030" type="#_x0000_t75" style="width:11.55pt;height:11.55pt" o:bullet="t">
+      <v:shape id="_x0000_i1033" type="#_x0000_t75" style="width:11.55pt;height:11.55pt" o:bullet="t">
         <v:imagedata r:id="rId1" o:title="mso9A9A"/>
       </v:shape>
     </w:pict>

</xml_diff>

<commit_message>
optimize ext mix loader
</commit_message>
<xml_diff>
--- a/Supplementary/文档/FA2SP HDM Edition说明文档.docx
+++ b/Supplementary/文档/FA2SP HDM Edition说明文档.docx
@@ -782,7 +782,31 @@
         <w:rPr>
           <w:rFonts w:ascii="Times New Roman" w:eastAsia="宋体" w:hAnsi="Times New Roman" w:cs="Times New Roman" w:hint="eastAsia"/>
         </w:rPr>
-        <w:t>覆盖物在游戏内的位置。心灵终结的“</w:t>
+        <w:t>覆盖物在游戏内的位置。心灵终结的</w:t>
+      </w:r>
+      <w:r>
+        <w:rPr>
+          <w:rFonts w:ascii="Times New Roman" w:eastAsia="宋体" w:hAnsi="Times New Roman" w:cs="Times New Roman" w:hint="eastAsia"/>
+        </w:rPr>
+        <w:t>“</w:t>
+      </w:r>
+      <w:r>
+        <w:rPr>
+          <w:rFonts w:ascii="Times New Roman" w:eastAsia="宋体" w:hAnsi="Times New Roman" w:cs="Times New Roman" w:hint="eastAsia"/>
+        </w:rPr>
+        <w:t>Block Base</w:t>
+      </w:r>
+      <w:r>
+        <w:rPr>
+          <w:rFonts w:ascii="Times New Roman" w:eastAsia="宋体" w:hAnsi="Times New Roman" w:cs="Times New Roman" w:hint="eastAsia"/>
+        </w:rPr>
+        <w:t>”、</w:t>
+      </w:r>
+      <w:r>
+        <w:rPr>
+          <w:rFonts w:ascii="Times New Roman" w:eastAsia="宋体" w:hAnsi="Times New Roman" w:cs="Times New Roman" w:hint="eastAsia"/>
+        </w:rPr>
+        <w:t>“</w:t>
       </w:r>
       <w:r>
         <w:rPr>
@@ -31885,7 +31909,7 @@
         <v:path o:extrusionok="f" gradientshapeok="t" o:connecttype="rect"/>
         <o:lock v:ext="edit" aspectratio="t"/>
       </v:shapetype>
-      <v:shape id="_x0000_i1030" type="#_x0000_t75" style="width:11.55pt;height:11.55pt" o:bullet="t">
+      <v:shape id="_x0000_i1033" type="#_x0000_t75" style="width:11.55pt;height:11.55pt" o:bullet="t">
         <v:imagedata r:id="rId1" o:title="mso9A9A"/>
       </v:shape>
     </w:pict>

</xml_diff>

<commit_message>
add FADialog.ini, support translating most FA2 windows
also fix the bug that [FinalSun]->Language= in FinalAlert.ini doesn't work, and English was always used by default
</commit_message>
<xml_diff>
--- a/Supplementary/文档/FA2SP HDM Edition说明文档.docx
+++ b/Supplementary/文档/FA2SP HDM Edition说明文档.docx
@@ -160,7 +160,7 @@
           <w:rFonts w:ascii="宋体" w:eastAsia="宋体" w:hAnsi="宋体" w:hint="eastAsia"/>
           <w:sz w:val="24"/>
         </w:rPr>
-        <w:t>4</w:t>
+        <w:t>6</w:t>
       </w:r>
     </w:p>
     <w:p>
@@ -232,7 +232,7 @@
           <w:sz w:val="28"/>
           <w:szCs w:val="32"/>
         </w:rPr>
-        <w:t>4</w:t>
+        <w:t>6</w:t>
       </w:r>
       <w:r>
         <w:rPr>
@@ -1078,6 +1078,78 @@
           <w:rFonts w:ascii="Times New Roman" w:eastAsia="宋体" w:hAnsi="Times New Roman" w:cs="Times New Roman" w:hint="eastAsia"/>
         </w:rPr>
         <w:t>在地图内触发的重新加载不会清空已加载的素材，减少重新加载后的卡顿</w:t>
+      </w:r>
+    </w:p>
+    <w:p>
+      <w:pPr>
+        <w:pStyle w:val="a9"/>
+        <w:numPr>
+          <w:ilvl w:val="0"/>
+          <w:numId w:val="11"/>
+        </w:numPr>
+        <w:rPr>
+          <w:rFonts w:ascii="Times New Roman" w:eastAsia="宋体" w:hAnsi="Times New Roman" w:cs="Times New Roman"/>
+        </w:rPr>
+      </w:pPr>
+      <w:r>
+        <w:rPr>
+          <w:rFonts w:ascii="Times New Roman" w:eastAsia="宋体" w:hAnsi="Times New Roman" w:cs="Times New Roman" w:hint="eastAsia"/>
+        </w:rPr>
+        <w:t>修复语言设置只支持</w:t>
+      </w:r>
+      <w:r>
+        <w:rPr>
+          <w:rFonts w:ascii="Times New Roman" w:eastAsia="宋体" w:hAnsi="Times New Roman" w:cs="Times New Roman" w:hint="eastAsia"/>
+        </w:rPr>
+        <w:t>English</w:t>
+      </w:r>
+      <w:r>
+        <w:rPr>
+          <w:rFonts w:ascii="Times New Roman" w:eastAsia="宋体" w:hAnsi="Times New Roman" w:cs="Times New Roman" w:hint="eastAsia"/>
+        </w:rPr>
+        <w:t>前缀的</w:t>
+      </w:r>
+      <w:r>
+        <w:rPr>
+          <w:rFonts w:ascii="Times New Roman" w:eastAsia="宋体" w:hAnsi="Times New Roman" w:cs="Times New Roman" w:hint="eastAsia"/>
+        </w:rPr>
+        <w:t>bug</w:t>
+      </w:r>
+    </w:p>
+    <w:p>
+      <w:pPr>
+        <w:pStyle w:val="a9"/>
+        <w:numPr>
+          <w:ilvl w:val="0"/>
+          <w:numId w:val="11"/>
+        </w:numPr>
+        <w:rPr>
+          <w:rFonts w:ascii="Times New Roman" w:eastAsia="宋体" w:hAnsi="Times New Roman" w:cs="Times New Roman"/>
+        </w:rPr>
+      </w:pPr>
+      <w:r>
+        <w:rPr>
+          <w:rFonts w:ascii="Times New Roman" w:eastAsia="宋体" w:hAnsi="Times New Roman" w:cs="Times New Roman" w:hint="eastAsia"/>
+        </w:rPr>
+        <w:t>支持翻译任意</w:t>
+      </w:r>
+      <w:r>
+        <w:rPr>
+          <w:rFonts w:ascii="Times New Roman" w:eastAsia="宋体" w:hAnsi="Times New Roman" w:cs="Times New Roman" w:hint="eastAsia"/>
+        </w:rPr>
+        <w:t>FA2</w:t>
+      </w:r>
+      <w:r>
+        <w:rPr>
+          <w:rFonts w:ascii="Times New Roman" w:eastAsia="宋体" w:hAnsi="Times New Roman" w:cs="Times New Roman" w:hint="eastAsia"/>
+        </w:rPr>
+        <w:t>原始窗口的文本，详见</w:t>
+      </w:r>
+      <w:r>
+        <w:rPr>
+          <w:rFonts w:ascii="Times New Roman" w:eastAsia="宋体" w:hAnsi="Times New Roman" w:cs="Times New Roman" w:hint="eastAsia"/>
+        </w:rPr>
+        <w:t>FADialog.ini</w:t>
       </w:r>
     </w:p>
     <w:p>
@@ -1958,6 +2030,7 @@
         <w:rPr>
           <w:rFonts w:ascii="Times New Roman" w:eastAsia="宋体" w:hAnsi="Times New Roman" w:cs="Times New Roman" w:hint="eastAsia"/>
         </w:rPr>
+        <w:lastRenderedPageBreak/>
         <w:t>支持破损建筑的火焰效果显示</w:t>
       </w:r>
     </w:p>
@@ -2000,7 +2073,6 @@
         <w:rPr>
           <w:rFonts w:ascii="Times New Roman" w:eastAsia="宋体" w:hAnsi="Times New Roman" w:cs="Times New Roman" w:hint="eastAsia"/>
         </w:rPr>
-        <w:lastRenderedPageBreak/>
         <w:t>修补主程序，支持最高</w:t>
       </w:r>
       <w:r>
@@ -3151,6 +3223,7 @@
         <w:rPr>
           <w:rFonts w:ascii="Times New Roman" w:eastAsia="宋体" w:hAnsi="Times New Roman" w:cs="Times New Roman" w:hint="eastAsia"/>
         </w:rPr>
+        <w:lastRenderedPageBreak/>
         <w:t>作战小队编辑器新增跳转按钮，可以跳转至对应的特遣部队、脚本、标签（实际为寻找对应触发）</w:t>
       </w:r>
     </w:p>
@@ -3169,7 +3242,6 @@
         <w:rPr>
           <w:rFonts w:ascii="Times New Roman" w:eastAsia="宋体" w:hAnsi="Times New Roman" w:cs="Times New Roman" w:hint="eastAsia"/>
         </w:rPr>
-        <w:lastRenderedPageBreak/>
         <w:t>修复物品浏览器的标签文本错误换行的</w:t>
       </w:r>
       <w:r>
@@ -4136,6 +4208,7 @@
         <w:rPr>
           <w:rFonts w:ascii="Times New Roman" w:eastAsia="宋体" w:hAnsi="Times New Roman" w:cs="Times New Roman" w:hint="eastAsia"/>
         </w:rPr>
+        <w:lastRenderedPageBreak/>
         <w:t>修复调整地图大小后隧道位置错误的</w:t>
       </w:r>
       <w:r>
@@ -4220,7 +4293,6 @@
         <w:rPr>
           <w:rFonts w:ascii="Times New Roman" w:eastAsia="宋体" w:hAnsi="Times New Roman" w:cs="Times New Roman" w:hint="eastAsia"/>
         </w:rPr>
-        <w:lastRenderedPageBreak/>
         <w:t>修复了新城市下使用绘制悬崖后部工具时，按</w:t>
       </w:r>
       <w:r>
@@ -5223,6 +5295,7 @@
         <w:rPr>
           <w:rFonts w:ascii="Times New Roman" w:eastAsia="宋体" w:hAnsi="Times New Roman" w:cs="Times New Roman" w:hint="eastAsia"/>
         </w:rPr>
+        <w:lastRenderedPageBreak/>
         <w:t>修复在摆放过建筑后改变地图大小时弹框的</w:t>
       </w:r>
       <w:r>
@@ -5283,7 +5356,6 @@
         <w:rPr>
           <w:rFonts w:ascii="Times New Roman" w:eastAsia="宋体" w:hAnsi="Times New Roman" w:cs="Times New Roman" w:hint="eastAsia"/>
         </w:rPr>
-        <w:lastRenderedPageBreak/>
         <w:t>修复建筑部分位于地图外时，建筑本体可能不能显示的</w:t>
       </w:r>
       <w:r>
@@ -6352,6 +6424,7 @@
         <w:rPr>
           <w:rFonts w:ascii="Times New Roman" w:eastAsia="宋体" w:hAnsi="Times New Roman" w:cs="Times New Roman" w:hint="eastAsia"/>
         </w:rPr>
+        <w:lastRenderedPageBreak/>
         <w:t>支持建筑动画的</w:t>
       </w:r>
       <w:r>
@@ -6418,7 +6491,6 @@
         <w:rPr>
           <w:rFonts w:ascii="Times New Roman" w:eastAsia="宋体" w:hAnsi="Times New Roman" w:cs="Times New Roman" w:hint="eastAsia"/>
         </w:rPr>
-        <w:lastRenderedPageBreak/>
         <w:t>绘制连接地形支持铁路</w:t>
       </w:r>
     </w:p>
@@ -7395,6 +7467,7 @@
         <w:rPr>
           <w:rFonts w:ascii="Times New Roman" w:eastAsia="宋体" w:hAnsi="Times New Roman" w:cs="Times New Roman" w:hint="eastAsia"/>
         </w:rPr>
+        <w:lastRenderedPageBreak/>
         <w:t>优化地形浏览器渲染，减少部分地形的黑边</w:t>
       </w:r>
     </w:p>
@@ -7437,7 +7510,6 @@
         <w:rPr>
           <w:rFonts w:ascii="Times New Roman" w:eastAsia="宋体" w:hAnsi="Times New Roman" w:cs="Times New Roman" w:hint="eastAsia"/>
         </w:rPr>
-        <w:lastRenderedPageBreak/>
         <w:t>优化绘制连接地形的性能与内存占用</w:t>
       </w:r>
     </w:p>
@@ -8373,6 +8445,7 @@
         <w:rPr>
           <w:rFonts w:ascii="Times New Roman" w:eastAsia="宋体" w:hAnsi="Times New Roman" w:cs="Times New Roman" w:hint="eastAsia"/>
         </w:rPr>
+        <w:lastRenderedPageBreak/>
         <w:t>粘贴选项新增“粘贴区域描边”，可以控制是否显示描边</w:t>
       </w:r>
     </w:p>
@@ -8409,7 +8482,6 @@
         <w:rPr>
           <w:rFonts w:ascii="Times New Roman" w:eastAsia="宋体" w:hAnsi="Times New Roman" w:cs="Times New Roman" w:hint="eastAsia"/>
         </w:rPr>
-        <w:lastRenderedPageBreak/>
         <w:t>物品浏览器支持查看预览图</w:t>
       </w:r>
       <w:r>
@@ -9377,6 +9449,7 @@
         <w:rPr>
           <w:rFonts w:ascii="Times New Roman" w:eastAsia="宋体" w:hAnsi="Times New Roman" w:cs="Times New Roman" w:hint="eastAsia"/>
         </w:rPr>
+        <w:lastRenderedPageBreak/>
         <w:t>CSF</w:t>
       </w:r>
       <w:r>
@@ -9419,7 +9492,6 @@
         <w:rPr>
           <w:rFonts w:ascii="Times New Roman" w:eastAsia="宋体" w:hAnsi="Times New Roman" w:cs="Times New Roman" w:hint="eastAsia"/>
         </w:rPr>
-        <w:lastRenderedPageBreak/>
         <w:t>修复下拉菜单部分情况下选择失效的</w:t>
       </w:r>
       <w:r>
@@ -10302,6 +10374,7 @@
         <w:rPr>
           <w:rFonts w:ascii="Times New Roman" w:eastAsia="宋体" w:hAnsi="Times New Roman" w:cs="Times New Roman" w:hint="eastAsia"/>
         </w:rPr>
+        <w:lastRenderedPageBreak/>
         <w:t>修复了当建筑位置位于地图外时崩溃的</w:t>
       </w:r>
       <w:r>
@@ -10362,7 +10435,6 @@
         <w:rPr>
           <w:rFonts w:ascii="Times New Roman" w:eastAsia="宋体" w:hAnsi="Times New Roman" w:cs="Times New Roman" w:hint="eastAsia"/>
         </w:rPr>
-        <w:lastRenderedPageBreak/>
         <w:t>修复了光照沙盒开启时，内存占用异常增高的</w:t>
       </w:r>
       <w:r>
@@ -11305,6 +11377,7 @@
         <w:rPr>
           <w:rFonts w:ascii="Times New Roman" w:eastAsia="宋体" w:hAnsi="Times New Roman" w:cs="Times New Roman" w:hint="eastAsia"/>
         </w:rPr>
+        <w:lastRenderedPageBreak/>
         <w:t>修复由地形自定义色盘导致的部分地形显示</w:t>
       </w:r>
       <w:r>
@@ -11337,7 +11410,6 @@
           <w:sz w:val="28"/>
           <w:szCs w:val="32"/>
         </w:rPr>
-        <w:lastRenderedPageBreak/>
         <w:t>1.0.5 (2025.02.24)</w:t>
       </w:r>
     </w:p>
@@ -12326,13 +12398,13 @@
         <w:rPr>
           <w:rFonts w:ascii="Times New Roman" w:eastAsia="宋体" w:hAnsi="Times New Roman" w:cs="Times New Roman" w:hint="eastAsia"/>
         </w:rPr>
+        <w:lastRenderedPageBreak/>
         <w:t>修复了在开启自动海岸的情况下，放置地形会导致笔刷边缘区域进行不必要的</w:t>
       </w:r>
       <w:r>
         <w:rPr>
           <w:rFonts w:ascii="Times New Roman" w:eastAsia="宋体" w:hAnsi="Times New Roman" w:cs="Times New Roman" w:hint="eastAsia"/>
         </w:rPr>
-        <w:lastRenderedPageBreak/>
         <w:t>LAT</w:t>
       </w:r>
       <w:r>
@@ -13451,6 +13523,7 @@
         <w:rPr>
           <w:rFonts w:ascii="Times New Roman" w:eastAsia="宋体" w:hAnsi="Times New Roman" w:cs="Times New Roman" w:hint="eastAsia"/>
         </w:rPr>
+        <w:lastRenderedPageBreak/>
         <w:t>新增两项工具脚本函数：</w:t>
       </w:r>
       <w:r>
@@ -13475,14 +13548,7 @@
         <w:rPr>
           <w:rFonts w:ascii="Times New Roman" w:eastAsia="宋体" w:hAnsi="Times New Roman" w:cs="Times New Roman" w:hint="eastAsia"/>
         </w:rPr>
-        <w:t>，用于路径点</w:t>
-      </w:r>
-      <w:r>
-        <w:rPr>
-          <w:rFonts w:ascii="Times New Roman" w:eastAsia="宋体" w:hAnsi="Times New Roman" w:cs="Times New Roman" w:hint="eastAsia"/>
-        </w:rPr>
-        <w:lastRenderedPageBreak/>
-        <w:t>与数字互转，详见</w:t>
+        <w:t>，用于路径点与数字互转，详见</w:t>
       </w:r>
       <w:r>
         <w:rPr>
@@ -31368,6 +31434,416 @@
         <w:pStyle w:val="a9"/>
         <w:numPr>
           <w:ilvl w:val="0"/>
+          <w:numId w:val="9"/>
+        </w:numPr>
+        <w:rPr>
+          <w:rFonts w:ascii="Times New Roman" w:eastAsia="宋体" w:hAnsi="Times New Roman" w:cs="Times New Roman"/>
+          <w:b/>
+          <w:bCs/>
+          <w:sz w:val="24"/>
+          <w:szCs w:val="28"/>
+        </w:rPr>
+      </w:pPr>
+      <w:r>
+        <w:rPr>
+          <w:rFonts w:ascii="Times New Roman" w:eastAsia="宋体" w:hAnsi="Times New Roman" w:cs="Times New Roman" w:hint="eastAsia"/>
+          <w:b/>
+          <w:bCs/>
+          <w:sz w:val="24"/>
+          <w:szCs w:val="28"/>
+        </w:rPr>
+        <w:t>FADialog.ini</w:t>
+      </w:r>
+      <w:r>
+        <w:rPr>
+          <w:rFonts w:ascii="Times New Roman" w:eastAsia="宋体" w:hAnsi="Times New Roman" w:cs="Times New Roman" w:hint="eastAsia"/>
+          <w:b/>
+          <w:bCs/>
+          <w:sz w:val="24"/>
+          <w:szCs w:val="28"/>
+        </w:rPr>
+        <w:t xml:space="preserve"> ; </w:t>
+      </w:r>
+      <w:r>
+        <w:rPr>
+          <w:rFonts w:ascii="Times New Roman" w:eastAsia="宋体" w:hAnsi="Times New Roman" w:cs="Times New Roman" w:hint="eastAsia"/>
+          <w:b/>
+          <w:bCs/>
+          <w:sz w:val="24"/>
+          <w:szCs w:val="28"/>
+        </w:rPr>
+        <w:t>翻译</w:t>
+      </w:r>
+      <w:r>
+        <w:rPr>
+          <w:rFonts w:ascii="Times New Roman" w:eastAsia="宋体" w:hAnsi="Times New Roman" w:cs="Times New Roman" w:hint="eastAsia"/>
+          <w:b/>
+          <w:bCs/>
+          <w:sz w:val="24"/>
+          <w:szCs w:val="28"/>
+        </w:rPr>
+        <w:t>FA2</w:t>
+      </w:r>
+      <w:r>
+        <w:rPr>
+          <w:rFonts w:ascii="Times New Roman" w:eastAsia="宋体" w:hAnsi="Times New Roman" w:cs="Times New Roman" w:hint="eastAsia"/>
+          <w:b/>
+          <w:bCs/>
+          <w:sz w:val="24"/>
+          <w:szCs w:val="28"/>
+        </w:rPr>
+        <w:t>窗口的配置文件</w:t>
+      </w:r>
+    </w:p>
+    <w:p>
+      <w:pPr>
+        <w:rPr>
+          <w:rFonts w:ascii="Times New Roman" w:eastAsia="宋体" w:hAnsi="Times New Roman" w:cs="Times New Roman" w:hint="eastAsia"/>
+          <w:b/>
+          <w:bCs/>
+        </w:rPr>
+      </w:pPr>
+      <w:r>
+        <w:rPr>
+          <w:rFonts w:ascii="Times New Roman" w:eastAsia="宋体" w:hAnsi="Times New Roman" w:cs="Times New Roman" w:hint="eastAsia"/>
+          <w:b/>
+          <w:bCs/>
+        </w:rPr>
+        <w:t>[</w:t>
+      </w:r>
+      <w:r>
+        <w:rPr>
+          <w:rFonts w:ascii="Times New Roman" w:eastAsia="宋体" w:hAnsi="Times New Roman" w:cs="Times New Roman" w:hint="eastAsia"/>
+          <w:b/>
+          <w:bCs/>
+        </w:rPr>
+        <w:t>Language-DialogID</w:t>
+      </w:r>
+      <w:r>
+        <w:rPr>
+          <w:rFonts w:ascii="Times New Roman" w:eastAsia="宋体" w:hAnsi="Times New Roman" w:cs="Times New Roman" w:hint="eastAsia"/>
+          <w:b/>
+          <w:bCs/>
+        </w:rPr>
+        <w:t>]</w:t>
+      </w:r>
+      <w:r>
+        <w:rPr>
+          <w:rFonts w:ascii="Times New Roman" w:eastAsia="宋体" w:hAnsi="Times New Roman" w:cs="Times New Roman" w:hint="eastAsia"/>
+          <w:b/>
+          <w:bCs/>
+        </w:rPr>
+        <w:t xml:space="preserve"> ; </w:t>
+      </w:r>
+      <w:r>
+        <w:rPr>
+          <w:rFonts w:ascii="Times New Roman" w:eastAsia="宋体" w:hAnsi="Times New Roman" w:cs="Times New Roman" w:hint="eastAsia"/>
+          <w:b/>
+          <w:bCs/>
+        </w:rPr>
+        <w:t>窗口翻译小节，</w:t>
+      </w:r>
+      <w:r>
+        <w:rPr>
+          <w:rFonts w:ascii="Times New Roman" w:eastAsia="宋体" w:hAnsi="Times New Roman" w:cs="Times New Roman" w:hint="eastAsia"/>
+          <w:b/>
+          <w:bCs/>
+        </w:rPr>
+        <w:t>Language</w:t>
+      </w:r>
+      <w:r>
+        <w:rPr>
+          <w:rFonts w:ascii="Times New Roman" w:eastAsia="宋体" w:hAnsi="Times New Roman" w:cs="Times New Roman" w:hint="eastAsia"/>
+          <w:b/>
+          <w:bCs/>
+        </w:rPr>
+        <w:t>为</w:t>
+      </w:r>
+      <w:r>
+        <w:rPr>
+          <w:rFonts w:ascii="Times New Roman" w:eastAsia="宋体" w:hAnsi="Times New Roman" w:cs="Times New Roman" w:hint="eastAsia"/>
+          <w:b/>
+          <w:bCs/>
+        </w:rPr>
+        <w:t>FinalAlert.ini</w:t>
+      </w:r>
+      <w:r>
+        <w:rPr>
+          <w:rFonts w:ascii="Times New Roman" w:eastAsia="宋体" w:hAnsi="Times New Roman" w:cs="Times New Roman" w:hint="eastAsia"/>
+          <w:b/>
+          <w:bCs/>
+        </w:rPr>
+        <w:t>下</w:t>
+      </w:r>
+      <w:r>
+        <w:rPr>
+          <w:rFonts w:ascii="Times New Roman" w:eastAsia="宋体" w:hAnsi="Times New Roman" w:cs="Times New Roman" w:hint="eastAsia"/>
+          <w:b/>
+          <w:bCs/>
+        </w:rPr>
+        <w:t>[FinalSun]</w:t>
+      </w:r>
+      <w:r>
+        <w:rPr>
+          <w:rFonts w:ascii="Times New Roman" w:eastAsia="宋体" w:hAnsi="Times New Roman" w:cs="Times New Roman" w:hint="eastAsia"/>
+          <w:b/>
+          <w:bCs/>
+        </w:rPr>
+        <w:t>-&gt;</w:t>
+      </w:r>
+      <w:r>
+        <w:rPr>
+          <w:rFonts w:ascii="Times New Roman" w:eastAsia="宋体" w:hAnsi="Times New Roman" w:cs="Times New Roman" w:hint="eastAsia"/>
+          <w:b/>
+          <w:bCs/>
+        </w:rPr>
+        <w:t>Language=</w:t>
+      </w:r>
+      <w:r>
+        <w:rPr>
+          <w:rFonts w:ascii="Times New Roman" w:eastAsia="宋体" w:hAnsi="Times New Roman" w:cs="Times New Roman" w:hint="eastAsia"/>
+          <w:b/>
+          <w:bCs/>
+        </w:rPr>
+        <w:t>的值，</w:t>
+      </w:r>
+      <w:r>
+        <w:rPr>
+          <w:rFonts w:ascii="Times New Roman" w:eastAsia="宋体" w:hAnsi="Times New Roman" w:cs="Times New Roman" w:hint="eastAsia"/>
+          <w:b/>
+          <w:bCs/>
+        </w:rPr>
+        <w:t>DialogID</w:t>
+      </w:r>
+      <w:r>
+        <w:rPr>
+          <w:rFonts w:ascii="Times New Roman" w:eastAsia="宋体" w:hAnsi="Times New Roman" w:cs="Times New Roman" w:hint="eastAsia"/>
+          <w:b/>
+          <w:bCs/>
+        </w:rPr>
+        <w:t>为目标窗口</w:t>
+      </w:r>
+      <w:r>
+        <w:rPr>
+          <w:rFonts w:ascii="Times New Roman" w:eastAsia="宋体" w:hAnsi="Times New Roman" w:cs="Times New Roman" w:hint="eastAsia"/>
+          <w:b/>
+          <w:bCs/>
+        </w:rPr>
+        <w:t>ID</w:t>
+      </w:r>
+      <w:r>
+        <w:rPr>
+          <w:rFonts w:ascii="Times New Roman" w:eastAsia="宋体" w:hAnsi="Times New Roman" w:cs="Times New Roman" w:hint="eastAsia"/>
+          <w:b/>
+          <w:bCs/>
+        </w:rPr>
+        <w:t>，可以通过</w:t>
+      </w:r>
+      <w:r>
+        <w:rPr>
+          <w:rFonts w:ascii="Times New Roman" w:eastAsia="宋体" w:hAnsi="Times New Roman" w:cs="Times New Roman" w:hint="eastAsia"/>
+          <w:b/>
+          <w:bCs/>
+        </w:rPr>
+        <w:t>Resource Hacker</w:t>
+      </w:r>
+      <w:r>
+        <w:rPr>
+          <w:rFonts w:ascii="Times New Roman" w:eastAsia="宋体" w:hAnsi="Times New Roman" w:cs="Times New Roman" w:hint="eastAsia"/>
+          <w:b/>
+          <w:bCs/>
+        </w:rPr>
+        <w:t>等软件查看</w:t>
+      </w:r>
+    </w:p>
+    <w:p>
+      <w:pPr>
+        <w:ind w:firstLineChars="200" w:firstLine="440"/>
+        <w:rPr>
+          <w:rFonts w:ascii="Times New Roman" w:eastAsia="宋体" w:hAnsi="Times New Roman" w:cs="Times New Roman"/>
+        </w:rPr>
+      </w:pPr>
+      <w:r>
+        <w:rPr>
+          <w:rFonts w:ascii="Times New Roman" w:eastAsia="宋体" w:hAnsi="Times New Roman" w:cs="Times New Roman" w:hint="eastAsia"/>
+        </w:rPr>
+        <w:t>Title=</w:t>
+      </w:r>
+      <w:r>
+        <w:rPr>
+          <w:rFonts w:ascii="Times New Roman" w:eastAsia="宋体" w:hAnsi="Times New Roman" w:cs="Times New Roman" w:hint="eastAsia"/>
+        </w:rPr>
+        <w:t>Translation</w:t>
+      </w:r>
+      <w:r>
+        <w:rPr>
+          <w:rFonts w:ascii="Times New Roman" w:eastAsia="宋体" w:hAnsi="Times New Roman" w:cs="Times New Roman" w:hint="eastAsia"/>
+        </w:rPr>
+        <w:t xml:space="preserve"> ; </w:t>
+      </w:r>
+      <w:r>
+        <w:rPr>
+          <w:rFonts w:ascii="Times New Roman" w:eastAsia="宋体" w:hAnsi="Times New Roman" w:cs="Times New Roman" w:hint="eastAsia"/>
+        </w:rPr>
+        <w:t>窗口标题的翻译</w:t>
+      </w:r>
+    </w:p>
+    <w:p>
+      <w:pPr>
+        <w:ind w:firstLineChars="200" w:firstLine="440"/>
+        <w:rPr>
+          <w:rFonts w:ascii="Times New Roman" w:eastAsia="宋体" w:hAnsi="Times New Roman" w:cs="Times New Roman"/>
+        </w:rPr>
+      </w:pPr>
+      <w:r>
+        <w:rPr>
+          <w:rFonts w:ascii="Times New Roman" w:eastAsia="宋体" w:hAnsi="Times New Roman" w:cs="Times New Roman" w:hint="eastAsia"/>
+        </w:rPr>
+        <w:t>SubID</w:t>
+      </w:r>
+      <w:r>
+        <w:rPr>
+          <w:rFonts w:ascii="Times New Roman" w:eastAsia="宋体" w:hAnsi="Times New Roman" w:cs="Times New Roman" w:hint="eastAsia"/>
+        </w:rPr>
+        <w:t>=</w:t>
+      </w:r>
+      <w:r>
+        <w:rPr>
+          <w:rFonts w:ascii="Times New Roman" w:eastAsia="宋体" w:hAnsi="Times New Roman" w:cs="Times New Roman" w:hint="eastAsia"/>
+        </w:rPr>
+        <w:t xml:space="preserve">Translation ; </w:t>
+      </w:r>
+      <w:r>
+        <w:rPr>
+          <w:rFonts w:ascii="Times New Roman" w:eastAsia="宋体" w:hAnsi="Times New Roman" w:cs="Times New Roman" w:hint="eastAsia"/>
+        </w:rPr>
+        <w:t>指定窗口控件</w:t>
+      </w:r>
+      <w:r>
+        <w:rPr>
+          <w:rFonts w:ascii="Times New Roman" w:eastAsia="宋体" w:hAnsi="Times New Roman" w:cs="Times New Roman" w:hint="eastAsia"/>
+        </w:rPr>
+        <w:t>的翻译</w:t>
+      </w:r>
+    </w:p>
+    <w:p>
+      <w:pPr>
+        <w:rPr>
+          <w:rFonts w:ascii="Times New Roman" w:eastAsia="宋体" w:hAnsi="Times New Roman" w:cs="Times New Roman" w:hint="eastAsia"/>
+          <w:b/>
+          <w:bCs/>
+        </w:rPr>
+      </w:pPr>
+      <w:r>
+        <w:rPr>
+          <w:rFonts w:ascii="Times New Roman" w:eastAsia="宋体" w:hAnsi="Times New Roman" w:cs="Times New Roman" w:hint="eastAsia"/>
+          <w:b/>
+          <w:bCs/>
+        </w:rPr>
+        <w:t>[</w:t>
+      </w:r>
+      <w:r>
+        <w:rPr>
+          <w:rFonts w:ascii="Times New Roman" w:eastAsia="宋体" w:hAnsi="Times New Roman" w:cs="Times New Roman" w:hint="eastAsia"/>
+          <w:b/>
+          <w:bCs/>
+        </w:rPr>
+        <w:t>Language-</w:t>
+      </w:r>
+      <w:r>
+        <w:rPr>
+          <w:rFonts w:ascii="Times New Roman" w:eastAsia="宋体" w:hAnsi="Times New Roman" w:cs="Times New Roman" w:hint="eastAsia"/>
+          <w:b/>
+          <w:bCs/>
+        </w:rPr>
+        <w:t>StringTable</w:t>
+      </w:r>
+      <w:r>
+        <w:rPr>
+          <w:rFonts w:ascii="Times New Roman" w:eastAsia="宋体" w:hAnsi="Times New Roman" w:cs="Times New Roman" w:hint="eastAsia"/>
+          <w:b/>
+          <w:bCs/>
+        </w:rPr>
+        <w:t>]</w:t>
+      </w:r>
+      <w:r>
+        <w:rPr>
+          <w:rFonts w:ascii="Times New Roman" w:eastAsia="宋体" w:hAnsi="Times New Roman" w:cs="Times New Roman" w:hint="eastAsia"/>
+          <w:b/>
+          <w:bCs/>
+        </w:rPr>
+        <w:t xml:space="preserve"> ; </w:t>
+      </w:r>
+      <w:r>
+        <w:rPr>
+          <w:rFonts w:ascii="Times New Roman" w:eastAsia="宋体" w:hAnsi="Times New Roman" w:cs="Times New Roman" w:hint="eastAsia"/>
+          <w:b/>
+          <w:bCs/>
+        </w:rPr>
+        <w:t>按钮提示文本</w:t>
+      </w:r>
+      <w:r>
+        <w:rPr>
+          <w:rFonts w:ascii="Times New Roman" w:eastAsia="宋体" w:hAnsi="Times New Roman" w:cs="Times New Roman" w:hint="eastAsia"/>
+          <w:b/>
+          <w:bCs/>
+        </w:rPr>
+        <w:t>翻译小节，</w:t>
+      </w:r>
+      <w:r>
+        <w:rPr>
+          <w:rFonts w:ascii="Times New Roman" w:eastAsia="宋体" w:hAnsi="Times New Roman" w:cs="Times New Roman" w:hint="eastAsia"/>
+          <w:b/>
+          <w:bCs/>
+        </w:rPr>
+        <w:t>Language</w:t>
+      </w:r>
+      <w:r>
+        <w:rPr>
+          <w:rFonts w:ascii="Times New Roman" w:eastAsia="宋体" w:hAnsi="Times New Roman" w:cs="Times New Roman" w:hint="eastAsia"/>
+          <w:b/>
+          <w:bCs/>
+        </w:rPr>
+        <w:t>同上</w:t>
+      </w:r>
+    </w:p>
+    <w:p>
+      <w:pPr>
+        <w:ind w:firstLineChars="200" w:firstLine="440"/>
+        <w:rPr>
+          <w:rFonts w:ascii="Times New Roman" w:eastAsia="宋体" w:hAnsi="Times New Roman" w:cs="Times New Roman" w:hint="eastAsia"/>
+        </w:rPr>
+      </w:pPr>
+      <w:r>
+        <w:rPr>
+          <w:rFonts w:ascii="Times New Roman" w:eastAsia="宋体" w:hAnsi="Times New Roman" w:cs="Times New Roman" w:hint="eastAsia"/>
+        </w:rPr>
+        <w:t>ID</w:t>
+      </w:r>
+      <w:r>
+        <w:rPr>
+          <w:rFonts w:ascii="Times New Roman" w:eastAsia="宋体" w:hAnsi="Times New Roman" w:cs="Times New Roman" w:hint="eastAsia"/>
+        </w:rPr>
+        <w:t>=</w:t>
+      </w:r>
+      <w:r>
+        <w:rPr>
+          <w:rFonts w:ascii="Times New Roman" w:eastAsia="宋体" w:hAnsi="Times New Roman" w:cs="Times New Roman" w:hint="eastAsia"/>
+        </w:rPr>
+        <w:t xml:space="preserve">Translation ; </w:t>
+      </w:r>
+      <w:r>
+        <w:rPr>
+          <w:rFonts w:ascii="Times New Roman" w:eastAsia="宋体" w:hAnsi="Times New Roman" w:cs="Times New Roman" w:hint="eastAsia"/>
+        </w:rPr>
+        <w:t>指定提示文本的翻译</w:t>
+      </w:r>
+    </w:p>
+    <w:p>
+      <w:pPr>
+        <w:pStyle w:val="a9"/>
+        <w:numPr>
+          <w:ilvl w:val="0"/>
           <w:numId w:val="8"/>
         </w:numPr>
         <w:rPr>
@@ -31441,6 +31917,7 @@
         <w:rPr>
           <w:rFonts w:ascii="Times New Roman" w:eastAsia="宋体" w:hAnsi="Times New Roman" w:cs="Times New Roman" w:hint="eastAsia"/>
         </w:rPr>
+        <w:lastRenderedPageBreak/>
         <w:t xml:space="preserve">target.bmp ; </w:t>
       </w:r>
       <w:r>
@@ -31689,7 +32166,6 @@
         <w:rPr>
           <w:rFonts w:ascii="Times New Roman" w:eastAsia="宋体" w:hAnsi="Times New Roman" w:cs="Times New Roman" w:hint="eastAsia"/>
         </w:rPr>
-        <w:lastRenderedPageBreak/>
         <w:t>Theater</w:t>
       </w:r>
       <w:r>
@@ -31909,7 +32385,7 @@
         <v:path o:extrusionok="f" gradientshapeok="t" o:connecttype="rect"/>
         <o:lock v:ext="edit" aspectratio="t"/>
       </v:shapetype>
-      <v:shape id="_x0000_i1033" type="#_x0000_t75" style="width:11.55pt;height:11.55pt" o:bullet="t">
+      <v:shape id="_x0000_i1040" type="#_x0000_t75" style="width:11.55pt;height:11.55pt" o:bullet="t">
         <v:imagedata r:id="rId1" o:title="mso9A9A"/>
       </v:shape>
     </w:pict>
@@ -35887,7 +36363,7 @@
   <w:style w:type="paragraph" w:default="1" w:styleId="a">
     <w:name w:val="Normal"/>
     <w:qFormat/>
-    <w:rsid w:val="00DF718A"/>
+    <w:rsid w:val="001F7511"/>
     <w:pPr>
       <w:widowControl w:val="0"/>
     </w:pPr>

</xml_diff>

<commit_message>
fix gate image error
</commit_message>
<xml_diff>
--- a/Supplementary/文档/FA2SP HDM Edition说明文档.docx
+++ b/Supplementary/文档/FA2SP HDM Edition说明文档.docx
@@ -291,6 +291,30 @@
         <w:pStyle w:val="a9"/>
         <w:numPr>
           <w:ilvl w:val="0"/>
+          <w:numId w:val="11"/>
+        </w:numPr>
+        <w:rPr>
+          <w:rFonts w:ascii="Times New Roman" w:eastAsia="宋体" w:hAnsi="Times New Roman" w:cs="Times New Roman"/>
+        </w:rPr>
+      </w:pPr>
+      <w:r>
+        <w:rPr>
+          <w:rFonts w:ascii="Times New Roman" w:eastAsia="宋体" w:hAnsi="Times New Roman" w:cs="Times New Roman" w:hint="eastAsia"/>
+        </w:rPr>
+        <w:t>修复了闸门的破损帧加载错误的</w:t>
+      </w:r>
+      <w:r>
+        <w:rPr>
+          <w:rFonts w:ascii="Times New Roman" w:eastAsia="宋体" w:hAnsi="Times New Roman" w:cs="Times New Roman" w:hint="eastAsia"/>
+        </w:rPr>
+        <w:t>bug</w:t>
+      </w:r>
+    </w:p>
+    <w:p>
+      <w:pPr>
+        <w:pStyle w:val="a9"/>
+        <w:numPr>
+          <w:ilvl w:val="0"/>
           <w:numId w:val="10"/>
         </w:numPr>
         <w:rPr>
@@ -955,7 +979,14 @@
         <w:rPr>
           <w:rFonts w:ascii="Times New Roman" w:eastAsia="宋体" w:hAnsi="Times New Roman" w:cs="Times New Roman" w:hint="eastAsia"/>
         </w:rPr>
-        <w:t>”覆盖物为了兼容旧地编，进行了额外的偏移，在修复后反而会偏移。</w:t>
+        <w:t>”覆盖物为了兼容旧地编，进行了额外的偏移，在</w:t>
+      </w:r>
+      <w:r>
+        <w:rPr>
+          <w:rFonts w:ascii="Times New Roman" w:eastAsia="宋体" w:hAnsi="Times New Roman" w:cs="Times New Roman" w:hint="eastAsia"/>
+        </w:rPr>
+        <w:lastRenderedPageBreak/>
+        <w:t>修复后反而会偏移。</w:t>
       </w:r>
       <w:r>
         <w:rPr>
@@ -979,14 +1010,7 @@
         <w:rPr>
           <w:rFonts w:ascii="Times New Roman" w:eastAsia="宋体" w:hAnsi="Times New Roman" w:cs="Times New Roman" w:hint="eastAsia"/>
         </w:rPr>
-        <w:t>目录下提供了适配后的文件，将其放</w:t>
-      </w:r>
-      <w:r>
-        <w:rPr>
-          <w:rFonts w:ascii="Times New Roman" w:eastAsia="宋体" w:hAnsi="Times New Roman" w:cs="Times New Roman" w:hint="eastAsia"/>
-        </w:rPr>
-        <w:lastRenderedPageBreak/>
-        <w:t>入心灵终结游戏目录下即可</w:t>
+        <w:t>目录下提供了适配后的文件，将其放入心灵终结游戏目录下即可</w:t>
       </w:r>
     </w:p>
     <w:p>
@@ -2054,7 +2078,14 @@
         <w:rPr>
           <w:rFonts w:ascii="Times New Roman" w:eastAsia="宋体" w:hAnsi="Times New Roman" w:cs="Times New Roman" w:hint="eastAsia"/>
         </w:rPr>
-        <w:t>添加注释</w:t>
+        <w:t>添加注</w:t>
+      </w:r>
+      <w:r>
+        <w:rPr>
+          <w:rFonts w:ascii="Times New Roman" w:eastAsia="宋体" w:hAnsi="Times New Roman" w:cs="Times New Roman" w:hint="eastAsia"/>
+        </w:rPr>
+        <w:lastRenderedPageBreak/>
+        <w:t>释</w:t>
       </w:r>
     </w:p>
     <w:p>
@@ -2072,7 +2103,6 @@
         <w:rPr>
           <w:rFonts w:ascii="Times New Roman" w:eastAsia="宋体" w:hAnsi="Times New Roman" w:cs="Times New Roman" w:hint="eastAsia"/>
         </w:rPr>
-        <w:lastRenderedPageBreak/>
         <w:t>修复</w:t>
       </w:r>
       <w:r>
@@ -3248,6 +3278,7 @@
         <w:rPr>
           <w:rFonts w:ascii="Times New Roman" w:eastAsia="宋体" w:hAnsi="Times New Roman" w:cs="Times New Roman" w:hint="eastAsia"/>
         </w:rPr>
+        <w:lastRenderedPageBreak/>
         <w:t>支持</w:t>
       </w:r>
       <w:r>
@@ -3284,7 +3315,6 @@
         <w:rPr>
           <w:rFonts w:ascii="Times New Roman" w:eastAsia="宋体" w:hAnsi="Times New Roman" w:cs="Times New Roman" w:hint="eastAsia"/>
         </w:rPr>
-        <w:lastRenderedPageBreak/>
         <w:t>修复</w:t>
       </w:r>
       <w:r>
@@ -4369,6 +4399,7 @@
         <w:rPr>
           <w:rFonts w:ascii="Times New Roman" w:eastAsia="宋体" w:hAnsi="Times New Roman" w:cs="Times New Roman" w:hint="eastAsia"/>
         </w:rPr>
+        <w:lastRenderedPageBreak/>
         <w:t>Lua</w:t>
       </w:r>
       <w:r>
@@ -4393,8 +4424,986 @@
         <w:rPr>
           <w:rFonts w:ascii="Times New Roman" w:eastAsia="宋体" w:hAnsi="Times New Roman" w:cs="Times New Roman" w:hint="eastAsia"/>
         </w:rPr>
+        <w:t>微调地图边界细蓝线的位置</w:t>
+      </w:r>
+    </w:p>
+    <w:p>
+      <w:pPr>
+        <w:pStyle w:val="a9"/>
+        <w:numPr>
+          <w:ilvl w:val="0"/>
+          <w:numId w:val="31"/>
+        </w:numPr>
+        <w:rPr>
+          <w:rFonts w:ascii="Times New Roman" w:eastAsia="宋体" w:hAnsi="Times New Roman" w:cs="Times New Roman"/>
+        </w:rPr>
+      </w:pPr>
+      <w:r>
+        <w:rPr>
+          <w:rFonts w:ascii="Times New Roman" w:eastAsia="宋体" w:hAnsi="Times New Roman" w:cs="Times New Roman" w:hint="eastAsia"/>
+        </w:rPr>
+        <w:t>修复了</w:t>
+      </w:r>
+      <w:r>
+        <w:rPr>
+          <w:rFonts w:ascii="Times New Roman" w:eastAsia="宋体" w:hAnsi="Times New Roman" w:cs="Times New Roman" w:hint="eastAsia"/>
+        </w:rPr>
+        <w:t>Vxl</w:t>
+      </w:r>
+      <w:r>
+        <w:rPr>
+          <w:rFonts w:ascii="Times New Roman" w:eastAsia="宋体" w:hAnsi="Times New Roman" w:cs="Times New Roman" w:hint="eastAsia"/>
+        </w:rPr>
+        <w:t>车辆</w:t>
+      </w:r>
+      <w:r>
+        <w:rPr>
+          <w:rFonts w:ascii="Times New Roman" w:eastAsia="宋体" w:hAnsi="Times New Roman" w:cs="Times New Roman" w:hint="eastAsia"/>
+        </w:rPr>
+        <w:t>Noshadow=yes</w:t>
+      </w:r>
+      <w:r>
+        <w:rPr>
+          <w:rFonts w:ascii="Times New Roman" w:eastAsia="宋体" w:hAnsi="Times New Roman" w:cs="Times New Roman" w:hint="eastAsia"/>
+        </w:rPr>
+        <w:t>时仍会显示阴影的</w:t>
+      </w:r>
+      <w:r>
+        <w:rPr>
+          <w:rFonts w:ascii="Times New Roman" w:eastAsia="宋体" w:hAnsi="Times New Roman" w:cs="Times New Roman" w:hint="eastAsia"/>
+        </w:rPr>
+        <w:t>bug</w:t>
+      </w:r>
+    </w:p>
+    <w:p>
+      <w:pPr>
+        <w:pStyle w:val="a9"/>
+        <w:numPr>
+          <w:ilvl w:val="0"/>
+          <w:numId w:val="31"/>
+        </w:numPr>
+        <w:rPr>
+          <w:rFonts w:ascii="Times New Roman" w:eastAsia="宋体" w:hAnsi="Times New Roman" w:cs="Times New Roman"/>
+        </w:rPr>
+      </w:pPr>
+      <w:r>
+        <w:rPr>
+          <w:rFonts w:ascii="Times New Roman" w:eastAsia="宋体" w:hAnsi="Times New Roman" w:cs="Times New Roman" w:hint="eastAsia"/>
+        </w:rPr>
+        <w:t>修复部分情况下绘制连接地形上升、下降段高度错误的</w:t>
+      </w:r>
+      <w:r>
+        <w:rPr>
+          <w:rFonts w:ascii="Times New Roman" w:eastAsia="宋体" w:hAnsi="Times New Roman" w:cs="Times New Roman" w:hint="eastAsia"/>
+        </w:rPr>
+        <w:t>bug</w:t>
+      </w:r>
+    </w:p>
+    <w:p>
+      <w:pPr>
+        <w:pStyle w:val="a9"/>
+        <w:numPr>
+          <w:ilvl w:val="0"/>
+          <w:numId w:val="31"/>
+        </w:numPr>
+        <w:rPr>
+          <w:rFonts w:ascii="Times New Roman" w:eastAsia="宋体" w:hAnsi="Times New Roman" w:cs="Times New Roman"/>
+        </w:rPr>
+      </w:pPr>
+      <w:r>
+        <w:rPr>
+          <w:rFonts w:ascii="Times New Roman" w:eastAsia="宋体" w:hAnsi="Times New Roman" w:cs="Times New Roman" w:hint="eastAsia"/>
+        </w:rPr>
+        <w:t>优化光照沙盒切换时的性能</w:t>
+      </w:r>
+    </w:p>
+    <w:p>
+      <w:pPr>
+        <w:pStyle w:val="a9"/>
+        <w:numPr>
+          <w:ilvl w:val="0"/>
+          <w:numId w:val="31"/>
+        </w:numPr>
+        <w:rPr>
+          <w:rFonts w:ascii="Times New Roman" w:eastAsia="宋体" w:hAnsi="Times New Roman" w:cs="Times New Roman"/>
+        </w:rPr>
+      </w:pPr>
+      <w:r>
+        <w:rPr>
+          <w:rFonts w:ascii="Times New Roman" w:eastAsia="宋体" w:hAnsi="Times New Roman" w:cs="Times New Roman" w:hint="eastAsia"/>
+        </w:rPr>
+        <w:t>新增</w:t>
+      </w:r>
+      <w:r>
+        <w:rPr>
+          <w:rFonts w:ascii="Times New Roman" w:eastAsia="宋体" w:hAnsi="Times New Roman" w:cs="Times New Roman" w:hint="eastAsia"/>
+        </w:rPr>
+        <w:t>LightingPreview</w:t>
+      </w:r>
+      <w:r>
+        <w:rPr>
+          <w:rFonts w:ascii="Times New Roman" w:eastAsia="宋体" w:hAnsi="Times New Roman" w:cs="Times New Roman" w:hint="eastAsia"/>
+        </w:rPr>
+        <w:t>.</w:t>
+      </w:r>
+      <w:r>
+        <w:rPr>
+          <w:rFonts w:ascii="Times New Roman" w:eastAsia="宋体" w:hAnsi="Times New Roman" w:cs="Times New Roman" w:hint="eastAsia"/>
+        </w:rPr>
+        <w:t>Tint</w:t>
+      </w:r>
+      <w:r>
+        <w:rPr>
+          <w:rFonts w:ascii="Times New Roman" w:eastAsia="宋体" w:hAnsi="Times New Roman" w:cs="Times New Roman" w:hint="eastAsia"/>
+        </w:rPr>
+        <w:t>TileSetBrowserView</w:t>
+      </w:r>
+      <w:r>
+        <w:rPr>
+          <w:rFonts w:ascii="Times New Roman" w:eastAsia="宋体" w:hAnsi="Times New Roman" w:cs="Times New Roman" w:hint="eastAsia"/>
+        </w:rPr>
+        <w:t>，控制是否按光照沙盒渲染地形浏览器图像</w:t>
+      </w:r>
+    </w:p>
+    <w:p>
+      <w:pPr>
+        <w:pStyle w:val="a9"/>
+        <w:numPr>
+          <w:ilvl w:val="0"/>
+          <w:numId w:val="31"/>
+        </w:numPr>
+        <w:rPr>
+          <w:rFonts w:ascii="Times New Roman" w:eastAsia="宋体" w:hAnsi="Times New Roman" w:cs="Times New Roman"/>
+        </w:rPr>
+      </w:pPr>
+      <w:r>
+        <w:rPr>
+          <w:rFonts w:ascii="Times New Roman" w:eastAsia="宋体" w:hAnsi="Times New Roman" w:cs="Times New Roman" w:hint="eastAsia"/>
+        </w:rPr>
+        <w:t>新增距离标尺，可以记录当前鼠标位置距离上次按下左键位置的距离，记录历史数量见</w:t>
+      </w:r>
+      <w:r>
+        <w:rPr>
+          <w:rFonts w:ascii="Times New Roman" w:eastAsia="宋体" w:hAnsi="Times New Roman" w:cs="Times New Roman" w:hint="eastAsia"/>
+        </w:rPr>
+        <w:t>DistanceRuler.Records</w:t>
+      </w:r>
+    </w:p>
+    <w:p>
+      <w:pPr>
+        <w:pStyle w:val="a9"/>
+        <w:numPr>
+          <w:ilvl w:val="0"/>
+          <w:numId w:val="31"/>
+        </w:numPr>
+        <w:rPr>
+          <w:rFonts w:ascii="Times New Roman" w:eastAsia="宋体" w:hAnsi="Times New Roman" w:cs="Times New Roman"/>
+        </w:rPr>
+      </w:pPr>
+      <w:r>
+        <w:rPr>
+          <w:rFonts w:ascii="Times New Roman" w:eastAsia="宋体" w:hAnsi="Times New Roman" w:cs="Times New Roman" w:hint="eastAsia"/>
+        </w:rPr>
+        <w:t>微调新建地图时可视边界数值</w:t>
+      </w:r>
+    </w:p>
+    <w:p>
+      <w:pPr>
+        <w:pStyle w:val="a9"/>
+        <w:numPr>
+          <w:ilvl w:val="0"/>
+          <w:numId w:val="31"/>
+        </w:numPr>
+        <w:rPr>
+          <w:rFonts w:ascii="Times New Roman" w:eastAsia="宋体" w:hAnsi="Times New Roman" w:cs="Times New Roman"/>
+        </w:rPr>
+      </w:pPr>
+      <w:r>
+        <w:rPr>
+          <w:rFonts w:ascii="Times New Roman" w:eastAsia="宋体" w:hAnsi="Times New Roman" w:cs="Times New Roman" w:hint="eastAsia"/>
+        </w:rPr>
+        <w:t>修复平坦地形工具无法平坦地图边缘斜坡的</w:t>
+      </w:r>
+      <w:r>
+        <w:rPr>
+          <w:rFonts w:ascii="Times New Roman" w:eastAsia="宋体" w:hAnsi="Times New Roman" w:cs="Times New Roman" w:hint="eastAsia"/>
+        </w:rPr>
+        <w:t>bug</w:t>
+      </w:r>
+    </w:p>
+    <w:p>
+      <w:pPr>
+        <w:pStyle w:val="a9"/>
+        <w:numPr>
+          <w:ilvl w:val="0"/>
+          <w:numId w:val="31"/>
+        </w:numPr>
+        <w:rPr>
+          <w:rFonts w:ascii="Times New Roman" w:eastAsia="宋体" w:hAnsi="Times New Roman" w:cs="Times New Roman"/>
+        </w:rPr>
+      </w:pPr>
+      <w:r>
+        <w:rPr>
+          <w:rFonts w:ascii="Times New Roman" w:eastAsia="宋体" w:hAnsi="Times New Roman" w:cs="Times New Roman" w:hint="eastAsia"/>
+        </w:rPr>
+        <w:t>绘制连接地形可以将鼠标移动到地图边界外，更方便靠近边界的绘制</w:t>
+      </w:r>
+    </w:p>
+    <w:p>
+      <w:pPr>
+        <w:pStyle w:val="a9"/>
+        <w:numPr>
+          <w:ilvl w:val="0"/>
+          <w:numId w:val="31"/>
+        </w:numPr>
+        <w:rPr>
+          <w:rFonts w:ascii="Times New Roman" w:eastAsia="宋体" w:hAnsi="Times New Roman" w:cs="Times New Roman"/>
+        </w:rPr>
+      </w:pPr>
+      <w:r>
+        <w:rPr>
+          <w:rFonts w:ascii="Times New Roman" w:eastAsia="宋体" w:hAnsi="Times New Roman" w:cs="Times New Roman" w:hint="eastAsia"/>
+        </w:rPr>
+        <w:t>优化</w:t>
+      </w:r>
+      <w:r>
+        <w:rPr>
+          <w:rFonts w:ascii="Times New Roman" w:eastAsia="宋体" w:hAnsi="Times New Roman" w:cs="Times New Roman" w:hint="eastAsia"/>
+        </w:rPr>
+        <w:t>IsoMapPack5</w:t>
+      </w:r>
+      <w:r>
+        <w:rPr>
+          <w:rFonts w:ascii="Times New Roman" w:eastAsia="宋体" w:hAnsi="Times New Roman" w:cs="Times New Roman" w:hint="eastAsia"/>
+        </w:rPr>
+        <w:t>压缩，减少地图体积，减少游戏内大地图地形异常的可能</w:t>
+      </w:r>
+    </w:p>
+    <w:p>
+      <w:pPr>
+        <w:pStyle w:val="a9"/>
+        <w:numPr>
+          <w:ilvl w:val="0"/>
+          <w:numId w:val="31"/>
+        </w:numPr>
+        <w:rPr>
+          <w:rFonts w:ascii="Times New Roman" w:eastAsia="宋体" w:hAnsi="Times New Roman" w:cs="Times New Roman"/>
+        </w:rPr>
+      </w:pPr>
+      <w:r>
+        <w:rPr>
+          <w:rFonts w:ascii="Times New Roman" w:eastAsia="宋体" w:hAnsi="Times New Roman" w:cs="Times New Roman" w:hint="eastAsia"/>
+        </w:rPr>
+        <w:t>修复调整地图大小后隧道位置错误的</w:t>
+      </w:r>
+      <w:r>
+        <w:rPr>
+          <w:rFonts w:ascii="Times New Roman" w:eastAsia="宋体" w:hAnsi="Times New Roman" w:cs="Times New Roman" w:hint="eastAsia"/>
+        </w:rPr>
+        <w:t>bug</w:t>
+      </w:r>
+    </w:p>
+    <w:p>
+      <w:pPr>
+        <w:pStyle w:val="a9"/>
+        <w:numPr>
+          <w:ilvl w:val="0"/>
+          <w:numId w:val="31"/>
+        </w:numPr>
+        <w:rPr>
+          <w:rFonts w:ascii="Times New Roman" w:eastAsia="宋体" w:hAnsi="Times New Roman" w:cs="Times New Roman"/>
+        </w:rPr>
+      </w:pPr>
+      <w:r>
+        <w:rPr>
+          <w:rFonts w:ascii="Times New Roman" w:eastAsia="宋体" w:hAnsi="Times New Roman" w:cs="Times New Roman" w:hint="eastAsia"/>
+        </w:rPr>
+        <w:t>修复了在开启输入法和部分情况下在地图界面按</w:t>
+      </w:r>
+      <w:r>
+        <w:rPr>
+          <w:rFonts w:ascii="Times New Roman" w:eastAsia="宋体" w:hAnsi="Times New Roman" w:cs="Times New Roman" w:hint="eastAsia"/>
+        </w:rPr>
+        <w:t>D</w:t>
+      </w:r>
+      <w:r>
+        <w:rPr>
+          <w:rFonts w:ascii="Times New Roman" w:eastAsia="宋体" w:hAnsi="Times New Roman" w:cs="Times New Roman" w:hint="eastAsia"/>
+        </w:rPr>
+        <w:t>、</w:t>
+      </w:r>
+      <w:r>
+        <w:rPr>
+          <w:rFonts w:ascii="Times New Roman" w:eastAsia="宋体" w:hAnsi="Times New Roman" w:cs="Times New Roman" w:hint="eastAsia"/>
+        </w:rPr>
+        <w:t>[</w:t>
+      </w:r>
+      <w:r>
+        <w:rPr>
+          <w:rFonts w:ascii="Times New Roman" w:eastAsia="宋体" w:hAnsi="Times New Roman" w:cs="Times New Roman" w:hint="eastAsia"/>
+        </w:rPr>
+        <w:t>、</w:t>
+      </w:r>
+      <w:r>
+        <w:rPr>
+          <w:rFonts w:ascii="Times New Roman" w:eastAsia="宋体" w:hAnsi="Times New Roman" w:cs="Times New Roman" w:hint="eastAsia"/>
+        </w:rPr>
+        <w:t>]</w:t>
+      </w:r>
+      <w:r>
+        <w:rPr>
+          <w:rFonts w:ascii="Times New Roman" w:eastAsia="宋体" w:hAnsi="Times New Roman" w:cs="Times New Roman" w:hint="eastAsia"/>
+        </w:rPr>
+        <w:t>键无效的</w:t>
+      </w:r>
+      <w:r>
+        <w:rPr>
+          <w:rFonts w:ascii="Times New Roman" w:eastAsia="宋体" w:hAnsi="Times New Roman" w:cs="Times New Roman" w:hint="eastAsia"/>
+        </w:rPr>
+        <w:t>bug</w:t>
+      </w:r>
+    </w:p>
+    <w:p>
+      <w:pPr>
+        <w:pStyle w:val="a9"/>
+        <w:numPr>
+          <w:ilvl w:val="0"/>
+          <w:numId w:val="31"/>
+        </w:numPr>
+        <w:rPr>
+          <w:rFonts w:ascii="Times New Roman" w:eastAsia="宋体" w:hAnsi="Times New Roman" w:cs="Times New Roman"/>
+        </w:rPr>
+      </w:pPr>
+      <w:r>
+        <w:rPr>
+          <w:rFonts w:ascii="Times New Roman" w:eastAsia="宋体" w:hAnsi="Times New Roman" w:cs="Times New Roman" w:hint="eastAsia"/>
+        </w:rPr>
+        <w:t>修复了新城市下使用绘制悬崖后部工具时，按</w:t>
+      </w:r>
+      <w:r>
+        <w:rPr>
+          <w:rFonts w:ascii="Times New Roman" w:eastAsia="宋体" w:hAnsi="Times New Roman" w:cs="Times New Roman" w:hint="eastAsia"/>
+        </w:rPr>
+        <w:t>A</w:t>
+      </w:r>
+      <w:r>
+        <w:rPr>
+          <w:rFonts w:ascii="Times New Roman" w:eastAsia="宋体" w:hAnsi="Times New Roman" w:cs="Times New Roman" w:hint="eastAsia"/>
+        </w:rPr>
+        <w:t>键无法切换悬崖类型的</w:t>
+      </w:r>
+      <w:r>
+        <w:rPr>
+          <w:rFonts w:ascii="Times New Roman" w:eastAsia="宋体" w:hAnsi="Times New Roman" w:cs="Times New Roman" w:hint="eastAsia"/>
+        </w:rPr>
+        <w:t>bug</w:t>
+      </w:r>
+    </w:p>
+    <w:p>
+      <w:pPr>
+        <w:pStyle w:val="a9"/>
+        <w:numPr>
+          <w:ilvl w:val="0"/>
+          <w:numId w:val="31"/>
+        </w:numPr>
+        <w:rPr>
+          <w:rFonts w:ascii="Times New Roman" w:eastAsia="宋体" w:hAnsi="Times New Roman" w:cs="Times New Roman"/>
+        </w:rPr>
+      </w:pPr>
+      <w:r>
+        <w:rPr>
+          <w:rFonts w:ascii="Times New Roman" w:eastAsia="宋体" w:hAnsi="Times New Roman" w:cs="Times New Roman" w:hint="eastAsia"/>
+        </w:rPr>
+        <w:t>增强绘制悬崖工具，可以在不同地图类型的</w:t>
+      </w:r>
+      <w:r>
+        <w:rPr>
+          <w:rFonts w:ascii="Times New Roman" w:eastAsia="宋体" w:hAnsi="Times New Roman" w:cs="Times New Roman" w:hint="eastAsia"/>
+        </w:rPr>
+        <w:t>[TheaterInfo]</w:t>
+      </w:r>
+      <w:r>
+        <w:rPr>
+          <w:rFonts w:ascii="Times New Roman" w:eastAsia="宋体" w:hAnsi="Times New Roman" w:cs="Times New Roman" w:hint="eastAsia"/>
+        </w:rPr>
+        <w:t>（如</w:t>
+      </w:r>
+      <w:r>
+        <w:rPr>
+          <w:rFonts w:ascii="Times New Roman" w:eastAsia="宋体" w:hAnsi="Times New Roman" w:cs="Times New Roman" w:hint="eastAsia"/>
+        </w:rPr>
+        <w:t>[SnowInfo]</w:t>
+      </w:r>
+      <w:r>
+        <w:rPr>
+          <w:rFonts w:ascii="Times New Roman" w:eastAsia="宋体" w:hAnsi="Times New Roman" w:cs="Times New Roman" w:hint="eastAsia"/>
+        </w:rPr>
+        <w:t>）中填写</w:t>
+      </w:r>
+      <w:r>
+        <w:rPr>
+          <w:rFonts w:ascii="Times New Roman" w:eastAsia="宋体" w:hAnsi="Times New Roman" w:cs="Times New Roman" w:hint="eastAsia"/>
+        </w:rPr>
+        <w:t>Cliffs2</w:t>
+      </w:r>
+      <w:r>
+        <w:rPr>
+          <w:rFonts w:ascii="Times New Roman" w:eastAsia="宋体" w:hAnsi="Times New Roman" w:cs="Times New Roman" w:hint="eastAsia"/>
+        </w:rPr>
+        <w:t>、</w:t>
+      </w:r>
+      <w:r>
+        <w:rPr>
+          <w:rFonts w:ascii="Times New Roman" w:eastAsia="宋体" w:hAnsi="Times New Roman" w:cs="Times New Roman" w:hint="eastAsia"/>
+        </w:rPr>
+        <w:t>CliffsWater2</w:t>
+      </w:r>
+      <w:r>
+        <w:rPr>
+          <w:rFonts w:ascii="Times New Roman" w:eastAsia="宋体" w:hAnsi="Times New Roman" w:cs="Times New Roman" w:hint="eastAsia"/>
+        </w:rPr>
+        <w:t>以支持悬崖类型切换；在存在月球悬崖时，支持绘制月球悬崖</w:t>
+      </w:r>
+    </w:p>
+    <w:p>
+      <w:pPr>
+        <w:pStyle w:val="a9"/>
+        <w:numPr>
+          <w:ilvl w:val="0"/>
+          <w:numId w:val="31"/>
+        </w:numPr>
+        <w:rPr>
+          <w:rFonts w:ascii="Times New Roman" w:eastAsia="宋体" w:hAnsi="Times New Roman" w:cs="Times New Roman"/>
+        </w:rPr>
+      </w:pPr>
+      <w:r>
+        <w:rPr>
+          <w:rFonts w:ascii="Times New Roman" w:eastAsia="宋体" w:hAnsi="Times New Roman" w:cs="Times New Roman" w:hint="eastAsia"/>
+        </w:rPr>
+        <w:t>支持</w:t>
+      </w:r>
+      <w:r>
+        <w:rPr>
+          <w:rFonts w:ascii="Times New Roman" w:eastAsia="宋体" w:hAnsi="Times New Roman" w:cs="Times New Roman" w:hint="eastAsia"/>
+        </w:rPr>
+        <w:t>32</w:t>
+      </w:r>
+      <w:r>
+        <w:rPr>
+          <w:rFonts w:ascii="Times New Roman" w:eastAsia="宋体" w:hAnsi="Times New Roman" w:cs="Times New Roman" w:hint="eastAsia"/>
+        </w:rPr>
+        <w:t>向面向</w:t>
+      </w:r>
+      <w:r>
+        <w:rPr>
+          <w:rFonts w:ascii="Times New Roman" w:eastAsia="宋体" w:hAnsi="Times New Roman" w:cs="Times New Roman" w:hint="eastAsia"/>
+        </w:rPr>
+        <w:t>与拖拽</w:t>
+      </w:r>
+      <w:r>
+        <w:rPr>
+          <w:rFonts w:ascii="Times New Roman" w:eastAsia="宋体" w:hAnsi="Times New Roman" w:cs="Times New Roman" w:hint="eastAsia"/>
+        </w:rPr>
+        <w:t>，详见</w:t>
+      </w:r>
+      <w:r>
+        <w:rPr>
+          <w:rFonts w:ascii="Times New Roman" w:eastAsia="宋体" w:hAnsi="Times New Roman" w:cs="Times New Roman" w:hint="eastAsia"/>
+        </w:rPr>
+        <w:t>ExtFacings</w:t>
+      </w:r>
+      <w:r>
+        <w:rPr>
+          <w:rFonts w:ascii="Times New Roman" w:eastAsia="宋体" w:hAnsi="Times New Roman" w:cs="Times New Roman" w:hint="eastAsia"/>
+        </w:rPr>
+        <w:t>与</w:t>
+      </w:r>
+      <w:r>
+        <w:rPr>
+          <w:rFonts w:ascii="Times New Roman" w:eastAsia="宋体" w:hAnsi="Times New Roman" w:cs="Times New Roman" w:hint="eastAsia"/>
+        </w:rPr>
+        <w:t>ExtFacings.Drag</w:t>
+      </w:r>
+    </w:p>
+    <w:p>
+      <w:pPr>
+        <w:pStyle w:val="a9"/>
+        <w:numPr>
+          <w:ilvl w:val="0"/>
+          <w:numId w:val="31"/>
+        </w:numPr>
+        <w:rPr>
+          <w:rFonts w:ascii="Times New Roman" w:eastAsia="宋体" w:hAnsi="Times New Roman" w:cs="Times New Roman"/>
+        </w:rPr>
+      </w:pPr>
+      <w:r>
+        <w:rPr>
+          <w:rFonts w:ascii="Times New Roman" w:eastAsia="宋体" w:hAnsi="Times New Roman" w:cs="Times New Roman" w:hint="eastAsia"/>
+        </w:rPr>
+        <w:t>重写部分字符串类型，优化字符串加载稳定性</w:t>
+      </w:r>
+    </w:p>
+    <w:p>
+      <w:pPr>
+        <w:pStyle w:val="a9"/>
+        <w:numPr>
+          <w:ilvl w:val="0"/>
+          <w:numId w:val="31"/>
+        </w:numPr>
+        <w:rPr>
+          <w:rFonts w:ascii="Times New Roman" w:eastAsia="宋体" w:hAnsi="Times New Roman" w:cs="Times New Roman"/>
+        </w:rPr>
+      </w:pPr>
+      <w:r>
+        <w:rPr>
+          <w:rFonts w:ascii="Times New Roman" w:eastAsia="宋体" w:hAnsi="Times New Roman" w:cs="Times New Roman" w:hint="eastAsia"/>
+        </w:rPr>
+        <w:t>优化抬升</w:t>
+      </w:r>
+      <w:r>
+        <w:rPr>
+          <w:rFonts w:ascii="Times New Roman" w:eastAsia="宋体" w:hAnsi="Times New Roman" w:cs="Times New Roman" w:hint="eastAsia"/>
+        </w:rPr>
+        <w:t>/</w:t>
+      </w:r>
+      <w:r>
+        <w:rPr>
+          <w:rFonts w:ascii="Times New Roman" w:eastAsia="宋体" w:hAnsi="Times New Roman" w:cs="Times New Roman" w:hint="eastAsia"/>
+        </w:rPr>
+        <w:t>降低地表算法，不会出现异常的大范围变动</w:t>
+      </w:r>
+    </w:p>
+    <w:p>
+      <w:pPr>
+        <w:pStyle w:val="a9"/>
+        <w:numPr>
+          <w:ilvl w:val="0"/>
+          <w:numId w:val="31"/>
+        </w:numPr>
+        <w:rPr>
+          <w:rFonts w:ascii="Times New Roman" w:eastAsia="宋体" w:hAnsi="Times New Roman" w:cs="Times New Roman"/>
+        </w:rPr>
+      </w:pPr>
+      <w:r>
+        <w:rPr>
+          <w:rFonts w:ascii="Times New Roman" w:eastAsia="宋体" w:hAnsi="Times New Roman" w:cs="Times New Roman" w:hint="eastAsia"/>
+        </w:rPr>
+        <w:t>FA2sp.log</w:t>
+      </w:r>
+      <w:r>
+        <w:rPr>
+          <w:rFonts w:ascii="Times New Roman" w:eastAsia="宋体" w:hAnsi="Times New Roman" w:cs="Times New Roman" w:hint="eastAsia"/>
+        </w:rPr>
+        <w:t>使用</w:t>
+      </w:r>
+      <w:r>
+        <w:rPr>
+          <w:rFonts w:ascii="Times New Roman" w:eastAsia="宋体" w:hAnsi="Times New Roman" w:cs="Times New Roman" w:hint="eastAsia"/>
+        </w:rPr>
+        <w:t>UTF8</w:t>
+      </w:r>
+      <w:r>
+        <w:rPr>
+          <w:rFonts w:ascii="Times New Roman" w:eastAsia="宋体" w:hAnsi="Times New Roman" w:cs="Times New Roman" w:hint="eastAsia"/>
+        </w:rPr>
+        <w:t>编码</w:t>
+      </w:r>
+    </w:p>
+    <w:p>
+      <w:pPr>
+        <w:pStyle w:val="a9"/>
+        <w:numPr>
+          <w:ilvl w:val="0"/>
+          <w:numId w:val="31"/>
+        </w:numPr>
+        <w:rPr>
+          <w:rFonts w:ascii="Times New Roman" w:eastAsia="宋体" w:hAnsi="Times New Roman" w:cs="Times New Roman"/>
+        </w:rPr>
+      </w:pPr>
+      <w:r>
+        <w:rPr>
+          <w:rFonts w:ascii="Times New Roman" w:eastAsia="宋体" w:hAnsi="Times New Roman" w:cs="Times New Roman" w:hint="eastAsia"/>
+        </w:rPr>
+        <w:t>保存地图时可以维持已有的</w:t>
+      </w:r>
+      <w:r>
+        <w:rPr>
+          <w:rFonts w:ascii="Times New Roman" w:eastAsia="宋体" w:hAnsi="Times New Roman" w:cs="Times New Roman" w:hint="eastAsia"/>
+        </w:rPr>
+        <w:t>ini</w:t>
+      </w:r>
+      <w:r>
+        <w:rPr>
+          <w:rFonts w:ascii="Times New Roman" w:eastAsia="宋体" w:hAnsi="Times New Roman" w:cs="Times New Roman" w:hint="eastAsia"/>
+        </w:rPr>
+        <w:t>小节顺序，详见</w:t>
+      </w:r>
+      <w:r>
+        <w:rPr>
+          <w:rFonts w:ascii="Times New Roman" w:eastAsia="宋体" w:hAnsi="Times New Roman" w:cs="Times New Roman" w:hint="eastAsia"/>
+        </w:rPr>
+        <w:t>SaveMap.PreserveINISorting</w:t>
+      </w:r>
+    </w:p>
+    <w:p>
+      <w:pPr>
+        <w:pStyle w:val="a9"/>
+        <w:numPr>
+          <w:ilvl w:val="0"/>
+          <w:numId w:val="31"/>
+        </w:numPr>
+        <w:rPr>
+          <w:rFonts w:ascii="Times New Roman" w:eastAsia="宋体" w:hAnsi="Times New Roman" w:cs="Times New Roman"/>
+        </w:rPr>
+      </w:pPr>
+      <w:r>
+        <w:rPr>
+          <w:rFonts w:ascii="Times New Roman" w:eastAsia="宋体" w:hAnsi="Times New Roman" w:cs="Times New Roman" w:hint="eastAsia"/>
+        </w:rPr>
+        <w:t>重写撤销重做系统，所有撤销动作均支持完整重做</w:t>
+      </w:r>
+    </w:p>
+    <w:p>
+      <w:pPr>
+        <w:pStyle w:val="a9"/>
+        <w:numPr>
+          <w:ilvl w:val="0"/>
+          <w:numId w:val="31"/>
+        </w:numPr>
+        <w:rPr>
+          <w:rFonts w:ascii="Times New Roman" w:eastAsia="宋体" w:hAnsi="Times New Roman" w:cs="Times New Roman"/>
+        </w:rPr>
+      </w:pPr>
+      <w:r>
+        <w:rPr>
+          <w:rFonts w:ascii="Times New Roman" w:eastAsia="宋体" w:hAnsi="Times New Roman" w:cs="Times New Roman" w:hint="eastAsia"/>
+        </w:rPr>
+        <w:t>撤销重做系统能够记录游戏对象的修改历史，详见</w:t>
+      </w:r>
+      <w:r>
+        <w:rPr>
+          <w:rFonts w:ascii="Times New Roman" w:eastAsia="宋体" w:hAnsi="Times New Roman" w:cs="Times New Roman" w:hint="eastAsia"/>
+        </w:rPr>
+        <w:t>UndoRedo.RecordObjects</w:t>
+      </w:r>
+    </w:p>
+    <w:p>
+      <w:pPr>
+        <w:pStyle w:val="a9"/>
+        <w:numPr>
+          <w:ilvl w:val="0"/>
+          <w:numId w:val="31"/>
+        </w:numPr>
+        <w:rPr>
+          <w:rFonts w:ascii="Times New Roman" w:eastAsia="宋体" w:hAnsi="Times New Roman" w:cs="Times New Roman"/>
+        </w:rPr>
+      </w:pPr>
+      <w:r>
+        <w:rPr>
+          <w:rFonts w:ascii="Times New Roman" w:eastAsia="宋体" w:hAnsi="Times New Roman" w:cs="Times New Roman" w:hint="eastAsia"/>
+        </w:rPr>
+        <w:t>支持设置</w:t>
+      </w:r>
+      <w:r>
+        <w:rPr>
+          <w:rFonts w:ascii="Times New Roman" w:eastAsia="宋体" w:hAnsi="Times New Roman" w:cs="Times New Roman" w:hint="eastAsia"/>
+        </w:rPr>
+        <w:t>RubblePalette</w:t>
+      </w:r>
+      <w:r>
+        <w:rPr>
+          <w:rFonts w:ascii="Times New Roman" w:eastAsia="宋体" w:hAnsi="Times New Roman" w:cs="Times New Roman" w:hint="eastAsia"/>
+        </w:rPr>
+        <w:t>=</w:t>
+      </w:r>
+      <w:r>
+        <w:rPr>
+          <w:rFonts w:ascii="Times New Roman" w:eastAsia="宋体" w:hAnsi="Times New Roman" w:cs="Times New Roman" w:hint="eastAsia"/>
+        </w:rPr>
+        <w:t>指定建筑废墟色盘</w:t>
+      </w:r>
+    </w:p>
+    <w:p>
+      <w:pPr>
+        <w:pStyle w:val="a9"/>
+        <w:numPr>
+          <w:ilvl w:val="0"/>
+          <w:numId w:val="31"/>
+        </w:numPr>
+        <w:rPr>
+          <w:rFonts w:ascii="Times New Roman" w:eastAsia="宋体" w:hAnsi="Times New Roman" w:cs="Times New Roman"/>
+        </w:rPr>
+      </w:pPr>
+      <w:r>
+        <w:rPr>
+          <w:rFonts w:ascii="Times New Roman" w:eastAsia="宋体" w:hAnsi="Times New Roman" w:cs="Times New Roman" w:hint="eastAsia"/>
+        </w:rPr>
+        <w:t>提升稳定性</w:t>
+      </w:r>
+    </w:p>
+    <w:p>
+      <w:pPr>
+        <w:pStyle w:val="a9"/>
+        <w:numPr>
+          <w:ilvl w:val="0"/>
+          <w:numId w:val="31"/>
+        </w:numPr>
+        <w:rPr>
+          <w:rFonts w:ascii="Times New Roman" w:eastAsia="宋体" w:hAnsi="Times New Roman" w:cs="Times New Roman"/>
+        </w:rPr>
+      </w:pPr>
+      <w:r>
+        <w:rPr>
+          <w:rFonts w:ascii="Times New Roman" w:eastAsia="宋体" w:hAnsi="Times New Roman" w:cs="Times New Roman" w:hint="eastAsia"/>
+        </w:rPr>
+        <w:t>优化素材图像内存占用</w:t>
+      </w:r>
+    </w:p>
+    <w:p>
+      <w:pPr>
+        <w:pStyle w:val="a9"/>
+        <w:numPr>
+          <w:ilvl w:val="0"/>
+          <w:numId w:val="31"/>
+        </w:numPr>
+        <w:rPr>
+          <w:rFonts w:ascii="Times New Roman" w:eastAsia="宋体" w:hAnsi="Times New Roman" w:cs="Times New Roman"/>
+        </w:rPr>
+      </w:pPr>
+      <w:r>
+        <w:rPr>
+          <w:rFonts w:ascii="Times New Roman" w:eastAsia="宋体" w:hAnsi="Times New Roman" w:cs="Times New Roman" w:hint="eastAsia"/>
+        </w:rPr>
+        <w:t>重写</w:t>
+      </w:r>
+      <w:r>
+        <w:rPr>
+          <w:rFonts w:ascii="Times New Roman" w:eastAsia="宋体" w:hAnsi="Times New Roman" w:cs="Times New Roman" w:hint="eastAsia"/>
+        </w:rPr>
+        <w:t>mix</w:t>
+      </w:r>
+      <w:r>
+        <w:rPr>
+          <w:rFonts w:ascii="Times New Roman" w:eastAsia="宋体" w:hAnsi="Times New Roman" w:cs="Times New Roman" w:hint="eastAsia"/>
+        </w:rPr>
+        <w:t>加载逻辑，修复加载中的内存泄漏</w:t>
+      </w:r>
+      <w:r>
+        <w:rPr>
+          <w:rFonts w:ascii="Times New Roman" w:eastAsia="宋体" w:hAnsi="Times New Roman" w:cs="Times New Roman" w:hint="eastAsia"/>
+        </w:rPr>
+        <w:t>，详见</w:t>
+      </w:r>
+      <w:r>
+        <w:rPr>
+          <w:rFonts w:ascii="Times New Roman" w:eastAsia="宋体" w:hAnsi="Times New Roman" w:cs="Times New Roman" w:hint="eastAsia"/>
+        </w:rPr>
+        <w:t>ExtMixLoader</w:t>
+      </w:r>
+    </w:p>
+    <w:p>
+      <w:pPr>
+        <w:pStyle w:val="a9"/>
+        <w:numPr>
+          <w:ilvl w:val="0"/>
+          <w:numId w:val="31"/>
+        </w:numPr>
+        <w:rPr>
+          <w:rFonts w:ascii="Times New Roman" w:eastAsia="宋体" w:hAnsi="Times New Roman" w:cs="Times New Roman"/>
+        </w:rPr>
+      </w:pPr>
+      <w:r>
+        <w:rPr>
+          <w:rFonts w:ascii="Times New Roman" w:eastAsia="宋体" w:hAnsi="Times New Roman" w:cs="Times New Roman" w:hint="eastAsia"/>
+        </w:rPr>
+        <w:t>新增</w:t>
+      </w:r>
+      <w:r>
+        <w:rPr>
+          <w:rFonts w:ascii="Times New Roman" w:eastAsia="宋体" w:hAnsi="Times New Roman" w:cs="Times New Roman" w:hint="eastAsia"/>
+        </w:rPr>
+        <w:t>DDrawScalingBilinear.OnlyShrink</w:t>
+      </w:r>
+      <w:r>
+        <w:rPr>
+          <w:rFonts w:ascii="Times New Roman" w:eastAsia="宋体" w:hAnsi="Times New Roman" w:cs="Times New Roman" w:hint="eastAsia"/>
+        </w:rPr>
+        <w:t>，支持仅在缩小时使用双线性插值，放大时硬边缘放大</w:t>
+      </w:r>
+    </w:p>
+    <w:p>
+      <w:pPr>
+        <w:pStyle w:val="a9"/>
+        <w:numPr>
+          <w:ilvl w:val="0"/>
+          <w:numId w:val="31"/>
+        </w:numPr>
+        <w:rPr>
+          <w:rFonts w:ascii="Times New Roman" w:eastAsia="宋体" w:hAnsi="Times New Roman" w:cs="Times New Roman"/>
+        </w:rPr>
+      </w:pPr>
+      <w:r>
+        <w:rPr>
+          <w:rFonts w:ascii="Times New Roman" w:eastAsia="宋体" w:hAnsi="Times New Roman" w:cs="Times New Roman" w:hint="eastAsia"/>
+        </w:rPr>
+        <w:t>优化绘图性能</w:t>
+      </w:r>
+    </w:p>
+    <w:p>
+      <w:pPr>
+        <w:pStyle w:val="a9"/>
+        <w:numPr>
+          <w:ilvl w:val="0"/>
+          <w:numId w:val="31"/>
+        </w:numPr>
+        <w:rPr>
+          <w:rFonts w:ascii="Times New Roman" w:eastAsia="宋体" w:hAnsi="Times New Roman" w:cs="Times New Roman"/>
+        </w:rPr>
+      </w:pPr>
+      <w:r>
+        <w:rPr>
+          <w:rFonts w:ascii="Times New Roman" w:eastAsia="宋体" w:hAnsi="Times New Roman" w:cs="Times New Roman" w:hint="eastAsia"/>
+        </w:rPr>
+        <w:t>重写</w:t>
+      </w:r>
+      <w:r>
+        <w:rPr>
+          <w:rFonts w:ascii="Times New Roman" w:eastAsia="宋体" w:hAnsi="Times New Roman" w:cs="Times New Roman" w:hint="eastAsia"/>
+        </w:rPr>
+        <w:t>ini</w:t>
+      </w:r>
+      <w:r>
+        <w:rPr>
+          <w:rFonts w:ascii="Times New Roman" w:eastAsia="宋体" w:hAnsi="Times New Roman" w:cs="Times New Roman" w:hint="eastAsia"/>
+        </w:rPr>
+        <w:t>加载逻辑，加载</w:t>
+      </w:r>
+      <w:r>
+        <w:rPr>
+          <w:rFonts w:ascii="Times New Roman" w:eastAsia="宋体" w:hAnsi="Times New Roman" w:cs="Times New Roman" w:hint="eastAsia"/>
+        </w:rPr>
+        <w:t>ini</w:t>
+      </w:r>
+      <w:r>
+        <w:rPr>
+          <w:rFonts w:ascii="Times New Roman" w:eastAsia="宋体" w:hAnsi="Times New Roman" w:cs="Times New Roman" w:hint="eastAsia"/>
+        </w:rPr>
+        <w:t>不会再释放至游戏目录，新建国家等操作可以即时生效</w:t>
+      </w:r>
+    </w:p>
+    <w:p>
+      <w:pPr>
+        <w:pStyle w:val="a9"/>
+        <w:numPr>
+          <w:ilvl w:val="0"/>
+          <w:numId w:val="31"/>
+        </w:numPr>
+        <w:rPr>
+          <w:rFonts w:ascii="Times New Roman" w:eastAsia="宋体" w:hAnsi="Times New Roman" w:cs="Times New Roman"/>
+        </w:rPr>
+      </w:pPr>
+      <w:r>
+        <w:rPr>
+          <w:rFonts w:ascii="Times New Roman" w:eastAsia="宋体" w:hAnsi="Times New Roman" w:cs="Times New Roman" w:hint="eastAsia"/>
+        </w:rPr>
+        <w:t>ini [#include]</w:t>
+      </w:r>
+      <w:r>
+        <w:rPr>
+          <w:rFonts w:ascii="Times New Roman" w:eastAsia="宋体" w:hAnsi="Times New Roman" w:cs="Times New Roman" w:hint="eastAsia"/>
+        </w:rPr>
+        <w:t>逻辑现遵循</w:t>
+      </w:r>
+      <w:r>
+        <w:rPr>
+          <w:rFonts w:ascii="Times New Roman" w:eastAsia="宋体" w:hAnsi="Times New Roman" w:cs="Times New Roman" w:hint="eastAsia"/>
+        </w:rPr>
+        <w:t>ares</w:t>
+      </w:r>
+      <w:r>
+        <w:rPr>
+          <w:rFonts w:ascii="Times New Roman" w:eastAsia="宋体" w:hAnsi="Times New Roman" w:cs="Times New Roman" w:hint="eastAsia"/>
+        </w:rPr>
+        <w:t>规则，为广度优先遍历而非深度优先遍历</w:t>
+      </w:r>
+    </w:p>
+    <w:p>
+      <w:pPr>
+        <w:pStyle w:val="a9"/>
+        <w:numPr>
+          <w:ilvl w:val="0"/>
+          <w:numId w:val="31"/>
+        </w:numPr>
+        <w:rPr>
+          <w:rFonts w:ascii="Times New Roman" w:eastAsia="宋体" w:hAnsi="Times New Roman" w:cs="Times New Roman"/>
+        </w:rPr>
+      </w:pPr>
+      <w:r>
+        <w:rPr>
+          <w:rFonts w:ascii="Times New Roman" w:eastAsia="宋体" w:hAnsi="Times New Roman" w:cs="Times New Roman" w:hint="eastAsia"/>
+        </w:rPr>
+        <w:t>修复了触发编辑器的参数在部分情况下没有正确刷新的</w:t>
+      </w:r>
+      <w:r>
+        <w:rPr>
+          <w:rFonts w:ascii="Times New Roman" w:eastAsia="宋体" w:hAnsi="Times New Roman" w:cs="Times New Roman" w:hint="eastAsia"/>
+        </w:rPr>
+        <w:t>bug</w:t>
+      </w:r>
+    </w:p>
+    <w:p>
+      <w:pPr>
+        <w:pStyle w:val="a9"/>
+        <w:numPr>
+          <w:ilvl w:val="0"/>
+          <w:numId w:val="31"/>
+        </w:numPr>
+        <w:rPr>
+          <w:rFonts w:ascii="Times New Roman" w:eastAsia="宋体" w:hAnsi="Times New Roman" w:cs="Times New Roman"/>
+        </w:rPr>
+      </w:pPr>
+      <w:r>
+        <w:rPr>
+          <w:rFonts w:ascii="Times New Roman" w:eastAsia="宋体" w:hAnsi="Times New Roman" w:cs="Times New Roman" w:hint="eastAsia"/>
+        </w:rPr>
+        <w:t>支持拖拽面向的实时预览，详见</w:t>
+      </w:r>
+      <w:r>
+        <w:rPr>
+          <w:rFonts w:ascii="Times New Roman" w:eastAsia="宋体" w:hAnsi="Times New Roman" w:cs="Times New Roman" w:hint="eastAsia"/>
+        </w:rPr>
+        <w:t>ExtFacings.DragPreview</w:t>
+      </w:r>
+    </w:p>
+    <w:p>
+      <w:pPr>
+        <w:pStyle w:val="a9"/>
+        <w:numPr>
+          <w:ilvl w:val="0"/>
+          <w:numId w:val="31"/>
+        </w:numPr>
+        <w:rPr>
+          <w:rFonts w:ascii="Times New Roman" w:eastAsia="宋体" w:hAnsi="Times New Roman" w:cs="Times New Roman"/>
+        </w:rPr>
+      </w:pPr>
+      <w:r>
+        <w:rPr>
+          <w:rFonts w:ascii="Times New Roman" w:eastAsia="宋体" w:hAnsi="Times New Roman" w:cs="Times New Roman" w:hint="eastAsia"/>
+        </w:rPr>
         <w:lastRenderedPageBreak/>
-        <w:t>微调地图边界细蓝线的位置</w:t>
+        <w:t>支持</w:t>
+      </w:r>
+      <w:r>
+        <w:rPr>
+          <w:rFonts w:ascii="Times New Roman" w:eastAsia="宋体" w:hAnsi="Times New Roman" w:cs="Times New Roman" w:hint="eastAsia"/>
+        </w:rPr>
+        <w:t>3x3REFINERY</w:t>
+      </w:r>
+      <w:r>
+        <w:rPr>
+          <w:rFonts w:ascii="Times New Roman" w:eastAsia="宋体" w:hAnsi="Times New Roman" w:cs="Times New Roman" w:hint="eastAsia"/>
+        </w:rPr>
+        <w:t>建筑格子的正确显示</w:t>
       </w:r>
     </w:p>
     <w:p>
@@ -4412,985 +5421,6 @@
         <w:rPr>
           <w:rFonts w:ascii="Times New Roman" w:eastAsia="宋体" w:hAnsi="Times New Roman" w:cs="Times New Roman" w:hint="eastAsia"/>
         </w:rPr>
-        <w:t>修复了</w:t>
-      </w:r>
-      <w:r>
-        <w:rPr>
-          <w:rFonts w:ascii="Times New Roman" w:eastAsia="宋体" w:hAnsi="Times New Roman" w:cs="Times New Roman" w:hint="eastAsia"/>
-        </w:rPr>
-        <w:t>Vxl</w:t>
-      </w:r>
-      <w:r>
-        <w:rPr>
-          <w:rFonts w:ascii="Times New Roman" w:eastAsia="宋体" w:hAnsi="Times New Roman" w:cs="Times New Roman" w:hint="eastAsia"/>
-        </w:rPr>
-        <w:t>车辆</w:t>
-      </w:r>
-      <w:r>
-        <w:rPr>
-          <w:rFonts w:ascii="Times New Roman" w:eastAsia="宋体" w:hAnsi="Times New Roman" w:cs="Times New Roman" w:hint="eastAsia"/>
-        </w:rPr>
-        <w:t>Noshadow=yes</w:t>
-      </w:r>
-      <w:r>
-        <w:rPr>
-          <w:rFonts w:ascii="Times New Roman" w:eastAsia="宋体" w:hAnsi="Times New Roman" w:cs="Times New Roman" w:hint="eastAsia"/>
-        </w:rPr>
-        <w:t>时仍会显示阴影的</w:t>
-      </w:r>
-      <w:r>
-        <w:rPr>
-          <w:rFonts w:ascii="Times New Roman" w:eastAsia="宋体" w:hAnsi="Times New Roman" w:cs="Times New Roman" w:hint="eastAsia"/>
-        </w:rPr>
-        <w:t>bug</w:t>
-      </w:r>
-    </w:p>
-    <w:p>
-      <w:pPr>
-        <w:pStyle w:val="a9"/>
-        <w:numPr>
-          <w:ilvl w:val="0"/>
-          <w:numId w:val="31"/>
-        </w:numPr>
-        <w:rPr>
-          <w:rFonts w:ascii="Times New Roman" w:eastAsia="宋体" w:hAnsi="Times New Roman" w:cs="Times New Roman"/>
-        </w:rPr>
-      </w:pPr>
-      <w:r>
-        <w:rPr>
-          <w:rFonts w:ascii="Times New Roman" w:eastAsia="宋体" w:hAnsi="Times New Roman" w:cs="Times New Roman" w:hint="eastAsia"/>
-        </w:rPr>
-        <w:t>修复部分情况下绘制连接地形上升、下降段高度错误的</w:t>
-      </w:r>
-      <w:r>
-        <w:rPr>
-          <w:rFonts w:ascii="Times New Roman" w:eastAsia="宋体" w:hAnsi="Times New Roman" w:cs="Times New Roman" w:hint="eastAsia"/>
-        </w:rPr>
-        <w:t>bug</w:t>
-      </w:r>
-    </w:p>
-    <w:p>
-      <w:pPr>
-        <w:pStyle w:val="a9"/>
-        <w:numPr>
-          <w:ilvl w:val="0"/>
-          <w:numId w:val="31"/>
-        </w:numPr>
-        <w:rPr>
-          <w:rFonts w:ascii="Times New Roman" w:eastAsia="宋体" w:hAnsi="Times New Roman" w:cs="Times New Roman"/>
-        </w:rPr>
-      </w:pPr>
-      <w:r>
-        <w:rPr>
-          <w:rFonts w:ascii="Times New Roman" w:eastAsia="宋体" w:hAnsi="Times New Roman" w:cs="Times New Roman" w:hint="eastAsia"/>
-        </w:rPr>
-        <w:t>优化光照沙盒切换时的性能</w:t>
-      </w:r>
-    </w:p>
-    <w:p>
-      <w:pPr>
-        <w:pStyle w:val="a9"/>
-        <w:numPr>
-          <w:ilvl w:val="0"/>
-          <w:numId w:val="31"/>
-        </w:numPr>
-        <w:rPr>
-          <w:rFonts w:ascii="Times New Roman" w:eastAsia="宋体" w:hAnsi="Times New Roman" w:cs="Times New Roman"/>
-        </w:rPr>
-      </w:pPr>
-      <w:r>
-        <w:rPr>
-          <w:rFonts w:ascii="Times New Roman" w:eastAsia="宋体" w:hAnsi="Times New Roman" w:cs="Times New Roman" w:hint="eastAsia"/>
-        </w:rPr>
-        <w:t>新增</w:t>
-      </w:r>
-      <w:r>
-        <w:rPr>
-          <w:rFonts w:ascii="Times New Roman" w:eastAsia="宋体" w:hAnsi="Times New Roman" w:cs="Times New Roman" w:hint="eastAsia"/>
-        </w:rPr>
-        <w:t>LightingPreview</w:t>
-      </w:r>
-      <w:r>
-        <w:rPr>
-          <w:rFonts w:ascii="Times New Roman" w:eastAsia="宋体" w:hAnsi="Times New Roman" w:cs="Times New Roman" w:hint="eastAsia"/>
-        </w:rPr>
-        <w:t>.</w:t>
-      </w:r>
-      <w:r>
-        <w:rPr>
-          <w:rFonts w:ascii="Times New Roman" w:eastAsia="宋体" w:hAnsi="Times New Roman" w:cs="Times New Roman" w:hint="eastAsia"/>
-        </w:rPr>
-        <w:t>Tint</w:t>
-      </w:r>
-      <w:r>
-        <w:rPr>
-          <w:rFonts w:ascii="Times New Roman" w:eastAsia="宋体" w:hAnsi="Times New Roman" w:cs="Times New Roman" w:hint="eastAsia"/>
-        </w:rPr>
-        <w:t>TileSetBrowserView</w:t>
-      </w:r>
-      <w:r>
-        <w:rPr>
-          <w:rFonts w:ascii="Times New Roman" w:eastAsia="宋体" w:hAnsi="Times New Roman" w:cs="Times New Roman" w:hint="eastAsia"/>
-        </w:rPr>
-        <w:t>，控制是否按光照沙盒渲染地形浏览器图像</w:t>
-      </w:r>
-    </w:p>
-    <w:p>
-      <w:pPr>
-        <w:pStyle w:val="a9"/>
-        <w:numPr>
-          <w:ilvl w:val="0"/>
-          <w:numId w:val="31"/>
-        </w:numPr>
-        <w:rPr>
-          <w:rFonts w:ascii="Times New Roman" w:eastAsia="宋体" w:hAnsi="Times New Roman" w:cs="Times New Roman"/>
-        </w:rPr>
-      </w:pPr>
-      <w:r>
-        <w:rPr>
-          <w:rFonts w:ascii="Times New Roman" w:eastAsia="宋体" w:hAnsi="Times New Roman" w:cs="Times New Roman" w:hint="eastAsia"/>
-        </w:rPr>
-        <w:t>新增距离标尺，可以记录当前鼠标位置距离上次按下左键位置的距离，记录历史数量见</w:t>
-      </w:r>
-      <w:r>
-        <w:rPr>
-          <w:rFonts w:ascii="Times New Roman" w:eastAsia="宋体" w:hAnsi="Times New Roman" w:cs="Times New Roman" w:hint="eastAsia"/>
-        </w:rPr>
-        <w:t>DistanceRuler.Records</w:t>
-      </w:r>
-    </w:p>
-    <w:p>
-      <w:pPr>
-        <w:pStyle w:val="a9"/>
-        <w:numPr>
-          <w:ilvl w:val="0"/>
-          <w:numId w:val="31"/>
-        </w:numPr>
-        <w:rPr>
-          <w:rFonts w:ascii="Times New Roman" w:eastAsia="宋体" w:hAnsi="Times New Roman" w:cs="Times New Roman"/>
-        </w:rPr>
-      </w:pPr>
-      <w:r>
-        <w:rPr>
-          <w:rFonts w:ascii="Times New Roman" w:eastAsia="宋体" w:hAnsi="Times New Roman" w:cs="Times New Roman" w:hint="eastAsia"/>
-        </w:rPr>
-        <w:t>微调新建地图时可视边界数值</w:t>
-      </w:r>
-    </w:p>
-    <w:p>
-      <w:pPr>
-        <w:pStyle w:val="a9"/>
-        <w:numPr>
-          <w:ilvl w:val="0"/>
-          <w:numId w:val="31"/>
-        </w:numPr>
-        <w:rPr>
-          <w:rFonts w:ascii="Times New Roman" w:eastAsia="宋体" w:hAnsi="Times New Roman" w:cs="Times New Roman"/>
-        </w:rPr>
-      </w:pPr>
-      <w:r>
-        <w:rPr>
-          <w:rFonts w:ascii="Times New Roman" w:eastAsia="宋体" w:hAnsi="Times New Roman" w:cs="Times New Roman" w:hint="eastAsia"/>
-        </w:rPr>
-        <w:t>修复平坦地形工具无法平坦地图边缘斜坡的</w:t>
-      </w:r>
-      <w:r>
-        <w:rPr>
-          <w:rFonts w:ascii="Times New Roman" w:eastAsia="宋体" w:hAnsi="Times New Roman" w:cs="Times New Roman" w:hint="eastAsia"/>
-        </w:rPr>
-        <w:t>bug</w:t>
-      </w:r>
-    </w:p>
-    <w:p>
-      <w:pPr>
-        <w:pStyle w:val="a9"/>
-        <w:numPr>
-          <w:ilvl w:val="0"/>
-          <w:numId w:val="31"/>
-        </w:numPr>
-        <w:rPr>
-          <w:rFonts w:ascii="Times New Roman" w:eastAsia="宋体" w:hAnsi="Times New Roman" w:cs="Times New Roman"/>
-        </w:rPr>
-      </w:pPr>
-      <w:r>
-        <w:rPr>
-          <w:rFonts w:ascii="Times New Roman" w:eastAsia="宋体" w:hAnsi="Times New Roman" w:cs="Times New Roman" w:hint="eastAsia"/>
-        </w:rPr>
-        <w:t>绘制连接地形可以将鼠标移动到地图边界外，更方便靠近边界的绘制</w:t>
-      </w:r>
-    </w:p>
-    <w:p>
-      <w:pPr>
-        <w:pStyle w:val="a9"/>
-        <w:numPr>
-          <w:ilvl w:val="0"/>
-          <w:numId w:val="31"/>
-        </w:numPr>
-        <w:rPr>
-          <w:rFonts w:ascii="Times New Roman" w:eastAsia="宋体" w:hAnsi="Times New Roman" w:cs="Times New Roman"/>
-        </w:rPr>
-      </w:pPr>
-      <w:r>
-        <w:rPr>
-          <w:rFonts w:ascii="Times New Roman" w:eastAsia="宋体" w:hAnsi="Times New Roman" w:cs="Times New Roman" w:hint="eastAsia"/>
-        </w:rPr>
-        <w:t>优化</w:t>
-      </w:r>
-      <w:r>
-        <w:rPr>
-          <w:rFonts w:ascii="Times New Roman" w:eastAsia="宋体" w:hAnsi="Times New Roman" w:cs="Times New Roman" w:hint="eastAsia"/>
-        </w:rPr>
-        <w:t>IsoMapPack5</w:t>
-      </w:r>
-      <w:r>
-        <w:rPr>
-          <w:rFonts w:ascii="Times New Roman" w:eastAsia="宋体" w:hAnsi="Times New Roman" w:cs="Times New Roman" w:hint="eastAsia"/>
-        </w:rPr>
-        <w:t>压缩，减少地图体积，减少游戏内大地图地形异常的可能</w:t>
-      </w:r>
-    </w:p>
-    <w:p>
-      <w:pPr>
-        <w:pStyle w:val="a9"/>
-        <w:numPr>
-          <w:ilvl w:val="0"/>
-          <w:numId w:val="31"/>
-        </w:numPr>
-        <w:rPr>
-          <w:rFonts w:ascii="Times New Roman" w:eastAsia="宋体" w:hAnsi="Times New Roman" w:cs="Times New Roman"/>
-        </w:rPr>
-      </w:pPr>
-      <w:r>
-        <w:rPr>
-          <w:rFonts w:ascii="Times New Roman" w:eastAsia="宋体" w:hAnsi="Times New Roman" w:cs="Times New Roman" w:hint="eastAsia"/>
-        </w:rPr>
-        <w:t>修复调整地图大小后隧道位置错误的</w:t>
-      </w:r>
-      <w:r>
-        <w:rPr>
-          <w:rFonts w:ascii="Times New Roman" w:eastAsia="宋体" w:hAnsi="Times New Roman" w:cs="Times New Roman" w:hint="eastAsia"/>
-        </w:rPr>
-        <w:t>bug</w:t>
-      </w:r>
-    </w:p>
-    <w:p>
-      <w:pPr>
-        <w:pStyle w:val="a9"/>
-        <w:numPr>
-          <w:ilvl w:val="0"/>
-          <w:numId w:val="31"/>
-        </w:numPr>
-        <w:rPr>
-          <w:rFonts w:ascii="Times New Roman" w:eastAsia="宋体" w:hAnsi="Times New Roman" w:cs="Times New Roman"/>
-        </w:rPr>
-      </w:pPr>
-      <w:r>
-        <w:rPr>
-          <w:rFonts w:ascii="Times New Roman" w:eastAsia="宋体" w:hAnsi="Times New Roman" w:cs="Times New Roman" w:hint="eastAsia"/>
-        </w:rPr>
-        <w:t>修复了在开启输入法和部分情况下在地图界面按</w:t>
-      </w:r>
-      <w:r>
-        <w:rPr>
-          <w:rFonts w:ascii="Times New Roman" w:eastAsia="宋体" w:hAnsi="Times New Roman" w:cs="Times New Roman" w:hint="eastAsia"/>
-        </w:rPr>
-        <w:t>D</w:t>
-      </w:r>
-      <w:r>
-        <w:rPr>
-          <w:rFonts w:ascii="Times New Roman" w:eastAsia="宋体" w:hAnsi="Times New Roman" w:cs="Times New Roman" w:hint="eastAsia"/>
-        </w:rPr>
-        <w:t>、</w:t>
-      </w:r>
-      <w:r>
-        <w:rPr>
-          <w:rFonts w:ascii="Times New Roman" w:eastAsia="宋体" w:hAnsi="Times New Roman" w:cs="Times New Roman" w:hint="eastAsia"/>
-        </w:rPr>
-        <w:t>[</w:t>
-      </w:r>
-      <w:r>
-        <w:rPr>
-          <w:rFonts w:ascii="Times New Roman" w:eastAsia="宋体" w:hAnsi="Times New Roman" w:cs="Times New Roman" w:hint="eastAsia"/>
-        </w:rPr>
-        <w:t>、</w:t>
-      </w:r>
-      <w:r>
-        <w:rPr>
-          <w:rFonts w:ascii="Times New Roman" w:eastAsia="宋体" w:hAnsi="Times New Roman" w:cs="Times New Roman" w:hint="eastAsia"/>
-        </w:rPr>
-        <w:t>]</w:t>
-      </w:r>
-      <w:r>
-        <w:rPr>
-          <w:rFonts w:ascii="Times New Roman" w:eastAsia="宋体" w:hAnsi="Times New Roman" w:cs="Times New Roman" w:hint="eastAsia"/>
-        </w:rPr>
-        <w:t>键无效的</w:t>
-      </w:r>
-      <w:r>
-        <w:rPr>
-          <w:rFonts w:ascii="Times New Roman" w:eastAsia="宋体" w:hAnsi="Times New Roman" w:cs="Times New Roman" w:hint="eastAsia"/>
-        </w:rPr>
-        <w:t>bug</w:t>
-      </w:r>
-    </w:p>
-    <w:p>
-      <w:pPr>
-        <w:pStyle w:val="a9"/>
-        <w:numPr>
-          <w:ilvl w:val="0"/>
-          <w:numId w:val="31"/>
-        </w:numPr>
-        <w:rPr>
-          <w:rFonts w:ascii="Times New Roman" w:eastAsia="宋体" w:hAnsi="Times New Roman" w:cs="Times New Roman"/>
-        </w:rPr>
-      </w:pPr>
-      <w:r>
-        <w:rPr>
-          <w:rFonts w:ascii="Times New Roman" w:eastAsia="宋体" w:hAnsi="Times New Roman" w:cs="Times New Roman" w:hint="eastAsia"/>
-        </w:rPr>
-        <w:t>修复了新城市下使用绘制悬崖后部工具时，按</w:t>
-      </w:r>
-      <w:r>
-        <w:rPr>
-          <w:rFonts w:ascii="Times New Roman" w:eastAsia="宋体" w:hAnsi="Times New Roman" w:cs="Times New Roman" w:hint="eastAsia"/>
-        </w:rPr>
-        <w:t>A</w:t>
-      </w:r>
-      <w:r>
-        <w:rPr>
-          <w:rFonts w:ascii="Times New Roman" w:eastAsia="宋体" w:hAnsi="Times New Roman" w:cs="Times New Roman" w:hint="eastAsia"/>
-        </w:rPr>
-        <w:t>键无法切换悬崖类型的</w:t>
-      </w:r>
-      <w:r>
-        <w:rPr>
-          <w:rFonts w:ascii="Times New Roman" w:eastAsia="宋体" w:hAnsi="Times New Roman" w:cs="Times New Roman" w:hint="eastAsia"/>
-        </w:rPr>
-        <w:t>bug</w:t>
-      </w:r>
-    </w:p>
-    <w:p>
-      <w:pPr>
-        <w:pStyle w:val="a9"/>
-        <w:numPr>
-          <w:ilvl w:val="0"/>
-          <w:numId w:val="31"/>
-        </w:numPr>
-        <w:rPr>
-          <w:rFonts w:ascii="Times New Roman" w:eastAsia="宋体" w:hAnsi="Times New Roman" w:cs="Times New Roman"/>
-        </w:rPr>
-      </w:pPr>
-      <w:r>
-        <w:rPr>
-          <w:rFonts w:ascii="Times New Roman" w:eastAsia="宋体" w:hAnsi="Times New Roman" w:cs="Times New Roman" w:hint="eastAsia"/>
-        </w:rPr>
-        <w:t>增强绘制悬崖工具，可以在不同地图类型的</w:t>
-      </w:r>
-      <w:r>
-        <w:rPr>
-          <w:rFonts w:ascii="Times New Roman" w:eastAsia="宋体" w:hAnsi="Times New Roman" w:cs="Times New Roman" w:hint="eastAsia"/>
-        </w:rPr>
-        <w:t>[TheaterInfo]</w:t>
-      </w:r>
-      <w:r>
-        <w:rPr>
-          <w:rFonts w:ascii="Times New Roman" w:eastAsia="宋体" w:hAnsi="Times New Roman" w:cs="Times New Roman" w:hint="eastAsia"/>
-        </w:rPr>
-        <w:t>（如</w:t>
-      </w:r>
-      <w:r>
-        <w:rPr>
-          <w:rFonts w:ascii="Times New Roman" w:eastAsia="宋体" w:hAnsi="Times New Roman" w:cs="Times New Roman" w:hint="eastAsia"/>
-        </w:rPr>
-        <w:t>[SnowInfo]</w:t>
-      </w:r>
-      <w:r>
-        <w:rPr>
-          <w:rFonts w:ascii="Times New Roman" w:eastAsia="宋体" w:hAnsi="Times New Roman" w:cs="Times New Roman" w:hint="eastAsia"/>
-        </w:rPr>
-        <w:t>）中填写</w:t>
-      </w:r>
-      <w:r>
-        <w:rPr>
-          <w:rFonts w:ascii="Times New Roman" w:eastAsia="宋体" w:hAnsi="Times New Roman" w:cs="Times New Roman" w:hint="eastAsia"/>
-        </w:rPr>
-        <w:t>Cliffs2</w:t>
-      </w:r>
-      <w:r>
-        <w:rPr>
-          <w:rFonts w:ascii="Times New Roman" w:eastAsia="宋体" w:hAnsi="Times New Roman" w:cs="Times New Roman" w:hint="eastAsia"/>
-        </w:rPr>
-        <w:t>、</w:t>
-      </w:r>
-      <w:r>
-        <w:rPr>
-          <w:rFonts w:ascii="Times New Roman" w:eastAsia="宋体" w:hAnsi="Times New Roman" w:cs="Times New Roman" w:hint="eastAsia"/>
-        </w:rPr>
-        <w:t>CliffsWater2</w:t>
-      </w:r>
-      <w:r>
-        <w:rPr>
-          <w:rFonts w:ascii="Times New Roman" w:eastAsia="宋体" w:hAnsi="Times New Roman" w:cs="Times New Roman" w:hint="eastAsia"/>
-        </w:rPr>
-        <w:t>以支持悬崖类型切换；在存在月球悬崖时，支持绘制月球悬崖</w:t>
-      </w:r>
-    </w:p>
-    <w:p>
-      <w:pPr>
-        <w:pStyle w:val="a9"/>
-        <w:numPr>
-          <w:ilvl w:val="0"/>
-          <w:numId w:val="31"/>
-        </w:numPr>
-        <w:rPr>
-          <w:rFonts w:ascii="Times New Roman" w:eastAsia="宋体" w:hAnsi="Times New Roman" w:cs="Times New Roman"/>
-        </w:rPr>
-      </w:pPr>
-      <w:r>
-        <w:rPr>
-          <w:rFonts w:ascii="Times New Roman" w:eastAsia="宋体" w:hAnsi="Times New Roman" w:cs="Times New Roman" w:hint="eastAsia"/>
-        </w:rPr>
-        <w:t>支持</w:t>
-      </w:r>
-      <w:r>
-        <w:rPr>
-          <w:rFonts w:ascii="Times New Roman" w:eastAsia="宋体" w:hAnsi="Times New Roman" w:cs="Times New Roman" w:hint="eastAsia"/>
-        </w:rPr>
-        <w:t>32</w:t>
-      </w:r>
-      <w:r>
-        <w:rPr>
-          <w:rFonts w:ascii="Times New Roman" w:eastAsia="宋体" w:hAnsi="Times New Roman" w:cs="Times New Roman" w:hint="eastAsia"/>
-        </w:rPr>
-        <w:t>向面向</w:t>
-      </w:r>
-      <w:r>
-        <w:rPr>
-          <w:rFonts w:ascii="Times New Roman" w:eastAsia="宋体" w:hAnsi="Times New Roman" w:cs="Times New Roman" w:hint="eastAsia"/>
-        </w:rPr>
-        <w:t>与拖拽</w:t>
-      </w:r>
-      <w:r>
-        <w:rPr>
-          <w:rFonts w:ascii="Times New Roman" w:eastAsia="宋体" w:hAnsi="Times New Roman" w:cs="Times New Roman" w:hint="eastAsia"/>
-        </w:rPr>
-        <w:t>，详见</w:t>
-      </w:r>
-      <w:r>
-        <w:rPr>
-          <w:rFonts w:ascii="Times New Roman" w:eastAsia="宋体" w:hAnsi="Times New Roman" w:cs="Times New Roman" w:hint="eastAsia"/>
-        </w:rPr>
-        <w:t>ExtFacings</w:t>
-      </w:r>
-      <w:r>
-        <w:rPr>
-          <w:rFonts w:ascii="Times New Roman" w:eastAsia="宋体" w:hAnsi="Times New Roman" w:cs="Times New Roman" w:hint="eastAsia"/>
-        </w:rPr>
-        <w:t>与</w:t>
-      </w:r>
-      <w:r>
-        <w:rPr>
-          <w:rFonts w:ascii="Times New Roman" w:eastAsia="宋体" w:hAnsi="Times New Roman" w:cs="Times New Roman" w:hint="eastAsia"/>
-        </w:rPr>
-        <w:t>ExtFacings.Drag</w:t>
-      </w:r>
-    </w:p>
-    <w:p>
-      <w:pPr>
-        <w:pStyle w:val="a9"/>
-        <w:numPr>
-          <w:ilvl w:val="0"/>
-          <w:numId w:val="31"/>
-        </w:numPr>
-        <w:rPr>
-          <w:rFonts w:ascii="Times New Roman" w:eastAsia="宋体" w:hAnsi="Times New Roman" w:cs="Times New Roman"/>
-        </w:rPr>
-      </w:pPr>
-      <w:r>
-        <w:rPr>
-          <w:rFonts w:ascii="Times New Roman" w:eastAsia="宋体" w:hAnsi="Times New Roman" w:cs="Times New Roman" w:hint="eastAsia"/>
-        </w:rPr>
-        <w:t>重写部分字符串类型，优化字符串加载稳定性</w:t>
-      </w:r>
-    </w:p>
-    <w:p>
-      <w:pPr>
-        <w:pStyle w:val="a9"/>
-        <w:numPr>
-          <w:ilvl w:val="0"/>
-          <w:numId w:val="31"/>
-        </w:numPr>
-        <w:rPr>
-          <w:rFonts w:ascii="Times New Roman" w:eastAsia="宋体" w:hAnsi="Times New Roman" w:cs="Times New Roman"/>
-        </w:rPr>
-      </w:pPr>
-      <w:r>
-        <w:rPr>
-          <w:rFonts w:ascii="Times New Roman" w:eastAsia="宋体" w:hAnsi="Times New Roman" w:cs="Times New Roman" w:hint="eastAsia"/>
-        </w:rPr>
-        <w:t>优化抬升</w:t>
-      </w:r>
-      <w:r>
-        <w:rPr>
-          <w:rFonts w:ascii="Times New Roman" w:eastAsia="宋体" w:hAnsi="Times New Roman" w:cs="Times New Roman" w:hint="eastAsia"/>
-        </w:rPr>
-        <w:t>/</w:t>
-      </w:r>
-      <w:r>
-        <w:rPr>
-          <w:rFonts w:ascii="Times New Roman" w:eastAsia="宋体" w:hAnsi="Times New Roman" w:cs="Times New Roman" w:hint="eastAsia"/>
-        </w:rPr>
-        <w:t>降低地表算法，不会出现异常的大范围变动</w:t>
-      </w:r>
-    </w:p>
-    <w:p>
-      <w:pPr>
-        <w:pStyle w:val="a9"/>
-        <w:numPr>
-          <w:ilvl w:val="0"/>
-          <w:numId w:val="31"/>
-        </w:numPr>
-        <w:rPr>
-          <w:rFonts w:ascii="Times New Roman" w:eastAsia="宋体" w:hAnsi="Times New Roman" w:cs="Times New Roman"/>
-        </w:rPr>
-      </w:pPr>
-      <w:r>
-        <w:rPr>
-          <w:rFonts w:ascii="Times New Roman" w:eastAsia="宋体" w:hAnsi="Times New Roman" w:cs="Times New Roman" w:hint="eastAsia"/>
-        </w:rPr>
-        <w:t>FA2sp.log</w:t>
-      </w:r>
-      <w:r>
-        <w:rPr>
-          <w:rFonts w:ascii="Times New Roman" w:eastAsia="宋体" w:hAnsi="Times New Roman" w:cs="Times New Roman" w:hint="eastAsia"/>
-        </w:rPr>
-        <w:t>使用</w:t>
-      </w:r>
-      <w:r>
-        <w:rPr>
-          <w:rFonts w:ascii="Times New Roman" w:eastAsia="宋体" w:hAnsi="Times New Roman" w:cs="Times New Roman" w:hint="eastAsia"/>
-        </w:rPr>
-        <w:t>UTF8</w:t>
-      </w:r>
-      <w:r>
-        <w:rPr>
-          <w:rFonts w:ascii="Times New Roman" w:eastAsia="宋体" w:hAnsi="Times New Roman" w:cs="Times New Roman" w:hint="eastAsia"/>
-        </w:rPr>
-        <w:t>编码</w:t>
-      </w:r>
-    </w:p>
-    <w:p>
-      <w:pPr>
-        <w:pStyle w:val="a9"/>
-        <w:numPr>
-          <w:ilvl w:val="0"/>
-          <w:numId w:val="31"/>
-        </w:numPr>
-        <w:rPr>
-          <w:rFonts w:ascii="Times New Roman" w:eastAsia="宋体" w:hAnsi="Times New Roman" w:cs="Times New Roman"/>
-        </w:rPr>
-      </w:pPr>
-      <w:r>
-        <w:rPr>
-          <w:rFonts w:ascii="Times New Roman" w:eastAsia="宋体" w:hAnsi="Times New Roman" w:cs="Times New Roman" w:hint="eastAsia"/>
-        </w:rPr>
-        <w:t>保存地图时可以维持已有的</w:t>
-      </w:r>
-      <w:r>
-        <w:rPr>
-          <w:rFonts w:ascii="Times New Roman" w:eastAsia="宋体" w:hAnsi="Times New Roman" w:cs="Times New Roman" w:hint="eastAsia"/>
-        </w:rPr>
-        <w:t>ini</w:t>
-      </w:r>
-      <w:r>
-        <w:rPr>
-          <w:rFonts w:ascii="Times New Roman" w:eastAsia="宋体" w:hAnsi="Times New Roman" w:cs="Times New Roman" w:hint="eastAsia"/>
-        </w:rPr>
-        <w:t>小节顺序，详见</w:t>
-      </w:r>
-      <w:r>
-        <w:rPr>
-          <w:rFonts w:ascii="Times New Roman" w:eastAsia="宋体" w:hAnsi="Times New Roman" w:cs="Times New Roman" w:hint="eastAsia"/>
-        </w:rPr>
-        <w:t>SaveMap.PreserveINISorting</w:t>
-      </w:r>
-    </w:p>
-    <w:p>
-      <w:pPr>
-        <w:pStyle w:val="a9"/>
-        <w:numPr>
-          <w:ilvl w:val="0"/>
-          <w:numId w:val="31"/>
-        </w:numPr>
-        <w:rPr>
-          <w:rFonts w:ascii="Times New Roman" w:eastAsia="宋体" w:hAnsi="Times New Roman" w:cs="Times New Roman"/>
-        </w:rPr>
-      </w:pPr>
-      <w:r>
-        <w:rPr>
-          <w:rFonts w:ascii="Times New Roman" w:eastAsia="宋体" w:hAnsi="Times New Roman" w:cs="Times New Roman" w:hint="eastAsia"/>
-        </w:rPr>
-        <w:t>重写撤销重做系统，所有撤销动作均支持完整重做</w:t>
-      </w:r>
-    </w:p>
-    <w:p>
-      <w:pPr>
-        <w:pStyle w:val="a9"/>
-        <w:numPr>
-          <w:ilvl w:val="0"/>
-          <w:numId w:val="31"/>
-        </w:numPr>
-        <w:rPr>
-          <w:rFonts w:ascii="Times New Roman" w:eastAsia="宋体" w:hAnsi="Times New Roman" w:cs="Times New Roman"/>
-        </w:rPr>
-      </w:pPr>
-      <w:r>
-        <w:rPr>
-          <w:rFonts w:ascii="Times New Roman" w:eastAsia="宋体" w:hAnsi="Times New Roman" w:cs="Times New Roman" w:hint="eastAsia"/>
-        </w:rPr>
-        <w:t>撤销重做系统能够记录游戏对象的修改历史，详见</w:t>
-      </w:r>
-      <w:r>
-        <w:rPr>
-          <w:rFonts w:ascii="Times New Roman" w:eastAsia="宋体" w:hAnsi="Times New Roman" w:cs="Times New Roman" w:hint="eastAsia"/>
-        </w:rPr>
-        <w:t>UndoRedo.RecordObjects</w:t>
-      </w:r>
-    </w:p>
-    <w:p>
-      <w:pPr>
-        <w:pStyle w:val="a9"/>
-        <w:numPr>
-          <w:ilvl w:val="0"/>
-          <w:numId w:val="31"/>
-        </w:numPr>
-        <w:rPr>
-          <w:rFonts w:ascii="Times New Roman" w:eastAsia="宋体" w:hAnsi="Times New Roman" w:cs="Times New Roman"/>
-        </w:rPr>
-      </w:pPr>
-      <w:r>
-        <w:rPr>
-          <w:rFonts w:ascii="Times New Roman" w:eastAsia="宋体" w:hAnsi="Times New Roman" w:cs="Times New Roman" w:hint="eastAsia"/>
-        </w:rPr>
-        <w:t>支持设置</w:t>
-      </w:r>
-      <w:r>
-        <w:rPr>
-          <w:rFonts w:ascii="Times New Roman" w:eastAsia="宋体" w:hAnsi="Times New Roman" w:cs="Times New Roman" w:hint="eastAsia"/>
-        </w:rPr>
-        <w:t>RubblePalette</w:t>
-      </w:r>
-      <w:r>
-        <w:rPr>
-          <w:rFonts w:ascii="Times New Roman" w:eastAsia="宋体" w:hAnsi="Times New Roman" w:cs="Times New Roman" w:hint="eastAsia"/>
-        </w:rPr>
-        <w:t>=</w:t>
-      </w:r>
-      <w:r>
-        <w:rPr>
-          <w:rFonts w:ascii="Times New Roman" w:eastAsia="宋体" w:hAnsi="Times New Roman" w:cs="Times New Roman" w:hint="eastAsia"/>
-        </w:rPr>
-        <w:t>指定建筑废墟色盘</w:t>
-      </w:r>
-    </w:p>
-    <w:p>
-      <w:pPr>
-        <w:pStyle w:val="a9"/>
-        <w:numPr>
-          <w:ilvl w:val="0"/>
-          <w:numId w:val="31"/>
-        </w:numPr>
-        <w:rPr>
-          <w:rFonts w:ascii="Times New Roman" w:eastAsia="宋体" w:hAnsi="Times New Roman" w:cs="Times New Roman"/>
-        </w:rPr>
-      </w:pPr>
-      <w:r>
-        <w:rPr>
-          <w:rFonts w:ascii="Times New Roman" w:eastAsia="宋体" w:hAnsi="Times New Roman" w:cs="Times New Roman" w:hint="eastAsia"/>
-        </w:rPr>
-        <w:t>提升稳定性</w:t>
-      </w:r>
-    </w:p>
-    <w:p>
-      <w:pPr>
-        <w:pStyle w:val="a9"/>
-        <w:numPr>
-          <w:ilvl w:val="0"/>
-          <w:numId w:val="31"/>
-        </w:numPr>
-        <w:rPr>
-          <w:rFonts w:ascii="Times New Roman" w:eastAsia="宋体" w:hAnsi="Times New Roman" w:cs="Times New Roman"/>
-        </w:rPr>
-      </w:pPr>
-      <w:r>
-        <w:rPr>
-          <w:rFonts w:ascii="Times New Roman" w:eastAsia="宋体" w:hAnsi="Times New Roman" w:cs="Times New Roman" w:hint="eastAsia"/>
-        </w:rPr>
-        <w:t>优化素材图像内存占用</w:t>
-      </w:r>
-    </w:p>
-    <w:p>
-      <w:pPr>
-        <w:pStyle w:val="a9"/>
-        <w:numPr>
-          <w:ilvl w:val="0"/>
-          <w:numId w:val="31"/>
-        </w:numPr>
-        <w:rPr>
-          <w:rFonts w:ascii="Times New Roman" w:eastAsia="宋体" w:hAnsi="Times New Roman" w:cs="Times New Roman"/>
-        </w:rPr>
-      </w:pPr>
-      <w:r>
-        <w:rPr>
-          <w:rFonts w:ascii="Times New Roman" w:eastAsia="宋体" w:hAnsi="Times New Roman" w:cs="Times New Roman" w:hint="eastAsia"/>
-        </w:rPr>
-        <w:t>重写</w:t>
-      </w:r>
-      <w:r>
-        <w:rPr>
-          <w:rFonts w:ascii="Times New Roman" w:eastAsia="宋体" w:hAnsi="Times New Roman" w:cs="Times New Roman" w:hint="eastAsia"/>
-        </w:rPr>
-        <w:t>mix</w:t>
-      </w:r>
-      <w:r>
-        <w:rPr>
-          <w:rFonts w:ascii="Times New Roman" w:eastAsia="宋体" w:hAnsi="Times New Roman" w:cs="Times New Roman" w:hint="eastAsia"/>
-        </w:rPr>
-        <w:t>加载逻辑，修复加载中的内存泄漏</w:t>
-      </w:r>
-      <w:r>
-        <w:rPr>
-          <w:rFonts w:ascii="Times New Roman" w:eastAsia="宋体" w:hAnsi="Times New Roman" w:cs="Times New Roman" w:hint="eastAsia"/>
-        </w:rPr>
-        <w:t>，详见</w:t>
-      </w:r>
-      <w:r>
-        <w:rPr>
-          <w:rFonts w:ascii="Times New Roman" w:eastAsia="宋体" w:hAnsi="Times New Roman" w:cs="Times New Roman" w:hint="eastAsia"/>
-        </w:rPr>
-        <w:t>ExtMixLoader</w:t>
-      </w:r>
-    </w:p>
-    <w:p>
-      <w:pPr>
-        <w:pStyle w:val="a9"/>
-        <w:numPr>
-          <w:ilvl w:val="0"/>
-          <w:numId w:val="31"/>
-        </w:numPr>
-        <w:rPr>
-          <w:rFonts w:ascii="Times New Roman" w:eastAsia="宋体" w:hAnsi="Times New Roman" w:cs="Times New Roman"/>
-        </w:rPr>
-      </w:pPr>
-      <w:r>
-        <w:rPr>
-          <w:rFonts w:ascii="Times New Roman" w:eastAsia="宋体" w:hAnsi="Times New Roman" w:cs="Times New Roman" w:hint="eastAsia"/>
-        </w:rPr>
-        <w:t>新增</w:t>
-      </w:r>
-      <w:r>
-        <w:rPr>
-          <w:rFonts w:ascii="Times New Roman" w:eastAsia="宋体" w:hAnsi="Times New Roman" w:cs="Times New Roman" w:hint="eastAsia"/>
-        </w:rPr>
-        <w:t>DDrawScalingBilinear.OnlyShrink</w:t>
-      </w:r>
-      <w:r>
-        <w:rPr>
-          <w:rFonts w:ascii="Times New Roman" w:eastAsia="宋体" w:hAnsi="Times New Roman" w:cs="Times New Roman" w:hint="eastAsia"/>
-        </w:rPr>
-        <w:t>，支持仅在缩小时使用双线性插值，放大时硬边缘放大</w:t>
-      </w:r>
-    </w:p>
-    <w:p>
-      <w:pPr>
-        <w:pStyle w:val="a9"/>
-        <w:numPr>
-          <w:ilvl w:val="0"/>
-          <w:numId w:val="31"/>
-        </w:numPr>
-        <w:rPr>
-          <w:rFonts w:ascii="Times New Roman" w:eastAsia="宋体" w:hAnsi="Times New Roman" w:cs="Times New Roman"/>
-        </w:rPr>
-      </w:pPr>
-      <w:r>
-        <w:rPr>
-          <w:rFonts w:ascii="Times New Roman" w:eastAsia="宋体" w:hAnsi="Times New Roman" w:cs="Times New Roman" w:hint="eastAsia"/>
-        </w:rPr>
-        <w:t>优化绘图性能</w:t>
-      </w:r>
-    </w:p>
-    <w:p>
-      <w:pPr>
-        <w:pStyle w:val="a9"/>
-        <w:numPr>
-          <w:ilvl w:val="0"/>
-          <w:numId w:val="31"/>
-        </w:numPr>
-        <w:rPr>
-          <w:rFonts w:ascii="Times New Roman" w:eastAsia="宋体" w:hAnsi="Times New Roman" w:cs="Times New Roman"/>
-        </w:rPr>
-      </w:pPr>
-      <w:r>
-        <w:rPr>
-          <w:rFonts w:ascii="Times New Roman" w:eastAsia="宋体" w:hAnsi="Times New Roman" w:cs="Times New Roman" w:hint="eastAsia"/>
-        </w:rPr>
-        <w:t>重写</w:t>
-      </w:r>
-      <w:r>
-        <w:rPr>
-          <w:rFonts w:ascii="Times New Roman" w:eastAsia="宋体" w:hAnsi="Times New Roman" w:cs="Times New Roman" w:hint="eastAsia"/>
-        </w:rPr>
-        <w:t>ini</w:t>
-      </w:r>
-      <w:r>
-        <w:rPr>
-          <w:rFonts w:ascii="Times New Roman" w:eastAsia="宋体" w:hAnsi="Times New Roman" w:cs="Times New Roman" w:hint="eastAsia"/>
-        </w:rPr>
-        <w:t>加载逻辑，加载</w:t>
-      </w:r>
-      <w:r>
-        <w:rPr>
-          <w:rFonts w:ascii="Times New Roman" w:eastAsia="宋体" w:hAnsi="Times New Roman" w:cs="Times New Roman" w:hint="eastAsia"/>
-        </w:rPr>
-        <w:t>ini</w:t>
-      </w:r>
-      <w:r>
-        <w:rPr>
-          <w:rFonts w:ascii="Times New Roman" w:eastAsia="宋体" w:hAnsi="Times New Roman" w:cs="Times New Roman" w:hint="eastAsia"/>
-        </w:rPr>
-        <w:t>不会再释放至游戏目录，新建国家等操作可以即时生效</w:t>
-      </w:r>
-    </w:p>
-    <w:p>
-      <w:pPr>
-        <w:pStyle w:val="a9"/>
-        <w:numPr>
-          <w:ilvl w:val="0"/>
-          <w:numId w:val="31"/>
-        </w:numPr>
-        <w:rPr>
-          <w:rFonts w:ascii="Times New Roman" w:eastAsia="宋体" w:hAnsi="Times New Roman" w:cs="Times New Roman"/>
-        </w:rPr>
-      </w:pPr>
-      <w:r>
-        <w:rPr>
-          <w:rFonts w:ascii="Times New Roman" w:eastAsia="宋体" w:hAnsi="Times New Roman" w:cs="Times New Roman" w:hint="eastAsia"/>
-        </w:rPr>
-        <w:t>ini [#include]</w:t>
-      </w:r>
-      <w:r>
-        <w:rPr>
-          <w:rFonts w:ascii="Times New Roman" w:eastAsia="宋体" w:hAnsi="Times New Roman" w:cs="Times New Roman" w:hint="eastAsia"/>
-        </w:rPr>
-        <w:t>逻辑现遵循</w:t>
-      </w:r>
-      <w:r>
-        <w:rPr>
-          <w:rFonts w:ascii="Times New Roman" w:eastAsia="宋体" w:hAnsi="Times New Roman" w:cs="Times New Roman" w:hint="eastAsia"/>
-        </w:rPr>
-        <w:t>ares</w:t>
-      </w:r>
-      <w:r>
-        <w:rPr>
-          <w:rFonts w:ascii="Times New Roman" w:eastAsia="宋体" w:hAnsi="Times New Roman" w:cs="Times New Roman" w:hint="eastAsia"/>
-        </w:rPr>
-        <w:t>规则，为广度优先遍历而非深度优先遍历</w:t>
-      </w:r>
-    </w:p>
-    <w:p>
-      <w:pPr>
-        <w:pStyle w:val="a9"/>
-        <w:numPr>
-          <w:ilvl w:val="0"/>
-          <w:numId w:val="31"/>
-        </w:numPr>
-        <w:rPr>
-          <w:rFonts w:ascii="Times New Roman" w:eastAsia="宋体" w:hAnsi="Times New Roman" w:cs="Times New Roman"/>
-        </w:rPr>
-      </w:pPr>
-      <w:r>
-        <w:rPr>
-          <w:rFonts w:ascii="Times New Roman" w:eastAsia="宋体" w:hAnsi="Times New Roman" w:cs="Times New Roman" w:hint="eastAsia"/>
-        </w:rPr>
-        <w:t>修复了触发编辑器的参数在部分情况下没有正确刷新的</w:t>
-      </w:r>
-      <w:r>
-        <w:rPr>
-          <w:rFonts w:ascii="Times New Roman" w:eastAsia="宋体" w:hAnsi="Times New Roman" w:cs="Times New Roman" w:hint="eastAsia"/>
-        </w:rPr>
-        <w:t>bug</w:t>
-      </w:r>
-    </w:p>
-    <w:p>
-      <w:pPr>
-        <w:pStyle w:val="a9"/>
-        <w:numPr>
-          <w:ilvl w:val="0"/>
-          <w:numId w:val="31"/>
-        </w:numPr>
-        <w:rPr>
-          <w:rFonts w:ascii="Times New Roman" w:eastAsia="宋体" w:hAnsi="Times New Roman" w:cs="Times New Roman"/>
-        </w:rPr>
-      </w:pPr>
-      <w:r>
-        <w:rPr>
-          <w:rFonts w:ascii="Times New Roman" w:eastAsia="宋体" w:hAnsi="Times New Roman" w:cs="Times New Roman" w:hint="eastAsia"/>
-        </w:rPr>
-        <w:t>支持拖拽面向的实时预览，详见</w:t>
-      </w:r>
-      <w:r>
-        <w:rPr>
-          <w:rFonts w:ascii="Times New Roman" w:eastAsia="宋体" w:hAnsi="Times New Roman" w:cs="Times New Roman" w:hint="eastAsia"/>
-        </w:rPr>
-        <w:t>ExtFacings.DragPreview</w:t>
-      </w:r>
-    </w:p>
-    <w:p>
-      <w:pPr>
-        <w:pStyle w:val="a9"/>
-        <w:numPr>
-          <w:ilvl w:val="0"/>
-          <w:numId w:val="31"/>
-        </w:numPr>
-        <w:rPr>
-          <w:rFonts w:ascii="Times New Roman" w:eastAsia="宋体" w:hAnsi="Times New Roman" w:cs="Times New Roman"/>
-        </w:rPr>
-      </w:pPr>
-      <w:r>
-        <w:rPr>
-          <w:rFonts w:ascii="Times New Roman" w:eastAsia="宋体" w:hAnsi="Times New Roman" w:cs="Times New Roman" w:hint="eastAsia"/>
-        </w:rPr>
-        <w:t>支持</w:t>
-      </w:r>
-      <w:r>
-        <w:rPr>
-          <w:rFonts w:ascii="Times New Roman" w:eastAsia="宋体" w:hAnsi="Times New Roman" w:cs="Times New Roman" w:hint="eastAsia"/>
-        </w:rPr>
-        <w:t>3x3REFINERY</w:t>
-      </w:r>
-      <w:r>
-        <w:rPr>
-          <w:rFonts w:ascii="Times New Roman" w:eastAsia="宋体" w:hAnsi="Times New Roman" w:cs="Times New Roman" w:hint="eastAsia"/>
-        </w:rPr>
-        <w:t>建筑格子的正确显示</w:t>
-      </w:r>
-    </w:p>
-    <w:p>
-      <w:pPr>
-        <w:pStyle w:val="a9"/>
-        <w:numPr>
-          <w:ilvl w:val="0"/>
-          <w:numId w:val="31"/>
-        </w:numPr>
-        <w:rPr>
-          <w:rFonts w:ascii="Times New Roman" w:eastAsia="宋体" w:hAnsi="Times New Roman" w:cs="Times New Roman"/>
-        </w:rPr>
-      </w:pPr>
-      <w:r>
-        <w:rPr>
-          <w:rFonts w:ascii="Times New Roman" w:eastAsia="宋体" w:hAnsi="Times New Roman" w:cs="Times New Roman" w:hint="eastAsia"/>
-        </w:rPr>
-        <w:lastRenderedPageBreak/>
         <w:t>修复地形对象的</w:t>
       </w:r>
       <w:r>
@@ -6411,6 +6441,7 @@
         <w:rPr>
           <w:rFonts w:ascii="Times New Roman" w:eastAsia="宋体" w:hAnsi="Times New Roman" w:cs="Times New Roman" w:hint="eastAsia"/>
         </w:rPr>
+        <w:lastRenderedPageBreak/>
         <w:t>全局搜索的“地图”选项支持搜索单位的关联标签</w:t>
       </w:r>
     </w:p>
@@ -6429,7 +6460,6 @@
         <w:rPr>
           <w:rFonts w:ascii="Times New Roman" w:eastAsia="宋体" w:hAnsi="Times New Roman" w:cs="Times New Roman" w:hint="eastAsia"/>
         </w:rPr>
-        <w:lastRenderedPageBreak/>
         <w:t>修复部分共用建筑主体的建筑图标相同的</w:t>
       </w:r>
       <w:r>
@@ -7530,6 +7560,7 @@
         <w:rPr>
           <w:rFonts w:ascii="Times New Roman" w:eastAsia="宋体" w:hAnsi="Times New Roman" w:cs="Times New Roman" w:hint="eastAsia"/>
         </w:rPr>
+        <w:lastRenderedPageBreak/>
         <w:t>支持在开启平面显示时隐藏</w:t>
       </w:r>
       <w:r>
@@ -7572,7 +7603,6 @@
         <w:rPr>
           <w:rFonts w:ascii="Times New Roman" w:eastAsia="宋体" w:hAnsi="Times New Roman" w:cs="Times New Roman" w:hint="eastAsia"/>
         </w:rPr>
-        <w:lastRenderedPageBreak/>
         <w:t>修复军衔跟随光照变化的</w:t>
       </w:r>
       <w:r>
@@ -8509,7 +8539,14 @@
         <w:rPr>
           <w:rFonts w:ascii="Times New Roman" w:eastAsia="宋体" w:hAnsi="Times New Roman" w:cs="Times New Roman" w:hint="eastAsia"/>
         </w:rPr>
-        <w:t>多选模式新增自定义添加与删除，可以在多个选项中自选条件，删除同类与同类相连添加和删除</w:t>
+        <w:t>多选模式新增自定义添加与删除，可以在多个选项中自选条件，删除同类与同</w:t>
+      </w:r>
+      <w:r>
+        <w:rPr>
+          <w:rFonts w:ascii="Times New Roman" w:eastAsia="宋体" w:hAnsi="Times New Roman" w:cs="Times New Roman" w:hint="eastAsia"/>
+        </w:rPr>
+        <w:lastRenderedPageBreak/>
+        <w:t>类相连添加和删除</w:t>
       </w:r>
     </w:p>
     <w:p>
@@ -8527,7 +8564,6 @@
         <w:rPr>
           <w:rFonts w:ascii="Times New Roman" w:eastAsia="宋体" w:hAnsi="Times New Roman" w:cs="Times New Roman" w:hint="eastAsia"/>
         </w:rPr>
-        <w:lastRenderedPageBreak/>
         <w:t>物品浏览器预览图缓存文件名修改，减少不同地图类型的重复加载</w:t>
       </w:r>
     </w:p>
@@ -9552,14 +9588,8 @@
         <w:rPr>
           <w:rFonts w:ascii="Times New Roman" w:eastAsia="宋体" w:hAnsi="Times New Roman" w:cs="Times New Roman" w:hint="eastAsia"/>
         </w:rPr>
-        <w:t>多选模式添加同类相连多选功能，仅会选择相邻的同类地形；添加隐藏多选</w:t>
-      </w:r>
-      <w:r>
-        <w:rPr>
-          <w:rFonts w:ascii="Times New Roman" w:eastAsia="宋体" w:hAnsi="Times New Roman" w:cs="Times New Roman" w:hint="eastAsia"/>
-        </w:rPr>
         <w:lastRenderedPageBreak/>
-        <w:t>单元格功能</w:t>
+        <w:t>多选模式添加同类相连多选功能，仅会选择相邻的同类地形；添加隐藏多选单元格功能</w:t>
       </w:r>
     </w:p>
     <w:p>
@@ -10545,6 +10575,7 @@
         <w:rPr>
           <w:rFonts w:ascii="Times New Roman" w:eastAsia="宋体" w:hAnsi="Times New Roman" w:cs="Times New Roman" w:hint="eastAsia"/>
         </w:rPr>
+        <w:lastRenderedPageBreak/>
         <w:t>优化了灯光建筑较多时，光照沙盒模式的性能</w:t>
       </w:r>
     </w:p>
@@ -10563,7 +10594,6 @@
         <w:rPr>
           <w:rFonts w:ascii="Times New Roman" w:eastAsia="宋体" w:hAnsi="Times New Roman" w:cs="Times New Roman" w:hint="eastAsia"/>
         </w:rPr>
-        <w:lastRenderedPageBreak/>
         <w:t>修复了当其他单位位于建筑上时，可能被建筑遮挡的问题</w:t>
       </w:r>
     </w:p>
@@ -11484,6 +11514,7 @@
         <w:rPr>
           <w:rFonts w:ascii="Times New Roman" w:eastAsia="宋体" w:hAnsi="Times New Roman" w:cs="Times New Roman" w:hint="eastAsia"/>
         </w:rPr>
+        <w:lastRenderedPageBreak/>
         <w:t>优化对象绘制次序，减少了建筑物不正常遮挡现象</w:t>
       </w:r>
     </w:p>
@@ -11502,7 +11533,6 @@
         <w:rPr>
           <w:rFonts w:ascii="Times New Roman" w:eastAsia="宋体" w:hAnsi="Times New Roman" w:cs="Times New Roman" w:hint="eastAsia"/>
         </w:rPr>
-        <w:lastRenderedPageBreak/>
         <w:t>调整污染物绘制次序，使其能正常被游戏单位遮挡</w:t>
       </w:r>
     </w:p>
@@ -12509,6 +12539,7 @@
         <w:rPr>
           <w:rFonts w:ascii="Times New Roman" w:eastAsia="宋体" w:hAnsi="Times New Roman" w:cs="Times New Roman" w:hint="eastAsia"/>
         </w:rPr>
+        <w:lastRenderedPageBreak/>
         <w:t>优化了</w:t>
       </w:r>
       <w:r>
@@ -12539,7 +12570,6 @@
         <w:rPr>
           <w:rFonts w:ascii="Times New Roman" w:eastAsia="宋体" w:hAnsi="Times New Roman" w:cs="Times New Roman" w:hint="eastAsia"/>
         </w:rPr>
-        <w:lastRenderedPageBreak/>
         <w:t>全部覆盖图列表的名称前增加了索引，便于查找</w:t>
       </w:r>
     </w:p>
@@ -13612,6 +13642,7 @@
         <w:rPr>
           <w:rFonts w:ascii="Times New Roman" w:eastAsia="宋体" w:hAnsi="Times New Roman" w:cs="Times New Roman" w:hint="eastAsia"/>
         </w:rPr>
+        <w:lastRenderedPageBreak/>
         <w:t>修复了</w:t>
       </w:r>
       <w:r>
@@ -13648,7 +13679,6 @@
         <w:rPr>
           <w:rFonts w:ascii="Times New Roman" w:eastAsia="宋体" w:hAnsi="Times New Roman" w:cs="Times New Roman" w:hint="eastAsia"/>
         </w:rPr>
-        <w:lastRenderedPageBreak/>
         <w:t>修复了在拖动过游戏对象后，再使用地形生成器的“设置范围”会导致游戏对象被异常移动的</w:t>
       </w:r>
       <w:r>
@@ -14347,6 +14377,7 @@
         <w:rPr>
           <w:rFonts w:ascii="Times New Roman" w:eastAsia="宋体" w:hAnsi="Times New Roman" w:cs="Times New Roman" w:hint="eastAsia"/>
         </w:rPr>
+        <w:lastRenderedPageBreak/>
         <w:t>下拉菜单内搜索：触发、作战小队、特遣部队、动作脚本、</w:t>
       </w:r>
       <w:r>
@@ -14359,14 +14390,7 @@
         <w:rPr>
           <w:rFonts w:ascii="Times New Roman" w:eastAsia="宋体" w:hAnsi="Times New Roman" w:cs="Times New Roman" w:hint="eastAsia"/>
         </w:rPr>
-        <w:t>编辑器的下拉菜单</w:t>
-      </w:r>
-      <w:r>
-        <w:rPr>
-          <w:rFonts w:ascii="Times New Roman" w:eastAsia="宋体" w:hAnsi="Times New Roman" w:cs="Times New Roman" w:hint="eastAsia"/>
-        </w:rPr>
-        <w:lastRenderedPageBreak/>
-        <w:t>均支持直接输入文本，搜索对应标签</w:t>
+        <w:t>编辑器的下拉菜单均支持直接输入文本，搜索对应标签</w:t>
       </w:r>
       <w:r>
         <w:rPr>
@@ -32805,7 +32829,7 @@
         <v:path o:extrusionok="f" gradientshapeok="t" o:connecttype="rect"/>
         <o:lock v:ext="edit" aspectratio="t"/>
       </v:shapetype>
-      <v:shape id="_x0000_i1030" type="#_x0000_t75" style="width:11.35pt;height:11.35pt" o:bullet="t">
+      <v:shape id="_x0000_i1029" type="#_x0000_t75" style="width:11.35pt;height:11.35pt" o:bullet="t">
         <v:imagedata r:id="rId1" o:title="mso9A9A"/>
       </v:shape>
     </w:pict>

</xml_diff>

<commit_message>
bounds of multi-selection & terran generator affected by height
</commit_message>
<xml_diff>
--- a/Supplementary/文档/FA2SP HDM Edition说明文档.docx
+++ b/Supplementary/文档/FA2SP HDM Edition说明文档.docx
@@ -153,7 +153,7 @@
           <w:rFonts w:ascii="宋体" w:eastAsia="宋体" w:hAnsi="宋体" w:hint="eastAsia"/>
           <w:sz w:val="24"/>
         </w:rPr>
-        <w:t>2</w:t>
+        <w:t>3</w:t>
       </w:r>
     </w:p>
     <w:p>
@@ -245,7 +245,7 @@
           <w:sz w:val="28"/>
           <w:szCs w:val="32"/>
         </w:rPr>
-        <w:t>2</w:t>
+        <w:t>3</w:t>
       </w:r>
       <w:r>
         <w:rPr>
@@ -599,6 +599,24 @@
         <w:pStyle w:val="a9"/>
         <w:numPr>
           <w:ilvl w:val="0"/>
+          <w:numId w:val="11"/>
+        </w:numPr>
+        <w:rPr>
+          <w:rFonts w:ascii="Times New Roman" w:eastAsia="宋体" w:hAnsi="Times New Roman" w:cs="Times New Roman"/>
+        </w:rPr>
+      </w:pPr>
+      <w:r>
+        <w:rPr>
+          <w:rFonts w:ascii="Times New Roman" w:eastAsia="宋体" w:hAnsi="Times New Roman" w:cs="Times New Roman" w:hint="eastAsia"/>
+        </w:rPr>
+        <w:t>多选模式、地形生成器的范围标记会跟随边缘单元格高度改变</w:t>
+      </w:r>
+    </w:p>
+    <w:p>
+      <w:pPr>
+        <w:pStyle w:val="a9"/>
+        <w:numPr>
+          <w:ilvl w:val="0"/>
           <w:numId w:val="10"/>
         </w:numPr>
         <w:rPr>
@@ -1023,6 +1041,7 @@
         <w:rPr>
           <w:rFonts w:ascii="Times New Roman" w:eastAsia="宋体" w:hAnsi="Times New Roman" w:cs="Times New Roman" w:hint="eastAsia"/>
         </w:rPr>
+        <w:lastRenderedPageBreak/>
         <w:t>支持</w:t>
       </w:r>
       <w:r>
@@ -1053,7 +1072,6 @@
         <w:rPr>
           <w:rFonts w:ascii="Times New Roman" w:eastAsia="宋体" w:hAnsi="Times New Roman" w:cs="Times New Roman" w:hint="eastAsia"/>
         </w:rPr>
-        <w:lastRenderedPageBreak/>
         <w:t>修复了当单位注册名以数字结尾时，可能与其他单位图像冲突的</w:t>
       </w:r>
       <w:r>
@@ -2098,6 +2116,7 @@
         <w:rPr>
           <w:rFonts w:ascii="Times New Roman" w:eastAsia="宋体" w:hAnsi="Times New Roman" w:cs="Times New Roman" w:hint="eastAsia"/>
         </w:rPr>
+        <w:lastRenderedPageBreak/>
         <w:t>修复部分情况下摆放车辆</w:t>
       </w:r>
       <w:r>
@@ -2134,7 +2153,6 @@
         <w:rPr>
           <w:rFonts w:ascii="Times New Roman" w:eastAsia="宋体" w:hAnsi="Times New Roman" w:cs="Times New Roman" w:hint="eastAsia"/>
         </w:rPr>
-        <w:lastRenderedPageBreak/>
         <w:t>修复超大建筑物在部分视角下不能正确渲染的</w:t>
       </w:r>
       <w:r>
@@ -3262,6 +3280,7 @@
         <w:rPr>
           <w:rFonts w:ascii="Times New Roman" w:eastAsia="宋体" w:hAnsi="Times New Roman" w:cs="Times New Roman" w:hint="eastAsia"/>
         </w:rPr>
+        <w:lastRenderedPageBreak/>
         <w:t>修复了建筑</w:t>
       </w:r>
       <w:r>
@@ -3298,7 +3317,6 @@
         <w:rPr>
           <w:rFonts w:ascii="Times New Roman" w:eastAsia="宋体" w:hAnsi="Times New Roman" w:cs="Times New Roman" w:hint="eastAsia"/>
         </w:rPr>
-        <w:lastRenderedPageBreak/>
         <w:t>多人地图建立路径点会跳过</w:t>
       </w:r>
       <w:r>
@@ -4379,6 +4397,7 @@
         <w:rPr>
           <w:rFonts w:ascii="Times New Roman" w:eastAsia="宋体" w:hAnsi="Times New Roman" w:cs="Times New Roman" w:hint="eastAsia"/>
         </w:rPr>
+        <w:lastRenderedPageBreak/>
         <w:t>地图注释窗口的颜色设置可以调用颜色选择器，不再需要手动输入</w:t>
       </w:r>
     </w:p>
@@ -4397,7 +4416,6 @@
         <w:rPr>
           <w:rFonts w:ascii="Times New Roman" w:eastAsia="宋体" w:hAnsi="Times New Roman" w:cs="Times New Roman" w:hint="eastAsia"/>
         </w:rPr>
-        <w:lastRenderedPageBreak/>
         <w:t>优化建筑动画的图层顺序</w:t>
       </w:r>
     </w:p>
@@ -5488,6 +5506,7 @@
         <w:rPr>
           <w:rFonts w:ascii="Times New Roman" w:eastAsia="宋体" w:hAnsi="Times New Roman" w:cs="Times New Roman" w:hint="eastAsia"/>
         </w:rPr>
+        <w:lastRenderedPageBreak/>
         <w:t>新增</w:t>
       </w:r>
       <w:r>
@@ -5500,14 +5519,7 @@
         <w:rPr>
           <w:rFonts w:ascii="Times New Roman" w:eastAsia="宋体" w:hAnsi="Times New Roman" w:cs="Times New Roman" w:hint="eastAsia"/>
         </w:rPr>
-        <w:t>，支持仅在缩小时使用双线性插值，放</w:t>
-      </w:r>
-      <w:r>
-        <w:rPr>
-          <w:rFonts w:ascii="Times New Roman" w:eastAsia="宋体" w:hAnsi="Times New Roman" w:cs="Times New Roman" w:hint="eastAsia"/>
-        </w:rPr>
-        <w:lastRenderedPageBreak/>
-        <w:t>大时硬边缘放大</w:t>
+        <w:t>，支持仅在缩小时使用双线性插值，放大时硬边缘放大</w:t>
       </w:r>
     </w:p>
     <w:p>
@@ -6533,6 +6545,7 @@
         <w:rPr>
           <w:rFonts w:ascii="Times New Roman" w:eastAsia="宋体" w:hAnsi="Times New Roman" w:cs="Times New Roman" w:hint="eastAsia"/>
         </w:rPr>
+        <w:lastRenderedPageBreak/>
         <w:t>支持按“</w:t>
       </w:r>
       <w:r>
@@ -6575,7 +6588,6 @@
         <w:rPr>
           <w:rFonts w:ascii="Times New Roman" w:eastAsia="宋体" w:hAnsi="Times New Roman" w:cs="Times New Roman" w:hint="eastAsia"/>
         </w:rPr>
-        <w:lastRenderedPageBreak/>
         <w:t>修复单位不存在精英武器时，属性查看无法显示精英单位射程的</w:t>
       </w:r>
       <w:r>
@@ -7622,6 +7634,7 @@
         <w:rPr>
           <w:rFonts w:ascii="Times New Roman" w:eastAsia="宋体" w:hAnsi="Times New Roman" w:cs="Times New Roman" w:hint="eastAsia"/>
         </w:rPr>
+        <w:lastRenderedPageBreak/>
         <w:t>修复地图注释不能双击折叠的</w:t>
       </w:r>
       <w:r>
@@ -7646,7 +7659,6 @@
         <w:rPr>
           <w:rFonts w:ascii="Times New Roman" w:eastAsia="宋体" w:hAnsi="Times New Roman" w:cs="Times New Roman" w:hint="eastAsia"/>
         </w:rPr>
-        <w:lastRenderedPageBreak/>
         <w:t>将地图检查器窗口居中</w:t>
       </w:r>
     </w:p>

</xml_diff>

<commit_message>
improve base node outline
</commit_message>
<xml_diff>
--- a/Supplementary/文档/FA2SP HDM Edition说明文档.docx
+++ b/Supplementary/文档/FA2SP HDM Edition说明文档.docx
@@ -153,7 +153,7 @@
           <w:rFonts w:ascii="宋体" w:eastAsia="宋体" w:hAnsi="宋体" w:hint="eastAsia"/>
           <w:sz w:val="24"/>
         </w:rPr>
-        <w:t>4</w:t>
+        <w:t>5</w:t>
       </w:r>
     </w:p>
     <w:p>
@@ -245,7 +245,7 @@
           <w:sz w:val="28"/>
           <w:szCs w:val="32"/>
         </w:rPr>
-        <w:t>4</w:t>
+        <w:t>5</w:t>
       </w:r>
       <w:r>
         <w:rPr>
@@ -683,6 +683,24 @@
         <w:pStyle w:val="a9"/>
         <w:numPr>
           <w:ilvl w:val="0"/>
+          <w:numId w:val="11"/>
+        </w:numPr>
+        <w:rPr>
+          <w:rFonts w:ascii="Times New Roman" w:eastAsia="宋体" w:hAnsi="Times New Roman" w:cs="Times New Roman"/>
+        </w:rPr>
+      </w:pPr>
+      <w:r>
+        <w:rPr>
+          <w:rFonts w:ascii="Times New Roman" w:eastAsia="宋体" w:hAnsi="Times New Roman" w:cs="Times New Roman" w:hint="eastAsia"/>
+        </w:rPr>
+        <w:t>仅当基地节点与相同建筑重叠时，才会在关闭建筑轮廓的情况下显示轮廓</w:t>
+      </w:r>
+    </w:p>
+    <w:p>
+      <w:pPr>
+        <w:pStyle w:val="a9"/>
+        <w:numPr>
+          <w:ilvl w:val="0"/>
           <w:numId w:val="10"/>
         </w:numPr>
         <w:rPr>
@@ -1005,6 +1023,7 @@
         <w:rPr>
           <w:rFonts w:ascii="Times New Roman" w:eastAsia="宋体" w:hAnsi="Times New Roman" w:cs="Times New Roman" w:hint="eastAsia"/>
         </w:rPr>
+        <w:lastRenderedPageBreak/>
         <w:t>微调各游戏对象渲染位置，匹配游戏内效果</w:t>
       </w:r>
     </w:p>
@@ -1023,7 +1042,6 @@
         <w:rPr>
           <w:rFonts w:ascii="Times New Roman" w:eastAsia="宋体" w:hAnsi="Times New Roman" w:cs="Times New Roman" w:hint="eastAsia"/>
         </w:rPr>
-        <w:lastRenderedPageBreak/>
         <w:t>修复了单位“在桥梁上”为</w:t>
       </w:r>
       <w:r>
@@ -2102,6 +2120,7 @@
         <w:rPr>
           <w:rFonts w:ascii="Times New Roman" w:eastAsia="宋体" w:hAnsi="Times New Roman" w:cs="Times New Roman" w:hint="eastAsia"/>
         </w:rPr>
+        <w:lastRenderedPageBreak/>
         <w:t>ObjectBrowser.Ore.RandomPlacement</w:t>
       </w:r>
       <w:r>
@@ -2132,7 +2151,6 @@
         <w:rPr>
           <w:rFonts w:ascii="Times New Roman" w:eastAsia="宋体" w:hAnsi="Times New Roman" w:cs="Times New Roman" w:hint="eastAsia"/>
         </w:rPr>
-        <w:lastRenderedPageBreak/>
         <w:t>修复触发编辑器填写的参数为触发时不能正确截断空格的</w:t>
       </w:r>
       <w:r>
@@ -3280,6 +3298,7 @@
         <w:rPr>
           <w:rFonts w:ascii="Times New Roman" w:eastAsia="宋体" w:hAnsi="Times New Roman" w:cs="Times New Roman" w:hint="eastAsia"/>
         </w:rPr>
+        <w:lastRenderedPageBreak/>
         <w:t>修复了预览覆盖物时可能导致原有覆盖物被修改的</w:t>
       </w:r>
       <w:r>
@@ -3304,7 +3323,6 @@
         <w:rPr>
           <w:rFonts w:ascii="Times New Roman" w:eastAsia="宋体" w:hAnsi="Times New Roman" w:cs="Times New Roman" w:hint="eastAsia"/>
         </w:rPr>
-        <w:lastRenderedPageBreak/>
         <w:t>擦除覆盖物不会导致附近的围墙变为完好状态，会保持当前破损状态（但仍然会重新计算连接方式）</w:t>
       </w:r>
     </w:p>
@@ -4389,7 +4407,14 @@
         <w:rPr>
           <w:rFonts w:ascii="Times New Roman" w:eastAsia="宋体" w:hAnsi="Times New Roman" w:cs="Times New Roman" w:hint="eastAsia"/>
         </w:rPr>
-        <w:t>仅支持围墙自定义色盘）</w:t>
+        <w:t>仅支持围墙</w:t>
+      </w:r>
+      <w:r>
+        <w:rPr>
+          <w:rFonts w:ascii="Times New Roman" w:eastAsia="宋体" w:hAnsi="Times New Roman" w:cs="Times New Roman" w:hint="eastAsia"/>
+        </w:rPr>
+        <w:lastRenderedPageBreak/>
+        <w:t>自定义色盘）</w:t>
       </w:r>
     </w:p>
     <w:p>
@@ -4415,7 +4440,6 @@
           <w:sz w:val="28"/>
           <w:szCs w:val="32"/>
         </w:rPr>
-        <w:lastRenderedPageBreak/>
         <w:t>1.2.0 (2025.09.05)</w:t>
       </w:r>
     </w:p>
@@ -5458,6 +5482,7 @@
         <w:rPr>
           <w:rFonts w:ascii="Times New Roman" w:eastAsia="宋体" w:hAnsi="Times New Roman" w:cs="Times New Roman" w:hint="eastAsia"/>
         </w:rPr>
+        <w:lastRenderedPageBreak/>
         <w:t>支持设置</w:t>
       </w:r>
       <w:r>
@@ -5494,7 +5519,6 @@
         <w:rPr>
           <w:rFonts w:ascii="Times New Roman" w:eastAsia="宋体" w:hAnsi="Times New Roman" w:cs="Times New Roman" w:hint="eastAsia"/>
         </w:rPr>
-        <w:lastRenderedPageBreak/>
         <w:t>提升稳定性</w:t>
       </w:r>
     </w:p>
@@ -6467,7 +6491,14 @@
         <w:rPr>
           <w:rFonts w:ascii="Times New Roman" w:eastAsia="宋体" w:hAnsi="Times New Roman" w:cs="Times New Roman" w:hint="eastAsia"/>
         </w:rPr>
-        <w:t>，可以在小地图中显示可视地图边界，新增获取地图边界的</w:t>
+        <w:t>，可以在小地图中显示可视地图边界，新增获</w:t>
+      </w:r>
+      <w:r>
+        <w:rPr>
+          <w:rFonts w:ascii="Times New Roman" w:eastAsia="宋体" w:hAnsi="Times New Roman" w:cs="Times New Roman" w:hint="eastAsia"/>
+        </w:rPr>
+        <w:lastRenderedPageBreak/>
+        <w:t>取地图边界的</w:t>
       </w:r>
       <w:r>
         <w:rPr>
@@ -6497,7 +6528,6 @@
         <w:rPr>
           <w:rFonts w:ascii="Times New Roman" w:eastAsia="宋体" w:hAnsi="Times New Roman" w:cs="Times New Roman" w:hint="eastAsia"/>
         </w:rPr>
-        <w:lastRenderedPageBreak/>
         <w:t>修复开启</w:t>
       </w:r>
       <w:r>

</xml_diff>

<commit_message>
rewrite TileSetBrowserView, fix translations in overlay search
</commit_message>
<xml_diff>
--- a/Supplementary/文档/FA2SP HDM Edition说明文档.docx
+++ b/Supplementary/文档/FA2SP HDM Edition说明文档.docx
@@ -153,7 +153,7 @@
           <w:rFonts w:ascii="宋体" w:eastAsia="宋体" w:hAnsi="宋体" w:hint="eastAsia"/>
           <w:sz w:val="24"/>
         </w:rPr>
-        <w:t>9</w:t>
+        <w:t>10</w:t>
       </w:r>
     </w:p>
     <w:p>
@@ -205,7 +205,7 @@
           <w:sz w:val="28"/>
           <w:szCs w:val="32"/>
         </w:rPr>
-        <w:t>1.3.</w:t>
+        <w:t>1.3.2 (2025.12.</w:t>
       </w:r>
       <w:r>
         <w:rPr>
@@ -215,7 +215,7 @@
           <w:sz w:val="28"/>
           <w:szCs w:val="32"/>
         </w:rPr>
-        <w:t>2</w:t>
+        <w:t>10</w:t>
       </w:r>
       <w:r>
         <w:rPr>
@@ -225,18 +225,102 @@
           <w:sz w:val="28"/>
           <w:szCs w:val="32"/>
         </w:rPr>
-        <w:t xml:space="preserve"> (2025.12.0</w:t>
-      </w:r>
-      <w:r>
-        <w:rPr>
-          <w:rFonts w:ascii="Times New Roman" w:eastAsia="宋体" w:hAnsi="Times New Roman" w:cs="Times New Roman" w:hint="eastAsia"/>
+        <w:t>)</w:t>
+      </w:r>
+    </w:p>
+    <w:p>
+      <w:pPr>
+        <w:pStyle w:val="a9"/>
+        <w:numPr>
+          <w:ilvl w:val="0"/>
+          <w:numId w:val="11"/>
+        </w:numPr>
+        <w:rPr>
+          <w:rFonts w:ascii="Times New Roman" w:eastAsia="宋体" w:hAnsi="Times New Roman" w:cs="Times New Roman"/>
+        </w:rPr>
+      </w:pPr>
+      <w:r>
+        <w:rPr>
+          <w:rFonts w:ascii="Times New Roman" w:eastAsia="宋体" w:hAnsi="Times New Roman" w:cs="Times New Roman" w:hint="eastAsia"/>
+        </w:rPr>
+        <w:t>修复</w:t>
+      </w:r>
+      <w:r>
+        <w:rPr>
+          <w:rFonts w:ascii="Times New Roman" w:eastAsia="宋体" w:hAnsi="Times New Roman" w:cs="Times New Roman" w:hint="eastAsia"/>
+        </w:rPr>
+        <w:t>ini</w:t>
+      </w:r>
+      <w:r>
+        <w:rPr>
+          <w:rFonts w:ascii="Times New Roman" w:eastAsia="宋体" w:hAnsi="Times New Roman" w:cs="Times New Roman" w:hint="eastAsia"/>
+        </w:rPr>
+        <w:t>继承的</w:t>
+      </w:r>
+      <w:r>
+        <w:rPr>
+          <w:rFonts w:ascii="Times New Roman" w:eastAsia="宋体" w:hAnsi="Times New Roman" w:cs="Times New Roman" w:hint="eastAsia"/>
+        </w:rPr>
+        <w:t>bug</w:t>
+      </w:r>
+    </w:p>
+    <w:p>
+      <w:pPr>
+        <w:pStyle w:val="a9"/>
+        <w:numPr>
+          <w:ilvl w:val="0"/>
+          <w:numId w:val="11"/>
+        </w:numPr>
+        <w:rPr>
+          <w:rFonts w:ascii="Times New Roman" w:eastAsia="宋体" w:hAnsi="Times New Roman" w:cs="Times New Roman"/>
+        </w:rPr>
+      </w:pPr>
+      <w:r>
+        <w:rPr>
+          <w:rFonts w:ascii="Times New Roman" w:eastAsia="宋体" w:hAnsi="Times New Roman" w:cs="Times New Roman" w:hint="eastAsia"/>
+        </w:rPr>
+        <w:t>官方支持心灵终结</w:t>
+      </w:r>
+    </w:p>
+    <w:p>
+      <w:pPr>
+        <w:pStyle w:val="a9"/>
+        <w:numPr>
+          <w:ilvl w:val="0"/>
+          <w:numId w:val="11"/>
+        </w:numPr>
+        <w:rPr>
+          <w:rFonts w:ascii="Times New Roman" w:eastAsia="宋体" w:hAnsi="Times New Roman" w:cs="Times New Roman"/>
+        </w:rPr>
+      </w:pPr>
+      <w:r>
+        <w:rPr>
+          <w:rFonts w:ascii="Times New Roman" w:eastAsia="宋体" w:hAnsi="Times New Roman" w:cs="Times New Roman" w:hint="eastAsia"/>
+        </w:rPr>
+        <w:t>修复全局搜索搜索地形栏覆盖物时无法正确加载翻译名称的</w:t>
+      </w:r>
+      <w:r>
+        <w:rPr>
+          <w:rFonts w:ascii="Times New Roman" w:eastAsia="宋体" w:hAnsi="Times New Roman" w:cs="Times New Roman" w:hint="eastAsia"/>
+        </w:rPr>
+        <w:t>bug</w:t>
+      </w:r>
+    </w:p>
+    <w:p>
+      <w:pPr>
+        <w:pStyle w:val="a9"/>
+        <w:numPr>
+          <w:ilvl w:val="0"/>
+          <w:numId w:val="10"/>
+        </w:numPr>
+        <w:rPr>
+          <w:rFonts w:ascii="Times New Roman" w:eastAsia="宋体" w:hAnsi="Times New Roman" w:cs="Times New Roman"/>
           <w:b/>
           <w:bCs/>
           <w:sz w:val="28"/>
           <w:szCs w:val="32"/>
         </w:rPr>
-        <w:t>9</w:t>
-      </w:r>
+      </w:pPr>
       <w:r>
         <w:rPr>
           <w:rFonts w:ascii="Times New Roman" w:eastAsia="宋体" w:hAnsi="Times New Roman" w:cs="Times New Roman" w:hint="eastAsia"/>
@@ -245,78 +329,18 @@
           <w:sz w:val="28"/>
           <w:szCs w:val="32"/>
         </w:rPr>
-        <w:t>)</w:t>
-      </w:r>
-    </w:p>
-    <w:p>
-      <w:pPr>
-        <w:pStyle w:val="a9"/>
-        <w:numPr>
-          <w:ilvl w:val="0"/>
-          <w:numId w:val="11"/>
-        </w:numPr>
-        <w:rPr>
-          <w:rFonts w:ascii="Times New Roman" w:eastAsia="宋体" w:hAnsi="Times New Roman" w:cs="Times New Roman"/>
-        </w:rPr>
-      </w:pPr>
-      <w:r>
-        <w:rPr>
-          <w:rFonts w:ascii="Times New Roman" w:eastAsia="宋体" w:hAnsi="Times New Roman" w:cs="Times New Roman" w:hint="eastAsia"/>
-        </w:rPr>
-        <w:t>修复</w:t>
-      </w:r>
-      <w:r>
-        <w:rPr>
-          <w:rFonts w:ascii="Times New Roman" w:eastAsia="宋体" w:hAnsi="Times New Roman" w:cs="Times New Roman" w:hint="eastAsia"/>
-        </w:rPr>
-        <w:t>ini</w:t>
-      </w:r>
-      <w:r>
-        <w:rPr>
-          <w:rFonts w:ascii="Times New Roman" w:eastAsia="宋体" w:hAnsi="Times New Roman" w:cs="Times New Roman" w:hint="eastAsia"/>
-        </w:rPr>
-        <w:t>继承的</w:t>
-      </w:r>
-      <w:r>
-        <w:rPr>
-          <w:rFonts w:ascii="Times New Roman" w:eastAsia="宋体" w:hAnsi="Times New Roman" w:cs="Times New Roman" w:hint="eastAsia"/>
-        </w:rPr>
-        <w:t>bug</w:t>
-      </w:r>
-    </w:p>
-    <w:p>
-      <w:pPr>
-        <w:pStyle w:val="a9"/>
-        <w:numPr>
-          <w:ilvl w:val="0"/>
-          <w:numId w:val="11"/>
-        </w:numPr>
-        <w:rPr>
-          <w:rFonts w:ascii="Times New Roman" w:eastAsia="宋体" w:hAnsi="Times New Roman" w:cs="Times New Roman"/>
-        </w:rPr>
-      </w:pPr>
-      <w:r>
-        <w:rPr>
-          <w:rFonts w:ascii="Times New Roman" w:eastAsia="宋体" w:hAnsi="Times New Roman" w:cs="Times New Roman" w:hint="eastAsia"/>
-        </w:rPr>
-        <w:t>官方支持心灵终结</w:t>
-      </w:r>
-    </w:p>
-    <w:p>
-      <w:pPr>
-        <w:pStyle w:val="a9"/>
-        <w:numPr>
-          <w:ilvl w:val="0"/>
-          <w:numId w:val="10"/>
-        </w:numPr>
-        <w:rPr>
-          <w:rFonts w:ascii="Times New Roman" w:eastAsia="宋体" w:hAnsi="Times New Roman" w:cs="Times New Roman"/>
+        <w:t>1.3.1 (2025.1</w:t>
+      </w:r>
+      <w:r>
+        <w:rPr>
+          <w:rFonts w:ascii="Times New Roman" w:eastAsia="宋体" w:hAnsi="Times New Roman" w:cs="Times New Roman" w:hint="eastAsia"/>
           <w:b/>
           <w:bCs/>
           <w:sz w:val="28"/>
           <w:szCs w:val="32"/>
         </w:rPr>
-      </w:pPr>
+        <w:t>2</w:t>
+      </w:r>
       <w:r>
         <w:rPr>
           <w:rFonts w:ascii="Times New Roman" w:eastAsia="宋体" w:hAnsi="Times New Roman" w:cs="Times New Roman" w:hint="eastAsia"/>
@@ -325,7 +349,7 @@
           <w:sz w:val="28"/>
           <w:szCs w:val="32"/>
         </w:rPr>
-        <w:t>1.3.1 (2025.1</w:t>
+        <w:t>.</w:t>
       </w:r>
       <w:r>
         <w:rPr>
@@ -335,7 +359,7 @@
           <w:sz w:val="28"/>
           <w:szCs w:val="32"/>
         </w:rPr>
-        <w:t>2</w:t>
+        <w:t>0</w:t>
       </w:r>
       <w:r>
         <w:rPr>
@@ -345,7 +369,7 @@
           <w:sz w:val="28"/>
           <w:szCs w:val="32"/>
         </w:rPr>
-        <w:t>.</w:t>
+        <w:t>8</w:t>
       </w:r>
       <w:r>
         <w:rPr>
@@ -355,18 +379,462 @@
           <w:sz w:val="28"/>
           <w:szCs w:val="32"/>
         </w:rPr>
-        <w:t>0</w:t>
-      </w:r>
-      <w:r>
-        <w:rPr>
-          <w:rFonts w:ascii="Times New Roman" w:eastAsia="宋体" w:hAnsi="Times New Roman" w:cs="Times New Roman" w:hint="eastAsia"/>
+        <w:t>)</w:t>
+      </w:r>
+    </w:p>
+    <w:p>
+      <w:pPr>
+        <w:pStyle w:val="a9"/>
+        <w:numPr>
+          <w:ilvl w:val="0"/>
+          <w:numId w:val="38"/>
+        </w:numPr>
+        <w:rPr>
+          <w:rFonts w:ascii="Times New Roman" w:eastAsia="宋体" w:hAnsi="Times New Roman" w:cs="Times New Roman"/>
+        </w:rPr>
+      </w:pPr>
+      <w:r>
+        <w:rPr>
+          <w:rFonts w:ascii="Times New Roman" w:eastAsia="宋体" w:hAnsi="Times New Roman" w:cs="Times New Roman" w:hint="eastAsia"/>
+        </w:rPr>
+        <w:t>修复当地图上存在</w:t>
+      </w:r>
+      <w:r>
+        <w:rPr>
+          <w:rFonts w:ascii="Times New Roman" w:eastAsia="宋体" w:hAnsi="Times New Roman" w:cs="Times New Roman" w:hint="eastAsia"/>
+        </w:rPr>
+        <w:t>未注册在</w:t>
+      </w:r>
+      <w:r>
+        <w:rPr>
+          <w:rFonts w:ascii="Times New Roman" w:eastAsia="宋体" w:hAnsi="Times New Roman" w:cs="Times New Roman" w:hint="eastAsia"/>
+        </w:rPr>
+        <w:t>BuildingTypes</w:t>
+      </w:r>
+      <w:r>
+        <w:rPr>
+          <w:rFonts w:ascii="Times New Roman" w:eastAsia="宋体" w:hAnsi="Times New Roman" w:cs="Times New Roman" w:hint="eastAsia"/>
+        </w:rPr>
+        <w:t>内</w:t>
+      </w:r>
+      <w:r>
+        <w:rPr>
+          <w:rFonts w:ascii="Times New Roman" w:eastAsia="宋体" w:hAnsi="Times New Roman" w:cs="Times New Roman" w:hint="eastAsia"/>
+        </w:rPr>
+        <w:t>的建筑时，尝试渲染会崩溃的</w:t>
+      </w:r>
+      <w:r>
+        <w:rPr>
+          <w:rFonts w:ascii="Times New Roman" w:eastAsia="宋体" w:hAnsi="Times New Roman" w:cs="Times New Roman" w:hint="eastAsia"/>
+        </w:rPr>
+        <w:t>bug</w:t>
+      </w:r>
+    </w:p>
+    <w:p>
+      <w:pPr>
+        <w:pStyle w:val="a9"/>
+        <w:numPr>
+          <w:ilvl w:val="0"/>
+          <w:numId w:val="38"/>
+        </w:numPr>
+        <w:rPr>
+          <w:rFonts w:ascii="Times New Roman" w:eastAsia="宋体" w:hAnsi="Times New Roman" w:cs="Times New Roman"/>
+        </w:rPr>
+      </w:pPr>
+      <w:r>
+        <w:rPr>
+          <w:rFonts w:ascii="Times New Roman" w:eastAsia="宋体" w:hAnsi="Times New Roman" w:cs="Times New Roman" w:hint="eastAsia"/>
+        </w:rPr>
+        <w:t>保存非地图</w:t>
+      </w:r>
+      <w:r>
+        <w:rPr>
+          <w:rFonts w:ascii="Times New Roman" w:eastAsia="宋体" w:hAnsi="Times New Roman" w:cs="Times New Roman" w:hint="eastAsia"/>
+        </w:rPr>
+        <w:t>ini</w:t>
+      </w:r>
+      <w:r>
+        <w:rPr>
+          <w:rFonts w:ascii="Times New Roman" w:eastAsia="宋体" w:hAnsi="Times New Roman" w:cs="Times New Roman" w:hint="eastAsia"/>
+        </w:rPr>
+        <w:t>时，会自动按照打开时的编码保存</w:t>
+      </w:r>
+    </w:p>
+    <w:p>
+      <w:pPr>
+        <w:pStyle w:val="a9"/>
+        <w:numPr>
+          <w:ilvl w:val="0"/>
+          <w:numId w:val="38"/>
+        </w:numPr>
+        <w:rPr>
+          <w:rFonts w:ascii="Times New Roman" w:eastAsia="宋体" w:hAnsi="Times New Roman" w:cs="Times New Roman"/>
+        </w:rPr>
+      </w:pPr>
+      <w:r>
+        <w:rPr>
+          <w:rFonts w:ascii="Times New Roman" w:eastAsia="宋体" w:hAnsi="Times New Roman" w:cs="Times New Roman" w:hint="eastAsia"/>
+        </w:rPr>
+        <w:t>修复了闸门的破损帧加载错误的</w:t>
+      </w:r>
+      <w:r>
+        <w:rPr>
+          <w:rFonts w:ascii="Times New Roman" w:eastAsia="宋体" w:hAnsi="Times New Roman" w:cs="Times New Roman" w:hint="eastAsia"/>
+        </w:rPr>
+        <w:t>bug</w:t>
+      </w:r>
+    </w:p>
+    <w:p>
+      <w:pPr>
+        <w:pStyle w:val="a9"/>
+        <w:numPr>
+          <w:ilvl w:val="0"/>
+          <w:numId w:val="38"/>
+        </w:numPr>
+        <w:rPr>
+          <w:rFonts w:ascii="Times New Roman" w:eastAsia="宋体" w:hAnsi="Times New Roman" w:cs="Times New Roman"/>
+        </w:rPr>
+      </w:pPr>
+      <w:r>
+        <w:rPr>
+          <w:rFonts w:ascii="Times New Roman" w:eastAsia="宋体" w:hAnsi="Times New Roman" w:cs="Times New Roman" w:hint="eastAsia"/>
+        </w:rPr>
+        <w:t>修复程序关闭后进程不能立即结束的</w:t>
+      </w:r>
+      <w:r>
+        <w:rPr>
+          <w:rFonts w:ascii="Times New Roman" w:eastAsia="宋体" w:hAnsi="Times New Roman" w:cs="Times New Roman" w:hint="eastAsia"/>
+        </w:rPr>
+        <w:t>bug</w:t>
+      </w:r>
+      <w:r>
+        <w:rPr>
+          <w:rFonts w:ascii="Times New Roman" w:eastAsia="宋体" w:hAnsi="Times New Roman" w:cs="Times New Roman" w:hint="eastAsia"/>
+        </w:rPr>
+        <w:t>，移除</w:t>
+      </w:r>
+      <w:r>
+        <w:rPr>
+          <w:rFonts w:ascii="Times New Roman" w:eastAsia="宋体" w:hAnsi="Times New Roman" w:cs="Times New Roman" w:hint="eastAsia"/>
+        </w:rPr>
+        <w:t>EnableVisualStyle</w:t>
+      </w:r>
+    </w:p>
+    <w:p>
+      <w:pPr>
+        <w:pStyle w:val="a9"/>
+        <w:numPr>
+          <w:ilvl w:val="0"/>
+          <w:numId w:val="38"/>
+        </w:numPr>
+        <w:rPr>
+          <w:rFonts w:ascii="Times New Roman" w:eastAsia="宋体" w:hAnsi="Times New Roman" w:cs="Times New Roman"/>
+        </w:rPr>
+      </w:pPr>
+      <w:r>
+        <w:rPr>
+          <w:rFonts w:ascii="Times New Roman" w:eastAsia="宋体" w:hAnsi="Times New Roman" w:cs="Times New Roman" w:hint="eastAsia"/>
+        </w:rPr>
+        <w:t>添加快捷保存快捷键（</w:t>
+      </w:r>
+      <w:r>
+        <w:rPr>
+          <w:rFonts w:ascii="Times New Roman" w:eastAsia="宋体" w:hAnsi="Times New Roman" w:cs="Times New Roman" w:hint="eastAsia"/>
+        </w:rPr>
+        <w:t>F1</w:t>
+      </w:r>
+      <w:r>
+        <w:rPr>
+          <w:rFonts w:ascii="Times New Roman" w:eastAsia="宋体" w:hAnsi="Times New Roman" w:cs="Times New Roman" w:hint="eastAsia"/>
+        </w:rPr>
+        <w:t>），按下后会立即保存地图，不会弹出任何对话框</w:t>
+      </w:r>
+    </w:p>
+    <w:p>
+      <w:pPr>
+        <w:pStyle w:val="a9"/>
+        <w:numPr>
+          <w:ilvl w:val="0"/>
+          <w:numId w:val="38"/>
+        </w:numPr>
+        <w:rPr>
+          <w:rFonts w:ascii="Times New Roman" w:eastAsia="宋体" w:hAnsi="Times New Roman" w:cs="Times New Roman"/>
+        </w:rPr>
+      </w:pPr>
+      <w:r>
+        <w:rPr>
+          <w:rFonts w:ascii="Times New Roman" w:eastAsia="宋体" w:hAnsi="Times New Roman" w:cs="Times New Roman" w:hint="eastAsia"/>
+        </w:rPr>
+        <w:t>修复了建筑面积为</w:t>
+      </w:r>
+      <w:r>
+        <w:rPr>
+          <w:rFonts w:ascii="Times New Roman" w:eastAsia="宋体" w:hAnsi="Times New Roman" w:cs="Times New Roman" w:hint="eastAsia"/>
+        </w:rPr>
+        <w:t>0x0</w:t>
+      </w:r>
+      <w:r>
+        <w:rPr>
+          <w:rFonts w:ascii="Times New Roman" w:eastAsia="宋体" w:hAnsi="Times New Roman" w:cs="Times New Roman" w:hint="eastAsia"/>
+        </w:rPr>
+        <w:t>在部分情况下的崩溃</w:t>
+      </w:r>
+    </w:p>
+    <w:p>
+      <w:pPr>
+        <w:pStyle w:val="a9"/>
+        <w:numPr>
+          <w:ilvl w:val="0"/>
+          <w:numId w:val="38"/>
+        </w:numPr>
+        <w:rPr>
+          <w:rFonts w:ascii="Times New Roman" w:eastAsia="宋体" w:hAnsi="Times New Roman" w:cs="Times New Roman"/>
+        </w:rPr>
+      </w:pPr>
+      <w:r>
+        <w:rPr>
+          <w:rFonts w:ascii="Times New Roman" w:eastAsia="宋体" w:hAnsi="Times New Roman" w:cs="Times New Roman" w:hint="eastAsia"/>
+        </w:rPr>
+        <w:t>修复了标签列表中的跳转位置错误的</w:t>
+      </w:r>
+      <w:r>
+        <w:rPr>
+          <w:rFonts w:ascii="Times New Roman" w:eastAsia="宋体" w:hAnsi="Times New Roman" w:cs="Times New Roman" w:hint="eastAsia"/>
+        </w:rPr>
+        <w:t>bug</w:t>
+      </w:r>
+    </w:p>
+    <w:p>
+      <w:pPr>
+        <w:pStyle w:val="a9"/>
+        <w:numPr>
+          <w:ilvl w:val="0"/>
+          <w:numId w:val="38"/>
+        </w:numPr>
+        <w:rPr>
+          <w:rFonts w:ascii="Times New Roman" w:eastAsia="宋体" w:hAnsi="Times New Roman" w:cs="Times New Roman"/>
+        </w:rPr>
+      </w:pPr>
+      <w:r>
+        <w:rPr>
+          <w:rFonts w:ascii="Times New Roman" w:eastAsia="宋体" w:hAnsi="Times New Roman" w:cs="Times New Roman" w:hint="eastAsia"/>
+        </w:rPr>
+        <w:t>优化了建筑信息初始化的效率</w:t>
+      </w:r>
+    </w:p>
+    <w:p>
+      <w:pPr>
+        <w:pStyle w:val="a9"/>
+        <w:numPr>
+          <w:ilvl w:val="0"/>
+          <w:numId w:val="38"/>
+        </w:numPr>
+        <w:rPr>
+          <w:rFonts w:ascii="Times New Roman" w:eastAsia="宋体" w:hAnsi="Times New Roman" w:cs="Times New Roman"/>
+        </w:rPr>
+      </w:pPr>
+      <w:r>
+        <w:rPr>
+          <w:rFonts w:ascii="Times New Roman" w:eastAsia="宋体" w:hAnsi="Times New Roman" w:cs="Times New Roman" w:hint="eastAsia"/>
+        </w:rPr>
+        <w:t>添加新选项</w:t>
+      </w:r>
+      <w:r>
+        <w:rPr>
+          <w:rFonts w:ascii="Times New Roman" w:eastAsia="宋体" w:hAnsi="Times New Roman" w:cs="Times New Roman" w:hint="eastAsia"/>
+        </w:rPr>
+        <w:t>UseSequentialIndexing</w:t>
+      </w:r>
+      <w:r>
+        <w:rPr>
+          <w:rFonts w:ascii="Times New Roman" w:eastAsia="宋体" w:hAnsi="Times New Roman" w:cs="Times New Roman" w:hint="eastAsia"/>
+        </w:rPr>
+        <w:t>，启用</w:t>
+      </w:r>
+      <w:r>
+        <w:rPr>
+          <w:rFonts w:ascii="Times New Roman" w:eastAsia="宋体" w:hAnsi="Times New Roman" w:cs="Times New Roman" w:hint="eastAsia"/>
+        </w:rPr>
+        <w:t>后</w:t>
+      </w:r>
+      <w:r>
+        <w:rPr>
+          <w:rFonts w:ascii="Times New Roman" w:eastAsia="宋体" w:hAnsi="Times New Roman" w:cs="Times New Roman" w:hint="eastAsia"/>
+        </w:rPr>
+        <w:t xml:space="preserve">, </w:t>
+      </w:r>
+      <w:r>
+        <w:rPr>
+          <w:rFonts w:ascii="Times New Roman" w:eastAsia="宋体" w:hAnsi="Times New Roman" w:cs="Times New Roman" w:hint="eastAsia"/>
+        </w:rPr>
+        <w:t>创建触发、小队、特遣、脚本、</w:t>
+      </w:r>
+      <w:r>
+        <w:rPr>
+          <w:rFonts w:ascii="Times New Roman" w:eastAsia="宋体" w:hAnsi="Times New Roman" w:cs="Times New Roman" w:hint="eastAsia"/>
+        </w:rPr>
+        <w:t>AI</w:t>
+      </w:r>
+      <w:r>
+        <w:rPr>
+          <w:rFonts w:ascii="Times New Roman" w:eastAsia="宋体" w:hAnsi="Times New Roman" w:cs="Times New Roman" w:hint="eastAsia"/>
+        </w:rPr>
+        <w:t>触发时，会在当前最大</w:t>
+      </w:r>
+      <w:r>
+        <w:rPr>
+          <w:rFonts w:ascii="Times New Roman" w:eastAsia="宋体" w:hAnsi="Times New Roman" w:cs="Times New Roman" w:hint="eastAsia"/>
+        </w:rPr>
+        <w:t>ID</w:t>
+      </w:r>
+      <w:r>
+        <w:rPr>
+          <w:rFonts w:ascii="Times New Roman" w:eastAsia="宋体" w:hAnsi="Times New Roman" w:cs="Times New Roman" w:hint="eastAsia"/>
+        </w:rPr>
+        <w:t>后递增，而不是寻找第一个可用</w:t>
+      </w:r>
+      <w:r>
+        <w:rPr>
+          <w:rFonts w:ascii="Times New Roman" w:eastAsia="宋体" w:hAnsi="Times New Roman" w:cs="Times New Roman" w:hint="eastAsia"/>
+        </w:rPr>
+        <w:t>ID</w:t>
+      </w:r>
+    </w:p>
+    <w:p>
+      <w:pPr>
+        <w:pStyle w:val="a9"/>
+        <w:numPr>
+          <w:ilvl w:val="0"/>
+          <w:numId w:val="38"/>
+        </w:numPr>
+        <w:rPr>
+          <w:rFonts w:ascii="Times New Roman" w:eastAsia="宋体" w:hAnsi="Times New Roman" w:cs="Times New Roman"/>
+        </w:rPr>
+      </w:pPr>
+      <w:r>
+        <w:rPr>
+          <w:rFonts w:ascii="Times New Roman" w:eastAsia="宋体" w:hAnsi="Times New Roman" w:cs="Times New Roman" w:hint="eastAsia"/>
+        </w:rPr>
+        <w:t>补充标签编辑器窗口的翻译</w:t>
+      </w:r>
+    </w:p>
+    <w:p>
+      <w:pPr>
+        <w:pStyle w:val="a9"/>
+        <w:numPr>
+          <w:ilvl w:val="0"/>
+          <w:numId w:val="38"/>
+        </w:numPr>
+        <w:rPr>
+          <w:rFonts w:ascii="Times New Roman" w:eastAsia="宋体" w:hAnsi="Times New Roman" w:cs="Times New Roman"/>
+        </w:rPr>
+      </w:pPr>
+      <w:r>
+        <w:rPr>
+          <w:rFonts w:ascii="Times New Roman" w:eastAsia="宋体" w:hAnsi="Times New Roman" w:cs="Times New Roman" w:hint="eastAsia"/>
+        </w:rPr>
+        <w:t>多选模式、地形生成器的范围标记会跟随边缘单元格高度改变</w:t>
+      </w:r>
+    </w:p>
+    <w:p>
+      <w:pPr>
+        <w:pStyle w:val="a9"/>
+        <w:numPr>
+          <w:ilvl w:val="0"/>
+          <w:numId w:val="38"/>
+        </w:numPr>
+        <w:rPr>
+          <w:rFonts w:ascii="Times New Roman" w:eastAsia="宋体" w:hAnsi="Times New Roman" w:cs="Times New Roman"/>
+        </w:rPr>
+      </w:pPr>
+      <w:r>
+        <w:rPr>
+          <w:rFonts w:ascii="Times New Roman" w:eastAsia="宋体" w:hAnsi="Times New Roman" w:cs="Times New Roman" w:hint="eastAsia"/>
+        </w:rPr>
+        <w:t>修复了部分情况下无法加载建筑火焰的</w:t>
+      </w:r>
+      <w:r>
+        <w:rPr>
+          <w:rFonts w:ascii="Times New Roman" w:eastAsia="宋体" w:hAnsi="Times New Roman" w:cs="Times New Roman" w:hint="eastAsia"/>
+        </w:rPr>
+        <w:t>bug</w:t>
+      </w:r>
+    </w:p>
+    <w:p>
+      <w:pPr>
+        <w:pStyle w:val="a9"/>
+        <w:numPr>
+          <w:ilvl w:val="0"/>
+          <w:numId w:val="38"/>
+        </w:numPr>
+        <w:rPr>
+          <w:rFonts w:ascii="Times New Roman" w:eastAsia="宋体" w:hAnsi="Times New Roman" w:cs="Times New Roman"/>
+        </w:rPr>
+      </w:pPr>
+      <w:r>
+        <w:rPr>
+          <w:rFonts w:ascii="Times New Roman" w:eastAsia="宋体" w:hAnsi="Times New Roman" w:cs="Times New Roman" w:hint="eastAsia"/>
+        </w:rPr>
+        <w:t>微调了地图渲染器的边缘坐标</w:t>
+      </w:r>
+    </w:p>
+    <w:p>
+      <w:pPr>
+        <w:pStyle w:val="a9"/>
+        <w:numPr>
+          <w:ilvl w:val="0"/>
+          <w:numId w:val="38"/>
+        </w:numPr>
+        <w:rPr>
+          <w:rFonts w:ascii="Times New Roman" w:eastAsia="宋体" w:hAnsi="Times New Roman" w:cs="Times New Roman"/>
+        </w:rPr>
+      </w:pPr>
+      <w:r>
+        <w:rPr>
+          <w:rFonts w:ascii="Times New Roman" w:eastAsia="宋体" w:hAnsi="Times New Roman" w:cs="Times New Roman" w:hint="eastAsia"/>
+        </w:rPr>
+        <w:t>修复了军衔图层不能隐藏的</w:t>
+      </w:r>
+      <w:r>
+        <w:rPr>
+          <w:rFonts w:ascii="Times New Roman" w:eastAsia="宋体" w:hAnsi="Times New Roman" w:cs="Times New Roman" w:hint="eastAsia"/>
+        </w:rPr>
+        <w:t>bug</w:t>
+      </w:r>
+    </w:p>
+    <w:p>
+      <w:pPr>
+        <w:pStyle w:val="a9"/>
+        <w:numPr>
+          <w:ilvl w:val="0"/>
+          <w:numId w:val="38"/>
+        </w:numPr>
+        <w:rPr>
+          <w:rFonts w:ascii="Times New Roman" w:eastAsia="宋体" w:hAnsi="Times New Roman" w:cs="Times New Roman"/>
+        </w:rPr>
+      </w:pPr>
+      <w:r>
+        <w:rPr>
+          <w:rFonts w:ascii="Times New Roman" w:eastAsia="宋体" w:hAnsi="Times New Roman" w:cs="Times New Roman" w:hint="eastAsia"/>
+        </w:rPr>
+        <w:t>仅当基地节点与相同建筑重叠时，才会在关闭建筑轮廓的情况下显示轮廓</w:t>
+      </w:r>
+    </w:p>
+    <w:p>
+      <w:pPr>
+        <w:pStyle w:val="a9"/>
+        <w:numPr>
+          <w:ilvl w:val="0"/>
+          <w:numId w:val="10"/>
+        </w:numPr>
+        <w:rPr>
+          <w:rFonts w:ascii="Times New Roman" w:eastAsia="宋体" w:hAnsi="Times New Roman" w:cs="Times New Roman"/>
           <w:b/>
           <w:bCs/>
           <w:sz w:val="28"/>
           <w:szCs w:val="32"/>
         </w:rPr>
-        <w:t>8</w:t>
-      </w:r>
+      </w:pPr>
       <w:r>
         <w:rPr>
           <w:rFonts w:ascii="Times New Roman" w:eastAsia="宋体" w:hAnsi="Times New Roman" w:cs="Times New Roman" w:hint="eastAsia"/>
@@ -375,462 +843,18 @@
           <w:sz w:val="28"/>
           <w:szCs w:val="32"/>
         </w:rPr>
-        <w:t>)</w:t>
-      </w:r>
-    </w:p>
-    <w:p>
-      <w:pPr>
-        <w:pStyle w:val="a9"/>
-        <w:numPr>
-          <w:ilvl w:val="0"/>
-          <w:numId w:val="38"/>
-        </w:numPr>
-        <w:rPr>
-          <w:rFonts w:ascii="Times New Roman" w:eastAsia="宋体" w:hAnsi="Times New Roman" w:cs="Times New Roman"/>
-        </w:rPr>
-      </w:pPr>
-      <w:r>
-        <w:rPr>
-          <w:rFonts w:ascii="Times New Roman" w:eastAsia="宋体" w:hAnsi="Times New Roman" w:cs="Times New Roman" w:hint="eastAsia"/>
-        </w:rPr>
-        <w:t>修复当地图上存在</w:t>
-      </w:r>
-      <w:r>
-        <w:rPr>
-          <w:rFonts w:ascii="Times New Roman" w:eastAsia="宋体" w:hAnsi="Times New Roman" w:cs="Times New Roman" w:hint="eastAsia"/>
-        </w:rPr>
-        <w:t>未注册在</w:t>
-      </w:r>
-      <w:r>
-        <w:rPr>
-          <w:rFonts w:ascii="Times New Roman" w:eastAsia="宋体" w:hAnsi="Times New Roman" w:cs="Times New Roman" w:hint="eastAsia"/>
-        </w:rPr>
-        <w:t>BuildingTypes</w:t>
-      </w:r>
-      <w:r>
-        <w:rPr>
-          <w:rFonts w:ascii="Times New Roman" w:eastAsia="宋体" w:hAnsi="Times New Roman" w:cs="Times New Roman" w:hint="eastAsia"/>
-        </w:rPr>
-        <w:t>内</w:t>
-      </w:r>
-      <w:r>
-        <w:rPr>
-          <w:rFonts w:ascii="Times New Roman" w:eastAsia="宋体" w:hAnsi="Times New Roman" w:cs="Times New Roman" w:hint="eastAsia"/>
-        </w:rPr>
-        <w:t>的建筑时，尝试渲染会崩溃的</w:t>
-      </w:r>
-      <w:r>
-        <w:rPr>
-          <w:rFonts w:ascii="Times New Roman" w:eastAsia="宋体" w:hAnsi="Times New Roman" w:cs="Times New Roman" w:hint="eastAsia"/>
-        </w:rPr>
-        <w:t>bug</w:t>
-      </w:r>
-    </w:p>
-    <w:p>
-      <w:pPr>
-        <w:pStyle w:val="a9"/>
-        <w:numPr>
-          <w:ilvl w:val="0"/>
-          <w:numId w:val="38"/>
-        </w:numPr>
-        <w:rPr>
-          <w:rFonts w:ascii="Times New Roman" w:eastAsia="宋体" w:hAnsi="Times New Roman" w:cs="Times New Roman"/>
-        </w:rPr>
-      </w:pPr>
-      <w:r>
-        <w:rPr>
-          <w:rFonts w:ascii="Times New Roman" w:eastAsia="宋体" w:hAnsi="Times New Roman" w:cs="Times New Roman" w:hint="eastAsia"/>
-        </w:rPr>
-        <w:t>保存非地图</w:t>
-      </w:r>
-      <w:r>
-        <w:rPr>
-          <w:rFonts w:ascii="Times New Roman" w:eastAsia="宋体" w:hAnsi="Times New Roman" w:cs="Times New Roman" w:hint="eastAsia"/>
-        </w:rPr>
-        <w:t>ini</w:t>
-      </w:r>
-      <w:r>
-        <w:rPr>
-          <w:rFonts w:ascii="Times New Roman" w:eastAsia="宋体" w:hAnsi="Times New Roman" w:cs="Times New Roman" w:hint="eastAsia"/>
-        </w:rPr>
-        <w:t>时，会自动按照打开时的编码保存</w:t>
-      </w:r>
-    </w:p>
-    <w:p>
-      <w:pPr>
-        <w:pStyle w:val="a9"/>
-        <w:numPr>
-          <w:ilvl w:val="0"/>
-          <w:numId w:val="38"/>
-        </w:numPr>
-        <w:rPr>
-          <w:rFonts w:ascii="Times New Roman" w:eastAsia="宋体" w:hAnsi="Times New Roman" w:cs="Times New Roman"/>
-        </w:rPr>
-      </w:pPr>
-      <w:r>
-        <w:rPr>
-          <w:rFonts w:ascii="Times New Roman" w:eastAsia="宋体" w:hAnsi="Times New Roman" w:cs="Times New Roman" w:hint="eastAsia"/>
-        </w:rPr>
-        <w:t>修复了闸门的破损帧加载错误的</w:t>
-      </w:r>
-      <w:r>
-        <w:rPr>
-          <w:rFonts w:ascii="Times New Roman" w:eastAsia="宋体" w:hAnsi="Times New Roman" w:cs="Times New Roman" w:hint="eastAsia"/>
-        </w:rPr>
-        <w:t>bug</w:t>
-      </w:r>
-    </w:p>
-    <w:p>
-      <w:pPr>
-        <w:pStyle w:val="a9"/>
-        <w:numPr>
-          <w:ilvl w:val="0"/>
-          <w:numId w:val="38"/>
-        </w:numPr>
-        <w:rPr>
-          <w:rFonts w:ascii="Times New Roman" w:eastAsia="宋体" w:hAnsi="Times New Roman" w:cs="Times New Roman"/>
-        </w:rPr>
-      </w:pPr>
-      <w:r>
-        <w:rPr>
-          <w:rFonts w:ascii="Times New Roman" w:eastAsia="宋体" w:hAnsi="Times New Roman" w:cs="Times New Roman" w:hint="eastAsia"/>
-        </w:rPr>
-        <w:t>修复程序关闭后进程不能立即结束的</w:t>
-      </w:r>
-      <w:r>
-        <w:rPr>
-          <w:rFonts w:ascii="Times New Roman" w:eastAsia="宋体" w:hAnsi="Times New Roman" w:cs="Times New Roman" w:hint="eastAsia"/>
-        </w:rPr>
-        <w:t>bug</w:t>
-      </w:r>
-      <w:r>
-        <w:rPr>
-          <w:rFonts w:ascii="Times New Roman" w:eastAsia="宋体" w:hAnsi="Times New Roman" w:cs="Times New Roman" w:hint="eastAsia"/>
-        </w:rPr>
-        <w:t>，移除</w:t>
-      </w:r>
-      <w:r>
-        <w:rPr>
-          <w:rFonts w:ascii="Times New Roman" w:eastAsia="宋体" w:hAnsi="Times New Roman" w:cs="Times New Roman" w:hint="eastAsia"/>
-        </w:rPr>
-        <w:t>EnableVisualStyle</w:t>
-      </w:r>
-    </w:p>
-    <w:p>
-      <w:pPr>
-        <w:pStyle w:val="a9"/>
-        <w:numPr>
-          <w:ilvl w:val="0"/>
-          <w:numId w:val="38"/>
-        </w:numPr>
-        <w:rPr>
-          <w:rFonts w:ascii="Times New Roman" w:eastAsia="宋体" w:hAnsi="Times New Roman" w:cs="Times New Roman"/>
-        </w:rPr>
-      </w:pPr>
-      <w:r>
-        <w:rPr>
-          <w:rFonts w:ascii="Times New Roman" w:eastAsia="宋体" w:hAnsi="Times New Roman" w:cs="Times New Roman" w:hint="eastAsia"/>
-        </w:rPr>
-        <w:t>添加快捷保存快捷键（</w:t>
-      </w:r>
-      <w:r>
-        <w:rPr>
-          <w:rFonts w:ascii="Times New Roman" w:eastAsia="宋体" w:hAnsi="Times New Roman" w:cs="Times New Roman" w:hint="eastAsia"/>
-        </w:rPr>
-        <w:t>F1</w:t>
-      </w:r>
-      <w:r>
-        <w:rPr>
-          <w:rFonts w:ascii="Times New Roman" w:eastAsia="宋体" w:hAnsi="Times New Roman" w:cs="Times New Roman" w:hint="eastAsia"/>
-        </w:rPr>
-        <w:t>），按下后会立即保存地图，不会弹出任何对话框</w:t>
-      </w:r>
-    </w:p>
-    <w:p>
-      <w:pPr>
-        <w:pStyle w:val="a9"/>
-        <w:numPr>
-          <w:ilvl w:val="0"/>
-          <w:numId w:val="38"/>
-        </w:numPr>
-        <w:rPr>
-          <w:rFonts w:ascii="Times New Roman" w:eastAsia="宋体" w:hAnsi="Times New Roman" w:cs="Times New Roman"/>
-        </w:rPr>
-      </w:pPr>
-      <w:r>
-        <w:rPr>
-          <w:rFonts w:ascii="Times New Roman" w:eastAsia="宋体" w:hAnsi="Times New Roman" w:cs="Times New Roman" w:hint="eastAsia"/>
-        </w:rPr>
-        <w:t>修复了建筑面积为</w:t>
-      </w:r>
-      <w:r>
-        <w:rPr>
-          <w:rFonts w:ascii="Times New Roman" w:eastAsia="宋体" w:hAnsi="Times New Roman" w:cs="Times New Roman" w:hint="eastAsia"/>
-        </w:rPr>
-        <w:t>0x0</w:t>
-      </w:r>
-      <w:r>
-        <w:rPr>
-          <w:rFonts w:ascii="Times New Roman" w:eastAsia="宋体" w:hAnsi="Times New Roman" w:cs="Times New Roman" w:hint="eastAsia"/>
-        </w:rPr>
-        <w:t>在部分情况下的崩溃</w:t>
-      </w:r>
-    </w:p>
-    <w:p>
-      <w:pPr>
-        <w:pStyle w:val="a9"/>
-        <w:numPr>
-          <w:ilvl w:val="0"/>
-          <w:numId w:val="38"/>
-        </w:numPr>
-        <w:rPr>
-          <w:rFonts w:ascii="Times New Roman" w:eastAsia="宋体" w:hAnsi="Times New Roman" w:cs="Times New Roman"/>
-        </w:rPr>
-      </w:pPr>
-      <w:r>
-        <w:rPr>
-          <w:rFonts w:ascii="Times New Roman" w:eastAsia="宋体" w:hAnsi="Times New Roman" w:cs="Times New Roman" w:hint="eastAsia"/>
-        </w:rPr>
-        <w:t>修复了标签列表中的跳转位置错误的</w:t>
-      </w:r>
-      <w:r>
-        <w:rPr>
-          <w:rFonts w:ascii="Times New Roman" w:eastAsia="宋体" w:hAnsi="Times New Roman" w:cs="Times New Roman" w:hint="eastAsia"/>
-        </w:rPr>
-        <w:t>bug</w:t>
-      </w:r>
-    </w:p>
-    <w:p>
-      <w:pPr>
-        <w:pStyle w:val="a9"/>
-        <w:numPr>
-          <w:ilvl w:val="0"/>
-          <w:numId w:val="38"/>
-        </w:numPr>
-        <w:rPr>
-          <w:rFonts w:ascii="Times New Roman" w:eastAsia="宋体" w:hAnsi="Times New Roman" w:cs="Times New Roman"/>
-        </w:rPr>
-      </w:pPr>
-      <w:r>
-        <w:rPr>
-          <w:rFonts w:ascii="Times New Roman" w:eastAsia="宋体" w:hAnsi="Times New Roman" w:cs="Times New Roman" w:hint="eastAsia"/>
-        </w:rPr>
-        <w:t>优化了建筑信息初始化的效率</w:t>
-      </w:r>
-    </w:p>
-    <w:p>
-      <w:pPr>
-        <w:pStyle w:val="a9"/>
-        <w:numPr>
-          <w:ilvl w:val="0"/>
-          <w:numId w:val="38"/>
-        </w:numPr>
-        <w:rPr>
-          <w:rFonts w:ascii="Times New Roman" w:eastAsia="宋体" w:hAnsi="Times New Roman" w:cs="Times New Roman"/>
-        </w:rPr>
-      </w:pPr>
-      <w:r>
-        <w:rPr>
-          <w:rFonts w:ascii="Times New Roman" w:eastAsia="宋体" w:hAnsi="Times New Roman" w:cs="Times New Roman" w:hint="eastAsia"/>
-        </w:rPr>
-        <w:t>添加新选项</w:t>
-      </w:r>
-      <w:r>
-        <w:rPr>
-          <w:rFonts w:ascii="Times New Roman" w:eastAsia="宋体" w:hAnsi="Times New Roman" w:cs="Times New Roman" w:hint="eastAsia"/>
-        </w:rPr>
-        <w:t>UseSequentialIndexing</w:t>
-      </w:r>
-      <w:r>
-        <w:rPr>
-          <w:rFonts w:ascii="Times New Roman" w:eastAsia="宋体" w:hAnsi="Times New Roman" w:cs="Times New Roman" w:hint="eastAsia"/>
-        </w:rPr>
-        <w:t>，启用</w:t>
-      </w:r>
-      <w:r>
-        <w:rPr>
-          <w:rFonts w:ascii="Times New Roman" w:eastAsia="宋体" w:hAnsi="Times New Roman" w:cs="Times New Roman" w:hint="eastAsia"/>
-        </w:rPr>
-        <w:t>后</w:t>
-      </w:r>
-      <w:r>
-        <w:rPr>
-          <w:rFonts w:ascii="Times New Roman" w:eastAsia="宋体" w:hAnsi="Times New Roman" w:cs="Times New Roman" w:hint="eastAsia"/>
-        </w:rPr>
-        <w:t xml:space="preserve">, </w:t>
-      </w:r>
-      <w:r>
-        <w:rPr>
-          <w:rFonts w:ascii="Times New Roman" w:eastAsia="宋体" w:hAnsi="Times New Roman" w:cs="Times New Roman" w:hint="eastAsia"/>
-        </w:rPr>
-        <w:t>创建触发、小队、特遣、脚本、</w:t>
-      </w:r>
-      <w:r>
-        <w:rPr>
-          <w:rFonts w:ascii="Times New Roman" w:eastAsia="宋体" w:hAnsi="Times New Roman" w:cs="Times New Roman" w:hint="eastAsia"/>
-        </w:rPr>
-        <w:t>AI</w:t>
-      </w:r>
-      <w:r>
-        <w:rPr>
-          <w:rFonts w:ascii="Times New Roman" w:eastAsia="宋体" w:hAnsi="Times New Roman" w:cs="Times New Roman" w:hint="eastAsia"/>
-        </w:rPr>
-        <w:t>触发时，会在当前最大</w:t>
-      </w:r>
-      <w:r>
-        <w:rPr>
-          <w:rFonts w:ascii="Times New Roman" w:eastAsia="宋体" w:hAnsi="Times New Roman" w:cs="Times New Roman" w:hint="eastAsia"/>
-        </w:rPr>
-        <w:t>ID</w:t>
-      </w:r>
-      <w:r>
-        <w:rPr>
-          <w:rFonts w:ascii="Times New Roman" w:eastAsia="宋体" w:hAnsi="Times New Roman" w:cs="Times New Roman" w:hint="eastAsia"/>
-        </w:rPr>
-        <w:t>后递增，而不是寻找第一个可用</w:t>
-      </w:r>
-      <w:r>
-        <w:rPr>
-          <w:rFonts w:ascii="Times New Roman" w:eastAsia="宋体" w:hAnsi="Times New Roman" w:cs="Times New Roman" w:hint="eastAsia"/>
-        </w:rPr>
-        <w:t>ID</w:t>
-      </w:r>
-    </w:p>
-    <w:p>
-      <w:pPr>
-        <w:pStyle w:val="a9"/>
-        <w:numPr>
-          <w:ilvl w:val="0"/>
-          <w:numId w:val="38"/>
-        </w:numPr>
-        <w:rPr>
-          <w:rFonts w:ascii="Times New Roman" w:eastAsia="宋体" w:hAnsi="Times New Roman" w:cs="Times New Roman"/>
-        </w:rPr>
-      </w:pPr>
-      <w:r>
-        <w:rPr>
-          <w:rFonts w:ascii="Times New Roman" w:eastAsia="宋体" w:hAnsi="Times New Roman" w:cs="Times New Roman" w:hint="eastAsia"/>
-        </w:rPr>
-        <w:t>补充标签编辑器窗口的翻译</w:t>
-      </w:r>
-    </w:p>
-    <w:p>
-      <w:pPr>
-        <w:pStyle w:val="a9"/>
-        <w:numPr>
-          <w:ilvl w:val="0"/>
-          <w:numId w:val="38"/>
-        </w:numPr>
-        <w:rPr>
-          <w:rFonts w:ascii="Times New Roman" w:eastAsia="宋体" w:hAnsi="Times New Roman" w:cs="Times New Roman"/>
-        </w:rPr>
-      </w:pPr>
-      <w:r>
-        <w:rPr>
-          <w:rFonts w:ascii="Times New Roman" w:eastAsia="宋体" w:hAnsi="Times New Roman" w:cs="Times New Roman" w:hint="eastAsia"/>
-        </w:rPr>
-        <w:t>多选模式、地形生成器的范围标记会跟随边缘单元格高度改变</w:t>
-      </w:r>
-    </w:p>
-    <w:p>
-      <w:pPr>
-        <w:pStyle w:val="a9"/>
-        <w:numPr>
-          <w:ilvl w:val="0"/>
-          <w:numId w:val="38"/>
-        </w:numPr>
-        <w:rPr>
-          <w:rFonts w:ascii="Times New Roman" w:eastAsia="宋体" w:hAnsi="Times New Roman" w:cs="Times New Roman"/>
-        </w:rPr>
-      </w:pPr>
-      <w:r>
-        <w:rPr>
-          <w:rFonts w:ascii="Times New Roman" w:eastAsia="宋体" w:hAnsi="Times New Roman" w:cs="Times New Roman" w:hint="eastAsia"/>
-        </w:rPr>
-        <w:t>修复了部分情况下无法加载建筑火焰的</w:t>
-      </w:r>
-      <w:r>
-        <w:rPr>
-          <w:rFonts w:ascii="Times New Roman" w:eastAsia="宋体" w:hAnsi="Times New Roman" w:cs="Times New Roman" w:hint="eastAsia"/>
-        </w:rPr>
-        <w:t>bug</w:t>
-      </w:r>
-    </w:p>
-    <w:p>
-      <w:pPr>
-        <w:pStyle w:val="a9"/>
-        <w:numPr>
-          <w:ilvl w:val="0"/>
-          <w:numId w:val="38"/>
-        </w:numPr>
-        <w:rPr>
-          <w:rFonts w:ascii="Times New Roman" w:eastAsia="宋体" w:hAnsi="Times New Roman" w:cs="Times New Roman"/>
-        </w:rPr>
-      </w:pPr>
-      <w:r>
-        <w:rPr>
-          <w:rFonts w:ascii="Times New Roman" w:eastAsia="宋体" w:hAnsi="Times New Roman" w:cs="Times New Roman" w:hint="eastAsia"/>
-        </w:rPr>
-        <w:t>微调了地图渲染器的边缘坐标</w:t>
-      </w:r>
-    </w:p>
-    <w:p>
-      <w:pPr>
-        <w:pStyle w:val="a9"/>
-        <w:numPr>
-          <w:ilvl w:val="0"/>
-          <w:numId w:val="38"/>
-        </w:numPr>
-        <w:rPr>
-          <w:rFonts w:ascii="Times New Roman" w:eastAsia="宋体" w:hAnsi="Times New Roman" w:cs="Times New Roman"/>
-        </w:rPr>
-      </w:pPr>
-      <w:r>
-        <w:rPr>
-          <w:rFonts w:ascii="Times New Roman" w:eastAsia="宋体" w:hAnsi="Times New Roman" w:cs="Times New Roman" w:hint="eastAsia"/>
-        </w:rPr>
-        <w:t>修复了军衔图层不能隐藏的</w:t>
-      </w:r>
-      <w:r>
-        <w:rPr>
-          <w:rFonts w:ascii="Times New Roman" w:eastAsia="宋体" w:hAnsi="Times New Roman" w:cs="Times New Roman" w:hint="eastAsia"/>
-        </w:rPr>
-        <w:t>bug</w:t>
-      </w:r>
-    </w:p>
-    <w:p>
-      <w:pPr>
-        <w:pStyle w:val="a9"/>
-        <w:numPr>
-          <w:ilvl w:val="0"/>
-          <w:numId w:val="38"/>
-        </w:numPr>
-        <w:rPr>
-          <w:rFonts w:ascii="Times New Roman" w:eastAsia="宋体" w:hAnsi="Times New Roman" w:cs="Times New Roman"/>
-        </w:rPr>
-      </w:pPr>
-      <w:r>
-        <w:rPr>
-          <w:rFonts w:ascii="Times New Roman" w:eastAsia="宋体" w:hAnsi="Times New Roman" w:cs="Times New Roman" w:hint="eastAsia"/>
-        </w:rPr>
-        <w:t>仅当基地节点与相同建筑重叠时，才会在关闭建筑轮廓的情况下显示轮廓</w:t>
-      </w:r>
-    </w:p>
-    <w:p>
-      <w:pPr>
-        <w:pStyle w:val="a9"/>
-        <w:numPr>
-          <w:ilvl w:val="0"/>
-          <w:numId w:val="10"/>
-        </w:numPr>
-        <w:rPr>
-          <w:rFonts w:ascii="Times New Roman" w:eastAsia="宋体" w:hAnsi="Times New Roman" w:cs="Times New Roman"/>
+        <w:t>1.</w:t>
+      </w:r>
+      <w:r>
+        <w:rPr>
+          <w:rFonts w:ascii="Times New Roman" w:eastAsia="宋体" w:hAnsi="Times New Roman" w:cs="Times New Roman" w:hint="eastAsia"/>
           <w:b/>
           <w:bCs/>
           <w:sz w:val="28"/>
           <w:szCs w:val="32"/>
         </w:rPr>
-      </w:pPr>
+        <w:t>3</w:t>
+      </w:r>
       <w:r>
         <w:rPr>
           <w:rFonts w:ascii="Times New Roman" w:eastAsia="宋体" w:hAnsi="Times New Roman" w:cs="Times New Roman" w:hint="eastAsia"/>
@@ -839,7 +863,7 @@
           <w:sz w:val="28"/>
           <w:szCs w:val="32"/>
         </w:rPr>
-        <w:t>1.</w:t>
+        <w:t>.</w:t>
       </w:r>
       <w:r>
         <w:rPr>
@@ -849,7 +873,7 @@
           <w:sz w:val="28"/>
           <w:szCs w:val="32"/>
         </w:rPr>
-        <w:t>3</w:t>
+        <w:t>0</w:t>
       </w:r>
       <w:r>
         <w:rPr>
@@ -859,7 +883,7 @@
           <w:sz w:val="28"/>
           <w:szCs w:val="32"/>
         </w:rPr>
-        <w:t>.</w:t>
+        <w:t xml:space="preserve"> (2025.11.</w:t>
       </w:r>
       <w:r>
         <w:rPr>
@@ -869,7 +893,7 @@
           <w:sz w:val="28"/>
           <w:szCs w:val="32"/>
         </w:rPr>
-        <w:t>0</w:t>
+        <w:t>2</w:t>
       </w:r>
       <w:r>
         <w:rPr>
@@ -879,7 +903,7 @@
           <w:sz w:val="28"/>
           <w:szCs w:val="32"/>
         </w:rPr>
-        <w:t xml:space="preserve"> (2025.11.</w:t>
+        <w:t>9</w:t>
       </w:r>
       <w:r>
         <w:rPr>
@@ -889,26 +913,6 @@
           <w:sz w:val="28"/>
           <w:szCs w:val="32"/>
         </w:rPr>
-        <w:t>2</w:t>
-      </w:r>
-      <w:r>
-        <w:rPr>
-          <w:rFonts w:ascii="Times New Roman" w:eastAsia="宋体" w:hAnsi="Times New Roman" w:cs="Times New Roman" w:hint="eastAsia"/>
-          <w:b/>
-          <w:bCs/>
-          <w:sz w:val="28"/>
-          <w:szCs w:val="32"/>
-        </w:rPr>
-        <w:t>9</w:t>
-      </w:r>
-      <w:r>
-        <w:rPr>
-          <w:rFonts w:ascii="Times New Roman" w:eastAsia="宋体" w:hAnsi="Times New Roman" w:cs="Times New Roman" w:hint="eastAsia"/>
-          <w:b/>
-          <w:bCs/>
-          <w:sz w:val="28"/>
-          <w:szCs w:val="32"/>
-        </w:rPr>
         <w:t>)</w:t>
       </w:r>
     </w:p>
@@ -1005,6 +1009,7 @@
         <w:rPr>
           <w:rFonts w:ascii="Times New Roman" w:eastAsia="宋体" w:hAnsi="Times New Roman" w:cs="Times New Roman" w:hint="eastAsia"/>
         </w:rPr>
+        <w:lastRenderedPageBreak/>
         <w:t>支持剪切地图</w:t>
       </w:r>
     </w:p>
@@ -1023,1069 +1028,1069 @@
         <w:rPr>
           <w:rFonts w:ascii="Times New Roman" w:eastAsia="宋体" w:hAnsi="Times New Roman" w:cs="Times New Roman" w:hint="eastAsia"/>
         </w:rPr>
+        <w:t>修复了摆放地形预览会破坏重做记录的</w:t>
+      </w:r>
+      <w:r>
+        <w:rPr>
+          <w:rFonts w:ascii="Times New Roman" w:eastAsia="宋体" w:hAnsi="Times New Roman" w:cs="Times New Roman" w:hint="eastAsia"/>
+        </w:rPr>
+        <w:t>bug</w:t>
+      </w:r>
+    </w:p>
+    <w:p>
+      <w:pPr>
+        <w:pStyle w:val="a9"/>
+        <w:numPr>
+          <w:ilvl w:val="0"/>
+          <w:numId w:val="38"/>
+        </w:numPr>
+        <w:rPr>
+          <w:rFonts w:ascii="Times New Roman" w:eastAsia="宋体" w:hAnsi="Times New Roman" w:cs="Times New Roman"/>
+        </w:rPr>
+      </w:pPr>
+      <w:r>
+        <w:rPr>
+          <w:rFonts w:ascii="Times New Roman" w:eastAsia="宋体" w:hAnsi="Times New Roman" w:cs="Times New Roman" w:hint="eastAsia"/>
+        </w:rPr>
+        <w:t>支持覆盖物</w:t>
+      </w:r>
+      <w:r>
+        <w:rPr>
+          <w:rFonts w:ascii="Times New Roman" w:eastAsia="宋体" w:hAnsi="Times New Roman" w:cs="Times New Roman" w:hint="eastAsia"/>
+        </w:rPr>
+        <w:t>CellAnim</w:t>
+      </w:r>
+      <w:r>
+        <w:rPr>
+          <w:rFonts w:ascii="Times New Roman" w:eastAsia="宋体" w:hAnsi="Times New Roman" w:cs="Times New Roman" w:hint="eastAsia"/>
+        </w:rPr>
+        <w:t>动画显示</w:t>
+      </w:r>
+    </w:p>
+    <w:p>
+      <w:pPr>
+        <w:pStyle w:val="a9"/>
+        <w:numPr>
+          <w:ilvl w:val="0"/>
+          <w:numId w:val="38"/>
+        </w:numPr>
+        <w:rPr>
+          <w:rFonts w:ascii="Times New Roman" w:eastAsia="宋体" w:hAnsi="Times New Roman" w:cs="Times New Roman"/>
+        </w:rPr>
+      </w:pPr>
+      <w:r>
+        <w:rPr>
+          <w:rFonts w:ascii="Times New Roman" w:eastAsia="宋体" w:hAnsi="Times New Roman" w:cs="Times New Roman" w:hint="eastAsia"/>
+        </w:rPr>
+        <w:t>支持随机地形摆放</w:t>
+      </w:r>
+      <w:r>
+        <w:rPr>
+          <w:rFonts w:ascii="Times New Roman" w:eastAsia="宋体" w:hAnsi="Times New Roman" w:cs="Times New Roman" w:hint="eastAsia"/>
+        </w:rPr>
+        <w:t>，详见</w:t>
+      </w:r>
+      <w:r>
+        <w:rPr>
+          <w:rFonts w:ascii="Times New Roman" w:eastAsia="宋体" w:hAnsi="Times New Roman" w:cs="Times New Roman" w:hint="eastAsia"/>
+        </w:rPr>
+        <w:t>PlaceRandomTileList</w:t>
+      </w:r>
+    </w:p>
+    <w:p>
+      <w:pPr>
+        <w:pStyle w:val="a9"/>
+        <w:numPr>
+          <w:ilvl w:val="0"/>
+          <w:numId w:val="38"/>
+        </w:numPr>
+        <w:rPr>
+          <w:rFonts w:ascii="Times New Roman" w:eastAsia="宋体" w:hAnsi="Times New Roman" w:cs="Times New Roman"/>
+        </w:rPr>
+      </w:pPr>
+      <w:r>
+        <w:rPr>
+          <w:rFonts w:ascii="Times New Roman" w:eastAsia="宋体" w:hAnsi="Times New Roman" w:cs="Times New Roman" w:hint="eastAsia"/>
+        </w:rPr>
+        <w:t>修复了物品浏览器中污染编号限制在</w:t>
+      </w:r>
+      <w:r>
+        <w:rPr>
+          <w:rFonts w:ascii="Times New Roman" w:eastAsia="宋体" w:hAnsi="Times New Roman" w:cs="Times New Roman" w:hint="eastAsia"/>
+        </w:rPr>
+        <w:t>100</w:t>
+      </w:r>
+      <w:r>
+        <w:rPr>
+          <w:rFonts w:ascii="Times New Roman" w:eastAsia="宋体" w:hAnsi="Times New Roman" w:cs="Times New Roman" w:hint="eastAsia"/>
+        </w:rPr>
+        <w:t>以内的</w:t>
+      </w:r>
+      <w:r>
+        <w:rPr>
+          <w:rFonts w:ascii="Times New Roman" w:eastAsia="宋体" w:hAnsi="Times New Roman" w:cs="Times New Roman" w:hint="eastAsia"/>
+        </w:rPr>
+        <w:t>bug</w:t>
+      </w:r>
+    </w:p>
+    <w:p>
+      <w:pPr>
+        <w:pStyle w:val="a9"/>
+        <w:numPr>
+          <w:ilvl w:val="0"/>
+          <w:numId w:val="38"/>
+        </w:numPr>
+        <w:rPr>
+          <w:rFonts w:ascii="Times New Roman" w:eastAsia="宋体" w:hAnsi="Times New Roman" w:cs="Times New Roman"/>
+        </w:rPr>
+      </w:pPr>
+      <w:r>
+        <w:rPr>
+          <w:rFonts w:ascii="Times New Roman" w:eastAsia="宋体" w:hAnsi="Times New Roman" w:cs="Times New Roman" w:hint="eastAsia"/>
+        </w:rPr>
+        <w:t>微调各游戏对象渲染位置，匹配游戏内效果</w:t>
+      </w:r>
+    </w:p>
+    <w:p>
+      <w:pPr>
+        <w:pStyle w:val="a9"/>
+        <w:numPr>
+          <w:ilvl w:val="0"/>
+          <w:numId w:val="38"/>
+        </w:numPr>
+        <w:rPr>
+          <w:rFonts w:ascii="Times New Roman" w:eastAsia="宋体" w:hAnsi="Times New Roman" w:cs="Times New Roman"/>
+        </w:rPr>
+      </w:pPr>
+      <w:r>
+        <w:rPr>
+          <w:rFonts w:ascii="Times New Roman" w:eastAsia="宋体" w:hAnsi="Times New Roman" w:cs="Times New Roman" w:hint="eastAsia"/>
+        </w:rPr>
+        <w:t>修复了单位“在桥梁上”为</w:t>
+      </w:r>
+      <w:r>
+        <w:rPr>
+          <w:rFonts w:ascii="Times New Roman" w:eastAsia="宋体" w:hAnsi="Times New Roman" w:cs="Times New Roman" w:hint="eastAsia"/>
+        </w:rPr>
+        <w:t>1</w:t>
+      </w:r>
+      <w:r>
+        <w:rPr>
+          <w:rFonts w:ascii="Times New Roman" w:eastAsia="宋体" w:hAnsi="Times New Roman" w:cs="Times New Roman" w:hint="eastAsia"/>
+        </w:rPr>
+        <w:t>时，在水上也会显示水中图像的</w:t>
+      </w:r>
+      <w:r>
+        <w:rPr>
+          <w:rFonts w:ascii="Times New Roman" w:eastAsia="宋体" w:hAnsi="Times New Roman" w:cs="Times New Roman" w:hint="eastAsia"/>
+        </w:rPr>
+        <w:t>bug</w:t>
+      </w:r>
+    </w:p>
+    <w:p>
+      <w:pPr>
+        <w:pStyle w:val="a9"/>
+        <w:numPr>
+          <w:ilvl w:val="0"/>
+          <w:numId w:val="38"/>
+        </w:numPr>
+        <w:rPr>
+          <w:rFonts w:ascii="Times New Roman" w:eastAsia="宋体" w:hAnsi="Times New Roman" w:cs="Times New Roman"/>
+        </w:rPr>
+      </w:pPr>
+      <w:r>
+        <w:rPr>
+          <w:rFonts w:ascii="Times New Roman" w:eastAsia="宋体" w:hAnsi="Times New Roman" w:cs="Times New Roman" w:hint="eastAsia"/>
+        </w:rPr>
+        <w:t>粘贴功能支持按</w:t>
+      </w:r>
+      <w:r>
+        <w:rPr>
+          <w:rFonts w:ascii="Times New Roman" w:eastAsia="宋体" w:hAnsi="Times New Roman" w:cs="Times New Roman" w:hint="eastAsia"/>
+        </w:rPr>
+        <w:t>ctrl</w:t>
+      </w:r>
+      <w:r>
+        <w:rPr>
+          <w:rFonts w:ascii="Times New Roman" w:eastAsia="宋体" w:hAnsi="Times New Roman" w:cs="Times New Roman" w:hint="eastAsia"/>
+        </w:rPr>
+        <w:t>进行填充</w:t>
+      </w:r>
+    </w:p>
+    <w:p>
+      <w:pPr>
+        <w:pStyle w:val="a9"/>
+        <w:numPr>
+          <w:ilvl w:val="0"/>
+          <w:numId w:val="38"/>
+        </w:numPr>
+        <w:rPr>
+          <w:rFonts w:ascii="Times New Roman" w:eastAsia="宋体" w:hAnsi="Times New Roman" w:cs="Times New Roman"/>
+        </w:rPr>
+      </w:pPr>
+      <w:r>
+        <w:rPr>
+          <w:rFonts w:ascii="Times New Roman" w:eastAsia="宋体" w:hAnsi="Times New Roman" w:cs="Times New Roman" w:hint="eastAsia"/>
+        </w:rPr>
+        <w:t>优化地形与阴影的覆盖关系，使渲染更接近游戏内效果</w:t>
+      </w:r>
+    </w:p>
+    <w:p>
+      <w:pPr>
+        <w:pStyle w:val="a9"/>
+        <w:numPr>
+          <w:ilvl w:val="0"/>
+          <w:numId w:val="38"/>
+        </w:numPr>
+        <w:rPr>
+          <w:rFonts w:ascii="Times New Roman" w:eastAsia="宋体" w:hAnsi="Times New Roman" w:cs="Times New Roman"/>
+        </w:rPr>
+      </w:pPr>
+      <w:r>
+        <w:rPr>
+          <w:rFonts w:ascii="Times New Roman" w:eastAsia="宋体" w:hAnsi="Times New Roman" w:cs="Times New Roman" w:hint="eastAsia"/>
+        </w:rPr>
+        <w:t>支持</w:t>
+      </w:r>
+      <w:r>
+        <w:rPr>
+          <w:rFonts w:ascii="Times New Roman" w:eastAsia="宋体" w:hAnsi="Times New Roman" w:cs="Times New Roman" w:hint="eastAsia"/>
+        </w:rPr>
+        <w:t>FireAngle</w:t>
+      </w:r>
+      <w:r>
+        <w:rPr>
+          <w:rFonts w:ascii="Times New Roman" w:eastAsia="宋体" w:hAnsi="Times New Roman" w:cs="Times New Roman" w:hint="eastAsia"/>
+        </w:rPr>
+        <w:t>显示</w:t>
+      </w:r>
+    </w:p>
+    <w:p>
+      <w:pPr>
+        <w:pStyle w:val="a9"/>
+        <w:numPr>
+          <w:ilvl w:val="0"/>
+          <w:numId w:val="38"/>
+        </w:numPr>
+        <w:rPr>
+          <w:rFonts w:ascii="Times New Roman" w:eastAsia="宋体" w:hAnsi="Times New Roman" w:cs="Times New Roman"/>
+        </w:rPr>
+      </w:pPr>
+      <w:r>
+        <w:rPr>
+          <w:rFonts w:ascii="Times New Roman" w:eastAsia="宋体" w:hAnsi="Times New Roman" w:cs="Times New Roman" w:hint="eastAsia"/>
+        </w:rPr>
+        <w:t>修复了当单位注册名以数字结尾时，可能与其他单位图像冲突的</w:t>
+      </w:r>
+      <w:r>
+        <w:rPr>
+          <w:rFonts w:ascii="Times New Roman" w:eastAsia="宋体" w:hAnsi="Times New Roman" w:cs="Times New Roman" w:hint="eastAsia"/>
+        </w:rPr>
+        <w:t>bug</w:t>
+      </w:r>
+    </w:p>
+    <w:p>
+      <w:pPr>
+        <w:pStyle w:val="a9"/>
+        <w:numPr>
+          <w:ilvl w:val="0"/>
+          <w:numId w:val="38"/>
+        </w:numPr>
+        <w:rPr>
+          <w:rFonts w:ascii="Times New Roman" w:eastAsia="宋体" w:hAnsi="Times New Roman" w:cs="Times New Roman"/>
+        </w:rPr>
+      </w:pPr>
+      <w:r>
+        <w:rPr>
+          <w:rFonts w:ascii="Times New Roman" w:eastAsia="宋体" w:hAnsi="Times New Roman" w:cs="Times New Roman" w:hint="eastAsia"/>
+        </w:rPr>
+        <w:t>修复了</w:t>
+      </w:r>
+      <w:r>
+        <w:rPr>
+          <w:rFonts w:ascii="Times New Roman" w:eastAsia="宋体" w:hAnsi="Times New Roman" w:cs="Times New Roman" w:hint="eastAsia"/>
+        </w:rPr>
+        <w:t>include</w:t>
+      </w:r>
+      <w:r>
+        <w:rPr>
+          <w:rFonts w:ascii="Times New Roman" w:eastAsia="宋体" w:hAnsi="Times New Roman" w:cs="Times New Roman" w:hint="eastAsia"/>
+        </w:rPr>
+        <w:t>的</w:t>
+      </w:r>
+      <w:r>
+        <w:rPr>
+          <w:rFonts w:ascii="Times New Roman" w:eastAsia="宋体" w:hAnsi="Times New Roman" w:cs="Times New Roman" w:hint="eastAsia"/>
+        </w:rPr>
+        <w:t>ini</w:t>
+      </w:r>
+      <w:r>
+        <w:rPr>
+          <w:rFonts w:ascii="Times New Roman" w:eastAsia="宋体" w:hAnsi="Times New Roman" w:cs="Times New Roman" w:hint="eastAsia"/>
+        </w:rPr>
+        <w:t>文件中的继承失效的问题</w:t>
+      </w:r>
+    </w:p>
+    <w:p>
+      <w:pPr>
+        <w:pStyle w:val="a9"/>
+        <w:numPr>
+          <w:ilvl w:val="0"/>
+          <w:numId w:val="38"/>
+        </w:numPr>
+        <w:rPr>
+          <w:rFonts w:ascii="Times New Roman" w:eastAsia="宋体" w:hAnsi="Times New Roman" w:cs="Times New Roman"/>
+        </w:rPr>
+      </w:pPr>
+      <w:r>
+        <w:rPr>
+          <w:rFonts w:ascii="Times New Roman" w:eastAsia="宋体" w:hAnsi="Times New Roman" w:cs="Times New Roman" w:hint="eastAsia"/>
+        </w:rPr>
+        <w:t>支持在</w:t>
+      </w:r>
+      <w:r>
+        <w:rPr>
+          <w:rFonts w:ascii="Times New Roman" w:eastAsia="宋体" w:hAnsi="Times New Roman" w:cs="Times New Roman" w:hint="eastAsia"/>
+        </w:rPr>
+        <w:t>Resources</w:t>
+      </w:r>
+      <w:r>
+        <w:rPr>
+          <w:rFonts w:ascii="Times New Roman" w:eastAsia="宋体" w:hAnsi="Times New Roman" w:cs="Times New Roman" w:hint="eastAsia"/>
+        </w:rPr>
+        <w:t>文件夹中加载额外的游戏资源文件</w:t>
+      </w:r>
+    </w:p>
+    <w:p>
+      <w:pPr>
+        <w:pStyle w:val="a9"/>
+        <w:numPr>
+          <w:ilvl w:val="0"/>
+          <w:numId w:val="38"/>
+        </w:numPr>
+        <w:rPr>
+          <w:rFonts w:ascii="Times New Roman" w:eastAsia="宋体" w:hAnsi="Times New Roman" w:cs="Times New Roman"/>
+        </w:rPr>
+      </w:pPr>
+      <w:r>
+        <w:rPr>
+          <w:rFonts w:ascii="Times New Roman" w:eastAsia="宋体" w:hAnsi="Times New Roman" w:cs="Times New Roman" w:hint="eastAsia"/>
+        </w:rPr>
+        <w:t>当编辑已经重叠的建筑时，不再弹出提示窗</w:t>
+      </w:r>
+    </w:p>
+    <w:p>
+      <w:pPr>
+        <w:pStyle w:val="a9"/>
+        <w:numPr>
+          <w:ilvl w:val="0"/>
+          <w:numId w:val="38"/>
+        </w:numPr>
+        <w:rPr>
+          <w:rFonts w:ascii="Times New Roman" w:eastAsia="宋体" w:hAnsi="Times New Roman" w:cs="Times New Roman"/>
+        </w:rPr>
+      </w:pPr>
+      <w:r>
+        <w:rPr>
+          <w:rFonts w:ascii="Times New Roman" w:eastAsia="宋体" w:hAnsi="Times New Roman" w:cs="Times New Roman" w:hint="eastAsia"/>
+        </w:rPr>
+        <w:t>使用随机地形填充地表时支持随机选取</w:t>
+      </w:r>
+    </w:p>
+    <w:p>
+      <w:pPr>
+        <w:pStyle w:val="a9"/>
+        <w:numPr>
+          <w:ilvl w:val="0"/>
+          <w:numId w:val="38"/>
+        </w:numPr>
+        <w:rPr>
+          <w:rFonts w:ascii="Times New Roman" w:eastAsia="宋体" w:hAnsi="Times New Roman" w:cs="Times New Roman"/>
+        </w:rPr>
+      </w:pPr>
+      <w:r>
+        <w:rPr>
+          <w:rFonts w:ascii="Times New Roman" w:eastAsia="宋体" w:hAnsi="Times New Roman" w:cs="Times New Roman" w:hint="eastAsia"/>
+        </w:rPr>
+        <w:t>地图渲染器支持将渲染图保存为</w:t>
+      </w:r>
+      <w:r>
+        <w:rPr>
+          <w:rFonts w:ascii="Times New Roman" w:eastAsia="宋体" w:hAnsi="Times New Roman" w:cs="Times New Roman" w:hint="eastAsia"/>
+        </w:rPr>
+        <w:t>jpg</w:t>
+      </w:r>
+      <w:r>
+        <w:rPr>
+          <w:rFonts w:ascii="Times New Roman" w:eastAsia="宋体" w:hAnsi="Times New Roman" w:cs="Times New Roman" w:hint="eastAsia"/>
+        </w:rPr>
+        <w:t>格式</w:t>
+      </w:r>
+    </w:p>
+    <w:p>
+      <w:pPr>
+        <w:pStyle w:val="a9"/>
+        <w:numPr>
+          <w:ilvl w:val="0"/>
+          <w:numId w:val="38"/>
+        </w:numPr>
+        <w:rPr>
+          <w:rFonts w:ascii="Times New Roman" w:eastAsia="宋体" w:hAnsi="Times New Roman" w:cs="Times New Roman"/>
+        </w:rPr>
+      </w:pPr>
+      <w:r>
+        <w:rPr>
+          <w:rFonts w:ascii="Times New Roman" w:eastAsia="宋体" w:hAnsi="Times New Roman" w:cs="Times New Roman" w:hint="eastAsia"/>
+        </w:rPr>
+        <w:t>正确显示</w:t>
+      </w:r>
+      <w:r>
+        <w:rPr>
+          <w:rFonts w:ascii="Times New Roman" w:eastAsia="宋体" w:hAnsi="Times New Roman" w:cs="Times New Roman" w:hint="eastAsia"/>
+        </w:rPr>
+        <w:t>Land=Rock</w:t>
+      </w:r>
+      <w:r>
+        <w:rPr>
+          <w:rFonts w:ascii="Times New Roman" w:eastAsia="宋体" w:hAnsi="Times New Roman" w:cs="Times New Roman" w:hint="eastAsia"/>
+        </w:rPr>
+        <w:t>覆盖物在游戏内的位置。心灵终结的</w:t>
+      </w:r>
+      <w:r>
+        <w:rPr>
+          <w:rFonts w:ascii="Times New Roman" w:eastAsia="宋体" w:hAnsi="Times New Roman" w:cs="Times New Roman" w:hint="eastAsia"/>
+        </w:rPr>
+        <w:t>“</w:t>
+      </w:r>
+      <w:r>
+        <w:rPr>
+          <w:rFonts w:ascii="Times New Roman" w:eastAsia="宋体" w:hAnsi="Times New Roman" w:cs="Times New Roman" w:hint="eastAsia"/>
+        </w:rPr>
+        <w:t>Block Base</w:t>
+      </w:r>
+      <w:r>
+        <w:rPr>
+          <w:rFonts w:ascii="Times New Roman" w:eastAsia="宋体" w:hAnsi="Times New Roman" w:cs="Times New Roman" w:hint="eastAsia"/>
+        </w:rPr>
+        <w:t>”、</w:t>
+      </w:r>
+      <w:r>
+        <w:rPr>
+          <w:rFonts w:ascii="Times New Roman" w:eastAsia="宋体" w:hAnsi="Times New Roman" w:cs="Times New Roman" w:hint="eastAsia"/>
+        </w:rPr>
+        <w:t>“</w:t>
+      </w:r>
+      <w:r>
+        <w:rPr>
+          <w:rFonts w:ascii="Times New Roman" w:eastAsia="宋体" w:hAnsi="Times New Roman" w:cs="Times New Roman" w:hint="eastAsia"/>
+        </w:rPr>
+        <w:t>Block Base and Movement</w:t>
+      </w:r>
+      <w:r>
+        <w:rPr>
+          <w:rFonts w:ascii="Times New Roman" w:eastAsia="宋体" w:hAnsi="Times New Roman" w:cs="Times New Roman" w:hint="eastAsia"/>
+        </w:rPr>
+        <w:t>”覆盖物为了兼容旧地编，进行了额外的偏移，在修复后反而会偏移。</w:t>
+      </w:r>
+      <w:r>
+        <w:rPr>
+          <w:rFonts w:ascii="Times New Roman" w:eastAsia="宋体" w:hAnsi="Times New Roman" w:cs="Times New Roman" w:hint="eastAsia"/>
+        </w:rPr>
+        <w:t>Tools</w:t>
+      </w:r>
+      <w:r>
+        <w:rPr>
+          <w:rFonts w:ascii="Times New Roman" w:eastAsia="宋体" w:hAnsi="Times New Roman" w:cs="Times New Roman" w:hint="eastAsia"/>
+        </w:rPr>
+        <w:t>/</w:t>
+      </w:r>
+      <w:r>
+        <w:rPr>
+          <w:rFonts w:ascii="Times New Roman" w:eastAsia="宋体" w:hAnsi="Times New Roman" w:cs="Times New Roman" w:hint="eastAsia"/>
+        </w:rPr>
+        <w:t>MentalOmega</w:t>
+      </w:r>
+      <w:r>
+        <w:rPr>
+          <w:rFonts w:ascii="Times New Roman" w:eastAsia="宋体" w:hAnsi="Times New Roman" w:cs="Times New Roman" w:hint="eastAsia"/>
+        </w:rPr>
+        <w:t>目录下提供了适配后的文件，将其放入心灵终结游戏目录下即可</w:t>
+      </w:r>
+    </w:p>
+    <w:p>
+      <w:pPr>
+        <w:pStyle w:val="a9"/>
+        <w:numPr>
+          <w:ilvl w:val="0"/>
+          <w:numId w:val="38"/>
+        </w:numPr>
+        <w:rPr>
+          <w:rFonts w:ascii="Times New Roman" w:eastAsia="宋体" w:hAnsi="Times New Roman" w:cs="Times New Roman"/>
+        </w:rPr>
+      </w:pPr>
+      <w:r>
+        <w:rPr>
+          <w:rFonts w:ascii="Times New Roman" w:eastAsia="宋体" w:hAnsi="Times New Roman" w:cs="Times New Roman" w:hint="eastAsia"/>
+        </w:rPr>
+        <w:t>全局搜索的地形选项可以搜索覆盖物了</w:t>
+      </w:r>
+    </w:p>
+    <w:p>
+      <w:pPr>
+        <w:pStyle w:val="a9"/>
+        <w:numPr>
+          <w:ilvl w:val="0"/>
+          <w:numId w:val="38"/>
+        </w:numPr>
+        <w:rPr>
+          <w:rFonts w:ascii="Times New Roman" w:eastAsia="宋体" w:hAnsi="Times New Roman" w:cs="Times New Roman"/>
+        </w:rPr>
+      </w:pPr>
+      <w:r>
+        <w:rPr>
+          <w:rFonts w:ascii="Times New Roman" w:eastAsia="宋体" w:hAnsi="Times New Roman" w:cs="Times New Roman" w:hint="eastAsia"/>
+        </w:rPr>
+        <w:t>双击地图注释改为打开编辑框，缩放注释功能改为按住</w:t>
+      </w:r>
+      <w:r>
+        <w:rPr>
+          <w:rFonts w:ascii="Times New Roman" w:eastAsia="宋体" w:hAnsi="Times New Roman" w:cs="Times New Roman" w:hint="eastAsia"/>
+        </w:rPr>
+        <w:t>ctrl</w:t>
+      </w:r>
+      <w:r>
+        <w:rPr>
+          <w:rFonts w:ascii="Times New Roman" w:eastAsia="宋体" w:hAnsi="Times New Roman" w:cs="Times New Roman" w:hint="eastAsia"/>
+        </w:rPr>
+        <w:t>双击</w:t>
+      </w:r>
+    </w:p>
+    <w:p>
+      <w:pPr>
+        <w:pStyle w:val="a9"/>
+        <w:numPr>
+          <w:ilvl w:val="0"/>
+          <w:numId w:val="38"/>
+        </w:numPr>
+        <w:rPr>
+          <w:rFonts w:ascii="Times New Roman" w:eastAsia="宋体" w:hAnsi="Times New Roman" w:cs="Times New Roman"/>
+        </w:rPr>
+      </w:pPr>
+      <w:r>
+        <w:rPr>
+          <w:rFonts w:ascii="Times New Roman" w:eastAsia="宋体" w:hAnsi="Times New Roman" w:cs="Times New Roman" w:hint="eastAsia"/>
+        </w:rPr>
+        <w:t>地图渲染器“使用数字渲染透明覆盖物”选项更改为“显示游戏内不可见对象”</w:t>
+      </w:r>
+    </w:p>
+    <w:p>
+      <w:pPr>
+        <w:pStyle w:val="a9"/>
+        <w:numPr>
+          <w:ilvl w:val="0"/>
+          <w:numId w:val="38"/>
+        </w:numPr>
+        <w:rPr>
+          <w:rFonts w:ascii="Times New Roman" w:eastAsia="宋体" w:hAnsi="Times New Roman" w:cs="Times New Roman"/>
+        </w:rPr>
+      </w:pPr>
+      <w:r>
+        <w:rPr>
+          <w:rFonts w:ascii="Times New Roman" w:eastAsia="宋体" w:hAnsi="Times New Roman" w:cs="Times New Roman" w:hint="eastAsia"/>
+        </w:rPr>
+        <w:t>修复当</w:t>
+      </w:r>
+      <w:r>
+        <w:rPr>
+          <w:rFonts w:ascii="Times New Roman" w:eastAsia="宋体" w:hAnsi="Times New Roman" w:cs="Times New Roman" w:hint="eastAsia"/>
+        </w:rPr>
+        <w:t>shp</w:t>
+      </w:r>
+      <w:r>
+        <w:rPr>
+          <w:rFonts w:ascii="Times New Roman" w:eastAsia="宋体" w:hAnsi="Times New Roman" w:cs="Times New Roman" w:hint="eastAsia"/>
+        </w:rPr>
+        <w:t>车辆单位的</w:t>
+      </w:r>
+      <w:r>
+        <w:rPr>
+          <w:rFonts w:ascii="Times New Roman" w:eastAsia="宋体" w:hAnsi="Times New Roman" w:cs="Times New Roman" w:hint="eastAsia"/>
+        </w:rPr>
+        <w:t>*tur.shp</w:t>
+      </w:r>
+      <w:r>
+        <w:rPr>
+          <w:rFonts w:ascii="Times New Roman" w:eastAsia="宋体" w:hAnsi="Times New Roman" w:cs="Times New Roman" w:hint="eastAsia"/>
+        </w:rPr>
+        <w:t>炮塔文件</w:t>
+      </w:r>
+      <w:r>
+        <w:rPr>
+          <w:rFonts w:ascii="Times New Roman" w:eastAsia="宋体" w:hAnsi="Times New Roman" w:cs="Times New Roman" w:hint="eastAsia"/>
+        </w:rPr>
+        <w:t>与本体大小不一致时的崩溃</w:t>
+      </w:r>
+    </w:p>
+    <w:p>
+      <w:pPr>
+        <w:pStyle w:val="a9"/>
+        <w:numPr>
+          <w:ilvl w:val="0"/>
+          <w:numId w:val="38"/>
+        </w:numPr>
+        <w:rPr>
+          <w:rFonts w:ascii="Times New Roman" w:eastAsia="宋体" w:hAnsi="Times New Roman" w:cs="Times New Roman"/>
+        </w:rPr>
+      </w:pPr>
+      <w:r>
+        <w:rPr>
+          <w:rFonts w:ascii="Times New Roman" w:eastAsia="宋体" w:hAnsi="Times New Roman" w:cs="Times New Roman" w:hint="eastAsia"/>
+        </w:rPr>
+        <w:t>修复当地图大于</w:t>
+      </w:r>
+      <w:r>
+        <w:rPr>
+          <w:rFonts w:ascii="Times New Roman" w:eastAsia="宋体" w:hAnsi="Times New Roman" w:cs="Times New Roman" w:hint="eastAsia"/>
+        </w:rPr>
+        <w:t>209*209</w:t>
+      </w:r>
+      <w:r>
+        <w:rPr>
+          <w:rFonts w:ascii="Times New Roman" w:eastAsia="宋体" w:hAnsi="Times New Roman" w:cs="Times New Roman" w:hint="eastAsia"/>
+        </w:rPr>
+        <w:t>时，编辑地形概率导致崩溃的</w:t>
+      </w:r>
+      <w:r>
+        <w:rPr>
+          <w:rFonts w:ascii="Times New Roman" w:eastAsia="宋体" w:hAnsi="Times New Roman" w:cs="Times New Roman" w:hint="eastAsia"/>
+        </w:rPr>
+        <w:t>bug</w:t>
+      </w:r>
+    </w:p>
+    <w:p>
+      <w:pPr>
+        <w:pStyle w:val="a9"/>
+        <w:numPr>
+          <w:ilvl w:val="0"/>
+          <w:numId w:val="38"/>
+        </w:numPr>
+        <w:rPr>
+          <w:rFonts w:ascii="Times New Roman" w:eastAsia="宋体" w:hAnsi="Times New Roman" w:cs="Times New Roman"/>
+        </w:rPr>
+      </w:pPr>
+      <w:r>
+        <w:rPr>
+          <w:rFonts w:ascii="Times New Roman" w:eastAsia="宋体" w:hAnsi="Times New Roman" w:cs="Times New Roman" w:hint="eastAsia"/>
+        </w:rPr>
+        <w:t>优化建筑渲染图层，减少建筑不正常遮挡的现象</w:t>
+      </w:r>
+    </w:p>
+    <w:p>
+      <w:pPr>
+        <w:pStyle w:val="a9"/>
+        <w:numPr>
+          <w:ilvl w:val="0"/>
+          <w:numId w:val="38"/>
+        </w:numPr>
+        <w:rPr>
+          <w:rFonts w:ascii="Times New Roman" w:eastAsia="宋体" w:hAnsi="Times New Roman" w:cs="Times New Roman"/>
+        </w:rPr>
+      </w:pPr>
+      <w:r>
+        <w:rPr>
+          <w:rFonts w:ascii="Times New Roman" w:eastAsia="宋体" w:hAnsi="Times New Roman" w:cs="Times New Roman" w:hint="eastAsia"/>
+        </w:rPr>
+        <w:t>修复当剪切板内没有有效信息时，粘贴会导致错误撤销的</w:t>
+      </w:r>
+      <w:r>
+        <w:rPr>
+          <w:rFonts w:ascii="Times New Roman" w:eastAsia="宋体" w:hAnsi="Times New Roman" w:cs="Times New Roman" w:hint="eastAsia"/>
+        </w:rPr>
+        <w:t>bug</w:t>
+      </w:r>
+    </w:p>
+    <w:p>
+      <w:pPr>
+        <w:pStyle w:val="a9"/>
+        <w:numPr>
+          <w:ilvl w:val="0"/>
+          <w:numId w:val="38"/>
+        </w:numPr>
+        <w:rPr>
+          <w:rFonts w:ascii="Times New Roman" w:eastAsia="宋体" w:hAnsi="Times New Roman" w:cs="Times New Roman"/>
+        </w:rPr>
+      </w:pPr>
+      <w:r>
+        <w:rPr>
+          <w:rFonts w:ascii="Times New Roman" w:eastAsia="宋体" w:hAnsi="Times New Roman" w:cs="Times New Roman" w:hint="eastAsia"/>
+        </w:rPr>
+        <w:t>移除</w:t>
+      </w:r>
+      <w:r>
+        <w:rPr>
+          <w:rFonts w:ascii="Times New Roman" w:eastAsia="宋体" w:hAnsi="Times New Roman" w:cs="Times New Roman" w:hint="eastAsia"/>
+        </w:rPr>
+        <w:t>ImageServer</w:t>
+      </w:r>
+    </w:p>
+    <w:p>
+      <w:pPr>
+        <w:pStyle w:val="a9"/>
+        <w:numPr>
+          <w:ilvl w:val="0"/>
+          <w:numId w:val="38"/>
+        </w:numPr>
+        <w:rPr>
+          <w:rFonts w:ascii="Times New Roman" w:eastAsia="宋体" w:hAnsi="Times New Roman" w:cs="Times New Roman"/>
+        </w:rPr>
+      </w:pPr>
+      <w:r>
+        <w:rPr>
+          <w:rFonts w:ascii="Times New Roman" w:eastAsia="宋体" w:hAnsi="Times New Roman" w:cs="Times New Roman" w:hint="eastAsia"/>
+        </w:rPr>
+        <w:t>在地图内触发的重新加载不会清空已加载的素材，减少重新加载后的卡顿</w:t>
+      </w:r>
+    </w:p>
+    <w:p>
+      <w:pPr>
+        <w:pStyle w:val="a9"/>
+        <w:numPr>
+          <w:ilvl w:val="0"/>
+          <w:numId w:val="38"/>
+        </w:numPr>
+        <w:rPr>
+          <w:rFonts w:ascii="Times New Roman" w:eastAsia="宋体" w:hAnsi="Times New Roman" w:cs="Times New Roman"/>
+        </w:rPr>
+      </w:pPr>
+      <w:r>
+        <w:rPr>
+          <w:rFonts w:ascii="Times New Roman" w:eastAsia="宋体" w:hAnsi="Times New Roman" w:cs="Times New Roman" w:hint="eastAsia"/>
+        </w:rPr>
+        <w:t>修复语言设置只支持</w:t>
+      </w:r>
+      <w:r>
+        <w:rPr>
+          <w:rFonts w:ascii="Times New Roman" w:eastAsia="宋体" w:hAnsi="Times New Roman" w:cs="Times New Roman" w:hint="eastAsia"/>
+        </w:rPr>
+        <w:t>English</w:t>
+      </w:r>
+      <w:r>
+        <w:rPr>
+          <w:rFonts w:ascii="Times New Roman" w:eastAsia="宋体" w:hAnsi="Times New Roman" w:cs="Times New Roman" w:hint="eastAsia"/>
+        </w:rPr>
+        <w:t>前缀的</w:t>
+      </w:r>
+      <w:r>
+        <w:rPr>
+          <w:rFonts w:ascii="Times New Roman" w:eastAsia="宋体" w:hAnsi="Times New Roman" w:cs="Times New Roman" w:hint="eastAsia"/>
+        </w:rPr>
+        <w:t>bug</w:t>
+      </w:r>
+    </w:p>
+    <w:p>
+      <w:pPr>
+        <w:pStyle w:val="a9"/>
+        <w:numPr>
+          <w:ilvl w:val="0"/>
+          <w:numId w:val="38"/>
+        </w:numPr>
+        <w:rPr>
+          <w:rFonts w:ascii="Times New Roman" w:eastAsia="宋体" w:hAnsi="Times New Roman" w:cs="Times New Roman"/>
+        </w:rPr>
+      </w:pPr>
+      <w:r>
+        <w:rPr>
+          <w:rFonts w:ascii="Times New Roman" w:eastAsia="宋体" w:hAnsi="Times New Roman" w:cs="Times New Roman" w:hint="eastAsia"/>
+        </w:rPr>
+        <w:t>支持翻译任意</w:t>
+      </w:r>
+      <w:r>
+        <w:rPr>
+          <w:rFonts w:ascii="Times New Roman" w:eastAsia="宋体" w:hAnsi="Times New Roman" w:cs="Times New Roman" w:hint="eastAsia"/>
+        </w:rPr>
+        <w:t>FA2</w:t>
+      </w:r>
+      <w:r>
+        <w:rPr>
+          <w:rFonts w:ascii="Times New Roman" w:eastAsia="宋体" w:hAnsi="Times New Roman" w:cs="Times New Roman" w:hint="eastAsia"/>
+        </w:rPr>
+        <w:t>原始窗口的文本，详见</w:t>
+      </w:r>
+      <w:r>
+        <w:rPr>
+          <w:rFonts w:ascii="Times New Roman" w:eastAsia="宋体" w:hAnsi="Times New Roman" w:cs="Times New Roman" w:hint="eastAsia"/>
+        </w:rPr>
+        <w:t>FADialog.ini</w:t>
+      </w:r>
+    </w:p>
+    <w:p>
+      <w:pPr>
+        <w:pStyle w:val="a9"/>
+        <w:numPr>
+          <w:ilvl w:val="0"/>
+          <w:numId w:val="38"/>
+        </w:numPr>
+        <w:rPr>
+          <w:rFonts w:ascii="Times New Roman" w:eastAsia="宋体" w:hAnsi="Times New Roman" w:cs="Times New Roman"/>
+        </w:rPr>
+      </w:pPr>
+      <w:r>
+        <w:rPr>
+          <w:rFonts w:ascii="Times New Roman" w:eastAsia="宋体" w:hAnsi="Times New Roman" w:cs="Times New Roman" w:hint="eastAsia"/>
+        </w:rPr>
+        <w:t>支持多语言切换，添加了英文版。所有可以在</w:t>
+      </w:r>
+      <w:r>
+        <w:rPr>
+          <w:rFonts w:ascii="Times New Roman" w:eastAsia="宋体" w:hAnsi="Times New Roman" w:cs="Times New Roman" w:hint="eastAsia"/>
+        </w:rPr>
+        <w:t>FA2</w:t>
+      </w:r>
+      <w:r>
+        <w:rPr>
+          <w:rFonts w:ascii="Times New Roman" w:eastAsia="宋体" w:hAnsi="Times New Roman" w:cs="Times New Roman" w:hint="eastAsia"/>
+        </w:rPr>
+        <w:t>内显示文本的</w:t>
+      </w:r>
+      <w:r>
+        <w:rPr>
+          <w:rFonts w:ascii="Times New Roman" w:eastAsia="宋体" w:hAnsi="Times New Roman" w:cs="Times New Roman" w:hint="eastAsia"/>
+        </w:rPr>
+        <w:t>INI</w:t>
+      </w:r>
+      <w:r>
+        <w:rPr>
+          <w:rFonts w:ascii="Times New Roman" w:eastAsia="宋体" w:hAnsi="Times New Roman" w:cs="Times New Roman" w:hint="eastAsia"/>
+        </w:rPr>
+        <w:t>小节</w:t>
+      </w:r>
+      <w:r>
+        <w:rPr>
+          <w:rFonts w:ascii="Times New Roman" w:eastAsia="宋体" w:hAnsi="Times New Roman" w:cs="Times New Roman" w:hint="eastAsia"/>
+        </w:rPr>
+        <w:t>和键</w:t>
+      </w:r>
+      <w:r>
+        <w:rPr>
+          <w:rFonts w:ascii="Times New Roman" w:eastAsia="宋体" w:hAnsi="Times New Roman" w:cs="Times New Roman" w:hint="eastAsia"/>
+        </w:rPr>
+        <w:t>，均可以通过“</w:t>
+      </w:r>
+      <w:r>
+        <w:rPr>
+          <w:rFonts w:ascii="Times New Roman" w:eastAsia="宋体" w:hAnsi="Times New Roman" w:cs="Times New Roman" w:hint="eastAsia"/>
+        </w:rPr>
+        <w:t>Language-</w:t>
+      </w:r>
+      <w:r>
+        <w:rPr>
+          <w:rFonts w:ascii="Times New Roman" w:eastAsia="宋体" w:hAnsi="Times New Roman" w:cs="Times New Roman" w:hint="eastAsia"/>
+        </w:rPr>
+        <w:t>”前缀支持多语言翻译，例如“</w:t>
+      </w:r>
+      <w:r>
+        <w:rPr>
+          <w:rFonts w:ascii="Times New Roman" w:eastAsia="宋体" w:hAnsi="Times New Roman" w:cs="Times New Roman" w:hint="eastAsia"/>
+        </w:rPr>
+        <w:t>[</w:t>
+      </w:r>
+      <w:r>
+        <w:rPr>
+          <w:rFonts w:ascii="Times New Roman" w:eastAsia="宋体" w:hAnsi="Times New Roman" w:cs="Times New Roman" w:hint="eastAsia"/>
+        </w:rPr>
+        <w:t>EventsRA2</w:t>
+      </w:r>
+      <w:r>
+        <w:rPr>
+          <w:rFonts w:ascii="Times New Roman" w:eastAsia="宋体" w:hAnsi="Times New Roman" w:cs="Times New Roman" w:hint="eastAsia"/>
+        </w:rPr>
+        <w:t>]</w:t>
+      </w:r>
+      <w:r>
+        <w:rPr>
+          <w:rFonts w:ascii="Times New Roman" w:eastAsia="宋体" w:hAnsi="Times New Roman" w:cs="Times New Roman" w:hint="eastAsia"/>
+        </w:rPr>
+        <w:t>”变为“</w:t>
+      </w:r>
+      <w:r>
+        <w:rPr>
+          <w:rFonts w:ascii="Times New Roman" w:eastAsia="宋体" w:hAnsi="Times New Roman" w:cs="Times New Roman" w:hint="eastAsia"/>
+        </w:rPr>
+        <w:t>[</w:t>
+      </w:r>
+      <w:r>
+        <w:rPr>
+          <w:rFonts w:ascii="Times New Roman" w:eastAsia="宋体" w:hAnsi="Times New Roman" w:cs="Times New Roman" w:hint="eastAsia"/>
+        </w:rPr>
+        <w:t>English-EventsRA2</w:t>
+      </w:r>
+      <w:r>
+        <w:rPr>
+          <w:rFonts w:ascii="Times New Roman" w:eastAsia="宋体" w:hAnsi="Times New Roman" w:cs="Times New Roman" w:hint="eastAsia"/>
+        </w:rPr>
+        <w:t>]</w:t>
+      </w:r>
+      <w:r>
+        <w:rPr>
+          <w:rFonts w:ascii="Times New Roman" w:eastAsia="宋体" w:hAnsi="Times New Roman" w:cs="Times New Roman" w:hint="eastAsia"/>
+        </w:rPr>
+        <w:t>”</w:t>
+      </w:r>
+      <w:r>
+        <w:rPr>
+          <w:rFonts w:ascii="Times New Roman" w:eastAsia="宋体" w:hAnsi="Times New Roman" w:cs="Times New Roman" w:hint="eastAsia"/>
+        </w:rPr>
+        <w:t>，“</w:t>
+      </w:r>
+      <w:r>
+        <w:rPr>
+          <w:rFonts w:ascii="Times New Roman" w:eastAsia="宋体" w:hAnsi="Times New Roman" w:cs="Times New Roman" w:hint="eastAsia"/>
+        </w:rPr>
+        <w:t>Name=</w:t>
+      </w:r>
+      <w:r>
+        <w:rPr>
+          <w:rFonts w:ascii="Times New Roman" w:eastAsia="宋体" w:hAnsi="Times New Roman" w:cs="Times New Roman" w:hint="eastAsia"/>
+        </w:rPr>
+        <w:t>”变为“</w:t>
+      </w:r>
+      <w:r>
+        <w:rPr>
+          <w:rFonts w:ascii="Times New Roman" w:eastAsia="宋体" w:hAnsi="Times New Roman" w:cs="Times New Roman" w:hint="eastAsia"/>
+        </w:rPr>
+        <w:t>Chinese-Name=</w:t>
+      </w:r>
+      <w:r>
+        <w:rPr>
+          <w:rFonts w:ascii="Times New Roman" w:eastAsia="宋体" w:hAnsi="Times New Roman" w:cs="Times New Roman" w:hint="eastAsia"/>
+        </w:rPr>
+        <w:t>”</w:t>
+      </w:r>
+      <w:r>
+        <w:rPr>
+          <w:rFonts w:ascii="Times New Roman" w:eastAsia="宋体" w:hAnsi="Times New Roman" w:cs="Times New Roman" w:hint="eastAsia"/>
+        </w:rPr>
+        <w:t>，“</w:t>
+      </w:r>
+      <w:r>
+        <w:rPr>
+          <w:rFonts w:ascii="Times New Roman" w:eastAsia="宋体" w:hAnsi="Times New Roman" w:cs="Times New Roman" w:hint="eastAsia"/>
+        </w:rPr>
+        <w:t>fa2extra.csf</w:t>
+      </w:r>
+      <w:r>
+        <w:rPr>
+          <w:rFonts w:ascii="Times New Roman" w:eastAsia="宋体" w:hAnsi="Times New Roman" w:cs="Times New Roman" w:hint="eastAsia"/>
+        </w:rPr>
+        <w:t>”变为“</w:t>
+      </w:r>
+      <w:r>
+        <w:rPr>
+          <w:rFonts w:ascii="Times New Roman" w:eastAsia="宋体" w:hAnsi="Times New Roman" w:cs="Times New Roman" w:hint="eastAsia"/>
+        </w:rPr>
+        <w:t>C</w:t>
+      </w:r>
+      <w:r>
+        <w:rPr>
+          <w:rFonts w:ascii="Times New Roman" w:eastAsia="宋体" w:hAnsi="Times New Roman" w:cs="Times New Roman"/>
+        </w:rPr>
+        <w:t>hinese</w:t>
+      </w:r>
+      <w:r>
+        <w:rPr>
+          <w:rFonts w:ascii="Times New Roman" w:eastAsia="宋体" w:hAnsi="Times New Roman" w:cs="Times New Roman" w:hint="eastAsia"/>
+        </w:rPr>
+        <w:t>-fa2extra.csf</w:t>
+      </w:r>
+      <w:r>
+        <w:rPr>
+          <w:rFonts w:ascii="Times New Roman" w:eastAsia="宋体" w:hAnsi="Times New Roman" w:cs="Times New Roman" w:hint="eastAsia"/>
+        </w:rPr>
+        <w:t>”</w:t>
+      </w:r>
+      <w:r>
+        <w:rPr>
+          <w:rFonts w:ascii="Times New Roman" w:eastAsia="宋体" w:hAnsi="Times New Roman" w:cs="Times New Roman" w:hint="eastAsia"/>
+        </w:rPr>
+        <w:t>。若没有找到对应语言的小节，则退回默认值</w:t>
+      </w:r>
+    </w:p>
+    <w:p>
+      <w:pPr>
+        <w:pStyle w:val="a9"/>
+        <w:numPr>
+          <w:ilvl w:val="0"/>
+          <w:numId w:val="38"/>
+        </w:numPr>
+        <w:rPr>
+          <w:rFonts w:ascii="Times New Roman" w:eastAsia="宋体" w:hAnsi="Times New Roman" w:cs="Times New Roman"/>
+        </w:rPr>
+      </w:pPr>
+      <w:r>
+        <w:rPr>
+          <w:rFonts w:ascii="Times New Roman" w:eastAsia="宋体" w:hAnsi="Times New Roman" w:cs="Times New Roman" w:hint="eastAsia"/>
+        </w:rPr>
+        <w:t>修复了会错误检查触发注释小节</w:t>
+      </w:r>
+      <w:r>
+        <w:rPr>
+          <w:rFonts w:ascii="Times New Roman" w:eastAsia="宋体" w:hAnsi="Times New Roman" w:cs="Times New Roman" w:hint="eastAsia"/>
+        </w:rPr>
+        <w:t>ini</w:t>
+      </w:r>
+      <w:r>
+        <w:rPr>
+          <w:rFonts w:ascii="Times New Roman" w:eastAsia="宋体" w:hAnsi="Times New Roman" w:cs="Times New Roman" w:hint="eastAsia"/>
+        </w:rPr>
+        <w:t>长度的</w:t>
+      </w:r>
+      <w:r>
+        <w:rPr>
+          <w:rFonts w:ascii="Times New Roman" w:eastAsia="宋体" w:hAnsi="Times New Roman" w:cs="Times New Roman" w:hint="eastAsia"/>
+        </w:rPr>
+        <w:t>bug</w:t>
+      </w:r>
+    </w:p>
+    <w:p>
+      <w:pPr>
+        <w:pStyle w:val="a9"/>
+        <w:numPr>
+          <w:ilvl w:val="0"/>
+          <w:numId w:val="38"/>
+        </w:numPr>
+        <w:rPr>
+          <w:rFonts w:ascii="Times New Roman" w:eastAsia="宋体" w:hAnsi="Times New Roman" w:cs="Times New Roman"/>
+        </w:rPr>
+      </w:pPr>
+      <w:r>
+        <w:rPr>
+          <w:rFonts w:ascii="Times New Roman" w:eastAsia="宋体" w:hAnsi="Times New Roman" w:cs="Times New Roman" w:hint="eastAsia"/>
+        </w:rPr>
+        <w:t>状态栏文本可以被翻译，当同一格有多类对象时，状态栏文本会累加</w:t>
+      </w:r>
+    </w:p>
+    <w:p>
+      <w:pPr>
+        <w:pStyle w:val="a9"/>
+        <w:numPr>
+          <w:ilvl w:val="0"/>
+          <w:numId w:val="38"/>
+        </w:numPr>
+        <w:rPr>
+          <w:rFonts w:ascii="Times New Roman" w:eastAsia="宋体" w:hAnsi="Times New Roman" w:cs="Times New Roman"/>
+        </w:rPr>
+      </w:pPr>
+      <w:r>
+        <w:rPr>
+          <w:rFonts w:ascii="Times New Roman" w:eastAsia="宋体" w:hAnsi="Times New Roman" w:cs="Times New Roman" w:hint="eastAsia"/>
+        </w:rPr>
         <w:lastRenderedPageBreak/>
-        <w:t>修复了摆放地形预览会破坏重做记录的</w:t>
-      </w:r>
-      <w:r>
-        <w:rPr>
-          <w:rFonts w:ascii="Times New Roman" w:eastAsia="宋体" w:hAnsi="Times New Roman" w:cs="Times New Roman" w:hint="eastAsia"/>
-        </w:rPr>
-        <w:t>bug</w:t>
-      </w:r>
-    </w:p>
-    <w:p>
-      <w:pPr>
-        <w:pStyle w:val="a9"/>
-        <w:numPr>
-          <w:ilvl w:val="0"/>
-          <w:numId w:val="38"/>
-        </w:numPr>
-        <w:rPr>
-          <w:rFonts w:ascii="Times New Roman" w:eastAsia="宋体" w:hAnsi="Times New Roman" w:cs="Times New Roman"/>
-        </w:rPr>
-      </w:pPr>
-      <w:r>
-        <w:rPr>
-          <w:rFonts w:ascii="Times New Roman" w:eastAsia="宋体" w:hAnsi="Times New Roman" w:cs="Times New Roman" w:hint="eastAsia"/>
-        </w:rPr>
-        <w:t>支持覆盖物</w:t>
-      </w:r>
-      <w:r>
-        <w:rPr>
-          <w:rFonts w:ascii="Times New Roman" w:eastAsia="宋体" w:hAnsi="Times New Roman" w:cs="Times New Roman" w:hint="eastAsia"/>
-        </w:rPr>
-        <w:t>CellAnim</w:t>
-      </w:r>
-      <w:r>
-        <w:rPr>
-          <w:rFonts w:ascii="Times New Roman" w:eastAsia="宋体" w:hAnsi="Times New Roman" w:cs="Times New Roman" w:hint="eastAsia"/>
-        </w:rPr>
-        <w:t>动画显示</w:t>
-      </w:r>
-    </w:p>
-    <w:p>
-      <w:pPr>
-        <w:pStyle w:val="a9"/>
-        <w:numPr>
-          <w:ilvl w:val="0"/>
-          <w:numId w:val="38"/>
-        </w:numPr>
-        <w:rPr>
-          <w:rFonts w:ascii="Times New Roman" w:eastAsia="宋体" w:hAnsi="Times New Roman" w:cs="Times New Roman"/>
-        </w:rPr>
-      </w:pPr>
-      <w:r>
-        <w:rPr>
-          <w:rFonts w:ascii="Times New Roman" w:eastAsia="宋体" w:hAnsi="Times New Roman" w:cs="Times New Roman" w:hint="eastAsia"/>
-        </w:rPr>
-        <w:t>支持随机地形摆放</w:t>
-      </w:r>
-      <w:r>
-        <w:rPr>
-          <w:rFonts w:ascii="Times New Roman" w:eastAsia="宋体" w:hAnsi="Times New Roman" w:cs="Times New Roman" w:hint="eastAsia"/>
-        </w:rPr>
-        <w:t>，详见</w:t>
-      </w:r>
-      <w:r>
-        <w:rPr>
-          <w:rFonts w:ascii="Times New Roman" w:eastAsia="宋体" w:hAnsi="Times New Roman" w:cs="Times New Roman" w:hint="eastAsia"/>
-        </w:rPr>
-        <w:t>PlaceRandomTileList</w:t>
-      </w:r>
-    </w:p>
-    <w:p>
-      <w:pPr>
-        <w:pStyle w:val="a9"/>
-        <w:numPr>
-          <w:ilvl w:val="0"/>
-          <w:numId w:val="38"/>
-        </w:numPr>
-        <w:rPr>
-          <w:rFonts w:ascii="Times New Roman" w:eastAsia="宋体" w:hAnsi="Times New Roman" w:cs="Times New Roman"/>
-        </w:rPr>
-      </w:pPr>
-      <w:r>
-        <w:rPr>
-          <w:rFonts w:ascii="Times New Roman" w:eastAsia="宋体" w:hAnsi="Times New Roman" w:cs="Times New Roman" w:hint="eastAsia"/>
-        </w:rPr>
-        <w:t>修复了物品浏览器中污染编号限制在</w:t>
-      </w:r>
-      <w:r>
-        <w:rPr>
-          <w:rFonts w:ascii="Times New Roman" w:eastAsia="宋体" w:hAnsi="Times New Roman" w:cs="Times New Roman" w:hint="eastAsia"/>
-        </w:rPr>
-        <w:t>100</w:t>
-      </w:r>
-      <w:r>
-        <w:rPr>
-          <w:rFonts w:ascii="Times New Roman" w:eastAsia="宋体" w:hAnsi="Times New Roman" w:cs="Times New Roman" w:hint="eastAsia"/>
-        </w:rPr>
-        <w:t>以内的</w:t>
-      </w:r>
-      <w:r>
-        <w:rPr>
-          <w:rFonts w:ascii="Times New Roman" w:eastAsia="宋体" w:hAnsi="Times New Roman" w:cs="Times New Roman" w:hint="eastAsia"/>
-        </w:rPr>
-        <w:t>bug</w:t>
-      </w:r>
-    </w:p>
-    <w:p>
-      <w:pPr>
-        <w:pStyle w:val="a9"/>
-        <w:numPr>
-          <w:ilvl w:val="0"/>
-          <w:numId w:val="38"/>
-        </w:numPr>
-        <w:rPr>
-          <w:rFonts w:ascii="Times New Roman" w:eastAsia="宋体" w:hAnsi="Times New Roman" w:cs="Times New Roman"/>
-        </w:rPr>
-      </w:pPr>
-      <w:r>
-        <w:rPr>
-          <w:rFonts w:ascii="Times New Roman" w:eastAsia="宋体" w:hAnsi="Times New Roman" w:cs="Times New Roman" w:hint="eastAsia"/>
-        </w:rPr>
-        <w:t>微调各游戏对象渲染位置，匹配游戏内效果</w:t>
-      </w:r>
-    </w:p>
-    <w:p>
-      <w:pPr>
-        <w:pStyle w:val="a9"/>
-        <w:numPr>
-          <w:ilvl w:val="0"/>
-          <w:numId w:val="38"/>
-        </w:numPr>
-        <w:rPr>
-          <w:rFonts w:ascii="Times New Roman" w:eastAsia="宋体" w:hAnsi="Times New Roman" w:cs="Times New Roman"/>
-        </w:rPr>
-      </w:pPr>
-      <w:r>
-        <w:rPr>
-          <w:rFonts w:ascii="Times New Roman" w:eastAsia="宋体" w:hAnsi="Times New Roman" w:cs="Times New Roman" w:hint="eastAsia"/>
-        </w:rPr>
-        <w:t>修复了单位“在桥梁上”为</w:t>
-      </w:r>
-      <w:r>
-        <w:rPr>
-          <w:rFonts w:ascii="Times New Roman" w:eastAsia="宋体" w:hAnsi="Times New Roman" w:cs="Times New Roman" w:hint="eastAsia"/>
-        </w:rPr>
-        <w:t>1</w:t>
-      </w:r>
-      <w:r>
-        <w:rPr>
-          <w:rFonts w:ascii="Times New Roman" w:eastAsia="宋体" w:hAnsi="Times New Roman" w:cs="Times New Roman" w:hint="eastAsia"/>
-        </w:rPr>
-        <w:t>时，在水上也会显示水中图像的</w:t>
-      </w:r>
-      <w:r>
-        <w:rPr>
-          <w:rFonts w:ascii="Times New Roman" w:eastAsia="宋体" w:hAnsi="Times New Roman" w:cs="Times New Roman" w:hint="eastAsia"/>
-        </w:rPr>
-        <w:t>bug</w:t>
-      </w:r>
-    </w:p>
-    <w:p>
-      <w:pPr>
-        <w:pStyle w:val="a9"/>
-        <w:numPr>
-          <w:ilvl w:val="0"/>
-          <w:numId w:val="38"/>
-        </w:numPr>
-        <w:rPr>
-          <w:rFonts w:ascii="Times New Roman" w:eastAsia="宋体" w:hAnsi="Times New Roman" w:cs="Times New Roman"/>
-        </w:rPr>
-      </w:pPr>
-      <w:r>
-        <w:rPr>
-          <w:rFonts w:ascii="Times New Roman" w:eastAsia="宋体" w:hAnsi="Times New Roman" w:cs="Times New Roman" w:hint="eastAsia"/>
-        </w:rPr>
-        <w:t>粘贴功能支持按</w:t>
-      </w:r>
-      <w:r>
-        <w:rPr>
-          <w:rFonts w:ascii="Times New Roman" w:eastAsia="宋体" w:hAnsi="Times New Roman" w:cs="Times New Roman" w:hint="eastAsia"/>
-        </w:rPr>
-        <w:t>ctrl</w:t>
-      </w:r>
-      <w:r>
-        <w:rPr>
-          <w:rFonts w:ascii="Times New Roman" w:eastAsia="宋体" w:hAnsi="Times New Roman" w:cs="Times New Roman" w:hint="eastAsia"/>
-        </w:rPr>
-        <w:t>进行填充</w:t>
-      </w:r>
-    </w:p>
-    <w:p>
-      <w:pPr>
-        <w:pStyle w:val="a9"/>
-        <w:numPr>
-          <w:ilvl w:val="0"/>
-          <w:numId w:val="38"/>
-        </w:numPr>
-        <w:rPr>
-          <w:rFonts w:ascii="Times New Roman" w:eastAsia="宋体" w:hAnsi="Times New Roman" w:cs="Times New Roman"/>
-        </w:rPr>
-      </w:pPr>
-      <w:r>
-        <w:rPr>
-          <w:rFonts w:ascii="Times New Roman" w:eastAsia="宋体" w:hAnsi="Times New Roman" w:cs="Times New Roman" w:hint="eastAsia"/>
-        </w:rPr>
-        <w:t>优化地形与阴影的覆盖关系，使渲染更接近游戏内效果</w:t>
-      </w:r>
-    </w:p>
-    <w:p>
-      <w:pPr>
-        <w:pStyle w:val="a9"/>
-        <w:numPr>
-          <w:ilvl w:val="0"/>
-          <w:numId w:val="38"/>
-        </w:numPr>
-        <w:rPr>
-          <w:rFonts w:ascii="Times New Roman" w:eastAsia="宋体" w:hAnsi="Times New Roman" w:cs="Times New Roman"/>
-        </w:rPr>
-      </w:pPr>
-      <w:r>
-        <w:rPr>
-          <w:rFonts w:ascii="Times New Roman" w:eastAsia="宋体" w:hAnsi="Times New Roman" w:cs="Times New Roman" w:hint="eastAsia"/>
-        </w:rPr>
-        <w:t>支持</w:t>
-      </w:r>
-      <w:r>
-        <w:rPr>
-          <w:rFonts w:ascii="Times New Roman" w:eastAsia="宋体" w:hAnsi="Times New Roman" w:cs="Times New Roman" w:hint="eastAsia"/>
-        </w:rPr>
-        <w:t>FireAngle</w:t>
-      </w:r>
-      <w:r>
-        <w:rPr>
-          <w:rFonts w:ascii="Times New Roman" w:eastAsia="宋体" w:hAnsi="Times New Roman" w:cs="Times New Roman" w:hint="eastAsia"/>
-        </w:rPr>
-        <w:t>显示</w:t>
-      </w:r>
-    </w:p>
-    <w:p>
-      <w:pPr>
-        <w:pStyle w:val="a9"/>
-        <w:numPr>
-          <w:ilvl w:val="0"/>
-          <w:numId w:val="38"/>
-        </w:numPr>
-        <w:rPr>
-          <w:rFonts w:ascii="Times New Roman" w:eastAsia="宋体" w:hAnsi="Times New Roman" w:cs="Times New Roman"/>
-        </w:rPr>
-      </w:pPr>
-      <w:r>
-        <w:rPr>
-          <w:rFonts w:ascii="Times New Roman" w:eastAsia="宋体" w:hAnsi="Times New Roman" w:cs="Times New Roman" w:hint="eastAsia"/>
-        </w:rPr>
-        <w:t>修复了当单位注册名以数字结尾时，可能与其他单位图像冲突的</w:t>
-      </w:r>
-      <w:r>
-        <w:rPr>
-          <w:rFonts w:ascii="Times New Roman" w:eastAsia="宋体" w:hAnsi="Times New Roman" w:cs="Times New Roman" w:hint="eastAsia"/>
-        </w:rPr>
-        <w:t>bug</w:t>
-      </w:r>
-    </w:p>
-    <w:p>
-      <w:pPr>
-        <w:pStyle w:val="a9"/>
-        <w:numPr>
-          <w:ilvl w:val="0"/>
-          <w:numId w:val="38"/>
-        </w:numPr>
-        <w:rPr>
-          <w:rFonts w:ascii="Times New Roman" w:eastAsia="宋体" w:hAnsi="Times New Roman" w:cs="Times New Roman"/>
-        </w:rPr>
-      </w:pPr>
-      <w:r>
-        <w:rPr>
-          <w:rFonts w:ascii="Times New Roman" w:eastAsia="宋体" w:hAnsi="Times New Roman" w:cs="Times New Roman" w:hint="eastAsia"/>
-        </w:rPr>
-        <w:t>修复了</w:t>
-      </w:r>
-      <w:r>
-        <w:rPr>
-          <w:rFonts w:ascii="Times New Roman" w:eastAsia="宋体" w:hAnsi="Times New Roman" w:cs="Times New Roman" w:hint="eastAsia"/>
-        </w:rPr>
-        <w:t>include</w:t>
-      </w:r>
-      <w:r>
-        <w:rPr>
-          <w:rFonts w:ascii="Times New Roman" w:eastAsia="宋体" w:hAnsi="Times New Roman" w:cs="Times New Roman" w:hint="eastAsia"/>
-        </w:rPr>
-        <w:t>的</w:t>
-      </w:r>
-      <w:r>
-        <w:rPr>
-          <w:rFonts w:ascii="Times New Roman" w:eastAsia="宋体" w:hAnsi="Times New Roman" w:cs="Times New Roman" w:hint="eastAsia"/>
-        </w:rPr>
-        <w:t>ini</w:t>
-      </w:r>
-      <w:r>
-        <w:rPr>
-          <w:rFonts w:ascii="Times New Roman" w:eastAsia="宋体" w:hAnsi="Times New Roman" w:cs="Times New Roman" w:hint="eastAsia"/>
-        </w:rPr>
-        <w:t>文件中的继承失效的问题</w:t>
-      </w:r>
-    </w:p>
-    <w:p>
-      <w:pPr>
-        <w:pStyle w:val="a9"/>
-        <w:numPr>
-          <w:ilvl w:val="0"/>
-          <w:numId w:val="38"/>
-        </w:numPr>
-        <w:rPr>
-          <w:rFonts w:ascii="Times New Roman" w:eastAsia="宋体" w:hAnsi="Times New Roman" w:cs="Times New Roman"/>
-        </w:rPr>
-      </w:pPr>
-      <w:r>
-        <w:rPr>
-          <w:rFonts w:ascii="Times New Roman" w:eastAsia="宋体" w:hAnsi="Times New Roman" w:cs="Times New Roman" w:hint="eastAsia"/>
-        </w:rPr>
-        <w:t>支持在</w:t>
-      </w:r>
-      <w:r>
-        <w:rPr>
-          <w:rFonts w:ascii="Times New Roman" w:eastAsia="宋体" w:hAnsi="Times New Roman" w:cs="Times New Roman" w:hint="eastAsia"/>
-        </w:rPr>
-        <w:t>Resources</w:t>
-      </w:r>
-      <w:r>
-        <w:rPr>
-          <w:rFonts w:ascii="Times New Roman" w:eastAsia="宋体" w:hAnsi="Times New Roman" w:cs="Times New Roman" w:hint="eastAsia"/>
-        </w:rPr>
-        <w:t>文件夹中加载额外的游戏资源文件</w:t>
-      </w:r>
-    </w:p>
-    <w:p>
-      <w:pPr>
-        <w:pStyle w:val="a9"/>
-        <w:numPr>
-          <w:ilvl w:val="0"/>
-          <w:numId w:val="38"/>
-        </w:numPr>
-        <w:rPr>
-          <w:rFonts w:ascii="Times New Roman" w:eastAsia="宋体" w:hAnsi="Times New Roman" w:cs="Times New Roman"/>
-        </w:rPr>
-      </w:pPr>
-      <w:r>
-        <w:rPr>
-          <w:rFonts w:ascii="Times New Roman" w:eastAsia="宋体" w:hAnsi="Times New Roman" w:cs="Times New Roman" w:hint="eastAsia"/>
-        </w:rPr>
-        <w:t>当编辑已经重叠的建筑时，不再弹出提示窗</w:t>
-      </w:r>
-    </w:p>
-    <w:p>
-      <w:pPr>
-        <w:pStyle w:val="a9"/>
-        <w:numPr>
-          <w:ilvl w:val="0"/>
-          <w:numId w:val="38"/>
-        </w:numPr>
-        <w:rPr>
-          <w:rFonts w:ascii="Times New Roman" w:eastAsia="宋体" w:hAnsi="Times New Roman" w:cs="Times New Roman"/>
-        </w:rPr>
-      </w:pPr>
-      <w:r>
-        <w:rPr>
-          <w:rFonts w:ascii="Times New Roman" w:eastAsia="宋体" w:hAnsi="Times New Roman" w:cs="Times New Roman" w:hint="eastAsia"/>
-        </w:rPr>
-        <w:t>使用随机地形填充地表时支持随机选取</w:t>
-      </w:r>
-    </w:p>
-    <w:p>
-      <w:pPr>
-        <w:pStyle w:val="a9"/>
-        <w:numPr>
-          <w:ilvl w:val="0"/>
-          <w:numId w:val="38"/>
-        </w:numPr>
-        <w:rPr>
-          <w:rFonts w:ascii="Times New Roman" w:eastAsia="宋体" w:hAnsi="Times New Roman" w:cs="Times New Roman"/>
-        </w:rPr>
-      </w:pPr>
-      <w:r>
-        <w:rPr>
-          <w:rFonts w:ascii="Times New Roman" w:eastAsia="宋体" w:hAnsi="Times New Roman" w:cs="Times New Roman" w:hint="eastAsia"/>
-        </w:rPr>
-        <w:t>地图渲染器支持将渲染图保存为</w:t>
-      </w:r>
-      <w:r>
-        <w:rPr>
-          <w:rFonts w:ascii="Times New Roman" w:eastAsia="宋体" w:hAnsi="Times New Roman" w:cs="Times New Roman" w:hint="eastAsia"/>
-        </w:rPr>
-        <w:t>jpg</w:t>
-      </w:r>
-      <w:r>
-        <w:rPr>
-          <w:rFonts w:ascii="Times New Roman" w:eastAsia="宋体" w:hAnsi="Times New Roman" w:cs="Times New Roman" w:hint="eastAsia"/>
-        </w:rPr>
-        <w:t>格式</w:t>
-      </w:r>
-    </w:p>
-    <w:p>
-      <w:pPr>
-        <w:pStyle w:val="a9"/>
-        <w:numPr>
-          <w:ilvl w:val="0"/>
-          <w:numId w:val="38"/>
-        </w:numPr>
-        <w:rPr>
-          <w:rFonts w:ascii="Times New Roman" w:eastAsia="宋体" w:hAnsi="Times New Roman" w:cs="Times New Roman"/>
-        </w:rPr>
-      </w:pPr>
-      <w:r>
-        <w:rPr>
-          <w:rFonts w:ascii="Times New Roman" w:eastAsia="宋体" w:hAnsi="Times New Roman" w:cs="Times New Roman" w:hint="eastAsia"/>
-        </w:rPr>
-        <w:t>正确显示</w:t>
-      </w:r>
-      <w:r>
-        <w:rPr>
-          <w:rFonts w:ascii="Times New Roman" w:eastAsia="宋体" w:hAnsi="Times New Roman" w:cs="Times New Roman" w:hint="eastAsia"/>
-        </w:rPr>
-        <w:t>Land=Rock</w:t>
-      </w:r>
-      <w:r>
-        <w:rPr>
-          <w:rFonts w:ascii="Times New Roman" w:eastAsia="宋体" w:hAnsi="Times New Roman" w:cs="Times New Roman" w:hint="eastAsia"/>
-        </w:rPr>
-        <w:t>覆盖物在游戏内的位置。心灵终结的</w:t>
-      </w:r>
-      <w:r>
-        <w:rPr>
-          <w:rFonts w:ascii="Times New Roman" w:eastAsia="宋体" w:hAnsi="Times New Roman" w:cs="Times New Roman" w:hint="eastAsia"/>
-        </w:rPr>
-        <w:t>“</w:t>
-      </w:r>
-      <w:r>
-        <w:rPr>
-          <w:rFonts w:ascii="Times New Roman" w:eastAsia="宋体" w:hAnsi="Times New Roman" w:cs="Times New Roman" w:hint="eastAsia"/>
-        </w:rPr>
-        <w:t>Block Base</w:t>
-      </w:r>
-      <w:r>
-        <w:rPr>
-          <w:rFonts w:ascii="Times New Roman" w:eastAsia="宋体" w:hAnsi="Times New Roman" w:cs="Times New Roman" w:hint="eastAsia"/>
-        </w:rPr>
-        <w:t>”、</w:t>
-      </w:r>
-      <w:r>
-        <w:rPr>
-          <w:rFonts w:ascii="Times New Roman" w:eastAsia="宋体" w:hAnsi="Times New Roman" w:cs="Times New Roman" w:hint="eastAsia"/>
-        </w:rPr>
-        <w:t>“</w:t>
-      </w:r>
-      <w:r>
-        <w:rPr>
-          <w:rFonts w:ascii="Times New Roman" w:eastAsia="宋体" w:hAnsi="Times New Roman" w:cs="Times New Roman" w:hint="eastAsia"/>
-        </w:rPr>
-        <w:t>Block Base and Movement</w:t>
-      </w:r>
-      <w:r>
-        <w:rPr>
-          <w:rFonts w:ascii="Times New Roman" w:eastAsia="宋体" w:hAnsi="Times New Roman" w:cs="Times New Roman" w:hint="eastAsia"/>
-        </w:rPr>
-        <w:t>”覆盖物为了兼容旧地编，进行了额外的偏移，在修复后反而会偏移。</w:t>
-      </w:r>
-      <w:r>
-        <w:rPr>
-          <w:rFonts w:ascii="Times New Roman" w:eastAsia="宋体" w:hAnsi="Times New Roman" w:cs="Times New Roman" w:hint="eastAsia"/>
-        </w:rPr>
-        <w:t>Tools</w:t>
-      </w:r>
-      <w:r>
-        <w:rPr>
-          <w:rFonts w:ascii="Times New Roman" w:eastAsia="宋体" w:hAnsi="Times New Roman" w:cs="Times New Roman" w:hint="eastAsia"/>
-        </w:rPr>
-        <w:t>/</w:t>
-      </w:r>
-      <w:r>
-        <w:rPr>
-          <w:rFonts w:ascii="Times New Roman" w:eastAsia="宋体" w:hAnsi="Times New Roman" w:cs="Times New Roman" w:hint="eastAsia"/>
-        </w:rPr>
-        <w:t>MentalOmega</w:t>
-      </w:r>
-      <w:r>
-        <w:rPr>
-          <w:rFonts w:ascii="Times New Roman" w:eastAsia="宋体" w:hAnsi="Times New Roman" w:cs="Times New Roman" w:hint="eastAsia"/>
-        </w:rPr>
-        <w:t>目录下提供了适配后的文件，将其放入心灵终结游戏目录下即可</w:t>
-      </w:r>
-    </w:p>
-    <w:p>
-      <w:pPr>
-        <w:pStyle w:val="a9"/>
-        <w:numPr>
-          <w:ilvl w:val="0"/>
-          <w:numId w:val="38"/>
-        </w:numPr>
-        <w:rPr>
-          <w:rFonts w:ascii="Times New Roman" w:eastAsia="宋体" w:hAnsi="Times New Roman" w:cs="Times New Roman"/>
-        </w:rPr>
-      </w:pPr>
-      <w:r>
-        <w:rPr>
-          <w:rFonts w:ascii="Times New Roman" w:eastAsia="宋体" w:hAnsi="Times New Roman" w:cs="Times New Roman" w:hint="eastAsia"/>
-        </w:rPr>
-        <w:t>全局搜索的地形选项可以搜索覆盖物了</w:t>
-      </w:r>
-    </w:p>
-    <w:p>
-      <w:pPr>
-        <w:pStyle w:val="a9"/>
-        <w:numPr>
-          <w:ilvl w:val="0"/>
-          <w:numId w:val="38"/>
-        </w:numPr>
-        <w:rPr>
-          <w:rFonts w:ascii="Times New Roman" w:eastAsia="宋体" w:hAnsi="Times New Roman" w:cs="Times New Roman"/>
-        </w:rPr>
-      </w:pPr>
-      <w:r>
-        <w:rPr>
-          <w:rFonts w:ascii="Times New Roman" w:eastAsia="宋体" w:hAnsi="Times New Roman" w:cs="Times New Roman" w:hint="eastAsia"/>
-        </w:rPr>
-        <w:t>双击地图注释改为打开编辑框，缩放注释功能改为按住</w:t>
-      </w:r>
-      <w:r>
-        <w:rPr>
-          <w:rFonts w:ascii="Times New Roman" w:eastAsia="宋体" w:hAnsi="Times New Roman" w:cs="Times New Roman" w:hint="eastAsia"/>
-        </w:rPr>
-        <w:t>ctrl</w:t>
-      </w:r>
-      <w:r>
-        <w:rPr>
-          <w:rFonts w:ascii="Times New Roman" w:eastAsia="宋体" w:hAnsi="Times New Roman" w:cs="Times New Roman" w:hint="eastAsia"/>
-        </w:rPr>
-        <w:t>双击</w:t>
-      </w:r>
-    </w:p>
-    <w:p>
-      <w:pPr>
-        <w:pStyle w:val="a9"/>
-        <w:numPr>
-          <w:ilvl w:val="0"/>
-          <w:numId w:val="38"/>
-        </w:numPr>
-        <w:rPr>
-          <w:rFonts w:ascii="Times New Roman" w:eastAsia="宋体" w:hAnsi="Times New Roman" w:cs="Times New Roman"/>
-        </w:rPr>
-      </w:pPr>
-      <w:r>
-        <w:rPr>
-          <w:rFonts w:ascii="Times New Roman" w:eastAsia="宋体" w:hAnsi="Times New Roman" w:cs="Times New Roman" w:hint="eastAsia"/>
-        </w:rPr>
-        <w:t>地图渲染器“使用数字渲染透明覆盖物”选项更改为“显示游戏内不可见对象”</w:t>
-      </w:r>
-    </w:p>
-    <w:p>
-      <w:pPr>
-        <w:pStyle w:val="a9"/>
-        <w:numPr>
-          <w:ilvl w:val="0"/>
-          <w:numId w:val="38"/>
-        </w:numPr>
-        <w:rPr>
-          <w:rFonts w:ascii="Times New Roman" w:eastAsia="宋体" w:hAnsi="Times New Roman" w:cs="Times New Roman"/>
-        </w:rPr>
-      </w:pPr>
-      <w:r>
-        <w:rPr>
-          <w:rFonts w:ascii="Times New Roman" w:eastAsia="宋体" w:hAnsi="Times New Roman" w:cs="Times New Roman" w:hint="eastAsia"/>
-        </w:rPr>
-        <w:t>修复当</w:t>
-      </w:r>
-      <w:r>
-        <w:rPr>
-          <w:rFonts w:ascii="Times New Roman" w:eastAsia="宋体" w:hAnsi="Times New Roman" w:cs="Times New Roman" w:hint="eastAsia"/>
-        </w:rPr>
-        <w:t>shp</w:t>
-      </w:r>
-      <w:r>
-        <w:rPr>
-          <w:rFonts w:ascii="Times New Roman" w:eastAsia="宋体" w:hAnsi="Times New Roman" w:cs="Times New Roman" w:hint="eastAsia"/>
-        </w:rPr>
-        <w:t>车辆单位的</w:t>
-      </w:r>
-      <w:r>
-        <w:rPr>
-          <w:rFonts w:ascii="Times New Roman" w:eastAsia="宋体" w:hAnsi="Times New Roman" w:cs="Times New Roman" w:hint="eastAsia"/>
-        </w:rPr>
-        <w:t>*tur.shp</w:t>
-      </w:r>
-      <w:r>
-        <w:rPr>
-          <w:rFonts w:ascii="Times New Roman" w:eastAsia="宋体" w:hAnsi="Times New Roman" w:cs="Times New Roman" w:hint="eastAsia"/>
-        </w:rPr>
-        <w:t>炮塔文件</w:t>
-      </w:r>
-      <w:r>
-        <w:rPr>
-          <w:rFonts w:ascii="Times New Roman" w:eastAsia="宋体" w:hAnsi="Times New Roman" w:cs="Times New Roman" w:hint="eastAsia"/>
-        </w:rPr>
-        <w:t>与本体大小不一致时的崩溃</w:t>
-      </w:r>
-    </w:p>
-    <w:p>
-      <w:pPr>
-        <w:pStyle w:val="a9"/>
-        <w:numPr>
-          <w:ilvl w:val="0"/>
-          <w:numId w:val="38"/>
-        </w:numPr>
-        <w:rPr>
-          <w:rFonts w:ascii="Times New Roman" w:eastAsia="宋体" w:hAnsi="Times New Roman" w:cs="Times New Roman"/>
-        </w:rPr>
-      </w:pPr>
-      <w:r>
-        <w:rPr>
-          <w:rFonts w:ascii="Times New Roman" w:eastAsia="宋体" w:hAnsi="Times New Roman" w:cs="Times New Roman" w:hint="eastAsia"/>
-        </w:rPr>
-        <w:t>修复当地图大于</w:t>
-      </w:r>
-      <w:r>
-        <w:rPr>
-          <w:rFonts w:ascii="Times New Roman" w:eastAsia="宋体" w:hAnsi="Times New Roman" w:cs="Times New Roman" w:hint="eastAsia"/>
-        </w:rPr>
-        <w:t>209*209</w:t>
-      </w:r>
-      <w:r>
-        <w:rPr>
-          <w:rFonts w:ascii="Times New Roman" w:eastAsia="宋体" w:hAnsi="Times New Roman" w:cs="Times New Roman" w:hint="eastAsia"/>
-        </w:rPr>
-        <w:t>时，编辑地形概率导致崩溃的</w:t>
-      </w:r>
-      <w:r>
-        <w:rPr>
-          <w:rFonts w:ascii="Times New Roman" w:eastAsia="宋体" w:hAnsi="Times New Roman" w:cs="Times New Roman" w:hint="eastAsia"/>
-        </w:rPr>
-        <w:t>bug</w:t>
-      </w:r>
-    </w:p>
-    <w:p>
-      <w:pPr>
-        <w:pStyle w:val="a9"/>
-        <w:numPr>
-          <w:ilvl w:val="0"/>
-          <w:numId w:val="38"/>
-        </w:numPr>
-        <w:rPr>
-          <w:rFonts w:ascii="Times New Roman" w:eastAsia="宋体" w:hAnsi="Times New Roman" w:cs="Times New Roman"/>
-        </w:rPr>
-      </w:pPr>
-      <w:r>
-        <w:rPr>
-          <w:rFonts w:ascii="Times New Roman" w:eastAsia="宋体" w:hAnsi="Times New Roman" w:cs="Times New Roman" w:hint="eastAsia"/>
-        </w:rPr>
-        <w:t>优化建筑渲染图层，减少建筑不正常遮挡的现象</w:t>
-      </w:r>
-    </w:p>
-    <w:p>
-      <w:pPr>
-        <w:pStyle w:val="a9"/>
-        <w:numPr>
-          <w:ilvl w:val="0"/>
-          <w:numId w:val="38"/>
-        </w:numPr>
-        <w:rPr>
-          <w:rFonts w:ascii="Times New Roman" w:eastAsia="宋体" w:hAnsi="Times New Roman" w:cs="Times New Roman"/>
-        </w:rPr>
-      </w:pPr>
-      <w:r>
-        <w:rPr>
-          <w:rFonts w:ascii="Times New Roman" w:eastAsia="宋体" w:hAnsi="Times New Roman" w:cs="Times New Roman" w:hint="eastAsia"/>
-        </w:rPr>
-        <w:t>修复当剪切板内没有有效信息时，粘贴会导致错误撤销的</w:t>
-      </w:r>
-      <w:r>
-        <w:rPr>
-          <w:rFonts w:ascii="Times New Roman" w:eastAsia="宋体" w:hAnsi="Times New Roman" w:cs="Times New Roman" w:hint="eastAsia"/>
-        </w:rPr>
-        <w:t>bug</w:t>
-      </w:r>
-    </w:p>
-    <w:p>
-      <w:pPr>
-        <w:pStyle w:val="a9"/>
-        <w:numPr>
-          <w:ilvl w:val="0"/>
-          <w:numId w:val="38"/>
-        </w:numPr>
-        <w:rPr>
-          <w:rFonts w:ascii="Times New Roman" w:eastAsia="宋体" w:hAnsi="Times New Roman" w:cs="Times New Roman"/>
-        </w:rPr>
-      </w:pPr>
-      <w:r>
-        <w:rPr>
-          <w:rFonts w:ascii="Times New Roman" w:eastAsia="宋体" w:hAnsi="Times New Roman" w:cs="Times New Roman" w:hint="eastAsia"/>
-        </w:rPr>
         <w:t>移除</w:t>
       </w:r>
       <w:r>
         <w:rPr>
           <w:rFonts w:ascii="Times New Roman" w:eastAsia="宋体" w:hAnsi="Times New Roman" w:cs="Times New Roman" w:hint="eastAsia"/>
         </w:rPr>
-        <w:t>ImageServer</w:t>
-      </w:r>
-    </w:p>
-    <w:p>
-      <w:pPr>
-        <w:pStyle w:val="a9"/>
-        <w:numPr>
-          <w:ilvl w:val="0"/>
-          <w:numId w:val="38"/>
-        </w:numPr>
-        <w:rPr>
-          <w:rFonts w:ascii="Times New Roman" w:eastAsia="宋体" w:hAnsi="Times New Roman" w:cs="Times New Roman"/>
-        </w:rPr>
-      </w:pPr>
-      <w:r>
-        <w:rPr>
-          <w:rFonts w:ascii="Times New Roman" w:eastAsia="宋体" w:hAnsi="Times New Roman" w:cs="Times New Roman" w:hint="eastAsia"/>
-        </w:rPr>
-        <w:t>在地图内触发的重新加载不会清空已加载的素材，减少重新加载后的卡顿</w:t>
-      </w:r>
-    </w:p>
-    <w:p>
-      <w:pPr>
-        <w:pStyle w:val="a9"/>
-        <w:numPr>
-          <w:ilvl w:val="0"/>
-          <w:numId w:val="38"/>
-        </w:numPr>
-        <w:rPr>
-          <w:rFonts w:ascii="Times New Roman" w:eastAsia="宋体" w:hAnsi="Times New Roman" w:cs="Times New Roman"/>
-        </w:rPr>
-      </w:pPr>
-      <w:r>
-        <w:rPr>
-          <w:rFonts w:ascii="Times New Roman" w:eastAsia="宋体" w:hAnsi="Times New Roman" w:cs="Times New Roman" w:hint="eastAsia"/>
-        </w:rPr>
-        <w:t>修复语言设置只支持</w:t>
-      </w:r>
-      <w:r>
-        <w:rPr>
-          <w:rFonts w:ascii="Times New Roman" w:eastAsia="宋体" w:hAnsi="Times New Roman" w:cs="Times New Roman" w:hint="eastAsia"/>
-        </w:rPr>
-        <w:t>English</w:t>
-      </w:r>
-      <w:r>
-        <w:rPr>
-          <w:rFonts w:ascii="Times New Roman" w:eastAsia="宋体" w:hAnsi="Times New Roman" w:cs="Times New Roman" w:hint="eastAsia"/>
-        </w:rPr>
-        <w:t>前缀的</w:t>
-      </w:r>
-      <w:r>
-        <w:rPr>
-          <w:rFonts w:ascii="Times New Roman" w:eastAsia="宋体" w:hAnsi="Times New Roman" w:cs="Times New Roman" w:hint="eastAsia"/>
-        </w:rPr>
-        <w:t>bug</w:t>
-      </w:r>
-    </w:p>
-    <w:p>
-      <w:pPr>
-        <w:pStyle w:val="a9"/>
-        <w:numPr>
-          <w:ilvl w:val="0"/>
-          <w:numId w:val="38"/>
-        </w:numPr>
-        <w:rPr>
-          <w:rFonts w:ascii="Times New Roman" w:eastAsia="宋体" w:hAnsi="Times New Roman" w:cs="Times New Roman"/>
-        </w:rPr>
-      </w:pPr>
-      <w:r>
-        <w:rPr>
-          <w:rFonts w:ascii="Times New Roman" w:eastAsia="宋体" w:hAnsi="Times New Roman" w:cs="Times New Roman" w:hint="eastAsia"/>
-        </w:rPr>
-        <w:t>支持翻译任意</w:t>
-      </w:r>
-      <w:r>
-        <w:rPr>
-          <w:rFonts w:ascii="Times New Roman" w:eastAsia="宋体" w:hAnsi="Times New Roman" w:cs="Times New Roman" w:hint="eastAsia"/>
-        </w:rPr>
-        <w:t>FA2</w:t>
-      </w:r>
-      <w:r>
-        <w:rPr>
-          <w:rFonts w:ascii="Times New Roman" w:eastAsia="宋体" w:hAnsi="Times New Roman" w:cs="Times New Roman" w:hint="eastAsia"/>
-        </w:rPr>
-        <w:t>原始窗口的文本，详见</w:t>
-      </w:r>
-      <w:r>
-        <w:rPr>
-          <w:rFonts w:ascii="Times New Roman" w:eastAsia="宋体" w:hAnsi="Times New Roman" w:cs="Times New Roman" w:hint="eastAsia"/>
-        </w:rPr>
-        <w:t>FADialog.ini</w:t>
-      </w:r>
-    </w:p>
-    <w:p>
-      <w:pPr>
-        <w:pStyle w:val="a9"/>
-        <w:numPr>
-          <w:ilvl w:val="0"/>
-          <w:numId w:val="38"/>
-        </w:numPr>
-        <w:rPr>
-          <w:rFonts w:ascii="Times New Roman" w:eastAsia="宋体" w:hAnsi="Times New Roman" w:cs="Times New Roman"/>
-        </w:rPr>
-      </w:pPr>
-      <w:r>
-        <w:rPr>
-          <w:rFonts w:ascii="Times New Roman" w:eastAsia="宋体" w:hAnsi="Times New Roman" w:cs="Times New Roman" w:hint="eastAsia"/>
-        </w:rPr>
-        <w:t>支持多语言切换，添加了英文版。所有可以在</w:t>
-      </w:r>
-      <w:r>
-        <w:rPr>
-          <w:rFonts w:ascii="Times New Roman" w:eastAsia="宋体" w:hAnsi="Times New Roman" w:cs="Times New Roman" w:hint="eastAsia"/>
-        </w:rPr>
-        <w:t>FA2</w:t>
-      </w:r>
-      <w:r>
-        <w:rPr>
-          <w:rFonts w:ascii="Times New Roman" w:eastAsia="宋体" w:hAnsi="Times New Roman" w:cs="Times New Roman" w:hint="eastAsia"/>
-        </w:rPr>
-        <w:t>内显示文本的</w:t>
-      </w:r>
-      <w:r>
-        <w:rPr>
-          <w:rFonts w:ascii="Times New Roman" w:eastAsia="宋体" w:hAnsi="Times New Roman" w:cs="Times New Roman" w:hint="eastAsia"/>
-        </w:rPr>
-        <w:t>INI</w:t>
-      </w:r>
-      <w:r>
-        <w:rPr>
-          <w:rFonts w:ascii="Times New Roman" w:eastAsia="宋体" w:hAnsi="Times New Roman" w:cs="Times New Roman" w:hint="eastAsia"/>
-        </w:rPr>
-        <w:t>小节</w:t>
-      </w:r>
-      <w:r>
-        <w:rPr>
-          <w:rFonts w:ascii="Times New Roman" w:eastAsia="宋体" w:hAnsi="Times New Roman" w:cs="Times New Roman" w:hint="eastAsia"/>
-        </w:rPr>
-        <w:t>和键</w:t>
-      </w:r>
-      <w:r>
-        <w:rPr>
-          <w:rFonts w:ascii="Times New Roman" w:eastAsia="宋体" w:hAnsi="Times New Roman" w:cs="Times New Roman" w:hint="eastAsia"/>
-        </w:rPr>
-        <w:t>，均可以通过“</w:t>
-      </w:r>
-      <w:r>
-        <w:rPr>
-          <w:rFonts w:ascii="Times New Roman" w:eastAsia="宋体" w:hAnsi="Times New Roman" w:cs="Times New Roman" w:hint="eastAsia"/>
-        </w:rPr>
-        <w:t>Language-</w:t>
-      </w:r>
-      <w:r>
-        <w:rPr>
-          <w:rFonts w:ascii="Times New Roman" w:eastAsia="宋体" w:hAnsi="Times New Roman" w:cs="Times New Roman" w:hint="eastAsia"/>
-        </w:rPr>
-        <w:t>”前缀支持多语言翻译，例如“</w:t>
-      </w:r>
-      <w:r>
-        <w:rPr>
-          <w:rFonts w:ascii="Times New Roman" w:eastAsia="宋体" w:hAnsi="Times New Roman" w:cs="Times New Roman" w:hint="eastAsia"/>
-        </w:rPr>
-        <w:t>[</w:t>
-      </w:r>
-      <w:r>
-        <w:rPr>
-          <w:rFonts w:ascii="Times New Roman" w:eastAsia="宋体" w:hAnsi="Times New Roman" w:cs="Times New Roman" w:hint="eastAsia"/>
-        </w:rPr>
-        <w:t>EventsRA2</w:t>
-      </w:r>
-      <w:r>
-        <w:rPr>
-          <w:rFonts w:ascii="Times New Roman" w:eastAsia="宋体" w:hAnsi="Times New Roman" w:cs="Times New Roman" w:hint="eastAsia"/>
-        </w:rPr>
-        <w:t>]</w:t>
-      </w:r>
-      <w:r>
-        <w:rPr>
-          <w:rFonts w:ascii="Times New Roman" w:eastAsia="宋体" w:hAnsi="Times New Roman" w:cs="Times New Roman" w:hint="eastAsia"/>
-        </w:rPr>
-        <w:t>”变为“</w:t>
-      </w:r>
-      <w:r>
-        <w:rPr>
-          <w:rFonts w:ascii="Times New Roman" w:eastAsia="宋体" w:hAnsi="Times New Roman" w:cs="Times New Roman" w:hint="eastAsia"/>
-        </w:rPr>
-        <w:t>[</w:t>
-      </w:r>
-      <w:r>
-        <w:rPr>
-          <w:rFonts w:ascii="Times New Roman" w:eastAsia="宋体" w:hAnsi="Times New Roman" w:cs="Times New Roman" w:hint="eastAsia"/>
-        </w:rPr>
-        <w:t>English-EventsRA2</w:t>
-      </w:r>
-      <w:r>
-        <w:rPr>
-          <w:rFonts w:ascii="Times New Roman" w:eastAsia="宋体" w:hAnsi="Times New Roman" w:cs="Times New Roman" w:hint="eastAsia"/>
-        </w:rPr>
-        <w:t>]</w:t>
-      </w:r>
-      <w:r>
-        <w:rPr>
-          <w:rFonts w:ascii="Times New Roman" w:eastAsia="宋体" w:hAnsi="Times New Roman" w:cs="Times New Roman" w:hint="eastAsia"/>
-        </w:rPr>
-        <w:t>”</w:t>
-      </w:r>
-      <w:r>
-        <w:rPr>
-          <w:rFonts w:ascii="Times New Roman" w:eastAsia="宋体" w:hAnsi="Times New Roman" w:cs="Times New Roman" w:hint="eastAsia"/>
-        </w:rPr>
-        <w:t>，“</w:t>
-      </w:r>
-      <w:r>
-        <w:rPr>
-          <w:rFonts w:ascii="Times New Roman" w:eastAsia="宋体" w:hAnsi="Times New Roman" w:cs="Times New Roman" w:hint="eastAsia"/>
-        </w:rPr>
-        <w:t>Name=</w:t>
-      </w:r>
-      <w:r>
-        <w:rPr>
-          <w:rFonts w:ascii="Times New Roman" w:eastAsia="宋体" w:hAnsi="Times New Roman" w:cs="Times New Roman" w:hint="eastAsia"/>
-        </w:rPr>
-        <w:t>”变为“</w:t>
-      </w:r>
-      <w:r>
-        <w:rPr>
-          <w:rFonts w:ascii="Times New Roman" w:eastAsia="宋体" w:hAnsi="Times New Roman" w:cs="Times New Roman" w:hint="eastAsia"/>
-        </w:rPr>
-        <w:t>Chinese-Name=</w:t>
-      </w:r>
-      <w:r>
-        <w:rPr>
-          <w:rFonts w:ascii="Times New Roman" w:eastAsia="宋体" w:hAnsi="Times New Roman" w:cs="Times New Roman" w:hint="eastAsia"/>
-        </w:rPr>
-        <w:t>”</w:t>
-      </w:r>
-      <w:r>
-        <w:rPr>
-          <w:rFonts w:ascii="Times New Roman" w:eastAsia="宋体" w:hAnsi="Times New Roman" w:cs="Times New Roman" w:hint="eastAsia"/>
-        </w:rPr>
-        <w:t>，“</w:t>
-      </w:r>
-      <w:r>
-        <w:rPr>
-          <w:rFonts w:ascii="Times New Roman" w:eastAsia="宋体" w:hAnsi="Times New Roman" w:cs="Times New Roman" w:hint="eastAsia"/>
-        </w:rPr>
-        <w:t>fa2extra.csf</w:t>
-      </w:r>
-      <w:r>
-        <w:rPr>
-          <w:rFonts w:ascii="Times New Roman" w:eastAsia="宋体" w:hAnsi="Times New Roman" w:cs="Times New Roman" w:hint="eastAsia"/>
-        </w:rPr>
-        <w:t>”变为“</w:t>
-      </w:r>
-      <w:r>
-        <w:rPr>
-          <w:rFonts w:ascii="Times New Roman" w:eastAsia="宋体" w:hAnsi="Times New Roman" w:cs="Times New Roman" w:hint="eastAsia"/>
-        </w:rPr>
-        <w:t>C</w:t>
-      </w:r>
-      <w:r>
-        <w:rPr>
-          <w:rFonts w:ascii="Times New Roman" w:eastAsia="宋体" w:hAnsi="Times New Roman" w:cs="Times New Roman"/>
-        </w:rPr>
-        <w:t>hinese</w:t>
-      </w:r>
-      <w:r>
-        <w:rPr>
-          <w:rFonts w:ascii="Times New Roman" w:eastAsia="宋体" w:hAnsi="Times New Roman" w:cs="Times New Roman" w:hint="eastAsia"/>
-        </w:rPr>
-        <w:t>-fa2extra.csf</w:t>
-      </w:r>
-      <w:r>
-        <w:rPr>
-          <w:rFonts w:ascii="Times New Roman" w:eastAsia="宋体" w:hAnsi="Times New Roman" w:cs="Times New Roman" w:hint="eastAsia"/>
-        </w:rPr>
-        <w:t>”</w:t>
-      </w:r>
-      <w:r>
-        <w:rPr>
-          <w:rFonts w:ascii="Times New Roman" w:eastAsia="宋体" w:hAnsi="Times New Roman" w:cs="Times New Roman" w:hint="eastAsia"/>
-        </w:rPr>
-        <w:t>。若没有找到对应语言的小节，则退回默认值</w:t>
-      </w:r>
-    </w:p>
-    <w:p>
-      <w:pPr>
-        <w:pStyle w:val="a9"/>
-        <w:numPr>
-          <w:ilvl w:val="0"/>
-          <w:numId w:val="38"/>
-        </w:numPr>
-        <w:rPr>
-          <w:rFonts w:ascii="Times New Roman" w:eastAsia="宋体" w:hAnsi="Times New Roman" w:cs="Times New Roman"/>
-        </w:rPr>
-      </w:pPr>
-      <w:r>
-        <w:rPr>
-          <w:rFonts w:ascii="Times New Roman" w:eastAsia="宋体" w:hAnsi="Times New Roman" w:cs="Times New Roman" w:hint="eastAsia"/>
-        </w:rPr>
-        <w:t>修复了会错误检查触发注释小节</w:t>
-      </w:r>
-      <w:r>
-        <w:rPr>
-          <w:rFonts w:ascii="Times New Roman" w:eastAsia="宋体" w:hAnsi="Times New Roman" w:cs="Times New Roman" w:hint="eastAsia"/>
-        </w:rPr>
-        <w:t>ini</w:t>
-      </w:r>
-      <w:r>
-        <w:rPr>
-          <w:rFonts w:ascii="Times New Roman" w:eastAsia="宋体" w:hAnsi="Times New Roman" w:cs="Times New Roman" w:hint="eastAsia"/>
-        </w:rPr>
-        <w:t>长度的</w:t>
-      </w:r>
-      <w:r>
-        <w:rPr>
-          <w:rFonts w:ascii="Times New Roman" w:eastAsia="宋体" w:hAnsi="Times New Roman" w:cs="Times New Roman" w:hint="eastAsia"/>
-        </w:rPr>
-        <w:t>bug</w:t>
-      </w:r>
-    </w:p>
-    <w:p>
-      <w:pPr>
-        <w:pStyle w:val="a9"/>
-        <w:numPr>
-          <w:ilvl w:val="0"/>
-          <w:numId w:val="38"/>
-        </w:numPr>
-        <w:rPr>
-          <w:rFonts w:ascii="Times New Roman" w:eastAsia="宋体" w:hAnsi="Times New Roman" w:cs="Times New Roman"/>
-        </w:rPr>
-      </w:pPr>
-      <w:r>
-        <w:rPr>
-          <w:rFonts w:ascii="Times New Roman" w:eastAsia="宋体" w:hAnsi="Times New Roman" w:cs="Times New Roman" w:hint="eastAsia"/>
-        </w:rPr>
-        <w:t>状态栏文本可以被翻译，当同一格有多类对象时，状态栏文本会累加</w:t>
-      </w:r>
-    </w:p>
-    <w:p>
-      <w:pPr>
-        <w:pStyle w:val="a9"/>
-        <w:numPr>
-          <w:ilvl w:val="0"/>
-          <w:numId w:val="38"/>
-        </w:numPr>
-        <w:rPr>
-          <w:rFonts w:ascii="Times New Roman" w:eastAsia="宋体" w:hAnsi="Times New Roman" w:cs="Times New Roman"/>
-        </w:rPr>
-      </w:pPr>
-      <w:r>
-        <w:rPr>
-          <w:rFonts w:ascii="Times New Roman" w:eastAsia="宋体" w:hAnsi="Times New Roman" w:cs="Times New Roman" w:hint="eastAsia"/>
-        </w:rPr>
-        <w:t>移除</w:t>
-      </w:r>
-      <w:r>
-        <w:rPr>
-          <w:rFonts w:ascii="Times New Roman" w:eastAsia="宋体" w:hAnsi="Times New Roman" w:cs="Times New Roman" w:hint="eastAsia"/>
-        </w:rPr>
         <w:t>TheaterInfo2</w:t>
       </w:r>
       <w:r>
@@ -2116,14 +2121,7 @@
         <w:rPr>
           <w:rFonts w:ascii="Times New Roman" w:eastAsia="宋体" w:hAnsi="Times New Roman" w:cs="Times New Roman" w:hint="eastAsia"/>
         </w:rPr>
-        <w:t>，可以在</w:t>
-      </w:r>
-      <w:r>
-        <w:rPr>
-          <w:rFonts w:ascii="Times New Roman" w:eastAsia="宋体" w:hAnsi="Times New Roman" w:cs="Times New Roman" w:hint="eastAsia"/>
-        </w:rPr>
-        <w:lastRenderedPageBreak/>
-        <w:t>物品浏览器</w:t>
+        <w:t>，可以在物品浏览器</w:t>
       </w:r>
       <w:r>
         <w:rPr>
@@ -3226,6 +3224,7 @@
         <w:rPr>
           <w:rFonts w:ascii="Times New Roman" w:eastAsia="宋体" w:hAnsi="Times New Roman" w:cs="Times New Roman" w:hint="eastAsia"/>
         </w:rPr>
+        <w:lastRenderedPageBreak/>
         <w:t>修复部分情况下</w:t>
       </w:r>
       <w:r>
@@ -3268,7 +3267,6 @@
         <w:rPr>
           <w:rFonts w:ascii="Times New Roman" w:eastAsia="宋体" w:hAnsi="Times New Roman" w:cs="Times New Roman" w:hint="eastAsia"/>
         </w:rPr>
-        <w:lastRenderedPageBreak/>
         <w:t>修复使用原版</w:t>
       </w:r>
       <w:r>
@@ -4347,6 +4345,7 @@
         <w:rPr>
           <w:rFonts w:ascii="Times New Roman" w:eastAsia="宋体" w:hAnsi="Times New Roman" w:cs="Times New Roman" w:hint="eastAsia"/>
         </w:rPr>
+        <w:lastRenderedPageBreak/>
         <w:t>修复动作脚本为空时，勾选插入模式新建行为导致崩溃的</w:t>
       </w:r>
       <w:r>
@@ -4374,7 +4373,6 @@
         <w:rPr>
           <w:rFonts w:ascii="Times New Roman" w:eastAsia="宋体" w:hAnsi="Times New Roman" w:cs="Times New Roman" w:hint="eastAsia"/>
         </w:rPr>
-        <w:lastRenderedPageBreak/>
         <w:t>支持</w:t>
       </w:r>
       <w:r>
@@ -5440,6 +5438,7 @@
         <w:rPr>
           <w:rFonts w:ascii="Times New Roman" w:eastAsia="宋体" w:hAnsi="Times New Roman" w:cs="Times New Roman" w:hint="eastAsia"/>
         </w:rPr>
+        <w:lastRenderedPageBreak/>
         <w:t>重写部分字符串类型，优化字符串加载稳定性</w:t>
       </w:r>
     </w:p>
@@ -5458,7 +5457,6 @@
         <w:rPr>
           <w:rFonts w:ascii="Times New Roman" w:eastAsia="宋体" w:hAnsi="Times New Roman" w:cs="Times New Roman" w:hint="eastAsia"/>
         </w:rPr>
-        <w:lastRenderedPageBreak/>
         <w:t>优化抬升</w:t>
       </w:r>
       <w:r>
@@ -6443,6 +6441,7 @@
         <w:rPr>
           <w:rFonts w:ascii="Times New Roman" w:eastAsia="宋体" w:hAnsi="Times New Roman" w:cs="Times New Roman" w:hint="eastAsia"/>
         </w:rPr>
+        <w:lastRenderedPageBreak/>
         <w:t>修复</w:t>
       </w:r>
       <w:r>
@@ -6491,14 +6490,7 @@
         <w:rPr>
           <w:rFonts w:ascii="Times New Roman" w:eastAsia="宋体" w:hAnsi="Times New Roman" w:cs="Times New Roman" w:hint="eastAsia"/>
         </w:rPr>
-        <w:t>”仍然会崩</w:t>
-      </w:r>
-      <w:r>
-        <w:rPr>
-          <w:rFonts w:ascii="Times New Roman" w:eastAsia="宋体" w:hAnsi="Times New Roman" w:cs="Times New Roman" w:hint="eastAsia"/>
-        </w:rPr>
-        <w:lastRenderedPageBreak/>
-        <w:t>溃）</w:t>
+        <w:t>”仍然会崩溃）</w:t>
       </w:r>
     </w:p>
     <w:p>
@@ -7632,6 +7624,7 @@
         <w:rPr>
           <w:rFonts w:ascii="Times New Roman" w:eastAsia="宋体" w:hAnsi="Times New Roman" w:cs="Times New Roman" w:hint="eastAsia"/>
         </w:rPr>
+        <w:lastRenderedPageBreak/>
         <w:t>优化阴影绘制，让阴影重叠方式与游戏内一致</w:t>
       </w:r>
     </w:p>
@@ -7650,7 +7643,6 @@
         <w:rPr>
           <w:rFonts w:ascii="Times New Roman" w:eastAsia="宋体" w:hAnsi="Times New Roman" w:cs="Times New Roman" w:hint="eastAsia"/>
         </w:rPr>
-        <w:lastRenderedPageBreak/>
         <w:t>修复了修改光照时产生的一些</w:t>
       </w:r>
       <w:r>
@@ -8597,6 +8589,7 @@
         <w:rPr>
           <w:rFonts w:ascii="Times New Roman" w:eastAsia="宋体" w:hAnsi="Times New Roman" w:cs="Times New Roman" w:hint="eastAsia"/>
         </w:rPr>
+        <w:lastRenderedPageBreak/>
         <w:t>修复地形生成器覆盖图填写</w:t>
       </w:r>
       <w:r>
@@ -8633,7 +8626,6 @@
         <w:rPr>
           <w:rFonts w:ascii="Times New Roman" w:eastAsia="宋体" w:hAnsi="Times New Roman" w:cs="Times New Roman" w:hint="eastAsia"/>
         </w:rPr>
-        <w:lastRenderedPageBreak/>
         <w:t>修复渲染超大</w:t>
       </w:r>
       <w:r>
@@ -9596,48 +9588,6 @@
         <w:rPr>
           <w:rFonts w:ascii="Times New Roman" w:eastAsia="宋体" w:hAnsi="Times New Roman" w:cs="Times New Roman" w:hint="eastAsia"/>
         </w:rPr>
-        <w:t>修复</w:t>
-      </w:r>
-      <w:r>
-        <w:rPr>
-          <w:rFonts w:ascii="Times New Roman" w:eastAsia="宋体" w:hAnsi="Times New Roman" w:cs="Times New Roman" w:hint="eastAsia"/>
-        </w:rPr>
-        <w:t>phobos</w:t>
-      </w:r>
-      <w:r>
-        <w:rPr>
-          <w:rFonts w:ascii="Times New Roman" w:eastAsia="宋体" w:hAnsi="Times New Roman" w:cs="Times New Roman" w:hint="eastAsia"/>
-        </w:rPr>
-        <w:t>行为</w:t>
-      </w:r>
-      <w:r>
-        <w:rPr>
-          <w:rFonts w:ascii="Times New Roman" w:eastAsia="宋体" w:hAnsi="Times New Roman" w:cs="Times New Roman" w:hint="eastAsia"/>
-        </w:rPr>
-        <w:t>503</w:t>
-      </w:r>
-      <w:r>
-        <w:rPr>
-          <w:rFonts w:ascii="Times New Roman" w:eastAsia="宋体" w:hAnsi="Times New Roman" w:cs="Times New Roman" w:hint="eastAsia"/>
-        </w:rPr>
-        <w:t>的错误触发参数</w:t>
-      </w:r>
-    </w:p>
-    <w:p>
-      <w:pPr>
-        <w:pStyle w:val="a9"/>
-        <w:numPr>
-          <w:ilvl w:val="0"/>
-          <w:numId w:val="25"/>
-        </w:numPr>
-        <w:rPr>
-          <w:rFonts w:ascii="Times New Roman" w:eastAsia="宋体" w:hAnsi="Times New Roman" w:cs="Times New Roman"/>
-        </w:rPr>
-      </w:pPr>
-      <w:r>
-        <w:rPr>
-          <w:rFonts w:ascii="Times New Roman" w:eastAsia="宋体" w:hAnsi="Times New Roman" w:cs="Times New Roman" w:hint="eastAsia"/>
-        </w:rPr>
         <w:lastRenderedPageBreak/>
         <w:t>修复</w:t>
       </w:r>
@@ -9645,6 +9595,48 @@
         <w:rPr>
           <w:rFonts w:ascii="Times New Roman" w:eastAsia="宋体" w:hAnsi="Times New Roman" w:cs="Times New Roman" w:hint="eastAsia"/>
         </w:rPr>
+        <w:t>phobos</w:t>
+      </w:r>
+      <w:r>
+        <w:rPr>
+          <w:rFonts w:ascii="Times New Roman" w:eastAsia="宋体" w:hAnsi="Times New Roman" w:cs="Times New Roman" w:hint="eastAsia"/>
+        </w:rPr>
+        <w:t>行为</w:t>
+      </w:r>
+      <w:r>
+        <w:rPr>
+          <w:rFonts w:ascii="Times New Roman" w:eastAsia="宋体" w:hAnsi="Times New Roman" w:cs="Times New Roman" w:hint="eastAsia"/>
+        </w:rPr>
+        <w:t>503</w:t>
+      </w:r>
+      <w:r>
+        <w:rPr>
+          <w:rFonts w:ascii="Times New Roman" w:eastAsia="宋体" w:hAnsi="Times New Roman" w:cs="Times New Roman" w:hint="eastAsia"/>
+        </w:rPr>
+        <w:t>的错误触发参数</w:t>
+      </w:r>
+    </w:p>
+    <w:p>
+      <w:pPr>
+        <w:pStyle w:val="a9"/>
+        <w:numPr>
+          <w:ilvl w:val="0"/>
+          <w:numId w:val="25"/>
+        </w:numPr>
+        <w:rPr>
+          <w:rFonts w:ascii="Times New Roman" w:eastAsia="宋体" w:hAnsi="Times New Roman" w:cs="Times New Roman"/>
+        </w:rPr>
+      </w:pPr>
+      <w:r>
+        <w:rPr>
+          <w:rFonts w:ascii="Times New Roman" w:eastAsia="宋体" w:hAnsi="Times New Roman" w:cs="Times New Roman" w:hint="eastAsia"/>
+        </w:rPr>
+        <w:t>修复</w:t>
+      </w:r>
+      <w:r>
+        <w:rPr>
+          <w:rFonts w:ascii="Times New Roman" w:eastAsia="宋体" w:hAnsi="Times New Roman" w:cs="Times New Roman" w:hint="eastAsia"/>
+        </w:rPr>
         <w:t>ares</w:t>
       </w:r>
       <w:r>
@@ -10639,6 +10631,7 @@
         <w:rPr>
           <w:rFonts w:ascii="Times New Roman" w:eastAsia="宋体" w:hAnsi="Times New Roman" w:cs="Times New Roman" w:hint="eastAsia"/>
         </w:rPr>
+        <w:lastRenderedPageBreak/>
         <w:t>修复矿柱显示位置偏下的</w:t>
       </w:r>
       <w:r>
@@ -10663,7 +10656,6 @@
         <w:rPr>
           <w:rFonts w:ascii="Times New Roman" w:eastAsia="宋体" w:hAnsi="Times New Roman" w:cs="Times New Roman" w:hint="eastAsia"/>
         </w:rPr>
-        <w:lastRenderedPageBreak/>
         <w:t>修复修改地图大小时，若有基地节点位于地图外会导致</w:t>
       </w:r>
       <w:r>
@@ -11534,7 +11526,14 @@
         <w:rPr>
           <w:rFonts w:ascii="Times New Roman" w:eastAsia="宋体" w:hAnsi="Times New Roman" w:cs="Times New Roman" w:hint="eastAsia"/>
         </w:rPr>
-        <w:t>优化地形生成器性能，当多选模式启动时，不需要点击“设置范围”，可以直接在多选单元格上生成地形</w:t>
+        <w:t>优化地形生成器性能，当多选模式启动时，不需要点击“设置范围”，可以直</w:t>
+      </w:r>
+      <w:r>
+        <w:rPr>
+          <w:rFonts w:ascii="Times New Roman" w:eastAsia="宋体" w:hAnsi="Times New Roman" w:cs="Times New Roman" w:hint="eastAsia"/>
+        </w:rPr>
+        <w:lastRenderedPageBreak/>
+        <w:t>接在多选单元格上生成地形</w:t>
       </w:r>
     </w:p>
     <w:p>
@@ -11552,7 +11551,6 @@
         <w:rPr>
           <w:rFonts w:ascii="Times New Roman" w:eastAsia="宋体" w:hAnsi="Times New Roman" w:cs="Times New Roman" w:hint="eastAsia"/>
         </w:rPr>
-        <w:lastRenderedPageBreak/>
         <w:t>优化多选模式“矩形添加”</w:t>
       </w:r>
       <w:r>
@@ -12515,6 +12513,7 @@
         <w:rPr>
           <w:rFonts w:ascii="Times New Roman" w:eastAsia="宋体" w:hAnsi="Times New Roman" w:cs="Times New Roman" w:hint="eastAsia"/>
         </w:rPr>
+        <w:lastRenderedPageBreak/>
         <w:t>StringBufferFixedAllocation</w:t>
       </w:r>
     </w:p>
@@ -12533,7 +12532,6 @@
         <w:rPr>
           <w:rFonts w:ascii="Times New Roman" w:eastAsia="宋体" w:hAnsi="Times New Roman" w:cs="Times New Roman" w:hint="eastAsia"/>
         </w:rPr>
-        <w:lastRenderedPageBreak/>
         <w:t>FA2</w:t>
       </w:r>
       <w:r>
@@ -13540,7 +13538,14 @@
         <w:rPr>
           <w:rFonts w:ascii="Times New Roman" w:eastAsia="宋体" w:hAnsi="Times New Roman" w:cs="Times New Roman" w:hint="eastAsia"/>
         </w:rPr>
-        <w:t>的建筑动画的近似显示。原理是将动画色盘的颜色映射到建筑主色盘上，因此会有一定的失真。</w:t>
+        <w:t>的建筑动画的近似显示。原理是将动画色盘的</w:t>
+      </w:r>
+      <w:r>
+        <w:rPr>
+          <w:rFonts w:ascii="Times New Roman" w:eastAsia="宋体" w:hAnsi="Times New Roman" w:cs="Times New Roman" w:hint="eastAsia"/>
+        </w:rPr>
+        <w:lastRenderedPageBreak/>
+        <w:t>颜色映射到建筑主色盘上，因此会有一定的失真。</w:t>
       </w:r>
     </w:p>
     <w:p>
@@ -13558,7 +13563,6 @@
         <w:rPr>
           <w:rFonts w:ascii="Times New Roman" w:eastAsia="宋体" w:hAnsi="Times New Roman" w:cs="Times New Roman" w:hint="eastAsia"/>
         </w:rPr>
-        <w:lastRenderedPageBreak/>
         <w:t>修复当地形生成器没有勾选覆盖时，无法正常摆放默认地形的</w:t>
       </w:r>
       <w:r>
@@ -14633,7 +14637,14 @@
         <w:rPr>
           <w:rFonts w:ascii="Times New Roman" w:eastAsia="宋体" w:hAnsi="Times New Roman" w:cs="Times New Roman" w:hint="eastAsia"/>
         </w:rPr>
-        <w:t>随机摆放对象：支持步兵、车辆、飞行器、建筑、污染、覆盖图的随机摆放，预设存储在</w:t>
+        <w:t>随机摆放对象：支持步兵、车辆、飞行器、建筑、污染、覆盖图的随机摆放，预</w:t>
+      </w:r>
+      <w:r>
+        <w:rPr>
+          <w:rFonts w:ascii="Times New Roman" w:eastAsia="宋体" w:hAnsi="Times New Roman" w:cs="Times New Roman" w:hint="eastAsia"/>
+        </w:rPr>
+        <w:lastRenderedPageBreak/>
+        <w:t>设存储在</w:t>
       </w:r>
       <w:r>
         <w:rPr>
@@ -14659,507 +14670,507 @@
         <w:rPr>
           <w:rFonts w:ascii="Times New Roman" w:eastAsia="宋体" w:hAnsi="Times New Roman" w:cs="Times New Roman" w:hint="eastAsia"/>
         </w:rPr>
+        <w:t>基地节点顺序显示与调整：在基地节点上方会显示它的建造顺序，同时在物品浏览器中提供了上移节点与下移节点功能</w:t>
+      </w:r>
+    </w:p>
+    <w:p>
+      <w:pPr>
+        <w:ind w:firstLineChars="200" w:firstLine="440"/>
+        <w:rPr>
+          <w:rFonts w:ascii="Times New Roman" w:eastAsia="宋体" w:hAnsi="Times New Roman" w:cs="Times New Roman"/>
+        </w:rPr>
+      </w:pPr>
+      <w:r>
+        <w:rPr>
+          <w:rFonts w:ascii="Times New Roman" w:eastAsia="宋体" w:hAnsi="Times New Roman" w:cs="Times New Roman" w:hint="eastAsia"/>
+        </w:rPr>
+        <w:t>属性查看：位于物品浏览器中，可以实时显示鼠标所指对象的各类属性</w:t>
+      </w:r>
+      <w:r>
+        <w:rPr>
+          <w:rFonts w:ascii="Times New Roman" w:eastAsia="宋体" w:hAnsi="Times New Roman" w:cs="Times New Roman" w:hint="eastAsia"/>
+        </w:rPr>
+        <w:t>，如单位属性、路径点关联的触发或小队、武器射程、地表类型等</w:t>
+      </w:r>
+    </w:p>
+    <w:p>
+      <w:pPr>
+        <w:ind w:firstLineChars="200" w:firstLine="440"/>
+        <w:rPr>
+          <w:rFonts w:ascii="Times New Roman" w:eastAsia="宋体" w:hAnsi="Times New Roman" w:cs="Times New Roman"/>
+        </w:rPr>
+      </w:pPr>
+      <w:r>
+        <w:rPr>
+          <w:rFonts w:ascii="Times New Roman" w:eastAsia="宋体" w:hAnsi="Times New Roman" w:cs="Times New Roman" w:hint="eastAsia"/>
+        </w:rPr>
+        <w:t>绘制连接地形：位于物品浏览器中，可以以地形块为单位，根据鼠标相对位置，自动绘制如悬崖、海岸、小路等连接地形。相较于</w:t>
+      </w:r>
+      <w:r>
+        <w:rPr>
+          <w:rFonts w:ascii="Times New Roman" w:eastAsia="宋体" w:hAnsi="Times New Roman" w:cs="Times New Roman" w:hint="eastAsia"/>
+        </w:rPr>
+        <w:t>WAE</w:t>
+      </w:r>
+      <w:r>
+        <w:rPr>
+          <w:rFonts w:ascii="Times New Roman" w:eastAsia="宋体" w:hAnsi="Times New Roman" w:cs="Times New Roman" w:hint="eastAsia"/>
+        </w:rPr>
+        <w:t>的同类功能，提供了更加精细的控制权</w:t>
+      </w:r>
+    </w:p>
+    <w:p>
+      <w:pPr>
+        <w:ind w:firstLineChars="200" w:firstLine="440"/>
+        <w:rPr>
+          <w:rFonts w:ascii="Times New Roman" w:eastAsia="宋体" w:hAnsi="Times New Roman" w:cs="Times New Roman"/>
+        </w:rPr>
+      </w:pPr>
+      <w:r>
+        <w:rPr>
+          <w:rFonts w:ascii="Times New Roman" w:eastAsia="宋体" w:hAnsi="Times New Roman" w:cs="Times New Roman" w:hint="eastAsia"/>
+        </w:rPr>
+        <w:t>重载地图：支持快捷重新打开当前地图，快捷键为</w:t>
+      </w:r>
+      <w:r>
+        <w:rPr>
+          <w:rFonts w:ascii="Times New Roman" w:eastAsia="宋体" w:hAnsi="Times New Roman" w:cs="Times New Roman" w:hint="eastAsia"/>
+        </w:rPr>
+        <w:t>Ctrl+Shift+O</w:t>
+      </w:r>
+    </w:p>
+    <w:p>
+      <w:pPr>
+        <w:ind w:firstLineChars="200" w:firstLine="440"/>
+        <w:rPr>
+          <w:rFonts w:ascii="Times New Roman" w:eastAsia="宋体" w:hAnsi="Times New Roman" w:cs="Times New Roman"/>
+        </w:rPr>
+      </w:pPr>
+      <w:r>
+        <w:rPr>
+          <w:rFonts w:ascii="Times New Roman" w:eastAsia="宋体" w:hAnsi="Times New Roman" w:cs="Times New Roman" w:hint="eastAsia"/>
+        </w:rPr>
+        <w:t>重新加载游戏目录：当检测到打开的地图文件位于另一个尤复游戏文件夹下时，会提示是否重新加载对应目录的游戏资源</w:t>
+      </w:r>
+    </w:p>
+    <w:p>
+      <w:pPr>
+        <w:ind w:firstLineChars="200" w:firstLine="440"/>
+        <w:rPr>
+          <w:rFonts w:ascii="Times New Roman" w:eastAsia="宋体" w:hAnsi="Times New Roman" w:cs="Times New Roman"/>
+        </w:rPr>
+      </w:pPr>
+      <w:r>
+        <w:rPr>
+          <w:rFonts w:ascii="Times New Roman" w:eastAsia="宋体" w:hAnsi="Times New Roman" w:cs="Times New Roman" w:hint="eastAsia"/>
+        </w:rPr>
+        <w:t>CSF</w:t>
+      </w:r>
+      <w:r>
+        <w:rPr>
+          <w:rFonts w:ascii="Times New Roman" w:eastAsia="宋体" w:hAnsi="Times New Roman" w:cs="Times New Roman" w:hint="eastAsia"/>
+        </w:rPr>
+        <w:t>浏览器：可以浏览、搜索当前加载的全部</w:t>
+      </w:r>
+      <w:r>
+        <w:rPr>
+          <w:rFonts w:ascii="Times New Roman" w:eastAsia="宋体" w:hAnsi="Times New Roman" w:cs="Times New Roman" w:hint="eastAsia"/>
+        </w:rPr>
+        <w:t>CSF</w:t>
+      </w:r>
+      <w:r>
+        <w:rPr>
+          <w:rFonts w:ascii="Times New Roman" w:eastAsia="宋体" w:hAnsi="Times New Roman" w:cs="Times New Roman" w:hint="eastAsia"/>
+        </w:rPr>
+        <w:t>文本，也可以立即重新加载</w:t>
+      </w:r>
+      <w:r>
+        <w:rPr>
+          <w:rFonts w:ascii="Times New Roman" w:eastAsia="宋体" w:hAnsi="Times New Roman" w:cs="Times New Roman" w:hint="eastAsia"/>
+        </w:rPr>
+        <w:t>CSF</w:t>
+      </w:r>
+      <w:r>
+        <w:rPr>
+          <w:rFonts w:ascii="Times New Roman" w:eastAsia="宋体" w:hAnsi="Times New Roman" w:cs="Times New Roman" w:hint="eastAsia"/>
+        </w:rPr>
+        <w:t>文件，还可以快捷为触发事件的对应参数选择文本标签</w:t>
+      </w:r>
+    </w:p>
+    <w:p>
+      <w:pPr>
+        <w:ind w:firstLineChars="200" w:firstLine="440"/>
+        <w:rPr>
+          <w:rFonts w:ascii="Times New Roman" w:eastAsia="宋体" w:hAnsi="Times New Roman" w:cs="Times New Roman"/>
+        </w:rPr>
+      </w:pPr>
+      <w:r>
+        <w:rPr>
+          <w:rFonts w:ascii="Times New Roman" w:eastAsia="宋体" w:hAnsi="Times New Roman" w:cs="Times New Roman" w:hint="eastAsia"/>
+        </w:rPr>
+        <w:t>LLF</w:t>
+      </w:r>
+      <w:r>
+        <w:rPr>
+          <w:rFonts w:ascii="Times New Roman" w:eastAsia="宋体" w:hAnsi="Times New Roman" w:cs="Times New Roman" w:hint="eastAsia"/>
+        </w:rPr>
+        <w:t>与</w:t>
+      </w:r>
+      <w:r>
+        <w:rPr>
+          <w:rFonts w:ascii="Times New Roman" w:eastAsia="宋体" w:hAnsi="Times New Roman" w:cs="Times New Roman" w:hint="eastAsia"/>
+        </w:rPr>
+        <w:t>ECS</w:t>
+      </w:r>
+      <w:r>
+        <w:rPr>
+          <w:rFonts w:ascii="Times New Roman" w:eastAsia="宋体" w:hAnsi="Times New Roman" w:cs="Times New Roman" w:hint="eastAsia"/>
+        </w:rPr>
+        <w:t>格式：支持</w:t>
+      </w:r>
+      <w:r>
+        <w:rPr>
+          <w:rFonts w:ascii="Times New Roman" w:eastAsia="宋体" w:hAnsi="Times New Roman" w:cs="Times New Roman" w:hint="eastAsia"/>
+        </w:rPr>
+        <w:t>LLF</w:t>
+      </w:r>
+      <w:r>
+        <w:rPr>
+          <w:rFonts w:ascii="Times New Roman" w:eastAsia="宋体" w:hAnsi="Times New Roman" w:cs="Times New Roman" w:hint="eastAsia"/>
+        </w:rPr>
+        <w:t>与</w:t>
+      </w:r>
+      <w:r>
+        <w:rPr>
+          <w:rFonts w:ascii="Times New Roman" w:eastAsia="宋体" w:hAnsi="Times New Roman" w:cs="Times New Roman" w:hint="eastAsia"/>
+        </w:rPr>
+        <w:t>ECS</w:t>
+      </w:r>
+      <w:r>
+        <w:rPr>
+          <w:rFonts w:ascii="Times New Roman" w:eastAsia="宋体" w:hAnsi="Times New Roman" w:cs="Times New Roman" w:hint="eastAsia"/>
+        </w:rPr>
+        <w:t>格式的</w:t>
+      </w:r>
+      <w:r>
+        <w:rPr>
+          <w:rFonts w:ascii="Times New Roman" w:eastAsia="宋体" w:hAnsi="Times New Roman" w:cs="Times New Roman" w:hint="eastAsia"/>
+        </w:rPr>
+        <w:t>字符串表</w:t>
+      </w:r>
+      <w:r>
+        <w:rPr>
+          <w:rFonts w:ascii="Times New Roman" w:eastAsia="宋体" w:hAnsi="Times New Roman" w:cs="Times New Roman" w:hint="eastAsia"/>
+        </w:rPr>
+        <w:t>（</w:t>
+      </w:r>
+      <w:r>
+        <w:rPr>
+          <w:rFonts w:ascii="Times New Roman" w:eastAsia="宋体" w:hAnsi="Times New Roman" w:cs="Times New Roman" w:hint="eastAsia"/>
+        </w:rPr>
+        <w:t>Stringtable</w:t>
+      </w:r>
+      <w:r>
+        <w:rPr>
+          <w:rFonts w:ascii="Times New Roman" w:eastAsia="宋体" w:hAnsi="Times New Roman" w:cs="Times New Roman" w:hint="eastAsia"/>
+        </w:rPr>
+        <w:t>）文件读取</w:t>
+      </w:r>
+    </w:p>
+    <w:p>
+      <w:pPr>
+        <w:ind w:firstLineChars="200" w:firstLine="440"/>
+        <w:rPr>
+          <w:rFonts w:ascii="Times New Roman" w:eastAsia="宋体" w:hAnsi="Times New Roman" w:cs="Times New Roman"/>
+        </w:rPr>
+      </w:pPr>
+      <w:r>
+        <w:rPr>
+          <w:rFonts w:ascii="Times New Roman" w:eastAsia="宋体" w:hAnsi="Times New Roman" w:cs="Times New Roman" w:hint="eastAsia"/>
+        </w:rPr>
+        <w:t>下拉菜单内搜索：触发、作战小队、特遣部队、动作脚本、</w:t>
+      </w:r>
+      <w:r>
+        <w:rPr>
+          <w:rFonts w:ascii="Times New Roman" w:eastAsia="宋体" w:hAnsi="Times New Roman" w:cs="Times New Roman" w:hint="eastAsia"/>
+        </w:rPr>
+        <w:t>AI</w:t>
+      </w:r>
+      <w:r>
+        <w:rPr>
+          <w:rFonts w:ascii="Times New Roman" w:eastAsia="宋体" w:hAnsi="Times New Roman" w:cs="Times New Roman" w:hint="eastAsia"/>
+        </w:rPr>
+        <w:t>编辑器的下拉菜单均支持直接输入文本，搜索对应标签</w:t>
+      </w:r>
+      <w:r>
+        <w:rPr>
+          <w:rFonts w:ascii="Times New Roman" w:eastAsia="宋体" w:hAnsi="Times New Roman" w:cs="Times New Roman" w:hint="eastAsia"/>
+        </w:rPr>
+        <w:t>支持使用通配符</w:t>
+      </w:r>
+      <w:r>
+        <w:rPr>
+          <w:rFonts w:ascii="Times New Roman" w:eastAsia="宋体" w:hAnsi="Times New Roman" w:cs="Times New Roman" w:hint="eastAsia"/>
+        </w:rPr>
+        <w:t>*</w:t>
+      </w:r>
+      <w:r>
+        <w:rPr>
+          <w:rFonts w:ascii="Times New Roman" w:eastAsia="宋体" w:hAnsi="Times New Roman" w:cs="Times New Roman" w:hint="eastAsia"/>
+        </w:rPr>
+        <w:t>与</w:t>
+      </w:r>
+      <w:r>
+        <w:rPr>
+          <w:rFonts w:ascii="Times New Roman" w:eastAsia="宋体" w:hAnsi="Times New Roman" w:cs="Times New Roman" w:hint="eastAsia"/>
+        </w:rPr>
+        <w:t>|</w:t>
+      </w:r>
+    </w:p>
+    <w:p>
+      <w:pPr>
+        <w:ind w:firstLineChars="200" w:firstLine="440"/>
+        <w:rPr>
+          <w:rFonts w:ascii="Times New Roman" w:eastAsia="宋体" w:hAnsi="Times New Roman" w:cs="Times New Roman"/>
+        </w:rPr>
+      </w:pPr>
+      <w:r>
+        <w:rPr>
+          <w:rFonts w:ascii="Times New Roman" w:eastAsia="宋体" w:hAnsi="Times New Roman" w:cs="Times New Roman" w:hint="eastAsia"/>
+        </w:rPr>
+        <w:t>查找引用：触发、作战小队、特遣部队、动作脚本编辑器新增“查找引用”按键，可以查找引用了当前对象的对象</w:t>
+      </w:r>
+    </w:p>
+    <w:p>
+      <w:pPr>
+        <w:ind w:firstLineChars="200" w:firstLine="440"/>
+        <w:rPr>
+          <w:rFonts w:ascii="Times New Roman" w:eastAsia="宋体" w:hAnsi="Times New Roman" w:cs="Times New Roman"/>
+        </w:rPr>
+      </w:pPr>
+      <w:r>
+        <w:rPr>
+          <w:rFonts w:ascii="Times New Roman" w:eastAsia="宋体" w:hAnsi="Times New Roman" w:cs="Times New Roman" w:hint="eastAsia"/>
+        </w:rPr>
+        <w:t>自动计算</w:t>
+      </w:r>
+      <w:r>
+        <w:rPr>
+          <w:rFonts w:ascii="Times New Roman" w:eastAsia="宋体" w:hAnsi="Times New Roman" w:cs="Times New Roman" w:hint="eastAsia"/>
+        </w:rPr>
+        <w:t>LAT</w:t>
+      </w:r>
+      <w:r>
+        <w:rPr>
+          <w:rFonts w:ascii="Times New Roman" w:eastAsia="宋体" w:hAnsi="Times New Roman" w:cs="Times New Roman" w:hint="eastAsia"/>
+        </w:rPr>
+        <w:t>：位于</w:t>
+      </w:r>
+      <w:r>
+        <w:rPr>
+          <w:rFonts w:ascii="Times New Roman" w:eastAsia="宋体" w:hAnsi="Times New Roman" w:cs="Times New Roman" w:hint="eastAsia"/>
+        </w:rPr>
+        <w:t>菜单栏</w:t>
+      </w:r>
+      <w:r>
+        <w:rPr>
+          <w:rFonts w:ascii="Times New Roman" w:eastAsia="宋体" w:hAnsi="Times New Roman" w:cs="Times New Roman" w:hint="eastAsia"/>
+        </w:rPr>
+        <w:t>-</w:t>
+      </w:r>
+      <w:r>
+        <w:rPr>
+          <w:rFonts w:ascii="Times New Roman" w:eastAsia="宋体" w:hAnsi="Times New Roman" w:cs="Times New Roman" w:hint="eastAsia"/>
+        </w:rPr>
+        <w:t>地图工具中，会按照游戏引擎逻辑重绘全图的</w:t>
+      </w:r>
+      <w:r>
+        <w:rPr>
+          <w:rFonts w:ascii="Times New Roman" w:eastAsia="宋体" w:hAnsi="Times New Roman" w:cs="Times New Roman" w:hint="eastAsia"/>
+        </w:rPr>
+        <w:t>LAT</w:t>
+      </w:r>
+    </w:p>
+    <w:p>
+      <w:pPr>
+        <w:ind w:firstLineChars="200" w:firstLine="440"/>
+        <w:rPr>
+          <w:rFonts w:ascii="Times New Roman" w:eastAsia="宋体" w:hAnsi="Times New Roman" w:cs="Times New Roman"/>
+        </w:rPr>
+      </w:pPr>
+      <w:r>
+        <w:rPr>
+          <w:rFonts w:ascii="Times New Roman" w:eastAsia="宋体" w:hAnsi="Times New Roman" w:cs="Times New Roman" w:hint="eastAsia"/>
+        </w:rPr>
+        <w:t>重绘水面：位于</w:t>
+      </w:r>
+      <w:r>
+        <w:rPr>
+          <w:rFonts w:ascii="Times New Roman" w:eastAsia="宋体" w:hAnsi="Times New Roman" w:cs="Times New Roman" w:hint="eastAsia"/>
+        </w:rPr>
+        <w:t>菜单栏</w:t>
+      </w:r>
+      <w:r>
+        <w:rPr>
+          <w:rFonts w:ascii="Times New Roman" w:eastAsia="宋体" w:hAnsi="Times New Roman" w:cs="Times New Roman" w:hint="eastAsia"/>
+        </w:rPr>
+        <w:t>-</w:t>
+      </w:r>
+      <w:r>
+        <w:rPr>
+          <w:rFonts w:ascii="Times New Roman" w:eastAsia="宋体" w:hAnsi="Times New Roman" w:cs="Times New Roman" w:hint="eastAsia"/>
+        </w:rPr>
+        <w:t>地图工具中，会重新生成全图水面，消除不完整的水面</w:t>
+      </w:r>
+    </w:p>
+    <w:p>
+      <w:pPr>
+        <w:ind w:firstLineChars="200" w:firstLine="440"/>
+        <w:rPr>
+          <w:rFonts w:ascii="Times New Roman" w:eastAsia="宋体" w:hAnsi="Times New Roman" w:cs="Times New Roman"/>
+        </w:rPr>
+      </w:pPr>
+      <w:r>
+        <w:rPr>
+          <w:rFonts w:ascii="Times New Roman" w:eastAsia="宋体" w:hAnsi="Times New Roman" w:cs="Times New Roman" w:hint="eastAsia"/>
+        </w:rPr>
+        <w:t>军衔显示：可以显示地图上单位的经验等级</w:t>
+      </w:r>
+    </w:p>
+    <w:p>
+      <w:pPr>
+        <w:ind w:firstLineChars="200" w:firstLine="440"/>
+        <w:rPr>
+          <w:rFonts w:ascii="Times New Roman" w:eastAsia="宋体" w:hAnsi="Times New Roman" w:cs="Times New Roman"/>
+        </w:rPr>
+      </w:pPr>
+      <w:r>
+        <w:rPr>
+          <w:rFonts w:ascii="Times New Roman" w:eastAsia="宋体" w:hAnsi="Times New Roman" w:cs="Times New Roman" w:hint="eastAsia"/>
+        </w:rPr>
+        <w:t>不可通行单元显示：位于菜单栏</w:t>
+      </w:r>
+      <w:r>
+        <w:rPr>
+          <w:rFonts w:ascii="Times New Roman" w:eastAsia="宋体" w:hAnsi="Times New Roman" w:cs="Times New Roman" w:hint="eastAsia"/>
+        </w:rPr>
+        <w:t>-</w:t>
+      </w:r>
+      <w:r>
+        <w:rPr>
+          <w:rFonts w:ascii="Times New Roman" w:eastAsia="宋体" w:hAnsi="Times New Roman" w:cs="Times New Roman" w:hint="eastAsia"/>
+        </w:rPr>
+        <w:t>图层中，可以显示所有单位都无法到达的单元格</w:t>
+      </w:r>
+    </w:p>
+    <w:p>
+      <w:pPr>
+        <w:ind w:firstLineChars="200" w:firstLine="440"/>
+        <w:rPr>
+          <w:rFonts w:ascii="Times New Roman" w:eastAsia="宋体" w:hAnsi="Times New Roman" w:cs="Times New Roman"/>
+        </w:rPr>
+      </w:pPr>
+      <w:r>
+        <w:rPr>
+          <w:rFonts w:ascii="Times New Roman" w:eastAsia="宋体" w:hAnsi="Times New Roman" w:cs="Times New Roman" w:hint="eastAsia"/>
+        </w:rPr>
+        <w:t>建筑、步兵、车辆、飞行器、基地节点、单元标记筛选：位于菜单栏</w:t>
+      </w:r>
+      <w:r>
+        <w:rPr>
+          <w:rFonts w:ascii="Times New Roman" w:eastAsia="宋体" w:hAnsi="Times New Roman" w:cs="Times New Roman" w:hint="eastAsia"/>
+        </w:rPr>
+        <w:t>-</w:t>
+      </w:r>
+      <w:r>
+        <w:rPr>
+          <w:rFonts w:ascii="Times New Roman" w:eastAsia="宋体" w:hAnsi="Times New Roman" w:cs="Times New Roman" w:hint="eastAsia"/>
+        </w:rPr>
+        <w:t>图层中，可以设置多种条件，仅显示符合条件的对象</w:t>
+      </w:r>
+    </w:p>
+    <w:p>
+      <w:pPr>
+        <w:ind w:firstLineChars="200" w:firstLine="440"/>
+        <w:rPr>
+          <w:rFonts w:ascii="Times New Roman" w:eastAsia="宋体" w:hAnsi="Times New Roman" w:cs="Times New Roman"/>
+        </w:rPr>
+      </w:pPr>
+      <w:r>
+        <w:rPr>
+          <w:rFonts w:ascii="Times New Roman" w:eastAsia="宋体" w:hAnsi="Times New Roman" w:cs="Times New Roman" w:hint="eastAsia"/>
+        </w:rPr>
+        <w:t>标签列表：位于地形浏览器的菜单栏中，支持查阅触发与关联对象</w:t>
+      </w:r>
+    </w:p>
+    <w:p>
+      <w:pPr>
+        <w:ind w:firstLineChars="200" w:firstLine="440"/>
+        <w:rPr>
+          <w:rFonts w:ascii="Times New Roman" w:eastAsia="宋体" w:hAnsi="Times New Roman" w:cs="Times New Roman"/>
+        </w:rPr>
+      </w:pPr>
+      <w:r>
+        <w:rPr>
+          <w:rFonts w:ascii="Times New Roman" w:eastAsia="宋体" w:hAnsi="Times New Roman" w:cs="Times New Roman" w:hint="eastAsia"/>
+        </w:rPr>
+        <w:t>小队列表：位于地形浏览器的菜单栏中</w:t>
+      </w:r>
+    </w:p>
+    <w:p>
+      <w:pPr>
+        <w:ind w:firstLineChars="200" w:firstLine="440"/>
+        <w:rPr>
+          <w:rFonts w:ascii="Times New Roman" w:eastAsia="宋体" w:hAnsi="Times New Roman" w:cs="Times New Roman"/>
+        </w:rPr>
+      </w:pPr>
+      <w:r>
+        <w:rPr>
+          <w:rFonts w:ascii="Times New Roman" w:eastAsia="宋体" w:hAnsi="Times New Roman" w:cs="Times New Roman" w:hint="eastAsia"/>
+        </w:rPr>
+        <w:t>特遣列表：位于地形浏览器的菜单栏中</w:t>
+      </w:r>
+    </w:p>
+    <w:p>
+      <w:pPr>
+        <w:ind w:firstLineChars="200" w:firstLine="440"/>
+        <w:rPr>
+          <w:rFonts w:ascii="Times New Roman" w:eastAsia="宋体" w:hAnsi="Times New Roman" w:cs="Times New Roman"/>
+        </w:rPr>
+      </w:pPr>
+      <w:r>
+        <w:rPr>
+          <w:rFonts w:ascii="Times New Roman" w:eastAsia="宋体" w:hAnsi="Times New Roman" w:cs="Times New Roman" w:hint="eastAsia"/>
+        </w:rPr>
+        <w:t>脚本列表：位于地形浏览器的菜单栏中</w:t>
+      </w:r>
+    </w:p>
+    <w:p>
+      <w:pPr>
+        <w:ind w:firstLineChars="200" w:firstLine="440"/>
+        <w:rPr>
+          <w:rFonts w:ascii="Times New Roman" w:eastAsia="宋体" w:hAnsi="Times New Roman" w:cs="Times New Roman"/>
+        </w:rPr>
+      </w:pPr>
+      <w:r>
+        <w:rPr>
+          <w:rFonts w:ascii="Times New Roman" w:eastAsia="宋体" w:hAnsi="Times New Roman" w:cs="Times New Roman" w:hint="eastAsia"/>
+        </w:rPr>
+        <w:t>路径点列表：位于地形浏览器的菜单栏中，支持快速定位路径点，显示引用该路径点的脚本、小队或触发</w:t>
+      </w:r>
+    </w:p>
+    <w:p>
+      <w:pPr>
+        <w:ind w:firstLineChars="200" w:firstLine="440"/>
+        <w:rPr>
+          <w:rFonts w:ascii="Times New Roman" w:eastAsia="宋体" w:hAnsi="Times New Roman" w:cs="Times New Roman"/>
+        </w:rPr>
+      </w:pPr>
+      <w:r>
+        <w:rPr>
+          <w:rFonts w:ascii="Times New Roman" w:eastAsia="宋体" w:hAnsi="Times New Roman" w:cs="Times New Roman" w:hint="eastAsia"/>
+        </w:rPr>
         <w:lastRenderedPageBreak/>
-        <w:t>基地节点顺序显示与调整：在基地节点上方会显示它的建造顺序，同时在物品浏览器中提供了上移节点与下移节点功能</w:t>
-      </w:r>
-    </w:p>
-    <w:p>
-      <w:pPr>
-        <w:ind w:firstLineChars="200" w:firstLine="440"/>
-        <w:rPr>
-          <w:rFonts w:ascii="Times New Roman" w:eastAsia="宋体" w:hAnsi="Times New Roman" w:cs="Times New Roman"/>
-        </w:rPr>
-      </w:pPr>
-      <w:r>
-        <w:rPr>
-          <w:rFonts w:ascii="Times New Roman" w:eastAsia="宋体" w:hAnsi="Times New Roman" w:cs="Times New Roman" w:hint="eastAsia"/>
-        </w:rPr>
-        <w:t>属性查看：位于物品浏览器中，可以实时显示鼠标所指对象的各类属性</w:t>
-      </w:r>
-      <w:r>
-        <w:rPr>
-          <w:rFonts w:ascii="Times New Roman" w:eastAsia="宋体" w:hAnsi="Times New Roman" w:cs="Times New Roman" w:hint="eastAsia"/>
-        </w:rPr>
-        <w:t>，如单位属性、路径点关联的触发或小队、武器射程、地表类型等</w:t>
-      </w:r>
-    </w:p>
-    <w:p>
-      <w:pPr>
-        <w:ind w:firstLineChars="200" w:firstLine="440"/>
-        <w:rPr>
-          <w:rFonts w:ascii="Times New Roman" w:eastAsia="宋体" w:hAnsi="Times New Roman" w:cs="Times New Roman"/>
-        </w:rPr>
-      </w:pPr>
-      <w:r>
-        <w:rPr>
-          <w:rFonts w:ascii="Times New Roman" w:eastAsia="宋体" w:hAnsi="Times New Roman" w:cs="Times New Roman" w:hint="eastAsia"/>
-        </w:rPr>
-        <w:t>绘制连接地形：位于物品浏览器中，可以以地形块为单位，根据鼠标相对位置，自动绘制如悬崖、海岸、小路等连接地形。相较于</w:t>
-      </w:r>
-      <w:r>
-        <w:rPr>
-          <w:rFonts w:ascii="Times New Roman" w:eastAsia="宋体" w:hAnsi="Times New Roman" w:cs="Times New Roman" w:hint="eastAsia"/>
-        </w:rPr>
-        <w:t>WAE</w:t>
-      </w:r>
-      <w:r>
-        <w:rPr>
-          <w:rFonts w:ascii="Times New Roman" w:eastAsia="宋体" w:hAnsi="Times New Roman" w:cs="Times New Roman" w:hint="eastAsia"/>
-        </w:rPr>
-        <w:t>的同类功能，提供了更加精细的控制权</w:t>
-      </w:r>
-    </w:p>
-    <w:p>
-      <w:pPr>
-        <w:ind w:firstLineChars="200" w:firstLine="440"/>
-        <w:rPr>
-          <w:rFonts w:ascii="Times New Roman" w:eastAsia="宋体" w:hAnsi="Times New Roman" w:cs="Times New Roman"/>
-        </w:rPr>
-      </w:pPr>
-      <w:r>
-        <w:rPr>
-          <w:rFonts w:ascii="Times New Roman" w:eastAsia="宋体" w:hAnsi="Times New Roman" w:cs="Times New Roman" w:hint="eastAsia"/>
-        </w:rPr>
-        <w:t>重载地图：支持快捷重新打开当前地图，快捷键为</w:t>
-      </w:r>
-      <w:r>
-        <w:rPr>
-          <w:rFonts w:ascii="Times New Roman" w:eastAsia="宋体" w:hAnsi="Times New Roman" w:cs="Times New Roman" w:hint="eastAsia"/>
-        </w:rPr>
-        <w:t>Ctrl+Shift+O</w:t>
-      </w:r>
-    </w:p>
-    <w:p>
-      <w:pPr>
-        <w:ind w:firstLineChars="200" w:firstLine="440"/>
-        <w:rPr>
-          <w:rFonts w:ascii="Times New Roman" w:eastAsia="宋体" w:hAnsi="Times New Roman" w:cs="Times New Roman"/>
-        </w:rPr>
-      </w:pPr>
-      <w:r>
-        <w:rPr>
-          <w:rFonts w:ascii="Times New Roman" w:eastAsia="宋体" w:hAnsi="Times New Roman" w:cs="Times New Roman" w:hint="eastAsia"/>
-        </w:rPr>
-        <w:t>重新加载游戏目录：当检测到打开的地图文件位于另一个尤复游戏文件夹下时，会提示是否重新加载对应目录的游戏资源</w:t>
-      </w:r>
-    </w:p>
-    <w:p>
-      <w:pPr>
-        <w:ind w:firstLineChars="200" w:firstLine="440"/>
-        <w:rPr>
-          <w:rFonts w:ascii="Times New Roman" w:eastAsia="宋体" w:hAnsi="Times New Roman" w:cs="Times New Roman"/>
-        </w:rPr>
-      </w:pPr>
-      <w:r>
-        <w:rPr>
-          <w:rFonts w:ascii="Times New Roman" w:eastAsia="宋体" w:hAnsi="Times New Roman" w:cs="Times New Roman" w:hint="eastAsia"/>
-        </w:rPr>
-        <w:t>CSF</w:t>
-      </w:r>
-      <w:r>
-        <w:rPr>
-          <w:rFonts w:ascii="Times New Roman" w:eastAsia="宋体" w:hAnsi="Times New Roman" w:cs="Times New Roman" w:hint="eastAsia"/>
-        </w:rPr>
-        <w:t>浏览器：可以浏览、搜索当前加载的全部</w:t>
-      </w:r>
-      <w:r>
-        <w:rPr>
-          <w:rFonts w:ascii="Times New Roman" w:eastAsia="宋体" w:hAnsi="Times New Roman" w:cs="Times New Roman" w:hint="eastAsia"/>
-        </w:rPr>
-        <w:t>CSF</w:t>
-      </w:r>
-      <w:r>
-        <w:rPr>
-          <w:rFonts w:ascii="Times New Roman" w:eastAsia="宋体" w:hAnsi="Times New Roman" w:cs="Times New Roman" w:hint="eastAsia"/>
-        </w:rPr>
-        <w:t>文本，也可以立即重新加载</w:t>
-      </w:r>
-      <w:r>
-        <w:rPr>
-          <w:rFonts w:ascii="Times New Roman" w:eastAsia="宋体" w:hAnsi="Times New Roman" w:cs="Times New Roman" w:hint="eastAsia"/>
-        </w:rPr>
-        <w:t>CSF</w:t>
-      </w:r>
-      <w:r>
-        <w:rPr>
-          <w:rFonts w:ascii="Times New Roman" w:eastAsia="宋体" w:hAnsi="Times New Roman" w:cs="Times New Roman" w:hint="eastAsia"/>
-        </w:rPr>
-        <w:t>文件，还可以快捷为触发事件的对应参数选择文本标签</w:t>
-      </w:r>
-    </w:p>
-    <w:p>
-      <w:pPr>
-        <w:ind w:firstLineChars="200" w:firstLine="440"/>
-        <w:rPr>
-          <w:rFonts w:ascii="Times New Roman" w:eastAsia="宋体" w:hAnsi="Times New Roman" w:cs="Times New Roman"/>
-        </w:rPr>
-      </w:pPr>
-      <w:r>
-        <w:rPr>
-          <w:rFonts w:ascii="Times New Roman" w:eastAsia="宋体" w:hAnsi="Times New Roman" w:cs="Times New Roman" w:hint="eastAsia"/>
-        </w:rPr>
-        <w:t>LLF</w:t>
-      </w:r>
-      <w:r>
-        <w:rPr>
-          <w:rFonts w:ascii="Times New Roman" w:eastAsia="宋体" w:hAnsi="Times New Roman" w:cs="Times New Roman" w:hint="eastAsia"/>
-        </w:rPr>
-        <w:t>与</w:t>
-      </w:r>
-      <w:r>
-        <w:rPr>
-          <w:rFonts w:ascii="Times New Roman" w:eastAsia="宋体" w:hAnsi="Times New Roman" w:cs="Times New Roman" w:hint="eastAsia"/>
-        </w:rPr>
-        <w:t>ECS</w:t>
-      </w:r>
-      <w:r>
-        <w:rPr>
-          <w:rFonts w:ascii="Times New Roman" w:eastAsia="宋体" w:hAnsi="Times New Roman" w:cs="Times New Roman" w:hint="eastAsia"/>
-        </w:rPr>
-        <w:t>格式：支持</w:t>
-      </w:r>
-      <w:r>
-        <w:rPr>
-          <w:rFonts w:ascii="Times New Roman" w:eastAsia="宋体" w:hAnsi="Times New Roman" w:cs="Times New Roman" w:hint="eastAsia"/>
-        </w:rPr>
-        <w:t>LLF</w:t>
-      </w:r>
-      <w:r>
-        <w:rPr>
-          <w:rFonts w:ascii="Times New Roman" w:eastAsia="宋体" w:hAnsi="Times New Roman" w:cs="Times New Roman" w:hint="eastAsia"/>
-        </w:rPr>
-        <w:t>与</w:t>
-      </w:r>
-      <w:r>
-        <w:rPr>
-          <w:rFonts w:ascii="Times New Roman" w:eastAsia="宋体" w:hAnsi="Times New Roman" w:cs="Times New Roman" w:hint="eastAsia"/>
-        </w:rPr>
-        <w:t>ECS</w:t>
-      </w:r>
-      <w:r>
-        <w:rPr>
-          <w:rFonts w:ascii="Times New Roman" w:eastAsia="宋体" w:hAnsi="Times New Roman" w:cs="Times New Roman" w:hint="eastAsia"/>
-        </w:rPr>
-        <w:t>格式的</w:t>
-      </w:r>
-      <w:r>
-        <w:rPr>
-          <w:rFonts w:ascii="Times New Roman" w:eastAsia="宋体" w:hAnsi="Times New Roman" w:cs="Times New Roman" w:hint="eastAsia"/>
-        </w:rPr>
-        <w:t>字符串表</w:t>
-      </w:r>
-      <w:r>
-        <w:rPr>
-          <w:rFonts w:ascii="Times New Roman" w:eastAsia="宋体" w:hAnsi="Times New Roman" w:cs="Times New Roman" w:hint="eastAsia"/>
-        </w:rPr>
-        <w:t>（</w:t>
-      </w:r>
-      <w:r>
-        <w:rPr>
-          <w:rFonts w:ascii="Times New Roman" w:eastAsia="宋体" w:hAnsi="Times New Roman" w:cs="Times New Roman" w:hint="eastAsia"/>
-        </w:rPr>
-        <w:t>Stringtable</w:t>
-      </w:r>
-      <w:r>
-        <w:rPr>
-          <w:rFonts w:ascii="Times New Roman" w:eastAsia="宋体" w:hAnsi="Times New Roman" w:cs="Times New Roman" w:hint="eastAsia"/>
-        </w:rPr>
-        <w:t>）文件读取</w:t>
-      </w:r>
-    </w:p>
-    <w:p>
-      <w:pPr>
-        <w:ind w:firstLineChars="200" w:firstLine="440"/>
-        <w:rPr>
-          <w:rFonts w:ascii="Times New Roman" w:eastAsia="宋体" w:hAnsi="Times New Roman" w:cs="Times New Roman"/>
-        </w:rPr>
-      </w:pPr>
-      <w:r>
-        <w:rPr>
-          <w:rFonts w:ascii="Times New Roman" w:eastAsia="宋体" w:hAnsi="Times New Roman" w:cs="Times New Roman" w:hint="eastAsia"/>
-        </w:rPr>
-        <w:t>下拉菜单内搜索：触发、作战小队、特遣部队、动作脚本、</w:t>
-      </w:r>
-      <w:r>
-        <w:rPr>
-          <w:rFonts w:ascii="Times New Roman" w:eastAsia="宋体" w:hAnsi="Times New Roman" w:cs="Times New Roman" w:hint="eastAsia"/>
-        </w:rPr>
-        <w:t>AI</w:t>
-      </w:r>
-      <w:r>
-        <w:rPr>
-          <w:rFonts w:ascii="Times New Roman" w:eastAsia="宋体" w:hAnsi="Times New Roman" w:cs="Times New Roman" w:hint="eastAsia"/>
-        </w:rPr>
-        <w:t>编辑器的下拉菜单均支持直接输入文本，搜索对应标签</w:t>
-      </w:r>
-      <w:r>
-        <w:rPr>
-          <w:rFonts w:ascii="Times New Roman" w:eastAsia="宋体" w:hAnsi="Times New Roman" w:cs="Times New Roman" w:hint="eastAsia"/>
-        </w:rPr>
-        <w:t>支持使用通配符</w:t>
-      </w:r>
-      <w:r>
-        <w:rPr>
-          <w:rFonts w:ascii="Times New Roman" w:eastAsia="宋体" w:hAnsi="Times New Roman" w:cs="Times New Roman" w:hint="eastAsia"/>
-        </w:rPr>
-        <w:t>*</w:t>
-      </w:r>
-      <w:r>
-        <w:rPr>
-          <w:rFonts w:ascii="Times New Roman" w:eastAsia="宋体" w:hAnsi="Times New Roman" w:cs="Times New Roman" w:hint="eastAsia"/>
-        </w:rPr>
-        <w:t>与</w:t>
-      </w:r>
-      <w:r>
-        <w:rPr>
-          <w:rFonts w:ascii="Times New Roman" w:eastAsia="宋体" w:hAnsi="Times New Roman" w:cs="Times New Roman" w:hint="eastAsia"/>
-        </w:rPr>
-        <w:t>|</w:t>
-      </w:r>
-    </w:p>
-    <w:p>
-      <w:pPr>
-        <w:ind w:firstLineChars="200" w:firstLine="440"/>
-        <w:rPr>
-          <w:rFonts w:ascii="Times New Roman" w:eastAsia="宋体" w:hAnsi="Times New Roman" w:cs="Times New Roman"/>
-        </w:rPr>
-      </w:pPr>
-      <w:r>
-        <w:rPr>
-          <w:rFonts w:ascii="Times New Roman" w:eastAsia="宋体" w:hAnsi="Times New Roman" w:cs="Times New Roman" w:hint="eastAsia"/>
-        </w:rPr>
-        <w:t>查找引用：触发、作战小队、特遣部队、动作脚本编辑器新增“查找引用”按键，可以查找引用了当前对象的对象</w:t>
-      </w:r>
-    </w:p>
-    <w:p>
-      <w:pPr>
-        <w:ind w:firstLineChars="200" w:firstLine="440"/>
-        <w:rPr>
-          <w:rFonts w:ascii="Times New Roman" w:eastAsia="宋体" w:hAnsi="Times New Roman" w:cs="Times New Roman"/>
-        </w:rPr>
-      </w:pPr>
-      <w:r>
-        <w:rPr>
-          <w:rFonts w:ascii="Times New Roman" w:eastAsia="宋体" w:hAnsi="Times New Roman" w:cs="Times New Roman" w:hint="eastAsia"/>
-        </w:rPr>
-        <w:t>自动计算</w:t>
-      </w:r>
-      <w:r>
-        <w:rPr>
-          <w:rFonts w:ascii="Times New Roman" w:eastAsia="宋体" w:hAnsi="Times New Roman" w:cs="Times New Roman" w:hint="eastAsia"/>
-        </w:rPr>
-        <w:t>LAT</w:t>
-      </w:r>
-      <w:r>
-        <w:rPr>
-          <w:rFonts w:ascii="Times New Roman" w:eastAsia="宋体" w:hAnsi="Times New Roman" w:cs="Times New Roman" w:hint="eastAsia"/>
-        </w:rPr>
-        <w:t>：位于</w:t>
-      </w:r>
-      <w:r>
-        <w:rPr>
-          <w:rFonts w:ascii="Times New Roman" w:eastAsia="宋体" w:hAnsi="Times New Roman" w:cs="Times New Roman" w:hint="eastAsia"/>
-        </w:rPr>
-        <w:t>菜单栏</w:t>
-      </w:r>
-      <w:r>
-        <w:rPr>
-          <w:rFonts w:ascii="Times New Roman" w:eastAsia="宋体" w:hAnsi="Times New Roman" w:cs="Times New Roman" w:hint="eastAsia"/>
-        </w:rPr>
-        <w:t>-</w:t>
-      </w:r>
-      <w:r>
-        <w:rPr>
-          <w:rFonts w:ascii="Times New Roman" w:eastAsia="宋体" w:hAnsi="Times New Roman" w:cs="Times New Roman" w:hint="eastAsia"/>
-        </w:rPr>
-        <w:t>地图工具中，会按照游戏引擎逻辑重绘全图的</w:t>
-      </w:r>
-      <w:r>
-        <w:rPr>
-          <w:rFonts w:ascii="Times New Roman" w:eastAsia="宋体" w:hAnsi="Times New Roman" w:cs="Times New Roman" w:hint="eastAsia"/>
-        </w:rPr>
-        <w:t>LAT</w:t>
-      </w:r>
-    </w:p>
-    <w:p>
-      <w:pPr>
-        <w:ind w:firstLineChars="200" w:firstLine="440"/>
-        <w:rPr>
-          <w:rFonts w:ascii="Times New Roman" w:eastAsia="宋体" w:hAnsi="Times New Roman" w:cs="Times New Roman"/>
-        </w:rPr>
-      </w:pPr>
-      <w:r>
-        <w:rPr>
-          <w:rFonts w:ascii="Times New Roman" w:eastAsia="宋体" w:hAnsi="Times New Roman" w:cs="Times New Roman" w:hint="eastAsia"/>
-        </w:rPr>
-        <w:t>重绘水面：位于</w:t>
-      </w:r>
-      <w:r>
-        <w:rPr>
-          <w:rFonts w:ascii="Times New Roman" w:eastAsia="宋体" w:hAnsi="Times New Roman" w:cs="Times New Roman" w:hint="eastAsia"/>
-        </w:rPr>
-        <w:t>菜单栏</w:t>
-      </w:r>
-      <w:r>
-        <w:rPr>
-          <w:rFonts w:ascii="Times New Roman" w:eastAsia="宋体" w:hAnsi="Times New Roman" w:cs="Times New Roman" w:hint="eastAsia"/>
-        </w:rPr>
-        <w:t>-</w:t>
-      </w:r>
-      <w:r>
-        <w:rPr>
-          <w:rFonts w:ascii="Times New Roman" w:eastAsia="宋体" w:hAnsi="Times New Roman" w:cs="Times New Roman" w:hint="eastAsia"/>
-        </w:rPr>
-        <w:t>地图工具中，会重新生成全图水面，消除不完整的水面</w:t>
-      </w:r>
-    </w:p>
-    <w:p>
-      <w:pPr>
-        <w:ind w:firstLineChars="200" w:firstLine="440"/>
-        <w:rPr>
-          <w:rFonts w:ascii="Times New Roman" w:eastAsia="宋体" w:hAnsi="Times New Roman" w:cs="Times New Roman"/>
-        </w:rPr>
-      </w:pPr>
-      <w:r>
-        <w:rPr>
-          <w:rFonts w:ascii="Times New Roman" w:eastAsia="宋体" w:hAnsi="Times New Roman" w:cs="Times New Roman" w:hint="eastAsia"/>
-        </w:rPr>
-        <w:t>军衔显示：可以显示地图上单位的经验等级</w:t>
-      </w:r>
-    </w:p>
-    <w:p>
-      <w:pPr>
-        <w:ind w:firstLineChars="200" w:firstLine="440"/>
-        <w:rPr>
-          <w:rFonts w:ascii="Times New Roman" w:eastAsia="宋体" w:hAnsi="Times New Roman" w:cs="Times New Roman"/>
-        </w:rPr>
-      </w:pPr>
-      <w:r>
-        <w:rPr>
-          <w:rFonts w:ascii="Times New Roman" w:eastAsia="宋体" w:hAnsi="Times New Roman" w:cs="Times New Roman" w:hint="eastAsia"/>
-        </w:rPr>
-        <w:t>不可通行单元显示：位于菜单栏</w:t>
-      </w:r>
-      <w:r>
-        <w:rPr>
-          <w:rFonts w:ascii="Times New Roman" w:eastAsia="宋体" w:hAnsi="Times New Roman" w:cs="Times New Roman" w:hint="eastAsia"/>
-        </w:rPr>
-        <w:t>-</w:t>
-      </w:r>
-      <w:r>
-        <w:rPr>
-          <w:rFonts w:ascii="Times New Roman" w:eastAsia="宋体" w:hAnsi="Times New Roman" w:cs="Times New Roman" w:hint="eastAsia"/>
-        </w:rPr>
-        <w:t>图层中，可以显示所有单位都无法到达的单元格</w:t>
-      </w:r>
-    </w:p>
-    <w:p>
-      <w:pPr>
-        <w:ind w:firstLineChars="200" w:firstLine="440"/>
-        <w:rPr>
-          <w:rFonts w:ascii="Times New Roman" w:eastAsia="宋体" w:hAnsi="Times New Roman" w:cs="Times New Roman"/>
-        </w:rPr>
-      </w:pPr>
-      <w:r>
-        <w:rPr>
-          <w:rFonts w:ascii="Times New Roman" w:eastAsia="宋体" w:hAnsi="Times New Roman" w:cs="Times New Roman" w:hint="eastAsia"/>
-        </w:rPr>
-        <w:t>建筑、步兵、车辆、飞行器、基地节点、单元标记筛选：位于菜单栏</w:t>
-      </w:r>
-      <w:r>
-        <w:rPr>
-          <w:rFonts w:ascii="Times New Roman" w:eastAsia="宋体" w:hAnsi="Times New Roman" w:cs="Times New Roman" w:hint="eastAsia"/>
-        </w:rPr>
-        <w:t>-</w:t>
-      </w:r>
-      <w:r>
-        <w:rPr>
-          <w:rFonts w:ascii="Times New Roman" w:eastAsia="宋体" w:hAnsi="Times New Roman" w:cs="Times New Roman" w:hint="eastAsia"/>
-        </w:rPr>
-        <w:t>图层中，可以设置多种条件，仅显示符合条件的对象</w:t>
-      </w:r>
-    </w:p>
-    <w:p>
-      <w:pPr>
-        <w:ind w:firstLineChars="200" w:firstLine="440"/>
-        <w:rPr>
-          <w:rFonts w:ascii="Times New Roman" w:eastAsia="宋体" w:hAnsi="Times New Roman" w:cs="Times New Roman"/>
-        </w:rPr>
-      </w:pPr>
-      <w:r>
-        <w:rPr>
-          <w:rFonts w:ascii="Times New Roman" w:eastAsia="宋体" w:hAnsi="Times New Roman" w:cs="Times New Roman" w:hint="eastAsia"/>
-        </w:rPr>
-        <w:t>标签列表：位于地形浏览器的菜单栏中，支持查阅触发与关联对象</w:t>
-      </w:r>
-    </w:p>
-    <w:p>
-      <w:pPr>
-        <w:ind w:firstLineChars="200" w:firstLine="440"/>
-        <w:rPr>
-          <w:rFonts w:ascii="Times New Roman" w:eastAsia="宋体" w:hAnsi="Times New Roman" w:cs="Times New Roman"/>
-        </w:rPr>
-      </w:pPr>
-      <w:r>
-        <w:rPr>
-          <w:rFonts w:ascii="Times New Roman" w:eastAsia="宋体" w:hAnsi="Times New Roman" w:cs="Times New Roman" w:hint="eastAsia"/>
-        </w:rPr>
-        <w:t>小队列表：位于地形浏览器的菜单栏中</w:t>
-      </w:r>
-    </w:p>
-    <w:p>
-      <w:pPr>
-        <w:ind w:firstLineChars="200" w:firstLine="440"/>
-        <w:rPr>
-          <w:rFonts w:ascii="Times New Roman" w:eastAsia="宋体" w:hAnsi="Times New Roman" w:cs="Times New Roman"/>
-        </w:rPr>
-      </w:pPr>
-      <w:r>
-        <w:rPr>
-          <w:rFonts w:ascii="Times New Roman" w:eastAsia="宋体" w:hAnsi="Times New Roman" w:cs="Times New Roman" w:hint="eastAsia"/>
-        </w:rPr>
-        <w:t>特遣列表：位于地形浏览器的菜单栏中</w:t>
-      </w:r>
-    </w:p>
-    <w:p>
-      <w:pPr>
-        <w:ind w:firstLineChars="200" w:firstLine="440"/>
-        <w:rPr>
-          <w:rFonts w:ascii="Times New Roman" w:eastAsia="宋体" w:hAnsi="Times New Roman" w:cs="Times New Roman"/>
-        </w:rPr>
-      </w:pPr>
-      <w:r>
-        <w:rPr>
-          <w:rFonts w:ascii="Times New Roman" w:eastAsia="宋体" w:hAnsi="Times New Roman" w:cs="Times New Roman" w:hint="eastAsia"/>
-        </w:rPr>
-        <w:t>脚本列表：位于地形浏览器的菜单栏中</w:t>
-      </w:r>
-    </w:p>
-    <w:p>
-      <w:pPr>
-        <w:ind w:firstLineChars="200" w:firstLine="440"/>
-        <w:rPr>
-          <w:rFonts w:ascii="Times New Roman" w:eastAsia="宋体" w:hAnsi="Times New Roman" w:cs="Times New Roman"/>
-        </w:rPr>
-      </w:pPr>
-      <w:r>
-        <w:rPr>
-          <w:rFonts w:ascii="Times New Roman" w:eastAsia="宋体" w:hAnsi="Times New Roman" w:cs="Times New Roman" w:hint="eastAsia"/>
-        </w:rPr>
-        <w:t>路径点列表：位于地形浏览器的菜单栏中，支持快速定位路径点，显示引用该路径点的脚本、小队或触发</w:t>
-      </w:r>
-    </w:p>
-    <w:p>
-      <w:pPr>
-        <w:ind w:firstLineChars="200" w:firstLine="440"/>
-        <w:rPr>
-          <w:rFonts w:ascii="Times New Roman" w:eastAsia="宋体" w:hAnsi="Times New Roman" w:cs="Times New Roman"/>
-        </w:rPr>
-      </w:pPr>
-      <w:r>
-        <w:rPr>
-          <w:rFonts w:ascii="Times New Roman" w:eastAsia="宋体" w:hAnsi="Times New Roman" w:cs="Times New Roman" w:hint="eastAsia"/>
-        </w:rPr>
         <w:t>全局搜索：位于地形浏览器的“地形</w:t>
       </w:r>
       <w:r>
@@ -15172,14 +15183,7 @@
         <w:rPr>
           <w:rFonts w:ascii="Times New Roman" w:eastAsia="宋体" w:hAnsi="Times New Roman" w:cs="Times New Roman" w:hint="eastAsia"/>
         </w:rPr>
-        <w:t>覆盖图”一栏中，支持搜索物品浏览器、地</w:t>
-      </w:r>
-      <w:r>
-        <w:rPr>
-          <w:rFonts w:ascii="Times New Roman" w:eastAsia="宋体" w:hAnsi="Times New Roman" w:cs="Times New Roman" w:hint="eastAsia"/>
-        </w:rPr>
-        <w:lastRenderedPageBreak/>
-        <w:t>图单位、地形浏览器、各种编辑器的列表框、路径点、坐标。搜索文本支持通配符</w:t>
+        <w:t>覆盖图”一栏中，支持搜索物品浏览器、地图单位、地形浏览器、各种编辑器的列表框、路径点、坐标。搜索文本支持通配符</w:t>
       </w:r>
       <w:r>
         <w:rPr>
@@ -15697,14 +15701,8 @@
         <w:rPr>
           <w:rFonts w:ascii="Times New Roman" w:eastAsia="宋体" w:hAnsi="Times New Roman" w:cs="Times New Roman" w:hint="eastAsia"/>
         </w:rPr>
-        <w:t>作战小队：完全重写的编辑器，可以通过滚轮直接切换所属方、特遣、脚本等内</w:t>
-      </w:r>
-      <w:r>
-        <w:rPr>
-          <w:rFonts w:ascii="Times New Roman" w:eastAsia="宋体" w:hAnsi="Times New Roman" w:cs="Times New Roman" w:hint="eastAsia"/>
-        </w:rPr>
         <w:lastRenderedPageBreak/>
-        <w:t>容，而无需重复获得焦点</w:t>
+        <w:t>作战小队：完全重写的编辑器，可以通过滚轮直接切换所属方、特遣、脚本等内容，而无需重复获得焦点</w:t>
       </w:r>
       <w:r>
         <w:rPr>
@@ -33418,7 +33416,7 @@
         <v:path o:extrusionok="f" gradientshapeok="t" o:connecttype="rect"/>
         <o:lock v:ext="edit" aspectratio="t"/>
       </v:shapetype>
-      <v:shape id="_x0000_i1032" type="#_x0000_t75" style="width:11.15pt;height:11.15pt" o:bullet="t">
+      <v:shape id="_x0000_i1030" type="#_x0000_t75" style="width:11.15pt;height:11.15pt" o:bullet="t">
         <v:imagedata r:id="rId1" o:title="mso9A9A"/>
       </v:shape>
     </w:pict>

</xml_diff>

<commit_message>
add more functions to random slope
</commit_message>
<xml_diff>
--- a/Supplementary/文档/FA2SP HDM Edition说明文档.docx
+++ b/Supplementary/文档/FA2SP HDM Edition说明文档.docx
@@ -160,7 +160,7 @@
           <w:rFonts w:ascii="宋体" w:eastAsia="宋体" w:hAnsi="宋体" w:hint="eastAsia"/>
           <w:sz w:val="24"/>
         </w:rPr>
-        <w:t>2</w:t>
+        <w:t>5</w:t>
       </w:r>
     </w:p>
     <w:p>
@@ -232,7 +232,7 @@
           <w:sz w:val="28"/>
           <w:szCs w:val="32"/>
         </w:rPr>
-        <w:t>2</w:t>
+        <w:t>5</w:t>
       </w:r>
       <w:r>
         <w:rPr>
@@ -520,6 +520,24 @@
         <w:pStyle w:val="a9"/>
         <w:numPr>
           <w:ilvl w:val="0"/>
+          <w:numId w:val="11"/>
+        </w:numPr>
+        <w:rPr>
+          <w:rFonts w:ascii="Times New Roman" w:eastAsia="宋体" w:hAnsi="Times New Roman" w:cs="Times New Roman"/>
+        </w:rPr>
+      </w:pPr>
+      <w:r>
+        <w:rPr>
+          <w:rFonts w:ascii="Times New Roman" w:eastAsia="宋体" w:hAnsi="Times New Roman" w:cs="Times New Roman" w:hint="eastAsia"/>
+        </w:rPr>
+        <w:t>地形生成器新增斜坡功能</w:t>
+      </w:r>
+    </w:p>
+    <w:p>
+      <w:pPr>
+        <w:pStyle w:val="a9"/>
+        <w:numPr>
+          <w:ilvl w:val="0"/>
           <w:numId w:val="10"/>
         </w:numPr>
         <w:rPr>
@@ -1002,6 +1020,7 @@
         <w:rPr>
           <w:rFonts w:ascii="Times New Roman" w:eastAsia="宋体" w:hAnsi="Times New Roman" w:cs="Times New Roman" w:hint="eastAsia"/>
         </w:rPr>
+        <w:lastRenderedPageBreak/>
         <w:t>修复了军衔图层不能隐藏的</w:t>
       </w:r>
       <w:r>
@@ -1026,7 +1045,6 @@
         <w:rPr>
           <w:rFonts w:ascii="Times New Roman" w:eastAsia="宋体" w:hAnsi="Times New Roman" w:cs="Times New Roman" w:hint="eastAsia"/>
         </w:rPr>
-        <w:lastRenderedPageBreak/>
         <w:t>仅当基地节点与相同建筑重叠时，才会在关闭建筑轮廓的情况下显示轮廓</w:t>
       </w:r>
     </w:p>
@@ -2047,6 +2065,7 @@
         <w:rPr>
           <w:rFonts w:ascii="Times New Roman" w:eastAsia="宋体" w:hAnsi="Times New Roman" w:cs="Times New Roman" w:hint="eastAsia"/>
         </w:rPr>
+        <w:lastRenderedPageBreak/>
         <w:t>支持多语言切换，添加了英文版。所有可以在</w:t>
       </w:r>
       <w:r>
@@ -2077,14 +2096,7 @@
         <w:rPr>
           <w:rFonts w:ascii="Times New Roman" w:eastAsia="宋体" w:hAnsi="Times New Roman" w:cs="Times New Roman" w:hint="eastAsia"/>
         </w:rPr>
-        <w:t>和</w:t>
-      </w:r>
-      <w:r>
-        <w:rPr>
-          <w:rFonts w:ascii="Times New Roman" w:eastAsia="宋体" w:hAnsi="Times New Roman" w:cs="Times New Roman" w:hint="eastAsia"/>
-        </w:rPr>
-        <w:lastRenderedPageBreak/>
-        <w:t>键</w:t>
+        <w:t>和键</w:t>
       </w:r>
       <w:r>
         <w:rPr>
@@ -3247,6 +3259,7 @@
         <w:rPr>
           <w:rFonts w:ascii="Times New Roman" w:eastAsia="宋体" w:hAnsi="Times New Roman" w:cs="Times New Roman" w:hint="eastAsia"/>
         </w:rPr>
+        <w:lastRenderedPageBreak/>
         <w:t>新增地图渲染器功能，可以渲染全图</w:t>
       </w:r>
       <w:r>
@@ -3271,7 +3284,6 @@
         <w:rPr>
           <w:rFonts w:ascii="Times New Roman" w:eastAsia="宋体" w:hAnsi="Times New Roman" w:cs="Times New Roman" w:hint="eastAsia"/>
         </w:rPr>
-        <w:lastRenderedPageBreak/>
         <w:t>修补主程序，支持最高</w:t>
       </w:r>
       <w:r>
@@ -4422,7 +4434,14 @@
         <w:rPr>
           <w:rFonts w:ascii="Times New Roman" w:eastAsia="宋体" w:hAnsi="Times New Roman" w:cs="Times New Roman" w:hint="eastAsia"/>
         </w:rPr>
-        <w:t>作战小队编辑器新增跳转按钮，可以跳转至对应的特遣部队、脚本、标签（实际为寻找对应触发）</w:t>
+        <w:t>作战小队编辑器新增跳转按钮，可以跳转至对应的特遣部队、脚本、标签（实</w:t>
+      </w:r>
+      <w:r>
+        <w:rPr>
+          <w:rFonts w:ascii="Times New Roman" w:eastAsia="宋体" w:hAnsi="Times New Roman" w:cs="Times New Roman" w:hint="eastAsia"/>
+        </w:rPr>
+        <w:lastRenderedPageBreak/>
+        <w:t>际为寻找对应触发）</w:t>
       </w:r>
     </w:p>
     <w:p>
@@ -4440,7 +4459,6 @@
         <w:rPr>
           <w:rFonts w:ascii="Times New Roman" w:eastAsia="宋体" w:hAnsi="Times New Roman" w:cs="Times New Roman" w:hint="eastAsia"/>
         </w:rPr>
-        <w:lastRenderedPageBreak/>
         <w:t>修复物品浏览器的标签文本错误换行的</w:t>
       </w:r>
       <w:r>
@@ -5431,6 +5449,7 @@
         <w:rPr>
           <w:rFonts w:ascii="Times New Roman" w:eastAsia="宋体" w:hAnsi="Times New Roman" w:cs="Times New Roman" w:hint="eastAsia"/>
         </w:rPr>
+        <w:lastRenderedPageBreak/>
         <w:t>修复了在开启输入法和部分情况下在地图界面按</w:t>
       </w:r>
       <w:r>
@@ -5491,7 +5510,6 @@
         <w:rPr>
           <w:rFonts w:ascii="Times New Roman" w:eastAsia="宋体" w:hAnsi="Times New Roman" w:cs="Times New Roman" w:hint="eastAsia"/>
         </w:rPr>
-        <w:lastRenderedPageBreak/>
         <w:t>修复了新城市下使用绘制悬崖后部工具时，按</w:t>
       </w:r>
       <w:r>
@@ -6518,6 +6536,7 @@
         <w:rPr>
           <w:rFonts w:ascii="Times New Roman" w:eastAsia="宋体" w:hAnsi="Times New Roman" w:cs="Times New Roman" w:hint="eastAsia"/>
         </w:rPr>
+        <w:lastRenderedPageBreak/>
         <w:t>新增</w:t>
       </w:r>
       <w:r>
@@ -6554,7 +6573,6 @@
         <w:rPr>
           <w:rFonts w:ascii="Times New Roman" w:eastAsia="宋体" w:hAnsi="Times New Roman" w:cs="Times New Roman" w:hint="eastAsia"/>
         </w:rPr>
-        <w:lastRenderedPageBreak/>
         <w:t>修复建筑部分位于地图外时，建筑本体可能不能显示的</w:t>
       </w:r>
       <w:r>
@@ -7671,7 +7689,14 @@
         <w:rPr>
           <w:rFonts w:ascii="Times New Roman" w:eastAsia="宋体" w:hAnsi="Times New Roman" w:cs="Times New Roman" w:hint="eastAsia"/>
         </w:rPr>
-        <w:t>深度调整</w:t>
+        <w:t>深度</w:t>
+      </w:r>
+      <w:r>
+        <w:rPr>
+          <w:rFonts w:ascii="Times New Roman" w:eastAsia="宋体" w:hAnsi="Times New Roman" w:cs="Times New Roman" w:hint="eastAsia"/>
+        </w:rPr>
+        <w:lastRenderedPageBreak/>
+        <w:t>调整</w:t>
       </w:r>
     </w:p>
     <w:p>
@@ -7689,7 +7714,6 @@
         <w:rPr>
           <w:rFonts w:ascii="Times New Roman" w:eastAsia="宋体" w:hAnsi="Times New Roman" w:cs="Times New Roman" w:hint="eastAsia"/>
         </w:rPr>
-        <w:lastRenderedPageBreak/>
         <w:t>绘制连接地形支持铁路</w:t>
       </w:r>
     </w:p>
@@ -8684,6 +8708,7 @@
         <w:rPr>
           <w:rFonts w:ascii="Times New Roman" w:eastAsia="宋体" w:hAnsi="Times New Roman" w:cs="Times New Roman" w:hint="eastAsia"/>
         </w:rPr>
+        <w:lastRenderedPageBreak/>
         <w:t>修复部分情况下物品浏览器取消选择仍会错误选中界面顶端选项的</w:t>
       </w:r>
       <w:r>
@@ -8708,7 +8733,6 @@
         <w:rPr>
           <w:rFonts w:ascii="Times New Roman" w:eastAsia="宋体" w:hAnsi="Times New Roman" w:cs="Times New Roman" w:hint="eastAsia"/>
         </w:rPr>
-        <w:lastRenderedPageBreak/>
         <w:t>优化绘制连接地形的性能与内存占用</w:t>
       </w:r>
     </w:p>
@@ -9662,6 +9686,7 @@
         <w:rPr>
           <w:rFonts w:ascii="Times New Roman" w:eastAsia="宋体" w:hAnsi="Times New Roman" w:cs="Times New Roman" w:hint="eastAsia"/>
         </w:rPr>
+        <w:lastRenderedPageBreak/>
         <w:t>多选模式支持正矩形添加和删除</w:t>
       </w:r>
     </w:p>
@@ -9680,7 +9705,6 @@
         <w:rPr>
           <w:rFonts w:ascii="Times New Roman" w:eastAsia="宋体" w:hAnsi="Times New Roman" w:cs="Times New Roman" w:hint="eastAsia"/>
         </w:rPr>
-        <w:lastRenderedPageBreak/>
         <w:t>物品浏览器支持查看预览图</w:t>
       </w:r>
       <w:r>
@@ -10672,6 +10696,7 @@
         <w:rPr>
           <w:rFonts w:ascii="Times New Roman" w:eastAsia="宋体" w:hAnsi="Times New Roman" w:cs="Times New Roman" w:hint="eastAsia"/>
         </w:rPr>
+        <w:lastRenderedPageBreak/>
         <w:t>恢复在某些地形下被屏蔽的高架木桥桥墩废墟</w:t>
       </w:r>
     </w:p>
@@ -10690,7 +10715,6 @@
         <w:rPr>
           <w:rFonts w:ascii="Times New Roman" w:eastAsia="宋体" w:hAnsi="Times New Roman" w:cs="Times New Roman" w:hint="eastAsia"/>
         </w:rPr>
-        <w:lastRenderedPageBreak/>
         <w:t>修复下拉菜单部分情况下选择失效的</w:t>
       </w:r>
       <w:r>
@@ -11597,6 +11621,7 @@
         <w:rPr>
           <w:rFonts w:ascii="Times New Roman" w:eastAsia="宋体" w:hAnsi="Times New Roman" w:cs="Times New Roman" w:hint="eastAsia"/>
         </w:rPr>
+        <w:lastRenderedPageBreak/>
         <w:t>修复了使用</w:t>
       </w:r>
       <w:r>
@@ -11633,7 +11658,6 @@
         <w:rPr>
           <w:rFonts w:ascii="Times New Roman" w:eastAsia="宋体" w:hAnsi="Times New Roman" w:cs="Times New Roman" w:hint="eastAsia"/>
         </w:rPr>
-        <w:lastRenderedPageBreak/>
         <w:t>修复了光照沙盒开启时，内存占用异常增高的</w:t>
       </w:r>
       <w:r>
@@ -33981,7 +34005,7 @@
         <v:path o:extrusionok="f" gradientshapeok="t" o:connecttype="rect"/>
         <o:lock v:ext="edit" aspectratio="t"/>
       </v:shapetype>
-      <v:shape id="_x0000_i1030" type="#_x0000_t75" style="width:11.15pt;height:11.15pt" o:bullet="t">
+      <v:shape id="_x0000_i1031" type="#_x0000_t75" style="width:11pt;height:11pt" o:bullet="t">
         <v:imagedata r:id="rId1" o:title="mso9A9A"/>
       </v:shape>
     </w:pict>

</xml_diff>

<commit_message>
press pageup/down to change ct height
</commit_message>
<xml_diff>
--- a/Supplementary/文档/FA2SP HDM Edition说明文档.docx
+++ b/Supplementary/文档/FA2SP HDM Edition说明文档.docx
@@ -387,6 +387,36 @@
           <w:rFonts w:ascii="Times New Roman" w:eastAsia="宋体" w:hAnsi="Times New Roman" w:cs="Times New Roman" w:hint="eastAsia"/>
         </w:rPr>
         <w:t>bug</w:t>
+      </w:r>
+    </w:p>
+    <w:p>
+      <w:pPr>
+        <w:pStyle w:val="a9"/>
+        <w:numPr>
+          <w:ilvl w:val="0"/>
+          <w:numId w:val="11"/>
+        </w:numPr>
+        <w:rPr>
+          <w:rFonts w:ascii="Times New Roman" w:eastAsia="宋体" w:hAnsi="Times New Roman" w:cs="Times New Roman"/>
+        </w:rPr>
+      </w:pPr>
+      <w:r>
+        <w:rPr>
+          <w:rFonts w:ascii="Times New Roman" w:eastAsia="宋体" w:hAnsi="Times New Roman" w:cs="Times New Roman" w:hint="eastAsia"/>
+        </w:rPr>
+        <w:t>在绘制连接地形时，按</w:t>
+      </w:r>
+      <w:r>
+        <w:rPr>
+          <w:rFonts w:ascii="Times New Roman" w:eastAsia="宋体" w:hAnsi="Times New Roman" w:cs="Times New Roman" w:hint="eastAsia"/>
+        </w:rPr>
+        <w:t>Pageup/Pagedown</w:t>
+      </w:r>
+      <w:r>
+        <w:rPr>
+          <w:rFonts w:ascii="Times New Roman" w:eastAsia="宋体" w:hAnsi="Times New Roman" w:cs="Times New Roman" w:hint="eastAsia"/>
+        </w:rPr>
+        <w:t>可以调节地形放置高度</w:t>
       </w:r>
     </w:p>
     <w:p>

</xml_diff>

<commit_message>
forbid to place ore on ramps in object browser
</commit_message>
<xml_diff>
--- a/Supplementary/文档/FA2SP HDM Edition说明文档.docx
+++ b/Supplementary/文档/FA2SP HDM Edition说明文档.docx
@@ -167,7 +167,7 @@
           <w:rFonts w:ascii="宋体" w:eastAsia="宋体" w:hAnsi="宋体" w:hint="eastAsia"/>
           <w:sz w:val="24"/>
         </w:rPr>
-        <w:t>3</w:t>
+        <w:t>4</w:t>
       </w:r>
     </w:p>
     <w:p>
@@ -279,7 +279,7 @@
           <w:sz w:val="28"/>
           <w:szCs w:val="32"/>
         </w:rPr>
-        <w:t>3</w:t>
+        <w:t>4</w:t>
       </w:r>
       <w:r>
         <w:rPr>
@@ -555,6 +555,48 @@
         <w:pStyle w:val="a9"/>
         <w:numPr>
           <w:ilvl w:val="0"/>
+          <w:numId w:val="11"/>
+        </w:numPr>
+        <w:rPr>
+          <w:rFonts w:ascii="Times New Roman" w:eastAsia="宋体" w:hAnsi="Times New Roman" w:cs="Times New Roman"/>
+        </w:rPr>
+      </w:pPr>
+      <w:r>
+        <w:rPr>
+          <w:rFonts w:ascii="Times New Roman" w:eastAsia="宋体" w:hAnsi="Times New Roman" w:cs="Times New Roman" w:hint="eastAsia"/>
+        </w:rPr>
+        <w:t>物品浏览器</w:t>
+      </w:r>
+      <w:r>
+        <w:rPr>
+          <w:rFonts w:ascii="Times New Roman" w:eastAsia="宋体" w:hAnsi="Times New Roman" w:cs="Times New Roman" w:hint="eastAsia"/>
+        </w:rPr>
+        <w:t>-&gt;</w:t>
+      </w:r>
+      <w:r>
+        <w:rPr>
+          <w:rFonts w:ascii="Times New Roman" w:eastAsia="宋体" w:hAnsi="Times New Roman" w:cs="Times New Roman" w:hint="eastAsia"/>
+        </w:rPr>
+        <w:t>绘制金矿</w:t>
+      </w:r>
+      <w:r>
+        <w:rPr>
+          <w:rFonts w:ascii="Times New Roman" w:eastAsia="宋体" w:hAnsi="Times New Roman" w:cs="Times New Roman" w:hint="eastAsia"/>
+        </w:rPr>
+        <w:t>/</w:t>
+      </w:r>
+      <w:r>
+        <w:rPr>
+          <w:rFonts w:ascii="Times New Roman" w:eastAsia="宋体" w:hAnsi="Times New Roman" w:cs="Times New Roman" w:hint="eastAsia"/>
+        </w:rPr>
+        <w:t>水晶不能将矿石放在斜坡上（不影响地形浏览器中的摆放）</w:t>
+      </w:r>
+    </w:p>
+    <w:p>
+      <w:pPr>
+        <w:pStyle w:val="a9"/>
+        <w:numPr>
+          <w:ilvl w:val="0"/>
           <w:numId w:val="10"/>
         </w:numPr>
         <w:rPr>
@@ -957,6 +999,7 @@
         <w:rPr>
           <w:rFonts w:ascii="Times New Roman" w:eastAsia="宋体" w:hAnsi="Times New Roman" w:cs="Times New Roman" w:hint="eastAsia"/>
         </w:rPr>
+        <w:lastRenderedPageBreak/>
         <w:t>TurretShadow</w:t>
       </w:r>
       <w:r>
@@ -1017,7 +1060,6 @@
         <w:rPr>
           <w:rFonts w:ascii="Times New Roman" w:eastAsia="宋体" w:hAnsi="Times New Roman" w:cs="Times New Roman" w:hint="eastAsia"/>
         </w:rPr>
-        <w:lastRenderedPageBreak/>
         <w:t>粘贴选项新增恢复默认设置</w:t>
       </w:r>
     </w:p>
@@ -2044,6 +2086,7 @@
         <w:rPr>
           <w:rFonts w:ascii="Times New Roman" w:eastAsia="宋体" w:hAnsi="Times New Roman" w:cs="Times New Roman" w:hint="eastAsia"/>
         </w:rPr>
+        <w:lastRenderedPageBreak/>
         <w:t>仅当基地节点与相同建筑重叠时，才会在关闭建筑轮廓的情况下显示轮廓</w:t>
       </w:r>
     </w:p>
@@ -2070,7 +2113,6 @@
           <w:sz w:val="28"/>
           <w:szCs w:val="32"/>
         </w:rPr>
-        <w:lastRenderedPageBreak/>
         <w:t>1.</w:t>
       </w:r>
       <w:r>
@@ -3095,7 +3137,14 @@
         <w:rPr>
           <w:rFonts w:ascii="Times New Roman" w:eastAsia="宋体" w:hAnsi="Times New Roman" w:cs="Times New Roman" w:hint="eastAsia"/>
         </w:rPr>
-        <w:t>和键</w:t>
+        <w:t>和</w:t>
+      </w:r>
+      <w:r>
+        <w:rPr>
+          <w:rFonts w:ascii="Times New Roman" w:eastAsia="宋体" w:hAnsi="Times New Roman" w:cs="Times New Roman" w:hint="eastAsia"/>
+        </w:rPr>
+        <w:lastRenderedPageBreak/>
+        <w:t>键</w:t>
       </w:r>
       <w:r>
         <w:rPr>
@@ -3137,14 +3186,7 @@
         <w:rPr>
           <w:rFonts w:ascii="Times New Roman" w:eastAsia="宋体" w:hAnsi="Times New Roman" w:cs="Times New Roman" w:hint="eastAsia"/>
         </w:rPr>
-        <w:t>”变</w:t>
-      </w:r>
-      <w:r>
-        <w:rPr>
-          <w:rFonts w:ascii="Times New Roman" w:eastAsia="宋体" w:hAnsi="Times New Roman" w:cs="Times New Roman" w:hint="eastAsia"/>
-        </w:rPr>
-        <w:lastRenderedPageBreak/>
-        <w:t>为“</w:t>
+        <w:t>”变为“</w:t>
       </w:r>
       <w:r>
         <w:rPr>
@@ -4289,6 +4331,7 @@
         <w:rPr>
           <w:rFonts w:ascii="Times New Roman" w:eastAsia="宋体" w:hAnsi="Times New Roman" w:cs="Times New Roman" w:hint="eastAsia"/>
         </w:rPr>
+        <w:lastRenderedPageBreak/>
         <w:t>修补主程序，支持最高</w:t>
       </w:r>
       <w:r>
@@ -4331,7 +4374,6 @@
         <w:rPr>
           <w:rFonts w:ascii="Times New Roman" w:eastAsia="宋体" w:hAnsi="Times New Roman" w:cs="Times New Roman" w:hint="eastAsia"/>
         </w:rPr>
-        <w:lastRenderedPageBreak/>
         <w:t>修复暗色模式下部分按钮控件的文本不能换行的</w:t>
       </w:r>
       <w:r>
@@ -5458,6 +5500,7 @@
         <w:rPr>
           <w:rFonts w:ascii="Times New Roman" w:eastAsia="宋体" w:hAnsi="Times New Roman" w:cs="Times New Roman" w:hint="eastAsia"/>
         </w:rPr>
+        <w:lastRenderedPageBreak/>
         <w:t>修复物品浏览器的标签文本错误换行的</w:t>
       </w:r>
       <w:r>
@@ -5482,7 +5525,6 @@
         <w:rPr>
           <w:rFonts w:ascii="Times New Roman" w:eastAsia="宋体" w:hAnsi="Times New Roman" w:cs="Times New Roman" w:hint="eastAsia"/>
         </w:rPr>
-        <w:lastRenderedPageBreak/>
         <w:t>修复了地图检查器错误项过多时会挤在一起的</w:t>
       </w:r>
       <w:r>
@@ -6509,6 +6551,7 @@
         <w:rPr>
           <w:rFonts w:ascii="Times New Roman" w:eastAsia="宋体" w:hAnsi="Times New Roman" w:cs="Times New Roman" w:hint="eastAsia"/>
         </w:rPr>
+        <w:lastRenderedPageBreak/>
         <w:t>修复了新城市下使用绘制悬崖后部工具时，按</w:t>
       </w:r>
       <w:r>
@@ -6545,7 +6588,6 @@
         <w:rPr>
           <w:rFonts w:ascii="Times New Roman" w:eastAsia="宋体" w:hAnsi="Times New Roman" w:cs="Times New Roman" w:hint="eastAsia"/>
         </w:rPr>
-        <w:lastRenderedPageBreak/>
         <w:t>增强绘制悬崖工具，可以在不同地图类型的</w:t>
       </w:r>
       <w:r>
@@ -7572,6 +7614,7 @@
         <w:rPr>
           <w:rFonts w:ascii="Times New Roman" w:eastAsia="宋体" w:hAnsi="Times New Roman" w:cs="Times New Roman" w:hint="eastAsia"/>
         </w:rPr>
+        <w:lastRenderedPageBreak/>
         <w:t>修复建筑部分位于地图外时，建筑本体可能不能显示的</w:t>
       </w:r>
       <w:r>
@@ -7596,7 +7639,6 @@
         <w:rPr>
           <w:rFonts w:ascii="Times New Roman" w:eastAsia="宋体" w:hAnsi="Times New Roman" w:cs="Times New Roman" w:hint="eastAsia"/>
         </w:rPr>
-        <w:lastRenderedPageBreak/>
         <w:t>修复删除对象、格式刷使用大笔刷时，在地图边缘可能崩溃的</w:t>
       </w:r>
       <w:r>
@@ -8707,6 +8749,7 @@
         <w:rPr>
           <w:rFonts w:ascii="Times New Roman" w:eastAsia="宋体" w:hAnsi="Times New Roman" w:cs="Times New Roman" w:hint="eastAsia"/>
         </w:rPr>
+        <w:lastRenderedPageBreak/>
         <w:t>绘制连接地形支持铁路</w:t>
       </w:r>
     </w:p>
@@ -8725,7 +8768,6 @@
         <w:rPr>
           <w:rFonts w:ascii="Times New Roman" w:eastAsia="宋体" w:hAnsi="Times New Roman" w:cs="Times New Roman" w:hint="eastAsia"/>
         </w:rPr>
-        <w:lastRenderedPageBreak/>
         <w:t>支持</w:t>
       </w:r>
       <w:r>
@@ -9726,6 +9768,7 @@
         <w:rPr>
           <w:rFonts w:ascii="Times New Roman" w:eastAsia="宋体" w:hAnsi="Times New Roman" w:cs="Times New Roman" w:hint="eastAsia"/>
         </w:rPr>
+        <w:lastRenderedPageBreak/>
         <w:t>优化绘制连接地形的性能与内存占用</w:t>
       </w:r>
     </w:p>
@@ -9744,7 +9787,6 @@
         <w:rPr>
           <w:rFonts w:ascii="Times New Roman" w:eastAsia="宋体" w:hAnsi="Times New Roman" w:cs="Times New Roman" w:hint="eastAsia"/>
         </w:rPr>
-        <w:lastRenderedPageBreak/>
         <w:t>支持使用独立的进程存储游戏图像，以节约内存占用，详见</w:t>
       </w:r>
       <w:r>
@@ -10698,6 +10740,7 @@
         <w:rPr>
           <w:rFonts w:ascii="Times New Roman" w:eastAsia="宋体" w:hAnsi="Times New Roman" w:cs="Times New Roman" w:hint="eastAsia"/>
         </w:rPr>
+        <w:lastRenderedPageBreak/>
         <w:t>物品浏览器支持查看预览图</w:t>
       </w:r>
       <w:r>
@@ -10722,7 +10765,6 @@
         <w:rPr>
           <w:rFonts w:ascii="Times New Roman" w:eastAsia="宋体" w:hAnsi="Times New Roman" w:cs="Times New Roman" w:hint="eastAsia"/>
         </w:rPr>
-        <w:lastRenderedPageBreak/>
         <w:t>thumbnails</w:t>
       </w:r>
       <w:r>
@@ -11708,6 +11750,7 @@
         <w:rPr>
           <w:rFonts w:ascii="Times New Roman" w:eastAsia="宋体" w:hAnsi="Times New Roman" w:cs="Times New Roman" w:hint="eastAsia"/>
         </w:rPr>
+        <w:lastRenderedPageBreak/>
         <w:t>修复下拉菜单部分情况下选择失效的</w:t>
       </w:r>
       <w:r>
@@ -11732,7 +11775,6 @@
         <w:rPr>
           <w:rFonts w:ascii="Times New Roman" w:eastAsia="宋体" w:hAnsi="Times New Roman" w:cs="Times New Roman" w:hint="eastAsia"/>
         </w:rPr>
-        <w:lastRenderedPageBreak/>
         <w:t>修复下拉菜单自动搜索部分情况下异常被禁用的</w:t>
       </w:r>
       <w:r>
@@ -12651,6 +12693,7 @@
         <w:rPr>
           <w:rFonts w:ascii="Times New Roman" w:eastAsia="宋体" w:hAnsi="Times New Roman" w:cs="Times New Roman" w:hint="eastAsia"/>
         </w:rPr>
+        <w:lastRenderedPageBreak/>
         <w:t>修复了光照沙盒开启时，内存占用异常增高的</w:t>
       </w:r>
       <w:r>
@@ -12675,7 +12718,6 @@
         <w:rPr>
           <w:rFonts w:ascii="Times New Roman" w:eastAsia="宋体" w:hAnsi="Times New Roman" w:cs="Times New Roman" w:hint="eastAsia"/>
         </w:rPr>
-        <w:lastRenderedPageBreak/>
         <w:t>修复了触发、小队等名称中数字部分超过</w:t>
       </w:r>
       <w:r>
@@ -13626,6 +13668,7 @@
           <w:sz w:val="28"/>
           <w:szCs w:val="32"/>
         </w:rPr>
+        <w:lastRenderedPageBreak/>
         <w:t>1.0.5 (2025.02.24)</w:t>
       </w:r>
     </w:p>
@@ -13644,7 +13687,6 @@
         <w:rPr>
           <w:rFonts w:ascii="Times New Roman" w:eastAsia="宋体" w:hAnsi="Times New Roman" w:cs="Times New Roman" w:hint="eastAsia"/>
         </w:rPr>
-        <w:lastRenderedPageBreak/>
         <w:t>优化了</w:t>
       </w:r>
       <w:r>
@@ -14621,6 +14663,7 @@
         <w:rPr>
           <w:rFonts w:ascii="Times New Roman" w:eastAsia="宋体" w:hAnsi="Times New Roman" w:cs="Times New Roman" w:hint="eastAsia"/>
         </w:rPr>
+        <w:lastRenderedPageBreak/>
         <w:t>LAT</w:t>
       </w:r>
       <w:r>
@@ -14681,14 +14724,7 @@
         <w:rPr>
           <w:rFonts w:ascii="Times New Roman" w:eastAsia="宋体" w:hAnsi="Times New Roman" w:cs="Times New Roman" w:hint="eastAsia"/>
         </w:rPr>
-        <w:t>禁用搜索</w:t>
-      </w:r>
-      <w:r>
-        <w:rPr>
-          <w:rFonts w:ascii="Times New Roman" w:eastAsia="宋体" w:hAnsi="Times New Roman" w:cs="Times New Roman" w:hint="eastAsia"/>
-        </w:rPr>
-        <w:lastRenderedPageBreak/>
-        <w:t>功能以提升性能</w:t>
+        <w:t>禁用搜索功能以提升性能</w:t>
       </w:r>
     </w:p>
     <w:p>
@@ -15770,7 +15806,14 @@
         <w:rPr>
           <w:rFonts w:ascii="Times New Roman" w:eastAsia="宋体" w:hAnsi="Times New Roman" w:cs="Times New Roman" w:hint="eastAsia"/>
         </w:rPr>
-        <w:t>，用于路径点与数字互转，详见</w:t>
+        <w:t>，用于路径点</w:t>
+      </w:r>
+      <w:r>
+        <w:rPr>
+          <w:rFonts w:ascii="Times New Roman" w:eastAsia="宋体" w:hAnsi="Times New Roman" w:cs="Times New Roman" w:hint="eastAsia"/>
+        </w:rPr>
+        <w:lastRenderedPageBreak/>
+        <w:t>与数字互转，详见</w:t>
       </w:r>
       <w:r>
         <w:rPr>
@@ -15814,7 +15857,6 @@
           <w:sz w:val="28"/>
           <w:szCs w:val="32"/>
         </w:rPr>
-        <w:lastRenderedPageBreak/>
         <w:t>FA2SP HDM Edition</w:t>
       </w:r>
       <w:r>
@@ -16335,6 +16377,7 @@
         <w:rPr>
           <w:rFonts w:ascii="Times New Roman" w:eastAsia="宋体" w:hAnsi="Times New Roman" w:cs="Times New Roman" w:hint="eastAsia"/>
         </w:rPr>
+        <w:lastRenderedPageBreak/>
         <w:t>小队列表：位于地形浏览器的菜单栏中</w:t>
       </w:r>
     </w:p>
@@ -16349,7 +16392,6 @@
         <w:rPr>
           <w:rFonts w:ascii="Times New Roman" w:eastAsia="宋体" w:hAnsi="Times New Roman" w:cs="Times New Roman" w:hint="eastAsia"/>
         </w:rPr>
-        <w:lastRenderedPageBreak/>
         <w:t>特遣列表：位于地形浏览器的菜单栏中</w:t>
       </w:r>
     </w:p>
@@ -16868,14 +16910,14 @@
         <w:rPr>
           <w:rFonts w:ascii="Times New Roman" w:eastAsia="宋体" w:hAnsi="Times New Roman" w:cs="Times New Roman" w:hint="eastAsia"/>
         </w:rPr>
-        <w:t>，将触发设置、事件设置、行为设置集中显示在同一页面下，同时以列表状态显示事件与行为，可以显示当前事件或行</w:t>
+        <w:t>，将触发设置、事件设置、行为设</w:t>
       </w:r>
       <w:r>
         <w:rPr>
           <w:rFonts w:ascii="Times New Roman" w:eastAsia="宋体" w:hAnsi="Times New Roman" w:cs="Times New Roman" w:hint="eastAsia"/>
         </w:rPr>
         <w:lastRenderedPageBreak/>
-        <w:t>为的全部参数列表</w:t>
+        <w:t>置集中显示在同一页面下，同时以列表状态显示事件与行为，可以显示当前事件或行为的全部参数列表</w:t>
       </w:r>
     </w:p>
     <w:p>
@@ -17401,6 +17443,7 @@
         <w:rPr>
           <w:rFonts w:ascii="Times New Roman" w:eastAsia="宋体" w:hAnsi="Times New Roman" w:cs="Times New Roman" w:hint="eastAsia"/>
         </w:rPr>
+        <w:lastRenderedPageBreak/>
         <w:t>步兵子单元格：可以正常显示</w:t>
       </w:r>
       <w:r>
@@ -17413,14 +17456,7 @@
         <w:rPr>
           <w:rFonts w:ascii="Times New Roman" w:eastAsia="宋体" w:hAnsi="Times New Roman" w:cs="Times New Roman" w:hint="eastAsia"/>
         </w:rPr>
-        <w:t>号位（游戏中单元格中下位置）的步兵，同时允</w:t>
-      </w:r>
-      <w:r>
-        <w:rPr>
-          <w:rFonts w:ascii="Times New Roman" w:eastAsia="宋体" w:hAnsi="Times New Roman" w:cs="Times New Roman" w:hint="eastAsia"/>
-        </w:rPr>
-        <w:lastRenderedPageBreak/>
-        <w:t>许对步兵进行子单元格编辑，如指定步兵放置的位置，或者拖拽步兵的位置</w:t>
+        <w:t>号位（游戏中单元格中下位置）的步兵，同时允许对步兵进行子单元格编辑，如指定步兵放置的位置，或者拖拽步兵的位置</w:t>
       </w:r>
       <w:r>
         <w:rPr>
@@ -35193,7 +35229,7 @@
         <v:path o:extrusionok="f" gradientshapeok="t" o:connecttype="rect"/>
         <o:lock v:ext="edit" aspectratio="t"/>
       </v:shapetype>
-      <v:shape id="_x0000_i1031" type="#_x0000_t75" style="width:11.1pt;height:11.1pt" o:bullet="t">
+      <v:shape id="_x0000_i1032" type="#_x0000_t75" style="width:11.1pt;height:11.1pt" o:bullet="t">
         <v:imagedata r:id="rId1" o:title="mso9A9A"/>
       </v:shape>
     </w:pict>

</xml_diff>

<commit_message>
add new lua variables, can open console without loading map
</commit_message>
<xml_diff>
--- a/Supplementary/文档/FA2SP HDM Edition说明文档.docx
+++ b/Supplementary/文档/FA2SP HDM Edition说明文档.docx
@@ -832,6 +832,36 @@
         <w:pStyle w:val="a9"/>
         <w:numPr>
           <w:ilvl w:val="0"/>
+          <w:numId w:val="11"/>
+        </w:numPr>
+        <w:rPr>
+          <w:rFonts w:ascii="Times New Roman" w:eastAsia="宋体" w:hAnsi="Times New Roman" w:cs="Times New Roman"/>
+        </w:rPr>
+      </w:pPr>
+      <w:r>
+        <w:rPr>
+          <w:rFonts w:ascii="Times New Roman" w:eastAsia="宋体" w:hAnsi="Times New Roman" w:cs="Times New Roman"/>
+        </w:rPr>
+        <w:t>L</w:t>
+      </w:r>
+      <w:r>
+        <w:rPr>
+          <w:rFonts w:ascii="Times New Roman" w:eastAsia="宋体" w:hAnsi="Times New Roman" w:cs="Times New Roman" w:hint="eastAsia"/>
+        </w:rPr>
+        <w:t>ua</w:t>
+      </w:r>
+      <w:r>
+        <w:rPr>
+          <w:rFonts w:ascii="Times New Roman" w:eastAsia="宋体" w:hAnsi="Times New Roman" w:cs="Times New Roman" w:hint="eastAsia"/>
+        </w:rPr>
+        <w:t>脚本终端允许在未加载地图时打开，添加了数个变量值</w:t>
+      </w:r>
+    </w:p>
+    <w:p>
+      <w:pPr>
+        <w:pStyle w:val="a9"/>
+        <w:numPr>
+          <w:ilvl w:val="0"/>
           <w:numId w:val="10"/>
         </w:numPr>
         <w:rPr>
@@ -1060,7 +1090,14 @@
         <w:rPr>
           <w:rFonts w:ascii="Times New Roman" w:eastAsia="宋体" w:hAnsi="Times New Roman" w:cs="Times New Roman" w:hint="eastAsia"/>
         </w:rPr>
-        <w:t>而不是</w:t>
+        <w:t>而不</w:t>
+      </w:r>
+      <w:r>
+        <w:rPr>
+          <w:rFonts w:ascii="Times New Roman" w:eastAsia="宋体" w:hAnsi="Times New Roman" w:cs="Times New Roman" w:hint="eastAsia"/>
+        </w:rPr>
+        <w:lastRenderedPageBreak/>
+        <w:t>是</w:t>
       </w:r>
       <w:r>
         <w:rPr>
@@ -1096,7 +1133,6 @@
         <w:rPr>
           <w:rFonts w:ascii="Times New Roman" w:eastAsia="宋体" w:hAnsi="Times New Roman" w:cs="Times New Roman" w:hint="eastAsia"/>
         </w:rPr>
-        <w:lastRenderedPageBreak/>
         <w:t>支持单元标记和路径点染色</w:t>
       </w:r>
       <w:r>
@@ -2123,6 +2159,7 @@
         <w:rPr>
           <w:rFonts w:ascii="Times New Roman" w:eastAsia="宋体" w:hAnsi="Times New Roman" w:cs="Times New Roman" w:hint="eastAsia"/>
         </w:rPr>
+        <w:lastRenderedPageBreak/>
         <w:t>优化了建筑信息初始化的效率</w:t>
       </w:r>
     </w:p>
@@ -2141,7 +2178,6 @@
         <w:rPr>
           <w:rFonts w:ascii="Times New Roman" w:eastAsia="宋体" w:hAnsi="Times New Roman" w:cs="Times New Roman" w:hint="eastAsia"/>
         </w:rPr>
-        <w:lastRenderedPageBreak/>
         <w:t>添加新选项</w:t>
       </w:r>
       <w:r>
@@ -3150,6 +3186,7 @@
         <w:rPr>
           <w:rFonts w:ascii="Times New Roman" w:eastAsia="宋体" w:hAnsi="Times New Roman" w:cs="Times New Roman" w:hint="eastAsia"/>
         </w:rPr>
+        <w:lastRenderedPageBreak/>
         <w:t>修复当地图大于</w:t>
       </w:r>
       <w:r>
@@ -3186,7 +3223,6 @@
         <w:rPr>
           <w:rFonts w:ascii="Times New Roman" w:eastAsia="宋体" w:hAnsi="Times New Roman" w:cs="Times New Roman" w:hint="eastAsia"/>
         </w:rPr>
-        <w:lastRenderedPageBreak/>
         <w:t>优化建筑渲染图层，减少建筑不正常遮挡的现象</w:t>
       </w:r>
     </w:p>
@@ -4279,6 +4315,7 @@
         <w:rPr>
           <w:rFonts w:ascii="Times New Roman" w:eastAsia="宋体" w:hAnsi="Times New Roman" w:cs="Times New Roman" w:hint="eastAsia"/>
         </w:rPr>
+        <w:lastRenderedPageBreak/>
         <w:t>修复当失去绘图表面后重新加载时，可能崩溃的</w:t>
       </w:r>
       <w:r>
@@ -4303,7 +4340,6 @@
         <w:rPr>
           <w:rFonts w:ascii="Times New Roman" w:eastAsia="宋体" w:hAnsi="Times New Roman" w:cs="Times New Roman" w:hint="eastAsia"/>
         </w:rPr>
-        <w:lastRenderedPageBreak/>
         <w:t>修复在某些设置下物品浏览器的“地表”中会出现重复地形的</w:t>
       </w:r>
       <w:r>
@@ -5501,6 +5537,7 @@
         <w:rPr>
           <w:rFonts w:ascii="Times New Roman" w:eastAsia="宋体" w:hAnsi="Times New Roman" w:cs="Times New Roman" w:hint="eastAsia"/>
         </w:rPr>
+        <w:lastRenderedPageBreak/>
         <w:t>修复</w:t>
       </w:r>
       <w:r>
@@ -5549,7 +5586,6 @@
         <w:rPr>
           <w:rFonts w:ascii="Times New Roman" w:eastAsia="宋体" w:hAnsi="Times New Roman" w:cs="Times New Roman" w:hint="eastAsia"/>
         </w:rPr>
-        <w:lastRenderedPageBreak/>
         <w:t>修复地图注释在改变地图大小时没有移动的</w:t>
       </w:r>
       <w:r>
@@ -6582,14 +6618,8 @@
         <w:rPr>
           <w:rFonts w:ascii="Times New Roman" w:eastAsia="宋体" w:hAnsi="Times New Roman" w:cs="Times New Roman" w:hint="eastAsia"/>
         </w:rPr>
-        <w:t>新增距离标尺，可以记录当前鼠标位置距离上次按下左键位置的距离，记录</w:t>
-      </w:r>
-      <w:r>
-        <w:rPr>
-          <w:rFonts w:ascii="Times New Roman" w:eastAsia="宋体" w:hAnsi="Times New Roman" w:cs="Times New Roman" w:hint="eastAsia"/>
-        </w:rPr>
         <w:lastRenderedPageBreak/>
-        <w:t>历史数量见</w:t>
+        <w:t>新增距离标尺，可以记录当前鼠标位置距离上次按下左键位置的距离，记录历史数量见</w:t>
       </w:r>
       <w:r>
         <w:rPr>
@@ -7605,6 +7635,7 @@
           <w:sz w:val="28"/>
           <w:szCs w:val="32"/>
         </w:rPr>
+        <w:lastRenderedPageBreak/>
         <w:t>1.1.8 (2025.0</w:t>
       </w:r>
       <w:r>
@@ -7663,20 +7694,1064 @@
         <w:rPr>
           <w:rFonts w:ascii="Times New Roman" w:eastAsia="宋体" w:hAnsi="Times New Roman" w:cs="Times New Roman" w:hint="eastAsia"/>
         </w:rPr>
+        <w:t>支持</w:t>
+      </w:r>
+      <w:r>
+        <w:rPr>
+          <w:rFonts w:ascii="Times New Roman" w:eastAsia="宋体" w:hAnsi="Times New Roman" w:cs="Times New Roman" w:hint="eastAsia"/>
+        </w:rPr>
+        <w:t>Phobos B48</w:t>
+      </w:r>
+      <w:r>
+        <w:rPr>
+          <w:rFonts w:ascii="Times New Roman" w:eastAsia="宋体" w:hAnsi="Times New Roman" w:cs="Times New Roman" w:hint="eastAsia"/>
+        </w:rPr>
+        <w:t>新增的触发事件与行为</w:t>
+      </w:r>
+    </w:p>
+    <w:p>
+      <w:pPr>
+        <w:pStyle w:val="a9"/>
+        <w:numPr>
+          <w:ilvl w:val="0"/>
+          <w:numId w:val="30"/>
+        </w:numPr>
+        <w:rPr>
+          <w:rFonts w:ascii="Times New Roman" w:eastAsia="宋体" w:hAnsi="Times New Roman" w:cs="Times New Roman"/>
+        </w:rPr>
+      </w:pPr>
+      <w:r>
+        <w:rPr>
+          <w:rFonts w:ascii="Times New Roman" w:eastAsia="宋体" w:hAnsi="Times New Roman" w:cs="Times New Roman" w:hint="eastAsia"/>
+        </w:rPr>
+        <w:t>修复绘制连接地形在部分情况下无法正确连接和报错的</w:t>
+      </w:r>
+      <w:r>
+        <w:rPr>
+          <w:rFonts w:ascii="Times New Roman" w:eastAsia="宋体" w:hAnsi="Times New Roman" w:cs="Times New Roman" w:hint="eastAsia"/>
+        </w:rPr>
+        <w:t>bug</w:t>
+      </w:r>
+    </w:p>
+    <w:p>
+      <w:pPr>
+        <w:pStyle w:val="a9"/>
+        <w:numPr>
+          <w:ilvl w:val="0"/>
+          <w:numId w:val="30"/>
+        </w:numPr>
+        <w:rPr>
+          <w:rFonts w:ascii="Times New Roman" w:eastAsia="宋体" w:hAnsi="Times New Roman" w:cs="Times New Roman"/>
+        </w:rPr>
+      </w:pPr>
+      <w:r>
+        <w:rPr>
+          <w:rFonts w:ascii="Times New Roman" w:eastAsia="宋体" w:hAnsi="Times New Roman" w:cs="Times New Roman" w:hint="eastAsia"/>
+        </w:rPr>
+        <w:t>修复当</w:t>
+      </w:r>
+      <w:r>
+        <w:rPr>
+          <w:rFonts w:ascii="Times New Roman" w:eastAsia="宋体" w:hAnsi="Times New Roman" w:cs="Times New Roman" w:hint="eastAsia"/>
+        </w:rPr>
+        <w:t>InfantrySubCell.Edit.Place=true</w:t>
+      </w:r>
+      <w:r>
+        <w:rPr>
+          <w:rFonts w:ascii="Times New Roman" w:eastAsia="宋体" w:hAnsi="Times New Roman" w:cs="Times New Roman" w:hint="eastAsia"/>
+        </w:rPr>
+        <w:t>时，</w:t>
+      </w:r>
+      <w:r>
+        <w:rPr>
+          <w:rFonts w:ascii="Times New Roman" w:eastAsia="宋体" w:hAnsi="Times New Roman" w:cs="Times New Roman" w:hint="eastAsia"/>
+        </w:rPr>
+        <w:t>DefaultInfantryProperty</w:t>
+      </w:r>
+      <w:r>
+        <w:rPr>
+          <w:rFonts w:ascii="Times New Roman" w:eastAsia="宋体" w:hAnsi="Times New Roman" w:cs="Times New Roman" w:hint="eastAsia"/>
+        </w:rPr>
+        <w:t>无法生效的</w:t>
+      </w:r>
+      <w:r>
+        <w:rPr>
+          <w:rFonts w:ascii="Times New Roman" w:eastAsia="宋体" w:hAnsi="Times New Roman" w:cs="Times New Roman" w:hint="eastAsia"/>
+        </w:rPr>
+        <w:t>bug</w:t>
+      </w:r>
+    </w:p>
+    <w:p>
+      <w:pPr>
+        <w:pStyle w:val="a9"/>
+        <w:numPr>
+          <w:ilvl w:val="0"/>
+          <w:numId w:val="30"/>
+        </w:numPr>
+        <w:rPr>
+          <w:rFonts w:ascii="Times New Roman" w:eastAsia="宋体" w:hAnsi="Times New Roman" w:cs="Times New Roman"/>
+        </w:rPr>
+      </w:pPr>
+      <w:r>
+        <w:rPr>
+          <w:rFonts w:ascii="Times New Roman" w:eastAsia="宋体" w:hAnsi="Times New Roman" w:cs="Times New Roman" w:hint="eastAsia"/>
+        </w:rPr>
+        <w:t>修复改变地图大小时基地节点、污染可能错位的</w:t>
+      </w:r>
+      <w:r>
+        <w:rPr>
+          <w:rFonts w:ascii="Times New Roman" w:eastAsia="宋体" w:hAnsi="Times New Roman" w:cs="Times New Roman" w:hint="eastAsia"/>
+        </w:rPr>
+        <w:t>bug</w:t>
+      </w:r>
+    </w:p>
+    <w:p>
+      <w:pPr>
+        <w:pStyle w:val="a9"/>
+        <w:numPr>
+          <w:ilvl w:val="0"/>
+          <w:numId w:val="30"/>
+        </w:numPr>
+        <w:rPr>
+          <w:rFonts w:ascii="Times New Roman" w:eastAsia="宋体" w:hAnsi="Times New Roman" w:cs="Times New Roman"/>
+        </w:rPr>
+      </w:pPr>
+      <w:r>
+        <w:rPr>
+          <w:rFonts w:ascii="Times New Roman" w:eastAsia="宋体" w:hAnsi="Times New Roman" w:cs="Times New Roman" w:hint="eastAsia"/>
+        </w:rPr>
+        <w:t>修复在摆放过建筑后改变地图大小时弹框的</w:t>
+      </w:r>
+      <w:r>
+        <w:rPr>
+          <w:rFonts w:ascii="Times New Roman" w:eastAsia="宋体" w:hAnsi="Times New Roman" w:cs="Times New Roman" w:hint="eastAsia"/>
+        </w:rPr>
+        <w:t>bug</w:t>
+      </w:r>
+    </w:p>
+    <w:p>
+      <w:pPr>
+        <w:pStyle w:val="a9"/>
+        <w:numPr>
+          <w:ilvl w:val="0"/>
+          <w:numId w:val="30"/>
+        </w:numPr>
+        <w:rPr>
+          <w:rFonts w:ascii="Times New Roman" w:eastAsia="宋体" w:hAnsi="Times New Roman" w:cs="Times New Roman"/>
+        </w:rPr>
+      </w:pPr>
+      <w:r>
+        <w:rPr>
+          <w:rFonts w:ascii="Times New Roman" w:eastAsia="宋体" w:hAnsi="Times New Roman" w:cs="Times New Roman" w:hint="eastAsia"/>
+        </w:rPr>
+        <w:t>新增</w:t>
+      </w:r>
+      <w:r>
+        <w:rPr>
+          <w:rFonts w:ascii="Times New Roman" w:eastAsia="宋体" w:hAnsi="Times New Roman" w:cs="Times New Roman" w:hint="eastAsia"/>
+        </w:rPr>
+        <w:t>DisplayObjectsOutside</w:t>
+      </w:r>
+      <w:r>
+        <w:rPr>
+          <w:rFonts w:ascii="Times New Roman" w:eastAsia="宋体" w:hAnsi="Times New Roman" w:cs="Times New Roman" w:hint="eastAsia"/>
+        </w:rPr>
+        <w:t>，支持</w:t>
+      </w:r>
+      <w:r>
+        <w:rPr>
+          <w:rFonts w:ascii="Times New Roman" w:eastAsia="宋体" w:hAnsi="Times New Roman" w:cs="Times New Roman" w:hint="eastAsia"/>
+        </w:rPr>
+        <w:t>显示地图边界外的游戏对象</w:t>
+      </w:r>
+    </w:p>
+    <w:p>
+      <w:pPr>
+        <w:pStyle w:val="a9"/>
+        <w:numPr>
+          <w:ilvl w:val="0"/>
+          <w:numId w:val="30"/>
+        </w:numPr>
+        <w:rPr>
+          <w:rFonts w:ascii="Times New Roman" w:eastAsia="宋体" w:hAnsi="Times New Roman" w:cs="Times New Roman"/>
+        </w:rPr>
+      </w:pPr>
+      <w:r>
+        <w:rPr>
+          <w:rFonts w:ascii="Times New Roman" w:eastAsia="宋体" w:hAnsi="Times New Roman" w:cs="Times New Roman" w:hint="eastAsia"/>
+        </w:rPr>
+        <w:t>修复建筑部分位于地图外时，建筑本体可能不能显示的</w:t>
+      </w:r>
+      <w:r>
+        <w:rPr>
+          <w:rFonts w:ascii="Times New Roman" w:eastAsia="宋体" w:hAnsi="Times New Roman" w:cs="Times New Roman" w:hint="eastAsia"/>
+        </w:rPr>
+        <w:t>bug</w:t>
+      </w:r>
+    </w:p>
+    <w:p>
+      <w:pPr>
+        <w:pStyle w:val="a9"/>
+        <w:numPr>
+          <w:ilvl w:val="0"/>
+          <w:numId w:val="30"/>
+        </w:numPr>
+        <w:rPr>
+          <w:rFonts w:ascii="Times New Roman" w:eastAsia="宋体" w:hAnsi="Times New Roman" w:cs="Times New Roman"/>
+        </w:rPr>
+      </w:pPr>
+      <w:r>
+        <w:rPr>
+          <w:rFonts w:ascii="Times New Roman" w:eastAsia="宋体" w:hAnsi="Times New Roman" w:cs="Times New Roman" w:hint="eastAsia"/>
+        </w:rPr>
+        <w:t>修复删除对象、格式刷使用大笔刷时，在地图边缘可能崩溃的</w:t>
+      </w:r>
+      <w:r>
+        <w:rPr>
+          <w:rFonts w:ascii="Times New Roman" w:eastAsia="宋体" w:hAnsi="Times New Roman" w:cs="Times New Roman" w:hint="eastAsia"/>
+        </w:rPr>
+        <w:t>bug</w:t>
+      </w:r>
+    </w:p>
+    <w:p>
+      <w:pPr>
+        <w:pStyle w:val="a9"/>
+        <w:numPr>
+          <w:ilvl w:val="0"/>
+          <w:numId w:val="30"/>
+        </w:numPr>
+        <w:rPr>
+          <w:rFonts w:ascii="Times New Roman" w:eastAsia="宋体" w:hAnsi="Times New Roman" w:cs="Times New Roman"/>
+        </w:rPr>
+      </w:pPr>
+      <w:r>
+        <w:rPr>
+          <w:rFonts w:ascii="Times New Roman" w:eastAsia="宋体" w:hAnsi="Times New Roman" w:cs="Times New Roman" w:hint="eastAsia"/>
+        </w:rPr>
+        <w:t>修复部分编辑器下拉菜单窗口无法输入超过菜单宽度的文字的</w:t>
+      </w:r>
+      <w:r>
+        <w:rPr>
+          <w:rFonts w:ascii="Times New Roman" w:eastAsia="宋体" w:hAnsi="Times New Roman" w:cs="Times New Roman" w:hint="eastAsia"/>
+        </w:rPr>
+        <w:t>bug</w:t>
+      </w:r>
+    </w:p>
+    <w:p>
+      <w:pPr>
+        <w:pStyle w:val="a9"/>
+        <w:numPr>
+          <w:ilvl w:val="0"/>
+          <w:numId w:val="30"/>
+        </w:numPr>
+        <w:rPr>
+          <w:rFonts w:ascii="Times New Roman" w:eastAsia="宋体" w:hAnsi="Times New Roman" w:cs="Times New Roman"/>
+        </w:rPr>
+      </w:pPr>
+      <w:r>
+        <w:rPr>
+          <w:rFonts w:ascii="Times New Roman" w:eastAsia="宋体" w:hAnsi="Times New Roman" w:cs="Times New Roman" w:hint="eastAsia"/>
+        </w:rPr>
+        <w:t>支持按</w:t>
+      </w:r>
+      <w:r>
+        <w:rPr>
+          <w:rFonts w:ascii="Times New Roman" w:eastAsia="宋体" w:hAnsi="Times New Roman" w:cs="Times New Roman" w:hint="eastAsia"/>
+        </w:rPr>
+        <w:t>F5</w:t>
+      </w:r>
+      <w:r>
+        <w:rPr>
+          <w:rFonts w:ascii="Times New Roman" w:eastAsia="宋体" w:hAnsi="Times New Roman" w:cs="Times New Roman" w:hint="eastAsia"/>
+        </w:rPr>
+        <w:t>刷新各种编辑器，在编辑器内复制粘贴文本不会触发地图的复制粘贴</w:t>
+      </w:r>
+    </w:p>
+    <w:p>
+      <w:pPr>
+        <w:pStyle w:val="a9"/>
+        <w:numPr>
+          <w:ilvl w:val="0"/>
+          <w:numId w:val="30"/>
+        </w:numPr>
+        <w:rPr>
+          <w:rFonts w:ascii="Times New Roman" w:eastAsia="宋体" w:hAnsi="Times New Roman" w:cs="Times New Roman"/>
+        </w:rPr>
+      </w:pPr>
+      <w:r>
+        <w:rPr>
+          <w:rFonts w:ascii="Times New Roman" w:eastAsia="宋体" w:hAnsi="Times New Roman" w:cs="Times New Roman" w:hint="eastAsia"/>
+        </w:rPr>
+        <w:t>修复</w:t>
+      </w:r>
+      <w:r>
+        <w:rPr>
+          <w:rFonts w:ascii="Times New Roman" w:eastAsia="宋体" w:hAnsi="Times New Roman" w:cs="Times New Roman" w:hint="eastAsia"/>
+        </w:rPr>
+        <w:t>ini</w:t>
+      </w:r>
+      <w:r>
+        <w:rPr>
+          <w:rFonts w:ascii="Times New Roman" w:eastAsia="宋体" w:hAnsi="Times New Roman" w:cs="Times New Roman" w:hint="eastAsia"/>
+        </w:rPr>
+        <w:t>文件中存在不成对的“</w:t>
+      </w:r>
+      <w:r>
+        <w:rPr>
+          <w:rFonts w:ascii="Times New Roman" w:eastAsia="宋体" w:hAnsi="Times New Roman" w:cs="Times New Roman" w:hint="eastAsia"/>
+        </w:rPr>
+        <w:t>[</w:t>
+      </w:r>
+      <w:r>
+        <w:rPr>
+          <w:rFonts w:ascii="Times New Roman" w:eastAsia="宋体" w:hAnsi="Times New Roman" w:cs="Times New Roman" w:hint="eastAsia"/>
+        </w:rPr>
+        <w:t>”时会崩溃的</w:t>
+      </w:r>
+      <w:r>
+        <w:rPr>
+          <w:rFonts w:ascii="Times New Roman" w:eastAsia="宋体" w:hAnsi="Times New Roman" w:cs="Times New Roman" w:hint="eastAsia"/>
+        </w:rPr>
+        <w:t>bug</w:t>
+      </w:r>
+      <w:r>
+        <w:rPr>
+          <w:rFonts w:ascii="Times New Roman" w:eastAsia="宋体" w:hAnsi="Times New Roman" w:cs="Times New Roman" w:hint="eastAsia"/>
+        </w:rPr>
+        <w:t>（地图中的“</w:t>
+      </w:r>
+      <w:r>
+        <w:rPr>
+          <w:rFonts w:ascii="Times New Roman" w:eastAsia="宋体" w:hAnsi="Times New Roman" w:cs="Times New Roman" w:hint="eastAsia"/>
+        </w:rPr>
+        <w:t>[</w:t>
+      </w:r>
+      <w:r>
+        <w:rPr>
+          <w:rFonts w:ascii="Times New Roman" w:eastAsia="宋体" w:hAnsi="Times New Roman" w:cs="Times New Roman" w:hint="eastAsia"/>
+        </w:rPr>
+        <w:t>”仍然会崩溃）</w:t>
+      </w:r>
+    </w:p>
+    <w:p>
+      <w:pPr>
+        <w:pStyle w:val="a9"/>
+        <w:numPr>
+          <w:ilvl w:val="0"/>
+          <w:numId w:val="30"/>
+        </w:numPr>
+        <w:rPr>
+          <w:rFonts w:ascii="Times New Roman" w:eastAsia="宋体" w:hAnsi="Times New Roman" w:cs="Times New Roman"/>
+        </w:rPr>
+      </w:pPr>
+      <w:r>
+        <w:rPr>
+          <w:rFonts w:ascii="Times New Roman" w:eastAsia="宋体" w:hAnsi="Times New Roman" w:cs="Times New Roman" w:hint="eastAsia"/>
+        </w:rPr>
+        <w:t>支持加载加密资源包，使用方法详见</w:t>
+      </w:r>
+      <w:r>
+        <w:rPr>
+          <w:rFonts w:ascii="Times New Roman" w:eastAsia="宋体" w:hAnsi="Times New Roman" w:cs="Times New Roman" w:hint="eastAsia"/>
+        </w:rPr>
+        <w:t>[</w:t>
+      </w:r>
+      <w:r>
+        <w:rPr>
+          <w:rFonts w:ascii="Times New Roman" w:eastAsia="宋体" w:hAnsi="Times New Roman" w:cs="Times New Roman" w:hint="eastAsia"/>
+        </w:rPr>
+        <w:t>ExtraPackages</w:t>
+      </w:r>
+      <w:r>
+        <w:rPr>
+          <w:rFonts w:ascii="Times New Roman" w:eastAsia="宋体" w:hAnsi="Times New Roman" w:cs="Times New Roman" w:hint="eastAsia"/>
+        </w:rPr>
+        <w:t>]</w:t>
+      </w:r>
+    </w:p>
+    <w:p>
+      <w:pPr>
+        <w:pStyle w:val="a9"/>
+        <w:numPr>
+          <w:ilvl w:val="0"/>
+          <w:numId w:val="30"/>
+        </w:numPr>
+        <w:rPr>
+          <w:rFonts w:ascii="Times New Roman" w:eastAsia="宋体" w:hAnsi="Times New Roman" w:cs="Times New Roman"/>
+        </w:rPr>
+      </w:pPr>
+      <w:r>
+        <w:rPr>
+          <w:rFonts w:ascii="Times New Roman" w:eastAsia="宋体" w:hAnsi="Times New Roman" w:cs="Times New Roman" w:hint="eastAsia"/>
+        </w:rPr>
+        <w:t>新增选项</w:t>
+      </w:r>
+      <w:r>
+        <w:rPr>
+          <w:rFonts w:ascii="Times New Roman" w:eastAsia="宋体" w:hAnsi="Times New Roman" w:cs="Times New Roman" w:hint="eastAsia"/>
+        </w:rPr>
+        <w:t>DisableDirectoryCheck</w:t>
+      </w:r>
+      <w:r>
+        <w:rPr>
+          <w:rFonts w:ascii="Times New Roman" w:eastAsia="宋体" w:hAnsi="Times New Roman" w:cs="Times New Roman" w:hint="eastAsia"/>
+        </w:rPr>
+        <w:t>，支持无</w:t>
+      </w:r>
+      <w:r>
+        <w:rPr>
+          <w:rFonts w:ascii="Times New Roman" w:eastAsia="宋体" w:hAnsi="Times New Roman" w:cs="Times New Roman" w:hint="eastAsia"/>
+        </w:rPr>
+        <w:t>mix</w:t>
+      </w:r>
+      <w:r>
+        <w:rPr>
+          <w:rFonts w:ascii="Times New Roman" w:eastAsia="宋体" w:hAnsi="Times New Roman" w:cs="Times New Roman" w:hint="eastAsia"/>
+        </w:rPr>
+        <w:t>启动（素材文件可全部位于根目录</w:t>
+      </w:r>
+      <w:r>
+        <w:rPr>
+          <w:rFonts w:ascii="Times New Roman" w:eastAsia="宋体" w:hAnsi="Times New Roman" w:cs="Times New Roman" w:hint="eastAsia"/>
+        </w:rPr>
+        <w:t>/</w:t>
+      </w:r>
+      <w:r>
+        <w:rPr>
+          <w:rFonts w:ascii="Times New Roman" w:eastAsia="宋体" w:hAnsi="Times New Roman" w:cs="Times New Roman" w:hint="eastAsia"/>
+        </w:rPr>
+        <w:t>加密资源包中）</w:t>
+      </w:r>
+    </w:p>
+    <w:p>
+      <w:pPr>
+        <w:pStyle w:val="a9"/>
+        <w:numPr>
+          <w:ilvl w:val="0"/>
+          <w:numId w:val="30"/>
+        </w:numPr>
+        <w:rPr>
+          <w:rFonts w:ascii="Times New Roman" w:eastAsia="宋体" w:hAnsi="Times New Roman" w:cs="Times New Roman"/>
+        </w:rPr>
+      </w:pPr>
+      <w:r>
+        <w:rPr>
+          <w:rFonts w:ascii="Times New Roman" w:eastAsia="宋体" w:hAnsi="Times New Roman" w:cs="Times New Roman" w:hint="eastAsia"/>
+        </w:rPr>
+        <w:t>新增</w:t>
+      </w:r>
+      <w:r>
+        <w:rPr>
+          <w:rFonts w:ascii="Times New Roman" w:eastAsia="宋体" w:hAnsi="Times New Roman" w:cs="Times New Roman" w:hint="eastAsia"/>
+        </w:rPr>
+        <w:t>ShowMapBoundInMiniMap</w:t>
+      </w:r>
+      <w:r>
+        <w:rPr>
+          <w:rFonts w:ascii="Times New Roman" w:eastAsia="宋体" w:hAnsi="Times New Roman" w:cs="Times New Roman" w:hint="eastAsia"/>
+        </w:rPr>
+        <w:t>，可以在小地图中显示可视地图边界，新增获取地图边界的</w:t>
+      </w:r>
+      <w:r>
+        <w:rPr>
+          <w:rFonts w:ascii="Times New Roman" w:eastAsia="宋体" w:hAnsi="Times New Roman" w:cs="Times New Roman" w:hint="eastAsia"/>
+        </w:rPr>
+        <w:t>lua</w:t>
+      </w:r>
+      <w:r>
+        <w:rPr>
+          <w:rFonts w:ascii="Times New Roman" w:eastAsia="宋体" w:hAnsi="Times New Roman" w:cs="Times New Roman" w:hint="eastAsia"/>
+        </w:rPr>
+        <w:t>脚本</w:t>
+      </w:r>
+    </w:p>
+    <w:p>
+      <w:pPr>
+        <w:pStyle w:val="a9"/>
+        <w:numPr>
+          <w:ilvl w:val="0"/>
+          <w:numId w:val="30"/>
+        </w:numPr>
+        <w:rPr>
+          <w:rFonts w:ascii="Times New Roman" w:eastAsia="宋体" w:hAnsi="Times New Roman" w:cs="Times New Roman"/>
+        </w:rPr>
+      </w:pPr>
+      <w:r>
+        <w:rPr>
+          <w:rFonts w:ascii="Times New Roman" w:eastAsia="宋体" w:hAnsi="Times New Roman" w:cs="Times New Roman" w:hint="eastAsia"/>
+        </w:rPr>
+        <w:t>修复开启</w:t>
+      </w:r>
+      <w:r>
+        <w:rPr>
+          <w:rFonts w:ascii="Times New Roman" w:eastAsia="宋体" w:hAnsi="Times New Roman" w:cs="Times New Roman" w:hint="eastAsia"/>
+        </w:rPr>
+        <w:t>StrictExceptionFilter</w:t>
+      </w:r>
+      <w:r>
+        <w:rPr>
+          <w:rFonts w:ascii="Times New Roman" w:eastAsia="宋体" w:hAnsi="Times New Roman" w:cs="Times New Roman" w:hint="eastAsia"/>
+        </w:rPr>
+        <w:t>时，打开在线网站会报错的</w:t>
+      </w:r>
+      <w:r>
+        <w:rPr>
+          <w:rFonts w:ascii="Times New Roman" w:eastAsia="宋体" w:hAnsi="Times New Roman" w:cs="Times New Roman" w:hint="eastAsia"/>
+        </w:rPr>
+        <w:t>bug</w:t>
+      </w:r>
+    </w:p>
+    <w:p>
+      <w:pPr>
+        <w:pStyle w:val="a9"/>
+        <w:numPr>
+          <w:ilvl w:val="0"/>
+          <w:numId w:val="30"/>
+        </w:numPr>
+        <w:rPr>
+          <w:rFonts w:ascii="Times New Roman" w:eastAsia="宋体" w:hAnsi="Times New Roman" w:cs="Times New Roman"/>
+        </w:rPr>
+      </w:pPr>
+      <w:r>
+        <w:rPr>
+          <w:rFonts w:ascii="Times New Roman" w:eastAsia="宋体" w:hAnsi="Times New Roman" w:cs="Times New Roman" w:hint="eastAsia"/>
+        </w:rPr>
+        <w:t>新增偏好设置窗口，可以动态修改大部分</w:t>
+      </w:r>
+      <w:r>
+        <w:rPr>
+          <w:rFonts w:ascii="Times New Roman" w:eastAsia="宋体" w:hAnsi="Times New Roman" w:cs="Times New Roman" w:hint="eastAsia"/>
+        </w:rPr>
+        <w:t>原位于</w:t>
+      </w:r>
+      <w:r>
+        <w:rPr>
+          <w:rFonts w:ascii="Times New Roman" w:eastAsia="宋体" w:hAnsi="Times New Roman" w:cs="Times New Roman" w:hint="eastAsia"/>
+        </w:rPr>
+        <w:t>FAData</w:t>
+      </w:r>
+      <w:r>
+        <w:rPr>
+          <w:rFonts w:ascii="Times New Roman" w:eastAsia="宋体" w:hAnsi="Times New Roman" w:cs="Times New Roman" w:hint="eastAsia"/>
+        </w:rPr>
+        <w:t>中的</w:t>
+      </w:r>
+      <w:r>
+        <w:rPr>
+          <w:rFonts w:ascii="Times New Roman" w:eastAsia="宋体" w:hAnsi="Times New Roman" w:cs="Times New Roman" w:hint="eastAsia"/>
+        </w:rPr>
+        <w:t>偏好选项</w:t>
+      </w:r>
+    </w:p>
+    <w:p>
+      <w:pPr>
+        <w:pStyle w:val="a9"/>
+        <w:numPr>
+          <w:ilvl w:val="0"/>
+          <w:numId w:val="30"/>
+        </w:numPr>
+        <w:rPr>
+          <w:rFonts w:ascii="Times New Roman" w:eastAsia="宋体" w:hAnsi="Times New Roman" w:cs="Times New Roman"/>
+        </w:rPr>
+      </w:pPr>
+      <w:r>
+        <w:rPr>
+          <w:rFonts w:ascii="Times New Roman" w:eastAsia="宋体" w:hAnsi="Times New Roman" w:cs="Times New Roman" w:hint="eastAsia"/>
+        </w:rPr>
+        <w:t>修复加载</w:t>
+      </w:r>
+      <w:r>
+        <w:rPr>
+          <w:rFonts w:ascii="Times New Roman" w:eastAsia="宋体" w:hAnsi="Times New Roman" w:cs="Times New Roman" w:hint="eastAsia"/>
+        </w:rPr>
+        <w:t>CSF</w:t>
+      </w:r>
+      <w:r>
+        <w:rPr>
+          <w:rFonts w:ascii="Times New Roman" w:eastAsia="宋体" w:hAnsi="Times New Roman" w:cs="Times New Roman" w:hint="eastAsia"/>
+        </w:rPr>
+        <w:t>时极小概率报错的</w:t>
+      </w:r>
+      <w:r>
+        <w:rPr>
+          <w:rFonts w:ascii="Times New Roman" w:eastAsia="宋体" w:hAnsi="Times New Roman" w:cs="Times New Roman" w:hint="eastAsia"/>
+        </w:rPr>
+        <w:t>bug</w:t>
+      </w:r>
+    </w:p>
+    <w:p>
+      <w:pPr>
+        <w:pStyle w:val="a9"/>
+        <w:numPr>
+          <w:ilvl w:val="0"/>
+          <w:numId w:val="30"/>
+        </w:numPr>
+        <w:rPr>
+          <w:rFonts w:ascii="Times New Roman" w:eastAsia="宋体" w:hAnsi="Times New Roman" w:cs="Times New Roman"/>
+        </w:rPr>
+      </w:pPr>
+      <w:r>
+        <w:rPr>
+          <w:rFonts w:ascii="Times New Roman" w:eastAsia="宋体" w:hAnsi="Times New Roman" w:cs="Times New Roman" w:hint="eastAsia"/>
+        </w:rPr>
+        <w:t>支持按“</w:t>
+      </w:r>
+      <w:r>
+        <w:rPr>
+          <w:rFonts w:ascii="Times New Roman" w:eastAsia="宋体" w:hAnsi="Times New Roman" w:cs="Times New Roman" w:hint="eastAsia"/>
+        </w:rPr>
+        <w:t>[</w:t>
+      </w:r>
+      <w:r>
+        <w:rPr>
+          <w:rFonts w:ascii="Times New Roman" w:eastAsia="宋体" w:hAnsi="Times New Roman" w:cs="Times New Roman" w:hint="eastAsia"/>
+        </w:rPr>
+        <w:t>”和“</w:t>
+      </w:r>
+      <w:r>
+        <w:rPr>
+          <w:rFonts w:ascii="Times New Roman" w:eastAsia="宋体" w:hAnsi="Times New Roman" w:cs="Times New Roman" w:hint="eastAsia"/>
+        </w:rPr>
+        <w:t>]</w:t>
+      </w:r>
+      <w:r>
+        <w:rPr>
+          <w:rFonts w:ascii="Times New Roman" w:eastAsia="宋体" w:hAnsi="Times New Roman" w:cs="Times New Roman" w:hint="eastAsia"/>
+        </w:rPr>
+        <w:t>”调节笔刷大小</w:t>
+      </w:r>
+    </w:p>
+    <w:p>
+      <w:pPr>
+        <w:pStyle w:val="a9"/>
+        <w:numPr>
+          <w:ilvl w:val="0"/>
+          <w:numId w:val="30"/>
+        </w:numPr>
+        <w:rPr>
+          <w:rFonts w:ascii="Times New Roman" w:eastAsia="宋体" w:hAnsi="Times New Roman" w:cs="Times New Roman"/>
+        </w:rPr>
+      </w:pPr>
+      <w:r>
+        <w:rPr>
+          <w:rFonts w:ascii="Times New Roman" w:eastAsia="宋体" w:hAnsi="Times New Roman" w:cs="Times New Roman" w:hint="eastAsia"/>
+        </w:rPr>
+        <w:t>修复单位不存在精英武器时，属性查看无法显示精英单位射程的</w:t>
+      </w:r>
+      <w:r>
+        <w:rPr>
+          <w:rFonts w:ascii="Times New Roman" w:eastAsia="宋体" w:hAnsi="Times New Roman" w:cs="Times New Roman" w:hint="eastAsia"/>
+        </w:rPr>
+        <w:t>bug</w:t>
+      </w:r>
+    </w:p>
+    <w:p>
+      <w:pPr>
+        <w:pStyle w:val="a9"/>
+        <w:numPr>
+          <w:ilvl w:val="0"/>
+          <w:numId w:val="30"/>
+        </w:numPr>
+        <w:rPr>
+          <w:rFonts w:ascii="Times New Roman" w:eastAsia="宋体" w:hAnsi="Times New Roman" w:cs="Times New Roman"/>
+        </w:rPr>
+      </w:pPr>
+      <w:r>
+        <w:rPr>
+          <w:rFonts w:ascii="Times New Roman" w:eastAsia="宋体" w:hAnsi="Times New Roman" w:cs="Times New Roman" w:hint="eastAsia"/>
+        </w:rPr>
+        <w:t>开启</w:t>
+      </w:r>
+      <w:r>
+        <w:rPr>
+          <w:rFonts w:ascii="Times New Roman" w:eastAsia="宋体" w:hAnsi="Times New Roman" w:cs="Times New Roman" w:hint="eastAsia"/>
+        </w:rPr>
+        <w:t>PlayerAtXForTechnos</w:t>
+      </w:r>
+      <w:r>
+        <w:rPr>
+          <w:rFonts w:ascii="Times New Roman" w:eastAsia="宋体" w:hAnsi="Times New Roman" w:cs="Times New Roman" w:hint="eastAsia"/>
+        </w:rPr>
+        <w:t>时，更改对象所属下也会显示游戏者位置</w:t>
+      </w:r>
+    </w:p>
+    <w:p>
+      <w:pPr>
+        <w:pStyle w:val="a9"/>
+        <w:numPr>
+          <w:ilvl w:val="0"/>
+          <w:numId w:val="30"/>
+        </w:numPr>
+        <w:rPr>
+          <w:rFonts w:ascii="Times New Roman" w:eastAsia="宋体" w:hAnsi="Times New Roman" w:cs="Times New Roman"/>
+        </w:rPr>
+      </w:pPr>
+      <w:r>
+        <w:rPr>
+          <w:rFonts w:ascii="Times New Roman" w:eastAsia="宋体" w:hAnsi="Times New Roman" w:cs="Times New Roman" w:hint="eastAsia"/>
+        </w:rPr>
+        <w:t>更改所属方支持笔刷操作</w:t>
+      </w:r>
+    </w:p>
+    <w:p>
+      <w:pPr>
+        <w:pStyle w:val="a9"/>
+        <w:numPr>
+          <w:ilvl w:val="0"/>
+          <w:numId w:val="30"/>
+        </w:numPr>
+        <w:rPr>
+          <w:rFonts w:ascii="Times New Roman" w:eastAsia="宋体" w:hAnsi="Times New Roman" w:cs="Times New Roman"/>
+        </w:rPr>
+      </w:pPr>
+      <w:r>
+        <w:rPr>
+          <w:rFonts w:ascii="Times New Roman" w:eastAsia="宋体" w:hAnsi="Times New Roman" w:cs="Times New Roman" w:hint="eastAsia"/>
+        </w:rPr>
+        <w:t>摆放地形、覆盖图、游戏对象时，按住</w:t>
+      </w:r>
+      <w:r>
+        <w:rPr>
+          <w:rFonts w:ascii="Times New Roman" w:eastAsia="宋体" w:hAnsi="Times New Roman" w:cs="Times New Roman" w:hint="eastAsia"/>
+        </w:rPr>
+        <w:t>Alt</w:t>
+      </w:r>
+      <w:r>
+        <w:rPr>
+          <w:rFonts w:ascii="Times New Roman" w:eastAsia="宋体" w:hAnsi="Times New Roman" w:cs="Times New Roman" w:hint="eastAsia"/>
+        </w:rPr>
+        <w:t>键可以开启直线模式，在两次鼠标点击的线段上摆放</w:t>
+      </w:r>
+    </w:p>
+    <w:p>
+      <w:pPr>
+        <w:pStyle w:val="a9"/>
+        <w:numPr>
+          <w:ilvl w:val="0"/>
+          <w:numId w:val="30"/>
+        </w:numPr>
+        <w:rPr>
+          <w:rFonts w:ascii="Times New Roman" w:eastAsia="宋体" w:hAnsi="Times New Roman" w:cs="Times New Roman"/>
+        </w:rPr>
+      </w:pPr>
+      <w:r>
+        <w:rPr>
+          <w:rFonts w:ascii="Times New Roman" w:eastAsia="宋体" w:hAnsi="Times New Roman" w:cs="Times New Roman" w:hint="eastAsia"/>
+        </w:rPr>
+        <w:t>新增拾色器功能，当鼠标为空且按住</w:t>
+      </w:r>
+      <w:r>
+        <w:rPr>
+          <w:rFonts w:ascii="Times New Roman" w:eastAsia="宋体" w:hAnsi="Times New Roman" w:cs="Times New Roman" w:hint="eastAsia"/>
+        </w:rPr>
+        <w:t>alt</w:t>
+      </w:r>
+      <w:r>
+        <w:rPr>
+          <w:rFonts w:ascii="Times New Roman" w:eastAsia="宋体" w:hAnsi="Times New Roman" w:cs="Times New Roman" w:hint="eastAsia"/>
+        </w:rPr>
+        <w:t>键点击单元格时，会拾取单元格的地形块；若同时按住</w:t>
+      </w:r>
+      <w:r>
+        <w:rPr>
+          <w:rFonts w:ascii="Times New Roman" w:eastAsia="宋体" w:hAnsi="Times New Roman" w:cs="Times New Roman" w:hint="eastAsia"/>
+        </w:rPr>
+        <w:t>ctrl</w:t>
+      </w:r>
+      <w:r>
+        <w:rPr>
+          <w:rFonts w:ascii="Times New Roman" w:eastAsia="宋体" w:hAnsi="Times New Roman" w:cs="Times New Roman" w:hint="eastAsia"/>
+        </w:rPr>
+        <w:t>，还会跳转至对应的地形菜单</w:t>
+      </w:r>
+    </w:p>
+    <w:p>
+      <w:pPr>
+        <w:pStyle w:val="a9"/>
+        <w:numPr>
+          <w:ilvl w:val="0"/>
+          <w:numId w:val="30"/>
+        </w:numPr>
+        <w:rPr>
+          <w:rFonts w:ascii="Times New Roman" w:eastAsia="宋体" w:hAnsi="Times New Roman" w:cs="Times New Roman"/>
+        </w:rPr>
+      </w:pPr>
+      <w:r>
+        <w:rPr>
+          <w:rFonts w:ascii="Times New Roman" w:eastAsia="宋体" w:hAnsi="Times New Roman" w:cs="Times New Roman" w:hint="eastAsia"/>
+        </w:rPr>
+        <w:t>全局搜索的“地图”选项支持搜索单位的关联标签</w:t>
+      </w:r>
+    </w:p>
+    <w:p>
+      <w:pPr>
+        <w:pStyle w:val="a9"/>
+        <w:numPr>
+          <w:ilvl w:val="0"/>
+          <w:numId w:val="30"/>
+        </w:numPr>
+        <w:rPr>
+          <w:rFonts w:ascii="Times New Roman" w:eastAsia="宋体" w:hAnsi="Times New Roman" w:cs="Times New Roman"/>
+        </w:rPr>
+      </w:pPr>
+      <w:r>
+        <w:rPr>
+          <w:rFonts w:ascii="Times New Roman" w:eastAsia="宋体" w:hAnsi="Times New Roman" w:cs="Times New Roman" w:hint="eastAsia"/>
+        </w:rPr>
+        <w:t>修复部分共用建筑主体的建筑图标相同的</w:t>
+      </w:r>
+      <w:r>
+        <w:rPr>
+          <w:rFonts w:ascii="Times New Roman" w:eastAsia="宋体" w:hAnsi="Times New Roman" w:cs="Times New Roman" w:hint="eastAsia"/>
+        </w:rPr>
+        <w:t>bug</w:t>
+      </w:r>
+    </w:p>
+    <w:p>
+      <w:pPr>
+        <w:pStyle w:val="a9"/>
+        <w:numPr>
+          <w:ilvl w:val="0"/>
+          <w:numId w:val="30"/>
+        </w:numPr>
+        <w:rPr>
+          <w:rFonts w:ascii="Times New Roman" w:eastAsia="宋体" w:hAnsi="Times New Roman" w:cs="Times New Roman"/>
+        </w:rPr>
+      </w:pPr>
+      <w:r>
+        <w:rPr>
+          <w:rFonts w:ascii="Times New Roman" w:eastAsia="宋体" w:hAnsi="Times New Roman" w:cs="Times New Roman" w:hint="eastAsia"/>
+        </w:rPr>
+        <w:t>新增</w:t>
+      </w:r>
+      <w:r>
+        <w:rPr>
+          <w:rFonts w:ascii="Times New Roman" w:eastAsia="宋体" w:hAnsi="Times New Roman" w:cs="Times New Roman" w:hint="eastAsia"/>
+        </w:rPr>
+        <w:t>SortByLabelName.Team</w:t>
+      </w:r>
+      <w:r>
+        <w:rPr>
+          <w:rFonts w:ascii="Times New Roman" w:eastAsia="宋体" w:hAnsi="Times New Roman" w:cs="Times New Roman" w:hint="eastAsia"/>
+        </w:rPr>
+        <w:t>等</w:t>
+      </w:r>
+      <w:r>
+        <w:rPr>
+          <w:rFonts w:ascii="Times New Roman" w:eastAsia="宋体" w:hAnsi="Times New Roman" w:cs="Times New Roman" w:hint="eastAsia"/>
+        </w:rPr>
+        <w:t>设置</w:t>
+      </w:r>
+    </w:p>
+    <w:p>
+      <w:pPr>
+        <w:pStyle w:val="a9"/>
+        <w:numPr>
+          <w:ilvl w:val="0"/>
+          <w:numId w:val="30"/>
+        </w:numPr>
+        <w:rPr>
+          <w:rFonts w:ascii="Times New Roman" w:eastAsia="宋体" w:hAnsi="Times New Roman" w:cs="Times New Roman"/>
+        </w:rPr>
+      </w:pPr>
+      <w:r>
+        <w:rPr>
+          <w:rFonts w:ascii="Times New Roman" w:eastAsia="宋体" w:hAnsi="Times New Roman" w:cs="Times New Roman" w:hint="eastAsia"/>
+        </w:rPr>
+        <w:t>支持读取继承小节，详见</w:t>
+      </w:r>
+      <w:r>
+        <w:rPr>
+          <w:rFonts w:ascii="Times New Roman" w:eastAsia="宋体" w:hAnsi="Times New Roman" w:cs="Times New Roman" w:hint="eastAsia"/>
+        </w:rPr>
+        <w:t>AllowInherits</w:t>
+      </w:r>
+    </w:p>
+    <w:p>
+      <w:pPr>
+        <w:pStyle w:val="a9"/>
+        <w:numPr>
+          <w:ilvl w:val="0"/>
+          <w:numId w:val="30"/>
+        </w:numPr>
+        <w:rPr>
+          <w:rFonts w:ascii="Times New Roman" w:eastAsia="宋体" w:hAnsi="Times New Roman" w:cs="Times New Roman"/>
+        </w:rPr>
+      </w:pPr>
+      <w:r>
+        <w:rPr>
+          <w:rFonts w:ascii="Times New Roman" w:eastAsia="宋体" w:hAnsi="Times New Roman" w:cs="Times New Roman" w:hint="eastAsia"/>
+        </w:rPr>
+        <w:t>支持切换</w:t>
+      </w:r>
+      <w:r>
+        <w:rPr>
+          <w:rFonts w:ascii="Times New Roman" w:eastAsia="宋体" w:hAnsi="Times New Roman" w:cs="Times New Roman" w:hint="eastAsia"/>
+        </w:rPr>
+        <w:t>Ares/Phobos</w:t>
+      </w:r>
+      <w:r>
+        <w:rPr>
+          <w:rFonts w:ascii="Times New Roman" w:eastAsia="宋体" w:hAnsi="Times New Roman" w:cs="Times New Roman" w:hint="eastAsia"/>
+        </w:rPr>
+        <w:t>风格的包含与继承，详见</w:t>
+      </w:r>
+      <w:r>
+        <w:rPr>
+          <w:rFonts w:ascii="Times New Roman" w:eastAsia="宋体" w:hAnsi="Times New Roman" w:cs="Times New Roman" w:hint="eastAsia"/>
+        </w:rPr>
+        <w:t>IncludeType</w:t>
+      </w:r>
+      <w:r>
+        <w:rPr>
+          <w:rFonts w:ascii="Times New Roman" w:eastAsia="宋体" w:hAnsi="Times New Roman" w:cs="Times New Roman" w:hint="eastAsia"/>
+        </w:rPr>
+        <w:t>、</w:t>
+      </w:r>
+      <w:r>
+        <w:rPr>
+          <w:rFonts w:ascii="Times New Roman" w:eastAsia="宋体" w:hAnsi="Times New Roman" w:cs="Times New Roman" w:hint="eastAsia"/>
+        </w:rPr>
+        <w:t>InheritType</w:t>
+      </w:r>
+    </w:p>
+    <w:p>
+      <w:pPr>
+        <w:pStyle w:val="a9"/>
+        <w:numPr>
+          <w:ilvl w:val="0"/>
+          <w:numId w:val="30"/>
+        </w:numPr>
+        <w:rPr>
+          <w:rFonts w:ascii="Times New Roman" w:eastAsia="宋体" w:hAnsi="Times New Roman" w:cs="Times New Roman"/>
+        </w:rPr>
+      </w:pPr>
+      <w:r>
+        <w:rPr>
+          <w:rFonts w:ascii="Times New Roman" w:eastAsia="宋体" w:hAnsi="Times New Roman" w:cs="Times New Roman"/>
+        </w:rPr>
+        <w:t>C</w:t>
+      </w:r>
+      <w:r>
+        <w:rPr>
+          <w:rFonts w:ascii="Times New Roman" w:eastAsia="宋体" w:hAnsi="Times New Roman" w:cs="Times New Roman" w:hint="eastAsia"/>
+        </w:rPr>
+        <w:t>trl</w:t>
+      </w:r>
+      <w:r>
+        <w:rPr>
+          <w:rFonts w:ascii="Times New Roman" w:eastAsia="宋体" w:hAnsi="Times New Roman" w:cs="Times New Roman" w:hint="eastAsia"/>
+        </w:rPr>
+        <w:t>填充地形会依据</w:t>
+      </w:r>
+      <w:r>
+        <w:rPr>
+          <w:rFonts w:ascii="Times New Roman" w:eastAsia="宋体" w:hAnsi="Times New Roman" w:cs="Times New Roman" w:hint="eastAsia"/>
+        </w:rPr>
+        <w:t>lat</w:t>
+      </w:r>
+      <w:r>
+        <w:rPr>
+          <w:rFonts w:ascii="Times New Roman" w:eastAsia="宋体" w:hAnsi="Times New Roman" w:cs="Times New Roman" w:hint="eastAsia"/>
+        </w:rPr>
+        <w:t>设置自动进行</w:t>
+      </w:r>
+      <w:r>
+        <w:rPr>
+          <w:rFonts w:ascii="Times New Roman" w:eastAsia="宋体" w:hAnsi="Times New Roman" w:cs="Times New Roman" w:hint="eastAsia"/>
+        </w:rPr>
+        <w:t>lat</w:t>
+      </w:r>
+    </w:p>
+    <w:p>
+      <w:pPr>
+        <w:pStyle w:val="a9"/>
+        <w:numPr>
+          <w:ilvl w:val="0"/>
+          <w:numId w:val="30"/>
+        </w:numPr>
+        <w:rPr>
+          <w:rFonts w:ascii="Times New Roman" w:eastAsia="宋体" w:hAnsi="Times New Roman" w:cs="Times New Roman"/>
+        </w:rPr>
+      </w:pPr>
+      <w:r>
+        <w:rPr>
+          <w:rFonts w:ascii="Times New Roman" w:eastAsia="宋体" w:hAnsi="Times New Roman" w:cs="Times New Roman" w:hint="eastAsia"/>
+        </w:rPr>
+        <w:t>修复在部分子窗口中使用</w:t>
+      </w:r>
+      <w:r>
+        <w:rPr>
+          <w:rFonts w:ascii="Times New Roman" w:eastAsia="宋体" w:hAnsi="Times New Roman" w:cs="Times New Roman" w:hint="eastAsia"/>
+        </w:rPr>
+        <w:t>ctrl+c</w:t>
+      </w:r>
+      <w:r>
+        <w:rPr>
+          <w:rFonts w:ascii="Times New Roman" w:eastAsia="宋体" w:hAnsi="Times New Roman" w:cs="Times New Roman" w:hint="eastAsia"/>
+        </w:rPr>
+        <w:t>、</w:t>
+      </w:r>
+      <w:r>
+        <w:rPr>
+          <w:rFonts w:ascii="Times New Roman" w:eastAsia="宋体" w:hAnsi="Times New Roman" w:cs="Times New Roman" w:hint="eastAsia"/>
+        </w:rPr>
+        <w:t>ctrl+v</w:t>
+      </w:r>
+      <w:r>
+        <w:rPr>
+          <w:rFonts w:ascii="Times New Roman" w:eastAsia="宋体" w:hAnsi="Times New Roman" w:cs="Times New Roman" w:hint="eastAsia"/>
+        </w:rPr>
+        <w:t>、</w:t>
+      </w:r>
+      <w:r>
+        <w:rPr>
+          <w:rFonts w:ascii="Times New Roman" w:eastAsia="宋体" w:hAnsi="Times New Roman" w:cs="Times New Roman" w:hint="eastAsia"/>
+        </w:rPr>
+        <w:t>ctrl+z</w:t>
+      </w:r>
+      <w:r>
+        <w:rPr>
+          <w:rFonts w:ascii="Times New Roman" w:eastAsia="宋体" w:hAnsi="Times New Roman" w:cs="Times New Roman" w:hint="eastAsia"/>
+        </w:rPr>
+        <w:t>、</w:t>
+      </w:r>
+      <w:r>
+        <w:rPr>
+          <w:rFonts w:ascii="Times New Roman" w:eastAsia="宋体" w:hAnsi="Times New Roman" w:cs="Times New Roman" w:hint="eastAsia"/>
+        </w:rPr>
+        <w:t>ctrl+y</w:t>
+      </w:r>
+      <w:r>
+        <w:rPr>
+          <w:rFonts w:ascii="Times New Roman" w:eastAsia="宋体" w:hAnsi="Times New Roman" w:cs="Times New Roman" w:hint="eastAsia"/>
+        </w:rPr>
+        <w:t>、</w:t>
+      </w:r>
+      <w:r>
+        <w:rPr>
+          <w:rFonts w:ascii="Times New Roman" w:eastAsia="宋体" w:hAnsi="Times New Roman" w:cs="Times New Roman" w:hint="eastAsia"/>
+        </w:rPr>
+        <w:t>delete</w:t>
+      </w:r>
+      <w:r>
+        <w:rPr>
+          <w:rFonts w:ascii="Times New Roman" w:eastAsia="宋体" w:hAnsi="Times New Roman" w:cs="Times New Roman" w:hint="eastAsia"/>
+        </w:rPr>
+        <w:t>会触发对应的</w:t>
+      </w:r>
+      <w:r>
+        <w:rPr>
+          <w:rFonts w:ascii="Times New Roman" w:eastAsia="宋体" w:hAnsi="Times New Roman" w:cs="Times New Roman" w:hint="eastAsia"/>
+        </w:rPr>
         <w:lastRenderedPageBreak/>
-        <w:t>支持</w:t>
-      </w:r>
-      <w:r>
-        <w:rPr>
-          <w:rFonts w:ascii="Times New Roman" w:eastAsia="宋体" w:hAnsi="Times New Roman" w:cs="Times New Roman" w:hint="eastAsia"/>
-        </w:rPr>
-        <w:t>Phobos B48</w:t>
-      </w:r>
-      <w:r>
-        <w:rPr>
-          <w:rFonts w:ascii="Times New Roman" w:eastAsia="宋体" w:hAnsi="Times New Roman" w:cs="Times New Roman" w:hint="eastAsia"/>
-        </w:rPr>
-        <w:t>新增的触发事件与行为</w:t>
+        <w:t>地图内操作的</w:t>
+      </w:r>
+      <w:r>
+        <w:rPr>
+          <w:rFonts w:ascii="Times New Roman" w:eastAsia="宋体" w:hAnsi="Times New Roman" w:cs="Times New Roman" w:hint="eastAsia"/>
+        </w:rPr>
+        <w:t>bug</w:t>
       </w:r>
     </w:p>
     <w:p>
@@ -7694,1045 +8769,6 @@
         <w:rPr>
           <w:rFonts w:ascii="Times New Roman" w:eastAsia="宋体" w:hAnsi="Times New Roman" w:cs="Times New Roman" w:hint="eastAsia"/>
         </w:rPr>
-        <w:t>修复绘制连接地形在部分情况下无法正确连接和报错的</w:t>
-      </w:r>
-      <w:r>
-        <w:rPr>
-          <w:rFonts w:ascii="Times New Roman" w:eastAsia="宋体" w:hAnsi="Times New Roman" w:cs="Times New Roman" w:hint="eastAsia"/>
-        </w:rPr>
-        <w:t>bug</w:t>
-      </w:r>
-    </w:p>
-    <w:p>
-      <w:pPr>
-        <w:pStyle w:val="a9"/>
-        <w:numPr>
-          <w:ilvl w:val="0"/>
-          <w:numId w:val="30"/>
-        </w:numPr>
-        <w:rPr>
-          <w:rFonts w:ascii="Times New Roman" w:eastAsia="宋体" w:hAnsi="Times New Roman" w:cs="Times New Roman"/>
-        </w:rPr>
-      </w:pPr>
-      <w:r>
-        <w:rPr>
-          <w:rFonts w:ascii="Times New Roman" w:eastAsia="宋体" w:hAnsi="Times New Roman" w:cs="Times New Roman" w:hint="eastAsia"/>
-        </w:rPr>
-        <w:t>修复当</w:t>
-      </w:r>
-      <w:r>
-        <w:rPr>
-          <w:rFonts w:ascii="Times New Roman" w:eastAsia="宋体" w:hAnsi="Times New Roman" w:cs="Times New Roman" w:hint="eastAsia"/>
-        </w:rPr>
-        <w:t>InfantrySubCell.Edit.Place=true</w:t>
-      </w:r>
-      <w:r>
-        <w:rPr>
-          <w:rFonts w:ascii="Times New Roman" w:eastAsia="宋体" w:hAnsi="Times New Roman" w:cs="Times New Roman" w:hint="eastAsia"/>
-        </w:rPr>
-        <w:t>时，</w:t>
-      </w:r>
-      <w:r>
-        <w:rPr>
-          <w:rFonts w:ascii="Times New Roman" w:eastAsia="宋体" w:hAnsi="Times New Roman" w:cs="Times New Roman" w:hint="eastAsia"/>
-        </w:rPr>
-        <w:t>DefaultInfantryProperty</w:t>
-      </w:r>
-      <w:r>
-        <w:rPr>
-          <w:rFonts w:ascii="Times New Roman" w:eastAsia="宋体" w:hAnsi="Times New Roman" w:cs="Times New Roman" w:hint="eastAsia"/>
-        </w:rPr>
-        <w:t>无法生效的</w:t>
-      </w:r>
-      <w:r>
-        <w:rPr>
-          <w:rFonts w:ascii="Times New Roman" w:eastAsia="宋体" w:hAnsi="Times New Roman" w:cs="Times New Roman" w:hint="eastAsia"/>
-        </w:rPr>
-        <w:t>bug</w:t>
-      </w:r>
-    </w:p>
-    <w:p>
-      <w:pPr>
-        <w:pStyle w:val="a9"/>
-        <w:numPr>
-          <w:ilvl w:val="0"/>
-          <w:numId w:val="30"/>
-        </w:numPr>
-        <w:rPr>
-          <w:rFonts w:ascii="Times New Roman" w:eastAsia="宋体" w:hAnsi="Times New Roman" w:cs="Times New Roman"/>
-        </w:rPr>
-      </w:pPr>
-      <w:r>
-        <w:rPr>
-          <w:rFonts w:ascii="Times New Roman" w:eastAsia="宋体" w:hAnsi="Times New Roman" w:cs="Times New Roman" w:hint="eastAsia"/>
-        </w:rPr>
-        <w:t>修复改变地图大小时基地节点、污染可能错位的</w:t>
-      </w:r>
-      <w:r>
-        <w:rPr>
-          <w:rFonts w:ascii="Times New Roman" w:eastAsia="宋体" w:hAnsi="Times New Roman" w:cs="Times New Roman" w:hint="eastAsia"/>
-        </w:rPr>
-        <w:t>bug</w:t>
-      </w:r>
-    </w:p>
-    <w:p>
-      <w:pPr>
-        <w:pStyle w:val="a9"/>
-        <w:numPr>
-          <w:ilvl w:val="0"/>
-          <w:numId w:val="30"/>
-        </w:numPr>
-        <w:rPr>
-          <w:rFonts w:ascii="Times New Roman" w:eastAsia="宋体" w:hAnsi="Times New Roman" w:cs="Times New Roman"/>
-        </w:rPr>
-      </w:pPr>
-      <w:r>
-        <w:rPr>
-          <w:rFonts w:ascii="Times New Roman" w:eastAsia="宋体" w:hAnsi="Times New Roman" w:cs="Times New Roman" w:hint="eastAsia"/>
-        </w:rPr>
-        <w:t>修复在摆放过建筑后改变地图大小时弹框的</w:t>
-      </w:r>
-      <w:r>
-        <w:rPr>
-          <w:rFonts w:ascii="Times New Roman" w:eastAsia="宋体" w:hAnsi="Times New Roman" w:cs="Times New Roman" w:hint="eastAsia"/>
-        </w:rPr>
-        <w:t>bug</w:t>
-      </w:r>
-    </w:p>
-    <w:p>
-      <w:pPr>
-        <w:pStyle w:val="a9"/>
-        <w:numPr>
-          <w:ilvl w:val="0"/>
-          <w:numId w:val="30"/>
-        </w:numPr>
-        <w:rPr>
-          <w:rFonts w:ascii="Times New Roman" w:eastAsia="宋体" w:hAnsi="Times New Roman" w:cs="Times New Roman"/>
-        </w:rPr>
-      </w:pPr>
-      <w:r>
-        <w:rPr>
-          <w:rFonts w:ascii="Times New Roman" w:eastAsia="宋体" w:hAnsi="Times New Roman" w:cs="Times New Roman" w:hint="eastAsia"/>
-        </w:rPr>
-        <w:t>新增</w:t>
-      </w:r>
-      <w:r>
-        <w:rPr>
-          <w:rFonts w:ascii="Times New Roman" w:eastAsia="宋体" w:hAnsi="Times New Roman" w:cs="Times New Roman" w:hint="eastAsia"/>
-        </w:rPr>
-        <w:t>DisplayObjectsOutside</w:t>
-      </w:r>
-      <w:r>
-        <w:rPr>
-          <w:rFonts w:ascii="Times New Roman" w:eastAsia="宋体" w:hAnsi="Times New Roman" w:cs="Times New Roman" w:hint="eastAsia"/>
-        </w:rPr>
-        <w:t>，支持</w:t>
-      </w:r>
-      <w:r>
-        <w:rPr>
-          <w:rFonts w:ascii="Times New Roman" w:eastAsia="宋体" w:hAnsi="Times New Roman" w:cs="Times New Roman" w:hint="eastAsia"/>
-        </w:rPr>
-        <w:t>显示地图边界外的游戏对象</w:t>
-      </w:r>
-    </w:p>
-    <w:p>
-      <w:pPr>
-        <w:pStyle w:val="a9"/>
-        <w:numPr>
-          <w:ilvl w:val="0"/>
-          <w:numId w:val="30"/>
-        </w:numPr>
-        <w:rPr>
-          <w:rFonts w:ascii="Times New Roman" w:eastAsia="宋体" w:hAnsi="Times New Roman" w:cs="Times New Roman"/>
-        </w:rPr>
-      </w:pPr>
-      <w:r>
-        <w:rPr>
-          <w:rFonts w:ascii="Times New Roman" w:eastAsia="宋体" w:hAnsi="Times New Roman" w:cs="Times New Roman" w:hint="eastAsia"/>
-        </w:rPr>
-        <w:t>修复建筑部分位于地图外时，建筑本体可能不能显示的</w:t>
-      </w:r>
-      <w:r>
-        <w:rPr>
-          <w:rFonts w:ascii="Times New Roman" w:eastAsia="宋体" w:hAnsi="Times New Roman" w:cs="Times New Roman" w:hint="eastAsia"/>
-        </w:rPr>
-        <w:t>bug</w:t>
-      </w:r>
-    </w:p>
-    <w:p>
-      <w:pPr>
-        <w:pStyle w:val="a9"/>
-        <w:numPr>
-          <w:ilvl w:val="0"/>
-          <w:numId w:val="30"/>
-        </w:numPr>
-        <w:rPr>
-          <w:rFonts w:ascii="Times New Roman" w:eastAsia="宋体" w:hAnsi="Times New Roman" w:cs="Times New Roman"/>
-        </w:rPr>
-      </w:pPr>
-      <w:r>
-        <w:rPr>
-          <w:rFonts w:ascii="Times New Roman" w:eastAsia="宋体" w:hAnsi="Times New Roman" w:cs="Times New Roman" w:hint="eastAsia"/>
-        </w:rPr>
-        <w:t>修复删除对象、格式刷使用大笔刷时，在地图边缘可能崩溃的</w:t>
-      </w:r>
-      <w:r>
-        <w:rPr>
-          <w:rFonts w:ascii="Times New Roman" w:eastAsia="宋体" w:hAnsi="Times New Roman" w:cs="Times New Roman" w:hint="eastAsia"/>
-        </w:rPr>
-        <w:t>bug</w:t>
-      </w:r>
-    </w:p>
-    <w:p>
-      <w:pPr>
-        <w:pStyle w:val="a9"/>
-        <w:numPr>
-          <w:ilvl w:val="0"/>
-          <w:numId w:val="30"/>
-        </w:numPr>
-        <w:rPr>
-          <w:rFonts w:ascii="Times New Roman" w:eastAsia="宋体" w:hAnsi="Times New Roman" w:cs="Times New Roman"/>
-        </w:rPr>
-      </w:pPr>
-      <w:r>
-        <w:rPr>
-          <w:rFonts w:ascii="Times New Roman" w:eastAsia="宋体" w:hAnsi="Times New Roman" w:cs="Times New Roman" w:hint="eastAsia"/>
-        </w:rPr>
-        <w:t>修复部分编辑器下拉菜单窗口无法输入超过菜单宽度的文字的</w:t>
-      </w:r>
-      <w:r>
-        <w:rPr>
-          <w:rFonts w:ascii="Times New Roman" w:eastAsia="宋体" w:hAnsi="Times New Roman" w:cs="Times New Roman" w:hint="eastAsia"/>
-        </w:rPr>
-        <w:t>bug</w:t>
-      </w:r>
-    </w:p>
-    <w:p>
-      <w:pPr>
-        <w:pStyle w:val="a9"/>
-        <w:numPr>
-          <w:ilvl w:val="0"/>
-          <w:numId w:val="30"/>
-        </w:numPr>
-        <w:rPr>
-          <w:rFonts w:ascii="Times New Roman" w:eastAsia="宋体" w:hAnsi="Times New Roman" w:cs="Times New Roman"/>
-        </w:rPr>
-      </w:pPr>
-      <w:r>
-        <w:rPr>
-          <w:rFonts w:ascii="Times New Roman" w:eastAsia="宋体" w:hAnsi="Times New Roman" w:cs="Times New Roman" w:hint="eastAsia"/>
-        </w:rPr>
-        <w:t>支持按</w:t>
-      </w:r>
-      <w:r>
-        <w:rPr>
-          <w:rFonts w:ascii="Times New Roman" w:eastAsia="宋体" w:hAnsi="Times New Roman" w:cs="Times New Roman" w:hint="eastAsia"/>
-        </w:rPr>
-        <w:t>F5</w:t>
-      </w:r>
-      <w:r>
-        <w:rPr>
-          <w:rFonts w:ascii="Times New Roman" w:eastAsia="宋体" w:hAnsi="Times New Roman" w:cs="Times New Roman" w:hint="eastAsia"/>
-        </w:rPr>
-        <w:t>刷新各种编辑器，在编辑器内复制粘贴文本不会触发地图的复制粘贴</w:t>
-      </w:r>
-    </w:p>
-    <w:p>
-      <w:pPr>
-        <w:pStyle w:val="a9"/>
-        <w:numPr>
-          <w:ilvl w:val="0"/>
-          <w:numId w:val="30"/>
-        </w:numPr>
-        <w:rPr>
-          <w:rFonts w:ascii="Times New Roman" w:eastAsia="宋体" w:hAnsi="Times New Roman" w:cs="Times New Roman"/>
-        </w:rPr>
-      </w:pPr>
-      <w:r>
-        <w:rPr>
-          <w:rFonts w:ascii="Times New Roman" w:eastAsia="宋体" w:hAnsi="Times New Roman" w:cs="Times New Roman" w:hint="eastAsia"/>
-        </w:rPr>
-        <w:t>修复</w:t>
-      </w:r>
-      <w:r>
-        <w:rPr>
-          <w:rFonts w:ascii="Times New Roman" w:eastAsia="宋体" w:hAnsi="Times New Roman" w:cs="Times New Roman" w:hint="eastAsia"/>
-        </w:rPr>
-        <w:t>ini</w:t>
-      </w:r>
-      <w:r>
-        <w:rPr>
-          <w:rFonts w:ascii="Times New Roman" w:eastAsia="宋体" w:hAnsi="Times New Roman" w:cs="Times New Roman" w:hint="eastAsia"/>
-        </w:rPr>
-        <w:t>文件中存在不成对的“</w:t>
-      </w:r>
-      <w:r>
-        <w:rPr>
-          <w:rFonts w:ascii="Times New Roman" w:eastAsia="宋体" w:hAnsi="Times New Roman" w:cs="Times New Roman" w:hint="eastAsia"/>
-        </w:rPr>
-        <w:t>[</w:t>
-      </w:r>
-      <w:r>
-        <w:rPr>
-          <w:rFonts w:ascii="Times New Roman" w:eastAsia="宋体" w:hAnsi="Times New Roman" w:cs="Times New Roman" w:hint="eastAsia"/>
-        </w:rPr>
-        <w:t>”时会崩溃的</w:t>
-      </w:r>
-      <w:r>
-        <w:rPr>
-          <w:rFonts w:ascii="Times New Roman" w:eastAsia="宋体" w:hAnsi="Times New Roman" w:cs="Times New Roman" w:hint="eastAsia"/>
-        </w:rPr>
-        <w:t>bug</w:t>
-      </w:r>
-      <w:r>
-        <w:rPr>
-          <w:rFonts w:ascii="Times New Roman" w:eastAsia="宋体" w:hAnsi="Times New Roman" w:cs="Times New Roman" w:hint="eastAsia"/>
-        </w:rPr>
-        <w:t>（地图中的“</w:t>
-      </w:r>
-      <w:r>
-        <w:rPr>
-          <w:rFonts w:ascii="Times New Roman" w:eastAsia="宋体" w:hAnsi="Times New Roman" w:cs="Times New Roman" w:hint="eastAsia"/>
-        </w:rPr>
-        <w:t>[</w:t>
-      </w:r>
-      <w:r>
-        <w:rPr>
-          <w:rFonts w:ascii="Times New Roman" w:eastAsia="宋体" w:hAnsi="Times New Roman" w:cs="Times New Roman" w:hint="eastAsia"/>
-        </w:rPr>
-        <w:t>”仍然会崩溃）</w:t>
-      </w:r>
-    </w:p>
-    <w:p>
-      <w:pPr>
-        <w:pStyle w:val="a9"/>
-        <w:numPr>
-          <w:ilvl w:val="0"/>
-          <w:numId w:val="30"/>
-        </w:numPr>
-        <w:rPr>
-          <w:rFonts w:ascii="Times New Roman" w:eastAsia="宋体" w:hAnsi="Times New Roman" w:cs="Times New Roman"/>
-        </w:rPr>
-      </w:pPr>
-      <w:r>
-        <w:rPr>
-          <w:rFonts w:ascii="Times New Roman" w:eastAsia="宋体" w:hAnsi="Times New Roman" w:cs="Times New Roman" w:hint="eastAsia"/>
-        </w:rPr>
-        <w:t>支持加载加密资源包，使用方法详见</w:t>
-      </w:r>
-      <w:r>
-        <w:rPr>
-          <w:rFonts w:ascii="Times New Roman" w:eastAsia="宋体" w:hAnsi="Times New Roman" w:cs="Times New Roman" w:hint="eastAsia"/>
-        </w:rPr>
-        <w:t>[</w:t>
-      </w:r>
-      <w:r>
-        <w:rPr>
-          <w:rFonts w:ascii="Times New Roman" w:eastAsia="宋体" w:hAnsi="Times New Roman" w:cs="Times New Roman" w:hint="eastAsia"/>
-        </w:rPr>
-        <w:t>ExtraPackages</w:t>
-      </w:r>
-      <w:r>
-        <w:rPr>
-          <w:rFonts w:ascii="Times New Roman" w:eastAsia="宋体" w:hAnsi="Times New Roman" w:cs="Times New Roman" w:hint="eastAsia"/>
-        </w:rPr>
-        <w:t>]</w:t>
-      </w:r>
-    </w:p>
-    <w:p>
-      <w:pPr>
-        <w:pStyle w:val="a9"/>
-        <w:numPr>
-          <w:ilvl w:val="0"/>
-          <w:numId w:val="30"/>
-        </w:numPr>
-        <w:rPr>
-          <w:rFonts w:ascii="Times New Roman" w:eastAsia="宋体" w:hAnsi="Times New Roman" w:cs="Times New Roman"/>
-        </w:rPr>
-      </w:pPr>
-      <w:r>
-        <w:rPr>
-          <w:rFonts w:ascii="Times New Roman" w:eastAsia="宋体" w:hAnsi="Times New Roman" w:cs="Times New Roman" w:hint="eastAsia"/>
-        </w:rPr>
-        <w:t>新增选项</w:t>
-      </w:r>
-      <w:r>
-        <w:rPr>
-          <w:rFonts w:ascii="Times New Roman" w:eastAsia="宋体" w:hAnsi="Times New Roman" w:cs="Times New Roman" w:hint="eastAsia"/>
-        </w:rPr>
-        <w:t>DisableDirectoryCheck</w:t>
-      </w:r>
-      <w:r>
-        <w:rPr>
-          <w:rFonts w:ascii="Times New Roman" w:eastAsia="宋体" w:hAnsi="Times New Roman" w:cs="Times New Roman" w:hint="eastAsia"/>
-        </w:rPr>
-        <w:t>，支持无</w:t>
-      </w:r>
-      <w:r>
-        <w:rPr>
-          <w:rFonts w:ascii="Times New Roman" w:eastAsia="宋体" w:hAnsi="Times New Roman" w:cs="Times New Roman" w:hint="eastAsia"/>
-        </w:rPr>
-        <w:t>mix</w:t>
-      </w:r>
-      <w:r>
-        <w:rPr>
-          <w:rFonts w:ascii="Times New Roman" w:eastAsia="宋体" w:hAnsi="Times New Roman" w:cs="Times New Roman" w:hint="eastAsia"/>
-        </w:rPr>
-        <w:t>启动（素材文件可全部位于根目录</w:t>
-      </w:r>
-      <w:r>
-        <w:rPr>
-          <w:rFonts w:ascii="Times New Roman" w:eastAsia="宋体" w:hAnsi="Times New Roman" w:cs="Times New Roman" w:hint="eastAsia"/>
-        </w:rPr>
-        <w:t>/</w:t>
-      </w:r>
-      <w:r>
-        <w:rPr>
-          <w:rFonts w:ascii="Times New Roman" w:eastAsia="宋体" w:hAnsi="Times New Roman" w:cs="Times New Roman" w:hint="eastAsia"/>
-        </w:rPr>
-        <w:t>加密资源包中）</w:t>
-      </w:r>
-    </w:p>
-    <w:p>
-      <w:pPr>
-        <w:pStyle w:val="a9"/>
-        <w:numPr>
-          <w:ilvl w:val="0"/>
-          <w:numId w:val="30"/>
-        </w:numPr>
-        <w:rPr>
-          <w:rFonts w:ascii="Times New Roman" w:eastAsia="宋体" w:hAnsi="Times New Roman" w:cs="Times New Roman"/>
-        </w:rPr>
-      </w:pPr>
-      <w:r>
-        <w:rPr>
-          <w:rFonts w:ascii="Times New Roman" w:eastAsia="宋体" w:hAnsi="Times New Roman" w:cs="Times New Roman" w:hint="eastAsia"/>
-        </w:rPr>
-        <w:t>新增</w:t>
-      </w:r>
-      <w:r>
-        <w:rPr>
-          <w:rFonts w:ascii="Times New Roman" w:eastAsia="宋体" w:hAnsi="Times New Roman" w:cs="Times New Roman" w:hint="eastAsia"/>
-        </w:rPr>
-        <w:t>ShowMapBoundInMiniMap</w:t>
-      </w:r>
-      <w:r>
-        <w:rPr>
-          <w:rFonts w:ascii="Times New Roman" w:eastAsia="宋体" w:hAnsi="Times New Roman" w:cs="Times New Roman" w:hint="eastAsia"/>
-        </w:rPr>
-        <w:t>，可以在小地图中显示可视地图边界，新增获取地图边界的</w:t>
-      </w:r>
-      <w:r>
-        <w:rPr>
-          <w:rFonts w:ascii="Times New Roman" w:eastAsia="宋体" w:hAnsi="Times New Roman" w:cs="Times New Roman" w:hint="eastAsia"/>
-        </w:rPr>
-        <w:t>lua</w:t>
-      </w:r>
-      <w:r>
-        <w:rPr>
-          <w:rFonts w:ascii="Times New Roman" w:eastAsia="宋体" w:hAnsi="Times New Roman" w:cs="Times New Roman" w:hint="eastAsia"/>
-        </w:rPr>
-        <w:t>脚本</w:t>
-      </w:r>
-    </w:p>
-    <w:p>
-      <w:pPr>
-        <w:pStyle w:val="a9"/>
-        <w:numPr>
-          <w:ilvl w:val="0"/>
-          <w:numId w:val="30"/>
-        </w:numPr>
-        <w:rPr>
-          <w:rFonts w:ascii="Times New Roman" w:eastAsia="宋体" w:hAnsi="Times New Roman" w:cs="Times New Roman"/>
-        </w:rPr>
-      </w:pPr>
-      <w:r>
-        <w:rPr>
-          <w:rFonts w:ascii="Times New Roman" w:eastAsia="宋体" w:hAnsi="Times New Roman" w:cs="Times New Roman" w:hint="eastAsia"/>
-        </w:rPr>
-        <w:t>修复开启</w:t>
-      </w:r>
-      <w:r>
-        <w:rPr>
-          <w:rFonts w:ascii="Times New Roman" w:eastAsia="宋体" w:hAnsi="Times New Roman" w:cs="Times New Roman" w:hint="eastAsia"/>
-        </w:rPr>
-        <w:t>StrictExceptionFilter</w:t>
-      </w:r>
-      <w:r>
-        <w:rPr>
-          <w:rFonts w:ascii="Times New Roman" w:eastAsia="宋体" w:hAnsi="Times New Roman" w:cs="Times New Roman" w:hint="eastAsia"/>
-        </w:rPr>
-        <w:t>时，打开在线网站会报错的</w:t>
-      </w:r>
-      <w:r>
-        <w:rPr>
-          <w:rFonts w:ascii="Times New Roman" w:eastAsia="宋体" w:hAnsi="Times New Roman" w:cs="Times New Roman" w:hint="eastAsia"/>
-        </w:rPr>
-        <w:t>bug</w:t>
-      </w:r>
-    </w:p>
-    <w:p>
-      <w:pPr>
-        <w:pStyle w:val="a9"/>
-        <w:numPr>
-          <w:ilvl w:val="0"/>
-          <w:numId w:val="30"/>
-        </w:numPr>
-        <w:rPr>
-          <w:rFonts w:ascii="Times New Roman" w:eastAsia="宋体" w:hAnsi="Times New Roman" w:cs="Times New Roman"/>
-        </w:rPr>
-      </w:pPr>
-      <w:r>
-        <w:rPr>
-          <w:rFonts w:ascii="Times New Roman" w:eastAsia="宋体" w:hAnsi="Times New Roman" w:cs="Times New Roman" w:hint="eastAsia"/>
-        </w:rPr>
-        <w:t>新增偏好设置窗口，可以动态修改大部分</w:t>
-      </w:r>
-      <w:r>
-        <w:rPr>
-          <w:rFonts w:ascii="Times New Roman" w:eastAsia="宋体" w:hAnsi="Times New Roman" w:cs="Times New Roman" w:hint="eastAsia"/>
-        </w:rPr>
-        <w:t>原位于</w:t>
-      </w:r>
-      <w:r>
-        <w:rPr>
-          <w:rFonts w:ascii="Times New Roman" w:eastAsia="宋体" w:hAnsi="Times New Roman" w:cs="Times New Roman" w:hint="eastAsia"/>
-        </w:rPr>
-        <w:t>FAData</w:t>
-      </w:r>
-      <w:r>
-        <w:rPr>
-          <w:rFonts w:ascii="Times New Roman" w:eastAsia="宋体" w:hAnsi="Times New Roman" w:cs="Times New Roman" w:hint="eastAsia"/>
-        </w:rPr>
-        <w:t>中的</w:t>
-      </w:r>
-      <w:r>
-        <w:rPr>
-          <w:rFonts w:ascii="Times New Roman" w:eastAsia="宋体" w:hAnsi="Times New Roman" w:cs="Times New Roman" w:hint="eastAsia"/>
-        </w:rPr>
-        <w:t>偏好选项</w:t>
-      </w:r>
-    </w:p>
-    <w:p>
-      <w:pPr>
-        <w:pStyle w:val="a9"/>
-        <w:numPr>
-          <w:ilvl w:val="0"/>
-          <w:numId w:val="30"/>
-        </w:numPr>
-        <w:rPr>
-          <w:rFonts w:ascii="Times New Roman" w:eastAsia="宋体" w:hAnsi="Times New Roman" w:cs="Times New Roman"/>
-        </w:rPr>
-      </w:pPr>
-      <w:r>
-        <w:rPr>
-          <w:rFonts w:ascii="Times New Roman" w:eastAsia="宋体" w:hAnsi="Times New Roman" w:cs="Times New Roman" w:hint="eastAsia"/>
-        </w:rPr>
-        <w:t>修复加载</w:t>
-      </w:r>
-      <w:r>
-        <w:rPr>
-          <w:rFonts w:ascii="Times New Roman" w:eastAsia="宋体" w:hAnsi="Times New Roman" w:cs="Times New Roman" w:hint="eastAsia"/>
-        </w:rPr>
-        <w:t>CSF</w:t>
-      </w:r>
-      <w:r>
-        <w:rPr>
-          <w:rFonts w:ascii="Times New Roman" w:eastAsia="宋体" w:hAnsi="Times New Roman" w:cs="Times New Roman" w:hint="eastAsia"/>
-        </w:rPr>
-        <w:t>时极小概率报错的</w:t>
-      </w:r>
-      <w:r>
-        <w:rPr>
-          <w:rFonts w:ascii="Times New Roman" w:eastAsia="宋体" w:hAnsi="Times New Roman" w:cs="Times New Roman" w:hint="eastAsia"/>
-        </w:rPr>
-        <w:t>bug</w:t>
-      </w:r>
-    </w:p>
-    <w:p>
-      <w:pPr>
-        <w:pStyle w:val="a9"/>
-        <w:numPr>
-          <w:ilvl w:val="0"/>
-          <w:numId w:val="30"/>
-        </w:numPr>
-        <w:rPr>
-          <w:rFonts w:ascii="Times New Roman" w:eastAsia="宋体" w:hAnsi="Times New Roman" w:cs="Times New Roman"/>
-        </w:rPr>
-      </w:pPr>
-      <w:r>
-        <w:rPr>
-          <w:rFonts w:ascii="Times New Roman" w:eastAsia="宋体" w:hAnsi="Times New Roman" w:cs="Times New Roman" w:hint="eastAsia"/>
-        </w:rPr>
-        <w:t>支持按“</w:t>
-      </w:r>
-      <w:r>
-        <w:rPr>
-          <w:rFonts w:ascii="Times New Roman" w:eastAsia="宋体" w:hAnsi="Times New Roman" w:cs="Times New Roman" w:hint="eastAsia"/>
-        </w:rPr>
-        <w:t>[</w:t>
-      </w:r>
-      <w:r>
-        <w:rPr>
-          <w:rFonts w:ascii="Times New Roman" w:eastAsia="宋体" w:hAnsi="Times New Roman" w:cs="Times New Roman" w:hint="eastAsia"/>
-        </w:rPr>
-        <w:t>”和“</w:t>
-      </w:r>
-      <w:r>
-        <w:rPr>
-          <w:rFonts w:ascii="Times New Roman" w:eastAsia="宋体" w:hAnsi="Times New Roman" w:cs="Times New Roman" w:hint="eastAsia"/>
-        </w:rPr>
-        <w:t>]</w:t>
-      </w:r>
-      <w:r>
-        <w:rPr>
-          <w:rFonts w:ascii="Times New Roman" w:eastAsia="宋体" w:hAnsi="Times New Roman" w:cs="Times New Roman" w:hint="eastAsia"/>
-        </w:rPr>
-        <w:t>”调节笔刷大小</w:t>
-      </w:r>
-    </w:p>
-    <w:p>
-      <w:pPr>
-        <w:pStyle w:val="a9"/>
-        <w:numPr>
-          <w:ilvl w:val="0"/>
-          <w:numId w:val="30"/>
-        </w:numPr>
-        <w:rPr>
-          <w:rFonts w:ascii="Times New Roman" w:eastAsia="宋体" w:hAnsi="Times New Roman" w:cs="Times New Roman"/>
-        </w:rPr>
-      </w:pPr>
-      <w:r>
-        <w:rPr>
-          <w:rFonts w:ascii="Times New Roman" w:eastAsia="宋体" w:hAnsi="Times New Roman" w:cs="Times New Roman" w:hint="eastAsia"/>
-        </w:rPr>
-        <w:t>修复单位不存在精英武器时，属性查看无法显示精英单位射程的</w:t>
-      </w:r>
-      <w:r>
-        <w:rPr>
-          <w:rFonts w:ascii="Times New Roman" w:eastAsia="宋体" w:hAnsi="Times New Roman" w:cs="Times New Roman" w:hint="eastAsia"/>
-        </w:rPr>
-        <w:t>bug</w:t>
-      </w:r>
-    </w:p>
-    <w:p>
-      <w:pPr>
-        <w:pStyle w:val="a9"/>
-        <w:numPr>
-          <w:ilvl w:val="0"/>
-          <w:numId w:val="30"/>
-        </w:numPr>
-        <w:rPr>
-          <w:rFonts w:ascii="Times New Roman" w:eastAsia="宋体" w:hAnsi="Times New Roman" w:cs="Times New Roman"/>
-        </w:rPr>
-      </w:pPr>
-      <w:r>
-        <w:rPr>
-          <w:rFonts w:ascii="Times New Roman" w:eastAsia="宋体" w:hAnsi="Times New Roman" w:cs="Times New Roman" w:hint="eastAsia"/>
-        </w:rPr>
-        <w:t>开启</w:t>
-      </w:r>
-      <w:r>
-        <w:rPr>
-          <w:rFonts w:ascii="Times New Roman" w:eastAsia="宋体" w:hAnsi="Times New Roman" w:cs="Times New Roman" w:hint="eastAsia"/>
-        </w:rPr>
-        <w:t>PlayerAtXForTechnos</w:t>
-      </w:r>
-      <w:r>
-        <w:rPr>
-          <w:rFonts w:ascii="Times New Roman" w:eastAsia="宋体" w:hAnsi="Times New Roman" w:cs="Times New Roman" w:hint="eastAsia"/>
-        </w:rPr>
-        <w:t>时，更改对象所属下也会显示游戏者位置</w:t>
-      </w:r>
-    </w:p>
-    <w:p>
-      <w:pPr>
-        <w:pStyle w:val="a9"/>
-        <w:numPr>
-          <w:ilvl w:val="0"/>
-          <w:numId w:val="30"/>
-        </w:numPr>
-        <w:rPr>
-          <w:rFonts w:ascii="Times New Roman" w:eastAsia="宋体" w:hAnsi="Times New Roman" w:cs="Times New Roman"/>
-        </w:rPr>
-      </w:pPr>
-      <w:r>
-        <w:rPr>
-          <w:rFonts w:ascii="Times New Roman" w:eastAsia="宋体" w:hAnsi="Times New Roman" w:cs="Times New Roman" w:hint="eastAsia"/>
-        </w:rPr>
-        <w:t>更改所属方支持笔刷操作</w:t>
-      </w:r>
-    </w:p>
-    <w:p>
-      <w:pPr>
-        <w:pStyle w:val="a9"/>
-        <w:numPr>
-          <w:ilvl w:val="0"/>
-          <w:numId w:val="30"/>
-        </w:numPr>
-        <w:rPr>
-          <w:rFonts w:ascii="Times New Roman" w:eastAsia="宋体" w:hAnsi="Times New Roman" w:cs="Times New Roman"/>
-        </w:rPr>
-      </w:pPr>
-      <w:r>
-        <w:rPr>
-          <w:rFonts w:ascii="Times New Roman" w:eastAsia="宋体" w:hAnsi="Times New Roman" w:cs="Times New Roman" w:hint="eastAsia"/>
-        </w:rPr>
-        <w:t>摆放地形、覆盖图、游戏对象时，按住</w:t>
-      </w:r>
-      <w:r>
-        <w:rPr>
-          <w:rFonts w:ascii="Times New Roman" w:eastAsia="宋体" w:hAnsi="Times New Roman" w:cs="Times New Roman" w:hint="eastAsia"/>
-        </w:rPr>
-        <w:t>Alt</w:t>
-      </w:r>
-      <w:r>
-        <w:rPr>
-          <w:rFonts w:ascii="Times New Roman" w:eastAsia="宋体" w:hAnsi="Times New Roman" w:cs="Times New Roman" w:hint="eastAsia"/>
-        </w:rPr>
-        <w:t>键可以开启直线模式，在两次鼠标点击的线段上摆放</w:t>
-      </w:r>
-    </w:p>
-    <w:p>
-      <w:pPr>
-        <w:pStyle w:val="a9"/>
-        <w:numPr>
-          <w:ilvl w:val="0"/>
-          <w:numId w:val="30"/>
-        </w:numPr>
-        <w:rPr>
-          <w:rFonts w:ascii="Times New Roman" w:eastAsia="宋体" w:hAnsi="Times New Roman" w:cs="Times New Roman"/>
-        </w:rPr>
-      </w:pPr>
-      <w:r>
-        <w:rPr>
-          <w:rFonts w:ascii="Times New Roman" w:eastAsia="宋体" w:hAnsi="Times New Roman" w:cs="Times New Roman" w:hint="eastAsia"/>
-        </w:rPr>
-        <w:t>新增拾色器功能，当鼠标为空且按住</w:t>
-      </w:r>
-      <w:r>
-        <w:rPr>
-          <w:rFonts w:ascii="Times New Roman" w:eastAsia="宋体" w:hAnsi="Times New Roman" w:cs="Times New Roman" w:hint="eastAsia"/>
-        </w:rPr>
-        <w:t>alt</w:t>
-      </w:r>
-      <w:r>
-        <w:rPr>
-          <w:rFonts w:ascii="Times New Roman" w:eastAsia="宋体" w:hAnsi="Times New Roman" w:cs="Times New Roman" w:hint="eastAsia"/>
-        </w:rPr>
-        <w:t>键点击单元格时，会拾取单元格的地形块；若同时按住</w:t>
-      </w:r>
-      <w:r>
-        <w:rPr>
-          <w:rFonts w:ascii="Times New Roman" w:eastAsia="宋体" w:hAnsi="Times New Roman" w:cs="Times New Roman" w:hint="eastAsia"/>
-        </w:rPr>
-        <w:t>ctrl</w:t>
-      </w:r>
-      <w:r>
-        <w:rPr>
-          <w:rFonts w:ascii="Times New Roman" w:eastAsia="宋体" w:hAnsi="Times New Roman" w:cs="Times New Roman" w:hint="eastAsia"/>
-        </w:rPr>
-        <w:t>，还会跳转至对应的地形菜单</w:t>
-      </w:r>
-    </w:p>
-    <w:p>
-      <w:pPr>
-        <w:pStyle w:val="a9"/>
-        <w:numPr>
-          <w:ilvl w:val="0"/>
-          <w:numId w:val="30"/>
-        </w:numPr>
-        <w:rPr>
-          <w:rFonts w:ascii="Times New Roman" w:eastAsia="宋体" w:hAnsi="Times New Roman" w:cs="Times New Roman"/>
-        </w:rPr>
-      </w:pPr>
-      <w:r>
-        <w:rPr>
-          <w:rFonts w:ascii="Times New Roman" w:eastAsia="宋体" w:hAnsi="Times New Roman" w:cs="Times New Roman" w:hint="eastAsia"/>
-        </w:rPr>
-        <w:t>全局搜索的“地图”选项支持搜索单位的关联标签</w:t>
-      </w:r>
-    </w:p>
-    <w:p>
-      <w:pPr>
-        <w:pStyle w:val="a9"/>
-        <w:numPr>
-          <w:ilvl w:val="0"/>
-          <w:numId w:val="30"/>
-        </w:numPr>
-        <w:rPr>
-          <w:rFonts w:ascii="Times New Roman" w:eastAsia="宋体" w:hAnsi="Times New Roman" w:cs="Times New Roman"/>
-        </w:rPr>
-      </w:pPr>
-      <w:r>
-        <w:rPr>
-          <w:rFonts w:ascii="Times New Roman" w:eastAsia="宋体" w:hAnsi="Times New Roman" w:cs="Times New Roman" w:hint="eastAsia"/>
-        </w:rPr>
-        <w:t>修复部分共用建筑主体的建筑图标相同的</w:t>
-      </w:r>
-      <w:r>
-        <w:rPr>
-          <w:rFonts w:ascii="Times New Roman" w:eastAsia="宋体" w:hAnsi="Times New Roman" w:cs="Times New Roman" w:hint="eastAsia"/>
-        </w:rPr>
-        <w:t>bug</w:t>
-      </w:r>
-    </w:p>
-    <w:p>
-      <w:pPr>
-        <w:pStyle w:val="a9"/>
-        <w:numPr>
-          <w:ilvl w:val="0"/>
-          <w:numId w:val="30"/>
-        </w:numPr>
-        <w:rPr>
-          <w:rFonts w:ascii="Times New Roman" w:eastAsia="宋体" w:hAnsi="Times New Roman" w:cs="Times New Roman"/>
-        </w:rPr>
-      </w:pPr>
-      <w:r>
-        <w:rPr>
-          <w:rFonts w:ascii="Times New Roman" w:eastAsia="宋体" w:hAnsi="Times New Roman" w:cs="Times New Roman" w:hint="eastAsia"/>
-        </w:rPr>
-        <w:t>新增</w:t>
-      </w:r>
-      <w:r>
-        <w:rPr>
-          <w:rFonts w:ascii="Times New Roman" w:eastAsia="宋体" w:hAnsi="Times New Roman" w:cs="Times New Roman" w:hint="eastAsia"/>
-        </w:rPr>
-        <w:t>SortByLabelName.Team</w:t>
-      </w:r>
-      <w:r>
-        <w:rPr>
-          <w:rFonts w:ascii="Times New Roman" w:eastAsia="宋体" w:hAnsi="Times New Roman" w:cs="Times New Roman" w:hint="eastAsia"/>
-        </w:rPr>
-        <w:t>等</w:t>
-      </w:r>
-      <w:r>
-        <w:rPr>
-          <w:rFonts w:ascii="Times New Roman" w:eastAsia="宋体" w:hAnsi="Times New Roman" w:cs="Times New Roman" w:hint="eastAsia"/>
-        </w:rPr>
-        <w:t>设置</w:t>
-      </w:r>
-    </w:p>
-    <w:p>
-      <w:pPr>
-        <w:pStyle w:val="a9"/>
-        <w:numPr>
-          <w:ilvl w:val="0"/>
-          <w:numId w:val="30"/>
-        </w:numPr>
-        <w:rPr>
-          <w:rFonts w:ascii="Times New Roman" w:eastAsia="宋体" w:hAnsi="Times New Roman" w:cs="Times New Roman"/>
-        </w:rPr>
-      </w:pPr>
-      <w:r>
-        <w:rPr>
-          <w:rFonts w:ascii="Times New Roman" w:eastAsia="宋体" w:hAnsi="Times New Roman" w:cs="Times New Roman" w:hint="eastAsia"/>
-        </w:rPr>
-        <w:t>支持读取继承小节，详见</w:t>
-      </w:r>
-      <w:r>
-        <w:rPr>
-          <w:rFonts w:ascii="Times New Roman" w:eastAsia="宋体" w:hAnsi="Times New Roman" w:cs="Times New Roman" w:hint="eastAsia"/>
-        </w:rPr>
-        <w:t>AllowInherits</w:t>
-      </w:r>
-    </w:p>
-    <w:p>
-      <w:pPr>
-        <w:pStyle w:val="a9"/>
-        <w:numPr>
-          <w:ilvl w:val="0"/>
-          <w:numId w:val="30"/>
-        </w:numPr>
-        <w:rPr>
-          <w:rFonts w:ascii="Times New Roman" w:eastAsia="宋体" w:hAnsi="Times New Roman" w:cs="Times New Roman"/>
-        </w:rPr>
-      </w:pPr>
-      <w:r>
-        <w:rPr>
-          <w:rFonts w:ascii="Times New Roman" w:eastAsia="宋体" w:hAnsi="Times New Roman" w:cs="Times New Roman" w:hint="eastAsia"/>
-        </w:rPr>
-        <w:t>支持切换</w:t>
-      </w:r>
-      <w:r>
-        <w:rPr>
-          <w:rFonts w:ascii="Times New Roman" w:eastAsia="宋体" w:hAnsi="Times New Roman" w:cs="Times New Roman" w:hint="eastAsia"/>
-        </w:rPr>
-        <w:t>Ares/Phobos</w:t>
-      </w:r>
-      <w:r>
-        <w:rPr>
-          <w:rFonts w:ascii="Times New Roman" w:eastAsia="宋体" w:hAnsi="Times New Roman" w:cs="Times New Roman" w:hint="eastAsia"/>
-        </w:rPr>
-        <w:t>风格的包含与继承，详见</w:t>
-      </w:r>
-      <w:r>
-        <w:rPr>
-          <w:rFonts w:ascii="Times New Roman" w:eastAsia="宋体" w:hAnsi="Times New Roman" w:cs="Times New Roman" w:hint="eastAsia"/>
-        </w:rPr>
-        <w:t>IncludeType</w:t>
-      </w:r>
-      <w:r>
-        <w:rPr>
-          <w:rFonts w:ascii="Times New Roman" w:eastAsia="宋体" w:hAnsi="Times New Roman" w:cs="Times New Roman" w:hint="eastAsia"/>
-        </w:rPr>
-        <w:t>、</w:t>
-      </w:r>
-      <w:r>
-        <w:rPr>
-          <w:rFonts w:ascii="Times New Roman" w:eastAsia="宋体" w:hAnsi="Times New Roman" w:cs="Times New Roman" w:hint="eastAsia"/>
-        </w:rPr>
-        <w:t>InheritType</w:t>
-      </w:r>
-    </w:p>
-    <w:p>
-      <w:pPr>
-        <w:pStyle w:val="a9"/>
-        <w:numPr>
-          <w:ilvl w:val="0"/>
-          <w:numId w:val="30"/>
-        </w:numPr>
-        <w:rPr>
-          <w:rFonts w:ascii="Times New Roman" w:eastAsia="宋体" w:hAnsi="Times New Roman" w:cs="Times New Roman"/>
-        </w:rPr>
-      </w:pPr>
-      <w:r>
-        <w:rPr>
-          <w:rFonts w:ascii="Times New Roman" w:eastAsia="宋体" w:hAnsi="Times New Roman" w:cs="Times New Roman"/>
-        </w:rPr>
-        <w:t>C</w:t>
-      </w:r>
-      <w:r>
-        <w:rPr>
-          <w:rFonts w:ascii="Times New Roman" w:eastAsia="宋体" w:hAnsi="Times New Roman" w:cs="Times New Roman" w:hint="eastAsia"/>
-        </w:rPr>
-        <w:t>trl</w:t>
-      </w:r>
-      <w:r>
-        <w:rPr>
-          <w:rFonts w:ascii="Times New Roman" w:eastAsia="宋体" w:hAnsi="Times New Roman" w:cs="Times New Roman" w:hint="eastAsia"/>
-        </w:rPr>
-        <w:t>填充地形会依据</w:t>
-      </w:r>
-      <w:r>
-        <w:rPr>
-          <w:rFonts w:ascii="Times New Roman" w:eastAsia="宋体" w:hAnsi="Times New Roman" w:cs="Times New Roman" w:hint="eastAsia"/>
-        </w:rPr>
-        <w:t>lat</w:t>
-      </w:r>
-      <w:r>
-        <w:rPr>
-          <w:rFonts w:ascii="Times New Roman" w:eastAsia="宋体" w:hAnsi="Times New Roman" w:cs="Times New Roman" w:hint="eastAsia"/>
-        </w:rPr>
-        <w:t>设置自动进行</w:t>
-      </w:r>
-      <w:r>
-        <w:rPr>
-          <w:rFonts w:ascii="Times New Roman" w:eastAsia="宋体" w:hAnsi="Times New Roman" w:cs="Times New Roman" w:hint="eastAsia"/>
-        </w:rPr>
-        <w:t>lat</w:t>
-      </w:r>
-    </w:p>
-    <w:p>
-      <w:pPr>
-        <w:pStyle w:val="a9"/>
-        <w:numPr>
-          <w:ilvl w:val="0"/>
-          <w:numId w:val="30"/>
-        </w:numPr>
-        <w:rPr>
-          <w:rFonts w:ascii="Times New Roman" w:eastAsia="宋体" w:hAnsi="Times New Roman" w:cs="Times New Roman"/>
-        </w:rPr>
-      </w:pPr>
-      <w:r>
-        <w:rPr>
-          <w:rFonts w:ascii="Times New Roman" w:eastAsia="宋体" w:hAnsi="Times New Roman" w:cs="Times New Roman" w:hint="eastAsia"/>
-        </w:rPr>
-        <w:t>修复在部分子窗口中使用</w:t>
-      </w:r>
-      <w:r>
-        <w:rPr>
-          <w:rFonts w:ascii="Times New Roman" w:eastAsia="宋体" w:hAnsi="Times New Roman" w:cs="Times New Roman" w:hint="eastAsia"/>
-        </w:rPr>
-        <w:t>ctrl+c</w:t>
-      </w:r>
-      <w:r>
-        <w:rPr>
-          <w:rFonts w:ascii="Times New Roman" w:eastAsia="宋体" w:hAnsi="Times New Roman" w:cs="Times New Roman" w:hint="eastAsia"/>
-        </w:rPr>
-        <w:t>、</w:t>
-      </w:r>
-      <w:r>
-        <w:rPr>
-          <w:rFonts w:ascii="Times New Roman" w:eastAsia="宋体" w:hAnsi="Times New Roman" w:cs="Times New Roman" w:hint="eastAsia"/>
-        </w:rPr>
-        <w:t>ctrl+v</w:t>
-      </w:r>
-      <w:r>
-        <w:rPr>
-          <w:rFonts w:ascii="Times New Roman" w:eastAsia="宋体" w:hAnsi="Times New Roman" w:cs="Times New Roman" w:hint="eastAsia"/>
-        </w:rPr>
-        <w:t>、</w:t>
-      </w:r>
-      <w:r>
-        <w:rPr>
-          <w:rFonts w:ascii="Times New Roman" w:eastAsia="宋体" w:hAnsi="Times New Roman" w:cs="Times New Roman" w:hint="eastAsia"/>
-        </w:rPr>
-        <w:t>ctrl+z</w:t>
-      </w:r>
-      <w:r>
-        <w:rPr>
-          <w:rFonts w:ascii="Times New Roman" w:eastAsia="宋体" w:hAnsi="Times New Roman" w:cs="Times New Roman" w:hint="eastAsia"/>
-        </w:rPr>
-        <w:t>、</w:t>
-      </w:r>
-      <w:r>
-        <w:rPr>
-          <w:rFonts w:ascii="Times New Roman" w:eastAsia="宋体" w:hAnsi="Times New Roman" w:cs="Times New Roman" w:hint="eastAsia"/>
-        </w:rPr>
-        <w:t>ctrl+y</w:t>
-      </w:r>
-      <w:r>
-        <w:rPr>
-          <w:rFonts w:ascii="Times New Roman" w:eastAsia="宋体" w:hAnsi="Times New Roman" w:cs="Times New Roman" w:hint="eastAsia"/>
-        </w:rPr>
-        <w:t>、</w:t>
-      </w:r>
-      <w:r>
-        <w:rPr>
-          <w:rFonts w:ascii="Times New Roman" w:eastAsia="宋体" w:hAnsi="Times New Roman" w:cs="Times New Roman" w:hint="eastAsia"/>
-        </w:rPr>
-        <w:t>delete</w:t>
-      </w:r>
-      <w:r>
-        <w:rPr>
-          <w:rFonts w:ascii="Times New Roman" w:eastAsia="宋体" w:hAnsi="Times New Roman" w:cs="Times New Roman" w:hint="eastAsia"/>
-        </w:rPr>
-        <w:t>会触发对应的地图内操作的</w:t>
-      </w:r>
-      <w:r>
-        <w:rPr>
-          <w:rFonts w:ascii="Times New Roman" w:eastAsia="宋体" w:hAnsi="Times New Roman" w:cs="Times New Roman" w:hint="eastAsia"/>
-        </w:rPr>
-        <w:t>bug</w:t>
-      </w:r>
-    </w:p>
-    <w:p>
-      <w:pPr>
-        <w:pStyle w:val="a9"/>
-        <w:numPr>
-          <w:ilvl w:val="0"/>
-          <w:numId w:val="30"/>
-        </w:numPr>
-        <w:rPr>
-          <w:rFonts w:ascii="Times New Roman" w:eastAsia="宋体" w:hAnsi="Times New Roman" w:cs="Times New Roman"/>
-        </w:rPr>
-      </w:pPr>
-      <w:r>
-        <w:rPr>
-          <w:rFonts w:ascii="Times New Roman" w:eastAsia="宋体" w:hAnsi="Times New Roman" w:cs="Times New Roman" w:hint="eastAsia"/>
-        </w:rPr>
-        <w:lastRenderedPageBreak/>
         <w:t>修复</w:t>
       </w:r>
       <w:r>
@@ -9781,6 +9817,7 @@
         <w:rPr>
           <w:rFonts w:ascii="Times New Roman" w:eastAsia="宋体" w:hAnsi="Times New Roman" w:cs="Times New Roman" w:hint="eastAsia"/>
         </w:rPr>
+        <w:lastRenderedPageBreak/>
         <w:t>查找引用可以直接跳转至触发的指定事件或行为位置</w:t>
       </w:r>
     </w:p>
@@ -9799,7 +9836,6 @@
         <w:rPr>
           <w:rFonts w:ascii="Times New Roman" w:eastAsia="宋体" w:hAnsi="Times New Roman" w:cs="Times New Roman" w:hint="eastAsia"/>
         </w:rPr>
-        <w:lastRenderedPageBreak/>
         <w:t>支持二次绘制地形的</w:t>
       </w:r>
       <w:r>
@@ -10743,6 +10779,7 @@
         <w:rPr>
           <w:rFonts w:ascii="Times New Roman" w:eastAsia="宋体" w:hAnsi="Times New Roman" w:cs="Times New Roman" w:hint="eastAsia"/>
         </w:rPr>
+        <w:lastRenderedPageBreak/>
         <w:t>修复了在开启光照时废墟图像会错误显示所属色的</w:t>
       </w:r>
       <w:r>
@@ -10767,7 +10804,6 @@
         <w:rPr>
           <w:rFonts w:ascii="Times New Roman" w:eastAsia="宋体" w:hAnsi="Times New Roman" w:cs="Times New Roman" w:hint="eastAsia"/>
         </w:rPr>
-        <w:lastRenderedPageBreak/>
         <w:t>Lua</w:t>
       </w:r>
       <w:r>
@@ -11713,6 +11749,7 @@
         <w:rPr>
           <w:rFonts w:ascii="Times New Roman" w:eastAsia="宋体" w:hAnsi="Times New Roman" w:cs="Times New Roman" w:hint="eastAsia"/>
         </w:rPr>
+        <w:lastRenderedPageBreak/>
         <w:t>修复部分情况下拖动步兵导致地编崩溃的</w:t>
       </w:r>
       <w:r>
@@ -11737,7 +11774,6 @@
         <w:rPr>
           <w:rFonts w:ascii="Times New Roman" w:eastAsia="宋体" w:hAnsi="Times New Roman" w:cs="Times New Roman" w:hint="eastAsia"/>
         </w:rPr>
-        <w:lastRenderedPageBreak/>
         <w:t>修复部分地形显示错位的</w:t>
       </w:r>
       <w:r>
@@ -35539,7 +35575,7 @@
         <v:path o:extrusionok="f" gradientshapeok="t" o:connecttype="rect"/>
         <o:lock v:ext="edit" aspectratio="t"/>
       </v:shapetype>
-      <v:shape id="_x0000_i1031" type="#_x0000_t75" style="width:11.15pt;height:11.15pt" o:bullet="t">
+      <v:shape id="_x0000_i1030" type="#_x0000_t75" style="width:11.15pt;height:11.15pt" o:bullet="t">
         <v:imagedata r:id="rId1" o:title="mso9A9A"/>
       </v:shape>
     </w:pict>

</xml_diff>

<commit_message>
fix tile set browser bug when switching marble madness
</commit_message>
<xml_diff>
--- a/Supplementary/文档/FA2SP HDM Edition说明文档.docx
+++ b/Supplementary/文档/FA2SP HDM Edition说明文档.docx
@@ -648,6 +648,30 @@
         <w:pStyle w:val="a9"/>
         <w:numPr>
           <w:ilvl w:val="0"/>
+          <w:numId w:val="11"/>
+        </w:numPr>
+        <w:rPr>
+          <w:rFonts w:ascii="Times New Roman" w:eastAsia="宋体" w:hAnsi="Times New Roman" w:cs="Times New Roman"/>
+        </w:rPr>
+      </w:pPr>
+      <w:r>
+        <w:rPr>
+          <w:rFonts w:ascii="Times New Roman" w:eastAsia="宋体" w:hAnsi="Times New Roman" w:cs="Times New Roman" w:hint="eastAsia"/>
+        </w:rPr>
+        <w:t>修复当地形浏览器位于覆盖物视图时，切换框架模式会导致视图切换至地形的</w:t>
+      </w:r>
+      <w:r>
+        <w:rPr>
+          <w:rFonts w:ascii="Times New Roman" w:eastAsia="宋体" w:hAnsi="Times New Roman" w:cs="Times New Roman" w:hint="eastAsia"/>
+        </w:rPr>
+        <w:t>bug</w:t>
+      </w:r>
+    </w:p>
+    <w:p>
+      <w:pPr>
+        <w:pStyle w:val="a9"/>
+        <w:numPr>
+          <w:ilvl w:val="0"/>
           <w:numId w:val="10"/>
         </w:numPr>
         <w:rPr>
@@ -952,66 +976,6 @@
         <w:rPr>
           <w:rFonts w:ascii="Times New Roman" w:eastAsia="宋体" w:hAnsi="Times New Roman" w:cs="Times New Roman" w:hint="eastAsia"/>
         </w:rPr>
-        <w:t>物品浏览器</w:t>
-      </w:r>
-      <w:r>
-        <w:rPr>
-          <w:rFonts w:ascii="Times New Roman" w:eastAsia="宋体" w:hAnsi="Times New Roman" w:cs="Times New Roman" w:hint="eastAsia"/>
-        </w:rPr>
-        <w:t>-&gt;</w:t>
-      </w:r>
-      <w:r>
-        <w:rPr>
-          <w:rFonts w:ascii="Times New Roman" w:eastAsia="宋体" w:hAnsi="Times New Roman" w:cs="Times New Roman" w:hint="eastAsia"/>
-        </w:rPr>
-        <w:t>全部覆盖物支持笔刷大小</w:t>
-      </w:r>
-    </w:p>
-    <w:p>
-      <w:pPr>
-        <w:pStyle w:val="a9"/>
-        <w:numPr>
-          <w:ilvl w:val="0"/>
-          <w:numId w:val="41"/>
-        </w:numPr>
-        <w:rPr>
-          <w:rFonts w:ascii="Times New Roman" w:eastAsia="宋体" w:hAnsi="Times New Roman" w:cs="Times New Roman"/>
-        </w:rPr>
-      </w:pPr>
-      <w:r>
-        <w:rPr>
-          <w:rFonts w:ascii="Times New Roman" w:eastAsia="宋体" w:hAnsi="Times New Roman" w:cs="Times New Roman" w:hint="eastAsia"/>
-        </w:rPr>
-        <w:t>小队变更时会即时刷新</w:t>
-      </w:r>
-      <w:r>
-        <w:rPr>
-          <w:rFonts w:ascii="Times New Roman" w:eastAsia="宋体" w:hAnsi="Times New Roman" w:cs="Times New Roman" w:hint="eastAsia"/>
-        </w:rPr>
-        <w:t>AI</w:t>
-      </w:r>
-      <w:r>
-        <w:rPr>
-          <w:rFonts w:ascii="Times New Roman" w:eastAsia="宋体" w:hAnsi="Times New Roman" w:cs="Times New Roman" w:hint="eastAsia"/>
-        </w:rPr>
-        <w:t>触发编辑器对应菜单</w:t>
-      </w:r>
-    </w:p>
-    <w:p>
-      <w:pPr>
-        <w:pStyle w:val="a9"/>
-        <w:numPr>
-          <w:ilvl w:val="0"/>
-          <w:numId w:val="41"/>
-        </w:numPr>
-        <w:rPr>
-          <w:rFonts w:ascii="Times New Roman" w:eastAsia="宋体" w:hAnsi="Times New Roman" w:cs="Times New Roman"/>
-        </w:rPr>
-      </w:pPr>
-      <w:r>
-        <w:rPr>
-          <w:rFonts w:ascii="Times New Roman" w:eastAsia="宋体" w:hAnsi="Times New Roman" w:cs="Times New Roman" w:hint="eastAsia"/>
-        </w:rPr>
         <w:lastRenderedPageBreak/>
         <w:t>物品浏览器</w:t>
       </w:r>
@@ -1025,6 +989,66 @@
         <w:rPr>
           <w:rFonts w:ascii="Times New Roman" w:eastAsia="宋体" w:hAnsi="Times New Roman" w:cs="Times New Roman" w:hint="eastAsia"/>
         </w:rPr>
+        <w:t>全部覆盖物支持笔刷大小</w:t>
+      </w:r>
+    </w:p>
+    <w:p>
+      <w:pPr>
+        <w:pStyle w:val="a9"/>
+        <w:numPr>
+          <w:ilvl w:val="0"/>
+          <w:numId w:val="41"/>
+        </w:numPr>
+        <w:rPr>
+          <w:rFonts w:ascii="Times New Roman" w:eastAsia="宋体" w:hAnsi="Times New Roman" w:cs="Times New Roman"/>
+        </w:rPr>
+      </w:pPr>
+      <w:r>
+        <w:rPr>
+          <w:rFonts w:ascii="Times New Roman" w:eastAsia="宋体" w:hAnsi="Times New Roman" w:cs="Times New Roman" w:hint="eastAsia"/>
+        </w:rPr>
+        <w:t>小队变更时会即时刷新</w:t>
+      </w:r>
+      <w:r>
+        <w:rPr>
+          <w:rFonts w:ascii="Times New Roman" w:eastAsia="宋体" w:hAnsi="Times New Roman" w:cs="Times New Roman" w:hint="eastAsia"/>
+        </w:rPr>
+        <w:t>AI</w:t>
+      </w:r>
+      <w:r>
+        <w:rPr>
+          <w:rFonts w:ascii="Times New Roman" w:eastAsia="宋体" w:hAnsi="Times New Roman" w:cs="Times New Roman" w:hint="eastAsia"/>
+        </w:rPr>
+        <w:t>触发编辑器对应菜单</w:t>
+      </w:r>
+    </w:p>
+    <w:p>
+      <w:pPr>
+        <w:pStyle w:val="a9"/>
+        <w:numPr>
+          <w:ilvl w:val="0"/>
+          <w:numId w:val="41"/>
+        </w:numPr>
+        <w:rPr>
+          <w:rFonts w:ascii="Times New Roman" w:eastAsia="宋体" w:hAnsi="Times New Roman" w:cs="Times New Roman"/>
+        </w:rPr>
+      </w:pPr>
+      <w:r>
+        <w:rPr>
+          <w:rFonts w:ascii="Times New Roman" w:eastAsia="宋体" w:hAnsi="Times New Roman" w:cs="Times New Roman" w:hint="eastAsia"/>
+        </w:rPr>
+        <w:t>物品浏览器</w:t>
+      </w:r>
+      <w:r>
+        <w:rPr>
+          <w:rFonts w:ascii="Times New Roman" w:eastAsia="宋体" w:hAnsi="Times New Roman" w:cs="Times New Roman" w:hint="eastAsia"/>
+        </w:rPr>
+        <w:t>-&gt;</w:t>
+      </w:r>
+      <w:r>
+        <w:rPr>
+          <w:rFonts w:ascii="Times New Roman" w:eastAsia="宋体" w:hAnsi="Times New Roman" w:cs="Times New Roman" w:hint="eastAsia"/>
+        </w:rPr>
         <w:t>绘制金矿</w:t>
       </w:r>
       <w:r>
@@ -2043,6 +2067,7 @@
         <w:rPr>
           <w:rFonts w:ascii="Times New Roman" w:eastAsia="宋体" w:hAnsi="Times New Roman" w:cs="Times New Roman" w:hint="eastAsia"/>
         </w:rPr>
+        <w:lastRenderedPageBreak/>
         <w:t>支持自定义拼接地形组</w:t>
       </w:r>
       <w:r>
@@ -2121,7 +2146,6 @@
         <w:rPr>
           <w:rFonts w:ascii="Times New Roman" w:eastAsia="宋体" w:hAnsi="Times New Roman" w:cs="Times New Roman" w:hint="eastAsia"/>
         </w:rPr>
-        <w:lastRenderedPageBreak/>
         <w:t>修复地形生成器的显示范围比划定范围宽一格的</w:t>
       </w:r>
       <w:r>
@@ -3152,6 +3176,7 @@
         <w:rPr>
           <w:rFonts w:ascii="Times New Roman" w:eastAsia="宋体" w:hAnsi="Times New Roman" w:cs="Times New Roman" w:hint="eastAsia"/>
         </w:rPr>
+        <w:lastRenderedPageBreak/>
         <w:t>微调各游戏对象渲染位置，匹配游戏内效果</w:t>
       </w:r>
     </w:p>
@@ -3206,7 +3231,6 @@
         <w:rPr>
           <w:rFonts w:ascii="Times New Roman" w:eastAsia="宋体" w:hAnsi="Times New Roman" w:cs="Times New Roman" w:hint="eastAsia"/>
         </w:rPr>
-        <w:lastRenderedPageBreak/>
         <w:t>粘贴功能支持按</w:t>
       </w:r>
       <w:r>
@@ -4249,6 +4273,7 @@
         <w:rPr>
           <w:rFonts w:ascii="Times New Roman" w:eastAsia="宋体" w:hAnsi="Times New Roman" w:cs="Times New Roman" w:hint="eastAsia"/>
         </w:rPr>
+        <w:lastRenderedPageBreak/>
         <w:t>ObjectBrowser.Ore.RandomPlacement</w:t>
       </w:r>
       <w:r>
@@ -4311,7 +4336,6 @@
           <w:sz w:val="28"/>
           <w:szCs w:val="32"/>
         </w:rPr>
-        <w:lastRenderedPageBreak/>
         <w:t>1.2.4 (2025.11.02)</w:t>
       </w:r>
     </w:p>
@@ -5427,6 +5451,7 @@
         <w:rPr>
           <w:rFonts w:ascii="Times New Roman" w:eastAsia="宋体" w:hAnsi="Times New Roman" w:cs="Times New Roman" w:hint="eastAsia"/>
         </w:rPr>
+        <w:lastRenderedPageBreak/>
         <w:t>修复了预览覆盖物时可能导致原有覆盖物被修改的</w:t>
       </w:r>
       <w:r>
@@ -5451,14 +5476,7 @@
         <w:rPr>
           <w:rFonts w:ascii="Times New Roman" w:eastAsia="宋体" w:hAnsi="Times New Roman" w:cs="Times New Roman" w:hint="eastAsia"/>
         </w:rPr>
-        <w:t>擦除覆盖物不会导致附近的围墙变为完好状态，会保持当前破损状态（但仍</w:t>
-      </w:r>
-      <w:r>
-        <w:rPr>
-          <w:rFonts w:ascii="Times New Roman" w:eastAsia="宋体" w:hAnsi="Times New Roman" w:cs="Times New Roman" w:hint="eastAsia"/>
-        </w:rPr>
-        <w:lastRenderedPageBreak/>
-        <w:t>然会重新计算连接方式）</w:t>
+        <w:t>擦除覆盖物不会导致附近的围墙变为完好状态，会保持当前破损状态（但仍然会重新计算连接方式）</w:t>
       </w:r>
     </w:p>
     <w:p>
@@ -6542,7 +6560,14 @@
         <w:rPr>
           <w:rFonts w:ascii="Times New Roman" w:eastAsia="宋体" w:hAnsi="Times New Roman" w:cs="Times New Roman" w:hint="eastAsia"/>
         </w:rPr>
-        <w:t>仅支持围墙自定义色盘）</w:t>
+        <w:t>仅支持围墙</w:t>
+      </w:r>
+      <w:r>
+        <w:rPr>
+          <w:rFonts w:ascii="Times New Roman" w:eastAsia="宋体" w:hAnsi="Times New Roman" w:cs="Times New Roman" w:hint="eastAsia"/>
+        </w:rPr>
+        <w:lastRenderedPageBreak/>
+        <w:t>自定义色盘）</w:t>
       </w:r>
     </w:p>
     <w:p>
@@ -6568,7 +6593,6 @@
           <w:sz w:val="28"/>
           <w:szCs w:val="32"/>
         </w:rPr>
-        <w:lastRenderedPageBreak/>
         <w:t>1.2.0 (2025.09.05)</w:t>
       </w:r>
     </w:p>
@@ -7611,6 +7635,7 @@
         <w:rPr>
           <w:rFonts w:ascii="Times New Roman" w:eastAsia="宋体" w:hAnsi="Times New Roman" w:cs="Times New Roman" w:hint="eastAsia"/>
         </w:rPr>
+        <w:lastRenderedPageBreak/>
         <w:t>支持设置</w:t>
       </w:r>
       <w:r>
@@ -7647,7 +7672,6 @@
         <w:rPr>
           <w:rFonts w:ascii="Times New Roman" w:eastAsia="宋体" w:hAnsi="Times New Roman" w:cs="Times New Roman" w:hint="eastAsia"/>
         </w:rPr>
-        <w:lastRenderedPageBreak/>
         <w:t>提升稳定性</w:t>
       </w:r>
     </w:p>
@@ -8620,7 +8644,14 @@
         <w:rPr>
           <w:rFonts w:ascii="Times New Roman" w:eastAsia="宋体" w:hAnsi="Times New Roman" w:cs="Times New Roman" w:hint="eastAsia"/>
         </w:rPr>
-        <w:t>，可以在小地图中显示可视地图边界，新增获取地图边界的</w:t>
+        <w:t>，可以在小地图中显示可视地图边界，新增获</w:t>
+      </w:r>
+      <w:r>
+        <w:rPr>
+          <w:rFonts w:ascii="Times New Roman" w:eastAsia="宋体" w:hAnsi="Times New Roman" w:cs="Times New Roman" w:hint="eastAsia"/>
+        </w:rPr>
+        <w:lastRenderedPageBreak/>
+        <w:t>取地图边界的</w:t>
       </w:r>
       <w:r>
         <w:rPr>
@@ -8650,7 +8681,6 @@
         <w:rPr>
           <w:rFonts w:ascii="Times New Roman" w:eastAsia="宋体" w:hAnsi="Times New Roman" w:cs="Times New Roman" w:hint="eastAsia"/>
         </w:rPr>
-        <w:lastRenderedPageBreak/>
         <w:t>修复开启</w:t>
       </w:r>
       <w:r>
@@ -36381,7 +36411,7 @@
         <v:path o:extrusionok="f" gradientshapeok="t" o:connecttype="rect"/>
         <o:lock v:ext="edit" aspectratio="t"/>
       </v:shapetype>
-      <v:shape id="_x0000_i1032" type="#_x0000_t75" style="width:11.05pt;height:11.05pt" o:bullet="t">
+      <v:shape id="_x0000_i1030" type="#_x0000_t75" style="width:11.05pt;height:11.05pt" o:bullet="t">
         <v:imagedata r:id="rId1" o:title="mso9A9A"/>
       </v:shape>
     </w:pict>

</xml_diff>

<commit_message>
optimize celltag & waypoint rendering
</commit_message>
<xml_diff>
--- a/Supplementary/文档/FA2SP HDM Edition说明文档.docx
+++ b/Supplementary/文档/FA2SP HDM Edition说明文档.docx
@@ -174,7 +174,7 @@
           <w:rFonts w:ascii="宋体" w:eastAsia="宋体" w:hAnsi="宋体" w:hint="eastAsia"/>
           <w:sz w:val="24"/>
         </w:rPr>
-        <w:t>7</w:t>
+        <w:t>9</w:t>
       </w:r>
     </w:p>
     <w:p>
@@ -246,7 +246,7 @@
           <w:sz w:val="28"/>
           <w:szCs w:val="32"/>
         </w:rPr>
-        <w:t>7</w:t>
+        <w:t>9</w:t>
       </w:r>
       <w:r>
         <w:rPr>
@@ -744,6 +744,24 @@
         <w:pStyle w:val="a9"/>
         <w:numPr>
           <w:ilvl w:val="0"/>
+          <w:numId w:val="11"/>
+        </w:numPr>
+        <w:rPr>
+          <w:rFonts w:ascii="Times New Roman" w:eastAsia="宋体" w:hAnsi="Times New Roman" w:cs="Times New Roman"/>
+        </w:rPr>
+      </w:pPr>
+      <w:r>
+        <w:rPr>
+          <w:rFonts w:ascii="Times New Roman" w:eastAsia="宋体" w:hAnsi="Times New Roman" w:cs="Times New Roman" w:hint="eastAsia"/>
+        </w:rPr>
+        <w:t>优化单元标记和路径点的渲染效率</w:t>
+      </w:r>
+    </w:p>
+    <w:p>
+      <w:pPr>
+        <w:pStyle w:val="a9"/>
+        <w:numPr>
+          <w:ilvl w:val="0"/>
           <w:numId w:val="10"/>
         </w:numPr>
         <w:rPr>
@@ -940,6 +958,7 @@
         <w:rPr>
           <w:rFonts w:ascii="Times New Roman" w:eastAsia="宋体" w:hAnsi="Times New Roman" w:cs="Times New Roman" w:hint="eastAsia"/>
         </w:rPr>
+        <w:lastRenderedPageBreak/>
         <w:t>允许加载仅有炮塔的</w:t>
       </w:r>
       <w:r>
@@ -970,7 +989,6 @@
         <w:rPr>
           <w:rFonts w:ascii="Times New Roman" w:eastAsia="宋体" w:hAnsi="Times New Roman" w:cs="Times New Roman" w:hint="eastAsia"/>
         </w:rPr>
-        <w:lastRenderedPageBreak/>
         <w:t>修复斜坡生成的部分</w:t>
       </w:r>
       <w:r>
@@ -2037,6 +2055,7 @@
         <w:rPr>
           <w:rFonts w:ascii="Times New Roman" w:eastAsia="宋体" w:hAnsi="Times New Roman" w:cs="Times New Roman" w:hint="eastAsia"/>
         </w:rPr>
+        <w:lastRenderedPageBreak/>
         <w:t>修复</w:t>
       </w:r>
       <w:r>
@@ -2073,7 +2092,6 @@
         <w:rPr>
           <w:rFonts w:ascii="Times New Roman" w:eastAsia="宋体" w:hAnsi="Times New Roman" w:cs="Times New Roman" w:hint="eastAsia"/>
         </w:rPr>
-        <w:lastRenderedPageBreak/>
         <w:t>官方支持心灵终结</w:t>
       </w:r>
     </w:p>
@@ -3128,6 +3146,7 @@
         <w:rPr>
           <w:rFonts w:ascii="Times New Roman" w:eastAsia="宋体" w:hAnsi="Times New Roman" w:cs="Times New Roman" w:hint="eastAsia"/>
         </w:rPr>
+        <w:lastRenderedPageBreak/>
         <w:t>修复了摆放地形预览会破坏重做记录的</w:t>
       </w:r>
       <w:r>
@@ -3152,1076 +3171,1082 @@
         <w:rPr>
           <w:rFonts w:ascii="Times New Roman" w:eastAsia="宋体" w:hAnsi="Times New Roman" w:cs="Times New Roman" w:hint="eastAsia"/>
         </w:rPr>
+        <w:t>支持覆盖物</w:t>
+      </w:r>
+      <w:r>
+        <w:rPr>
+          <w:rFonts w:ascii="Times New Roman" w:eastAsia="宋体" w:hAnsi="Times New Roman" w:cs="Times New Roman" w:hint="eastAsia"/>
+        </w:rPr>
+        <w:t>CellAnim</w:t>
+      </w:r>
+      <w:r>
+        <w:rPr>
+          <w:rFonts w:ascii="Times New Roman" w:eastAsia="宋体" w:hAnsi="Times New Roman" w:cs="Times New Roman" w:hint="eastAsia"/>
+        </w:rPr>
+        <w:t>动画显示</w:t>
+      </w:r>
+    </w:p>
+    <w:p>
+      <w:pPr>
+        <w:pStyle w:val="a9"/>
+        <w:numPr>
+          <w:ilvl w:val="0"/>
+          <w:numId w:val="38"/>
+        </w:numPr>
+        <w:rPr>
+          <w:rFonts w:ascii="Times New Roman" w:eastAsia="宋体" w:hAnsi="Times New Roman" w:cs="Times New Roman"/>
+        </w:rPr>
+      </w:pPr>
+      <w:r>
+        <w:rPr>
+          <w:rFonts w:ascii="Times New Roman" w:eastAsia="宋体" w:hAnsi="Times New Roman" w:cs="Times New Roman" w:hint="eastAsia"/>
+        </w:rPr>
+        <w:t>支持随机地形摆放</w:t>
+      </w:r>
+      <w:r>
+        <w:rPr>
+          <w:rFonts w:ascii="Times New Roman" w:eastAsia="宋体" w:hAnsi="Times New Roman" w:cs="Times New Roman" w:hint="eastAsia"/>
+        </w:rPr>
+        <w:t>，详见</w:t>
+      </w:r>
+      <w:r>
+        <w:rPr>
+          <w:rFonts w:ascii="Times New Roman" w:eastAsia="宋体" w:hAnsi="Times New Roman" w:cs="Times New Roman" w:hint="eastAsia"/>
+        </w:rPr>
+        <w:t>PlaceRandomTileList</w:t>
+      </w:r>
+    </w:p>
+    <w:p>
+      <w:pPr>
+        <w:pStyle w:val="a9"/>
+        <w:numPr>
+          <w:ilvl w:val="0"/>
+          <w:numId w:val="38"/>
+        </w:numPr>
+        <w:rPr>
+          <w:rFonts w:ascii="Times New Roman" w:eastAsia="宋体" w:hAnsi="Times New Roman" w:cs="Times New Roman"/>
+        </w:rPr>
+      </w:pPr>
+      <w:r>
+        <w:rPr>
+          <w:rFonts w:ascii="Times New Roman" w:eastAsia="宋体" w:hAnsi="Times New Roman" w:cs="Times New Roman" w:hint="eastAsia"/>
+        </w:rPr>
+        <w:t>修复了物品浏览器中污染编号限制在</w:t>
+      </w:r>
+      <w:r>
+        <w:rPr>
+          <w:rFonts w:ascii="Times New Roman" w:eastAsia="宋体" w:hAnsi="Times New Roman" w:cs="Times New Roman" w:hint="eastAsia"/>
+        </w:rPr>
+        <w:t>100</w:t>
+      </w:r>
+      <w:r>
+        <w:rPr>
+          <w:rFonts w:ascii="Times New Roman" w:eastAsia="宋体" w:hAnsi="Times New Roman" w:cs="Times New Roman" w:hint="eastAsia"/>
+        </w:rPr>
+        <w:t>以内的</w:t>
+      </w:r>
+      <w:r>
+        <w:rPr>
+          <w:rFonts w:ascii="Times New Roman" w:eastAsia="宋体" w:hAnsi="Times New Roman" w:cs="Times New Roman" w:hint="eastAsia"/>
+        </w:rPr>
+        <w:t>bug</w:t>
+      </w:r>
+    </w:p>
+    <w:p>
+      <w:pPr>
+        <w:pStyle w:val="a9"/>
+        <w:numPr>
+          <w:ilvl w:val="0"/>
+          <w:numId w:val="38"/>
+        </w:numPr>
+        <w:rPr>
+          <w:rFonts w:ascii="Times New Roman" w:eastAsia="宋体" w:hAnsi="Times New Roman" w:cs="Times New Roman"/>
+        </w:rPr>
+      </w:pPr>
+      <w:r>
+        <w:rPr>
+          <w:rFonts w:ascii="Times New Roman" w:eastAsia="宋体" w:hAnsi="Times New Roman" w:cs="Times New Roman" w:hint="eastAsia"/>
+        </w:rPr>
+        <w:t>微调各游戏对象渲染位置，匹配游戏内效果</w:t>
+      </w:r>
+    </w:p>
+    <w:p>
+      <w:pPr>
+        <w:pStyle w:val="a9"/>
+        <w:numPr>
+          <w:ilvl w:val="0"/>
+          <w:numId w:val="38"/>
+        </w:numPr>
+        <w:rPr>
+          <w:rFonts w:ascii="Times New Roman" w:eastAsia="宋体" w:hAnsi="Times New Roman" w:cs="Times New Roman"/>
+        </w:rPr>
+      </w:pPr>
+      <w:r>
+        <w:rPr>
+          <w:rFonts w:ascii="Times New Roman" w:eastAsia="宋体" w:hAnsi="Times New Roman" w:cs="Times New Roman" w:hint="eastAsia"/>
+        </w:rPr>
+        <w:t>修复了单位“在桥梁上”为</w:t>
+      </w:r>
+      <w:r>
+        <w:rPr>
+          <w:rFonts w:ascii="Times New Roman" w:eastAsia="宋体" w:hAnsi="Times New Roman" w:cs="Times New Roman" w:hint="eastAsia"/>
+        </w:rPr>
+        <w:t>1</w:t>
+      </w:r>
+      <w:r>
+        <w:rPr>
+          <w:rFonts w:ascii="Times New Roman" w:eastAsia="宋体" w:hAnsi="Times New Roman" w:cs="Times New Roman" w:hint="eastAsia"/>
+        </w:rPr>
+        <w:t>时，在水上也会显示水中图像的</w:t>
+      </w:r>
+      <w:r>
+        <w:rPr>
+          <w:rFonts w:ascii="Times New Roman" w:eastAsia="宋体" w:hAnsi="Times New Roman" w:cs="Times New Roman" w:hint="eastAsia"/>
+        </w:rPr>
+        <w:t>bug</w:t>
+      </w:r>
+    </w:p>
+    <w:p>
+      <w:pPr>
+        <w:pStyle w:val="a9"/>
+        <w:numPr>
+          <w:ilvl w:val="0"/>
+          <w:numId w:val="38"/>
+        </w:numPr>
+        <w:rPr>
+          <w:rFonts w:ascii="Times New Roman" w:eastAsia="宋体" w:hAnsi="Times New Roman" w:cs="Times New Roman"/>
+        </w:rPr>
+      </w:pPr>
+      <w:r>
+        <w:rPr>
+          <w:rFonts w:ascii="Times New Roman" w:eastAsia="宋体" w:hAnsi="Times New Roman" w:cs="Times New Roman" w:hint="eastAsia"/>
+        </w:rPr>
+        <w:t>粘贴功能支持按</w:t>
+      </w:r>
+      <w:r>
+        <w:rPr>
+          <w:rFonts w:ascii="Times New Roman" w:eastAsia="宋体" w:hAnsi="Times New Roman" w:cs="Times New Roman" w:hint="eastAsia"/>
+        </w:rPr>
+        <w:t>ctrl</w:t>
+      </w:r>
+      <w:r>
+        <w:rPr>
+          <w:rFonts w:ascii="Times New Roman" w:eastAsia="宋体" w:hAnsi="Times New Roman" w:cs="Times New Roman" w:hint="eastAsia"/>
+        </w:rPr>
+        <w:t>进行填充</w:t>
+      </w:r>
+    </w:p>
+    <w:p>
+      <w:pPr>
+        <w:pStyle w:val="a9"/>
+        <w:numPr>
+          <w:ilvl w:val="0"/>
+          <w:numId w:val="38"/>
+        </w:numPr>
+        <w:rPr>
+          <w:rFonts w:ascii="Times New Roman" w:eastAsia="宋体" w:hAnsi="Times New Roman" w:cs="Times New Roman"/>
+        </w:rPr>
+      </w:pPr>
+      <w:r>
+        <w:rPr>
+          <w:rFonts w:ascii="Times New Roman" w:eastAsia="宋体" w:hAnsi="Times New Roman" w:cs="Times New Roman" w:hint="eastAsia"/>
+        </w:rPr>
+        <w:t>优化地形与阴影的覆盖关系，使渲染更接近游戏内效果</w:t>
+      </w:r>
+    </w:p>
+    <w:p>
+      <w:pPr>
+        <w:pStyle w:val="a9"/>
+        <w:numPr>
+          <w:ilvl w:val="0"/>
+          <w:numId w:val="38"/>
+        </w:numPr>
+        <w:rPr>
+          <w:rFonts w:ascii="Times New Roman" w:eastAsia="宋体" w:hAnsi="Times New Roman" w:cs="Times New Roman"/>
+        </w:rPr>
+      </w:pPr>
+      <w:r>
+        <w:rPr>
+          <w:rFonts w:ascii="Times New Roman" w:eastAsia="宋体" w:hAnsi="Times New Roman" w:cs="Times New Roman" w:hint="eastAsia"/>
+        </w:rPr>
+        <w:t>支持</w:t>
+      </w:r>
+      <w:r>
+        <w:rPr>
+          <w:rFonts w:ascii="Times New Roman" w:eastAsia="宋体" w:hAnsi="Times New Roman" w:cs="Times New Roman" w:hint="eastAsia"/>
+        </w:rPr>
+        <w:t>FireAngle</w:t>
+      </w:r>
+      <w:r>
+        <w:rPr>
+          <w:rFonts w:ascii="Times New Roman" w:eastAsia="宋体" w:hAnsi="Times New Roman" w:cs="Times New Roman" w:hint="eastAsia"/>
+        </w:rPr>
+        <w:t>显示</w:t>
+      </w:r>
+    </w:p>
+    <w:p>
+      <w:pPr>
+        <w:pStyle w:val="a9"/>
+        <w:numPr>
+          <w:ilvl w:val="0"/>
+          <w:numId w:val="38"/>
+        </w:numPr>
+        <w:rPr>
+          <w:rFonts w:ascii="Times New Roman" w:eastAsia="宋体" w:hAnsi="Times New Roman" w:cs="Times New Roman"/>
+        </w:rPr>
+      </w:pPr>
+      <w:r>
+        <w:rPr>
+          <w:rFonts w:ascii="Times New Roman" w:eastAsia="宋体" w:hAnsi="Times New Roman" w:cs="Times New Roman" w:hint="eastAsia"/>
+        </w:rPr>
+        <w:t>修复了当单位注册名以数字结尾时，可能与其他单位图像冲突的</w:t>
+      </w:r>
+      <w:r>
+        <w:rPr>
+          <w:rFonts w:ascii="Times New Roman" w:eastAsia="宋体" w:hAnsi="Times New Roman" w:cs="Times New Roman" w:hint="eastAsia"/>
+        </w:rPr>
+        <w:t>bug</w:t>
+      </w:r>
+    </w:p>
+    <w:p>
+      <w:pPr>
+        <w:pStyle w:val="a9"/>
+        <w:numPr>
+          <w:ilvl w:val="0"/>
+          <w:numId w:val="38"/>
+        </w:numPr>
+        <w:rPr>
+          <w:rFonts w:ascii="Times New Roman" w:eastAsia="宋体" w:hAnsi="Times New Roman" w:cs="Times New Roman"/>
+        </w:rPr>
+      </w:pPr>
+      <w:r>
+        <w:rPr>
+          <w:rFonts w:ascii="Times New Roman" w:eastAsia="宋体" w:hAnsi="Times New Roman" w:cs="Times New Roman" w:hint="eastAsia"/>
+        </w:rPr>
+        <w:t>修复了</w:t>
+      </w:r>
+      <w:r>
+        <w:rPr>
+          <w:rFonts w:ascii="Times New Roman" w:eastAsia="宋体" w:hAnsi="Times New Roman" w:cs="Times New Roman" w:hint="eastAsia"/>
+        </w:rPr>
+        <w:t>include</w:t>
+      </w:r>
+      <w:r>
+        <w:rPr>
+          <w:rFonts w:ascii="Times New Roman" w:eastAsia="宋体" w:hAnsi="Times New Roman" w:cs="Times New Roman" w:hint="eastAsia"/>
+        </w:rPr>
+        <w:t>的</w:t>
+      </w:r>
+      <w:r>
+        <w:rPr>
+          <w:rFonts w:ascii="Times New Roman" w:eastAsia="宋体" w:hAnsi="Times New Roman" w:cs="Times New Roman" w:hint="eastAsia"/>
+        </w:rPr>
+        <w:t>ini</w:t>
+      </w:r>
+      <w:r>
+        <w:rPr>
+          <w:rFonts w:ascii="Times New Roman" w:eastAsia="宋体" w:hAnsi="Times New Roman" w:cs="Times New Roman" w:hint="eastAsia"/>
+        </w:rPr>
+        <w:t>文件中的继承失效的问题</w:t>
+      </w:r>
+    </w:p>
+    <w:p>
+      <w:pPr>
+        <w:pStyle w:val="a9"/>
+        <w:numPr>
+          <w:ilvl w:val="0"/>
+          <w:numId w:val="38"/>
+        </w:numPr>
+        <w:rPr>
+          <w:rFonts w:ascii="Times New Roman" w:eastAsia="宋体" w:hAnsi="Times New Roman" w:cs="Times New Roman"/>
+        </w:rPr>
+      </w:pPr>
+      <w:r>
+        <w:rPr>
+          <w:rFonts w:ascii="Times New Roman" w:eastAsia="宋体" w:hAnsi="Times New Roman" w:cs="Times New Roman" w:hint="eastAsia"/>
+        </w:rPr>
+        <w:t>支持在</w:t>
+      </w:r>
+      <w:r>
+        <w:rPr>
+          <w:rFonts w:ascii="Times New Roman" w:eastAsia="宋体" w:hAnsi="Times New Roman" w:cs="Times New Roman" w:hint="eastAsia"/>
+        </w:rPr>
+        <w:t>Resources</w:t>
+      </w:r>
+      <w:r>
+        <w:rPr>
+          <w:rFonts w:ascii="Times New Roman" w:eastAsia="宋体" w:hAnsi="Times New Roman" w:cs="Times New Roman" w:hint="eastAsia"/>
+        </w:rPr>
+        <w:t>文件夹中加载额外的游戏资源文件</w:t>
+      </w:r>
+    </w:p>
+    <w:p>
+      <w:pPr>
+        <w:pStyle w:val="a9"/>
+        <w:numPr>
+          <w:ilvl w:val="0"/>
+          <w:numId w:val="38"/>
+        </w:numPr>
+        <w:rPr>
+          <w:rFonts w:ascii="Times New Roman" w:eastAsia="宋体" w:hAnsi="Times New Roman" w:cs="Times New Roman"/>
+        </w:rPr>
+      </w:pPr>
+      <w:r>
+        <w:rPr>
+          <w:rFonts w:ascii="Times New Roman" w:eastAsia="宋体" w:hAnsi="Times New Roman" w:cs="Times New Roman" w:hint="eastAsia"/>
+        </w:rPr>
+        <w:t>当编辑已经重叠的建筑时，不再弹出提示窗</w:t>
+      </w:r>
+    </w:p>
+    <w:p>
+      <w:pPr>
+        <w:pStyle w:val="a9"/>
+        <w:numPr>
+          <w:ilvl w:val="0"/>
+          <w:numId w:val="38"/>
+        </w:numPr>
+        <w:rPr>
+          <w:rFonts w:ascii="Times New Roman" w:eastAsia="宋体" w:hAnsi="Times New Roman" w:cs="Times New Roman"/>
+        </w:rPr>
+      </w:pPr>
+      <w:r>
+        <w:rPr>
+          <w:rFonts w:ascii="Times New Roman" w:eastAsia="宋体" w:hAnsi="Times New Roman" w:cs="Times New Roman" w:hint="eastAsia"/>
+        </w:rPr>
+        <w:t>使用随机地形填充地表时支持随机选取</w:t>
+      </w:r>
+    </w:p>
+    <w:p>
+      <w:pPr>
+        <w:pStyle w:val="a9"/>
+        <w:numPr>
+          <w:ilvl w:val="0"/>
+          <w:numId w:val="38"/>
+        </w:numPr>
+        <w:rPr>
+          <w:rFonts w:ascii="Times New Roman" w:eastAsia="宋体" w:hAnsi="Times New Roman" w:cs="Times New Roman"/>
+        </w:rPr>
+      </w:pPr>
+      <w:r>
+        <w:rPr>
+          <w:rFonts w:ascii="Times New Roman" w:eastAsia="宋体" w:hAnsi="Times New Roman" w:cs="Times New Roman" w:hint="eastAsia"/>
+        </w:rPr>
+        <w:t>地图渲染器支持将渲染图保存为</w:t>
+      </w:r>
+      <w:r>
+        <w:rPr>
+          <w:rFonts w:ascii="Times New Roman" w:eastAsia="宋体" w:hAnsi="Times New Roman" w:cs="Times New Roman" w:hint="eastAsia"/>
+        </w:rPr>
+        <w:t>jpg</w:t>
+      </w:r>
+      <w:r>
+        <w:rPr>
+          <w:rFonts w:ascii="Times New Roman" w:eastAsia="宋体" w:hAnsi="Times New Roman" w:cs="Times New Roman" w:hint="eastAsia"/>
+        </w:rPr>
+        <w:t>格式</w:t>
+      </w:r>
+    </w:p>
+    <w:p>
+      <w:pPr>
+        <w:pStyle w:val="a9"/>
+        <w:numPr>
+          <w:ilvl w:val="0"/>
+          <w:numId w:val="38"/>
+        </w:numPr>
+        <w:rPr>
+          <w:rFonts w:ascii="Times New Roman" w:eastAsia="宋体" w:hAnsi="Times New Roman" w:cs="Times New Roman"/>
+        </w:rPr>
+      </w:pPr>
+      <w:r>
+        <w:rPr>
+          <w:rFonts w:ascii="Times New Roman" w:eastAsia="宋体" w:hAnsi="Times New Roman" w:cs="Times New Roman" w:hint="eastAsia"/>
+        </w:rPr>
+        <w:t>正确显示</w:t>
+      </w:r>
+      <w:r>
+        <w:rPr>
+          <w:rFonts w:ascii="Times New Roman" w:eastAsia="宋体" w:hAnsi="Times New Roman" w:cs="Times New Roman" w:hint="eastAsia"/>
+        </w:rPr>
+        <w:t>Land=Rock</w:t>
+      </w:r>
+      <w:r>
+        <w:rPr>
+          <w:rFonts w:ascii="Times New Roman" w:eastAsia="宋体" w:hAnsi="Times New Roman" w:cs="Times New Roman" w:hint="eastAsia"/>
+        </w:rPr>
+        <w:t>覆盖物在游戏内的位置。心灵终结的</w:t>
+      </w:r>
+      <w:r>
+        <w:rPr>
+          <w:rFonts w:ascii="Times New Roman" w:eastAsia="宋体" w:hAnsi="Times New Roman" w:cs="Times New Roman" w:hint="eastAsia"/>
+        </w:rPr>
+        <w:t>“</w:t>
+      </w:r>
+      <w:r>
+        <w:rPr>
+          <w:rFonts w:ascii="Times New Roman" w:eastAsia="宋体" w:hAnsi="Times New Roman" w:cs="Times New Roman" w:hint="eastAsia"/>
+        </w:rPr>
+        <w:t>Block Base</w:t>
+      </w:r>
+      <w:r>
+        <w:rPr>
+          <w:rFonts w:ascii="Times New Roman" w:eastAsia="宋体" w:hAnsi="Times New Roman" w:cs="Times New Roman" w:hint="eastAsia"/>
+        </w:rPr>
+        <w:t>”、</w:t>
+      </w:r>
+      <w:r>
+        <w:rPr>
+          <w:rFonts w:ascii="Times New Roman" w:eastAsia="宋体" w:hAnsi="Times New Roman" w:cs="Times New Roman" w:hint="eastAsia"/>
+        </w:rPr>
+        <w:t>“</w:t>
+      </w:r>
+      <w:r>
+        <w:rPr>
+          <w:rFonts w:ascii="Times New Roman" w:eastAsia="宋体" w:hAnsi="Times New Roman" w:cs="Times New Roman" w:hint="eastAsia"/>
+        </w:rPr>
+        <w:t>Block Base and Movement</w:t>
+      </w:r>
+      <w:r>
+        <w:rPr>
+          <w:rFonts w:ascii="Times New Roman" w:eastAsia="宋体" w:hAnsi="Times New Roman" w:cs="Times New Roman" w:hint="eastAsia"/>
+        </w:rPr>
+        <w:t>”覆盖物为了兼容旧地编，进行了额外的偏移，在修复后反而会偏移。</w:t>
+      </w:r>
+      <w:r>
+        <w:rPr>
+          <w:rFonts w:ascii="Times New Roman" w:eastAsia="宋体" w:hAnsi="Times New Roman" w:cs="Times New Roman" w:hint="eastAsia"/>
+        </w:rPr>
+        <w:t>Tools</w:t>
+      </w:r>
+      <w:r>
+        <w:rPr>
+          <w:rFonts w:ascii="Times New Roman" w:eastAsia="宋体" w:hAnsi="Times New Roman" w:cs="Times New Roman" w:hint="eastAsia"/>
+        </w:rPr>
+        <w:t>/</w:t>
+      </w:r>
+      <w:r>
+        <w:rPr>
+          <w:rFonts w:ascii="Times New Roman" w:eastAsia="宋体" w:hAnsi="Times New Roman" w:cs="Times New Roman" w:hint="eastAsia"/>
+        </w:rPr>
+        <w:t>MentalOmega</w:t>
+      </w:r>
+      <w:r>
+        <w:rPr>
+          <w:rFonts w:ascii="Times New Roman" w:eastAsia="宋体" w:hAnsi="Times New Roman" w:cs="Times New Roman" w:hint="eastAsia"/>
+        </w:rPr>
+        <w:t>目录下提供了适配后的文件，将其放入心灵终结游戏目录下即可</w:t>
+      </w:r>
+    </w:p>
+    <w:p>
+      <w:pPr>
+        <w:pStyle w:val="a9"/>
+        <w:numPr>
+          <w:ilvl w:val="0"/>
+          <w:numId w:val="38"/>
+        </w:numPr>
+        <w:rPr>
+          <w:rFonts w:ascii="Times New Roman" w:eastAsia="宋体" w:hAnsi="Times New Roman" w:cs="Times New Roman"/>
+        </w:rPr>
+      </w:pPr>
+      <w:r>
+        <w:rPr>
+          <w:rFonts w:ascii="Times New Roman" w:eastAsia="宋体" w:hAnsi="Times New Roman" w:cs="Times New Roman" w:hint="eastAsia"/>
+        </w:rPr>
+        <w:t>全局搜索的地形选项可以搜索覆盖物了</w:t>
+      </w:r>
+    </w:p>
+    <w:p>
+      <w:pPr>
+        <w:pStyle w:val="a9"/>
+        <w:numPr>
+          <w:ilvl w:val="0"/>
+          <w:numId w:val="38"/>
+        </w:numPr>
+        <w:rPr>
+          <w:rFonts w:ascii="Times New Roman" w:eastAsia="宋体" w:hAnsi="Times New Roman" w:cs="Times New Roman"/>
+        </w:rPr>
+      </w:pPr>
+      <w:r>
+        <w:rPr>
+          <w:rFonts w:ascii="Times New Roman" w:eastAsia="宋体" w:hAnsi="Times New Roman" w:cs="Times New Roman" w:hint="eastAsia"/>
+        </w:rPr>
+        <w:t>双击地图注释改为打开编辑框，缩放注释功能改为按住</w:t>
+      </w:r>
+      <w:r>
+        <w:rPr>
+          <w:rFonts w:ascii="Times New Roman" w:eastAsia="宋体" w:hAnsi="Times New Roman" w:cs="Times New Roman" w:hint="eastAsia"/>
+        </w:rPr>
+        <w:t>ctrl</w:t>
+      </w:r>
+      <w:r>
+        <w:rPr>
+          <w:rFonts w:ascii="Times New Roman" w:eastAsia="宋体" w:hAnsi="Times New Roman" w:cs="Times New Roman" w:hint="eastAsia"/>
+        </w:rPr>
+        <w:t>双击</w:t>
+      </w:r>
+    </w:p>
+    <w:p>
+      <w:pPr>
+        <w:pStyle w:val="a9"/>
+        <w:numPr>
+          <w:ilvl w:val="0"/>
+          <w:numId w:val="38"/>
+        </w:numPr>
+        <w:rPr>
+          <w:rFonts w:ascii="Times New Roman" w:eastAsia="宋体" w:hAnsi="Times New Roman" w:cs="Times New Roman"/>
+        </w:rPr>
+      </w:pPr>
+      <w:r>
+        <w:rPr>
+          <w:rFonts w:ascii="Times New Roman" w:eastAsia="宋体" w:hAnsi="Times New Roman" w:cs="Times New Roman" w:hint="eastAsia"/>
+        </w:rPr>
+        <w:t>地图渲染器“使用数字渲染透明覆盖物”选项更改为“显示游戏内不可见对象”</w:t>
+      </w:r>
+    </w:p>
+    <w:p>
+      <w:pPr>
+        <w:pStyle w:val="a9"/>
+        <w:numPr>
+          <w:ilvl w:val="0"/>
+          <w:numId w:val="38"/>
+        </w:numPr>
+        <w:rPr>
+          <w:rFonts w:ascii="Times New Roman" w:eastAsia="宋体" w:hAnsi="Times New Roman" w:cs="Times New Roman"/>
+        </w:rPr>
+      </w:pPr>
+      <w:r>
+        <w:rPr>
+          <w:rFonts w:ascii="Times New Roman" w:eastAsia="宋体" w:hAnsi="Times New Roman" w:cs="Times New Roman" w:hint="eastAsia"/>
+        </w:rPr>
+        <w:t>修复当</w:t>
+      </w:r>
+      <w:r>
+        <w:rPr>
+          <w:rFonts w:ascii="Times New Roman" w:eastAsia="宋体" w:hAnsi="Times New Roman" w:cs="Times New Roman" w:hint="eastAsia"/>
+        </w:rPr>
+        <w:t>shp</w:t>
+      </w:r>
+      <w:r>
+        <w:rPr>
+          <w:rFonts w:ascii="Times New Roman" w:eastAsia="宋体" w:hAnsi="Times New Roman" w:cs="Times New Roman" w:hint="eastAsia"/>
+        </w:rPr>
+        <w:t>车辆单位的</w:t>
+      </w:r>
+      <w:r>
+        <w:rPr>
+          <w:rFonts w:ascii="Times New Roman" w:eastAsia="宋体" w:hAnsi="Times New Roman" w:cs="Times New Roman" w:hint="eastAsia"/>
+        </w:rPr>
+        <w:t>*tur.shp</w:t>
+      </w:r>
+      <w:r>
+        <w:rPr>
+          <w:rFonts w:ascii="Times New Roman" w:eastAsia="宋体" w:hAnsi="Times New Roman" w:cs="Times New Roman" w:hint="eastAsia"/>
+        </w:rPr>
+        <w:t>炮塔文件</w:t>
+      </w:r>
+      <w:r>
+        <w:rPr>
+          <w:rFonts w:ascii="Times New Roman" w:eastAsia="宋体" w:hAnsi="Times New Roman" w:cs="Times New Roman" w:hint="eastAsia"/>
+        </w:rPr>
+        <w:t>与本体大小不一致时的崩溃</w:t>
+      </w:r>
+    </w:p>
+    <w:p>
+      <w:pPr>
+        <w:pStyle w:val="a9"/>
+        <w:numPr>
+          <w:ilvl w:val="0"/>
+          <w:numId w:val="38"/>
+        </w:numPr>
+        <w:rPr>
+          <w:rFonts w:ascii="Times New Roman" w:eastAsia="宋体" w:hAnsi="Times New Roman" w:cs="Times New Roman"/>
+        </w:rPr>
+      </w:pPr>
+      <w:r>
+        <w:rPr>
+          <w:rFonts w:ascii="Times New Roman" w:eastAsia="宋体" w:hAnsi="Times New Roman" w:cs="Times New Roman" w:hint="eastAsia"/>
+        </w:rPr>
+        <w:t>修复当地图大于</w:t>
+      </w:r>
+      <w:r>
+        <w:rPr>
+          <w:rFonts w:ascii="Times New Roman" w:eastAsia="宋体" w:hAnsi="Times New Roman" w:cs="Times New Roman" w:hint="eastAsia"/>
+        </w:rPr>
+        <w:t>209*209</w:t>
+      </w:r>
+      <w:r>
+        <w:rPr>
+          <w:rFonts w:ascii="Times New Roman" w:eastAsia="宋体" w:hAnsi="Times New Roman" w:cs="Times New Roman" w:hint="eastAsia"/>
+        </w:rPr>
+        <w:t>时，编辑地形概率导致崩溃的</w:t>
+      </w:r>
+      <w:r>
+        <w:rPr>
+          <w:rFonts w:ascii="Times New Roman" w:eastAsia="宋体" w:hAnsi="Times New Roman" w:cs="Times New Roman" w:hint="eastAsia"/>
+        </w:rPr>
+        <w:t>bug</w:t>
+      </w:r>
+    </w:p>
+    <w:p>
+      <w:pPr>
+        <w:pStyle w:val="a9"/>
+        <w:numPr>
+          <w:ilvl w:val="0"/>
+          <w:numId w:val="38"/>
+        </w:numPr>
+        <w:rPr>
+          <w:rFonts w:ascii="Times New Roman" w:eastAsia="宋体" w:hAnsi="Times New Roman" w:cs="Times New Roman"/>
+        </w:rPr>
+      </w:pPr>
+      <w:r>
+        <w:rPr>
+          <w:rFonts w:ascii="Times New Roman" w:eastAsia="宋体" w:hAnsi="Times New Roman" w:cs="Times New Roman" w:hint="eastAsia"/>
+        </w:rPr>
+        <w:t>优化建筑渲染图层，减少建筑不正常遮挡的现象</w:t>
+      </w:r>
+    </w:p>
+    <w:p>
+      <w:pPr>
+        <w:pStyle w:val="a9"/>
+        <w:numPr>
+          <w:ilvl w:val="0"/>
+          <w:numId w:val="38"/>
+        </w:numPr>
+        <w:rPr>
+          <w:rFonts w:ascii="Times New Roman" w:eastAsia="宋体" w:hAnsi="Times New Roman" w:cs="Times New Roman"/>
+        </w:rPr>
+      </w:pPr>
+      <w:r>
+        <w:rPr>
+          <w:rFonts w:ascii="Times New Roman" w:eastAsia="宋体" w:hAnsi="Times New Roman" w:cs="Times New Roman" w:hint="eastAsia"/>
+        </w:rPr>
+        <w:t>修复当剪切板内没有有效信息时，粘贴会导致错误撤销的</w:t>
+      </w:r>
+      <w:r>
+        <w:rPr>
+          <w:rFonts w:ascii="Times New Roman" w:eastAsia="宋体" w:hAnsi="Times New Roman" w:cs="Times New Roman" w:hint="eastAsia"/>
+        </w:rPr>
+        <w:t>bug</w:t>
+      </w:r>
+    </w:p>
+    <w:p>
+      <w:pPr>
+        <w:pStyle w:val="a9"/>
+        <w:numPr>
+          <w:ilvl w:val="0"/>
+          <w:numId w:val="38"/>
+        </w:numPr>
+        <w:rPr>
+          <w:rFonts w:ascii="Times New Roman" w:eastAsia="宋体" w:hAnsi="Times New Roman" w:cs="Times New Roman"/>
+        </w:rPr>
+      </w:pPr>
+      <w:r>
+        <w:rPr>
+          <w:rFonts w:ascii="Times New Roman" w:eastAsia="宋体" w:hAnsi="Times New Roman" w:cs="Times New Roman" w:hint="eastAsia"/>
+        </w:rPr>
+        <w:t>移除</w:t>
+      </w:r>
+      <w:r>
+        <w:rPr>
+          <w:rFonts w:ascii="Times New Roman" w:eastAsia="宋体" w:hAnsi="Times New Roman" w:cs="Times New Roman" w:hint="eastAsia"/>
+        </w:rPr>
+        <w:t>ImageServer</w:t>
+      </w:r>
+    </w:p>
+    <w:p>
+      <w:pPr>
+        <w:pStyle w:val="a9"/>
+        <w:numPr>
+          <w:ilvl w:val="0"/>
+          <w:numId w:val="38"/>
+        </w:numPr>
+        <w:rPr>
+          <w:rFonts w:ascii="Times New Roman" w:eastAsia="宋体" w:hAnsi="Times New Roman" w:cs="Times New Roman"/>
+        </w:rPr>
+      </w:pPr>
+      <w:r>
+        <w:rPr>
+          <w:rFonts w:ascii="Times New Roman" w:eastAsia="宋体" w:hAnsi="Times New Roman" w:cs="Times New Roman" w:hint="eastAsia"/>
+        </w:rPr>
+        <w:t>在地图内触发的重新加载不会清空已加载的素材，减少重新加载后的卡顿</w:t>
+      </w:r>
+    </w:p>
+    <w:p>
+      <w:pPr>
+        <w:pStyle w:val="a9"/>
+        <w:numPr>
+          <w:ilvl w:val="0"/>
+          <w:numId w:val="38"/>
+        </w:numPr>
+        <w:rPr>
+          <w:rFonts w:ascii="Times New Roman" w:eastAsia="宋体" w:hAnsi="Times New Roman" w:cs="Times New Roman"/>
+        </w:rPr>
+      </w:pPr>
+      <w:r>
+        <w:rPr>
+          <w:rFonts w:ascii="Times New Roman" w:eastAsia="宋体" w:hAnsi="Times New Roman" w:cs="Times New Roman" w:hint="eastAsia"/>
+        </w:rPr>
+        <w:t>修复语言设置只支持</w:t>
+      </w:r>
+      <w:r>
+        <w:rPr>
+          <w:rFonts w:ascii="Times New Roman" w:eastAsia="宋体" w:hAnsi="Times New Roman" w:cs="Times New Roman" w:hint="eastAsia"/>
+        </w:rPr>
+        <w:t>English</w:t>
+      </w:r>
+      <w:r>
+        <w:rPr>
+          <w:rFonts w:ascii="Times New Roman" w:eastAsia="宋体" w:hAnsi="Times New Roman" w:cs="Times New Roman" w:hint="eastAsia"/>
+        </w:rPr>
+        <w:t>前缀的</w:t>
+      </w:r>
+      <w:r>
+        <w:rPr>
+          <w:rFonts w:ascii="Times New Roman" w:eastAsia="宋体" w:hAnsi="Times New Roman" w:cs="Times New Roman" w:hint="eastAsia"/>
+        </w:rPr>
+        <w:t>bug</w:t>
+      </w:r>
+    </w:p>
+    <w:p>
+      <w:pPr>
+        <w:pStyle w:val="a9"/>
+        <w:numPr>
+          <w:ilvl w:val="0"/>
+          <w:numId w:val="38"/>
+        </w:numPr>
+        <w:rPr>
+          <w:rFonts w:ascii="Times New Roman" w:eastAsia="宋体" w:hAnsi="Times New Roman" w:cs="Times New Roman"/>
+        </w:rPr>
+      </w:pPr>
+      <w:r>
+        <w:rPr>
+          <w:rFonts w:ascii="Times New Roman" w:eastAsia="宋体" w:hAnsi="Times New Roman" w:cs="Times New Roman" w:hint="eastAsia"/>
+        </w:rPr>
+        <w:t>支持翻译任意</w:t>
+      </w:r>
+      <w:r>
+        <w:rPr>
+          <w:rFonts w:ascii="Times New Roman" w:eastAsia="宋体" w:hAnsi="Times New Roman" w:cs="Times New Roman" w:hint="eastAsia"/>
+        </w:rPr>
+        <w:t>FA2</w:t>
+      </w:r>
+      <w:r>
+        <w:rPr>
+          <w:rFonts w:ascii="Times New Roman" w:eastAsia="宋体" w:hAnsi="Times New Roman" w:cs="Times New Roman" w:hint="eastAsia"/>
+        </w:rPr>
+        <w:t>原始窗口的文本，详见</w:t>
+      </w:r>
+      <w:r>
+        <w:rPr>
+          <w:rFonts w:ascii="Times New Roman" w:eastAsia="宋体" w:hAnsi="Times New Roman" w:cs="Times New Roman" w:hint="eastAsia"/>
+        </w:rPr>
+        <w:t>FADialog.ini</w:t>
+      </w:r>
+    </w:p>
+    <w:p>
+      <w:pPr>
+        <w:pStyle w:val="a9"/>
+        <w:numPr>
+          <w:ilvl w:val="0"/>
+          <w:numId w:val="38"/>
+        </w:numPr>
+        <w:rPr>
+          <w:rFonts w:ascii="Times New Roman" w:eastAsia="宋体" w:hAnsi="Times New Roman" w:cs="Times New Roman"/>
+        </w:rPr>
+      </w:pPr>
+      <w:r>
+        <w:rPr>
+          <w:rFonts w:ascii="Times New Roman" w:eastAsia="宋体" w:hAnsi="Times New Roman" w:cs="Times New Roman" w:hint="eastAsia"/>
+        </w:rPr>
+        <w:t>支持多语言切换，添加了英文版。所有可以在</w:t>
+      </w:r>
+      <w:r>
+        <w:rPr>
+          <w:rFonts w:ascii="Times New Roman" w:eastAsia="宋体" w:hAnsi="Times New Roman" w:cs="Times New Roman" w:hint="eastAsia"/>
+        </w:rPr>
+        <w:t>FA2</w:t>
+      </w:r>
+      <w:r>
+        <w:rPr>
+          <w:rFonts w:ascii="Times New Roman" w:eastAsia="宋体" w:hAnsi="Times New Roman" w:cs="Times New Roman" w:hint="eastAsia"/>
+        </w:rPr>
+        <w:t>内显示文本的</w:t>
+      </w:r>
+      <w:r>
+        <w:rPr>
+          <w:rFonts w:ascii="Times New Roman" w:eastAsia="宋体" w:hAnsi="Times New Roman" w:cs="Times New Roman" w:hint="eastAsia"/>
+        </w:rPr>
+        <w:t>INI</w:t>
+      </w:r>
+      <w:r>
+        <w:rPr>
+          <w:rFonts w:ascii="Times New Roman" w:eastAsia="宋体" w:hAnsi="Times New Roman" w:cs="Times New Roman" w:hint="eastAsia"/>
+        </w:rPr>
+        <w:t>小节</w:t>
+      </w:r>
+      <w:r>
+        <w:rPr>
+          <w:rFonts w:ascii="Times New Roman" w:eastAsia="宋体" w:hAnsi="Times New Roman" w:cs="Times New Roman" w:hint="eastAsia"/>
+        </w:rPr>
+        <w:t>和键</w:t>
+      </w:r>
+      <w:r>
+        <w:rPr>
+          <w:rFonts w:ascii="Times New Roman" w:eastAsia="宋体" w:hAnsi="Times New Roman" w:cs="Times New Roman" w:hint="eastAsia"/>
+        </w:rPr>
+        <w:t>，均可以通过“</w:t>
+      </w:r>
+      <w:r>
+        <w:rPr>
+          <w:rFonts w:ascii="Times New Roman" w:eastAsia="宋体" w:hAnsi="Times New Roman" w:cs="Times New Roman" w:hint="eastAsia"/>
+        </w:rPr>
+        <w:t>Language-</w:t>
+      </w:r>
+      <w:r>
+        <w:rPr>
+          <w:rFonts w:ascii="Times New Roman" w:eastAsia="宋体" w:hAnsi="Times New Roman" w:cs="Times New Roman" w:hint="eastAsia"/>
+        </w:rPr>
+        <w:t>”前缀支持多语言翻译，例如“</w:t>
+      </w:r>
+      <w:r>
+        <w:rPr>
+          <w:rFonts w:ascii="Times New Roman" w:eastAsia="宋体" w:hAnsi="Times New Roman" w:cs="Times New Roman" w:hint="eastAsia"/>
+        </w:rPr>
+        <w:t>[</w:t>
+      </w:r>
+      <w:r>
+        <w:rPr>
+          <w:rFonts w:ascii="Times New Roman" w:eastAsia="宋体" w:hAnsi="Times New Roman" w:cs="Times New Roman" w:hint="eastAsia"/>
+        </w:rPr>
+        <w:t>EventsRA2</w:t>
+      </w:r>
+      <w:r>
+        <w:rPr>
+          <w:rFonts w:ascii="Times New Roman" w:eastAsia="宋体" w:hAnsi="Times New Roman" w:cs="Times New Roman" w:hint="eastAsia"/>
+        </w:rPr>
+        <w:t>]</w:t>
+      </w:r>
+      <w:r>
+        <w:rPr>
+          <w:rFonts w:ascii="Times New Roman" w:eastAsia="宋体" w:hAnsi="Times New Roman" w:cs="Times New Roman" w:hint="eastAsia"/>
+        </w:rPr>
+        <w:t>”变为“</w:t>
+      </w:r>
+      <w:r>
+        <w:rPr>
+          <w:rFonts w:ascii="Times New Roman" w:eastAsia="宋体" w:hAnsi="Times New Roman" w:cs="Times New Roman" w:hint="eastAsia"/>
+        </w:rPr>
+        <w:t>[</w:t>
+      </w:r>
+      <w:r>
+        <w:rPr>
+          <w:rFonts w:ascii="Times New Roman" w:eastAsia="宋体" w:hAnsi="Times New Roman" w:cs="Times New Roman" w:hint="eastAsia"/>
+        </w:rPr>
+        <w:t>English-EventsRA2</w:t>
+      </w:r>
+      <w:r>
+        <w:rPr>
+          <w:rFonts w:ascii="Times New Roman" w:eastAsia="宋体" w:hAnsi="Times New Roman" w:cs="Times New Roman" w:hint="eastAsia"/>
+        </w:rPr>
+        <w:t>]</w:t>
+      </w:r>
+      <w:r>
+        <w:rPr>
+          <w:rFonts w:ascii="Times New Roman" w:eastAsia="宋体" w:hAnsi="Times New Roman" w:cs="Times New Roman" w:hint="eastAsia"/>
+        </w:rPr>
+        <w:t>”</w:t>
+      </w:r>
+      <w:r>
+        <w:rPr>
+          <w:rFonts w:ascii="Times New Roman" w:eastAsia="宋体" w:hAnsi="Times New Roman" w:cs="Times New Roman" w:hint="eastAsia"/>
+        </w:rPr>
+        <w:t>，“</w:t>
+      </w:r>
+      <w:r>
+        <w:rPr>
+          <w:rFonts w:ascii="Times New Roman" w:eastAsia="宋体" w:hAnsi="Times New Roman" w:cs="Times New Roman" w:hint="eastAsia"/>
+        </w:rPr>
+        <w:t>Name=</w:t>
+      </w:r>
+      <w:r>
+        <w:rPr>
+          <w:rFonts w:ascii="Times New Roman" w:eastAsia="宋体" w:hAnsi="Times New Roman" w:cs="Times New Roman" w:hint="eastAsia"/>
+        </w:rPr>
+        <w:t>”变为“</w:t>
+      </w:r>
+      <w:r>
+        <w:rPr>
+          <w:rFonts w:ascii="Times New Roman" w:eastAsia="宋体" w:hAnsi="Times New Roman" w:cs="Times New Roman" w:hint="eastAsia"/>
+        </w:rPr>
+        <w:t>Chinese-Name=</w:t>
+      </w:r>
+      <w:r>
+        <w:rPr>
+          <w:rFonts w:ascii="Times New Roman" w:eastAsia="宋体" w:hAnsi="Times New Roman" w:cs="Times New Roman" w:hint="eastAsia"/>
+        </w:rPr>
+        <w:t>”</w:t>
+      </w:r>
+      <w:r>
+        <w:rPr>
+          <w:rFonts w:ascii="Times New Roman" w:eastAsia="宋体" w:hAnsi="Times New Roman" w:cs="Times New Roman" w:hint="eastAsia"/>
+        </w:rPr>
+        <w:t>，“</w:t>
+      </w:r>
+      <w:r>
+        <w:rPr>
+          <w:rFonts w:ascii="Times New Roman" w:eastAsia="宋体" w:hAnsi="Times New Roman" w:cs="Times New Roman" w:hint="eastAsia"/>
+        </w:rPr>
+        <w:t>fa2extra.csf</w:t>
+      </w:r>
+      <w:r>
+        <w:rPr>
+          <w:rFonts w:ascii="Times New Roman" w:eastAsia="宋体" w:hAnsi="Times New Roman" w:cs="Times New Roman" w:hint="eastAsia"/>
+        </w:rPr>
+        <w:t>”变为“</w:t>
+      </w:r>
+      <w:r>
+        <w:rPr>
+          <w:rFonts w:ascii="Times New Roman" w:eastAsia="宋体" w:hAnsi="Times New Roman" w:cs="Times New Roman" w:hint="eastAsia"/>
+        </w:rPr>
+        <w:t>C</w:t>
+      </w:r>
+      <w:r>
+        <w:rPr>
+          <w:rFonts w:ascii="Times New Roman" w:eastAsia="宋体" w:hAnsi="Times New Roman" w:cs="Times New Roman"/>
+        </w:rPr>
+        <w:t>hinese</w:t>
+      </w:r>
+      <w:r>
+        <w:rPr>
+          <w:rFonts w:ascii="Times New Roman" w:eastAsia="宋体" w:hAnsi="Times New Roman" w:cs="Times New Roman" w:hint="eastAsia"/>
+        </w:rPr>
+        <w:t>-fa2extra.csf</w:t>
+      </w:r>
+      <w:r>
+        <w:rPr>
+          <w:rFonts w:ascii="Times New Roman" w:eastAsia="宋体" w:hAnsi="Times New Roman" w:cs="Times New Roman" w:hint="eastAsia"/>
+        </w:rPr>
+        <w:t>”</w:t>
+      </w:r>
+      <w:r>
+        <w:rPr>
+          <w:rFonts w:ascii="Times New Roman" w:eastAsia="宋体" w:hAnsi="Times New Roman" w:cs="Times New Roman" w:hint="eastAsia"/>
+        </w:rPr>
+        <w:t>。若没有找到对应语言的小节，则退回默认值</w:t>
+      </w:r>
+    </w:p>
+    <w:p>
+      <w:pPr>
+        <w:pStyle w:val="a9"/>
+        <w:numPr>
+          <w:ilvl w:val="0"/>
+          <w:numId w:val="38"/>
+        </w:numPr>
+        <w:rPr>
+          <w:rFonts w:ascii="Times New Roman" w:eastAsia="宋体" w:hAnsi="Times New Roman" w:cs="Times New Roman"/>
+        </w:rPr>
+      </w:pPr>
+      <w:r>
+        <w:rPr>
+          <w:rFonts w:ascii="Times New Roman" w:eastAsia="宋体" w:hAnsi="Times New Roman" w:cs="Times New Roman" w:hint="eastAsia"/>
+        </w:rPr>
+        <w:t>修复了会错误检查触发注释小节</w:t>
+      </w:r>
+      <w:r>
+        <w:rPr>
+          <w:rFonts w:ascii="Times New Roman" w:eastAsia="宋体" w:hAnsi="Times New Roman" w:cs="Times New Roman" w:hint="eastAsia"/>
+        </w:rPr>
+        <w:t>ini</w:t>
+      </w:r>
+      <w:r>
+        <w:rPr>
+          <w:rFonts w:ascii="Times New Roman" w:eastAsia="宋体" w:hAnsi="Times New Roman" w:cs="Times New Roman" w:hint="eastAsia"/>
+        </w:rPr>
+        <w:t>长度的</w:t>
+      </w:r>
+      <w:r>
+        <w:rPr>
+          <w:rFonts w:ascii="Times New Roman" w:eastAsia="宋体" w:hAnsi="Times New Roman" w:cs="Times New Roman" w:hint="eastAsia"/>
+        </w:rPr>
+        <w:t>bug</w:t>
+      </w:r>
+    </w:p>
+    <w:p>
+      <w:pPr>
+        <w:pStyle w:val="a9"/>
+        <w:numPr>
+          <w:ilvl w:val="0"/>
+          <w:numId w:val="38"/>
+        </w:numPr>
+        <w:rPr>
+          <w:rFonts w:ascii="Times New Roman" w:eastAsia="宋体" w:hAnsi="Times New Roman" w:cs="Times New Roman"/>
+        </w:rPr>
+      </w:pPr>
+      <w:r>
+        <w:rPr>
+          <w:rFonts w:ascii="Times New Roman" w:eastAsia="宋体" w:hAnsi="Times New Roman" w:cs="Times New Roman" w:hint="eastAsia"/>
+        </w:rPr>
+        <w:t>状态栏文本可以被翻译，当同一格有多类对象时，状态栏文本会累加</w:t>
+      </w:r>
+    </w:p>
+    <w:p>
+      <w:pPr>
+        <w:pStyle w:val="a9"/>
+        <w:numPr>
+          <w:ilvl w:val="0"/>
+          <w:numId w:val="38"/>
+        </w:numPr>
+        <w:rPr>
+          <w:rFonts w:ascii="Times New Roman" w:eastAsia="宋体" w:hAnsi="Times New Roman" w:cs="Times New Roman"/>
+        </w:rPr>
+      </w:pPr>
+      <w:r>
+        <w:rPr>
+          <w:rFonts w:ascii="Times New Roman" w:eastAsia="宋体" w:hAnsi="Times New Roman" w:cs="Times New Roman" w:hint="eastAsia"/>
+        </w:rPr>
+        <w:t>移除</w:t>
+      </w:r>
+      <w:r>
+        <w:rPr>
+          <w:rFonts w:ascii="Times New Roman" w:eastAsia="宋体" w:hAnsi="Times New Roman" w:cs="Times New Roman" w:hint="eastAsia"/>
+        </w:rPr>
+        <w:t>TheaterInfo2</w:t>
+      </w:r>
+      <w:r>
+        <w:rPr>
+          <w:rFonts w:ascii="Times New Roman" w:eastAsia="宋体" w:hAnsi="Times New Roman" w:cs="Times New Roman" w:hint="eastAsia"/>
+        </w:rPr>
+        <w:t>小节，合并入</w:t>
+      </w:r>
+      <w:r>
+        <w:rPr>
+          <w:rFonts w:ascii="Times New Roman" w:eastAsia="宋体" w:hAnsi="Times New Roman" w:cs="Times New Roman" w:hint="eastAsia"/>
+        </w:rPr>
+        <w:t>TheaterInfo</w:t>
+      </w:r>
+      <w:r>
+        <w:rPr>
+          <w:rFonts w:ascii="Times New Roman" w:eastAsia="宋体" w:hAnsi="Times New Roman" w:cs="Times New Roman" w:hint="eastAsia"/>
+        </w:rPr>
+        <w:t>中。新增</w:t>
+      </w:r>
+      <w:r>
+        <w:rPr>
+          <w:rFonts w:ascii="Times New Roman" w:eastAsia="宋体" w:hAnsi="Times New Roman" w:cs="Times New Roman" w:hint="eastAsia"/>
+        </w:rPr>
+        <w:t>IgnoredTilesets</w:t>
+      </w:r>
+      <w:r>
+        <w:rPr>
+          <w:rFonts w:ascii="Times New Roman" w:eastAsia="宋体" w:hAnsi="Times New Roman" w:cs="Times New Roman" w:hint="eastAsia"/>
+        </w:rPr>
+        <w:t>，可以在</w:t>
+      </w:r>
+      <w:r>
+        <w:rPr>
+          <w:rFonts w:ascii="Times New Roman" w:eastAsia="宋体" w:hAnsi="Times New Roman" w:cs="Times New Roman" w:hint="eastAsia"/>
+        </w:rPr>
         <w:lastRenderedPageBreak/>
-        <w:t>支持覆盖物</w:t>
-      </w:r>
-      <w:r>
-        <w:rPr>
-          <w:rFonts w:ascii="Times New Roman" w:eastAsia="宋体" w:hAnsi="Times New Roman" w:cs="Times New Roman" w:hint="eastAsia"/>
-        </w:rPr>
-        <w:t>CellAnim</w:t>
-      </w:r>
-      <w:r>
-        <w:rPr>
-          <w:rFonts w:ascii="Times New Roman" w:eastAsia="宋体" w:hAnsi="Times New Roman" w:cs="Times New Roman" w:hint="eastAsia"/>
-        </w:rPr>
-        <w:t>动画显示</w:t>
-      </w:r>
-    </w:p>
-    <w:p>
-      <w:pPr>
-        <w:pStyle w:val="a9"/>
-        <w:numPr>
-          <w:ilvl w:val="0"/>
-          <w:numId w:val="38"/>
-        </w:numPr>
-        <w:rPr>
-          <w:rFonts w:ascii="Times New Roman" w:eastAsia="宋体" w:hAnsi="Times New Roman" w:cs="Times New Roman"/>
-        </w:rPr>
-      </w:pPr>
-      <w:r>
-        <w:rPr>
-          <w:rFonts w:ascii="Times New Roman" w:eastAsia="宋体" w:hAnsi="Times New Roman" w:cs="Times New Roman" w:hint="eastAsia"/>
-        </w:rPr>
-        <w:t>支持随机地形摆放</w:t>
-      </w:r>
-      <w:r>
-        <w:rPr>
-          <w:rFonts w:ascii="Times New Roman" w:eastAsia="宋体" w:hAnsi="Times New Roman" w:cs="Times New Roman" w:hint="eastAsia"/>
-        </w:rPr>
-        <w:t>，详见</w:t>
-      </w:r>
-      <w:r>
-        <w:rPr>
-          <w:rFonts w:ascii="Times New Roman" w:eastAsia="宋体" w:hAnsi="Times New Roman" w:cs="Times New Roman" w:hint="eastAsia"/>
-        </w:rPr>
-        <w:t>PlaceRandomTileList</w:t>
-      </w:r>
-    </w:p>
-    <w:p>
-      <w:pPr>
-        <w:pStyle w:val="a9"/>
-        <w:numPr>
-          <w:ilvl w:val="0"/>
-          <w:numId w:val="38"/>
-        </w:numPr>
-        <w:rPr>
-          <w:rFonts w:ascii="Times New Roman" w:eastAsia="宋体" w:hAnsi="Times New Roman" w:cs="Times New Roman"/>
-        </w:rPr>
-      </w:pPr>
-      <w:r>
-        <w:rPr>
-          <w:rFonts w:ascii="Times New Roman" w:eastAsia="宋体" w:hAnsi="Times New Roman" w:cs="Times New Roman" w:hint="eastAsia"/>
-        </w:rPr>
-        <w:t>修复了物品浏览器中污染编号限制在</w:t>
-      </w:r>
-      <w:r>
-        <w:rPr>
-          <w:rFonts w:ascii="Times New Roman" w:eastAsia="宋体" w:hAnsi="Times New Roman" w:cs="Times New Roman" w:hint="eastAsia"/>
-        </w:rPr>
-        <w:t>100</w:t>
-      </w:r>
-      <w:r>
-        <w:rPr>
-          <w:rFonts w:ascii="Times New Roman" w:eastAsia="宋体" w:hAnsi="Times New Roman" w:cs="Times New Roman" w:hint="eastAsia"/>
-        </w:rPr>
-        <w:t>以内的</w:t>
-      </w:r>
-      <w:r>
-        <w:rPr>
-          <w:rFonts w:ascii="Times New Roman" w:eastAsia="宋体" w:hAnsi="Times New Roman" w:cs="Times New Roman" w:hint="eastAsia"/>
-        </w:rPr>
-        <w:t>bug</w:t>
-      </w:r>
-    </w:p>
-    <w:p>
-      <w:pPr>
-        <w:pStyle w:val="a9"/>
-        <w:numPr>
-          <w:ilvl w:val="0"/>
-          <w:numId w:val="38"/>
-        </w:numPr>
-        <w:rPr>
-          <w:rFonts w:ascii="Times New Roman" w:eastAsia="宋体" w:hAnsi="Times New Roman" w:cs="Times New Roman"/>
-        </w:rPr>
-      </w:pPr>
-      <w:r>
-        <w:rPr>
-          <w:rFonts w:ascii="Times New Roman" w:eastAsia="宋体" w:hAnsi="Times New Roman" w:cs="Times New Roman" w:hint="eastAsia"/>
-        </w:rPr>
-        <w:t>微调各游戏对象渲染位置，匹配游戏内效果</w:t>
-      </w:r>
-    </w:p>
-    <w:p>
-      <w:pPr>
-        <w:pStyle w:val="a9"/>
-        <w:numPr>
-          <w:ilvl w:val="0"/>
-          <w:numId w:val="38"/>
-        </w:numPr>
-        <w:rPr>
-          <w:rFonts w:ascii="Times New Roman" w:eastAsia="宋体" w:hAnsi="Times New Roman" w:cs="Times New Roman"/>
-        </w:rPr>
-      </w:pPr>
-      <w:r>
-        <w:rPr>
-          <w:rFonts w:ascii="Times New Roman" w:eastAsia="宋体" w:hAnsi="Times New Roman" w:cs="Times New Roman" w:hint="eastAsia"/>
-        </w:rPr>
-        <w:t>修复了单位“在桥梁上”为</w:t>
-      </w:r>
-      <w:r>
-        <w:rPr>
-          <w:rFonts w:ascii="Times New Roman" w:eastAsia="宋体" w:hAnsi="Times New Roman" w:cs="Times New Roman" w:hint="eastAsia"/>
-        </w:rPr>
-        <w:t>1</w:t>
-      </w:r>
-      <w:r>
-        <w:rPr>
-          <w:rFonts w:ascii="Times New Roman" w:eastAsia="宋体" w:hAnsi="Times New Roman" w:cs="Times New Roman" w:hint="eastAsia"/>
-        </w:rPr>
-        <w:t>时，在水上也会显示水中图像的</w:t>
-      </w:r>
-      <w:r>
-        <w:rPr>
-          <w:rFonts w:ascii="Times New Roman" w:eastAsia="宋体" w:hAnsi="Times New Roman" w:cs="Times New Roman" w:hint="eastAsia"/>
-        </w:rPr>
-        <w:t>bug</w:t>
-      </w:r>
-    </w:p>
-    <w:p>
-      <w:pPr>
-        <w:pStyle w:val="a9"/>
-        <w:numPr>
-          <w:ilvl w:val="0"/>
-          <w:numId w:val="38"/>
-        </w:numPr>
-        <w:rPr>
-          <w:rFonts w:ascii="Times New Roman" w:eastAsia="宋体" w:hAnsi="Times New Roman" w:cs="Times New Roman"/>
-        </w:rPr>
-      </w:pPr>
-      <w:r>
-        <w:rPr>
-          <w:rFonts w:ascii="Times New Roman" w:eastAsia="宋体" w:hAnsi="Times New Roman" w:cs="Times New Roman" w:hint="eastAsia"/>
-        </w:rPr>
-        <w:t>粘贴功能支持按</w:t>
-      </w:r>
-      <w:r>
-        <w:rPr>
-          <w:rFonts w:ascii="Times New Roman" w:eastAsia="宋体" w:hAnsi="Times New Roman" w:cs="Times New Roman" w:hint="eastAsia"/>
-        </w:rPr>
-        <w:t>ctrl</w:t>
-      </w:r>
-      <w:r>
-        <w:rPr>
-          <w:rFonts w:ascii="Times New Roman" w:eastAsia="宋体" w:hAnsi="Times New Roman" w:cs="Times New Roman" w:hint="eastAsia"/>
-        </w:rPr>
-        <w:t>进行填充</w:t>
-      </w:r>
-    </w:p>
-    <w:p>
-      <w:pPr>
-        <w:pStyle w:val="a9"/>
-        <w:numPr>
-          <w:ilvl w:val="0"/>
-          <w:numId w:val="38"/>
-        </w:numPr>
-        <w:rPr>
-          <w:rFonts w:ascii="Times New Roman" w:eastAsia="宋体" w:hAnsi="Times New Roman" w:cs="Times New Roman"/>
-        </w:rPr>
-      </w:pPr>
-      <w:r>
-        <w:rPr>
-          <w:rFonts w:ascii="Times New Roman" w:eastAsia="宋体" w:hAnsi="Times New Roman" w:cs="Times New Roman" w:hint="eastAsia"/>
-        </w:rPr>
-        <w:t>优化地形与阴影的覆盖关系，使渲染更接近游戏内效果</w:t>
-      </w:r>
-    </w:p>
-    <w:p>
-      <w:pPr>
-        <w:pStyle w:val="a9"/>
-        <w:numPr>
-          <w:ilvl w:val="0"/>
-          <w:numId w:val="38"/>
-        </w:numPr>
-        <w:rPr>
-          <w:rFonts w:ascii="Times New Roman" w:eastAsia="宋体" w:hAnsi="Times New Roman" w:cs="Times New Roman"/>
-        </w:rPr>
-      </w:pPr>
-      <w:r>
-        <w:rPr>
-          <w:rFonts w:ascii="Times New Roman" w:eastAsia="宋体" w:hAnsi="Times New Roman" w:cs="Times New Roman" w:hint="eastAsia"/>
-        </w:rPr>
-        <w:t>支持</w:t>
-      </w:r>
-      <w:r>
-        <w:rPr>
-          <w:rFonts w:ascii="Times New Roman" w:eastAsia="宋体" w:hAnsi="Times New Roman" w:cs="Times New Roman" w:hint="eastAsia"/>
-        </w:rPr>
-        <w:t>FireAngle</w:t>
-      </w:r>
-      <w:r>
-        <w:rPr>
-          <w:rFonts w:ascii="Times New Roman" w:eastAsia="宋体" w:hAnsi="Times New Roman" w:cs="Times New Roman" w:hint="eastAsia"/>
-        </w:rPr>
-        <w:t>显示</w:t>
-      </w:r>
-    </w:p>
-    <w:p>
-      <w:pPr>
-        <w:pStyle w:val="a9"/>
-        <w:numPr>
-          <w:ilvl w:val="0"/>
-          <w:numId w:val="38"/>
-        </w:numPr>
-        <w:rPr>
-          <w:rFonts w:ascii="Times New Roman" w:eastAsia="宋体" w:hAnsi="Times New Roman" w:cs="Times New Roman"/>
-        </w:rPr>
-      </w:pPr>
-      <w:r>
-        <w:rPr>
-          <w:rFonts w:ascii="Times New Roman" w:eastAsia="宋体" w:hAnsi="Times New Roman" w:cs="Times New Roman" w:hint="eastAsia"/>
-        </w:rPr>
-        <w:t>修复了当单位注册名以数字结尾时，可能与其他单位图像冲突的</w:t>
-      </w:r>
-      <w:r>
-        <w:rPr>
-          <w:rFonts w:ascii="Times New Roman" w:eastAsia="宋体" w:hAnsi="Times New Roman" w:cs="Times New Roman" w:hint="eastAsia"/>
-        </w:rPr>
-        <w:t>bug</w:t>
-      </w:r>
-    </w:p>
-    <w:p>
-      <w:pPr>
-        <w:pStyle w:val="a9"/>
-        <w:numPr>
-          <w:ilvl w:val="0"/>
-          <w:numId w:val="38"/>
-        </w:numPr>
-        <w:rPr>
-          <w:rFonts w:ascii="Times New Roman" w:eastAsia="宋体" w:hAnsi="Times New Roman" w:cs="Times New Roman"/>
-        </w:rPr>
-      </w:pPr>
-      <w:r>
-        <w:rPr>
-          <w:rFonts w:ascii="Times New Roman" w:eastAsia="宋体" w:hAnsi="Times New Roman" w:cs="Times New Roman" w:hint="eastAsia"/>
-        </w:rPr>
-        <w:t>修复了</w:t>
-      </w:r>
-      <w:r>
-        <w:rPr>
-          <w:rFonts w:ascii="Times New Roman" w:eastAsia="宋体" w:hAnsi="Times New Roman" w:cs="Times New Roman" w:hint="eastAsia"/>
-        </w:rPr>
-        <w:t>include</w:t>
-      </w:r>
-      <w:r>
-        <w:rPr>
-          <w:rFonts w:ascii="Times New Roman" w:eastAsia="宋体" w:hAnsi="Times New Roman" w:cs="Times New Roman" w:hint="eastAsia"/>
-        </w:rPr>
-        <w:t>的</w:t>
-      </w:r>
-      <w:r>
-        <w:rPr>
-          <w:rFonts w:ascii="Times New Roman" w:eastAsia="宋体" w:hAnsi="Times New Roman" w:cs="Times New Roman" w:hint="eastAsia"/>
-        </w:rPr>
-        <w:t>ini</w:t>
-      </w:r>
-      <w:r>
-        <w:rPr>
-          <w:rFonts w:ascii="Times New Roman" w:eastAsia="宋体" w:hAnsi="Times New Roman" w:cs="Times New Roman" w:hint="eastAsia"/>
-        </w:rPr>
-        <w:t>文件中的继承失效的问题</w:t>
-      </w:r>
-    </w:p>
-    <w:p>
-      <w:pPr>
-        <w:pStyle w:val="a9"/>
-        <w:numPr>
-          <w:ilvl w:val="0"/>
-          <w:numId w:val="38"/>
-        </w:numPr>
-        <w:rPr>
-          <w:rFonts w:ascii="Times New Roman" w:eastAsia="宋体" w:hAnsi="Times New Roman" w:cs="Times New Roman"/>
-        </w:rPr>
-      </w:pPr>
-      <w:r>
-        <w:rPr>
-          <w:rFonts w:ascii="Times New Roman" w:eastAsia="宋体" w:hAnsi="Times New Roman" w:cs="Times New Roman" w:hint="eastAsia"/>
-        </w:rPr>
-        <w:t>支持在</w:t>
-      </w:r>
-      <w:r>
-        <w:rPr>
-          <w:rFonts w:ascii="Times New Roman" w:eastAsia="宋体" w:hAnsi="Times New Roman" w:cs="Times New Roman" w:hint="eastAsia"/>
-        </w:rPr>
-        <w:t>Resources</w:t>
-      </w:r>
-      <w:r>
-        <w:rPr>
-          <w:rFonts w:ascii="Times New Roman" w:eastAsia="宋体" w:hAnsi="Times New Roman" w:cs="Times New Roman" w:hint="eastAsia"/>
-        </w:rPr>
-        <w:t>文件夹中加载额外的游戏资源文件</w:t>
-      </w:r>
-    </w:p>
-    <w:p>
-      <w:pPr>
-        <w:pStyle w:val="a9"/>
-        <w:numPr>
-          <w:ilvl w:val="0"/>
-          <w:numId w:val="38"/>
-        </w:numPr>
-        <w:rPr>
-          <w:rFonts w:ascii="Times New Roman" w:eastAsia="宋体" w:hAnsi="Times New Roman" w:cs="Times New Roman"/>
-        </w:rPr>
-      </w:pPr>
-      <w:r>
-        <w:rPr>
-          <w:rFonts w:ascii="Times New Roman" w:eastAsia="宋体" w:hAnsi="Times New Roman" w:cs="Times New Roman" w:hint="eastAsia"/>
-        </w:rPr>
-        <w:t>当编辑已经重叠的建筑时，不再弹出提示窗</w:t>
-      </w:r>
-    </w:p>
-    <w:p>
-      <w:pPr>
-        <w:pStyle w:val="a9"/>
-        <w:numPr>
-          <w:ilvl w:val="0"/>
-          <w:numId w:val="38"/>
-        </w:numPr>
-        <w:rPr>
-          <w:rFonts w:ascii="Times New Roman" w:eastAsia="宋体" w:hAnsi="Times New Roman" w:cs="Times New Roman"/>
-        </w:rPr>
-      </w:pPr>
-      <w:r>
-        <w:rPr>
-          <w:rFonts w:ascii="Times New Roman" w:eastAsia="宋体" w:hAnsi="Times New Roman" w:cs="Times New Roman" w:hint="eastAsia"/>
-        </w:rPr>
-        <w:t>使用随机地形填充地表时支持随机选取</w:t>
-      </w:r>
-    </w:p>
-    <w:p>
-      <w:pPr>
-        <w:pStyle w:val="a9"/>
-        <w:numPr>
-          <w:ilvl w:val="0"/>
-          <w:numId w:val="38"/>
-        </w:numPr>
-        <w:rPr>
-          <w:rFonts w:ascii="Times New Roman" w:eastAsia="宋体" w:hAnsi="Times New Roman" w:cs="Times New Roman"/>
-        </w:rPr>
-      </w:pPr>
-      <w:r>
-        <w:rPr>
-          <w:rFonts w:ascii="Times New Roman" w:eastAsia="宋体" w:hAnsi="Times New Roman" w:cs="Times New Roman" w:hint="eastAsia"/>
-        </w:rPr>
-        <w:t>地图渲染器支持将渲染图保存为</w:t>
-      </w:r>
-      <w:r>
-        <w:rPr>
-          <w:rFonts w:ascii="Times New Roman" w:eastAsia="宋体" w:hAnsi="Times New Roman" w:cs="Times New Roman" w:hint="eastAsia"/>
-        </w:rPr>
-        <w:t>jpg</w:t>
-      </w:r>
-      <w:r>
-        <w:rPr>
-          <w:rFonts w:ascii="Times New Roman" w:eastAsia="宋体" w:hAnsi="Times New Roman" w:cs="Times New Roman" w:hint="eastAsia"/>
-        </w:rPr>
-        <w:t>格式</w:t>
-      </w:r>
-    </w:p>
-    <w:p>
-      <w:pPr>
-        <w:pStyle w:val="a9"/>
-        <w:numPr>
-          <w:ilvl w:val="0"/>
-          <w:numId w:val="38"/>
-        </w:numPr>
-        <w:rPr>
-          <w:rFonts w:ascii="Times New Roman" w:eastAsia="宋体" w:hAnsi="Times New Roman" w:cs="Times New Roman"/>
-        </w:rPr>
-      </w:pPr>
-      <w:r>
-        <w:rPr>
-          <w:rFonts w:ascii="Times New Roman" w:eastAsia="宋体" w:hAnsi="Times New Roman" w:cs="Times New Roman" w:hint="eastAsia"/>
-        </w:rPr>
-        <w:t>正确显示</w:t>
-      </w:r>
-      <w:r>
-        <w:rPr>
-          <w:rFonts w:ascii="Times New Roman" w:eastAsia="宋体" w:hAnsi="Times New Roman" w:cs="Times New Roman" w:hint="eastAsia"/>
-        </w:rPr>
-        <w:t>Land=Rock</w:t>
-      </w:r>
-      <w:r>
-        <w:rPr>
-          <w:rFonts w:ascii="Times New Roman" w:eastAsia="宋体" w:hAnsi="Times New Roman" w:cs="Times New Roman" w:hint="eastAsia"/>
-        </w:rPr>
-        <w:t>覆盖物在游戏内的位置。心灵终结的</w:t>
-      </w:r>
-      <w:r>
-        <w:rPr>
-          <w:rFonts w:ascii="Times New Roman" w:eastAsia="宋体" w:hAnsi="Times New Roman" w:cs="Times New Roman" w:hint="eastAsia"/>
-        </w:rPr>
-        <w:t>“</w:t>
-      </w:r>
-      <w:r>
-        <w:rPr>
-          <w:rFonts w:ascii="Times New Roman" w:eastAsia="宋体" w:hAnsi="Times New Roman" w:cs="Times New Roman" w:hint="eastAsia"/>
-        </w:rPr>
-        <w:t>Block Base</w:t>
-      </w:r>
-      <w:r>
-        <w:rPr>
-          <w:rFonts w:ascii="Times New Roman" w:eastAsia="宋体" w:hAnsi="Times New Roman" w:cs="Times New Roman" w:hint="eastAsia"/>
-        </w:rPr>
-        <w:t>”、</w:t>
-      </w:r>
-      <w:r>
-        <w:rPr>
-          <w:rFonts w:ascii="Times New Roman" w:eastAsia="宋体" w:hAnsi="Times New Roman" w:cs="Times New Roman" w:hint="eastAsia"/>
-        </w:rPr>
-        <w:t>“</w:t>
-      </w:r>
-      <w:r>
-        <w:rPr>
-          <w:rFonts w:ascii="Times New Roman" w:eastAsia="宋体" w:hAnsi="Times New Roman" w:cs="Times New Roman" w:hint="eastAsia"/>
-        </w:rPr>
-        <w:t>Block Base and Movement</w:t>
-      </w:r>
-      <w:r>
-        <w:rPr>
-          <w:rFonts w:ascii="Times New Roman" w:eastAsia="宋体" w:hAnsi="Times New Roman" w:cs="Times New Roman" w:hint="eastAsia"/>
-        </w:rPr>
-        <w:t>”覆盖物为了兼容旧地编，进行了额外的偏移，在修复后反而会偏移。</w:t>
-      </w:r>
-      <w:r>
-        <w:rPr>
-          <w:rFonts w:ascii="Times New Roman" w:eastAsia="宋体" w:hAnsi="Times New Roman" w:cs="Times New Roman" w:hint="eastAsia"/>
-        </w:rPr>
-        <w:t>Tools</w:t>
-      </w:r>
-      <w:r>
-        <w:rPr>
-          <w:rFonts w:ascii="Times New Roman" w:eastAsia="宋体" w:hAnsi="Times New Roman" w:cs="Times New Roman" w:hint="eastAsia"/>
-        </w:rPr>
-        <w:t>/</w:t>
-      </w:r>
-      <w:r>
-        <w:rPr>
-          <w:rFonts w:ascii="Times New Roman" w:eastAsia="宋体" w:hAnsi="Times New Roman" w:cs="Times New Roman" w:hint="eastAsia"/>
-        </w:rPr>
-        <w:t>MentalOmega</w:t>
-      </w:r>
-      <w:r>
-        <w:rPr>
-          <w:rFonts w:ascii="Times New Roman" w:eastAsia="宋体" w:hAnsi="Times New Roman" w:cs="Times New Roman" w:hint="eastAsia"/>
-        </w:rPr>
-        <w:t>目录下提供了适配后的文件，将其放入心灵终结游戏目录下即可</w:t>
-      </w:r>
-    </w:p>
-    <w:p>
-      <w:pPr>
-        <w:pStyle w:val="a9"/>
-        <w:numPr>
-          <w:ilvl w:val="0"/>
-          <w:numId w:val="38"/>
-        </w:numPr>
-        <w:rPr>
-          <w:rFonts w:ascii="Times New Roman" w:eastAsia="宋体" w:hAnsi="Times New Roman" w:cs="Times New Roman"/>
-        </w:rPr>
-      </w:pPr>
-      <w:r>
-        <w:rPr>
-          <w:rFonts w:ascii="Times New Roman" w:eastAsia="宋体" w:hAnsi="Times New Roman" w:cs="Times New Roman" w:hint="eastAsia"/>
-        </w:rPr>
-        <w:t>全局搜索的地形选项可以搜索覆盖物了</w:t>
-      </w:r>
-    </w:p>
-    <w:p>
-      <w:pPr>
-        <w:pStyle w:val="a9"/>
-        <w:numPr>
-          <w:ilvl w:val="0"/>
-          <w:numId w:val="38"/>
-        </w:numPr>
-        <w:rPr>
-          <w:rFonts w:ascii="Times New Roman" w:eastAsia="宋体" w:hAnsi="Times New Roman" w:cs="Times New Roman"/>
-        </w:rPr>
-      </w:pPr>
-      <w:r>
-        <w:rPr>
-          <w:rFonts w:ascii="Times New Roman" w:eastAsia="宋体" w:hAnsi="Times New Roman" w:cs="Times New Roman" w:hint="eastAsia"/>
-        </w:rPr>
-        <w:t>双击地图注释改为打开编辑框，缩放注释功能改为按住</w:t>
-      </w:r>
-      <w:r>
-        <w:rPr>
-          <w:rFonts w:ascii="Times New Roman" w:eastAsia="宋体" w:hAnsi="Times New Roman" w:cs="Times New Roman" w:hint="eastAsia"/>
-        </w:rPr>
-        <w:t>ctrl</w:t>
-      </w:r>
-      <w:r>
-        <w:rPr>
-          <w:rFonts w:ascii="Times New Roman" w:eastAsia="宋体" w:hAnsi="Times New Roman" w:cs="Times New Roman" w:hint="eastAsia"/>
-        </w:rPr>
-        <w:t>双击</w:t>
-      </w:r>
-    </w:p>
-    <w:p>
-      <w:pPr>
-        <w:pStyle w:val="a9"/>
-        <w:numPr>
-          <w:ilvl w:val="0"/>
-          <w:numId w:val="38"/>
-        </w:numPr>
-        <w:rPr>
-          <w:rFonts w:ascii="Times New Roman" w:eastAsia="宋体" w:hAnsi="Times New Roman" w:cs="Times New Roman"/>
-        </w:rPr>
-      </w:pPr>
-      <w:r>
-        <w:rPr>
-          <w:rFonts w:ascii="Times New Roman" w:eastAsia="宋体" w:hAnsi="Times New Roman" w:cs="Times New Roman" w:hint="eastAsia"/>
-        </w:rPr>
-        <w:t>地图渲染器“使用数字渲染透明覆盖物”选项更改为“显示游戏内不可见对象”</w:t>
-      </w:r>
-    </w:p>
-    <w:p>
-      <w:pPr>
-        <w:pStyle w:val="a9"/>
-        <w:numPr>
-          <w:ilvl w:val="0"/>
-          <w:numId w:val="38"/>
-        </w:numPr>
-        <w:rPr>
-          <w:rFonts w:ascii="Times New Roman" w:eastAsia="宋体" w:hAnsi="Times New Roman" w:cs="Times New Roman"/>
-        </w:rPr>
-      </w:pPr>
-      <w:r>
-        <w:rPr>
-          <w:rFonts w:ascii="Times New Roman" w:eastAsia="宋体" w:hAnsi="Times New Roman" w:cs="Times New Roman" w:hint="eastAsia"/>
-        </w:rPr>
-        <w:t>修复当</w:t>
-      </w:r>
-      <w:r>
-        <w:rPr>
-          <w:rFonts w:ascii="Times New Roman" w:eastAsia="宋体" w:hAnsi="Times New Roman" w:cs="Times New Roman" w:hint="eastAsia"/>
-        </w:rPr>
-        <w:t>shp</w:t>
-      </w:r>
-      <w:r>
-        <w:rPr>
-          <w:rFonts w:ascii="Times New Roman" w:eastAsia="宋体" w:hAnsi="Times New Roman" w:cs="Times New Roman" w:hint="eastAsia"/>
-        </w:rPr>
-        <w:t>车辆单位的</w:t>
-      </w:r>
-      <w:r>
-        <w:rPr>
-          <w:rFonts w:ascii="Times New Roman" w:eastAsia="宋体" w:hAnsi="Times New Roman" w:cs="Times New Roman" w:hint="eastAsia"/>
-        </w:rPr>
-        <w:t>*tur.shp</w:t>
-      </w:r>
-      <w:r>
-        <w:rPr>
-          <w:rFonts w:ascii="Times New Roman" w:eastAsia="宋体" w:hAnsi="Times New Roman" w:cs="Times New Roman" w:hint="eastAsia"/>
-        </w:rPr>
-        <w:t>炮塔文件</w:t>
-      </w:r>
-      <w:r>
-        <w:rPr>
-          <w:rFonts w:ascii="Times New Roman" w:eastAsia="宋体" w:hAnsi="Times New Roman" w:cs="Times New Roman" w:hint="eastAsia"/>
-        </w:rPr>
-        <w:t>与本体大小不一致时的崩溃</w:t>
-      </w:r>
-    </w:p>
-    <w:p>
-      <w:pPr>
-        <w:pStyle w:val="a9"/>
-        <w:numPr>
-          <w:ilvl w:val="0"/>
-          <w:numId w:val="38"/>
-        </w:numPr>
-        <w:rPr>
-          <w:rFonts w:ascii="Times New Roman" w:eastAsia="宋体" w:hAnsi="Times New Roman" w:cs="Times New Roman"/>
-        </w:rPr>
-      </w:pPr>
-      <w:r>
-        <w:rPr>
-          <w:rFonts w:ascii="Times New Roman" w:eastAsia="宋体" w:hAnsi="Times New Roman" w:cs="Times New Roman" w:hint="eastAsia"/>
-        </w:rPr>
-        <w:t>修复当地图大于</w:t>
-      </w:r>
-      <w:r>
-        <w:rPr>
-          <w:rFonts w:ascii="Times New Roman" w:eastAsia="宋体" w:hAnsi="Times New Roman" w:cs="Times New Roman" w:hint="eastAsia"/>
-        </w:rPr>
-        <w:t>209*209</w:t>
-      </w:r>
-      <w:r>
-        <w:rPr>
-          <w:rFonts w:ascii="Times New Roman" w:eastAsia="宋体" w:hAnsi="Times New Roman" w:cs="Times New Roman" w:hint="eastAsia"/>
-        </w:rPr>
-        <w:t>时，编辑地形概率导致崩溃的</w:t>
-      </w:r>
-      <w:r>
-        <w:rPr>
-          <w:rFonts w:ascii="Times New Roman" w:eastAsia="宋体" w:hAnsi="Times New Roman" w:cs="Times New Roman" w:hint="eastAsia"/>
-        </w:rPr>
-        <w:t>bug</w:t>
-      </w:r>
-    </w:p>
-    <w:p>
-      <w:pPr>
-        <w:pStyle w:val="a9"/>
-        <w:numPr>
-          <w:ilvl w:val="0"/>
-          <w:numId w:val="38"/>
-        </w:numPr>
-        <w:rPr>
-          <w:rFonts w:ascii="Times New Roman" w:eastAsia="宋体" w:hAnsi="Times New Roman" w:cs="Times New Roman"/>
-        </w:rPr>
-      </w:pPr>
-      <w:r>
-        <w:rPr>
-          <w:rFonts w:ascii="Times New Roman" w:eastAsia="宋体" w:hAnsi="Times New Roman" w:cs="Times New Roman" w:hint="eastAsia"/>
-        </w:rPr>
-        <w:t>优化建筑渲染图层，减少建筑不正常遮挡的现象</w:t>
-      </w:r>
-    </w:p>
-    <w:p>
-      <w:pPr>
-        <w:pStyle w:val="a9"/>
-        <w:numPr>
-          <w:ilvl w:val="0"/>
-          <w:numId w:val="38"/>
-        </w:numPr>
-        <w:rPr>
-          <w:rFonts w:ascii="Times New Roman" w:eastAsia="宋体" w:hAnsi="Times New Roman" w:cs="Times New Roman"/>
-        </w:rPr>
-      </w:pPr>
-      <w:r>
-        <w:rPr>
-          <w:rFonts w:ascii="Times New Roman" w:eastAsia="宋体" w:hAnsi="Times New Roman" w:cs="Times New Roman" w:hint="eastAsia"/>
-        </w:rPr>
-        <w:t>修复当剪切板内没有有效信息时，粘贴会导致错误撤销的</w:t>
-      </w:r>
-      <w:r>
-        <w:rPr>
-          <w:rFonts w:ascii="Times New Roman" w:eastAsia="宋体" w:hAnsi="Times New Roman" w:cs="Times New Roman" w:hint="eastAsia"/>
-        </w:rPr>
-        <w:t>bug</w:t>
-      </w:r>
-    </w:p>
-    <w:p>
-      <w:pPr>
-        <w:pStyle w:val="a9"/>
-        <w:numPr>
-          <w:ilvl w:val="0"/>
-          <w:numId w:val="38"/>
-        </w:numPr>
-        <w:rPr>
-          <w:rFonts w:ascii="Times New Roman" w:eastAsia="宋体" w:hAnsi="Times New Roman" w:cs="Times New Roman"/>
-        </w:rPr>
-      </w:pPr>
-      <w:r>
-        <w:rPr>
-          <w:rFonts w:ascii="Times New Roman" w:eastAsia="宋体" w:hAnsi="Times New Roman" w:cs="Times New Roman" w:hint="eastAsia"/>
-        </w:rPr>
-        <w:t>移除</w:t>
-      </w:r>
-      <w:r>
-        <w:rPr>
-          <w:rFonts w:ascii="Times New Roman" w:eastAsia="宋体" w:hAnsi="Times New Roman" w:cs="Times New Roman" w:hint="eastAsia"/>
-        </w:rPr>
-        <w:t>ImageServer</w:t>
-      </w:r>
-    </w:p>
-    <w:p>
-      <w:pPr>
-        <w:pStyle w:val="a9"/>
-        <w:numPr>
-          <w:ilvl w:val="0"/>
-          <w:numId w:val="38"/>
-        </w:numPr>
-        <w:rPr>
-          <w:rFonts w:ascii="Times New Roman" w:eastAsia="宋体" w:hAnsi="Times New Roman" w:cs="Times New Roman"/>
-        </w:rPr>
-      </w:pPr>
-      <w:r>
-        <w:rPr>
-          <w:rFonts w:ascii="Times New Roman" w:eastAsia="宋体" w:hAnsi="Times New Roman" w:cs="Times New Roman" w:hint="eastAsia"/>
-        </w:rPr>
-        <w:t>在地图内触发的重新加载不会清空已加载的素材，减少重新加载后的卡顿</w:t>
-      </w:r>
-    </w:p>
-    <w:p>
-      <w:pPr>
-        <w:pStyle w:val="a9"/>
-        <w:numPr>
-          <w:ilvl w:val="0"/>
-          <w:numId w:val="38"/>
-        </w:numPr>
-        <w:rPr>
-          <w:rFonts w:ascii="Times New Roman" w:eastAsia="宋体" w:hAnsi="Times New Roman" w:cs="Times New Roman"/>
-        </w:rPr>
-      </w:pPr>
-      <w:r>
-        <w:rPr>
-          <w:rFonts w:ascii="Times New Roman" w:eastAsia="宋体" w:hAnsi="Times New Roman" w:cs="Times New Roman" w:hint="eastAsia"/>
-        </w:rPr>
-        <w:t>修复语言设置只支持</w:t>
-      </w:r>
-      <w:r>
-        <w:rPr>
-          <w:rFonts w:ascii="Times New Roman" w:eastAsia="宋体" w:hAnsi="Times New Roman" w:cs="Times New Roman" w:hint="eastAsia"/>
-        </w:rPr>
-        <w:t>English</w:t>
-      </w:r>
-      <w:r>
-        <w:rPr>
-          <w:rFonts w:ascii="Times New Roman" w:eastAsia="宋体" w:hAnsi="Times New Roman" w:cs="Times New Roman" w:hint="eastAsia"/>
-        </w:rPr>
-        <w:t>前缀的</w:t>
-      </w:r>
-      <w:r>
-        <w:rPr>
-          <w:rFonts w:ascii="Times New Roman" w:eastAsia="宋体" w:hAnsi="Times New Roman" w:cs="Times New Roman" w:hint="eastAsia"/>
-        </w:rPr>
-        <w:t>bug</w:t>
-      </w:r>
-    </w:p>
-    <w:p>
-      <w:pPr>
-        <w:pStyle w:val="a9"/>
-        <w:numPr>
-          <w:ilvl w:val="0"/>
-          <w:numId w:val="38"/>
-        </w:numPr>
-        <w:rPr>
-          <w:rFonts w:ascii="Times New Roman" w:eastAsia="宋体" w:hAnsi="Times New Roman" w:cs="Times New Roman"/>
-        </w:rPr>
-      </w:pPr>
-      <w:r>
-        <w:rPr>
-          <w:rFonts w:ascii="Times New Roman" w:eastAsia="宋体" w:hAnsi="Times New Roman" w:cs="Times New Roman" w:hint="eastAsia"/>
-        </w:rPr>
-        <w:t>支持翻译任意</w:t>
-      </w:r>
-      <w:r>
-        <w:rPr>
-          <w:rFonts w:ascii="Times New Roman" w:eastAsia="宋体" w:hAnsi="Times New Roman" w:cs="Times New Roman" w:hint="eastAsia"/>
-        </w:rPr>
-        <w:t>FA2</w:t>
-      </w:r>
-      <w:r>
-        <w:rPr>
-          <w:rFonts w:ascii="Times New Roman" w:eastAsia="宋体" w:hAnsi="Times New Roman" w:cs="Times New Roman" w:hint="eastAsia"/>
-        </w:rPr>
-        <w:t>原始窗口的文本，详见</w:t>
-      </w:r>
-      <w:r>
-        <w:rPr>
-          <w:rFonts w:ascii="Times New Roman" w:eastAsia="宋体" w:hAnsi="Times New Roman" w:cs="Times New Roman" w:hint="eastAsia"/>
-        </w:rPr>
-        <w:t>FADialog.ini</w:t>
-      </w:r>
-    </w:p>
-    <w:p>
-      <w:pPr>
-        <w:pStyle w:val="a9"/>
-        <w:numPr>
-          <w:ilvl w:val="0"/>
-          <w:numId w:val="38"/>
-        </w:numPr>
-        <w:rPr>
-          <w:rFonts w:ascii="Times New Roman" w:eastAsia="宋体" w:hAnsi="Times New Roman" w:cs="Times New Roman"/>
-        </w:rPr>
-      </w:pPr>
-      <w:r>
-        <w:rPr>
-          <w:rFonts w:ascii="Times New Roman" w:eastAsia="宋体" w:hAnsi="Times New Roman" w:cs="Times New Roman" w:hint="eastAsia"/>
-        </w:rPr>
-        <w:t>支持多语言切换，添加了英文版。所有可以在</w:t>
-      </w:r>
-      <w:r>
-        <w:rPr>
-          <w:rFonts w:ascii="Times New Roman" w:eastAsia="宋体" w:hAnsi="Times New Roman" w:cs="Times New Roman" w:hint="eastAsia"/>
-        </w:rPr>
-        <w:t>FA2</w:t>
-      </w:r>
-      <w:r>
-        <w:rPr>
-          <w:rFonts w:ascii="Times New Roman" w:eastAsia="宋体" w:hAnsi="Times New Roman" w:cs="Times New Roman" w:hint="eastAsia"/>
-        </w:rPr>
-        <w:t>内显示文本的</w:t>
-      </w:r>
-      <w:r>
-        <w:rPr>
-          <w:rFonts w:ascii="Times New Roman" w:eastAsia="宋体" w:hAnsi="Times New Roman" w:cs="Times New Roman" w:hint="eastAsia"/>
-        </w:rPr>
-        <w:t>INI</w:t>
-      </w:r>
-      <w:r>
-        <w:rPr>
-          <w:rFonts w:ascii="Times New Roman" w:eastAsia="宋体" w:hAnsi="Times New Roman" w:cs="Times New Roman" w:hint="eastAsia"/>
-        </w:rPr>
-        <w:t>小节</w:t>
-      </w:r>
-      <w:r>
-        <w:rPr>
-          <w:rFonts w:ascii="Times New Roman" w:eastAsia="宋体" w:hAnsi="Times New Roman" w:cs="Times New Roman" w:hint="eastAsia"/>
-        </w:rPr>
-        <w:t>和键</w:t>
-      </w:r>
-      <w:r>
-        <w:rPr>
-          <w:rFonts w:ascii="Times New Roman" w:eastAsia="宋体" w:hAnsi="Times New Roman" w:cs="Times New Roman" w:hint="eastAsia"/>
-        </w:rPr>
-        <w:t>，均可以通过“</w:t>
-      </w:r>
-      <w:r>
-        <w:rPr>
-          <w:rFonts w:ascii="Times New Roman" w:eastAsia="宋体" w:hAnsi="Times New Roman" w:cs="Times New Roman" w:hint="eastAsia"/>
-        </w:rPr>
-        <w:t>Language-</w:t>
-      </w:r>
-      <w:r>
-        <w:rPr>
-          <w:rFonts w:ascii="Times New Roman" w:eastAsia="宋体" w:hAnsi="Times New Roman" w:cs="Times New Roman" w:hint="eastAsia"/>
-        </w:rPr>
-        <w:t>”前缀支持多语言翻译，例如“</w:t>
-      </w:r>
-      <w:r>
-        <w:rPr>
-          <w:rFonts w:ascii="Times New Roman" w:eastAsia="宋体" w:hAnsi="Times New Roman" w:cs="Times New Roman" w:hint="eastAsia"/>
-        </w:rPr>
-        <w:t>[</w:t>
-      </w:r>
-      <w:r>
-        <w:rPr>
-          <w:rFonts w:ascii="Times New Roman" w:eastAsia="宋体" w:hAnsi="Times New Roman" w:cs="Times New Roman" w:hint="eastAsia"/>
-        </w:rPr>
-        <w:t>EventsRA2</w:t>
-      </w:r>
-      <w:r>
-        <w:rPr>
-          <w:rFonts w:ascii="Times New Roman" w:eastAsia="宋体" w:hAnsi="Times New Roman" w:cs="Times New Roman" w:hint="eastAsia"/>
-        </w:rPr>
-        <w:t>]</w:t>
-      </w:r>
-      <w:r>
-        <w:rPr>
-          <w:rFonts w:ascii="Times New Roman" w:eastAsia="宋体" w:hAnsi="Times New Roman" w:cs="Times New Roman" w:hint="eastAsia"/>
-        </w:rPr>
-        <w:t>”变为“</w:t>
-      </w:r>
-      <w:r>
-        <w:rPr>
-          <w:rFonts w:ascii="Times New Roman" w:eastAsia="宋体" w:hAnsi="Times New Roman" w:cs="Times New Roman" w:hint="eastAsia"/>
-        </w:rPr>
-        <w:t>[</w:t>
-      </w:r>
-      <w:r>
-        <w:rPr>
-          <w:rFonts w:ascii="Times New Roman" w:eastAsia="宋体" w:hAnsi="Times New Roman" w:cs="Times New Roman" w:hint="eastAsia"/>
-        </w:rPr>
-        <w:t>English-EventsRA2</w:t>
-      </w:r>
-      <w:r>
-        <w:rPr>
-          <w:rFonts w:ascii="Times New Roman" w:eastAsia="宋体" w:hAnsi="Times New Roman" w:cs="Times New Roman" w:hint="eastAsia"/>
-        </w:rPr>
-        <w:t>]</w:t>
-      </w:r>
-      <w:r>
-        <w:rPr>
-          <w:rFonts w:ascii="Times New Roman" w:eastAsia="宋体" w:hAnsi="Times New Roman" w:cs="Times New Roman" w:hint="eastAsia"/>
-        </w:rPr>
-        <w:t>”</w:t>
-      </w:r>
-      <w:r>
-        <w:rPr>
-          <w:rFonts w:ascii="Times New Roman" w:eastAsia="宋体" w:hAnsi="Times New Roman" w:cs="Times New Roman" w:hint="eastAsia"/>
-        </w:rPr>
-        <w:t>，“</w:t>
-      </w:r>
-      <w:r>
-        <w:rPr>
-          <w:rFonts w:ascii="Times New Roman" w:eastAsia="宋体" w:hAnsi="Times New Roman" w:cs="Times New Roman" w:hint="eastAsia"/>
-        </w:rPr>
-        <w:t>Name=</w:t>
-      </w:r>
-      <w:r>
-        <w:rPr>
-          <w:rFonts w:ascii="Times New Roman" w:eastAsia="宋体" w:hAnsi="Times New Roman" w:cs="Times New Roman" w:hint="eastAsia"/>
-        </w:rPr>
-        <w:t>”变为“</w:t>
-      </w:r>
-      <w:r>
-        <w:rPr>
-          <w:rFonts w:ascii="Times New Roman" w:eastAsia="宋体" w:hAnsi="Times New Roman" w:cs="Times New Roman" w:hint="eastAsia"/>
-        </w:rPr>
-        <w:t>Chinese-Name=</w:t>
-      </w:r>
-      <w:r>
-        <w:rPr>
-          <w:rFonts w:ascii="Times New Roman" w:eastAsia="宋体" w:hAnsi="Times New Roman" w:cs="Times New Roman" w:hint="eastAsia"/>
-        </w:rPr>
-        <w:t>”</w:t>
-      </w:r>
-      <w:r>
-        <w:rPr>
-          <w:rFonts w:ascii="Times New Roman" w:eastAsia="宋体" w:hAnsi="Times New Roman" w:cs="Times New Roman" w:hint="eastAsia"/>
-        </w:rPr>
-        <w:t>，“</w:t>
-      </w:r>
-      <w:r>
-        <w:rPr>
-          <w:rFonts w:ascii="Times New Roman" w:eastAsia="宋体" w:hAnsi="Times New Roman" w:cs="Times New Roman" w:hint="eastAsia"/>
-        </w:rPr>
-        <w:t>fa2extra.csf</w:t>
-      </w:r>
-      <w:r>
-        <w:rPr>
-          <w:rFonts w:ascii="Times New Roman" w:eastAsia="宋体" w:hAnsi="Times New Roman" w:cs="Times New Roman" w:hint="eastAsia"/>
-        </w:rPr>
-        <w:t>”变为“</w:t>
-      </w:r>
-      <w:r>
-        <w:rPr>
-          <w:rFonts w:ascii="Times New Roman" w:eastAsia="宋体" w:hAnsi="Times New Roman" w:cs="Times New Roman" w:hint="eastAsia"/>
-        </w:rPr>
-        <w:t>C</w:t>
-      </w:r>
-      <w:r>
-        <w:rPr>
-          <w:rFonts w:ascii="Times New Roman" w:eastAsia="宋体" w:hAnsi="Times New Roman" w:cs="Times New Roman"/>
-        </w:rPr>
-        <w:t>hinese</w:t>
-      </w:r>
-      <w:r>
-        <w:rPr>
-          <w:rFonts w:ascii="Times New Roman" w:eastAsia="宋体" w:hAnsi="Times New Roman" w:cs="Times New Roman" w:hint="eastAsia"/>
-        </w:rPr>
-        <w:t>-fa2extra.csf</w:t>
-      </w:r>
-      <w:r>
-        <w:rPr>
-          <w:rFonts w:ascii="Times New Roman" w:eastAsia="宋体" w:hAnsi="Times New Roman" w:cs="Times New Roman" w:hint="eastAsia"/>
-        </w:rPr>
-        <w:t>”</w:t>
-      </w:r>
-      <w:r>
-        <w:rPr>
-          <w:rFonts w:ascii="Times New Roman" w:eastAsia="宋体" w:hAnsi="Times New Roman" w:cs="Times New Roman" w:hint="eastAsia"/>
-        </w:rPr>
-        <w:t>。若没有找到对应语言的小节，则退回默认值</w:t>
-      </w:r>
-    </w:p>
-    <w:p>
-      <w:pPr>
-        <w:pStyle w:val="a9"/>
-        <w:numPr>
-          <w:ilvl w:val="0"/>
-          <w:numId w:val="38"/>
-        </w:numPr>
-        <w:rPr>
-          <w:rFonts w:ascii="Times New Roman" w:eastAsia="宋体" w:hAnsi="Times New Roman" w:cs="Times New Roman"/>
-        </w:rPr>
-      </w:pPr>
-      <w:r>
-        <w:rPr>
-          <w:rFonts w:ascii="Times New Roman" w:eastAsia="宋体" w:hAnsi="Times New Roman" w:cs="Times New Roman" w:hint="eastAsia"/>
-        </w:rPr>
-        <w:t>修复了会错误检查触发注释小节</w:t>
-      </w:r>
-      <w:r>
-        <w:rPr>
-          <w:rFonts w:ascii="Times New Roman" w:eastAsia="宋体" w:hAnsi="Times New Roman" w:cs="Times New Roman" w:hint="eastAsia"/>
-        </w:rPr>
-        <w:t>ini</w:t>
-      </w:r>
-      <w:r>
-        <w:rPr>
-          <w:rFonts w:ascii="Times New Roman" w:eastAsia="宋体" w:hAnsi="Times New Roman" w:cs="Times New Roman" w:hint="eastAsia"/>
-        </w:rPr>
-        <w:t>长度的</w:t>
-      </w:r>
-      <w:r>
-        <w:rPr>
-          <w:rFonts w:ascii="Times New Roman" w:eastAsia="宋体" w:hAnsi="Times New Roman" w:cs="Times New Roman" w:hint="eastAsia"/>
-        </w:rPr>
-        <w:t>bug</w:t>
-      </w:r>
-    </w:p>
-    <w:p>
-      <w:pPr>
-        <w:pStyle w:val="a9"/>
-        <w:numPr>
-          <w:ilvl w:val="0"/>
-          <w:numId w:val="38"/>
-        </w:numPr>
-        <w:rPr>
-          <w:rFonts w:ascii="Times New Roman" w:eastAsia="宋体" w:hAnsi="Times New Roman" w:cs="Times New Roman"/>
-        </w:rPr>
-      </w:pPr>
-      <w:r>
-        <w:rPr>
-          <w:rFonts w:ascii="Times New Roman" w:eastAsia="宋体" w:hAnsi="Times New Roman" w:cs="Times New Roman" w:hint="eastAsia"/>
-        </w:rPr>
-        <w:t>状态栏文本可以被翻译，当同一格有多类对象时，状态栏文本会累加</w:t>
-      </w:r>
-    </w:p>
-    <w:p>
-      <w:pPr>
-        <w:pStyle w:val="a9"/>
-        <w:numPr>
-          <w:ilvl w:val="0"/>
-          <w:numId w:val="38"/>
-        </w:numPr>
-        <w:rPr>
-          <w:rFonts w:ascii="Times New Roman" w:eastAsia="宋体" w:hAnsi="Times New Roman" w:cs="Times New Roman"/>
-        </w:rPr>
-      </w:pPr>
-      <w:r>
-        <w:rPr>
-          <w:rFonts w:ascii="Times New Roman" w:eastAsia="宋体" w:hAnsi="Times New Roman" w:cs="Times New Roman" w:hint="eastAsia"/>
-        </w:rPr>
-        <w:t>移除</w:t>
-      </w:r>
-      <w:r>
-        <w:rPr>
-          <w:rFonts w:ascii="Times New Roman" w:eastAsia="宋体" w:hAnsi="Times New Roman" w:cs="Times New Roman" w:hint="eastAsia"/>
-        </w:rPr>
-        <w:t>TheaterInfo2</w:t>
-      </w:r>
-      <w:r>
-        <w:rPr>
-          <w:rFonts w:ascii="Times New Roman" w:eastAsia="宋体" w:hAnsi="Times New Roman" w:cs="Times New Roman" w:hint="eastAsia"/>
-        </w:rPr>
-        <w:t>小节，合并入</w:t>
-      </w:r>
-      <w:r>
-        <w:rPr>
-          <w:rFonts w:ascii="Times New Roman" w:eastAsia="宋体" w:hAnsi="Times New Roman" w:cs="Times New Roman" w:hint="eastAsia"/>
-        </w:rPr>
-        <w:t>TheaterInfo</w:t>
-      </w:r>
-      <w:r>
-        <w:rPr>
-          <w:rFonts w:ascii="Times New Roman" w:eastAsia="宋体" w:hAnsi="Times New Roman" w:cs="Times New Roman" w:hint="eastAsia"/>
-        </w:rPr>
-        <w:t>中。新增</w:t>
-      </w:r>
-      <w:r>
-        <w:rPr>
-          <w:rFonts w:ascii="Times New Roman" w:eastAsia="宋体" w:hAnsi="Times New Roman" w:cs="Times New Roman" w:hint="eastAsia"/>
-        </w:rPr>
-        <w:t>IgnoredTilesets</w:t>
-      </w:r>
-      <w:r>
-        <w:rPr>
-          <w:rFonts w:ascii="Times New Roman" w:eastAsia="宋体" w:hAnsi="Times New Roman" w:cs="Times New Roman" w:hint="eastAsia"/>
-        </w:rPr>
-        <w:t>，可以在物品浏览器</w:t>
+        <w:t>物品浏览器</w:t>
       </w:r>
       <w:r>
         <w:rPr>
@@ -4259,7 +4284,6 @@
           <w:sz w:val="28"/>
           <w:szCs w:val="32"/>
         </w:rPr>
-        <w:lastRenderedPageBreak/>
         <w:t>1.2.5 (2025.11.0</w:t>
       </w:r>
       <w:r>
@@ -5367,6 +5391,7 @@
         <w:rPr>
           <w:rFonts w:ascii="Times New Roman" w:eastAsia="宋体" w:hAnsi="Times New Roman" w:cs="Times New Roman" w:hint="eastAsia"/>
         </w:rPr>
+        <w:lastRenderedPageBreak/>
         <w:t>修复使用原版</w:t>
       </w:r>
       <w:r>
@@ -5397,7 +5422,6 @@
         <w:rPr>
           <w:rFonts w:ascii="Times New Roman" w:eastAsia="宋体" w:hAnsi="Times New Roman" w:cs="Times New Roman" w:hint="eastAsia"/>
         </w:rPr>
-        <w:lastRenderedPageBreak/>
         <w:t>修复超过</w:t>
       </w:r>
       <w:r>
@@ -6473,6 +6497,7 @@
         <w:rPr>
           <w:rFonts w:ascii="Times New Roman" w:eastAsia="宋体" w:hAnsi="Times New Roman" w:cs="Times New Roman" w:hint="eastAsia"/>
         </w:rPr>
+        <w:lastRenderedPageBreak/>
         <w:t>支持</w:t>
       </w:r>
       <w:r>
@@ -7556,6 +7581,7 @@
         <w:rPr>
           <w:rFonts w:ascii="Times New Roman" w:eastAsia="宋体" w:hAnsi="Times New Roman" w:cs="Times New Roman" w:hint="eastAsia"/>
         </w:rPr>
+        <w:lastRenderedPageBreak/>
         <w:t>优化抬升</w:t>
       </w:r>
       <w:r>
@@ -7586,7 +7612,6 @@
         <w:rPr>
           <w:rFonts w:ascii="Times New Roman" w:eastAsia="宋体" w:hAnsi="Times New Roman" w:cs="Times New Roman" w:hint="eastAsia"/>
         </w:rPr>
-        <w:lastRenderedPageBreak/>
         <w:t>FA2sp.log</w:t>
       </w:r>
       <w:r>
@@ -8589,7 +8614,14 @@
         <w:rPr>
           <w:rFonts w:ascii="Times New Roman" w:eastAsia="宋体" w:hAnsi="Times New Roman" w:cs="Times New Roman" w:hint="eastAsia"/>
         </w:rPr>
-        <w:t>”仍然会崩溃）</w:t>
+        <w:t>”仍然会崩</w:t>
+      </w:r>
+      <w:r>
+        <w:rPr>
+          <w:rFonts w:ascii="Times New Roman" w:eastAsia="宋体" w:hAnsi="Times New Roman" w:cs="Times New Roman" w:hint="eastAsia"/>
+        </w:rPr>
+        <w:lastRenderedPageBreak/>
+        <w:t>溃）</w:t>
       </w:r>
     </w:p>
     <w:p>
@@ -8607,7 +8639,6 @@
         <w:rPr>
           <w:rFonts w:ascii="Times New Roman" w:eastAsia="宋体" w:hAnsi="Times New Roman" w:cs="Times New Roman" w:hint="eastAsia"/>
         </w:rPr>
-        <w:lastRenderedPageBreak/>
         <w:t>支持加载加密资源包，使用方法详见</w:t>
       </w:r>
       <w:r>
@@ -9742,6 +9773,7 @@
         <w:rPr>
           <w:rFonts w:ascii="Times New Roman" w:eastAsia="宋体" w:hAnsi="Times New Roman" w:cs="Times New Roman" w:hint="eastAsia"/>
         </w:rPr>
+        <w:lastRenderedPageBreak/>
         <w:t>修复了修改光照时产生的一些</w:t>
       </w:r>
       <w:r>
@@ -9766,7 +9798,6 @@
         <w:rPr>
           <w:rFonts w:ascii="Times New Roman" w:eastAsia="宋体" w:hAnsi="Times New Roman" w:cs="Times New Roman" w:hint="eastAsia"/>
         </w:rPr>
-        <w:lastRenderedPageBreak/>
         <w:t>新增</w:t>
       </w:r>
       <w:r>
@@ -10725,6 +10756,7 @@
         <w:rPr>
           <w:rFonts w:ascii="Times New Roman" w:eastAsia="宋体" w:hAnsi="Times New Roman" w:cs="Times New Roman" w:hint="eastAsia"/>
         </w:rPr>
+        <w:lastRenderedPageBreak/>
         <w:t>修复渲染超大</w:t>
       </w:r>
       <w:r>
@@ -10761,7 +10793,6 @@
         <w:rPr>
           <w:rFonts w:ascii="Times New Roman" w:eastAsia="宋体" w:hAnsi="Times New Roman" w:cs="Times New Roman" w:hint="eastAsia"/>
         </w:rPr>
-        <w:lastRenderedPageBreak/>
         <w:t>属性查看</w:t>
       </w:r>
       <w:r>
@@ -11730,6 +11761,7 @@
         <w:rPr>
           <w:rFonts w:ascii="Times New Roman" w:eastAsia="宋体" w:hAnsi="Times New Roman" w:cs="Times New Roman" w:hint="eastAsia"/>
         </w:rPr>
+        <w:lastRenderedPageBreak/>
         <w:t>修复</w:t>
       </w:r>
       <w:r>
@@ -11772,7 +11804,6 @@
         <w:rPr>
           <w:rFonts w:ascii="Times New Roman" w:eastAsia="宋体" w:hAnsi="Times New Roman" w:cs="Times New Roman" w:hint="eastAsia"/>
         </w:rPr>
-        <w:lastRenderedPageBreak/>
         <w:t>重写隧道工具与隧道渲染，现在可以建立多节点隧道和单向隧道</w:t>
       </w:r>
     </w:p>
@@ -12755,6 +12786,7 @@
         <w:rPr>
           <w:rFonts w:ascii="Times New Roman" w:eastAsia="宋体" w:hAnsi="Times New Roman" w:cs="Times New Roman" w:hint="eastAsia"/>
         </w:rPr>
+        <w:lastRenderedPageBreak/>
         <w:t>修复修改地图大小时，若有基地节点位于地图外会导致</w:t>
       </w:r>
       <w:r>
@@ -12791,7 +12823,6 @@
         <w:rPr>
           <w:rFonts w:ascii="Times New Roman" w:eastAsia="宋体" w:hAnsi="Times New Roman" w:cs="Times New Roman" w:hint="eastAsia"/>
         </w:rPr>
-        <w:lastRenderedPageBreak/>
         <w:t>优化获取可用触发</w:t>
       </w:r>
       <w:r>
@@ -13644,6 +13675,7 @@
         <w:rPr>
           <w:rFonts w:ascii="Times New Roman" w:eastAsia="宋体" w:hAnsi="Times New Roman" w:cs="Times New Roman" w:hint="eastAsia"/>
         </w:rPr>
+        <w:lastRenderedPageBreak/>
         <w:t>优化多选模式“矩形添加”</w:t>
       </w:r>
       <w:r>
@@ -13674,7 +13706,6 @@
         <w:rPr>
           <w:rFonts w:ascii="Times New Roman" w:eastAsia="宋体" w:hAnsi="Times New Roman" w:cs="Times New Roman" w:hint="eastAsia"/>
         </w:rPr>
-        <w:lastRenderedPageBreak/>
         <w:t>修复了粘贴高架桥头时，桥头会变为破损图像的</w:t>
       </w:r>
       <w:r>
@@ -14625,6 +14656,7 @@
         <w:rPr>
           <w:rFonts w:ascii="Times New Roman" w:eastAsia="宋体" w:hAnsi="Times New Roman" w:cs="Times New Roman" w:hint="eastAsia"/>
         </w:rPr>
+        <w:lastRenderedPageBreak/>
         <w:t>FA2</w:t>
       </w:r>
       <w:r>
@@ -14655,7 +14687,6 @@
         <w:rPr>
           <w:rFonts w:ascii="Times New Roman" w:eastAsia="宋体" w:hAnsi="Times New Roman" w:cs="Times New Roman" w:hint="eastAsia"/>
         </w:rPr>
-        <w:lastRenderedPageBreak/>
         <w:t>补充遗失翻译文本，详见</w:t>
       </w:r>
       <w:r>
@@ -15650,6 +15681,7 @@
         <w:rPr>
           <w:rFonts w:ascii="Times New Roman" w:eastAsia="宋体" w:hAnsi="Times New Roman" w:cs="Times New Roman" w:hint="eastAsia"/>
         </w:rPr>
+        <w:lastRenderedPageBreak/>
         <w:t>修复当地形生成器没有勾选覆盖时，无法正常摆放默认地形的</w:t>
       </w:r>
       <w:r>
@@ -15674,7 +15706,6 @@
         <w:rPr>
           <w:rFonts w:ascii="Times New Roman" w:eastAsia="宋体" w:hAnsi="Times New Roman" w:cs="Times New Roman" w:hint="eastAsia"/>
         </w:rPr>
-        <w:lastRenderedPageBreak/>
         <w:t>修复当建筑</w:t>
       </w:r>
       <w:r>
@@ -36446,7 +36477,7 @@
         <v:path o:extrusionok="f" gradientshapeok="t" o:connecttype="rect"/>
         <o:lock v:ext="edit" aspectratio="t"/>
       </v:shapetype>
-      <v:shape id="_x0000_i1030" type="#_x0000_t75" style="width:11.05pt;height:11.05pt" o:bullet="t">
+      <v:shape id="_x0000_i1029" type="#_x0000_t75" style="width:11.05pt;height:11.05pt" o:bullet="t">
         <v:imagedata r:id="rId1" o:title="mso9A9A"/>
       </v:shape>
     </w:pict>

</xml_diff>

<commit_message>
ini editor support save and show comments
</commit_message>
<xml_diff>
--- a/Supplementary/文档/FA2SP HDM Edition说明文档.docx
+++ b/Supplementary/文档/FA2SP HDM Edition说明文档.docx
@@ -167,14 +167,7 @@
           <w:rFonts w:ascii="宋体" w:eastAsia="宋体" w:hAnsi="宋体" w:hint="eastAsia"/>
           <w:sz w:val="24"/>
         </w:rPr>
-        <w:t>2</w:t>
-      </w:r>
-      <w:r>
-        <w:rPr>
-          <w:rFonts w:ascii="宋体" w:eastAsia="宋体" w:hAnsi="宋体" w:hint="eastAsia"/>
-          <w:sz w:val="24"/>
-        </w:rPr>
-        <w:t>9</w:t>
+        <w:t>31</w:t>
       </w:r>
     </w:p>
     <w:p>
@@ -236,7 +229,7 @@
           <w:sz w:val="28"/>
           <w:szCs w:val="32"/>
         </w:rPr>
-        <w:t>2</w:t>
+        <w:t>31</w:t>
       </w:r>
       <w:r>
         <w:rPr>
@@ -246,550 +239,568 @@
           <w:sz w:val="28"/>
           <w:szCs w:val="32"/>
         </w:rPr>
-        <w:t>9</w:t>
-      </w:r>
-      <w:r>
-        <w:rPr>
-          <w:rFonts w:ascii="Times New Roman" w:eastAsia="宋体" w:hAnsi="Times New Roman" w:cs="Times New Roman" w:hint="eastAsia"/>
+        <w:t>)</w:t>
+      </w:r>
+    </w:p>
+    <w:p>
+      <w:pPr>
+        <w:pStyle w:val="a9"/>
+        <w:numPr>
+          <w:ilvl w:val="0"/>
+          <w:numId w:val="11"/>
+        </w:numPr>
+        <w:rPr>
+          <w:rFonts w:ascii="Times New Roman" w:eastAsia="宋体" w:hAnsi="Times New Roman" w:cs="Times New Roman"/>
+        </w:rPr>
+      </w:pPr>
+      <w:r>
+        <w:rPr>
+          <w:rFonts w:ascii="Times New Roman" w:eastAsia="宋体" w:hAnsi="Times New Roman" w:cs="Times New Roman" w:hint="eastAsia"/>
+        </w:rPr>
+        <w:t>修复自定义面积建筑的渲染遮挡问题</w:t>
+      </w:r>
+    </w:p>
+    <w:p>
+      <w:pPr>
+        <w:pStyle w:val="a9"/>
+        <w:numPr>
+          <w:ilvl w:val="0"/>
+          <w:numId w:val="11"/>
+        </w:numPr>
+        <w:rPr>
+          <w:rFonts w:ascii="Times New Roman" w:eastAsia="宋体" w:hAnsi="Times New Roman" w:cs="Times New Roman"/>
+        </w:rPr>
+      </w:pPr>
+      <w:r>
+        <w:rPr>
+          <w:rFonts w:ascii="Times New Roman" w:eastAsia="宋体" w:hAnsi="Times New Roman" w:cs="Times New Roman" w:hint="eastAsia"/>
+        </w:rPr>
+        <w:t>修复删除地图</w:t>
+      </w:r>
+      <w:r>
+        <w:rPr>
+          <w:rFonts w:ascii="Times New Roman" w:eastAsia="宋体" w:hAnsi="Times New Roman" w:cs="Times New Roman" w:hint="eastAsia"/>
+        </w:rPr>
+        <w:t>include</w:t>
+      </w:r>
+      <w:r>
+        <w:rPr>
+          <w:rFonts w:ascii="Times New Roman" w:eastAsia="宋体" w:hAnsi="Times New Roman" w:cs="Times New Roman" w:hint="eastAsia"/>
+        </w:rPr>
+        <w:t>小节后不能正确保存部分</w:t>
+      </w:r>
+      <w:r>
+        <w:rPr>
+          <w:rFonts w:ascii="Times New Roman" w:eastAsia="宋体" w:hAnsi="Times New Roman" w:cs="Times New Roman" w:hint="eastAsia"/>
+        </w:rPr>
+        <w:t>ini</w:t>
+      </w:r>
+      <w:r>
+        <w:rPr>
+          <w:rFonts w:ascii="Times New Roman" w:eastAsia="宋体" w:hAnsi="Times New Roman" w:cs="Times New Roman" w:hint="eastAsia"/>
+        </w:rPr>
+        <w:t>小节的</w:t>
+      </w:r>
+      <w:r>
+        <w:rPr>
+          <w:rFonts w:ascii="Times New Roman" w:eastAsia="宋体" w:hAnsi="Times New Roman" w:cs="Times New Roman" w:hint="eastAsia"/>
+        </w:rPr>
+        <w:t>bug</w:t>
+      </w:r>
+      <w:r>
+        <w:rPr>
+          <w:rFonts w:ascii="Times New Roman" w:eastAsia="宋体" w:hAnsi="Times New Roman" w:cs="Times New Roman" w:hint="eastAsia"/>
+        </w:rPr>
+        <w:t>。</w:t>
+      </w:r>
+      <w:r>
+        <w:rPr>
+          <w:rFonts w:ascii="Times New Roman" w:eastAsia="宋体" w:hAnsi="Times New Roman" w:cs="Times New Roman" w:hint="eastAsia"/>
+        </w:rPr>
+        <w:t>注意，地图</w:t>
+      </w:r>
+      <w:r>
+        <w:rPr>
+          <w:rFonts w:ascii="Times New Roman" w:eastAsia="宋体" w:hAnsi="Times New Roman" w:cs="Times New Roman" w:hint="eastAsia"/>
+        </w:rPr>
+        <w:t>include</w:t>
+      </w:r>
+      <w:r>
+        <w:rPr>
+          <w:rFonts w:ascii="Times New Roman" w:eastAsia="宋体" w:hAnsi="Times New Roman" w:cs="Times New Roman" w:hint="eastAsia"/>
+        </w:rPr>
+        <w:t>支持仍属于实验性功能，不建议使用</w:t>
+      </w:r>
+      <w:r>
+        <w:rPr>
+          <w:rFonts w:ascii="Times New Roman" w:eastAsia="宋体" w:hAnsi="Times New Roman" w:cs="Times New Roman" w:hint="eastAsia"/>
+        </w:rPr>
+        <w:t>；由于技术限制，保存时并不能固定已有的</w:t>
+      </w:r>
+      <w:r>
+        <w:rPr>
+          <w:rFonts w:ascii="Times New Roman" w:eastAsia="宋体" w:hAnsi="Times New Roman" w:cs="Times New Roman" w:hint="eastAsia"/>
+        </w:rPr>
+        <w:t>include</w:t>
+      </w:r>
+      <w:r>
+        <w:rPr>
+          <w:rFonts w:ascii="Times New Roman" w:eastAsia="宋体" w:hAnsi="Times New Roman" w:cs="Times New Roman" w:hint="eastAsia"/>
+        </w:rPr>
+        <w:t>顺序</w:t>
+      </w:r>
+    </w:p>
+    <w:p>
+      <w:pPr>
+        <w:pStyle w:val="a9"/>
+        <w:numPr>
+          <w:ilvl w:val="0"/>
+          <w:numId w:val="11"/>
+        </w:numPr>
+        <w:rPr>
+          <w:rFonts w:ascii="Times New Roman" w:eastAsia="宋体" w:hAnsi="Times New Roman" w:cs="Times New Roman"/>
+        </w:rPr>
+      </w:pPr>
+      <w:r>
+        <w:rPr>
+          <w:rFonts w:ascii="Times New Roman" w:eastAsia="宋体" w:hAnsi="Times New Roman" w:cs="Times New Roman" w:hint="eastAsia"/>
+        </w:rPr>
+        <w:t>小队变更时会即时刷新触发编辑器对应菜单</w:t>
+      </w:r>
+    </w:p>
+    <w:p>
+      <w:pPr>
+        <w:pStyle w:val="a9"/>
+        <w:numPr>
+          <w:ilvl w:val="0"/>
+          <w:numId w:val="11"/>
+        </w:numPr>
+        <w:rPr>
+          <w:rFonts w:ascii="Times New Roman" w:eastAsia="宋体" w:hAnsi="Times New Roman" w:cs="Times New Roman"/>
+        </w:rPr>
+      </w:pPr>
+      <w:r>
+        <w:rPr>
+          <w:rFonts w:ascii="Times New Roman" w:eastAsia="宋体" w:hAnsi="Times New Roman" w:cs="Times New Roman" w:hint="eastAsia"/>
+        </w:rPr>
+        <w:t>新增选项</w:t>
+      </w:r>
+      <w:r>
+        <w:rPr>
+          <w:rFonts w:ascii="Times New Roman" w:eastAsia="宋体" w:hAnsi="Times New Roman" w:cs="Times New Roman" w:hint="eastAsia"/>
+        </w:rPr>
+        <w:t>SaveMap.KeepComments</w:t>
+      </w:r>
+      <w:r>
+        <w:rPr>
+          <w:rFonts w:ascii="Times New Roman" w:eastAsia="宋体" w:hAnsi="Times New Roman" w:cs="Times New Roman" w:hint="eastAsia"/>
+        </w:rPr>
+        <w:t>，在保存地图时可以保留注释</w:t>
+      </w:r>
+      <w:r>
+        <w:rPr>
+          <w:rFonts w:ascii="Times New Roman" w:eastAsia="宋体" w:hAnsi="Times New Roman" w:cs="Times New Roman" w:hint="eastAsia"/>
+        </w:rPr>
+        <w:t>，</w:t>
+      </w:r>
+      <w:r>
+        <w:rPr>
+          <w:rFonts w:ascii="Times New Roman" w:eastAsia="宋体" w:hAnsi="Times New Roman" w:cs="Times New Roman" w:hint="eastAsia"/>
+        </w:rPr>
+        <w:t>ini</w:t>
+      </w:r>
+      <w:r>
+        <w:rPr>
+          <w:rFonts w:ascii="Times New Roman" w:eastAsia="宋体" w:hAnsi="Times New Roman" w:cs="Times New Roman" w:hint="eastAsia"/>
+        </w:rPr>
+        <w:t>编辑器中可以保留并显示注释</w:t>
+      </w:r>
+    </w:p>
+    <w:p>
+      <w:pPr>
+        <w:pStyle w:val="a9"/>
+        <w:numPr>
+          <w:ilvl w:val="0"/>
+          <w:numId w:val="11"/>
+        </w:numPr>
+        <w:rPr>
+          <w:rFonts w:ascii="Times New Roman" w:eastAsia="宋体" w:hAnsi="Times New Roman" w:cs="Times New Roman"/>
+        </w:rPr>
+      </w:pPr>
+      <w:r>
+        <w:rPr>
+          <w:rFonts w:ascii="Times New Roman" w:eastAsia="宋体" w:hAnsi="Times New Roman" w:cs="Times New Roman" w:hint="eastAsia"/>
+        </w:rPr>
+        <w:t>在触发编辑器中为无标签的重复类型添加说明文本</w:t>
+      </w:r>
+    </w:p>
+    <w:p>
+      <w:pPr>
+        <w:pStyle w:val="a9"/>
+        <w:numPr>
+          <w:ilvl w:val="0"/>
+          <w:numId w:val="11"/>
+        </w:numPr>
+        <w:rPr>
+          <w:rFonts w:ascii="Times New Roman" w:eastAsia="宋体" w:hAnsi="Times New Roman" w:cs="Times New Roman"/>
+        </w:rPr>
+      </w:pPr>
+      <w:r>
+        <w:rPr>
+          <w:rFonts w:ascii="Times New Roman" w:eastAsia="宋体" w:hAnsi="Times New Roman" w:cs="Times New Roman" w:hint="eastAsia"/>
+        </w:rPr>
+        <w:t>新增加载</w:t>
+      </w:r>
+      <w:r>
+        <w:rPr>
+          <w:rFonts w:ascii="Times New Roman" w:eastAsia="宋体" w:hAnsi="Times New Roman" w:cs="Times New Roman" w:hint="eastAsia"/>
+        </w:rPr>
+        <w:t>/</w:t>
+      </w:r>
+      <w:r>
+        <w:rPr>
+          <w:rFonts w:ascii="Times New Roman" w:eastAsia="宋体" w:hAnsi="Times New Roman" w:cs="Times New Roman" w:hint="eastAsia"/>
+        </w:rPr>
+        <w:t>保存文件的</w:t>
+      </w:r>
+      <w:r>
+        <w:rPr>
+          <w:rFonts w:ascii="Times New Roman" w:eastAsia="宋体" w:hAnsi="Times New Roman" w:cs="Times New Roman" w:hint="eastAsia"/>
+        </w:rPr>
+        <w:t>lua</w:t>
+      </w:r>
+      <w:r>
+        <w:rPr>
+          <w:rFonts w:ascii="Times New Roman" w:eastAsia="宋体" w:hAnsi="Times New Roman" w:cs="Times New Roman" w:hint="eastAsia"/>
+        </w:rPr>
+        <w:t>脚本函数</w:t>
+      </w:r>
+    </w:p>
+    <w:p>
+      <w:pPr>
+        <w:pStyle w:val="a9"/>
+        <w:numPr>
+          <w:ilvl w:val="0"/>
+          <w:numId w:val="11"/>
+        </w:numPr>
+        <w:rPr>
+          <w:rFonts w:ascii="Times New Roman" w:eastAsia="宋体" w:hAnsi="Times New Roman" w:cs="Times New Roman"/>
+        </w:rPr>
+      </w:pPr>
+      <w:r>
+        <w:rPr>
+          <w:rFonts w:ascii="Times New Roman" w:eastAsia="宋体" w:hAnsi="Times New Roman" w:cs="Times New Roman" w:hint="eastAsia"/>
+        </w:rPr>
+        <w:t>修复部分</w:t>
+      </w:r>
+      <w:r>
+        <w:rPr>
+          <w:rFonts w:ascii="Times New Roman" w:eastAsia="宋体" w:hAnsi="Times New Roman" w:cs="Times New Roman" w:hint="eastAsia"/>
+        </w:rPr>
+        <w:t>lua</w:t>
+      </w:r>
+      <w:r>
+        <w:rPr>
+          <w:rFonts w:ascii="Times New Roman" w:eastAsia="宋体" w:hAnsi="Times New Roman" w:cs="Times New Roman" w:hint="eastAsia"/>
+        </w:rPr>
+        <w:t>脚本的</w:t>
+      </w:r>
+      <w:r>
+        <w:rPr>
+          <w:rFonts w:ascii="Times New Roman" w:eastAsia="宋体" w:hAnsi="Times New Roman" w:cs="Times New Roman" w:hint="eastAsia"/>
+        </w:rPr>
+        <w:t>bug</w:t>
+      </w:r>
+    </w:p>
+    <w:p>
+      <w:pPr>
+        <w:pStyle w:val="a9"/>
+        <w:numPr>
+          <w:ilvl w:val="0"/>
+          <w:numId w:val="11"/>
+        </w:numPr>
+        <w:rPr>
+          <w:rFonts w:ascii="Times New Roman" w:eastAsia="宋体" w:hAnsi="Times New Roman" w:cs="Times New Roman"/>
+        </w:rPr>
+      </w:pPr>
+      <w:r>
+        <w:rPr>
+          <w:rFonts w:ascii="Times New Roman" w:eastAsia="宋体" w:hAnsi="Times New Roman" w:cs="Times New Roman" w:hint="eastAsia"/>
+        </w:rPr>
+        <w:t>围墙覆盖物支持</w:t>
+      </w:r>
+      <w:r>
+        <w:rPr>
+          <w:rFonts w:ascii="Times New Roman" w:eastAsia="宋体" w:hAnsi="Times New Roman" w:cs="Times New Roman" w:hint="eastAsia"/>
+        </w:rPr>
+        <w:t>根据最近的建筑</w:t>
+      </w:r>
+      <w:r>
+        <w:rPr>
+          <w:rFonts w:ascii="Times New Roman" w:eastAsia="宋体" w:hAnsi="Times New Roman" w:cs="Times New Roman" w:hint="eastAsia"/>
+        </w:rPr>
+        <w:t>显示所属色</w:t>
+      </w:r>
+      <w:r>
+        <w:rPr>
+          <w:rFonts w:ascii="Times New Roman" w:eastAsia="宋体" w:hAnsi="Times New Roman" w:cs="Times New Roman" w:hint="eastAsia"/>
+        </w:rPr>
+        <w:t>（并不能完全还原游戏）</w:t>
+      </w:r>
+      <w:r>
+        <w:rPr>
+          <w:rFonts w:ascii="Times New Roman" w:eastAsia="宋体" w:hAnsi="Times New Roman" w:cs="Times New Roman" w:hint="eastAsia"/>
+        </w:rPr>
+        <w:t>，详见</w:t>
+      </w:r>
+      <w:r>
+        <w:rPr>
+          <w:rFonts w:ascii="Times New Roman" w:eastAsia="宋体" w:hAnsi="Times New Roman" w:cs="Times New Roman" w:hint="eastAsia"/>
+        </w:rPr>
+        <w:t>InGameDisplay.RemapableOverlay</w:t>
+      </w:r>
+    </w:p>
+    <w:p>
+      <w:pPr>
+        <w:pStyle w:val="a9"/>
+        <w:numPr>
+          <w:ilvl w:val="0"/>
+          <w:numId w:val="11"/>
+        </w:numPr>
+        <w:rPr>
+          <w:rFonts w:ascii="Times New Roman" w:eastAsia="宋体" w:hAnsi="Times New Roman" w:cs="Times New Roman"/>
+        </w:rPr>
+      </w:pPr>
+      <w:r>
+        <w:rPr>
+          <w:rFonts w:ascii="Times New Roman" w:eastAsia="宋体" w:hAnsi="Times New Roman" w:cs="Times New Roman" w:hint="eastAsia"/>
+        </w:rPr>
+        <w:t>恢复心灵终结中被错误隐藏的部分地形组</w:t>
+      </w:r>
+    </w:p>
+    <w:p>
+      <w:pPr>
+        <w:pStyle w:val="a9"/>
+        <w:numPr>
+          <w:ilvl w:val="0"/>
+          <w:numId w:val="11"/>
+        </w:numPr>
+        <w:rPr>
+          <w:rFonts w:ascii="Times New Roman" w:eastAsia="宋体" w:hAnsi="Times New Roman" w:cs="Times New Roman"/>
+        </w:rPr>
+      </w:pPr>
+      <w:r>
+        <w:rPr>
+          <w:rFonts w:ascii="Times New Roman" w:eastAsia="宋体" w:hAnsi="Times New Roman" w:cs="Times New Roman" w:hint="eastAsia"/>
+        </w:rPr>
+        <w:t>支持直接向建筑上放置加载物</w:t>
+      </w:r>
+      <w:r>
+        <w:rPr>
+          <w:rFonts w:ascii="Times New Roman" w:eastAsia="宋体" w:hAnsi="Times New Roman" w:cs="Times New Roman" w:hint="eastAsia"/>
+        </w:rPr>
+        <w:t>，详见</w:t>
+      </w:r>
+      <w:r>
+        <w:rPr>
+          <w:rFonts w:ascii="Times New Roman" w:eastAsia="宋体" w:hAnsi="Times New Roman" w:cs="Times New Roman" w:hint="eastAsia"/>
+        </w:rPr>
+        <w:t>PlaceStructure.PlaceUpgrade</w:t>
+      </w:r>
+    </w:p>
+    <w:p>
+      <w:pPr>
+        <w:pStyle w:val="a9"/>
+        <w:numPr>
+          <w:ilvl w:val="0"/>
+          <w:numId w:val="11"/>
+        </w:numPr>
+        <w:rPr>
+          <w:rFonts w:ascii="Times New Roman" w:eastAsia="宋体" w:hAnsi="Times New Roman" w:cs="Times New Roman"/>
+        </w:rPr>
+      </w:pPr>
+      <w:r>
+        <w:rPr>
+          <w:rFonts w:ascii="Times New Roman" w:eastAsia="宋体" w:hAnsi="Times New Roman" w:cs="Times New Roman" w:hint="eastAsia"/>
+        </w:rPr>
+        <w:t>触发编辑器支持</w:t>
+      </w:r>
+      <w:r>
+        <w:rPr>
+          <w:rFonts w:ascii="Times New Roman" w:eastAsia="宋体" w:hAnsi="Times New Roman" w:cs="Times New Roman" w:hint="eastAsia"/>
+        </w:rPr>
+        <w:t>多</w:t>
+      </w:r>
+      <w:r>
+        <w:rPr>
+          <w:rFonts w:ascii="Times New Roman" w:eastAsia="宋体" w:hAnsi="Times New Roman" w:cs="Times New Roman" w:hint="eastAsia"/>
+        </w:rPr>
+        <w:t>开</w:t>
+      </w:r>
+      <w:r>
+        <w:rPr>
+          <w:rFonts w:ascii="Times New Roman" w:eastAsia="宋体" w:hAnsi="Times New Roman" w:cs="Times New Roman" w:hint="eastAsia"/>
+        </w:rPr>
+        <w:t>，支持通过拖拽触发编辑器上的绿点设置参数</w:t>
+      </w:r>
+      <w:r>
+        <w:rPr>
+          <w:rFonts w:ascii="Times New Roman" w:eastAsia="宋体" w:hAnsi="Times New Roman" w:cs="Times New Roman" w:hint="eastAsia"/>
+        </w:rPr>
+        <w:t>，单击绿点可以为地图上的单位设置标签</w:t>
+      </w:r>
+    </w:p>
+    <w:p>
+      <w:pPr>
+        <w:pStyle w:val="a9"/>
+        <w:numPr>
+          <w:ilvl w:val="0"/>
+          <w:numId w:val="11"/>
+        </w:numPr>
+        <w:rPr>
+          <w:rFonts w:ascii="Times New Roman" w:eastAsia="宋体" w:hAnsi="Times New Roman" w:cs="Times New Roman"/>
+        </w:rPr>
+      </w:pPr>
+      <w:r>
+        <w:rPr>
+          <w:rFonts w:ascii="Times New Roman" w:eastAsia="宋体" w:hAnsi="Times New Roman" w:cs="Times New Roman" w:hint="eastAsia"/>
+        </w:rPr>
+        <w:t>作战小队、特遣部队、动作脚本编辑器支持通过拖拽</w:t>
+      </w:r>
+      <w:r>
+        <w:rPr>
+          <w:rFonts w:ascii="Times New Roman" w:eastAsia="宋体" w:hAnsi="Times New Roman" w:cs="Times New Roman" w:hint="eastAsia"/>
+        </w:rPr>
+        <w:t>绿点</w:t>
+      </w:r>
+      <w:r>
+        <w:rPr>
+          <w:rFonts w:ascii="Times New Roman" w:eastAsia="宋体" w:hAnsi="Times New Roman" w:cs="Times New Roman" w:hint="eastAsia"/>
+        </w:rPr>
+        <w:t>设置参数</w:t>
+      </w:r>
+    </w:p>
+    <w:p>
+      <w:pPr>
+        <w:pStyle w:val="a9"/>
+        <w:numPr>
+          <w:ilvl w:val="0"/>
+          <w:numId w:val="11"/>
+        </w:numPr>
+        <w:rPr>
+          <w:rFonts w:ascii="Times New Roman" w:eastAsia="宋体" w:hAnsi="Times New Roman" w:cs="Times New Roman"/>
+        </w:rPr>
+      </w:pPr>
+      <w:r>
+        <w:rPr>
+          <w:rFonts w:ascii="Times New Roman" w:eastAsia="宋体" w:hAnsi="Times New Roman" w:cs="Times New Roman" w:hint="eastAsia"/>
+        </w:rPr>
+        <w:t>修复当地形浏览器位于覆盖物视图时，切换框架模式会导致视图切换至地形的</w:t>
+      </w:r>
+      <w:r>
+        <w:rPr>
+          <w:rFonts w:ascii="Times New Roman" w:eastAsia="宋体" w:hAnsi="Times New Roman" w:cs="Times New Roman" w:hint="eastAsia"/>
+        </w:rPr>
+        <w:t>bug</w:t>
+      </w:r>
+    </w:p>
+    <w:p>
+      <w:pPr>
+        <w:pStyle w:val="a9"/>
+        <w:numPr>
+          <w:ilvl w:val="0"/>
+          <w:numId w:val="11"/>
+        </w:numPr>
+        <w:rPr>
+          <w:rFonts w:ascii="Times New Roman" w:eastAsia="宋体" w:hAnsi="Times New Roman" w:cs="Times New Roman"/>
+        </w:rPr>
+      </w:pPr>
+      <w:r>
+        <w:rPr>
+          <w:rFonts w:ascii="Times New Roman" w:eastAsia="宋体" w:hAnsi="Times New Roman" w:cs="Times New Roman" w:hint="eastAsia"/>
+        </w:rPr>
+        <w:t>优化高架桥阴影渲染</w:t>
+      </w:r>
+    </w:p>
+    <w:p>
+      <w:pPr>
+        <w:pStyle w:val="a9"/>
+        <w:numPr>
+          <w:ilvl w:val="0"/>
+          <w:numId w:val="11"/>
+        </w:numPr>
+        <w:rPr>
+          <w:rFonts w:ascii="Times New Roman" w:eastAsia="宋体" w:hAnsi="Times New Roman" w:cs="Times New Roman"/>
+        </w:rPr>
+      </w:pPr>
+      <w:r>
+        <w:rPr>
+          <w:rFonts w:ascii="Times New Roman" w:eastAsia="宋体" w:hAnsi="Times New Roman" w:cs="Times New Roman" w:hint="eastAsia"/>
+        </w:rPr>
+        <w:t>使用格式刷时会显示被修改的属性</w:t>
+      </w:r>
+    </w:p>
+    <w:p>
+      <w:pPr>
+        <w:pStyle w:val="a9"/>
+        <w:numPr>
+          <w:ilvl w:val="0"/>
+          <w:numId w:val="11"/>
+        </w:numPr>
+        <w:rPr>
+          <w:rFonts w:ascii="Times New Roman" w:eastAsia="宋体" w:hAnsi="Times New Roman" w:cs="Times New Roman"/>
+        </w:rPr>
+      </w:pPr>
+      <w:r>
+        <w:rPr>
+          <w:rFonts w:ascii="Times New Roman" w:eastAsia="宋体" w:hAnsi="Times New Roman" w:cs="Times New Roman" w:hint="eastAsia"/>
+        </w:rPr>
+        <w:t>优化单元标记和路径点的渲染效率</w:t>
+      </w:r>
+    </w:p>
+    <w:p>
+      <w:pPr>
+        <w:pStyle w:val="a9"/>
+        <w:numPr>
+          <w:ilvl w:val="0"/>
+          <w:numId w:val="11"/>
+        </w:numPr>
+        <w:rPr>
+          <w:rFonts w:ascii="Times New Roman" w:eastAsia="宋体" w:hAnsi="Times New Roman" w:cs="Times New Roman"/>
+        </w:rPr>
+      </w:pPr>
+      <w:r>
+        <w:rPr>
+          <w:rFonts w:ascii="Times New Roman" w:eastAsia="宋体" w:hAnsi="Times New Roman" w:cs="Times New Roman" w:hint="eastAsia"/>
+        </w:rPr>
+        <w:t>支持车辆单位的额外炮塔和额外炮管</w:t>
+      </w:r>
+    </w:p>
+    <w:p>
+      <w:pPr>
+        <w:pStyle w:val="a9"/>
+        <w:numPr>
+          <w:ilvl w:val="0"/>
+          <w:numId w:val="10"/>
+        </w:numPr>
+        <w:rPr>
+          <w:rFonts w:ascii="Times New Roman" w:eastAsia="宋体" w:hAnsi="Times New Roman" w:cs="Times New Roman"/>
           <w:b/>
           <w:bCs/>
           <w:sz w:val="28"/>
           <w:szCs w:val="32"/>
         </w:rPr>
-        <w:t>)</w:t>
-      </w:r>
-    </w:p>
-    <w:p>
-      <w:pPr>
-        <w:pStyle w:val="a9"/>
-        <w:numPr>
-          <w:ilvl w:val="0"/>
-          <w:numId w:val="11"/>
-        </w:numPr>
-        <w:rPr>
-          <w:rFonts w:ascii="Times New Roman" w:eastAsia="宋体" w:hAnsi="Times New Roman" w:cs="Times New Roman"/>
-        </w:rPr>
-      </w:pPr>
-      <w:r>
-        <w:rPr>
-          <w:rFonts w:ascii="Times New Roman" w:eastAsia="宋体" w:hAnsi="Times New Roman" w:cs="Times New Roman" w:hint="eastAsia"/>
-        </w:rPr>
-        <w:t>修复自定义面积建筑的渲染遮挡问题</w:t>
-      </w:r>
-    </w:p>
-    <w:p>
-      <w:pPr>
-        <w:pStyle w:val="a9"/>
-        <w:numPr>
-          <w:ilvl w:val="0"/>
-          <w:numId w:val="11"/>
-        </w:numPr>
-        <w:rPr>
-          <w:rFonts w:ascii="Times New Roman" w:eastAsia="宋体" w:hAnsi="Times New Roman" w:cs="Times New Roman"/>
-        </w:rPr>
-      </w:pPr>
-      <w:r>
-        <w:rPr>
-          <w:rFonts w:ascii="Times New Roman" w:eastAsia="宋体" w:hAnsi="Times New Roman" w:cs="Times New Roman" w:hint="eastAsia"/>
-        </w:rPr>
-        <w:t>修复删除地图</w:t>
-      </w:r>
-      <w:r>
-        <w:rPr>
-          <w:rFonts w:ascii="Times New Roman" w:eastAsia="宋体" w:hAnsi="Times New Roman" w:cs="Times New Roman" w:hint="eastAsia"/>
-        </w:rPr>
-        <w:t>include</w:t>
-      </w:r>
-      <w:r>
-        <w:rPr>
-          <w:rFonts w:ascii="Times New Roman" w:eastAsia="宋体" w:hAnsi="Times New Roman" w:cs="Times New Roman" w:hint="eastAsia"/>
-        </w:rPr>
-        <w:t>小节后不能正确保存部分</w:t>
-      </w:r>
-      <w:r>
-        <w:rPr>
-          <w:rFonts w:ascii="Times New Roman" w:eastAsia="宋体" w:hAnsi="Times New Roman" w:cs="Times New Roman" w:hint="eastAsia"/>
-        </w:rPr>
-        <w:t>ini</w:t>
-      </w:r>
-      <w:r>
-        <w:rPr>
-          <w:rFonts w:ascii="Times New Roman" w:eastAsia="宋体" w:hAnsi="Times New Roman" w:cs="Times New Roman" w:hint="eastAsia"/>
-        </w:rPr>
-        <w:t>小节的</w:t>
-      </w:r>
-      <w:r>
-        <w:rPr>
-          <w:rFonts w:ascii="Times New Roman" w:eastAsia="宋体" w:hAnsi="Times New Roman" w:cs="Times New Roman" w:hint="eastAsia"/>
-        </w:rPr>
-        <w:t>bug</w:t>
-      </w:r>
-      <w:r>
-        <w:rPr>
-          <w:rFonts w:ascii="Times New Roman" w:eastAsia="宋体" w:hAnsi="Times New Roman" w:cs="Times New Roman" w:hint="eastAsia"/>
-        </w:rPr>
-        <w:t>。</w:t>
-      </w:r>
-      <w:r>
-        <w:rPr>
-          <w:rFonts w:ascii="Times New Roman" w:eastAsia="宋体" w:hAnsi="Times New Roman" w:cs="Times New Roman" w:hint="eastAsia"/>
-        </w:rPr>
-        <w:t>注意，地图</w:t>
-      </w:r>
-      <w:r>
-        <w:rPr>
-          <w:rFonts w:ascii="Times New Roman" w:eastAsia="宋体" w:hAnsi="Times New Roman" w:cs="Times New Roman" w:hint="eastAsia"/>
-        </w:rPr>
-        <w:t>include</w:t>
-      </w:r>
-      <w:r>
-        <w:rPr>
-          <w:rFonts w:ascii="Times New Roman" w:eastAsia="宋体" w:hAnsi="Times New Roman" w:cs="Times New Roman" w:hint="eastAsia"/>
-        </w:rPr>
-        <w:t>支持仍属于实验性功能，不建议使用</w:t>
-      </w:r>
-      <w:r>
-        <w:rPr>
-          <w:rFonts w:ascii="Times New Roman" w:eastAsia="宋体" w:hAnsi="Times New Roman" w:cs="Times New Roman" w:hint="eastAsia"/>
-        </w:rPr>
-        <w:t>；由于技术限制，保存时并不能固定已有的</w:t>
-      </w:r>
-      <w:r>
-        <w:rPr>
-          <w:rFonts w:ascii="Times New Roman" w:eastAsia="宋体" w:hAnsi="Times New Roman" w:cs="Times New Roman" w:hint="eastAsia"/>
-        </w:rPr>
-        <w:t>include</w:t>
-      </w:r>
-      <w:r>
-        <w:rPr>
-          <w:rFonts w:ascii="Times New Roman" w:eastAsia="宋体" w:hAnsi="Times New Roman" w:cs="Times New Roman" w:hint="eastAsia"/>
-        </w:rPr>
-        <w:t>顺序</w:t>
-      </w:r>
-    </w:p>
-    <w:p>
-      <w:pPr>
-        <w:pStyle w:val="a9"/>
-        <w:numPr>
-          <w:ilvl w:val="0"/>
-          <w:numId w:val="11"/>
-        </w:numPr>
-        <w:rPr>
-          <w:rFonts w:ascii="Times New Roman" w:eastAsia="宋体" w:hAnsi="Times New Roman" w:cs="Times New Roman"/>
-        </w:rPr>
-      </w:pPr>
-      <w:r>
-        <w:rPr>
-          <w:rFonts w:ascii="Times New Roman" w:eastAsia="宋体" w:hAnsi="Times New Roman" w:cs="Times New Roman" w:hint="eastAsia"/>
-        </w:rPr>
-        <w:t>小队变更时会即时刷新触发编辑器对应菜单</w:t>
-      </w:r>
-    </w:p>
-    <w:p>
-      <w:pPr>
-        <w:pStyle w:val="a9"/>
-        <w:numPr>
-          <w:ilvl w:val="0"/>
-          <w:numId w:val="11"/>
-        </w:numPr>
-        <w:rPr>
-          <w:rFonts w:ascii="Times New Roman" w:eastAsia="宋体" w:hAnsi="Times New Roman" w:cs="Times New Roman"/>
-        </w:rPr>
-      </w:pPr>
-      <w:r>
-        <w:rPr>
-          <w:rFonts w:ascii="Times New Roman" w:eastAsia="宋体" w:hAnsi="Times New Roman" w:cs="Times New Roman" w:hint="eastAsia"/>
-        </w:rPr>
-        <w:t>新增选项</w:t>
-      </w:r>
-      <w:r>
-        <w:rPr>
-          <w:rFonts w:ascii="Times New Roman" w:eastAsia="宋体" w:hAnsi="Times New Roman" w:cs="Times New Roman" w:hint="eastAsia"/>
-        </w:rPr>
-        <w:t>SaveMap.KeepComments</w:t>
-      </w:r>
-      <w:r>
-        <w:rPr>
-          <w:rFonts w:ascii="Times New Roman" w:eastAsia="宋体" w:hAnsi="Times New Roman" w:cs="Times New Roman" w:hint="eastAsia"/>
-        </w:rPr>
-        <w:t>，在保存地图时可以保留注释</w:t>
-      </w:r>
-    </w:p>
-    <w:p>
-      <w:pPr>
-        <w:pStyle w:val="a9"/>
-        <w:numPr>
-          <w:ilvl w:val="0"/>
-          <w:numId w:val="11"/>
-        </w:numPr>
-        <w:rPr>
-          <w:rFonts w:ascii="Times New Roman" w:eastAsia="宋体" w:hAnsi="Times New Roman" w:cs="Times New Roman"/>
-        </w:rPr>
-      </w:pPr>
-      <w:r>
-        <w:rPr>
-          <w:rFonts w:ascii="Times New Roman" w:eastAsia="宋体" w:hAnsi="Times New Roman" w:cs="Times New Roman" w:hint="eastAsia"/>
-        </w:rPr>
-        <w:t>在触发编辑器中为无标签的重复类型添加说明文本</w:t>
-      </w:r>
-    </w:p>
-    <w:p>
-      <w:pPr>
-        <w:pStyle w:val="a9"/>
-        <w:numPr>
-          <w:ilvl w:val="0"/>
-          <w:numId w:val="11"/>
-        </w:numPr>
-        <w:rPr>
-          <w:rFonts w:ascii="Times New Roman" w:eastAsia="宋体" w:hAnsi="Times New Roman" w:cs="Times New Roman"/>
-        </w:rPr>
-      </w:pPr>
-      <w:r>
-        <w:rPr>
-          <w:rFonts w:ascii="Times New Roman" w:eastAsia="宋体" w:hAnsi="Times New Roman" w:cs="Times New Roman" w:hint="eastAsia"/>
-        </w:rPr>
-        <w:t>新增加载</w:t>
-      </w:r>
-      <w:r>
-        <w:rPr>
-          <w:rFonts w:ascii="Times New Roman" w:eastAsia="宋体" w:hAnsi="Times New Roman" w:cs="Times New Roman" w:hint="eastAsia"/>
-        </w:rPr>
-        <w:t>/</w:t>
-      </w:r>
-      <w:r>
-        <w:rPr>
-          <w:rFonts w:ascii="Times New Roman" w:eastAsia="宋体" w:hAnsi="Times New Roman" w:cs="Times New Roman" w:hint="eastAsia"/>
-        </w:rPr>
-        <w:t>保存文件的</w:t>
-      </w:r>
-      <w:r>
-        <w:rPr>
-          <w:rFonts w:ascii="Times New Roman" w:eastAsia="宋体" w:hAnsi="Times New Roman" w:cs="Times New Roman" w:hint="eastAsia"/>
-        </w:rPr>
-        <w:t>lua</w:t>
-      </w:r>
-      <w:r>
-        <w:rPr>
-          <w:rFonts w:ascii="Times New Roman" w:eastAsia="宋体" w:hAnsi="Times New Roman" w:cs="Times New Roman" w:hint="eastAsia"/>
-        </w:rPr>
-        <w:t>脚本函数</w:t>
-      </w:r>
-    </w:p>
-    <w:p>
-      <w:pPr>
-        <w:pStyle w:val="a9"/>
-        <w:numPr>
-          <w:ilvl w:val="0"/>
-          <w:numId w:val="11"/>
-        </w:numPr>
-        <w:rPr>
-          <w:rFonts w:ascii="Times New Roman" w:eastAsia="宋体" w:hAnsi="Times New Roman" w:cs="Times New Roman"/>
-        </w:rPr>
-      </w:pPr>
-      <w:r>
-        <w:rPr>
-          <w:rFonts w:ascii="Times New Roman" w:eastAsia="宋体" w:hAnsi="Times New Roman" w:cs="Times New Roman" w:hint="eastAsia"/>
-        </w:rPr>
-        <w:t>修复部分</w:t>
-      </w:r>
-      <w:r>
-        <w:rPr>
-          <w:rFonts w:ascii="Times New Roman" w:eastAsia="宋体" w:hAnsi="Times New Roman" w:cs="Times New Roman" w:hint="eastAsia"/>
-        </w:rPr>
-        <w:t>lua</w:t>
-      </w:r>
-      <w:r>
-        <w:rPr>
-          <w:rFonts w:ascii="Times New Roman" w:eastAsia="宋体" w:hAnsi="Times New Roman" w:cs="Times New Roman" w:hint="eastAsia"/>
-        </w:rPr>
-        <w:t>脚本的</w:t>
-      </w:r>
-      <w:r>
-        <w:rPr>
-          <w:rFonts w:ascii="Times New Roman" w:eastAsia="宋体" w:hAnsi="Times New Roman" w:cs="Times New Roman" w:hint="eastAsia"/>
-        </w:rPr>
-        <w:t>bug</w:t>
-      </w:r>
-    </w:p>
-    <w:p>
-      <w:pPr>
-        <w:pStyle w:val="a9"/>
-        <w:numPr>
-          <w:ilvl w:val="0"/>
-          <w:numId w:val="11"/>
-        </w:numPr>
-        <w:rPr>
-          <w:rFonts w:ascii="Times New Roman" w:eastAsia="宋体" w:hAnsi="Times New Roman" w:cs="Times New Roman"/>
-        </w:rPr>
-      </w:pPr>
-      <w:r>
-        <w:rPr>
-          <w:rFonts w:ascii="Times New Roman" w:eastAsia="宋体" w:hAnsi="Times New Roman" w:cs="Times New Roman" w:hint="eastAsia"/>
-        </w:rPr>
-        <w:t>围墙覆盖物支持</w:t>
-      </w:r>
-      <w:r>
-        <w:rPr>
-          <w:rFonts w:ascii="Times New Roman" w:eastAsia="宋体" w:hAnsi="Times New Roman" w:cs="Times New Roman" w:hint="eastAsia"/>
-        </w:rPr>
-        <w:t>根据最近的建筑</w:t>
-      </w:r>
-      <w:r>
-        <w:rPr>
-          <w:rFonts w:ascii="Times New Roman" w:eastAsia="宋体" w:hAnsi="Times New Roman" w:cs="Times New Roman" w:hint="eastAsia"/>
-        </w:rPr>
-        <w:t>显示所属色</w:t>
-      </w:r>
-      <w:r>
-        <w:rPr>
-          <w:rFonts w:ascii="Times New Roman" w:eastAsia="宋体" w:hAnsi="Times New Roman" w:cs="Times New Roman" w:hint="eastAsia"/>
-        </w:rPr>
-        <w:t>（并不能完全还原游戏）</w:t>
-      </w:r>
-      <w:r>
-        <w:rPr>
-          <w:rFonts w:ascii="Times New Roman" w:eastAsia="宋体" w:hAnsi="Times New Roman" w:cs="Times New Roman" w:hint="eastAsia"/>
-        </w:rPr>
-        <w:t>，详见</w:t>
-      </w:r>
-      <w:r>
-        <w:rPr>
-          <w:rFonts w:ascii="Times New Roman" w:eastAsia="宋体" w:hAnsi="Times New Roman" w:cs="Times New Roman" w:hint="eastAsia"/>
-        </w:rPr>
-        <w:t>InGameDisplay.RemapableOverlay</w:t>
-      </w:r>
-    </w:p>
-    <w:p>
-      <w:pPr>
-        <w:pStyle w:val="a9"/>
-        <w:numPr>
-          <w:ilvl w:val="0"/>
-          <w:numId w:val="11"/>
-        </w:numPr>
-        <w:rPr>
-          <w:rFonts w:ascii="Times New Roman" w:eastAsia="宋体" w:hAnsi="Times New Roman" w:cs="Times New Roman"/>
-        </w:rPr>
-      </w:pPr>
-      <w:r>
-        <w:rPr>
-          <w:rFonts w:ascii="Times New Roman" w:eastAsia="宋体" w:hAnsi="Times New Roman" w:cs="Times New Roman" w:hint="eastAsia"/>
-        </w:rPr>
-        <w:t>恢复心灵终结中被错误隐藏的部分地形组</w:t>
-      </w:r>
-    </w:p>
-    <w:p>
-      <w:pPr>
-        <w:pStyle w:val="a9"/>
-        <w:numPr>
-          <w:ilvl w:val="0"/>
-          <w:numId w:val="11"/>
-        </w:numPr>
-        <w:rPr>
-          <w:rFonts w:ascii="Times New Roman" w:eastAsia="宋体" w:hAnsi="Times New Roman" w:cs="Times New Roman"/>
-        </w:rPr>
-      </w:pPr>
-      <w:r>
-        <w:rPr>
-          <w:rFonts w:ascii="Times New Roman" w:eastAsia="宋体" w:hAnsi="Times New Roman" w:cs="Times New Roman" w:hint="eastAsia"/>
-        </w:rPr>
-        <w:t>支持直接向建筑上放置加载物</w:t>
-      </w:r>
-      <w:r>
-        <w:rPr>
-          <w:rFonts w:ascii="Times New Roman" w:eastAsia="宋体" w:hAnsi="Times New Roman" w:cs="Times New Roman" w:hint="eastAsia"/>
-        </w:rPr>
-        <w:t>，详见</w:t>
-      </w:r>
-      <w:r>
-        <w:rPr>
-          <w:rFonts w:ascii="Times New Roman" w:eastAsia="宋体" w:hAnsi="Times New Roman" w:cs="Times New Roman" w:hint="eastAsia"/>
-        </w:rPr>
-        <w:t>PlaceStructure.PlaceUpgrade</w:t>
-      </w:r>
-    </w:p>
-    <w:p>
-      <w:pPr>
-        <w:pStyle w:val="a9"/>
-        <w:numPr>
-          <w:ilvl w:val="0"/>
-          <w:numId w:val="11"/>
-        </w:numPr>
-        <w:rPr>
-          <w:rFonts w:ascii="Times New Roman" w:eastAsia="宋体" w:hAnsi="Times New Roman" w:cs="Times New Roman"/>
-        </w:rPr>
-      </w:pPr>
-      <w:r>
-        <w:rPr>
-          <w:rFonts w:ascii="Times New Roman" w:eastAsia="宋体" w:hAnsi="Times New Roman" w:cs="Times New Roman" w:hint="eastAsia"/>
-        </w:rPr>
-        <w:t>触发编辑器支持</w:t>
-      </w:r>
-      <w:r>
-        <w:rPr>
-          <w:rFonts w:ascii="Times New Roman" w:eastAsia="宋体" w:hAnsi="Times New Roman" w:cs="Times New Roman" w:hint="eastAsia"/>
-        </w:rPr>
-        <w:t>多</w:t>
-      </w:r>
-      <w:r>
-        <w:rPr>
-          <w:rFonts w:ascii="Times New Roman" w:eastAsia="宋体" w:hAnsi="Times New Roman" w:cs="Times New Roman" w:hint="eastAsia"/>
-        </w:rPr>
-        <w:t>开</w:t>
-      </w:r>
-      <w:r>
-        <w:rPr>
-          <w:rFonts w:ascii="Times New Roman" w:eastAsia="宋体" w:hAnsi="Times New Roman" w:cs="Times New Roman" w:hint="eastAsia"/>
-        </w:rPr>
-        <w:t>，支持通过拖拽触发编辑器上的绿点设置参数</w:t>
-      </w:r>
-      <w:r>
-        <w:rPr>
-          <w:rFonts w:ascii="Times New Roman" w:eastAsia="宋体" w:hAnsi="Times New Roman" w:cs="Times New Roman" w:hint="eastAsia"/>
-        </w:rPr>
-        <w:t>，单击绿点可以为地图上的单位设置标签</w:t>
-      </w:r>
-    </w:p>
-    <w:p>
-      <w:pPr>
-        <w:pStyle w:val="a9"/>
-        <w:numPr>
-          <w:ilvl w:val="0"/>
-          <w:numId w:val="11"/>
-        </w:numPr>
-        <w:rPr>
-          <w:rFonts w:ascii="Times New Roman" w:eastAsia="宋体" w:hAnsi="Times New Roman" w:cs="Times New Roman"/>
-        </w:rPr>
-      </w:pPr>
-      <w:r>
-        <w:rPr>
-          <w:rFonts w:ascii="Times New Roman" w:eastAsia="宋体" w:hAnsi="Times New Roman" w:cs="Times New Roman" w:hint="eastAsia"/>
-        </w:rPr>
-        <w:t>作战小队、特遣部队、动作脚本编辑器支持通过拖拽</w:t>
-      </w:r>
-      <w:r>
-        <w:rPr>
-          <w:rFonts w:ascii="Times New Roman" w:eastAsia="宋体" w:hAnsi="Times New Roman" w:cs="Times New Roman" w:hint="eastAsia"/>
-        </w:rPr>
-        <w:t>绿点</w:t>
-      </w:r>
-      <w:r>
-        <w:rPr>
-          <w:rFonts w:ascii="Times New Roman" w:eastAsia="宋体" w:hAnsi="Times New Roman" w:cs="Times New Roman" w:hint="eastAsia"/>
-        </w:rPr>
-        <w:t>设置参数</w:t>
-      </w:r>
-    </w:p>
-    <w:p>
-      <w:pPr>
-        <w:pStyle w:val="a9"/>
-        <w:numPr>
-          <w:ilvl w:val="0"/>
-          <w:numId w:val="11"/>
-        </w:numPr>
-        <w:rPr>
-          <w:rFonts w:ascii="Times New Roman" w:eastAsia="宋体" w:hAnsi="Times New Roman" w:cs="Times New Roman"/>
-        </w:rPr>
-      </w:pPr>
-      <w:r>
-        <w:rPr>
-          <w:rFonts w:ascii="Times New Roman" w:eastAsia="宋体" w:hAnsi="Times New Roman" w:cs="Times New Roman" w:hint="eastAsia"/>
-        </w:rPr>
-        <w:t>修复当地形浏览器位于覆盖物视图时，切换框架模式会导致视图切换至地形的</w:t>
-      </w:r>
-      <w:r>
-        <w:rPr>
-          <w:rFonts w:ascii="Times New Roman" w:eastAsia="宋体" w:hAnsi="Times New Roman" w:cs="Times New Roman" w:hint="eastAsia"/>
-        </w:rPr>
-        <w:t>bug</w:t>
-      </w:r>
-    </w:p>
-    <w:p>
-      <w:pPr>
-        <w:pStyle w:val="a9"/>
-        <w:numPr>
-          <w:ilvl w:val="0"/>
-          <w:numId w:val="11"/>
-        </w:numPr>
-        <w:rPr>
-          <w:rFonts w:ascii="Times New Roman" w:eastAsia="宋体" w:hAnsi="Times New Roman" w:cs="Times New Roman"/>
-        </w:rPr>
-      </w:pPr>
-      <w:r>
-        <w:rPr>
-          <w:rFonts w:ascii="Times New Roman" w:eastAsia="宋体" w:hAnsi="Times New Roman" w:cs="Times New Roman" w:hint="eastAsia"/>
-        </w:rPr>
-        <w:t>优化高架桥阴影渲染</w:t>
-      </w:r>
-    </w:p>
-    <w:p>
-      <w:pPr>
-        <w:pStyle w:val="a9"/>
-        <w:numPr>
-          <w:ilvl w:val="0"/>
-          <w:numId w:val="11"/>
-        </w:numPr>
-        <w:rPr>
-          <w:rFonts w:ascii="Times New Roman" w:eastAsia="宋体" w:hAnsi="Times New Roman" w:cs="Times New Roman"/>
-        </w:rPr>
-      </w:pPr>
-      <w:r>
-        <w:rPr>
-          <w:rFonts w:ascii="Times New Roman" w:eastAsia="宋体" w:hAnsi="Times New Roman" w:cs="Times New Roman" w:hint="eastAsia"/>
-        </w:rPr>
-        <w:t>使用格式刷时会显示被修改的属性</w:t>
-      </w:r>
-    </w:p>
-    <w:p>
-      <w:pPr>
-        <w:pStyle w:val="a9"/>
-        <w:numPr>
-          <w:ilvl w:val="0"/>
-          <w:numId w:val="11"/>
-        </w:numPr>
-        <w:rPr>
-          <w:rFonts w:ascii="Times New Roman" w:eastAsia="宋体" w:hAnsi="Times New Roman" w:cs="Times New Roman"/>
-        </w:rPr>
-      </w:pPr>
-      <w:r>
-        <w:rPr>
-          <w:rFonts w:ascii="Times New Roman" w:eastAsia="宋体" w:hAnsi="Times New Roman" w:cs="Times New Roman" w:hint="eastAsia"/>
-        </w:rPr>
-        <w:t>优化单元标记和路径点的渲染效率</w:t>
-      </w:r>
-    </w:p>
-    <w:p>
-      <w:pPr>
-        <w:pStyle w:val="a9"/>
-        <w:numPr>
-          <w:ilvl w:val="0"/>
-          <w:numId w:val="11"/>
-        </w:numPr>
-        <w:rPr>
-          <w:rFonts w:ascii="Times New Roman" w:eastAsia="宋体" w:hAnsi="Times New Roman" w:cs="Times New Roman"/>
-        </w:rPr>
-      </w:pPr>
-      <w:r>
-        <w:rPr>
-          <w:rFonts w:ascii="Times New Roman" w:eastAsia="宋体" w:hAnsi="Times New Roman" w:cs="Times New Roman" w:hint="eastAsia"/>
-        </w:rPr>
-        <w:t>支持车辆单位的额外炮塔和额外炮管</w:t>
-      </w:r>
-    </w:p>
-    <w:p>
-      <w:pPr>
-        <w:pStyle w:val="a9"/>
-        <w:numPr>
-          <w:ilvl w:val="0"/>
-          <w:numId w:val="10"/>
-        </w:numPr>
-        <w:rPr>
-          <w:rFonts w:ascii="Times New Roman" w:eastAsia="宋体" w:hAnsi="Times New Roman" w:cs="Times New Roman"/>
+      </w:pPr>
+      <w:r>
+        <w:rPr>
+          <w:rFonts w:ascii="Times New Roman" w:eastAsia="宋体" w:hAnsi="Times New Roman" w:cs="Times New Roman" w:hint="eastAsia"/>
           <w:b/>
           <w:bCs/>
           <w:sz w:val="28"/>
           <w:szCs w:val="32"/>
         </w:rPr>
-      </w:pPr>
+        <w:t>1.3.4 (202</w:t>
+      </w:r>
       <w:r>
         <w:rPr>
           <w:rFonts w:ascii="Times New Roman" w:eastAsia="宋体" w:hAnsi="Times New Roman" w:cs="Times New Roman" w:hint="eastAsia"/>
@@ -798,7 +809,7 @@
           <w:sz w:val="28"/>
           <w:szCs w:val="32"/>
         </w:rPr>
-        <w:t>1.3.4 (202</w:t>
+        <w:t>6</w:t>
       </w:r>
       <w:r>
         <w:rPr>
@@ -808,7 +819,7 @@
           <w:sz w:val="28"/>
           <w:szCs w:val="32"/>
         </w:rPr>
-        <w:t>6</w:t>
+        <w:t>.</w:t>
       </w:r>
       <w:r>
         <w:rPr>
@@ -818,7 +829,7 @@
           <w:sz w:val="28"/>
           <w:szCs w:val="32"/>
         </w:rPr>
-        <w:t>.</w:t>
+        <w:t>01</w:t>
       </w:r>
       <w:r>
         <w:rPr>
@@ -828,7 +839,7 @@
           <w:sz w:val="28"/>
           <w:szCs w:val="32"/>
         </w:rPr>
-        <w:t>01</w:t>
+        <w:t>.</w:t>
       </w:r>
       <w:r>
         <w:rPr>
@@ -838,7 +849,7 @@
           <w:sz w:val="28"/>
           <w:szCs w:val="32"/>
         </w:rPr>
-        <w:t>.</w:t>
+        <w:t>1</w:t>
       </w:r>
       <w:r>
         <w:rPr>
@@ -848,7 +859,7 @@
           <w:sz w:val="28"/>
           <w:szCs w:val="32"/>
         </w:rPr>
-        <w:t>1</w:t>
+        <w:t>6</w:t>
       </w:r>
       <w:r>
         <w:rPr>
@@ -858,16 +869,6 @@
           <w:sz w:val="28"/>
           <w:szCs w:val="32"/>
         </w:rPr>
-        <w:t>6</w:t>
-      </w:r>
-      <w:r>
-        <w:rPr>
-          <w:rFonts w:ascii="Times New Roman" w:eastAsia="宋体" w:hAnsi="Times New Roman" w:cs="Times New Roman" w:hint="eastAsia"/>
-          <w:b/>
-          <w:bCs/>
-          <w:sz w:val="28"/>
-          <w:szCs w:val="32"/>
-        </w:rPr>
         <w:t>)</w:t>
       </w:r>
     </w:p>
@@ -922,6 +923,7 @@
         <w:rPr>
           <w:rFonts w:ascii="Times New Roman" w:eastAsia="宋体" w:hAnsi="Times New Roman" w:cs="Times New Roman" w:hint="eastAsia"/>
         </w:rPr>
+        <w:lastRenderedPageBreak/>
         <w:t>支持附加单位及替身显示</w:t>
       </w:r>
     </w:p>
@@ -940,7 +942,6 @@
         <w:rPr>
           <w:rFonts w:ascii="Times New Roman" w:eastAsia="宋体" w:hAnsi="Times New Roman" w:cs="Times New Roman" w:hint="eastAsia"/>
         </w:rPr>
-        <w:lastRenderedPageBreak/>
         <w:t>修复继承</w:t>
       </w:r>
       <w:r>

</xml_diff>

<commit_message>
alt line tool support celltag, fix load comment bug
</commit_message>
<xml_diff>
--- a/Supplementary/文档/FA2SP HDM Edition说明文档.docx
+++ b/Supplementary/文档/FA2SP HDM Edition说明文档.docx
@@ -167,7 +167,7 @@
           <w:rFonts w:ascii="宋体" w:eastAsia="宋体" w:hAnsi="宋体" w:hint="eastAsia"/>
           <w:sz w:val="24"/>
         </w:rPr>
-        <w:t>3</w:t>
+        <w:t>4</w:t>
       </w:r>
     </w:p>
     <w:p>
@@ -259,7 +259,7 @@
           <w:sz w:val="28"/>
           <w:szCs w:val="32"/>
         </w:rPr>
-        <w:t>3</w:t>
+        <w:t>4</w:t>
       </w:r>
       <w:r>
         <w:rPr>
@@ -920,6 +920,36 @@
         <w:pStyle w:val="a9"/>
         <w:numPr>
           <w:ilvl w:val="0"/>
+          <w:numId w:val="11"/>
+        </w:numPr>
+        <w:rPr>
+          <w:rFonts w:ascii="Times New Roman" w:eastAsia="宋体" w:hAnsi="Times New Roman" w:cs="Times New Roman"/>
+        </w:rPr>
+      </w:pPr>
+      <w:r>
+        <w:rPr>
+          <w:rFonts w:ascii="Times New Roman" w:eastAsia="宋体" w:hAnsi="Times New Roman" w:cs="Times New Roman" w:hint="eastAsia"/>
+        </w:rPr>
+        <w:t>支持通过按住</w:t>
+      </w:r>
+      <w:r>
+        <w:rPr>
+          <w:rFonts w:ascii="Times New Roman" w:eastAsia="宋体" w:hAnsi="Times New Roman" w:cs="Times New Roman" w:hint="eastAsia"/>
+        </w:rPr>
+        <w:t>alt</w:t>
+      </w:r>
+      <w:r>
+        <w:rPr>
+          <w:rFonts w:ascii="Times New Roman" w:eastAsia="宋体" w:hAnsi="Times New Roman" w:cs="Times New Roman" w:hint="eastAsia"/>
+        </w:rPr>
+        <w:t>键直线放置单元标记</w:t>
+      </w:r>
+    </w:p>
+    <w:p>
+      <w:pPr>
+        <w:pStyle w:val="a9"/>
+        <w:numPr>
+          <w:ilvl w:val="0"/>
           <w:numId w:val="10"/>
         </w:numPr>
         <w:rPr>
@@ -1952,6 +1982,7 @@
         <w:rPr>
           <w:rFonts w:ascii="Times New Roman" w:eastAsia="宋体" w:hAnsi="Times New Roman" w:cs="Times New Roman" w:hint="eastAsia"/>
         </w:rPr>
+        <w:lastRenderedPageBreak/>
         <w:t>JumpJet</w:t>
       </w:r>
       <w:r>
@@ -1976,7 +2007,6 @@
         <w:rPr>
           <w:rFonts w:ascii="Times New Roman" w:eastAsia="宋体" w:hAnsi="Times New Roman" w:cs="Times New Roman" w:hint="eastAsia"/>
         </w:rPr>
-        <w:lastRenderedPageBreak/>
         <w:t>支持渲染体素的炮塔和炮管阴影，并读取</w:t>
       </w:r>
       <w:r>
@@ -3051,6 +3081,7 @@
         <w:rPr>
           <w:rFonts w:ascii="Times New Roman" w:eastAsia="宋体" w:hAnsi="Times New Roman" w:cs="Times New Roman" w:hint="eastAsia"/>
         </w:rPr>
+        <w:lastRenderedPageBreak/>
         <w:t>微调了地图渲染器的边缘坐标</w:t>
       </w:r>
     </w:p>
@@ -3069,7 +3100,6 @@
         <w:rPr>
           <w:rFonts w:ascii="Times New Roman" w:eastAsia="宋体" w:hAnsi="Times New Roman" w:cs="Times New Roman" w:hint="eastAsia"/>
         </w:rPr>
-        <w:lastRenderedPageBreak/>
         <w:t>修复了军衔图层不能隐藏的</w:t>
       </w:r>
       <w:r>
@@ -4078,6 +4108,7 @@
         <w:rPr>
           <w:rFonts w:ascii="Times New Roman" w:eastAsia="宋体" w:hAnsi="Times New Roman" w:cs="Times New Roman" w:hint="eastAsia"/>
         </w:rPr>
+        <w:lastRenderedPageBreak/>
         <w:t>支持翻译任意</w:t>
       </w:r>
       <w:r>
@@ -4114,7 +4145,6 @@
         <w:rPr>
           <w:rFonts w:ascii="Times New Roman" w:eastAsia="宋体" w:hAnsi="Times New Roman" w:cs="Times New Roman" w:hint="eastAsia"/>
         </w:rPr>
-        <w:lastRenderedPageBreak/>
         <w:t>支持多语言切换，添加了英文版。所有可以在</w:t>
       </w:r>
       <w:r>
@@ -5290,6 +5320,7 @@
         <w:rPr>
           <w:rFonts w:ascii="Times New Roman" w:eastAsia="宋体" w:hAnsi="Times New Roman" w:cs="Times New Roman" w:hint="eastAsia"/>
         </w:rPr>
+        <w:lastRenderedPageBreak/>
         <w:t>支持破损建筑的火焰效果显示</w:t>
       </w:r>
     </w:p>
@@ -5308,7 +5339,6 @@
         <w:rPr>
           <w:rFonts w:ascii="Times New Roman" w:eastAsia="宋体" w:hAnsi="Times New Roman" w:cs="Times New Roman" w:hint="eastAsia"/>
         </w:rPr>
-        <w:lastRenderedPageBreak/>
         <w:t>新增地图渲染器功能，可以渲染全图</w:t>
       </w:r>
       <w:r>
@@ -6483,14 +6513,8 @@
         <w:rPr>
           <w:rFonts w:ascii="Times New Roman" w:eastAsia="宋体" w:hAnsi="Times New Roman" w:cs="Times New Roman" w:hint="eastAsia"/>
         </w:rPr>
-        <w:t>作战小队编辑器新增跳转按钮，可以跳转至对应的特遣部队、脚本、标签（实</w:t>
-      </w:r>
-      <w:r>
-        <w:rPr>
-          <w:rFonts w:ascii="Times New Roman" w:eastAsia="宋体" w:hAnsi="Times New Roman" w:cs="Times New Roman" w:hint="eastAsia"/>
-        </w:rPr>
         <w:lastRenderedPageBreak/>
-        <w:t>际为寻找对应触发）</w:t>
+        <w:t>作战小队编辑器新增跳转按钮，可以跳转至对应的特遣部队、脚本、标签（实际为寻找对应触发）</w:t>
       </w:r>
     </w:p>
     <w:p>
@@ -7474,6 +7498,7 @@
         <w:rPr>
           <w:rFonts w:ascii="Times New Roman" w:eastAsia="宋体" w:hAnsi="Times New Roman" w:cs="Times New Roman" w:hint="eastAsia"/>
         </w:rPr>
+        <w:lastRenderedPageBreak/>
         <w:t>修复调整地图大小后隧道位置错误的</w:t>
       </w:r>
       <w:r>
@@ -7498,7 +7523,6 @@
         <w:rPr>
           <w:rFonts w:ascii="Times New Roman" w:eastAsia="宋体" w:hAnsi="Times New Roman" w:cs="Times New Roman" w:hint="eastAsia"/>
         </w:rPr>
-        <w:lastRenderedPageBreak/>
         <w:t>修复了在开启输入法和部分情况下在地图界面按</w:t>
       </w:r>
       <w:r>
@@ -8561,6 +8585,7 @@
         <w:rPr>
           <w:rFonts w:ascii="Times New Roman" w:eastAsia="宋体" w:hAnsi="Times New Roman" w:cs="Times New Roman" w:hint="eastAsia"/>
         </w:rPr>
+        <w:lastRenderedPageBreak/>
         <w:t>修复在摆放过建筑后改变地图大小时弹框的</w:t>
       </w:r>
       <w:r>
@@ -8585,7 +8610,6 @@
         <w:rPr>
           <w:rFonts w:ascii="Times New Roman" w:eastAsia="宋体" w:hAnsi="Times New Roman" w:cs="Times New Roman" w:hint="eastAsia"/>
         </w:rPr>
-        <w:lastRenderedPageBreak/>
         <w:t>新增</w:t>
       </w:r>
       <w:r>
@@ -9690,6 +9714,7 @@
         <w:rPr>
           <w:rFonts w:ascii="Times New Roman" w:eastAsia="宋体" w:hAnsi="Times New Roman" w:cs="Times New Roman" w:hint="eastAsia"/>
         </w:rPr>
+        <w:lastRenderedPageBreak/>
         <w:t>支持建筑动画的</w:t>
       </w:r>
       <w:r>
@@ -9738,14 +9763,7 @@
         <w:rPr>
           <w:rFonts w:ascii="Times New Roman" w:eastAsia="宋体" w:hAnsi="Times New Roman" w:cs="Times New Roman" w:hint="eastAsia"/>
         </w:rPr>
-        <w:t>深度</w:t>
-      </w:r>
-      <w:r>
-        <w:rPr>
-          <w:rFonts w:ascii="Times New Roman" w:eastAsia="宋体" w:hAnsi="Times New Roman" w:cs="Times New Roman" w:hint="eastAsia"/>
-        </w:rPr>
-        <w:lastRenderedPageBreak/>
-        <w:t>调整</w:t>
+        <w:t>深度调整</w:t>
       </w:r>
     </w:p>
     <w:p>
@@ -10739,6 +10757,7 @@
         <w:rPr>
           <w:rFonts w:ascii="Times New Roman" w:eastAsia="宋体" w:hAnsi="Times New Roman" w:cs="Times New Roman" w:hint="eastAsia"/>
         </w:rPr>
+        <w:lastRenderedPageBreak/>
         <w:t>优化地形浏览器渲染，减少部分地形的黑边</w:t>
       </w:r>
     </w:p>
@@ -10757,7 +10776,6 @@
         <w:rPr>
           <w:rFonts w:ascii="Times New Roman" w:eastAsia="宋体" w:hAnsi="Times New Roman" w:cs="Times New Roman" w:hint="eastAsia"/>
         </w:rPr>
-        <w:lastRenderedPageBreak/>
         <w:t>修复部分情况下物品浏览器取消选择仍会错误选中界面顶端选项的</w:t>
       </w:r>
       <w:r>
@@ -11717,6 +11735,7 @@
         <w:rPr>
           <w:rFonts w:ascii="Times New Roman" w:eastAsia="宋体" w:hAnsi="Times New Roman" w:cs="Times New Roman" w:hint="eastAsia"/>
         </w:rPr>
+        <w:lastRenderedPageBreak/>
         <w:t>粘贴选项新增“粘贴区域描边”，可以控制是否显示描边</w:t>
       </w:r>
     </w:p>
@@ -11735,7 +11754,6 @@
         <w:rPr>
           <w:rFonts w:ascii="Times New Roman" w:eastAsia="宋体" w:hAnsi="Times New Roman" w:cs="Times New Roman" w:hint="eastAsia"/>
         </w:rPr>
-        <w:lastRenderedPageBreak/>
         <w:t>多选模式支持正矩形添加和删除</w:t>
       </w:r>
     </w:p>
@@ -12721,6 +12739,7 @@
         <w:rPr>
           <w:rFonts w:ascii="Times New Roman" w:eastAsia="宋体" w:hAnsi="Times New Roman" w:cs="Times New Roman" w:hint="eastAsia"/>
         </w:rPr>
+        <w:lastRenderedPageBreak/>
         <w:t>CSF</w:t>
       </w:r>
       <w:r>
@@ -12745,7 +12764,6 @@
         <w:rPr>
           <w:rFonts w:ascii="Times New Roman" w:eastAsia="宋体" w:hAnsi="Times New Roman" w:cs="Times New Roman" w:hint="eastAsia"/>
         </w:rPr>
-        <w:lastRenderedPageBreak/>
         <w:t>恢复在某些地形下被屏蔽的高架木桥桥墩废墟</w:t>
       </w:r>
     </w:p>
@@ -13646,6 +13664,7 @@
         <w:rPr>
           <w:rFonts w:ascii="Times New Roman" w:eastAsia="宋体" w:hAnsi="Times New Roman" w:cs="Times New Roman" w:hint="eastAsia"/>
         </w:rPr>
+        <w:lastRenderedPageBreak/>
         <w:t>修复了当建筑位置位于地图外时崩溃的</w:t>
       </w:r>
       <w:r>
@@ -13670,7 +13689,6 @@
         <w:rPr>
           <w:rFonts w:ascii="Times New Roman" w:eastAsia="宋体" w:hAnsi="Times New Roman" w:cs="Times New Roman" w:hint="eastAsia"/>
         </w:rPr>
-        <w:lastRenderedPageBreak/>
         <w:t>修复了使用</w:t>
       </w:r>
       <w:r>
@@ -14649,6 +14667,7 @@
         <w:rPr>
           <w:rFonts w:ascii="Times New Roman" w:eastAsia="宋体" w:hAnsi="Times New Roman" w:cs="Times New Roman" w:hint="eastAsia"/>
         </w:rPr>
+        <w:lastRenderedPageBreak/>
         <w:t>修复由地形自定义色盘导致的部分地形显示</w:t>
       </w:r>
       <w:r>
@@ -14681,7 +14700,6 @@
           <w:sz w:val="28"/>
           <w:szCs w:val="32"/>
         </w:rPr>
-        <w:lastRenderedPageBreak/>
         <w:t>1.0.5 (2025.02.24)</w:t>
       </w:r>
     </w:p>
@@ -15670,13 +15688,13 @@
         <w:rPr>
           <w:rFonts w:ascii="Times New Roman" w:eastAsia="宋体" w:hAnsi="Times New Roman" w:cs="Times New Roman" w:hint="eastAsia"/>
         </w:rPr>
+        <w:lastRenderedPageBreak/>
         <w:t>修复了在开启自动海岸的情况下，放置地形会导致笔刷边缘区域进行不必要的</w:t>
       </w:r>
       <w:r>
         <w:rPr>
           <w:rFonts w:ascii="Times New Roman" w:eastAsia="宋体" w:hAnsi="Times New Roman" w:cs="Times New Roman" w:hint="eastAsia"/>
         </w:rPr>
-        <w:lastRenderedPageBreak/>
         <w:t>LAT</w:t>
       </w:r>
       <w:r>
@@ -16795,6 +16813,7 @@
         <w:rPr>
           <w:rFonts w:ascii="Times New Roman" w:eastAsia="宋体" w:hAnsi="Times New Roman" w:cs="Times New Roman" w:hint="eastAsia"/>
         </w:rPr>
+        <w:lastRenderedPageBreak/>
         <w:t>新增两项工具脚本函数：</w:t>
       </w:r>
       <w:r>
@@ -16819,14 +16838,7 @@
         <w:rPr>
           <w:rFonts w:ascii="Times New Roman" w:eastAsia="宋体" w:hAnsi="Times New Roman" w:cs="Times New Roman" w:hint="eastAsia"/>
         </w:rPr>
-        <w:t>，用于路径点</w:t>
-      </w:r>
-      <w:r>
-        <w:rPr>
-          <w:rFonts w:ascii="Times New Roman" w:eastAsia="宋体" w:hAnsi="Times New Roman" w:cs="Times New Roman" w:hint="eastAsia"/>
-        </w:rPr>
-        <w:lastRenderedPageBreak/>
-        <w:t>与数字互转，详见</w:t>
+        <w:t>，用于路径点与数字互转，详见</w:t>
       </w:r>
       <w:r>
         <w:rPr>
@@ -36640,7 +36652,7 @@
         <v:path o:extrusionok="f" gradientshapeok="t" o:connecttype="rect"/>
         <o:lock v:ext="edit" aspectratio="t"/>
       </v:shapetype>
-      <v:shape id="_x0000_i1030" type="#_x0000_t75" style="width:11.05pt;height:11.05pt" o:bullet="t">
+      <v:shape id="_x0000_i1031" type="#_x0000_t75" style="width:11.05pt;height:11.05pt" o:bullet="t">
         <v:imagedata r:id="rId1" o:title="mso9A9A"/>
       </v:shape>
     </w:pict>

</xml_diff>

<commit_message>
display raw text for terrains and smudges without image
</commit_message>
<xml_diff>
--- a/Supplementary/文档/FA2SP HDM Edition说明文档.docx
+++ b/Supplementary/文档/FA2SP HDM Edition说明文档.docx
@@ -1160,6 +1160,24 @@
         <w:pStyle w:val="a9"/>
         <w:numPr>
           <w:ilvl w:val="0"/>
+          <w:numId w:val="11"/>
+        </w:numPr>
+        <w:rPr>
+          <w:rFonts w:ascii="Times New Roman" w:eastAsia="宋体" w:hAnsi="Times New Roman" w:cs="Times New Roman"/>
+        </w:rPr>
+      </w:pPr>
+      <w:r>
+        <w:rPr>
+          <w:rFonts w:ascii="Times New Roman" w:eastAsia="宋体" w:hAnsi="Times New Roman" w:cs="Times New Roman" w:hint="eastAsia"/>
+        </w:rPr>
+        <w:t>对无图像地形对象和污染显示文本</w:t>
+      </w:r>
+    </w:p>
+    <w:p>
+      <w:pPr>
+        <w:pStyle w:val="a9"/>
+        <w:numPr>
+          <w:ilvl w:val="0"/>
           <w:numId w:val="10"/>
         </w:numPr>
         <w:rPr>
@@ -2012,6 +2030,7 @@
         <w:rPr>
           <w:rFonts w:ascii="Times New Roman" w:eastAsia="宋体" w:hAnsi="Times New Roman" w:cs="Times New Roman" w:hint="eastAsia"/>
         </w:rPr>
+        <w:lastRenderedPageBreak/>
         <w:t>FinalAlert2YR.dat</w:t>
       </w:r>
       <w:r>
@@ -2036,7 +2055,6 @@
         <w:rPr>
           <w:rFonts w:ascii="Times New Roman" w:eastAsia="宋体" w:hAnsi="Times New Roman" w:cs="Times New Roman" w:hint="eastAsia"/>
         </w:rPr>
-        <w:lastRenderedPageBreak/>
         <w:t>修复在启用</w:t>
       </w:r>
       <w:r>
@@ -3081,6 +3099,7 @@
         <w:rPr>
           <w:rFonts w:ascii="Times New Roman" w:eastAsia="宋体" w:hAnsi="Times New Roman" w:cs="Times New Roman" w:hint="eastAsia"/>
         </w:rPr>
+        <w:lastRenderedPageBreak/>
         <w:t>修复了建筑面积为</w:t>
       </w:r>
       <w:r>
@@ -3111,7 +3130,6 @@
         <w:rPr>
           <w:rFonts w:ascii="Times New Roman" w:eastAsia="宋体" w:hAnsi="Times New Roman" w:cs="Times New Roman" w:hint="eastAsia"/>
         </w:rPr>
-        <w:lastRenderedPageBreak/>
         <w:t>修复了标签列表中的跳转位置错误的</w:t>
       </w:r>
       <w:r>
@@ -4096,7 +4114,14 @@
         <w:rPr>
           <w:rFonts w:ascii="Times New Roman" w:eastAsia="宋体" w:hAnsi="Times New Roman" w:cs="Times New Roman" w:hint="eastAsia"/>
         </w:rPr>
-        <w:t>地图渲染器“使用数字渲染透明覆盖物”选项更改为“显示游戏内不可见对象”</w:t>
+        <w:t>地图渲染器“使用数字渲染透明覆盖物”选项更改为“显示游戏内不可见对</w:t>
+      </w:r>
+      <w:r>
+        <w:rPr>
+          <w:rFonts w:ascii="Times New Roman" w:eastAsia="宋体" w:hAnsi="Times New Roman" w:cs="Times New Roman" w:hint="eastAsia"/>
+        </w:rPr>
+        <w:lastRenderedPageBreak/>
+        <w:t>象”</w:t>
       </w:r>
     </w:p>
     <w:p>
@@ -4114,7 +4139,6 @@
         <w:rPr>
           <w:rFonts w:ascii="Times New Roman" w:eastAsia="宋体" w:hAnsi="Times New Roman" w:cs="Times New Roman" w:hint="eastAsia"/>
         </w:rPr>
-        <w:lastRenderedPageBreak/>
         <w:t>修复当</w:t>
       </w:r>
       <w:r>
@@ -5249,6 +5273,7 @@
         <w:rPr>
           <w:rFonts w:ascii="Times New Roman" w:eastAsia="宋体" w:hAnsi="Times New Roman" w:cs="Times New Roman" w:hint="eastAsia"/>
         </w:rPr>
+        <w:lastRenderedPageBreak/>
         <w:t>修复加载地图后小地图不显示覆盖物颜色的</w:t>
       </w:r>
       <w:r>
@@ -5273,7 +5298,6 @@
         <w:rPr>
           <w:rFonts w:ascii="Times New Roman" w:eastAsia="宋体" w:hAnsi="Times New Roman" w:cs="Times New Roman" w:hint="eastAsia"/>
         </w:rPr>
-        <w:lastRenderedPageBreak/>
         <w:t>优化了触发编辑器加载触发时的性能</w:t>
       </w:r>
     </w:p>
@@ -37039,7 +37063,7 @@
         <v:path o:extrusionok="f" gradientshapeok="t" o:connecttype="rect"/>
         <o:lock v:ext="edit" aspectratio="t"/>
       </v:shapetype>
-      <v:shape id="_x0000_i1029" type="#_x0000_t75" style="width:11.4pt;height:11.4pt" o:bullet="t">
+      <v:shape id="_x0000_i1030" type="#_x0000_t75" style="width:11.4pt;height:11.4pt" o:bullet="t">
         <v:imagedata r:id="rId1" o:title="mso9A9A"/>
       </v:shape>
     </w:pict>

</xml_diff>

<commit_message>
improve efficiency in placing units preview
</commit_message>
<xml_diff>
--- a/Supplementary/文档/FA2SP HDM Edition说明文档.docx
+++ b/Supplementary/文档/FA2SP HDM Edition说明文档.docx
@@ -380,6 +380,24 @@
         <w:pStyle w:val="a9"/>
         <w:numPr>
           <w:ilvl w:val="0"/>
+          <w:numId w:val="11"/>
+        </w:numPr>
+        <w:rPr>
+          <w:rFonts w:ascii="Times New Roman" w:eastAsia="宋体" w:hAnsi="Times New Roman" w:cs="Times New Roman"/>
+        </w:rPr>
+      </w:pPr>
+      <w:r>
+        <w:rPr>
+          <w:rFonts w:ascii="Times New Roman" w:eastAsia="宋体" w:hAnsi="Times New Roman" w:cs="Times New Roman" w:hint="eastAsia"/>
+        </w:rPr>
+        <w:t>优化摆放单位时预览的性能</w:t>
+      </w:r>
+    </w:p>
+    <w:p>
+      <w:pPr>
+        <w:pStyle w:val="a9"/>
+        <w:numPr>
+          <w:ilvl w:val="0"/>
           <w:numId w:val="10"/>
         </w:numPr>
         <w:rPr>
@@ -894,7 +912,14 @@
         <w:rPr>
           <w:rFonts w:ascii="Times New Roman" w:eastAsia="宋体" w:hAnsi="Times New Roman" w:cs="Times New Roman" w:hint="eastAsia"/>
         </w:rPr>
-        <w:t>修复当地形浏览器位于覆盖物视图时，切换框架模式会导致视图切换至地形的</w:t>
+        <w:t>修复当地形浏览器位于覆盖物视图时，切换框架模式会导致视图切换至地形</w:t>
+      </w:r>
+      <w:r>
+        <w:rPr>
+          <w:rFonts w:ascii="Times New Roman" w:eastAsia="宋体" w:hAnsi="Times New Roman" w:cs="Times New Roman" w:hint="eastAsia"/>
+        </w:rPr>
+        <w:lastRenderedPageBreak/>
+        <w:t>的</w:t>
       </w:r>
       <w:r>
         <w:rPr>
@@ -918,7 +943,6 @@
         <w:rPr>
           <w:rFonts w:ascii="Times New Roman" w:eastAsia="宋体" w:hAnsi="Times New Roman" w:cs="Times New Roman" w:hint="eastAsia"/>
         </w:rPr>
-        <w:lastRenderedPageBreak/>
         <w:t>优化高架桥阴影渲染</w:t>
       </w:r>
     </w:p>
@@ -1939,6 +1963,7 @@
         <w:rPr>
           <w:rFonts w:ascii="Times New Roman" w:eastAsia="宋体" w:hAnsi="Times New Roman" w:cs="Times New Roman" w:hint="eastAsia"/>
         </w:rPr>
+        <w:lastRenderedPageBreak/>
         <w:t>修复了当框架模式不完整时，开启框架模式可能会导致崩溃的</w:t>
       </w:r>
       <w:r>
@@ -1963,7 +1988,6 @@
         <w:rPr>
           <w:rFonts w:ascii="Times New Roman" w:eastAsia="宋体" w:hAnsi="Times New Roman" w:cs="Times New Roman" w:hint="eastAsia"/>
         </w:rPr>
-        <w:lastRenderedPageBreak/>
         <w:t>移除</w:t>
       </w:r>
       <w:r>
@@ -3030,6 +3054,7 @@
         <w:rPr>
           <w:rFonts w:ascii="Times New Roman" w:eastAsia="宋体" w:hAnsi="Times New Roman" w:cs="Times New Roman" w:hint="eastAsia"/>
         </w:rPr>
+        <w:lastRenderedPageBreak/>
         <w:t>优化部分描边的绘制性能</w:t>
       </w:r>
     </w:p>
@@ -3056,7 +3081,6 @@
           <w:sz w:val="28"/>
           <w:szCs w:val="32"/>
         </w:rPr>
-        <w:lastRenderedPageBreak/>
         <w:t>1.3.1 (2025.1</w:t>
       </w:r>
       <w:r>
@@ -4121,6 +4145,7 @@
         <w:rPr>
           <w:rFonts w:ascii="Times New Roman" w:eastAsia="宋体" w:hAnsi="Times New Roman" w:cs="Times New Roman" w:hint="eastAsia"/>
         </w:rPr>
+        <w:lastRenderedPageBreak/>
         <w:t>使用随机地形填充地表时支持随机选取</w:t>
       </w:r>
     </w:p>
@@ -4139,7 +4164,6 @@
         <w:rPr>
           <w:rFonts w:ascii="Times New Roman" w:eastAsia="宋体" w:hAnsi="Times New Roman" w:cs="Times New Roman" w:hint="eastAsia"/>
         </w:rPr>
-        <w:lastRenderedPageBreak/>
         <w:t>地图渲染器支持将渲染图保存为</w:t>
       </w:r>
       <w:r>
@@ -5202,6 +5226,7 @@
         <w:rPr>
           <w:rFonts w:ascii="Times New Roman" w:eastAsia="宋体" w:hAnsi="Times New Roman" w:cs="Times New Roman" w:hint="eastAsia"/>
         </w:rPr>
+        <w:lastRenderedPageBreak/>
         <w:t>修复打开偏好设置后会使自动暗色模式失效的</w:t>
       </w:r>
       <w:r>
@@ -5226,7 +5251,6 @@
         <w:rPr>
           <w:rFonts w:ascii="Times New Roman" w:eastAsia="宋体" w:hAnsi="Times New Roman" w:cs="Times New Roman" w:hint="eastAsia"/>
         </w:rPr>
-        <w:lastRenderedPageBreak/>
         <w:t>优化暗色模式的图标</w:t>
       </w:r>
     </w:p>
@@ -6402,6 +6426,7 @@
         <w:rPr>
           <w:rFonts w:ascii="Times New Roman" w:eastAsia="宋体" w:hAnsi="Times New Roman" w:cs="Times New Roman" w:hint="eastAsia"/>
         </w:rPr>
+        <w:lastRenderedPageBreak/>
         <w:t>图层</w:t>
       </w:r>
       <w:r>
@@ -6432,14 +6457,7 @@
         <w:rPr>
           <w:rFonts w:ascii="Times New Roman" w:eastAsia="宋体" w:hAnsi="Times New Roman" w:cs="Times New Roman" w:hint="eastAsia"/>
         </w:rPr>
-        <w:t>，</w:t>
-      </w:r>
-      <w:r>
-        <w:rPr>
-          <w:rFonts w:ascii="Times New Roman" w:eastAsia="宋体" w:hAnsi="Times New Roman" w:cs="Times New Roman" w:hint="eastAsia"/>
-        </w:rPr>
-        <w:lastRenderedPageBreak/>
-        <w:t>增加缩放倍率显示</w:t>
+        <w:t>，增加缩放倍率显示</w:t>
       </w:r>
     </w:p>
     <w:p>
@@ -7487,6 +7505,7 @@
         <w:rPr>
           <w:rFonts w:ascii="Times New Roman" w:eastAsia="宋体" w:hAnsi="Times New Roman" w:cs="Times New Roman" w:hint="eastAsia"/>
         </w:rPr>
+        <w:lastRenderedPageBreak/>
         <w:t>新增</w:t>
       </w:r>
       <w:r>
@@ -7547,8 +7566,986 @@
         <w:rPr>
           <w:rFonts w:ascii="Times New Roman" w:eastAsia="宋体" w:hAnsi="Times New Roman" w:cs="Times New Roman" w:hint="eastAsia"/>
         </w:rPr>
+        <w:t>复制粘贴功能支持跨进程粘贴游戏对象</w:t>
+      </w:r>
+    </w:p>
+    <w:p>
+      <w:pPr>
+        <w:pStyle w:val="a9"/>
+        <w:numPr>
+          <w:ilvl w:val="0"/>
+          <w:numId w:val="31"/>
+        </w:numPr>
+        <w:rPr>
+          <w:rFonts w:ascii="Times New Roman" w:eastAsia="宋体" w:hAnsi="Times New Roman" w:cs="Times New Roman"/>
+        </w:rPr>
+      </w:pPr>
+      <w:r>
+        <w:rPr>
+          <w:rFonts w:ascii="Times New Roman" w:eastAsia="宋体" w:hAnsi="Times New Roman" w:cs="Times New Roman" w:hint="eastAsia"/>
+        </w:rPr>
+        <w:t>复制粘贴功能支持</w:t>
+      </w:r>
+      <w:r>
+        <w:rPr>
+          <w:rFonts w:ascii="Times New Roman" w:eastAsia="宋体" w:hAnsi="Times New Roman" w:cs="Times New Roman" w:hint="eastAsia"/>
+        </w:rPr>
+        <w:t>跨</w:t>
+      </w:r>
+      <w:r>
+        <w:rPr>
+          <w:rFonts w:ascii="Times New Roman" w:eastAsia="宋体" w:hAnsi="Times New Roman" w:cs="Times New Roman" w:hint="eastAsia"/>
+        </w:rPr>
+        <w:t>地形转换，详见</w:t>
+      </w:r>
+      <w:r>
+        <w:rPr>
+          <w:rFonts w:ascii="Times New Roman" w:eastAsia="宋体" w:hAnsi="Times New Roman" w:cs="Times New Roman" w:hint="eastAsia"/>
+        </w:rPr>
+        <w:t>TileConvertRules.ini</w:t>
+      </w:r>
+    </w:p>
+    <w:p>
+      <w:pPr>
+        <w:pStyle w:val="a9"/>
+        <w:numPr>
+          <w:ilvl w:val="0"/>
+          <w:numId w:val="31"/>
+        </w:numPr>
+        <w:rPr>
+          <w:rFonts w:ascii="Times New Roman" w:eastAsia="宋体" w:hAnsi="Times New Roman" w:cs="Times New Roman"/>
+        </w:rPr>
+      </w:pPr>
+      <w:r>
+        <w:rPr>
+          <w:rFonts w:ascii="Times New Roman" w:eastAsia="宋体" w:hAnsi="Times New Roman" w:cs="Times New Roman" w:hint="eastAsia"/>
+        </w:rPr>
+        <w:t>优化建筑动画读取逻辑，尊重动画的</w:t>
+      </w:r>
+      <w:r>
+        <w:rPr>
+          <w:rFonts w:ascii="Times New Roman" w:eastAsia="宋体" w:hAnsi="Times New Roman" w:cs="Times New Roman" w:hint="eastAsia"/>
+        </w:rPr>
+        <w:t>NewTheater</w:t>
+      </w:r>
+      <w:r>
+        <w:rPr>
+          <w:rFonts w:ascii="Times New Roman" w:eastAsia="宋体" w:hAnsi="Times New Roman" w:cs="Times New Roman" w:hint="eastAsia"/>
+        </w:rPr>
+        <w:t>设置</w:t>
+      </w:r>
+    </w:p>
+    <w:p>
+      <w:pPr>
+        <w:pStyle w:val="a9"/>
+        <w:numPr>
+          <w:ilvl w:val="0"/>
+          <w:numId w:val="31"/>
+        </w:numPr>
+        <w:rPr>
+          <w:rFonts w:ascii="Times New Roman" w:eastAsia="宋体" w:hAnsi="Times New Roman" w:cs="Times New Roman"/>
+        </w:rPr>
+      </w:pPr>
+      <w:r>
+        <w:rPr>
+          <w:rFonts w:ascii="Times New Roman" w:eastAsia="宋体" w:hAnsi="Times New Roman" w:cs="Times New Roman" w:hint="eastAsia"/>
+        </w:rPr>
+        <w:t>Lua</w:t>
+      </w:r>
+      <w:r>
+        <w:rPr>
+          <w:rFonts w:ascii="Times New Roman" w:eastAsia="宋体" w:hAnsi="Times New Roman" w:cs="Times New Roman" w:hint="eastAsia"/>
+        </w:rPr>
+        <w:t>脚本终端支持搜索脚本文件</w:t>
+      </w:r>
+    </w:p>
+    <w:p>
+      <w:pPr>
+        <w:pStyle w:val="a9"/>
+        <w:numPr>
+          <w:ilvl w:val="0"/>
+          <w:numId w:val="31"/>
+        </w:numPr>
+        <w:rPr>
+          <w:rFonts w:ascii="Times New Roman" w:eastAsia="宋体" w:hAnsi="Times New Roman" w:cs="Times New Roman"/>
+        </w:rPr>
+      </w:pPr>
+      <w:r>
+        <w:rPr>
+          <w:rFonts w:ascii="Times New Roman" w:eastAsia="宋体" w:hAnsi="Times New Roman" w:cs="Times New Roman" w:hint="eastAsia"/>
+        </w:rPr>
+        <w:t>微调地图边界细蓝线的位置</w:t>
+      </w:r>
+    </w:p>
+    <w:p>
+      <w:pPr>
+        <w:pStyle w:val="a9"/>
+        <w:numPr>
+          <w:ilvl w:val="0"/>
+          <w:numId w:val="31"/>
+        </w:numPr>
+        <w:rPr>
+          <w:rFonts w:ascii="Times New Roman" w:eastAsia="宋体" w:hAnsi="Times New Roman" w:cs="Times New Roman"/>
+        </w:rPr>
+      </w:pPr>
+      <w:r>
+        <w:rPr>
+          <w:rFonts w:ascii="Times New Roman" w:eastAsia="宋体" w:hAnsi="Times New Roman" w:cs="Times New Roman" w:hint="eastAsia"/>
+        </w:rPr>
+        <w:t>修复了</w:t>
+      </w:r>
+      <w:r>
+        <w:rPr>
+          <w:rFonts w:ascii="Times New Roman" w:eastAsia="宋体" w:hAnsi="Times New Roman" w:cs="Times New Roman" w:hint="eastAsia"/>
+        </w:rPr>
+        <w:t>Vxl</w:t>
+      </w:r>
+      <w:r>
+        <w:rPr>
+          <w:rFonts w:ascii="Times New Roman" w:eastAsia="宋体" w:hAnsi="Times New Roman" w:cs="Times New Roman" w:hint="eastAsia"/>
+        </w:rPr>
+        <w:t>车辆</w:t>
+      </w:r>
+      <w:r>
+        <w:rPr>
+          <w:rFonts w:ascii="Times New Roman" w:eastAsia="宋体" w:hAnsi="Times New Roman" w:cs="Times New Roman" w:hint="eastAsia"/>
+        </w:rPr>
+        <w:t>Noshadow=yes</w:t>
+      </w:r>
+      <w:r>
+        <w:rPr>
+          <w:rFonts w:ascii="Times New Roman" w:eastAsia="宋体" w:hAnsi="Times New Roman" w:cs="Times New Roman" w:hint="eastAsia"/>
+        </w:rPr>
+        <w:t>时仍会显示阴影的</w:t>
+      </w:r>
+      <w:r>
+        <w:rPr>
+          <w:rFonts w:ascii="Times New Roman" w:eastAsia="宋体" w:hAnsi="Times New Roman" w:cs="Times New Roman" w:hint="eastAsia"/>
+        </w:rPr>
+        <w:t>bug</w:t>
+      </w:r>
+    </w:p>
+    <w:p>
+      <w:pPr>
+        <w:pStyle w:val="a9"/>
+        <w:numPr>
+          <w:ilvl w:val="0"/>
+          <w:numId w:val="31"/>
+        </w:numPr>
+        <w:rPr>
+          <w:rFonts w:ascii="Times New Roman" w:eastAsia="宋体" w:hAnsi="Times New Roman" w:cs="Times New Roman"/>
+        </w:rPr>
+      </w:pPr>
+      <w:r>
+        <w:rPr>
+          <w:rFonts w:ascii="Times New Roman" w:eastAsia="宋体" w:hAnsi="Times New Roman" w:cs="Times New Roman" w:hint="eastAsia"/>
+        </w:rPr>
+        <w:t>修复部分情况下绘制连接地形上升、下降段高度错误的</w:t>
+      </w:r>
+      <w:r>
+        <w:rPr>
+          <w:rFonts w:ascii="Times New Roman" w:eastAsia="宋体" w:hAnsi="Times New Roman" w:cs="Times New Roman" w:hint="eastAsia"/>
+        </w:rPr>
+        <w:t>bug</w:t>
+      </w:r>
+    </w:p>
+    <w:p>
+      <w:pPr>
+        <w:pStyle w:val="a9"/>
+        <w:numPr>
+          <w:ilvl w:val="0"/>
+          <w:numId w:val="31"/>
+        </w:numPr>
+        <w:rPr>
+          <w:rFonts w:ascii="Times New Roman" w:eastAsia="宋体" w:hAnsi="Times New Roman" w:cs="Times New Roman"/>
+        </w:rPr>
+      </w:pPr>
+      <w:r>
+        <w:rPr>
+          <w:rFonts w:ascii="Times New Roman" w:eastAsia="宋体" w:hAnsi="Times New Roman" w:cs="Times New Roman" w:hint="eastAsia"/>
+        </w:rPr>
+        <w:t>优化光照沙盒切换时的性能</w:t>
+      </w:r>
+    </w:p>
+    <w:p>
+      <w:pPr>
+        <w:pStyle w:val="a9"/>
+        <w:numPr>
+          <w:ilvl w:val="0"/>
+          <w:numId w:val="31"/>
+        </w:numPr>
+        <w:rPr>
+          <w:rFonts w:ascii="Times New Roman" w:eastAsia="宋体" w:hAnsi="Times New Roman" w:cs="Times New Roman"/>
+        </w:rPr>
+      </w:pPr>
+      <w:r>
+        <w:rPr>
+          <w:rFonts w:ascii="Times New Roman" w:eastAsia="宋体" w:hAnsi="Times New Roman" w:cs="Times New Roman" w:hint="eastAsia"/>
+        </w:rPr>
+        <w:t>新增</w:t>
+      </w:r>
+      <w:r>
+        <w:rPr>
+          <w:rFonts w:ascii="Times New Roman" w:eastAsia="宋体" w:hAnsi="Times New Roman" w:cs="Times New Roman" w:hint="eastAsia"/>
+        </w:rPr>
+        <w:t>LightingPreview</w:t>
+      </w:r>
+      <w:r>
+        <w:rPr>
+          <w:rFonts w:ascii="Times New Roman" w:eastAsia="宋体" w:hAnsi="Times New Roman" w:cs="Times New Roman" w:hint="eastAsia"/>
+        </w:rPr>
+        <w:t>.</w:t>
+      </w:r>
+      <w:r>
+        <w:rPr>
+          <w:rFonts w:ascii="Times New Roman" w:eastAsia="宋体" w:hAnsi="Times New Roman" w:cs="Times New Roman" w:hint="eastAsia"/>
+        </w:rPr>
+        <w:t>Tint</w:t>
+      </w:r>
+      <w:r>
+        <w:rPr>
+          <w:rFonts w:ascii="Times New Roman" w:eastAsia="宋体" w:hAnsi="Times New Roman" w:cs="Times New Roman" w:hint="eastAsia"/>
+        </w:rPr>
+        <w:t>TileSetBrowserView</w:t>
+      </w:r>
+      <w:r>
+        <w:rPr>
+          <w:rFonts w:ascii="Times New Roman" w:eastAsia="宋体" w:hAnsi="Times New Roman" w:cs="Times New Roman" w:hint="eastAsia"/>
+        </w:rPr>
+        <w:t>，控制是否按光照沙盒渲染地形浏览器图像</w:t>
+      </w:r>
+    </w:p>
+    <w:p>
+      <w:pPr>
+        <w:pStyle w:val="a9"/>
+        <w:numPr>
+          <w:ilvl w:val="0"/>
+          <w:numId w:val="31"/>
+        </w:numPr>
+        <w:rPr>
+          <w:rFonts w:ascii="Times New Roman" w:eastAsia="宋体" w:hAnsi="Times New Roman" w:cs="Times New Roman"/>
+        </w:rPr>
+      </w:pPr>
+      <w:r>
+        <w:rPr>
+          <w:rFonts w:ascii="Times New Roman" w:eastAsia="宋体" w:hAnsi="Times New Roman" w:cs="Times New Roman" w:hint="eastAsia"/>
+        </w:rPr>
+        <w:t>新增距离标尺，可以记录当前鼠标位置距离上次按下左键位置的距离，记录历史数量见</w:t>
+      </w:r>
+      <w:r>
+        <w:rPr>
+          <w:rFonts w:ascii="Times New Roman" w:eastAsia="宋体" w:hAnsi="Times New Roman" w:cs="Times New Roman" w:hint="eastAsia"/>
+        </w:rPr>
+        <w:t>DistanceRuler.Records</w:t>
+      </w:r>
+    </w:p>
+    <w:p>
+      <w:pPr>
+        <w:pStyle w:val="a9"/>
+        <w:numPr>
+          <w:ilvl w:val="0"/>
+          <w:numId w:val="31"/>
+        </w:numPr>
+        <w:rPr>
+          <w:rFonts w:ascii="Times New Roman" w:eastAsia="宋体" w:hAnsi="Times New Roman" w:cs="Times New Roman"/>
+        </w:rPr>
+      </w:pPr>
+      <w:r>
+        <w:rPr>
+          <w:rFonts w:ascii="Times New Roman" w:eastAsia="宋体" w:hAnsi="Times New Roman" w:cs="Times New Roman" w:hint="eastAsia"/>
+        </w:rPr>
+        <w:t>微调新建地图时可视边界数值</w:t>
+      </w:r>
+    </w:p>
+    <w:p>
+      <w:pPr>
+        <w:pStyle w:val="a9"/>
+        <w:numPr>
+          <w:ilvl w:val="0"/>
+          <w:numId w:val="31"/>
+        </w:numPr>
+        <w:rPr>
+          <w:rFonts w:ascii="Times New Roman" w:eastAsia="宋体" w:hAnsi="Times New Roman" w:cs="Times New Roman"/>
+        </w:rPr>
+      </w:pPr>
+      <w:r>
+        <w:rPr>
+          <w:rFonts w:ascii="Times New Roman" w:eastAsia="宋体" w:hAnsi="Times New Roman" w:cs="Times New Roman" w:hint="eastAsia"/>
+        </w:rPr>
+        <w:t>修复平坦地形工具无法平坦地图边缘斜坡的</w:t>
+      </w:r>
+      <w:r>
+        <w:rPr>
+          <w:rFonts w:ascii="Times New Roman" w:eastAsia="宋体" w:hAnsi="Times New Roman" w:cs="Times New Roman" w:hint="eastAsia"/>
+        </w:rPr>
+        <w:t>bug</w:t>
+      </w:r>
+    </w:p>
+    <w:p>
+      <w:pPr>
+        <w:pStyle w:val="a9"/>
+        <w:numPr>
+          <w:ilvl w:val="0"/>
+          <w:numId w:val="31"/>
+        </w:numPr>
+        <w:rPr>
+          <w:rFonts w:ascii="Times New Roman" w:eastAsia="宋体" w:hAnsi="Times New Roman" w:cs="Times New Roman"/>
+        </w:rPr>
+      </w:pPr>
+      <w:r>
+        <w:rPr>
+          <w:rFonts w:ascii="Times New Roman" w:eastAsia="宋体" w:hAnsi="Times New Roman" w:cs="Times New Roman" w:hint="eastAsia"/>
+        </w:rPr>
+        <w:t>绘制连接地形可以将鼠标移动到地图边界外，更方便靠近边界的绘制</w:t>
+      </w:r>
+    </w:p>
+    <w:p>
+      <w:pPr>
+        <w:pStyle w:val="a9"/>
+        <w:numPr>
+          <w:ilvl w:val="0"/>
+          <w:numId w:val="31"/>
+        </w:numPr>
+        <w:rPr>
+          <w:rFonts w:ascii="Times New Roman" w:eastAsia="宋体" w:hAnsi="Times New Roman" w:cs="Times New Roman"/>
+        </w:rPr>
+      </w:pPr>
+      <w:r>
+        <w:rPr>
+          <w:rFonts w:ascii="Times New Roman" w:eastAsia="宋体" w:hAnsi="Times New Roman" w:cs="Times New Roman" w:hint="eastAsia"/>
+        </w:rPr>
+        <w:t>优化</w:t>
+      </w:r>
+      <w:r>
+        <w:rPr>
+          <w:rFonts w:ascii="Times New Roman" w:eastAsia="宋体" w:hAnsi="Times New Roman" w:cs="Times New Roman" w:hint="eastAsia"/>
+        </w:rPr>
+        <w:t>IsoMapPack5</w:t>
+      </w:r>
+      <w:r>
+        <w:rPr>
+          <w:rFonts w:ascii="Times New Roman" w:eastAsia="宋体" w:hAnsi="Times New Roman" w:cs="Times New Roman" w:hint="eastAsia"/>
+        </w:rPr>
+        <w:t>压缩，减少地图体积，减少游戏内大地图地形异常的可能</w:t>
+      </w:r>
+    </w:p>
+    <w:p>
+      <w:pPr>
+        <w:pStyle w:val="a9"/>
+        <w:numPr>
+          <w:ilvl w:val="0"/>
+          <w:numId w:val="31"/>
+        </w:numPr>
+        <w:rPr>
+          <w:rFonts w:ascii="Times New Roman" w:eastAsia="宋体" w:hAnsi="Times New Roman" w:cs="Times New Roman"/>
+        </w:rPr>
+      </w:pPr>
+      <w:r>
+        <w:rPr>
+          <w:rFonts w:ascii="Times New Roman" w:eastAsia="宋体" w:hAnsi="Times New Roman" w:cs="Times New Roman" w:hint="eastAsia"/>
+        </w:rPr>
+        <w:t>修复调整地图大小后隧道位置错误的</w:t>
+      </w:r>
+      <w:r>
+        <w:rPr>
+          <w:rFonts w:ascii="Times New Roman" w:eastAsia="宋体" w:hAnsi="Times New Roman" w:cs="Times New Roman" w:hint="eastAsia"/>
+        </w:rPr>
+        <w:t>bug</w:t>
+      </w:r>
+    </w:p>
+    <w:p>
+      <w:pPr>
+        <w:pStyle w:val="a9"/>
+        <w:numPr>
+          <w:ilvl w:val="0"/>
+          <w:numId w:val="31"/>
+        </w:numPr>
+        <w:rPr>
+          <w:rFonts w:ascii="Times New Roman" w:eastAsia="宋体" w:hAnsi="Times New Roman" w:cs="Times New Roman"/>
+        </w:rPr>
+      </w:pPr>
+      <w:r>
+        <w:rPr>
+          <w:rFonts w:ascii="Times New Roman" w:eastAsia="宋体" w:hAnsi="Times New Roman" w:cs="Times New Roman" w:hint="eastAsia"/>
+        </w:rPr>
+        <w:t>修复了在开启输入法和部分情况下在地图界面按</w:t>
+      </w:r>
+      <w:r>
+        <w:rPr>
+          <w:rFonts w:ascii="Times New Roman" w:eastAsia="宋体" w:hAnsi="Times New Roman" w:cs="Times New Roman" w:hint="eastAsia"/>
+        </w:rPr>
+        <w:t>D</w:t>
+      </w:r>
+      <w:r>
+        <w:rPr>
+          <w:rFonts w:ascii="Times New Roman" w:eastAsia="宋体" w:hAnsi="Times New Roman" w:cs="Times New Roman" w:hint="eastAsia"/>
+        </w:rPr>
+        <w:t>、</w:t>
+      </w:r>
+      <w:r>
+        <w:rPr>
+          <w:rFonts w:ascii="Times New Roman" w:eastAsia="宋体" w:hAnsi="Times New Roman" w:cs="Times New Roman" w:hint="eastAsia"/>
+        </w:rPr>
+        <w:t>[</w:t>
+      </w:r>
+      <w:r>
+        <w:rPr>
+          <w:rFonts w:ascii="Times New Roman" w:eastAsia="宋体" w:hAnsi="Times New Roman" w:cs="Times New Roman" w:hint="eastAsia"/>
+        </w:rPr>
+        <w:t>、</w:t>
+      </w:r>
+      <w:r>
+        <w:rPr>
+          <w:rFonts w:ascii="Times New Roman" w:eastAsia="宋体" w:hAnsi="Times New Roman" w:cs="Times New Roman" w:hint="eastAsia"/>
+        </w:rPr>
+        <w:t>]</w:t>
+      </w:r>
+      <w:r>
+        <w:rPr>
+          <w:rFonts w:ascii="Times New Roman" w:eastAsia="宋体" w:hAnsi="Times New Roman" w:cs="Times New Roman" w:hint="eastAsia"/>
+        </w:rPr>
+        <w:t>键无效的</w:t>
+      </w:r>
+      <w:r>
+        <w:rPr>
+          <w:rFonts w:ascii="Times New Roman" w:eastAsia="宋体" w:hAnsi="Times New Roman" w:cs="Times New Roman" w:hint="eastAsia"/>
+        </w:rPr>
+        <w:t>bug</w:t>
+      </w:r>
+    </w:p>
+    <w:p>
+      <w:pPr>
+        <w:pStyle w:val="a9"/>
+        <w:numPr>
+          <w:ilvl w:val="0"/>
+          <w:numId w:val="31"/>
+        </w:numPr>
+        <w:rPr>
+          <w:rFonts w:ascii="Times New Roman" w:eastAsia="宋体" w:hAnsi="Times New Roman" w:cs="Times New Roman"/>
+        </w:rPr>
+      </w:pPr>
+      <w:r>
+        <w:rPr>
+          <w:rFonts w:ascii="Times New Roman" w:eastAsia="宋体" w:hAnsi="Times New Roman" w:cs="Times New Roman" w:hint="eastAsia"/>
+        </w:rPr>
+        <w:t>修复了新城市下使用绘制悬崖后部工具时，按</w:t>
+      </w:r>
+      <w:r>
+        <w:rPr>
+          <w:rFonts w:ascii="Times New Roman" w:eastAsia="宋体" w:hAnsi="Times New Roman" w:cs="Times New Roman" w:hint="eastAsia"/>
+        </w:rPr>
+        <w:t>A</w:t>
+      </w:r>
+      <w:r>
+        <w:rPr>
+          <w:rFonts w:ascii="Times New Roman" w:eastAsia="宋体" w:hAnsi="Times New Roman" w:cs="Times New Roman" w:hint="eastAsia"/>
+        </w:rPr>
+        <w:t>键无法切换悬崖类型的</w:t>
+      </w:r>
+      <w:r>
+        <w:rPr>
+          <w:rFonts w:ascii="Times New Roman" w:eastAsia="宋体" w:hAnsi="Times New Roman" w:cs="Times New Roman" w:hint="eastAsia"/>
+        </w:rPr>
+        <w:t>bug</w:t>
+      </w:r>
+    </w:p>
+    <w:p>
+      <w:pPr>
+        <w:pStyle w:val="a9"/>
+        <w:numPr>
+          <w:ilvl w:val="0"/>
+          <w:numId w:val="31"/>
+        </w:numPr>
+        <w:rPr>
+          <w:rFonts w:ascii="Times New Roman" w:eastAsia="宋体" w:hAnsi="Times New Roman" w:cs="Times New Roman"/>
+        </w:rPr>
+      </w:pPr>
+      <w:r>
+        <w:rPr>
+          <w:rFonts w:ascii="Times New Roman" w:eastAsia="宋体" w:hAnsi="Times New Roman" w:cs="Times New Roman" w:hint="eastAsia"/>
+        </w:rPr>
+        <w:t>增强绘制悬崖工具，可以在不同地图类型的</w:t>
+      </w:r>
+      <w:r>
+        <w:rPr>
+          <w:rFonts w:ascii="Times New Roman" w:eastAsia="宋体" w:hAnsi="Times New Roman" w:cs="Times New Roman" w:hint="eastAsia"/>
+        </w:rPr>
+        <w:t>[TheaterInfo]</w:t>
+      </w:r>
+      <w:r>
+        <w:rPr>
+          <w:rFonts w:ascii="Times New Roman" w:eastAsia="宋体" w:hAnsi="Times New Roman" w:cs="Times New Roman" w:hint="eastAsia"/>
+        </w:rPr>
+        <w:t>（如</w:t>
+      </w:r>
+      <w:r>
+        <w:rPr>
+          <w:rFonts w:ascii="Times New Roman" w:eastAsia="宋体" w:hAnsi="Times New Roman" w:cs="Times New Roman" w:hint="eastAsia"/>
+        </w:rPr>
+        <w:t>[SnowInfo]</w:t>
+      </w:r>
+      <w:r>
+        <w:rPr>
+          <w:rFonts w:ascii="Times New Roman" w:eastAsia="宋体" w:hAnsi="Times New Roman" w:cs="Times New Roman" w:hint="eastAsia"/>
+        </w:rPr>
+        <w:t>）中填写</w:t>
+      </w:r>
+      <w:r>
+        <w:rPr>
+          <w:rFonts w:ascii="Times New Roman" w:eastAsia="宋体" w:hAnsi="Times New Roman" w:cs="Times New Roman" w:hint="eastAsia"/>
+        </w:rPr>
+        <w:t>Cliffs2</w:t>
+      </w:r>
+      <w:r>
+        <w:rPr>
+          <w:rFonts w:ascii="Times New Roman" w:eastAsia="宋体" w:hAnsi="Times New Roman" w:cs="Times New Roman" w:hint="eastAsia"/>
+        </w:rPr>
+        <w:t>、</w:t>
+      </w:r>
+      <w:r>
+        <w:rPr>
+          <w:rFonts w:ascii="Times New Roman" w:eastAsia="宋体" w:hAnsi="Times New Roman" w:cs="Times New Roman" w:hint="eastAsia"/>
+        </w:rPr>
+        <w:t>CliffsWater2</w:t>
+      </w:r>
+      <w:r>
+        <w:rPr>
+          <w:rFonts w:ascii="Times New Roman" w:eastAsia="宋体" w:hAnsi="Times New Roman" w:cs="Times New Roman" w:hint="eastAsia"/>
+        </w:rPr>
+        <w:t>以支持悬崖类型切换；在存在月球悬崖时，支持绘制月球悬崖</w:t>
+      </w:r>
+    </w:p>
+    <w:p>
+      <w:pPr>
+        <w:pStyle w:val="a9"/>
+        <w:numPr>
+          <w:ilvl w:val="0"/>
+          <w:numId w:val="31"/>
+        </w:numPr>
+        <w:rPr>
+          <w:rFonts w:ascii="Times New Roman" w:eastAsia="宋体" w:hAnsi="Times New Roman" w:cs="Times New Roman"/>
+        </w:rPr>
+      </w:pPr>
+      <w:r>
+        <w:rPr>
+          <w:rFonts w:ascii="Times New Roman" w:eastAsia="宋体" w:hAnsi="Times New Roman" w:cs="Times New Roman" w:hint="eastAsia"/>
+        </w:rPr>
+        <w:t>支持</w:t>
+      </w:r>
+      <w:r>
+        <w:rPr>
+          <w:rFonts w:ascii="Times New Roman" w:eastAsia="宋体" w:hAnsi="Times New Roman" w:cs="Times New Roman" w:hint="eastAsia"/>
+        </w:rPr>
+        <w:t>32</w:t>
+      </w:r>
+      <w:r>
+        <w:rPr>
+          <w:rFonts w:ascii="Times New Roman" w:eastAsia="宋体" w:hAnsi="Times New Roman" w:cs="Times New Roman" w:hint="eastAsia"/>
+        </w:rPr>
+        <w:t>向面向</w:t>
+      </w:r>
+      <w:r>
+        <w:rPr>
+          <w:rFonts w:ascii="Times New Roman" w:eastAsia="宋体" w:hAnsi="Times New Roman" w:cs="Times New Roman" w:hint="eastAsia"/>
+        </w:rPr>
+        <w:t>与拖拽</w:t>
+      </w:r>
+      <w:r>
+        <w:rPr>
+          <w:rFonts w:ascii="Times New Roman" w:eastAsia="宋体" w:hAnsi="Times New Roman" w:cs="Times New Roman" w:hint="eastAsia"/>
+        </w:rPr>
+        <w:t>，详见</w:t>
+      </w:r>
+      <w:r>
+        <w:rPr>
+          <w:rFonts w:ascii="Times New Roman" w:eastAsia="宋体" w:hAnsi="Times New Roman" w:cs="Times New Roman" w:hint="eastAsia"/>
+        </w:rPr>
+        <w:t>ExtFacings</w:t>
+      </w:r>
+      <w:r>
+        <w:rPr>
+          <w:rFonts w:ascii="Times New Roman" w:eastAsia="宋体" w:hAnsi="Times New Roman" w:cs="Times New Roman" w:hint="eastAsia"/>
+        </w:rPr>
+        <w:t>与</w:t>
+      </w:r>
+      <w:r>
+        <w:rPr>
+          <w:rFonts w:ascii="Times New Roman" w:eastAsia="宋体" w:hAnsi="Times New Roman" w:cs="Times New Roman" w:hint="eastAsia"/>
+        </w:rPr>
+        <w:t>ExtFacings.Drag</w:t>
+      </w:r>
+    </w:p>
+    <w:p>
+      <w:pPr>
+        <w:pStyle w:val="a9"/>
+        <w:numPr>
+          <w:ilvl w:val="0"/>
+          <w:numId w:val="31"/>
+        </w:numPr>
+        <w:rPr>
+          <w:rFonts w:ascii="Times New Roman" w:eastAsia="宋体" w:hAnsi="Times New Roman" w:cs="Times New Roman"/>
+        </w:rPr>
+      </w:pPr>
+      <w:r>
+        <w:rPr>
+          <w:rFonts w:ascii="Times New Roman" w:eastAsia="宋体" w:hAnsi="Times New Roman" w:cs="Times New Roman" w:hint="eastAsia"/>
+        </w:rPr>
+        <w:t>重写部分字符串类型，优化字符串加载稳定性</w:t>
+      </w:r>
+    </w:p>
+    <w:p>
+      <w:pPr>
+        <w:pStyle w:val="a9"/>
+        <w:numPr>
+          <w:ilvl w:val="0"/>
+          <w:numId w:val="31"/>
+        </w:numPr>
+        <w:rPr>
+          <w:rFonts w:ascii="Times New Roman" w:eastAsia="宋体" w:hAnsi="Times New Roman" w:cs="Times New Roman"/>
+        </w:rPr>
+      </w:pPr>
+      <w:r>
+        <w:rPr>
+          <w:rFonts w:ascii="Times New Roman" w:eastAsia="宋体" w:hAnsi="Times New Roman" w:cs="Times New Roman" w:hint="eastAsia"/>
+        </w:rPr>
+        <w:t>优化抬升</w:t>
+      </w:r>
+      <w:r>
+        <w:rPr>
+          <w:rFonts w:ascii="Times New Roman" w:eastAsia="宋体" w:hAnsi="Times New Roman" w:cs="Times New Roman" w:hint="eastAsia"/>
+        </w:rPr>
+        <w:t>/</w:t>
+      </w:r>
+      <w:r>
+        <w:rPr>
+          <w:rFonts w:ascii="Times New Roman" w:eastAsia="宋体" w:hAnsi="Times New Roman" w:cs="Times New Roman" w:hint="eastAsia"/>
+        </w:rPr>
+        <w:t>降低地表算法，不会出现异常的大范围变动</w:t>
+      </w:r>
+    </w:p>
+    <w:p>
+      <w:pPr>
+        <w:pStyle w:val="a9"/>
+        <w:numPr>
+          <w:ilvl w:val="0"/>
+          <w:numId w:val="31"/>
+        </w:numPr>
+        <w:rPr>
+          <w:rFonts w:ascii="Times New Roman" w:eastAsia="宋体" w:hAnsi="Times New Roman" w:cs="Times New Roman"/>
+        </w:rPr>
+      </w:pPr>
+      <w:r>
+        <w:rPr>
+          <w:rFonts w:ascii="Times New Roman" w:eastAsia="宋体" w:hAnsi="Times New Roman" w:cs="Times New Roman" w:hint="eastAsia"/>
+        </w:rPr>
+        <w:t>FA2sp.log</w:t>
+      </w:r>
+      <w:r>
+        <w:rPr>
+          <w:rFonts w:ascii="Times New Roman" w:eastAsia="宋体" w:hAnsi="Times New Roman" w:cs="Times New Roman" w:hint="eastAsia"/>
+        </w:rPr>
+        <w:t>使用</w:t>
+      </w:r>
+      <w:r>
+        <w:rPr>
+          <w:rFonts w:ascii="Times New Roman" w:eastAsia="宋体" w:hAnsi="Times New Roman" w:cs="Times New Roman" w:hint="eastAsia"/>
+        </w:rPr>
+        <w:t>UTF8</w:t>
+      </w:r>
+      <w:r>
+        <w:rPr>
+          <w:rFonts w:ascii="Times New Roman" w:eastAsia="宋体" w:hAnsi="Times New Roman" w:cs="Times New Roman" w:hint="eastAsia"/>
+        </w:rPr>
+        <w:t>编码</w:t>
+      </w:r>
+    </w:p>
+    <w:p>
+      <w:pPr>
+        <w:pStyle w:val="a9"/>
+        <w:numPr>
+          <w:ilvl w:val="0"/>
+          <w:numId w:val="31"/>
+        </w:numPr>
+        <w:rPr>
+          <w:rFonts w:ascii="Times New Roman" w:eastAsia="宋体" w:hAnsi="Times New Roman" w:cs="Times New Roman"/>
+        </w:rPr>
+      </w:pPr>
+      <w:r>
+        <w:rPr>
+          <w:rFonts w:ascii="Times New Roman" w:eastAsia="宋体" w:hAnsi="Times New Roman" w:cs="Times New Roman" w:hint="eastAsia"/>
+        </w:rPr>
+        <w:t>保存地图时可以维持已有的</w:t>
+      </w:r>
+      <w:r>
+        <w:rPr>
+          <w:rFonts w:ascii="Times New Roman" w:eastAsia="宋体" w:hAnsi="Times New Roman" w:cs="Times New Roman" w:hint="eastAsia"/>
+        </w:rPr>
+        <w:t>ini</w:t>
+      </w:r>
+      <w:r>
+        <w:rPr>
+          <w:rFonts w:ascii="Times New Roman" w:eastAsia="宋体" w:hAnsi="Times New Roman" w:cs="Times New Roman" w:hint="eastAsia"/>
+        </w:rPr>
+        <w:t>小节顺序，详见</w:t>
+      </w:r>
+      <w:r>
+        <w:rPr>
+          <w:rFonts w:ascii="Times New Roman" w:eastAsia="宋体" w:hAnsi="Times New Roman" w:cs="Times New Roman" w:hint="eastAsia"/>
+        </w:rPr>
+        <w:t>SaveMap.PreserveINISorting</w:t>
+      </w:r>
+    </w:p>
+    <w:p>
+      <w:pPr>
+        <w:pStyle w:val="a9"/>
+        <w:numPr>
+          <w:ilvl w:val="0"/>
+          <w:numId w:val="31"/>
+        </w:numPr>
+        <w:rPr>
+          <w:rFonts w:ascii="Times New Roman" w:eastAsia="宋体" w:hAnsi="Times New Roman" w:cs="Times New Roman"/>
+        </w:rPr>
+      </w:pPr>
+      <w:r>
+        <w:rPr>
+          <w:rFonts w:ascii="Times New Roman" w:eastAsia="宋体" w:hAnsi="Times New Roman" w:cs="Times New Roman" w:hint="eastAsia"/>
+        </w:rPr>
+        <w:t>重写撤销重做系统，所有撤销动作均支持完整重做</w:t>
+      </w:r>
+    </w:p>
+    <w:p>
+      <w:pPr>
+        <w:pStyle w:val="a9"/>
+        <w:numPr>
+          <w:ilvl w:val="0"/>
+          <w:numId w:val="31"/>
+        </w:numPr>
+        <w:rPr>
+          <w:rFonts w:ascii="Times New Roman" w:eastAsia="宋体" w:hAnsi="Times New Roman" w:cs="Times New Roman"/>
+        </w:rPr>
+      </w:pPr>
+      <w:r>
+        <w:rPr>
+          <w:rFonts w:ascii="Times New Roman" w:eastAsia="宋体" w:hAnsi="Times New Roman" w:cs="Times New Roman" w:hint="eastAsia"/>
+        </w:rPr>
+        <w:t>撤销重做系统能够记录游戏对象的修改历史，详见</w:t>
+      </w:r>
+      <w:r>
+        <w:rPr>
+          <w:rFonts w:ascii="Times New Roman" w:eastAsia="宋体" w:hAnsi="Times New Roman" w:cs="Times New Roman" w:hint="eastAsia"/>
+        </w:rPr>
+        <w:t>UndoRedo.RecordObjects</w:t>
+      </w:r>
+    </w:p>
+    <w:p>
+      <w:pPr>
+        <w:pStyle w:val="a9"/>
+        <w:numPr>
+          <w:ilvl w:val="0"/>
+          <w:numId w:val="31"/>
+        </w:numPr>
+        <w:rPr>
+          <w:rFonts w:ascii="Times New Roman" w:eastAsia="宋体" w:hAnsi="Times New Roman" w:cs="Times New Roman"/>
+        </w:rPr>
+      </w:pPr>
+      <w:r>
+        <w:rPr>
+          <w:rFonts w:ascii="Times New Roman" w:eastAsia="宋体" w:hAnsi="Times New Roman" w:cs="Times New Roman" w:hint="eastAsia"/>
+        </w:rPr>
+        <w:t>支持设置</w:t>
+      </w:r>
+      <w:r>
+        <w:rPr>
+          <w:rFonts w:ascii="Times New Roman" w:eastAsia="宋体" w:hAnsi="Times New Roman" w:cs="Times New Roman" w:hint="eastAsia"/>
+        </w:rPr>
+        <w:t>RubblePalette</w:t>
+      </w:r>
+      <w:r>
+        <w:rPr>
+          <w:rFonts w:ascii="Times New Roman" w:eastAsia="宋体" w:hAnsi="Times New Roman" w:cs="Times New Roman" w:hint="eastAsia"/>
+        </w:rPr>
+        <w:t>=</w:t>
+      </w:r>
+      <w:r>
+        <w:rPr>
+          <w:rFonts w:ascii="Times New Roman" w:eastAsia="宋体" w:hAnsi="Times New Roman" w:cs="Times New Roman" w:hint="eastAsia"/>
+        </w:rPr>
+        <w:t>指定建筑废墟色盘</w:t>
+      </w:r>
+    </w:p>
+    <w:p>
+      <w:pPr>
+        <w:pStyle w:val="a9"/>
+        <w:numPr>
+          <w:ilvl w:val="0"/>
+          <w:numId w:val="31"/>
+        </w:numPr>
+        <w:rPr>
+          <w:rFonts w:ascii="Times New Roman" w:eastAsia="宋体" w:hAnsi="Times New Roman" w:cs="Times New Roman"/>
+        </w:rPr>
+      </w:pPr>
+      <w:r>
+        <w:rPr>
+          <w:rFonts w:ascii="Times New Roman" w:eastAsia="宋体" w:hAnsi="Times New Roman" w:cs="Times New Roman" w:hint="eastAsia"/>
+        </w:rPr>
+        <w:t>提升稳定性</w:t>
+      </w:r>
+    </w:p>
+    <w:p>
+      <w:pPr>
+        <w:pStyle w:val="a9"/>
+        <w:numPr>
+          <w:ilvl w:val="0"/>
+          <w:numId w:val="31"/>
+        </w:numPr>
+        <w:rPr>
+          <w:rFonts w:ascii="Times New Roman" w:eastAsia="宋体" w:hAnsi="Times New Roman" w:cs="Times New Roman"/>
+        </w:rPr>
+      </w:pPr>
+      <w:r>
+        <w:rPr>
+          <w:rFonts w:ascii="Times New Roman" w:eastAsia="宋体" w:hAnsi="Times New Roman" w:cs="Times New Roman" w:hint="eastAsia"/>
+        </w:rPr>
+        <w:t>优化素材图像内存占用</w:t>
+      </w:r>
+    </w:p>
+    <w:p>
+      <w:pPr>
+        <w:pStyle w:val="a9"/>
+        <w:numPr>
+          <w:ilvl w:val="0"/>
+          <w:numId w:val="31"/>
+        </w:numPr>
+        <w:rPr>
+          <w:rFonts w:ascii="Times New Roman" w:eastAsia="宋体" w:hAnsi="Times New Roman" w:cs="Times New Roman"/>
+        </w:rPr>
+      </w:pPr>
+      <w:r>
+        <w:rPr>
+          <w:rFonts w:ascii="Times New Roman" w:eastAsia="宋体" w:hAnsi="Times New Roman" w:cs="Times New Roman" w:hint="eastAsia"/>
+        </w:rPr>
+        <w:t>重写</w:t>
+      </w:r>
+      <w:r>
+        <w:rPr>
+          <w:rFonts w:ascii="Times New Roman" w:eastAsia="宋体" w:hAnsi="Times New Roman" w:cs="Times New Roman" w:hint="eastAsia"/>
+        </w:rPr>
+        <w:t>mix</w:t>
+      </w:r>
+      <w:r>
+        <w:rPr>
+          <w:rFonts w:ascii="Times New Roman" w:eastAsia="宋体" w:hAnsi="Times New Roman" w:cs="Times New Roman" w:hint="eastAsia"/>
+        </w:rPr>
+        <w:t>加载逻辑，修复加载中的内存泄漏</w:t>
+      </w:r>
+      <w:r>
+        <w:rPr>
+          <w:rFonts w:ascii="Times New Roman" w:eastAsia="宋体" w:hAnsi="Times New Roman" w:cs="Times New Roman" w:hint="eastAsia"/>
+        </w:rPr>
+        <w:t>，详见</w:t>
+      </w:r>
+      <w:r>
+        <w:rPr>
+          <w:rFonts w:ascii="Times New Roman" w:eastAsia="宋体" w:hAnsi="Times New Roman" w:cs="Times New Roman" w:hint="eastAsia"/>
+        </w:rPr>
+        <w:t>ExtMixLoader</w:t>
+      </w:r>
+    </w:p>
+    <w:p>
+      <w:pPr>
+        <w:pStyle w:val="a9"/>
+        <w:numPr>
+          <w:ilvl w:val="0"/>
+          <w:numId w:val="31"/>
+        </w:numPr>
+        <w:rPr>
+          <w:rFonts w:ascii="Times New Roman" w:eastAsia="宋体" w:hAnsi="Times New Roman" w:cs="Times New Roman"/>
+        </w:rPr>
+      </w:pPr>
+      <w:r>
+        <w:rPr>
+          <w:rFonts w:ascii="Times New Roman" w:eastAsia="宋体" w:hAnsi="Times New Roman" w:cs="Times New Roman" w:hint="eastAsia"/>
+        </w:rPr>
+        <w:t>新增</w:t>
+      </w:r>
+      <w:r>
+        <w:rPr>
+          <w:rFonts w:ascii="Times New Roman" w:eastAsia="宋体" w:hAnsi="Times New Roman" w:cs="Times New Roman" w:hint="eastAsia"/>
+        </w:rPr>
+        <w:t>DDrawScalingBilinear.OnlyShrink</w:t>
+      </w:r>
+      <w:r>
+        <w:rPr>
+          <w:rFonts w:ascii="Times New Roman" w:eastAsia="宋体" w:hAnsi="Times New Roman" w:cs="Times New Roman" w:hint="eastAsia"/>
+        </w:rPr>
+        <w:t>，支持仅在缩小时使用双线性插值，放大时硬边缘放大</w:t>
+      </w:r>
+    </w:p>
+    <w:p>
+      <w:pPr>
+        <w:pStyle w:val="a9"/>
+        <w:numPr>
+          <w:ilvl w:val="0"/>
+          <w:numId w:val="31"/>
+        </w:numPr>
+        <w:rPr>
+          <w:rFonts w:ascii="Times New Roman" w:eastAsia="宋体" w:hAnsi="Times New Roman" w:cs="Times New Roman"/>
+        </w:rPr>
+      </w:pPr>
+      <w:r>
+        <w:rPr>
+          <w:rFonts w:ascii="Times New Roman" w:eastAsia="宋体" w:hAnsi="Times New Roman" w:cs="Times New Roman" w:hint="eastAsia"/>
+        </w:rPr>
+        <w:t>优化绘图性能</w:t>
+      </w:r>
+    </w:p>
+    <w:p>
+      <w:pPr>
+        <w:pStyle w:val="a9"/>
+        <w:numPr>
+          <w:ilvl w:val="0"/>
+          <w:numId w:val="31"/>
+        </w:numPr>
+        <w:rPr>
+          <w:rFonts w:ascii="Times New Roman" w:eastAsia="宋体" w:hAnsi="Times New Roman" w:cs="Times New Roman"/>
+        </w:rPr>
+      </w:pPr>
+      <w:r>
+        <w:rPr>
+          <w:rFonts w:ascii="Times New Roman" w:eastAsia="宋体" w:hAnsi="Times New Roman" w:cs="Times New Roman" w:hint="eastAsia"/>
+        </w:rPr>
+        <w:t>重写</w:t>
+      </w:r>
+      <w:r>
+        <w:rPr>
+          <w:rFonts w:ascii="Times New Roman" w:eastAsia="宋体" w:hAnsi="Times New Roman" w:cs="Times New Roman" w:hint="eastAsia"/>
+        </w:rPr>
+        <w:t>ini</w:t>
+      </w:r>
+      <w:r>
+        <w:rPr>
+          <w:rFonts w:ascii="Times New Roman" w:eastAsia="宋体" w:hAnsi="Times New Roman" w:cs="Times New Roman" w:hint="eastAsia"/>
+        </w:rPr>
+        <w:t>加载逻辑，加载</w:t>
+      </w:r>
+      <w:r>
+        <w:rPr>
+          <w:rFonts w:ascii="Times New Roman" w:eastAsia="宋体" w:hAnsi="Times New Roman" w:cs="Times New Roman" w:hint="eastAsia"/>
+        </w:rPr>
+        <w:t>ini</w:t>
+      </w:r>
+      <w:r>
+        <w:rPr>
+          <w:rFonts w:ascii="Times New Roman" w:eastAsia="宋体" w:hAnsi="Times New Roman" w:cs="Times New Roman" w:hint="eastAsia"/>
+        </w:rPr>
+        <w:t>不会再释放至游戏目录，新建国家等操作可以即</w:t>
+      </w:r>
+      <w:r>
+        <w:rPr>
+          <w:rFonts w:ascii="Times New Roman" w:eastAsia="宋体" w:hAnsi="Times New Roman" w:cs="Times New Roman" w:hint="eastAsia"/>
+        </w:rPr>
         <w:lastRenderedPageBreak/>
-        <w:t>复制粘贴功能支持跨进程粘贴游戏对象</w:t>
+        <w:t>时生效</w:t>
       </w:r>
     </w:p>
     <w:p>
@@ -7566,979 +8563,6 @@
         <w:rPr>
           <w:rFonts w:ascii="Times New Roman" w:eastAsia="宋体" w:hAnsi="Times New Roman" w:cs="Times New Roman" w:hint="eastAsia"/>
         </w:rPr>
-        <w:t>复制粘贴功能支持</w:t>
-      </w:r>
-      <w:r>
-        <w:rPr>
-          <w:rFonts w:ascii="Times New Roman" w:eastAsia="宋体" w:hAnsi="Times New Roman" w:cs="Times New Roman" w:hint="eastAsia"/>
-        </w:rPr>
-        <w:t>跨</w:t>
-      </w:r>
-      <w:r>
-        <w:rPr>
-          <w:rFonts w:ascii="Times New Roman" w:eastAsia="宋体" w:hAnsi="Times New Roman" w:cs="Times New Roman" w:hint="eastAsia"/>
-        </w:rPr>
-        <w:t>地形转换，详见</w:t>
-      </w:r>
-      <w:r>
-        <w:rPr>
-          <w:rFonts w:ascii="Times New Roman" w:eastAsia="宋体" w:hAnsi="Times New Roman" w:cs="Times New Roman" w:hint="eastAsia"/>
-        </w:rPr>
-        <w:t>TileConvertRules.ini</w:t>
-      </w:r>
-    </w:p>
-    <w:p>
-      <w:pPr>
-        <w:pStyle w:val="a9"/>
-        <w:numPr>
-          <w:ilvl w:val="0"/>
-          <w:numId w:val="31"/>
-        </w:numPr>
-        <w:rPr>
-          <w:rFonts w:ascii="Times New Roman" w:eastAsia="宋体" w:hAnsi="Times New Roman" w:cs="Times New Roman"/>
-        </w:rPr>
-      </w:pPr>
-      <w:r>
-        <w:rPr>
-          <w:rFonts w:ascii="Times New Roman" w:eastAsia="宋体" w:hAnsi="Times New Roman" w:cs="Times New Roman" w:hint="eastAsia"/>
-        </w:rPr>
-        <w:t>优化建筑动画读取逻辑，尊重动画的</w:t>
-      </w:r>
-      <w:r>
-        <w:rPr>
-          <w:rFonts w:ascii="Times New Roman" w:eastAsia="宋体" w:hAnsi="Times New Roman" w:cs="Times New Roman" w:hint="eastAsia"/>
-        </w:rPr>
-        <w:t>NewTheater</w:t>
-      </w:r>
-      <w:r>
-        <w:rPr>
-          <w:rFonts w:ascii="Times New Roman" w:eastAsia="宋体" w:hAnsi="Times New Roman" w:cs="Times New Roman" w:hint="eastAsia"/>
-        </w:rPr>
-        <w:t>设置</w:t>
-      </w:r>
-    </w:p>
-    <w:p>
-      <w:pPr>
-        <w:pStyle w:val="a9"/>
-        <w:numPr>
-          <w:ilvl w:val="0"/>
-          <w:numId w:val="31"/>
-        </w:numPr>
-        <w:rPr>
-          <w:rFonts w:ascii="Times New Roman" w:eastAsia="宋体" w:hAnsi="Times New Roman" w:cs="Times New Roman"/>
-        </w:rPr>
-      </w:pPr>
-      <w:r>
-        <w:rPr>
-          <w:rFonts w:ascii="Times New Roman" w:eastAsia="宋体" w:hAnsi="Times New Roman" w:cs="Times New Roman" w:hint="eastAsia"/>
-        </w:rPr>
-        <w:t>Lua</w:t>
-      </w:r>
-      <w:r>
-        <w:rPr>
-          <w:rFonts w:ascii="Times New Roman" w:eastAsia="宋体" w:hAnsi="Times New Roman" w:cs="Times New Roman" w:hint="eastAsia"/>
-        </w:rPr>
-        <w:t>脚本终端支持搜索脚本文件</w:t>
-      </w:r>
-    </w:p>
-    <w:p>
-      <w:pPr>
-        <w:pStyle w:val="a9"/>
-        <w:numPr>
-          <w:ilvl w:val="0"/>
-          <w:numId w:val="31"/>
-        </w:numPr>
-        <w:rPr>
-          <w:rFonts w:ascii="Times New Roman" w:eastAsia="宋体" w:hAnsi="Times New Roman" w:cs="Times New Roman"/>
-        </w:rPr>
-      </w:pPr>
-      <w:r>
-        <w:rPr>
-          <w:rFonts w:ascii="Times New Roman" w:eastAsia="宋体" w:hAnsi="Times New Roman" w:cs="Times New Roman" w:hint="eastAsia"/>
-        </w:rPr>
-        <w:t>微调地图边界细蓝线的位置</w:t>
-      </w:r>
-    </w:p>
-    <w:p>
-      <w:pPr>
-        <w:pStyle w:val="a9"/>
-        <w:numPr>
-          <w:ilvl w:val="0"/>
-          <w:numId w:val="31"/>
-        </w:numPr>
-        <w:rPr>
-          <w:rFonts w:ascii="Times New Roman" w:eastAsia="宋体" w:hAnsi="Times New Roman" w:cs="Times New Roman"/>
-        </w:rPr>
-      </w:pPr>
-      <w:r>
-        <w:rPr>
-          <w:rFonts w:ascii="Times New Roman" w:eastAsia="宋体" w:hAnsi="Times New Roman" w:cs="Times New Roman" w:hint="eastAsia"/>
-        </w:rPr>
-        <w:t>修复了</w:t>
-      </w:r>
-      <w:r>
-        <w:rPr>
-          <w:rFonts w:ascii="Times New Roman" w:eastAsia="宋体" w:hAnsi="Times New Roman" w:cs="Times New Roman" w:hint="eastAsia"/>
-        </w:rPr>
-        <w:t>Vxl</w:t>
-      </w:r>
-      <w:r>
-        <w:rPr>
-          <w:rFonts w:ascii="Times New Roman" w:eastAsia="宋体" w:hAnsi="Times New Roman" w:cs="Times New Roman" w:hint="eastAsia"/>
-        </w:rPr>
-        <w:t>车辆</w:t>
-      </w:r>
-      <w:r>
-        <w:rPr>
-          <w:rFonts w:ascii="Times New Roman" w:eastAsia="宋体" w:hAnsi="Times New Roman" w:cs="Times New Roman" w:hint="eastAsia"/>
-        </w:rPr>
-        <w:t>Noshadow=yes</w:t>
-      </w:r>
-      <w:r>
-        <w:rPr>
-          <w:rFonts w:ascii="Times New Roman" w:eastAsia="宋体" w:hAnsi="Times New Roman" w:cs="Times New Roman" w:hint="eastAsia"/>
-        </w:rPr>
-        <w:t>时仍会显示阴影的</w:t>
-      </w:r>
-      <w:r>
-        <w:rPr>
-          <w:rFonts w:ascii="Times New Roman" w:eastAsia="宋体" w:hAnsi="Times New Roman" w:cs="Times New Roman" w:hint="eastAsia"/>
-        </w:rPr>
-        <w:t>bug</w:t>
-      </w:r>
-    </w:p>
-    <w:p>
-      <w:pPr>
-        <w:pStyle w:val="a9"/>
-        <w:numPr>
-          <w:ilvl w:val="0"/>
-          <w:numId w:val="31"/>
-        </w:numPr>
-        <w:rPr>
-          <w:rFonts w:ascii="Times New Roman" w:eastAsia="宋体" w:hAnsi="Times New Roman" w:cs="Times New Roman"/>
-        </w:rPr>
-      </w:pPr>
-      <w:r>
-        <w:rPr>
-          <w:rFonts w:ascii="Times New Roman" w:eastAsia="宋体" w:hAnsi="Times New Roman" w:cs="Times New Roman" w:hint="eastAsia"/>
-        </w:rPr>
-        <w:t>修复部分情况下绘制连接地形上升、下降段高度错误的</w:t>
-      </w:r>
-      <w:r>
-        <w:rPr>
-          <w:rFonts w:ascii="Times New Roman" w:eastAsia="宋体" w:hAnsi="Times New Roman" w:cs="Times New Roman" w:hint="eastAsia"/>
-        </w:rPr>
-        <w:t>bug</w:t>
-      </w:r>
-    </w:p>
-    <w:p>
-      <w:pPr>
-        <w:pStyle w:val="a9"/>
-        <w:numPr>
-          <w:ilvl w:val="0"/>
-          <w:numId w:val="31"/>
-        </w:numPr>
-        <w:rPr>
-          <w:rFonts w:ascii="Times New Roman" w:eastAsia="宋体" w:hAnsi="Times New Roman" w:cs="Times New Roman"/>
-        </w:rPr>
-      </w:pPr>
-      <w:r>
-        <w:rPr>
-          <w:rFonts w:ascii="Times New Roman" w:eastAsia="宋体" w:hAnsi="Times New Roman" w:cs="Times New Roman" w:hint="eastAsia"/>
-        </w:rPr>
-        <w:t>优化光照沙盒切换时的性能</w:t>
-      </w:r>
-    </w:p>
-    <w:p>
-      <w:pPr>
-        <w:pStyle w:val="a9"/>
-        <w:numPr>
-          <w:ilvl w:val="0"/>
-          <w:numId w:val="31"/>
-        </w:numPr>
-        <w:rPr>
-          <w:rFonts w:ascii="Times New Roman" w:eastAsia="宋体" w:hAnsi="Times New Roman" w:cs="Times New Roman"/>
-        </w:rPr>
-      </w:pPr>
-      <w:r>
-        <w:rPr>
-          <w:rFonts w:ascii="Times New Roman" w:eastAsia="宋体" w:hAnsi="Times New Roman" w:cs="Times New Roman" w:hint="eastAsia"/>
-        </w:rPr>
-        <w:t>新增</w:t>
-      </w:r>
-      <w:r>
-        <w:rPr>
-          <w:rFonts w:ascii="Times New Roman" w:eastAsia="宋体" w:hAnsi="Times New Roman" w:cs="Times New Roman" w:hint="eastAsia"/>
-        </w:rPr>
-        <w:t>LightingPreview</w:t>
-      </w:r>
-      <w:r>
-        <w:rPr>
-          <w:rFonts w:ascii="Times New Roman" w:eastAsia="宋体" w:hAnsi="Times New Roman" w:cs="Times New Roman" w:hint="eastAsia"/>
-        </w:rPr>
-        <w:t>.</w:t>
-      </w:r>
-      <w:r>
-        <w:rPr>
-          <w:rFonts w:ascii="Times New Roman" w:eastAsia="宋体" w:hAnsi="Times New Roman" w:cs="Times New Roman" w:hint="eastAsia"/>
-        </w:rPr>
-        <w:t>Tint</w:t>
-      </w:r>
-      <w:r>
-        <w:rPr>
-          <w:rFonts w:ascii="Times New Roman" w:eastAsia="宋体" w:hAnsi="Times New Roman" w:cs="Times New Roman" w:hint="eastAsia"/>
-        </w:rPr>
-        <w:t>TileSetBrowserView</w:t>
-      </w:r>
-      <w:r>
-        <w:rPr>
-          <w:rFonts w:ascii="Times New Roman" w:eastAsia="宋体" w:hAnsi="Times New Roman" w:cs="Times New Roman" w:hint="eastAsia"/>
-        </w:rPr>
-        <w:t>，控制是否按光照沙盒渲染地形浏览器图像</w:t>
-      </w:r>
-    </w:p>
-    <w:p>
-      <w:pPr>
-        <w:pStyle w:val="a9"/>
-        <w:numPr>
-          <w:ilvl w:val="0"/>
-          <w:numId w:val="31"/>
-        </w:numPr>
-        <w:rPr>
-          <w:rFonts w:ascii="Times New Roman" w:eastAsia="宋体" w:hAnsi="Times New Roman" w:cs="Times New Roman"/>
-        </w:rPr>
-      </w:pPr>
-      <w:r>
-        <w:rPr>
-          <w:rFonts w:ascii="Times New Roman" w:eastAsia="宋体" w:hAnsi="Times New Roman" w:cs="Times New Roman" w:hint="eastAsia"/>
-        </w:rPr>
-        <w:t>新增距离标尺，可以记录当前鼠标位置距离上次按下左键位置的距离，记录历史数量见</w:t>
-      </w:r>
-      <w:r>
-        <w:rPr>
-          <w:rFonts w:ascii="Times New Roman" w:eastAsia="宋体" w:hAnsi="Times New Roman" w:cs="Times New Roman" w:hint="eastAsia"/>
-        </w:rPr>
-        <w:t>DistanceRuler.Records</w:t>
-      </w:r>
-    </w:p>
-    <w:p>
-      <w:pPr>
-        <w:pStyle w:val="a9"/>
-        <w:numPr>
-          <w:ilvl w:val="0"/>
-          <w:numId w:val="31"/>
-        </w:numPr>
-        <w:rPr>
-          <w:rFonts w:ascii="Times New Roman" w:eastAsia="宋体" w:hAnsi="Times New Roman" w:cs="Times New Roman"/>
-        </w:rPr>
-      </w:pPr>
-      <w:r>
-        <w:rPr>
-          <w:rFonts w:ascii="Times New Roman" w:eastAsia="宋体" w:hAnsi="Times New Roman" w:cs="Times New Roman" w:hint="eastAsia"/>
-        </w:rPr>
-        <w:t>微调新建地图时可视边界数值</w:t>
-      </w:r>
-    </w:p>
-    <w:p>
-      <w:pPr>
-        <w:pStyle w:val="a9"/>
-        <w:numPr>
-          <w:ilvl w:val="0"/>
-          <w:numId w:val="31"/>
-        </w:numPr>
-        <w:rPr>
-          <w:rFonts w:ascii="Times New Roman" w:eastAsia="宋体" w:hAnsi="Times New Roman" w:cs="Times New Roman"/>
-        </w:rPr>
-      </w:pPr>
-      <w:r>
-        <w:rPr>
-          <w:rFonts w:ascii="Times New Roman" w:eastAsia="宋体" w:hAnsi="Times New Roman" w:cs="Times New Roman" w:hint="eastAsia"/>
-        </w:rPr>
-        <w:t>修复平坦地形工具无法平坦地图边缘斜坡的</w:t>
-      </w:r>
-      <w:r>
-        <w:rPr>
-          <w:rFonts w:ascii="Times New Roman" w:eastAsia="宋体" w:hAnsi="Times New Roman" w:cs="Times New Roman" w:hint="eastAsia"/>
-        </w:rPr>
-        <w:t>bug</w:t>
-      </w:r>
-    </w:p>
-    <w:p>
-      <w:pPr>
-        <w:pStyle w:val="a9"/>
-        <w:numPr>
-          <w:ilvl w:val="0"/>
-          <w:numId w:val="31"/>
-        </w:numPr>
-        <w:rPr>
-          <w:rFonts w:ascii="Times New Roman" w:eastAsia="宋体" w:hAnsi="Times New Roman" w:cs="Times New Roman"/>
-        </w:rPr>
-      </w:pPr>
-      <w:r>
-        <w:rPr>
-          <w:rFonts w:ascii="Times New Roman" w:eastAsia="宋体" w:hAnsi="Times New Roman" w:cs="Times New Roman" w:hint="eastAsia"/>
-        </w:rPr>
-        <w:t>绘制连接地形可以将鼠标移动到地图边界外，更方便靠近边界的绘制</w:t>
-      </w:r>
-    </w:p>
-    <w:p>
-      <w:pPr>
-        <w:pStyle w:val="a9"/>
-        <w:numPr>
-          <w:ilvl w:val="0"/>
-          <w:numId w:val="31"/>
-        </w:numPr>
-        <w:rPr>
-          <w:rFonts w:ascii="Times New Roman" w:eastAsia="宋体" w:hAnsi="Times New Roman" w:cs="Times New Roman"/>
-        </w:rPr>
-      </w:pPr>
-      <w:r>
-        <w:rPr>
-          <w:rFonts w:ascii="Times New Roman" w:eastAsia="宋体" w:hAnsi="Times New Roman" w:cs="Times New Roman" w:hint="eastAsia"/>
-        </w:rPr>
-        <w:t>优化</w:t>
-      </w:r>
-      <w:r>
-        <w:rPr>
-          <w:rFonts w:ascii="Times New Roman" w:eastAsia="宋体" w:hAnsi="Times New Roman" w:cs="Times New Roman" w:hint="eastAsia"/>
-        </w:rPr>
-        <w:t>IsoMapPack5</w:t>
-      </w:r>
-      <w:r>
-        <w:rPr>
-          <w:rFonts w:ascii="Times New Roman" w:eastAsia="宋体" w:hAnsi="Times New Roman" w:cs="Times New Roman" w:hint="eastAsia"/>
-        </w:rPr>
-        <w:t>压缩，减少地图体积，减少游戏内大地图地形异常的可能</w:t>
-      </w:r>
-    </w:p>
-    <w:p>
-      <w:pPr>
-        <w:pStyle w:val="a9"/>
-        <w:numPr>
-          <w:ilvl w:val="0"/>
-          <w:numId w:val="31"/>
-        </w:numPr>
-        <w:rPr>
-          <w:rFonts w:ascii="Times New Roman" w:eastAsia="宋体" w:hAnsi="Times New Roman" w:cs="Times New Roman"/>
-        </w:rPr>
-      </w:pPr>
-      <w:r>
-        <w:rPr>
-          <w:rFonts w:ascii="Times New Roman" w:eastAsia="宋体" w:hAnsi="Times New Roman" w:cs="Times New Roman" w:hint="eastAsia"/>
-        </w:rPr>
-        <w:t>修复调整地图大小后隧道位置错误的</w:t>
-      </w:r>
-      <w:r>
-        <w:rPr>
-          <w:rFonts w:ascii="Times New Roman" w:eastAsia="宋体" w:hAnsi="Times New Roman" w:cs="Times New Roman" w:hint="eastAsia"/>
-        </w:rPr>
-        <w:t>bug</w:t>
-      </w:r>
-    </w:p>
-    <w:p>
-      <w:pPr>
-        <w:pStyle w:val="a9"/>
-        <w:numPr>
-          <w:ilvl w:val="0"/>
-          <w:numId w:val="31"/>
-        </w:numPr>
-        <w:rPr>
-          <w:rFonts w:ascii="Times New Roman" w:eastAsia="宋体" w:hAnsi="Times New Roman" w:cs="Times New Roman"/>
-        </w:rPr>
-      </w:pPr>
-      <w:r>
-        <w:rPr>
-          <w:rFonts w:ascii="Times New Roman" w:eastAsia="宋体" w:hAnsi="Times New Roman" w:cs="Times New Roman" w:hint="eastAsia"/>
-        </w:rPr>
-        <w:t>修复了在开启输入法和部分情况下在地图界面按</w:t>
-      </w:r>
-      <w:r>
-        <w:rPr>
-          <w:rFonts w:ascii="Times New Roman" w:eastAsia="宋体" w:hAnsi="Times New Roman" w:cs="Times New Roman" w:hint="eastAsia"/>
-        </w:rPr>
-        <w:t>D</w:t>
-      </w:r>
-      <w:r>
-        <w:rPr>
-          <w:rFonts w:ascii="Times New Roman" w:eastAsia="宋体" w:hAnsi="Times New Roman" w:cs="Times New Roman" w:hint="eastAsia"/>
-        </w:rPr>
-        <w:t>、</w:t>
-      </w:r>
-      <w:r>
-        <w:rPr>
-          <w:rFonts w:ascii="Times New Roman" w:eastAsia="宋体" w:hAnsi="Times New Roman" w:cs="Times New Roman" w:hint="eastAsia"/>
-        </w:rPr>
-        <w:t>[</w:t>
-      </w:r>
-      <w:r>
-        <w:rPr>
-          <w:rFonts w:ascii="Times New Roman" w:eastAsia="宋体" w:hAnsi="Times New Roman" w:cs="Times New Roman" w:hint="eastAsia"/>
-        </w:rPr>
-        <w:t>、</w:t>
-      </w:r>
-      <w:r>
-        <w:rPr>
-          <w:rFonts w:ascii="Times New Roman" w:eastAsia="宋体" w:hAnsi="Times New Roman" w:cs="Times New Roman" w:hint="eastAsia"/>
-        </w:rPr>
-        <w:t>]</w:t>
-      </w:r>
-      <w:r>
-        <w:rPr>
-          <w:rFonts w:ascii="Times New Roman" w:eastAsia="宋体" w:hAnsi="Times New Roman" w:cs="Times New Roman" w:hint="eastAsia"/>
-        </w:rPr>
-        <w:t>键无效的</w:t>
-      </w:r>
-      <w:r>
-        <w:rPr>
-          <w:rFonts w:ascii="Times New Roman" w:eastAsia="宋体" w:hAnsi="Times New Roman" w:cs="Times New Roman" w:hint="eastAsia"/>
-        </w:rPr>
-        <w:t>bug</w:t>
-      </w:r>
-    </w:p>
-    <w:p>
-      <w:pPr>
-        <w:pStyle w:val="a9"/>
-        <w:numPr>
-          <w:ilvl w:val="0"/>
-          <w:numId w:val="31"/>
-        </w:numPr>
-        <w:rPr>
-          <w:rFonts w:ascii="Times New Roman" w:eastAsia="宋体" w:hAnsi="Times New Roman" w:cs="Times New Roman"/>
-        </w:rPr>
-      </w:pPr>
-      <w:r>
-        <w:rPr>
-          <w:rFonts w:ascii="Times New Roman" w:eastAsia="宋体" w:hAnsi="Times New Roman" w:cs="Times New Roman" w:hint="eastAsia"/>
-        </w:rPr>
-        <w:t>修复了新城市下使用绘制悬崖后部工具时，按</w:t>
-      </w:r>
-      <w:r>
-        <w:rPr>
-          <w:rFonts w:ascii="Times New Roman" w:eastAsia="宋体" w:hAnsi="Times New Roman" w:cs="Times New Roman" w:hint="eastAsia"/>
-        </w:rPr>
-        <w:t>A</w:t>
-      </w:r>
-      <w:r>
-        <w:rPr>
-          <w:rFonts w:ascii="Times New Roman" w:eastAsia="宋体" w:hAnsi="Times New Roman" w:cs="Times New Roman" w:hint="eastAsia"/>
-        </w:rPr>
-        <w:t>键无法切换悬崖类型的</w:t>
-      </w:r>
-      <w:r>
-        <w:rPr>
-          <w:rFonts w:ascii="Times New Roman" w:eastAsia="宋体" w:hAnsi="Times New Roman" w:cs="Times New Roman" w:hint="eastAsia"/>
-        </w:rPr>
-        <w:t>bug</w:t>
-      </w:r>
-    </w:p>
-    <w:p>
-      <w:pPr>
-        <w:pStyle w:val="a9"/>
-        <w:numPr>
-          <w:ilvl w:val="0"/>
-          <w:numId w:val="31"/>
-        </w:numPr>
-        <w:rPr>
-          <w:rFonts w:ascii="Times New Roman" w:eastAsia="宋体" w:hAnsi="Times New Roman" w:cs="Times New Roman"/>
-        </w:rPr>
-      </w:pPr>
-      <w:r>
-        <w:rPr>
-          <w:rFonts w:ascii="Times New Roman" w:eastAsia="宋体" w:hAnsi="Times New Roman" w:cs="Times New Roman" w:hint="eastAsia"/>
-        </w:rPr>
-        <w:t>增强绘制悬崖工具，可以在不同地图类型的</w:t>
-      </w:r>
-      <w:r>
-        <w:rPr>
-          <w:rFonts w:ascii="Times New Roman" w:eastAsia="宋体" w:hAnsi="Times New Roman" w:cs="Times New Roman" w:hint="eastAsia"/>
-        </w:rPr>
-        <w:t>[TheaterInfo]</w:t>
-      </w:r>
-      <w:r>
-        <w:rPr>
-          <w:rFonts w:ascii="Times New Roman" w:eastAsia="宋体" w:hAnsi="Times New Roman" w:cs="Times New Roman" w:hint="eastAsia"/>
-        </w:rPr>
-        <w:t>（如</w:t>
-      </w:r>
-      <w:r>
-        <w:rPr>
-          <w:rFonts w:ascii="Times New Roman" w:eastAsia="宋体" w:hAnsi="Times New Roman" w:cs="Times New Roman" w:hint="eastAsia"/>
-        </w:rPr>
-        <w:t>[SnowInfo]</w:t>
-      </w:r>
-      <w:r>
-        <w:rPr>
-          <w:rFonts w:ascii="Times New Roman" w:eastAsia="宋体" w:hAnsi="Times New Roman" w:cs="Times New Roman" w:hint="eastAsia"/>
-        </w:rPr>
-        <w:t>）中填写</w:t>
-      </w:r>
-      <w:r>
-        <w:rPr>
-          <w:rFonts w:ascii="Times New Roman" w:eastAsia="宋体" w:hAnsi="Times New Roman" w:cs="Times New Roman" w:hint="eastAsia"/>
-        </w:rPr>
-        <w:t>Cliffs2</w:t>
-      </w:r>
-      <w:r>
-        <w:rPr>
-          <w:rFonts w:ascii="Times New Roman" w:eastAsia="宋体" w:hAnsi="Times New Roman" w:cs="Times New Roman" w:hint="eastAsia"/>
-        </w:rPr>
-        <w:t>、</w:t>
-      </w:r>
-      <w:r>
-        <w:rPr>
-          <w:rFonts w:ascii="Times New Roman" w:eastAsia="宋体" w:hAnsi="Times New Roman" w:cs="Times New Roman" w:hint="eastAsia"/>
-        </w:rPr>
-        <w:t>CliffsWater2</w:t>
-      </w:r>
-      <w:r>
-        <w:rPr>
-          <w:rFonts w:ascii="Times New Roman" w:eastAsia="宋体" w:hAnsi="Times New Roman" w:cs="Times New Roman" w:hint="eastAsia"/>
-        </w:rPr>
-        <w:t>以支持悬崖类型切换；在存在月球悬崖时，支持绘制月球悬崖</w:t>
-      </w:r>
-    </w:p>
-    <w:p>
-      <w:pPr>
-        <w:pStyle w:val="a9"/>
-        <w:numPr>
-          <w:ilvl w:val="0"/>
-          <w:numId w:val="31"/>
-        </w:numPr>
-        <w:rPr>
-          <w:rFonts w:ascii="Times New Roman" w:eastAsia="宋体" w:hAnsi="Times New Roman" w:cs="Times New Roman"/>
-        </w:rPr>
-      </w:pPr>
-      <w:r>
-        <w:rPr>
-          <w:rFonts w:ascii="Times New Roman" w:eastAsia="宋体" w:hAnsi="Times New Roman" w:cs="Times New Roman" w:hint="eastAsia"/>
-        </w:rPr>
-        <w:t>支持</w:t>
-      </w:r>
-      <w:r>
-        <w:rPr>
-          <w:rFonts w:ascii="Times New Roman" w:eastAsia="宋体" w:hAnsi="Times New Roman" w:cs="Times New Roman" w:hint="eastAsia"/>
-        </w:rPr>
-        <w:t>32</w:t>
-      </w:r>
-      <w:r>
-        <w:rPr>
-          <w:rFonts w:ascii="Times New Roman" w:eastAsia="宋体" w:hAnsi="Times New Roman" w:cs="Times New Roman" w:hint="eastAsia"/>
-        </w:rPr>
-        <w:t>向面向</w:t>
-      </w:r>
-      <w:r>
-        <w:rPr>
-          <w:rFonts w:ascii="Times New Roman" w:eastAsia="宋体" w:hAnsi="Times New Roman" w:cs="Times New Roman" w:hint="eastAsia"/>
-        </w:rPr>
-        <w:t>与拖拽</w:t>
-      </w:r>
-      <w:r>
-        <w:rPr>
-          <w:rFonts w:ascii="Times New Roman" w:eastAsia="宋体" w:hAnsi="Times New Roman" w:cs="Times New Roman" w:hint="eastAsia"/>
-        </w:rPr>
-        <w:t>，详见</w:t>
-      </w:r>
-      <w:r>
-        <w:rPr>
-          <w:rFonts w:ascii="Times New Roman" w:eastAsia="宋体" w:hAnsi="Times New Roman" w:cs="Times New Roman" w:hint="eastAsia"/>
-        </w:rPr>
-        <w:t>ExtFacings</w:t>
-      </w:r>
-      <w:r>
-        <w:rPr>
-          <w:rFonts w:ascii="Times New Roman" w:eastAsia="宋体" w:hAnsi="Times New Roman" w:cs="Times New Roman" w:hint="eastAsia"/>
-        </w:rPr>
-        <w:t>与</w:t>
-      </w:r>
-      <w:r>
-        <w:rPr>
-          <w:rFonts w:ascii="Times New Roman" w:eastAsia="宋体" w:hAnsi="Times New Roman" w:cs="Times New Roman" w:hint="eastAsia"/>
-        </w:rPr>
-        <w:t>ExtFacings.Drag</w:t>
-      </w:r>
-    </w:p>
-    <w:p>
-      <w:pPr>
-        <w:pStyle w:val="a9"/>
-        <w:numPr>
-          <w:ilvl w:val="0"/>
-          <w:numId w:val="31"/>
-        </w:numPr>
-        <w:rPr>
-          <w:rFonts w:ascii="Times New Roman" w:eastAsia="宋体" w:hAnsi="Times New Roman" w:cs="Times New Roman"/>
-        </w:rPr>
-      </w:pPr>
-      <w:r>
-        <w:rPr>
-          <w:rFonts w:ascii="Times New Roman" w:eastAsia="宋体" w:hAnsi="Times New Roman" w:cs="Times New Roman" w:hint="eastAsia"/>
-        </w:rPr>
-        <w:t>重写部分字符串类型，优化字符串加载稳定性</w:t>
-      </w:r>
-    </w:p>
-    <w:p>
-      <w:pPr>
-        <w:pStyle w:val="a9"/>
-        <w:numPr>
-          <w:ilvl w:val="0"/>
-          <w:numId w:val="31"/>
-        </w:numPr>
-        <w:rPr>
-          <w:rFonts w:ascii="Times New Roman" w:eastAsia="宋体" w:hAnsi="Times New Roman" w:cs="Times New Roman"/>
-        </w:rPr>
-      </w:pPr>
-      <w:r>
-        <w:rPr>
-          <w:rFonts w:ascii="Times New Roman" w:eastAsia="宋体" w:hAnsi="Times New Roman" w:cs="Times New Roman" w:hint="eastAsia"/>
-        </w:rPr>
-        <w:t>优化抬升</w:t>
-      </w:r>
-      <w:r>
-        <w:rPr>
-          <w:rFonts w:ascii="Times New Roman" w:eastAsia="宋体" w:hAnsi="Times New Roman" w:cs="Times New Roman" w:hint="eastAsia"/>
-        </w:rPr>
-        <w:t>/</w:t>
-      </w:r>
-      <w:r>
-        <w:rPr>
-          <w:rFonts w:ascii="Times New Roman" w:eastAsia="宋体" w:hAnsi="Times New Roman" w:cs="Times New Roman" w:hint="eastAsia"/>
-        </w:rPr>
-        <w:t>降低地表算法，不会出现异常的大范围变动</w:t>
-      </w:r>
-    </w:p>
-    <w:p>
-      <w:pPr>
-        <w:pStyle w:val="a9"/>
-        <w:numPr>
-          <w:ilvl w:val="0"/>
-          <w:numId w:val="31"/>
-        </w:numPr>
-        <w:rPr>
-          <w:rFonts w:ascii="Times New Roman" w:eastAsia="宋体" w:hAnsi="Times New Roman" w:cs="Times New Roman"/>
-        </w:rPr>
-      </w:pPr>
-      <w:r>
-        <w:rPr>
-          <w:rFonts w:ascii="Times New Roman" w:eastAsia="宋体" w:hAnsi="Times New Roman" w:cs="Times New Roman" w:hint="eastAsia"/>
-        </w:rPr>
-        <w:t>FA2sp.log</w:t>
-      </w:r>
-      <w:r>
-        <w:rPr>
-          <w:rFonts w:ascii="Times New Roman" w:eastAsia="宋体" w:hAnsi="Times New Roman" w:cs="Times New Roman" w:hint="eastAsia"/>
-        </w:rPr>
-        <w:t>使用</w:t>
-      </w:r>
-      <w:r>
-        <w:rPr>
-          <w:rFonts w:ascii="Times New Roman" w:eastAsia="宋体" w:hAnsi="Times New Roman" w:cs="Times New Roman" w:hint="eastAsia"/>
-        </w:rPr>
-        <w:t>UTF8</w:t>
-      </w:r>
-      <w:r>
-        <w:rPr>
-          <w:rFonts w:ascii="Times New Roman" w:eastAsia="宋体" w:hAnsi="Times New Roman" w:cs="Times New Roman" w:hint="eastAsia"/>
-        </w:rPr>
-        <w:t>编码</w:t>
-      </w:r>
-    </w:p>
-    <w:p>
-      <w:pPr>
-        <w:pStyle w:val="a9"/>
-        <w:numPr>
-          <w:ilvl w:val="0"/>
-          <w:numId w:val="31"/>
-        </w:numPr>
-        <w:rPr>
-          <w:rFonts w:ascii="Times New Roman" w:eastAsia="宋体" w:hAnsi="Times New Roman" w:cs="Times New Roman"/>
-        </w:rPr>
-      </w:pPr>
-      <w:r>
-        <w:rPr>
-          <w:rFonts w:ascii="Times New Roman" w:eastAsia="宋体" w:hAnsi="Times New Roman" w:cs="Times New Roman" w:hint="eastAsia"/>
-        </w:rPr>
-        <w:t>保存地图时可以维持已有的</w:t>
-      </w:r>
-      <w:r>
-        <w:rPr>
-          <w:rFonts w:ascii="Times New Roman" w:eastAsia="宋体" w:hAnsi="Times New Roman" w:cs="Times New Roman" w:hint="eastAsia"/>
-        </w:rPr>
-        <w:t>ini</w:t>
-      </w:r>
-      <w:r>
-        <w:rPr>
-          <w:rFonts w:ascii="Times New Roman" w:eastAsia="宋体" w:hAnsi="Times New Roman" w:cs="Times New Roman" w:hint="eastAsia"/>
-        </w:rPr>
-        <w:t>小节顺序，详见</w:t>
-      </w:r>
-      <w:r>
-        <w:rPr>
-          <w:rFonts w:ascii="Times New Roman" w:eastAsia="宋体" w:hAnsi="Times New Roman" w:cs="Times New Roman" w:hint="eastAsia"/>
-        </w:rPr>
-        <w:t>SaveMap.PreserveINISorting</w:t>
-      </w:r>
-    </w:p>
-    <w:p>
-      <w:pPr>
-        <w:pStyle w:val="a9"/>
-        <w:numPr>
-          <w:ilvl w:val="0"/>
-          <w:numId w:val="31"/>
-        </w:numPr>
-        <w:rPr>
-          <w:rFonts w:ascii="Times New Roman" w:eastAsia="宋体" w:hAnsi="Times New Roman" w:cs="Times New Roman"/>
-        </w:rPr>
-      </w:pPr>
-      <w:r>
-        <w:rPr>
-          <w:rFonts w:ascii="Times New Roman" w:eastAsia="宋体" w:hAnsi="Times New Roman" w:cs="Times New Roman" w:hint="eastAsia"/>
-        </w:rPr>
-        <w:t>重写撤销重做系统，所有撤销动作均支持完整重做</w:t>
-      </w:r>
-    </w:p>
-    <w:p>
-      <w:pPr>
-        <w:pStyle w:val="a9"/>
-        <w:numPr>
-          <w:ilvl w:val="0"/>
-          <w:numId w:val="31"/>
-        </w:numPr>
-        <w:rPr>
-          <w:rFonts w:ascii="Times New Roman" w:eastAsia="宋体" w:hAnsi="Times New Roman" w:cs="Times New Roman"/>
-        </w:rPr>
-      </w:pPr>
-      <w:r>
-        <w:rPr>
-          <w:rFonts w:ascii="Times New Roman" w:eastAsia="宋体" w:hAnsi="Times New Roman" w:cs="Times New Roman" w:hint="eastAsia"/>
-        </w:rPr>
-        <w:t>撤销重做系统能够记录游戏对象的修改历史，详见</w:t>
-      </w:r>
-      <w:r>
-        <w:rPr>
-          <w:rFonts w:ascii="Times New Roman" w:eastAsia="宋体" w:hAnsi="Times New Roman" w:cs="Times New Roman" w:hint="eastAsia"/>
-        </w:rPr>
-        <w:t>UndoRedo.RecordObjects</w:t>
-      </w:r>
-    </w:p>
-    <w:p>
-      <w:pPr>
-        <w:pStyle w:val="a9"/>
-        <w:numPr>
-          <w:ilvl w:val="0"/>
-          <w:numId w:val="31"/>
-        </w:numPr>
-        <w:rPr>
-          <w:rFonts w:ascii="Times New Roman" w:eastAsia="宋体" w:hAnsi="Times New Roman" w:cs="Times New Roman"/>
-        </w:rPr>
-      </w:pPr>
-      <w:r>
-        <w:rPr>
-          <w:rFonts w:ascii="Times New Roman" w:eastAsia="宋体" w:hAnsi="Times New Roman" w:cs="Times New Roman" w:hint="eastAsia"/>
-        </w:rPr>
-        <w:t>支持设置</w:t>
-      </w:r>
-      <w:r>
-        <w:rPr>
-          <w:rFonts w:ascii="Times New Roman" w:eastAsia="宋体" w:hAnsi="Times New Roman" w:cs="Times New Roman" w:hint="eastAsia"/>
-        </w:rPr>
-        <w:t>RubblePalette</w:t>
-      </w:r>
-      <w:r>
-        <w:rPr>
-          <w:rFonts w:ascii="Times New Roman" w:eastAsia="宋体" w:hAnsi="Times New Roman" w:cs="Times New Roman" w:hint="eastAsia"/>
-        </w:rPr>
-        <w:t>=</w:t>
-      </w:r>
-      <w:r>
-        <w:rPr>
-          <w:rFonts w:ascii="Times New Roman" w:eastAsia="宋体" w:hAnsi="Times New Roman" w:cs="Times New Roman" w:hint="eastAsia"/>
-        </w:rPr>
-        <w:t>指定建筑废墟色盘</w:t>
-      </w:r>
-    </w:p>
-    <w:p>
-      <w:pPr>
-        <w:pStyle w:val="a9"/>
-        <w:numPr>
-          <w:ilvl w:val="0"/>
-          <w:numId w:val="31"/>
-        </w:numPr>
-        <w:rPr>
-          <w:rFonts w:ascii="Times New Roman" w:eastAsia="宋体" w:hAnsi="Times New Roman" w:cs="Times New Roman"/>
-        </w:rPr>
-      </w:pPr>
-      <w:r>
-        <w:rPr>
-          <w:rFonts w:ascii="Times New Roman" w:eastAsia="宋体" w:hAnsi="Times New Roman" w:cs="Times New Roman" w:hint="eastAsia"/>
-        </w:rPr>
-        <w:t>提升稳定性</w:t>
-      </w:r>
-    </w:p>
-    <w:p>
-      <w:pPr>
-        <w:pStyle w:val="a9"/>
-        <w:numPr>
-          <w:ilvl w:val="0"/>
-          <w:numId w:val="31"/>
-        </w:numPr>
-        <w:rPr>
-          <w:rFonts w:ascii="Times New Roman" w:eastAsia="宋体" w:hAnsi="Times New Roman" w:cs="Times New Roman"/>
-        </w:rPr>
-      </w:pPr>
-      <w:r>
-        <w:rPr>
-          <w:rFonts w:ascii="Times New Roman" w:eastAsia="宋体" w:hAnsi="Times New Roman" w:cs="Times New Roman" w:hint="eastAsia"/>
-        </w:rPr>
-        <w:t>优化素材图像内存占用</w:t>
-      </w:r>
-    </w:p>
-    <w:p>
-      <w:pPr>
-        <w:pStyle w:val="a9"/>
-        <w:numPr>
-          <w:ilvl w:val="0"/>
-          <w:numId w:val="31"/>
-        </w:numPr>
-        <w:rPr>
-          <w:rFonts w:ascii="Times New Roman" w:eastAsia="宋体" w:hAnsi="Times New Roman" w:cs="Times New Roman"/>
-        </w:rPr>
-      </w:pPr>
-      <w:r>
-        <w:rPr>
-          <w:rFonts w:ascii="Times New Roman" w:eastAsia="宋体" w:hAnsi="Times New Roman" w:cs="Times New Roman" w:hint="eastAsia"/>
-        </w:rPr>
-        <w:t>重写</w:t>
-      </w:r>
-      <w:r>
-        <w:rPr>
-          <w:rFonts w:ascii="Times New Roman" w:eastAsia="宋体" w:hAnsi="Times New Roman" w:cs="Times New Roman" w:hint="eastAsia"/>
-        </w:rPr>
-        <w:t>mix</w:t>
-      </w:r>
-      <w:r>
-        <w:rPr>
-          <w:rFonts w:ascii="Times New Roman" w:eastAsia="宋体" w:hAnsi="Times New Roman" w:cs="Times New Roman" w:hint="eastAsia"/>
-        </w:rPr>
-        <w:t>加载逻辑，修复加载中的内存泄漏</w:t>
-      </w:r>
-      <w:r>
-        <w:rPr>
-          <w:rFonts w:ascii="Times New Roman" w:eastAsia="宋体" w:hAnsi="Times New Roman" w:cs="Times New Roman" w:hint="eastAsia"/>
-        </w:rPr>
-        <w:t>，详见</w:t>
-      </w:r>
-      <w:r>
-        <w:rPr>
-          <w:rFonts w:ascii="Times New Roman" w:eastAsia="宋体" w:hAnsi="Times New Roman" w:cs="Times New Roman" w:hint="eastAsia"/>
-        </w:rPr>
-        <w:t>ExtMixLoader</w:t>
-      </w:r>
-    </w:p>
-    <w:p>
-      <w:pPr>
-        <w:pStyle w:val="a9"/>
-        <w:numPr>
-          <w:ilvl w:val="0"/>
-          <w:numId w:val="31"/>
-        </w:numPr>
-        <w:rPr>
-          <w:rFonts w:ascii="Times New Roman" w:eastAsia="宋体" w:hAnsi="Times New Roman" w:cs="Times New Roman"/>
-        </w:rPr>
-      </w:pPr>
-      <w:r>
-        <w:rPr>
-          <w:rFonts w:ascii="Times New Roman" w:eastAsia="宋体" w:hAnsi="Times New Roman" w:cs="Times New Roman" w:hint="eastAsia"/>
-        </w:rPr>
-        <w:t>新增</w:t>
-      </w:r>
-      <w:r>
-        <w:rPr>
-          <w:rFonts w:ascii="Times New Roman" w:eastAsia="宋体" w:hAnsi="Times New Roman" w:cs="Times New Roman" w:hint="eastAsia"/>
-        </w:rPr>
-        <w:t>DDrawScalingBilinear.OnlyShrink</w:t>
-      </w:r>
-      <w:r>
-        <w:rPr>
-          <w:rFonts w:ascii="Times New Roman" w:eastAsia="宋体" w:hAnsi="Times New Roman" w:cs="Times New Roman" w:hint="eastAsia"/>
-        </w:rPr>
-        <w:t>，支持仅在缩小时使用双线性插值，放大时硬边缘放大</w:t>
-      </w:r>
-    </w:p>
-    <w:p>
-      <w:pPr>
-        <w:pStyle w:val="a9"/>
-        <w:numPr>
-          <w:ilvl w:val="0"/>
-          <w:numId w:val="31"/>
-        </w:numPr>
-        <w:rPr>
-          <w:rFonts w:ascii="Times New Roman" w:eastAsia="宋体" w:hAnsi="Times New Roman" w:cs="Times New Roman"/>
-        </w:rPr>
-      </w:pPr>
-      <w:r>
-        <w:rPr>
-          <w:rFonts w:ascii="Times New Roman" w:eastAsia="宋体" w:hAnsi="Times New Roman" w:cs="Times New Roman" w:hint="eastAsia"/>
-        </w:rPr>
-        <w:t>优化绘图性能</w:t>
-      </w:r>
-    </w:p>
-    <w:p>
-      <w:pPr>
-        <w:pStyle w:val="a9"/>
-        <w:numPr>
-          <w:ilvl w:val="0"/>
-          <w:numId w:val="31"/>
-        </w:numPr>
-        <w:rPr>
-          <w:rFonts w:ascii="Times New Roman" w:eastAsia="宋体" w:hAnsi="Times New Roman" w:cs="Times New Roman"/>
-        </w:rPr>
-      </w:pPr>
-      <w:r>
-        <w:rPr>
-          <w:rFonts w:ascii="Times New Roman" w:eastAsia="宋体" w:hAnsi="Times New Roman" w:cs="Times New Roman" w:hint="eastAsia"/>
-        </w:rPr>
-        <w:t>重写</w:t>
-      </w:r>
-      <w:r>
-        <w:rPr>
-          <w:rFonts w:ascii="Times New Roman" w:eastAsia="宋体" w:hAnsi="Times New Roman" w:cs="Times New Roman" w:hint="eastAsia"/>
-        </w:rPr>
-        <w:t>ini</w:t>
-      </w:r>
-      <w:r>
-        <w:rPr>
-          <w:rFonts w:ascii="Times New Roman" w:eastAsia="宋体" w:hAnsi="Times New Roman" w:cs="Times New Roman" w:hint="eastAsia"/>
-        </w:rPr>
-        <w:t>加载逻辑，加载</w:t>
-      </w:r>
-      <w:r>
-        <w:rPr>
-          <w:rFonts w:ascii="Times New Roman" w:eastAsia="宋体" w:hAnsi="Times New Roman" w:cs="Times New Roman" w:hint="eastAsia"/>
-        </w:rPr>
-        <w:t>ini</w:t>
-      </w:r>
-      <w:r>
-        <w:rPr>
-          <w:rFonts w:ascii="Times New Roman" w:eastAsia="宋体" w:hAnsi="Times New Roman" w:cs="Times New Roman" w:hint="eastAsia"/>
-        </w:rPr>
-        <w:t>不会再释放至游戏目录，新建国家等操作可以即时生效</w:t>
-      </w:r>
-    </w:p>
-    <w:p>
-      <w:pPr>
-        <w:pStyle w:val="a9"/>
-        <w:numPr>
-          <w:ilvl w:val="0"/>
-          <w:numId w:val="31"/>
-        </w:numPr>
-        <w:rPr>
-          <w:rFonts w:ascii="Times New Roman" w:eastAsia="宋体" w:hAnsi="Times New Roman" w:cs="Times New Roman"/>
-        </w:rPr>
-      </w:pPr>
-      <w:r>
-        <w:rPr>
-          <w:rFonts w:ascii="Times New Roman" w:eastAsia="宋体" w:hAnsi="Times New Roman" w:cs="Times New Roman" w:hint="eastAsia"/>
-        </w:rPr>
-        <w:lastRenderedPageBreak/>
         <w:t>ini [#include]</w:t>
       </w:r>
       <w:r>
@@ -9601,6 +9625,7 @@
         <w:rPr>
           <w:rFonts w:ascii="Times New Roman" w:eastAsia="宋体" w:hAnsi="Times New Roman" w:cs="Times New Roman" w:hint="eastAsia"/>
         </w:rPr>
+        <w:lastRenderedPageBreak/>
         <w:t>摆放地形、覆盖图、游戏对象时，按住</w:t>
       </w:r>
       <w:r>
@@ -9613,14 +9638,7 @@
         <w:rPr>
           <w:rFonts w:ascii="Times New Roman" w:eastAsia="宋体" w:hAnsi="Times New Roman" w:cs="Times New Roman" w:hint="eastAsia"/>
         </w:rPr>
-        <w:t>键可以开启直线模式，在两次鼠标</w:t>
-      </w:r>
-      <w:r>
-        <w:rPr>
-          <w:rFonts w:ascii="Times New Roman" w:eastAsia="宋体" w:hAnsi="Times New Roman" w:cs="Times New Roman" w:hint="eastAsia"/>
-        </w:rPr>
-        <w:lastRenderedPageBreak/>
-        <w:t>点击的线段上摆放</w:t>
+        <w:t>键可以开启直线模式，在两次鼠标点击的线段上摆放</w:t>
       </w:r>
     </w:p>
     <w:p>
@@ -10708,6 +10726,7 @@
         <w:rPr>
           <w:rFonts w:ascii="Times New Roman" w:eastAsia="宋体" w:hAnsi="Times New Roman" w:cs="Times New Roman" w:hint="eastAsia"/>
         </w:rPr>
+        <w:lastRenderedPageBreak/>
         <w:t>多选模式支持显示选择单元格数量统计</w:t>
       </w:r>
     </w:p>
@@ -10726,7 +10745,6 @@
         <w:rPr>
           <w:rFonts w:ascii="Times New Roman" w:eastAsia="宋体" w:hAnsi="Times New Roman" w:cs="Times New Roman" w:hint="eastAsia"/>
         </w:rPr>
-        <w:lastRenderedPageBreak/>
         <w:t>修复部分触发事件的描述</w:t>
       </w:r>
     </w:p>
@@ -11717,6 +11735,7 @@
         <w:rPr>
           <w:rFonts w:ascii="Times New Roman" w:eastAsia="宋体" w:hAnsi="Times New Roman" w:cs="Times New Roman" w:hint="eastAsia"/>
         </w:rPr>
+        <w:lastRenderedPageBreak/>
         <w:t>资源总量与属性查看允许自定义字体大小</w:t>
       </w:r>
     </w:p>
@@ -11735,7 +11754,6 @@
         <w:rPr>
           <w:rFonts w:ascii="Times New Roman" w:eastAsia="宋体" w:hAnsi="Times New Roman" w:cs="Times New Roman" w:hint="eastAsia"/>
         </w:rPr>
-        <w:lastRenderedPageBreak/>
         <w:t>粘贴区域描边使用与复制描边相同的颜色，即</w:t>
       </w:r>
       <w:r>
@@ -12724,6 +12742,7 @@
         <w:rPr>
           <w:rFonts w:ascii="Times New Roman" w:eastAsia="宋体" w:hAnsi="Times New Roman" w:cs="Times New Roman" w:hint="eastAsia"/>
         </w:rPr>
+        <w:lastRenderedPageBreak/>
         <w:t>拖动单位尊重图层状态</w:t>
       </w:r>
       <w:r>
@@ -12748,7 +12767,6 @@
         <w:rPr>
           <w:rFonts w:ascii="Times New Roman" w:eastAsia="宋体" w:hAnsi="Times New Roman" w:cs="Times New Roman" w:hint="eastAsia"/>
         </w:rPr>
-        <w:lastRenderedPageBreak/>
         <w:t>修复对象筛选留空时，不能显示所有对象的</w:t>
       </w:r>
       <w:r>
@@ -13698,6 +13716,7 @@
         <w:rPr>
           <w:rFonts w:ascii="Times New Roman" w:eastAsia="宋体" w:hAnsi="Times New Roman" w:cs="Times New Roman" w:hint="eastAsia"/>
         </w:rPr>
+        <w:lastRenderedPageBreak/>
         <w:t>修复隐藏建筑图层会同时隐藏建筑轮廓的</w:t>
       </w:r>
       <w:r>
@@ -13723,7 +13742,6 @@
         <w:rPr>
           <w:rFonts w:ascii="Times New Roman" w:eastAsia="宋体" w:hAnsi="Times New Roman" w:cs="Times New Roman" w:hint="eastAsia"/>
         </w:rPr>
-        <w:lastRenderedPageBreak/>
         <w:t>修复部分情况下建筑阴影位置偏移的</w:t>
       </w:r>
       <w:r>
@@ -14644,7 +14662,14 @@
         <w:rPr>
           <w:rFonts w:ascii="Times New Roman" w:eastAsia="宋体" w:hAnsi="Times New Roman" w:cs="Times New Roman" w:hint="eastAsia"/>
         </w:rPr>
-        <w:t>触发、脚本编辑器等窗口关闭后也会保存当前选中项索引，再次开启会保持原位置</w:t>
+        <w:t>触发、脚本编辑器等窗口关闭后也会保存当前选中项索引，再次开启会保持</w:t>
+      </w:r>
+      <w:r>
+        <w:rPr>
+          <w:rFonts w:ascii="Times New Roman" w:eastAsia="宋体" w:hAnsi="Times New Roman" w:cs="Times New Roman" w:hint="eastAsia"/>
+        </w:rPr>
+        <w:lastRenderedPageBreak/>
+        <w:t>原位置</w:t>
       </w:r>
     </w:p>
     <w:p>
@@ -14662,7 +14687,6 @@
         <w:rPr>
           <w:rFonts w:ascii="Times New Roman" w:eastAsia="宋体" w:hAnsi="Times New Roman" w:cs="Times New Roman" w:hint="eastAsia"/>
         </w:rPr>
-        <w:lastRenderedPageBreak/>
         <w:t>修复选择“删除对象”后右键取消，再次直接选择删除对象不生效的</w:t>
       </w:r>
       <w:r>
@@ -15619,6 +15643,7 @@
         <w:rPr>
           <w:rFonts w:ascii="Times New Roman" w:eastAsia="宋体" w:hAnsi="Times New Roman" w:cs="Times New Roman" w:hint="eastAsia"/>
         </w:rPr>
+        <w:lastRenderedPageBreak/>
         <w:t>修复属性查看中地形文件名不正确的</w:t>
       </w:r>
       <w:r>
@@ -15643,7 +15668,6 @@
         <w:rPr>
           <w:rFonts w:ascii="Times New Roman" w:eastAsia="宋体" w:hAnsi="Times New Roman" w:cs="Times New Roman" w:hint="eastAsia"/>
         </w:rPr>
-        <w:lastRenderedPageBreak/>
         <w:t>支持</w:t>
       </w:r>
       <w:r>
@@ -16724,6 +16748,7 @@
         <w:rPr>
           <w:rFonts w:ascii="Times New Roman" w:eastAsia="宋体" w:hAnsi="Times New Roman" w:cs="Times New Roman" w:hint="eastAsia"/>
         </w:rPr>
+        <w:lastRenderedPageBreak/>
         <w:t>增加了新的翻译系统</w:t>
       </w:r>
       <w:r>
@@ -16760,7 +16785,6 @@
         <w:rPr>
           <w:rFonts w:ascii="Times New Roman" w:eastAsia="宋体" w:hAnsi="Times New Roman" w:cs="Times New Roman" w:hint="eastAsia"/>
         </w:rPr>
-        <w:lastRenderedPageBreak/>
         <w:t>ID</w:t>
       </w:r>
       <w:r>
@@ -17485,30 +17509,6 @@
         <w:rPr>
           <w:rFonts w:ascii="Times New Roman" w:eastAsia="宋体" w:hAnsi="Times New Roman" w:cs="Times New Roman" w:hint="eastAsia"/>
         </w:rPr>
-        <w:t>CSF</w:t>
-      </w:r>
-      <w:r>
-        <w:rPr>
-          <w:rFonts w:ascii="Times New Roman" w:eastAsia="宋体" w:hAnsi="Times New Roman" w:cs="Times New Roman" w:hint="eastAsia"/>
-        </w:rPr>
-        <w:t>浏览器：可以浏览、搜索当前加载的全部</w:t>
-      </w:r>
-      <w:r>
-        <w:rPr>
-          <w:rFonts w:ascii="Times New Roman" w:eastAsia="宋体" w:hAnsi="Times New Roman" w:cs="Times New Roman" w:hint="eastAsia"/>
-        </w:rPr>
-        <w:t>CSF</w:t>
-      </w:r>
-      <w:r>
-        <w:rPr>
-          <w:rFonts w:ascii="Times New Roman" w:eastAsia="宋体" w:hAnsi="Times New Roman" w:cs="Times New Roman" w:hint="eastAsia"/>
-        </w:rPr>
-        <w:t>文本，也可以立即重新加载</w:t>
-      </w:r>
-      <w:r>
-        <w:rPr>
-          <w:rFonts w:ascii="Times New Roman" w:eastAsia="宋体" w:hAnsi="Times New Roman" w:cs="Times New Roman" w:hint="eastAsia"/>
-        </w:rPr>
         <w:lastRenderedPageBreak/>
         <w:t>CSF</w:t>
       </w:r>
@@ -17516,6 +17516,30 @@
         <w:rPr>
           <w:rFonts w:ascii="Times New Roman" w:eastAsia="宋体" w:hAnsi="Times New Roman" w:cs="Times New Roman" w:hint="eastAsia"/>
         </w:rPr>
+        <w:t>浏览器：可以浏览、搜索当前加载的全部</w:t>
+      </w:r>
+      <w:r>
+        <w:rPr>
+          <w:rFonts w:ascii="Times New Roman" w:eastAsia="宋体" w:hAnsi="Times New Roman" w:cs="Times New Roman" w:hint="eastAsia"/>
+        </w:rPr>
+        <w:t>CSF</w:t>
+      </w:r>
+      <w:r>
+        <w:rPr>
+          <w:rFonts w:ascii="Times New Roman" w:eastAsia="宋体" w:hAnsi="Times New Roman" w:cs="Times New Roman" w:hint="eastAsia"/>
+        </w:rPr>
+        <w:t>文本，也可以立即重新加载</w:t>
+      </w:r>
+      <w:r>
+        <w:rPr>
+          <w:rFonts w:ascii="Times New Roman" w:eastAsia="宋体" w:hAnsi="Times New Roman" w:cs="Times New Roman" w:hint="eastAsia"/>
+        </w:rPr>
+        <w:t>CSF</w:t>
+      </w:r>
+      <w:r>
+        <w:rPr>
+          <w:rFonts w:ascii="Times New Roman" w:eastAsia="宋体" w:hAnsi="Times New Roman" w:cs="Times New Roman" w:hint="eastAsia"/>
+        </w:rPr>
         <w:t>文件，还可以快捷为触发事件的对应参数选择文本标签</w:t>
       </w:r>
     </w:p>
@@ -18098,7 +18122,14 @@
         <w:rPr>
           <w:rFonts w:ascii="Times New Roman" w:eastAsia="宋体" w:hAnsi="Times New Roman" w:cs="Times New Roman" w:hint="eastAsia"/>
         </w:rPr>
-        <w:t>的文件覆盖其中对应内容</w:t>
+        <w:t>的文件覆盖</w:t>
+      </w:r>
+      <w:r>
+        <w:rPr>
+          <w:rFonts w:ascii="Times New Roman" w:eastAsia="宋体" w:hAnsi="Times New Roman" w:cs="Times New Roman" w:hint="eastAsia"/>
+        </w:rPr>
+        <w:lastRenderedPageBreak/>
+        <w:t>其中对应内容</w:t>
       </w:r>
     </w:p>
     <w:p>
@@ -18112,7 +18143,6 @@
         <w:rPr>
           <w:rFonts w:ascii="Times New Roman" w:eastAsia="宋体" w:hAnsi="Times New Roman" w:cs="Times New Roman" w:hint="eastAsia"/>
         </w:rPr>
-        <w:lastRenderedPageBreak/>
         <w:t>为已有地形设置框架模式：在地形</w:t>
       </w:r>
       <w:r>
@@ -18649,6 +18679,7 @@
         <w:rPr>
           <w:rFonts w:ascii="Times New Roman" w:eastAsia="宋体" w:hAnsi="Times New Roman" w:cs="Times New Roman" w:hint="eastAsia"/>
         </w:rPr>
+        <w:lastRenderedPageBreak/>
         <w:t>工具脚本：新增多个函数，提供了读取指定</w:t>
       </w:r>
       <w:r>
@@ -18661,14 +18692,7 @@
         <w:rPr>
           <w:rFonts w:ascii="Times New Roman" w:eastAsia="宋体" w:hAnsi="Times New Roman" w:cs="Times New Roman" w:hint="eastAsia"/>
         </w:rPr>
-        <w:t>、对地形进行操作、获取地形信息</w:t>
-      </w:r>
-      <w:r>
-        <w:rPr>
-          <w:rFonts w:ascii="Times New Roman" w:eastAsia="宋体" w:hAnsi="Times New Roman" w:cs="Times New Roman" w:hint="eastAsia"/>
-        </w:rPr>
-        <w:lastRenderedPageBreak/>
-        <w:t>等功能，详见“</w:t>
+        <w:t>、对地形进行操作、获取地形信息等功能，详见“</w:t>
       </w:r>
       <w:r>
         <w:rPr>
@@ -37286,7 +37310,7 @@
         <v:path o:extrusionok="f" gradientshapeok="t" o:connecttype="rect"/>
         <o:lock v:ext="edit" aspectratio="t"/>
       </v:shapetype>
-      <v:shape id="_x0000_i1030" type="#_x0000_t75" style="width:11.4pt;height:11.4pt" o:bullet="t">
+      <v:shape id="_x0000_i1028" type="#_x0000_t75" style="width:11.4pt;height:11.4pt" o:bullet="t">
         <v:imagedata r:id="rId1" o:title="mso9A9A"/>
       </v:shape>
     </w:pict>

</xml_diff>

<commit_message>
support loading .ini files exported by Ra2CsfToolsGUI
</commit_message>
<xml_diff>
--- a/Supplementary/文档/FA2SP HDM Edition说明文档.docx
+++ b/Supplementary/文档/FA2SP HDM Edition说明文档.docx
@@ -573,6 +573,62 @@
         <w:pStyle w:val="a9"/>
         <w:numPr>
           <w:ilvl w:val="0"/>
+          <w:numId w:val="11"/>
+        </w:numPr>
+        <w:rPr>
+          <w:rFonts w:ascii="Times New Roman" w:eastAsia="宋体" w:hAnsi="Times New Roman" w:cs="Times New Roman"/>
+        </w:rPr>
+      </w:pPr>
+      <w:r>
+        <w:rPr>
+          <w:rFonts w:ascii="Times New Roman" w:eastAsia="宋体" w:hAnsi="Times New Roman" w:cs="Times New Roman" w:hint="eastAsia"/>
+        </w:rPr>
+        <w:t>支持读取</w:t>
+      </w:r>
+      <w:r>
+        <w:rPr>
+          <w:rFonts w:ascii="Times New Roman" w:eastAsia="宋体" w:hAnsi="Times New Roman" w:cs="Times New Roman" w:hint="eastAsia"/>
+        </w:rPr>
+        <w:t>Ra2CsfToolsGUI</w:t>
+      </w:r>
+      <w:r>
+        <w:rPr>
+          <w:rFonts w:ascii="Times New Roman" w:eastAsia="宋体" w:hAnsi="Times New Roman" w:cs="Times New Roman" w:hint="eastAsia"/>
+        </w:rPr>
+        <w:t>导出的</w:t>
+      </w:r>
+      <w:proofErr w:type="spellStart"/>
+      <w:r>
+        <w:rPr>
+          <w:rFonts w:ascii="Times New Roman" w:eastAsia="宋体" w:hAnsi="Times New Roman" w:cs="Times New Roman" w:hint="eastAsia"/>
+        </w:rPr>
+        <w:t>ini</w:t>
+      </w:r>
+      <w:proofErr w:type="spellEnd"/>
+      <w:r>
+        <w:rPr>
+          <w:rFonts w:ascii="Times New Roman" w:eastAsia="宋体" w:hAnsi="Times New Roman" w:cs="Times New Roman" w:hint="eastAsia"/>
+        </w:rPr>
+        <w:t>文件作为</w:t>
+      </w:r>
+      <w:r>
+        <w:rPr>
+          <w:rFonts w:ascii="Times New Roman" w:eastAsia="宋体" w:hAnsi="Times New Roman" w:cs="Times New Roman" w:hint="eastAsia"/>
+        </w:rPr>
+        <w:t>CSF</w:t>
+      </w:r>
+      <w:r>
+        <w:rPr>
+          <w:rFonts w:ascii="Times New Roman" w:eastAsia="宋体" w:hAnsi="Times New Roman" w:cs="Times New Roman" w:hint="eastAsia"/>
+        </w:rPr>
+        <w:t>文本</w:t>
+      </w:r>
+    </w:p>
+    <w:p>
+      <w:pPr>
+        <w:pStyle w:val="a9"/>
+        <w:numPr>
+          <w:ilvl w:val="0"/>
           <w:numId w:val="10"/>
         </w:numPr>
         <w:rPr>
@@ -929,6 +985,7 @@
         <w:rPr>
           <w:rFonts w:ascii="Times New Roman" w:eastAsia="宋体" w:hAnsi="Times New Roman" w:cs="Times New Roman" w:hint="eastAsia"/>
         </w:rPr>
+        <w:lastRenderedPageBreak/>
         <w:t>围墙覆盖物支持</w:t>
       </w:r>
       <w:r>
@@ -960,7 +1017,6 @@
         <w:rPr>
           <w:rFonts w:ascii="Times New Roman" w:eastAsia="宋体" w:hAnsi="Times New Roman" w:cs="Times New Roman" w:hint="eastAsia"/>
         </w:rPr>
-        <w:lastRenderedPageBreak/>
         <w:t>InGameDisplay.RemapableOverlay</w:t>
       </w:r>
       <w:proofErr w:type="spellEnd"/>
@@ -1942,6 +1998,7 @@
         <w:rPr>
           <w:rFonts w:ascii="Times New Roman" w:eastAsia="宋体" w:hAnsi="Times New Roman" w:cs="Times New Roman" w:hint="eastAsia"/>
         </w:rPr>
+        <w:lastRenderedPageBreak/>
         <w:t>小队变更时会即时刷新</w:t>
       </w:r>
       <w:r>
@@ -1972,7 +2029,6 @@
         <w:rPr>
           <w:rFonts w:ascii="Times New Roman" w:eastAsia="宋体" w:hAnsi="Times New Roman" w:cs="Times New Roman" w:hint="eastAsia"/>
         </w:rPr>
-        <w:lastRenderedPageBreak/>
         <w:t>物品浏览器</w:t>
       </w:r>
       <w:r>
@@ -3107,6 +3163,7 @@
         <w:rPr>
           <w:rFonts w:ascii="Times New Roman" w:eastAsia="宋体" w:hAnsi="Times New Roman" w:cs="Times New Roman" w:hint="eastAsia"/>
         </w:rPr>
+        <w:lastRenderedPageBreak/>
         <w:t>污染现在能正确被阴影遮挡</w:t>
       </w:r>
     </w:p>
@@ -3125,7 +3182,6 @@
         <w:rPr>
           <w:rFonts w:ascii="Times New Roman" w:eastAsia="宋体" w:hAnsi="Times New Roman" w:cs="Times New Roman" w:hint="eastAsia"/>
         </w:rPr>
-        <w:lastRenderedPageBreak/>
         <w:t>修复地形生成器的显示范围比划定范围宽一格的</w:t>
       </w:r>
       <w:r>
@@ -4206,6 +4262,7 @@
         <w:rPr>
           <w:rFonts w:ascii="Times New Roman" w:eastAsia="宋体" w:hAnsi="Times New Roman" w:cs="Times New Roman" w:hint="eastAsia"/>
         </w:rPr>
+        <w:lastRenderedPageBreak/>
         <w:t>修复了单位“在桥梁上”为</w:t>
       </w:r>
       <w:r>
@@ -4242,7 +4299,6 @@
         <w:rPr>
           <w:rFonts w:ascii="Times New Roman" w:eastAsia="宋体" w:hAnsi="Times New Roman" w:cs="Times New Roman" w:hint="eastAsia"/>
         </w:rPr>
-        <w:lastRenderedPageBreak/>
         <w:t>粘贴功能支持按</w:t>
       </w:r>
       <w:r>
@@ -5353,6 +5409,7 @@
         <w:rPr>
           <w:rFonts w:ascii="Times New Roman" w:eastAsia="宋体" w:hAnsi="Times New Roman" w:cs="Times New Roman" w:hint="eastAsia"/>
         </w:rPr>
+        <w:lastRenderedPageBreak/>
         <w:t>修复触发编辑器填写的参数为触发时不能正确截断空格的</w:t>
       </w:r>
       <w:r>
@@ -5385,7 +5442,6 @@
           <w:sz w:val="28"/>
           <w:szCs w:val="32"/>
         </w:rPr>
-        <w:lastRenderedPageBreak/>
         <w:t>1.2.4 (2025.11.02)</w:t>
       </w:r>
     </w:p>
@@ -5949,9 +6005,6 @@
         <w:instrText>HYPERLINK "https://github.com/Phobos-developers/Phobos/pull/1901"</w:instrText>
       </w:r>
       <w:r>
-        <w:rPr>
-          <w:rFonts w:hint="eastAsia"/>
-        </w:rPr>
         <w:fldChar w:fldCharType="separate"/>
       </w:r>
       <w:r>
@@ -5995,9 +6048,6 @@
         <w:instrText>HYPERLINK "https://github.com/Phobos-developers/Phobos/pull/1925"</w:instrText>
       </w:r>
       <w:r>
-        <w:rPr>
-          <w:rFonts w:hint="eastAsia"/>
-        </w:rPr>
         <w:fldChar w:fldCharType="separate"/>
       </w:r>
       <w:r>
@@ -6027,9 +6077,6 @@
         <w:instrText>HYPERLINK "https://github.com/Phobos-developers/Phobos/pull/1932"</w:instrText>
       </w:r>
       <w:r>
-        <w:rPr>
-          <w:rFonts w:hint="eastAsia"/>
-        </w:rPr>
         <w:fldChar w:fldCharType="separate"/>
       </w:r>
       <w:r>
@@ -6592,14 +6639,8 @@
         <w:rPr>
           <w:rFonts w:ascii="Times New Roman" w:eastAsia="宋体" w:hAnsi="Times New Roman" w:cs="Times New Roman" w:hint="eastAsia"/>
         </w:rPr>
-        <w:t>擦除覆盖物不会导致附近的围墙变为完好状态，会保持当前破损状态（但仍</w:t>
-      </w:r>
-      <w:r>
-        <w:rPr>
-          <w:rFonts w:ascii="Times New Roman" w:eastAsia="宋体" w:hAnsi="Times New Roman" w:cs="Times New Roman" w:hint="eastAsia"/>
-        </w:rPr>
         <w:lastRenderedPageBreak/>
-        <w:t>然会重新计算连接方式）</w:t>
+        <w:t>擦除覆盖物不会导致附近的围墙变为完好状态，会保持当前破损状态（但仍然会重新计算连接方式）</w:t>
       </w:r>
     </w:p>
     <w:p>
@@ -17055,9 +17096,6 @@
         <w:instrText>HYPERLINK "https://github.com/secsome/FA2sp/pull/45"</w:instrText>
       </w:r>
       <w:r>
-        <w:rPr>
-          <w:rFonts w:hint="eastAsia"/>
-        </w:rPr>
         <w:fldChar w:fldCharType="separate"/>
       </w:r>
       <w:r>
@@ -29654,9 +29692,6 @@
         <w:instrText>HYPERLINK "https://github.com/handama/FA2sp/tree/master/Supplementary/%E5%B7%A5%E5%85%B7/ResourceEncryptor"</w:instrText>
       </w:r>
       <w:r>
-        <w:rPr>
-          <w:rFonts w:hint="eastAsia"/>
-        </w:rPr>
         <w:fldChar w:fldCharType="separate"/>
       </w:r>
       <w:r>
@@ -30554,7 +30589,7 @@
     <w:p>
       <w:pPr>
         <w:rPr>
-          <w:rFonts w:ascii="Times New Roman" w:eastAsia="宋体" w:hAnsi="Times New Roman" w:cs="Times New Roman"/>
+          <w:rFonts w:ascii="Times New Roman" w:eastAsia="宋体" w:hAnsi="Times New Roman" w:cs="Times New Roman" w:hint="eastAsia"/>
           <w:b/>
           <w:bCs/>
         </w:rPr>
@@ -30629,7 +30664,23 @@
           <w:b/>
           <w:bCs/>
         </w:rPr>
+        <w:t>, .INI</w:t>
+      </w:r>
+      <w:r>
+        <w:rPr>
+          <w:rFonts w:ascii="Times New Roman" w:eastAsia="宋体" w:hAnsi="Times New Roman" w:cs="Times New Roman" w:hint="eastAsia"/>
+          <w:b/>
+          <w:bCs/>
+        </w:rPr>
         <w:t>格式</w:t>
+      </w:r>
+      <w:r>
+        <w:rPr>
+          <w:rFonts w:ascii="Times New Roman" w:eastAsia="宋体" w:hAnsi="Times New Roman" w:cs="Times New Roman" w:hint="eastAsia"/>
+          <w:b/>
+          <w:bCs/>
+        </w:rPr>
+        <w:t xml:space="preserve"> </w:t>
       </w:r>
     </w:p>
     <w:p>
@@ -40872,7 +40923,7 @@
         <v:path o:extrusionok="f" gradientshapeok="t" o:connecttype="rect"/>
         <o:lock v:ext="edit" aspectratio="t"/>
       </v:shapetype>
-      <v:shape id="_x0000_i1029" type="#_x0000_t75" style="width:11.4pt;height:11.4pt" o:bullet="t">
+      <v:shape id="_x0000_i1030" type="#_x0000_t75" style="width:11.4pt;height:11.4pt" o:bullet="t">
         <v:imagedata r:id="rId1" o:title="mso9A9A"/>
       </v:shape>
     </w:pict>

</xml_diff>

<commit_message>
fix delete action crash in compact mode
</commit_message>
<xml_diff>
--- a/Supplementary/文档/FA2SP HDM Edition说明文档.docx
+++ b/Supplementary/文档/FA2SP HDM Edition说明文档.docx
@@ -813,6 +813,30 @@
         <w:pStyle w:val="a9"/>
         <w:numPr>
           <w:ilvl w:val="0"/>
+          <w:numId w:val="11"/>
+        </w:numPr>
+        <w:rPr>
+          <w:rFonts w:ascii="Times New Roman" w:eastAsia="宋体" w:hAnsi="Times New Roman" w:cs="Times New Roman"/>
+        </w:rPr>
+      </w:pPr>
+      <w:r>
+        <w:rPr>
+          <w:rFonts w:ascii="Times New Roman" w:eastAsia="宋体" w:hAnsi="Times New Roman" w:cs="Times New Roman" w:hint="eastAsia"/>
+        </w:rPr>
+        <w:t>修复触发编辑器在紧凑视图下删除触发行为弹框的</w:t>
+      </w:r>
+      <w:r>
+        <w:rPr>
+          <w:rFonts w:ascii="Times New Roman" w:eastAsia="宋体" w:hAnsi="Times New Roman" w:cs="Times New Roman" w:hint="eastAsia"/>
+        </w:rPr>
+        <w:t>bug</w:t>
+      </w:r>
+    </w:p>
+    <w:p>
+      <w:pPr>
+        <w:pStyle w:val="a9"/>
+        <w:numPr>
+          <w:ilvl w:val="0"/>
           <w:numId w:val="10"/>
         </w:numPr>
         <w:rPr>
@@ -955,6 +979,7 @@
         <w:rPr>
           <w:rFonts w:ascii="Times New Roman" w:eastAsia="宋体" w:hAnsi="Times New Roman" w:cs="Times New Roman" w:hint="eastAsia"/>
         </w:rPr>
+        <w:lastRenderedPageBreak/>
         <w:t>include</w:t>
       </w:r>
       <w:r>
@@ -967,14 +992,7 @@
         <w:rPr>
           <w:rFonts w:ascii="Times New Roman" w:eastAsia="宋体" w:hAnsi="Times New Roman" w:cs="Times New Roman" w:hint="eastAsia"/>
         </w:rPr>
-        <w:t>；由于技术限制，保存时并不能</w:t>
-      </w:r>
-      <w:r>
-        <w:rPr>
-          <w:rFonts w:ascii="Times New Roman" w:eastAsia="宋体" w:hAnsi="Times New Roman" w:cs="Times New Roman" w:hint="eastAsia"/>
-        </w:rPr>
-        <w:lastRenderedPageBreak/>
-        <w:t>固定已有的</w:t>
+        <w:t>；由于技术限制，保存时并不能固定已有的</w:t>
       </w:r>
       <w:r>
         <w:rPr>
@@ -1934,6 +1952,7 @@
         <w:rPr>
           <w:rFonts w:ascii="Times New Roman" w:eastAsia="宋体" w:hAnsi="Times New Roman" w:cs="Times New Roman" w:hint="eastAsia"/>
         </w:rPr>
+        <w:lastRenderedPageBreak/>
         <w:t>修复了地图区域溢出屏幕时可能的崩溃</w:t>
       </w:r>
     </w:p>
@@ -1952,7 +1971,6 @@
         <w:rPr>
           <w:rFonts w:ascii="Times New Roman" w:eastAsia="宋体" w:hAnsi="Times New Roman" w:cs="Times New Roman" w:hint="eastAsia"/>
         </w:rPr>
-        <w:lastRenderedPageBreak/>
         <w:t>支持附加单位及替身显示</w:t>
       </w:r>
     </w:p>
@@ -3023,7 +3041,14 @@
         <w:rPr>
           <w:rFonts w:ascii="Times New Roman" w:eastAsia="宋体" w:hAnsi="Times New Roman" w:cs="Times New Roman" w:hint="eastAsia"/>
         </w:rPr>
-        <w:t>，则在触发编辑器中始终显示为</w:t>
+        <w:t>，则在触发编辑器中始终</w:t>
+      </w:r>
+      <w:r>
+        <w:rPr>
+          <w:rFonts w:ascii="Times New Roman" w:eastAsia="宋体" w:hAnsi="Times New Roman" w:cs="Times New Roman" w:hint="eastAsia"/>
+        </w:rPr>
+        <w:lastRenderedPageBreak/>
+        <w:t>显示为</w:t>
       </w:r>
       <w:r>
         <w:rPr>
@@ -3055,7 +3080,6 @@
           <w:sz w:val="28"/>
           <w:szCs w:val="32"/>
         </w:rPr>
-        <w:lastRenderedPageBreak/>
         <w:t>1.3.2 (2025.12.</w:t>
       </w:r>
       <w:r>
@@ -4122,6 +4146,7 @@
         <w:rPr>
           <w:rFonts w:ascii="Times New Roman" w:eastAsia="宋体" w:hAnsi="Times New Roman" w:cs="Times New Roman" w:hint="eastAsia"/>
         </w:rPr>
+        <w:lastRenderedPageBreak/>
         <w:t>可以自定义水面地形索引，详见</w:t>
       </w:r>
       <w:r>
@@ -4158,8 +4183,1064 @@
         <w:rPr>
           <w:rFonts w:ascii="Times New Roman" w:eastAsia="宋体" w:hAnsi="Times New Roman" w:cs="Times New Roman" w:hint="eastAsia"/>
         </w:rPr>
+        <w:t>当特遣、脚本、标签发生改变时，自动刷新作战小队窗口对应下拉菜单</w:t>
+      </w:r>
+    </w:p>
+    <w:p>
+      <w:pPr>
+        <w:pStyle w:val="a9"/>
+        <w:numPr>
+          <w:ilvl w:val="0"/>
+          <w:numId w:val="42"/>
+        </w:numPr>
+        <w:rPr>
+          <w:rFonts w:ascii="Times New Roman" w:eastAsia="宋体" w:hAnsi="Times New Roman" w:cs="Times New Roman"/>
+        </w:rPr>
+      </w:pPr>
+      <w:r>
+        <w:rPr>
+          <w:rFonts w:ascii="Times New Roman" w:eastAsia="宋体" w:hAnsi="Times New Roman" w:cs="Times New Roman" w:hint="eastAsia"/>
+        </w:rPr>
+        <w:t>支持剪切地图</w:t>
+      </w:r>
+    </w:p>
+    <w:p>
+      <w:pPr>
+        <w:pStyle w:val="a9"/>
+        <w:numPr>
+          <w:ilvl w:val="0"/>
+          <w:numId w:val="42"/>
+        </w:numPr>
+        <w:rPr>
+          <w:rFonts w:ascii="Times New Roman" w:eastAsia="宋体" w:hAnsi="Times New Roman" w:cs="Times New Roman"/>
+        </w:rPr>
+      </w:pPr>
+      <w:r>
+        <w:rPr>
+          <w:rFonts w:ascii="Times New Roman" w:eastAsia="宋体" w:hAnsi="Times New Roman" w:cs="Times New Roman" w:hint="eastAsia"/>
+        </w:rPr>
+        <w:t>修复了摆放地形预览会破坏重做记录的</w:t>
+      </w:r>
+      <w:r>
+        <w:rPr>
+          <w:rFonts w:ascii="Times New Roman" w:eastAsia="宋体" w:hAnsi="Times New Roman" w:cs="Times New Roman" w:hint="eastAsia"/>
+        </w:rPr>
+        <w:t>bug</w:t>
+      </w:r>
+    </w:p>
+    <w:p>
+      <w:pPr>
+        <w:pStyle w:val="a9"/>
+        <w:numPr>
+          <w:ilvl w:val="0"/>
+          <w:numId w:val="42"/>
+        </w:numPr>
+        <w:rPr>
+          <w:rFonts w:ascii="Times New Roman" w:eastAsia="宋体" w:hAnsi="Times New Roman" w:cs="Times New Roman"/>
+        </w:rPr>
+      </w:pPr>
+      <w:r>
+        <w:rPr>
+          <w:rFonts w:ascii="Times New Roman" w:eastAsia="宋体" w:hAnsi="Times New Roman" w:cs="Times New Roman" w:hint="eastAsia"/>
+        </w:rPr>
+        <w:t>支持覆盖物</w:t>
+      </w:r>
+      <w:r>
+        <w:rPr>
+          <w:rFonts w:ascii="Times New Roman" w:eastAsia="宋体" w:hAnsi="Times New Roman" w:cs="Times New Roman" w:hint="eastAsia"/>
+        </w:rPr>
+        <w:t>CellAnim</w:t>
+      </w:r>
+      <w:r>
+        <w:rPr>
+          <w:rFonts w:ascii="Times New Roman" w:eastAsia="宋体" w:hAnsi="Times New Roman" w:cs="Times New Roman" w:hint="eastAsia"/>
+        </w:rPr>
+        <w:t>动画显示</w:t>
+      </w:r>
+    </w:p>
+    <w:p>
+      <w:pPr>
+        <w:pStyle w:val="a9"/>
+        <w:numPr>
+          <w:ilvl w:val="0"/>
+          <w:numId w:val="42"/>
+        </w:numPr>
+        <w:rPr>
+          <w:rFonts w:ascii="Times New Roman" w:eastAsia="宋体" w:hAnsi="Times New Roman" w:cs="Times New Roman"/>
+        </w:rPr>
+      </w:pPr>
+      <w:r>
+        <w:rPr>
+          <w:rFonts w:ascii="Times New Roman" w:eastAsia="宋体" w:hAnsi="Times New Roman" w:cs="Times New Roman" w:hint="eastAsia"/>
+        </w:rPr>
+        <w:t>支持随机地形摆放</w:t>
+      </w:r>
+      <w:r>
+        <w:rPr>
+          <w:rFonts w:ascii="Times New Roman" w:eastAsia="宋体" w:hAnsi="Times New Roman" w:cs="Times New Roman" w:hint="eastAsia"/>
+        </w:rPr>
+        <w:t>，详见</w:t>
+      </w:r>
+      <w:r>
+        <w:rPr>
+          <w:rFonts w:ascii="Times New Roman" w:eastAsia="宋体" w:hAnsi="Times New Roman" w:cs="Times New Roman" w:hint="eastAsia"/>
+        </w:rPr>
+        <w:t>PlaceRandomTileList</w:t>
+      </w:r>
+    </w:p>
+    <w:p>
+      <w:pPr>
+        <w:pStyle w:val="a9"/>
+        <w:numPr>
+          <w:ilvl w:val="0"/>
+          <w:numId w:val="42"/>
+        </w:numPr>
+        <w:rPr>
+          <w:rFonts w:ascii="Times New Roman" w:eastAsia="宋体" w:hAnsi="Times New Roman" w:cs="Times New Roman"/>
+        </w:rPr>
+      </w:pPr>
+      <w:r>
+        <w:rPr>
+          <w:rFonts w:ascii="Times New Roman" w:eastAsia="宋体" w:hAnsi="Times New Roman" w:cs="Times New Roman" w:hint="eastAsia"/>
+        </w:rPr>
+        <w:t>修复了物品浏览器中污染编号限制在</w:t>
+      </w:r>
+      <w:r>
+        <w:rPr>
+          <w:rFonts w:ascii="Times New Roman" w:eastAsia="宋体" w:hAnsi="Times New Roman" w:cs="Times New Roman" w:hint="eastAsia"/>
+        </w:rPr>
+        <w:t>100</w:t>
+      </w:r>
+      <w:r>
+        <w:rPr>
+          <w:rFonts w:ascii="Times New Roman" w:eastAsia="宋体" w:hAnsi="Times New Roman" w:cs="Times New Roman" w:hint="eastAsia"/>
+        </w:rPr>
+        <w:t>以内的</w:t>
+      </w:r>
+      <w:r>
+        <w:rPr>
+          <w:rFonts w:ascii="Times New Roman" w:eastAsia="宋体" w:hAnsi="Times New Roman" w:cs="Times New Roman" w:hint="eastAsia"/>
+        </w:rPr>
+        <w:t>bug</w:t>
+      </w:r>
+    </w:p>
+    <w:p>
+      <w:pPr>
+        <w:pStyle w:val="a9"/>
+        <w:numPr>
+          <w:ilvl w:val="0"/>
+          <w:numId w:val="42"/>
+        </w:numPr>
+        <w:rPr>
+          <w:rFonts w:ascii="Times New Roman" w:eastAsia="宋体" w:hAnsi="Times New Roman" w:cs="Times New Roman"/>
+        </w:rPr>
+      </w:pPr>
+      <w:r>
+        <w:rPr>
+          <w:rFonts w:ascii="Times New Roman" w:eastAsia="宋体" w:hAnsi="Times New Roman" w:cs="Times New Roman" w:hint="eastAsia"/>
+        </w:rPr>
+        <w:t>微调各游戏对象渲染位置，匹配游戏内效果</w:t>
+      </w:r>
+    </w:p>
+    <w:p>
+      <w:pPr>
+        <w:pStyle w:val="a9"/>
+        <w:numPr>
+          <w:ilvl w:val="0"/>
+          <w:numId w:val="42"/>
+        </w:numPr>
+        <w:rPr>
+          <w:rFonts w:ascii="Times New Roman" w:eastAsia="宋体" w:hAnsi="Times New Roman" w:cs="Times New Roman"/>
+        </w:rPr>
+      </w:pPr>
+      <w:r>
+        <w:rPr>
+          <w:rFonts w:ascii="Times New Roman" w:eastAsia="宋体" w:hAnsi="Times New Roman" w:cs="Times New Roman" w:hint="eastAsia"/>
+        </w:rPr>
+        <w:t>修复了单位“在桥梁上”为</w:t>
+      </w:r>
+      <w:r>
+        <w:rPr>
+          <w:rFonts w:ascii="Times New Roman" w:eastAsia="宋体" w:hAnsi="Times New Roman" w:cs="Times New Roman" w:hint="eastAsia"/>
+        </w:rPr>
+        <w:t>1</w:t>
+      </w:r>
+      <w:r>
+        <w:rPr>
+          <w:rFonts w:ascii="Times New Roman" w:eastAsia="宋体" w:hAnsi="Times New Roman" w:cs="Times New Roman" w:hint="eastAsia"/>
+        </w:rPr>
+        <w:t>时，在水上也会显示水中图像的</w:t>
+      </w:r>
+      <w:r>
+        <w:rPr>
+          <w:rFonts w:ascii="Times New Roman" w:eastAsia="宋体" w:hAnsi="Times New Roman" w:cs="Times New Roman" w:hint="eastAsia"/>
+        </w:rPr>
+        <w:t>bug</w:t>
+      </w:r>
+    </w:p>
+    <w:p>
+      <w:pPr>
+        <w:pStyle w:val="a9"/>
+        <w:numPr>
+          <w:ilvl w:val="0"/>
+          <w:numId w:val="42"/>
+        </w:numPr>
+        <w:rPr>
+          <w:rFonts w:ascii="Times New Roman" w:eastAsia="宋体" w:hAnsi="Times New Roman" w:cs="Times New Roman"/>
+        </w:rPr>
+      </w:pPr>
+      <w:r>
+        <w:rPr>
+          <w:rFonts w:ascii="Times New Roman" w:eastAsia="宋体" w:hAnsi="Times New Roman" w:cs="Times New Roman" w:hint="eastAsia"/>
+        </w:rPr>
+        <w:t>粘贴功能支持按</w:t>
+      </w:r>
+      <w:r>
+        <w:rPr>
+          <w:rFonts w:ascii="Times New Roman" w:eastAsia="宋体" w:hAnsi="Times New Roman" w:cs="Times New Roman" w:hint="eastAsia"/>
+        </w:rPr>
+        <w:t>ctrl</w:t>
+      </w:r>
+      <w:r>
+        <w:rPr>
+          <w:rFonts w:ascii="Times New Roman" w:eastAsia="宋体" w:hAnsi="Times New Roman" w:cs="Times New Roman" w:hint="eastAsia"/>
+        </w:rPr>
+        <w:t>进行填充</w:t>
+      </w:r>
+    </w:p>
+    <w:p>
+      <w:pPr>
+        <w:pStyle w:val="a9"/>
+        <w:numPr>
+          <w:ilvl w:val="0"/>
+          <w:numId w:val="42"/>
+        </w:numPr>
+        <w:rPr>
+          <w:rFonts w:ascii="Times New Roman" w:eastAsia="宋体" w:hAnsi="Times New Roman" w:cs="Times New Roman"/>
+        </w:rPr>
+      </w:pPr>
+      <w:r>
+        <w:rPr>
+          <w:rFonts w:ascii="Times New Roman" w:eastAsia="宋体" w:hAnsi="Times New Roman" w:cs="Times New Roman" w:hint="eastAsia"/>
+        </w:rPr>
+        <w:t>优化地形与阴影的覆盖关系，使渲染更接近游戏内效果</w:t>
+      </w:r>
+    </w:p>
+    <w:p>
+      <w:pPr>
+        <w:pStyle w:val="a9"/>
+        <w:numPr>
+          <w:ilvl w:val="0"/>
+          <w:numId w:val="42"/>
+        </w:numPr>
+        <w:rPr>
+          <w:rFonts w:ascii="Times New Roman" w:eastAsia="宋体" w:hAnsi="Times New Roman" w:cs="Times New Roman"/>
+        </w:rPr>
+      </w:pPr>
+      <w:r>
+        <w:rPr>
+          <w:rFonts w:ascii="Times New Roman" w:eastAsia="宋体" w:hAnsi="Times New Roman" w:cs="Times New Roman" w:hint="eastAsia"/>
+        </w:rPr>
+        <w:t>支持</w:t>
+      </w:r>
+      <w:r>
+        <w:rPr>
+          <w:rFonts w:ascii="Times New Roman" w:eastAsia="宋体" w:hAnsi="Times New Roman" w:cs="Times New Roman" w:hint="eastAsia"/>
+        </w:rPr>
+        <w:t>FireAngle</w:t>
+      </w:r>
+      <w:r>
+        <w:rPr>
+          <w:rFonts w:ascii="Times New Roman" w:eastAsia="宋体" w:hAnsi="Times New Roman" w:cs="Times New Roman" w:hint="eastAsia"/>
+        </w:rPr>
+        <w:t>显示</w:t>
+      </w:r>
+    </w:p>
+    <w:p>
+      <w:pPr>
+        <w:pStyle w:val="a9"/>
+        <w:numPr>
+          <w:ilvl w:val="0"/>
+          <w:numId w:val="42"/>
+        </w:numPr>
+        <w:rPr>
+          <w:rFonts w:ascii="Times New Roman" w:eastAsia="宋体" w:hAnsi="Times New Roman" w:cs="Times New Roman"/>
+        </w:rPr>
+      </w:pPr>
+      <w:r>
+        <w:rPr>
+          <w:rFonts w:ascii="Times New Roman" w:eastAsia="宋体" w:hAnsi="Times New Roman" w:cs="Times New Roman" w:hint="eastAsia"/>
+        </w:rPr>
+        <w:t>修复了当单位注册名以数字结尾时，可能与其他单位图像冲突的</w:t>
+      </w:r>
+      <w:r>
+        <w:rPr>
+          <w:rFonts w:ascii="Times New Roman" w:eastAsia="宋体" w:hAnsi="Times New Roman" w:cs="Times New Roman" w:hint="eastAsia"/>
+        </w:rPr>
+        <w:t>bug</w:t>
+      </w:r>
+    </w:p>
+    <w:p>
+      <w:pPr>
+        <w:pStyle w:val="a9"/>
+        <w:numPr>
+          <w:ilvl w:val="0"/>
+          <w:numId w:val="42"/>
+        </w:numPr>
+        <w:rPr>
+          <w:rFonts w:ascii="Times New Roman" w:eastAsia="宋体" w:hAnsi="Times New Roman" w:cs="Times New Roman"/>
+        </w:rPr>
+      </w:pPr>
+      <w:r>
+        <w:rPr>
+          <w:rFonts w:ascii="Times New Roman" w:eastAsia="宋体" w:hAnsi="Times New Roman" w:cs="Times New Roman" w:hint="eastAsia"/>
+        </w:rPr>
+        <w:t>修复了</w:t>
+      </w:r>
+      <w:r>
+        <w:rPr>
+          <w:rFonts w:ascii="Times New Roman" w:eastAsia="宋体" w:hAnsi="Times New Roman" w:cs="Times New Roman" w:hint="eastAsia"/>
+        </w:rPr>
+        <w:t>include</w:t>
+      </w:r>
+      <w:r>
+        <w:rPr>
+          <w:rFonts w:ascii="Times New Roman" w:eastAsia="宋体" w:hAnsi="Times New Roman" w:cs="Times New Roman" w:hint="eastAsia"/>
+        </w:rPr>
+        <w:t>的</w:t>
+      </w:r>
+      <w:r>
+        <w:rPr>
+          <w:rFonts w:ascii="Times New Roman" w:eastAsia="宋体" w:hAnsi="Times New Roman" w:cs="Times New Roman" w:hint="eastAsia"/>
+        </w:rPr>
+        <w:t>ini</w:t>
+      </w:r>
+      <w:r>
+        <w:rPr>
+          <w:rFonts w:ascii="Times New Roman" w:eastAsia="宋体" w:hAnsi="Times New Roman" w:cs="Times New Roman" w:hint="eastAsia"/>
+        </w:rPr>
+        <w:t>文件中的继承失效的问题</w:t>
+      </w:r>
+    </w:p>
+    <w:p>
+      <w:pPr>
+        <w:pStyle w:val="a9"/>
+        <w:numPr>
+          <w:ilvl w:val="0"/>
+          <w:numId w:val="42"/>
+        </w:numPr>
+        <w:rPr>
+          <w:rFonts w:ascii="Times New Roman" w:eastAsia="宋体" w:hAnsi="Times New Roman" w:cs="Times New Roman"/>
+        </w:rPr>
+      </w:pPr>
+      <w:r>
+        <w:rPr>
+          <w:rFonts w:ascii="Times New Roman" w:eastAsia="宋体" w:hAnsi="Times New Roman" w:cs="Times New Roman" w:hint="eastAsia"/>
+        </w:rPr>
+        <w:t>支持在</w:t>
+      </w:r>
+      <w:r>
+        <w:rPr>
+          <w:rFonts w:ascii="Times New Roman" w:eastAsia="宋体" w:hAnsi="Times New Roman" w:cs="Times New Roman" w:hint="eastAsia"/>
+        </w:rPr>
+        <w:t>Resources</w:t>
+      </w:r>
+      <w:r>
+        <w:rPr>
+          <w:rFonts w:ascii="Times New Roman" w:eastAsia="宋体" w:hAnsi="Times New Roman" w:cs="Times New Roman" w:hint="eastAsia"/>
+        </w:rPr>
+        <w:t>文件夹中加载额外的游戏资源文件</w:t>
+      </w:r>
+    </w:p>
+    <w:p>
+      <w:pPr>
+        <w:pStyle w:val="a9"/>
+        <w:numPr>
+          <w:ilvl w:val="0"/>
+          <w:numId w:val="42"/>
+        </w:numPr>
+        <w:rPr>
+          <w:rFonts w:ascii="Times New Roman" w:eastAsia="宋体" w:hAnsi="Times New Roman" w:cs="Times New Roman"/>
+        </w:rPr>
+      </w:pPr>
+      <w:r>
+        <w:rPr>
+          <w:rFonts w:ascii="Times New Roman" w:eastAsia="宋体" w:hAnsi="Times New Roman" w:cs="Times New Roman" w:hint="eastAsia"/>
+        </w:rPr>
+        <w:t>当编辑已经重叠的建筑时，不再弹出提示窗</w:t>
+      </w:r>
+    </w:p>
+    <w:p>
+      <w:pPr>
+        <w:pStyle w:val="a9"/>
+        <w:numPr>
+          <w:ilvl w:val="0"/>
+          <w:numId w:val="42"/>
+        </w:numPr>
+        <w:rPr>
+          <w:rFonts w:ascii="Times New Roman" w:eastAsia="宋体" w:hAnsi="Times New Roman" w:cs="Times New Roman"/>
+        </w:rPr>
+      </w:pPr>
+      <w:r>
+        <w:rPr>
+          <w:rFonts w:ascii="Times New Roman" w:eastAsia="宋体" w:hAnsi="Times New Roman" w:cs="Times New Roman" w:hint="eastAsia"/>
+        </w:rPr>
+        <w:t>使用随机地形填充地表时支持随机选取</w:t>
+      </w:r>
+    </w:p>
+    <w:p>
+      <w:pPr>
+        <w:pStyle w:val="a9"/>
+        <w:numPr>
+          <w:ilvl w:val="0"/>
+          <w:numId w:val="42"/>
+        </w:numPr>
+        <w:rPr>
+          <w:rFonts w:ascii="Times New Roman" w:eastAsia="宋体" w:hAnsi="Times New Roman" w:cs="Times New Roman"/>
+        </w:rPr>
+      </w:pPr>
+      <w:r>
+        <w:rPr>
+          <w:rFonts w:ascii="Times New Roman" w:eastAsia="宋体" w:hAnsi="Times New Roman" w:cs="Times New Roman" w:hint="eastAsia"/>
+        </w:rPr>
+        <w:t>地图渲染器支持将渲染图保存为</w:t>
+      </w:r>
+      <w:r>
+        <w:rPr>
+          <w:rFonts w:ascii="Times New Roman" w:eastAsia="宋体" w:hAnsi="Times New Roman" w:cs="Times New Roman" w:hint="eastAsia"/>
+        </w:rPr>
+        <w:t>jpg</w:t>
+      </w:r>
+      <w:r>
+        <w:rPr>
+          <w:rFonts w:ascii="Times New Roman" w:eastAsia="宋体" w:hAnsi="Times New Roman" w:cs="Times New Roman" w:hint="eastAsia"/>
+        </w:rPr>
+        <w:t>格式</w:t>
+      </w:r>
+    </w:p>
+    <w:p>
+      <w:pPr>
+        <w:pStyle w:val="a9"/>
+        <w:numPr>
+          <w:ilvl w:val="0"/>
+          <w:numId w:val="42"/>
+        </w:numPr>
+        <w:rPr>
+          <w:rFonts w:ascii="Times New Roman" w:eastAsia="宋体" w:hAnsi="Times New Roman" w:cs="Times New Roman"/>
+        </w:rPr>
+      </w:pPr>
+      <w:r>
+        <w:rPr>
+          <w:rFonts w:ascii="Times New Roman" w:eastAsia="宋体" w:hAnsi="Times New Roman" w:cs="Times New Roman" w:hint="eastAsia"/>
+        </w:rPr>
+        <w:t>正确显示</w:t>
+      </w:r>
+      <w:r>
+        <w:rPr>
+          <w:rFonts w:ascii="Times New Roman" w:eastAsia="宋体" w:hAnsi="Times New Roman" w:cs="Times New Roman" w:hint="eastAsia"/>
+        </w:rPr>
+        <w:t>Land=Rock</w:t>
+      </w:r>
+      <w:r>
+        <w:rPr>
+          <w:rFonts w:ascii="Times New Roman" w:eastAsia="宋体" w:hAnsi="Times New Roman" w:cs="Times New Roman" w:hint="eastAsia"/>
+        </w:rPr>
+        <w:t>覆盖物在游戏内的位置。心灵终结的</w:t>
+      </w:r>
+      <w:r>
+        <w:rPr>
+          <w:rFonts w:ascii="Times New Roman" w:eastAsia="宋体" w:hAnsi="Times New Roman" w:cs="Times New Roman" w:hint="eastAsia"/>
+        </w:rPr>
+        <w:t>“</w:t>
+      </w:r>
+      <w:r>
+        <w:rPr>
+          <w:rFonts w:ascii="Times New Roman" w:eastAsia="宋体" w:hAnsi="Times New Roman" w:cs="Times New Roman" w:hint="eastAsia"/>
+        </w:rPr>
+        <w:t>Block Base</w:t>
+      </w:r>
+      <w:r>
+        <w:rPr>
+          <w:rFonts w:ascii="Times New Roman" w:eastAsia="宋体" w:hAnsi="Times New Roman" w:cs="Times New Roman" w:hint="eastAsia"/>
+        </w:rPr>
+        <w:t>”、</w:t>
+      </w:r>
+      <w:r>
+        <w:rPr>
+          <w:rFonts w:ascii="Times New Roman" w:eastAsia="宋体" w:hAnsi="Times New Roman" w:cs="Times New Roman" w:hint="eastAsia"/>
+        </w:rPr>
+        <w:t>“</w:t>
+      </w:r>
+      <w:r>
+        <w:rPr>
+          <w:rFonts w:ascii="Times New Roman" w:eastAsia="宋体" w:hAnsi="Times New Roman" w:cs="Times New Roman" w:hint="eastAsia"/>
+        </w:rPr>
+        <w:t>Block Base and Movement</w:t>
+      </w:r>
+      <w:r>
+        <w:rPr>
+          <w:rFonts w:ascii="Times New Roman" w:eastAsia="宋体" w:hAnsi="Times New Roman" w:cs="Times New Roman" w:hint="eastAsia"/>
+        </w:rPr>
+        <w:t>”覆盖物为了兼容旧地编，进行了额外的偏移，在修复后反而会偏移。</w:t>
+      </w:r>
+      <w:r>
+        <w:rPr>
+          <w:rFonts w:ascii="Times New Roman" w:eastAsia="宋体" w:hAnsi="Times New Roman" w:cs="Times New Roman" w:hint="eastAsia"/>
+        </w:rPr>
+        <w:t>Tools</w:t>
+      </w:r>
+      <w:r>
+        <w:rPr>
+          <w:rFonts w:ascii="Times New Roman" w:eastAsia="宋体" w:hAnsi="Times New Roman" w:cs="Times New Roman" w:hint="eastAsia"/>
+        </w:rPr>
+        <w:t>/</w:t>
+      </w:r>
+      <w:r>
+        <w:rPr>
+          <w:rFonts w:ascii="Times New Roman" w:eastAsia="宋体" w:hAnsi="Times New Roman" w:cs="Times New Roman" w:hint="eastAsia"/>
+        </w:rPr>
+        <w:t>MentalOmega</w:t>
+      </w:r>
+      <w:r>
+        <w:rPr>
+          <w:rFonts w:ascii="Times New Roman" w:eastAsia="宋体" w:hAnsi="Times New Roman" w:cs="Times New Roman" w:hint="eastAsia"/>
+        </w:rPr>
+        <w:t>目录下提供了适配后的文件，将其放入心灵终结游戏目录下即可</w:t>
+      </w:r>
+    </w:p>
+    <w:p>
+      <w:pPr>
+        <w:pStyle w:val="a9"/>
+        <w:numPr>
+          <w:ilvl w:val="0"/>
+          <w:numId w:val="42"/>
+        </w:numPr>
+        <w:rPr>
+          <w:rFonts w:ascii="Times New Roman" w:eastAsia="宋体" w:hAnsi="Times New Roman" w:cs="Times New Roman"/>
+        </w:rPr>
+      </w:pPr>
+      <w:r>
+        <w:rPr>
+          <w:rFonts w:ascii="Times New Roman" w:eastAsia="宋体" w:hAnsi="Times New Roman" w:cs="Times New Roman" w:hint="eastAsia"/>
+        </w:rPr>
+        <w:t>全局搜索的地形选项可以搜索覆盖物了</w:t>
+      </w:r>
+    </w:p>
+    <w:p>
+      <w:pPr>
+        <w:pStyle w:val="a9"/>
+        <w:numPr>
+          <w:ilvl w:val="0"/>
+          <w:numId w:val="42"/>
+        </w:numPr>
+        <w:rPr>
+          <w:rFonts w:ascii="Times New Roman" w:eastAsia="宋体" w:hAnsi="Times New Roman" w:cs="Times New Roman"/>
+        </w:rPr>
+      </w:pPr>
+      <w:r>
+        <w:rPr>
+          <w:rFonts w:ascii="Times New Roman" w:eastAsia="宋体" w:hAnsi="Times New Roman" w:cs="Times New Roman" w:hint="eastAsia"/>
+        </w:rPr>
+        <w:t>双击地图注释改为打开编辑框，缩放注释功能改为按住</w:t>
+      </w:r>
+      <w:r>
+        <w:rPr>
+          <w:rFonts w:ascii="Times New Roman" w:eastAsia="宋体" w:hAnsi="Times New Roman" w:cs="Times New Roman" w:hint="eastAsia"/>
+        </w:rPr>
+        <w:t>ctrl</w:t>
+      </w:r>
+      <w:r>
+        <w:rPr>
+          <w:rFonts w:ascii="Times New Roman" w:eastAsia="宋体" w:hAnsi="Times New Roman" w:cs="Times New Roman" w:hint="eastAsia"/>
+        </w:rPr>
+        <w:t>双击</w:t>
+      </w:r>
+    </w:p>
+    <w:p>
+      <w:pPr>
+        <w:pStyle w:val="a9"/>
+        <w:numPr>
+          <w:ilvl w:val="0"/>
+          <w:numId w:val="42"/>
+        </w:numPr>
+        <w:rPr>
+          <w:rFonts w:ascii="Times New Roman" w:eastAsia="宋体" w:hAnsi="Times New Roman" w:cs="Times New Roman"/>
+        </w:rPr>
+      </w:pPr>
+      <w:r>
+        <w:rPr>
+          <w:rFonts w:ascii="Times New Roman" w:eastAsia="宋体" w:hAnsi="Times New Roman" w:cs="Times New Roman" w:hint="eastAsia"/>
+        </w:rPr>
+        <w:t>地图渲染器“使用数字渲染透明覆盖物”选项更改为“显示游戏内不可见对象”</w:t>
+      </w:r>
+    </w:p>
+    <w:p>
+      <w:pPr>
+        <w:pStyle w:val="a9"/>
+        <w:numPr>
+          <w:ilvl w:val="0"/>
+          <w:numId w:val="42"/>
+        </w:numPr>
+        <w:rPr>
+          <w:rFonts w:ascii="Times New Roman" w:eastAsia="宋体" w:hAnsi="Times New Roman" w:cs="Times New Roman"/>
+        </w:rPr>
+      </w:pPr>
+      <w:r>
+        <w:rPr>
+          <w:rFonts w:ascii="Times New Roman" w:eastAsia="宋体" w:hAnsi="Times New Roman" w:cs="Times New Roman" w:hint="eastAsia"/>
+        </w:rPr>
+        <w:t>修复当</w:t>
+      </w:r>
+      <w:r>
+        <w:rPr>
+          <w:rFonts w:ascii="Times New Roman" w:eastAsia="宋体" w:hAnsi="Times New Roman" w:cs="Times New Roman" w:hint="eastAsia"/>
+        </w:rPr>
+        <w:t>shp</w:t>
+      </w:r>
+      <w:r>
+        <w:rPr>
+          <w:rFonts w:ascii="Times New Roman" w:eastAsia="宋体" w:hAnsi="Times New Roman" w:cs="Times New Roman" w:hint="eastAsia"/>
+        </w:rPr>
+        <w:t>车辆单位的</w:t>
+      </w:r>
+      <w:r>
+        <w:rPr>
+          <w:rFonts w:ascii="Times New Roman" w:eastAsia="宋体" w:hAnsi="Times New Roman" w:cs="Times New Roman" w:hint="eastAsia"/>
+        </w:rPr>
+        <w:t>*tur.shp</w:t>
+      </w:r>
+      <w:r>
+        <w:rPr>
+          <w:rFonts w:ascii="Times New Roman" w:eastAsia="宋体" w:hAnsi="Times New Roman" w:cs="Times New Roman" w:hint="eastAsia"/>
+        </w:rPr>
+        <w:t>炮塔文件</w:t>
+      </w:r>
+      <w:r>
+        <w:rPr>
+          <w:rFonts w:ascii="Times New Roman" w:eastAsia="宋体" w:hAnsi="Times New Roman" w:cs="Times New Roman" w:hint="eastAsia"/>
+        </w:rPr>
+        <w:t>与本体大小不一致时的崩溃</w:t>
+      </w:r>
+    </w:p>
+    <w:p>
+      <w:pPr>
+        <w:pStyle w:val="a9"/>
+        <w:numPr>
+          <w:ilvl w:val="0"/>
+          <w:numId w:val="42"/>
+        </w:numPr>
+        <w:rPr>
+          <w:rFonts w:ascii="Times New Roman" w:eastAsia="宋体" w:hAnsi="Times New Roman" w:cs="Times New Roman"/>
+        </w:rPr>
+      </w:pPr>
+      <w:r>
+        <w:rPr>
+          <w:rFonts w:ascii="Times New Roman" w:eastAsia="宋体" w:hAnsi="Times New Roman" w:cs="Times New Roman" w:hint="eastAsia"/>
+        </w:rPr>
+        <w:t>修复当地图大于</w:t>
+      </w:r>
+      <w:r>
+        <w:rPr>
+          <w:rFonts w:ascii="Times New Roman" w:eastAsia="宋体" w:hAnsi="Times New Roman" w:cs="Times New Roman" w:hint="eastAsia"/>
+        </w:rPr>
+        <w:t>209*209</w:t>
+      </w:r>
+      <w:r>
+        <w:rPr>
+          <w:rFonts w:ascii="Times New Roman" w:eastAsia="宋体" w:hAnsi="Times New Roman" w:cs="Times New Roman" w:hint="eastAsia"/>
+        </w:rPr>
+        <w:t>时，编辑地形概率导致崩溃的</w:t>
+      </w:r>
+      <w:r>
+        <w:rPr>
+          <w:rFonts w:ascii="Times New Roman" w:eastAsia="宋体" w:hAnsi="Times New Roman" w:cs="Times New Roman" w:hint="eastAsia"/>
+        </w:rPr>
+        <w:t>bug</w:t>
+      </w:r>
+    </w:p>
+    <w:p>
+      <w:pPr>
+        <w:pStyle w:val="a9"/>
+        <w:numPr>
+          <w:ilvl w:val="0"/>
+          <w:numId w:val="42"/>
+        </w:numPr>
+        <w:rPr>
+          <w:rFonts w:ascii="Times New Roman" w:eastAsia="宋体" w:hAnsi="Times New Roman" w:cs="Times New Roman"/>
+        </w:rPr>
+      </w:pPr>
+      <w:r>
+        <w:rPr>
+          <w:rFonts w:ascii="Times New Roman" w:eastAsia="宋体" w:hAnsi="Times New Roman" w:cs="Times New Roman" w:hint="eastAsia"/>
+        </w:rPr>
+        <w:t>优化建筑渲染图层，减少建筑不正常遮挡的现象</w:t>
+      </w:r>
+    </w:p>
+    <w:p>
+      <w:pPr>
+        <w:pStyle w:val="a9"/>
+        <w:numPr>
+          <w:ilvl w:val="0"/>
+          <w:numId w:val="42"/>
+        </w:numPr>
+        <w:rPr>
+          <w:rFonts w:ascii="Times New Roman" w:eastAsia="宋体" w:hAnsi="Times New Roman" w:cs="Times New Roman"/>
+        </w:rPr>
+      </w:pPr>
+      <w:r>
+        <w:rPr>
+          <w:rFonts w:ascii="Times New Roman" w:eastAsia="宋体" w:hAnsi="Times New Roman" w:cs="Times New Roman" w:hint="eastAsia"/>
+        </w:rPr>
+        <w:t>修复当剪切板内没有有效信息时，粘贴会导致错误撤销的</w:t>
+      </w:r>
+      <w:r>
+        <w:rPr>
+          <w:rFonts w:ascii="Times New Roman" w:eastAsia="宋体" w:hAnsi="Times New Roman" w:cs="Times New Roman" w:hint="eastAsia"/>
+        </w:rPr>
+        <w:t>bug</w:t>
+      </w:r>
+    </w:p>
+    <w:p>
+      <w:pPr>
+        <w:pStyle w:val="a9"/>
+        <w:numPr>
+          <w:ilvl w:val="0"/>
+          <w:numId w:val="42"/>
+        </w:numPr>
+        <w:rPr>
+          <w:rFonts w:ascii="Times New Roman" w:eastAsia="宋体" w:hAnsi="Times New Roman" w:cs="Times New Roman"/>
+        </w:rPr>
+      </w:pPr>
+      <w:r>
+        <w:rPr>
+          <w:rFonts w:ascii="Times New Roman" w:eastAsia="宋体" w:hAnsi="Times New Roman" w:cs="Times New Roman" w:hint="eastAsia"/>
+        </w:rPr>
+        <w:t>移除</w:t>
+      </w:r>
+      <w:r>
+        <w:rPr>
+          <w:rFonts w:ascii="Times New Roman" w:eastAsia="宋体" w:hAnsi="Times New Roman" w:cs="Times New Roman" w:hint="eastAsia"/>
+        </w:rPr>
+        <w:t>ImageServer</w:t>
+      </w:r>
+    </w:p>
+    <w:p>
+      <w:pPr>
+        <w:pStyle w:val="a9"/>
+        <w:numPr>
+          <w:ilvl w:val="0"/>
+          <w:numId w:val="42"/>
+        </w:numPr>
+        <w:rPr>
+          <w:rFonts w:ascii="Times New Roman" w:eastAsia="宋体" w:hAnsi="Times New Roman" w:cs="Times New Roman"/>
+        </w:rPr>
+      </w:pPr>
+      <w:r>
+        <w:rPr>
+          <w:rFonts w:ascii="Times New Roman" w:eastAsia="宋体" w:hAnsi="Times New Roman" w:cs="Times New Roman" w:hint="eastAsia"/>
+        </w:rPr>
+        <w:t>在地图内触发的重新加载不会清空已加载的素材，减少重新加载后的卡顿</w:t>
+      </w:r>
+    </w:p>
+    <w:p>
+      <w:pPr>
+        <w:pStyle w:val="a9"/>
+        <w:numPr>
+          <w:ilvl w:val="0"/>
+          <w:numId w:val="42"/>
+        </w:numPr>
+        <w:rPr>
+          <w:rFonts w:ascii="Times New Roman" w:eastAsia="宋体" w:hAnsi="Times New Roman" w:cs="Times New Roman"/>
+        </w:rPr>
+      </w:pPr>
+      <w:r>
+        <w:rPr>
+          <w:rFonts w:ascii="Times New Roman" w:eastAsia="宋体" w:hAnsi="Times New Roman" w:cs="Times New Roman" w:hint="eastAsia"/>
+        </w:rPr>
+        <w:t>修复语言设置只支持</w:t>
+      </w:r>
+      <w:r>
+        <w:rPr>
+          <w:rFonts w:ascii="Times New Roman" w:eastAsia="宋体" w:hAnsi="Times New Roman" w:cs="Times New Roman" w:hint="eastAsia"/>
+        </w:rPr>
+        <w:t>English</w:t>
+      </w:r>
+      <w:r>
+        <w:rPr>
+          <w:rFonts w:ascii="Times New Roman" w:eastAsia="宋体" w:hAnsi="Times New Roman" w:cs="Times New Roman" w:hint="eastAsia"/>
+        </w:rPr>
+        <w:t>前缀的</w:t>
+      </w:r>
+      <w:r>
+        <w:rPr>
+          <w:rFonts w:ascii="Times New Roman" w:eastAsia="宋体" w:hAnsi="Times New Roman" w:cs="Times New Roman" w:hint="eastAsia"/>
+        </w:rPr>
+        <w:t>bug</w:t>
+      </w:r>
+    </w:p>
+    <w:p>
+      <w:pPr>
+        <w:pStyle w:val="a9"/>
+        <w:numPr>
+          <w:ilvl w:val="0"/>
+          <w:numId w:val="42"/>
+        </w:numPr>
+        <w:rPr>
+          <w:rFonts w:ascii="Times New Roman" w:eastAsia="宋体" w:hAnsi="Times New Roman" w:cs="Times New Roman"/>
+        </w:rPr>
+      </w:pPr>
+      <w:r>
+        <w:rPr>
+          <w:rFonts w:ascii="Times New Roman" w:eastAsia="宋体" w:hAnsi="Times New Roman" w:cs="Times New Roman" w:hint="eastAsia"/>
+        </w:rPr>
+        <w:t>支持翻译任意</w:t>
+      </w:r>
+      <w:r>
+        <w:rPr>
+          <w:rFonts w:ascii="Times New Roman" w:eastAsia="宋体" w:hAnsi="Times New Roman" w:cs="Times New Roman" w:hint="eastAsia"/>
+        </w:rPr>
+        <w:t>FA2</w:t>
+      </w:r>
+      <w:r>
+        <w:rPr>
+          <w:rFonts w:ascii="Times New Roman" w:eastAsia="宋体" w:hAnsi="Times New Roman" w:cs="Times New Roman" w:hint="eastAsia"/>
+        </w:rPr>
+        <w:t>原始窗口的文本，详见</w:t>
+      </w:r>
+      <w:r>
+        <w:rPr>
+          <w:rFonts w:ascii="Times New Roman" w:eastAsia="宋体" w:hAnsi="Times New Roman" w:cs="Times New Roman" w:hint="eastAsia"/>
+        </w:rPr>
+        <w:t>FADialog.ini</w:t>
+      </w:r>
+    </w:p>
+    <w:p>
+      <w:pPr>
+        <w:pStyle w:val="a9"/>
+        <w:numPr>
+          <w:ilvl w:val="0"/>
+          <w:numId w:val="42"/>
+        </w:numPr>
+        <w:rPr>
+          <w:rFonts w:ascii="Times New Roman" w:eastAsia="宋体" w:hAnsi="Times New Roman" w:cs="Times New Roman"/>
+        </w:rPr>
+      </w:pPr>
+      <w:r>
+        <w:rPr>
+          <w:rFonts w:ascii="Times New Roman" w:eastAsia="宋体" w:hAnsi="Times New Roman" w:cs="Times New Roman" w:hint="eastAsia"/>
+        </w:rPr>
+        <w:t>支持多语言切换，添加了英文版。所有可以在</w:t>
+      </w:r>
+      <w:r>
+        <w:rPr>
+          <w:rFonts w:ascii="Times New Roman" w:eastAsia="宋体" w:hAnsi="Times New Roman" w:cs="Times New Roman" w:hint="eastAsia"/>
+        </w:rPr>
+        <w:t>FA2</w:t>
+      </w:r>
+      <w:r>
+        <w:rPr>
+          <w:rFonts w:ascii="Times New Roman" w:eastAsia="宋体" w:hAnsi="Times New Roman" w:cs="Times New Roman" w:hint="eastAsia"/>
+        </w:rPr>
+        <w:t>内显示文本的</w:t>
+      </w:r>
+      <w:r>
+        <w:rPr>
+          <w:rFonts w:ascii="Times New Roman" w:eastAsia="宋体" w:hAnsi="Times New Roman" w:cs="Times New Roman" w:hint="eastAsia"/>
+        </w:rPr>
+        <w:t>INI</w:t>
+      </w:r>
+      <w:r>
+        <w:rPr>
+          <w:rFonts w:ascii="Times New Roman" w:eastAsia="宋体" w:hAnsi="Times New Roman" w:cs="Times New Roman" w:hint="eastAsia"/>
+        </w:rPr>
+        <w:t>小节</w:t>
+      </w:r>
+      <w:r>
+        <w:rPr>
+          <w:rFonts w:ascii="Times New Roman" w:eastAsia="宋体" w:hAnsi="Times New Roman" w:cs="Times New Roman" w:hint="eastAsia"/>
+        </w:rPr>
+        <w:t>和键</w:t>
+      </w:r>
+      <w:r>
+        <w:rPr>
+          <w:rFonts w:ascii="Times New Roman" w:eastAsia="宋体" w:hAnsi="Times New Roman" w:cs="Times New Roman" w:hint="eastAsia"/>
+        </w:rPr>
+        <w:t>，均可以通过“</w:t>
+      </w:r>
+      <w:r>
+        <w:rPr>
+          <w:rFonts w:ascii="Times New Roman" w:eastAsia="宋体" w:hAnsi="Times New Roman" w:cs="Times New Roman" w:hint="eastAsia"/>
+        </w:rPr>
+        <w:t>Language-</w:t>
+      </w:r>
+      <w:r>
+        <w:rPr>
+          <w:rFonts w:ascii="Times New Roman" w:eastAsia="宋体" w:hAnsi="Times New Roman" w:cs="Times New Roman" w:hint="eastAsia"/>
+        </w:rPr>
+        <w:t>”前缀支持多语言翻译，例如“</w:t>
+      </w:r>
+      <w:r>
+        <w:rPr>
+          <w:rFonts w:ascii="Times New Roman" w:eastAsia="宋体" w:hAnsi="Times New Roman" w:cs="Times New Roman" w:hint="eastAsia"/>
+        </w:rPr>
+        <w:t>[</w:t>
+      </w:r>
+      <w:r>
+        <w:rPr>
+          <w:rFonts w:ascii="Times New Roman" w:eastAsia="宋体" w:hAnsi="Times New Roman" w:cs="Times New Roman" w:hint="eastAsia"/>
+        </w:rPr>
+        <w:t>EventsRA2</w:t>
+      </w:r>
+      <w:r>
+        <w:rPr>
+          <w:rFonts w:ascii="Times New Roman" w:eastAsia="宋体" w:hAnsi="Times New Roman" w:cs="Times New Roman" w:hint="eastAsia"/>
+        </w:rPr>
+        <w:t>]</w:t>
+      </w:r>
+      <w:r>
+        <w:rPr>
+          <w:rFonts w:ascii="Times New Roman" w:eastAsia="宋体" w:hAnsi="Times New Roman" w:cs="Times New Roman" w:hint="eastAsia"/>
+        </w:rPr>
+        <w:t>”变为“</w:t>
+      </w:r>
+      <w:r>
+        <w:rPr>
+          <w:rFonts w:ascii="Times New Roman" w:eastAsia="宋体" w:hAnsi="Times New Roman" w:cs="Times New Roman" w:hint="eastAsia"/>
+        </w:rPr>
+        <w:t>[</w:t>
+      </w:r>
+      <w:r>
+        <w:rPr>
+          <w:rFonts w:ascii="Times New Roman" w:eastAsia="宋体" w:hAnsi="Times New Roman" w:cs="Times New Roman" w:hint="eastAsia"/>
+        </w:rPr>
+        <w:t>English-EventsRA2</w:t>
+      </w:r>
+      <w:r>
+        <w:rPr>
+          <w:rFonts w:ascii="Times New Roman" w:eastAsia="宋体" w:hAnsi="Times New Roman" w:cs="Times New Roman" w:hint="eastAsia"/>
+        </w:rPr>
+        <w:t>]</w:t>
+      </w:r>
+      <w:r>
+        <w:rPr>
+          <w:rFonts w:ascii="Times New Roman" w:eastAsia="宋体" w:hAnsi="Times New Roman" w:cs="Times New Roman" w:hint="eastAsia"/>
+        </w:rPr>
+        <w:t>”</w:t>
+      </w:r>
+      <w:r>
+        <w:rPr>
+          <w:rFonts w:ascii="Times New Roman" w:eastAsia="宋体" w:hAnsi="Times New Roman" w:cs="Times New Roman" w:hint="eastAsia"/>
+        </w:rPr>
+        <w:t>，“</w:t>
+      </w:r>
+      <w:r>
+        <w:rPr>
+          <w:rFonts w:ascii="Times New Roman" w:eastAsia="宋体" w:hAnsi="Times New Roman" w:cs="Times New Roman" w:hint="eastAsia"/>
+        </w:rPr>
+        <w:t>Name=</w:t>
+      </w:r>
+      <w:r>
+        <w:rPr>
+          <w:rFonts w:ascii="Times New Roman" w:eastAsia="宋体" w:hAnsi="Times New Roman" w:cs="Times New Roman" w:hint="eastAsia"/>
+        </w:rPr>
+        <w:t>”变为“</w:t>
+      </w:r>
+      <w:r>
+        <w:rPr>
+          <w:rFonts w:ascii="Times New Roman" w:eastAsia="宋体" w:hAnsi="Times New Roman" w:cs="Times New Roman" w:hint="eastAsia"/>
+        </w:rPr>
+        <w:t>Chinese-Name=</w:t>
+      </w:r>
+      <w:r>
+        <w:rPr>
+          <w:rFonts w:ascii="Times New Roman" w:eastAsia="宋体" w:hAnsi="Times New Roman" w:cs="Times New Roman" w:hint="eastAsia"/>
+        </w:rPr>
+        <w:t>”</w:t>
+      </w:r>
+      <w:r>
+        <w:rPr>
+          <w:rFonts w:ascii="Times New Roman" w:eastAsia="宋体" w:hAnsi="Times New Roman" w:cs="Times New Roman" w:hint="eastAsia"/>
+        </w:rPr>
+        <w:t>，“</w:t>
+      </w:r>
+      <w:r>
+        <w:rPr>
+          <w:rFonts w:ascii="Times New Roman" w:eastAsia="宋体" w:hAnsi="Times New Roman" w:cs="Times New Roman" w:hint="eastAsia"/>
+        </w:rPr>
+        <w:t>fa2extra.csf</w:t>
+      </w:r>
+      <w:r>
+        <w:rPr>
+          <w:rFonts w:ascii="Times New Roman" w:eastAsia="宋体" w:hAnsi="Times New Roman" w:cs="Times New Roman" w:hint="eastAsia"/>
+        </w:rPr>
+        <w:t>”变为“</w:t>
+      </w:r>
+      <w:r>
+        <w:rPr>
+          <w:rFonts w:ascii="Times New Roman" w:eastAsia="宋体" w:hAnsi="Times New Roman" w:cs="Times New Roman" w:hint="eastAsia"/>
+        </w:rPr>
+        <w:t>C</w:t>
+      </w:r>
+      <w:r>
+        <w:rPr>
+          <w:rFonts w:ascii="Times New Roman" w:eastAsia="宋体" w:hAnsi="Times New Roman" w:cs="Times New Roman"/>
+        </w:rPr>
+        <w:t>hinese</w:t>
+      </w:r>
+      <w:r>
+        <w:rPr>
+          <w:rFonts w:ascii="Times New Roman" w:eastAsia="宋体" w:hAnsi="Times New Roman" w:cs="Times New Roman" w:hint="eastAsia"/>
+        </w:rPr>
+        <w:t>-fa2extra.csf</w:t>
+      </w:r>
+      <w:r>
+        <w:rPr>
+          <w:rFonts w:ascii="Times New Roman" w:eastAsia="宋体" w:hAnsi="Times New Roman" w:cs="Times New Roman" w:hint="eastAsia"/>
+        </w:rPr>
+        <w:t>”</w:t>
+      </w:r>
+      <w:r>
+        <w:rPr>
+          <w:rFonts w:ascii="Times New Roman" w:eastAsia="宋体" w:hAnsi="Times New Roman" w:cs="Times New Roman" w:hint="eastAsia"/>
+        </w:rPr>
+        <w:t>。若没有找到对应语言的小节，则退回默认值</w:t>
+      </w:r>
+    </w:p>
+    <w:p>
+      <w:pPr>
+        <w:pStyle w:val="a9"/>
+        <w:numPr>
+          <w:ilvl w:val="0"/>
+          <w:numId w:val="42"/>
+        </w:numPr>
+        <w:rPr>
+          <w:rFonts w:ascii="Times New Roman" w:eastAsia="宋体" w:hAnsi="Times New Roman" w:cs="Times New Roman"/>
+        </w:rPr>
+      </w:pPr>
+      <w:r>
+        <w:rPr>
+          <w:rFonts w:ascii="Times New Roman" w:eastAsia="宋体" w:hAnsi="Times New Roman" w:cs="Times New Roman" w:hint="eastAsia"/>
+        </w:rPr>
         <w:lastRenderedPageBreak/>
-        <w:t>当特遣、脚本、标签发生改变时，自动刷新作战小队窗口对应下拉菜单</w:t>
+        <w:t>修复了会错误检查触发注释小节</w:t>
+      </w:r>
+      <w:r>
+        <w:rPr>
+          <w:rFonts w:ascii="Times New Roman" w:eastAsia="宋体" w:hAnsi="Times New Roman" w:cs="Times New Roman" w:hint="eastAsia"/>
+        </w:rPr>
+        <w:t>ini</w:t>
+      </w:r>
+      <w:r>
+        <w:rPr>
+          <w:rFonts w:ascii="Times New Roman" w:eastAsia="宋体" w:hAnsi="Times New Roman" w:cs="Times New Roman" w:hint="eastAsia"/>
+        </w:rPr>
+        <w:t>长度的</w:t>
+      </w:r>
+      <w:r>
+        <w:rPr>
+          <w:rFonts w:ascii="Times New Roman" w:eastAsia="宋体" w:hAnsi="Times New Roman" w:cs="Times New Roman" w:hint="eastAsia"/>
+        </w:rPr>
+        <w:t>bug</w:t>
       </w:r>
     </w:p>
     <w:p>
@@ -4177,1063 +5258,6 @@
         <w:rPr>
           <w:rFonts w:ascii="Times New Roman" w:eastAsia="宋体" w:hAnsi="Times New Roman" w:cs="Times New Roman" w:hint="eastAsia"/>
         </w:rPr>
-        <w:t>支持剪切地图</w:t>
-      </w:r>
-    </w:p>
-    <w:p>
-      <w:pPr>
-        <w:pStyle w:val="a9"/>
-        <w:numPr>
-          <w:ilvl w:val="0"/>
-          <w:numId w:val="42"/>
-        </w:numPr>
-        <w:rPr>
-          <w:rFonts w:ascii="Times New Roman" w:eastAsia="宋体" w:hAnsi="Times New Roman" w:cs="Times New Roman"/>
-        </w:rPr>
-      </w:pPr>
-      <w:r>
-        <w:rPr>
-          <w:rFonts w:ascii="Times New Roman" w:eastAsia="宋体" w:hAnsi="Times New Roman" w:cs="Times New Roman" w:hint="eastAsia"/>
-        </w:rPr>
-        <w:t>修复了摆放地形预览会破坏重做记录的</w:t>
-      </w:r>
-      <w:r>
-        <w:rPr>
-          <w:rFonts w:ascii="Times New Roman" w:eastAsia="宋体" w:hAnsi="Times New Roman" w:cs="Times New Roman" w:hint="eastAsia"/>
-        </w:rPr>
-        <w:t>bug</w:t>
-      </w:r>
-    </w:p>
-    <w:p>
-      <w:pPr>
-        <w:pStyle w:val="a9"/>
-        <w:numPr>
-          <w:ilvl w:val="0"/>
-          <w:numId w:val="42"/>
-        </w:numPr>
-        <w:rPr>
-          <w:rFonts w:ascii="Times New Roman" w:eastAsia="宋体" w:hAnsi="Times New Roman" w:cs="Times New Roman"/>
-        </w:rPr>
-      </w:pPr>
-      <w:r>
-        <w:rPr>
-          <w:rFonts w:ascii="Times New Roman" w:eastAsia="宋体" w:hAnsi="Times New Roman" w:cs="Times New Roman" w:hint="eastAsia"/>
-        </w:rPr>
-        <w:t>支持覆盖物</w:t>
-      </w:r>
-      <w:r>
-        <w:rPr>
-          <w:rFonts w:ascii="Times New Roman" w:eastAsia="宋体" w:hAnsi="Times New Roman" w:cs="Times New Roman" w:hint="eastAsia"/>
-        </w:rPr>
-        <w:t>CellAnim</w:t>
-      </w:r>
-      <w:r>
-        <w:rPr>
-          <w:rFonts w:ascii="Times New Roman" w:eastAsia="宋体" w:hAnsi="Times New Roman" w:cs="Times New Roman" w:hint="eastAsia"/>
-        </w:rPr>
-        <w:t>动画显示</w:t>
-      </w:r>
-    </w:p>
-    <w:p>
-      <w:pPr>
-        <w:pStyle w:val="a9"/>
-        <w:numPr>
-          <w:ilvl w:val="0"/>
-          <w:numId w:val="42"/>
-        </w:numPr>
-        <w:rPr>
-          <w:rFonts w:ascii="Times New Roman" w:eastAsia="宋体" w:hAnsi="Times New Roman" w:cs="Times New Roman"/>
-        </w:rPr>
-      </w:pPr>
-      <w:r>
-        <w:rPr>
-          <w:rFonts w:ascii="Times New Roman" w:eastAsia="宋体" w:hAnsi="Times New Roman" w:cs="Times New Roman" w:hint="eastAsia"/>
-        </w:rPr>
-        <w:t>支持随机地形摆放</w:t>
-      </w:r>
-      <w:r>
-        <w:rPr>
-          <w:rFonts w:ascii="Times New Roman" w:eastAsia="宋体" w:hAnsi="Times New Roman" w:cs="Times New Roman" w:hint="eastAsia"/>
-        </w:rPr>
-        <w:t>，详见</w:t>
-      </w:r>
-      <w:r>
-        <w:rPr>
-          <w:rFonts w:ascii="Times New Roman" w:eastAsia="宋体" w:hAnsi="Times New Roman" w:cs="Times New Roman" w:hint="eastAsia"/>
-        </w:rPr>
-        <w:t>PlaceRandomTileList</w:t>
-      </w:r>
-    </w:p>
-    <w:p>
-      <w:pPr>
-        <w:pStyle w:val="a9"/>
-        <w:numPr>
-          <w:ilvl w:val="0"/>
-          <w:numId w:val="42"/>
-        </w:numPr>
-        <w:rPr>
-          <w:rFonts w:ascii="Times New Roman" w:eastAsia="宋体" w:hAnsi="Times New Roman" w:cs="Times New Roman"/>
-        </w:rPr>
-      </w:pPr>
-      <w:r>
-        <w:rPr>
-          <w:rFonts w:ascii="Times New Roman" w:eastAsia="宋体" w:hAnsi="Times New Roman" w:cs="Times New Roman" w:hint="eastAsia"/>
-        </w:rPr>
-        <w:t>修复了物品浏览器中污染编号限制在</w:t>
-      </w:r>
-      <w:r>
-        <w:rPr>
-          <w:rFonts w:ascii="Times New Roman" w:eastAsia="宋体" w:hAnsi="Times New Roman" w:cs="Times New Roman" w:hint="eastAsia"/>
-        </w:rPr>
-        <w:t>100</w:t>
-      </w:r>
-      <w:r>
-        <w:rPr>
-          <w:rFonts w:ascii="Times New Roman" w:eastAsia="宋体" w:hAnsi="Times New Roman" w:cs="Times New Roman" w:hint="eastAsia"/>
-        </w:rPr>
-        <w:t>以内的</w:t>
-      </w:r>
-      <w:r>
-        <w:rPr>
-          <w:rFonts w:ascii="Times New Roman" w:eastAsia="宋体" w:hAnsi="Times New Roman" w:cs="Times New Roman" w:hint="eastAsia"/>
-        </w:rPr>
-        <w:t>bug</w:t>
-      </w:r>
-    </w:p>
-    <w:p>
-      <w:pPr>
-        <w:pStyle w:val="a9"/>
-        <w:numPr>
-          <w:ilvl w:val="0"/>
-          <w:numId w:val="42"/>
-        </w:numPr>
-        <w:rPr>
-          <w:rFonts w:ascii="Times New Roman" w:eastAsia="宋体" w:hAnsi="Times New Roman" w:cs="Times New Roman"/>
-        </w:rPr>
-      </w:pPr>
-      <w:r>
-        <w:rPr>
-          <w:rFonts w:ascii="Times New Roman" w:eastAsia="宋体" w:hAnsi="Times New Roman" w:cs="Times New Roman" w:hint="eastAsia"/>
-        </w:rPr>
-        <w:t>微调各游戏对象渲染位置，匹配游戏内效果</w:t>
-      </w:r>
-    </w:p>
-    <w:p>
-      <w:pPr>
-        <w:pStyle w:val="a9"/>
-        <w:numPr>
-          <w:ilvl w:val="0"/>
-          <w:numId w:val="42"/>
-        </w:numPr>
-        <w:rPr>
-          <w:rFonts w:ascii="Times New Roman" w:eastAsia="宋体" w:hAnsi="Times New Roman" w:cs="Times New Roman"/>
-        </w:rPr>
-      </w:pPr>
-      <w:r>
-        <w:rPr>
-          <w:rFonts w:ascii="Times New Roman" w:eastAsia="宋体" w:hAnsi="Times New Roman" w:cs="Times New Roman" w:hint="eastAsia"/>
-        </w:rPr>
-        <w:t>修复了单位“在桥梁上”为</w:t>
-      </w:r>
-      <w:r>
-        <w:rPr>
-          <w:rFonts w:ascii="Times New Roman" w:eastAsia="宋体" w:hAnsi="Times New Roman" w:cs="Times New Roman" w:hint="eastAsia"/>
-        </w:rPr>
-        <w:t>1</w:t>
-      </w:r>
-      <w:r>
-        <w:rPr>
-          <w:rFonts w:ascii="Times New Roman" w:eastAsia="宋体" w:hAnsi="Times New Roman" w:cs="Times New Roman" w:hint="eastAsia"/>
-        </w:rPr>
-        <w:t>时，在水上也会显示水中图像的</w:t>
-      </w:r>
-      <w:r>
-        <w:rPr>
-          <w:rFonts w:ascii="Times New Roman" w:eastAsia="宋体" w:hAnsi="Times New Roman" w:cs="Times New Roman" w:hint="eastAsia"/>
-        </w:rPr>
-        <w:t>bug</w:t>
-      </w:r>
-    </w:p>
-    <w:p>
-      <w:pPr>
-        <w:pStyle w:val="a9"/>
-        <w:numPr>
-          <w:ilvl w:val="0"/>
-          <w:numId w:val="42"/>
-        </w:numPr>
-        <w:rPr>
-          <w:rFonts w:ascii="Times New Roman" w:eastAsia="宋体" w:hAnsi="Times New Roman" w:cs="Times New Roman"/>
-        </w:rPr>
-      </w:pPr>
-      <w:r>
-        <w:rPr>
-          <w:rFonts w:ascii="Times New Roman" w:eastAsia="宋体" w:hAnsi="Times New Roman" w:cs="Times New Roman" w:hint="eastAsia"/>
-        </w:rPr>
-        <w:t>粘贴功能支持按</w:t>
-      </w:r>
-      <w:r>
-        <w:rPr>
-          <w:rFonts w:ascii="Times New Roman" w:eastAsia="宋体" w:hAnsi="Times New Roman" w:cs="Times New Roman" w:hint="eastAsia"/>
-        </w:rPr>
-        <w:t>ctrl</w:t>
-      </w:r>
-      <w:r>
-        <w:rPr>
-          <w:rFonts w:ascii="Times New Roman" w:eastAsia="宋体" w:hAnsi="Times New Roman" w:cs="Times New Roman" w:hint="eastAsia"/>
-        </w:rPr>
-        <w:t>进行填充</w:t>
-      </w:r>
-    </w:p>
-    <w:p>
-      <w:pPr>
-        <w:pStyle w:val="a9"/>
-        <w:numPr>
-          <w:ilvl w:val="0"/>
-          <w:numId w:val="42"/>
-        </w:numPr>
-        <w:rPr>
-          <w:rFonts w:ascii="Times New Roman" w:eastAsia="宋体" w:hAnsi="Times New Roman" w:cs="Times New Roman"/>
-        </w:rPr>
-      </w:pPr>
-      <w:r>
-        <w:rPr>
-          <w:rFonts w:ascii="Times New Roman" w:eastAsia="宋体" w:hAnsi="Times New Roman" w:cs="Times New Roman" w:hint="eastAsia"/>
-        </w:rPr>
-        <w:t>优化地形与阴影的覆盖关系，使渲染更接近游戏内效果</w:t>
-      </w:r>
-    </w:p>
-    <w:p>
-      <w:pPr>
-        <w:pStyle w:val="a9"/>
-        <w:numPr>
-          <w:ilvl w:val="0"/>
-          <w:numId w:val="42"/>
-        </w:numPr>
-        <w:rPr>
-          <w:rFonts w:ascii="Times New Roman" w:eastAsia="宋体" w:hAnsi="Times New Roman" w:cs="Times New Roman"/>
-        </w:rPr>
-      </w:pPr>
-      <w:r>
-        <w:rPr>
-          <w:rFonts w:ascii="Times New Roman" w:eastAsia="宋体" w:hAnsi="Times New Roman" w:cs="Times New Roman" w:hint="eastAsia"/>
-        </w:rPr>
-        <w:t>支持</w:t>
-      </w:r>
-      <w:r>
-        <w:rPr>
-          <w:rFonts w:ascii="Times New Roman" w:eastAsia="宋体" w:hAnsi="Times New Roman" w:cs="Times New Roman" w:hint="eastAsia"/>
-        </w:rPr>
-        <w:t>FireAngle</w:t>
-      </w:r>
-      <w:r>
-        <w:rPr>
-          <w:rFonts w:ascii="Times New Roman" w:eastAsia="宋体" w:hAnsi="Times New Roman" w:cs="Times New Roman" w:hint="eastAsia"/>
-        </w:rPr>
-        <w:t>显示</w:t>
-      </w:r>
-    </w:p>
-    <w:p>
-      <w:pPr>
-        <w:pStyle w:val="a9"/>
-        <w:numPr>
-          <w:ilvl w:val="0"/>
-          <w:numId w:val="42"/>
-        </w:numPr>
-        <w:rPr>
-          <w:rFonts w:ascii="Times New Roman" w:eastAsia="宋体" w:hAnsi="Times New Roman" w:cs="Times New Roman"/>
-        </w:rPr>
-      </w:pPr>
-      <w:r>
-        <w:rPr>
-          <w:rFonts w:ascii="Times New Roman" w:eastAsia="宋体" w:hAnsi="Times New Roman" w:cs="Times New Roman" w:hint="eastAsia"/>
-        </w:rPr>
-        <w:t>修复了当单位注册名以数字结尾时，可能与其他单位图像冲突的</w:t>
-      </w:r>
-      <w:r>
-        <w:rPr>
-          <w:rFonts w:ascii="Times New Roman" w:eastAsia="宋体" w:hAnsi="Times New Roman" w:cs="Times New Roman" w:hint="eastAsia"/>
-        </w:rPr>
-        <w:t>bug</w:t>
-      </w:r>
-    </w:p>
-    <w:p>
-      <w:pPr>
-        <w:pStyle w:val="a9"/>
-        <w:numPr>
-          <w:ilvl w:val="0"/>
-          <w:numId w:val="42"/>
-        </w:numPr>
-        <w:rPr>
-          <w:rFonts w:ascii="Times New Roman" w:eastAsia="宋体" w:hAnsi="Times New Roman" w:cs="Times New Roman"/>
-        </w:rPr>
-      </w:pPr>
-      <w:r>
-        <w:rPr>
-          <w:rFonts w:ascii="Times New Roman" w:eastAsia="宋体" w:hAnsi="Times New Roman" w:cs="Times New Roman" w:hint="eastAsia"/>
-        </w:rPr>
-        <w:t>修复了</w:t>
-      </w:r>
-      <w:r>
-        <w:rPr>
-          <w:rFonts w:ascii="Times New Roman" w:eastAsia="宋体" w:hAnsi="Times New Roman" w:cs="Times New Roman" w:hint="eastAsia"/>
-        </w:rPr>
-        <w:t>include</w:t>
-      </w:r>
-      <w:r>
-        <w:rPr>
-          <w:rFonts w:ascii="Times New Roman" w:eastAsia="宋体" w:hAnsi="Times New Roman" w:cs="Times New Roman" w:hint="eastAsia"/>
-        </w:rPr>
-        <w:t>的</w:t>
-      </w:r>
-      <w:r>
-        <w:rPr>
-          <w:rFonts w:ascii="Times New Roman" w:eastAsia="宋体" w:hAnsi="Times New Roman" w:cs="Times New Roman" w:hint="eastAsia"/>
-        </w:rPr>
-        <w:t>ini</w:t>
-      </w:r>
-      <w:r>
-        <w:rPr>
-          <w:rFonts w:ascii="Times New Roman" w:eastAsia="宋体" w:hAnsi="Times New Roman" w:cs="Times New Roman" w:hint="eastAsia"/>
-        </w:rPr>
-        <w:t>文件中的继承失效的问题</w:t>
-      </w:r>
-    </w:p>
-    <w:p>
-      <w:pPr>
-        <w:pStyle w:val="a9"/>
-        <w:numPr>
-          <w:ilvl w:val="0"/>
-          <w:numId w:val="42"/>
-        </w:numPr>
-        <w:rPr>
-          <w:rFonts w:ascii="Times New Roman" w:eastAsia="宋体" w:hAnsi="Times New Roman" w:cs="Times New Roman"/>
-        </w:rPr>
-      </w:pPr>
-      <w:r>
-        <w:rPr>
-          <w:rFonts w:ascii="Times New Roman" w:eastAsia="宋体" w:hAnsi="Times New Roman" w:cs="Times New Roman" w:hint="eastAsia"/>
-        </w:rPr>
-        <w:t>支持在</w:t>
-      </w:r>
-      <w:r>
-        <w:rPr>
-          <w:rFonts w:ascii="Times New Roman" w:eastAsia="宋体" w:hAnsi="Times New Roman" w:cs="Times New Roman" w:hint="eastAsia"/>
-        </w:rPr>
-        <w:t>Resources</w:t>
-      </w:r>
-      <w:r>
-        <w:rPr>
-          <w:rFonts w:ascii="Times New Roman" w:eastAsia="宋体" w:hAnsi="Times New Roman" w:cs="Times New Roman" w:hint="eastAsia"/>
-        </w:rPr>
-        <w:t>文件夹中加载额外的游戏资源文件</w:t>
-      </w:r>
-    </w:p>
-    <w:p>
-      <w:pPr>
-        <w:pStyle w:val="a9"/>
-        <w:numPr>
-          <w:ilvl w:val="0"/>
-          <w:numId w:val="42"/>
-        </w:numPr>
-        <w:rPr>
-          <w:rFonts w:ascii="Times New Roman" w:eastAsia="宋体" w:hAnsi="Times New Roman" w:cs="Times New Roman"/>
-        </w:rPr>
-      </w:pPr>
-      <w:r>
-        <w:rPr>
-          <w:rFonts w:ascii="Times New Roman" w:eastAsia="宋体" w:hAnsi="Times New Roman" w:cs="Times New Roman" w:hint="eastAsia"/>
-        </w:rPr>
-        <w:t>当编辑已经重叠的建筑时，不再弹出提示窗</w:t>
-      </w:r>
-    </w:p>
-    <w:p>
-      <w:pPr>
-        <w:pStyle w:val="a9"/>
-        <w:numPr>
-          <w:ilvl w:val="0"/>
-          <w:numId w:val="42"/>
-        </w:numPr>
-        <w:rPr>
-          <w:rFonts w:ascii="Times New Roman" w:eastAsia="宋体" w:hAnsi="Times New Roman" w:cs="Times New Roman"/>
-        </w:rPr>
-      </w:pPr>
-      <w:r>
-        <w:rPr>
-          <w:rFonts w:ascii="Times New Roman" w:eastAsia="宋体" w:hAnsi="Times New Roman" w:cs="Times New Roman" w:hint="eastAsia"/>
-        </w:rPr>
-        <w:t>使用随机地形填充地表时支持随机选取</w:t>
-      </w:r>
-    </w:p>
-    <w:p>
-      <w:pPr>
-        <w:pStyle w:val="a9"/>
-        <w:numPr>
-          <w:ilvl w:val="0"/>
-          <w:numId w:val="42"/>
-        </w:numPr>
-        <w:rPr>
-          <w:rFonts w:ascii="Times New Roman" w:eastAsia="宋体" w:hAnsi="Times New Roman" w:cs="Times New Roman"/>
-        </w:rPr>
-      </w:pPr>
-      <w:r>
-        <w:rPr>
-          <w:rFonts w:ascii="Times New Roman" w:eastAsia="宋体" w:hAnsi="Times New Roman" w:cs="Times New Roman" w:hint="eastAsia"/>
-        </w:rPr>
-        <w:t>地图渲染器支持将渲染图保存为</w:t>
-      </w:r>
-      <w:r>
-        <w:rPr>
-          <w:rFonts w:ascii="Times New Roman" w:eastAsia="宋体" w:hAnsi="Times New Roman" w:cs="Times New Roman" w:hint="eastAsia"/>
-        </w:rPr>
-        <w:t>jpg</w:t>
-      </w:r>
-      <w:r>
-        <w:rPr>
-          <w:rFonts w:ascii="Times New Roman" w:eastAsia="宋体" w:hAnsi="Times New Roman" w:cs="Times New Roman" w:hint="eastAsia"/>
-        </w:rPr>
-        <w:t>格式</w:t>
-      </w:r>
-    </w:p>
-    <w:p>
-      <w:pPr>
-        <w:pStyle w:val="a9"/>
-        <w:numPr>
-          <w:ilvl w:val="0"/>
-          <w:numId w:val="42"/>
-        </w:numPr>
-        <w:rPr>
-          <w:rFonts w:ascii="Times New Roman" w:eastAsia="宋体" w:hAnsi="Times New Roman" w:cs="Times New Roman"/>
-        </w:rPr>
-      </w:pPr>
-      <w:r>
-        <w:rPr>
-          <w:rFonts w:ascii="Times New Roman" w:eastAsia="宋体" w:hAnsi="Times New Roman" w:cs="Times New Roman" w:hint="eastAsia"/>
-        </w:rPr>
-        <w:t>正确显示</w:t>
-      </w:r>
-      <w:r>
-        <w:rPr>
-          <w:rFonts w:ascii="Times New Roman" w:eastAsia="宋体" w:hAnsi="Times New Roman" w:cs="Times New Roman" w:hint="eastAsia"/>
-        </w:rPr>
-        <w:t>Land=Rock</w:t>
-      </w:r>
-      <w:r>
-        <w:rPr>
-          <w:rFonts w:ascii="Times New Roman" w:eastAsia="宋体" w:hAnsi="Times New Roman" w:cs="Times New Roman" w:hint="eastAsia"/>
-        </w:rPr>
-        <w:t>覆盖物在游戏内的位置。心灵终结的</w:t>
-      </w:r>
-      <w:r>
-        <w:rPr>
-          <w:rFonts w:ascii="Times New Roman" w:eastAsia="宋体" w:hAnsi="Times New Roman" w:cs="Times New Roman" w:hint="eastAsia"/>
-        </w:rPr>
-        <w:t>“</w:t>
-      </w:r>
-      <w:r>
-        <w:rPr>
-          <w:rFonts w:ascii="Times New Roman" w:eastAsia="宋体" w:hAnsi="Times New Roman" w:cs="Times New Roman" w:hint="eastAsia"/>
-        </w:rPr>
-        <w:t>Block Base</w:t>
-      </w:r>
-      <w:r>
-        <w:rPr>
-          <w:rFonts w:ascii="Times New Roman" w:eastAsia="宋体" w:hAnsi="Times New Roman" w:cs="Times New Roman" w:hint="eastAsia"/>
-        </w:rPr>
-        <w:t>”、</w:t>
-      </w:r>
-      <w:r>
-        <w:rPr>
-          <w:rFonts w:ascii="Times New Roman" w:eastAsia="宋体" w:hAnsi="Times New Roman" w:cs="Times New Roman" w:hint="eastAsia"/>
-        </w:rPr>
-        <w:t>“</w:t>
-      </w:r>
-      <w:r>
-        <w:rPr>
-          <w:rFonts w:ascii="Times New Roman" w:eastAsia="宋体" w:hAnsi="Times New Roman" w:cs="Times New Roman" w:hint="eastAsia"/>
-        </w:rPr>
-        <w:t>Block Base and Movement</w:t>
-      </w:r>
-      <w:r>
-        <w:rPr>
-          <w:rFonts w:ascii="Times New Roman" w:eastAsia="宋体" w:hAnsi="Times New Roman" w:cs="Times New Roman" w:hint="eastAsia"/>
-        </w:rPr>
-        <w:t>”覆盖物为了兼容旧地编，进行了额外的偏移，在修复后反而会偏移。</w:t>
-      </w:r>
-      <w:r>
-        <w:rPr>
-          <w:rFonts w:ascii="Times New Roman" w:eastAsia="宋体" w:hAnsi="Times New Roman" w:cs="Times New Roman" w:hint="eastAsia"/>
-        </w:rPr>
-        <w:t>Tools</w:t>
-      </w:r>
-      <w:r>
-        <w:rPr>
-          <w:rFonts w:ascii="Times New Roman" w:eastAsia="宋体" w:hAnsi="Times New Roman" w:cs="Times New Roman" w:hint="eastAsia"/>
-        </w:rPr>
-        <w:t>/</w:t>
-      </w:r>
-      <w:r>
-        <w:rPr>
-          <w:rFonts w:ascii="Times New Roman" w:eastAsia="宋体" w:hAnsi="Times New Roman" w:cs="Times New Roman" w:hint="eastAsia"/>
-        </w:rPr>
-        <w:t>MentalOmega</w:t>
-      </w:r>
-      <w:r>
-        <w:rPr>
-          <w:rFonts w:ascii="Times New Roman" w:eastAsia="宋体" w:hAnsi="Times New Roman" w:cs="Times New Roman" w:hint="eastAsia"/>
-        </w:rPr>
-        <w:t>目录下提供了适配后的文件，将其放入心灵终结游戏目录下即可</w:t>
-      </w:r>
-    </w:p>
-    <w:p>
-      <w:pPr>
-        <w:pStyle w:val="a9"/>
-        <w:numPr>
-          <w:ilvl w:val="0"/>
-          <w:numId w:val="42"/>
-        </w:numPr>
-        <w:rPr>
-          <w:rFonts w:ascii="Times New Roman" w:eastAsia="宋体" w:hAnsi="Times New Roman" w:cs="Times New Roman"/>
-        </w:rPr>
-      </w:pPr>
-      <w:r>
-        <w:rPr>
-          <w:rFonts w:ascii="Times New Roman" w:eastAsia="宋体" w:hAnsi="Times New Roman" w:cs="Times New Roman" w:hint="eastAsia"/>
-        </w:rPr>
-        <w:t>全局搜索的地形选项可以搜索覆盖物了</w:t>
-      </w:r>
-    </w:p>
-    <w:p>
-      <w:pPr>
-        <w:pStyle w:val="a9"/>
-        <w:numPr>
-          <w:ilvl w:val="0"/>
-          <w:numId w:val="42"/>
-        </w:numPr>
-        <w:rPr>
-          <w:rFonts w:ascii="Times New Roman" w:eastAsia="宋体" w:hAnsi="Times New Roman" w:cs="Times New Roman"/>
-        </w:rPr>
-      </w:pPr>
-      <w:r>
-        <w:rPr>
-          <w:rFonts w:ascii="Times New Roman" w:eastAsia="宋体" w:hAnsi="Times New Roman" w:cs="Times New Roman" w:hint="eastAsia"/>
-        </w:rPr>
-        <w:t>双击地图注释改为打开编辑框，缩放注释功能改为按住</w:t>
-      </w:r>
-      <w:r>
-        <w:rPr>
-          <w:rFonts w:ascii="Times New Roman" w:eastAsia="宋体" w:hAnsi="Times New Roman" w:cs="Times New Roman" w:hint="eastAsia"/>
-        </w:rPr>
-        <w:t>ctrl</w:t>
-      </w:r>
-      <w:r>
-        <w:rPr>
-          <w:rFonts w:ascii="Times New Roman" w:eastAsia="宋体" w:hAnsi="Times New Roman" w:cs="Times New Roman" w:hint="eastAsia"/>
-        </w:rPr>
-        <w:t>双击</w:t>
-      </w:r>
-    </w:p>
-    <w:p>
-      <w:pPr>
-        <w:pStyle w:val="a9"/>
-        <w:numPr>
-          <w:ilvl w:val="0"/>
-          <w:numId w:val="42"/>
-        </w:numPr>
-        <w:rPr>
-          <w:rFonts w:ascii="Times New Roman" w:eastAsia="宋体" w:hAnsi="Times New Roman" w:cs="Times New Roman"/>
-        </w:rPr>
-      </w:pPr>
-      <w:r>
-        <w:rPr>
-          <w:rFonts w:ascii="Times New Roman" w:eastAsia="宋体" w:hAnsi="Times New Roman" w:cs="Times New Roman" w:hint="eastAsia"/>
-        </w:rPr>
-        <w:t>地图渲染器“使用数字渲染透明覆盖物”选项更改为“显示游戏内不可见对象”</w:t>
-      </w:r>
-    </w:p>
-    <w:p>
-      <w:pPr>
-        <w:pStyle w:val="a9"/>
-        <w:numPr>
-          <w:ilvl w:val="0"/>
-          <w:numId w:val="42"/>
-        </w:numPr>
-        <w:rPr>
-          <w:rFonts w:ascii="Times New Roman" w:eastAsia="宋体" w:hAnsi="Times New Roman" w:cs="Times New Roman"/>
-        </w:rPr>
-      </w:pPr>
-      <w:r>
-        <w:rPr>
-          <w:rFonts w:ascii="Times New Roman" w:eastAsia="宋体" w:hAnsi="Times New Roman" w:cs="Times New Roman" w:hint="eastAsia"/>
-        </w:rPr>
-        <w:t>修复当</w:t>
-      </w:r>
-      <w:r>
-        <w:rPr>
-          <w:rFonts w:ascii="Times New Roman" w:eastAsia="宋体" w:hAnsi="Times New Roman" w:cs="Times New Roman" w:hint="eastAsia"/>
-        </w:rPr>
-        <w:t>shp</w:t>
-      </w:r>
-      <w:r>
-        <w:rPr>
-          <w:rFonts w:ascii="Times New Roman" w:eastAsia="宋体" w:hAnsi="Times New Roman" w:cs="Times New Roman" w:hint="eastAsia"/>
-        </w:rPr>
-        <w:t>车辆单位的</w:t>
-      </w:r>
-      <w:r>
-        <w:rPr>
-          <w:rFonts w:ascii="Times New Roman" w:eastAsia="宋体" w:hAnsi="Times New Roman" w:cs="Times New Roman" w:hint="eastAsia"/>
-        </w:rPr>
-        <w:t>*tur.shp</w:t>
-      </w:r>
-      <w:r>
-        <w:rPr>
-          <w:rFonts w:ascii="Times New Roman" w:eastAsia="宋体" w:hAnsi="Times New Roman" w:cs="Times New Roman" w:hint="eastAsia"/>
-        </w:rPr>
-        <w:t>炮塔文件</w:t>
-      </w:r>
-      <w:r>
-        <w:rPr>
-          <w:rFonts w:ascii="Times New Roman" w:eastAsia="宋体" w:hAnsi="Times New Roman" w:cs="Times New Roman" w:hint="eastAsia"/>
-        </w:rPr>
-        <w:t>与本体大小不一致时的崩溃</w:t>
-      </w:r>
-    </w:p>
-    <w:p>
-      <w:pPr>
-        <w:pStyle w:val="a9"/>
-        <w:numPr>
-          <w:ilvl w:val="0"/>
-          <w:numId w:val="42"/>
-        </w:numPr>
-        <w:rPr>
-          <w:rFonts w:ascii="Times New Roman" w:eastAsia="宋体" w:hAnsi="Times New Roman" w:cs="Times New Roman"/>
-        </w:rPr>
-      </w:pPr>
-      <w:r>
-        <w:rPr>
-          <w:rFonts w:ascii="Times New Roman" w:eastAsia="宋体" w:hAnsi="Times New Roman" w:cs="Times New Roman" w:hint="eastAsia"/>
-        </w:rPr>
-        <w:t>修复当地图大于</w:t>
-      </w:r>
-      <w:r>
-        <w:rPr>
-          <w:rFonts w:ascii="Times New Roman" w:eastAsia="宋体" w:hAnsi="Times New Roman" w:cs="Times New Roman" w:hint="eastAsia"/>
-        </w:rPr>
-        <w:t>209*209</w:t>
-      </w:r>
-      <w:r>
-        <w:rPr>
-          <w:rFonts w:ascii="Times New Roman" w:eastAsia="宋体" w:hAnsi="Times New Roman" w:cs="Times New Roman" w:hint="eastAsia"/>
-        </w:rPr>
-        <w:t>时，编辑地形概率导致崩溃的</w:t>
-      </w:r>
-      <w:r>
-        <w:rPr>
-          <w:rFonts w:ascii="Times New Roman" w:eastAsia="宋体" w:hAnsi="Times New Roman" w:cs="Times New Roman" w:hint="eastAsia"/>
-        </w:rPr>
-        <w:t>bug</w:t>
-      </w:r>
-    </w:p>
-    <w:p>
-      <w:pPr>
-        <w:pStyle w:val="a9"/>
-        <w:numPr>
-          <w:ilvl w:val="0"/>
-          <w:numId w:val="42"/>
-        </w:numPr>
-        <w:rPr>
-          <w:rFonts w:ascii="Times New Roman" w:eastAsia="宋体" w:hAnsi="Times New Roman" w:cs="Times New Roman"/>
-        </w:rPr>
-      </w:pPr>
-      <w:r>
-        <w:rPr>
-          <w:rFonts w:ascii="Times New Roman" w:eastAsia="宋体" w:hAnsi="Times New Roman" w:cs="Times New Roman" w:hint="eastAsia"/>
-        </w:rPr>
-        <w:t>优化建筑渲染图层，减少建筑不正常遮挡的现象</w:t>
-      </w:r>
-    </w:p>
-    <w:p>
-      <w:pPr>
-        <w:pStyle w:val="a9"/>
-        <w:numPr>
-          <w:ilvl w:val="0"/>
-          <w:numId w:val="42"/>
-        </w:numPr>
-        <w:rPr>
-          <w:rFonts w:ascii="Times New Roman" w:eastAsia="宋体" w:hAnsi="Times New Roman" w:cs="Times New Roman"/>
-        </w:rPr>
-      </w:pPr>
-      <w:r>
-        <w:rPr>
-          <w:rFonts w:ascii="Times New Roman" w:eastAsia="宋体" w:hAnsi="Times New Roman" w:cs="Times New Roman" w:hint="eastAsia"/>
-        </w:rPr>
-        <w:t>修复当剪切板内没有有效信息时，粘贴会导致错误撤销的</w:t>
-      </w:r>
-      <w:r>
-        <w:rPr>
-          <w:rFonts w:ascii="Times New Roman" w:eastAsia="宋体" w:hAnsi="Times New Roman" w:cs="Times New Roman" w:hint="eastAsia"/>
-        </w:rPr>
-        <w:t>bug</w:t>
-      </w:r>
-    </w:p>
-    <w:p>
-      <w:pPr>
-        <w:pStyle w:val="a9"/>
-        <w:numPr>
-          <w:ilvl w:val="0"/>
-          <w:numId w:val="42"/>
-        </w:numPr>
-        <w:rPr>
-          <w:rFonts w:ascii="Times New Roman" w:eastAsia="宋体" w:hAnsi="Times New Roman" w:cs="Times New Roman"/>
-        </w:rPr>
-      </w:pPr>
-      <w:r>
-        <w:rPr>
-          <w:rFonts w:ascii="Times New Roman" w:eastAsia="宋体" w:hAnsi="Times New Roman" w:cs="Times New Roman" w:hint="eastAsia"/>
-        </w:rPr>
-        <w:t>移除</w:t>
-      </w:r>
-      <w:r>
-        <w:rPr>
-          <w:rFonts w:ascii="Times New Roman" w:eastAsia="宋体" w:hAnsi="Times New Roman" w:cs="Times New Roman" w:hint="eastAsia"/>
-        </w:rPr>
-        <w:t>ImageServer</w:t>
-      </w:r>
-    </w:p>
-    <w:p>
-      <w:pPr>
-        <w:pStyle w:val="a9"/>
-        <w:numPr>
-          <w:ilvl w:val="0"/>
-          <w:numId w:val="42"/>
-        </w:numPr>
-        <w:rPr>
-          <w:rFonts w:ascii="Times New Roman" w:eastAsia="宋体" w:hAnsi="Times New Roman" w:cs="Times New Roman"/>
-        </w:rPr>
-      </w:pPr>
-      <w:r>
-        <w:rPr>
-          <w:rFonts w:ascii="Times New Roman" w:eastAsia="宋体" w:hAnsi="Times New Roman" w:cs="Times New Roman" w:hint="eastAsia"/>
-        </w:rPr>
-        <w:t>在地图内触发的重新加载不会清空已加载的素材，减少重新加载后的卡顿</w:t>
-      </w:r>
-    </w:p>
-    <w:p>
-      <w:pPr>
-        <w:pStyle w:val="a9"/>
-        <w:numPr>
-          <w:ilvl w:val="0"/>
-          <w:numId w:val="42"/>
-        </w:numPr>
-        <w:rPr>
-          <w:rFonts w:ascii="Times New Roman" w:eastAsia="宋体" w:hAnsi="Times New Roman" w:cs="Times New Roman"/>
-        </w:rPr>
-      </w:pPr>
-      <w:r>
-        <w:rPr>
-          <w:rFonts w:ascii="Times New Roman" w:eastAsia="宋体" w:hAnsi="Times New Roman" w:cs="Times New Roman" w:hint="eastAsia"/>
-        </w:rPr>
-        <w:t>修复语言设置只支持</w:t>
-      </w:r>
-      <w:r>
-        <w:rPr>
-          <w:rFonts w:ascii="Times New Roman" w:eastAsia="宋体" w:hAnsi="Times New Roman" w:cs="Times New Roman" w:hint="eastAsia"/>
-        </w:rPr>
-        <w:t>English</w:t>
-      </w:r>
-      <w:r>
-        <w:rPr>
-          <w:rFonts w:ascii="Times New Roman" w:eastAsia="宋体" w:hAnsi="Times New Roman" w:cs="Times New Roman" w:hint="eastAsia"/>
-        </w:rPr>
-        <w:t>前缀的</w:t>
-      </w:r>
-      <w:r>
-        <w:rPr>
-          <w:rFonts w:ascii="Times New Roman" w:eastAsia="宋体" w:hAnsi="Times New Roman" w:cs="Times New Roman" w:hint="eastAsia"/>
-        </w:rPr>
-        <w:t>bug</w:t>
-      </w:r>
-    </w:p>
-    <w:p>
-      <w:pPr>
-        <w:pStyle w:val="a9"/>
-        <w:numPr>
-          <w:ilvl w:val="0"/>
-          <w:numId w:val="42"/>
-        </w:numPr>
-        <w:rPr>
-          <w:rFonts w:ascii="Times New Roman" w:eastAsia="宋体" w:hAnsi="Times New Roman" w:cs="Times New Roman"/>
-        </w:rPr>
-      </w:pPr>
-      <w:r>
-        <w:rPr>
-          <w:rFonts w:ascii="Times New Roman" w:eastAsia="宋体" w:hAnsi="Times New Roman" w:cs="Times New Roman" w:hint="eastAsia"/>
-        </w:rPr>
-        <w:t>支持翻译任意</w:t>
-      </w:r>
-      <w:r>
-        <w:rPr>
-          <w:rFonts w:ascii="Times New Roman" w:eastAsia="宋体" w:hAnsi="Times New Roman" w:cs="Times New Roman" w:hint="eastAsia"/>
-        </w:rPr>
-        <w:t>FA2</w:t>
-      </w:r>
-      <w:r>
-        <w:rPr>
-          <w:rFonts w:ascii="Times New Roman" w:eastAsia="宋体" w:hAnsi="Times New Roman" w:cs="Times New Roman" w:hint="eastAsia"/>
-        </w:rPr>
-        <w:t>原始窗口的文本，详见</w:t>
-      </w:r>
-      <w:r>
-        <w:rPr>
-          <w:rFonts w:ascii="Times New Roman" w:eastAsia="宋体" w:hAnsi="Times New Roman" w:cs="Times New Roman" w:hint="eastAsia"/>
-        </w:rPr>
-        <w:t>FADialog.ini</w:t>
-      </w:r>
-    </w:p>
-    <w:p>
-      <w:pPr>
-        <w:pStyle w:val="a9"/>
-        <w:numPr>
-          <w:ilvl w:val="0"/>
-          <w:numId w:val="42"/>
-        </w:numPr>
-        <w:rPr>
-          <w:rFonts w:ascii="Times New Roman" w:eastAsia="宋体" w:hAnsi="Times New Roman" w:cs="Times New Roman"/>
-        </w:rPr>
-      </w:pPr>
-      <w:r>
-        <w:rPr>
-          <w:rFonts w:ascii="Times New Roman" w:eastAsia="宋体" w:hAnsi="Times New Roman" w:cs="Times New Roman" w:hint="eastAsia"/>
-        </w:rPr>
-        <w:t>支持多语言切换，添加了英文版。所有可以在</w:t>
-      </w:r>
-      <w:r>
-        <w:rPr>
-          <w:rFonts w:ascii="Times New Roman" w:eastAsia="宋体" w:hAnsi="Times New Roman" w:cs="Times New Roman" w:hint="eastAsia"/>
-        </w:rPr>
-        <w:t>FA2</w:t>
-      </w:r>
-      <w:r>
-        <w:rPr>
-          <w:rFonts w:ascii="Times New Roman" w:eastAsia="宋体" w:hAnsi="Times New Roman" w:cs="Times New Roman" w:hint="eastAsia"/>
-        </w:rPr>
-        <w:t>内显示文本的</w:t>
-      </w:r>
-      <w:r>
-        <w:rPr>
-          <w:rFonts w:ascii="Times New Roman" w:eastAsia="宋体" w:hAnsi="Times New Roman" w:cs="Times New Roman" w:hint="eastAsia"/>
-        </w:rPr>
-        <w:t>INI</w:t>
-      </w:r>
-      <w:r>
-        <w:rPr>
-          <w:rFonts w:ascii="Times New Roman" w:eastAsia="宋体" w:hAnsi="Times New Roman" w:cs="Times New Roman" w:hint="eastAsia"/>
-        </w:rPr>
-        <w:t>小节</w:t>
-      </w:r>
-      <w:r>
-        <w:rPr>
-          <w:rFonts w:ascii="Times New Roman" w:eastAsia="宋体" w:hAnsi="Times New Roman" w:cs="Times New Roman" w:hint="eastAsia"/>
-        </w:rPr>
-        <w:t>和键</w:t>
-      </w:r>
-      <w:r>
-        <w:rPr>
-          <w:rFonts w:ascii="Times New Roman" w:eastAsia="宋体" w:hAnsi="Times New Roman" w:cs="Times New Roman" w:hint="eastAsia"/>
-        </w:rPr>
-        <w:t>，均可以通过“</w:t>
-      </w:r>
-      <w:r>
-        <w:rPr>
-          <w:rFonts w:ascii="Times New Roman" w:eastAsia="宋体" w:hAnsi="Times New Roman" w:cs="Times New Roman" w:hint="eastAsia"/>
-        </w:rPr>
-        <w:t>Language-</w:t>
-      </w:r>
-      <w:r>
-        <w:rPr>
-          <w:rFonts w:ascii="Times New Roman" w:eastAsia="宋体" w:hAnsi="Times New Roman" w:cs="Times New Roman" w:hint="eastAsia"/>
-        </w:rPr>
-        <w:t>”前缀支持多语言翻译，例如“</w:t>
-      </w:r>
-      <w:r>
-        <w:rPr>
-          <w:rFonts w:ascii="Times New Roman" w:eastAsia="宋体" w:hAnsi="Times New Roman" w:cs="Times New Roman" w:hint="eastAsia"/>
-        </w:rPr>
-        <w:t>[</w:t>
-      </w:r>
-      <w:r>
-        <w:rPr>
-          <w:rFonts w:ascii="Times New Roman" w:eastAsia="宋体" w:hAnsi="Times New Roman" w:cs="Times New Roman" w:hint="eastAsia"/>
-        </w:rPr>
-        <w:t>EventsRA2</w:t>
-      </w:r>
-      <w:r>
-        <w:rPr>
-          <w:rFonts w:ascii="Times New Roman" w:eastAsia="宋体" w:hAnsi="Times New Roman" w:cs="Times New Roman" w:hint="eastAsia"/>
-        </w:rPr>
-        <w:t>]</w:t>
-      </w:r>
-      <w:r>
-        <w:rPr>
-          <w:rFonts w:ascii="Times New Roman" w:eastAsia="宋体" w:hAnsi="Times New Roman" w:cs="Times New Roman" w:hint="eastAsia"/>
-        </w:rPr>
-        <w:t>”变为“</w:t>
-      </w:r>
-      <w:r>
-        <w:rPr>
-          <w:rFonts w:ascii="Times New Roman" w:eastAsia="宋体" w:hAnsi="Times New Roman" w:cs="Times New Roman" w:hint="eastAsia"/>
-        </w:rPr>
-        <w:t>[</w:t>
-      </w:r>
-      <w:r>
-        <w:rPr>
-          <w:rFonts w:ascii="Times New Roman" w:eastAsia="宋体" w:hAnsi="Times New Roman" w:cs="Times New Roman" w:hint="eastAsia"/>
-        </w:rPr>
-        <w:t>English-EventsRA2</w:t>
-      </w:r>
-      <w:r>
-        <w:rPr>
-          <w:rFonts w:ascii="Times New Roman" w:eastAsia="宋体" w:hAnsi="Times New Roman" w:cs="Times New Roman" w:hint="eastAsia"/>
-        </w:rPr>
-        <w:t>]</w:t>
-      </w:r>
-      <w:r>
-        <w:rPr>
-          <w:rFonts w:ascii="Times New Roman" w:eastAsia="宋体" w:hAnsi="Times New Roman" w:cs="Times New Roman" w:hint="eastAsia"/>
-        </w:rPr>
-        <w:t>”</w:t>
-      </w:r>
-      <w:r>
-        <w:rPr>
-          <w:rFonts w:ascii="Times New Roman" w:eastAsia="宋体" w:hAnsi="Times New Roman" w:cs="Times New Roman" w:hint="eastAsia"/>
-        </w:rPr>
-        <w:t>，“</w:t>
-      </w:r>
-      <w:r>
-        <w:rPr>
-          <w:rFonts w:ascii="Times New Roman" w:eastAsia="宋体" w:hAnsi="Times New Roman" w:cs="Times New Roman" w:hint="eastAsia"/>
-        </w:rPr>
-        <w:t>Name=</w:t>
-      </w:r>
-      <w:r>
-        <w:rPr>
-          <w:rFonts w:ascii="Times New Roman" w:eastAsia="宋体" w:hAnsi="Times New Roman" w:cs="Times New Roman" w:hint="eastAsia"/>
-        </w:rPr>
-        <w:t>”变为“</w:t>
-      </w:r>
-      <w:r>
-        <w:rPr>
-          <w:rFonts w:ascii="Times New Roman" w:eastAsia="宋体" w:hAnsi="Times New Roman" w:cs="Times New Roman" w:hint="eastAsia"/>
-        </w:rPr>
-        <w:t>Chinese-Name=</w:t>
-      </w:r>
-      <w:r>
-        <w:rPr>
-          <w:rFonts w:ascii="Times New Roman" w:eastAsia="宋体" w:hAnsi="Times New Roman" w:cs="Times New Roman" w:hint="eastAsia"/>
-        </w:rPr>
-        <w:t>”</w:t>
-      </w:r>
-      <w:r>
-        <w:rPr>
-          <w:rFonts w:ascii="Times New Roman" w:eastAsia="宋体" w:hAnsi="Times New Roman" w:cs="Times New Roman" w:hint="eastAsia"/>
-        </w:rPr>
-        <w:t>，“</w:t>
-      </w:r>
-      <w:r>
-        <w:rPr>
-          <w:rFonts w:ascii="Times New Roman" w:eastAsia="宋体" w:hAnsi="Times New Roman" w:cs="Times New Roman" w:hint="eastAsia"/>
-        </w:rPr>
-        <w:t>fa2extra.csf</w:t>
-      </w:r>
-      <w:r>
-        <w:rPr>
-          <w:rFonts w:ascii="Times New Roman" w:eastAsia="宋体" w:hAnsi="Times New Roman" w:cs="Times New Roman" w:hint="eastAsia"/>
-        </w:rPr>
-        <w:t>”变为“</w:t>
-      </w:r>
-      <w:r>
-        <w:rPr>
-          <w:rFonts w:ascii="Times New Roman" w:eastAsia="宋体" w:hAnsi="Times New Roman" w:cs="Times New Roman" w:hint="eastAsia"/>
-        </w:rPr>
-        <w:t>C</w:t>
-      </w:r>
-      <w:r>
-        <w:rPr>
-          <w:rFonts w:ascii="Times New Roman" w:eastAsia="宋体" w:hAnsi="Times New Roman" w:cs="Times New Roman"/>
-        </w:rPr>
-        <w:t>hinese</w:t>
-      </w:r>
-      <w:r>
-        <w:rPr>
-          <w:rFonts w:ascii="Times New Roman" w:eastAsia="宋体" w:hAnsi="Times New Roman" w:cs="Times New Roman" w:hint="eastAsia"/>
-        </w:rPr>
-        <w:t>-fa2extra.csf</w:t>
-      </w:r>
-      <w:r>
-        <w:rPr>
-          <w:rFonts w:ascii="Times New Roman" w:eastAsia="宋体" w:hAnsi="Times New Roman" w:cs="Times New Roman" w:hint="eastAsia"/>
-        </w:rPr>
-        <w:t>”</w:t>
-      </w:r>
-      <w:r>
-        <w:rPr>
-          <w:rFonts w:ascii="Times New Roman" w:eastAsia="宋体" w:hAnsi="Times New Roman" w:cs="Times New Roman" w:hint="eastAsia"/>
-        </w:rPr>
-        <w:t>。若没有找到对应语言的小节，则退回默认值</w:t>
-      </w:r>
-    </w:p>
-    <w:p>
-      <w:pPr>
-        <w:pStyle w:val="a9"/>
-        <w:numPr>
-          <w:ilvl w:val="0"/>
-          <w:numId w:val="42"/>
-        </w:numPr>
-        <w:rPr>
-          <w:rFonts w:ascii="Times New Roman" w:eastAsia="宋体" w:hAnsi="Times New Roman" w:cs="Times New Roman"/>
-        </w:rPr>
-      </w:pPr>
-      <w:r>
-        <w:rPr>
-          <w:rFonts w:ascii="Times New Roman" w:eastAsia="宋体" w:hAnsi="Times New Roman" w:cs="Times New Roman" w:hint="eastAsia"/>
-        </w:rPr>
-        <w:t>修复了会错误检查触发注释小节</w:t>
-      </w:r>
-      <w:r>
-        <w:rPr>
-          <w:rFonts w:ascii="Times New Roman" w:eastAsia="宋体" w:hAnsi="Times New Roman" w:cs="Times New Roman" w:hint="eastAsia"/>
-        </w:rPr>
-        <w:t>ini</w:t>
-      </w:r>
-      <w:r>
-        <w:rPr>
-          <w:rFonts w:ascii="Times New Roman" w:eastAsia="宋体" w:hAnsi="Times New Roman" w:cs="Times New Roman" w:hint="eastAsia"/>
-        </w:rPr>
-        <w:t>长度的</w:t>
-      </w:r>
-      <w:r>
-        <w:rPr>
-          <w:rFonts w:ascii="Times New Roman" w:eastAsia="宋体" w:hAnsi="Times New Roman" w:cs="Times New Roman" w:hint="eastAsia"/>
-        </w:rPr>
-        <w:t>bug</w:t>
-      </w:r>
-    </w:p>
-    <w:p>
-      <w:pPr>
-        <w:pStyle w:val="a9"/>
-        <w:numPr>
-          <w:ilvl w:val="0"/>
-          <w:numId w:val="42"/>
-        </w:numPr>
-        <w:rPr>
-          <w:rFonts w:ascii="Times New Roman" w:eastAsia="宋体" w:hAnsi="Times New Roman" w:cs="Times New Roman"/>
-        </w:rPr>
-      </w:pPr>
-      <w:r>
-        <w:rPr>
-          <w:rFonts w:ascii="Times New Roman" w:eastAsia="宋体" w:hAnsi="Times New Roman" w:cs="Times New Roman" w:hint="eastAsia"/>
-        </w:rPr>
-        <w:lastRenderedPageBreak/>
         <w:t>状态栏文本可以被翻译，当同一格有多类对象时，状态栏文本会累加</w:t>
       </w:r>
     </w:p>
@@ -6349,6 +6373,7 @@
         <w:rPr>
           <w:rFonts w:ascii="Times New Roman" w:eastAsia="宋体" w:hAnsi="Times New Roman" w:cs="Times New Roman" w:hint="eastAsia"/>
         </w:rPr>
+        <w:lastRenderedPageBreak/>
         <w:t>隐形单位支持半透明显示，详见</w:t>
       </w:r>
       <w:r>
@@ -6373,7 +6398,6 @@
         <w:rPr>
           <w:rFonts w:ascii="Times New Roman" w:eastAsia="宋体" w:hAnsi="Times New Roman" w:cs="Times New Roman" w:hint="eastAsia"/>
         </w:rPr>
-        <w:lastRenderedPageBreak/>
         <w:t>移除距离标尺的快捷键</w:t>
       </w:r>
     </w:p>
@@ -7470,6 +7494,7 @@
         <w:rPr>
           <w:rFonts w:ascii="Times New Roman" w:eastAsia="宋体" w:hAnsi="Times New Roman" w:cs="Times New Roman" w:hint="eastAsia"/>
         </w:rPr>
+        <w:lastRenderedPageBreak/>
         <w:t>新增</w:t>
       </w:r>
       <w:r>
@@ -7494,14 +7519,7 @@
         <w:rPr>
           <w:rFonts w:ascii="Times New Roman" w:eastAsia="宋体" w:hAnsi="Times New Roman" w:cs="Times New Roman" w:hint="eastAsia"/>
         </w:rPr>
-        <w:t>功能；优化建筑</w:t>
-      </w:r>
-      <w:r>
-        <w:rPr>
-          <w:rFonts w:ascii="Times New Roman" w:eastAsia="宋体" w:hAnsi="Times New Roman" w:cs="Times New Roman" w:hint="eastAsia"/>
-        </w:rPr>
-        <w:lastRenderedPageBreak/>
-        <w:t>图层顺序计算</w:t>
+        <w:t>功能；优化建筑图层顺序计算</w:t>
       </w:r>
     </w:p>
     <w:p>
@@ -8533,7 +8551,14 @@
         <w:rPr>
           <w:rFonts w:ascii="Times New Roman" w:eastAsia="宋体" w:hAnsi="Times New Roman" w:cs="Times New Roman" w:hint="eastAsia"/>
         </w:rPr>
-        <w:t>以支持悬崖类型切换；在存在月球悬崖时，支持绘制月球悬崖</w:t>
+        <w:t>以支持悬崖类型切换；在存在月球悬崖时，支持绘</w:t>
+      </w:r>
+      <w:r>
+        <w:rPr>
+          <w:rFonts w:ascii="Times New Roman" w:eastAsia="宋体" w:hAnsi="Times New Roman" w:cs="Times New Roman" w:hint="eastAsia"/>
+        </w:rPr>
+        <w:lastRenderedPageBreak/>
+        <w:t>制月球悬崖</w:t>
       </w:r>
     </w:p>
     <w:p>
@@ -8551,7 +8576,6 @@
         <w:rPr>
           <w:rFonts w:ascii="Times New Roman" w:eastAsia="宋体" w:hAnsi="Times New Roman" w:cs="Times New Roman" w:hint="eastAsia"/>
         </w:rPr>
-        <w:lastRenderedPageBreak/>
         <w:t>支持</w:t>
       </w:r>
       <w:r>
@@ -9584,6 +9608,7 @@
         <w:rPr>
           <w:rFonts w:ascii="Times New Roman" w:eastAsia="宋体" w:hAnsi="Times New Roman" w:cs="Times New Roman" w:hint="eastAsia"/>
         </w:rPr>
+        <w:lastRenderedPageBreak/>
         <w:t>支持按</w:t>
       </w:r>
       <w:r>
@@ -9596,14 +9621,7 @@
         <w:rPr>
           <w:rFonts w:ascii="Times New Roman" w:eastAsia="宋体" w:hAnsi="Times New Roman" w:cs="Times New Roman" w:hint="eastAsia"/>
         </w:rPr>
-        <w:t>刷新各种编辑器，在编辑器内复制粘贴文本不会触发地图的复制粘</w:t>
-      </w:r>
-      <w:r>
-        <w:rPr>
-          <w:rFonts w:ascii="Times New Roman" w:eastAsia="宋体" w:hAnsi="Times New Roman" w:cs="Times New Roman" w:hint="eastAsia"/>
-        </w:rPr>
-        <w:lastRenderedPageBreak/>
-        <w:t>贴</w:t>
+        <w:t>刷新各种编辑器，在编辑器内复制粘贴文本不会触发地图的复制粘贴</w:t>
       </w:r>
     </w:p>
     <w:p>
@@ -10731,6 +10749,7 @@
         <w:rPr>
           <w:rFonts w:ascii="Times New Roman" w:eastAsia="宋体" w:hAnsi="Times New Roman" w:cs="Times New Roman" w:hint="eastAsia"/>
         </w:rPr>
+        <w:lastRenderedPageBreak/>
         <w:t>修复了单位状态选项部分情况下的</w:t>
       </w:r>
       <w:r>
@@ -10755,7 +10774,6 @@
         <w:rPr>
           <w:rFonts w:ascii="Times New Roman" w:eastAsia="宋体" w:hAnsi="Times New Roman" w:cs="Times New Roman" w:hint="eastAsia"/>
         </w:rPr>
-        <w:lastRenderedPageBreak/>
         <w:t>修复了沙漠地图修改大小</w:t>
       </w:r>
       <w:r>
@@ -11714,6 +11732,7 @@
         <w:rPr>
           <w:rFonts w:ascii="Times New Roman" w:eastAsia="宋体" w:hAnsi="Times New Roman" w:cs="Times New Roman" w:hint="eastAsia"/>
         </w:rPr>
+        <w:lastRenderedPageBreak/>
         <w:t>添加</w:t>
       </w:r>
       <w:r>
@@ -11750,7 +11769,6 @@
         <w:rPr>
           <w:rFonts w:ascii="Times New Roman" w:eastAsia="宋体" w:hAnsi="Times New Roman" w:cs="Times New Roman" w:hint="eastAsia"/>
         </w:rPr>
-        <w:lastRenderedPageBreak/>
         <w:t>格式化、删除对象支持使用笔刷大小</w:t>
       </w:r>
     </w:p>
@@ -12710,7 +12728,14 @@
         <w:rPr>
           <w:rFonts w:ascii="Times New Roman" w:eastAsia="宋体" w:hAnsi="Times New Roman" w:cs="Times New Roman" w:hint="eastAsia"/>
         </w:rPr>
-        <w:t>”覆盖图文件损坏，启用后会导致程序崩溃，请将“</w:t>
+        <w:t>”覆盖图文件损坏，启用后会导致程序崩</w:t>
+      </w:r>
+      <w:r>
+        <w:rPr>
+          <w:rFonts w:ascii="Times New Roman" w:eastAsia="宋体" w:hAnsi="Times New Roman" w:cs="Times New Roman" w:hint="eastAsia"/>
+        </w:rPr>
+        <w:lastRenderedPageBreak/>
+        <w:t>溃，请将“</w:t>
       </w:r>
       <w:r>
         <w:rPr>
@@ -13749,6 +13774,7 @@
         <w:rPr>
           <w:rFonts w:ascii="Times New Roman" w:eastAsia="宋体" w:hAnsi="Times New Roman" w:cs="Times New Roman" w:hint="eastAsia"/>
         </w:rPr>
+        <w:lastRenderedPageBreak/>
         <w:t>修复了未使用</w:t>
       </w:r>
       <w:r>
@@ -13785,7 +13811,6 @@
         <w:rPr>
           <w:rFonts w:ascii="Times New Roman" w:eastAsia="宋体" w:hAnsi="Times New Roman" w:cs="Times New Roman" w:hint="eastAsia"/>
         </w:rPr>
-        <w:lastRenderedPageBreak/>
         <w:t>修复新城市部分框架模式显示错误的</w:t>
       </w:r>
       <w:r>
@@ -14674,6 +14699,7 @@
         <w:rPr>
           <w:rFonts w:ascii="Times New Roman" w:eastAsia="宋体" w:hAnsi="Times New Roman" w:cs="Times New Roman" w:hint="eastAsia"/>
         </w:rPr>
+        <w:lastRenderedPageBreak/>
         <w:t>CloneWithOrderedID</w:t>
       </w:r>
       <w:r>
@@ -14704,7 +14730,6 @@
         <w:rPr>
           <w:rFonts w:ascii="Times New Roman" w:eastAsia="宋体" w:hAnsi="Times New Roman" w:cs="Times New Roman" w:hint="eastAsia"/>
         </w:rPr>
-        <w:lastRenderedPageBreak/>
         <w:t>优化地形生成器性能，当多选模式启动时，不需要点击“设置范围”，可以直接在多选单元格上生成地形</w:t>
       </w:r>
     </w:p>
@@ -15649,7 +15674,14 @@
         <w:rPr>
           <w:rFonts w:ascii="Times New Roman" w:eastAsia="宋体" w:hAnsi="Times New Roman" w:cs="Times New Roman" w:hint="eastAsia"/>
         </w:rPr>
-        <w:t>读取对应地图类型建筑图像的逻辑</w:t>
+        <w:t>读取对应地图类</w:t>
+      </w:r>
+      <w:r>
+        <w:rPr>
+          <w:rFonts w:ascii="Times New Roman" w:eastAsia="宋体" w:hAnsi="Times New Roman" w:cs="Times New Roman" w:hint="eastAsia"/>
+        </w:rPr>
+        <w:lastRenderedPageBreak/>
+        <w:t>型建筑图像的逻辑</w:t>
       </w:r>
     </w:p>
     <w:p>
@@ -15667,7 +15699,6 @@
         <w:rPr>
           <w:rFonts w:ascii="Times New Roman" w:eastAsia="宋体" w:hAnsi="Times New Roman" w:cs="Times New Roman" w:hint="eastAsia"/>
         </w:rPr>
-        <w:lastRenderedPageBreak/>
         <w:t>旧版</w:t>
       </w:r>
       <w:r>
@@ -16674,6 +16705,7 @@
         <w:rPr>
           <w:rFonts w:ascii="Times New Roman" w:eastAsia="宋体" w:hAnsi="Times New Roman" w:cs="Times New Roman" w:hint="eastAsia"/>
         </w:rPr>
+        <w:lastRenderedPageBreak/>
         <w:t>修复放置较大地形后撤销会有残留的</w:t>
       </w:r>
       <w:r>
@@ -16698,7 +16730,6 @@
         <w:rPr>
           <w:rFonts w:ascii="Times New Roman" w:eastAsia="宋体" w:hAnsi="Times New Roman" w:cs="Times New Roman" w:hint="eastAsia"/>
         </w:rPr>
-        <w:lastRenderedPageBreak/>
         <w:t>支持</w:t>
       </w:r>
       <w:r>
@@ -37522,7 +37553,7 @@
       <w:pPr>
         <w:ind w:firstLineChars="200" w:firstLine="440"/>
         <w:rPr>
-          <w:rFonts w:ascii="Times New Roman" w:eastAsia="宋体" w:hAnsi="Times New Roman" w:cs="Times New Roman" w:hint="eastAsia"/>
+          <w:rFonts w:ascii="Times New Roman" w:eastAsia="宋体" w:hAnsi="Times New Roman" w:cs="Times New Roman"/>
         </w:rPr>
       </w:pPr>
       <w:r>
@@ -37547,13 +37578,7 @@
         <w:rPr>
           <w:rFonts w:ascii="Times New Roman" w:eastAsia="宋体" w:hAnsi="Times New Roman" w:cs="Times New Roman" w:hint="eastAsia"/>
         </w:rPr>
-        <w:t>标记单位被格式刷修改</w:t>
-      </w:r>
-      <w:r>
-        <w:rPr>
-          <w:rFonts w:ascii="Times New Roman" w:eastAsia="宋体" w:hAnsi="Times New Roman" w:cs="Times New Roman" w:hint="eastAsia"/>
-        </w:rPr>
-        <w:t>的图像</w:t>
+        <w:t>标记单位被格式刷修改的图像</w:t>
       </w:r>
     </w:p>
     <w:p>
@@ -37936,7 +37961,7 @@
         <v:path o:extrusionok="f" gradientshapeok="t" o:connecttype="rect"/>
         <o:lock v:ext="edit" aspectratio="t"/>
       </v:shapetype>
-      <v:shape id="_x0000_i1034" type="#_x0000_t75" style="width:11.4pt;height:11.4pt" o:bullet="t">
+      <v:shape id="_x0000_i1030" type="#_x0000_t75" style="width:11.4pt;height:11.4pt" o:bullet="t">
         <v:imagedata r:id="rId1" o:title="mso9A9A"/>
       </v:shape>
     </w:pict>

</xml_diff>